<commit_message>
started results from scratch
</commit_message>
<xml_diff>
--- a/simarba/manuscript/ms.docx
+++ b/simarba/manuscript/ms.docx
@@ -118,7 +118,7 @@
           <w:rFonts w:ascii="Bitstream Vera Sans" w:eastAsia="Times New Roman" w:hAnsi="Bitstream Vera Sans"/>
           <w:noProof/>
         </w:rPr>
-        <w:t>October 16, 2013</w:t>
+        <w:t>October 20, 2013</w:t>
       </w:r>
       <w:r>
         <w:rPr>
@@ -139,1276 +139,6 @@
         </w:rPr>
         <w:br w:type="page"/>
       </w:r>
-    </w:p>
-    <w:sdt>
-      <w:sdtPr>
-        <w:rPr>
-          <w:rFonts w:ascii="Bitstream Vera Sans" w:eastAsiaTheme="minorEastAsia" w:hAnsi="Bitstream Vera Sans" w:cstheme="minorBidi"/>
-          <w:b w:val="0"/>
-          <w:bCs w:val="0"/>
-          <w:i/>
-          <w:iCs/>
-          <w:smallCaps/>
-          <w:color w:val="auto"/>
-          <w:sz w:val="22"/>
-          <w:szCs w:val="22"/>
-        </w:rPr>
-        <w:id w:val="682093485"/>
-        <w:docPartObj>
-          <w:docPartGallery w:val="Table of Contents"/>
-          <w:docPartUnique/>
-        </w:docPartObj>
-      </w:sdtPr>
-      <w:sdtEndPr>
-        <w:rPr>
-          <w:rFonts w:cstheme="minorHAnsi"/>
-          <w:i w:val="0"/>
-          <w:iCs w:val="0"/>
-          <w:smallCaps w:val="0"/>
-          <w:noProof/>
-        </w:rPr>
-      </w:sdtEndPr>
-      <w:sdtContent>
-        <w:p>
-          <w:pPr>
-            <w:pStyle w:val="TOCHeading"/>
-            <w:rPr>
-              <w:rFonts w:ascii="Bitstream Vera Sans" w:hAnsi="Bitstream Vera Sans"/>
-            </w:rPr>
-          </w:pPr>
-          <w:r>
-            <w:rPr>
-              <w:rFonts w:ascii="Bitstream Vera Sans" w:hAnsi="Bitstream Vera Sans"/>
-            </w:rPr>
-            <w:t>Contents</w:t>
-          </w:r>
-        </w:p>
-        <w:p>
-          <w:pPr>
-            <w:pStyle w:val="TOC1"/>
-            <w:rPr>
-              <w:rFonts w:ascii="Bitstream Vera Sans" w:hAnsi="Bitstream Vera Sans"/>
-              <w:noProof/>
-            </w:rPr>
-          </w:pPr>
-          <w:r>
-            <w:rPr>
-              <w:rFonts w:ascii="Bitstream Vera Sans" w:hAnsi="Bitstream Vera Sans"/>
-            </w:rPr>
-            <w:fldChar w:fldCharType="begin"/>
-          </w:r>
-          <w:r>
-            <w:rPr>
-              <w:rFonts w:ascii="Bitstream Vera Sans" w:hAnsi="Bitstream Vera Sans"/>
-            </w:rPr>
-            <w:instrText xml:space="preserve"> TOC \o "1-3" \h \z \u </w:instrText>
-          </w:r>
-          <w:r>
-            <w:rPr>
-              <w:rFonts w:ascii="Bitstream Vera Sans" w:hAnsi="Bitstream Vera Sans"/>
-            </w:rPr>
-            <w:fldChar w:fldCharType="separate"/>
-          </w:r>
-          <w:hyperlink w:anchor="_Toc336511462" w:history="1">
-            <w:r>
-              <w:rPr>
-                <w:rStyle w:val="Hyperlink"/>
-                <w:rFonts w:ascii="Bitstream Vera Sans" w:hAnsi="Bitstream Vera Sans"/>
-                <w:noProof/>
-              </w:rPr>
-              <w:t>Introduction</w:t>
-            </w:r>
-            <w:r>
-              <w:rPr>
-                <w:rFonts w:ascii="Bitstream Vera Sans" w:hAnsi="Bitstream Vera Sans"/>
-                <w:noProof/>
-                <w:webHidden/>
-              </w:rPr>
-              <w:tab/>
-            </w:r>
-            <w:r>
-              <w:rPr>
-                <w:rStyle w:val="Hyperlink"/>
-                <w:rFonts w:ascii="Bitstream Vera Sans" w:hAnsi="Bitstream Vera Sans"/>
-                <w:noProof/>
-                <w:rtl/>
-              </w:rPr>
-              <w:fldChar w:fldCharType="begin"/>
-            </w:r>
-            <w:r>
-              <w:rPr>
-                <w:rFonts w:ascii="Bitstream Vera Sans" w:hAnsi="Bitstream Vera Sans"/>
-                <w:noProof/>
-                <w:webHidden/>
-              </w:rPr>
-              <w:instrText xml:space="preserve"> PAGEREF _Toc336511462 \h </w:instrText>
-            </w:r>
-            <w:r>
-              <w:rPr>
-                <w:rStyle w:val="Hyperlink"/>
-                <w:rFonts w:ascii="Bitstream Vera Sans" w:hAnsi="Bitstream Vera Sans"/>
-                <w:noProof/>
-                <w:rtl/>
-              </w:rPr>
-            </w:r>
-            <w:r>
-              <w:rPr>
-                <w:rStyle w:val="Hyperlink"/>
-                <w:rFonts w:ascii="Bitstream Vera Sans" w:hAnsi="Bitstream Vera Sans"/>
-                <w:noProof/>
-                <w:rtl/>
-              </w:rPr>
-              <w:fldChar w:fldCharType="separate"/>
-            </w:r>
-            <w:r>
-              <w:rPr>
-                <w:rFonts w:ascii="Bitstream Vera Sans" w:hAnsi="Bitstream Vera Sans"/>
-                <w:noProof/>
-                <w:webHidden/>
-              </w:rPr>
-              <w:t>3</w:t>
-            </w:r>
-            <w:r>
-              <w:rPr>
-                <w:rStyle w:val="Hyperlink"/>
-                <w:rFonts w:ascii="Bitstream Vera Sans" w:hAnsi="Bitstream Vera Sans"/>
-                <w:noProof/>
-                <w:rtl/>
-              </w:rPr>
-              <w:fldChar w:fldCharType="end"/>
-            </w:r>
-          </w:hyperlink>
-        </w:p>
-        <w:p>
-          <w:pPr>
-            <w:pStyle w:val="TOC2"/>
-            <w:rPr>
-              <w:rFonts w:ascii="Bitstream Vera Sans" w:hAnsi="Bitstream Vera Sans"/>
-              <w:noProof/>
-            </w:rPr>
-          </w:pPr>
-          <w:hyperlink w:anchor="_Toc336511463" w:history="1">
-            <w:r>
-              <w:rPr>
-                <w:rStyle w:val="Hyperlink"/>
-                <w:rFonts w:ascii="Bitstream Vera Sans" w:hAnsi="Bitstream Vera Sans"/>
-                <w:noProof/>
-              </w:rPr>
-              <w:t>The controversy of the evolution of stress-induced hypermutation</w:t>
-            </w:r>
-            <w:r>
-              <w:rPr>
-                <w:rFonts w:ascii="Bitstream Vera Sans" w:hAnsi="Bitstream Vera Sans"/>
-                <w:noProof/>
-                <w:webHidden/>
-              </w:rPr>
-              <w:tab/>
-            </w:r>
-            <w:r>
-              <w:rPr>
-                <w:rStyle w:val="Hyperlink"/>
-                <w:rFonts w:ascii="Bitstream Vera Sans" w:hAnsi="Bitstream Vera Sans"/>
-                <w:noProof/>
-                <w:rtl/>
-              </w:rPr>
-              <w:fldChar w:fldCharType="begin"/>
-            </w:r>
-            <w:r>
-              <w:rPr>
-                <w:rFonts w:ascii="Bitstream Vera Sans" w:hAnsi="Bitstream Vera Sans"/>
-                <w:noProof/>
-                <w:webHidden/>
-              </w:rPr>
-              <w:instrText xml:space="preserve"> PAGEREF _Toc336511463 \h </w:instrText>
-            </w:r>
-            <w:r>
-              <w:rPr>
-                <w:rStyle w:val="Hyperlink"/>
-                <w:rFonts w:ascii="Bitstream Vera Sans" w:hAnsi="Bitstream Vera Sans"/>
-                <w:noProof/>
-                <w:rtl/>
-              </w:rPr>
-            </w:r>
-            <w:r>
-              <w:rPr>
-                <w:rStyle w:val="Hyperlink"/>
-                <w:rFonts w:ascii="Bitstream Vera Sans" w:hAnsi="Bitstream Vera Sans"/>
-                <w:noProof/>
-                <w:rtl/>
-              </w:rPr>
-              <w:fldChar w:fldCharType="separate"/>
-            </w:r>
-            <w:r>
-              <w:rPr>
-                <w:rFonts w:ascii="Bitstream Vera Sans" w:hAnsi="Bitstream Vera Sans"/>
-                <w:noProof/>
-                <w:webHidden/>
-              </w:rPr>
-              <w:t>3</w:t>
-            </w:r>
-            <w:r>
-              <w:rPr>
-                <w:rStyle w:val="Hyperlink"/>
-                <w:rFonts w:ascii="Bitstream Vera Sans" w:hAnsi="Bitstream Vera Sans"/>
-                <w:noProof/>
-                <w:rtl/>
-              </w:rPr>
-              <w:fldChar w:fldCharType="end"/>
-            </w:r>
-          </w:hyperlink>
-        </w:p>
-        <w:p>
-          <w:pPr>
-            <w:pStyle w:val="TOC2"/>
-            <w:rPr>
-              <w:rFonts w:ascii="Bitstream Vera Sans" w:hAnsi="Bitstream Vera Sans"/>
-              <w:noProof/>
-            </w:rPr>
-          </w:pPr>
-          <w:hyperlink w:anchor="_Toc336511464" w:history="1">
-            <w:r>
-              <w:rPr>
-                <w:rStyle w:val="Hyperlink"/>
-                <w:rFonts w:ascii="Bitstream Vera Sans" w:hAnsi="Bitstream Vera Sans"/>
-                <w:noProof/>
-              </w:rPr>
-              <w:t>The evolution of stress-induced hypermutation in asexual populations</w:t>
-            </w:r>
-            <w:r>
-              <w:rPr>
-                <w:rFonts w:ascii="Bitstream Vera Sans" w:hAnsi="Bitstream Vera Sans"/>
-                <w:noProof/>
-                <w:webHidden/>
-              </w:rPr>
-              <w:tab/>
-            </w:r>
-            <w:r>
-              <w:rPr>
-                <w:rStyle w:val="Hyperlink"/>
-                <w:rFonts w:ascii="Bitstream Vera Sans" w:hAnsi="Bitstream Vera Sans"/>
-                <w:noProof/>
-                <w:rtl/>
-              </w:rPr>
-              <w:fldChar w:fldCharType="begin"/>
-            </w:r>
-            <w:r>
-              <w:rPr>
-                <w:rFonts w:ascii="Bitstream Vera Sans" w:hAnsi="Bitstream Vera Sans"/>
-                <w:noProof/>
-                <w:webHidden/>
-              </w:rPr>
-              <w:instrText xml:space="preserve"> PAGEREF _Toc336511464 \h </w:instrText>
-            </w:r>
-            <w:r>
-              <w:rPr>
-                <w:rStyle w:val="Hyperlink"/>
-                <w:rFonts w:ascii="Bitstream Vera Sans" w:hAnsi="Bitstream Vera Sans"/>
-                <w:noProof/>
-                <w:rtl/>
-              </w:rPr>
-            </w:r>
-            <w:r>
-              <w:rPr>
-                <w:rStyle w:val="Hyperlink"/>
-                <w:rFonts w:ascii="Bitstream Vera Sans" w:hAnsi="Bitstream Vera Sans"/>
-                <w:noProof/>
-                <w:rtl/>
-              </w:rPr>
-              <w:fldChar w:fldCharType="separate"/>
-            </w:r>
-            <w:r>
-              <w:rPr>
-                <w:rFonts w:ascii="Bitstream Vera Sans" w:hAnsi="Bitstream Vera Sans"/>
-                <w:noProof/>
-                <w:webHidden/>
-              </w:rPr>
-              <w:t>3</w:t>
-            </w:r>
-            <w:r>
-              <w:rPr>
-                <w:rStyle w:val="Hyperlink"/>
-                <w:rFonts w:ascii="Bitstream Vera Sans" w:hAnsi="Bitstream Vera Sans"/>
-                <w:noProof/>
-                <w:rtl/>
-              </w:rPr>
-              <w:fldChar w:fldCharType="end"/>
-            </w:r>
-          </w:hyperlink>
-        </w:p>
-        <w:p>
-          <w:pPr>
-            <w:pStyle w:val="TOC2"/>
-            <w:rPr>
-              <w:rFonts w:ascii="Bitstream Vera Sans" w:hAnsi="Bitstream Vera Sans"/>
-              <w:noProof/>
-            </w:rPr>
-          </w:pPr>
-          <w:hyperlink w:anchor="_Toc336511465" w:history="1">
-            <w:r>
-              <w:rPr>
-                <w:rStyle w:val="Hyperlink"/>
-                <w:rFonts w:ascii="Bitstream Vera Sans" w:hAnsi="Bitstream Vera Sans"/>
-                <w:noProof/>
-              </w:rPr>
-              <w:t>Recombination in microbial populations</w:t>
-            </w:r>
-            <w:r>
-              <w:rPr>
-                <w:rFonts w:ascii="Bitstream Vera Sans" w:hAnsi="Bitstream Vera Sans"/>
-                <w:noProof/>
-                <w:webHidden/>
-              </w:rPr>
-              <w:tab/>
-            </w:r>
-            <w:r>
-              <w:rPr>
-                <w:rStyle w:val="Hyperlink"/>
-                <w:rFonts w:ascii="Bitstream Vera Sans" w:hAnsi="Bitstream Vera Sans"/>
-                <w:noProof/>
-                <w:rtl/>
-              </w:rPr>
-              <w:fldChar w:fldCharType="begin"/>
-            </w:r>
-            <w:r>
-              <w:rPr>
-                <w:rFonts w:ascii="Bitstream Vera Sans" w:hAnsi="Bitstream Vera Sans"/>
-                <w:noProof/>
-                <w:webHidden/>
-              </w:rPr>
-              <w:instrText xml:space="preserve"> PAGEREF _Toc336511465 \h </w:instrText>
-            </w:r>
-            <w:r>
-              <w:rPr>
-                <w:rStyle w:val="Hyperlink"/>
-                <w:rFonts w:ascii="Bitstream Vera Sans" w:hAnsi="Bitstream Vera Sans"/>
-                <w:noProof/>
-                <w:rtl/>
-              </w:rPr>
-            </w:r>
-            <w:r>
-              <w:rPr>
-                <w:rStyle w:val="Hyperlink"/>
-                <w:rFonts w:ascii="Bitstream Vera Sans" w:hAnsi="Bitstream Vera Sans"/>
-                <w:noProof/>
-                <w:rtl/>
-              </w:rPr>
-              <w:fldChar w:fldCharType="separate"/>
-            </w:r>
-            <w:r>
-              <w:rPr>
-                <w:rFonts w:ascii="Bitstream Vera Sans" w:hAnsi="Bitstream Vera Sans"/>
-                <w:noProof/>
-                <w:webHidden/>
-              </w:rPr>
-              <w:t>4</w:t>
-            </w:r>
-            <w:r>
-              <w:rPr>
-                <w:rStyle w:val="Hyperlink"/>
-                <w:rFonts w:ascii="Bitstream Vera Sans" w:hAnsi="Bitstream Vera Sans"/>
-                <w:noProof/>
-                <w:rtl/>
-              </w:rPr>
-              <w:fldChar w:fldCharType="end"/>
-            </w:r>
-          </w:hyperlink>
-        </w:p>
-        <w:p>
-          <w:pPr>
-            <w:pStyle w:val="TOC2"/>
-            <w:rPr>
-              <w:rFonts w:ascii="Bitstream Vera Sans" w:hAnsi="Bitstream Vera Sans"/>
-              <w:noProof/>
-            </w:rPr>
-          </w:pPr>
-          <w:hyperlink w:anchor="_Toc336511466" w:history="1">
-            <w:r>
-              <w:rPr>
-                <w:rStyle w:val="Hyperlink"/>
-                <w:rFonts w:ascii="Bitstream Vera Sans" w:hAnsi="Bitstream Vera Sans"/>
-                <w:noProof/>
-              </w:rPr>
-              <w:t>The effect of recombination on the evolution of mutators</w:t>
-            </w:r>
-            <w:r>
-              <w:rPr>
-                <w:rFonts w:ascii="Bitstream Vera Sans" w:hAnsi="Bitstream Vera Sans"/>
-                <w:noProof/>
-                <w:webHidden/>
-              </w:rPr>
-              <w:tab/>
-            </w:r>
-            <w:r>
-              <w:rPr>
-                <w:rStyle w:val="Hyperlink"/>
-                <w:rFonts w:ascii="Bitstream Vera Sans" w:hAnsi="Bitstream Vera Sans"/>
-                <w:noProof/>
-                <w:rtl/>
-              </w:rPr>
-              <w:fldChar w:fldCharType="begin"/>
-            </w:r>
-            <w:r>
-              <w:rPr>
-                <w:rFonts w:ascii="Bitstream Vera Sans" w:hAnsi="Bitstream Vera Sans"/>
-                <w:noProof/>
-                <w:webHidden/>
-              </w:rPr>
-              <w:instrText xml:space="preserve"> PAGEREF _Toc336511466 \h </w:instrText>
-            </w:r>
-            <w:r>
-              <w:rPr>
-                <w:rStyle w:val="Hyperlink"/>
-                <w:rFonts w:ascii="Bitstream Vera Sans" w:hAnsi="Bitstream Vera Sans"/>
-                <w:noProof/>
-                <w:rtl/>
-              </w:rPr>
-            </w:r>
-            <w:r>
-              <w:rPr>
-                <w:rStyle w:val="Hyperlink"/>
-                <w:rFonts w:ascii="Bitstream Vera Sans" w:hAnsi="Bitstream Vera Sans"/>
-                <w:noProof/>
-                <w:rtl/>
-              </w:rPr>
-              <w:fldChar w:fldCharType="separate"/>
-            </w:r>
-            <w:r>
-              <w:rPr>
-                <w:rFonts w:ascii="Bitstream Vera Sans" w:hAnsi="Bitstream Vera Sans"/>
-                <w:noProof/>
-                <w:webHidden/>
-              </w:rPr>
-              <w:t>4</w:t>
-            </w:r>
-            <w:r>
-              <w:rPr>
-                <w:rStyle w:val="Hyperlink"/>
-                <w:rFonts w:ascii="Bitstream Vera Sans" w:hAnsi="Bitstream Vera Sans"/>
-                <w:noProof/>
-                <w:rtl/>
-              </w:rPr>
-              <w:fldChar w:fldCharType="end"/>
-            </w:r>
-          </w:hyperlink>
-        </w:p>
-        <w:p>
-          <w:pPr>
-            <w:pStyle w:val="TOC2"/>
-            <w:rPr>
-              <w:rFonts w:ascii="Bitstream Vera Sans" w:hAnsi="Bitstream Vera Sans"/>
-              <w:noProof/>
-            </w:rPr>
-          </w:pPr>
-          <w:hyperlink w:anchor="_Toc336511467" w:history="1">
-            <w:r>
-              <w:rPr>
-                <w:rStyle w:val="Hyperlink"/>
-                <w:rFonts w:ascii="Bitstream Vera Sans" w:hAnsi="Bitstream Vera Sans"/>
-                <w:noProof/>
-              </w:rPr>
-              <w:t>Stress-induced hypermutation in the presence of recombination (and sir? )</w:t>
-            </w:r>
-            <w:r>
-              <w:rPr>
-                <w:rFonts w:ascii="Bitstream Vera Sans" w:hAnsi="Bitstream Vera Sans"/>
-                <w:noProof/>
-                <w:webHidden/>
-              </w:rPr>
-              <w:tab/>
-            </w:r>
-            <w:r>
-              <w:rPr>
-                <w:rStyle w:val="Hyperlink"/>
-                <w:rFonts w:ascii="Bitstream Vera Sans" w:hAnsi="Bitstream Vera Sans"/>
-                <w:noProof/>
-                <w:rtl/>
-              </w:rPr>
-              <w:fldChar w:fldCharType="begin"/>
-            </w:r>
-            <w:r>
-              <w:rPr>
-                <w:rFonts w:ascii="Bitstream Vera Sans" w:hAnsi="Bitstream Vera Sans"/>
-                <w:noProof/>
-                <w:webHidden/>
-              </w:rPr>
-              <w:instrText xml:space="preserve"> PAGEREF _Toc336511467 \h </w:instrText>
-            </w:r>
-            <w:r>
-              <w:rPr>
-                <w:rStyle w:val="Hyperlink"/>
-                <w:rFonts w:ascii="Bitstream Vera Sans" w:hAnsi="Bitstream Vera Sans"/>
-                <w:noProof/>
-                <w:rtl/>
-              </w:rPr>
-            </w:r>
-            <w:r>
-              <w:rPr>
-                <w:rStyle w:val="Hyperlink"/>
-                <w:rFonts w:ascii="Bitstream Vera Sans" w:hAnsi="Bitstream Vera Sans"/>
-                <w:noProof/>
-                <w:rtl/>
-              </w:rPr>
-              <w:fldChar w:fldCharType="separate"/>
-            </w:r>
-            <w:r>
-              <w:rPr>
-                <w:rFonts w:ascii="Bitstream Vera Sans" w:hAnsi="Bitstream Vera Sans"/>
-                <w:noProof/>
-                <w:webHidden/>
-              </w:rPr>
-              <w:t>6</w:t>
-            </w:r>
-            <w:r>
-              <w:rPr>
-                <w:rStyle w:val="Hyperlink"/>
-                <w:rFonts w:ascii="Bitstream Vera Sans" w:hAnsi="Bitstream Vera Sans"/>
-                <w:noProof/>
-                <w:rtl/>
-              </w:rPr>
-              <w:fldChar w:fldCharType="end"/>
-            </w:r>
-          </w:hyperlink>
-        </w:p>
-        <w:p>
-          <w:pPr>
-            <w:pStyle w:val="TOC1"/>
-            <w:rPr>
-              <w:rFonts w:ascii="Bitstream Vera Sans" w:hAnsi="Bitstream Vera Sans"/>
-              <w:noProof/>
-            </w:rPr>
-          </w:pPr>
-          <w:hyperlink w:anchor="_Toc336511468" w:history="1">
-            <w:r>
-              <w:rPr>
-                <w:rStyle w:val="Hyperlink"/>
-                <w:rFonts w:ascii="Bitstream Vera Sans" w:hAnsi="Bitstream Vera Sans"/>
-                <w:noProof/>
-              </w:rPr>
-              <w:t>Model</w:t>
-            </w:r>
-            <w:r>
-              <w:rPr>
-                <w:rFonts w:ascii="Bitstream Vera Sans" w:hAnsi="Bitstream Vera Sans"/>
-                <w:noProof/>
-                <w:webHidden/>
-              </w:rPr>
-              <w:tab/>
-            </w:r>
-            <w:r>
-              <w:rPr>
-                <w:rStyle w:val="Hyperlink"/>
-                <w:rFonts w:ascii="Bitstream Vera Sans" w:hAnsi="Bitstream Vera Sans"/>
-                <w:noProof/>
-                <w:rtl/>
-              </w:rPr>
-              <w:fldChar w:fldCharType="begin"/>
-            </w:r>
-            <w:r>
-              <w:rPr>
-                <w:rFonts w:ascii="Bitstream Vera Sans" w:hAnsi="Bitstream Vera Sans"/>
-                <w:noProof/>
-                <w:webHidden/>
-              </w:rPr>
-              <w:instrText xml:space="preserve"> PAGEREF _Toc336511468 \h </w:instrText>
-            </w:r>
-            <w:r>
-              <w:rPr>
-                <w:rStyle w:val="Hyperlink"/>
-                <w:rFonts w:ascii="Bitstream Vera Sans" w:hAnsi="Bitstream Vera Sans"/>
-                <w:noProof/>
-                <w:rtl/>
-              </w:rPr>
-            </w:r>
-            <w:r>
-              <w:rPr>
-                <w:rStyle w:val="Hyperlink"/>
-                <w:rFonts w:ascii="Bitstream Vera Sans" w:hAnsi="Bitstream Vera Sans"/>
-                <w:noProof/>
-                <w:rtl/>
-              </w:rPr>
-              <w:fldChar w:fldCharType="separate"/>
-            </w:r>
-            <w:r>
-              <w:rPr>
-                <w:rFonts w:ascii="Bitstream Vera Sans" w:hAnsi="Bitstream Vera Sans"/>
-                <w:noProof/>
-                <w:webHidden/>
-              </w:rPr>
-              <w:t>7</w:t>
-            </w:r>
-            <w:r>
-              <w:rPr>
-                <w:rStyle w:val="Hyperlink"/>
-                <w:rFonts w:ascii="Bitstream Vera Sans" w:hAnsi="Bitstream Vera Sans"/>
-                <w:noProof/>
-                <w:rtl/>
-              </w:rPr>
-              <w:fldChar w:fldCharType="end"/>
-            </w:r>
-          </w:hyperlink>
-        </w:p>
-        <w:p>
-          <w:pPr>
-            <w:pStyle w:val="TOC1"/>
-            <w:rPr>
-              <w:rFonts w:ascii="Bitstream Vera Sans" w:hAnsi="Bitstream Vera Sans"/>
-              <w:noProof/>
-            </w:rPr>
-          </w:pPr>
-          <w:hyperlink w:anchor="_Toc336511469" w:history="1">
-            <w:r>
-              <w:rPr>
-                <w:rStyle w:val="Hyperlink"/>
-                <w:rFonts w:ascii="Bitstream Vera Sans" w:hAnsi="Bitstream Vera Sans"/>
-                <w:noProof/>
-              </w:rPr>
-              <w:t>Results</w:t>
-            </w:r>
-            <w:r>
-              <w:rPr>
-                <w:rFonts w:ascii="Bitstream Vera Sans" w:hAnsi="Bitstream Vera Sans"/>
-                <w:noProof/>
-                <w:webHidden/>
-              </w:rPr>
-              <w:tab/>
-            </w:r>
-            <w:r>
-              <w:rPr>
-                <w:rStyle w:val="Hyperlink"/>
-                <w:rFonts w:ascii="Bitstream Vera Sans" w:hAnsi="Bitstream Vera Sans"/>
-                <w:noProof/>
-                <w:rtl/>
-              </w:rPr>
-              <w:fldChar w:fldCharType="begin"/>
-            </w:r>
-            <w:r>
-              <w:rPr>
-                <w:rFonts w:ascii="Bitstream Vera Sans" w:hAnsi="Bitstream Vera Sans"/>
-                <w:noProof/>
-                <w:webHidden/>
-              </w:rPr>
-              <w:instrText xml:space="preserve"> PAGEREF _Toc336511469 \h </w:instrText>
-            </w:r>
-            <w:r>
-              <w:rPr>
-                <w:rStyle w:val="Hyperlink"/>
-                <w:rFonts w:ascii="Bitstream Vera Sans" w:hAnsi="Bitstream Vera Sans"/>
-                <w:noProof/>
-                <w:rtl/>
-              </w:rPr>
-            </w:r>
-            <w:r>
-              <w:rPr>
-                <w:rStyle w:val="Hyperlink"/>
-                <w:rFonts w:ascii="Bitstream Vera Sans" w:hAnsi="Bitstream Vera Sans"/>
-                <w:noProof/>
-                <w:rtl/>
-              </w:rPr>
-              <w:fldChar w:fldCharType="separate"/>
-            </w:r>
-            <w:r>
-              <w:rPr>
-                <w:rFonts w:ascii="Bitstream Vera Sans" w:hAnsi="Bitstream Vera Sans"/>
-                <w:noProof/>
-                <w:webHidden/>
-              </w:rPr>
-              <w:t>9</w:t>
-            </w:r>
-            <w:r>
-              <w:rPr>
-                <w:rStyle w:val="Hyperlink"/>
-                <w:rFonts w:ascii="Bitstream Vera Sans" w:hAnsi="Bitstream Vera Sans"/>
-                <w:noProof/>
-                <w:rtl/>
-              </w:rPr>
-              <w:fldChar w:fldCharType="end"/>
-            </w:r>
-          </w:hyperlink>
-        </w:p>
-        <w:p>
-          <w:pPr>
-            <w:pStyle w:val="TOC2"/>
-            <w:rPr>
-              <w:rFonts w:ascii="Bitstream Vera Sans" w:hAnsi="Bitstream Vera Sans"/>
-              <w:noProof/>
-            </w:rPr>
-          </w:pPr>
-          <w:hyperlink w:anchor="_Toc336511470" w:history="1">
-            <w:r>
-              <w:rPr>
-                <w:rStyle w:val="Hyperlink"/>
-                <w:rFonts w:ascii="Bitstream Vera Sans" w:hAnsi="Bitstream Vera Sans"/>
-                <w:noProof/>
-              </w:rPr>
-              <w:t>Constitutive mutators</w:t>
-            </w:r>
-            <w:r>
-              <w:rPr>
-                <w:rFonts w:ascii="Bitstream Vera Sans" w:hAnsi="Bitstream Vera Sans"/>
-                <w:noProof/>
-                <w:webHidden/>
-              </w:rPr>
-              <w:tab/>
-            </w:r>
-            <w:r>
-              <w:rPr>
-                <w:rStyle w:val="Hyperlink"/>
-                <w:rFonts w:ascii="Bitstream Vera Sans" w:hAnsi="Bitstream Vera Sans"/>
-                <w:noProof/>
-                <w:rtl/>
-              </w:rPr>
-              <w:fldChar w:fldCharType="begin"/>
-            </w:r>
-            <w:r>
-              <w:rPr>
-                <w:rFonts w:ascii="Bitstream Vera Sans" w:hAnsi="Bitstream Vera Sans"/>
-                <w:noProof/>
-                <w:webHidden/>
-              </w:rPr>
-              <w:instrText xml:space="preserve"> PAGEREF _Toc336511470 \h </w:instrText>
-            </w:r>
-            <w:r>
-              <w:rPr>
-                <w:rStyle w:val="Hyperlink"/>
-                <w:rFonts w:ascii="Bitstream Vera Sans" w:hAnsi="Bitstream Vera Sans"/>
-                <w:noProof/>
-                <w:rtl/>
-              </w:rPr>
-            </w:r>
-            <w:r>
-              <w:rPr>
-                <w:rStyle w:val="Hyperlink"/>
-                <w:rFonts w:ascii="Bitstream Vera Sans" w:hAnsi="Bitstream Vera Sans"/>
-                <w:noProof/>
-                <w:rtl/>
-              </w:rPr>
-              <w:fldChar w:fldCharType="separate"/>
-            </w:r>
-            <w:r>
-              <w:rPr>
-                <w:rFonts w:ascii="Bitstream Vera Sans" w:hAnsi="Bitstream Vera Sans"/>
-                <w:noProof/>
-                <w:webHidden/>
-              </w:rPr>
-              <w:t>9</w:t>
-            </w:r>
-            <w:r>
-              <w:rPr>
-                <w:rStyle w:val="Hyperlink"/>
-                <w:rFonts w:ascii="Bitstream Vera Sans" w:hAnsi="Bitstream Vera Sans"/>
-                <w:noProof/>
-                <w:rtl/>
-              </w:rPr>
-              <w:fldChar w:fldCharType="end"/>
-            </w:r>
-          </w:hyperlink>
-        </w:p>
-        <w:p>
-          <w:pPr>
-            <w:pStyle w:val="TOC2"/>
-            <w:rPr>
-              <w:rFonts w:ascii="Bitstream Vera Sans" w:hAnsi="Bitstream Vera Sans"/>
-              <w:noProof/>
-            </w:rPr>
-          </w:pPr>
-          <w:hyperlink w:anchor="_Toc336511471" w:history="1">
-            <w:r>
-              <w:rPr>
-                <w:rStyle w:val="Hyperlink"/>
-                <w:rFonts w:ascii="Bitstream Vera Sans" w:hAnsi="Bitstream Vera Sans"/>
-                <w:noProof/>
-              </w:rPr>
-              <w:t>Stress-induced mutators</w:t>
-            </w:r>
-            <w:r>
-              <w:rPr>
-                <w:rFonts w:ascii="Bitstream Vera Sans" w:hAnsi="Bitstream Vera Sans"/>
-                <w:noProof/>
-                <w:webHidden/>
-              </w:rPr>
-              <w:tab/>
-            </w:r>
-            <w:r>
-              <w:rPr>
-                <w:rStyle w:val="Hyperlink"/>
-                <w:rFonts w:ascii="Bitstream Vera Sans" w:hAnsi="Bitstream Vera Sans"/>
-                <w:noProof/>
-                <w:rtl/>
-              </w:rPr>
-              <w:fldChar w:fldCharType="begin"/>
-            </w:r>
-            <w:r>
-              <w:rPr>
-                <w:rFonts w:ascii="Bitstream Vera Sans" w:hAnsi="Bitstream Vera Sans"/>
-                <w:noProof/>
-                <w:webHidden/>
-              </w:rPr>
-              <w:instrText xml:space="preserve"> PAGEREF _Toc336511471 \h </w:instrText>
-            </w:r>
-            <w:r>
-              <w:rPr>
-                <w:rStyle w:val="Hyperlink"/>
-                <w:rFonts w:ascii="Bitstream Vera Sans" w:hAnsi="Bitstream Vera Sans"/>
-                <w:noProof/>
-                <w:rtl/>
-              </w:rPr>
-            </w:r>
-            <w:r>
-              <w:rPr>
-                <w:rStyle w:val="Hyperlink"/>
-                <w:rFonts w:ascii="Bitstream Vera Sans" w:hAnsi="Bitstream Vera Sans"/>
-                <w:noProof/>
-                <w:rtl/>
-              </w:rPr>
-              <w:fldChar w:fldCharType="separate"/>
-            </w:r>
-            <w:r>
-              <w:rPr>
-                <w:rFonts w:ascii="Bitstream Vera Sans" w:hAnsi="Bitstream Vera Sans"/>
-                <w:noProof/>
-                <w:webHidden/>
-              </w:rPr>
-              <w:t>10</w:t>
-            </w:r>
-            <w:r>
-              <w:rPr>
-                <w:rStyle w:val="Hyperlink"/>
-                <w:rFonts w:ascii="Bitstream Vera Sans" w:hAnsi="Bitstream Vera Sans"/>
-                <w:noProof/>
-                <w:rtl/>
-              </w:rPr>
-              <w:fldChar w:fldCharType="end"/>
-            </w:r>
-          </w:hyperlink>
-        </w:p>
-        <w:p>
-          <w:pPr>
-            <w:pStyle w:val="TOC2"/>
-            <w:rPr>
-              <w:rFonts w:ascii="Bitstream Vera Sans" w:hAnsi="Bitstream Vera Sans"/>
-              <w:noProof/>
-            </w:rPr>
-          </w:pPr>
-          <w:hyperlink w:anchor="_Toc336511472" w:history="1">
-            <w:r>
-              <w:rPr>
-                <w:rStyle w:val="Hyperlink"/>
-                <w:rFonts w:ascii="Bitstream Vera Sans" w:hAnsi="Bitstream Vera Sans"/>
-                <w:noProof/>
-              </w:rPr>
-              <w:t>Stress-induced recombination</w:t>
-            </w:r>
-            <w:r>
-              <w:rPr>
-                <w:rFonts w:ascii="Bitstream Vera Sans" w:hAnsi="Bitstream Vera Sans"/>
-                <w:noProof/>
-                <w:webHidden/>
-              </w:rPr>
-              <w:tab/>
-            </w:r>
-            <w:r>
-              <w:rPr>
-                <w:rStyle w:val="Hyperlink"/>
-                <w:rFonts w:ascii="Bitstream Vera Sans" w:hAnsi="Bitstream Vera Sans"/>
-                <w:noProof/>
-                <w:rtl/>
-              </w:rPr>
-              <w:fldChar w:fldCharType="begin"/>
-            </w:r>
-            <w:r>
-              <w:rPr>
-                <w:rFonts w:ascii="Bitstream Vera Sans" w:hAnsi="Bitstream Vera Sans"/>
-                <w:noProof/>
-                <w:webHidden/>
-              </w:rPr>
-              <w:instrText xml:space="preserve"> PAGEREF _Toc336511472 \h </w:instrText>
-            </w:r>
-            <w:r>
-              <w:rPr>
-                <w:rStyle w:val="Hyperlink"/>
-                <w:rFonts w:ascii="Bitstream Vera Sans" w:hAnsi="Bitstream Vera Sans"/>
-                <w:noProof/>
-                <w:rtl/>
-              </w:rPr>
-            </w:r>
-            <w:r>
-              <w:rPr>
-                <w:rStyle w:val="Hyperlink"/>
-                <w:rFonts w:ascii="Bitstream Vera Sans" w:hAnsi="Bitstream Vera Sans"/>
-                <w:noProof/>
-                <w:rtl/>
-              </w:rPr>
-              <w:fldChar w:fldCharType="separate"/>
-            </w:r>
-            <w:r>
-              <w:rPr>
-                <w:rFonts w:ascii="Bitstream Vera Sans" w:hAnsi="Bitstream Vera Sans"/>
-                <w:noProof/>
-                <w:webHidden/>
-              </w:rPr>
-              <w:t>10</w:t>
-            </w:r>
-            <w:r>
-              <w:rPr>
-                <w:rStyle w:val="Hyperlink"/>
-                <w:rFonts w:ascii="Bitstream Vera Sans" w:hAnsi="Bitstream Vera Sans"/>
-                <w:noProof/>
-                <w:rtl/>
-              </w:rPr>
-              <w:fldChar w:fldCharType="end"/>
-            </w:r>
-          </w:hyperlink>
-        </w:p>
-        <w:p>
-          <w:pPr>
-            <w:pStyle w:val="TOC1"/>
-            <w:rPr>
-              <w:rFonts w:ascii="Bitstream Vera Sans" w:hAnsi="Bitstream Vera Sans"/>
-              <w:noProof/>
-            </w:rPr>
-          </w:pPr>
-          <w:hyperlink w:anchor="_Toc336511473" w:history="1">
-            <w:r>
-              <w:rPr>
-                <w:rStyle w:val="Hyperlink"/>
-                <w:rFonts w:ascii="Bitstream Vera Sans" w:hAnsi="Bitstream Vera Sans"/>
-                <w:noProof/>
-              </w:rPr>
-              <w:t>Discussion</w:t>
-            </w:r>
-            <w:r>
-              <w:rPr>
-                <w:rFonts w:ascii="Bitstream Vera Sans" w:hAnsi="Bitstream Vera Sans"/>
-                <w:noProof/>
-                <w:webHidden/>
-              </w:rPr>
-              <w:tab/>
-            </w:r>
-            <w:r>
-              <w:rPr>
-                <w:rStyle w:val="Hyperlink"/>
-                <w:rFonts w:ascii="Bitstream Vera Sans" w:hAnsi="Bitstream Vera Sans"/>
-                <w:noProof/>
-                <w:rtl/>
-              </w:rPr>
-              <w:fldChar w:fldCharType="begin"/>
-            </w:r>
-            <w:r>
-              <w:rPr>
-                <w:rFonts w:ascii="Bitstream Vera Sans" w:hAnsi="Bitstream Vera Sans"/>
-                <w:noProof/>
-                <w:webHidden/>
-              </w:rPr>
-              <w:instrText xml:space="preserve"> PAGEREF _Toc336511473 \h </w:instrText>
-            </w:r>
-            <w:r>
-              <w:rPr>
-                <w:rStyle w:val="Hyperlink"/>
-                <w:rFonts w:ascii="Bitstream Vera Sans" w:hAnsi="Bitstream Vera Sans"/>
-                <w:noProof/>
-                <w:rtl/>
-              </w:rPr>
-            </w:r>
-            <w:r>
-              <w:rPr>
-                <w:rStyle w:val="Hyperlink"/>
-                <w:rFonts w:ascii="Bitstream Vera Sans" w:hAnsi="Bitstream Vera Sans"/>
-                <w:noProof/>
-                <w:rtl/>
-              </w:rPr>
-              <w:fldChar w:fldCharType="separate"/>
-            </w:r>
-            <w:r>
-              <w:rPr>
-                <w:rFonts w:ascii="Bitstream Vera Sans" w:hAnsi="Bitstream Vera Sans"/>
-                <w:noProof/>
-                <w:webHidden/>
-              </w:rPr>
-              <w:t>11</w:t>
-            </w:r>
-            <w:r>
-              <w:rPr>
-                <w:rStyle w:val="Hyperlink"/>
-                <w:rFonts w:ascii="Bitstream Vera Sans" w:hAnsi="Bitstream Vera Sans"/>
-                <w:noProof/>
-                <w:rtl/>
-              </w:rPr>
-              <w:fldChar w:fldCharType="end"/>
-            </w:r>
-          </w:hyperlink>
-        </w:p>
-        <w:p>
-          <w:pPr>
-            <w:pStyle w:val="TOC1"/>
-            <w:rPr>
-              <w:rFonts w:ascii="Bitstream Vera Sans" w:hAnsi="Bitstream Vera Sans"/>
-              <w:noProof/>
-            </w:rPr>
-          </w:pPr>
-          <w:hyperlink w:anchor="_Toc336511474" w:history="1">
-            <w:r>
-              <w:rPr>
-                <w:rStyle w:val="Hyperlink"/>
-                <w:rFonts w:ascii="Bitstream Vera Sans" w:hAnsi="Bitstream Vera Sans"/>
-                <w:noProof/>
-              </w:rPr>
-              <w:t>References</w:t>
-            </w:r>
-            <w:r>
-              <w:rPr>
-                <w:rFonts w:ascii="Bitstream Vera Sans" w:hAnsi="Bitstream Vera Sans"/>
-                <w:noProof/>
-                <w:webHidden/>
-              </w:rPr>
-              <w:tab/>
-            </w:r>
-            <w:r>
-              <w:rPr>
-                <w:rStyle w:val="Hyperlink"/>
-                <w:rFonts w:ascii="Bitstream Vera Sans" w:hAnsi="Bitstream Vera Sans"/>
-                <w:noProof/>
-                <w:rtl/>
-              </w:rPr>
-              <w:fldChar w:fldCharType="begin"/>
-            </w:r>
-            <w:r>
-              <w:rPr>
-                <w:rFonts w:ascii="Bitstream Vera Sans" w:hAnsi="Bitstream Vera Sans"/>
-                <w:noProof/>
-                <w:webHidden/>
-              </w:rPr>
-              <w:instrText xml:space="preserve"> PAGEREF _Toc336511474 \h </w:instrText>
-            </w:r>
-            <w:r>
-              <w:rPr>
-                <w:rStyle w:val="Hyperlink"/>
-                <w:rFonts w:ascii="Bitstream Vera Sans" w:hAnsi="Bitstream Vera Sans"/>
-                <w:noProof/>
-                <w:rtl/>
-              </w:rPr>
-            </w:r>
-            <w:r>
-              <w:rPr>
-                <w:rStyle w:val="Hyperlink"/>
-                <w:rFonts w:ascii="Bitstream Vera Sans" w:hAnsi="Bitstream Vera Sans"/>
-                <w:noProof/>
-                <w:rtl/>
-              </w:rPr>
-              <w:fldChar w:fldCharType="separate"/>
-            </w:r>
-            <w:r>
-              <w:rPr>
-                <w:rFonts w:ascii="Bitstream Vera Sans" w:hAnsi="Bitstream Vera Sans"/>
-                <w:noProof/>
-                <w:webHidden/>
-              </w:rPr>
-              <w:t>14</w:t>
-            </w:r>
-            <w:r>
-              <w:rPr>
-                <w:rStyle w:val="Hyperlink"/>
-                <w:rFonts w:ascii="Bitstream Vera Sans" w:hAnsi="Bitstream Vera Sans"/>
-                <w:noProof/>
-                <w:rtl/>
-              </w:rPr>
-              <w:fldChar w:fldCharType="end"/>
-            </w:r>
-          </w:hyperlink>
-        </w:p>
-        <w:p>
-          <w:pPr>
-            <w:pStyle w:val="TOC1"/>
-            <w:rPr>
-              <w:rFonts w:ascii="Bitstream Vera Sans" w:hAnsi="Bitstream Vera Sans"/>
-              <w:noProof/>
-            </w:rPr>
-          </w:pPr>
-          <w:hyperlink w:anchor="_Toc336511475" w:history="1">
-            <w:r>
-              <w:rPr>
-                <w:rStyle w:val="Hyperlink"/>
-                <w:rFonts w:ascii="Bitstream Vera Sans" w:hAnsi="Bitstream Vera Sans"/>
-                <w:noProof/>
-              </w:rPr>
-              <w:t>Figures</w:t>
-            </w:r>
-            <w:r>
-              <w:rPr>
-                <w:rFonts w:ascii="Bitstream Vera Sans" w:hAnsi="Bitstream Vera Sans"/>
-                <w:noProof/>
-                <w:webHidden/>
-              </w:rPr>
-              <w:tab/>
-            </w:r>
-            <w:r>
-              <w:rPr>
-                <w:rStyle w:val="Hyperlink"/>
-                <w:rFonts w:ascii="Bitstream Vera Sans" w:hAnsi="Bitstream Vera Sans"/>
-                <w:noProof/>
-                <w:rtl/>
-              </w:rPr>
-              <w:fldChar w:fldCharType="begin"/>
-            </w:r>
-            <w:r>
-              <w:rPr>
-                <w:rFonts w:ascii="Bitstream Vera Sans" w:hAnsi="Bitstream Vera Sans"/>
-                <w:noProof/>
-                <w:webHidden/>
-              </w:rPr>
-              <w:instrText xml:space="preserve"> PAGEREF _Toc336511475 \h </w:instrText>
-            </w:r>
-            <w:r>
-              <w:rPr>
-                <w:rStyle w:val="Hyperlink"/>
-                <w:rFonts w:ascii="Bitstream Vera Sans" w:hAnsi="Bitstream Vera Sans"/>
-                <w:noProof/>
-                <w:rtl/>
-              </w:rPr>
-            </w:r>
-            <w:r>
-              <w:rPr>
-                <w:rStyle w:val="Hyperlink"/>
-                <w:rFonts w:ascii="Bitstream Vera Sans" w:hAnsi="Bitstream Vera Sans"/>
-                <w:noProof/>
-                <w:rtl/>
-              </w:rPr>
-              <w:fldChar w:fldCharType="separate"/>
-            </w:r>
-            <w:r>
-              <w:rPr>
-                <w:rFonts w:ascii="Bitstream Vera Sans" w:hAnsi="Bitstream Vera Sans"/>
-                <w:noProof/>
-                <w:webHidden/>
-              </w:rPr>
-              <w:t>14</w:t>
-            </w:r>
-            <w:r>
-              <w:rPr>
-                <w:rStyle w:val="Hyperlink"/>
-                <w:rFonts w:ascii="Bitstream Vera Sans" w:hAnsi="Bitstream Vera Sans"/>
-                <w:noProof/>
-                <w:rtl/>
-              </w:rPr>
-              <w:fldChar w:fldCharType="end"/>
-            </w:r>
-          </w:hyperlink>
-        </w:p>
-        <w:p>
-          <w:pPr>
-            <w:pStyle w:val="TOC1"/>
-            <w:rPr>
-              <w:rFonts w:ascii="Bitstream Vera Sans" w:hAnsi="Bitstream Vera Sans"/>
-              <w:noProof/>
-            </w:rPr>
-          </w:pPr>
-          <w:hyperlink w:anchor="_Toc336511476" w:history="1">
-            <w:r>
-              <w:rPr>
-                <w:rStyle w:val="Hyperlink"/>
-                <w:rFonts w:ascii="Bitstream Vera Sans" w:hAnsi="Bitstream Vera Sans"/>
-                <w:noProof/>
-              </w:rPr>
-              <w:t>Tables</w:t>
-            </w:r>
-            <w:r>
-              <w:rPr>
-                <w:rFonts w:ascii="Bitstream Vera Sans" w:hAnsi="Bitstream Vera Sans"/>
-                <w:noProof/>
-                <w:webHidden/>
-              </w:rPr>
-              <w:tab/>
-            </w:r>
-            <w:r>
-              <w:rPr>
-                <w:rStyle w:val="Hyperlink"/>
-                <w:rFonts w:ascii="Bitstream Vera Sans" w:hAnsi="Bitstream Vera Sans"/>
-                <w:noProof/>
-                <w:rtl/>
-              </w:rPr>
-              <w:fldChar w:fldCharType="begin"/>
-            </w:r>
-            <w:r>
-              <w:rPr>
-                <w:rFonts w:ascii="Bitstream Vera Sans" w:hAnsi="Bitstream Vera Sans"/>
-                <w:noProof/>
-                <w:webHidden/>
-              </w:rPr>
-              <w:instrText xml:space="preserve"> PAGEREF _Toc336511476 \h </w:instrText>
-            </w:r>
-            <w:r>
-              <w:rPr>
-                <w:rStyle w:val="Hyperlink"/>
-                <w:rFonts w:ascii="Bitstream Vera Sans" w:hAnsi="Bitstream Vera Sans"/>
-                <w:noProof/>
-                <w:rtl/>
-              </w:rPr>
-            </w:r>
-            <w:r>
-              <w:rPr>
-                <w:rStyle w:val="Hyperlink"/>
-                <w:rFonts w:ascii="Bitstream Vera Sans" w:hAnsi="Bitstream Vera Sans"/>
-                <w:noProof/>
-                <w:rtl/>
-              </w:rPr>
-              <w:fldChar w:fldCharType="separate"/>
-            </w:r>
-            <w:r>
-              <w:rPr>
-                <w:rFonts w:ascii="Bitstream Vera Sans" w:hAnsi="Bitstream Vera Sans"/>
-                <w:noProof/>
-                <w:webHidden/>
-              </w:rPr>
-              <w:t>15</w:t>
-            </w:r>
-            <w:r>
-              <w:rPr>
-                <w:rStyle w:val="Hyperlink"/>
-                <w:rFonts w:ascii="Bitstream Vera Sans" w:hAnsi="Bitstream Vera Sans"/>
-                <w:noProof/>
-                <w:rtl/>
-              </w:rPr>
-              <w:fldChar w:fldCharType="end"/>
-            </w:r>
-          </w:hyperlink>
-        </w:p>
-        <w:p>
-          <w:pPr>
-            <w:rPr>
-              <w:rFonts w:ascii="Bitstream Vera Sans" w:hAnsi="Bitstream Vera Sans"/>
-            </w:rPr>
-          </w:pPr>
-          <w:r>
-            <w:rPr>
-              <w:rFonts w:ascii="Bitstream Vera Sans" w:hAnsi="Bitstream Vera Sans"/>
-              <w:b/>
-              <w:bCs/>
-              <w:noProof/>
-            </w:rPr>
-            <w:fldChar w:fldCharType="end"/>
-          </w:r>
-        </w:p>
-      </w:sdtContent>
-    </w:sdt>
-    <w:p>
-      <w:pPr>
-        <w:rPr>
-          <w:rFonts w:ascii="Bitstream Vera Sans" w:hAnsi="Bitstream Vera Sans"/>
-        </w:rPr>
-      </w:pPr>
-    </w:p>
-    <w:p>
-      <w:pPr>
-        <w:rPr>
-          <w:rFonts w:ascii="Bitstream Vera Sans" w:hAnsi="Bitstream Vera Sans"/>
-        </w:rPr>
-      </w:pPr>
-    </w:p>
-    <w:p>
-      <w:pPr>
-        <w:rPr>
-          <w:rFonts w:ascii="Bitstream Vera Sans" w:eastAsia="Times New Roman" w:hAnsi="Bitstream Vera Sans"/>
-        </w:rPr>
-      </w:pPr>
     </w:p>
     <w:p>
       <w:pPr>
@@ -1428,6 +158,7 @@
         <w:rPr>
           <w:rFonts w:ascii="Bitstream Vera Sans" w:hAnsi="Bitstream Vera Sans"/>
         </w:rPr>
+        <w:lastRenderedPageBreak/>
         <w:t>Introduction</w:t>
       </w:r>
       <w:bookmarkEnd w:id="3"/>
@@ -1703,7 +434,6 @@
           <w:i/>
           <w:iCs/>
         </w:rPr>
-        <w:lastRenderedPageBreak/>
         <w:t>stress-induced mutagenesis</w:t>
       </w:r>
       <w:r>
@@ -2267,6 +997,7 @@
         <w:rPr>
           <w:rFonts w:ascii="Bitstream Vera Sans" w:hAnsi="Bitstream Vera Sans"/>
         </w:rPr>
+        <w:lastRenderedPageBreak/>
         <w:t>demonstrate</w:t>
       </w:r>
       <w:r>
@@ -2521,15 +1252,7 @@
           <w:rFonts w:ascii="Bitstream Vera Sans" w:hAnsi="Bitstream Vera Sans"/>
           <w:noProof/>
         </w:rPr>
-        <w:t xml:space="preserve">(Zinder and </w:t>
-      </w:r>
-      <w:r>
-        <w:rPr>
-          <w:rFonts w:ascii="Bitstream Vera Sans" w:hAnsi="Bitstream Vera Sans"/>
-          <w:noProof/>
-        </w:rPr>
-        <w:lastRenderedPageBreak/>
-        <w:t>Lederberg 1952)</w:t>
+        <w:t>(Zinder and Lederberg 1952)</w:t>
       </w:r>
       <w:r>
         <w:rPr>
@@ -3019,7 +1742,14 @@
         <w:rPr>
           <w:rFonts w:ascii="Bitstream Vera Sans" w:hAnsi="Bitstream Vera Sans"/>
         </w:rPr>
-        <w:t>. In addition, recombination generates less-loaded individuals that were lost due to drift, halting "</w:t>
+        <w:t xml:space="preserve">. In addition, recombination generates less-loaded individuals that were </w:t>
+      </w:r>
+      <w:r>
+        <w:rPr>
+          <w:rFonts w:ascii="Bitstream Vera Sans" w:hAnsi="Bitstream Vera Sans"/>
+        </w:rPr>
+        <w:lastRenderedPageBreak/>
+        <w:t>lost due to drift, halting "</w:t>
       </w:r>
       <w:proofErr w:type="spellStart"/>
       <w:r>
@@ -3247,14 +1977,7 @@
         <w:rPr>
           <w:rFonts w:ascii="Bitstream Vera Sans" w:hAnsi="Bitstream Vera Sans"/>
         </w:rPr>
-        <w:t xml:space="preserve"> may already have several deleterious mutations in its genetic background when a beneficial mutation is generated and this deleterious background can prevent selection from effectively acting on the </w:t>
-      </w:r>
-      <w:r>
-        <w:rPr>
-          <w:rFonts w:ascii="Bitstream Vera Sans" w:hAnsi="Bitstream Vera Sans"/>
-        </w:rPr>
-        <w:lastRenderedPageBreak/>
-        <w:t xml:space="preserve">beneficial mutation </w:t>
+        <w:t xml:space="preserve"> may already have several deleterious mutations in its genetic background when a beneficial mutation is generated and this deleterious background can prevent selection from effectively acting on the beneficial mutation </w:t>
       </w:r>
       <w:r>
         <w:rPr>
@@ -3690,7 +2413,14 @@
         <w:rPr>
           <w:rFonts w:ascii="Bitstream Vera Sans" w:hAnsi="Bitstream Vera Sans"/>
         </w:rPr>
-        <w:t xml:space="preserve"> advantageous, stress-induced mutators are favored over constitutive mutators; (iii) stress-induced mutators can be favored even when the environment does not change frequently; (iv) recombination reduces the selection for mutators primarily by disrupting the "hitch-hiking effect" rather than by the "Fisher-Muller effect"; and (v) if recombination is also stress-induced, </w:t>
+        <w:t xml:space="preserve"> </w:t>
+      </w:r>
+      <w:r>
+        <w:rPr>
+          <w:rFonts w:ascii="Bitstream Vera Sans" w:hAnsi="Bitstream Vera Sans"/>
+        </w:rPr>
+        <w:lastRenderedPageBreak/>
+        <w:t xml:space="preserve">advantageous, stress-induced mutators are favored over constitutive mutators; (iii) stress-induced mutators can be favored even when the environment does not change frequently; (iv) recombination reduces the selection for mutators primarily by disrupting the "hitch-hiking effect" rather than by the "Fisher-Muller effect"; and (v) if recombination is also stress-induced, </w:t>
       </w:r>
       <w:r>
         <w:rPr>
@@ -3719,7 +2449,6 @@
         <w:rPr>
           <w:rFonts w:ascii="Bitstream Vera Sans" w:hAnsi="Bitstream Vera Sans"/>
         </w:rPr>
-        <w:lastRenderedPageBreak/>
         <w:t>Model</w:t>
       </w:r>
       <w:bookmarkEnd w:id="10"/>
@@ -3820,14 +2549,7 @@
           <w:rFonts w:ascii="Bitstream Vera Sans" w:hAnsi="Bitstream Vera Sans"/>
           <w:iCs/>
         </w:rPr>
-        <w:t>W</w:t>
-      </w:r>
-      <w:r>
-        <w:rPr>
-          <w:rFonts w:ascii="Bitstream Vera Sans" w:hAnsi="Bitstream Vera Sans"/>
-          <w:iCs/>
-        </w:rPr>
-        <w:t xml:space="preserve">e keep track of how many individuals have each genome. </w:t>
+        <w:t xml:space="preserve">We keep track of how many individuals have each genome. </w:t>
       </w:r>
     </w:p>
     <w:p>
@@ -3908,16 +2630,7 @@
           <w:rFonts w:ascii="Bitstream Vera Sans" w:hAnsi="Bitstream Vera Sans"/>
           <w:iCs/>
         </w:rPr>
-        <w:t>To model environmental changes, the optimal genome is changed by modifying the allele at several loci. The number of loci changed in each environmental change and probability that an environmental change will occur at a specific generation are parameters of the model</w:t>
-      </w:r>
-      <w:bookmarkStart w:id="11" w:name="_GoBack"/>
-      <w:bookmarkEnd w:id="11"/>
-      <w:r>
-        <w:rPr>
-          <w:rFonts w:ascii="Bitstream Vera Sans" w:hAnsi="Bitstream Vera Sans"/>
-          <w:iCs/>
-        </w:rPr>
-        <w:t>.</w:t>
+        <w:t>To model environmental changes, the optimal genome is changed by modifying the allele at several loci. The number of loci changed in each environmental change and probability that an environmental change will occur at a specific generation are parameters of the model.</w:t>
       </w:r>
     </w:p>
     <w:p>
@@ -3939,21 +2652,7 @@
           <w:rFonts w:ascii="Bitstream Vera Sans" w:hAnsi="Bitstream Vera Sans"/>
           <w:iCs/>
         </w:rPr>
-        <w:t xml:space="preserve">. These loci are denoted by the letters </w:t>
-      </w:r>
-      <w:r>
-        <w:rPr>
-          <w:rFonts w:ascii="Bitstream Vera Sans" w:hAnsi="Bitstream Vera Sans"/>
-          <w:iCs/>
-        </w:rPr>
-        <w:t>π</w:t>
-      </w:r>
-      <w:r>
-        <w:rPr>
-          <w:rFonts w:ascii="Bitstream Vera Sans" w:hAnsi="Bitstream Vera Sans"/>
-          <w:iCs/>
-        </w:rPr>
-        <w:t xml:space="preserve">, </w:t>
+        <w:t xml:space="preserve">. These loci are denoted by the letters π, </w:t>
       </w:r>
       <w:r>
         <w:rPr>
@@ -3981,14 +2680,7 @@
           <w:rFonts w:ascii="Bitstream Vera Sans" w:hAnsi="Bitstream Vera Sans"/>
           <w:iCs/>
         </w:rPr>
-        <w:t>, and</w:t>
-      </w:r>
-      <w:r>
-        <w:rPr>
-          <w:rFonts w:ascii="Bitstream Vera Sans" w:hAnsi="Bitstream Vera Sans"/>
-          <w:iCs/>
-        </w:rPr>
-        <w:t xml:space="preserve"> </w:t>
+        <w:t xml:space="preserve">, and </w:t>
       </w:r>
       <w:r>
         <w:rPr>
@@ -4016,21 +2708,7 @@
           <w:rFonts w:ascii="Bitstream Vera Sans" w:hAnsi="Bitstream Vera Sans"/>
           <w:iCs/>
         </w:rPr>
-        <w:t xml:space="preserve"> is measured in the number of mutations (random allele switching between 0 and 1) per individual per generation. If the individual has </w:t>
-      </w:r>
-      <w:r>
-        <w:rPr>
-          <w:rFonts w:ascii="Bitstream Vera Sans" w:hAnsi="Bitstream Vera Sans"/>
-          <w:iCs/>
-        </w:rPr>
-        <w:t>π</w:t>
-      </w:r>
-      <w:r>
-        <w:rPr>
-          <w:rFonts w:ascii="Bitstream Vera Sans" w:hAnsi="Bitstream Vera Sans"/>
-          <w:iCs/>
-        </w:rPr>
-        <w:t xml:space="preserve"> or more mismatches with the environmental optimal genome, it increases its mutation rate </w:t>
+        <w:t xml:space="preserve"> is measured in the number of mutations (random allele switching between 0 and 1) per individual per generation. If the individual has π or more mismatches with the environmental optimal genome, it increases its mutation rate </w:t>
       </w:r>
       <w:r>
         <w:rPr>
@@ -4058,21 +2736,7 @@
           <w:rFonts w:ascii="Bitstream Vera Sans" w:hAnsi="Bitstream Vera Sans"/>
           <w:iCs/>
         </w:rPr>
-        <w:t xml:space="preserve">rate is denoted by </w:t>
-      </w:r>
-      <w:r>
-        <w:rPr>
-          <w:rFonts w:ascii="Bitstream Vera Sans" w:hAnsi="Bitstream Vera Sans"/>
-          <w:iCs/>
-        </w:rPr>
-        <w:t>r</w:t>
-      </w:r>
-      <w:r>
-        <w:rPr>
-          <w:rFonts w:ascii="Bitstream Vera Sans" w:hAnsi="Bitstream Vera Sans"/>
-          <w:iCs/>
-        </w:rPr>
-        <w:t xml:space="preserve"> and measured by number of allele conversions per genome per generation; the threshold is </w:t>
+        <w:t xml:space="preserve">rate is denoted by r and measured by number of allele conversions per genome per generation; the threshold is </w:t>
       </w:r>
       <w:r>
         <w:rPr>
@@ -4127,14 +2791,14 @@
         <w:rPr>
           <w:rFonts w:ascii="Bitstream Vera Sans" w:hAnsi="Bitstream Vera Sans"/>
         </w:rPr>
-        <w:t xml:space="preserve">We start each simulation with a mutation-free population – all individuals have the optimal genome and continue with the simulation for a predefined number of generations. We model drift by sampling the number of individuals with each genome from a multinomial distribution determined by the fraction of individuals with each genome in this generation. Selection is model similarly, except that we multiply the fraction of individuals with each genome by the fitness of these individuals. Mutation and recombination are modeled by randomly drawing the number of events from a Poisson distribution with the mutation/recombination rate as the mean of the distribution, the randomly choosing the loci that are about to be changed from a uniform distribution (only fitness loci are subject to mutation and recombination), and finally choosing the new allele in the changed positions: mutation the current allele to the alternative one; recombination </w:t>
+        <w:t xml:space="preserve">We start each simulation with a mutation-free population – all individuals have the optimal genome and continue with the simulation for a predefined number of generations. We model drift by sampling the number of individuals with each genome from a multinomial distribution determined by the fraction of individuals with each genome in this generation. Selection is model similarly, except that we </w:t>
       </w:r>
       <w:r>
         <w:rPr>
           <w:rFonts w:ascii="Bitstream Vera Sans" w:hAnsi="Bitstream Vera Sans"/>
         </w:rPr>
         <w:lastRenderedPageBreak/>
-        <w:t>replaces the current allele with a randomly chosen one based on the frequency of each allele in the population.</w:t>
+        <w:t>multiply the fraction of individuals with each genome by the fitness of these individuals. Mutation and recombination are modeled by randomly drawing the number of events from a Poisson distribution with the mutation/recombination rate as the mean of the distribution, the randomly choosing the loci that are about to be changed from a uniform distribution (only fitness loci are subject to mutation and recombination), and finally choosing the new allele in the changed positions: mutation the current allele to the alternative one; recombination replaces the current allele with a randomly chosen one based on the frequency of each allele in the population.</w:t>
       </w:r>
     </w:p>
     <w:p>
@@ -4223,920 +2887,514 @@
           <w:rFonts w:ascii="Bitstream Vera Sans" w:hAnsi="Bitstream Vera Sans"/>
         </w:rPr>
       </w:pPr>
-      <w:bookmarkStart w:id="12" w:name="h.jhk69kxs5c9t"/>
-      <w:bookmarkStart w:id="13" w:name="_Toc336511469"/>
+      <w:bookmarkStart w:id="11" w:name="h.jhk69kxs5c9t"/>
+      <w:bookmarkStart w:id="12" w:name="_Toc336511469"/>
+      <w:bookmarkEnd w:id="11"/>
+      <w:r>
+        <w:rPr>
+          <w:rFonts w:ascii="Bitstream Vera Sans" w:hAnsi="Bitstream Vera Sans"/>
+        </w:rPr>
+        <w:t>Results</w:t>
+      </w:r>
       <w:bookmarkEnd w:id="12"/>
-      <w:r>
-        <w:rPr>
-          <w:rFonts w:ascii="Bitstream Vera Sans" w:hAnsi="Bitstream Vera Sans"/>
-        </w:rPr>
-        <w:t>Results</w:t>
-      </w:r>
+    </w:p>
+    <w:p>
+      <w:pPr>
+        <w:rPr>
+          <w:rFonts w:ascii="Bitstream Vera Sans" w:hAnsi="Bitstream Vera Sans"/>
+        </w:rPr>
+      </w:pPr>
+      <w:r>
+        <w:rPr>
+          <w:rFonts w:ascii="Bitstream Vera Sans" w:hAnsi="Bitstream Vera Sans"/>
+        </w:rPr>
+        <w:t xml:space="preserve">We simulated competitions between different </w:t>
+      </w:r>
+      <w:r>
+        <w:rPr>
+          <w:rFonts w:ascii="Bitstream Vera Sans" w:hAnsi="Bitstream Vera Sans"/>
+        </w:rPr>
+        <w:t>strategies (see Table 1)</w:t>
+      </w:r>
+      <w:r>
+        <w:rPr>
+          <w:rFonts w:ascii="Bitstream Vera Sans" w:hAnsi="Bitstream Vera Sans"/>
+        </w:rPr>
+        <w:t xml:space="preserve"> in populations of bacteria</w:t>
+      </w:r>
+      <w:r>
+        <w:rPr>
+          <w:rFonts w:ascii="Bitstream Vera Sans" w:hAnsi="Bitstream Vera Sans"/>
+        </w:rPr>
+        <w:t xml:space="preserve"> </w:t>
+      </w:r>
+      <w:r>
+        <w:rPr>
+          <w:rFonts w:ascii="Bitstream Vera Sans" w:hAnsi="Bitstream Vera Sans"/>
+        </w:rPr>
+        <w:t xml:space="preserve">experiencing changing environments. We estimated the fixation probability of </w:t>
+      </w:r>
+      <w:r>
+        <w:rPr>
+          <w:rFonts w:ascii="Bitstream Vera Sans" w:hAnsi="Bitstream Vera Sans"/>
+        </w:rPr>
+        <w:t>such</w:t>
+      </w:r>
+      <w:r>
+        <w:rPr>
+          <w:rFonts w:ascii="Bitstream Vera Sans" w:hAnsi="Bitstream Vera Sans"/>
+        </w:rPr>
+        <w:t xml:space="preserve"> </w:t>
+      </w:r>
+      <w:r>
+        <w:rPr>
+          <w:rFonts w:ascii="Bitstream Vera Sans" w:hAnsi="Bitstream Vera Sans"/>
+        </w:rPr>
+        <w:t xml:space="preserve">mutators </w:t>
+      </w:r>
+      <w:r>
+        <w:rPr>
+          <w:rFonts w:ascii="Bitstream Vera Sans" w:hAnsi="Bitstream Vera Sans"/>
+        </w:rPr>
+        <w:t>from</w:t>
+      </w:r>
+      <w:r>
+        <w:rPr>
+          <w:rFonts w:ascii="Bitstream Vera Sans" w:hAnsi="Bitstream Vera Sans"/>
+        </w:rPr>
+        <w:t xml:space="preserve"> the fraction of competitions in which </w:t>
+      </w:r>
+      <w:r>
+        <w:rPr>
+          <w:rFonts w:ascii="Bitstream Vera Sans" w:hAnsi="Bitstream Vera Sans"/>
+        </w:rPr>
+        <w:t>a</w:t>
+      </w:r>
+      <w:r>
+        <w:rPr>
+          <w:rFonts w:ascii="Bitstream Vera Sans" w:hAnsi="Bitstream Vera Sans"/>
+        </w:rPr>
+        <w:t xml:space="preserve"> </w:t>
+      </w:r>
+      <w:r>
+        <w:rPr>
+          <w:rFonts w:ascii="Bitstream Vera Sans" w:hAnsi="Bitstream Vera Sans"/>
+        </w:rPr>
+        <w:t xml:space="preserve">mutator </w:t>
+      </w:r>
+      <w:r>
+        <w:rPr>
+          <w:rFonts w:ascii="Bitstream Vera Sans" w:hAnsi="Bitstream Vera Sans"/>
+        </w:rPr>
+        <w:t xml:space="preserve">reached </w:t>
+      </w:r>
+      <w:r>
+        <w:rPr>
+          <w:rFonts w:ascii="Bitstream Vera Sans" w:hAnsi="Bitstream Vera Sans"/>
+        </w:rPr>
+        <w:t>fix</w:t>
+      </w:r>
+      <w:r>
+        <w:rPr>
+          <w:rFonts w:ascii="Bitstream Vera Sans" w:hAnsi="Bitstream Vera Sans"/>
+        </w:rPr>
+        <w:t xml:space="preserve">ation </w:t>
+      </w:r>
+      <w:r>
+        <w:rPr>
+          <w:rFonts w:ascii="Bitstream Vera Sans" w:hAnsi="Bitstream Vera Sans"/>
+        </w:rPr>
+        <w:t xml:space="preserve">in the population. </w:t>
+      </w:r>
+      <w:r>
+        <w:rPr>
+          <w:rFonts w:ascii="Bitstream Vera Sans" w:hAnsi="Bitstream Vera Sans"/>
+        </w:rPr>
+        <w:t>If an allele is neutral</w:t>
+      </w:r>
+      <w:r>
+        <w:rPr>
+          <w:rFonts w:ascii="Bitstream Vera Sans" w:hAnsi="Bitstream Vera Sans"/>
+        </w:rPr>
+        <w:t xml:space="preserve"> its</w:t>
+      </w:r>
+      <w:r>
+        <w:rPr>
+          <w:rFonts w:ascii="Bitstream Vera Sans" w:hAnsi="Bitstream Vera Sans"/>
+        </w:rPr>
+        <w:t xml:space="preserve"> fixation probability is equal to its </w:t>
+      </w:r>
+      <w:r>
+        <w:rPr>
+          <w:rFonts w:ascii="Bitstream Vera Sans" w:hAnsi="Bitstream Vera Sans"/>
+        </w:rPr>
+        <w:t xml:space="preserve">initial </w:t>
+      </w:r>
+      <w:r>
+        <w:rPr>
+          <w:rFonts w:ascii="Bitstream Vera Sans" w:hAnsi="Bitstream Vera Sans"/>
+        </w:rPr>
+        <w:t xml:space="preserve">frequency </w:t>
+      </w:r>
+      <w:r>
+        <w:rPr>
+          <w:rFonts w:ascii="Bitstream Vera Sans" w:hAnsi="Bitstream Vera Sans"/>
+        </w:rPr>
+        <w:t>(</w:t>
+      </w:r>
+      <w:r>
+        <w:rPr>
+          <w:rFonts w:ascii="Bitstream Vera Sans" w:hAnsi="Bitstream Vera Sans"/>
+        </w:rPr>
+        <w:t>50%</w:t>
+      </w:r>
+      <w:r>
+        <w:rPr>
+          <w:rFonts w:ascii="Bitstream Vera Sans" w:hAnsi="Bitstream Vera Sans"/>
+        </w:rPr>
+        <w:t>)</w:t>
+      </w:r>
+      <w:r>
+        <w:rPr>
+          <w:rFonts w:ascii="Bitstream Vera Sans" w:hAnsi="Bitstream Vera Sans"/>
+        </w:rPr>
+        <w:t xml:space="preserve">. In contrast, if </w:t>
+      </w:r>
+      <w:r>
+        <w:rPr>
+          <w:rFonts w:ascii="Bitstream Vera Sans" w:hAnsi="Bitstream Vera Sans"/>
+        </w:rPr>
+        <w:t>an allele</w:t>
+      </w:r>
+      <w:r>
+        <w:rPr>
+          <w:rFonts w:ascii="Bitstream Vera Sans" w:hAnsi="Bitstream Vera Sans"/>
+        </w:rPr>
+        <w:t xml:space="preserve"> is favore</w:t>
+      </w:r>
+      <w:r>
+        <w:rPr>
+          <w:rFonts w:ascii="Bitstream Vera Sans" w:hAnsi="Bitstream Vera Sans"/>
+        </w:rPr>
+        <w:t xml:space="preserve">d or disfavored by selection its </w:t>
+      </w:r>
+      <w:r>
+        <w:rPr>
+          <w:rFonts w:ascii="Bitstream Vera Sans" w:hAnsi="Bitstream Vera Sans"/>
+        </w:rPr>
+        <w:t>fixation probability is</w:t>
+      </w:r>
+      <w:r>
+        <w:rPr>
+          <w:rFonts w:ascii="Bitstream Vera Sans" w:hAnsi="Bitstream Vera Sans"/>
+        </w:rPr>
+        <w:t xml:space="preserve"> significantly</w:t>
+      </w:r>
+      <w:r>
+        <w:rPr>
+          <w:rFonts w:ascii="Bitstream Vera Sans" w:hAnsi="Bitstream Vera Sans"/>
+        </w:rPr>
+        <w:t xml:space="preserve"> higher or lower than the initial frequency, respectively.</w:t>
+      </w:r>
+      <w:r>
+        <w:rPr>
+          <w:rFonts w:ascii="Bitstream Vera Sans" w:hAnsi="Bitstream Vera Sans"/>
+        </w:rPr>
+        <w:t xml:space="preserve"> Therefore, we tested whether the estimated fixation probabilities are significantly </w:t>
+      </w:r>
+      <w:r>
+        <w:rPr>
+          <w:rFonts w:ascii="Bitstream Vera Sans" w:hAnsi="Bitstream Vera Sans"/>
+        </w:rPr>
+        <w:t xml:space="preserve">different from </w:t>
+      </w:r>
+      <w:r>
+        <w:rPr>
+          <w:rFonts w:ascii="Bitstream Vera Sans" w:hAnsi="Bitstream Vera Sans"/>
+        </w:rPr>
+        <w:t xml:space="preserve">50% using a </w:t>
+      </w:r>
+      <w:r>
+        <w:rPr>
+          <w:rFonts w:ascii="Bitstream Vera Sans" w:hAnsi="Bitstream Vera Sans"/>
+        </w:rPr>
+        <w:t xml:space="preserve">2-tail </w:t>
+      </w:r>
+      <w:r>
+        <w:rPr>
+          <w:rFonts w:ascii="Bitstream Vera Sans" w:hAnsi="Bitstream Vera Sans"/>
+        </w:rPr>
+        <w:t>proportions test.</w:t>
+      </w:r>
+    </w:p>
+    <w:p>
+      <w:pPr>
+        <w:pStyle w:val="Heading2"/>
+      </w:pPr>
+      <w:r>
+        <w:t>Evolution of SIM in the presence of recombination</w:t>
+      </w:r>
+    </w:p>
+    <w:p>
+      <w:pPr>
+        <w:rPr>
+          <w:rFonts w:ascii="Bitstream Vera Sans" w:hAnsi="Bitstream Vera Sans"/>
+        </w:rPr>
+      </w:pPr>
+      <w:r>
+        <w:rPr>
+          <w:rFonts w:ascii="Bitstream Vera Sans" w:hAnsi="Bitstream Vera Sans"/>
+        </w:rPr>
+        <w:t>Previously, we showed that stress-induce</w:t>
+      </w:r>
+      <w:r>
+        <w:rPr>
+          <w:rFonts w:ascii="Bitstream Vera Sans" w:hAnsi="Bitstream Vera Sans"/>
+        </w:rPr>
+        <w:t xml:space="preserve">d mutators can invade asexual populations </w:t>
+      </w:r>
+      <w:r>
+        <w:rPr>
+          <w:rFonts w:ascii="Bitstream Vera Sans" w:hAnsi="Bitstream Vera Sans"/>
+        </w:rPr>
+        <w:fldChar w:fldCharType="begin" w:fldLock="1"/>
+      </w:r>
+      <w:r>
+        <w:rPr>
+          <w:rFonts w:ascii="Bitstream Vera Sans" w:hAnsi="Bitstream Vera Sans"/>
+        </w:rPr>
+        <w:instrText>ADDIN CSL_CITATION { "citationItems" : [ { "id" : "ITEM-1", "itemData" : { "DOI" : "10.1111/j.1558-5646.2012.01576.x", "ISSN" : "1558-5646", "PMID" : "22759304", "abstract" : "Numerous empirical studies show that stress of various kinds induces a state of hypermutation in bacteria via multiple mechanisms, but theoretical treatment of this intriguing phenomenon is lacking. We used deterministic and stochastic models to study the evolution of stress-induced hypermutation in infinite and finite-size populations of bacteria undergoing selection, mutation, and random genetic drift in constant environments and in changing ones. Our results suggest that if beneficial mutations occur, even rarely, then stress-induced hypermutation is advantageous for bacteria at both the individual and the population levels and that it is likely to evolve in populations of bacteria in a wide range of conditions because it is favored by selection. These results imply that mutations are not, as the current view holds, uniformly distributed in populations, but rather that mutations are more common in stressed individuals and populations. Because mutation is the raw material of evolution, these results have a profound impact on broad aspects of evolution and biology.", "author" : [ { "dropping-particle" : "", "family" : "Ram", "given" : "Yoav", "non-dropping-particle" : "", "parse-names" : false, "suffix" : "" }, { "dropping-particle" : "", "family" : "Hadany", "given" : "Lilach", "non-dropping-particle" : "", "parse-names" : false, "suffix" : "" } ], "container-title" : "Evolution", "id" : "ITEM-1", "issue" : "7", "issued" : { "date-parts" : [ [ "2012", "7", "28" ] ] }, "page" : "2315-28", "title" : "The evolution of stress-induced hypermutation in asexual populations.", "type" : "article-journal", "volume" : "66" }, "uris" : [ "http://www.mendeley.com/documents/?uuid=53403d98-a293-4876-9b37-48e6812c1a17" ] } ], "mendeley" : { "previouslyFormattedCitation" : "(Ram and Hadany 2012)" }, "properties" : { "noteIndex" : 0 }, "schema" : "https://github.com/citation-style-language/schema/raw/master/csl-citation.json" }</w:instrText>
+      </w:r>
+      <w:r>
+        <w:rPr>
+          <w:rFonts w:ascii="Bitstream Vera Sans" w:hAnsi="Bitstream Vera Sans"/>
+        </w:rPr>
+        <w:fldChar w:fldCharType="separate"/>
+      </w:r>
+      <w:r>
+        <w:rPr>
+          <w:rFonts w:ascii="Bitstream Vera Sans" w:hAnsi="Bitstream Vera Sans"/>
+          <w:noProof/>
+        </w:rPr>
+        <w:t>(Ram and Hadany 2012)</w:t>
+      </w:r>
+      <w:r>
+        <w:rPr>
+          <w:rFonts w:ascii="Bitstream Vera Sans" w:hAnsi="Bitstream Vera Sans"/>
+        </w:rPr>
+        <w:fldChar w:fldCharType="end"/>
+      </w:r>
+      <w:r>
+        <w:rPr>
+          <w:rFonts w:ascii="Bitstream Vera Sans" w:hAnsi="Bitstream Vera Sans"/>
+        </w:rPr>
+        <w:t xml:space="preserve">. However, many microbe populations are not entirely asexual. The rates of horizontal gene transfer in bacteria greatly differ between different species and mechanisms, as does the rate of sex and recombination in yeast [REF]. </w:t>
+      </w:r>
+      <w:r>
+        <w:rPr>
+          <w:rFonts w:ascii="Bitstream Vera Sans" w:hAnsi="Bitstream Vera Sans"/>
+        </w:rPr>
+        <w:fldChar w:fldCharType="begin"/>
+      </w:r>
+      <w:r>
+        <w:rPr>
+          <w:rFonts w:ascii="Bitstream Vera Sans" w:hAnsi="Bitstream Vera Sans"/>
+        </w:rPr>
+        <w:instrText xml:space="preserve"> REF _Ref370053574 \h </w:instrText>
+      </w:r>
+      <w:r>
+        <w:rPr>
+          <w:rFonts w:ascii="Bitstream Vera Sans" w:hAnsi="Bitstream Vera Sans"/>
+        </w:rPr>
+      </w:r>
+      <w:r>
+        <w:rPr>
+          <w:rFonts w:ascii="Bitstream Vera Sans" w:hAnsi="Bitstream Vera Sans"/>
+        </w:rPr>
+        <w:instrText xml:space="preserve"> \* MERGEFORMAT </w:instrText>
+      </w:r>
+      <w:r>
+        <w:rPr>
+          <w:rFonts w:ascii="Bitstream Vera Sans" w:hAnsi="Bitstream Vera Sans"/>
+        </w:rPr>
+        <w:fldChar w:fldCharType="separate"/>
+      </w:r>
+      <w:r>
+        <w:rPr>
+          <w:rFonts w:ascii="Bitstream Vera Sans" w:hAnsi="Bitstream Vera Sans"/>
+        </w:rPr>
+        <w:t>Figure 1</w:t>
+      </w:r>
+      <w:r>
+        <w:rPr>
+          <w:rFonts w:ascii="Bitstream Vera Sans" w:hAnsi="Bitstream Vera Sans"/>
+        </w:rPr>
+        <w:fldChar w:fldCharType="end"/>
+      </w:r>
+      <w:r>
+        <w:rPr>
+          <w:rFonts w:ascii="Bitstream Vera Sans" w:hAnsi="Bitstream Vera Sans"/>
+        </w:rPr>
+        <w:t xml:space="preserve"> shows the invasion success of constitutive (CM; red) and stress-induced mutators (SIM; green) under a wide range of recombination rates, starting with the low rates measured in </w:t>
+      </w:r>
+      <w:r>
+        <w:rPr>
+          <w:rFonts w:ascii="Bitstream Vera Sans" w:hAnsi="Bitstream Vera Sans"/>
+          <w:i/>
+          <w:iCs/>
+        </w:rPr>
+        <w:t>E. coli</w:t>
+      </w:r>
+      <w:r>
+        <w:rPr>
+          <w:rFonts w:ascii="Bitstream Vera Sans" w:hAnsi="Bitstream Vera Sans"/>
+        </w:rPr>
+        <w:t xml:space="preserve"> and up to the high rates measured in </w:t>
+      </w:r>
+      <w:r>
+        <w:rPr>
+          <w:rFonts w:ascii="Bitstream Vera Sans" w:hAnsi="Bitstream Vera Sans"/>
+          <w:i/>
+          <w:iCs/>
+        </w:rPr>
+        <w:t>H. pylori</w:t>
+      </w:r>
+      <w:r>
+        <w:rPr>
+          <w:rFonts w:ascii="Bitstream Vera Sans" w:hAnsi="Bitstream Vera Sans"/>
+        </w:rPr>
+        <w:t xml:space="preserve"> and </w:t>
+      </w:r>
+      <w:r>
+        <w:rPr>
+          <w:rFonts w:ascii="Bitstream Vera Sans" w:hAnsi="Bitstream Vera Sans"/>
+          <w:i/>
+          <w:iCs/>
+        </w:rPr>
+        <w:t xml:space="preserve">S. </w:t>
+      </w:r>
+      <w:proofErr w:type="spellStart"/>
+      <w:r>
+        <w:rPr>
+          <w:rFonts w:ascii="Bitstream Vera Sans" w:hAnsi="Bitstream Vera Sans"/>
+          <w:i/>
+          <w:iCs/>
+        </w:rPr>
+        <w:t>cerevisiae</w:t>
+      </w:r>
+      <w:proofErr w:type="spellEnd"/>
+      <w:r>
+        <w:rPr>
+          <w:rFonts w:ascii="Bitstream Vera Sans" w:hAnsi="Bitstream Vera Sans"/>
+        </w:rPr>
+        <w:t xml:space="preserve"> [REF]. The figure shows that SIM </w:t>
+      </w:r>
+      <w:r>
+        <w:rPr>
+          <w:rFonts w:ascii="Bitstream Vera Sans" w:hAnsi="Bitstream Vera Sans"/>
+        </w:rPr>
+        <w:t>can be favored by selection even when</w:t>
+      </w:r>
+      <w:r>
+        <w:rPr>
+          <w:rFonts w:ascii="Bitstream Vera Sans" w:hAnsi="Bitstream Vera Sans"/>
+        </w:rPr>
+        <w:t xml:space="preserve"> CM </w:t>
+      </w:r>
+      <w:r>
+        <w:rPr>
+          <w:rFonts w:ascii="Bitstream Vera Sans" w:hAnsi="Bitstream Vera Sans"/>
+        </w:rPr>
+        <w:t>is not and in the presence of recombination.</w:t>
+      </w:r>
+      <w:bookmarkStart w:id="13" w:name="_GoBack"/>
       <w:bookmarkEnd w:id="13"/>
     </w:p>
     <w:p>
       <w:pPr>
-        <w:rPr>
-          <w:rFonts w:ascii="Bitstream Vera Sans" w:hAnsi="Bitstream Vera Sans"/>
-        </w:rPr>
+        <w:keepNext/>
+        <w:jc w:val="center"/>
       </w:pPr>
       <w:r>
         <w:rPr>
           <w:rFonts w:ascii="Bitstream Vera Sans" w:hAnsi="Bitstream Vera Sans"/>
-        </w:rPr>
-        <w:t xml:space="preserve">We simulated competitions between different </w:t>
-      </w:r>
-      <w:r>
-        <w:rPr>
-          <w:rFonts w:ascii="Bitstream Vera Sans" w:hAnsi="Bitstream Vera Sans"/>
-        </w:rPr>
-        <w:t>strategies (see Table 1)</w:t>
-      </w:r>
-      <w:r>
-        <w:rPr>
-          <w:rFonts w:ascii="Bitstream Vera Sans" w:hAnsi="Bitstream Vera Sans"/>
-        </w:rPr>
-        <w:t xml:space="preserve"> in populations of bacteria</w:t>
-      </w:r>
-      <w:r>
-        <w:rPr>
-          <w:rFonts w:ascii="Bitstream Vera Sans" w:hAnsi="Bitstream Vera Sans"/>
-        </w:rPr>
-        <w:t xml:space="preserve"> </w:t>
-      </w:r>
-      <w:r>
-        <w:rPr>
-          <w:rFonts w:ascii="Bitstream Vera Sans" w:hAnsi="Bitstream Vera Sans"/>
-        </w:rPr>
-        <w:t xml:space="preserve">experiencing changing environments. We estimated the fixation probability of </w:t>
-      </w:r>
-      <w:r>
-        <w:rPr>
-          <w:rFonts w:ascii="Bitstream Vera Sans" w:hAnsi="Bitstream Vera Sans"/>
-        </w:rPr>
-        <w:t>such</w:t>
-      </w:r>
-      <w:r>
-        <w:rPr>
-          <w:rFonts w:ascii="Bitstream Vera Sans" w:hAnsi="Bitstream Vera Sans"/>
-        </w:rPr>
-        <w:t xml:space="preserve"> </w:t>
-      </w:r>
-      <w:r>
-        <w:rPr>
-          <w:rFonts w:ascii="Bitstream Vera Sans" w:hAnsi="Bitstream Vera Sans"/>
-        </w:rPr>
-        <w:t xml:space="preserve">mutators </w:t>
-      </w:r>
-      <w:r>
-        <w:rPr>
-          <w:rFonts w:ascii="Bitstream Vera Sans" w:hAnsi="Bitstream Vera Sans"/>
-        </w:rPr>
-        <w:t>from</w:t>
-      </w:r>
-      <w:r>
-        <w:rPr>
-          <w:rFonts w:ascii="Bitstream Vera Sans" w:hAnsi="Bitstream Vera Sans"/>
-        </w:rPr>
-        <w:t xml:space="preserve"> the fraction of competitions in which </w:t>
-      </w:r>
-      <w:r>
-        <w:rPr>
-          <w:rFonts w:ascii="Bitstream Vera Sans" w:hAnsi="Bitstream Vera Sans"/>
-        </w:rPr>
-        <w:t>a</w:t>
-      </w:r>
-      <w:r>
-        <w:rPr>
-          <w:rFonts w:ascii="Bitstream Vera Sans" w:hAnsi="Bitstream Vera Sans"/>
-        </w:rPr>
-        <w:t xml:space="preserve"> </w:t>
-      </w:r>
-      <w:r>
-        <w:rPr>
-          <w:rFonts w:ascii="Bitstream Vera Sans" w:hAnsi="Bitstream Vera Sans"/>
-        </w:rPr>
-        <w:t xml:space="preserve">mutator </w:t>
-      </w:r>
-      <w:r>
-        <w:rPr>
-          <w:rFonts w:ascii="Bitstream Vera Sans" w:hAnsi="Bitstream Vera Sans"/>
-        </w:rPr>
-        <w:t xml:space="preserve">reached </w:t>
-      </w:r>
-      <w:r>
-        <w:rPr>
-          <w:rFonts w:ascii="Bitstream Vera Sans" w:hAnsi="Bitstream Vera Sans"/>
-        </w:rPr>
-        <w:t>fix</w:t>
-      </w:r>
-      <w:r>
-        <w:rPr>
-          <w:rFonts w:ascii="Bitstream Vera Sans" w:hAnsi="Bitstream Vera Sans"/>
-        </w:rPr>
-        <w:t xml:space="preserve">ation </w:t>
-      </w:r>
-      <w:r>
-        <w:rPr>
-          <w:rFonts w:ascii="Bitstream Vera Sans" w:hAnsi="Bitstream Vera Sans"/>
-        </w:rPr>
-        <w:t>in the population</w:t>
-      </w:r>
-      <w:r>
-        <w:rPr>
-          <w:rFonts w:ascii="Bitstream Vera Sans" w:hAnsi="Bitstream Vera Sans"/>
-        </w:rPr>
-        <w:t xml:space="preserve">, that is, 100% of the individuals had the same </w:t>
-      </w:r>
-      <w:r>
-        <w:rPr>
-          <w:rFonts w:ascii="Bitstream Vera Sans" w:hAnsi="Bitstream Vera Sans"/>
-        </w:rPr>
-        <w:t>mutator</w:t>
-      </w:r>
-      <w:r>
-        <w:rPr>
-          <w:rFonts w:ascii="Bitstream Vera Sans" w:hAnsi="Bitstream Vera Sans"/>
-        </w:rPr>
-        <w:t xml:space="preserve"> allele</w:t>
-      </w:r>
-      <w:r>
-        <w:rPr>
-          <w:rFonts w:ascii="Bitstream Vera Sans" w:hAnsi="Bitstream Vera Sans"/>
-        </w:rPr>
-        <w:t xml:space="preserve">. </w:t>
-      </w:r>
-      <w:r>
-        <w:rPr>
-          <w:rFonts w:ascii="Bitstream Vera Sans" w:hAnsi="Bitstream Vera Sans"/>
-        </w:rPr>
-        <w:t>If an allele is not affected by selection, it is neutral and will have a fixation probability that is equal to its frequency at the b</w:t>
-      </w:r>
-      <w:r>
-        <w:rPr>
-          <w:rFonts w:ascii="Bitstream Vera Sans" w:hAnsi="Bitstream Vera Sans"/>
-        </w:rPr>
-        <w:t xml:space="preserve">eginning of the simulation </w:t>
-      </w:r>
-      <w:r>
-        <w:rPr>
-          <w:rFonts w:ascii="Bitstream Vera Sans" w:hAnsi="Bitstream Vera Sans"/>
-        </w:rPr>
-        <w:t>(</w:t>
-      </w:r>
-      <w:r>
-        <w:rPr>
-          <w:rFonts w:ascii="Bitstream Vera Sans" w:hAnsi="Bitstream Vera Sans"/>
-        </w:rPr>
-        <w:t>50%</w:t>
-      </w:r>
-      <w:r>
-        <w:rPr>
-          <w:rFonts w:ascii="Bitstream Vera Sans" w:hAnsi="Bitstream Vera Sans"/>
-        </w:rPr>
-        <w:t>)</w:t>
-      </w:r>
-      <w:r>
-        <w:rPr>
-          <w:rFonts w:ascii="Bitstream Vera Sans" w:hAnsi="Bitstream Vera Sans"/>
-        </w:rPr>
-        <w:t xml:space="preserve">. In contrast, if </w:t>
-      </w:r>
-      <w:r>
-        <w:rPr>
-          <w:rFonts w:ascii="Bitstream Vera Sans" w:hAnsi="Bitstream Vera Sans"/>
-        </w:rPr>
-        <w:t>an allele</w:t>
-      </w:r>
-      <w:r>
-        <w:rPr>
-          <w:rFonts w:ascii="Bitstream Vera Sans" w:hAnsi="Bitstream Vera Sans"/>
-        </w:rPr>
-        <w:t xml:space="preserve"> is favored or disfavored by selection it will have a fixation probability that is</w:t>
-      </w:r>
-      <w:r>
-        <w:rPr>
-          <w:rFonts w:ascii="Bitstream Vera Sans" w:hAnsi="Bitstream Vera Sans"/>
-        </w:rPr>
-        <w:t xml:space="preserve"> significantly</w:t>
-      </w:r>
-      <w:r>
-        <w:rPr>
-          <w:rFonts w:ascii="Bitstream Vera Sans" w:hAnsi="Bitstream Vera Sans"/>
-        </w:rPr>
-        <w:t xml:space="preserve"> higher or lower than the initial frequency, respectively.</w:t>
-      </w:r>
-      <w:r>
-        <w:rPr>
-          <w:rFonts w:ascii="Bitstream Vera Sans" w:hAnsi="Bitstream Vera Sans"/>
-        </w:rPr>
-        <w:t xml:space="preserve"> Therefore, we tested whether the estimated fixation probabilities are significantly higher than 50% using a proportions test.</w:t>
+          <w:noProof/>
+        </w:rPr>
+        <w:lastRenderedPageBreak/>
+        <w:drawing>
+          <wp:inline distT="0" distB="0" distL="0" distR="0" wp14:anchorId="4DBC707E" wp14:editId="51346ACA">
+            <wp:extent cx="2546128" cy="3600000"/>
+            <wp:effectExtent l="0" t="0" r="6985" b="635"/>
+            <wp:docPr id="1" name="Picture 1" descr="D:\workspace\mamba\simarba\analysis\invasion_26_05_2013_SIM_with_r.tiff"/>
+            <wp:cNvGraphicFramePr>
+              <a:graphicFrameLocks xmlns:a="http://schemas.openxmlformats.org/drawingml/2006/main" noChangeAspect="1"/>
+            </wp:cNvGraphicFramePr>
+            <a:graphic xmlns:a="http://schemas.openxmlformats.org/drawingml/2006/main">
+              <a:graphicData uri="http://schemas.openxmlformats.org/drawingml/2006/picture">
+                <pic:pic xmlns:pic="http://schemas.openxmlformats.org/drawingml/2006/picture">
+                  <pic:nvPicPr>
+                    <pic:cNvPr id="0" name="Picture 1" descr="D:\workspace\mamba\simarba\analysis\invasion_26_05_2013_SIM_with_r.tiff"/>
+                    <pic:cNvPicPr>
+                      <a:picLocks noChangeAspect="1" noChangeArrowheads="1"/>
+                    </pic:cNvPicPr>
+                  </pic:nvPicPr>
+                  <pic:blipFill>
+                    <a:blip r:embed="rId9" cstate="print">
+                      <a:extLst>
+                        <a:ext uri="{28A0092B-C50C-407E-A947-70E740481C1C}">
+                          <a14:useLocalDpi xmlns:a14="http://schemas.microsoft.com/office/drawing/2010/main" val="0"/>
+                        </a:ext>
+                      </a:extLst>
+                    </a:blip>
+                    <a:srcRect/>
+                    <a:stretch>
+                      <a:fillRect/>
+                    </a:stretch>
+                  </pic:blipFill>
+                  <pic:spPr bwMode="auto">
+                    <a:xfrm>
+                      <a:off x="0" y="0"/>
+                      <a:ext cx="2546128" cy="3600000"/>
+                    </a:xfrm>
+                    <a:prstGeom prst="rect">
+                      <a:avLst/>
+                    </a:prstGeom>
+                    <a:noFill/>
+                    <a:ln>
+                      <a:noFill/>
+                    </a:ln>
+                  </pic:spPr>
+                </pic:pic>
+              </a:graphicData>
+            </a:graphic>
+          </wp:inline>
+        </w:drawing>
       </w:r>
     </w:p>
     <w:p>
       <w:pPr>
-        <w:pStyle w:val="Heading2"/>
-        <w:rPr>
-          <w:rFonts w:ascii="Bitstream Vera Sans" w:hAnsi="Bitstream Vera Sans"/>
-        </w:rPr>
+        <w:pStyle w:val="Caption"/>
+        <w:jc w:val="center"/>
       </w:pPr>
-      <w:bookmarkStart w:id="14" w:name="_Toc336511470"/>
-      <w:r>
-        <w:rPr>
-          <w:rFonts w:ascii="Bitstream Vera Sans" w:hAnsi="Bitstream Vera Sans"/>
-        </w:rPr>
-        <w:t xml:space="preserve">Constitutive </w:t>
-      </w:r>
-      <w:r>
-        <w:rPr>
-          <w:rFonts w:ascii="Bitstream Vera Sans" w:hAnsi="Bitstream Vera Sans"/>
-        </w:rPr>
-        <w:t>mutator</w:t>
-      </w:r>
-      <w:r>
-        <w:rPr>
-          <w:rFonts w:ascii="Bitstream Vera Sans" w:hAnsi="Bitstream Vera Sans"/>
-        </w:rPr>
-        <w:t>s</w:t>
-      </w:r>
+      <w:bookmarkStart w:id="14" w:name="_Ref370053574"/>
+      <w:r>
+        <w:t xml:space="preserve">Figure </w:t>
+      </w:r>
+      <w:fldSimple w:instr=" SEQ Figure \* ARABIC ">
+        <w:r>
+          <w:rPr>
+            <w:noProof/>
+          </w:rPr>
+          <w:t>1</w:t>
+        </w:r>
+      </w:fldSimple>
       <w:bookmarkEnd w:id="14"/>
       <w:r>
-        <w:rPr>
-          <w:rFonts w:ascii="Bitstream Vera Sans" w:hAnsi="Bitstream Vera Sans"/>
-        </w:rPr>
         <w:t xml:space="preserve"> </w:t>
       </w:r>
-    </w:p>
-    <w:p>
-      <w:pPr>
-        <w:rPr>
-          <w:rFonts w:ascii="Bitstream Vera Sans" w:hAnsi="Bitstream Vera Sans"/>
-        </w:rPr>
-      </w:pPr>
-      <w:r>
-        <w:rPr>
-          <w:rFonts w:ascii="Bitstream Vera Sans" w:hAnsi="Bitstream Vera Sans"/>
-        </w:rPr>
-        <w:t xml:space="preserve">As shown before </w:t>
-      </w:r>
-      <w:r>
-        <w:rPr>
-          <w:rFonts w:ascii="Bitstream Vera Sans" w:hAnsi="Bitstream Vera Sans"/>
-        </w:rPr>
-        <w:fldChar w:fldCharType="begin" w:fldLock="1"/>
-      </w:r>
-      <w:r>
-        <w:rPr>
-          <w:rFonts w:ascii="Bitstream Vera Sans" w:hAnsi="Bitstream Vera Sans"/>
-        </w:rPr>
-        <w:instrText>ADDIN CSL_CITATION { "citationItems" : [ { "id" : "ITEM-1", "itemData" : { "DOI" : "10.1111/j.1558-5646.2012.01576.x", "ISSN" : "1558-5646", "PMID" : "22759304", "abstract" : "Numerous empirical studies show that stress of various kinds induces a state of hypermutation in bacteria via multiple mechanisms, but theoretical treatment of this intriguing phenomenon is lacking. We used deterministic and stochastic models to study the evolution of stress-induced hypermutation in infinite and finite-size populations of bacteria undergoing selection, mutation, and random genetic drift in constant environments and in changing ones. Our results suggest that if beneficial mutations occur, even rarely, then stress-induced hypermutation is advantageous for bacteria at both the individual and the population levels and that it is likely to evolve in populations of bacteria in a wide range of conditions because it is favored by selection. These results imply that mutations are not, as the current view holds, uniformly distributed in populations, but rather that mutations are more common in stressed individuals and populations. Because mutation is the raw material of evolution, these results have a profound impact on broad aspects of evolution and biology.", "author" : [ { "dropping-particle" : "", "family" : "Ram", "given" : "Yoav", "non-dropping-particle" : "", "parse-names" : false, "suffix" : "" }, { "dropping-particle" : "", "family" : "Hadany", "given" : "Lilach", "non-dropping-particle" : "", "parse-names" : false, "suffix" : "" } ], "container-title" : "Evolution", "id" : "ITEM-1", "issue" : "7", "issued" : { "date-parts" : [ [ "2012", "7", "28" ] ] }, "page" : "2315-28", "title" : "The evolution of stress-induced hypermutation in asexual populations.", "type" : "article-journal", "volume" : "66" }, "uris" : [ "http://www.mendeley.com/documents/?uuid=53403d98-a293-4876-9b37-48e6812c1a17" ] } ], "mendeley" : { "previouslyFormattedCitation" : "(Ram and Hadany 2012)" }, "properties" : { "noteIndex" : 0 }, "schema" : "https://github.com/citation-style-language/schema/raw/master/csl-citation.json" }</w:instrText>
-      </w:r>
-      <w:r>
-        <w:rPr>
-          <w:rFonts w:ascii="Bitstream Vera Sans" w:hAnsi="Bitstream Vera Sans"/>
-        </w:rPr>
-        <w:fldChar w:fldCharType="separate"/>
-      </w:r>
-      <w:r>
-        <w:rPr>
-          <w:rFonts w:ascii="Bitstream Vera Sans" w:hAnsi="Bitstream Vera Sans"/>
-          <w:noProof/>
-        </w:rPr>
-        <w:t>(Ram and Hadany 2012)</w:t>
-      </w:r>
-      <w:r>
-        <w:rPr>
-          <w:rFonts w:ascii="Bitstream Vera Sans" w:hAnsi="Bitstream Vera Sans"/>
-        </w:rPr>
-        <w:fldChar w:fldCharType="end"/>
-      </w:r>
-      <w:r>
-        <w:rPr>
-          <w:rFonts w:ascii="Bitstream Vera Sans" w:hAnsi="Bitstream Vera Sans"/>
-        </w:rPr>
-        <w:t>,</w:t>
-      </w:r>
-      <w:r>
-        <w:rPr>
-          <w:rFonts w:ascii="Bitstream Vera Sans" w:hAnsi="Bitstream Vera Sans"/>
-        </w:rPr>
-        <w:t xml:space="preserve"> constitutive </w:t>
-      </w:r>
-      <w:r>
-        <w:rPr>
-          <w:rFonts w:ascii="Bitstream Vera Sans" w:hAnsi="Bitstream Vera Sans"/>
-        </w:rPr>
-        <w:t xml:space="preserve">mutators </w:t>
-      </w:r>
-      <w:r>
-        <w:rPr>
-          <w:rFonts w:ascii="Bitstream Vera Sans" w:hAnsi="Bitstream Vera Sans"/>
-        </w:rPr>
-        <w:t xml:space="preserve">(CM) </w:t>
-      </w:r>
-      <w:r>
-        <w:rPr>
-          <w:rFonts w:ascii="Bitstream Vera Sans" w:hAnsi="Bitstream Vera Sans"/>
-        </w:rPr>
-        <w:t xml:space="preserve">which increase the mutation rate </w:t>
-      </w:r>
-      <w:r>
-        <w:rPr>
-          <w:rFonts w:ascii="Arial" w:hAnsi="Arial" w:cs="Arial"/>
-        </w:rPr>
-        <w:t>τ</w:t>
-      </w:r>
-      <w:r>
-        <w:rPr>
-          <w:rFonts w:ascii="Bitstream Vera Sans" w:hAnsi="Bitstream Vera Sans"/>
-        </w:rPr>
-        <w:t>-fold regardless of their condition, can fix in non-recombining</w:t>
-      </w:r>
-      <w:r>
-        <w:rPr>
-          <w:rFonts w:ascii="Bitstream Vera Sans" w:hAnsi="Bitstream Vera Sans"/>
-        </w:rPr>
-        <w:t xml:space="preserve"> </w:t>
-      </w:r>
-      <w:r>
-        <w:rPr>
-          <w:rFonts w:ascii="Bitstream Vera Sans" w:hAnsi="Bitstream Vera Sans"/>
-          <w:rtl/>
-        </w:rPr>
-        <w:t>)</w:t>
-      </w:r>
-      <w:r>
-        <w:rPr>
-          <w:rFonts w:ascii="Bitstream Vera Sans" w:hAnsi="Bitstream Vera Sans"/>
-        </w:rPr>
-        <w:t>NR</w:t>
-      </w:r>
-      <w:r>
-        <w:rPr>
-          <w:rFonts w:ascii="Bitstream Vera Sans" w:hAnsi="Bitstream Vera Sans"/>
-          <w:rtl/>
-        </w:rPr>
-        <w:t>(</w:t>
-      </w:r>
-      <w:r>
-        <w:rPr>
-          <w:rFonts w:ascii="Bitstream Vera Sans" w:hAnsi="Bitstream Vera Sans"/>
-        </w:rPr>
-        <w:t xml:space="preserve"> populations undergoing </w:t>
-      </w:r>
-      <w:r>
-        <w:rPr>
-          <w:rFonts w:ascii="Bitstream Vera Sans" w:hAnsi="Bitstream Vera Sans"/>
-        </w:rPr>
-        <w:t>rapid</w:t>
-      </w:r>
-      <w:r>
-        <w:rPr>
-          <w:rFonts w:ascii="Bitstream Vera Sans" w:hAnsi="Bitstream Vera Sans"/>
-        </w:rPr>
-        <w:t xml:space="preserve"> environmental changes, but not in populations which experience frequent recombination</w:t>
-      </w:r>
-      <w:r>
-        <w:rPr>
-          <w:rFonts w:ascii="Bitstream Vera Sans" w:hAnsi="Bitstream Vera Sans"/>
-        </w:rPr>
-        <w:t xml:space="preserve"> or </w:t>
-      </w:r>
-      <w:r>
-        <w:rPr>
-          <w:rFonts w:ascii="Bitstream Vera Sans" w:hAnsi="Bitstream Vera Sans"/>
-        </w:rPr>
-        <w:t>slowly changing</w:t>
-      </w:r>
-      <w:r>
-        <w:rPr>
-          <w:rFonts w:ascii="Bitstream Vera Sans" w:hAnsi="Bitstream Vera Sans"/>
-        </w:rPr>
-        <w:t xml:space="preserve"> </w:t>
-      </w:r>
-      <w:r>
-        <w:rPr>
-          <w:rFonts w:ascii="Bitstream Vera Sans" w:hAnsi="Bitstream Vera Sans"/>
-        </w:rPr>
-        <w:t xml:space="preserve">environments </w:t>
-      </w:r>
-      <w:r>
-        <w:rPr>
-          <w:rFonts w:ascii="Bitstream Vera Sans" w:hAnsi="Bitstream Vera Sans"/>
-        </w:rPr>
-        <w:t>(Fig. 1)</w:t>
-      </w:r>
-      <w:r>
-        <w:rPr>
-          <w:rFonts w:ascii="Bitstream Vera Sans" w:hAnsi="Bitstream Vera Sans"/>
-        </w:rPr>
-        <w:t xml:space="preserve">. </w:t>
-      </w:r>
-      <w:r>
-        <w:rPr>
-          <w:rFonts w:ascii="Bitstream Vera Sans" w:hAnsi="Bitstream Vera Sans"/>
-        </w:rPr>
-        <w:t xml:space="preserve">Selection, therefore, favors CM only if the environment changes very fast </w:t>
-      </w:r>
-      <w:r>
-        <w:rPr>
-          <w:rFonts w:ascii="Bitstream Vera Sans" w:hAnsi="Bitstream Vera Sans"/>
-        </w:rPr>
-        <w:t>and</w:t>
-      </w:r>
-      <w:r>
-        <w:rPr>
-          <w:rFonts w:ascii="Bitstream Vera Sans" w:hAnsi="Bitstream Vera Sans"/>
-        </w:rPr>
-        <w:t xml:space="preserve"> mutation is stronger than recombination.</w:t>
-      </w:r>
-    </w:p>
-    <w:p>
-      <w:pPr>
-        <w:rPr>
-          <w:rFonts w:ascii="Bitstream Vera Sans" w:hAnsi="Bitstream Vera Sans"/>
-        </w:rPr>
-      </w:pPr>
-      <w:r>
-        <w:rPr>
-          <w:rFonts w:ascii="Bitstream Vera Sans" w:hAnsi="Bitstream Vera Sans"/>
-        </w:rPr>
-        <w:t>We hypothesized that</w:t>
-      </w:r>
-      <w:r>
-        <w:rPr>
-          <w:rFonts w:ascii="Bitstream Vera Sans" w:hAnsi="Bitstream Vera Sans"/>
-        </w:rPr>
-        <w:t xml:space="preserve"> the advantage of </w:t>
-      </w:r>
-      <w:r>
-        <w:rPr>
-          <w:rFonts w:ascii="Bitstream Vera Sans" w:hAnsi="Bitstream Vera Sans"/>
-        </w:rPr>
-        <w:t xml:space="preserve">mutators </w:t>
-      </w:r>
-      <w:r>
-        <w:rPr>
-          <w:rFonts w:ascii="Bitstream Vera Sans" w:hAnsi="Bitstream Vera Sans"/>
-        </w:rPr>
-        <w:t>decreases</w:t>
-      </w:r>
-      <w:r>
-        <w:rPr>
-          <w:rFonts w:ascii="Bitstream Vera Sans" w:hAnsi="Bitstream Vera Sans"/>
-        </w:rPr>
-        <w:t xml:space="preserve"> in recombining populations</w:t>
-      </w:r>
-      <w:r>
-        <w:rPr>
-          <w:rFonts w:ascii="Bitstream Vera Sans" w:hAnsi="Bitstream Vera Sans"/>
-        </w:rPr>
-        <w:t xml:space="preserve"> </w:t>
-      </w:r>
-      <w:r>
-        <w:rPr>
-          <w:rFonts w:ascii="Bitstream Vera Sans" w:hAnsi="Bitstream Vera Sans"/>
-        </w:rPr>
-        <w:t>because recombination</w:t>
-      </w:r>
-      <w:r>
-        <w:rPr>
-          <w:rFonts w:ascii="Bitstream Vera Sans" w:hAnsi="Bitstream Vera Sans"/>
-        </w:rPr>
-        <w:t xml:space="preserve"> </w:t>
-      </w:r>
-      <w:r>
-        <w:rPr>
-          <w:rFonts w:ascii="Bitstream Vera Sans" w:hAnsi="Bitstream Vera Sans"/>
-        </w:rPr>
-        <w:t>separates</w:t>
-      </w:r>
-      <w:r>
-        <w:rPr>
-          <w:rFonts w:ascii="Bitstream Vera Sans" w:hAnsi="Bitstream Vera Sans"/>
-        </w:rPr>
-        <w:t xml:space="preserve"> </w:t>
-      </w:r>
-      <w:r>
-        <w:rPr>
-          <w:rFonts w:ascii="Bitstream Vera Sans" w:hAnsi="Bitstream Vera Sans"/>
-        </w:rPr>
-        <w:t xml:space="preserve">the </w:t>
-      </w:r>
-      <w:r>
-        <w:rPr>
-          <w:rFonts w:ascii="Bitstream Vera Sans" w:hAnsi="Bitstream Vera Sans"/>
-        </w:rPr>
-        <w:t xml:space="preserve">mutators </w:t>
-      </w:r>
-      <w:r>
-        <w:rPr>
-          <w:rFonts w:ascii="Bitstream Vera Sans" w:hAnsi="Bitstream Vera Sans"/>
-        </w:rPr>
-        <w:t xml:space="preserve">from </w:t>
-      </w:r>
-      <w:r>
-        <w:rPr>
-          <w:rFonts w:ascii="Bitstream Vera Sans" w:hAnsi="Bitstream Vera Sans"/>
-        </w:rPr>
-        <w:t>the beneficial mutations they generate</w:t>
-      </w:r>
-      <w:r>
-        <w:rPr>
-          <w:rFonts w:ascii="Bitstream Vera Sans" w:hAnsi="Bitstream Vera Sans"/>
-        </w:rPr>
-        <w:t xml:space="preserve">, that is, because recombination interferes with "genetic hitch-hiking" </w:t>
-      </w:r>
-      <w:r>
-        <w:rPr>
-          <w:rFonts w:ascii="Bitstream Vera Sans" w:hAnsi="Bitstream Vera Sans"/>
-        </w:rPr>
-        <w:fldChar w:fldCharType="begin" w:fldLock="1"/>
-      </w:r>
-      <w:r>
-        <w:rPr>
-          <w:rFonts w:ascii="Bitstream Vera Sans" w:hAnsi="Bitstream Vera Sans"/>
-        </w:rPr>
-        <w:instrText>ADDIN CSL_CITATION { "citationItems" : [ { "id" : "ITEM-1", "itemData" : { "DOI" : "10.1017/S0016672300014634", "ISSN" : "0016-6723", "PMID" : "4407212", "abstract" : "When a selectively favourable gene substitution occurs in a population, changes in gene frequencies will occur at closely linked loci. In the case of a neutral polymorphism, average heterozygosity will be reduced to an extent which varies with distance from the substituted locus. The aggregate effect of substitution on neutral polymorphism is estimated; in populations of total size 106 or more (and perhaps of 104 or more), this effect will be more important than that of random fixation. This may explain why the extent of polymorphism in natural populations does not vary as much as one would expect from a consideration of the equilibrium between mutation and random fixation in populations of different sizes. For a selectively maintained polymorphism at a linked locus, this process will only be important in the long run if it leads to complete fixation. If the selective coefficients at the linked locus are small compared to those at the substituted locus, it is shown that the probability of complete fixation at the linked locus is approximately exp Nc), where c is the recombinant fraction and N the population size. It follows that in a large population a selective substitution can occur in a cistron without eliminating a selectively maintained polymorphism in the same cistron.", "author" : [ { "dropping-particle" : "", "family" : "Maynard Smith", "given" : "John", "non-dropping-particle" : "", "parse-names" : false, "suffix" : "" }, { "dropping-particle" : "", "family" : "Haigh", "given" : "John", "non-dropping-particle" : "", "parse-names" : false, "suffix" : "" } ], "container-title" : "Genetical research", "id" : "ITEM-1", "issue" : "1", "issued" : { "date-parts" : [ [ "1974", "2", "14" ] ] }, "note" : "        From Duplicate 2 (                   The hitch-hiking effect of a favourable gene                 - Maynard Smith, John; Haigh, John )\n                \n        \n        \n      ", "page" : "23-35", "title" : "The hitch-hiking effect of a favourable gene.", "type" : "article-journal", "volume" : "23" }, "uris" : [ "http://www.mendeley.com/documents/?uuid=3be04123-1572-4f18-b10f-0a2417844955" ] } ], "mendeley" : { "previouslyFormattedCitation" : "(Maynard Smith and Haigh 1974)" }, "properties" : { "noteIndex" : 0 }, "schema" : "https://github.com/citation-style-language/schema/raw/master/csl-citation.json" }</w:instrText>
-      </w:r>
-      <w:r>
-        <w:rPr>
-          <w:rFonts w:ascii="Bitstream Vera Sans" w:hAnsi="Bitstream Vera Sans"/>
-        </w:rPr>
-        <w:fldChar w:fldCharType="separate"/>
-      </w:r>
-      <w:r>
-        <w:rPr>
-          <w:rFonts w:ascii="Bitstream Vera Sans" w:hAnsi="Bitstream Vera Sans"/>
-          <w:noProof/>
-        </w:rPr>
-        <w:t>(Maynard Smith and Haigh 1974)</w:t>
-      </w:r>
-      <w:r>
-        <w:rPr>
-          <w:rFonts w:ascii="Bitstream Vera Sans" w:hAnsi="Bitstream Vera Sans"/>
-        </w:rPr>
-        <w:fldChar w:fldCharType="end"/>
-      </w:r>
-      <w:r>
-        <w:rPr>
-          <w:rFonts w:ascii="Bitstream Vera Sans" w:hAnsi="Bitstream Vera Sans"/>
-        </w:rPr>
-        <w:t xml:space="preserve">. </w:t>
-      </w:r>
-      <w:r>
-        <w:rPr>
-          <w:rFonts w:ascii="Bitstream Vera Sans" w:hAnsi="Bitstream Vera Sans"/>
-        </w:rPr>
-        <w:t>To test this hypothesis,</w:t>
-      </w:r>
-      <w:r>
-        <w:rPr>
-          <w:rFonts w:ascii="Bitstream Vera Sans" w:hAnsi="Bitstream Vera Sans"/>
-        </w:rPr>
-        <w:t xml:space="preserve"> we used simulations with "recombination barriers", which prevent the transfer of DNA between </w:t>
-      </w:r>
-      <w:r>
-        <w:rPr>
-          <w:rFonts w:ascii="Bitstream Vera Sans" w:hAnsi="Bitstream Vera Sans"/>
-        </w:rPr>
-        <w:t>individuals</w:t>
-      </w:r>
-      <w:r>
-        <w:rPr>
-          <w:rFonts w:ascii="Bitstream Vera Sans" w:hAnsi="Bitstream Vera Sans"/>
-        </w:rPr>
-        <w:t xml:space="preserve"> with different </w:t>
-      </w:r>
-      <w:r>
-        <w:rPr>
-          <w:rFonts w:ascii="Bitstream Vera Sans" w:hAnsi="Bitstream Vera Sans"/>
-        </w:rPr>
-        <w:t>mutators</w:t>
-      </w:r>
-      <w:r>
-        <w:rPr>
-          <w:rFonts w:ascii="Bitstream Vera Sans" w:hAnsi="Bitstream Vera Sans"/>
-        </w:rPr>
-        <w:t>, and thus</w:t>
-      </w:r>
-      <w:r>
-        <w:rPr>
-          <w:rFonts w:ascii="Bitstream Vera Sans" w:hAnsi="Bitstream Vera Sans"/>
-        </w:rPr>
-        <w:t xml:space="preserve"> </w:t>
-      </w:r>
-      <w:r>
-        <w:rPr>
-          <w:rFonts w:ascii="Bitstream Vera Sans" w:hAnsi="Bitstream Vera Sans"/>
-        </w:rPr>
-        <w:t>prevent recombination from interfering with "hitch-hiking"</w:t>
-      </w:r>
-      <w:r>
-        <w:rPr>
-          <w:rFonts w:ascii="Bitstream Vera Sans" w:hAnsi="Bitstream Vera Sans"/>
-        </w:rPr>
-        <w:t xml:space="preserve">. </w:t>
-      </w:r>
-      <w:r>
-        <w:rPr>
-          <w:rFonts w:ascii="Bitstream Vera Sans" w:hAnsi="Bitstream Vera Sans"/>
-        </w:rPr>
-        <w:t xml:space="preserve"> </w:t>
-      </w:r>
-      <w:r>
-        <w:rPr>
-          <w:rFonts w:ascii="Bitstream Vera Sans" w:hAnsi="Bitstream Vera Sans"/>
-        </w:rPr>
-        <w:t>The results agreed with our hypothesis: with "recombination barriers"</w:t>
-      </w:r>
-      <w:r>
-        <w:rPr>
-          <w:rFonts w:ascii="Bitstream Vera Sans" w:hAnsi="Bitstream Vera Sans"/>
-        </w:rPr>
-        <w:t xml:space="preserve"> the fixation probability of CM remained high even when the recombination rate of the population was high</w:t>
-      </w:r>
-      <w:r>
-        <w:rPr>
-          <w:rFonts w:ascii="Bitstream Vera Sans" w:hAnsi="Bitstream Vera Sans"/>
-        </w:rPr>
-        <w:t xml:space="preserve"> (Fig. 1b?). </w:t>
-      </w:r>
-    </w:p>
-    <w:p>
-      <w:pPr>
-        <w:pStyle w:val="Heading2"/>
-        <w:rPr>
-          <w:rFonts w:ascii="Bitstream Vera Sans" w:hAnsi="Bitstream Vera Sans"/>
-        </w:rPr>
-      </w:pPr>
-      <w:bookmarkStart w:id="15" w:name="_Toc336511471"/>
-      <w:r>
-        <w:rPr>
-          <w:rFonts w:ascii="Bitstream Vera Sans" w:hAnsi="Bitstream Vera Sans"/>
-        </w:rPr>
-        <w:lastRenderedPageBreak/>
-        <w:t xml:space="preserve">Stress-induced </w:t>
-      </w:r>
-      <w:r>
-        <w:rPr>
-          <w:rFonts w:ascii="Bitstream Vera Sans" w:hAnsi="Bitstream Vera Sans"/>
-        </w:rPr>
-        <w:t>mutator</w:t>
-      </w:r>
-      <w:r>
-        <w:rPr>
-          <w:rFonts w:ascii="Bitstream Vera Sans" w:hAnsi="Bitstream Vera Sans"/>
-        </w:rPr>
-        <w:t>s</w:t>
-      </w:r>
-      <w:bookmarkEnd w:id="15"/>
-    </w:p>
-    <w:p>
-      <w:pPr>
-        <w:rPr>
-          <w:rFonts w:ascii="Bitstream Vera Sans" w:hAnsi="Bitstream Vera Sans"/>
-        </w:rPr>
-      </w:pPr>
-      <w:r>
-        <w:rPr>
-          <w:rFonts w:ascii="Bitstream Vera Sans" w:hAnsi="Bitstream Vera Sans"/>
-        </w:rPr>
-        <w:t xml:space="preserve">Next, we introduce stress-induced </w:t>
-      </w:r>
-      <w:r>
-        <w:rPr>
-          <w:rFonts w:ascii="Bitstream Vera Sans" w:hAnsi="Bitstream Vera Sans"/>
-        </w:rPr>
-        <w:t xml:space="preserve">mutators </w:t>
-      </w:r>
-      <w:r>
-        <w:rPr>
-          <w:rFonts w:ascii="Bitstream Vera Sans" w:hAnsi="Bitstream Vera Sans"/>
-        </w:rPr>
-        <w:t>(SIM).</w:t>
-      </w:r>
-      <w:r>
-        <w:rPr>
-          <w:rFonts w:ascii="Bitstream Vera Sans" w:hAnsi="Bitstream Vera Sans"/>
-        </w:rPr>
-        <w:t xml:space="preserve"> These </w:t>
-      </w:r>
-      <w:r>
-        <w:rPr>
-          <w:rFonts w:ascii="Bitstream Vera Sans" w:hAnsi="Bitstream Vera Sans"/>
-        </w:rPr>
-        <w:t xml:space="preserve">mutators </w:t>
-      </w:r>
-      <w:r>
-        <w:rPr>
-          <w:rFonts w:ascii="Bitstream Vera Sans" w:hAnsi="Bitstream Vera Sans"/>
-        </w:rPr>
-        <w:t>are alleles that induce increased mutation rates in response to stress.</w:t>
-      </w:r>
-      <w:r>
-        <w:rPr>
-          <w:rFonts w:ascii="Bitstream Vera Sans" w:hAnsi="Bitstream Vera Sans"/>
-        </w:rPr>
-        <w:t xml:space="preserve"> </w:t>
-      </w:r>
-      <w:r>
-        <w:rPr>
-          <w:rFonts w:ascii="Bitstream Vera Sans" w:hAnsi="Bitstream Vera Sans"/>
-        </w:rPr>
-        <w:t xml:space="preserve">Our results show that if the recombination </w:t>
-      </w:r>
-      <w:r>
-        <w:rPr>
-          <w:rFonts w:ascii="Bitstream Vera Sans" w:hAnsi="Bitstream Vera Sans"/>
-        </w:rPr>
-        <w:t>to</w:t>
-      </w:r>
-      <w:r>
-        <w:rPr>
-          <w:rFonts w:ascii="Bitstream Vera Sans" w:hAnsi="Bitstream Vera Sans"/>
-        </w:rPr>
-        <w:t xml:space="preserve"> mutation </w:t>
-      </w:r>
-      <w:r>
-        <w:rPr>
-          <w:rFonts w:ascii="Bitstream Vera Sans" w:hAnsi="Bitstream Vera Sans"/>
-        </w:rPr>
-        <w:t>ratio is lower than one,</w:t>
-      </w:r>
-      <w:r>
-        <w:rPr>
-          <w:rFonts w:ascii="Bitstream Vera Sans" w:hAnsi="Bitstream Vera Sans"/>
-        </w:rPr>
-        <w:t xml:space="preserve"> </w:t>
-      </w:r>
-      <w:r>
-        <w:rPr>
-          <w:rFonts w:ascii="Bitstream Vera Sans" w:hAnsi="Bitstream Vera Sans"/>
-        </w:rPr>
-        <w:t xml:space="preserve">SIM is </w:t>
-      </w:r>
-      <w:r>
-        <w:rPr>
-          <w:rFonts w:ascii="Bitstream Vera Sans" w:hAnsi="Bitstream Vera Sans"/>
-        </w:rPr>
-        <w:t>favored</w:t>
-      </w:r>
-      <w:r>
-        <w:rPr>
-          <w:rFonts w:ascii="Bitstream Vera Sans" w:hAnsi="Bitstream Vera Sans"/>
-        </w:rPr>
-        <w:t xml:space="preserve"> </w:t>
-      </w:r>
-      <w:r>
-        <w:rPr>
-          <w:rFonts w:ascii="Bitstream Vera Sans" w:hAnsi="Bitstream Vera Sans"/>
-        </w:rPr>
-        <w:t xml:space="preserve">over WT by selection </w:t>
-      </w:r>
-      <w:r>
-        <w:rPr>
-          <w:rFonts w:ascii="Bitstream Vera Sans" w:hAnsi="Bitstream Vera Sans"/>
-        </w:rPr>
-        <w:t xml:space="preserve">(Fig. 2). </w:t>
-      </w:r>
-      <w:r>
-        <w:rPr>
-          <w:rFonts w:ascii="Bitstream Vera Sans" w:hAnsi="Bitstream Vera Sans"/>
-        </w:rPr>
-        <w:t>Moreover, it is also favored over CM (Fig. 3), even when the environment is rapidly changing and CM is advantageous over WT. However</w:t>
-      </w:r>
-      <w:r>
-        <w:rPr>
-          <w:rFonts w:ascii="Bitstream Vera Sans" w:hAnsi="Bitstream Vera Sans"/>
-        </w:rPr>
-        <w:t xml:space="preserve">, </w:t>
-      </w:r>
-      <w:r>
-        <w:rPr>
-          <w:rFonts w:ascii="Bitstream Vera Sans" w:hAnsi="Bitstream Vera Sans"/>
-        </w:rPr>
-        <w:t xml:space="preserve">if </w:t>
-      </w:r>
-      <w:r>
-        <w:rPr>
-          <w:rFonts w:ascii="Bitstream Vera Sans" w:hAnsi="Bitstream Vera Sans"/>
-        </w:rPr>
-        <w:t>recombination and mutation rates are equal,</w:t>
-      </w:r>
-      <w:r>
-        <w:rPr>
-          <w:rFonts w:ascii="Bitstream Vera Sans" w:hAnsi="Bitstream Vera Sans"/>
-        </w:rPr>
-        <w:t xml:space="preserve"> WT</w:t>
-      </w:r>
-      <w:r>
-        <w:rPr>
-          <w:rFonts w:ascii="Bitstream Vera Sans" w:hAnsi="Bitstream Vera Sans"/>
-        </w:rPr>
-        <w:t xml:space="preserve">, and in some cases </w:t>
-      </w:r>
-      <w:r>
-        <w:rPr>
-          <w:rFonts w:ascii="Bitstream Vera Sans" w:hAnsi="Bitstream Vera Sans"/>
-        </w:rPr>
-        <w:t>even</w:t>
-      </w:r>
-      <w:r>
-        <w:rPr>
-          <w:rFonts w:ascii="Bitstream Vera Sans" w:hAnsi="Bitstream Vera Sans"/>
-        </w:rPr>
-        <w:t xml:space="preserve"> </w:t>
-      </w:r>
-      <w:r>
-        <w:rPr>
-          <w:rFonts w:ascii="Bitstream Vera Sans" w:hAnsi="Bitstream Vera Sans"/>
-        </w:rPr>
-        <w:t>CM, is favored over SIM. Again, we tested if the significant effect recombination is due to the interference with the "hitch-hiking" effect. With "recombination barriers" SIM is favored over WT and CM even when the recombination is as strong as mutation (Figs. 2b, 3b).</w:t>
-      </w:r>
-    </w:p>
-    <w:p>
-      <w:pPr>
-        <w:rPr>
-          <w:rFonts w:ascii="Bitstream Vera Sans" w:hAnsi="Bitstream Vera Sans"/>
-        </w:rPr>
-      </w:pPr>
-      <w:r>
-        <w:rPr>
-          <w:rFonts w:ascii="Bitstream Vera Sans" w:hAnsi="Bitstream Vera Sans"/>
-        </w:rPr>
-        <w:t>These results show that a regulated mutation rate is favored over a constant mutation rate</w:t>
-      </w:r>
-      <w:r>
-        <w:rPr>
-          <w:rFonts w:ascii="Bitstream Vera Sans" w:hAnsi="Bitstream Vera Sans"/>
-        </w:rPr>
-        <w:t xml:space="preserve"> by selection</w:t>
-      </w:r>
-      <w:r>
-        <w:rPr>
-          <w:rFonts w:ascii="Bitstream Vera Sans" w:hAnsi="Bitstream Vera Sans"/>
-        </w:rPr>
-        <w:t xml:space="preserve"> even in </w:t>
-      </w:r>
-      <w:r>
-        <w:rPr>
-          <w:rFonts w:ascii="Bitstream Vera Sans" w:hAnsi="Bitstream Vera Sans"/>
-        </w:rPr>
-        <w:t>populations with recombination, as long as recombi</w:t>
-      </w:r>
-      <w:r>
-        <w:rPr>
-          <w:rFonts w:ascii="Bitstream Vera Sans" w:hAnsi="Bitstream Vera Sans"/>
-        </w:rPr>
-        <w:t>nation is not to</w:t>
-      </w:r>
-      <w:r>
-        <w:rPr>
-          <w:rFonts w:ascii="Bitstream Vera Sans" w:hAnsi="Bitstream Vera Sans"/>
-        </w:rPr>
-        <w:t>o</w:t>
-      </w:r>
-      <w:r>
-        <w:rPr>
-          <w:rFonts w:ascii="Bitstream Vera Sans" w:hAnsi="Bitstream Vera Sans"/>
-        </w:rPr>
-        <w:t xml:space="preserve"> strong</w:t>
-      </w:r>
-      <w:r>
-        <w:rPr>
-          <w:rFonts w:ascii="Bitstream Vera Sans" w:hAnsi="Bitstream Vera Sans"/>
-        </w:rPr>
-        <w:t xml:space="preserve"> or does not occur between different </w:t>
-      </w:r>
-      <w:r>
-        <w:rPr>
-          <w:rFonts w:ascii="Bitstream Vera Sans" w:hAnsi="Bitstream Vera Sans"/>
-        </w:rPr>
-        <w:t>mutators</w:t>
-      </w:r>
-      <w:r>
-        <w:rPr>
-          <w:rFonts w:ascii="Bitstream Vera Sans" w:hAnsi="Bitstream Vera Sans"/>
-        </w:rPr>
-        <w:t xml:space="preserve">. </w:t>
-      </w:r>
-    </w:p>
-    <w:p>
-      <w:pPr>
-        <w:pStyle w:val="Heading2"/>
-        <w:rPr>
-          <w:rFonts w:ascii="Bitstream Vera Sans" w:hAnsi="Bitstream Vera Sans"/>
-        </w:rPr>
-      </w:pPr>
-      <w:bookmarkStart w:id="16" w:name="_Toc336511472"/>
-      <w:r>
-        <w:rPr>
-          <w:rFonts w:ascii="Bitstream Vera Sans" w:hAnsi="Bitstream Vera Sans"/>
-        </w:rPr>
-        <w:t>Stress-induced recombination</w:t>
-      </w:r>
-      <w:bookmarkEnd w:id="16"/>
+      <w:r>
+        <w:t>invasion_26_05_2013_SIM_with_r</w:t>
+      </w:r>
     </w:p>
     <w:p>
       <w:pPr>
@@ -5145,16 +3403,16 @@
           <w:rFonts w:ascii="Bitstream Vera Sans" w:hAnsi="Bitstream Vera Sans"/>
         </w:rPr>
       </w:pPr>
-      <w:bookmarkStart w:id="17" w:name="h.pb2tvb9wvzww"/>
-      <w:bookmarkStart w:id="18" w:name="_Toc336511473"/>
-      <w:bookmarkEnd w:id="17"/>
+      <w:bookmarkStart w:id="15" w:name="h.pb2tvb9wvzww"/>
+      <w:bookmarkStart w:id="16" w:name="_Toc336511473"/>
+      <w:bookmarkEnd w:id="15"/>
       <w:r>
         <w:rPr>
           <w:rFonts w:ascii="Bitstream Vera Sans" w:hAnsi="Bitstream Vera Sans"/>
         </w:rPr>
         <w:t>Discussion</w:t>
       </w:r>
-      <w:bookmarkEnd w:id="18"/>
+      <w:bookmarkEnd w:id="16"/>
     </w:p>
     <w:p>
       <w:pPr>
@@ -6090,16 +4348,16 @@
           <w:rFonts w:ascii="Bitstream Vera Sans" w:hAnsi="Bitstream Vera Sans"/>
         </w:rPr>
       </w:pPr>
-      <w:bookmarkStart w:id="19" w:name="h.34m4hofc43lp"/>
-      <w:bookmarkStart w:id="20" w:name="_Toc336511474"/>
-      <w:bookmarkEnd w:id="19"/>
+      <w:bookmarkStart w:id="17" w:name="h.34m4hofc43lp"/>
+      <w:bookmarkStart w:id="18" w:name="_Toc336511474"/>
+      <w:bookmarkEnd w:id="17"/>
       <w:r>
         <w:rPr>
           <w:rFonts w:ascii="Bitstream Vera Sans" w:hAnsi="Bitstream Vera Sans"/>
         </w:rPr>
         <w:t>References</w:t>
       </w:r>
-      <w:bookmarkEnd w:id="20"/>
+      <w:bookmarkEnd w:id="18"/>
     </w:p>
     <w:p>
       <w:pPr>
@@ -6109,14 +4367,14 @@
           <w:rFonts w:ascii="Bitstream Vera Sans" w:hAnsi="Bitstream Vera Sans"/>
         </w:rPr>
       </w:pPr>
-      <w:bookmarkStart w:id="21" w:name="_Toc336511475"/>
+      <w:bookmarkStart w:id="19" w:name="_Toc336511475"/>
       <w:r>
         <w:rPr>
           <w:rFonts w:ascii="Bitstream Vera Sans" w:hAnsi="Bitstream Vera Sans"/>
         </w:rPr>
         <w:t>Figures</w:t>
       </w:r>
-      <w:bookmarkEnd w:id="21"/>
+      <w:bookmarkEnd w:id="19"/>
     </w:p>
     <w:p>
       <w:pPr>
@@ -6141,7 +4399,7 @@
           <w:rFonts w:ascii="Bitstream Vera Sans" w:hAnsi="Bitstream Vera Sans"/>
         </w:rPr>
       </w:pPr>
-      <w:bookmarkStart w:id="22" w:name="_Toc336511476"/>
+      <w:bookmarkStart w:id="20" w:name="_Toc336511476"/>
       <w:r>
         <w:rPr>
           <w:rFonts w:ascii="Bitstream Vera Sans" w:hAnsi="Bitstream Vera Sans"/>
@@ -6149,7 +4407,7 @@
         <w:lastRenderedPageBreak/>
         <w:t>Tables</w:t>
       </w:r>
-      <w:bookmarkEnd w:id="22"/>
+      <w:bookmarkEnd w:id="20"/>
     </w:p>
     <w:p>
       <w:pPr>
@@ -6159,7 +4417,7 @@
           <w:rFonts w:ascii="Bitstream Vera Sans" w:hAnsi="Bitstream Vera Sans"/>
         </w:rPr>
       </w:pPr>
-      <w:bookmarkStart w:id="23" w:name="_Ref332543851"/>
+      <w:bookmarkStart w:id="21" w:name="_Ref332543851"/>
       <w:proofErr w:type="gramStart"/>
       <w:r>
         <w:rPr>
@@ -6197,7 +4455,7 @@
         </w:rPr>
         <w:fldChar w:fldCharType="end"/>
       </w:r>
-      <w:bookmarkEnd w:id="23"/>
+      <w:bookmarkEnd w:id="21"/>
       <w:r>
         <w:rPr>
           <w:rFonts w:ascii="Bitstream Vera Sans" w:hAnsi="Bitstream Vera Sans"/>
@@ -8915,15 +7173,7 @@
           <w:sz w:val="20"/>
           <w:szCs w:val="20"/>
         </w:rPr>
-        <w:t xml:space="preserve">recombination </w:t>
-      </w:r>
-      <w:r>
-        <w:rPr>
-          <w:rFonts w:ascii="Bitstream Vera Sans" w:hAnsi="Bitstream Vera Sans"/>
-          <w:sz w:val="20"/>
-          <w:szCs w:val="20"/>
-        </w:rPr>
-        <w:t>rate</w:t>
+        <w:t>recombination rate</w:t>
       </w:r>
       <w:r>
         <w:rPr>
@@ -8991,10 +7241,10 @@
       </w:pPr>
     </w:p>
     <w:sectPr>
-      <w:headerReference w:type="even" r:id="rId9"/>
-      <w:headerReference w:type="default" r:id="rId10"/>
-      <w:footerReference w:type="even" r:id="rId11"/>
-      <w:footerReference w:type="default" r:id="rId12"/>
+      <w:headerReference w:type="even" r:id="rId10"/>
+      <w:headerReference w:type="default" r:id="rId11"/>
+      <w:footerReference w:type="even" r:id="rId12"/>
+      <w:footerReference w:type="default" r:id="rId13"/>
       <w:pgSz w:w="11906" w:h="16838"/>
       <w:pgMar w:top="1440" w:right="1440" w:bottom="1440" w:left="1440" w:header="708" w:footer="708" w:gutter="0"/>
       <w:cols w:space="708"/>
@@ -9092,7 +7342,7 @@
       <w:rPr>
         <w:noProof/>
       </w:rPr>
-      <w:t>9</w:t>
+      <w:t>7</w:t>
     </w:r>
     <w:r>
       <w:fldChar w:fldCharType="end"/>
@@ -9152,7 +7402,7 @@
       <w:rPr>
         <w:noProof/>
       </w:rPr>
-      <w:t>October 16, 2013</w:t>
+      <w:t>October 20, 2013</w:t>
     </w:r>
     <w:r>
       <w:fldChar w:fldCharType="end"/>
@@ -9652,7 +7902,6 @@
   <w:style w:type="character" w:default="1" w:styleId="DefaultParagraphFont">
     <w:name w:val="Default Paragraph Font"/>
     <w:uiPriority w:val="1"/>
-    <w:semiHidden/>
     <w:unhideWhenUsed/>
   </w:style>
   <w:style w:type="table" w:default="1" w:styleId="TableNormal">
@@ -10794,7 +9043,6 @@
   <w:style w:type="character" w:default="1" w:styleId="DefaultParagraphFont">
     <w:name w:val="Default Paragraph Font"/>
     <w:uiPriority w:val="1"/>
-    <w:semiHidden/>
     <w:unhideWhenUsed/>
   </w:style>
   <w:style w:type="table" w:default="1" w:styleId="TableNormal">
@@ -11855,7 +10103,7 @@
 </file>
 
 <file path=customXml/itemProps1.xml><?xml version="1.0" encoding="utf-8"?>
-<ds:datastoreItem xmlns:ds="http://schemas.openxmlformats.org/officeDocument/2006/customXml" ds:itemID="{4E7A6205-7EF0-4F2A-9A70-BF7581942A21}">
+<ds:datastoreItem xmlns:ds="http://schemas.openxmlformats.org/officeDocument/2006/customXml" ds:itemID="{FE67545F-AC57-4DF4-8EF5-7FE38E4054AD}">
   <ds:schemaRefs>
     <ds:schemaRef ds:uri="http://schemas.openxmlformats.org/officeDocument/2006/bibliography"/>
   </ds:schemaRefs>

</xml_diff>

<commit_message>
revised until fig. 1
</commit_message>
<xml_diff>
--- a/simarba/manuscript/ms.docx
+++ b/simarba/manuscript/ms.docx
@@ -118,7 +118,7 @@
           <w:rFonts w:eastAsia="Times New Roman"/>
           <w:noProof/>
         </w:rPr>
-        <w:t>October 30, 2013</w:t>
+        <w:t>February 23, 2014</w:t>
       </w:r>
       <w:r>
         <w:rPr>
@@ -289,7 +289,7 @@
         <w:fldChar w:fldCharType="begin" w:fldLock="1"/>
       </w:r>
       <w:r>
-        <w:instrText>ADDIN CSL_CITATION { "citationItems" : [ { "id" : "ITEM-1", "itemData" : { "DOI" : "10.1080/10409230701648502", "ISSN" : "1040-9238", "PMID" : "17917874", "abstract" : "Our concept of a stable genome is evolving to one in which genomes are plastic and responsive to environmental changes. Growing evidence shows that a variety of environmental stresses induce genomic instability in bacteria, yeast, and human cancer cells, generating occasional fitter mutants and potentially accelerating adaptive evolution. The emerging molecular mechanisms of stress-induced mutagenesis vary but share telling common components that underscore two common themes. The first is the regulation of mutagenesis in time by cellular stress responses, which promote random mutations specifically when cells are poorly adapted to their environments, i.e., when they are stressed. A second theme is the possible restriction of random mutagenesis in genomic space, achieved via coupling of mutation-generating machinery to local events such as DNA-break repair or transcription. Such localization may minimize accumulation of deleterious mutations in the genomes of rare fitter mutants, and promote local concerted evolution. Although mutagenesis induced by stresses other than direct damage to DNA was previously controversial, evidence for the existence of various stress-induced mutagenesis programs is now overwhelming and widespread. Such mechanisms probably fuel evolution of microbial pathogenesis and antibiotic-resistance, and tumor progression and chemotherapy resistance, all of which occur under stress, driven by mutations. The emerging commonalities in stress-induced-mutation mechanisms provide hope for new therapeutic interventions for all of these processes.", "author" : [ { "dropping-particle" : "", "family" : "Galhardo", "given" : "Rodrigo S.", "non-dropping-particle" : "", "parse-names" : false, "suffix" : "" }, { "dropping-particle" : "", "family" : "Hastings", "given" : "P. J.", "non-dropping-particle" : "", "parse-names" : false, "suffix" : "" }, { "dropping-particle" : "", "family" : "Rosenberg", "given" : "Susan M.", "non-dropping-particle" : "", "parse-names" : false, "suffix" : "" } ], "container-title" : "Critical reviews in biochemistry and molecular biology", "id" : "ITEM-1", "issue" : "5", "issued" : { "date-parts" : [ [ "2007" ] ] }, "page" : "399-435", "title" : "Mutation as a stress response and the regulation of evolvability.", "type" : "article-journal", "volume" : "42" }, "uris" : [ "http://www.mendeley.com/documents/?uuid=9fcd9085-9447-450a-a846-6665443b9611" ] }, { "id" : "ITEM-2", "itemData" : { "DOI" : "10.1080/10409230701648494", "ISSN" : "1040-9238", "PMID" : "17917873", "abstract" : "Bacteria spend their lives buffeted by changing environmental conditions. To adapt to and survive these stresses, bacteria have global response systems that result in sweeping changes in gene expression and cellular metabolism. These responses are controlled by master regulators, which include: alternative sigma factors, such as RpoS and RpoH; small molecule effectors, such as ppGpp; gene repressors such as LexA; and, inorganic molecules, such as polyphosphate. The response pathways extensively overlap and are induced to various extents by the same environmental stresses. These stresses include nutritional deprivation, DNA damage, temperature shift, and exposure to antibiotics. All of these global stress responses include functions that can increase genetic variability. In particular, up-regulation and activation of error-prone DNA polymerases, down-regulation of error-correcting enzymes, and movement of mobile genetic elements are common features of several stress responses. The result is that under a variety of stressful conditions, bacteria are induced for genetic change. This transient mutator state may be important for adaptive evolution.", "author" : [ { "dropping-particle" : "", "family" : "Foster", "given" : "Patricia L.", "non-dropping-particle" : "", "parse-names" : false, "suffix" : "" } ], "container-title" : "Critical reviews in biochemistry and molecular biology", "id" : "ITEM-2", "issue" : "5", "issued" : { "date-parts" : [ [ "2007" ] ] }, "page" : "373-97", "title" : "Stress-induced mutagenesis in bacteria.", "type" : "article-journal", "volume" : "42" }, "uris" : [ "http://www.mendeley.com/documents/?uuid=5e19c257-4e56-43af-8e16-9f037cac92bc" ] }, { "id" : "ITEM-3", "itemData" : { "DOI" : "10.1080/10409230701507773", "ISSN" : "1040-9238", "PMID" : "17687670", "abstract" : "Adaptive mutation is a generic term for processes that allow individual cells of nonproliferating cell populations to acquire advantageous mutations and thereby to overcome the strong selective pressure of proliferation-limiting environmental conditions. Prerequisites for an occurrence of adaptive mutation are that the selective conditions are nonlethal and that a restart of proliferation may be accomplished by some genetic change in principle. The importance of adaptive mutation is derived from the assumption that it may, on the one hand, result in an accelerated evolution of microorganisms and, on the other, in multicellular organisms may contribute to a breakout of somatic cells from negative growth regulation, i.e., to cancerogenesis. Most information on adaptive mutation in eukaryotes has been gained with the budding yeast Saccharomyces cerevisiae. This review focuses comprehensively on adaptive mutation in this organism and summarizes our current understanding of this issue.", "author" : [ { "dropping-particle" : "", "family" : "Heidenreich", "given" : "Erich", "non-dropping-particle" : "", "parse-names" : false, "suffix" : "" } ], "container-title" : "Critical reviews in biochemistry and molecular biology", "id" : "ITEM-3", "issue" : "4", "issued" : { "date-parts" : [ [ "2007" ] ] }, "page" : "285-311", "title" : "Adaptive mutation in Saccharomyces cerevisiae.", "type" : "article-journal", "volume" : "42" }, "uris" : [ "http://www.mendeley.com/documents/?uuid=04d7aadf-550f-4d1a-bd6c-9d465758da10" ] } ], "mendeley" : { "previouslyFormattedCitation" : "(Galhardo, Hastings, and Rosenberg 2007; Foster 2007; Heidenreich 2007)" }, "properties" : { "noteIndex" : 0 }, "schema" : "https://github.com/citation-style-language/schema/raw/master/csl-citation.json" }</w:instrText>
+        <w:instrText>ADDIN CSL_CITATION { "citationItems" : [ { "id" : "ITEM-1", "itemData" : { "DOI" : "10.1080/10409230701648502", "ISSN" : "1040-9238", "PMID" : "17917874", "abstract" : "Our concept of a stable genome is evolving to one in which genomes are plastic and responsive to environmental changes. Growing evidence shows that a variety of environmental stresses induce genomic instability in bacteria, yeast, and human cancer cells, generating occasional fitter mutants and potentially accelerating adaptive evolution. The emerging molecular mechanisms of stress-induced mutagenesis vary but share telling common components that underscore two common themes. The first is the regulation of mutagenesis in time by cellular stress responses, which promote random mutations specifically when cells are poorly adapted to their environments, i.e., when they are stressed. A second theme is the possible restriction of random mutagenesis in genomic space, achieved via coupling of mutation-generating machinery to local events such as DNA-break repair or transcription. Such localization may minimize accumulation of deleterious mutations in the genomes of rare fitter mutants, and promote local concerted evolution. Although mutagenesis induced by stresses other than direct damage to DNA was previously controversial, evidence for the existence of various stress-induced mutagenesis programs is now overwhelming and widespread. Such mechanisms probably fuel evolution of microbial pathogenesis and antibiotic-resistance, and tumor progression and chemotherapy resistance, all of which occur under stress, driven by mutations. The emerging commonalities in stress-induced-mutation mechanisms provide hope for new therapeutic interventions for all of these processes.", "author" : [ { "dropping-particle" : "", "family" : "Galhardo", "given" : "Rodrigo S.", "non-dropping-particle" : "", "parse-names" : false, "suffix" : "" }, { "dropping-particle" : "", "family" : "Hastings", "given" : "P. J.", "non-dropping-particle" : "", "parse-names" : false, "suffix" : "" }, { "dropping-particle" : "", "family" : "Rosenberg", "given" : "Susan M.", "non-dropping-particle" : "", "parse-names" : false, "suffix" : "" } ], "container-title" : "Critical reviews in biochemistry and molecular biology", "id" : "ITEM-1", "issue" : "5", "issued" : { "date-parts" : [ [ "2007" ] ] }, "page" : "399-435", "title" : "Mutation as a stress response and the regulation of evolvability.", "type" : "article-journal", "volume" : "42" }, "uris" : [ "http://www.mendeley.com/documents/?uuid=9fcd9085-9447-450a-a846-6665443b9611" ] }, { "id" : "ITEM-2", "itemData" : { "DOI" : "10.1080/10409230701648494", "ISSN" : "1040-9238", "PMID" : "17917873", "abstract" : "Bacteria spend their lives buffeted by changing environmental conditions. To adapt to and survive these stresses, bacteria have global response systems that result in sweeping changes in gene expression and cellular metabolism. These responses are controlled by master regulators, which include: alternative sigma factors, such as RpoS and RpoH; small molecule effectors, such as ppGpp; gene repressors such as LexA; and, inorganic molecules, such as polyphosphate. The response pathways extensively overlap and are induced to various extents by the same environmental stresses. These stresses include nutritional deprivation, DNA damage, temperature shift, and exposure to antibiotics. All of these global stress responses include functions that can increase genetic variability. In particular, up-regulation and activation of error-prone DNA polymerases, down-regulation of error-correcting enzymes, and movement of mobile genetic elements are common features of several stress responses. The result is that under a variety of stressful conditions, bacteria are induced for genetic change. This transient mutator state may be important for adaptive evolution.", "author" : [ { "dropping-particle" : "", "family" : "Foster", "given" : "Patricia L.", "non-dropping-particle" : "", "parse-names" : false, "suffix" : "" } ], "container-title" : "Critical reviews in biochemistry and molecular biology", "id" : "ITEM-2", "issue" : "5", "issued" : { "date-parts" : [ [ "2007" ] ] }, "page" : "373-97", "title" : "Stress-induced mutagenesis in bacteria.", "type" : "article-journal", "volume" : "42" }, "uris" : [ "http://www.mendeley.com/documents/?uuid=5e19c257-4e56-43af-8e16-9f037cac92bc" ] }, { "id" : "ITEM-3", "itemData" : { "DOI" : "10.1080/10409230701507773", "ISSN" : "1040-9238", "PMID" : "17687670", "abstract" : "Adaptive mutation is a generic term for processes that allow individual cells of nonproliferating cell populations to acquire advantageous mutations and thereby to overcome the strong selective pressure of proliferation-limiting environmental conditions. Prerequisites for an occurrence of adaptive mutation are that the selective conditions are nonlethal and that a restart of proliferation may be accomplished by some genetic change in principle. The importance of adaptive mutation is derived from the assumption that it may, on the one hand, result in an accelerated evolution of microorganisms and, on the other, in multicellular organisms may contribute to a breakout of somatic cells from negative growth regulation, i.e., to cancerogenesis. Most information on adaptive mutation in eukaryotes has been gained with the budding yeast Saccharomyces cerevisiae. This review focuses comprehensively on adaptive mutation in this organism and summarizes our current understanding of this issue.", "author" : [ { "dropping-particle" : "", "family" : "Heidenreich", "given" : "Erich", "non-dropping-particle" : "", "parse-names" : false, "suffix" : "" } ], "container-title" : "Critical reviews in biochemistry and molecular biology", "id" : "ITEM-3", "issue" : "4", "issued" : { "date-parts" : [ [ "2007" ] ] }, "page" : "285-311", "title" : "Adaptive mutation in &lt;i&gt;Saccharomyces cerevisiae&lt;/i&gt;.", "type" : "article-journal", "volume" : "42" }, "uris" : [ "http://www.mendeley.com/documents/?uuid=04d7aadf-550f-4d1a-bd6c-9d465758da10" ] } ], "mendeley" : { "previouslyFormattedCitation" : "(Galhardo, Hastings, and Rosenberg 2007; Foster 2007; Heidenreich 2007)" }, "properties" : { "noteIndex" : 0 }, "schema" : "https://github.com/citation-style-language/schema/raw/master/csl-citation.json" }</w:instrText>
       </w:r>
       <w:r>
         <w:fldChar w:fldCharType="separate"/>
@@ -359,7 +359,7 @@
         <w:fldChar w:fldCharType="begin" w:fldLock="1"/>
       </w:r>
       <w:r>
-        <w:instrText>ADDIN CSL_CITATION { "citationItems" : [ { "id" : "ITEM-1", "itemData" : { "DOI" : "10.1016/j.tim.2004.04.002", "ISSN" : "0966-842X", "PMID" : "15165604", "abstract" : "Mutagenesis is often increased in bacterial populations as a consequence of stress-induced genetic pathways. Analysis of the molecular mechanisms involved suggests that mutagenesis might be increased as a by-product of the stress response of the organism. By contrast, computer simulations and analyses of stress-inducible phenotypes among natural isolates of Escherichia coli suggest that stress-induced mutagenesis (SIM) could be the result of selection because of the beneficial mutations that such a process can potentially generate. Regardless of the nature of the selective pressure acting on SIM, it is possible that the resulting increased genetic variability plays an important role in bacterial evolution.", "author" : [ { "dropping-particle" : "", "family" : "Tenaillon", "given" : "Olivier", "non-dropping-particle" : "", "parse-names" : false, "suffix" : "" }, { "dropping-particle" : "", "family" : "Denamur", "given" : "Erick", "non-dropping-particle" : "", "parse-names" : false, "suffix" : "" }, { "dropping-particle" : "", "family" : "Matic", "given" : "Ivan", "non-dropping-particle" : "", "parse-names" : false, "suffix" : "" } ], "container-title" : "Trends in microbiology", "id" : "ITEM-1", "issue" : "6", "issued" : { "date-parts" : [ [ "2004", "6" ] ] }, "page" : "264-70", "title" : "Evolutionary significance of stress-induced mutagenesis in bacteria.", "type" : "article-journal", "volume" : "12" }, "uris" : [ "http://www.mendeley.com/documents/?uuid=933b9a4a-3321-4aeb-aaa5-39e73295bba6" ] }, { "id" : "ITEM-2", "itemData" : { "DOI" : "10.1111/j.1462-2920.2005.00968.x", "ISSN" : "1462-2912", "PMID" : "16423008", "abstract" : "Through their life cycles, bacteria experience many different environments in which the relationship between available energy resources and the frequency and the nature of various stresses is highly variable. In order to survive in such changeable environments, bacteria must balance the need for nutritional competence with stress resistance. In Escherichia coli natural populations, this is most frequently achieved by changing the regulation of the RpoS sigma factor-dependent general stress response. One important secondary consequence of altered regulation of the RpoS regulon is the modification of mutation rates. For example, under nutrient limitation during stationary phase, the high intracellular concentration of RpoS diminishes nutritional competence, increases stress resistance, and, by downregulating the mismatch repair system and upregulating [corrected] the expression of the dinB gene (coding for PolIV translesion synthesis polymerase) increases mutation rates. The reduction of the intracellular concentration of RpoS has exactly opposite effects on nutritional competence, stress resistance and mutation rates. Therefore, the natural selection that favours variants having the highest fitness under different environmental conditions results in high variability of stress-associated mutation rates in those variants.", "author" : [ { "dropping-particle" : "", "family" : "Saint-Ruf", "given" : "Claude", "non-dropping-particle" : "", "parse-names" : false, "suffix" : "" }, { "dropping-particle" : "", "family" : "Matic", "given" : "Ivan", "non-dropping-particle" : "", "parse-names" : false, "suffix" : "" } ], "container-title" : "Environmental microbiology", "id" : "ITEM-2", "issue" : "2", "issued" : { "date-parts" : [ [ "2006", "2" ] ] }, "note" : "-What is the selective pressure that creates such highlevels of variability of stationary phase-associated muta- tion rates?", "page" : "193-9", "title" : "Environmental tuning of mutation rates.", "type" : "article-journal", "volume" : "8" }, "uris" : [ "http://www.mendeley.com/documents/?uuid=071bf8c0-c79e-4772-bb5d-7016dbf302f7" ] }, { "id" : "ITEM-3", "itemData" : { "DOI" : "10.1002/bies.201200050", "ISSN" : "1521-1878", "PMID" : "22911060", "abstract" : "Evolutionary theory assumed that mutations occur constantly, gradually, and randomly over time. This formulation from the \"modern synthesis\" of the 1930s was embraced decades before molecular understanding of genes or mutations. Since then, our labs and others have elucidated mutation mechanisms activated by stress responses. Stress-induced mutation mechanisms produce mutations, potentially accelerating evolution, specifically when cells are maladapted to their environment, that is, when they are stressed. The mechanisms of stress-induced mutation that are being revealed experimentally in laboratory settings provide compelling models for mutagenesis that propels pathogen-host adaptation, antibiotic resistance, cancer progression and resistance, and perhaps much of evolution generally. We discuss double-strand-break-dependent stress-induced mutation in Escherichia coli. Recent results illustrate how a stress response activates mutagenesis and demonstrate this mechanism's generality and importance to spontaneous mutation. New data also suggest a possible harmony between previous, apparently opposed, models for the molecular mechanism. They additionally strengthen the case for anti-evolvability therapeutics for infectious disease and cancer.", "author" : [ { "dropping-particle" : "", "family" : "Rosenberg", "given" : "Susan M.", "non-dropping-particle" : "", "parse-names" : false, "suffix" : "" }, { "dropping-particle" : "", "family" : "Shee", "given" : "Chandan", "non-dropping-particle" : "", "parse-names" : false, "suffix" : "" }, { "dropping-particle" : "", "family" : "Frisch", "given" : "Ryan L", "non-dropping-particle" : "", "parse-names" : false, "suffix" : "" }, { "dropping-particle" : "", "family" : "Hastings", "given" : "P J", "non-dropping-particle" : "", "parse-names" : false, "suffix" : "" } ], "container-title" : "BioEssays", "id" : "ITEM-3", "issued" : { "date-parts" : [ [ "2012", "8", "22" ] ] }, "note" : "Thus, it is possible that RpoS- and PolIV-promoted mutagenic break repair might have evolved based on selection for its properties as an evolutionary engine.", "page" : "1-8", "title" : "Stress-induced mutation via DNA breaks in Escherichia coli: A molecular mechanism with implications for evolution and medicine.", "type" : "article-journal" }, "uris" : [ "http://www.mendeley.com/documents/?uuid=0d85919f-39a1-461e-b94a-c8238c9dda75" ] }, { "id" : "ITEM-4", "itemData" : { "DOI" : "10.1111/j.1558-5646.2012.01576.x", "ISSN" : "1558-5646", "PMID" : "22759304", "abstract" : "Numerous empirical studies show that stress of various kinds induces a state of hypermutation in bacteria via multiple mechanisms, but theoretical treatment of this intriguing phenomenon is lacking. We used deterministic and stochastic models to study the evolution of stress-induced hypermutation in infinite and finite-size populations of bacteria undergoing selection, mutation, and random genetic drift in constant environments and in changing ones. Our results suggest that if beneficial mutations occur, even rarely, then stress-induced hypermutation is advantageous for bacteria at both the individual and the population levels and that it is likely to evolve in populations of bacteria in a wide range of conditions because it is favored by selection. These results imply that mutations are not, as the current view holds, uniformly distributed in populations, but rather that mutations are more common in stressed individuals and populations. Because mutation is the raw material of evolution, these results have a profound impact on broad aspects of evolution and biology.", "author" : [ { "dropping-particle" : "", "family" : "Ram", "given" : "Yoav", "non-dropping-particle" : "", "parse-names" : false, "suffix" : "" }, { "dropping-particle" : "", "family" : "Hadany", "given" : "Lilach", "non-dropping-particle" : "", "parse-names" : false, "suffix" : "" } ], "container-title" : "Evolution", "id" : "ITEM-4", "issue" : "7", "issued" : { "date-parts" : [ [ "2012", "7", "28" ] ] }, "page" : "2315-28", "title" : "The evolution of stress-induced hypermutation in asexual populations.", "type" : "article-journal", "volume" : "66" }, "uris" : [ "http://www.mendeley.com/documents/?uuid=53403d98-a293-4876-9b37-48e6812c1a17" ] } ], "mendeley" : { "previouslyFormattedCitation" : "(Tenaillon, Denamur, and Matic 2004; Saint-Ruf and Matic 2006; Rosenberg et al. 2012; Ram and Hadany 2012)" }, "properties" : { "noteIndex" : 0 }, "schema" : "https://github.com/citation-style-language/schema/raw/master/csl-citation.json" }</w:instrText>
+        <w:instrText>ADDIN CSL_CITATION { "citationItems" : [ { "id" : "ITEM-1", "itemData" : { "DOI" : "10.1016/j.tim.2004.04.002", "ISSN" : "0966-842X", "PMID" : "15165604", "abstract" : "Mutagenesis is often increased in bacterial populations as a consequence of stress-induced genetic pathways. Analysis of the molecular mechanisms involved suggests that mutagenesis might be increased as a by-product of the stress response of the organism. By contrast, computer simulations and analyses of stress-inducible phenotypes among natural isolates of Escherichia coli suggest that stress-induced mutagenesis (SIM) could be the result of selection because of the beneficial mutations that such a process can potentially generate. Regardless of the nature of the selective pressure acting on SIM, it is possible that the resulting increased genetic variability plays an important role in bacterial evolution.", "author" : [ { "dropping-particle" : "", "family" : "Tenaillon", "given" : "Olivier", "non-dropping-particle" : "", "parse-names" : false, "suffix" : "" }, { "dropping-particle" : "", "family" : "Denamur", "given" : "Erick", "non-dropping-particle" : "", "parse-names" : false, "suffix" : "" }, { "dropping-particle" : "", "family" : "Matic", "given" : "Ivan", "non-dropping-particle" : "", "parse-names" : false, "suffix" : "" } ], "container-title" : "Trends in microbiology", "id" : "ITEM-1", "issue" : "6", "issued" : { "date-parts" : [ [ "2004", "6" ] ] }, "page" : "264-70", "title" : "Evolutionary significance of stress-induced mutagenesis in bacteria.", "type" : "article-journal", "volume" : "12" }, "uris" : [ "http://www.mendeley.com/documents/?uuid=933b9a4a-3321-4aeb-aaa5-39e73295bba6" ] }, { "id" : "ITEM-2", "itemData" : { "DOI" : "10.1111/j.1462-2920.2005.00968.x", "ISSN" : "1462-2912", "PMID" : "16423008", "abstract" : "Through their life cycles, bacteria experience many different environments in which the relationship between available energy resources and the frequency and the nature of various stresses is highly variable. In order to survive in such changeable environments, bacteria must balance the need for nutritional competence with stress resistance. In Escherichia coli natural populations, this is most frequently achieved by changing the regulation of the RpoS sigma factor-dependent general stress response. One important secondary consequence of altered regulation of the RpoS regulon is the modification of mutation rates. For example, under nutrient limitation during stationary phase, the high intracellular concentration of RpoS diminishes nutritional competence, increases stress resistance, and, by downregulating the mismatch repair system and upregulating [corrected] the expression of the dinB gene (coding for PolIV translesion synthesis polymerase) increases mutation rates. The reduction of the intracellular concentration of RpoS has exactly opposite effects on nutritional competence, stress resistance and mutation rates. Therefore, the natural selection that favours variants having the highest fitness under different environmental conditions results in high variability of stress-associated mutation rates in those variants.", "author" : [ { "dropping-particle" : "", "family" : "Saint-Ruf", "given" : "Claude", "non-dropping-particle" : "", "parse-names" : false, "suffix" : "" }, { "dropping-particle" : "", "family" : "Matic", "given" : "Ivan", "non-dropping-particle" : "", "parse-names" : false, "suffix" : "" } ], "container-title" : "Environmental microbiology", "id" : "ITEM-2", "issue" : "2", "issued" : { "date-parts" : [ [ "2006", "2" ] ] }, "note" : "-What is the selective pressure that creates such highlevels of variability of stationary phase-associated muta- tion rates?", "page" : "193-9", "title" : "Environmental tuning of mutation rates.", "type" : "article-journal", "volume" : "8" }, "uris" : [ "http://www.mendeley.com/documents/?uuid=071bf8c0-c79e-4772-bb5d-7016dbf302f7" ] }, { "id" : "ITEM-3", "itemData" : { "DOI" : "10.1002/bies.201200050", "ISSN" : "1521-1878", "PMID" : "22911060", "abstract" : "Evolutionary theory assumed that mutations occur constantly, gradually, and randomly over time. This formulation from the \"modern synthesis\" of the 1930s was embraced decades before molecular understanding of genes or mutations. Since then, our labs and others have elucidated mutation mechanisms activated by stress responses. Stress-induced mutation mechanisms produce mutations, potentially accelerating evolution, specifically when cells are maladapted to their environment, that is, when they are stressed. The mechanisms of stress-induced mutation that are being revealed experimentally in laboratory settings provide compelling models for mutagenesis that propels pathogen-host adaptation, antibiotic resistance, cancer progression and resistance, and perhaps much of evolution generally. We discuss double-strand-break-dependent stress-induced mutation in Escherichia coli. Recent results illustrate how a stress response activates mutagenesis and demonstrate this mechanism's generality and importance to spontaneous mutation. New data also suggest a possible harmony between previous, apparently opposed, models for the molecular mechanism. They additionally strengthen the case for anti-evolvability therapeutics for infectious disease and cancer.", "author" : [ { "dropping-particle" : "", "family" : "Rosenberg", "given" : "Susan M.", "non-dropping-particle" : "", "parse-names" : false, "suffix" : "" }, { "dropping-particle" : "", "family" : "Shee", "given" : "Chandan", "non-dropping-particle" : "", "parse-names" : false, "suffix" : "" }, { "dropping-particle" : "", "family" : "Frisch", "given" : "Ryan L.", "non-dropping-particle" : "", "parse-names" : false, "suffix" : "" }, { "dropping-particle" : "", "family" : "Hastings", "given" : "P J", "non-dropping-particle" : "", "parse-names" : false, "suffix" : "" } ], "container-title" : "BioEssays", "id" : "ITEM-3", "issued" : { "date-parts" : [ [ "2012", "8", "22" ] ] }, "note" : "Thus, it is possible that RpoS- and PolIV-promoted mutagenic break repair might have evolved based on selection for its properties as an evolutionary engine.", "page" : "1-8", "title" : "Stress-induced mutation via DNA breaks in &lt;i&gt;Escherichia coli&lt;/i&gt;: A molecular mechanism with implications for evolution and medicine.", "type" : "article-journal" }, "uris" : [ "http://www.mendeley.com/documents/?uuid=0d85919f-39a1-461e-b94a-c8238c9dda75" ] }, { "id" : "ITEM-4", "itemData" : { "DOI" : "10.1111/j.1558-5646.2012.01576.x", "ISSN" : "1558-5646", "PMID" : "22759304", "abstract" : "Numerous empirical studies show that stress of various kinds induces a state of hypermutation in bacteria via multiple mechanisms, but theoretical treatment of this intriguing phenomenon is lacking. We used deterministic and stochastic models to study the evolution of stress-induced hypermutation in infinite and finite-size populations of bacteria undergoing selection, mutation, and random genetic drift in constant environments and in changing ones. Our results suggest that if beneficial mutations occur, even rarely, then stress-induced hypermutation is advantageous for bacteria at both the individual and the population levels and that it is likely to evolve in populations of bacteria in a wide range of conditions because it is favored by selection. These results imply that mutations are not, as the current view holds, uniformly distributed in populations, but rather that mutations are more common in stressed individuals and populations. Because mutation is the raw material of evolution, these results have a profound impact on broad aspects of evolution and biology.", "author" : [ { "dropping-particle" : "", "family" : "Ram", "given" : "Yoav", "non-dropping-particle" : "", "parse-names" : false, "suffix" : "" }, { "dropping-particle" : "", "family" : "Hadany", "given" : "Lilach", "non-dropping-particle" : "", "parse-names" : false, "suffix" : "" } ], "container-title" : "Evolution", "id" : "ITEM-4", "issue" : "7", "issued" : { "date-parts" : [ [ "2012", "7", "28" ] ] }, "page" : "2315-28", "title" : "The evolution of stress-induced hypermutation in asexual populations.", "type" : "article-journal", "volume" : "66" }, "uris" : [ "http://www.mendeley.com/documents/?uuid=53403d98-a293-4876-9b37-48e6812c1a17" ] } ], "mendeley" : { "previouslyFormattedCitation" : "(Tenaillon, Denamur, and Matic 2004; Saint-Ruf and Matic 2006; Rosenberg et al. 2012; Ram and Hadany 2012)" }, "properties" : { "noteIndex" : 0 }, "schema" : "https://github.com/citation-style-language/schema/raw/master/csl-citation.json" }</w:instrText>
       </w:r>
       <w:r>
         <w:fldChar w:fldCharType="separate"/>
@@ -448,7 +448,25 @@
         <w:t xml:space="preserve">. Second, because there is a </w:t>
       </w:r>
       <w:r>
-        <w:t xml:space="preserve">cost for high-fidelity DNA replication, it was suggested that an optimal mutation rate will balance between this cost of fidelity and the cost </w:t>
+        <w:t xml:space="preserve">cost for high-fidelity DNA replication, it was suggested that an optimal mutation rate will balance between this </w:t>
+      </w:r>
+      <w:r>
+        <w:t>"</w:t>
+      </w:r>
+      <w:r>
+        <w:t>cost of fidelity</w:t>
+      </w:r>
+      <w:r>
+        <w:t>"</w:t>
+      </w:r>
+      <w:r>
+        <w:t xml:space="preserve"> and the </w:t>
+      </w:r>
+      <w:r>
+        <w:t>mutational load</w:t>
+      </w:r>
+      <w:r>
+        <w:t xml:space="preserve"> </w:t>
       </w:r>
       <w:r>
         <w:t>due to the</w:t>
@@ -475,7 +493,25 @@
         <w:fldChar w:fldCharType="end"/>
       </w:r>
       <w:r>
-        <w:t xml:space="preserve">. This balance may change during stressful times because, for example, the cost of fidelity is a short-term effect whereas the mutational load is a long-term effect. Third, Lynch proposed </w:t>
+        <w:t xml:space="preserve">. This balance may change during stressful times because, for example, the </w:t>
+      </w:r>
+      <w:r>
+        <w:t>"</w:t>
+      </w:r>
+      <w:r>
+        <w:t>cost of fidelity</w:t>
+      </w:r>
+      <w:r>
+        <w:t>"</w:t>
+      </w:r>
+      <w:r>
+        <w:t xml:space="preserve"> is a short-term effect whereas the mutational load is a </w:t>
+      </w:r>
+      <w:r>
+        <w:t>medium</w:t>
+      </w:r>
+      <w:r>
+        <w:t xml:space="preserve">-term effect. Third, Lynch proposed </w:t>
       </w:r>
       <w:r>
         <w:t>the</w:t>
@@ -487,13 +523,19 @@
         <w:t xml:space="preserve">drift </w:t>
       </w:r>
       <w:r>
-        <w:t xml:space="preserve">barrier" hypothesis </w:t>
+        <w:t>barrier hypothesis</w:t>
+      </w:r>
+      <w:r>
+        <w:t>"</w:t>
+      </w:r>
+      <w:r>
+        <w:t xml:space="preserve"> </w:t>
       </w:r>
       <w:r>
         <w:fldChar w:fldCharType="begin" w:fldLock="1"/>
       </w:r>
       <w:r>
-        <w:instrText>ADDIN CSL_CITATION { "citationItems" : [ { "id" : "ITEM-1", "itemData" : { "DOI" : "10.1093/gbe/evr066", "ISSN" : "1759-6653", "PMID" : "21821597", "abstract" : "Despite substantial attention from theoreticians, the evolutionary mechanisms that drive intra- and interspecific variation in the mutation rate remain unclear. It has often been argued that mutation rates associated with the major replicative polymerases have been driven down to their physiological limits, defined as the point at which further enhancement in replication fidelity incurs a cost in terms of reproductive output, but no evidence in support of this argument has emerged for cellular organisms. Here, it is suggested that the lower barrier to mutation-rate evolution may ultimately be defined not by molecular limitations but by the power of random genetic drift. As the mutation rate is reduced to a very low level, a point will eventually be reached at which the small advantage of any further reduction is overwhelmed by the power of drift. This hypothesis is consistent with a number of observations, including the inverse relationship between the per-site mutation rate and genome size in microbes, the negative scaling between the per-site mutation rate and effective population size in eukaryotes, and the elevated error rates associated with less frequently deployed polymerases and repair pathways.", "author" : [ { "dropping-particle" : "", "family" : "Lynch", "given" : "Michael", "non-dropping-particle" : "", "parse-names" : false, "suffix" : "" } ], "container-title" : "Genome biology and evolution", "id" : "ITEM-1", "issue" : "0", "issued" : { "date-parts" : [ [ "2011", "8", "4" ] ] }, "note" : "\n        From Duplicate 1 ( \n        \n          The Lower Bound to the Evolution of Mutation Rates.\n        \n         - Lynch, Michael )\n\n        \n        \n\n        From Duplicate 2 ( \n        \n        \n          The Lower Bound to the Evolution of Mutation Rates.\n        \n        \n         - Lynch, Michael )\n\n        \n        \n\n        From Duplicate 2 ( \n        \n        \n          The Lower Bound to the Evolution of Mutation Rates.\n        \n        \n         - Lynch, Michael )\n\n        \n        \n-suggest, like in Lynch 2007, 2008, 2010 that the lower bound to mutation rates is due to selection being to weak to overcome drift\n-theoretical analysis\n\n        \n-review of evidence that cost of fidelity from the time that high fidelity replication takes in negligible \n\n        \n\n        \n\n        \n\n        \n\n        \n\n        \n\n        From Duplicate 2 ( \n        \n          The Lower Bound to the Evolution of Mutation Rates.\n        \n         - Lynch, Michael )\n\n        \n        \n\n        From Duplicate 1 ( \n        \n        \n          The Lower Bound to the Evolution of Mutation Rates.\n        \n        \n         - Lynch, Michael )\n\n        \n        \n\n        From Duplicate 2 ( \n        \n        \n          The Lower Bound to the Evolution of Mutation Rates.\n        \n        \n         - Lynch, Michael )\n\n        \n        \n\n        From Duplicate 2 ( \n        \n        \n          The Lower Bound to the Evolution of Mutation Rates.\n        \n        \n         - Lynch, Michael )\n\n        \n        \n-suggest, like in Lynch 2007, 2008, 2010 that the lower bound to mutation rates is due to selection being to weak to overcome drift\n-theoretical analysis\n\n        \n-review of evidence that cost of fidelity from the time that high fidelity replication takes in negligible \n\n        \n\n        \n\n        \n\n        \n\n        \n\n        \n\n        From Duplicate 2 ( \n        \n        \n          The Lower Bound to the Evolution of Mutation Rates.\n        \n        \n         - Lynch, Michael )\n\n        \n        \n\n        From Duplicate 2 ( \n        \n        \n          The Lower Bound to the Evolution of Mutation Rates.\n        \n        \n         - Lynch, Michael )\n\n        \n        \n\n        From Duplicate 2 ( \n        \n        \n          The Lower Bound to the Evolution of Mutation Rates.\n        \n        \n         - Lynch, Michael )\n\n        \n        \n-suggest, like in Lynch 2007, 2008, 2010 that the lower bound to mutation rates is due to selection being to weak to overcome drift\n-theoretical analysis\n\n        \n-review of evidence that cost of fidelity from the time that high fidelity replication takes in negligible \n\n        \n\n        \n\n        \n\n        \n\n        \n\n        \n\n        \n\n        \n\n      ", "page" : "1107-1118", "title" : "The Lower Bound to the Evolution of Mutation Rates.", "type" : "article-journal", "volume" : "3" }, "uris" : [ "http://www.mendeley.com/documents/?uuid=58e37bd2-532e-4a52-841f-6cbcd52f6aba" ] } ], "mendeley" : { "previouslyFormattedCitation" : "(Lynch 2011)" }, "properties" : { "noteIndex" : 0 }, "schema" : "https://github.com/citation-style-language/schema/raw/master/csl-citation.json" }</w:instrText>
+        <w:instrText>ADDIN CSL_CITATION { "citationItems" : [ { "id" : "ITEM-1", "itemData" : { "DOI" : "10.1093/gbe/evr066", "ISSN" : "1759-6653", "PMID" : "21821597", "abstract" : "Despite substantial attention from theoreticians, the evolutionary mechanisms that drive intra- and interspecific variation in the mutation rate remain unclear. It has often been argued that mutation rates associated with the major replicative polymerases have been driven down to their physiological limits, defined as the point at which further enhancement in replication fidelity incurs a cost in terms of reproductive output, but no evidence in support of this argument has emerged for cellular organisms. Here, it is suggested that the lower barrier to mutation-rate evolution may ultimately be defined not by molecular limitations but by the power of random genetic drift. As the mutation rate is reduced to a very low level, a point will eventually be reached at which the small advantage of any further reduction is overwhelmed by the power of drift. This hypothesis is consistent with a number of observations, including the inverse relationship between the per-site mutation rate and genome size in microbes, the negative scaling between the per-site mutation rate and effective population size in eukaryotes, and the elevated error rates associated with less frequently deployed polymerases and repair pathways.", "author" : [ { "dropping-particle" : "", "family" : "Lynch", "given" : "Michael", "non-dropping-particle" : "", "parse-names" : false, "suffix" : "" } ], "container-title" : "Genome biology and evolution", "id" : "ITEM-1", "issue" : "0", "issued" : { "date-parts" : [ [ "2011", "8", "4" ] ] }, "note" : "        From Duplicate 1 (                           The Lower Bound to the Evolution of Mutation Rates.                         - Lynch, Michael )\n                \n        From Duplicate 2 (                           The Lower Bound to the Evolution of Mutation Rates.                         - Lynch, Michael )\n                \n        From Duplicate 2 (                           The Lower Bound to the Evolution of Mutation Rates.                         - Lynch, Michael )\n                \n-suggest, like in Lynch 2007, 2008, 2010 that the lower bound to mutation rates is due to selection being to weak to overcome drift\n-theoretical analysis\n        \n-review of evidence that cost of fidelity from the time that high fidelity replication takes in negligible \n        \n        \n        \n        \n        \n        \n        From Duplicate 2 (                           The Lower Bound to the Evolution of Mutation Rates.                         - Lynch, Michael )\n                \n        From Duplicate 1 (                           The Lower Bound to the Evolution of Mutation Rates.                         - Lynch, Michael )\n                \n        From Duplicate 2 (                           The Lower Bound to the Evolution of Mutation Rates.                         - Lynch, Michael )\n                \n        From Duplicate 2 (                           The Lower Bound to the Evolution of Mutation Rates.                         - Lynch, Michael )\n                \n-suggest, like in Lynch 2007, 2008, 2010 that the lower bound to mutation rates is due to selection being to weak to overcome drift\n-theoretical analysis\n        \n-review of evidence that cost of fidelity from the time that high fidelity replication takes in negligible \n        \n        \n        \n        \n        \n        \n        From Duplicate 2 (                           The Lower Bound to the Evolution of Mutation Rates.                         - Lynch, Michael )\n                \n        From Duplicate 2 (                           The Lower Bound to the Evolution of Mutation Rates.                         - Lynch, Michael )\n                \n        From Duplicate 2 (                           The Lower Bound to the Evolution of Mutation Rates.                         - Lynch, Michael )\n                \n-suggest, like in Lynch 2007, 2008, 2010 that the lower bound to mutation rates is due to selection being to weak to overcome drift\n-theoretical analysis\n        \n-review of evidence that cost of fidelity from the time that high fidelity replication takes in negligible \n        \n        \n        \n        \n        \n        \n        \n        \n      ", "page" : "1107-1118", "title" : "The Lower Bound to the Evolution of Mutation Rates.", "type" : "article-journal", "volume" : "3" }, "uris" : [ "http://www.mendeley.com/documents/?uuid=58e37bd2-532e-4a52-841f-6cbcd52f6aba" ] } ], "mendeley" : { "previouslyFormattedCitation" : "(Lynch 2011)" }, "properties" : { "noteIndex" : 0 }, "schema" : "https://github.com/citation-style-language/schema/raw/master/csl-citation.json" }</w:instrText>
       </w:r>
       <w:r>
         <w:fldChar w:fldCharType="separate"/>
@@ -508,19 +550,37 @@
         <w:fldChar w:fldCharType="end"/>
       </w:r>
       <w:r>
-        <w:t xml:space="preserve">. Although this hypothesis is much broader, it also suggests that </w:t>
+        <w:t>. Although this hypot</w:t>
+      </w:r>
+      <w:r>
+        <w:t>hesis ha</w:t>
+      </w:r>
+      <w:r>
+        <w:t>s broader</w:t>
+      </w:r>
+      <w:r>
+        <w:t xml:space="preserve"> implications</w:t>
+      </w:r>
+      <w:r>
+        <w:t xml:space="preserve">, it also suggests that </w:t>
       </w:r>
       <w:r>
         <w:t>DNA repair proteins</w:t>
       </w:r>
       <w:r>
-        <w:t xml:space="preserve"> that are only expressed during stress will be under weaker selection compared to </w:t>
+        <w:t xml:space="preserve"> that are </w:t>
+      </w:r>
+      <w:r>
+        <w:t>primarily</w:t>
+      </w:r>
+      <w:r>
+        <w:t xml:space="preserve"> expressed during stress will be under weaker selection compared to </w:t>
       </w:r>
       <w:r>
         <w:t xml:space="preserve">proteins </w:t>
       </w:r>
       <w:r>
-        <w:t xml:space="preserve">that are constitutively expressed, and will therefore become more error prone due to genetic drift. </w:t>
+        <w:t xml:space="preserve">that are constitutively expressed, and will therefore become error prone due to genetic drift. </w:t>
       </w:r>
     </w:p>
     <w:p>
@@ -553,13 +613,7 @@
     </w:p>
     <w:p>
       <w:r>
-        <w:t xml:space="preserve">In a previous work we have addressed the </w:t>
-      </w:r>
-      <w:r>
-        <w:t>likelihood</w:t>
-      </w:r>
-      <w:r>
-        <w:t xml:space="preserve"> of the adaptive hypothesis i</w:t>
+        <w:t>In a previous work we have addressed the adaptive hypothesis i</w:t>
       </w:r>
       <w:r>
         <w:t>n</w:t>
@@ -610,10 +664,16 @@
         <w:t>that</w:t>
       </w:r>
       <w:r>
-        <w:t xml:space="preserve"> induce an increased mutation rate when maladapted to its environment</w:t>
-      </w:r>
-      <w:r>
-        <w:t xml:space="preserve"> </w:t>
+        <w:t xml:space="preserve"> induce an increased mutation rate </w:t>
+      </w:r>
+      <w:r>
+        <w:t xml:space="preserve">in </w:t>
+      </w:r>
+      <w:r>
+        <w:t xml:space="preserve">maladapted </w:t>
+      </w:r>
+      <w:r>
+        <w:t xml:space="preserve">individuals </w:t>
       </w:r>
       <w:r>
         <w:t>in</w:t>
@@ -631,7 +691,13 @@
         <w:t xml:space="preserve">d that </w:t>
       </w:r>
       <w:r>
-        <w:t>these mutator alleles</w:t>
+        <w:t xml:space="preserve">these </w:t>
+      </w:r>
+      <w:r>
+        <w:t xml:space="preserve">stress-induced </w:t>
+      </w:r>
+      <w:r>
+        <w:t>mutator alleles</w:t>
       </w:r>
       <w:r>
         <w:t xml:space="preserve"> can </w:t>
@@ -682,7 +748,19 @@
     </w:p>
     <w:p>
       <w:r>
-        <w:t>Nevertheless, most microorganisms are not entirely asexual. Bacteria perform recombination, or horizontal gene transfer (HGT)</w:t>
+        <w:t>Nevertheless, most microorganisms are not entirely asexual. Bacteria perform recombination, or horizontal</w:t>
+      </w:r>
+      <w:r>
+        <w:t>/lateral</w:t>
+      </w:r>
+      <w:r>
+        <w:t xml:space="preserve"> gene transfer (HGT</w:t>
+      </w:r>
+      <w:r>
+        <w:t>/LGT</w:t>
+      </w:r>
+      <w:r>
+        <w:t>)</w:t>
       </w:r>
       <w:r>
         <w:t>,</w:t>
@@ -700,7 +778,7 @@
         <w:fldChar w:fldCharType="begin" w:fldLock="1"/>
       </w:r>
       <w:r>
-        <w:instrText>ADDIN CSL_CITATION { "citationItems" : [ { "id" : "ITEM-1", "itemData" : { "DOI" : "10.1084/jem.79.2.137", "ISSN" : "0022-1007", "PMID" : "19871359", "abstract" : "1. From Type III pneumococci a biologically active fraction has been isolated in highly purified form which in exceedingly minute amounts is capable under appropriate cultural conditions of inducing the transformation of unencapsulated R variants of Pneumococcus Type II into fully encapsulated cells of the same specific type as that of the heat-killed microorganisms from which the inducing material was recovered. 2. Methods for the isolation and purification of the active transforming material are described. 3. The data obtained by chemical, enzymatic, and serological analyses together with the results of preliminary studies by electrophoresis, ultracentrifugation, and ultraviolet spectroscopy indicate that, within the limits of the methods, the active fraction contains no demonstrable protein, unbound lipid, or serologically reactive polysaccharide and consists principally, if not solely, of a highly polymerized, viscous form of desoxyribonucleic acid. 4. Evidence is presented that the chemically induced alterations in cellular structure and function are predictable, type-specific, and transmissible in series. The various hypotheses that have been advanced concerning the nature of these changes are reviewed.", "author" : [ { "dropping-particle" : "", "family" : "Avery", "given" : "Oswald T.", "non-dropping-particle" : "", "parse-names" : false, "suffix" : "" }, { "dropping-particle" : "", "family" : "Macleod", "given" : "C M", "non-dropping-particle" : "", "parse-names" : false, "suffix" : "" }, { "dropping-particle" : "", "family" : "McCarty", "given" : "M", "non-dropping-particle" : "", "parse-names" : false, "suffix" : "" } ], "container-title" : "The Journal of experimental medicine", "id" : "ITEM-1", "issue" : "2", "issued" : { "date-parts" : [ [ "1944", "2", "1" ] ] }, "page" : "137-58", "title" : "STUDIES ON THE CHEMICAL NATURE OF THE SUBSTANCE INDUCING TRANSFORMATION OF PNEUMOCOCCAL TYPES : INDUCTION OF TRANSFORMATION BY A DESOXYRIBONUCLEIC ACID FRACTION ISOLATED FROM PNEUMOCOCCUS TYPE III.", "type" : "article-journal", "volume" : "79" }, "uris" : [ "http://www.mendeley.com/documents/?uuid=6c4df2bc-bcb7-4a46-ba69-149edc8ba127" ] } ], "mendeley" : { "previouslyFormattedCitation" : "(Avery, Macleod, and McCarty 1944)" }, "properties" : { "noteIndex" : 0 }, "schema" : "https://github.com/citation-style-language/schema/raw/master/csl-citation.json" }</w:instrText>
+        <w:instrText>ADDIN CSL_CITATION { "citationItems" : [ { "id" : "ITEM-1", "itemData" : { "DOI" : "10.1084/jem.79.2.137", "ISSN" : "0022-1007", "PMID" : "19871359", "abstract" : "1. From Type III pneumococci a biologically active fraction has been isolated in highly purified form which in exceedingly minute amounts is capable under appropriate cultural conditions of inducing the transformation of unencapsulated R variants of Pneumococcus Type II into fully encapsulated cells of the same specific type as that of the heat-killed microorganisms from which the inducing material was recovered. 2. Methods for the isolation and purification of the active transforming material are described. 3. The data obtained by chemical, enzymatic, and serological analyses together with the results of preliminary studies by electrophoresis, ultracentrifugation, and ultraviolet spectroscopy indicate that, within the limits of the methods, the active fraction contains no demonstrable protein, unbound lipid, or serologically reactive polysaccharide and consists principally, if not solely, of a highly polymerized, viscous form of desoxyribonucleic acid. 4. Evidence is presented that the chemically induced alterations in cellular structure and function are predictable, type-specific, and transmissible in series. The various hypotheses that have been advanced concerning the nature of these changes are reviewed.", "author" : [ { "dropping-particle" : "", "family" : "Avery", "given" : "Oswald T.", "non-dropping-particle" : "", "parse-names" : false, "suffix" : "" } ], "container-title" : "Journal of Experimental Medicine", "id" : "ITEM-1", "issue" : "2", "issued" : { "date-parts" : [ [ "1944", "2", "1" ] ] }, "page" : "137-158", "title" : "STUDIES ON THE CHEMICAL NATURE OF THE SUBSTANCE INDUCING TRANSFORMATION OF PNEUMOCOCCAL TYPES: INDUCTION OF TRANSFORMATION BY A DESOXYRIBONUCLEIC ACID FRACTION ISOLATED FROM PNEUMOCOCCUS TYPE III", "type" : "article-journal", "volume" : "79" }, "uris" : [ "http://www.mendeley.com/documents/?uuid=6c4df2bc-bcb7-4a46-ba69-149edc8ba127" ] } ], "mendeley" : { "previouslyFormattedCitation" : "(Avery 1944)" }, "properties" : { "noteIndex" : 0 }, "schema" : "https://github.com/citation-style-language/schema/raw/master/csl-citation.json" }</w:instrText>
       </w:r>
       <w:r>
         <w:fldChar w:fldCharType="separate"/>
@@ -709,20 +787,23 @@
         <w:rPr>
           <w:noProof/>
         </w:rPr>
-        <w:t>(Avery, Macleod, and McCarty 1944)</w:t>
+        <w:t>(Avery 1944)</w:t>
       </w:r>
       <w:r>
         <w:fldChar w:fldCharType="end"/>
       </w:r>
       <w:r>
-        <w:t xml:space="preserve">, conjugation, in which </w:t>
-      </w:r>
-      <w:r>
-        <w:t xml:space="preserve">plasmids </w:t>
+        <w:t>;</w:t>
+      </w:r>
+      <w:r>
+        <w:t xml:space="preserve"> conjugation, in which </w:t>
+      </w:r>
+      <w:r>
+        <w:t xml:space="preserve">plasmids are </w:t>
       </w:r>
       <w:r>
         <w:lastRenderedPageBreak/>
-        <w:t xml:space="preserve">are transferred between cells </w:t>
+        <w:t xml:space="preserve">transferred between cells </w:t>
       </w:r>
       <w:r>
         <w:fldChar w:fldCharType="begin" w:fldLock="1"/>
@@ -743,7 +824,10 @@
         <w:fldChar w:fldCharType="end"/>
       </w:r>
       <w:r>
-        <w:t xml:space="preserve">, </w:t>
+        <w:t>;</w:t>
+      </w:r>
+      <w:r>
+        <w:t xml:space="preserve"> </w:t>
       </w:r>
       <w:r>
         <w:t>and transduction</w:t>
@@ -791,7 +875,19 @@
         <w:t>,</w:t>
       </w:r>
       <w:r>
-        <w:t xml:space="preserve"> perform sex when two cells in</w:t>
+        <w:t xml:space="preserve"> </w:t>
+      </w:r>
+      <w:r>
+        <w:t>sometimes reproduce</w:t>
+      </w:r>
+      <w:r>
+        <w:t xml:space="preserve"> sex</w:t>
+      </w:r>
+      <w:r>
+        <w:t>ually</w:t>
+      </w:r>
+      <w:r>
+        <w:t xml:space="preserve"> when two cells in</w:t>
       </w:r>
       <w:r>
         <w:t xml:space="preserve"> a</w:t>
@@ -935,7 +1031,19 @@
         <w:fldChar w:fldCharType="end"/>
       </w:r>
       <w:r>
-        <w:t xml:space="preserve">, can lead to a "mutational meltdown" in a process named "Muller's ratchet"  </w:t>
+        <w:t>, can lead to a "mutational meltdown"</w:t>
+      </w:r>
+      <w:r>
+        <w:t xml:space="preserve"> and loss of adaptation</w:t>
+      </w:r>
+      <w:r>
+        <w:t xml:space="preserve"> in a process </w:t>
+      </w:r>
+      <w:r>
+        <w:t>called</w:t>
+      </w:r>
+      <w:r>
+        <w:t xml:space="preserve"> "Muller's ratchet"  </w:t>
       </w:r>
       <w:r>
         <w:fldChar w:fldCharType="begin" w:fldLock="1"/>
@@ -956,26 +1064,32 @@
         <w:fldChar w:fldCharType="end"/>
       </w:r>
       <w:r>
-        <w:t xml:space="preserve">, and can lead to the hitch-hiking of deleterious mutations with fixating beneficial mutations [REF: </w:t>
-      </w:r>
-      <w:proofErr w:type="spellStart"/>
-      <w:r>
-        <w:t>Hartfield</w:t>
-      </w:r>
-      <w:proofErr w:type="spellEnd"/>
-      <w:r>
-        <w:t xml:space="preserve">? </w:t>
-      </w:r>
-      <w:proofErr w:type="spellStart"/>
-      <w:proofErr w:type="gramStart"/>
-      <w:r>
-        <w:t>Weissman</w:t>
-      </w:r>
-      <w:proofErr w:type="spellEnd"/>
-      <w:r>
-        <w:t>?].</w:t>
-      </w:r>
-      <w:proofErr w:type="gramEnd"/>
+        <w:t>, and can lead to the hitch-hiking of deleterious mutations with fixating beneficial mutations</w:t>
+      </w:r>
+      <w:r>
+        <w:t xml:space="preserve"> </w:t>
+      </w:r>
+      <w:r>
+        <w:fldChar w:fldCharType="begin" w:fldLock="1"/>
+      </w:r>
+      <w:r>
+        <w:instrText>ADDIN CSL_CITATION { "citationItems" : [ { "id" : "ITEM-1", "itemData" : { "DOI" : "10.1534/genetics.113.158196", "ISSN" : "1943-2631", "PMID" : "24240529", "abstract" : "Self-fertilization is generally seen to be disadvantageous in the long term. It increases genetic drift, which subsequently reduces polymorphism and the efficiency of selection, which also challenges adaptation. However, high selfing rates can increase the fixation probability of recessive beneficial mutations, but existing theory has generally not accounted for the effect of linked sites. Here, we analyze a model for the fixation probability of deleterious mutants that hitchhike with selective sweeps in diploid, partially selfing populations. Approximate analytical solutions show that, conditional on the sweep not being lost by drift, higher inbreeding rates increase the fixation probability of the deleterious allele, due to the resulting reduction in polymorphism and effective recombination. When extending the analysis to consider a distribution of deleterious alleles, as well as the average fitness increase after a sweep, we find that beneficial alleles generally need to be more recessive than the previously assumed dominance threshold (h &lt; 1/2) for selfing to be beneficial from one-locus theory. Our results highlight that recombination aiding the efficiency of selection on multiple loci amplifies the fitness benefits of outcrossing over selfing, compared to results obtained from one-locus theory. This effect additionally increases the parameter range under which obligate outcrossing is beneficial over partial selfing.", "author" : [ { "dropping-particle" : "", "family" : "Hartfield", "given" : "Matthew", "non-dropping-particle" : "", "parse-names" : false, "suffix" : "" }, { "dropping-particle" : "", "family" : "Gl\u00e9min", "given" : "Sylvain", "non-dropping-particle" : "", "parse-names" : false, "suffix" : "" } ], "container-title" : "Genetics", "id" : "ITEM-1", "issue" : "1", "issued" : { "date-parts" : [ [ "2014", "1", "1" ] ] }, "page" : "281-93", "title" : "Hitchhiking of deleterious alleles and the cost of adaptation in partially selfing species.", "type" : "article-journal", "volume" : "196" }, "uris" : [ "http://www.mendeley.com/documents/?uuid=3daf3b15-20cc-4231-a48d-5d14a5123aa0" ] } ], "mendeley" : { "previouslyFormattedCitation" : "(Hartfield and Gl\u00e9min 2014)" }, "properties" : { "noteIndex" : 0 }, "schema" : "https://github.com/citation-style-language/schema/raw/master/csl-citation.json" }</w:instrText>
+      </w:r>
+      <w:r>
+        <w:fldChar w:fldCharType="separate"/>
+      </w:r>
+      <w:r>
+        <w:rPr>
+          <w:noProof/>
+        </w:rPr>
+        <w:t>(Hartfield and Glémin 2014)</w:t>
+      </w:r>
+      <w:r>
+        <w:fldChar w:fldCharType="end"/>
+      </w:r>
+      <w:r>
+        <w:t>.</w:t>
+      </w:r>
       <w:r>
         <w:t xml:space="preserve"> </w:t>
       </w:r>
@@ -1003,164 +1117,130 @@
         <w:t xml:space="preserve"> beneficial mutations</w:t>
       </w:r>
       <w:r>
-        <w:t xml:space="preserve"> [Cooper 2007?]</w:t>
-      </w:r>
-      <w:bookmarkStart w:id="8" w:name="_GoBack"/>
-      <w:bookmarkEnd w:id="8"/>
-      <w:r>
         <w:t xml:space="preserve"> </w:t>
       </w:r>
       <w:r>
         <w:fldChar w:fldCharType="begin" w:fldLock="1"/>
       </w:r>
       <w:r>
-        <w:instrText>ADDIN CSL_CITATION { "citationItems" : [ { "id" : "ITEM-1", "itemData" : { "DOI" : "10.1534/genetics.111.130112", "ISSN" : "1943-2631", "PMID" : "21900264", "abstract" : "A fundamental problem of asexual adaptation is that beneficial substitutions are not efficiently accumulated in large populations: Beneficial mutations often go extinct because they compete with one another in going to fixation. It has been argued that such clonal interference may have led to the evolution of sex and recombination in well-mixed populations. Here, we study clonal interference, and mechanisms of its mitigation, in an evolutionary model of spatially structured populations with uniform selection pressure. Clonal interference is much more prevalent with spatial structure than without, due to the slow wave-like spread of beneficial mutations through space. We find that the adaptation speed of asexuals saturates when the linear habitat size exceeds a characteristic interference length, which becomes shorter with smaller migration and larger mutation rate. The limiting speed is proportional to \u03bc(1/2) and \u03bc(1/3) in linear and planar habitats, respectively, where the mutational supply \u03bc is the product of mutation rate and local population density. This scaling and the existence of a speed limit should be amenable to experimental tests as they fall far below predicted adaptation speeds for well-mixed populations (that scale as the logarithm of population size). Finally, we show that not only recombination, but also long-range migration is a highly efficient mechanism of relaxing clonal competition in structured populations. Our conservative estimates of the interference length predict prevalent clonal interference in microbial colonies and biofilms, so clonal competition should be a strong driver of both genetic and spatial mixing in those contexts.", "author" : [ { "dropping-particle" : "", "family" : "Martens", "given" : "Erik A.", "non-dropping-particle" : "", "parse-names" : false, "suffix" : "" }, { "dropping-particle" : "", "family" : "Hallatschek", "given" : "Oskar", "non-dropping-particle" : "", "parse-names" : false, "suffix" : "" } ], "container-title" : "Genetics", "id" : "ITEM-1", "issue" : "3", "issued" : { "date-parts" : [ [ "2011", "9", "6" ] ] }, "note" : "What is the effect of interfering Fisher waves on the speed of adaptation and the genetic diversity in an asexual popula- tion? Are there simple mechanisms of mitigating clonal interference and thus accelerating adaptation? Are these effects relevant to microbial colonies and biofilms, and perhaps measurable in evolution experiments?", "page" : "1045-1060", "title" : "Interfering Waves of Adaptation Promote Spatial Mixing.", "type" : "article-journal", "volume" : "189" }, "uris" : [ "http://www.mendeley.com/documents/?uuid=fec9748f-8a46-48da-b930-a153ed7014b0" ] } ], "mendeley" : { "previouslyFormattedCitation" : "(Martens and Hallatschek 2011)" }, "properties" : { "noteIndex" : 0 }, "schema" : "https://github.com/citation-style-language/schema/raw/master/csl-citation.json" }</w:instrText>
+        <w:instrText>ADDIN CSL_CITATION { "citationItems" : [ { "id" : "ITEM-1", "itemData" : { "DOI" : "10.1371/journal.pbio.0050225", "ISSN" : "1545-7885", "PMID" : "17713986", "abstract" : "Identification of the selective forces contributing to the origin and maintenance of sex is a fundamental problem in biology. The Fisher-Muller model proposes that sex is advantageous because it allows beneficial mutations that arise in different lineages to recombine, thereby reducing clonal interference and speeding adaptation. I used the F plasmid to mediate recombination in the bacterium Escherichia coli and measured its effect on adaptation at high and low mutation rates. Recombination increased the rate of adaptation approximately 3-fold more in the high mutation rate treatment, where beneficial mutations had to compete for fixation. Sequencing of candidate loci revealed the presence of a beneficial mutation in six high mutation rate lines. In the absence of recombination, this mutation took longer to fix and, over the course of its substitution, conferred a reduced competitive advantage, indicating interference between competing beneficial mutations. Together, these results provide experimental support for the Fisher-Muller model and demonstrate that plasmid-mediated gene transfer can accelerate bacterial adaptation.", "author" : [ { "dropping-particle" : "", "family" : "Cooper", "given" : "Tim F.", "non-dropping-particle" : "", "parse-names" : false, "suffix" : "" } ], "container-title" : "PLoS biology", "id" : "ITEM-1", "issue" : "9", "issued" : { "date-parts" : [ [ "2007", "9" ] ] }, "page" : "e225", "title" : "Recombination speeds adaptation by reducing competition between beneficial mutations in populations of Escherichia coli.", "type" : "article-journal", "volume" : "5" }, "uris" : [ "http://www.mendeley.com/documents/?uuid=b01b7c2a-bcce-4878-97f5-5d4e214b8421" ] }, { "id" : "ITEM-2", "itemData" : { "DOI" : "10.1534/genetics.111.130112", "ISSN" : "1943-2631", "PMID" : "21900264", "abstract" : "A fundamental problem of asexual adaptation is that beneficial substitutions are not efficiently accumulated in large populations: Beneficial mutations often go extinct because they compete with one another in going to fixation. It has been argued that such clonal interference may have led to the evolution of sex and recombination in well-mixed populations. Here, we study clonal interference, and mechanisms of its mitigation, in an evolutionary model of spatially structured populations with uniform selection pressure. Clonal interference is much more prevalent with spatial structure than without, due to the slow wave-like spread of beneficial mutations through space. We find that the adaptation speed of asexuals saturates when the linear habitat size exceeds a characteristic interference length, which becomes shorter with smaller migration and larger mutation rate. The limiting speed is proportional to \u03bc(1/2) and \u03bc(1/3) in linear and planar habitats, respectively, where the mutational supply \u03bc is the product of mutation rate and local population density. This scaling and the existence of a speed limit should be amenable to experimental tests as they fall far below predicted adaptation speeds for well-mixed populations (that scale as the logarithm of population size). Finally, we show that not only recombination, but also long-range migration is a highly efficient mechanism of relaxing clonal competition in structured populations. Our conservative estimates of the interference length predict prevalent clonal interference in microbial colonies and biofilms, so clonal competition should be a strong driver of both genetic and spatial mixing in those contexts.", "author" : [ { "dropping-particle" : "", "family" : "Martens", "given" : "Erik A.", "non-dropping-particle" : "", "parse-names" : false, "suffix" : "" }, { "dropping-particle" : "", "family" : "Hallatschek", "given" : "Oskar", "non-dropping-particle" : "", "parse-names" : false, "suffix" : "" } ], "container-title" : "Genetics", "id" : "ITEM-2", "issue" : "3", "issued" : { "date-parts" : [ [ "2011", "9", "6" ] ] }, "note" : "What is the effect of interfering Fisher waves on the speed of adaptation and the genetic diversity in an asexual popula- tion? Are there simple mechanisms of mitigating clonal interference and thus accelerating adaptation? Are these effects relevant to microbial colonies and biofilms, and perhaps measurable in evolution experiments?", "page" : "1045-1060", "title" : "Interfering Waves of Adaptation Promote Spatial Mixing.", "type" : "article-journal", "volume" : "189" }, "uris" : [ "http://www.mendeley.com/documents/?uuid=fec9748f-8a46-48da-b930-a153ed7014b0" ] } ], "mendeley" : { "previouslyFormattedCitation" : "(Cooper 2007; Martens and Hallatschek 2011)" }, "properties" : { "noteIndex" : 0 }, "schema" : "https://github.com/citation-style-language/schema/raw/master/csl-citation.json" }</w:instrText>
       </w:r>
       <w:r>
         <w:fldChar w:fldCharType="separate"/>
       </w:r>
-      <w:proofErr w:type="gramStart"/>
       <w:r>
         <w:rPr>
           <w:noProof/>
         </w:rPr>
-        <w:t>(Martens and Hallatschek 2011)</w:t>
+        <w:t>(Cooper 2007; Martens and Hallatschek 2011)</w:t>
       </w:r>
       <w:r>
         <w:fldChar w:fldCharType="end"/>
       </w:r>
       <w:r>
+        <w:t>. Combining co-occurring beneficial mutations also reduces t</w:t>
+      </w:r>
+      <w:r>
+        <w:t xml:space="preserve">he waiting time for the production of an adapted genotype </w:t>
+      </w:r>
+      <w:r>
+        <w:fldChar w:fldCharType="begin" w:fldLock="1"/>
+      </w:r>
+      <w:r>
+        <w:instrText>ADDIN CSL_CITATION { "citationItems" : [ { "id" : "ITEM-1", "itemData" : { "DOI" : "10.1006/tpbi.1997.1358", "ISSN" : "0040-5809", "PMID" : "9679320", "abstract" : "R.A. Fisher and H.J. Muller argued in the 1930s that a major evolutionary advantage of recombination is that it allows favorable mutations to be combined within an individual even when they first appear in different individuals. This effect is evaluated in a two-locus, two-allele model by calculating the average waiting time until a new genotypic combination first appears in a haploid population. Three approximations are developed and compared with Monte Carlo simulations of the Wright-Fisher process of random genetic drift in a finite population. First, a crude method, based on the deterministic accumulation of single mutants, produces a waiting time of 1/square root of N mu(2) with no recombination and [formula: see text] with recombination between the two loci, where mu is the mutation rate, N is the haploid population size, and R is the recombination rate. Second, the waiting time is calculated as the expected value of a heterogeneous geometric distribution obtained from a branching process approximation. This gives accurate estimates for small values of N mu large. The estimates for small values of N mu are considerably lower than the simulated values. Finally, diffusion analysis of the Wright-Fisher process provides accurate estimates for N mu small, and the time scales of the diffusion process show a difference between R = 0 and for R &gt;&gt; 0 of the same order of magnitude as seen in the deterministic analysis. In the absence of recombination, accurate approximations to the waiting time are obtained by using the branching process for high N mu and the diffusion approximation for low N mu. For low N mu the waiting time is well approximated by 1/the square root of 8N2 mu(3). With R &gt;&gt; 0, the following dependence on N mu is observed: For N mu &gt; 1 the waiting time is virtually independent of recombination and is well described by the branching process approximation. For N mu approximately equal to 1 the waiting time is well described by a simplified diffusion approximation that assumes symmetry in the frequencies of single mutants. For N mu &lt;&lt; 1 the waiting time is well described by the diffusion approximation allowing asymmetry in the frequencies of single mutants. Recombination lowers the waiting time until a new genotypic combination first appears, but the effect is small compared to that of the mutation rate and population size. For large N mu, recombination has a negligible effect, and its effect is strongest for small N mu, in which case the waiti\u2026", "author" : [ { "dropping-particle" : "", "family" : "Christiansen", "given" : "Freddy B.", "non-dropping-particle" : "", "parse-names" : false, "suffix" : "" }, { "dropping-particle" : "", "family" : "Otto", "given" : "Sarah P.", "non-dropping-particle" : "", "parse-names" : false, "suffix" : "" }, { "dropping-particle" : "", "family" : "Bergman", "given" : "Aviv", "non-dropping-particle" : "", "parse-names" : false, "suffix" : "" }, { "dropping-particle" : "", "family" : "Feldman", "given" : "Marcus W.", "non-dropping-particle" : "", "parse-names" : false, "suffix" : "" } ], "container-title" : "Theoretical population biology", "id" : "ITEM-1", "issue" : "3", "issued" : { "date-parts" : [ [ "1998", "6" ] ] }, "page" : "199-215", "title" : "Waiting with and without recombination: the time to production of a double mutant.", "type" : "article-journal", "volume" : "53" }, "uris" : [ "http://www.mendeley.com/documents/?uuid=c644c077-80a1-4af2-87f7-dfc85480d47d" ] } ], "mendeley" : { "previouslyFormattedCitation" : "(Christiansen et al. 1998)" }, "properties" : { "noteIndex" : 0 }, "schema" : "https://github.com/citation-style-language/schema/raw/master/csl-citation.json" }</w:instrText>
+      </w:r>
+      <w:r>
+        <w:fldChar w:fldCharType="separate"/>
+      </w:r>
+      <w:r>
+        <w:rPr>
+          <w:noProof/>
+        </w:rPr>
+        <w:t>(Christiansen et al. 1998)</w:t>
+      </w:r>
+      <w:r>
+        <w:fldChar w:fldCharType="end"/>
+      </w:r>
+      <w:r>
+        <w:t xml:space="preserve"> – this </w:t>
+      </w:r>
+      <w:r>
+        <w:t xml:space="preserve">is sometimes referred to as </w:t>
+      </w:r>
+      <w:r>
+        <w:t xml:space="preserve">the "Fisher-Muller effect" </w:t>
+      </w:r>
+      <w:r>
+        <w:fldChar w:fldCharType="begin" w:fldLock="1"/>
+      </w:r>
+      <w:r>
+        <w:instrText>ADDIN CSL_CITATION { "citationItems" : [ { "id" : "ITEM-1", "itemData" : { "ISSN" : "0016-6731", "PMID" : "4448362", "abstract" : "The controversy over the evolutionary advantage of recombination initially discovered by Fisher and by Muller is reviewed. Those authors whose models had finite-population effects found an advantage of recombination, and those whose models had infinite populations found none. The advantage of recombination is that it breaks down random linkage disequilibrium generated by genetic drift. Hill and Robertson found that the average effect of this randomly-generated linkage disequilibrium was to cause linked loci to interfere with each other's response to selection, even where there was no gene interaction between the loci. This effect is shown to be identical to the original argument of Fisher and Muller. It also predicts the \"ratchet mechanism\" discovered by Muller, who pointed out that deleterious mutants would more readily increase in a population without recombination. Computer simulations of substitution of favorable mutants and of the long-term increase of deleterious mutants verified the essential correctness of the original Fisher-Muller argument and the reality of the Muller ratchet mechanism. It is argued that these constitute an intrinsic advantage of recombination capable of accounting for its persistence in the face of selection for tighter linkage between interacting polymorphisms, and possibly capable of accounting for its origin.", "author" : [ { "dropping-particle" : "", "family" : "Felsenstein", "given" : "Joseph", "non-dropping-particle" : "", "parse-names" : false, "suffix" : "" } ], "container-title" : "Genetics", "id" : "ITEM-1", "issue" : "2", "issued" : { "date-parts" : [ [ "1974", "10" ] ] }, "page" : "737-56", "title" : "The evolutionary advantage of recombination.", "type" : "article-journal", "volume" : "78" }, "uris" : [ "http://www.mendeley.com/documents/?uuid=35747c4e-ada8-4ffa-b3e0-8d198d4fff13" ] } ], "mendeley" : { "previouslyFormattedCitation" : "(Felsenstein 1974)" }, "properties" : { "noteIndex" : 0 }, "schema" : "https://github.com/citation-style-language/schema/raw/master/csl-citation.json" }</w:instrText>
+      </w:r>
+      <w:r>
+        <w:fldChar w:fldCharType="separate"/>
+      </w:r>
+      <w:r>
+        <w:rPr>
+          <w:noProof/>
+        </w:rPr>
+        <w:t>(Felsenstein 1974)</w:t>
+      </w:r>
+      <w:r>
+        <w:fldChar w:fldCharType="end"/>
+      </w:r>
+      <w:r>
+        <w:t>. In addition, recombination generates less-loaded individuals that were lost due to drift, halting "</w:t>
+      </w:r>
+      <w:proofErr w:type="spellStart"/>
+      <w:r>
+        <w:t>Mullter's</w:t>
+      </w:r>
+      <w:proofErr w:type="spellEnd"/>
+      <w:r>
+        <w:t xml:space="preserve"> ratchet" </w:t>
+      </w:r>
+      <w:r>
+        <w:fldChar w:fldCharType="begin" w:fldLock="1"/>
+      </w:r>
+      <w:r>
+        <w:instrText>ADDIN CSL_CITATION { "citationItems" : [ { "id" : "ITEM-1", "itemData" : { "abstract" : "lthough it is widely acknowledged that the gradual accumulation of mildly deleterious mutations is an important source of extinction for asexual populations, it is generally assumed that this process is of little relevance to sexual species. Here we present results, based on computer simulations and supported by analytical approximations, that indicate that mutation accumulation in small, random-mating monoecious populations can lead to mean extinction times less than a few hundred to a few thousand generations. Unlike the situation in obligate asexuals in which the mean time to extinction (i,) increases more slowly than linearly with the population carrying capacity (K), t,increases approximately exponentially with K in outcrossing sexual populations. The mean time to extinction for obligately selfing populations is shown to be equivalent to that for asexual populations of the same size, but with half the mutation rate and twice the mutational effect; this suggests that obligate selling, like obligate asexuality, is inviable as a long-term reproductive strategy. Under all mating systems, the mean time to extinction increases relatively slowly with the logarithm of fecundity, and mutations with intermediate effects (similar to those observed empirically) cause the greatest risk of extinction. Because our analyses ignore sources of demographic and environmental stochasticity, which have synergistic effects that exacerbate the accumulation of deleterious mutations, our results should yield liberal upper bounds to the mean time to extinction caused by mutational degradation. Thus, deleterious mutation accumulation cannot be ruled out generally as a significant source of extinction vulnerability in small sexual populations or as a selective force influencing mating-system evolution.", "author" : [ { "dropping-particle" : "", "family" : "Lynch", "given" : "Michael", "non-dropping-particle" : "", "parse-names" : false, "suffix" : "" }, { "dropping-particle" : "", "family" : "Conery", "given" : "John S", "non-dropping-particle" : "", "parse-names" : false, "suffix" : "" } ], "container-title" : "Evolution", "id" : "ITEM-1", "issue" : "6", "issued" : { "date-parts" : [ [ "1995" ] ] }, "note" : "computer simulations compared to analytic predictions\n      ", "page" : "1067-1080", "title" : "Mutational meltdowns in sexual populations", "type" : "article-journal", "volume" : "49" }, "uris" : [ "http://www.mendeley.com/documents/?uuid=b2cb31ca-51e0-421b-9b5d-de3e7b395495" ] } ], "mendeley" : { "previouslyFormattedCitation" : "(Lynch and Conery 1995)" }, "properties" : { "noteIndex" : 0 }, "schema" : "https://github.com/citation-style-language/schema/raw/master/csl-citation.json" }</w:instrText>
+      </w:r>
+      <w:r>
+        <w:fldChar w:fldCharType="separate"/>
+      </w:r>
+      <w:r>
+        <w:rPr>
+          <w:noProof/>
+        </w:rPr>
+        <w:t>(Lynch and Conery 1995)</w:t>
+      </w:r>
+      <w:r>
+        <w:fldChar w:fldCharType="end"/>
+      </w:r>
+      <w:r>
+        <w:t xml:space="preserve">, and helps to purge deleterious mutations more effectively, reducing the mutational load </w:t>
+      </w:r>
+      <w:r>
+        <w:fldChar w:fldCharType="begin" w:fldLock="1"/>
+      </w:r>
+      <w:r>
+        <w:instrText>ADDIN CSL_CITATION { "citationItems" : [ { "id" : "ITEM-1", "itemData" : { "DOI" : "10.1038/nature05049", "ISSN" : "1476-4687", "PMID" : "16957730", "abstract" : "Sex and recombination are widespread, but explaining these phenomena has been one of the most difficult problems in evolutionary biology. Recombination is advantageous when different individuals in a population carry different advantageous alleles. By bringing together advantageous alleles onto the same chromosome, recombination speeds up the process of adaptation and opposes the fixation of harmful mutations by means of Muller's ratchet. Nevertheless, adaptive substitutions favour sex and recombination only if the rate of adaptive mutation is high, and Muller's ratchet operates only in small or asexual populations. Here, by tracking the fate of modifier alleles that alter the frequency of sex and recombination, we show that background selection against deleterious mutant alleles provides a stochastic advantage to sex and recombination that increases with population size. The advantage arises because, with low levels of recombination, selection at other loci severely reduces the effective population size and genetic variance in fitness at a focal locus (the Hill-Robertson effect), making a population less able to respond to selection and to rid itself of deleterious mutations. Sex and recombination reveal the hidden genetic variance in fitness by combining chromosomes of intermediate fitness to create chromosomes that are relatively free of (or are loaded with) deleterious mutations. This increase in genetic variance within finite populations improves the response to selection and generates a substantial advantage to sex and recombination that is fairly insensitive to the form of epistatic interactions between deleterious alleles. The mechanism supported by our results offers a robust and broadly applicable explanation for the evolutionary advantage of recombination and can explain the spread of costly sex.", "author" : [ { "dropping-particle" : "", "family" : "Keightley", "given" : "Peter D.", "non-dropping-particle" : "", "parse-names" : false, "suffix" : "" }, { "dropping-particle" : "", "family" : "Otto", "given" : "Sarah P.", "non-dropping-particle" : "", "parse-names" : false, "suffix" : "" } ], "container-title" : "Nature", "id" : "ITEM-1", "issue" : "7107", "issued" : { "date-parts" : [ [ "2006", "9", "7" ] ] }, "note" : "tracking the fate of modifier alleles that alter the frequency of sex and recomination\n        \nbackground selection against deleterious alleles proveds an advantage to sex that increases with population size = Hill-Robertson is reduced by ecombination allowing selection to purge deleterious alleles\n        \nthis effect holds even without beneficial mutations\n        \n      ", "page" : "89-92", "title" : "Interference among deleterious mutations favours sex and recombination in finite populations.", "type" : "article-journal", "volume" : "443" }, "uris" : [ "http://www.mendeley.com/documents/?uuid=de2c3d34-ca04-4b5b-80eb-0dd199e15984" ] } ], "mendeley" : { "previouslyFormattedCitation" : "(Keightley and Otto 2006)" }, "properties" : { "noteIndex" : 0 }, "schema" : "https://github.com/citation-style-language/schema/raw/master/csl-citation.json" }</w:instrText>
+      </w:r>
+      <w:r>
+        <w:fldChar w:fldCharType="separate"/>
+      </w:r>
+      <w:r>
+        <w:rPr>
+          <w:noProof/>
+        </w:rPr>
+        <w:t>(Keightley and Otto 2006)</w:t>
+      </w:r>
+      <w:r>
+        <w:fldChar w:fldCharType="end"/>
+      </w:r>
+      <w:r>
         <w:t>.</w:t>
       </w:r>
-      <w:proofErr w:type="gramEnd"/>
-      <w:r>
-        <w:t xml:space="preserve"> Combining co-occurring beneficial mutations also reduces t</w:t>
-      </w:r>
-      <w:r>
-        <w:t xml:space="preserve">he waiting time for the production of an adapted genotype </w:t>
-      </w:r>
-      <w:r>
-        <w:fldChar w:fldCharType="begin" w:fldLock="1"/>
-      </w:r>
-      <w:r>
-        <w:instrText>ADDIN CSL_CITATION { "citationItems" : [ { "id" : "ITEM-1", "itemData" : { "DOI" : "10.1006/tpbi.1997.1358", "ISSN" : "0040-5809", "PMID" : "9679320", "abstract" : "R.A. Fisher and H.J. Muller argued in the 1930s that a major evolutionary advantage of recombination is that it allows favorable mutations to be combined within an individual even when they first appear in different individuals. This effect is evaluated in a two-locus, two-allele model by calculating the average waiting time until a new genotypic combination first appears in a haploid population. Three approximations are developed and compared with Monte Carlo simulations of the Wright-Fisher process of random genetic drift in a finite population. First, a crude method, based on the deterministic accumulation of single mutants, produces a waiting time of 1/square root of N mu(2) with no recombination and [formula: see text] with recombination between the two loci, where mu is the mutation rate, N is the haploid population size, and R is the recombination rate. Second, the waiting time is calculated as the expected value of a heterogeneous geometric distribution obtained from a branching process approximation. This gives accurate estimates for small values of N mu large. The estimates for small values of N mu are considerably lower than the simulated values. Finally, diffusion analysis of the Wright-Fisher process provides accurate estimates for N mu small, and the time scales of the diffusion process show a difference between R = 0 and for R &gt;&gt; 0 of the same order of magnitude as seen in the deterministic analysis. In the absence of recombination, accurate approximations to the waiting time are obtained by using the branching process for high N mu and the diffusion approximation for low N mu. For low N mu the waiting time is well approximated by 1/the square root of 8N2 mu(3). With R &gt;&gt; 0, the following dependence on N mu is observed: For N mu &gt; 1 the waiting time is virtually independent of recombination and is well described by the branching process approximation. For N mu approximately equal to 1 the waiting time is well described by a simplified diffusion approximation that assumes symmetry in the frequencies of single mutants. For N mu &lt;&lt; 1 the waiting time is well described by the diffusion approximation allowing asymmetry in the frequencies of single mutants. Recombination lowers the waiting time until a new genotypic combination first appears, but the effect is small compared to that of the mutation rate and population size. For large N mu, recombination has a negligible effect, and its effect is strongest for small N mu, in which case the waiti\u2026", "author" : [ { "dropping-particle" : "", "family" : "Christiansen", "given" : "Freddy B.", "non-dropping-particle" : "", "parse-names" : false, "suffix" : "" }, { "dropping-particle" : "", "family" : "Otto", "given" : "Sarah P.", "non-dropping-particle" : "", "parse-names" : false, "suffix" : "" }, { "dropping-particle" : "", "family" : "Bergman", "given" : "Aviv", "non-dropping-particle" : "", "parse-names" : false, "suffix" : "" }, { "dropping-particle" : "", "family" : "Feldman", "given" : "Marcus W.", "non-dropping-particle" : "", "parse-names" : false, "suffix" : "" } ], "container-title" : "Theoretical population biology", "id" : "ITEM-1", "issue" : "3", "issued" : { "date-parts" : [ [ "1998", "6" ] ] }, "page" : "199-215", "title" : "Waiting with and without recombination: the time to production of a double mutant.", "type" : "article-journal", "volume" : "53" }, "uris" : [ "http://www.mendeley.com/documents/?uuid=c644c077-80a1-4af2-87f7-dfc85480d47d" ] } ], "mendeley" : { "previouslyFormattedCitation" : "(Christiansen et al. 1998)" }, "properties" : { "noteIndex" : 0 }, "schema" : "https://github.com/citation-style-language/schema/raw/master/csl-citation.json" }</w:instrText>
-      </w:r>
-      <w:r>
-        <w:fldChar w:fldCharType="separate"/>
-      </w:r>
-      <w:r>
-        <w:rPr>
-          <w:noProof/>
-        </w:rPr>
-        <w:t>(Christiansen et al. 1998)</w:t>
-      </w:r>
-      <w:r>
-        <w:fldChar w:fldCharType="end"/>
-      </w:r>
-      <w:r>
-        <w:t xml:space="preserve"> – this </w:t>
-      </w:r>
-      <w:r>
-        <w:t xml:space="preserve">is sometimes referred to as </w:t>
-      </w:r>
-      <w:r>
-        <w:t xml:space="preserve">the "Fisher-Muller effect" </w:t>
-      </w:r>
-      <w:r>
-        <w:fldChar w:fldCharType="begin" w:fldLock="1"/>
-      </w:r>
-      <w:r>
-        <w:instrText>ADDIN CSL_CITATION { "citationItems" : [ { "id" : "ITEM-1", "itemData" : { "ISSN" : "0016-6731", "PMID" : "4448362", "abstract" : "The controversy over the evolutionary advantage of recombination initially discovered by Fisher and by Muller is reviewed. Those authors whose models had finite-population effects found an advantage of recombination, and those whose models had infinite populations found none. The advantage of recombination is that it breaks down random linkage disequilibrium generated by genetic drift. Hill and Robertson found that the average effect of this randomly-generated linkage disequilibrium was to cause linked loci to interfere with each other's response to selection, even where there was no gene interaction between the loci. This effect is shown to be identical to the original argument of Fisher and Muller. It also predicts the \"ratchet mechanism\" discovered by Muller, who pointed out that deleterious mutants would more readily increase in a population without recombination. Computer simulations of substitution of favorable mutants and of the long-term increase of deleterious mutants verified the essential correctness of the original Fisher-Muller argument and the reality of the Muller ratchet mechanism. It is argued that these constitute an intrinsic advantage of recombination capable of accounting for its persistence in the face of selection for tighter linkage between interacting polymorphisms, and possibly capable of accounting for its origin.", "author" : [ { "dropping-particle" : "", "family" : "Felsenstein", "given" : "Joseph", "non-dropping-particle" : "", "parse-names" : false, "suffix" : "" } ], "container-title" : "Genetics", "id" : "ITEM-1", "issue" : "2", "issued" : { "date-parts" : [ [ "1974", "10" ] ] }, "page" : "737-56", "title" : "The evolutionary advantage of recombination.", "type" : "article-journal", "volume" : "78" }, "uris" : [ "http://www.mendeley.com/documents/?uuid=35747c4e-ada8-4ffa-b3e0-8d198d4fff13" ] } ], "mendeley" : { "previouslyFormattedCitation" : "(Felsenstein 1974)" }, "properties" : { "noteIndex" : 0 }, "schema" : "https://github.com/citation-style-language/schema/raw/master/csl-citation.json" }</w:instrText>
-      </w:r>
-      <w:r>
-        <w:fldChar w:fldCharType="separate"/>
-      </w:r>
-      <w:r>
-        <w:rPr>
-          <w:noProof/>
-        </w:rPr>
-        <w:t>(Felsenstein 1974)</w:t>
-      </w:r>
-      <w:r>
-        <w:fldChar w:fldCharType="end"/>
-      </w:r>
-      <w:r>
-        <w:t>. In addition, recombination generates less-loaded individuals that were lost due to drift, halting "</w:t>
-      </w:r>
-      <w:proofErr w:type="spellStart"/>
-      <w:r>
-        <w:t>Mullter's</w:t>
-      </w:r>
-      <w:proofErr w:type="spellEnd"/>
-      <w:r>
-        <w:t xml:space="preserve"> ratchet" </w:t>
-      </w:r>
-      <w:r>
-        <w:fldChar w:fldCharType="begin" w:fldLock="1"/>
-      </w:r>
-      <w:r>
-        <w:instrText>ADDIN CSL_CITATION { "citationItems" : [ { "id" : "ITEM-1", "itemData" : { "abstract" : "lthough it is widely acknowledged that the gradual accumulation of mildly deleterious mutations is an important source of extinction for asexual populations, it is generally assumed that this process is of little relevance to sexual species. Here we present results, based on computer simulations and supported by analytical approximations, that indicate that mutation accumulation in small, random-mating monoecious populations can lead to mean extinction times less than a few hundred to a few thousand generations. Unlike the situation in obligate asexuals in which the mean time to extinction (i,) increases more slowly than linearly with the population carrying capacity (K), t,increases approximately exponentially with K in outcrossing sexual populations. The mean time to extinction for obligately selfing populations is shown to be equivalent to that for asexual populations of the same size, but with half the mutation rate and twice the mutational effect; this suggests that obligate selling, like obligate asexuality, is inviable as a long-term reproductive strategy. Under all mating systems, the mean time to extinction increases relatively slowly with the logarithm of fecundity, and mutations with intermediate effects (similar to those observed empirically) cause the greatest risk of extinction. Because our analyses ignore sources of demographic and environmental stochasticity, which have synergistic effects that exacerbate the accumulation of deleterious mutations, our results should yield liberal upper bounds to the mean time to extinction caused by mutational degradation. Thus, deleterious mutation accumulation cannot be ruled out generally as a significant source of extinction vulnerability in small sexual populations or as a selective force influencing mating-system evolution.", "author" : [ { "dropping-particle" : "", "family" : "Lynch", "given" : "Michael", "non-dropping-particle" : "", "parse-names" : false, "suffix" : "" }, { "dropping-particle" : "", "family" : "Conery", "given" : "John", "non-dropping-particle" : "", "parse-names" : false, "suffix" : "" } ], "container-title" : "Evolution", "id" : "ITEM-1", "issue" : "6", "issued" : { "date-parts" : [ [ "1995" ] ] }, "note" : "computer simulations compared to analytic predictions\n      ", "page" : "1067-1080", "title" : "Mutational meltdowns in sexual populations", "type" : "article-journal", "volume" : "49" }, "uris" : [ "http://www.mendeley.com/documents/?uuid=b2cb31ca-51e0-421b-9b5d-de3e7b395495" ] } ], "mendeley" : { "previouslyFormattedCitation" : "(Lynch and Conery 1995)" }, "properties" : { "noteIndex" : 0 }, "schema" : "https://github.com/citation-style-language/schema/raw/master/csl-citation.json" }</w:instrText>
-      </w:r>
-      <w:r>
-        <w:fldChar w:fldCharType="separate"/>
-      </w:r>
-      <w:r>
-        <w:rPr>
-          <w:noProof/>
-        </w:rPr>
-        <w:t>(Lynch and Conery 1995)</w:t>
-      </w:r>
-      <w:r>
-        <w:fldChar w:fldCharType="end"/>
-      </w:r>
-      <w:r>
-        <w:t xml:space="preserve">, and helps to purge deleterious mutations more effectively, reducing the mutational load </w:t>
-      </w:r>
-      <w:r>
-        <w:fldChar w:fldCharType="begin" w:fldLock="1"/>
-      </w:r>
-      <w:r>
-        <w:instrText>ADDIN CSL_CITATION { "citationItems" : [ { "id" : "ITEM-1", "itemData" : { "DOI" : "10.1038/nature05049", "ISSN" : "1476-4687", "PMID" : "16957730", "abstract" : "Sex and recombination are widespread, but explaining these phenomena has been one of the most difficult problems in evolutionary biology. Recombination is advantageous when different individuals in a population carry different advantageous alleles. By bringing together advantageous alleles onto the same chromosome, recombination speeds up the process of adaptation and opposes the fixation of harmful mutations by means of Muller's ratchet. Nevertheless, adaptive substitutions favour sex and recombination only if the rate of adaptive mutation is high, and Muller's ratchet operates only in small or asexual populations. Here, by tracking the fate of modifier alleles that alter the frequency of sex and recombination, we show that background selection against deleterious mutant alleles provides a stochastic advantage to sex and recombination that increases with population size. The advantage arises because, with low levels of recombination, selection at other loci severely reduces the effective population size and genetic variance in fitness at a focal locus (the Hill-Robertson effect), making a population less able to respond to selection and to rid itself of deleterious mutations. Sex and recombination reveal the hidden genetic variance in fitness by combining chromosomes of intermediate fitness to create chromosomes that are relatively free of (or are loaded with) deleterious mutations. This increase in genetic variance within finite populations improves the response to selection and generates a substantial advantage to sex and recombination that is fairly insensitive to the form of epistatic interactions between deleterious alleles. The mechanism supported by our results offers a robust and broadly applicable explanation for the evolutionary advantage of recombination and can explain the spread of costly sex.", "author" : [ { "dropping-particle" : "", "family" : "Keightley", "given" : "Peter D.", "non-dropping-particle" : "", "parse-names" : false, "suffix" : "" }, { "dropping-particle" : "", "family" : "Otto", "given" : "Sarah P.", "non-dropping-particle" : "", "parse-names" : false, "suffix" : "" } ], "container-title" : "Nature", "id" : "ITEM-1", "issue" : "7107", "issued" : { "date-parts" : [ [ "2006", "9", "7" ] ] }, "note" : "tracking the fate of modifier alleles that alter the frequency of sex and recomination\n        \nbackground selection against deleterious alleles proveds an advantage to sex that increases with population size = Hill-Robertson is reduced by ecombination allowing selection to purge deleterious alleles\n        \nthis effect holds even without beneficial mutations\n        \n      ", "page" : "89-92", "title" : "Interference among deleterious mutations favours sex and recombination in finite populations.", "type" : "article-journal", "volume" : "443" }, "uris" : [ "http://www.mendeley.com/documents/?uuid=de2c3d34-ca04-4b5b-80eb-0dd199e15984" ] } ], "mendeley" : { "previouslyFormattedCitation" : "(Keightley and Otto 2006)" }, "properties" : { "noteIndex" : 0 }, "schema" : "https://github.com/citation-style-language/schema/raw/master/csl-citation.json" }</w:instrText>
-      </w:r>
-      <w:r>
-        <w:fldChar w:fldCharType="separate"/>
-      </w:r>
-      <w:r>
-        <w:rPr>
-          <w:noProof/>
-        </w:rPr>
-        <w:t>(Keightley and Otto 2006)</w:t>
-      </w:r>
-      <w:r>
-        <w:fldChar w:fldCharType="end"/>
-      </w:r>
-      <w:r>
-        <w:t xml:space="preserve"> </w:t>
-      </w:r>
-      <w:r>
-        <w:t xml:space="preserve">[REF </w:t>
-      </w:r>
-      <w:proofErr w:type="spellStart"/>
-      <w:r>
-        <w:t>Hartfield</w:t>
-      </w:r>
-      <w:proofErr w:type="spellEnd"/>
-      <w:r>
-        <w:t xml:space="preserve">? </w:t>
-      </w:r>
-      <w:proofErr w:type="spellStart"/>
-      <w:proofErr w:type="gramStart"/>
-      <w:r>
-        <w:t>Weissman</w:t>
-      </w:r>
-      <w:proofErr w:type="spellEnd"/>
-      <w:r>
-        <w:t>?]</w:t>
-      </w:r>
-      <w:r>
-        <w:t>.</w:t>
-      </w:r>
-      <w:proofErr w:type="gramEnd"/>
     </w:p>
     <w:p>
       <w:r>
@@ -1176,19 +1256,31 @@
         <w:t>increases</w:t>
       </w:r>
       <w:r>
-        <w:t xml:space="preserve"> the mutation rate – depends on the mutations it generates. A </w:t>
+        <w:t xml:space="preserve"> the mutation rate – depends on the mutations </w:t>
+      </w:r>
+      <w:r>
+        <w:t>associated with it</w:t>
+      </w:r>
+      <w:r>
+        <w:t xml:space="preserve">. A </w:t>
       </w:r>
       <w:r>
         <w:t>mutator</w:t>
       </w:r>
       <w:r>
-        <w:t xml:space="preserve"> can "hitch-hike" to high frequencies with the beneficial mutations it generates in a process called "selective sweep" or "genetic hitch-hiking" </w:t>
+        <w:t xml:space="preserve"> can "hitch-hike" to high frequencies with the beneficial mutations it generates in a process called "selective sweep"</w:t>
+      </w:r>
+      <w:r>
+        <w:t xml:space="preserve"> </w:t>
+      </w:r>
+      <w:r>
+        <w:t xml:space="preserve"> or "genetic hitch-hiking" </w:t>
       </w:r>
       <w:r>
         <w:fldChar w:fldCharType="begin" w:fldLock="1"/>
       </w:r>
       <w:r>
-        <w:instrText>ADDIN CSL_CITATION { "citationItems" : [ { "id" : "ITEM-1", "itemData" : { "DOI" : "10.1017/S0016672300014634", "ISSN" : "0016-6723", "PMID" : "4407212", "abstract" : "When a selectively favourable gene substitution occurs in a population, changes in gene frequencies will occur at closely linked loci. In the case of a neutral polymorphism, average heterozygosity will be reduced to an extent which varies with distance from the substituted locus. The aggregate effect of substitution on neutral polymorphism is estimated; in populations of total size 106 or more (and perhaps of 104 or more), this effect will be more important than that of random fixation. This may explain why the extent of polymorphism in natural populations does not vary as much as one would expect from a consideration of the equilibrium between mutation and random fixation in populations of different sizes. For a selectively maintained polymorphism at a linked locus, this process will only be important in the long run if it leads to complete fixation. If the selective coefficients at the linked locus are small compared to those at the substituted locus, it is shown that the probability of complete fixation at the linked locus is approximately exp Nc), where c is the recombinant fraction and N the population size. It follows that in a large population a selective substitution can occur in a cistron without eliminating a selectively maintained polymorphism in the same cistron.", "author" : [ { "dropping-particle" : "", "family" : "Maynard Smith", "given" : "John", "non-dropping-particle" : "", "parse-names" : false, "suffix" : "" }, { "dropping-particle" : "", "family" : "Haigh", "given" : "John", "non-dropping-particle" : "", "parse-names" : false, "suffix" : "" } ], "container-title" : "Genetical research", "id" : "ITEM-1", "issue" : "1", "issued" : { "date-parts" : [ [ "1974", "2", "14" ] ] }, "note" : "        From Duplicate 2 (                   The hitch-hiking effect of a favourable gene                 - Maynard Smith, John; Haigh, John )\n                \n        \n        \n      ", "page" : "23-35", "title" : "The hitch-hiking effect of a favourable gene.", "type" : "article-journal", "volume" : "23" }, "uris" : [ "http://www.mendeley.com/documents/?uuid=3be04123-1572-4f18-b10f-0a2417844955" ] }, { "id" : "ITEM-2", "itemData" : { "DOI" : "10.1038/42696", "ISSN" : "0028-0836", "PMID" : "9192893", "abstract" : "Because most newly arising mutations are neutral or deleterious, it has been argued that the mutation rate has evolved to be as low as possible, limited only by the cost of error-avoidance and error-correction mechanisms. But up to one per cent of natural bacterial isolates are 'mutator' clones that have high mutation rates. We consider here whether high mutation rates might play an important role in adaptive evolution. Models of large, asexual, clonal populations adapting to a new environment show that strong mutator genes (such as those that increase mutation rates by 1,000-fold) can accelerate adaptation, even if the mutator gene remains at a very low frequency (for example, 10[-5]). Less potent mutators (10 to 100-fold increase) can become fixed in a fraction of finite populations. The parameters of the model have been set to values typical for Escherichia coli cultures, which behave in a manner similar to the model in long-term adaptation experiments.", "author" : [ { "dropping-particle" : "", "family" : "Taddei", "given" : "Fran\u00e7ois", "non-dropping-particle" : "", "parse-names" : false, "suffix" : "" }, { "dropping-particle" : "", "family" : "Radman", "given" : "Miroslav", "non-dropping-particle" : "", "parse-names" : false, "suffix" : "" }, { "dropping-particle" : "", "family" : "Maynard Smith", "given" : "John", "non-dropping-particle" : "", "parse-names" : false, "suffix" : "" }, { "dropping-particle" : "", "family" : "Toupance", "given" : "Bruno", "non-dropping-particle" : "", "parse-names" : false, "suffix" : "" }, { "dropping-particle" : "", "family" : "Gouyon", "given" : "Pierre-Henri", "non-dropping-particle" : "", "parse-names" : false, "suffix" : "" }, { "dropping-particle" : "", "family" : "Godelle", "given" : "Bernard", "non-dropping-particle" : "", "parse-names" : false, "suffix" : "" } ], "container-title" : "Nature", "id" : "ITEM-2", "issue" : "6634", "issued" : { "date-parts" : [ [ "1997", "6" ] ] }, "note" : "-transient mutators:  by mutation and reverse mutation at modifier gene. rate: ~ 10-5-10-7\n-if transient effect is removed, that is, no reversion allowed,  than mutators do not speed adaptation\n-\"Furthermore, these results show that during the course of evolution, where phases of adaptation and stasis alternate, there is no pure strategy of mutation rate. Rather, selection seems to result in an alternation of high and low mutation rate through forward and reverse mutations at the mutator locus. Alternatively, transient mutators\nability by increasing their mutation rate: for example, inducible mechanisms (see ref. 30 for a review) might be particularly useful in response to stress.\"\n      ", "page" : "700-2", "title" : "Role of mutator alleles in adaptive evolution.", "type" : "article-journal", "volume" : "387" }, "uris" : [ "http://www.mendeley.com/documents/?uuid=b44ffa24-a082-102d-8a22-0024e85e2bb9" ] }, { "id" : "ITEM-3", "itemData" : { "DOI" : "10.1017/S0016672308009580", "ISBN" : "0016672308009", "PMID" : "18976526", "author" : [ { "dropping-particle" : "", "family" : "Charlesworth", "given" : "Brian", "non-dropping-particle" : "", "parse-names" : false, "suffix" : "" } ], "container-title" : "Genetical research", "id" : "ITEM-3", "issue" : "5-6", "issued" : { "date-parts" : [ [ "2007", "12" ] ] }, "page" : "389-90", "title" : "A hitch-hiking guide to the genome: a commentary on 'The hitch-hiking effect of a favourable gene' by John Maynard Smith and John Haigh.", "type" : "article-journal", "volume" : "89" }, "uris" : [ "http://www.mendeley.com/documents/?uuid=6152a796-19c3-4845-8d91-390c94670f31" ] } ], "mendeley" : { "previouslyFormattedCitation" : "(Maynard Smith and Haigh 1974; Taddei et al. 1997; Charlesworth 2007)" }, "properties" : { "noteIndex" : 0 }, "schema" : "https://github.com/citation-style-language/schema/raw/master/csl-citation.json" }</w:instrText>
+        <w:instrText>ADDIN CSL_CITATION { "citationItems" : [ { "id" : "ITEM-1", "itemData" : { "DOI" : "10.1017/S0016672300014634", "ISSN" : "0016-6723", "PMID" : "4407212", "abstract" : "When a selectively favourable gene substitution occurs in a population, changes in gene frequencies will occur at closely linked loci. In the case of a neutral polymorphism, average heterozygosity will be reduced to an extent which varies with distance from the substituted locus. The aggregate effect of substitution on neutral polymorphism is estimated; in populations of total size 106 or more (and perhaps of 104 or more), this effect will be more important than that of random fixation. This may explain why the extent of polymorphism in natural populations does not vary as much as one would expect from a consideration of the equilibrium between mutation and random fixation in populations of different sizes. For a selectively maintained polymorphism at a linked locus, this process will only be important in the long run if it leads to complete fixation. If the selective coefficients at the linked locus are small compared to those at the substituted locus, it is shown that the probability of complete fixation at the linked locus is approximately exp Nc), where c is the recombinant fraction and N the population size. It follows that in a large population a selective substitution can occur in a cistron without eliminating a selectively maintained polymorphism in the same cistron.", "author" : [ { "dropping-particle" : "", "family" : "Smith", "given" : "John Maynard", "non-dropping-particle" : "", "parse-names" : false, "suffix" : "" }, { "dropping-particle" : "", "family" : "Haigh", "given" : "John", "non-dropping-particle" : "", "parse-names" : false, "suffix" : "" } ], "container-title" : "Genetical Research", "id" : "ITEM-1", "issue" : "01", "issued" : { "date-parts" : [ [ "2009", "4", "14" ] ] }, "note" : "        From Duplicate 1 (                           The hitch-hiking effect of a favourable gene.                         - Maynard Smith, John; Haigh, John; Smith, John Maynard; Haigh, John; Maynard Smith, John; Haigh, John )\n                \n        From Duplicate 3 (                           The hitch-hiking effect of a favourable gene.                         - Maynard Smith, John; Haigh, John )\n                \n        From Duplicate 2 (                           The hitch-hiking effect of a favourable gene                         - Maynard Smith, John; Haigh, John )\n                \n        \n        \n        \n        \n        \n        \n        From Duplicate 2 (                           The hitch-hiking effect of a favourable gene.                         - Maynard Smith, John; Haigh, John )\n                \n        From Duplicate 2 (                           The hitch-hiking effect of a favourable gene                         - Maynard Smith, John; Haigh, John )\n                \n        \n        \n        \n        \n      ", "page" : "23", "title" : "The hitch-hiking effect of a favourable gene", "type" : "article-journal", "volume" : "23" }, "uris" : [ "http://www.mendeley.com/documents/?uuid=d8c03ac5-ef2c-4615-8c23-f42f7df4833c" ] }, { "id" : "ITEM-2", "itemData" : { "DOI" : "10.1038/42696", "ISSN" : "0028-0836", "PMID" : "9192893", "abstract" : "Because most newly arising mutations are neutral or deleterious, it has been argued that the mutation rate has evolved to be as low as possible, limited only by the cost of error-avoidance and error-correction mechanisms. But up to one per cent of natural bacterial isolates are 'mutator' clones that have high mutation rates. We consider here whether high mutation rates might play an important role in adaptive evolution. Models of large, asexual, clonal populations adapting to a new environment show that strong mutator genes (such as those that increase mutation rates by 1,000-fold) can accelerate adaptation, even if the mutator gene remains at a very low frequency (for example, 10[-5]). Less potent mutators (10 to 100-fold increase) can become fixed in a fraction of finite populations. The parameters of the model have been set to values typical for Escherichia coli cultures, which behave in a manner similar to the model in long-term adaptation experiments.", "author" : [ { "dropping-particle" : "", "family" : "Taddei", "given" : "Fran\u00e7ois", "non-dropping-particle" : "", "parse-names" : false, "suffix" : "" }, { "dropping-particle" : "", "family" : "Radman", "given" : "Miroslav", "non-dropping-particle" : "", "parse-names" : false, "suffix" : "" }, { "dropping-particle" : "", "family" : "Maynard Smith", "given" : "John", "non-dropping-particle" : "", "parse-names" : false, "suffix" : "" }, { "dropping-particle" : "", "family" : "Toupance", "given" : "Bruno", "non-dropping-particle" : "", "parse-names" : false, "suffix" : "" }, { "dropping-particle" : "", "family" : "Gouyon", "given" : "Pierre-Henri", "non-dropping-particle" : "", "parse-names" : false, "suffix" : "" }, { "dropping-particle" : "", "family" : "Godelle", "given" : "Bernard", "non-dropping-particle" : "", "parse-names" : false, "suffix" : "" } ], "container-title" : "Nature", "id" : "ITEM-2", "issue" : "6634", "issued" : { "date-parts" : [ [ "1997", "6" ] ] }, "note" : "-transient mutators:  by mutation and reverse mutation at modifier gene. rate: ~ 10-5-10-7\n-if transient effect is removed, that is, no reversion allowed,  than mutators do not speed adaptation\n-\"Furthermore, these results show that during the course of evolution, where phases of adaptation and stasis alternate, there is no pure strategy of mutation rate. Rather, selection seems to result in an alternation of high and low mutation rate through forward and reverse mutations at the mutator locus. Alternatively, transient mutators\nability by increasing their mutation rate: for example, inducible mechanisms (see ref. 30 for a review) might be particularly useful in response to stress.\"\n      ", "page" : "700-2", "title" : "Role of mutator alleles in adaptive evolution.", "type" : "article-journal", "volume" : "387" }, "uris" : [ "http://www.mendeley.com/documents/?uuid=b44ffa24-a082-102d-8a22-0024e85e2bb9" ] }, { "id" : "ITEM-3", "itemData" : { "DOI" : "10.1017/S0016672308009580", "ISBN" : "0016672308009", "PMID" : "18976526", "author" : [ { "dropping-particle" : "", "family" : "Charlesworth", "given" : "Brian", "non-dropping-particle" : "", "parse-names" : false, "suffix" : "" } ], "container-title" : "Genetical research", "id" : "ITEM-3", "issue" : "5-6", "issued" : { "date-parts" : [ [ "2007", "12" ] ] }, "page" : "389-90", "title" : "A hitch-hiking guide to the genome: a commentary on 'The hitch-hiking effect of a favourable gene' by John Maynard Smith and John Haigh.", "type" : "article-journal", "volume" : "89" }, "uris" : [ "http://www.mendeley.com/documents/?uuid=6152a796-19c3-4845-8d91-390c94670f31" ] } ], "mendeley" : { "previouslyFormattedCitation" : "(Smith and Haigh 2009; Taddei et al. 1997; Charlesworth 2007)" }, "properties" : { "noteIndex" : 0 }, "schema" : "https://github.com/citation-style-language/schema/raw/master/csl-citation.json" }</w:instrText>
       </w:r>
       <w:r>
         <w:fldChar w:fldCharType="separate"/>
@@ -1197,19 +1289,52 @@
         <w:rPr>
           <w:noProof/>
         </w:rPr>
-        <w:t>(Maynard Smith and Haigh 1974; Taddei et al. 1997; Charlesworth 2007)</w:t>
+        <w:t>(Smith and Haigh 2009; Taddei et al. 1997; Charlesworth 2007)</w:t>
       </w:r>
       <w:r>
         <w:fldChar w:fldCharType="end"/>
       </w:r>
       <w:r>
-        <w:t xml:space="preserve">. However, a </w:t>
+        <w:t xml:space="preserve">, even if those mutations were originally deleterious when generated </w:t>
+      </w:r>
+      <w:r>
+        <w:fldChar w:fldCharType="begin" w:fldLock="1"/>
+      </w:r>
+      <w:r>
+        <w:instrText>ADDIN CSL_CITATION { "citationItems" : [ { "id" : "ITEM-1", "itemData" : { "author" : [ { "dropping-particle" : "", "family" : "Leigh", "given" : "Egbert Giles Jr.", "non-dropping-particle" : "", "parse-names" : false, "suffix" : "" } ], "container-title" : "The American Naturalist", "id" : "ITEM-1", "issue" : "937", "issued" : { "date-parts" : [ [ "1970" ] ] }, "note" : "- \"This report calculates the selection pressures acting on different types of mutator genes\"\n - in asexuals selection favors the (Kimura's 1967) optimum mutation rate. in some environments this is far higher than the physiologically feasiable minimum.\n- ", "page" : "301-305", "title" : "Natural Selection and Mutability", "type" : "article-journal", "volume" : "104" }, "uris" : [ "http://www.mendeley.com/documents/?uuid=fb67ef57-18bf-4013-8a0f-ad3ca15d5543" ] } ], "mendeley" : { "previouslyFormattedCitation" : "(Leigh 1970)" }, "properties" : { "noteIndex" : 0 }, "schema" : "https://github.com/citation-style-language/schema/raw/master/csl-citation.json" }</w:instrText>
+      </w:r>
+      <w:r>
+        <w:fldChar w:fldCharType="separate"/>
+      </w:r>
+      <w:r>
+        <w:rPr>
+          <w:noProof/>
+        </w:rPr>
+        <w:t>(Leigh 1970)</w:t>
+      </w:r>
+      <w:r>
+        <w:fldChar w:fldCharType="end"/>
+      </w:r>
+      <w:r>
+        <w:t>.</w:t>
+      </w:r>
+      <w:r>
+        <w:t xml:space="preserve"> </w:t>
+      </w:r>
+      <w:r>
+        <w:t xml:space="preserve">However, a </w:t>
       </w:r>
       <w:r>
         <w:t>mutator</w:t>
       </w:r>
       <w:r>
-        <w:t xml:space="preserve"> may already have several deleterious mutations in its genetic background when a beneficial mutation is generated and this deleterious background can prevent selection from effectively acting on the beneficial mutation </w:t>
+        <w:t xml:space="preserve"> may have several deleterious mutations in its genetic background </w:t>
+      </w:r>
+      <w:r>
+        <w:t>together with a</w:t>
+      </w:r>
+      <w:r>
+        <w:t xml:space="preserve"> beneficial mutation and this deleterious background can prevent selection from effectively acting on the beneficial mutation </w:t>
       </w:r>
       <w:r>
         <w:fldChar w:fldCharType="begin" w:fldLock="1"/>
@@ -1278,11 +1403,11 @@
         <w:t>)</w:t>
       </w:r>
       <w:r>
-        <w:t xml:space="preserve">. Recombination will have a contrasting </w:t>
+        <w:t xml:space="preserve">. Recombination will have a contrasting effect on the fate of </w:t>
       </w:r>
       <w:r>
         <w:lastRenderedPageBreak/>
-        <w:t xml:space="preserve">effect on the fate of such a </w:t>
+        <w:t xml:space="preserve">such a </w:t>
       </w:r>
       <w:r>
         <w:t>mutator</w:t>
@@ -1294,7 +1419,13 @@
         <w:t xml:space="preserve">mutator </w:t>
       </w:r>
       <w:r>
-        <w:t xml:space="preserve">and the mutations it generates, it will counter both the "hitch-hiking effect" and the "Hill-Robertson effect". However, it is important to note that when recombination breaks the linkage between a </w:t>
+        <w:t xml:space="preserve">and </w:t>
+      </w:r>
+      <w:r>
+        <w:t xml:space="preserve">its associated </w:t>
+      </w:r>
+      <w:r>
+        <w:t xml:space="preserve">mutations, it will counter both the "hitch-hiking effect" and the "Hill-Robertson effect". However, it is important to note that when recombination breaks the linkage between a </w:t>
       </w:r>
       <w:r>
         <w:t xml:space="preserve">mutator </w:t>
@@ -1303,10 +1434,10 @@
         <w:t xml:space="preserve">and </w:t>
       </w:r>
       <w:r>
-        <w:t>the</w:t>
-      </w:r>
-      <w:r>
-        <w:t xml:space="preserve"> beneficial mutations it generated, it can pass those beneficial mutations to </w:t>
+        <w:t>its</w:t>
+      </w:r>
+      <w:r>
+        <w:t xml:space="preserve"> beneficial mutations, it can pass those beneficial mutations to </w:t>
       </w:r>
       <w:r>
         <w:t xml:space="preserve">competitor alleles </w:t>
@@ -1381,7 +1512,7 @@
           <w:rFonts w:asciiTheme="minorHAnsi" w:hAnsiTheme="minorHAnsi"/>
         </w:rPr>
       </w:pPr>
-      <w:bookmarkStart w:id="9" w:name="_Toc336511467"/>
+      <w:bookmarkStart w:id="8" w:name="_Toc336511467"/>
       <w:r>
         <w:rPr>
           <w:rFonts w:asciiTheme="minorHAnsi" w:hAnsiTheme="minorHAnsi"/>
@@ -1437,7 +1568,7 @@
         </w:rPr>
         <w:t>)</w:t>
       </w:r>
-      <w:bookmarkEnd w:id="9"/>
+      <w:bookmarkEnd w:id="8"/>
       <w:proofErr w:type="gramEnd"/>
     </w:p>
     <w:p>
@@ -1461,7 +1592,13 @@
         <w:t>mutators</w:t>
       </w:r>
       <w:r>
-        <w:t xml:space="preserve"> is favored by selection if environmental changes are frequent and recombination is weaker than mutation; (ii) when </w:t>
+        <w:t xml:space="preserve"> </w:t>
+      </w:r>
+      <w:r>
+        <w:t>are</w:t>
+      </w:r>
+      <w:r>
+        <w:t xml:space="preserve"> favored by selection if environmental changes are frequent and recombination is weaker than mutation; (ii) when </w:t>
       </w:r>
       <w:r>
         <w:t>mutators</w:t>
@@ -1473,7 +1610,13 @@
         <w:t>are</w:t>
       </w:r>
       <w:r>
-        <w:t xml:space="preserve"> advantageous, stress-induced mutators are favored over constitutive mutators; (iii) stress-induced mutators can be favored even when the environment does not change frequently; (iv) recombination reduces the selection for mutators primarily by disrupting the "hitch-hiking effect" rather than by the "Fisher-Muller effect"; and (v) if recombination is also stress-induced, </w:t>
+        <w:t xml:space="preserve"> advantageous, stress-induced mutators are favored over constitutive mutators; (iii) stress-induced mutators can be favored even when </w:t>
+      </w:r>
+      <w:r>
+        <w:t>constitutive mutators are not</w:t>
+      </w:r>
+      <w:r>
+        <w:t xml:space="preserve">; (iv) recombination reduces the selection for mutators primarily by disrupting the "hitch-hiking effect" rather than by the "Fisher-Muller effect"; and (v) if recombination is also stress-induced, </w:t>
       </w:r>
       <w:r>
         <w:t>mutators are</w:t>
@@ -1489,16 +1632,16 @@
           <w:rFonts w:asciiTheme="minorHAnsi" w:hAnsiTheme="minorHAnsi"/>
         </w:rPr>
       </w:pPr>
-      <w:bookmarkStart w:id="10" w:name="h.a9llx4pvq49"/>
-      <w:bookmarkStart w:id="11" w:name="_Toc336511468"/>
+      <w:bookmarkStart w:id="9" w:name="h.a9llx4pvq49"/>
+      <w:bookmarkStart w:id="10" w:name="_Toc336511468"/>
+      <w:bookmarkEnd w:id="9"/>
+      <w:r>
+        <w:rPr>
+          <w:rFonts w:asciiTheme="minorHAnsi" w:hAnsiTheme="minorHAnsi"/>
+        </w:rPr>
+        <w:t>Model</w:t>
+      </w:r>
       <w:bookmarkEnd w:id="10"/>
-      <w:r>
-        <w:rPr>
-          <w:rFonts w:asciiTheme="minorHAnsi" w:hAnsiTheme="minorHAnsi"/>
-        </w:rPr>
-        <w:t>Model</w:t>
-      </w:r>
-      <w:bookmarkEnd w:id="11"/>
     </w:p>
     <w:p>
       <w:r>
@@ -1534,7 +1677,10 @@
     </w:p>
     <w:p>
       <w:r>
-        <w:t xml:space="preserve">In our model, the genome of every individual contains 1,000 fitness loci and </w:t>
+        <w:t>T</w:t>
+      </w:r>
+      <w:r>
+        <w:t xml:space="preserve">he genome of every individual contains 1,000 fitness loci and </w:t>
       </w:r>
       <w:r>
         <w:t>four modifier loci.</w:t>
@@ -1543,10 +1689,43 @@
         <w:t xml:space="preserve"> </w:t>
       </w:r>
       <w:r>
+        <w:t xml:space="preserve">Individuals are grouped by their </w:t>
+      </w:r>
+      <w:r>
+        <w:t>genotype</w:t>
+      </w:r>
+      <w:r>
+        <w:t xml:space="preserve"> and </w:t>
+      </w:r>
+      <w:r>
         <w:rPr>
           <w:iCs/>
         </w:rPr>
-        <w:t xml:space="preserve">We keep track of how many individuals have each genome. </w:t>
+        <w:t>w</w:t>
+      </w:r>
+      <w:r>
+        <w:rPr>
+          <w:iCs/>
+        </w:rPr>
+        <w:t xml:space="preserve">e keep track of </w:t>
+      </w:r>
+      <w:r>
+        <w:rPr>
+          <w:iCs/>
+        </w:rPr>
+        <w:t xml:space="preserve">the number of </w:t>
+      </w:r>
+      <w:r>
+        <w:rPr>
+          <w:iCs/>
+        </w:rPr>
+        <w:t xml:space="preserve">individuals </w:t>
+      </w:r>
+      <w:r>
+        <w:rPr>
+          <w:iCs/>
+        </w:rPr>
+        <w:t>in each group.</w:t>
       </w:r>
     </w:p>
     <w:p>
@@ -1556,7 +1735,22 @@
         </w:rPr>
       </w:pPr>
       <w:r>
-        <w:t xml:space="preserve">The fitness loci are bi-allelic - the alleles are marked by 0 and 1. The fitness of an individual is calculated by comparing the alleles at these fitness loci with the environmental optimal genome: if </w:t>
+        <w:t xml:space="preserve">The fitness loci are bi-allelic - the alleles are marked by 0 and 1. The fitness of an individual is calculated by comparing the alleles at these fitness loci with the environmental optimal genome: </w:t>
+      </w:r>
+      <w:r>
+        <w:t xml:space="preserve">the fitness of </w:t>
+      </w:r>
+      <w:r>
+        <w:t xml:space="preserve">an </w:t>
+      </w:r>
+      <w:r>
+        <w:t>individual</w:t>
+      </w:r>
+      <w:r>
+        <w:t xml:space="preserve"> with</w:t>
+      </w:r>
+      <w:r>
+        <w:t xml:space="preserve"> </w:t>
       </w:r>
       <w:r>
         <w:rPr>
@@ -1566,7 +1760,13 @@
         <w:t>x</w:t>
       </w:r>
       <w:r>
-        <w:t xml:space="preserve"> is the number of loci in mismatch with the optimal genome, then the fitness of this individual is (1-</w:t>
+        <w:t xml:space="preserve"> loci in mismatch with the optimal ge</w:t>
+      </w:r>
+      <w:r>
+        <w:t xml:space="preserve">nome </w:t>
+      </w:r>
+      <w:r>
+        <w:t>is (1-</w:t>
       </w:r>
       <w:r>
         <w:rPr>
@@ -1610,14 +1810,19 @@
         <w:rPr>
           <w:iCs/>
         </w:rPr>
-        <w:t xml:space="preserve">To model environmental changes, the optimal genome is changed by modifying the allele at several loci. The number of loci changed in each environmental </w:t>
+        <w:t xml:space="preserve">To model environmental changes, the optimal genome is changed by modifying the allele at several loci. The number of loci changed in each environmental change and </w:t>
       </w:r>
       <w:r>
         <w:rPr>
           <w:iCs/>
         </w:rPr>
-        <w:lastRenderedPageBreak/>
-        <w:t>change and probability that an environmental change will occur at a specific generation are parameters of the model.</w:t>
+        <w:t xml:space="preserve">that </w:t>
+      </w:r>
+      <w:r>
+        <w:rPr>
+          <w:iCs/>
+        </w:rPr>
+        <w:t>probability that an environmental change will occur at a specific generation are parameters of the model.</w:t>
       </w:r>
     </w:p>
     <w:p>
@@ -1630,6 +1835,7 @@
         <w:rPr>
           <w:iCs/>
         </w:rPr>
+        <w:lastRenderedPageBreak/>
         <w:t>The modifier loci affect the rates of mutation and recombination</w:t>
       </w:r>
       <w:r>
@@ -1686,7 +1892,31 @@
         <w:rPr>
           <w:iCs/>
         </w:rPr>
-        <w:t xml:space="preserve"> is measured in the number of mutations (random allele switching between 0 and 1) per individual per generation. If the individual has π or more mismatches with the environmental optimal genome, it increases its mutation rate </w:t>
+        <w:t xml:space="preserve"> is measu</w:t>
+      </w:r>
+      <w:r>
+        <w:rPr>
+          <w:iCs/>
+        </w:rPr>
+        <w:t xml:space="preserve">red in the number of mutations </w:t>
+      </w:r>
+      <w:r>
+        <w:rPr>
+          <w:iCs/>
+        </w:rPr>
+        <w:t xml:space="preserve">per individual per generation. If </w:t>
+      </w:r>
+      <w:r>
+        <w:rPr>
+          <w:iCs/>
+        </w:rPr>
+        <w:t>an</w:t>
+      </w:r>
+      <w:r>
+        <w:rPr>
+          <w:iCs/>
+        </w:rPr>
+        <w:t xml:space="preserve"> individual has π or more mismatches with the environmental optimal genome, it increases its mutation rate </w:t>
       </w:r>
       <w:r>
         <w:rPr>
@@ -1749,12 +1979,113 @@
         <w:rPr>
           <w:iCs/>
         </w:rPr>
-        <w:t>different mutation and recombination strategies – see Table 1 for a full description.</w:t>
+        <w:t xml:space="preserve">different mutation and recombination strategies – see Table 1 for a full </w:t>
+      </w:r>
+      <w:r>
+        <w:rPr>
+          <w:iCs/>
+        </w:rPr>
+        <w:t>list of these strategies</w:t>
+      </w:r>
+      <w:r>
+        <w:rPr>
+          <w:iCs/>
+        </w:rPr>
+        <w:t>.</w:t>
       </w:r>
     </w:p>
     <w:p>
       <w:r>
-        <w:t xml:space="preserve">We start each simulation with a mutation-free population – all individuals have the optimal genome and continue with the simulation for a predefined number of generations. We model drift by sampling the number of individuals with each genome from a multinomial distribution determined by the fraction of individuals with each genome in this generation. Selection is model similarly, except that we multiply the fraction of individuals with each genome by the fitness of these individuals. Mutation and recombination are modeled by randomly drawing the number of events from a Poisson distribution with the mutation/recombination rate as the mean of the distribution, the randomly choosing the loci that are about to be changed from a uniform distribution (only fitness loci are subject to mutation and recombination), and finally choosing the new allele in the changed positions: mutation </w:t>
+        <w:t>E</w:t>
+      </w:r>
+      <w:r>
+        <w:t xml:space="preserve">ach simulation </w:t>
+      </w:r>
+      <w:r>
+        <w:t xml:space="preserve">starts </w:t>
+      </w:r>
+      <w:r>
+        <w:t xml:space="preserve">with a mutation-free population </w:t>
+      </w:r>
+      <w:r>
+        <w:t>(</w:t>
+      </w:r>
+      <w:r>
+        <w:t xml:space="preserve">all individuals </w:t>
+      </w:r>
+      <w:r>
+        <w:t>start with</w:t>
+      </w:r>
+      <w:r>
+        <w:t xml:space="preserve"> the optimal genome</w:t>
+      </w:r>
+      <w:r>
+        <w:t>)</w:t>
+      </w:r>
+      <w:r>
+        <w:t xml:space="preserve"> and continue</w:t>
+      </w:r>
+      <w:r>
+        <w:t>s</w:t>
+      </w:r>
+      <w:r>
+        <w:t xml:space="preserve"> for a predefined number of generations. We model drift by sampling the number of individuals </w:t>
+      </w:r>
+      <w:r>
+        <w:t>in each group in the next generation</w:t>
+      </w:r>
+      <w:r>
+        <w:t xml:space="preserve"> </w:t>
+      </w:r>
+      <w:r>
+        <w:t>from a multinomial distribution, where the probability assigned to each group is equal to its relative size</w:t>
+      </w:r>
+      <w:r>
+        <w:t>. Selection is model</w:t>
+      </w:r>
+      <w:r>
+        <w:t>ed</w:t>
+      </w:r>
+      <w:r>
+        <w:t xml:space="preserve"> </w:t>
+      </w:r>
+      <w:proofErr w:type="gramStart"/>
+      <w:r>
+        <w:t>similarly,</w:t>
+      </w:r>
+      <w:proofErr w:type="gramEnd"/>
+      <w:r>
+        <w:t xml:space="preserve"> except that we multiply </w:t>
+      </w:r>
+      <w:r>
+        <w:t>the group size</w:t>
+      </w:r>
+      <w:r>
+        <w:t xml:space="preserve"> by the fitness of </w:t>
+      </w:r>
+      <w:r>
+        <w:t xml:space="preserve">the </w:t>
+      </w:r>
+      <w:r>
+        <w:t>individuals</w:t>
+      </w:r>
+      <w:r>
+        <w:t xml:space="preserve"> in the group (individuals in the same group have the same genotype and therefore the same fitness)</w:t>
+      </w:r>
+      <w:r>
+        <w:t>. Mutation and recombination are modeled by randomly drawing the number of events from a Poisson distribution with the mutation/recombination rate as the mean of the distribution, the</w:t>
+      </w:r>
+      <w:r>
+        <w:t>n</w:t>
+      </w:r>
+      <w:r>
+        <w:t xml:space="preserve"> randomly choosing the loci that are about to be changed from a uniform distribution (only fitness loci are subject to mutation and recombination), and finally choosing the new allele in the changed </w:t>
+      </w:r>
+      <w:r>
+        <w:t>loci</w:t>
+      </w:r>
+      <w:r>
+        <w:t xml:space="preserve">: mutation </w:t>
       </w:r>
       <w:r>
         <w:t xml:space="preserve">changes </w:t>
@@ -1780,11 +2111,11 @@
         <w:t>using</w:t>
       </w:r>
       <w:r>
-        <w:t xml:space="preserve"> the</w:t>
-      </w:r>
-      <w:r>
         <w:t xml:space="preserve"> </w:t>
       </w:r>
+      <w:r>
+        <w:t xml:space="preserve">the </w:t>
+      </w:r>
       <w:proofErr w:type="spellStart"/>
       <w:r>
         <w:t>NumPy</w:t>
@@ -1799,15 +2130,21 @@
       </w:r>
       <w:proofErr w:type="spellEnd"/>
       <w:r>
-        <w:t xml:space="preserve">, pandas, and </w:t>
-      </w:r>
-      <w:proofErr w:type="spellStart"/>
-      <w:r>
-        <w:t>Cython</w:t>
-      </w:r>
-      <w:proofErr w:type="spellEnd"/>
-      <w:r>
-        <w:t xml:space="preserve"> packages.</w:t>
+        <w:t>, and</w:t>
+      </w:r>
+      <w:r>
+        <w:t xml:space="preserve"> </w:t>
+      </w:r>
+      <w:proofErr w:type="gramStart"/>
+      <w:r>
+        <w:t>pandas</w:t>
+      </w:r>
+      <w:proofErr w:type="gramEnd"/>
+      <w:r>
+        <w:t xml:space="preserve"> packages</w:t>
+      </w:r>
+      <w:r>
+        <w:t>.</w:t>
       </w:r>
     </w:p>
     <w:p>
@@ -1817,16 +2154,16 @@
           <w:rFonts w:asciiTheme="minorHAnsi" w:hAnsiTheme="minorHAnsi"/>
         </w:rPr>
       </w:pPr>
-      <w:bookmarkStart w:id="12" w:name="h.jhk69kxs5c9t"/>
-      <w:bookmarkStart w:id="13" w:name="_Toc336511469"/>
+      <w:bookmarkStart w:id="11" w:name="h.jhk69kxs5c9t"/>
+      <w:bookmarkStart w:id="12" w:name="_Toc336511469"/>
+      <w:bookmarkEnd w:id="11"/>
+      <w:r>
+        <w:rPr>
+          <w:rFonts w:asciiTheme="minorHAnsi" w:hAnsiTheme="minorHAnsi"/>
+        </w:rPr>
+        <w:t>Results</w:t>
+      </w:r>
       <w:bookmarkEnd w:id="12"/>
-      <w:r>
-        <w:rPr>
-          <w:rFonts w:asciiTheme="minorHAnsi" w:hAnsiTheme="minorHAnsi"/>
-        </w:rPr>
-        <w:t>Results</w:t>
-      </w:r>
-      <w:bookmarkEnd w:id="13"/>
     </w:p>
     <w:p>
       <w:r>
@@ -1939,6 +2276,9 @@
       </w:r>
       <w:r>
         <w:t>proportions test.</w:t>
+      </w:r>
+      <w:r>
+        <w:t xml:space="preserve"> In addition, we also measured the time for adaptation in populations homogenous at the modifier loci and the dynamics of mean, max, and min fitness during the adaptation process. </w:t>
       </w:r>
     </w:p>
     <w:p>
@@ -2050,7 +2390,6 @@
     </w:p>
     <w:p>
       <w:pPr>
-        <w:keepNext/>
         <w:jc w:val="center"/>
       </w:pPr>
       <w:r>
@@ -2058,10 +2397,10 @@
           <w:noProof/>
         </w:rPr>
         <w:drawing>
-          <wp:inline distT="0" distB="0" distL="0" distR="0" wp14:anchorId="5F96ABD9" wp14:editId="324B7FC5">
-            <wp:extent cx="2546128" cy="3600000"/>
-            <wp:effectExtent l="0" t="0" r="6985" b="635"/>
-            <wp:docPr id="1" name="Picture 1" descr="D:\workspace\mamba\simarba\analysis\invasion_26_05_2013_SIM_with_r.tiff"/>
+          <wp:inline distT="0" distB="0" distL="0" distR="0">
+            <wp:extent cx="3657600" cy="5486400"/>
+            <wp:effectExtent l="0" t="0" r="0" b="0"/>
+            <wp:docPr id="7" name="Picture 7" descr="D:\workspace\mamba\simarba\analysis\invasion_SIMvsCM_2014-02-23.png"/>
             <wp:cNvGraphicFramePr>
               <a:graphicFrameLocks xmlns:a="http://schemas.openxmlformats.org/drawingml/2006/main" noChangeAspect="1"/>
             </wp:cNvGraphicFramePr>
@@ -2069,7 +2408,7 @@
               <a:graphicData uri="http://schemas.openxmlformats.org/drawingml/2006/picture">
                 <pic:pic xmlns:pic="http://schemas.openxmlformats.org/drawingml/2006/picture">
                   <pic:nvPicPr>
-                    <pic:cNvPr id="0" name="Picture 1" descr="D:\workspace\mamba\simarba\analysis\invasion_26_05_2013_SIM_with_r.tiff"/>
+                    <pic:cNvPr id="0" name="Picture 5" descr="D:\workspace\mamba\simarba\analysis\invasion_SIMvsCM_2014-02-23.png"/>
                     <pic:cNvPicPr>
                       <a:picLocks noChangeAspect="1" noChangeArrowheads="1"/>
                     </pic:cNvPicPr>
@@ -2090,7 +2429,7 @@
                   <pic:spPr bwMode="auto">
                     <a:xfrm>
                       <a:off x="0" y="0"/>
-                      <a:ext cx="2546128" cy="3600000"/>
+                      <a:ext cx="3657600" cy="5486400"/>
                     </a:xfrm>
                     <a:prstGeom prst="rect">
                       <a:avLst/>
@@ -2106,33 +2445,52 @@
           </wp:inline>
         </w:drawing>
       </w:r>
+      <w:bookmarkStart w:id="13" w:name="_GoBack"/>
+      <w:bookmarkEnd w:id="13"/>
     </w:p>
     <w:p>
       <w:pPr>
         <w:pStyle w:val="Caption"/>
         <w:jc w:val="center"/>
       </w:pPr>
-      <w:bookmarkStart w:id="14" w:name="_Ref370053574"/>
+      <w:bookmarkStart w:id="14" w:name="h.pb2tvb9wvzww"/>
+      <w:bookmarkStart w:id="15" w:name="_Toc336511473"/>
+      <w:bookmarkStart w:id="16" w:name="_Ref370053574"/>
+      <w:bookmarkEnd w:id="14"/>
       <w:r>
         <w:t xml:space="preserve">Figure </w:t>
       </w:r>
-      <w:fldSimple w:instr=" SEQ Figure \* ARABIC ">
-        <w:r>
-          <w:rPr>
-            <w:noProof/>
-          </w:rPr>
-          <w:t>1</w:t>
-        </w:r>
-      </w:fldSimple>
-      <w:bookmarkEnd w:id="14"/>
-      <w:r>
-        <w:t xml:space="preserve"> invasion_26_05_2013_SIM_with_r</w:t>
+      <w:r>
+        <w:fldChar w:fldCharType="begin"/>
+      </w:r>
+      <w:r>
+        <w:instrText xml:space="preserve"> SEQ Figure \* ARABIC </w:instrText>
+      </w:r>
+      <w:r>
+        <w:fldChar w:fldCharType="separate"/>
+      </w:r>
+      <w:r>
+        <w:rPr>
+          <w:noProof/>
+        </w:rPr>
+        <w:t>1</w:t>
+      </w:r>
+      <w:r>
+        <w:rPr>
+          <w:noProof/>
+        </w:rPr>
+        <w:fldChar w:fldCharType="end"/>
+      </w:r>
+      <w:bookmarkEnd w:id="16"/>
+      <w:r>
+        <w:t xml:space="preserve"> </w:t>
+      </w:r>
+      <w:r>
+        <w:t>invasion_SIMvsCM_2014-02-23</w:t>
       </w:r>
     </w:p>
+    <w:p/>
     <w:p>
-      <w:bookmarkStart w:id="15" w:name="h.pb2tvb9wvzww"/>
-      <w:bookmarkStart w:id="16" w:name="_Toc336511473"/>
-      <w:bookmarkEnd w:id="15"/>
       <w:r>
         <w:t>What is the source of the advantage to SIM that is not shared by CM? To investigate this, we ran the same simulations with only beneficial mutations (</w:t>
       </w:r>
@@ -2157,6 +2515,7 @@
         <w:rPr>
           <w:rFonts w:asciiTheme="minorHAnsi" w:hAnsiTheme="minorHAnsi"/>
         </w:rPr>
+        <w:lastRenderedPageBreak/>
         <w:t xml:space="preserve">Co-evolution of mutators and </w:t>
       </w:r>
       <w:proofErr w:type="spellStart"/>
@@ -2189,11 +2548,7 @@
         <w:t xml:space="preserve"> depends on the baseline recombination rate – it is only significant when the recombination rate of the entire population is </w:t>
       </w:r>
       <w:r>
-        <w:t xml:space="preserve">as high as the mutation rate. Second, CM is more successful with the hyper-recombination strategy- it is advantageous rather than disadvantageous, but it is still less successful then SIM, which is very advantageous with hyper-recombination. This difference between CM and SIM, again, disappears when all mutations are </w:t>
-      </w:r>
-      <w:r>
-        <w:lastRenderedPageBreak/>
-        <w:t xml:space="preserve">beneficial, in which case both mutators are highly successful with and without hyper-recombination, while the non-mutator </w:t>
+        <w:t xml:space="preserve">as high as the mutation rate. Second, CM is more successful with the hyper-recombination strategy- it is advantageous rather than disadvantageous, but it is still less successful then SIM, which is very advantageous with hyper-recombination. This difference between CM and SIM, again, disappears when all mutations are beneficial, in which case both mutators are highly successful with and without hyper-recombination, while the non-mutator </w:t>
       </w:r>
       <w:proofErr w:type="spellStart"/>
       <w:r>
@@ -2279,7 +2634,7 @@
           <w:noProof/>
         </w:rPr>
         <w:drawing>
-          <wp:inline distT="0" distB="0" distL="0" distR="0" wp14:anchorId="15717D8A" wp14:editId="3DE9C9DC">
+          <wp:inline distT="0" distB="0" distL="0" distR="0" wp14:anchorId="2935E330" wp14:editId="13596642">
             <wp:extent cx="4069251" cy="2880000"/>
             <wp:effectExtent l="0" t="0" r="7620" b="0"/>
             <wp:docPr id="2" name="Picture 2" descr="D:\workspace\mamba\simarba\analysis\invasion_26_05_2013_sim_sir.tiff"/>
@@ -2337,27 +2692,14 @@
       <w:r>
         <w:t xml:space="preserve">Figure </w:t>
       </w:r>
-      <w:r>
-        <w:fldChar w:fldCharType="begin"/>
-      </w:r>
-      <w:r>
-        <w:instrText xml:space="preserve"> SEQ Figure \* ARABIC </w:instrText>
-      </w:r>
-      <w:r>
-        <w:fldChar w:fldCharType="separate"/>
-      </w:r>
-      <w:r>
-        <w:rPr>
-          <w:noProof/>
-        </w:rPr>
-        <w:t>2</w:t>
-      </w:r>
-      <w:r>
-        <w:rPr>
-          <w:noProof/>
-        </w:rPr>
-        <w:fldChar w:fldCharType="end"/>
-      </w:r>
+      <w:fldSimple w:instr=" SEQ Figure \* ARABIC ">
+        <w:r>
+          <w:rPr>
+            <w:noProof/>
+          </w:rPr>
+          <w:t>2</w:t>
+        </w:r>
+      </w:fldSimple>
       <w:bookmarkEnd w:id="17"/>
       <w:r>
         <w:t xml:space="preserve"> - invasion_26_05_2013_sim_sir</w:t>
@@ -2374,9 +2716,10 @@
         <w:rPr>
           <w:rFonts w:asciiTheme="minorHAnsi" w:hAnsiTheme="minorHAnsi"/>
         </w:rPr>
+        <w:lastRenderedPageBreak/>
         <w:t>Discussion</w:t>
       </w:r>
-      <w:bookmarkEnd w:id="16"/>
+      <w:bookmarkEnd w:id="15"/>
     </w:p>
     <w:p/>
     <w:p>
@@ -2490,17 +2833,13 @@
         <w:t>?</w:t>
       </w:r>
       <w:r>
-        <w:t xml:space="preserve"> Similarly, chemotherapy and </w:t>
-      </w:r>
-      <w:r>
-        <w:lastRenderedPageBreak/>
-        <w:t xml:space="preserve">radiation are predicted to induce hypermutation in cancer cells, thereby promoting the acquisition of drug-resistance, cancer progression and metastasis </w:t>
+        <w:t xml:space="preserve"> Similarly, chemotherapy and radiation are predicted to induce hypermutation in cancer cells, thereby promoting the acquisition of drug-resistance, cancer progression and metastasis </w:t>
       </w:r>
       <w:r>
         <w:fldChar w:fldCharType="begin" w:fldLock="1"/>
       </w:r>
       <w:r>
-        <w:instrText>ADDIN CSL_CITATION { "citationItems" : [ { "id" : "ITEM-1", "itemData" : { "DOI" : "10.1016/j.tig.2012.01.003", "ISSN" : "0168-9525", "PMID" : "22342180", "abstract" : "Human tumors result from an evolutionary process operating on somatic cells within tissues, whereby natural selection operates on the phenotypic variability generated by the accumulation of genetic, genomic and epigenetic alterations. This somatic evolution leads to adaptations such as increased proliferative, angiogenic, and invasive phenotypes. In this review we outline how cancer genomes are beginning to be investigated from an evolutionary perspective. We describe recent progress in the cataloging of somatic genetic and genomic alterations, and investigate the contributions of germline as well as epigenetic factors to cancer genome evolution. Finally, we outline the challenges facing researchers who investigate the processes driving the evolution of the cancer genome.", "author" : [ { "dropping-particle" : "", "family" : "Podlaha", "given" : "Ondrej", "non-dropping-particle" : "", "parse-names" : false, "suffix" : "" }, { "dropping-particle" : "", "family" : "Riester", "given" : "Markus", "non-dropping-particle" : "", "parse-names" : false, "suffix" : "" }, { "dropping-particle" : "", "family" : "De", "given" : "Subhajyoti", "non-dropping-particle" : "", "parse-names" : false, "suffix" : "" }, { "dropping-particle" : "", "family" : "Michor", "given" : "Franziska", "non-dropping-particle" : "", "parse-names" : false, "suffix" : "" } ], "container-title" : "Trends in genetics", "id" : "ITEM-1", "issue" : "4", "issued" : { "date-parts" : [ [ "2012", "2", "16" ] ] }, "note" : "        From Duplicate 2 (                           Evolution of the cancer genome.                         - Podlaha, Ondrej; Riester, Markus; De, Subhajyoti; Michor, Franziska )\n                \n        \n        \n      ", "page" : "155-163", "publisher" : "Elsevier Ltd", "title" : "Evolution of the cancer genome.", "type" : "article-journal", "volume" : "28" }, "uris" : [ "http://www.mendeley.com/documents/?uuid=b0ddd177-47ab-437b-8238-aecbdb109fdd" ] } ], "mendeley" : { "previouslyFormattedCitation" : "(Podlaha et al. 2012)" }, "properties" : { "noteIndex" : 0 }, "schema" : "https://github.com/citation-style-language/schema/raw/master/csl-citation.json" }</w:instrText>
+        <w:instrText>ADDIN CSL_CITATION { "citationItems" : [ { "id" : "ITEM-1", "itemData" : { "DOI" : "10.1016/j.tig.2012.01.003", "ISSN" : "0168-9525", "PMID" : "22342180", "abstract" : "Human tumors result from an evolutionary process operating on somatic cells within tissues, whereby natural selection operates on the phenotypic variability generated by the accumulation of genetic, genomic and epigenetic alterations. This somatic evolution leads to adaptations such as increased proliferative, angiogenic, and invasive phenotypes. In this review we outline how cancer genomes are beginning to be investigated from an evolutionary perspective. We describe recent progress in the cataloging of somatic genetic and genomic alterations, and investigate the contributions of germline as well as epigenetic factors to cancer genome evolution. Finally, we outline the challenges facing researchers who investigate the processes driving the evolution of the cancer genome.", "author" : [ { "dropping-particle" : "", "family" : "Podlaha", "given" : "Ondrej", "non-dropping-particle" : "", "parse-names" : false, "suffix" : "" }, { "dropping-particle" : "", "family" : "Riester", "given" : "Markus", "non-dropping-particle" : "", "parse-names" : false, "suffix" : "" }, { "dropping-particle" : "", "family" : "De", "given" : "Subhajyoti", "non-dropping-particle" : "", "parse-names" : false, "suffix" : "" }, { "dropping-particle" : "", "family" : "Michor", "given" : "Franziska", "non-dropping-particle" : "", "parse-names" : false, "suffix" : "" } ], "container-title" : "Trends in genetics", "id" : "ITEM-1", "issue" : "4", "issued" : { "date-parts" : [ [ "2012", "2", "16" ] ] }, "note" : "        From Duplicate 1 (                   Evolution of the cancer genome.                 - Podlaha, Ondrej; Riester, Markus; De, Subhajyoti; Michor, Franziska )\n                \n        From Duplicate 2 (                           Evolution of the cancer genome.                         - Podlaha, Ondrej; Riester, Markus; De, Subhajyoti; Michor, Franziska )\n                \n        \n        \n        \n        \n        From Duplicate 2 (                   Evolution of the cancer genome.                 - Podlaha, Ondrej; Riester, Markus; De, Subhajyoti; Michor, Franziska )\n                \n        From Duplicate 1 (                           Evolution of the cancer genome.                         - Podlaha, Ondrej; Riester, Markus; De, Subhajyoti; Michor, Franziska )\n                \n        From Duplicate 1 (                           Evolution of the cancer genome.                         - Podlaha, Ondrej; Riester, Markus; De, Subhajyoti; Michor, Franziska )\n                \n        From Duplicate 2 (                           Evolution of the cancer genome.                         - Podlaha, Ondrej; Riester, Markus; De, Subhajyoti; Michor, Franziska )\n                \n        \n        \n        \n        \n        \n        \n        From Duplicate 2 (                           Evolution of the cancer genome.                         - Podlaha, Ondrej; Riester, Markus; De, Subhajyoti; Michor, Franziska )\n                \n        From Duplicate 2 (                           Evolution of the cancer genome.                         - Podlaha, Ondrej; Riester, Markus; De, Subhajyoti; Michor, Franziska )\n                \n        \n        \n        \n        \n        \n        \n      ", "page" : "155-163", "publisher" : "Elsevier Ltd", "title" : "Evolution of the cancer genome.", "type" : "article-journal", "volume" : "28" }, "uris" : [ "http://www.mendeley.com/documents/?uuid=c54d0b11-ee97-4686-98e9-ce180b723066" ] } ], "mendeley" : { "previouslyFormattedCitation" : "(Podlaha et al. 2012)" }, "properties" : { "noteIndex" : 0 }, "schema" : "https://github.com/citation-style-language/schema/raw/master/csl-citation.json" }</w:instrText>
       </w:r>
       <w:r>
         <w:fldChar w:fldCharType="separate"/>
@@ -2555,7 +2894,7 @@
         <w:fldChar w:fldCharType="begin" w:fldLock="1"/>
       </w:r>
       <w:r>
-        <w:instrText>ADDIN CSL_CITATION { "citationItems" : [ { "id" : "ITEM-1", "itemData" : { "DOI" : "10.1073/pnas.180063397", "ISSN" : "0027-8424", "PMID" : "10973474", "abstract" : "Bacterial mutation rates can increase and produce genetic novelty, as shown by in vitro and in silico experiments. Despite the cost due to a heavy deleterious mutation load, mutator alleles, which increase the mutation rate, can spread in asexual populations during adaptation because they remain associated with the rare favorable mutations they generate. This indirect selection for a genetic system generating diversity (second-order selection) is expected to be highly sensitive to changes in the dynamics of adaptation. Here we show by a simulation approach that even rare genetic exchanges, such as bacterial conjugation or transformation, can dramatically reduce the selection of mutators. Moreover, drift or competition between the processes of mutation and recombination in the course of adaptation reveal how second-order selection is unable to optimize the rate of generation of novelty.", "author" : [ { "dropping-particle" : "", "family" : "Tenaillon", "given" : "Olivier", "non-dropping-particle" : "", "parse-names" : false, "suffix" : "" }, { "dropping-particle" : "", "family" : "Nagard", "given" : "Herve", "non-dropping-particle" : "Le", "parse-names" : false, "suffix" : "" }, { "dropping-particle" : "", "family" : "Godelle", "given" : "Bernard", "non-dropping-particle" : "", "parse-names" : false, "suffix" : "" }, { "dropping-particle" : "", "family" : "Taddei", "given" : "Fran\u00e7ois", "non-dropping-particle" : "", "parse-names" : false, "suffix" : "" } ], "container-title" : "Proceedings of the National Academy of Sciences", "id" : "ITEM-1", "issue" : "19", "issued" : { "date-parts" : [ [ "2000", "9" ] ] }, "page" : "10465-70", "publisher" : "National Acad Sciences", "title" : "Mutators and sex in bacteria: conflict between adaptive strategies.", "type" : "article-journal", "volume" : "97" }, "suppress-author" : 1, "uris" : [ "http://www.mendeley.com/documents/?uuid=33563246-d9e8-4549-9252-211f653aa72a" ] } ], "mendeley" : { "previouslyFormattedCitation" : "(2000)" }, "properties" : { "noteIndex" : 0 }, "schema" : "https://github.com/citation-style-language/schema/raw/master/csl-citation.json" }</w:instrText>
+        <w:instrText>ADDIN CSL_CITATION { "citationItems" : [ { "id" : "ITEM-1", "itemData" : { "DOI" : "10.1073/pnas.180063397", "ISSN" : "0027-8424", "PMID" : "10973474", "abstract" : "Bacterial mutation rates can increase and produce genetic novelty, as shown by in vitro and in silico experiments. Despite the cost due to a heavy deleterious mutation load, mutator alleles, which increase the mutation rate, can spread in asexual populations during adaptation because they remain associated with the rare favorable mutations they generate. This indirect selection for a genetic system generating diversity (second-order selection) is expected to be highly sensitive to changes in the dynamics of adaptation. Here we show by a simulation approach that even rare genetic exchanges, such as bacterial conjugation or transformation, can dramatically reduce the selection of mutators. Moreover, drift or competition between the processes of mutation and recombination in the course of adaptation reveal how second-order selection is unable to optimize the rate of generation of novelty.", "author" : [ { "dropping-particle" : "", "family" : "Tenaillon", "given" : "Olivier", "non-dropping-particle" : "", "parse-names" : false, "suffix" : "" }, { "dropping-particle" : "", "family" : "Nagard", "given" : "Herve", "non-dropping-particle" : "Le", "parse-names" : false, "suffix" : "" }, { "dropping-particle" : "", "family" : "Godelle", "given" : "Bernard", "non-dropping-particle" : "", "parse-names" : false, "suffix" : "" }, { "dropping-particle" : "", "family" : "Taddei", "given" : "Fran\u00e7ois", "non-dropping-particle" : "", "parse-names" : false, "suffix" : "" } ], "container-title" : "Proceedings of the National Academy of Sciences", "id" : "ITEM-1", "issue" : "19", "issued" : { "date-parts" : [ [ "2000", "9" ] ] }, "page" : "10465-70", "title" : "Mutators and sex in bacteria: conflict between adaptive strategies.", "type" : "article-journal", "volume" : "97" }, "suppress-author" : 1, "uris" : [ "http://www.mendeley.com/documents/?uuid=33563246-d9e8-4549-9252-211f653aa72a" ] } ], "mendeley" : { "previouslyFormattedCitation" : "(2000)" }, "properties" : { "noteIndex" : 0 }, "schema" : "https://github.com/citation-style-language/schema/raw/master/csl-citation.json" }</w:instrText>
       </w:r>
       <w:r>
         <w:fldChar w:fldCharType="separate"/>
@@ -2601,21 +2940,7 @@
         <w:rPr>
           <w:rFonts w:eastAsia="Times New Roman"/>
         </w:rPr>
-        <w:t xml:space="preserve">A different approach was taken by Levin and </w:t>
-      </w:r>
-      <w:proofErr w:type="spellStart"/>
-      <w:r>
-        <w:rPr>
-          <w:rFonts w:eastAsia="Times New Roman"/>
-        </w:rPr>
-        <w:t>Cornejo</w:t>
-      </w:r>
-      <w:proofErr w:type="spellEnd"/>
-      <w:r>
-        <w:rPr>
-          <w:rFonts w:eastAsia="Times New Roman"/>
-        </w:rPr>
-        <w:t xml:space="preserve"> </w:t>
+        <w:t xml:space="preserve">A different approach was taken by Levin and Cornejo </w:t>
       </w:r>
       <w:r>
         <w:rPr>
@@ -2680,6 +3005,7 @@
     <w:p/>
     <w:p>
       <w:r>
+        <w:lastRenderedPageBreak/>
         <w:t xml:space="preserve">//Nevertheless, in a previous study we have shown that if mutation rates are increased in individuals with below average fitness and reduced in individuals with above average fitness, then the mutation load actually decreases </w:t>
       </w:r>
       <w:r>
@@ -2721,14 +3047,13 @@
     <w:p/>
     <w:p>
       <w:r>
-        <w:lastRenderedPageBreak/>
         <w:t xml:space="preserve">Recombination occurs by bacterial transformation </w:t>
       </w:r>
       <w:r>
         <w:fldChar w:fldCharType="begin" w:fldLock="1"/>
       </w:r>
       <w:r>
-        <w:instrText>ADDIN CSL_CITATION { "citationItems" : [ { "id" : "ITEM-1", "itemData" : { "DOI" : "10.1084/jem.79.2.137", "ISSN" : "0022-1007", "PMID" : "19871359", "abstract" : "1. From Type III pneumococci a biologically active fraction has been isolated in highly purified form which in exceedingly minute amounts is capable under appropriate cultural conditions of inducing the transformation of unencapsulated R variants of Pneumococcus Type II into fully encapsulated cells of the same specific type as that of the heat-killed microorganisms from which the inducing material was recovered. 2. Methods for the isolation and purification of the active transforming material are described. 3. The data obtained by chemical, enzymatic, and serological analyses together with the results of preliminary studies by electrophoresis, ultracentrifugation, and ultraviolet spectroscopy indicate that, within the limits of the methods, the active fraction contains no demonstrable protein, unbound lipid, or serologically reactive polysaccharide and consists principally, if not solely, of a highly polymerized, viscous form of desoxyribonucleic acid. 4. Evidence is presented that the chemically induced alterations in cellular structure and function are predictable, type-specific, and transmissible in series. The various hypotheses that have been advanced concerning the nature of these changes are reviewed.", "author" : [ { "dropping-particle" : "", "family" : "Avery", "given" : "Oswald T.", "non-dropping-particle" : "", "parse-names" : false, "suffix" : "" }, { "dropping-particle" : "", "family" : "Macleod", "given" : "C M", "non-dropping-particle" : "", "parse-names" : false, "suffix" : "" }, { "dropping-particle" : "", "family" : "McCarty", "given" : "M", "non-dropping-particle" : "", "parse-names" : false, "suffix" : "" } ], "container-title" : "The Journal of experimental medicine", "id" : "ITEM-1", "issue" : "2", "issued" : { "date-parts" : [ [ "1944", "2", "1" ] ] }, "page" : "137-58", "title" : "STUDIES ON THE CHEMICAL NATURE OF THE SUBSTANCE INDUCING TRANSFORMATION OF PNEUMOCOCCAL TYPES : INDUCTION OF TRANSFORMATION BY A DESOXYRIBONUCLEIC ACID FRACTION ISOLATED FROM PNEUMOCOCCUS TYPE III.", "type" : "article-journal", "volume" : "79" }, "uris" : [ "http://www.mendeley.com/documents/?uuid=6c4df2bc-bcb7-4a46-ba69-149edc8ba127" ] }, { "id" : "ITEM-2", "itemData" : { "ISSN" : "0016-6731", "PMID" : "3396864", "abstract" : "Computer simulations of bacterial transformation are used to show that, under a wide range of biologically reasonable assumptions, transforming populations undergoing deleterious mutation and selection have a higher mean fitness at equilibrium than asexual populations. The source of transforming DNA, the amount of DNA taken up by each transforming cell, and the relationship between number of mutations and cell viability (the fitness function) are important factors. When the DNA source is living cells, transformation resembles meiotic sex. When the DNA source is cells killed by selection against mutations, transformation increases the average number of mutations per genome but can nevertheless increase the mean fitness of the population at equilibrium. In a model of regulated transformation, in which the most fit cells of a transforming population do not transform, transforming populations are always fitter at equilibrium than asexual populations. These results show that transformation can reduce mutation load.", "author" : [ { "dropping-particle" : "", "family" : "Redfield", "given" : "Rosemary J.", "non-dropping-particle" : "", "parse-names" : false, "suffix" : "" } ], "container-title" : "Genetics", "id" : "ITEM-2", "issue" : "1", "issued" : { "date-parts" : [ [ "1988", "5", "15" ] ] }, "page" : "213-21", "title" : "Evolution of bacterial transformation: is sex with dead cells ever better than no sex at all?", "type" : "article-journal", "volume" : "119" }, "uris" : [ "http://www.mendeley.com/documents/?uuid=5a077338-be16-4ff1-8e6e-73b1cc427267" ] } ], "mendeley" : { "previouslyFormattedCitation" : "(Avery, Macleod, and McCarty 1944; Redfield 1988)" }, "properties" : { "noteIndex" : 0 }, "schema" : "https://github.com/citation-style-language/schema/raw/master/csl-citation.json" }</w:instrText>
+        <w:instrText>ADDIN CSL_CITATION { "citationItems" : [ { "id" : "ITEM-1", "itemData" : { "DOI" : "10.1084/jem.79.2.137", "ISSN" : "0022-1007", "PMID" : "19871359", "abstract" : "1. From Type III pneumococci a biologically active fraction has been isolated in highly purified form which in exceedingly minute amounts is capable under appropriate cultural conditions of inducing the transformation of unencapsulated R variants of Pneumococcus Type II into fully encapsulated cells of the same specific type as that of the heat-killed microorganisms from which the inducing material was recovered. 2. Methods for the isolation and purification of the active transforming material are described. 3. The data obtained by chemical, enzymatic, and serological analyses together with the results of preliminary studies by electrophoresis, ultracentrifugation, and ultraviolet spectroscopy indicate that, within the limits of the methods, the active fraction contains no demonstrable protein, unbound lipid, or serologically reactive polysaccharide and consists principally, if not solely, of a highly polymerized, viscous form of desoxyribonucleic acid. 4. Evidence is presented that the chemically induced alterations in cellular structure and function are predictable, type-specific, and transmissible in series. The various hypotheses that have been advanced concerning the nature of these changes are reviewed.", "author" : [ { "dropping-particle" : "", "family" : "Avery", "given" : "Oswald T.", "non-dropping-particle" : "", "parse-names" : false, "suffix" : "" } ], "container-title" : "Journal of Experimental Medicine", "id" : "ITEM-1", "issue" : "2", "issued" : { "date-parts" : [ [ "1944", "2", "1" ] ] }, "page" : "137-158", "title" : "STUDIES ON THE CHEMICAL NATURE OF THE SUBSTANCE INDUCING TRANSFORMATION OF PNEUMOCOCCAL TYPES: INDUCTION OF TRANSFORMATION BY A DESOXYRIBONUCLEIC ACID FRACTION ISOLATED FROM PNEUMOCOCCUS TYPE III", "type" : "article-journal", "volume" : "79" }, "uris" : [ "http://www.mendeley.com/documents/?uuid=6c4df2bc-bcb7-4a46-ba69-149edc8ba127" ] }, { "id" : "ITEM-2", "itemData" : { "ISSN" : "0016-6731", "PMID" : "3396864", "abstract" : "Computer simulations of bacterial transformation are used to show that, under a wide range of biologically reasonable assumptions, transforming populations undergoing deleterious mutation and selection have a higher mean fitness at equilibrium than asexual populations. The source of transforming DNA, the amount of DNA taken up by each transforming cell, and the relationship between number of mutations and cell viability (the fitness function) are important factors. When the DNA source is living cells, transformation resembles meiotic sex. When the DNA source is cells killed by selection against mutations, transformation increases the average number of mutations per genome but can nevertheless increase the mean fitness of the population at equilibrium. In a model of regulated transformation, in which the most fit cells of a transforming population do not transform, transforming populations are always fitter at equilibrium than asexual populations. These results show that transformation can reduce mutation load.", "author" : [ { "dropping-particle" : "", "family" : "Redfield", "given" : "Rosemary J.", "non-dropping-particle" : "", "parse-names" : false, "suffix" : "" } ], "container-title" : "Genetics", "id" : "ITEM-2", "issue" : "1", "issued" : { "date-parts" : [ [ "1988", "5", "15" ] ] }, "page" : "213-21", "title" : "Evolution of bacterial transformation: is sex with dead cells ever better than no sex at all?", "type" : "article-journal", "volume" : "119" }, "uris" : [ "http://www.mendeley.com/documents/?uuid=5a077338-be16-4ff1-8e6e-73b1cc427267" ] } ], "mendeley" : { "previouslyFormattedCitation" : "(Avery 1944; Redfield 1988)" }, "properties" : { "noteIndex" : 0 }, "schema" : "https://github.com/citation-style-language/schema/raw/master/csl-citation.json" }</w:instrText>
       </w:r>
       <w:r>
         <w:fldChar w:fldCharType="separate"/>
@@ -2737,7 +3062,7 @@
         <w:rPr>
           <w:noProof/>
         </w:rPr>
-        <w:t>(Avery, Macleod, and McCarty 1944; Redfield 1988)</w:t>
+        <w:t>(Avery 1944; Redfield 1988)</w:t>
       </w:r>
       <w:r>
         <w:fldChar w:fldCharType="end"/>
@@ -5619,7 +5944,7 @@
           <w:rPr>
             <w:noProof/>
           </w:rPr>
-          <w:t>10</w:t>
+          <w:t>8</w:t>
         </w:r>
         <w:r>
           <w:rPr>
@@ -5654,7 +5979,7 @@
       <w:rPr>
         <w:noProof/>
       </w:rPr>
-      <w:t>3</w:t>
+      <w:t>9</w:t>
     </w:r>
     <w:r>
       <w:fldChar w:fldCharType="end"/>
@@ -5714,7 +6039,7 @@
       <w:rPr>
         <w:noProof/>
       </w:rPr>
-      <w:t>October 30, 2013</w:t>
+      <w:t>February 23, 2014</w:t>
     </w:r>
     <w:r>
       <w:fldChar w:fldCharType="end"/>
@@ -8417,7 +8742,7 @@
 </file>
 
 <file path=customXml/itemProps1.xml><?xml version="1.0" encoding="utf-8"?>
-<ds:datastoreItem xmlns:ds="http://schemas.openxmlformats.org/officeDocument/2006/customXml" ds:itemID="{27757C09-99B6-4867-9036-C42B598408C5}">
+<ds:datastoreItem xmlns:ds="http://schemas.openxmlformats.org/officeDocument/2006/customXml" ds:itemID="{EA7BFA05-992B-46CD-B55C-9521E845382C}">
   <ds:schemaRefs>
     <ds:schemaRef ds:uri="http://schemas.openxmlformats.org/officeDocument/2006/bibliography"/>
   </ds:schemaRefs>

</xml_diff>

<commit_message>
fig 2 and 3 - effect of beta and N
</commit_message>
<xml_diff>
--- a/simarba/manuscript/ms.docx
+++ b/simarba/manuscript/ms.docx
@@ -118,7 +118,7 @@
           <w:rFonts w:eastAsia="Times New Roman"/>
           <w:noProof/>
         </w:rPr>
-        <w:t>February 23, 2014</w:t>
+        <w:t>February 25, 2014</w:t>
       </w:r>
       <w:r>
         <w:rPr>
@@ -2400,7 +2400,7 @@
           <wp:inline distT="0" distB="0" distL="0" distR="0">
             <wp:extent cx="3657600" cy="5486400"/>
             <wp:effectExtent l="0" t="0" r="0" b="0"/>
-            <wp:docPr id="7" name="Picture 7" descr="D:\workspace\mamba\simarba\analysis\invasion_SIMvsCM_2014-02-23.png"/>
+            <wp:docPr id="8" name="Picture 8" descr="D:\workspace\mamba\simarba\analysis\invasion_SIMvsCM_pop_1e6_2014-02-23.png"/>
             <wp:cNvGraphicFramePr>
               <a:graphicFrameLocks xmlns:a="http://schemas.openxmlformats.org/drawingml/2006/main" noChangeAspect="1"/>
             </wp:cNvGraphicFramePr>
@@ -2408,7 +2408,7 @@
               <a:graphicData uri="http://schemas.openxmlformats.org/drawingml/2006/picture">
                 <pic:pic xmlns:pic="http://schemas.openxmlformats.org/drawingml/2006/picture">
                   <pic:nvPicPr>
-                    <pic:cNvPr id="0" name="Picture 5" descr="D:\workspace\mamba\simarba\analysis\invasion_SIMvsCM_2014-02-23.png"/>
+                    <pic:cNvPr id="0" name="Picture 6" descr="D:\workspace\mamba\simarba\analysis\invasion_SIMvsCM_pop_1e6_2014-02-23.png"/>
                     <pic:cNvPicPr>
                       <a:picLocks noChangeAspect="1" noChangeArrowheads="1"/>
                     </pic:cNvPicPr>
@@ -2445,183 +2445,82 @@
           </wp:inline>
         </w:drawing>
       </w:r>
-      <w:bookmarkStart w:id="13" w:name="_GoBack"/>
-      <w:bookmarkEnd w:id="13"/>
     </w:p>
     <w:p>
       <w:pPr>
         <w:pStyle w:val="Caption"/>
         <w:jc w:val="center"/>
       </w:pPr>
-      <w:bookmarkStart w:id="14" w:name="h.pb2tvb9wvzww"/>
+      <w:bookmarkStart w:id="13" w:name="h.pb2tvb9wvzww"/>
+      <w:bookmarkStart w:id="14" w:name="_Ref370053574"/>
       <w:bookmarkStart w:id="15" w:name="_Toc336511473"/>
-      <w:bookmarkStart w:id="16" w:name="_Ref370053574"/>
+      <w:bookmarkEnd w:id="13"/>
+      <w:r>
+        <w:t xml:space="preserve">Figure </w:t>
+      </w:r>
+      <w:fldSimple w:instr=" SEQ Figure \* ARABIC ">
+        <w:r>
+          <w:rPr>
+            <w:noProof/>
+          </w:rPr>
+          <w:t>1</w:t>
+        </w:r>
+      </w:fldSimple>
       <w:bookmarkEnd w:id="14"/>
       <w:r>
-        <w:t xml:space="preserve">Figure </w:t>
-      </w:r>
-      <w:r>
-        <w:fldChar w:fldCharType="begin"/>
-      </w:r>
-      <w:r>
-        <w:instrText xml:space="preserve"> SEQ Figure \* ARABIC </w:instrText>
-      </w:r>
-      <w:r>
-        <w:fldChar w:fldCharType="separate"/>
-      </w:r>
-      <w:r>
-        <w:rPr>
-          <w:noProof/>
-        </w:rPr>
-        <w:t>1</w:t>
-      </w:r>
-      <w:r>
-        <w:rPr>
-          <w:noProof/>
-        </w:rPr>
-        <w:fldChar w:fldCharType="end"/>
-      </w:r>
-      <w:bookmarkEnd w:id="16"/>
-      <w:r>
         <w:t xml:space="preserve"> </w:t>
       </w:r>
       <w:r>
-        <w:t>invasion_SIMvsCM_2014-02-23</w:t>
+        <w:t xml:space="preserve">- </w:t>
+      </w:r>
+      <w:r>
+        <w:t>invasion_SIMvsCM_pop_1e6_2014-02-23</w:t>
       </w:r>
     </w:p>
     <w:p/>
     <w:p>
       <w:r>
-        <w:t>What is the source of the advantage to SIM that is not shared by CM? To investigate this, we ran the same simulations with only beneficial mutations (</w:t>
-      </w:r>
-      <w:r>
-        <w:t>β</w:t>
-      </w:r>
-      <w:r>
-        <w:t>=1)</w:t>
-      </w:r>
-      <w:r>
-        <w:t>…. WAITING FOR RESULTS 22/10/13.</w:t>
-      </w:r>
-    </w:p>
-    <w:p>
-      <w:pPr>
-        <w:pStyle w:val="Heading2"/>
-        <w:rPr>
-          <w:rFonts w:asciiTheme="minorHAnsi" w:hAnsiTheme="minorHAnsi"/>
-        </w:rPr>
-      </w:pPr>
-      <w:r>
-        <w:rPr>
-          <w:rFonts w:asciiTheme="minorHAnsi" w:hAnsiTheme="minorHAnsi"/>
-        </w:rPr>
+        <w:t xml:space="preserve">What is the source of the advantage to SIM that is not shared by CM? </w:t>
+      </w:r>
+      <w:r>
+        <w:fldChar w:fldCharType="begin"/>
+      </w:r>
+      <w:r>
+        <w:instrText xml:space="preserve"> REF _Ref381104804 \h </w:instrText>
+      </w:r>
+      <w:r>
+        <w:fldChar w:fldCharType="separate"/>
+      </w:r>
+      <w:r>
+        <w:t xml:space="preserve">Figure </w:t>
+      </w:r>
+      <w:r>
+        <w:rPr>
+          <w:noProof/>
+        </w:rPr>
+        <w:t>2</w:t>
+      </w:r>
+      <w:r>
+        <w:fldChar w:fldCharType="end"/>
+      </w:r>
+      <w:r>
+        <w:t xml:space="preserve"> shows that when 9 out of 10 mutations are deleterious </w:t>
+      </w:r>
+      <w:r>
+        <w:t>(β=0.1; left panel)</w:t>
+      </w:r>
+      <w:r>
+        <w:t xml:space="preserve"> SIM (solid blue lines) has a higher fixation </w:t>
+      </w:r>
+      <w:r>
         <w:lastRenderedPageBreak/>
-        <w:t xml:space="preserve">Co-evolution of mutators and </w:t>
-      </w:r>
-      <w:proofErr w:type="spellStart"/>
-      <w:r>
-        <w:rPr>
-          <w:rFonts w:asciiTheme="minorHAnsi" w:hAnsiTheme="minorHAnsi"/>
-        </w:rPr>
-        <w:t>recombinators</w:t>
-      </w:r>
-      <w:proofErr w:type="spellEnd"/>
-    </w:p>
-    <w:p>
-      <w:r>
-        <w:t xml:space="preserve">We experimented with simulations in which a mutator allele is also a </w:t>
-      </w:r>
-      <w:proofErr w:type="spellStart"/>
-      <w:r>
-        <w:t>recombinator</w:t>
-      </w:r>
-      <w:proofErr w:type="spellEnd"/>
-      <w:r>
-        <w:t xml:space="preserve"> allele – an allele that increases the recombination rate, either constitutively (CR) or under stress (SIR). The first finding is that the success of </w:t>
-      </w:r>
-      <w:proofErr w:type="spellStart"/>
-      <w:r>
-        <w:t>recombinators</w:t>
-      </w:r>
-      <w:proofErr w:type="spellEnd"/>
-      <w:r>
-        <w:t xml:space="preserve"> depends on the baseline recombination rate – it is only significant when the recombination rate of the entire population is </w:t>
-      </w:r>
-      <w:r>
-        <w:t xml:space="preserve">as high as the mutation rate. Second, CM is more successful with the hyper-recombination strategy- it is advantageous rather than disadvantageous, but it is still less successful then SIM, which is very advantageous with hyper-recombination. This difference between CM and SIM, again, disappears when all mutations are beneficial, in which case both mutators are highly successful with and without hyper-recombination, while the non-mutator </w:t>
-      </w:r>
-      <w:proofErr w:type="spellStart"/>
-      <w:r>
-        <w:t>recombinator</w:t>
-      </w:r>
-      <w:proofErr w:type="spellEnd"/>
-      <w:r>
-        <w:t xml:space="preserve"> is successful but not as much. </w:t>
-      </w:r>
-    </w:p>
-    <w:p>
-      <w:pPr>
-        <w:pStyle w:val="Heading2"/>
-        <w:rPr>
-          <w:rFonts w:asciiTheme="minorHAnsi" w:hAnsiTheme="minorHAnsi"/>
-        </w:rPr>
-      </w:pPr>
-      <w:r>
-        <w:rPr>
-          <w:rFonts w:asciiTheme="minorHAnsi" w:hAnsiTheme="minorHAnsi"/>
-        </w:rPr>
-        <w:t>Stress-induced strategies</w:t>
-      </w:r>
-    </w:p>
-    <w:p>
-      <w:r>
-        <w:t xml:space="preserve">We compared the success of the different stress-induced strategies: stress-induced mutagenesis with normal recombination (SIM-NR), stress-induced recombination with normal mutagenesis (NM-SIR), and the combination of both (SIM-SIR). As we described above, SIM-NR is successful regardless of the recombination rate of the population (for rare recombination, r&lt;0.03) and NM-SIR is successful when the population recombination is high enough (or, when the recombination rate in hyper-recombination state is high enough, roughly </w:t>
-      </w:r>
-      <w:proofErr w:type="spellStart"/>
-      <w:r>
-        <w:t>ϕr</w:t>
-      </w:r>
-      <w:proofErr w:type="spellEnd"/>
-      <w:r>
-        <w:t xml:space="preserve">&gt;0.01). The case of SIM-SIR is interesting, because in bacteria some of the mechanisms that </w:t>
-      </w:r>
-      <w:r>
-        <w:t xml:space="preserve">induce mutagenesis under stress are recombination dependent [REF], so increases in recombination rate are suggested to correlate with increases in mutation rate. Our results show that the advantages of SIM and SIR are roughly </w:t>
-      </w:r>
-      <w:proofErr w:type="gramStart"/>
-      <w:r>
-        <w:t>additive</w:t>
-      </w:r>
-      <w:proofErr w:type="gramEnd"/>
-      <w:r>
-        <w:t xml:space="preserve"> and that the SIM-SIR strategy is more successful than other stress-induced strategies (</w:t>
-      </w:r>
-      <w:r>
-        <w:fldChar w:fldCharType="begin"/>
-      </w:r>
-      <w:r>
-        <w:instrText xml:space="preserve"> REF _Ref370204615 \h </w:instrText>
-      </w:r>
-      <w:r>
-        <w:instrText xml:space="preserve"> \* MERGEFORMAT </w:instrText>
-      </w:r>
-      <w:r>
-        <w:fldChar w:fldCharType="separate"/>
-      </w:r>
-      <w:r>
-        <w:t xml:space="preserve">Figure </w:t>
-      </w:r>
-      <w:r>
-        <w:rPr>
-          <w:noProof/>
-        </w:rPr>
-        <w:t>2</w:t>
-      </w:r>
-      <w:r>
-        <w:fldChar w:fldCharType="end"/>
-      </w:r>
-      <w:r>
-        <w:t>).</w:t>
+        <w:t xml:space="preserve">probability than CM (dashed red lines). However, when all mutations are beneficial </w:t>
+      </w:r>
+      <w:r>
+        <w:t>(β=1; right panel)</w:t>
+      </w:r>
+      <w:r>
+        <w:t>, there is no difference between SIM and CM. Therefore, if there are no deleterious mutations, there is no difference between CM and SIM – therefore we conclude that the advantage of SIM over CM is that it doesn't generate as much deleterious mutations – due to lower mutation rates in adapted individuals. Alternatively, the reason could be that SIM purges deleterious mutations more successfully than CM due to an unknown factor.</w:t>
       </w:r>
     </w:p>
     <w:p>
@@ -2634,7 +2533,344 @@
           <w:noProof/>
         </w:rPr>
         <w:drawing>
-          <wp:inline distT="0" distB="0" distL="0" distR="0" wp14:anchorId="2935E330" wp14:editId="13596642">
+          <wp:inline distT="0" distB="0" distL="0" distR="0">
+            <wp:extent cx="3657600" cy="5486400"/>
+            <wp:effectExtent l="0" t="0" r="0" b="0"/>
+            <wp:docPr id="9" name="Picture 9" descr="D:\workspace\mamba\simarba\analysis\invasion_SIMvsCMvsNM_pop_1e5_2014-02-23.png"/>
+            <wp:cNvGraphicFramePr>
+              <a:graphicFrameLocks xmlns:a="http://schemas.openxmlformats.org/drawingml/2006/main" noChangeAspect="1"/>
+            </wp:cNvGraphicFramePr>
+            <a:graphic xmlns:a="http://schemas.openxmlformats.org/drawingml/2006/main">
+              <a:graphicData uri="http://schemas.openxmlformats.org/drawingml/2006/picture">
+                <pic:pic xmlns:pic="http://schemas.openxmlformats.org/drawingml/2006/picture">
+                  <pic:nvPicPr>
+                    <pic:cNvPr id="0" name="Picture 7" descr="D:\workspace\mamba\simarba\analysis\invasion_SIMvsCMvsNM_pop_1e5_2014-02-23.png"/>
+                    <pic:cNvPicPr>
+                      <a:picLocks noChangeAspect="1" noChangeArrowheads="1"/>
+                    </pic:cNvPicPr>
+                  </pic:nvPicPr>
+                  <pic:blipFill>
+                    <a:blip r:embed="rId10" cstate="print">
+                      <a:extLst>
+                        <a:ext uri="{28A0092B-C50C-407E-A947-70E740481C1C}">
+                          <a14:useLocalDpi xmlns:a14="http://schemas.microsoft.com/office/drawing/2010/main" val="0"/>
+                        </a:ext>
+                      </a:extLst>
+                    </a:blip>
+                    <a:srcRect/>
+                    <a:stretch>
+                      <a:fillRect/>
+                    </a:stretch>
+                  </pic:blipFill>
+                  <pic:spPr bwMode="auto">
+                    <a:xfrm>
+                      <a:off x="0" y="0"/>
+                      <a:ext cx="3657600" cy="5486400"/>
+                    </a:xfrm>
+                    <a:prstGeom prst="rect">
+                      <a:avLst/>
+                    </a:prstGeom>
+                    <a:noFill/>
+                    <a:ln>
+                      <a:noFill/>
+                    </a:ln>
+                  </pic:spPr>
+                </pic:pic>
+              </a:graphicData>
+            </a:graphic>
+          </wp:inline>
+        </w:drawing>
+      </w:r>
+    </w:p>
+    <w:p>
+      <w:pPr>
+        <w:pStyle w:val="Caption"/>
+        <w:jc w:val="center"/>
+      </w:pPr>
+      <w:bookmarkStart w:id="16" w:name="_Ref381104804"/>
+      <w:r>
+        <w:t xml:space="preserve">Figure </w:t>
+      </w:r>
+      <w:fldSimple w:instr=" SEQ Figure \* ARABIC ">
+        <w:r>
+          <w:rPr>
+            <w:noProof/>
+          </w:rPr>
+          <w:t>2</w:t>
+        </w:r>
+      </w:fldSimple>
+      <w:bookmarkEnd w:id="16"/>
+      <w:r>
+        <w:t xml:space="preserve"> - </w:t>
+      </w:r>
+      <w:r>
+        <w:t>invasion_SIMvsCMvsNM_pop_1e5_2014-02-23</w:t>
+      </w:r>
+    </w:p>
+    <w:p/>
+    <w:p>
+      <w:r>
+        <w:t>The effect of population size on the dynamics is explored in Figure 3. As the population size increases (from left to right) the effect of recombination on the fixation probability is stronger: with 10</w:t>
+      </w:r>
+      <w:r>
+        <w:rPr>
+          <w:vertAlign w:val="superscript"/>
+        </w:rPr>
+        <w:t>5</w:t>
+      </w:r>
+      <w:r>
+        <w:t xml:space="preserve"> individuals, recombination only mildly affects the fixation probabilities with τ=10; with 10</w:t>
+      </w:r>
+      <w:r>
+        <w:rPr>
+          <w:vertAlign w:val="superscript"/>
+        </w:rPr>
+        <w:t>7</w:t>
+      </w:r>
+      <w:r>
+        <w:t xml:space="preserve"> individuals recombination has a very significant effect. For example, the fixation probability of SIM </w:t>
+      </w:r>
+      <w:r>
+        <w:lastRenderedPageBreak/>
+        <w:t>with τ=5 and N=10</w:t>
+      </w:r>
+      <w:r>
+        <w:rPr>
+          <w:vertAlign w:val="superscript"/>
+        </w:rPr>
+        <w:t>7</w:t>
+      </w:r>
+      <w:r>
+        <w:t xml:space="preserve"> decreases from ~0.75 to ~0.31 when the recombination rate increases from 0 to 0.3, whereas there is no effect at all with N=10</w:t>
+      </w:r>
+      <w:r>
+        <w:rPr>
+          <w:vertAlign w:val="superscript"/>
+        </w:rPr>
+        <w:t>5</w:t>
+      </w:r>
+      <w:r>
+        <w:t>. This effect is similar for SIM and CM.</w:t>
+      </w:r>
+    </w:p>
+    <w:p>
+      <w:pPr>
+        <w:keepNext/>
+        <w:jc w:val="center"/>
+      </w:pPr>
+      <w:bookmarkStart w:id="17" w:name="_GoBack"/>
+      <w:bookmarkEnd w:id="17"/>
+      <w:r>
+        <w:rPr>
+          <w:noProof/>
+        </w:rPr>
+        <w:drawing>
+          <wp:inline distT="0" distB="0" distL="0" distR="0" wp14:anchorId="75747D7E" wp14:editId="10FF4330">
+            <wp:extent cx="3657600" cy="5486400"/>
+            <wp:effectExtent l="0" t="0" r="0" b="0"/>
+            <wp:docPr id="6" name="Picture 6" descr="D:\workspace\mamba\simarba\analysis\invasion_SIMvsCMvsNM_pop_sizes_2014-02-23.png"/>
+            <wp:cNvGraphicFramePr>
+              <a:graphicFrameLocks xmlns:a="http://schemas.openxmlformats.org/drawingml/2006/main" noChangeAspect="1"/>
+            </wp:cNvGraphicFramePr>
+            <a:graphic xmlns:a="http://schemas.openxmlformats.org/drawingml/2006/main">
+              <a:graphicData uri="http://schemas.openxmlformats.org/drawingml/2006/picture">
+                <pic:pic xmlns:pic="http://schemas.openxmlformats.org/drawingml/2006/picture">
+                  <pic:nvPicPr>
+                    <pic:cNvPr id="0" name="Picture 5" descr="D:\workspace\mamba\simarba\analysis\invasion_SIMvsCMvsNM_pop_sizes_2014-02-23.png"/>
+                    <pic:cNvPicPr>
+                      <a:picLocks noChangeAspect="1" noChangeArrowheads="1"/>
+                    </pic:cNvPicPr>
+                  </pic:nvPicPr>
+                  <pic:blipFill>
+                    <a:blip r:embed="rId11" cstate="print">
+                      <a:extLst>
+                        <a:ext uri="{28A0092B-C50C-407E-A947-70E740481C1C}">
+                          <a14:useLocalDpi xmlns:a14="http://schemas.microsoft.com/office/drawing/2010/main" val="0"/>
+                        </a:ext>
+                      </a:extLst>
+                    </a:blip>
+                    <a:srcRect/>
+                    <a:stretch>
+                      <a:fillRect/>
+                    </a:stretch>
+                  </pic:blipFill>
+                  <pic:spPr bwMode="auto">
+                    <a:xfrm>
+                      <a:off x="0" y="0"/>
+                      <a:ext cx="3657600" cy="5486400"/>
+                    </a:xfrm>
+                    <a:prstGeom prst="rect">
+                      <a:avLst/>
+                    </a:prstGeom>
+                    <a:noFill/>
+                    <a:ln>
+                      <a:noFill/>
+                    </a:ln>
+                  </pic:spPr>
+                </pic:pic>
+              </a:graphicData>
+            </a:graphic>
+          </wp:inline>
+        </w:drawing>
+      </w:r>
+    </w:p>
+    <w:p>
+      <w:pPr>
+        <w:pStyle w:val="Caption"/>
+        <w:jc w:val="center"/>
+      </w:pPr>
+      <w:r>
+        <w:t xml:space="preserve">Figure </w:t>
+      </w:r>
+      <w:fldSimple w:instr=" SEQ Figure \* ARABIC ">
+        <w:r>
+          <w:rPr>
+            <w:noProof/>
+          </w:rPr>
+          <w:t>3</w:t>
+        </w:r>
+      </w:fldSimple>
+      <w:r>
+        <w:t xml:space="preserve"> - </w:t>
+      </w:r>
+      <w:r>
+        <w:t>invasion_SIMvsCMvsNM_pop_sizes_2014-02-23</w:t>
+      </w:r>
+    </w:p>
+    <w:p>
+      <w:pPr>
+        <w:pStyle w:val="Heading2"/>
+        <w:rPr>
+          <w:rFonts w:asciiTheme="minorHAnsi" w:hAnsiTheme="minorHAnsi"/>
+        </w:rPr>
+      </w:pPr>
+      <w:r>
+        <w:rPr>
+          <w:rFonts w:asciiTheme="minorHAnsi" w:hAnsiTheme="minorHAnsi"/>
+        </w:rPr>
+        <w:t xml:space="preserve">Co-evolution of mutators and </w:t>
+      </w:r>
+      <w:proofErr w:type="spellStart"/>
+      <w:r>
+        <w:rPr>
+          <w:rFonts w:asciiTheme="minorHAnsi" w:hAnsiTheme="minorHAnsi"/>
+        </w:rPr>
+        <w:t>recombinators</w:t>
+      </w:r>
+      <w:proofErr w:type="spellEnd"/>
+    </w:p>
+    <w:p>
+      <w:r>
+        <w:t xml:space="preserve">We experimented with simulations in which a mutator allele is also a </w:t>
+      </w:r>
+      <w:proofErr w:type="spellStart"/>
+      <w:r>
+        <w:t>recombinator</w:t>
+      </w:r>
+      <w:proofErr w:type="spellEnd"/>
+      <w:r>
+        <w:t xml:space="preserve"> allele – an allele that increases the recombination rate, either constitutively (CR) or under stress (SIR). The first finding is that the success of </w:t>
+      </w:r>
+      <w:proofErr w:type="spellStart"/>
+      <w:r>
+        <w:t>recombinators</w:t>
+      </w:r>
+      <w:proofErr w:type="spellEnd"/>
+      <w:r>
+        <w:t xml:space="preserve"> depends on the baseline recombination rate – it is only significant when the recombination rate of the entire population is </w:t>
+      </w:r>
+      <w:r>
+        <w:t xml:space="preserve">as high as the mutation rate. Second, CM is more successful with the hyper-recombination strategy- it is advantageous rather than disadvantageous, but it is still less successful then SIM, which is very advantageous with hyper-recombination. This difference between CM and SIM, again, disappears when all mutations are </w:t>
+      </w:r>
+      <w:r>
+        <w:lastRenderedPageBreak/>
+        <w:t xml:space="preserve">beneficial, in which case both mutators are highly successful with and without hyper-recombination, while the non-mutator </w:t>
+      </w:r>
+      <w:proofErr w:type="spellStart"/>
+      <w:r>
+        <w:t>recombinator</w:t>
+      </w:r>
+      <w:proofErr w:type="spellEnd"/>
+      <w:r>
+        <w:t xml:space="preserve"> is successful but not as much. </w:t>
+      </w:r>
+    </w:p>
+    <w:p>
+      <w:pPr>
+        <w:pStyle w:val="Heading2"/>
+        <w:rPr>
+          <w:rFonts w:asciiTheme="minorHAnsi" w:hAnsiTheme="minorHAnsi"/>
+        </w:rPr>
+      </w:pPr>
+      <w:r>
+        <w:rPr>
+          <w:rFonts w:asciiTheme="minorHAnsi" w:hAnsiTheme="minorHAnsi"/>
+        </w:rPr>
+        <w:t>Stress-induced strategies</w:t>
+      </w:r>
+    </w:p>
+    <w:p>
+      <w:r>
+        <w:t xml:space="preserve">We compared the success of the different stress-induced strategies: stress-induced mutagenesis with normal recombination (SIM-NR), stress-induced recombination with normal mutagenesis (NM-SIR), and the combination of both (SIM-SIR). As we described above, SIM-NR is successful regardless of the recombination rate of the population (for rare recombination, r&lt;0.03) and NM-SIR is successful when the population recombination is high enough (or, when the recombination rate in hyper-recombination state is high enough, roughly </w:t>
+      </w:r>
+      <w:proofErr w:type="spellStart"/>
+      <w:r>
+        <w:t>ϕr</w:t>
+      </w:r>
+      <w:proofErr w:type="spellEnd"/>
+      <w:r>
+        <w:t xml:space="preserve">&gt;0.01). The case of SIM-SIR is interesting, because in bacteria some of the mechanisms that </w:t>
+      </w:r>
+      <w:r>
+        <w:t xml:space="preserve">induce mutagenesis under stress are recombination dependent [REF], so increases in recombination rate are suggested to correlate with increases in mutation rate. Our results show that the advantages of SIM and SIR are roughly </w:t>
+      </w:r>
+      <w:proofErr w:type="gramStart"/>
+      <w:r>
+        <w:t>additive</w:t>
+      </w:r>
+      <w:proofErr w:type="gramEnd"/>
+      <w:r>
+        <w:t xml:space="preserve"> and that the SIM-SIR strategy is more successful than other stress-induced strategies (</w:t>
+      </w:r>
+      <w:r>
+        <w:fldChar w:fldCharType="begin"/>
+      </w:r>
+      <w:r>
+        <w:instrText xml:space="preserve"> REF _Ref370204615 \h </w:instrText>
+      </w:r>
+      <w:r>
+        <w:instrText xml:space="preserve"> \* MERGEFORMAT </w:instrText>
+      </w:r>
+      <w:r>
+        <w:fldChar w:fldCharType="separate"/>
+      </w:r>
+      <w:r>
+        <w:t xml:space="preserve">Figure </w:t>
+      </w:r>
+      <w:r>
+        <w:rPr>
+          <w:noProof/>
+        </w:rPr>
+        <w:t>2</w:t>
+      </w:r>
+      <w:r>
+        <w:fldChar w:fldCharType="end"/>
+      </w:r>
+      <w:r>
+        <w:t>).</w:t>
+      </w:r>
+    </w:p>
+    <w:p>
+      <w:pPr>
+        <w:keepNext/>
+        <w:jc w:val="center"/>
+      </w:pPr>
+      <w:r>
+        <w:rPr>
+          <w:noProof/>
+        </w:rPr>
+        <w:drawing>
+          <wp:inline distT="0" distB="0" distL="0" distR="0" wp14:anchorId="2BC13805" wp14:editId="2E8ED868">
             <wp:extent cx="4069251" cy="2880000"/>
             <wp:effectExtent l="0" t="0" r="7620" b="0"/>
             <wp:docPr id="2" name="Picture 2" descr="D:\workspace\mamba\simarba\analysis\invasion_26_05_2013_sim_sir.tiff"/>
@@ -2651,7 +2887,7 @@
                     </pic:cNvPicPr>
                   </pic:nvPicPr>
                   <pic:blipFill>
-                    <a:blip r:embed="rId10" cstate="print">
+                    <a:blip r:embed="rId12" cstate="print">
                       <a:extLst>
                         <a:ext uri="{28A0092B-C50C-407E-A947-70E740481C1C}">
                           <a14:useLocalDpi xmlns:a14="http://schemas.microsoft.com/office/drawing/2010/main" val="0"/>
@@ -2688,19 +2924,32 @@
         <w:pStyle w:val="Caption"/>
         <w:jc w:val="center"/>
       </w:pPr>
-      <w:bookmarkStart w:id="17" w:name="_Ref370204615"/>
+      <w:bookmarkStart w:id="18" w:name="_Ref370204615"/>
       <w:r>
         <w:t xml:space="preserve">Figure </w:t>
       </w:r>
-      <w:fldSimple w:instr=" SEQ Figure \* ARABIC ">
-        <w:r>
-          <w:rPr>
-            <w:noProof/>
-          </w:rPr>
-          <w:t>2</w:t>
-        </w:r>
-      </w:fldSimple>
-      <w:bookmarkEnd w:id="17"/>
+      <w:r>
+        <w:fldChar w:fldCharType="begin"/>
+      </w:r>
+      <w:r>
+        <w:instrText xml:space="preserve"> SEQ Figure \* ARABIC </w:instrText>
+      </w:r>
+      <w:r>
+        <w:fldChar w:fldCharType="separate"/>
+      </w:r>
+      <w:r>
+        <w:rPr>
+          <w:noProof/>
+        </w:rPr>
+        <w:t>4</w:t>
+      </w:r>
+      <w:r>
+        <w:rPr>
+          <w:noProof/>
+        </w:rPr>
+        <w:fldChar w:fldCharType="end"/>
+      </w:r>
+      <w:bookmarkEnd w:id="18"/>
       <w:r>
         <w:t xml:space="preserve"> - invasion_26_05_2013_sim_sir</w:t>
       </w:r>
@@ -2716,7 +2965,6 @@
         <w:rPr>
           <w:rFonts w:asciiTheme="minorHAnsi" w:hAnsiTheme="minorHAnsi"/>
         </w:rPr>
-        <w:lastRenderedPageBreak/>
         <w:t>Discussion</w:t>
       </w:r>
       <w:bookmarkEnd w:id="15"/>
@@ -2833,7 +3081,11 @@
         <w:t>?</w:t>
       </w:r>
       <w:r>
-        <w:t xml:space="preserve"> Similarly, chemotherapy and radiation are predicted to induce hypermutation in cancer cells, thereby promoting the acquisition of drug-resistance, cancer progression and metastasis </w:t>
+        <w:t xml:space="preserve"> Similarly, chemotherapy and </w:t>
+      </w:r>
+      <w:r>
+        <w:lastRenderedPageBreak/>
+        <w:t xml:space="preserve">radiation are predicted to induce hypermutation in cancer cells, thereby promoting the acquisition of drug-resistance, cancer progression and metastasis </w:t>
       </w:r>
       <w:r>
         <w:fldChar w:fldCharType="begin" w:fldLock="1"/>
@@ -3005,7 +3257,6 @@
     <w:p/>
     <w:p>
       <w:r>
-        <w:lastRenderedPageBreak/>
         <w:t xml:space="preserve">//Nevertheless, in a previous study we have shown that if mutation rates are increased in individuals with below average fitness and reduced in individuals with above average fitness, then the mutation load actually decreases </w:t>
       </w:r>
       <w:r>
@@ -3047,6 +3298,7 @@
     <w:p/>
     <w:p>
       <w:r>
+        <w:lastRenderedPageBreak/>
         <w:t xml:space="preserve">Recombination occurs by bacterial transformation </w:t>
       </w:r>
       <w:r>
@@ -3244,16 +3496,16 @@
           <w:rFonts w:asciiTheme="minorHAnsi" w:hAnsiTheme="minorHAnsi"/>
         </w:rPr>
       </w:pPr>
-      <w:bookmarkStart w:id="18" w:name="h.34m4hofc43lp"/>
-      <w:bookmarkStart w:id="19" w:name="_Toc336511474"/>
-      <w:bookmarkEnd w:id="18"/>
+      <w:bookmarkStart w:id="19" w:name="h.34m4hofc43lp"/>
+      <w:bookmarkStart w:id="20" w:name="_Toc336511474"/>
+      <w:bookmarkEnd w:id="19"/>
       <w:r>
         <w:rPr>
           <w:rFonts w:asciiTheme="minorHAnsi" w:hAnsiTheme="minorHAnsi"/>
         </w:rPr>
         <w:t>References</w:t>
       </w:r>
-      <w:bookmarkEnd w:id="19"/>
+      <w:bookmarkEnd w:id="20"/>
     </w:p>
     <w:p>
       <w:pPr>
@@ -3263,14 +3515,14 @@
           <w:rFonts w:asciiTheme="minorHAnsi" w:hAnsiTheme="minorHAnsi"/>
         </w:rPr>
       </w:pPr>
-      <w:bookmarkStart w:id="20" w:name="_Toc336511475"/>
+      <w:bookmarkStart w:id="21" w:name="_Toc336511475"/>
       <w:r>
         <w:rPr>
           <w:rFonts w:asciiTheme="minorHAnsi" w:hAnsiTheme="minorHAnsi"/>
         </w:rPr>
         <w:t>Figures</w:t>
       </w:r>
-      <w:bookmarkEnd w:id="20"/>
+      <w:bookmarkEnd w:id="21"/>
     </w:p>
     <w:p>
       <w:pPr>
@@ -3292,7 +3544,7 @@
           <w:rFonts w:asciiTheme="minorHAnsi" w:hAnsiTheme="minorHAnsi"/>
         </w:rPr>
       </w:pPr>
-      <w:bookmarkStart w:id="21" w:name="_Toc336511476"/>
+      <w:bookmarkStart w:id="22" w:name="_Toc336511476"/>
       <w:r>
         <w:rPr>
           <w:rFonts w:asciiTheme="minorHAnsi" w:hAnsiTheme="minorHAnsi"/>
@@ -3300,14 +3552,14 @@
         <w:lastRenderedPageBreak/>
         <w:t>Tables</w:t>
       </w:r>
-      <w:bookmarkEnd w:id="21"/>
+      <w:bookmarkEnd w:id="22"/>
     </w:p>
     <w:p>
       <w:pPr>
         <w:pStyle w:val="Caption"/>
         <w:divId w:val="1620528373"/>
       </w:pPr>
-      <w:bookmarkStart w:id="22" w:name="_Ref332543851"/>
+      <w:bookmarkStart w:id="23" w:name="_Ref332543851"/>
       <w:proofErr w:type="gramStart"/>
       <w:r>
         <w:t xml:space="preserve">Table </w:t>
@@ -3327,7 +3579,7 @@
       <w:r>
         <w:fldChar w:fldCharType="end"/>
       </w:r>
-      <w:bookmarkEnd w:id="22"/>
+      <w:bookmarkEnd w:id="23"/>
       <w:r>
         <w:t>.</w:t>
       </w:r>
@@ -5878,10 +6130,10 @@
       </w:pPr>
     </w:p>
     <w:sectPr>
-      <w:headerReference w:type="even" r:id="rId11"/>
-      <w:headerReference w:type="default" r:id="rId12"/>
-      <w:footerReference w:type="even" r:id="rId13"/>
-      <w:footerReference w:type="default" r:id="rId14"/>
+      <w:headerReference w:type="even" r:id="rId13"/>
+      <w:headerReference w:type="default" r:id="rId14"/>
+      <w:footerReference w:type="even" r:id="rId15"/>
+      <w:footerReference w:type="default" r:id="rId16"/>
       <w:pgSz w:w="11906" w:h="16838"/>
       <w:pgMar w:top="1440" w:right="1440" w:bottom="1440" w:left="1440" w:header="708" w:footer="708" w:gutter="0"/>
       <w:cols w:space="708"/>
@@ -5979,7 +6231,7 @@
       <w:rPr>
         <w:noProof/>
       </w:rPr>
-      <w:t>9</w:t>
+      <w:t>7</w:t>
     </w:r>
     <w:r>
       <w:fldChar w:fldCharType="end"/>
@@ -6039,7 +6291,7 @@
       <w:rPr>
         <w:noProof/>
       </w:rPr>
-      <w:t>February 23, 2014</w:t>
+      <w:t>February 25, 2014</w:t>
     </w:r>
     <w:r>
       <w:fldChar w:fldCharType="end"/>
@@ -8742,7 +8994,7 @@
 </file>
 
 <file path=customXml/itemProps1.xml><?xml version="1.0" encoding="utf-8"?>
-<ds:datastoreItem xmlns:ds="http://schemas.openxmlformats.org/officeDocument/2006/customXml" ds:itemID="{EA7BFA05-992B-46CD-B55C-9521E845382C}">
+<ds:datastoreItem xmlns:ds="http://schemas.openxmlformats.org/officeDocument/2006/customXml" ds:itemID="{E7298C51-B506-4E5C-8FDF-F1F9FE26C3DB}">
   <ds:schemaRefs>
     <ds:schemaRef ds:uri="http://schemas.openxmlformats.org/officeDocument/2006/bibliography"/>
   </ds:schemaRefs>

</xml_diff>

<commit_message>
fig 4 and 5 - recombinators
</commit_message>
<xml_diff>
--- a/simarba/manuscript/ms.docx
+++ b/simarba/manuscript/ms.docx
@@ -2504,23 +2504,11 @@
         <w:fldChar w:fldCharType="end"/>
       </w:r>
       <w:r>
-        <w:t xml:space="preserve"> shows that when 9 out of 10 mutations are deleterious </w:t>
-      </w:r>
-      <w:r>
-        <w:t>(β=0.1; left panel)</w:t>
-      </w:r>
-      <w:r>
-        <w:t xml:space="preserve"> SIM (solid blue lines) has a higher fixation </w:t>
+        <w:t xml:space="preserve"> shows that when 9 out of 10 mutations are deleterious (β=0.1; left panel) SIM (solid blue lines) has a higher fixation </w:t>
       </w:r>
       <w:r>
         <w:lastRenderedPageBreak/>
-        <w:t xml:space="preserve">probability than CM (dashed red lines). However, when all mutations are beneficial </w:t>
-      </w:r>
-      <w:r>
-        <w:t>(β=1; right panel)</w:t>
-      </w:r>
-      <w:r>
-        <w:t>, there is no difference between SIM and CM. Therefore, if there are no deleterious mutations, there is no difference between CM and SIM – therefore we conclude that the advantage of SIM over CM is that it doesn't generate as much deleterious mutations – due to lower mutation rates in adapted individuals. Alternatively, the reason could be that SIM purges deleterious mutations more successfully than CM due to an unknown factor.</w:t>
+        <w:t>probability than CM (dashed red lines). However, when all mutations are beneficial (β=1; right panel), there is no difference between SIM and CM. Therefore, if there are no deleterious mutations, there is no difference between CM and SIM – therefore we conclude that the advantage of SIM over CM is that it doesn't generate as much deleterious mutations – due to lower mutation rates in adapted individuals. Alternatively, the reason could be that SIM purges deleterious mutations more successfully than CM due to an unknown factor.</w:t>
       </w:r>
     </w:p>
     <w:p>
@@ -2658,8 +2646,6 @@
         <w:keepNext/>
         <w:jc w:val="center"/>
       </w:pPr>
-      <w:bookmarkStart w:id="17" w:name="_GoBack"/>
-      <w:bookmarkEnd w:id="17"/>
       <w:r>
         <w:rPr>
           <w:noProof/>
@@ -2744,56 +2730,6 @@
           <w:rFonts w:asciiTheme="minorHAnsi" w:hAnsiTheme="minorHAnsi"/>
         </w:rPr>
       </w:pPr>
-      <w:r>
-        <w:rPr>
-          <w:rFonts w:asciiTheme="minorHAnsi" w:hAnsiTheme="minorHAnsi"/>
-        </w:rPr>
-        <w:t xml:space="preserve">Co-evolution of mutators and </w:t>
-      </w:r>
-      <w:proofErr w:type="spellStart"/>
-      <w:r>
-        <w:rPr>
-          <w:rFonts w:asciiTheme="minorHAnsi" w:hAnsiTheme="minorHAnsi"/>
-        </w:rPr>
-        <w:t>recombinators</w:t>
-      </w:r>
-      <w:proofErr w:type="spellEnd"/>
-    </w:p>
-    <w:p>
-      <w:r>
-        <w:t xml:space="preserve">We experimented with simulations in which a mutator allele is also a </w:t>
-      </w:r>
-      <w:proofErr w:type="spellStart"/>
-      <w:r>
-        <w:t>recombinator</w:t>
-      </w:r>
-      <w:proofErr w:type="spellEnd"/>
-      <w:r>
-        <w:t xml:space="preserve"> allele – an allele that increases the recombination rate, either constitutively (CR) or under stress (SIR). The first finding is that the success of </w:t>
-      </w:r>
-      <w:proofErr w:type="spellStart"/>
-      <w:r>
-        <w:t>recombinators</w:t>
-      </w:r>
-      <w:proofErr w:type="spellEnd"/>
-      <w:r>
-        <w:t xml:space="preserve"> depends on the baseline recombination rate – it is only significant when the recombination rate of the entire population is </w:t>
-      </w:r>
-      <w:r>
-        <w:t xml:space="preserve">as high as the mutation rate. Second, CM is more successful with the hyper-recombination strategy- it is advantageous rather than disadvantageous, but it is still less successful then SIM, which is very advantageous with hyper-recombination. This difference between CM and SIM, again, disappears when all mutations are </w:t>
-      </w:r>
-      <w:r>
-        <w:lastRenderedPageBreak/>
-        <w:t xml:space="preserve">beneficial, in which case both mutators are highly successful with and without hyper-recombination, while the non-mutator </w:t>
-      </w:r>
-      <w:proofErr w:type="spellStart"/>
-      <w:r>
-        <w:t>recombinator</w:t>
-      </w:r>
-      <w:proofErr w:type="spellEnd"/>
-      <w:r>
-        <w:t xml:space="preserve"> is successful but not as much. </w:t>
-      </w:r>
     </w:p>
     <w:p>
       <w:pPr>
@@ -2806,58 +2742,59 @@
         <w:rPr>
           <w:rFonts w:asciiTheme="minorHAnsi" w:hAnsiTheme="minorHAnsi"/>
         </w:rPr>
-        <w:t>Stress-induced strategies</w:t>
-      </w:r>
+        <w:t xml:space="preserve">Co-evolution of mutators and </w:t>
+      </w:r>
+      <w:proofErr w:type="spellStart"/>
+      <w:r>
+        <w:rPr>
+          <w:rFonts w:asciiTheme="minorHAnsi" w:hAnsiTheme="minorHAnsi"/>
+        </w:rPr>
+        <w:t>recombinators</w:t>
+      </w:r>
+      <w:proofErr w:type="spellEnd"/>
     </w:p>
     <w:p>
       <w:r>
-        <w:t xml:space="preserve">We compared the success of the different stress-induced strategies: stress-induced mutagenesis with normal recombination (SIM-NR), stress-induced recombination with normal mutagenesis (NM-SIR), and the combination of both (SIM-SIR). As we described above, SIM-NR is successful regardless of the recombination rate of the population (for rare recombination, r&lt;0.03) and NM-SIR is successful when the population recombination is high enough (or, when the recombination rate in hyper-recombination state is high enough, roughly </w:t>
+        <w:t>Figure 4 shows results of simulations of competitions between alleles which modify the recombination rate – "</w:t>
       </w:r>
       <w:proofErr w:type="spellStart"/>
       <w:r>
-        <w:t>ϕr</w:t>
+        <w:t>recombinator</w:t>
       </w:r>
       <w:proofErr w:type="spellEnd"/>
       <w:r>
-        <w:t xml:space="preserve">&gt;0.01). The case of SIM-SIR is interesting, because in bacteria some of the mechanisms that </w:t>
-      </w:r>
-      <w:r>
-        <w:t xml:space="preserve">induce mutagenesis under stress are recombination dependent [REF], so increases in recombination rate are suggested to correlate with increases in mutation rate. Our results show that the advantages of SIM and SIR are roughly </w:t>
-      </w:r>
-      <w:proofErr w:type="gramStart"/>
-      <w:r>
-        <w:t>additive</w:t>
-      </w:r>
-      <w:proofErr w:type="gramEnd"/>
-      <w:r>
-        <w:t xml:space="preserve"> and that the SIM-SIR strategy is more successful than other stress-induced strategies (</w:t>
-      </w:r>
-      <w:r>
-        <w:fldChar w:fldCharType="begin"/>
-      </w:r>
-      <w:r>
-        <w:instrText xml:space="preserve"> REF _Ref370204615 \h </w:instrText>
-      </w:r>
-      <w:r>
-        <w:instrText xml:space="preserve"> \* MERGEFORMAT </w:instrText>
-      </w:r>
-      <w:r>
-        <w:fldChar w:fldCharType="separate"/>
-      </w:r>
-      <w:r>
-        <w:t xml:space="preserve">Figure </w:t>
-      </w:r>
-      <w:r>
-        <w:rPr>
-          <w:noProof/>
-        </w:rPr>
-        <w:t>2</w:t>
-      </w:r>
-      <w:r>
-        <w:fldChar w:fldCharType="end"/>
-      </w:r>
-      <w:r>
-        <w:t>).</w:t>
+        <w:t xml:space="preserve">" alleles. Both </w:t>
+      </w:r>
+      <w:r>
+        <w:t>constitutive</w:t>
+      </w:r>
+      <w:r>
+        <w:t xml:space="preserve"> </w:t>
+      </w:r>
+      <w:proofErr w:type="spellStart"/>
+      <w:r>
+        <w:t>recombinators</w:t>
+      </w:r>
+      <w:proofErr w:type="spellEnd"/>
+      <w:r>
+        <w:t xml:space="preserve"> (CR) and stress-induced </w:t>
+      </w:r>
+      <w:proofErr w:type="spellStart"/>
+      <w:r>
+        <w:t>recombinators</w:t>
+      </w:r>
+      <w:proofErr w:type="spellEnd"/>
+      <w:r>
+        <w:t xml:space="preserve"> </w:t>
+      </w:r>
+      <w:r>
+        <w:t>(SIR)</w:t>
+      </w:r>
+      <w:r>
+        <w:t xml:space="preserve"> win competitions against wildtype, and their advantage increases with the baseline recombination rate and the population size</w:t>
+      </w:r>
+      <w:r>
+        <w:t xml:space="preserve">. </w:t>
       </w:r>
     </w:p>
     <w:p>
@@ -2869,11 +2806,12 @@
         <w:rPr>
           <w:noProof/>
         </w:rPr>
+        <w:lastRenderedPageBreak/>
         <w:drawing>
-          <wp:inline distT="0" distB="0" distL="0" distR="0" wp14:anchorId="2BC13805" wp14:editId="2E8ED868">
-            <wp:extent cx="4069251" cy="2880000"/>
-            <wp:effectExtent l="0" t="0" r="7620" b="0"/>
-            <wp:docPr id="2" name="Picture 2" descr="D:\workspace\mamba\simarba\analysis\invasion_26_05_2013_sim_sir.tiff"/>
+          <wp:inline distT="0" distB="0" distL="0" distR="0" wp14:anchorId="644C271B" wp14:editId="588535F6">
+            <wp:extent cx="3657600" cy="5486400"/>
+            <wp:effectExtent l="0" t="0" r="0" b="0"/>
+            <wp:docPr id="10" name="Picture 10" descr="D:\workspace\mamba\simarba\analysis\invasion_SIRvsCR_pop_sizes_2014-02-26.png"/>
             <wp:cNvGraphicFramePr>
               <a:graphicFrameLocks xmlns:a="http://schemas.openxmlformats.org/drawingml/2006/main" noChangeAspect="1"/>
             </wp:cNvGraphicFramePr>
@@ -2881,7 +2819,7 @@
               <a:graphicData uri="http://schemas.openxmlformats.org/drawingml/2006/picture">
                 <pic:pic xmlns:pic="http://schemas.openxmlformats.org/drawingml/2006/picture">
                   <pic:nvPicPr>
-                    <pic:cNvPr id="0" name="Picture 1" descr="D:\workspace\mamba\simarba\analysis\invasion_26_05_2013_sim_sir.tiff"/>
+                    <pic:cNvPr id="0" name="Picture 8" descr="D:\workspace\mamba\simarba\analysis\invasion_SIRvsCR_pop_sizes_2014-02-26.png"/>
                     <pic:cNvPicPr>
                       <a:picLocks noChangeAspect="1" noChangeArrowheads="1"/>
                     </pic:cNvPicPr>
@@ -2902,7 +2840,7 @@
                   <pic:spPr bwMode="auto">
                     <a:xfrm>
                       <a:off x="0" y="0"/>
-                      <a:ext cx="4069251" cy="2880000"/>
+                      <a:ext cx="3657600" cy="5486400"/>
                     </a:xfrm>
                     <a:prstGeom prst="rect">
                       <a:avLst/>
@@ -2924,34 +2862,153 @@
         <w:pStyle w:val="Caption"/>
         <w:jc w:val="center"/>
       </w:pPr>
-      <w:bookmarkStart w:id="18" w:name="_Ref370204615"/>
       <w:r>
         <w:t xml:space="preserve">Figure </w:t>
       </w:r>
-      <w:r>
-        <w:fldChar w:fldCharType="begin"/>
-      </w:r>
-      <w:r>
-        <w:instrText xml:space="preserve"> SEQ Figure \* ARABIC </w:instrText>
-      </w:r>
-      <w:r>
-        <w:fldChar w:fldCharType="separate"/>
-      </w:r>
+      <w:fldSimple w:instr=" SEQ Figure \* ARABIC ">
+        <w:r>
+          <w:rPr>
+            <w:noProof/>
+          </w:rPr>
+          <w:t>4</w:t>
+        </w:r>
+      </w:fldSimple>
+      <w:r>
+        <w:t xml:space="preserve"> - </w:t>
+      </w:r>
+      <w:r>
+        <w:t>invasion_SIRvsCR_pop_sizes_2014-02-26</w:t>
+      </w:r>
+    </w:p>
+    <w:p/>
+    <w:p>
+      <w:r>
+        <w:t>When a modifier allele affects both the mutation and the recombination rate, there is a more complex dynamic (Figure 5). For a smaller population size (10</w:t>
+      </w:r>
+      <w:r>
+        <w:rPr>
+          <w:vertAlign w:val="superscript"/>
+        </w:rPr>
+        <w:t>5</w:t>
+      </w:r>
+      <w:r>
+        <w:t xml:space="preserve">), SIM (with NR, CR or SIR) is the most successful, and if </w:t>
+      </w:r>
+      <w:proofErr w:type="gramStart"/>
+      <w:r>
+        <w:t>its</w:t>
+      </w:r>
+      <w:proofErr w:type="gramEnd"/>
+      <w:r>
+        <w:t xml:space="preserve"> combined with a </w:t>
+      </w:r>
+      <w:proofErr w:type="spellStart"/>
+      <w:r>
+        <w:t>recombinator</w:t>
+      </w:r>
+      <w:proofErr w:type="spellEnd"/>
+      <w:r>
+        <w:t xml:space="preserve"> (CR or SIR) its success increases with the baseline recombination rate. For a larger population size (10</w:t>
+      </w:r>
+      <w:r>
+        <w:rPr>
+          <w:vertAlign w:val="superscript"/>
+        </w:rPr>
+        <w:t>6</w:t>
+      </w:r>
+      <w:r>
+        <w:t xml:space="preserve">), this advantage of SIM over NM diminishes, and it is as good as NM with a </w:t>
+      </w:r>
+      <w:proofErr w:type="spellStart"/>
+      <w:r>
+        <w:t>recombinator</w:t>
+      </w:r>
+      <w:proofErr w:type="spellEnd"/>
+      <w:r>
+        <w:t xml:space="preserve"> and worse without one. However, CM is always less successful then SIM and NM. </w:t>
+      </w:r>
+    </w:p>
+    <w:p>
+      <w:pPr>
+        <w:keepNext/>
+        <w:jc w:val="center"/>
+      </w:pPr>
       <w:r>
         <w:rPr>
           <w:noProof/>
         </w:rPr>
-        <w:t>4</w:t>
-      </w:r>
-      <w:r>
-        <w:rPr>
-          <w:noProof/>
-        </w:rPr>
-        <w:fldChar w:fldCharType="end"/>
-      </w:r>
-      <w:bookmarkEnd w:id="18"/>
-      <w:r>
-        <w:t xml:space="preserve"> - invasion_26_05_2013_sim_sir</w:t>
+        <w:lastRenderedPageBreak/>
+        <w:drawing>
+          <wp:inline distT="0" distB="0" distL="0" distR="0" wp14:anchorId="6EDE813E" wp14:editId="69112480">
+            <wp:extent cx="5486400" cy="5486400"/>
+            <wp:effectExtent l="0" t="0" r="0" b="0"/>
+            <wp:docPr id="14" name="Picture 14" descr="D:\workspace\mamba\simarba\analysis\invasion_combined_tau_5_pop_sizes_2014-02-26.png"/>
+            <wp:cNvGraphicFramePr>
+              <a:graphicFrameLocks xmlns:a="http://schemas.openxmlformats.org/drawingml/2006/main" noChangeAspect="1"/>
+            </wp:cNvGraphicFramePr>
+            <a:graphic xmlns:a="http://schemas.openxmlformats.org/drawingml/2006/main">
+              <a:graphicData uri="http://schemas.openxmlformats.org/drawingml/2006/picture">
+                <pic:pic xmlns:pic="http://schemas.openxmlformats.org/drawingml/2006/picture">
+                  <pic:nvPicPr>
+                    <pic:cNvPr id="0" name="Picture 12" descr="D:\workspace\mamba\simarba\analysis\invasion_combined_tau_5_pop_sizes_2014-02-26.png"/>
+                    <pic:cNvPicPr>
+                      <a:picLocks noChangeAspect="1" noChangeArrowheads="1"/>
+                    </pic:cNvPicPr>
+                  </pic:nvPicPr>
+                  <pic:blipFill>
+                    <a:blip r:embed="rId13" cstate="print">
+                      <a:extLst>
+                        <a:ext uri="{28A0092B-C50C-407E-A947-70E740481C1C}">
+                          <a14:useLocalDpi xmlns:a14="http://schemas.microsoft.com/office/drawing/2010/main" val="0"/>
+                        </a:ext>
+                      </a:extLst>
+                    </a:blip>
+                    <a:srcRect/>
+                    <a:stretch>
+                      <a:fillRect/>
+                    </a:stretch>
+                  </pic:blipFill>
+                  <pic:spPr bwMode="auto">
+                    <a:xfrm>
+                      <a:off x="0" y="0"/>
+                      <a:ext cx="5486400" cy="5486400"/>
+                    </a:xfrm>
+                    <a:prstGeom prst="rect">
+                      <a:avLst/>
+                    </a:prstGeom>
+                    <a:noFill/>
+                    <a:ln>
+                      <a:noFill/>
+                    </a:ln>
+                  </pic:spPr>
+                </pic:pic>
+              </a:graphicData>
+            </a:graphic>
+          </wp:inline>
+        </w:drawing>
+      </w:r>
+    </w:p>
+    <w:p>
+      <w:pPr>
+        <w:pStyle w:val="Caption"/>
+        <w:jc w:val="center"/>
+      </w:pPr>
+      <w:r>
+        <w:t xml:space="preserve">Figure </w:t>
+      </w:r>
+      <w:fldSimple w:instr=" SEQ Figure \* ARABIC ">
+        <w:r>
+          <w:rPr>
+            <w:noProof/>
+          </w:rPr>
+          <w:t>5</w:t>
+        </w:r>
+      </w:fldSimple>
+      <w:r>
+        <w:t xml:space="preserve"> - </w:t>
+      </w:r>
+      <w:r>
+        <w:t>invasion_combined_tau_5_pop_sizes_2014-02-26</w:t>
       </w:r>
     </w:p>
     <w:p>
@@ -2961,6 +3018,8 @@
           <w:rFonts w:asciiTheme="minorHAnsi" w:hAnsiTheme="minorHAnsi"/>
         </w:rPr>
       </w:pPr>
+      <w:bookmarkStart w:id="17" w:name="_GoBack"/>
+      <w:bookmarkEnd w:id="17"/>
       <w:r>
         <w:rPr>
           <w:rFonts w:asciiTheme="minorHAnsi" w:hAnsiTheme="minorHAnsi"/>
@@ -3081,11 +3140,7 @@
         <w:t>?</w:t>
       </w:r>
       <w:r>
-        <w:t xml:space="preserve"> Similarly, chemotherapy and </w:t>
-      </w:r>
-      <w:r>
-        <w:lastRenderedPageBreak/>
-        <w:t xml:space="preserve">radiation are predicted to induce hypermutation in cancer cells, thereby promoting the acquisition of drug-resistance, cancer progression and metastasis </w:t>
+        <w:t xml:space="preserve"> Similarly, chemotherapy and radiation are predicted to induce hypermutation in cancer cells, thereby promoting the acquisition of drug-resistance, cancer progression and metastasis </w:t>
       </w:r>
       <w:r>
         <w:fldChar w:fldCharType="begin" w:fldLock="1"/>
@@ -3125,6 +3180,7 @@
         </w:rPr>
       </w:pPr>
       <w:r>
+        <w:lastRenderedPageBreak/>
         <w:t xml:space="preserve">The co-evolution of the rates of mutation and recombination has received some remarkable theoretical treatment. Using computer simulations, </w:t>
       </w:r>
       <w:proofErr w:type="spellStart"/>
@@ -3298,29 +3354,32 @@
     <w:p/>
     <w:p>
       <w:r>
+        <w:t xml:space="preserve">Recombination occurs by bacterial transformation </w:t>
+      </w:r>
+      <w:r>
+        <w:fldChar w:fldCharType="begin" w:fldLock="1"/>
+      </w:r>
+      <w:r>
+        <w:instrText>ADDIN CSL_CITATION { "citationItems" : [ { "id" : "ITEM-1", "itemData" : { "DOI" : "10.1084/jem.79.2.137", "ISSN" : "0022-1007", "PMID" : "19871359", "abstract" : "1. From Type III pneumococci a biologically active fraction has been isolated in highly purified form which in exceedingly minute amounts is capable under appropriate cultural conditions of inducing the transformation of unencapsulated R variants of Pneumococcus Type II into fully encapsulated cells of the same specific type as that of the heat-killed microorganisms from which the inducing material was recovered. 2. Methods for the isolation and purification of the active transforming material are described. 3. The data obtained by chemical, enzymatic, and serological analyses together with the results of preliminary studies by electrophoresis, ultracentrifugation, and ultraviolet spectroscopy indicate that, within the limits of the methods, the active fraction contains no demonstrable protein, unbound lipid, or serologically reactive polysaccharide and consists principally, if not solely, of a highly polymerized, viscous form of desoxyribonucleic acid. 4. Evidence is presented that the chemically induced alterations in cellular structure and function are predictable, type-specific, and transmissible in series. The various hypotheses that have been advanced concerning the nature of these changes are reviewed.", "author" : [ { "dropping-particle" : "", "family" : "Avery", "given" : "Oswald T.", "non-dropping-particle" : "", "parse-names" : false, "suffix" : "" } ], "container-title" : "Journal of Experimental Medicine", "id" : "ITEM-1", "issue" : "2", "issued" : { "date-parts" : [ [ "1944", "2", "1" ] ] }, "page" : "137-158", "title" : "STUDIES ON THE CHEMICAL NATURE OF THE SUBSTANCE INDUCING TRANSFORMATION OF PNEUMOCOCCAL TYPES: INDUCTION OF TRANSFORMATION BY A DESOXYRIBONUCLEIC ACID FRACTION ISOLATED FROM PNEUMOCOCCUS TYPE III", "type" : "article-journal", "volume" : "79" }, "uris" : [ "http://www.mendeley.com/documents/?uuid=6c4df2bc-bcb7-4a46-ba69-149edc8ba127" ] }, { "id" : "ITEM-2", "itemData" : { "ISSN" : "0016-6731", "PMID" : "3396864", "abstract" : "Computer simulations of bacterial transformation are used to show that, under a wide range of biologically reasonable assumptions, transforming populations undergoing deleterious mutation and selection have a higher mean fitness at equilibrium than asexual populations. The source of transforming DNA, the amount of DNA taken up by each transforming cell, and the relationship between number of mutations and cell viability (the fitness function) are important factors. When the DNA source is living cells, transformation resembles meiotic sex. When the DNA source is cells killed by selection against mutations, transformation increases the average number of mutations per genome but can nevertheless increase the mean fitness of the population at equilibrium. In a model of regulated transformation, in which the most fit cells of a transforming population do not transform, transforming populations are always fitter at equilibrium than asexual populations. These results show that transformation can reduce mutation load.", "author" : [ { "dropping-particle" : "", "family" : "Redfield", "given" : "Rosemary J.", "non-dropping-particle" : "", "parse-names" : false, "suffix" : "" } ], "container-title" : "Genetics", "id" : "ITEM-2", "issue" : "1", "issued" : { "date-parts" : [ [ "1988", "5", "15" ] ] }, "page" : "213-21", "title" : "Evolution of bacterial transformation: is sex with dead cells ever better than no sex at all?", "type" : "article-journal", "volume" : "119" }, "uris" : [ "http://www.mendeley.com/documents/?uuid=5a077338-be16-4ff1-8e6e-73b1cc427267" ] } ], "mendeley" : { "previouslyFormattedCitation" : "(Avery 1944; Redfield 1988)" }, "properties" : { "noteIndex" : 0 }, "schema" : "https://github.com/citation-style-language/schema/raw/master/csl-citation.json" }</w:instrText>
+      </w:r>
+      <w:r>
+        <w:fldChar w:fldCharType="separate"/>
+      </w:r>
+      <w:r>
+        <w:rPr>
+          <w:noProof/>
+        </w:rPr>
+        <w:t>(Avery 1944; Redfield 1988)</w:t>
+      </w:r>
+      <w:r>
+        <w:fldChar w:fldCharType="end"/>
+      </w:r>
+      <w:r>
+        <w:t xml:space="preserve">. This mechanism allows individual cells to recombine foreign DNA into their genome. Of the three known mechanisms for bacterial horizontal gene transfer (the other two being conjugation and transduction), </w:t>
+      </w:r>
+      <w:r>
         <w:lastRenderedPageBreak/>
-        <w:t xml:space="preserve">Recombination occurs by bacterial transformation </w:t>
-      </w:r>
-      <w:r>
-        <w:fldChar w:fldCharType="begin" w:fldLock="1"/>
-      </w:r>
-      <w:r>
-        <w:instrText>ADDIN CSL_CITATION { "citationItems" : [ { "id" : "ITEM-1", "itemData" : { "DOI" : "10.1084/jem.79.2.137", "ISSN" : "0022-1007", "PMID" : "19871359", "abstract" : "1. From Type III pneumococci a biologically active fraction has been isolated in highly purified form which in exceedingly minute amounts is capable under appropriate cultural conditions of inducing the transformation of unencapsulated R variants of Pneumococcus Type II into fully encapsulated cells of the same specific type as that of the heat-killed microorganisms from which the inducing material was recovered. 2. Methods for the isolation and purification of the active transforming material are described. 3. The data obtained by chemical, enzymatic, and serological analyses together with the results of preliminary studies by electrophoresis, ultracentrifugation, and ultraviolet spectroscopy indicate that, within the limits of the methods, the active fraction contains no demonstrable protein, unbound lipid, or serologically reactive polysaccharide and consists principally, if not solely, of a highly polymerized, viscous form of desoxyribonucleic acid. 4. Evidence is presented that the chemically induced alterations in cellular structure and function are predictable, type-specific, and transmissible in series. The various hypotheses that have been advanced concerning the nature of these changes are reviewed.", "author" : [ { "dropping-particle" : "", "family" : "Avery", "given" : "Oswald T.", "non-dropping-particle" : "", "parse-names" : false, "suffix" : "" } ], "container-title" : "Journal of Experimental Medicine", "id" : "ITEM-1", "issue" : "2", "issued" : { "date-parts" : [ [ "1944", "2", "1" ] ] }, "page" : "137-158", "title" : "STUDIES ON THE CHEMICAL NATURE OF THE SUBSTANCE INDUCING TRANSFORMATION OF PNEUMOCOCCAL TYPES: INDUCTION OF TRANSFORMATION BY A DESOXYRIBONUCLEIC ACID FRACTION ISOLATED FROM PNEUMOCOCCUS TYPE III", "type" : "article-journal", "volume" : "79" }, "uris" : [ "http://www.mendeley.com/documents/?uuid=6c4df2bc-bcb7-4a46-ba69-149edc8ba127" ] }, { "id" : "ITEM-2", "itemData" : { "ISSN" : "0016-6731", "PMID" : "3396864", "abstract" : "Computer simulations of bacterial transformation are used to show that, under a wide range of biologically reasonable assumptions, transforming populations undergoing deleterious mutation and selection have a higher mean fitness at equilibrium than asexual populations. The source of transforming DNA, the amount of DNA taken up by each transforming cell, and the relationship between number of mutations and cell viability (the fitness function) are important factors. When the DNA source is living cells, transformation resembles meiotic sex. When the DNA source is cells killed by selection against mutations, transformation increases the average number of mutations per genome but can nevertheless increase the mean fitness of the population at equilibrium. In a model of regulated transformation, in which the most fit cells of a transforming population do not transform, transforming populations are always fitter at equilibrium than asexual populations. These results show that transformation can reduce mutation load.", "author" : [ { "dropping-particle" : "", "family" : "Redfield", "given" : "Rosemary J.", "non-dropping-particle" : "", "parse-names" : false, "suffix" : "" } ], "container-title" : "Genetics", "id" : "ITEM-2", "issue" : "1", "issued" : { "date-parts" : [ [ "1988", "5", "15" ] ] }, "page" : "213-21", "title" : "Evolution of bacterial transformation: is sex with dead cells ever better than no sex at all?", "type" : "article-journal", "volume" : "119" }, "uris" : [ "http://www.mendeley.com/documents/?uuid=5a077338-be16-4ff1-8e6e-73b1cc427267" ] } ], "mendeley" : { "previouslyFormattedCitation" : "(Avery 1944; Redfield 1988)" }, "properties" : { "noteIndex" : 0 }, "schema" : "https://github.com/citation-style-language/schema/raw/master/csl-citation.json" }</w:instrText>
-      </w:r>
-      <w:r>
-        <w:fldChar w:fldCharType="separate"/>
-      </w:r>
-      <w:r>
-        <w:rPr>
-          <w:noProof/>
-        </w:rPr>
-        <w:t>(Avery 1944; Redfield 1988)</w:t>
-      </w:r>
-      <w:r>
-        <w:fldChar w:fldCharType="end"/>
-      </w:r>
-      <w:r>
-        <w:t xml:space="preserve">. This mechanism allows individual cells to recombine foreign DNA into their genome. Of the three known mechanisms for bacterial horizontal gene transfer (the other two being conjugation and transduction), transformation is the only one actively regulated by the cells and the most likely to have evolved due to its adaptive properties </w:t>
+        <w:t xml:space="preserve">transformation is the only one actively regulated by the cells and the most likely to have evolved due to its adaptive properties </w:t>
       </w:r>
       <w:r>
         <w:fldChar w:fldCharType="begin" w:fldLock="1"/>
@@ -3496,16 +3555,16 @@
           <w:rFonts w:asciiTheme="minorHAnsi" w:hAnsiTheme="minorHAnsi"/>
         </w:rPr>
       </w:pPr>
-      <w:bookmarkStart w:id="19" w:name="h.34m4hofc43lp"/>
-      <w:bookmarkStart w:id="20" w:name="_Toc336511474"/>
+      <w:bookmarkStart w:id="18" w:name="h.34m4hofc43lp"/>
+      <w:bookmarkStart w:id="19" w:name="_Toc336511474"/>
+      <w:bookmarkEnd w:id="18"/>
+      <w:r>
+        <w:rPr>
+          <w:rFonts w:asciiTheme="minorHAnsi" w:hAnsiTheme="minorHAnsi"/>
+        </w:rPr>
+        <w:t>References</w:t>
+      </w:r>
       <w:bookmarkEnd w:id="19"/>
-      <w:r>
-        <w:rPr>
-          <w:rFonts w:asciiTheme="minorHAnsi" w:hAnsiTheme="minorHAnsi"/>
-        </w:rPr>
-        <w:t>References</w:t>
-      </w:r>
-      <w:bookmarkEnd w:id="20"/>
     </w:p>
     <w:p>
       <w:pPr>
@@ -3515,14 +3574,14 @@
           <w:rFonts w:asciiTheme="minorHAnsi" w:hAnsiTheme="minorHAnsi"/>
         </w:rPr>
       </w:pPr>
-      <w:bookmarkStart w:id="21" w:name="_Toc336511475"/>
+      <w:bookmarkStart w:id="20" w:name="_Toc336511475"/>
       <w:r>
         <w:rPr>
           <w:rFonts w:asciiTheme="minorHAnsi" w:hAnsiTheme="minorHAnsi"/>
         </w:rPr>
         <w:t>Figures</w:t>
       </w:r>
-      <w:bookmarkEnd w:id="21"/>
+      <w:bookmarkEnd w:id="20"/>
     </w:p>
     <w:p>
       <w:pPr>
@@ -3544,7 +3603,7 @@
           <w:rFonts w:asciiTheme="minorHAnsi" w:hAnsiTheme="minorHAnsi"/>
         </w:rPr>
       </w:pPr>
-      <w:bookmarkStart w:id="22" w:name="_Toc336511476"/>
+      <w:bookmarkStart w:id="21" w:name="_Toc336511476"/>
       <w:r>
         <w:rPr>
           <w:rFonts w:asciiTheme="minorHAnsi" w:hAnsiTheme="minorHAnsi"/>
@@ -3552,14 +3611,14 @@
         <w:lastRenderedPageBreak/>
         <w:t>Tables</w:t>
       </w:r>
-      <w:bookmarkEnd w:id="22"/>
+      <w:bookmarkEnd w:id="21"/>
     </w:p>
     <w:p>
       <w:pPr>
         <w:pStyle w:val="Caption"/>
         <w:divId w:val="1620528373"/>
       </w:pPr>
-      <w:bookmarkStart w:id="23" w:name="_Ref332543851"/>
+      <w:bookmarkStart w:id="22" w:name="_Ref332543851"/>
       <w:proofErr w:type="gramStart"/>
       <w:r>
         <w:t xml:space="preserve">Table </w:t>
@@ -3579,7 +3638,7 @@
       <w:r>
         <w:fldChar w:fldCharType="end"/>
       </w:r>
-      <w:bookmarkEnd w:id="23"/>
+      <w:bookmarkEnd w:id="22"/>
       <w:r>
         <w:t>.</w:t>
       </w:r>
@@ -6130,10 +6189,10 @@
       </w:pPr>
     </w:p>
     <w:sectPr>
-      <w:headerReference w:type="even" r:id="rId13"/>
-      <w:headerReference w:type="default" r:id="rId14"/>
-      <w:footerReference w:type="even" r:id="rId15"/>
-      <w:footerReference w:type="default" r:id="rId16"/>
+      <w:headerReference w:type="even" r:id="rId14"/>
+      <w:headerReference w:type="default" r:id="rId15"/>
+      <w:footerReference w:type="even" r:id="rId16"/>
+      <w:footerReference w:type="default" r:id="rId17"/>
       <w:pgSz w:w="11906" w:h="16838"/>
       <w:pgMar w:top="1440" w:right="1440" w:bottom="1440" w:left="1440" w:header="708" w:footer="708" w:gutter="0"/>
       <w:cols w:space="708"/>
@@ -6196,7 +6255,7 @@
           <w:rPr>
             <w:noProof/>
           </w:rPr>
-          <w:t>8</w:t>
+          <w:t>12</w:t>
         </w:r>
         <w:r>
           <w:rPr>
@@ -6231,7 +6290,7 @@
       <w:rPr>
         <w:noProof/>
       </w:rPr>
-      <w:t>7</w:t>
+      <w:t>11</w:t>
     </w:r>
     <w:r>
       <w:fldChar w:fldCharType="end"/>
@@ -8994,7 +9053,7 @@
 </file>
 
 <file path=customXml/itemProps1.xml><?xml version="1.0" encoding="utf-8"?>
-<ds:datastoreItem xmlns:ds="http://schemas.openxmlformats.org/officeDocument/2006/customXml" ds:itemID="{E7298C51-B506-4E5C-8FDF-F1F9FE26C3DB}">
+<ds:datastoreItem xmlns:ds="http://schemas.openxmlformats.org/officeDocument/2006/customXml" ds:itemID="{77469640-84C1-4BC0-BAD0-89F252C73A02}">
   <ds:schemaRefs>
     <ds:schemaRef ds:uri="http://schemas.openxmlformats.org/officeDocument/2006/bibliography"/>
   </ds:schemaRefs>

</xml_diff>

<commit_message>
fig S1 - r==0
</commit_message>
<xml_diff>
--- a/simarba/manuscript/ms.docx
+++ b/simarba/manuscript/ms.docx
@@ -2445,22 +2445,38 @@
           </wp:inline>
         </w:drawing>
       </w:r>
-      <w:bookmarkStart w:id="13" w:name="_GoBack"/>
-      <w:bookmarkEnd w:id="13"/>
     </w:p>
     <w:p>
       <w:pPr>
         <w:pStyle w:val="Caption"/>
         <w:jc w:val="center"/>
       </w:pPr>
-      <w:bookmarkStart w:id="14" w:name="h.pb2tvb9wvzww"/>
-      <w:bookmarkStart w:id="15" w:name="_Ref370053574"/>
-      <w:bookmarkStart w:id="16" w:name="_Toc336511473"/>
-      <w:bookmarkEnd w:id="14"/>
+      <w:bookmarkStart w:id="13" w:name="h.pb2tvb9wvzww"/>
+      <w:bookmarkStart w:id="14" w:name="_Ref370053574"/>
+      <w:bookmarkStart w:id="15" w:name="_Toc336511473"/>
+      <w:bookmarkEnd w:id="13"/>
       <w:r>
         <w:t xml:space="preserve">Figure </w:t>
       </w:r>
-      <w:fldSimple w:instr=" SEQ Figure \* ARABIC ">
+      <w:fldSimple w:instr=" STYLEREF 1 \s ">
+        <w:r>
+          <w:rPr>
+            <w:noProof/>
+            <w:cs/>
+          </w:rPr>
+          <w:t>‎</w:t>
+        </w:r>
+        <w:r>
+          <w:rPr>
+            <w:noProof/>
+          </w:rPr>
+          <w:t>0</w:t>
+        </w:r>
+      </w:fldSimple>
+      <w:r>
+        <w:noBreakHyphen/>
+      </w:r>
+      <w:fldSimple w:instr=" SEQ Figure \* ARABIC \s 1 ">
         <w:r>
           <w:rPr>
             <w:noProof/>
@@ -2468,7 +2484,7 @@
           <w:t>1</w:t>
         </w:r>
       </w:fldSimple>
-      <w:bookmarkEnd w:id="15"/>
+      <w:bookmarkEnd w:id="14"/>
       <w:r>
         <w:t xml:space="preserve"> </w:t>
       </w:r>
@@ -2577,11 +2593,29 @@
         <w:pStyle w:val="Caption"/>
         <w:jc w:val="center"/>
       </w:pPr>
-      <w:bookmarkStart w:id="17" w:name="_Ref381104804"/>
+      <w:bookmarkStart w:id="16" w:name="_Ref381104804"/>
       <w:r>
         <w:t xml:space="preserve">Figure </w:t>
       </w:r>
-      <w:fldSimple w:instr=" SEQ Figure \* ARABIC ">
+      <w:fldSimple w:instr=" STYLEREF 1 \s ">
+        <w:r>
+          <w:rPr>
+            <w:noProof/>
+            <w:cs/>
+          </w:rPr>
+          <w:t>‎</w:t>
+        </w:r>
+        <w:r>
+          <w:rPr>
+            <w:noProof/>
+          </w:rPr>
+          <w:t>0</w:t>
+        </w:r>
+      </w:fldSimple>
+      <w:r>
+        <w:noBreakHyphen/>
+      </w:r>
+      <w:fldSimple w:instr=" SEQ Figure \* ARABIC \s 1 ">
         <w:r>
           <w:rPr>
             <w:noProof/>
@@ -2589,7 +2623,7 @@
           <w:t>2</w:t>
         </w:r>
       </w:fldSimple>
-      <w:bookmarkEnd w:id="17"/>
+      <w:bookmarkEnd w:id="16"/>
       <w:r>
         <w:t xml:space="preserve"> - </w:t>
       </w:r>
@@ -2600,7 +2634,13 @@
     <w:p/>
     <w:p>
       <w:r>
-        <w:t>The effect of population size on the dynamics is explored in Figure 3. As the population size increases (from left to right) the effect of recombination on the fixation probability is stronger: with 10</w:t>
+        <w:t>The effect of population size on the dynamics is explored in Figure 3</w:t>
+      </w:r>
+      <w:r>
+        <w:t xml:space="preserve"> (also see Figure S1)</w:t>
+      </w:r>
+      <w:r>
+        <w:t>. As the population size increases (from left to right) the effect of recombination on the fixation probability is stronger: with 10</w:t>
       </w:r>
       <w:r>
         <w:rPr>
@@ -2648,7 +2688,11 @@
         <w:t xml:space="preserve"> (middle row)</w:t>
       </w:r>
       <w:r>
-        <w:t xml:space="preserve"> and N=10</w:t>
+        <w:t xml:space="preserve"> and </w:t>
+      </w:r>
+      <w:r>
+        <w:lastRenderedPageBreak/>
+        <w:t>N=10</w:t>
       </w:r>
       <w:r>
         <w:rPr>
@@ -2663,7 +2707,6 @@
         <w:t xml:space="preserve">(right column) </w:t>
       </w:r>
       <w:r>
-        <w:lastRenderedPageBreak/>
         <w:t xml:space="preserve">decreases from </w:t>
       </w:r>
       <w:r>
@@ -2758,7 +2801,25 @@
       <w:r>
         <w:t xml:space="preserve">Figure </w:t>
       </w:r>
-      <w:fldSimple w:instr=" SEQ Figure \* ARABIC ">
+      <w:fldSimple w:instr=" STYLEREF 1 \s ">
+        <w:r>
+          <w:rPr>
+            <w:noProof/>
+            <w:cs/>
+          </w:rPr>
+          <w:t>‎</w:t>
+        </w:r>
+        <w:r>
+          <w:rPr>
+            <w:noProof/>
+          </w:rPr>
+          <w:t>0</w:t>
+        </w:r>
+      </w:fldSimple>
+      <w:r>
+        <w:noBreakHyphen/>
+      </w:r>
+      <w:fldSimple w:instr=" SEQ Figure \* ARABIC \s 1 ">
         <w:r>
           <w:rPr>
             <w:noProof/>
@@ -2927,7 +2988,25 @@
       <w:r>
         <w:t xml:space="preserve">Figure </w:t>
       </w:r>
-      <w:fldSimple w:instr=" SEQ Figure \* ARABIC ">
+      <w:fldSimple w:instr=" STYLEREF 1 \s ">
+        <w:r>
+          <w:rPr>
+            <w:noProof/>
+            <w:cs/>
+          </w:rPr>
+          <w:t>‎</w:t>
+        </w:r>
+        <w:r>
+          <w:rPr>
+            <w:noProof/>
+          </w:rPr>
+          <w:t>0</w:t>
+        </w:r>
+      </w:fldSimple>
+      <w:r>
+        <w:noBreakHyphen/>
+      </w:r>
+      <w:fldSimple w:instr=" SEQ Figure \* ARABIC \s 1 ">
         <w:r>
           <w:rPr>
             <w:noProof/>
@@ -3058,7 +3137,25 @@
       <w:r>
         <w:t xml:space="preserve">Figure </w:t>
       </w:r>
-      <w:fldSimple w:instr=" SEQ Figure \* ARABIC ">
+      <w:fldSimple w:instr=" STYLEREF 1 \s ">
+        <w:r>
+          <w:rPr>
+            <w:noProof/>
+            <w:cs/>
+          </w:rPr>
+          <w:t>‎</w:t>
+        </w:r>
+        <w:r>
+          <w:rPr>
+            <w:noProof/>
+          </w:rPr>
+          <w:t>0</w:t>
+        </w:r>
+      </w:fldSimple>
+      <w:r>
+        <w:noBreakHyphen/>
+      </w:r>
+      <w:fldSimple w:instr=" SEQ Figure \* ARABIC \s 1 ">
         <w:r>
           <w:rPr>
             <w:noProof/>
@@ -3075,6 +3172,23 @@
     </w:p>
     <w:p>
       <w:pPr>
+        <w:pStyle w:val="Heading2"/>
+      </w:pPr>
+    </w:p>
+    <w:p>
+      <w:pPr>
+        <w:pStyle w:val="Heading2"/>
+      </w:pPr>
+      <w:r>
+        <w:t>Adaptation time</w:t>
+      </w:r>
+    </w:p>
+    <w:p>
+      <w:bookmarkStart w:id="17" w:name="_GoBack"/>
+      <w:bookmarkEnd w:id="17"/>
+    </w:p>
+    <w:p>
+      <w:pPr>
         <w:pStyle w:val="Heading1"/>
         <w:rPr>
           <w:rFonts w:asciiTheme="minorHAnsi" w:hAnsiTheme="minorHAnsi"/>
@@ -3086,7 +3200,7 @@
         </w:rPr>
         <w:t>Discussion</w:t>
       </w:r>
-      <w:bookmarkEnd w:id="16"/>
+      <w:bookmarkEnd w:id="15"/>
     </w:p>
     <w:p/>
     <w:p>
@@ -3133,7 +3247,11 @@
         <w:fldChar w:fldCharType="end"/>
       </w:r>
       <w:r>
-        <w:t xml:space="preserve"> and pesticide application </w:t>
+        <w:t xml:space="preserve"> </w:t>
+      </w:r>
+      <w:r>
+        <w:lastRenderedPageBreak/>
+        <w:t xml:space="preserve">and pesticide application </w:t>
       </w:r>
       <w:r>
         <w:fldChar w:fldCharType="begin" w:fldLock="1"/>
@@ -3240,7 +3358,6 @@
         </w:rPr>
       </w:pPr>
       <w:r>
-        <w:lastRenderedPageBreak/>
         <w:t xml:space="preserve">The co-evolution of the rates of mutation and recombination has received some remarkable theoretical treatment. Using computer simulations, </w:t>
       </w:r>
       <w:proofErr w:type="spellStart"/>
@@ -3435,11 +3552,7 @@
         <w:fldChar w:fldCharType="end"/>
       </w:r>
       <w:r>
-        <w:t xml:space="preserve">. This mechanism allows individual cells to recombine foreign DNA into their genome. Of the three known mechanisms for bacterial horizontal gene transfer (the other two being conjugation and transduction), </w:t>
-      </w:r>
-      <w:r>
-        <w:lastRenderedPageBreak/>
-        <w:t xml:space="preserve">transformation is the only one actively regulated by the cells and the most likely to have evolved due to its adaptive properties </w:t>
+        <w:t xml:space="preserve">. This mechanism allows individual cells to recombine foreign DNA into their genome. Of the three known mechanisms for bacterial horizontal gene transfer (the other two being conjugation and transduction), transformation is the only one actively regulated by the cells and the most likely to have evolved due to its adaptive properties </w:t>
       </w:r>
       <w:r>
         <w:fldChar w:fldCharType="begin" w:fldLock="1"/>
@@ -6248,11 +6361,123 @@
         </w:rPr>
       </w:pPr>
     </w:p>
+    <w:p>
+      <w:pPr>
+        <w:pStyle w:val="Heading1"/>
+        <w:divId w:val="1620528373"/>
+      </w:pPr>
+      <w:r>
+        <w:lastRenderedPageBreak/>
+        <w:t>Supporting material</w:t>
+      </w:r>
+    </w:p>
+    <w:p>
+      <w:pPr>
+        <w:keepNext/>
+        <w:jc w:val="center"/>
+        <w:divId w:val="1620528373"/>
+      </w:pPr>
+      <w:r>
+        <w:rPr>
+          <w:noProof/>
+        </w:rPr>
+        <w:drawing>
+          <wp:inline distT="0" distB="0" distL="0" distR="0">
+            <wp:extent cx="3657600" cy="5486400"/>
+            <wp:effectExtent l="0" t="0" r="0" b="0"/>
+            <wp:docPr id="19" name="Picture 19" descr="D:\workspace\mamba\simarba\analysis\invasion_SIMvsCM_r_02014-02-26.png"/>
+            <wp:cNvGraphicFramePr>
+              <a:graphicFrameLocks xmlns:a="http://schemas.openxmlformats.org/drawingml/2006/main" noChangeAspect="1"/>
+            </wp:cNvGraphicFramePr>
+            <a:graphic xmlns:a="http://schemas.openxmlformats.org/drawingml/2006/main">
+              <a:graphicData uri="http://schemas.openxmlformats.org/drawingml/2006/picture">
+                <pic:pic xmlns:pic="http://schemas.openxmlformats.org/drawingml/2006/picture">
+                  <pic:nvPicPr>
+                    <pic:cNvPr id="0" name="Picture 17" descr="D:\workspace\mamba\simarba\analysis\invasion_SIMvsCM_r_02014-02-26.png"/>
+                    <pic:cNvPicPr>
+                      <a:picLocks noChangeAspect="1" noChangeArrowheads="1"/>
+                    </pic:cNvPicPr>
+                  </pic:nvPicPr>
+                  <pic:blipFill>
+                    <a:blip r:embed="rId14" cstate="print">
+                      <a:extLst>
+                        <a:ext uri="{28A0092B-C50C-407E-A947-70E740481C1C}">
+                          <a14:useLocalDpi xmlns:a14="http://schemas.microsoft.com/office/drawing/2010/main" val="0"/>
+                        </a:ext>
+                      </a:extLst>
+                    </a:blip>
+                    <a:srcRect/>
+                    <a:stretch>
+                      <a:fillRect/>
+                    </a:stretch>
+                  </pic:blipFill>
+                  <pic:spPr bwMode="auto">
+                    <a:xfrm>
+                      <a:off x="0" y="0"/>
+                      <a:ext cx="3657600" cy="5486400"/>
+                    </a:xfrm>
+                    <a:prstGeom prst="rect">
+                      <a:avLst/>
+                    </a:prstGeom>
+                    <a:noFill/>
+                    <a:ln>
+                      <a:noFill/>
+                    </a:ln>
+                  </pic:spPr>
+                </pic:pic>
+              </a:graphicData>
+            </a:graphic>
+          </wp:inline>
+        </w:drawing>
+      </w:r>
+    </w:p>
+    <w:p>
+      <w:pPr>
+        <w:pStyle w:val="Caption"/>
+        <w:jc w:val="center"/>
+        <w:divId w:val="1620528373"/>
+      </w:pPr>
+      <w:r>
+        <w:t xml:space="preserve">Figure </w:t>
+      </w:r>
+      <w:fldSimple w:instr=" STYLEREF 1 \s ">
+        <w:r>
+          <w:rPr>
+            <w:noProof/>
+            <w:cs/>
+          </w:rPr>
+          <w:t>‎</w:t>
+        </w:r>
+        <w:r>
+          <w:rPr>
+            <w:noProof/>
+          </w:rPr>
+          <w:t>S</w:t>
+        </w:r>
+      </w:fldSimple>
+      <w:r>
+        <w:noBreakHyphen/>
+      </w:r>
+      <w:fldSimple w:instr=" SEQ Figure \* ARABIC \s 1 ">
+        <w:r>
+          <w:rPr>
+            <w:noProof/>
+          </w:rPr>
+          <w:t>1</w:t>
+        </w:r>
+      </w:fldSimple>
+      <w:r>
+        <w:t xml:space="preserve"> - </w:t>
+      </w:r>
+      <w:r>
+        <w:t>invasion_SIMvsCM_r_02014-02-26</w:t>
+      </w:r>
+    </w:p>
     <w:sectPr>
-      <w:headerReference w:type="even" r:id="rId14"/>
-      <w:headerReference w:type="default" r:id="rId15"/>
-      <w:footerReference w:type="even" r:id="rId16"/>
-      <w:footerReference w:type="default" r:id="rId17"/>
+      <w:headerReference w:type="even" r:id="rId15"/>
+      <w:headerReference w:type="default" r:id="rId16"/>
+      <w:footerReference w:type="even" r:id="rId17"/>
+      <w:footerReference w:type="default" r:id="rId18"/>
       <w:pgSz w:w="11906" w:h="16838"/>
       <w:pgMar w:top="1440" w:right="1440" w:bottom="1440" w:left="1440" w:header="708" w:footer="708" w:gutter="0"/>
       <w:cols w:space="708"/>
@@ -6315,7 +6540,7 @@
           <w:rPr>
             <w:noProof/>
           </w:rPr>
-          <w:t>10</w:t>
+          <w:t>12</w:t>
         </w:r>
         <w:r>
           <w:rPr>
@@ -6350,7 +6575,7 @@
       <w:rPr>
         <w:noProof/>
       </w:rPr>
-      <w:t>9</w:t>
+      <w:t>11</w:t>
     </w:r>
     <w:r>
       <w:fldChar w:fldCharType="end"/>
@@ -9113,7 +9338,7 @@
 </file>
 
 <file path=customXml/itemProps1.xml><?xml version="1.0" encoding="utf-8"?>
-<ds:datastoreItem xmlns:ds="http://schemas.openxmlformats.org/officeDocument/2006/customXml" ds:itemID="{4804A9B8-FDF1-408D-BEE9-55938C8C3998}">
+<ds:datastoreItem xmlns:ds="http://schemas.openxmlformats.org/officeDocument/2006/customXml" ds:itemID="{19B0149D-D2F1-4E25-89DA-28A8FF191639}">
   <ds:schemaRefs>
     <ds:schemaRef ds:uri="http://schemas.openxmlformats.org/officeDocument/2006/bibliography"/>
   </ds:schemaRefs>

</xml_diff>

<commit_message>
fig 6 - adaptation time
</commit_message>
<xml_diff>
--- a/simarba/manuscript/ms.docx
+++ b/simarba/manuscript/ms.docx
@@ -2539,7 +2539,7 @@
           <w:noProof/>
         </w:rPr>
         <w:drawing>
-          <wp:inline distT="0" distB="0" distL="0" distR="0" wp14:anchorId="2B67676D" wp14:editId="38F79AF6">
+          <wp:inline distT="0" distB="0" distL="0" distR="0" wp14:anchorId="253572FF" wp14:editId="0E897383">
             <wp:extent cx="3657600" cy="5486400"/>
             <wp:effectExtent l="0" t="0" r="0" b="0"/>
             <wp:docPr id="9" name="Picture 9" descr="D:\workspace\mamba\simarba\analysis\invasion_SIMvsCMvsNM_pop_1e5_2014-02-23.png"/>
@@ -2744,7 +2744,7 @@
           <w:noProof/>
         </w:rPr>
         <w:drawing>
-          <wp:inline distT="0" distB="0" distL="0" distR="0" wp14:anchorId="0E00AB75" wp14:editId="4ABE640C">
+          <wp:inline distT="0" distB="0" distL="0" distR="0" wp14:anchorId="4A211805" wp14:editId="72A350D4">
             <wp:extent cx="3657600" cy="5486400"/>
             <wp:effectExtent l="0" t="0" r="0" b="0"/>
             <wp:docPr id="6" name="Picture 6" descr="D:\workspace\mamba\simarba\analysis\invasion_SIMvsCMvsNM_pop_sizes_2014-02-23.png"/>
@@ -2931,7 +2931,7 @@
         </w:rPr>
         <w:lastRenderedPageBreak/>
         <w:drawing>
-          <wp:inline distT="0" distB="0" distL="0" distR="0" wp14:anchorId="0510F136" wp14:editId="760257B7">
+          <wp:inline distT="0" distB="0" distL="0" distR="0" wp14:anchorId="7E60CD1F" wp14:editId="62AA250E">
             <wp:extent cx="4572000" cy="5486400"/>
             <wp:effectExtent l="0" t="0" r="0" b="0"/>
             <wp:docPr id="16" name="Picture 16" descr="D:\workspace\mamba\simarba\analysis\invasion_SIRvsCR_pop_sizes_2014-02-26.png"/>
@@ -3080,7 +3080,7 @@
         </w:rPr>
         <w:lastRenderedPageBreak/>
         <w:drawing>
-          <wp:inline distT="0" distB="0" distL="0" distR="0" wp14:anchorId="52EC0309" wp14:editId="433D5E57">
+          <wp:inline distT="0" distB="0" distL="0" distR="0" wp14:anchorId="345C8199" wp14:editId="5BE4998E">
             <wp:extent cx="5486400" cy="5486400"/>
             <wp:effectExtent l="0" t="0" r="0" b="0"/>
             <wp:docPr id="14" name="Picture 14" descr="D:\workspace\mamba\simarba\analysis\invasion_combined_tau_5_pop_sizes_2014-02-26.png"/>
@@ -3178,17 +3178,296 @@
     <w:p>
       <w:pPr>
         <w:pStyle w:val="Heading2"/>
+        <w:rPr>
+          <w:rFonts w:asciiTheme="minorHAnsi" w:hAnsiTheme="minorHAnsi"/>
+        </w:rPr>
       </w:pPr>
       <w:r>
+        <w:rPr>
+          <w:rFonts w:asciiTheme="minorHAnsi" w:hAnsiTheme="minorHAnsi"/>
+        </w:rPr>
         <w:t>Adaptation time</w:t>
       </w:r>
     </w:p>
     <w:p>
+      <w:pPr>
+        <w:rPr>
+          <w:rFonts w:eastAsiaTheme="majorEastAsia"/>
+        </w:rPr>
+      </w:pPr>
+      <w:r>
+        <w:rPr>
+          <w:rFonts w:eastAsiaTheme="majorEastAsia"/>
+        </w:rPr>
+        <w:t>Next, we investigate how recombination affects a population-level trait – the average time until the population is adapted after an environmental change.</w:t>
+      </w:r>
+    </w:p>
+    <w:p>
+      <w:pPr>
+        <w:rPr>
+          <w:rFonts w:eastAsiaTheme="majorEastAsia"/>
+        </w:rPr>
+      </w:pPr>
+      <w:r>
+        <w:rPr>
+          <w:rFonts w:eastAsiaTheme="majorEastAsia"/>
+        </w:rPr>
+        <w:t>Figure 6 shows the adaptation time of populations homogenous at the modifier locus (NM in dotted green; CM in dashed red; SIM in solid blue) with different levels of mutations rate increase (from left to right), populations size (bottom to top), and number of beneficial mutations required for adaptation (one in circles; four in triangles</w:t>
+      </w:r>
+      <w:r>
+        <w:rPr>
+          <w:rFonts w:eastAsiaTheme="majorEastAsia"/>
+        </w:rPr>
+        <w:t xml:space="preserve">; fitness effects of all mutations are equal and independent, </w:t>
+      </w:r>
+      <w:r>
+        <w:rPr>
+          <w:rFonts w:eastAsiaTheme="majorEastAsia"/>
+          <w:i/>
+          <w:iCs/>
+        </w:rPr>
+        <w:t>i.e.</w:t>
+      </w:r>
+      <w:r>
+        <w:rPr>
+          <w:rFonts w:eastAsiaTheme="majorEastAsia"/>
+        </w:rPr>
+        <w:t xml:space="preserve"> there is no epistasis</w:t>
+      </w:r>
+      <w:r>
+        <w:rPr>
+          <w:rFonts w:eastAsiaTheme="majorEastAsia"/>
+        </w:rPr>
+        <w:t xml:space="preserve">). </w:t>
+      </w:r>
+    </w:p>
+    <w:p>
+      <w:pPr>
+        <w:rPr>
+          <w:rFonts w:eastAsiaTheme="majorEastAsia"/>
+        </w:rPr>
+      </w:pPr>
+      <w:r>
+        <w:rPr>
+          <w:rFonts w:eastAsiaTheme="majorEastAsia"/>
+        </w:rPr>
+        <w:t>First, in</w:t>
+      </w:r>
+      <w:r>
+        <w:rPr>
+          <w:rFonts w:eastAsiaTheme="majorEastAsia"/>
+        </w:rPr>
+        <w:t>creasing rates of recombination</w:t>
+      </w:r>
+      <w:r>
+        <w:rPr>
+          <w:rFonts w:eastAsiaTheme="majorEastAsia"/>
+        </w:rPr>
+        <w:t xml:space="preserve"> (on the x-axis) reduce</w:t>
+      </w:r>
+      <w:r>
+        <w:rPr>
+          <w:rFonts w:eastAsiaTheme="majorEastAsia"/>
+        </w:rPr>
+        <w:t>s</w:t>
+      </w:r>
+      <w:r>
+        <w:rPr>
+          <w:rFonts w:eastAsiaTheme="majorEastAsia"/>
+        </w:rPr>
+        <w:t xml:space="preserve"> </w:t>
+      </w:r>
+      <w:r>
+        <w:rPr>
+          <w:rFonts w:eastAsiaTheme="majorEastAsia"/>
+        </w:rPr>
+        <w:t xml:space="preserve">the time for the generation of four beneficial mutations </w:t>
+      </w:r>
+      <w:r>
+        <w:rPr>
+          <w:rFonts w:eastAsiaTheme="majorEastAsia"/>
+        </w:rPr>
+        <w:t>(triangles), but not one</w:t>
+      </w:r>
+      <w:r>
+        <w:rPr>
+          <w:rFonts w:eastAsiaTheme="majorEastAsia"/>
+        </w:rPr>
+        <w:t xml:space="preserve"> (circles)</w:t>
+      </w:r>
+      <w:r>
+        <w:rPr>
+          <w:rFonts w:eastAsiaTheme="majorEastAsia"/>
+        </w:rPr>
+        <w:t xml:space="preserve">. This effect of recombination is stronger in large </w:t>
+      </w:r>
+      <w:r>
+        <w:rPr>
+          <w:rFonts w:eastAsiaTheme="majorEastAsia"/>
+        </w:rPr>
+        <w:lastRenderedPageBreak/>
+        <w:t xml:space="preserve">populations, where the mutation supply is larger and therefore recombination is more likely to recombine beneficial mutations from different </w:t>
+      </w:r>
+      <w:r>
+        <w:rPr>
+          <w:rFonts w:eastAsiaTheme="majorEastAsia"/>
+        </w:rPr>
+        <w:t>backgrounds</w:t>
+      </w:r>
+      <w:r>
+        <w:rPr>
+          <w:rFonts w:eastAsiaTheme="majorEastAsia"/>
+        </w:rPr>
+        <w:t xml:space="preserve">. </w:t>
+      </w:r>
+    </w:p>
+    <w:p>
+      <w:pPr>
+        <w:rPr>
+          <w:rFonts w:eastAsiaTheme="majorEastAsia"/>
+        </w:rPr>
+      </w:pPr>
+      <w:r>
+        <w:rPr>
+          <w:rFonts w:eastAsiaTheme="majorEastAsia"/>
+        </w:rPr>
+        <w:t xml:space="preserve">Second, both mutator populations (SIM and CM) adapt much faster than </w:t>
+      </w:r>
+      <w:r>
+        <w:rPr>
+          <w:rFonts w:eastAsiaTheme="majorEastAsia"/>
+        </w:rPr>
+        <w:t>non-mutator</w:t>
+      </w:r>
+      <w:r>
+        <w:rPr>
+          <w:rFonts w:eastAsiaTheme="majorEastAsia"/>
+        </w:rPr>
+        <w:t xml:space="preserve"> populations</w:t>
+      </w:r>
+      <w:r>
+        <w:rPr>
+          <w:rFonts w:eastAsiaTheme="majorEastAsia"/>
+        </w:rPr>
+        <w:t xml:space="preserve">, and </w:t>
+      </w:r>
+      <w:r>
+        <w:rPr>
+          <w:rFonts w:eastAsiaTheme="majorEastAsia"/>
+        </w:rPr>
+        <w:t>increasing the mutation rate decreases the adaptation time.</w:t>
+      </w:r>
+      <w:r>
+        <w:rPr>
+          <w:rFonts w:eastAsiaTheme="majorEastAsia"/>
+        </w:rPr>
+        <w:t xml:space="preserve"> Remarkably, in the time it takes a non-mutator population to fix a single beneficial mutation, a mutator population can fix a combination of four beneficial mutations, even without recombination (see cases where triangles are below circles). </w:t>
+      </w:r>
+      <w:r>
+        <w:rPr>
+          <w:rFonts w:eastAsiaTheme="majorEastAsia"/>
+        </w:rPr>
+        <w:t>The difference between CM and SIM is only meaningful when adaptations require a single beneficial mutation (circles)</w:t>
+      </w:r>
+      <w:r>
+        <w:rPr>
+          <w:rFonts w:eastAsiaTheme="majorEastAsia"/>
+        </w:rPr>
+        <w:t xml:space="preserve"> and is very small even then.</w:t>
+      </w:r>
+    </w:p>
+    <w:p>
+      <w:pPr>
+        <w:keepNext/>
+        <w:jc w:val="center"/>
+      </w:pPr>
+      <w:r>
+        <w:rPr>
+          <w:rFonts w:eastAsiaTheme="majorEastAsia" w:cstheme="majorBidi"/>
+          <w:b/>
+          <w:bCs/>
+          <w:noProof/>
+          <w:color w:val="4F81BD" w:themeColor="accent1"/>
+          <w:sz w:val="26"/>
+          <w:szCs w:val="26"/>
+        </w:rPr>
+        <w:drawing>
+          <wp:inline distT="0" distB="0" distL="0" distR="0">
+            <wp:extent cx="5727700" cy="4908550"/>
+            <wp:effectExtent l="0" t="0" r="6350" b="6350"/>
+            <wp:docPr id="24" name="Picture 24" descr="D:\workspace\mamba\simarba\analysis\adaptation_NR_2014-02-26.png"/>
+            <wp:cNvGraphicFramePr>
+              <a:graphicFrameLocks xmlns:a="http://schemas.openxmlformats.org/drawingml/2006/main" noChangeAspect="1"/>
+            </wp:cNvGraphicFramePr>
+            <a:graphic xmlns:a="http://schemas.openxmlformats.org/drawingml/2006/main">
+              <a:graphicData uri="http://schemas.openxmlformats.org/drawingml/2006/picture">
+                <pic:pic xmlns:pic="http://schemas.openxmlformats.org/drawingml/2006/picture">
+                  <pic:nvPicPr>
+                    <pic:cNvPr id="0" name="Picture 22" descr="D:\workspace\mamba\simarba\analysis\adaptation_NR_2014-02-26.png"/>
+                    <pic:cNvPicPr>
+                      <a:picLocks noChangeAspect="1" noChangeArrowheads="1"/>
+                    </pic:cNvPicPr>
+                  </pic:nvPicPr>
+                  <pic:blipFill>
+                    <a:blip r:embed="rId14" cstate="print">
+                      <a:extLst>
+                        <a:ext uri="{28A0092B-C50C-407E-A947-70E740481C1C}">
+                          <a14:useLocalDpi xmlns:a14="http://schemas.microsoft.com/office/drawing/2010/main" val="0"/>
+                        </a:ext>
+                      </a:extLst>
+                    </a:blip>
+                    <a:srcRect/>
+                    <a:stretch>
+                      <a:fillRect/>
+                    </a:stretch>
+                  </pic:blipFill>
+                  <pic:spPr bwMode="auto">
+                    <a:xfrm>
+                      <a:off x="0" y="0"/>
+                      <a:ext cx="5727700" cy="4908550"/>
+                    </a:xfrm>
+                    <a:prstGeom prst="rect">
+                      <a:avLst/>
+                    </a:prstGeom>
+                    <a:noFill/>
+                    <a:ln>
+                      <a:noFill/>
+                    </a:ln>
+                  </pic:spPr>
+                </pic:pic>
+              </a:graphicData>
+            </a:graphic>
+          </wp:inline>
+        </w:drawing>
+      </w:r>
       <w:bookmarkStart w:id="17" w:name="_GoBack"/>
       <w:bookmarkEnd w:id="17"/>
     </w:p>
     <w:p>
       <w:pPr>
+        <w:pStyle w:val="Caption"/>
+        <w:jc w:val="center"/>
+      </w:pPr>
+      <w:r>
+        <w:t xml:space="preserve">Figure </w:t>
+      </w:r>
+      <w:fldSimple w:instr=" SEQ Figure \* ARABIC \s 1 ">
+        <w:r>
+          <w:rPr>
+            <w:noProof/>
+          </w:rPr>
+          <w:t>6</w:t>
+        </w:r>
+      </w:fldSimple>
+      <w:r>
+        <w:t xml:space="preserve"> - </w:t>
+      </w:r>
+      <w:r>
+        <w:t>adaptation_NR_2014-02-26</w:t>
+      </w:r>
+    </w:p>
+    <w:p>
+      <w:pPr>
         <w:pStyle w:val="Heading1"/>
         <w:rPr>
           <w:rFonts w:asciiTheme="minorHAnsi" w:hAnsiTheme="minorHAnsi"/>
@@ -3226,7 +3505,11 @@
         <w:fldChar w:fldCharType="end"/>
       </w:r>
       <w:r>
-        <w:t xml:space="preserve">, and this has an important implication for the design of antibiotic treatment strategies </w:t>
+        <w:t xml:space="preserve">, and this has an </w:t>
+      </w:r>
+      <w:r>
+        <w:lastRenderedPageBreak/>
+        <w:t xml:space="preserve">important implication for the design of antibiotic treatment strategies </w:t>
       </w:r>
       <w:r>
         <w:fldChar w:fldCharType="begin" w:fldLock="1"/>
@@ -3247,11 +3530,7 @@
         <w:fldChar w:fldCharType="end"/>
       </w:r>
       <w:r>
-        <w:t xml:space="preserve"> </w:t>
-      </w:r>
-      <w:r>
-        <w:lastRenderedPageBreak/>
-        <w:t xml:space="preserve">and pesticide application </w:t>
+        <w:t xml:space="preserve"> and pesticide application </w:t>
       </w:r>
       <w:r>
         <w:fldChar w:fldCharType="begin" w:fldLock="1"/>
@@ -3525,6 +3804,7 @@
     <w:p/>
     <w:p>
       <w:r>
+        <w:lastRenderedPageBreak/>
         <w:t>//Barton 2007 summarizes from Maynard Smith &amp; High – hitch-hiking effect - that "the effect of a sweep on variability is dependent on the ratio r/s; this must be substantially less than 1 for there to be much of an effect".//</w:t>
       </w:r>
     </w:p>
@@ -6382,7 +6662,7 @@
           <w:noProof/>
         </w:rPr>
         <w:drawing>
-          <wp:inline distT="0" distB="0" distL="0" distR="0">
+          <wp:inline distT="0" distB="0" distL="0" distR="0" wp14:anchorId="78E3644E" wp14:editId="468C025E">
             <wp:extent cx="3657600" cy="5486400"/>
             <wp:effectExtent l="0" t="0" r="0" b="0"/>
             <wp:docPr id="19" name="Picture 19" descr="D:\workspace\mamba\simarba\analysis\invasion_SIMvsCM_r_02014-02-26.png"/>
@@ -6399,7 +6679,7 @@
                     </pic:cNvPicPr>
                   </pic:nvPicPr>
                   <pic:blipFill>
-                    <a:blip r:embed="rId14" cstate="print">
+                    <a:blip r:embed="rId15" cstate="print">
                       <a:extLst>
                         <a:ext uri="{28A0092B-C50C-407E-A947-70E740481C1C}">
                           <a14:useLocalDpi xmlns:a14="http://schemas.microsoft.com/office/drawing/2010/main" val="0"/>
@@ -6440,23 +6720,8 @@
       <w:r>
         <w:t xml:space="preserve">Figure </w:t>
       </w:r>
-      <w:fldSimple w:instr=" STYLEREF 1 \s ">
-        <w:r>
-          <w:rPr>
-            <w:noProof/>
-            <w:cs/>
-          </w:rPr>
-          <w:t>‎</w:t>
-        </w:r>
-        <w:r>
-          <w:rPr>
-            <w:noProof/>
-          </w:rPr>
-          <w:t>S</w:t>
-        </w:r>
-      </w:fldSimple>
-      <w:r>
-        <w:noBreakHyphen/>
+      <w:r>
+        <w:t>S</w:t>
       </w:r>
       <w:fldSimple w:instr=" SEQ Figure \* ARABIC \s 1 ">
         <w:r>
@@ -6474,10 +6739,10 @@
       </w:r>
     </w:p>
     <w:sectPr>
-      <w:headerReference w:type="even" r:id="rId15"/>
-      <w:headerReference w:type="default" r:id="rId16"/>
-      <w:footerReference w:type="even" r:id="rId17"/>
-      <w:footerReference w:type="default" r:id="rId18"/>
+      <w:headerReference w:type="even" r:id="rId16"/>
+      <w:headerReference w:type="default" r:id="rId17"/>
+      <w:footerReference w:type="even" r:id="rId18"/>
+      <w:footerReference w:type="default" r:id="rId19"/>
       <w:pgSz w:w="11906" w:h="16838"/>
       <w:pgMar w:top="1440" w:right="1440" w:bottom="1440" w:left="1440" w:header="708" w:footer="708" w:gutter="0"/>
       <w:cols w:space="708"/>
@@ -6575,7 +6840,7 @@
       <w:rPr>
         <w:noProof/>
       </w:rPr>
-      <w:t>11</w:t>
+      <w:t>13</w:t>
     </w:r>
     <w:r>
       <w:fldChar w:fldCharType="end"/>
@@ -9338,7 +9603,7 @@
 </file>
 
 <file path=customXml/itemProps1.xml><?xml version="1.0" encoding="utf-8"?>
-<ds:datastoreItem xmlns:ds="http://schemas.openxmlformats.org/officeDocument/2006/customXml" ds:itemID="{19B0149D-D2F1-4E25-89DA-28A8FF191639}">
+<ds:datastoreItem xmlns:ds="http://schemas.openxmlformats.org/officeDocument/2006/customXml" ds:itemID="{E3A5707E-2B94-4735-8E89-4B90F9160470}">
   <ds:schemaRefs>
     <ds:schemaRef ds:uri="http://schemas.openxmlformats.org/officeDocument/2006/bibliography"/>
   </ds:schemaRefs>

</xml_diff>

<commit_message>
added recombination barrier plot
</commit_message>
<xml_diff>
--- a/simarba/manuscript/ms.docx
+++ b/simarba/manuscript/ms.docx
@@ -118,7 +118,7 @@
           <w:rFonts w:eastAsia="Times New Roman"/>
           <w:noProof/>
         </w:rPr>
-        <w:t>March 2, 2014</w:t>
+        <w:t>March 9, 2014</w:t>
       </w:r>
       <w:r>
         <w:rPr>
@@ -2486,7 +2486,7 @@
         </w:rPr>
         <w:lastRenderedPageBreak/>
         <w:drawing>
-          <wp:inline distT="0" distB="0" distL="0" distR="0" wp14:anchorId="5F820AD2" wp14:editId="1AE5FACD">
+          <wp:inline distT="0" distB="0" distL="0" distR="0" wp14:anchorId="317CD8E7" wp14:editId="1D99F501">
             <wp:extent cx="3657600" cy="5486400"/>
             <wp:effectExtent l="0" t="0" r="0" b="0"/>
             <wp:docPr id="17" name="Picture 17" descr="D:\workspace\mamba\simarba\analysis\invasion_SIMvsCM_pop_1e6_2014-02-26.png"/>
@@ -2547,6 +2547,24 @@
       <w:r>
         <w:t xml:space="preserve">Figure </w:t>
       </w:r>
+      <w:fldSimple w:instr=" STYLEREF 1 \s ">
+        <w:r>
+          <w:rPr>
+            <w:noProof/>
+            <w:cs/>
+          </w:rPr>
+          <w:t>‎</w:t>
+        </w:r>
+        <w:r>
+          <w:rPr>
+            <w:noProof/>
+          </w:rPr>
+          <w:t>0</w:t>
+        </w:r>
+      </w:fldSimple>
+      <w:r>
+        <w:noBreakHyphen/>
+      </w:r>
       <w:fldSimple w:instr=" SEQ Figure \* ARABIC \s 1 ">
         <w:r>
           <w:rPr>
@@ -2569,123 +2587,150 @@
     <w:p/>
     <w:p>
       <w:r>
-        <w:t xml:space="preserve">Why </w:t>
-      </w:r>
+        <w:t xml:space="preserve">Why is </w:t>
+      </w:r>
+      <w:r>
+        <w:t xml:space="preserve">SIM </w:t>
+      </w:r>
+      <w:r>
+        <w:t xml:space="preserve">advantageous when </w:t>
+      </w:r>
+      <w:r>
+        <w:t>CM</w:t>
+      </w:r>
+      <w:r>
+        <w:t xml:space="preserve"> is not</w:t>
+      </w:r>
+      <w:r>
+        <w:t xml:space="preserve">? </w:t>
+      </w:r>
+      <w:r>
+        <w:fldChar w:fldCharType="begin"/>
+      </w:r>
+      <w:r>
+        <w:instrText xml:space="preserve"> REF _Ref381104804 \h </w:instrText>
+      </w:r>
+      <w:r>
+        <w:fldChar w:fldCharType="separate"/>
+      </w:r>
+      <w:r>
+        <w:t xml:space="preserve">Figure </w:t>
+      </w:r>
+      <w:r>
+        <w:rPr>
+          <w:noProof/>
+        </w:rPr>
+        <w:t>2</w:t>
+      </w:r>
+      <w:r>
+        <w:fldChar w:fldCharType="end"/>
+      </w:r>
+      <w:r>
+        <w:t xml:space="preserve"> shows that when 9 out of 10 mutations are delet</w:t>
+      </w:r>
+      <w:r>
+        <w:t>erious (β=0.1; left panel) SIM fixation is</w:t>
+      </w:r>
+      <w:r>
+        <w:t xml:space="preserve"> </w:t>
+      </w:r>
+      <w:r>
+        <w:t>more likely than CM fixation</w:t>
+      </w:r>
+      <w:r>
+        <w:t>. However, when all mutations are beneficial (β=1; right panel), there is no difference between SIM and CM</w:t>
+      </w:r>
+      <w:r>
+        <w:t xml:space="preserve"> fixation. This suggests </w:t>
+      </w:r>
+      <w:r>
+        <w:t xml:space="preserve">that SIM </w:t>
+      </w:r>
+      <w:r>
+        <w:t xml:space="preserve">is advantageous </w:t>
+      </w:r>
+      <w:r>
+        <w:t xml:space="preserve">over CM </w:t>
+      </w:r>
+      <w:r>
+        <w:t xml:space="preserve">because </w:t>
+      </w:r>
+      <w:r>
+        <w:t>it generate</w:t>
+      </w:r>
+      <w:r>
+        <w:t>s</w:t>
+      </w:r>
+      <w:r>
+        <w:t xml:space="preserve"> </w:t>
+      </w:r>
+      <w:r>
+        <w:t xml:space="preserve">less </w:t>
+      </w:r>
+      <w:r>
+        <w:t xml:space="preserve">deleterious mutations due to lower mutation rates in adapted individuals. Alternatively, the reason could be that SIM purges deleterious mutations more successfully </w:t>
+      </w:r>
+      <w:r>
+        <w:t xml:space="preserve">than CM, but we have shown before </w:t>
+      </w:r>
+      <w:r>
+        <w:fldChar w:fldCharType="begin" w:fldLock="1"/>
+      </w:r>
+      <w:r>
+        <w:instrText>ADDIN CSL_CITATION { "citationItems" : [ { "id" : "ITEM-1", "itemData" : { "DOI" : "10.1111/j.1558-5646.2012.01576.x", "ISSN" : "1558-5646", "PMID" : "22759304", "abstract" : "Numerous empirical studies show that stress of various kinds induces a state of hypermutation in bacteria via multiple mechanisms, but theoretical treatment of this intriguing phenomenon is lacking. We used deterministic and stochastic models to study the evolution of stress-induced hypermutation in infinite and finite-size populations of bacteria undergoing selection, mutation, and random genetic drift in constant environments and in changing ones. Our results suggest that if beneficial mutations occur, even rarely, then stress-induced hypermutation is advantageous for bacteria at both the individual and the population levels and that it is likely to evolve in populations of bacteria in a wide range of conditions because it is favored by selection. These results imply that mutations are not, as the current view holds, uniformly distributed in populations, but rather that mutations are more common in stressed individuals and populations. Because mutation is the raw material of evolution, these results have a profound impact on broad aspects of evolution and biology.", "author" : [ { "dropping-particle" : "", "family" : "Ram", "given" : "Yoav", "non-dropping-particle" : "", "parse-names" : false, "suffix" : "" }, { "dropping-particle" : "", "family" : "Hadany", "given" : "Lilach", "non-dropping-particle" : "", "parse-names" : false, "suffix" : "" } ], "container-title" : "Evolution", "id" : "ITEM-1", "issue" : "7", "issued" : { "date-parts" : [ [ "2012", "7", "28" ] ] }, "page" : "2315-28", "title" : "The evolution of stress-induced hypermutation in asexual populations.", "type" : "article-journal", "volume" : "66" }, "uris" : [ "http://www.mendeley.com/documents/?uuid=53403d98-a293-4876-9b37-48e6812c1a17" ] } ], "mendeley" : { "previouslyFormattedCitation" : "(Ram and Hadany 2012)" }, "properties" : { "noteIndex" : 0 }, "schema" : "https://github.com/citation-style-language/schema/raw/master/csl-citation.json" }</w:instrText>
+      </w:r>
+      <w:r>
+        <w:fldChar w:fldCharType="separate"/>
+      </w:r>
+      <w:r>
+        <w:rPr>
+          <w:noProof/>
+        </w:rPr>
+        <w:t>(Ram and Hadany 2012)</w:t>
+      </w:r>
+      <w:r>
+        <w:fldChar w:fldCharType="end"/>
+      </w:r>
+      <w:r>
+        <w:t xml:space="preserve"> that purging of deleterious mutations doesn't affect SIM in a constant environment</w:t>
+      </w:r>
+      <w:r>
+        <w:t>.</w:t>
+      </w:r>
+    </w:p>
+    <w:p>
       <w:proofErr w:type="gramStart"/>
       <w:r>
-        <w:t xml:space="preserve">is </w:t>
-      </w:r>
-      <w:r>
-        <w:t xml:space="preserve"> SIM</w:t>
+        <w:t>Another evidence</w:t>
       </w:r>
       <w:proofErr w:type="gramEnd"/>
       <w:r>
-        <w:t xml:space="preserve"> </w:t>
-      </w:r>
-      <w:r>
-        <w:t xml:space="preserve">advantageous when </w:t>
-      </w:r>
-      <w:r>
-        <w:t>CM</w:t>
-      </w:r>
-      <w:r>
-        <w:t xml:space="preserve"> is not</w:t>
-      </w:r>
-      <w:r>
-        <w:t xml:space="preserve">? </w:t>
-      </w:r>
-      <w:r>
-        <w:fldChar w:fldCharType="begin"/>
-      </w:r>
-      <w:r>
-        <w:instrText xml:space="preserve"> REF _Ref381104804 \h </w:instrText>
+        <w:t xml:space="preserve"> on the origin of the advantage of SIM is given by the introduction of "recombination barriers". These barriers cause individuals to reject recombination with DNA from individuals with different modifier alleles. This prevents individuals with non-mutator alleles from "stealing" beneficial mutators and allows mutator alleles to "hitch-hike" with their beneficial </w:t>
+      </w:r>
+      <w:r>
+        <w:lastRenderedPageBreak/>
+        <w:t xml:space="preserve">mutations </w:t>
+      </w:r>
+      <w:r>
+        <w:fldChar w:fldCharType="begin" w:fldLock="1"/>
+      </w:r>
+      <w:r>
+        <w:instrText>ADDIN CSL_CITATION { "citationItems" : [ { "id" : "ITEM-1", "itemData" : { "DOI" : "10.1017/S0016672300014634", "ISSN" : "0016-6723", "PMID" : "4407212", "abstract" : "When a selectively favourable gene substitution occurs in a population, changes in gene frequencies will occur at closely linked loci. In the case of a neutral polymorphism, average heterozygosity will be reduced to an extent which varies with distance from the substituted locus. The aggregate effect of substitution on neutral polymorphism is estimated; in populations of total size 106 or more (and perhaps of 104 or more), this effect will be more important than that of random fixation. This may explain why the extent of polymorphism in natural populations does not vary as much as one would expect from a consideration of the equilibrium between mutation and random fixation in populations of different sizes. For a selectively maintained polymorphism at a linked locus, this process will only be important in the long run if it leads to complete fixation. If the selective coefficients at the linked locus are small compared to those at the substituted locus, it is shown that the probability of complete fixation at the linked locus is approximately exp Nc), where c is the recombinant fraction and N the population size. It follows that in a large population a selective substitution can occur in a cistron without eliminating a selectively maintained polymorphism in the same cistron.", "author" : [ { "dropping-particle" : "", "family" : "Smith", "given" : "John Maynard", "non-dropping-particle" : "", "parse-names" : false, "suffix" : "" }, { "dropping-particle" : "", "family" : "Haigh", "given" : "John", "non-dropping-particle" : "", "parse-names" : false, "suffix" : "" } ], "container-title" : "Genetical Research", "id" : "ITEM-1", "issue" : "1", "issued" : { "date-parts" : [ [ "2009", "4", "14" ] ] }, "note" : "        From Duplicate 1 (                           The hitch-hiking effect of a favourable gene.                         - Maynard Smith, John; Haigh, John; Smith, John Maynard; Haigh, John; Maynard Smith, John; Haigh, John )\n                \n        From Duplicate 3 (                           The hitch-hiking effect of a favourable gene.                         - Maynard Smith, John; Haigh, John )\n                \n        From Duplicate 2 (                           The hitch-hiking effect of a favourable gene                         - Maynard Smith, John; Haigh, John )\n                \n        \n        \n        \n        \n        \n        \n        From Duplicate 2 (                           The hitch-hiking effect of a favourable gene.                         - Maynard Smith, John; Haigh, John )\n                \n        From Duplicate 2 (                           The hitch-hiking effect of a favourable gene                         - Maynard Smith, John; Haigh, John )\n                \n        \n        \n        \n        \n      ", "page" : "23", "title" : "The hitch-hiking effect of a favourable gene", "type" : "article-journal", "volume" : "23" }, "uris" : [ "http://www.mendeley.com/documents/?uuid=d8c03ac5-ef2c-4615-8c23-f42f7df4833c" ] } ], "mendeley" : { "previouslyFormattedCitation" : "(Smith and Haigh 2009)" }, "properties" : { "noteIndex" : 0 }, "schema" : "https://github.com/citation-style-language/schema/raw/master/csl-citation.json" }</w:instrText>
       </w:r>
       <w:r>
         <w:fldChar w:fldCharType="separate"/>
       </w:r>
       <w:r>
-        <w:t xml:space="preserve">Figure </w:t>
-      </w:r>
-      <w:r>
         <w:rPr>
           <w:noProof/>
         </w:rPr>
-        <w:t>2</w:t>
+        <w:t>(Smith and Haigh 2009)</w:t>
       </w:r>
       <w:r>
         <w:fldChar w:fldCharType="end"/>
       </w:r>
       <w:r>
-        <w:t xml:space="preserve"> shows that when 9 out of 10 mutations are delet</w:t>
-      </w:r>
-      <w:r>
-        <w:t>erious (β=0.1; left panel) SIM fixation is</w:t>
-      </w:r>
-      <w:r>
-        <w:t xml:space="preserve"> </w:t>
-      </w:r>
-      <w:r>
-        <w:t>more likely than CM fixation</w:t>
-      </w:r>
-      <w:r>
-        <w:t>. However, when all mutations are beneficial (β=1; right panel), there is no difference between SIM and CM</w:t>
-      </w:r>
-      <w:r>
-        <w:t xml:space="preserve"> fixation. This suggests </w:t>
-      </w:r>
-      <w:r>
-        <w:t xml:space="preserve">that SIM </w:t>
-      </w:r>
-      <w:r>
-        <w:t xml:space="preserve">is advantageous </w:t>
-      </w:r>
-      <w:r>
-        <w:t xml:space="preserve">over CM </w:t>
-      </w:r>
-      <w:r>
-        <w:t xml:space="preserve">because </w:t>
-      </w:r>
-      <w:r>
-        <w:t>it generate</w:t>
-      </w:r>
-      <w:r>
-        <w:t>s</w:t>
-      </w:r>
-      <w:r>
-        <w:t xml:space="preserve"> </w:t>
-      </w:r>
-      <w:r>
-        <w:t xml:space="preserve">less </w:t>
-      </w:r>
-      <w:r>
-        <w:t xml:space="preserve">deleterious mutations due to lower mutation rates in adapted individuals. Alternatively, the reason could be that SIM purges deleterious mutations more successfully </w:t>
-      </w:r>
-      <w:r>
-        <w:t xml:space="preserve">than CM, but we have shown before </w:t>
-      </w:r>
-      <w:r>
-        <w:fldChar w:fldCharType="begin" w:fldLock="1"/>
-      </w:r>
-      <w:r>
-        <w:instrText>ADDIN CSL_CITATION { "citationItems" : [ { "id" : "ITEM-1", "itemData" : { "DOI" : "10.1111/j.1558-5646.2012.01576.x", "ISSN" : "1558-5646", "PMID" : "22759304", "abstract" : "Numerous empirical studies show that stress of various kinds induces a state of hypermutation in bacteria via multiple mechanisms, but theoretical treatment of this intriguing phenomenon is lacking. We used deterministic and stochastic models to study the evolution of stress-induced hypermutation in infinite and finite-size populations of bacteria undergoing selection, mutation, and random genetic drift in constant environments and in changing ones. Our results suggest that if beneficial mutations occur, even rarely, then stress-induced hypermutation is advantageous for bacteria at both the individual and the population levels and that it is likely to evolve in populations of bacteria in a wide range of conditions because it is favored by selection. These results imply that mutations are not, as the current view holds, uniformly distributed in populations, but rather that mutations are more common in stressed individuals and populations. Because mutation is the raw material of evolution, these results have a profound impact on broad aspects of evolution and biology.", "author" : [ { "dropping-particle" : "", "family" : "Ram", "given" : "Yoav", "non-dropping-particle" : "", "parse-names" : false, "suffix" : "" }, { "dropping-particle" : "", "family" : "Hadany", "given" : "Lilach", "non-dropping-particle" : "", "parse-names" : false, "suffix" : "" } ], "container-title" : "Evolution", "id" : "ITEM-1", "issue" : "7", "issued" : { "date-parts" : [ [ "2012", "7", "28" ] ] }, "page" : "2315-28", "title" : "The evolution of stress-induced hypermutation in asexual populations.", "type" : "article-journal", "volume" : "66" }, "uris" : [ "http://www.mendeley.com/documents/?uuid=53403d98-a293-4876-9b37-48e6812c1a17" ] } ], "mendeley" : { "previouslyFormattedCitation" : "(Ram and Hadany 2012)" }, "properties" : { "noteIndex" : 0 }, "schema" : "https://github.com/citation-style-language/schema/raw/master/csl-citation.json" }</w:instrText>
-      </w:r>
-      <w:r>
-        <w:fldChar w:fldCharType="separate"/>
-      </w:r>
-      <w:r>
-        <w:rPr>
-          <w:noProof/>
-        </w:rPr>
-        <w:t>(Ram and Hadany 2012)</w:t>
-      </w:r>
-      <w:r>
-        <w:fldChar w:fldCharType="end"/>
-      </w:r>
-      <w:r>
-        <w:t xml:space="preserve"> that purging of deleterious mutations doesn't affect SIM in a constant environment</w:t>
-      </w:r>
-      <w:r>
-        <w:t>.</w:t>
+        <w:t>. Our results (Figure S2) show that "recombination barriers" do not have a significant effect on the dynamics, suggesting the effect of recombination on "hitch-hiking" and the transfer of beneficial mutations between sub-populations is not an important factor in this system.</w:t>
       </w:r>
     </w:p>
     <w:p>
@@ -2697,9 +2742,8 @@
         <w:rPr>
           <w:noProof/>
         </w:rPr>
-        <w:lastRenderedPageBreak/>
         <w:drawing>
-          <wp:inline distT="0" distB="0" distL="0" distR="0" wp14:anchorId="03DF013F" wp14:editId="1D3F6EB5">
+          <wp:inline distT="0" distB="0" distL="0" distR="0" wp14:anchorId="00FF4A49" wp14:editId="5CD194E8">
             <wp:extent cx="3657600" cy="5486400"/>
             <wp:effectExtent l="0" t="0" r="0" b="0"/>
             <wp:docPr id="9" name="Picture 9" descr="D:\workspace\mamba\simarba\analysis\invasion_SIMvsCMvsNM_pop_1e5_2014-02-23.png"/>
@@ -2875,7 +2919,11 @@
         <w:t>≈</w:t>
       </w:r>
       <w:r>
-        <w:t>0.31 when the recombination rate increases from 0 to 0.3, whereas there is no effect at all with N=10</w:t>
+        <w:t xml:space="preserve">0.31 when the recombination rate increases from 0 </w:t>
+      </w:r>
+      <w:r>
+        <w:lastRenderedPageBreak/>
+        <w:t>to 0.3, whereas there is no effect at all with N=10</w:t>
       </w:r>
       <w:r>
         <w:rPr>
@@ -2923,9 +2971,8 @@
         <w:rPr>
           <w:noProof/>
         </w:rPr>
-        <w:lastRenderedPageBreak/>
         <w:drawing>
-          <wp:inline distT="0" distB="0" distL="0" distR="0" wp14:anchorId="2586DEA9" wp14:editId="4218C91E">
+          <wp:inline distT="0" distB="0" distL="0" distR="0" wp14:anchorId="6F4A5F92" wp14:editId="134160CC">
             <wp:extent cx="3657600" cy="5486400"/>
             <wp:effectExtent l="0" t="0" r="0" b="0"/>
             <wp:docPr id="6" name="Picture 6" descr="D:\workspace\mamba\simarba\analysis\invasion_SIMvsCMvsNM_pop_sizes_2014-02-23.png"/>
@@ -3130,7 +3177,7 @@
         </w:rPr>
         <w:lastRenderedPageBreak/>
         <w:drawing>
-          <wp:inline distT="0" distB="0" distL="0" distR="0" wp14:anchorId="4BE867ED" wp14:editId="2DE7DBBF">
+          <wp:inline distT="0" distB="0" distL="0" distR="0" wp14:anchorId="4E2B3638" wp14:editId="6ACBE074">
             <wp:extent cx="4572000" cy="5486400"/>
             <wp:effectExtent l="0" t="0" r="0" b="0"/>
             <wp:docPr id="16" name="Picture 16" descr="D:\workspace\mamba\simarba\analysis\invasion_SIRvsCR_pop_sizes_2014-02-26.png"/>
@@ -3307,7 +3354,7 @@
         </w:rPr>
         <w:lastRenderedPageBreak/>
         <w:drawing>
-          <wp:inline distT="0" distB="0" distL="0" distR="0" wp14:anchorId="32E5F066" wp14:editId="3A4453DE">
+          <wp:inline distT="0" distB="0" distL="0" distR="0" wp14:anchorId="2A6EA160" wp14:editId="7131B49E">
             <wp:extent cx="5486400" cy="5486400"/>
             <wp:effectExtent l="0" t="0" r="0" b="0"/>
             <wp:docPr id="14" name="Picture 14" descr="D:\workspace\mamba\simarba\analysis\invasion_combined_tau_5_pop_sizes_2014-02-26.png"/>
@@ -3445,13 +3492,7 @@
         <w:rPr>
           <w:rFonts w:eastAsiaTheme="majorEastAsia"/>
         </w:rPr>
-        <w:t>τ</w:t>
-      </w:r>
-      <w:r>
-        <w:rPr>
-          <w:rFonts w:eastAsiaTheme="majorEastAsia"/>
-        </w:rPr>
-        <w:t xml:space="preserve"> </w:t>
+        <w:t xml:space="preserve">τ </w:t>
       </w:r>
       <w:r>
         <w:rPr>
@@ -3570,13 +3611,7 @@
         <w:rPr>
           <w:rFonts w:eastAsiaTheme="majorEastAsia"/>
         </w:rPr>
-        <w:t xml:space="preserve"> </w:t>
-      </w:r>
-      <w:r>
-        <w:rPr>
-          <w:rFonts w:eastAsiaTheme="majorEastAsia"/>
-        </w:rPr>
-        <w:t xml:space="preserve">in agreement with </w:t>
+        <w:t xml:space="preserve"> in agreement with </w:t>
       </w:r>
       <w:r>
         <w:rPr>
@@ -3732,8 +3767,6 @@
         </w:rPr>
         <w:t>panels</w:t>
       </w:r>
-      <w:bookmarkStart w:id="17" w:name="_GoBack"/>
-      <w:bookmarkEnd w:id="17"/>
       <w:r>
         <w:rPr>
           <w:rFonts w:eastAsiaTheme="majorEastAsia"/>
@@ -3776,7 +3809,7 @@
           <w:szCs w:val="26"/>
         </w:rPr>
         <w:drawing>
-          <wp:inline distT="0" distB="0" distL="0" distR="0" wp14:anchorId="6A524B2E" wp14:editId="721B1440">
+          <wp:inline distT="0" distB="0" distL="0" distR="0" wp14:anchorId="1AEAFBF3" wp14:editId="43D057FE">
             <wp:extent cx="5727700" cy="4908550"/>
             <wp:effectExtent l="0" t="0" r="6350" b="6350"/>
             <wp:docPr id="24" name="Picture 24" descr="D:\workspace\mamba\simarba\analysis\adaptation_NR_2014-02-26.png"/>
@@ -3833,6 +3866,24 @@
       <w:r>
         <w:t xml:space="preserve">Figure </w:t>
       </w:r>
+      <w:fldSimple w:instr=" STYLEREF 1 \s ">
+        <w:r>
+          <w:rPr>
+            <w:noProof/>
+            <w:cs/>
+          </w:rPr>
+          <w:t>‎</w:t>
+        </w:r>
+        <w:r>
+          <w:rPr>
+            <w:noProof/>
+          </w:rPr>
+          <w:t>0</w:t>
+        </w:r>
+      </w:fldSimple>
+      <w:r>
+        <w:noBreakHyphen/>
+      </w:r>
       <w:fldSimple w:instr=" SEQ Figure \* ARABIC \s 1 ">
         <w:r>
           <w:rPr>
@@ -4406,16 +4457,16 @@
           <w:rFonts w:asciiTheme="minorHAnsi" w:hAnsiTheme="minorHAnsi"/>
         </w:rPr>
       </w:pPr>
-      <w:bookmarkStart w:id="18" w:name="h.34m4hofc43lp"/>
-      <w:bookmarkStart w:id="19" w:name="_Toc336511474"/>
+      <w:bookmarkStart w:id="17" w:name="h.34m4hofc43lp"/>
+      <w:bookmarkStart w:id="18" w:name="_Toc336511474"/>
+      <w:bookmarkEnd w:id="17"/>
+      <w:r>
+        <w:rPr>
+          <w:rFonts w:asciiTheme="minorHAnsi" w:hAnsiTheme="minorHAnsi"/>
+        </w:rPr>
+        <w:t>References</w:t>
+      </w:r>
       <w:bookmarkEnd w:id="18"/>
-      <w:r>
-        <w:rPr>
-          <w:rFonts w:asciiTheme="minorHAnsi" w:hAnsiTheme="minorHAnsi"/>
-        </w:rPr>
-        <w:t>References</w:t>
-      </w:r>
-      <w:bookmarkEnd w:id="19"/>
     </w:p>
     <w:p>
       <w:pPr>
@@ -4425,14 +4476,14 @@
           <w:rFonts w:asciiTheme="minorHAnsi" w:hAnsiTheme="minorHAnsi"/>
         </w:rPr>
       </w:pPr>
-      <w:bookmarkStart w:id="20" w:name="_Toc336511475"/>
+      <w:bookmarkStart w:id="19" w:name="_Toc336511475"/>
       <w:r>
         <w:rPr>
           <w:rFonts w:asciiTheme="minorHAnsi" w:hAnsiTheme="minorHAnsi"/>
         </w:rPr>
         <w:t>Figures</w:t>
       </w:r>
-      <w:bookmarkEnd w:id="20"/>
+      <w:bookmarkEnd w:id="19"/>
     </w:p>
     <w:p>
       <w:pPr>
@@ -4454,7 +4505,7 @@
           <w:rFonts w:asciiTheme="minorHAnsi" w:hAnsiTheme="minorHAnsi"/>
         </w:rPr>
       </w:pPr>
-      <w:bookmarkStart w:id="21" w:name="_Toc336511476"/>
+      <w:bookmarkStart w:id="20" w:name="_Toc336511476"/>
       <w:r>
         <w:rPr>
           <w:rFonts w:asciiTheme="minorHAnsi" w:hAnsiTheme="minorHAnsi"/>
@@ -4462,14 +4513,14 @@
         <w:lastRenderedPageBreak/>
         <w:t>Tables</w:t>
       </w:r>
-      <w:bookmarkEnd w:id="21"/>
+      <w:bookmarkEnd w:id="20"/>
     </w:p>
     <w:p>
       <w:pPr>
         <w:pStyle w:val="Caption"/>
         <w:divId w:val="1620528373"/>
       </w:pPr>
-      <w:bookmarkStart w:id="22" w:name="_Ref332543851"/>
+      <w:bookmarkStart w:id="21" w:name="_Ref332543851"/>
       <w:proofErr w:type="gramStart"/>
       <w:r>
         <w:t xml:space="preserve">Table </w:t>
@@ -4492,7 +4543,7 @@
       <w:r>
         <w:fldChar w:fldCharType="end"/>
       </w:r>
-      <w:bookmarkEnd w:id="22"/>
+      <w:bookmarkEnd w:id="21"/>
       <w:r>
         <w:t>.</w:t>
       </w:r>
@@ -7124,26 +7175,140 @@
       <w:r>
         <w:t>S</w:t>
       </w:r>
+      <w:bookmarkStart w:id="22" w:name="_GoBack"/>
+      <w:bookmarkEnd w:id="22"/>
+      <w:r>
+        <w:fldChar w:fldCharType="begin"/>
+      </w:r>
+      <w:r>
+        <w:instrText xml:space="preserve"> SEQ Figure \* ARABIC \s 1 </w:instrText>
+      </w:r>
+      <w:r>
+        <w:fldChar w:fldCharType="separate"/>
+      </w:r>
+      <w:r>
+        <w:rPr>
+          <w:noProof/>
+        </w:rPr>
+        <w:t>1</w:t>
+      </w:r>
+      <w:r>
+        <w:fldChar w:fldCharType="end"/>
+      </w:r>
+      <w:r>
+        <w:t xml:space="preserve"> - </w:t>
+      </w:r>
+      <w:r>
+        <w:t>invasion_SIMvsCM_r_02014-02-26</w:t>
+      </w:r>
+    </w:p>
+    <w:p>
+      <w:pPr>
+        <w:divId w:val="1620528373"/>
+      </w:pPr>
+    </w:p>
+    <w:p>
+      <w:pPr>
+        <w:keepNext/>
+        <w:jc w:val="center"/>
+        <w:divId w:val="1620528373"/>
+      </w:pPr>
+      <w:r>
+        <w:rPr>
+          <w:noProof/>
+        </w:rPr>
+        <w:lastRenderedPageBreak/>
+        <w:drawing>
+          <wp:inline distT="0" distB="0" distL="0" distR="0" wp14:anchorId="4E51240A" wp14:editId="19E080CE">
+            <wp:extent cx="5486400" cy="5486400"/>
+            <wp:effectExtent l="0" t="0" r="0" b="0"/>
+            <wp:docPr id="1" name="Picture 1" descr="D:\workspace\mamba\simarba\analysis\invasion_RB_SIMvsCM_pop_1e6_2014-03-09.png"/>
+            <wp:cNvGraphicFramePr>
+              <a:graphicFrameLocks xmlns:a="http://schemas.openxmlformats.org/drawingml/2006/main" noChangeAspect="1"/>
+            </wp:cNvGraphicFramePr>
+            <a:graphic xmlns:a="http://schemas.openxmlformats.org/drawingml/2006/main">
+              <a:graphicData uri="http://schemas.openxmlformats.org/drawingml/2006/picture">
+                <pic:pic xmlns:pic="http://schemas.openxmlformats.org/drawingml/2006/picture">
+                  <pic:nvPicPr>
+                    <pic:cNvPr id="0" name="Picture 1" descr="D:\workspace\mamba\simarba\analysis\invasion_RB_SIMvsCM_pop_1e6_2014-03-09.png"/>
+                    <pic:cNvPicPr>
+                      <a:picLocks noChangeAspect="1" noChangeArrowheads="1"/>
+                    </pic:cNvPicPr>
+                  </pic:nvPicPr>
+                  <pic:blipFill>
+                    <a:blip r:embed="rId16" cstate="print">
+                      <a:extLst>
+                        <a:ext uri="{28A0092B-C50C-407E-A947-70E740481C1C}">
+                          <a14:useLocalDpi xmlns:a14="http://schemas.microsoft.com/office/drawing/2010/main" val="0"/>
+                        </a:ext>
+                      </a:extLst>
+                    </a:blip>
+                    <a:srcRect/>
+                    <a:stretch>
+                      <a:fillRect/>
+                    </a:stretch>
+                  </pic:blipFill>
+                  <pic:spPr bwMode="auto">
+                    <a:xfrm>
+                      <a:off x="0" y="0"/>
+                      <a:ext cx="5486400" cy="5486400"/>
+                    </a:xfrm>
+                    <a:prstGeom prst="rect">
+                      <a:avLst/>
+                    </a:prstGeom>
+                    <a:noFill/>
+                    <a:ln>
+                      <a:noFill/>
+                    </a:ln>
+                  </pic:spPr>
+                </pic:pic>
+              </a:graphicData>
+            </a:graphic>
+          </wp:inline>
+        </w:drawing>
+      </w:r>
+    </w:p>
+    <w:p>
+      <w:pPr>
+        <w:pStyle w:val="Caption"/>
+        <w:jc w:val="center"/>
+        <w:divId w:val="1620528373"/>
+      </w:pPr>
+      <w:r>
+        <w:t xml:space="preserve">Figure </w:t>
+      </w:r>
+      <w:fldSimple w:instr=" STYLEREF 1 \s ">
+        <w:r>
+          <w:rPr>
+            <w:noProof/>
+            <w:cs/>
+          </w:rPr>
+          <w:t>‎</w:t>
+        </w:r>
+      </w:fldSimple>
+      <w:r>
+        <w:t>S</w:t>
+      </w:r>
       <w:fldSimple w:instr=" SEQ Figure \* ARABIC \s 1 ">
         <w:r>
           <w:rPr>
             <w:noProof/>
           </w:rPr>
-          <w:t>1</w:t>
+          <w:t>2</w:t>
         </w:r>
       </w:fldSimple>
       <w:r>
         <w:t xml:space="preserve"> - </w:t>
       </w:r>
       <w:r>
-        <w:t>invasion_SIMvsCM_r_02014-02-26</w:t>
+        <w:t>invasion_RB_SIMvsCM_pop_1e6_2014-03-09</w:t>
       </w:r>
     </w:p>
     <w:sectPr>
-      <w:headerReference w:type="even" r:id="rId16"/>
-      <w:headerReference w:type="default" r:id="rId17"/>
-      <w:footerReference w:type="even" r:id="rId18"/>
-      <w:footerReference w:type="default" r:id="rId19"/>
+      <w:headerReference w:type="even" r:id="rId17"/>
+      <w:headerReference w:type="default" r:id="rId18"/>
+      <w:footerReference w:type="even" r:id="rId19"/>
+      <w:footerReference w:type="default" r:id="rId20"/>
       <w:pgSz w:w="11906" w:h="16838"/>
       <w:pgMar w:top="1440" w:right="1440" w:bottom="1440" w:left="1440" w:header="708" w:footer="708" w:gutter="0"/>
       <w:cols w:space="708"/>
@@ -7206,7 +7371,7 @@
           <w:rPr>
             <w:noProof/>
           </w:rPr>
-          <w:t>12</w:t>
+          <w:t>16</w:t>
         </w:r>
         <w:r>
           <w:rPr>
@@ -7241,7 +7406,7 @@
       <w:rPr>
         <w:noProof/>
       </w:rPr>
-      <w:t>13</w:t>
+      <w:t>15</w:t>
     </w:r>
     <w:r>
       <w:fldChar w:fldCharType="end"/>
@@ -7301,7 +7466,7 @@
       <w:rPr>
         <w:noProof/>
       </w:rPr>
-      <w:t>March 2, 2014</w:t>
+      <w:t>March 9, 2014</w:t>
     </w:r>
     <w:r>
       <w:fldChar w:fldCharType="end"/>
@@ -10004,7 +10169,7 @@
 </file>
 
 <file path=customXml/itemProps1.xml><?xml version="1.0" encoding="utf-8"?>
-<ds:datastoreItem xmlns:ds="http://schemas.openxmlformats.org/officeDocument/2006/customXml" ds:itemID="{263233A5-63F1-4D64-84DA-185F7662A5B1}">
+<ds:datastoreItem xmlns:ds="http://schemas.openxmlformats.org/officeDocument/2006/customXml" ds:itemID="{7DE312F0-9E3A-4FFF-8531-AF147DF82ECA}">
   <ds:schemaRefs>
     <ds:schemaRef ds:uri="http://schemas.openxmlformats.org/officeDocument/2006/bibliography"/>
   </ds:schemaRefs>

</xml_diff>

<commit_message>
beta=1 also for pop_size=1e6
</commit_message>
<xml_diff>
--- a/simarba/manuscript/ms.docx
+++ b/simarba/manuscript/ms.docx
@@ -2743,10 +2743,10 @@
           <w:noProof/>
         </w:rPr>
         <w:drawing>
-          <wp:inline distT="0" distB="0" distL="0" distR="0" wp14:anchorId="00FF4A49" wp14:editId="5CD194E8">
-            <wp:extent cx="3657600" cy="5486400"/>
+          <wp:inline distT="0" distB="0" distL="0" distR="0">
+            <wp:extent cx="5486400" cy="5486400"/>
             <wp:effectExtent l="0" t="0" r="0" b="0"/>
-            <wp:docPr id="9" name="Picture 9" descr="D:\workspace\mamba\simarba\analysis\invasion_SIMvsCMvsNM_pop_1e5_2014-02-23.png"/>
+            <wp:docPr id="2" name="Picture 2" descr="D:\workspace\mamba\simarba\analysis\invasion_SIMvsCMvsNM_pop_1e5_1e6_2014-03-09.png"/>
             <wp:cNvGraphicFramePr>
               <a:graphicFrameLocks xmlns:a="http://schemas.openxmlformats.org/drawingml/2006/main" noChangeAspect="1"/>
             </wp:cNvGraphicFramePr>
@@ -2754,7 +2754,7 @@
               <a:graphicData uri="http://schemas.openxmlformats.org/drawingml/2006/picture">
                 <pic:pic xmlns:pic="http://schemas.openxmlformats.org/drawingml/2006/picture">
                   <pic:nvPicPr>
-                    <pic:cNvPr id="0" name="Picture 7" descr="D:\workspace\mamba\simarba\analysis\invasion_SIMvsCMvsNM_pop_1e5_2014-02-23.png"/>
+                    <pic:cNvPr id="0" name="Picture 2" descr="D:\workspace\mamba\simarba\analysis\invasion_SIMvsCMvsNM_pop_1e5_1e6_2014-03-09.png"/>
                     <pic:cNvPicPr>
                       <a:picLocks noChangeAspect="1" noChangeArrowheads="1"/>
                     </pic:cNvPicPr>
@@ -2775,7 +2775,7 @@
                   <pic:spPr bwMode="auto">
                     <a:xfrm>
                       <a:off x="0" y="0"/>
-                      <a:ext cx="3657600" cy="5486400"/>
+                      <a:ext cx="5486400" cy="5486400"/>
                     </a:xfrm>
                     <a:prstGeom prst="rect">
                       <a:avLst/>
@@ -2801,24 +2801,6 @@
       <w:r>
         <w:t xml:space="preserve">Figure </w:t>
       </w:r>
-      <w:fldSimple w:instr=" STYLEREF 1 \s ">
-        <w:r>
-          <w:rPr>
-            <w:noProof/>
-            <w:cs/>
-          </w:rPr>
-          <w:t>‎</w:t>
-        </w:r>
-        <w:r>
-          <w:rPr>
-            <w:noProof/>
-          </w:rPr>
-          <w:t>0</w:t>
-        </w:r>
-      </w:fldSimple>
-      <w:r>
-        <w:noBreakHyphen/>
-      </w:r>
       <w:fldSimple w:instr=" SEQ Figure \* ARABIC \s 1 ">
         <w:r>
           <w:rPr>
@@ -2832,7 +2814,7 @@
         <w:t xml:space="preserve"> - </w:t>
       </w:r>
       <w:r>
-        <w:t>invasion_SIMvsCMvsNM_pop_1e5_2014-02-23</w:t>
+        <w:t>invasion_SIMvsCMvsNM_pop_1e5_1e6_2014-03-09</w:t>
       </w:r>
     </w:p>
     <w:p/>
@@ -2841,7 +2823,12 @@
         <w:t>The effect of population size on the dynamics is explored in Figure 3</w:t>
       </w:r>
       <w:r>
-        <w:t xml:space="preserve"> (also see Figure S1)</w:t>
+        <w:t xml:space="preserve"> (also </w:t>
+      </w:r>
+      <w:bookmarkStart w:id="17" w:name="_GoBack"/>
+      <w:bookmarkEnd w:id="17"/>
+      <w:r>
+        <w:t>see Figure S1)</w:t>
       </w:r>
       <w:r>
         <w:t>. As the population size increases (from left to right) the effect of recombination on the fixation probability is stronger: with 10</w:t>
@@ -4457,16 +4444,16 @@
           <w:rFonts w:asciiTheme="minorHAnsi" w:hAnsiTheme="minorHAnsi"/>
         </w:rPr>
       </w:pPr>
-      <w:bookmarkStart w:id="17" w:name="h.34m4hofc43lp"/>
-      <w:bookmarkStart w:id="18" w:name="_Toc336511474"/>
-      <w:bookmarkEnd w:id="17"/>
+      <w:bookmarkStart w:id="18" w:name="h.34m4hofc43lp"/>
+      <w:bookmarkStart w:id="19" w:name="_Toc336511474"/>
+      <w:bookmarkEnd w:id="18"/>
       <w:r>
         <w:rPr>
           <w:rFonts w:asciiTheme="minorHAnsi" w:hAnsiTheme="minorHAnsi"/>
         </w:rPr>
         <w:t>References</w:t>
       </w:r>
-      <w:bookmarkEnd w:id="18"/>
+      <w:bookmarkEnd w:id="19"/>
     </w:p>
     <w:p>
       <w:pPr>
@@ -4476,14 +4463,14 @@
           <w:rFonts w:asciiTheme="minorHAnsi" w:hAnsiTheme="minorHAnsi"/>
         </w:rPr>
       </w:pPr>
-      <w:bookmarkStart w:id="19" w:name="_Toc336511475"/>
+      <w:bookmarkStart w:id="20" w:name="_Toc336511475"/>
       <w:r>
         <w:rPr>
           <w:rFonts w:asciiTheme="minorHAnsi" w:hAnsiTheme="minorHAnsi"/>
         </w:rPr>
         <w:t>Figures</w:t>
       </w:r>
-      <w:bookmarkEnd w:id="19"/>
+      <w:bookmarkEnd w:id="20"/>
     </w:p>
     <w:p>
       <w:pPr>
@@ -4505,7 +4492,7 @@
           <w:rFonts w:asciiTheme="minorHAnsi" w:hAnsiTheme="minorHAnsi"/>
         </w:rPr>
       </w:pPr>
-      <w:bookmarkStart w:id="20" w:name="_Toc336511476"/>
+      <w:bookmarkStart w:id="21" w:name="_Toc336511476"/>
       <w:r>
         <w:rPr>
           <w:rFonts w:asciiTheme="minorHAnsi" w:hAnsiTheme="minorHAnsi"/>
@@ -4513,14 +4500,14 @@
         <w:lastRenderedPageBreak/>
         <w:t>Tables</w:t>
       </w:r>
-      <w:bookmarkEnd w:id="20"/>
+      <w:bookmarkEnd w:id="21"/>
     </w:p>
     <w:p>
       <w:pPr>
         <w:pStyle w:val="Caption"/>
         <w:divId w:val="1620528373"/>
       </w:pPr>
-      <w:bookmarkStart w:id="21" w:name="_Ref332543851"/>
+      <w:bookmarkStart w:id="22" w:name="_Ref332543851"/>
       <w:proofErr w:type="gramStart"/>
       <w:r>
         <w:t xml:space="preserve">Table </w:t>
@@ -4543,7 +4530,7 @@
       <w:r>
         <w:fldChar w:fldCharType="end"/>
       </w:r>
-      <w:bookmarkEnd w:id="21"/>
+      <w:bookmarkEnd w:id="22"/>
       <w:r>
         <w:t>.</w:t>
       </w:r>
@@ -7175,26 +7162,14 @@
       <w:r>
         <w:t>S</w:t>
       </w:r>
-      <w:bookmarkStart w:id="22" w:name="_GoBack"/>
-      <w:bookmarkEnd w:id="22"/>
-      <w:r>
-        <w:fldChar w:fldCharType="begin"/>
-      </w:r>
-      <w:r>
-        <w:instrText xml:space="preserve"> SEQ Figure \* ARABIC \s 1 </w:instrText>
-      </w:r>
-      <w:r>
-        <w:fldChar w:fldCharType="separate"/>
-      </w:r>
-      <w:r>
-        <w:rPr>
-          <w:noProof/>
-        </w:rPr>
-        <w:t>1</w:t>
-      </w:r>
-      <w:r>
-        <w:fldChar w:fldCharType="end"/>
-      </w:r>
+      <w:fldSimple w:instr=" SEQ Figure \* ARABIC \s 1 ">
+        <w:r>
+          <w:rPr>
+            <w:noProof/>
+          </w:rPr>
+          <w:t>1</w:t>
+        </w:r>
+      </w:fldSimple>
       <w:r>
         <w:t xml:space="preserve"> - </w:t>
       </w:r>
@@ -7371,7 +7346,7 @@
           <w:rPr>
             <w:noProof/>
           </w:rPr>
-          <w:t>16</w:t>
+          <w:t>8</w:t>
         </w:r>
         <w:r>
           <w:rPr>
@@ -7406,7 +7381,7 @@
       <w:rPr>
         <w:noProof/>
       </w:rPr>
-      <w:t>15</w:t>
+      <w:t>9</w:t>
     </w:r>
     <w:r>
       <w:fldChar w:fldCharType="end"/>
@@ -10169,7 +10144,7 @@
 </file>
 
 <file path=customXml/itemProps1.xml><?xml version="1.0" encoding="utf-8"?>
-<ds:datastoreItem xmlns:ds="http://schemas.openxmlformats.org/officeDocument/2006/customXml" ds:itemID="{7DE312F0-9E3A-4FFF-8531-AF147DF82ECA}">
+<ds:datastoreItem xmlns:ds="http://schemas.openxmlformats.org/officeDocument/2006/customXml" ds:itemID="{3149D176-6B24-40C7-A4C1-B762DF181643}">
   <ds:schemaRefs>
     <ds:schemaRef ds:uri="http://schemas.openxmlformats.org/officeDocument/2006/bibliography"/>
   </ds:schemaRefs>

</xml_diff>

<commit_message>
added adaptation with pop size 1e7 and the heatmap for fig 5
</commit_message>
<xml_diff>
--- a/simarba/manuscript/ms.docx
+++ b/simarba/manuscript/ms.docx
@@ -3230,10 +3230,98 @@
     </w:p>
     <w:p/>
     <w:p>
+      <w:r>
+        <w:rPr>
+          <w:noProof/>
+        </w:rPr>
+        <w:lastRenderedPageBreak/>
+        <w:drawing>
+          <wp:inline distT="0" distB="0" distL="0" distR="0">
+            <wp:extent cx="5725160" cy="4913630"/>
+            <wp:effectExtent l="0" t="0" r="8890" b="1270"/>
+            <wp:docPr id="7" name="Picture 7" descr="D:\workspace\mamba\simarba\analysis\invasion_invasion_combined_heatmap_N_1e6_2014-03-04.png"/>
+            <wp:cNvGraphicFramePr>
+              <a:graphicFrameLocks xmlns:a="http://schemas.openxmlformats.org/drawingml/2006/main" noChangeAspect="1"/>
+            </wp:cNvGraphicFramePr>
+            <a:graphic xmlns:a="http://schemas.openxmlformats.org/drawingml/2006/main">
+              <a:graphicData uri="http://schemas.openxmlformats.org/drawingml/2006/picture">
+                <pic:pic xmlns:pic="http://schemas.openxmlformats.org/drawingml/2006/picture">
+                  <pic:nvPicPr>
+                    <pic:cNvPr id="0" name="Picture 4" descr="D:\workspace\mamba\simarba\analysis\invasion_invasion_combined_heatmap_N_1e6_2014-03-04.png"/>
+                    <pic:cNvPicPr>
+                      <a:picLocks noChangeAspect="1" noChangeArrowheads="1"/>
+                    </pic:cNvPicPr>
+                  </pic:nvPicPr>
+                  <pic:blipFill>
+                    <a:blip r:embed="rId14" cstate="print">
+                      <a:extLst>
+                        <a:ext uri="{28A0092B-C50C-407E-A947-70E740481C1C}">
+                          <a14:useLocalDpi xmlns:a14="http://schemas.microsoft.com/office/drawing/2010/main" val="0"/>
+                        </a:ext>
+                      </a:extLst>
+                    </a:blip>
+                    <a:srcRect/>
+                    <a:stretch>
+                      <a:fillRect/>
+                    </a:stretch>
+                  </pic:blipFill>
+                  <pic:spPr bwMode="auto">
+                    <a:xfrm>
+                      <a:off x="0" y="0"/>
+                      <a:ext cx="5725160" cy="4913630"/>
+                    </a:xfrm>
+                    <a:prstGeom prst="rect">
+                      <a:avLst/>
+                    </a:prstGeom>
+                    <a:noFill/>
+                    <a:ln>
+                      <a:noFill/>
+                    </a:ln>
+                  </pic:spPr>
+                </pic:pic>
+              </a:graphicData>
+            </a:graphic>
+          </wp:inline>
+        </w:drawing>
+      </w:r>
+    </w:p>
+    <w:p>
       <w:pPr>
         <w:spacing w:after="200" w:line="276" w:lineRule="auto"/>
-        <w:ind w:firstLine="0"/>
+        <w:jc w:val="center"/>
       </w:pPr>
+      <w:r>
+        <w:rPr>
+          <w:b/>
+          <w:bCs/>
+          <w:color w:val="4F81BD" w:themeColor="accent1"/>
+          <w:sz w:val="18"/>
+          <w:szCs w:val="18"/>
+        </w:rPr>
+        <w:t xml:space="preserve">Figure 5 alternative for pop size 1e6 </w:t>
+      </w:r>
+      <w:bookmarkStart w:id="17" w:name="_GoBack"/>
+      <w:bookmarkEnd w:id="17"/>
+      <w:r>
+        <w:rPr>
+          <w:b/>
+          <w:bCs/>
+          <w:color w:val="4F81BD" w:themeColor="accent1"/>
+          <w:sz w:val="18"/>
+          <w:szCs w:val="18"/>
+        </w:rPr>
+        <w:t xml:space="preserve">- </w:t>
+      </w:r>
+      <w:r>
+        <w:rPr>
+          <w:b/>
+          <w:bCs/>
+          <w:color w:val="4F81BD" w:themeColor="accent1"/>
+          <w:sz w:val="18"/>
+          <w:szCs w:val="18"/>
+        </w:rPr>
+        <w:t>invasion_invasion_combined_heatmap_N_1e6_2014-03-04</w:t>
+      </w:r>
       <w:r>
         <w:br w:type="page"/>
       </w:r>
@@ -3262,8 +3350,6 @@
       <w:r>
         <w:t xml:space="preserve">disappeared </w:t>
       </w:r>
-      <w:bookmarkStart w:id="17" w:name="_GoBack"/>
-      <w:bookmarkEnd w:id="17"/>
       <w:r>
         <w:t>– see Figure 6.</w:t>
       </w:r>
@@ -3303,7 +3389,7 @@
                     </pic:cNvPicPr>
                   </pic:nvPicPr>
                   <pic:blipFill>
-                    <a:blip r:embed="rId14" cstate="print">
+                    <a:blip r:embed="rId15" cstate="print">
                       <a:extLst>
                         <a:ext uri="{28A0092B-C50C-407E-A947-70E740481C1C}">
                           <a14:useLocalDpi xmlns:a14="http://schemas.microsoft.com/office/drawing/2010/main" val="0"/>
@@ -3722,10 +3808,10 @@
         </w:rPr>
         <w:lastRenderedPageBreak/>
         <w:drawing>
-          <wp:inline distT="0" distB="0" distL="0" distR="0" wp14:anchorId="3D88825A" wp14:editId="38FD78B5">
-            <wp:extent cx="5727700" cy="4908550"/>
-            <wp:effectExtent l="0" t="0" r="6350" b="6350"/>
-            <wp:docPr id="24" name="Picture 24" descr="D:\workspace\mamba\simarba\analysis\adaptation_NR_2014-02-26.png"/>
+          <wp:inline distT="0" distB="0" distL="0" distR="0">
+            <wp:extent cx="5725160" cy="4913630"/>
+            <wp:effectExtent l="0" t="0" r="8890" b="1270"/>
+            <wp:docPr id="4" name="Picture 4" descr="D:\workspace\mamba\simarba\analysis\adaptation_NR_2014-03-10.png"/>
             <wp:cNvGraphicFramePr>
               <a:graphicFrameLocks xmlns:a="http://schemas.openxmlformats.org/drawingml/2006/main" noChangeAspect="1"/>
             </wp:cNvGraphicFramePr>
@@ -3733,13 +3819,13 @@
               <a:graphicData uri="http://schemas.openxmlformats.org/drawingml/2006/picture">
                 <pic:pic xmlns:pic="http://schemas.openxmlformats.org/drawingml/2006/picture">
                   <pic:nvPicPr>
-                    <pic:cNvPr id="0" name="Picture 22" descr="D:\workspace\mamba\simarba\analysis\adaptation_NR_2014-02-26.png"/>
+                    <pic:cNvPr id="0" name="Picture 2" descr="D:\workspace\mamba\simarba\analysis\adaptation_NR_2014-03-10.png"/>
                     <pic:cNvPicPr>
                       <a:picLocks noChangeAspect="1" noChangeArrowheads="1"/>
                     </pic:cNvPicPr>
                   </pic:nvPicPr>
                   <pic:blipFill>
-                    <a:blip r:embed="rId15" cstate="print">
+                    <a:blip r:embed="rId16" cstate="print">
                       <a:extLst>
                         <a:ext uri="{28A0092B-C50C-407E-A947-70E740481C1C}">
                           <a14:useLocalDpi xmlns:a14="http://schemas.microsoft.com/office/drawing/2010/main" val="0"/>
@@ -3754,7 +3840,7 @@
                   <pic:spPr bwMode="auto">
                     <a:xfrm>
                       <a:off x="0" y="0"/>
-                      <a:ext cx="5727700" cy="4908550"/>
+                      <a:ext cx="5725160" cy="4913630"/>
                     </a:xfrm>
                     <a:prstGeom prst="rect">
                       <a:avLst/>
@@ -3791,17 +3877,17 @@
         <w:t xml:space="preserve"> - </w:t>
       </w:r>
       <w:r>
-        <w:t>adaptation_NR_2014-02-26</w:t>
+        <w:t>adaptation_NR_2014-03-10</w:t>
       </w:r>
     </w:p>
     <w:p>
       <w:pPr>
-        <w:spacing w:after="200" w:line="276" w:lineRule="auto"/>
-        <w:ind w:firstLine="0"/>
+        <w:pStyle w:val="Caption"/>
+        <w:jc w:val="center"/>
         <w:rPr>
           <w:rFonts w:eastAsiaTheme="majorEastAsia" w:cstheme="majorBidi"/>
-          <w:b/>
-          <w:bCs/>
+          <w:b w:val="0"/>
+          <w:bCs w:val="0"/>
           <w:color w:val="365F91" w:themeColor="accent1" w:themeShade="BF"/>
           <w:sz w:val="28"/>
           <w:szCs w:val="28"/>
@@ -3850,7 +3936,19 @@
         <w:fldChar w:fldCharType="end"/>
       </w:r>
       <w:r>
-        <w:t xml:space="preserve">, and this has an important implication for the design of antibiotic treatment strategies </w:t>
+        <w:t xml:space="preserve">, and </w:t>
+      </w:r>
+      <w:r>
+        <w:t xml:space="preserve">both stress-induced mutation and recombination have important </w:t>
+      </w:r>
+      <w:r>
+        <w:t>implication</w:t>
+      </w:r>
+      <w:r>
+        <w:t>s</w:t>
+      </w:r>
+      <w:r>
+        <w:t xml:space="preserve"> for the design of antibiotic treatment strategies </w:t>
       </w:r>
       <w:r>
         <w:fldChar w:fldCharType="begin" w:fldLock="1"/>
@@ -3938,7 +4036,13 @@
         <w:t>?</w:t>
       </w:r>
       <w:r>
-        <w:t xml:space="preserve"> Similarly, chemotherapy and radiation are predicted to induce hypermutation in cancer cells, thereby promoting the acquisition of drug-resistance, cancer progression and metastasis </w:t>
+        <w:t xml:space="preserve"> Similarly, chemotherapy and radiation are predicted to induce </w:t>
+      </w:r>
+      <w:r>
+        <w:t xml:space="preserve">mutagenesis </w:t>
+      </w:r>
+      <w:r>
+        <w:t xml:space="preserve">in cancer cells, thereby promoting the acquisition of drug-resistance, cancer progression and metastasis </w:t>
       </w:r>
       <w:r>
         <w:fldChar w:fldCharType="begin" w:fldLock="1"/>
@@ -3959,10 +4063,9 @@
         <w:fldChar w:fldCharType="end"/>
       </w:r>
       <w:r>
-        <w:t>. //to discussion?//</w:t>
+        <w:t xml:space="preserve">. </w:t>
       </w:r>
     </w:p>
-    <w:p/>
     <w:p>
       <w:pPr>
         <w:rPr>
@@ -6931,7 +7034,7 @@
                     </pic:cNvPicPr>
                   </pic:nvPicPr>
                   <pic:blipFill>
-                    <a:blip r:embed="rId16" cstate="print">
+                    <a:blip r:embed="rId17" cstate="print">
                       <a:extLst>
                         <a:ext uri="{28A0092B-C50C-407E-A947-70E740481C1C}">
                           <a14:useLocalDpi xmlns:a14="http://schemas.microsoft.com/office/drawing/2010/main" val="0"/>
@@ -7024,7 +7127,7 @@
                     </pic:cNvPicPr>
                   </pic:nvPicPr>
                   <pic:blipFill>
-                    <a:blip r:embed="rId17" cstate="print">
+                    <a:blip r:embed="rId18" cstate="print">
                       <a:extLst>
                         <a:ext uri="{28A0092B-C50C-407E-A947-70E740481C1C}">
                           <a14:useLocalDpi xmlns:a14="http://schemas.microsoft.com/office/drawing/2010/main" val="0"/>
@@ -7080,11 +7183,21 @@
         <w:t>invasion_RB_SIMvsCM_pop_1e6_2014-03-09</w:t>
       </w:r>
     </w:p>
+    <w:p>
+      <w:pPr>
+        <w:divId w:val="1620528373"/>
+      </w:pPr>
+    </w:p>
+    <w:p>
+      <w:pPr>
+        <w:divId w:val="1620528373"/>
+      </w:pPr>
+    </w:p>
     <w:sectPr>
-      <w:headerReference w:type="even" r:id="rId18"/>
-      <w:headerReference w:type="default" r:id="rId19"/>
-      <w:footerReference w:type="even" r:id="rId20"/>
-      <w:footerReference w:type="default" r:id="rId21"/>
+      <w:headerReference w:type="even" r:id="rId19"/>
+      <w:headerReference w:type="default" r:id="rId20"/>
+      <w:footerReference w:type="even" r:id="rId21"/>
+      <w:footerReference w:type="default" r:id="rId22"/>
       <w:pgSz w:w="11906" w:h="16838"/>
       <w:pgMar w:top="1440" w:right="1440" w:bottom="1440" w:left="1440" w:header="708" w:footer="708" w:gutter="0"/>
       <w:cols w:space="708"/>
@@ -9945,7 +10058,7 @@
 </file>
 
 <file path=customXml/itemProps1.xml><?xml version="1.0" encoding="utf-8"?>
-<ds:datastoreItem xmlns:ds="http://schemas.openxmlformats.org/officeDocument/2006/customXml" ds:itemID="{2C5645AA-37AB-47F5-9B84-277CF19CA35E}">
+<ds:datastoreItem xmlns:ds="http://schemas.openxmlformats.org/officeDocument/2006/customXml" ds:itemID="{53BDD0D2-422E-4F99-88B3-E87A89FA853B}">
   <ds:schemaRefs>
     <ds:schemaRef ds:uri="http://schemas.openxmlformats.org/officeDocument/2006/bibliography"/>
   </ds:schemaRefs>

</xml_diff>

<commit_message>
revised the model section
</commit_message>
<xml_diff>
--- a/simarba/manuscript/ms.docx
+++ b/simarba/manuscript/ms.docx
@@ -1806,7 +1806,13 @@
     </w:p>
     <w:p>
       <w:r>
-        <w:t xml:space="preserve">We use </w:t>
+        <w:t>We use</w:t>
+      </w:r>
+      <w:r>
+        <w:t>d</w:t>
+      </w:r>
+      <w:r>
+        <w:t xml:space="preserve"> </w:t>
       </w:r>
       <w:r>
         <w:t xml:space="preserve">stochastic </w:t>
@@ -1896,7 +1902,19 @@
         </w:rPr>
       </w:pPr>
       <w:r>
-        <w:t xml:space="preserve">The fitness loci are bi-allelic - the alleles are marked by 0 and 1. The fitness of an individual is calculated by comparing the alleles at these fitness loci with the environmental optimal genome: </w:t>
+        <w:t>The fitness loci are bi-allelic</w:t>
+      </w:r>
+      <w:r>
+        <w:t xml:space="preserve"> and</w:t>
+      </w:r>
+      <w:r>
+        <w:t xml:space="preserve"> the alleles are marked by 0 and 1. The fitness of an individual is calculated by comparing the alleles at </w:t>
+      </w:r>
+      <w:r>
+        <w:t>the</w:t>
+      </w:r>
+      <w:r>
+        <w:t xml:space="preserve"> fitness loci with the environmental optimal genome: </w:t>
       </w:r>
       <w:r>
         <w:t xml:space="preserve">the fitness of </w:t>
@@ -1953,7 +1971,19 @@
         <w:rPr>
           <w:iCs/>
         </w:rPr>
-        <w:t xml:space="preserve">, with </w:t>
+        <w:t xml:space="preserve">, </w:t>
+      </w:r>
+      <w:r>
+        <w:rPr>
+          <w:iCs/>
+        </w:rPr>
+        <w:t>where</w:t>
+      </w:r>
+      <w:r>
+        <w:rPr>
+          <w:iCs/>
+        </w:rPr>
+        <w:t xml:space="preserve"> </w:t>
       </w:r>
       <w:r>
         <w:rPr>
@@ -1965,25 +1995,85 @@
         <w:rPr>
           <w:iCs/>
         </w:rPr>
-        <w:t xml:space="preserve"> as the selection coefficient. </w:t>
+        <w:t xml:space="preserve"> </w:t>
       </w:r>
       <w:r>
         <w:rPr>
           <w:iCs/>
         </w:rPr>
-        <w:t xml:space="preserve">To model environmental changes, the optimal genome is changed by modifying the allele at several loci. The number of loci changed in each environmental change and </w:t>
+        <w:t>i</w:t>
       </w:r>
       <w:r>
         <w:rPr>
           <w:iCs/>
         </w:rPr>
-        <w:t xml:space="preserve">that </w:t>
+        <w:t xml:space="preserve">s the selection coefficient. </w:t>
       </w:r>
       <w:r>
         <w:rPr>
           <w:iCs/>
         </w:rPr>
-        <w:t>probability that an environmental change will occur at a specific generation are parameters of the model.</w:t>
+        <w:t xml:space="preserve">To model environmental changes, the optimal genome is </w:t>
+      </w:r>
+      <w:r>
+        <w:rPr>
+          <w:iCs/>
+        </w:rPr>
+        <w:t>altered</w:t>
+      </w:r>
+      <w:r>
+        <w:rPr>
+          <w:iCs/>
+        </w:rPr>
+        <w:t xml:space="preserve"> by modifying allele</w:t>
+      </w:r>
+      <w:r>
+        <w:rPr>
+          <w:iCs/>
+        </w:rPr>
+        <w:t>s</w:t>
+      </w:r>
+      <w:r>
+        <w:rPr>
+          <w:iCs/>
+        </w:rPr>
+        <w:t xml:space="preserve"> at several loci. The number of loci changed in each environmental change and </w:t>
+      </w:r>
+      <w:r>
+        <w:rPr>
+          <w:iCs/>
+        </w:rPr>
+        <w:t>th</w:t>
+      </w:r>
+      <w:r>
+        <w:rPr>
+          <w:iCs/>
+        </w:rPr>
+        <w:t>e</w:t>
+      </w:r>
+      <w:r>
+        <w:rPr>
+          <w:iCs/>
+        </w:rPr>
+        <w:t xml:space="preserve"> </w:t>
+      </w:r>
+      <w:r>
+        <w:rPr>
+          <w:iCs/>
+        </w:rPr>
+        <w:t xml:space="preserve">probability that an environmental change </w:t>
+      </w:r>
+      <w:r>
+        <w:rPr>
+          <w:iCs/>
+        </w:rPr>
+        <w:t xml:space="preserve">occurs </w:t>
+      </w:r>
+      <w:r>
+        <w:rPr>
+          <w:iCs/>
+        </w:rPr>
+        <w:t>are parameters of the model.</w:t>
       </w:r>
     </w:p>
     <w:p>
@@ -2059,7 +2149,19 @@
         <w:rPr>
           <w:iCs/>
         </w:rPr>
-        <w:t xml:space="preserve">red in the number of mutations </w:t>
+        <w:t xml:space="preserve">red </w:t>
+      </w:r>
+      <w:r>
+        <w:rPr>
+          <w:iCs/>
+        </w:rPr>
+        <w:t>by the</w:t>
+      </w:r>
+      <w:r>
+        <w:rPr>
+          <w:iCs/>
+        </w:rPr>
+        <w:t xml:space="preserve"> number of mutations </w:t>
       </w:r>
       <w:r>
         <w:rPr>
@@ -2102,7 +2204,43 @@
         <w:rPr>
           <w:iCs/>
         </w:rPr>
-        <w:t xml:space="preserve">rate is denoted by r and measured by number of allele conversions per genome per generation; the threshold is </w:t>
+        <w:t xml:space="preserve">rate is denoted by r and measured by </w:t>
+      </w:r>
+      <w:r>
+        <w:rPr>
+          <w:iCs/>
+        </w:rPr>
+        <w:t xml:space="preserve">the </w:t>
+      </w:r>
+      <w:r>
+        <w:rPr>
+          <w:iCs/>
+        </w:rPr>
+        <w:t xml:space="preserve">number of </w:t>
+      </w:r>
+      <w:r>
+        <w:rPr>
+          <w:iCs/>
+        </w:rPr>
+        <w:t>gene</w:t>
+      </w:r>
+      <w:r>
+        <w:rPr>
+          <w:iCs/>
+        </w:rPr>
+        <w:t xml:space="preserve"> conversions per genome per generation; the threshold </w:t>
+      </w:r>
+      <w:r>
+        <w:rPr>
+          <w:iCs/>
+        </w:rPr>
+        <w:t xml:space="preserve">for recombination rate increase </w:t>
+      </w:r>
+      <w:r>
+        <w:rPr>
+          <w:iCs/>
+        </w:rPr>
+        <w:t xml:space="preserve">is </w:t>
       </w:r>
       <w:r>
         <w:rPr>
@@ -2128,7 +2266,7 @@
         <w:rPr>
           <w:iCs/>
         </w:rPr>
-        <w:t xml:space="preserve"> -fold.</w:t>
+        <w:t>-fold.</w:t>
       </w:r>
       <w:r>
         <w:rPr>
@@ -2140,7 +2278,31 @@
         <w:rPr>
           <w:iCs/>
         </w:rPr>
-        <w:t xml:space="preserve">different mutation and recombination strategies – see Table 1 for a full </w:t>
+        <w:t>different mutati</w:t>
+      </w:r>
+      <w:r>
+        <w:rPr>
+          <w:iCs/>
+        </w:rPr>
+        <w:t>on and recombination strategies.</w:t>
+      </w:r>
+      <w:r>
+        <w:rPr>
+          <w:iCs/>
+        </w:rPr>
+        <w:t xml:space="preserve"> </w:t>
+      </w:r>
+      <w:r>
+        <w:rPr>
+          <w:iCs/>
+        </w:rPr>
+        <w:t>S</w:t>
+      </w:r>
+      <w:r>
+        <w:rPr>
+          <w:iCs/>
+        </w:rPr>
+        <w:t xml:space="preserve">ee Table 1 for a full </w:t>
       </w:r>
       <w:r>
         <w:rPr>
@@ -2202,6 +2364,18 @@
         <w:t>from a multinomial distribution, where the probability assigned to each group is equal to its relative size</w:t>
       </w:r>
       <w:r>
+        <w:t xml:space="preserve"> (</w:t>
+      </w:r>
+      <w:r>
+        <w:rPr>
+          <w:i/>
+        </w:rPr>
+        <w:t>i.e.</w:t>
+      </w:r>
+      <w:r>
+        <w:t>, its frequency)</w:t>
+      </w:r>
+      <w:r>
         <w:t>. Selection is model</w:t>
       </w:r>
       <w:r>
@@ -2216,10 +2390,16 @@
       </w:r>
       <w:proofErr w:type="gramEnd"/>
       <w:r>
-        <w:t xml:space="preserve"> except that we multiply </w:t>
-      </w:r>
-      <w:r>
-        <w:t>the group size</w:t>
+        <w:t xml:space="preserve"> except we multiply </w:t>
+      </w:r>
+      <w:r>
+        <w:t>the group</w:t>
+      </w:r>
+      <w:r>
+        <w:t xml:space="preserve"> relative</w:t>
+      </w:r>
+      <w:r>
+        <w:t xml:space="preserve"> size</w:t>
       </w:r>
       <w:r>
         <w:t xml:space="preserve"> by the fitness of </w:t>
@@ -2234,13 +2414,43 @@
         <w:t xml:space="preserve"> in the group (individuals in the same group have the same genotype and therefore the same fitness)</w:t>
       </w:r>
       <w:r>
-        <w:t>. Mutation and recombination are modeled by randomly drawing the number of events from a Poisson distribution with the mutation/recombination rate as the mean of the distribution, the</w:t>
+        <w:t>. Mutation and recombination are modeled by randomly drawing the number of events from a Poisson distribution with the mutation</w:t>
+      </w:r>
+      <w:r>
+        <w:t xml:space="preserve"> and </w:t>
+      </w:r>
+      <w:r>
+        <w:t>recombination rate</w:t>
+      </w:r>
+      <w:r>
+        <w:t>s</w:t>
+      </w:r>
+      <w:r>
+        <w:t xml:space="preserve"> as the mean</w:t>
+      </w:r>
+      <w:r>
+        <w:t>s</w:t>
+      </w:r>
+      <w:r>
+        <w:t xml:space="preserve"> of the distribution, the</w:t>
       </w:r>
       <w:r>
         <w:t>n</w:t>
       </w:r>
       <w:r>
-        <w:t xml:space="preserve"> randomly choosing the loci that are about to be changed from a uniform distribution (only fitness loci are subject to mutation and recombination), and finally choosing the new allele in the changed </w:t>
+        <w:t xml:space="preserve"> randomly choosing the loci that are about to be </w:t>
+      </w:r>
+      <w:r>
+        <w:t>altered</w:t>
+      </w:r>
+      <w:r>
+        <w:t xml:space="preserve"> from a uniform distribution (only fitness loci are subject to mutation and recombination), and finally choosing the new allele in the </w:t>
+      </w:r>
+      <w:r>
+        <w:t>altered</w:t>
+      </w:r>
+      <w:r>
+        <w:t xml:space="preserve"> </w:t>
       </w:r>
       <w:r>
         <w:t>loci</w:t>
@@ -2255,7 +2465,12 @@
         <w:t xml:space="preserve">the current allele to the </w:t>
       </w:r>
       <w:r>
-        <w:t>beneficial allele with probability β and to the deleterious one with probability 1-β (β is therefore the probability for a beneficial mutation)</w:t>
+        <w:t xml:space="preserve">beneficial allele with probability β and to the deleterious one with probability 1-β (β is </w:t>
+      </w:r>
+      <w:bookmarkStart w:id="11" w:name="_GoBack"/>
+      <w:bookmarkEnd w:id="11"/>
+      <w:r>
+        <w:t>the probability for a beneficial mutation)</w:t>
       </w:r>
       <w:r>
         <w:t>; recombination replaces the current allele with a randomly chosen one based on the frequency of each allele in the population.</w:t>
@@ -2321,9 +2536,9 @@
           <w:szCs w:val="28"/>
         </w:rPr>
       </w:pPr>
-      <w:bookmarkStart w:id="11" w:name="h.jhk69kxs5c9t"/>
-      <w:bookmarkStart w:id="12" w:name="_Toc336511469"/>
-      <w:bookmarkEnd w:id="11"/>
+      <w:bookmarkStart w:id="12" w:name="h.jhk69kxs5c9t"/>
+      <w:bookmarkStart w:id="13" w:name="_Toc336511469"/>
+      <w:bookmarkEnd w:id="12"/>
       <w:r>
         <w:br w:type="page"/>
       </w:r>
@@ -2342,7 +2557,7 @@
         <w:lastRenderedPageBreak/>
         <w:t>Results</w:t>
       </w:r>
-      <w:bookmarkEnd w:id="12"/>
+      <w:bookmarkEnd w:id="13"/>
     </w:p>
     <w:p>
       <w:r>
@@ -2726,35 +2941,22 @@
         <w:pStyle w:val="Caption"/>
         <w:jc w:val="center"/>
       </w:pPr>
-      <w:bookmarkStart w:id="13" w:name="h.pb2tvb9wvzww"/>
-      <w:bookmarkStart w:id="14" w:name="_Ref370053574"/>
-      <w:bookmarkStart w:id="15" w:name="_Toc336511473"/>
-      <w:bookmarkEnd w:id="13"/>
+      <w:bookmarkStart w:id="14" w:name="h.pb2tvb9wvzww"/>
+      <w:bookmarkStart w:id="15" w:name="_Ref370053574"/>
+      <w:bookmarkStart w:id="16" w:name="_Toc336511473"/>
+      <w:bookmarkEnd w:id="14"/>
       <w:r>
         <w:t xml:space="preserve">Figure </w:t>
       </w:r>
-      <w:r>
-        <w:fldChar w:fldCharType="begin"/>
-      </w:r>
-      <w:r>
-        <w:instrText xml:space="preserve"> SEQ Figure \* ARABIC </w:instrText>
-      </w:r>
-      <w:r>
-        <w:fldChar w:fldCharType="separate"/>
-      </w:r>
-      <w:r>
-        <w:rPr>
-          <w:noProof/>
-        </w:rPr>
-        <w:t>1</w:t>
-      </w:r>
-      <w:r>
-        <w:rPr>
-          <w:noProof/>
-        </w:rPr>
-        <w:fldChar w:fldCharType="end"/>
-      </w:r>
-      <w:bookmarkEnd w:id="14"/>
+      <w:fldSimple w:instr=" SEQ Figure \* ARABIC ">
+        <w:r>
+          <w:rPr>
+            <w:noProof/>
+          </w:rPr>
+          <w:t>1</w:t>
+        </w:r>
+      </w:fldSimple>
+      <w:bookmarkEnd w:id="15"/>
       <w:r>
         <w:t xml:space="preserve"> </w:t>
       </w:r>
@@ -2945,32 +3147,19 @@
         <w:pStyle w:val="Caption"/>
         <w:jc w:val="center"/>
       </w:pPr>
-      <w:bookmarkStart w:id="16" w:name="_Ref381104804"/>
+      <w:bookmarkStart w:id="17" w:name="_Ref381104804"/>
       <w:r>
         <w:t xml:space="preserve">Figure </w:t>
       </w:r>
-      <w:r>
-        <w:fldChar w:fldCharType="begin"/>
-      </w:r>
-      <w:r>
-        <w:instrText xml:space="preserve"> SEQ Figure \* ARABIC </w:instrText>
-      </w:r>
-      <w:r>
-        <w:fldChar w:fldCharType="separate"/>
-      </w:r>
-      <w:r>
-        <w:rPr>
-          <w:noProof/>
-        </w:rPr>
-        <w:t>2</w:t>
-      </w:r>
-      <w:r>
-        <w:rPr>
-          <w:noProof/>
-        </w:rPr>
-        <w:fldChar w:fldCharType="end"/>
-      </w:r>
-      <w:bookmarkEnd w:id="16"/>
+      <w:fldSimple w:instr=" SEQ Figure \* ARABIC ">
+        <w:r>
+          <w:rPr>
+            <w:noProof/>
+          </w:rPr>
+          <w:t>2</w:t>
+        </w:r>
+      </w:fldSimple>
+      <w:bookmarkEnd w:id="17"/>
       <w:r>
         <w:t xml:space="preserve"> - </w:t>
       </w:r>
@@ -3229,27 +3418,14 @@
       <w:r>
         <w:t xml:space="preserve">Figure </w:t>
       </w:r>
-      <w:r>
-        <w:fldChar w:fldCharType="begin"/>
-      </w:r>
-      <w:r>
-        <w:instrText xml:space="preserve"> SEQ Figure \* ARABIC </w:instrText>
-      </w:r>
-      <w:r>
-        <w:fldChar w:fldCharType="separate"/>
-      </w:r>
-      <w:r>
-        <w:rPr>
-          <w:noProof/>
-        </w:rPr>
-        <w:t>3</w:t>
-      </w:r>
-      <w:r>
-        <w:rPr>
-          <w:noProof/>
-        </w:rPr>
-        <w:fldChar w:fldCharType="end"/>
-      </w:r>
+      <w:fldSimple w:instr=" SEQ Figure \* ARABIC ">
+        <w:r>
+          <w:rPr>
+            <w:noProof/>
+          </w:rPr>
+          <w:t>3</w:t>
+        </w:r>
+      </w:fldSimple>
       <w:r>
         <w:t xml:space="preserve"> - </w:t>
       </w:r>
@@ -3461,27 +3637,14 @@
       <w:r>
         <w:t xml:space="preserve">Figure </w:t>
       </w:r>
-      <w:r>
-        <w:fldChar w:fldCharType="begin"/>
-      </w:r>
-      <w:r>
-        <w:instrText xml:space="preserve"> SEQ Figure \* ARABIC </w:instrText>
-      </w:r>
-      <w:r>
-        <w:fldChar w:fldCharType="separate"/>
-      </w:r>
-      <w:r>
-        <w:rPr>
-          <w:noProof/>
-        </w:rPr>
-        <w:t>4</w:t>
-      </w:r>
-      <w:r>
-        <w:rPr>
-          <w:noProof/>
-        </w:rPr>
-        <w:fldChar w:fldCharType="end"/>
-      </w:r>
+      <w:fldSimple w:instr=" SEQ Figure \* ARABIC ">
+        <w:r>
+          <w:rPr>
+            <w:noProof/>
+          </w:rPr>
+          <w:t>4</w:t>
+        </w:r>
+      </w:fldSimple>
       <w:r>
         <w:t xml:space="preserve"> - </w:t>
       </w:r>
@@ -3634,27 +3797,14 @@
       <w:r>
         <w:t xml:space="preserve">Figure </w:t>
       </w:r>
-      <w:r>
-        <w:fldChar w:fldCharType="begin"/>
-      </w:r>
-      <w:r>
-        <w:instrText xml:space="preserve"> SEQ Figure \* ARABIC </w:instrText>
-      </w:r>
-      <w:r>
-        <w:fldChar w:fldCharType="separate"/>
-      </w:r>
-      <w:r>
-        <w:rPr>
-          <w:noProof/>
-        </w:rPr>
-        <w:t>5</w:t>
-      </w:r>
-      <w:r>
-        <w:rPr>
-          <w:noProof/>
-        </w:rPr>
-        <w:fldChar w:fldCharType="end"/>
-      </w:r>
+      <w:fldSimple w:instr=" SEQ Figure \* ARABIC ">
+        <w:r>
+          <w:rPr>
+            <w:noProof/>
+          </w:rPr>
+          <w:t>5</w:t>
+        </w:r>
+      </w:fldSimple>
       <w:r>
         <w:t xml:space="preserve"> - </w:t>
       </w:r>
@@ -3904,27 +4054,14 @@
       <w:r>
         <w:t xml:space="preserve">Figure </w:t>
       </w:r>
-      <w:r>
-        <w:fldChar w:fldCharType="begin"/>
-      </w:r>
-      <w:r>
-        <w:instrText xml:space="preserve"> SEQ Figure \* ARABIC </w:instrText>
-      </w:r>
-      <w:r>
-        <w:fldChar w:fldCharType="separate"/>
-      </w:r>
-      <w:r>
-        <w:rPr>
-          <w:noProof/>
-        </w:rPr>
-        <w:t>6</w:t>
-      </w:r>
-      <w:r>
-        <w:rPr>
-          <w:noProof/>
-        </w:rPr>
-        <w:fldChar w:fldCharType="end"/>
-      </w:r>
+      <w:fldSimple w:instr=" SEQ Figure \* ARABIC ">
+        <w:r>
+          <w:rPr>
+            <w:noProof/>
+          </w:rPr>
+          <w:t>6</w:t>
+        </w:r>
+      </w:fldSimple>
       <w:r>
         <w:t xml:space="preserve"> - </w:t>
       </w:r>
@@ -4404,27 +4541,14 @@
       <w:r>
         <w:t xml:space="preserve">Figure </w:t>
       </w:r>
-      <w:r>
-        <w:fldChar w:fldCharType="begin"/>
-      </w:r>
-      <w:r>
-        <w:instrText xml:space="preserve"> SEQ Figure \* ARABIC </w:instrText>
-      </w:r>
-      <w:r>
-        <w:fldChar w:fldCharType="separate"/>
-      </w:r>
-      <w:r>
-        <w:rPr>
-          <w:noProof/>
-        </w:rPr>
-        <w:t>7</w:t>
-      </w:r>
-      <w:r>
-        <w:rPr>
-          <w:noProof/>
-        </w:rPr>
-        <w:fldChar w:fldCharType="end"/>
-      </w:r>
+      <w:fldSimple w:instr=" SEQ Figure \* ARABIC ">
+        <w:r>
+          <w:rPr>
+            <w:noProof/>
+          </w:rPr>
+          <w:t>7</w:t>
+        </w:r>
+      </w:fldSimple>
       <w:r>
         <w:t xml:space="preserve"> - </w:t>
       </w:r>
@@ -4491,35 +4615,20 @@
       <w:r>
         <w:t xml:space="preserve">Figure </w:t>
       </w:r>
-      <w:r>
-        <w:fldChar w:fldCharType="begin"/>
-      </w:r>
-      <w:r>
-        <w:instrText xml:space="preserve"> SEQ Figure \* ARABIC </w:instrText>
-      </w:r>
-      <w:r>
-        <w:fldChar w:fldCharType="separate"/>
-      </w:r>
+      <w:fldSimple w:instr=" SEQ Figure \* ARABIC ">
+        <w:r>
+          <w:rPr>
+            <w:noProof/>
+          </w:rPr>
+          <w:t>7</w:t>
+        </w:r>
+      </w:fldSimple>
       <w:r>
         <w:rPr>
           <w:noProof/>
         </w:rPr>
-        <w:t>7</w:t>
-      </w:r>
-      <w:r>
-        <w:rPr>
-          <w:noProof/>
-        </w:rPr>
-        <w:fldChar w:fldCharType="end"/>
-      </w:r>
-      <w:r>
-        <w:rPr>
-          <w:noProof/>
-        </w:rPr>
         <w:t>’</w:t>
       </w:r>
-      <w:bookmarkStart w:id="17" w:name="_GoBack"/>
-      <w:bookmarkEnd w:id="17"/>
       <w:r>
         <w:t xml:space="preserve"> - </w:t>
       </w:r>
@@ -4561,7 +4670,7 @@
         <w:lastRenderedPageBreak/>
         <w:t>Discussion</w:t>
       </w:r>
-      <w:bookmarkEnd w:id="15"/>
+      <w:bookmarkEnd w:id="16"/>
     </w:p>
     <w:p>
       <w:r>
@@ -7912,27 +8021,14 @@
       <w:r>
         <w:t>S</w:t>
       </w:r>
-      <w:r>
-        <w:fldChar w:fldCharType="begin"/>
-      </w:r>
-      <w:r>
-        <w:instrText xml:space="preserve"> SEQ Figure \* ARABIC </w:instrText>
-      </w:r>
-      <w:r>
-        <w:fldChar w:fldCharType="separate"/>
-      </w:r>
-      <w:r>
-        <w:rPr>
-          <w:noProof/>
-        </w:rPr>
-        <w:t>8</w:t>
-      </w:r>
-      <w:r>
-        <w:rPr>
-          <w:noProof/>
-        </w:rPr>
-        <w:fldChar w:fldCharType="end"/>
-      </w:r>
+      <w:fldSimple w:instr=" SEQ Figure \* ARABIC ">
+        <w:r>
+          <w:rPr>
+            <w:noProof/>
+          </w:rPr>
+          <w:t>8</w:t>
+        </w:r>
+      </w:fldSimple>
       <w:r>
         <w:t xml:space="preserve"> - </w:t>
       </w:r>
@@ -8016,27 +8112,14 @@
       <w:r>
         <w:t xml:space="preserve">Figure </w:t>
       </w:r>
-      <w:r>
-        <w:fldChar w:fldCharType="begin"/>
-      </w:r>
-      <w:r>
-        <w:instrText xml:space="preserve"> SEQ Figure \* ARABIC </w:instrText>
-      </w:r>
-      <w:r>
-        <w:fldChar w:fldCharType="separate"/>
-      </w:r>
-      <w:r>
-        <w:rPr>
-          <w:noProof/>
-        </w:rPr>
-        <w:t>9</w:t>
-      </w:r>
-      <w:r>
-        <w:rPr>
-          <w:noProof/>
-        </w:rPr>
-        <w:fldChar w:fldCharType="end"/>
-      </w:r>
+      <w:fldSimple w:instr=" SEQ Figure \* ARABIC ">
+        <w:r>
+          <w:rPr>
+            <w:noProof/>
+          </w:rPr>
+          <w:t>9</w:t>
+        </w:r>
+      </w:fldSimple>
       <w:r>
         <w:t xml:space="preserve"> - </w:t>
       </w:r>
@@ -8121,7 +8204,7 @@
           <w:rPr>
             <w:noProof/>
           </w:rPr>
-          <w:t>16</w:t>
+          <w:t>6</w:t>
         </w:r>
         <w:r>
           <w:rPr>
@@ -8156,7 +8239,7 @@
       <w:rPr>
         <w:noProof/>
       </w:rPr>
-      <w:t>15</w:t>
+      <w:t>5</w:t>
     </w:r>
     <w:r>
       <w:fldChar w:fldCharType="end"/>
@@ -10919,7 +11002,7 @@
 </file>
 
 <file path=customXml/itemProps1.xml><?xml version="1.0" encoding="utf-8"?>
-<ds:datastoreItem xmlns:ds="http://schemas.openxmlformats.org/officeDocument/2006/customXml" ds:itemID="{5942BE40-37B3-4406-AB48-FFA94C723A2E}">
+<ds:datastoreItem xmlns:ds="http://schemas.openxmlformats.org/officeDocument/2006/customXml" ds:itemID="{AEDFBCDA-3AF3-4FA8-A581-6043C185D13E}">
   <ds:schemaRefs>
     <ds:schemaRef ds:uri="http://schemas.openxmlformats.org/officeDocument/2006/bibliography"/>
   </ds:schemaRefs>

</xml_diff>

<commit_message>
adaptation figure and text; revised discussion; added a paragraph on sloan and panjeti
</commit_message>
<xml_diff>
--- a/simarba/manuscript/ms.docx
+++ b/simarba/manuscript/ms.docx
@@ -130,7 +130,7 @@
           <w:rFonts w:eastAsia="Times New Roman"/>
           <w:noProof/>
         </w:rPr>
-        <w:t>May 11, 2014</w:t>
+        <w:t>May 13, 2014</w:t>
       </w:r>
       <w:r>
         <w:rPr>
@@ -2777,7 +2777,7 @@
         </w:rPr>
         <w:lastRenderedPageBreak/>
         <w:drawing>
-          <wp:inline distT="0" distB="0" distL="0" distR="0" wp14:anchorId="1D47ECA3" wp14:editId="6B4DF950">
+          <wp:inline distT="0" distB="0" distL="0" distR="0" wp14:anchorId="54428F56" wp14:editId="1881C07E">
             <wp:extent cx="3657600" cy="5486400"/>
             <wp:effectExtent l="0" t="0" r="0" b="0"/>
             <wp:docPr id="17" name="Picture 17" descr="D:\workspace\mamba\simarba\analysis\invasion_SIMvsCM_pop_1e6_2014-02-26.png"/>
@@ -3114,7 +3114,7 @@
         </w:rPr>
         <w:lastRenderedPageBreak/>
         <w:drawing>
-          <wp:inline distT="0" distB="0" distL="0" distR="0" wp14:anchorId="29625292" wp14:editId="3C068315">
+          <wp:inline distT="0" distB="0" distL="0" distR="0" wp14:anchorId="44C26AFA" wp14:editId="718EE46A">
             <wp:extent cx="5486400" cy="5486400"/>
             <wp:effectExtent l="0" t="0" r="0" b="0"/>
             <wp:docPr id="2" name="Picture 2" descr="D:\workspace\mamba\simarba\analysis\invasion_SIMvsCMvsNM_pop_1e5_1e6_2014-03-09.png"/>
@@ -3203,6 +3203,27 @@
         <w:t>the introduction of "recombination barriers"</w:t>
       </w:r>
       <w:r>
+        <w:t xml:space="preserve"> </w:t>
+      </w:r>
+      <w:r>
+        <w:fldChar w:fldCharType="begin" w:fldLock="1"/>
+      </w:r>
+      <w:r>
+        <w:instrText>ADDIN CSL_CITATION { "citationItems" : [ { "id" : "ITEM-1", "itemData" : { "DOI" : "10.1016/j.mib.2011.07.027", "ISSN" : "1879-0364", "PMID" : "21856213", "abstract" : "Gene acquisition by lateral gene transfer (LGT) is an important mechanism for natural variation among prokaryotes. Laboratory experiments show that protein-coding genes can be laterally transferred extremely fast among microbial cells, inherited to most of their descendants, and adapt to a new regulatory regime within a short time. Recent advance in the phylogenetic analysis of microbial genomes using networks approach reveals a substantial impact of LGT during microbial genome evolution. Phylogenomic networks of LGT among prokaryotes reconstructed from completely sequenced genomes uncover barriers to LGT in multiple levels. Here we discuss the kinds of barriers to gene acquisition in nature including physical barriers for gene transfer between cells, genomic barriers for the integration of acquired DNA, and functional barriers for the acquisition of new genes.", "author" : [ { "dropping-particle" : "", "family" : "Popa", "given" : "Ovidiu", "non-dropping-particle" : "", "parse-names" : false, "suffix" : "" }, { "dropping-particle" : "", "family" : "Dagan", "given" : "Tal", "non-dropping-particle" : "", "parse-names" : false, "suffix" : "" } ], "container-title" : "Current opinion in microbiology", "id" : "ITEM-1", "issue" : "5", "issued" : { "date-parts" : [ [ "2011", "10" ] ] }, "page" : "615-23", "publisher" : "Elsevier Ltd", "title" : "Trends and barriers to lateral gene transfer in prokaryotes.", "type" : "article-journal", "volume" : "14" }, "uris" : [ "http://www.mendeley.com/documents/?uuid=dc339bc3-991b-4714-adf3-f6505349cc47" ] } ], "mendeley" : { "previouslyFormattedCitation" : "(Popa and Dagan 2011)" }, "properties" : { "noteIndex" : 0 }, "schema" : "https://github.com/citation-style-language/schema/raw/master/csl-citation.json" }</w:instrText>
+      </w:r>
+      <w:r>
+        <w:fldChar w:fldCharType="separate"/>
+      </w:r>
+      <w:r>
+        <w:rPr>
+          <w:noProof/>
+        </w:rPr>
+        <w:t>(Popa and Dagan 2011)</w:t>
+      </w:r>
+      <w:r>
+        <w:fldChar w:fldCharType="end"/>
+      </w:r>
+      <w:r>
         <w:t>, which</w:t>
       </w:r>
       <w:r>
@@ -3668,7 +3689,7 @@
           <w:noProof/>
         </w:rPr>
         <w:drawing>
-          <wp:inline distT="0" distB="0" distL="0" distR="0" wp14:anchorId="60DF8083" wp14:editId="79521128">
+          <wp:inline distT="0" distB="0" distL="0" distR="0" wp14:anchorId="11DDB06B" wp14:editId="00C5C0BB">
             <wp:extent cx="3657600" cy="5486400"/>
             <wp:effectExtent l="0" t="0" r="0" b="0"/>
             <wp:docPr id="6" name="Picture 6" descr="D:\workspace\mamba\simarba\analysis\invasion_SIMvsCMvsNM_pop_sizes_2014-02-23.png"/>
@@ -3889,7 +3910,7 @@
           <w:noProof/>
         </w:rPr>
         <w:drawing>
-          <wp:inline distT="0" distB="0" distL="0" distR="0" wp14:anchorId="5C691720" wp14:editId="46A92089">
+          <wp:inline distT="0" distB="0" distL="0" distR="0" wp14:anchorId="3D7F80D4" wp14:editId="5F7E1603">
             <wp:extent cx="4572000" cy="5486400"/>
             <wp:effectExtent l="0" t="0" r="0" b="0"/>
             <wp:docPr id="16" name="Picture 16" descr="D:\workspace\mamba\simarba\analysis\invasion_SIRvsCR_pop_sizes_2014-02-26.png"/>
@@ -4188,7 +4209,7 @@
           <w:noProof/>
         </w:rPr>
         <w:drawing>
-          <wp:inline distT="0" distB="0" distL="0" distR="0" wp14:anchorId="6151EF8D" wp14:editId="1F5FCE83">
+          <wp:inline distT="0" distB="0" distL="0" distR="0" wp14:anchorId="031F63F5" wp14:editId="664A72F0">
             <wp:extent cx="5486400" cy="5486400"/>
             <wp:effectExtent l="0" t="0" r="0" b="0"/>
             <wp:docPr id="14" name="Picture 14" descr="D:\workspace\mamba\simarba\analysis\invasion_combined_tau_5_pop_sizes_2014-02-26.png"/>
@@ -4291,7 +4312,7 @@
           <w:noProof/>
         </w:rPr>
         <w:drawing>
-          <wp:inline distT="0" distB="0" distL="0" distR="0" wp14:anchorId="39824CB6" wp14:editId="56C5A2C7">
+          <wp:inline distT="0" distB="0" distL="0" distR="0" wp14:anchorId="51283F39" wp14:editId="100E5CFB">
             <wp:extent cx="5725160" cy="4913630"/>
             <wp:effectExtent l="0" t="0" r="8890" b="1270"/>
             <wp:docPr id="7" name="Picture 7" descr="D:\workspace\mamba\simarba\analysis\invasion_invasion_combined_heatmap_N_1e6_2014-03-04.png"/>
@@ -4463,7 +4484,7 @@
           <w:noProof/>
         </w:rPr>
         <w:drawing>
-          <wp:inline distT="0" distB="0" distL="0" distR="0" wp14:anchorId="7702A320" wp14:editId="3B3905FA">
+          <wp:inline distT="0" distB="0" distL="0" distR="0" wp14:anchorId="1211B28C" wp14:editId="4BFB6286">
             <wp:extent cx="4572000" cy="5486400"/>
             <wp:effectExtent l="0" t="0" r="0" b="0"/>
             <wp:docPr id="3" name="Picture 3" descr="D:\workspace\mamba\simarba\analysis\invasion_SIMvsCMvsNM_asexuals_2014-03-10.png"/>
@@ -4667,13 +4688,7 @@
         <w:rPr>
           <w:rFonts w:eastAsiaTheme="majorEastAsia"/>
         </w:rPr>
-        <w:t>the s</w:t>
-      </w:r>
-      <w:r>
-        <w:rPr>
-          <w:rFonts w:eastAsiaTheme="majorEastAsia"/>
-        </w:rPr>
-        <w:t>ame modifier in all individuals</w:t>
+        <w:t>the same modifier in all individuals</w:t>
       </w:r>
       <w:r>
         <w:rPr>
@@ -4970,6 +4985,12 @@
         </w:rPr>
         <w:t xml:space="preserve">. </w:t>
       </w:r>
+      <w:r>
+        <w:rPr>
+          <w:rFonts w:eastAsiaTheme="majorEastAsia"/>
+        </w:rPr>
+        <w:t>These observations are true for all mutational strategies.</w:t>
+      </w:r>
     </w:p>
     <w:p>
       <w:pPr>
@@ -4993,36 +5014,74 @@
         <w:rPr>
           <w:rFonts w:eastAsiaTheme="majorEastAsia"/>
         </w:rPr>
-        <w:t xml:space="preserve"> populations</w:t>
-      </w:r>
+        <w:t xml:space="preserve"> </w:t>
+      </w:r>
+      <w:proofErr w:type="gramStart"/>
       <w:r>
         <w:rPr>
           <w:rFonts w:eastAsiaTheme="majorEastAsia"/>
         </w:rPr>
-        <w:t>, and increasing the mutation rate</w:t>
+        <w:t>populations</w:t>
       </w:r>
       <w:r>
         <w:rPr>
           <w:rFonts w:eastAsiaTheme="majorEastAsia"/>
         </w:rPr>
+        <w:t>,</w:t>
+      </w:r>
+      <w:proofErr w:type="gramEnd"/>
+      <w:r>
+        <w:rPr>
+          <w:rFonts w:eastAsiaTheme="majorEastAsia"/>
+        </w:rPr>
+        <w:t xml:space="preserve"> and the </w:t>
+      </w:r>
+      <w:r>
+        <w:rPr>
+          <w:rFonts w:eastAsiaTheme="majorEastAsia"/>
+        </w:rPr>
+        <w:t xml:space="preserve">larger the </w:t>
+      </w:r>
+      <w:r>
+        <w:rPr>
+          <w:rFonts w:eastAsiaTheme="majorEastAsia"/>
+        </w:rPr>
+        <w:t>mutation rate</w:t>
+      </w:r>
+      <w:r>
+        <w:rPr>
+          <w:rFonts w:eastAsiaTheme="majorEastAsia"/>
+        </w:rPr>
         <w:t xml:space="preserve"> </w:t>
       </w:r>
       <w:r>
         <w:rPr>
           <w:rFonts w:eastAsiaTheme="majorEastAsia"/>
         </w:rPr>
-        <w:t>decreases the adaptation time</w:t>
+        <w:t xml:space="preserve">increase, the shorter the </w:t>
       </w:r>
       <w:r>
         <w:rPr>
           <w:rFonts w:eastAsiaTheme="majorEastAsia"/>
         </w:rPr>
-        <w:t xml:space="preserve"> considerably</w:t>
+        <w:t>adaptation time</w:t>
       </w:r>
       <w:r>
         <w:rPr>
           <w:rFonts w:eastAsiaTheme="majorEastAsia"/>
         </w:rPr>
+        <w:t xml:space="preserve"> </w:t>
+      </w:r>
+      <w:r>
+        <w:rPr>
+          <w:rFonts w:eastAsiaTheme="majorEastAsia"/>
+        </w:rPr>
+        <w:t>(not shown/Figure S#)</w:t>
+      </w:r>
+      <w:r>
+        <w:rPr>
+          <w:rFonts w:eastAsiaTheme="majorEastAsia"/>
+        </w:rPr>
         <w:t xml:space="preserve">. </w:t>
       </w:r>
       <w:r>
@@ -5035,19 +5094,114 @@
         <w:rPr>
           <w:rFonts w:eastAsiaTheme="majorEastAsia"/>
         </w:rPr>
-        <w:t xml:space="preserve">, in the time it takes a non-mutator population to fix a single beneficial mutation, a mutator population can fix a combination of four beneficial mutations, even without recombination (see </w:t>
+        <w:t xml:space="preserve">, </w:t>
       </w:r>
       <w:r>
         <w:rPr>
           <w:rFonts w:eastAsiaTheme="majorEastAsia"/>
         </w:rPr>
-        <w:t>panels</w:t>
+        <w:t>during the time a</w:t>
       </w:r>
       <w:r>
         <w:rPr>
           <w:rFonts w:eastAsiaTheme="majorEastAsia"/>
         </w:rPr>
-        <w:t xml:space="preserve"> where triangles are below circles). </w:t>
+        <w:t xml:space="preserve"> non-mutator population </w:t>
+      </w:r>
+      <w:r>
+        <w:rPr>
+          <w:rFonts w:eastAsiaTheme="majorEastAsia"/>
+        </w:rPr>
+        <w:t>adapts</w:t>
+      </w:r>
+      <w:r>
+        <w:rPr>
+          <w:rFonts w:eastAsiaTheme="majorEastAsia"/>
+        </w:rPr>
+        <w:t xml:space="preserve"> </w:t>
+      </w:r>
+      <w:r>
+        <w:rPr>
+          <w:rFonts w:eastAsiaTheme="majorEastAsia"/>
+        </w:rPr>
+        <w:t xml:space="preserve">with </w:t>
+      </w:r>
+      <w:r>
+        <w:rPr>
+          <w:rFonts w:eastAsiaTheme="majorEastAsia"/>
+        </w:rPr>
+        <w:t xml:space="preserve">a single beneficial mutation, a mutator population can </w:t>
+      </w:r>
+      <w:r>
+        <w:rPr>
+          <w:rFonts w:eastAsiaTheme="majorEastAsia"/>
+        </w:rPr>
+        <w:t>adapt</w:t>
+      </w:r>
+      <w:r>
+        <w:rPr>
+          <w:rFonts w:eastAsiaTheme="majorEastAsia"/>
+        </w:rPr>
+        <w:t xml:space="preserve"> a combination of four beneficial mutations, even without recombination. </w:t>
+      </w:r>
+    </w:p>
+    <w:p>
+      <w:pPr>
+        <w:rPr>
+          <w:rFonts w:eastAsiaTheme="majorEastAsia"/>
+        </w:rPr>
+      </w:pPr>
+      <w:r>
+        <w:rPr>
+          <w:rFonts w:eastAsiaTheme="majorEastAsia"/>
+        </w:rPr>
+        <w:t xml:space="preserve">These results show that in a complex adaptation scenario (where multiple beneficial mutations must be combined) recombination decreases the adaptation time, especially in large populations. This effect of recombination indeed makes it an alternative adaptive strategy to mutagenesis; however, the combined effect of recombination with mutagenesis is larger than either of them alone. Because SIM does not suffer from the disadvantages CM suffers from between adaptation events (reduced population mean fitness and increased sensitivity to Muller's </w:t>
+      </w:r>
+      <w:proofErr w:type="spellStart"/>
+      <w:r>
+        <w:rPr>
+          <w:rFonts w:eastAsiaTheme="majorEastAsia"/>
+        </w:rPr>
+        <w:t>rachet</w:t>
+      </w:r>
+      <w:proofErr w:type="spellEnd"/>
+      <w:r>
+        <w:rPr>
+          <w:rFonts w:eastAsiaTheme="majorEastAsia"/>
+        </w:rPr>
+        <w:t xml:space="preserve">), recombination is not so much an alternative to SIM as it is </w:t>
+      </w:r>
+      <w:proofErr w:type="gramStart"/>
+      <w:r>
+        <w:rPr>
+          <w:rFonts w:eastAsiaTheme="majorEastAsia"/>
+        </w:rPr>
+        <w:t>an</w:t>
+      </w:r>
+      <w:proofErr w:type="gramEnd"/>
+      <w:r>
+        <w:rPr>
+          <w:rFonts w:eastAsiaTheme="majorEastAsia"/>
+        </w:rPr>
+        <w:t xml:space="preserve"> non-mutually exclusive and even complementary </w:t>
+      </w:r>
+      <w:r>
+        <w:rPr>
+          <w:rFonts w:eastAsiaTheme="majorEastAsia"/>
+        </w:rPr>
+        <w:t xml:space="preserve">adaptive </w:t>
+      </w:r>
+      <w:r>
+        <w:rPr>
+          <w:rFonts w:eastAsiaTheme="majorEastAsia"/>
+        </w:rPr>
+        <w:t>strategy.</w:t>
+      </w:r>
+      <w:r>
+        <w:rPr>
+          <w:rFonts w:eastAsiaTheme="majorEastAsia"/>
+        </w:rPr>
+        <w:t xml:space="preserve"> The bottom line, in any case, is that throughout the parameter range, SIM has adapts faster, and recombination only serves to further reduce the adaptation time with SIM.</w:t>
       </w:r>
     </w:p>
     <w:p>
@@ -5074,7 +5228,7 @@
         </w:rPr>
         <w:lastRenderedPageBreak/>
         <w:drawing>
-          <wp:inline distT="0" distB="0" distL="0" distR="0" wp14:anchorId="15A70B55" wp14:editId="446A889B">
+          <wp:inline distT="0" distB="0" distL="0" distR="0" wp14:anchorId="05FF9B54" wp14:editId="39F6A787">
             <wp:extent cx="5725160" cy="4913630"/>
             <wp:effectExtent l="0" t="0" r="8890" b="1270"/>
             <wp:docPr id="4" name="Picture 4" descr="D:\workspace\mamba\simarba\analysis\adaptation_NR_2014-03-10.png"/>
@@ -5154,10 +5308,10 @@
         </w:rPr>
         <w:lastRenderedPageBreak/>
         <w:drawing>
-          <wp:inline distT="0" distB="0" distL="0" distR="0" wp14:anchorId="46077C26" wp14:editId="28328F7A">
+          <wp:inline distT="0" distB="0" distL="0" distR="0" wp14:anchorId="4685C0DB" wp14:editId="14447118">
             <wp:extent cx="5731510" cy="4912995"/>
             <wp:effectExtent l="0" t="0" r="2540" b="1905"/>
-            <wp:docPr id="5" name="Picture 5"/>
+            <wp:docPr id="9" name="Picture 9"/>
             <wp:cNvGraphicFramePr>
               <a:graphicFrameLocks xmlns:a="http://schemas.openxmlformats.org/drawingml/2006/main" noChangeAspect="1"/>
             </wp:cNvGraphicFramePr>
@@ -5165,7 +5319,7 @@
               <a:graphicData uri="http://schemas.openxmlformats.org/drawingml/2006/picture">
                 <pic:pic xmlns:pic="http://schemas.openxmlformats.org/drawingml/2006/picture">
                   <pic:nvPicPr>
-                    <pic:cNvPr id="0" name="adaptation_NR_2014-05-11.png"/>
+                    <pic:cNvPr id="0" name="adaptation_NR_tau_10_2014-05-13.png"/>
                     <pic:cNvPicPr/>
                   </pic:nvPicPr>
                   <pic:blipFill>
@@ -5222,62 +5376,11 @@
         <w:t xml:space="preserve"> - </w:t>
       </w:r>
       <w:r>
-        <w:t>adaptation_NR_2014-</w:t>
-      </w:r>
-      <w:r>
-        <w:t>05-11</w:t>
-      </w:r>
-    </w:p>
-    <w:p>
-      <w:bookmarkStart w:id="17" w:name="_GoBack"/>
-      <w:r>
-        <w:rPr>
-          <w:noProof/>
-        </w:rPr>
-        <w:lastRenderedPageBreak/>
-        <w:drawing>
-          <wp:inline distT="0" distB="0" distL="0" distR="0">
-            <wp:extent cx="5731510" cy="4912995"/>
-            <wp:effectExtent l="0" t="0" r="2540" b="1905"/>
-            <wp:docPr id="8" name="Picture 8"/>
-            <wp:cNvGraphicFramePr>
-              <a:graphicFrameLocks xmlns:a="http://schemas.openxmlformats.org/drawingml/2006/main" noChangeAspect="1"/>
-            </wp:cNvGraphicFramePr>
-            <a:graphic xmlns:a="http://schemas.openxmlformats.org/drawingml/2006/main">
-              <a:graphicData uri="http://schemas.openxmlformats.org/drawingml/2006/picture">
-                <pic:pic xmlns:pic="http://schemas.openxmlformats.org/drawingml/2006/picture">
-                  <pic:nvPicPr>
-                    <pic:cNvPr id="0" name="adaptation_NR_tau2014-05-12.png"/>
-                    <pic:cNvPicPr/>
-                  </pic:nvPicPr>
-                  <pic:blipFill>
-                    <a:blip r:embed="rId18" cstate="print">
-                      <a:extLst>
-                        <a:ext uri="{28A0092B-C50C-407E-A947-70E740481C1C}">
-                          <a14:useLocalDpi xmlns:a14="http://schemas.microsoft.com/office/drawing/2010/main" val="0"/>
-                        </a:ext>
-                      </a:extLst>
-                    </a:blip>
-                    <a:stretch>
-                      <a:fillRect/>
-                    </a:stretch>
-                  </pic:blipFill>
-                  <pic:spPr>
-                    <a:xfrm>
-                      <a:off x="0" y="0"/>
-                      <a:ext cx="5731510" cy="4912995"/>
-                    </a:xfrm>
-                    <a:prstGeom prst="rect">
-                      <a:avLst/>
-                    </a:prstGeom>
-                  </pic:spPr>
-                </pic:pic>
-              </a:graphicData>
-            </a:graphic>
-          </wp:inline>
-        </w:drawing>
-      </w:r>
-      <w:bookmarkEnd w:id="17"/>
+        <w:t>adap</w:t>
+      </w:r>
+      <w:r>
+        <w:t>tation_NR_tau_10_2014-05-13</w:t>
+      </w:r>
     </w:p>
     <w:p>
       <w:pPr>
@@ -5313,14 +5416,40 @@
       <w:bookmarkEnd w:id="15"/>
     </w:p>
     <w:p>
-      <w:r>
-        <w:t xml:space="preserve">The consequences of stress-induced mutation and recombination go well beyond discussions of evolutionary theory and population genetics. Pathogens have been shown to acquire drug-resistance via stress-induced mechanisms </w:t>
+      <w:pPr>
+        <w:rPr>
+          <w:rFonts w:eastAsia="Times New Roman"/>
+        </w:rPr>
+      </w:pPr>
+      <w:r>
+        <w:t xml:space="preserve">The co-evolution of the mutation and recombination received some </w:t>
+      </w:r>
+      <w:r>
+        <w:t>notable</w:t>
+      </w:r>
+      <w:r>
+        <w:t xml:space="preserve"> theoretical treatment. Using computer simulations, </w:t>
+      </w:r>
+      <w:proofErr w:type="spellStart"/>
+      <w:r>
+        <w:t>Tenaillon</w:t>
+      </w:r>
+      <w:proofErr w:type="spellEnd"/>
+      <w:r>
+        <w:t xml:space="preserve"> </w:t>
+      </w:r>
+      <w:r>
+        <w:rPr>
+          <w:i/>
+          <w:iCs/>
+        </w:rPr>
+        <w:t xml:space="preserve">et al. </w:t>
       </w:r>
       <w:r>
         <w:fldChar w:fldCharType="begin" w:fldLock="1"/>
       </w:r>
       <w:r>
-        <w:instrText>ADDIN CSL_CITATION { "citationItems" : [ { "id" : "ITEM-1", "itemData" : { "DOI" : "10.1080/10409230701597741", "ISSN" : "1040-9238", "PMID" : "17917871", "abstract" : "Mutation is the driving force behind many processes linked to human disease, including cancer, aging, and the evolution of drug resistance. Mutations have traditionally been considered the inevitable consequence of replicating large genomes with polymerases of finite fidelity. Observations over the past several decades, however, have led to a new perspective on the process of mutagenesis. It has become clear that, under some circumstances, mutagenesis is a regulated process that requires the induction of pro-mutagenic enzymes and that, at least in bacteria, this induction may facilitate evolution. Herein, we review what is known about induced mutagenesis in bacteria as well as evidence that it contributes to the evolution of antibiotic resistance. Finally, we discuss the possibility that components of induced mutation pathways might be targeted for inhibition as a novel therapeutic strategy to prevent the evolution of antibiotic resistance.", "author" : [ { "dropping-particle" : "", "family" : "Cirz", "given" : "Ryan T.", "non-dropping-particle" : "", "parse-names" : false, "suffix" : "" }, { "dropping-particle" : "", "family" : "Romesberg", "given" : "Floyd E.", "non-dropping-particle" : "", "parse-names" : false, "suffix" : "" } ], "container-title" : "Critical reviews in biochemistry and molecular biology", "id" : "ITEM-1", "issue" : "5", "issued" : { "date-parts" : [ [ "2007" ] ] }, "page" : "341-54", "title" : "Controlling mutation: intervening in evolution as a therapeutic strategy.", "type" : "article-journal", "volume" : "42" }, "uris" : [ "http://www.mendeley.com/documents/?uuid=39c629ad-ad0e-42b2-b298-d1f433c1322f" ] }, { "id" : "ITEM-2", "itemData" : { "DOI" : "10.1371/journal.pbio.0030176", "ISSN" : "1545-7885", "PMID" : "15869329", "abstract" : "The emergence of drug-resistant bacteria poses a serious threat to human health. In the case of several antibiotics, including those of the quinolone and rifamycin classes, bacteria rapidly acquire resistance through mutation of chromosomal genes during therapy. In this work, we show that preventing induction of the SOS response by interfering with the activity of the protease LexA renders pathogenic Escherichia coli unable to evolve resistance in vivo to ciprofloxacin or rifampicin, important quinolone and rifamycin antibiotics. We show in vitro that LexA cleavage is induced during RecBC-mediated repair of ciprofloxacin-mediated DNA damage and that this results in the derepression of the SOS-regulated polymerases Pol II, Pol IV and Pol V, which collaborate to induce resistance-conferring mutations. Our findings indicate that the inhibition of mutation could serve as a novel therapeutic strategy to combat the evolution of antibiotic resistance.", "author" : [ { "dropping-particle" : "", "family" : "Cirz", "given" : "Ryan T.", "non-dropping-particle" : "", "parse-names" : false, "suffix" : "" }, { "dropping-particle" : "", "family" : "Chin", "given" : "Jodie K.", "non-dropping-particle" : "", "parse-names" : false, "suffix" : "" }, { "dropping-particle" : "", "family" : "Andes", "given" : "David R.", "non-dropping-particle" : "", "parse-names" : false, "suffix" : "" }, { "dropping-particle" : "", "family" : "Cr\u00e9cy-Lagard", "given" : "Val\u00e9rie", "non-dropping-particle" : "de", "parse-names" : false, "suffix" : "" }, { "dropping-particle" : "", "family" : "Craig", "given" : "William A.", "non-dropping-particle" : "", "parse-names" : false, "suffix" : "" }, { "dropping-particle" : "", "family" : "Romesberg", "given" : "Floyd E.", "non-dropping-particle" : "", "parse-names" : false, "suffix" : "" } ], "container-title" : "PLoS biology", "id" : "ITEM-2", "issue" : "6", "issued" : { "date-parts" : [ [ "2005", "6" ] ] }, "page" : "e176", "title" : "Inhibition of mutation and combating the evolution of antibiotic resistance.", "type" : "article-journal", "volume" : "3" }, "uris" : [ "http://www.mendeley.com/documents/?uuid=d7ab4828-a330-4716-bdca-d2fd3ae2857e" ] } ], "mendeley" : { "previouslyFormattedCitation" : "(Cirz and Romesberg 2007; Cirz et al. 2005)" }, "properties" : { "noteIndex" : 0 }, "schema" : "https://github.com/citation-style-language/schema/raw/master/csl-citation.json" }</w:instrText>
+        <w:instrText>ADDIN CSL_CITATION { "citationItems" : [ { "id" : "ITEM-1", "itemData" : { "DOI" : "10.1073/pnas.180063397", "ISSN" : "0027-8424", "PMID" : "10973474", "abstract" : "Bacterial mutation rates can increase and produce genetic novelty, as shown by in vitro and in silico experiments. Despite the cost due to a heavy deleterious mutation load, mutator alleles, which increase the mutation rate, can spread in asexual populations during adaptation because they remain associated with the rare favorable mutations they generate. This indirect selection for a genetic system generating diversity (second-order selection) is expected to be highly sensitive to changes in the dynamics of adaptation. Here we show by a simulation approach that even rare genetic exchanges, such as bacterial conjugation or transformation, can dramatically reduce the selection of mutators. Moreover, drift or competition between the processes of mutation and recombination in the course of adaptation reveal how second-order selection is unable to optimize the rate of generation of novelty.", "author" : [ { "dropping-particle" : "", "family" : "Tenaillon", "given" : "Olivier", "non-dropping-particle" : "", "parse-names" : false, "suffix" : "" }, { "dropping-particle" : "", "family" : "Nagard", "given" : "Herve", "non-dropping-particle" : "Le", "parse-names" : false, "suffix" : "" }, { "dropping-particle" : "", "family" : "Godelle", "given" : "Bernard", "non-dropping-particle" : "", "parse-names" : false, "suffix" : "" }, { "dropping-particle" : "", "family" : "Taddei", "given" : "Fran\u00e7ois", "non-dropping-particle" : "", "parse-names" : false, "suffix" : "" } ], "container-title" : "Proceedings of the National Academy of Sciences", "id" : "ITEM-1", "issue" : "19", "issued" : { "date-parts" : [ [ "2000", "9" ] ] }, "page" : "10465-70", "title" : "Mutators and sex in bacteria: conflict between adaptive strategies.", "type" : "article-journal", "volume" : "97" }, "suppress-author" : 1, "uris" : [ "http://www.mendeley.com/documents/?uuid=33563246-d9e8-4549-9252-211f653aa72a" ] } ], "mendeley" : { "previouslyFormattedCitation" : "(2000)" }, "properties" : { "noteIndex" : 0 }, "schema" : "https://github.com/citation-style-language/schema/raw/master/csl-citation.json" }</w:instrText>
       </w:r>
       <w:r>
         <w:fldChar w:fldCharType="separate"/>
@@ -5329,139 +5458,75 @@
         <w:rPr>
           <w:noProof/>
         </w:rPr>
-        <w:t>(Cirz and Romesberg 2007; Cirz et al. 2005)</w:t>
+        <w:t>(2000)</w:t>
       </w:r>
       <w:r>
         <w:fldChar w:fldCharType="end"/>
       </w:r>
       <w:r>
-        <w:t xml:space="preserve">, and </w:t>
-      </w:r>
-      <w:r>
-        <w:t xml:space="preserve">both stress-induced mutation and recombination have important </w:t>
-      </w:r>
-      <w:r>
-        <w:t>implication</w:t>
-      </w:r>
-      <w:r>
+        <w:rPr>
+          <w:rFonts w:eastAsia="Times New Roman"/>
+        </w:rPr>
+        <w:t> studied the evolution of mutator alleles in a population adapting to a new environment which requires a combination of several beneficial mutations for optimal adaptation. The</w:t>
+      </w:r>
+      <w:r>
+        <w:rPr>
+          <w:rFonts w:eastAsia="Times New Roman"/>
+        </w:rPr>
+        <w:t>ir results suggest that even rate recombination can reduce the fixation probability of mutator alleles.</w:t>
+      </w:r>
+      <w:r>
+        <w:rPr>
+          <w:rFonts w:eastAsia="Times New Roman"/>
+        </w:rPr>
+        <w:t xml:space="preserve"> They </w:t>
+      </w:r>
+      <w:r>
+        <w:rPr>
+          <w:rFonts w:eastAsia="Times New Roman"/>
+        </w:rPr>
+        <w:t xml:space="preserve">proposed </w:t>
+      </w:r>
+      <w:r>
+        <w:rPr>
+          <w:rFonts w:eastAsia="Times New Roman"/>
+        </w:rPr>
+        <w:t>that Hill-Robertson effect</w:t>
+      </w:r>
+      <w:r>
+        <w:rPr>
+          <w:rFonts w:eastAsia="Times New Roman"/>
+        </w:rPr>
         <w:t>s</w:t>
       </w:r>
       <w:r>
-        <w:t xml:space="preserve"> for the design of antibiotic treatment strategies </w:t>
-      </w:r>
-      <w:r>
-        <w:fldChar w:fldCharType="begin" w:fldLock="1"/>
-      </w:r>
-      <w:r>
-        <w:instrText>ADDIN CSL_CITATION { "citationItems" : [ { "id" : "ITEM-1", "itemData" : { "DOI" : "10.1186/1741-7015-10-89", "ISSN" : "1741-7015", "PMID" : "22889082", "abstract" : "BACKGROUND: Antibiotic resistance in bacterial infections is a growing threat to public health. Recent evidence shows that when exposed to stressful conditions, some bacteria perform higher rates of horizontal gene transfer and mutation, and thus acquire antibiotic resistance more rapidly.\n\nMETHODS: We incorporate this new notion into a mathematical model for the emergence of antibiotic multi-resistance in a hospital setting.\n\nRESULTS: We show that when stress has a considerable effect on genetic variation, the emergence of antibiotic resistance is dramatically affected. A strategy in which patients receive a combination of antibiotics (combining) is expected to facilitate the emergence of multi-resistant bacteria when genetic variation is stress-induced. The preference between a strategy in which one of two effective drugs is assigned randomly to each patient (mixing), and a strategy where only one drug is administered for a specific period of time (cycling) is determined by the resistance acquisition mechanisms. We discuss several features of the mechanisms by which stress affects variation and predict the conditions for success of different antibiotic treatment strategies.\n\nCONCLUSIONS: These findings should encourage research on the mechanisms of stress-induced genetic variation and establish the importance of incorporating data about these mechanisms when considering antibiotic treatment strategies.", "author" : [ { "dropping-particle" : "", "family" : "Obolski", "given" : "Uri", "non-dropping-particle" : "", "parse-names" : false, "suffix" : "" }, { "dropping-particle" : "", "family" : "Hadany", "given" : "Lilach", "non-dropping-particle" : "", "parse-names" : false, "suffix" : "" } ], "container-title" : "BMC Medicine", "id" : "ITEM-1", "issue" : "89", "issued" : { "date-parts" : [ [ "2012", "1" ] ] }, "page" : "1-30", "title" : "Implications of stress-induced genetic variation for minimizing multidrug resistance in bacteria", "type" : "article-journal", "volume" : "10" }, "uris" : [ "http://www.mendeley.com/documents/?uuid=ee885076-a0a9-4197-852b-6bce7cb04326" ] } ], "mendeley" : { "previouslyFormattedCitation" : "(Obolski and Hadany 2012)" }, "properties" : { "noteIndex" : 0 }, "schema" : "https://github.com/citation-style-language/schema/raw/master/csl-citation.json" }</w:instrText>
-      </w:r>
-      <w:r>
-        <w:fldChar w:fldCharType="separate"/>
-      </w:r>
-      <w:r>
-        <w:rPr>
-          <w:noProof/>
-        </w:rPr>
-        <w:t>(Obolski and Hadany 2012)</w:t>
-      </w:r>
-      <w:r>
-        <w:fldChar w:fldCharType="end"/>
-      </w:r>
-      <w:r>
-        <w:t xml:space="preserve"> and pesticide application </w:t>
-      </w:r>
-      <w:r>
-        <w:fldChar w:fldCharType="begin" w:fldLock="1"/>
-      </w:r>
-      <w:r>
-        <w:instrText>ADDIN CSL_CITATION { "citationItems" : [ { "id" : "ITEM-1", "itemData" : { "DOI" : "10.1002/ps.2071", "ISSN" : "1526-4998", "PMID" : "21308950", "abstract" : "At very low pesticide rates, a certain low proportion of pests may receive a sublethal dose, are highly stressed by the pesticide and yet survive. Stress is a general enhancer of mutation rates. Thus, the survivors are likely to have more than normal mutations, which might include mutations leading to pesticide resistance, both for multifactorial (polygenic, gene amplification, sequential allelic mutations) and for major gene resistance. Management strategies should consider how to eliminate the subpopulation of pests with the high mutation rates, but the best strategy is probably to avoid too low application rates of pesticides from the outset.", "author" : [ { "dropping-particle" : "", "family" : "Gressel", "given" : "Jonathan", "non-dropping-particle" : "", "parse-names" : false, "suffix" : "" } ], "container-title" : "Pest management science", "id" : "ITEM-1", "issue" : "3", "issued" : { "date-parts" : [ [ "2011", "3", "14" ] ] }, "page" : "253-7", "title" : "Low pesticide rates may hasten the evolution of resistance by increasing mutation frequencies.", "type" : "article-journal", "volume" : "67" }, "uris" : [ "http://www.mendeley.com/documents/?uuid=a5ea1d8f-9cf3-478b-a757-d4849caf464e" ] } ], "mendeley" : { "previouslyFormattedCitation" : "(Gressel 2011)" }, "properties" : { "noteIndex" : 0 }, "schema" : "https://github.com/citation-style-language/schema/raw/master/csl-citation.json" }</w:instrText>
-      </w:r>
-      <w:r>
-        <w:fldChar w:fldCharType="separate"/>
-      </w:r>
-      <w:r>
-        <w:rPr>
-          <w:noProof/>
-        </w:rPr>
-        <w:t>(Gressel 2011)</w:t>
-      </w:r>
-      <w:r>
-        <w:fldChar w:fldCharType="end"/>
-      </w:r>
-      <w:r>
-        <w:t xml:space="preserve">. </w:t>
-      </w:r>
-      <w:r>
-        <w:rPr>
-          <w:highlight w:val="red"/>
-        </w:rPr>
-        <w:t xml:space="preserve">Virulence </w:t>
-      </w:r>
-      <w:r>
-        <w:rPr>
-          <w:highlight w:val="red"/>
-        </w:rPr>
-        <w:fldChar w:fldCharType="begin" w:fldLock="1"/>
-      </w:r>
-      <w:r>
-        <w:rPr>
-          <w:highlight w:val="red"/>
-        </w:rPr>
-        <w:instrText>ADDIN CSL_CITATION { "citationItems" : [ { "id" : "ITEM-1", "itemData" : { "DOI" : "10.1111/j.1365-2958.2005.04584.x", "ISSN" : "0950-382X", "PMID" : "15819636", "abstract" : "Although mobile genetic elements have a crucial role in spreading pathogenicity-determining genes among bacterial populations, environmental and genetic factors involved in the horizontal transfer of these genes are largely unknown. Here we show that SaPIbov1, a Staphylococcus aureus pathogenicity island that belongs to the growing family of these elements that are found in many strains, is induced to excise and replicate after SOS induction of at least three different temperate phages, 80alpha, phi11 and phi147, and is then packaged into phage-like particles and transferred at high frequency. SOS induction by commonly used fluoroquinolone antibiotics, such as ciprofloxacin, also results in replication and high-frequency transfer of this element, as well as of SaPI1, the prototypical island of S. aureus, suggesting that such antibiotics may have the unintended consequence of promoting the spread of bacterial virulence factors. Although the strains containing these prophages do not normally contain SaPIs, we have found that RF122-1, the original SaPIbov1-containing clinical isolate, contains a putative second pathogenicity island that is replicated after SOS induction, by antibiotic treatment, of the prophage(s) present in the strain. Although SaPIbov1 is not induced to replicate after SOS induction in this strain, it is transferred by the antibiotic-activated phages. We conclude that SOS induction by therapeutic agents can promote the spread of staphylococcal virulence genes.", "author" : [ { "dropping-particle" : "", "family" : "Ubeda", "given" : "Carles", "non-dropping-particle" : "", "parse-names" : false, "suffix" : "" }, { "dropping-particle" : "", "family" : "Maiques", "given" : "Elisa", "non-dropping-particle" : "", "parse-names" : false, "suffix" : "" }, { "dropping-particle" : "", "family" : "Knecht", "given" : "Erwin", "non-dropping-particle" : "", "parse-names" : false, "suffix" : "" }, { "dropping-particle" : "", "family" : "Lasa", "given" : "I\u00f1igo", "non-dropping-particle" : "", "parse-names" : false, "suffix" : "" }, { "dropping-particle" : "", "family" : "Novick", "given" : "Richard P", "non-dropping-particle" : "", "parse-names" : false, "suffix" : "" }, { "dropping-particle" : "", "family" : "Penad\u00e9s", "given" : "Jos\u00e9 R", "non-dropping-particle" : "", "parse-names" : false, "suffix" : "" } ], "container-title" : "Molecular microbiology", "id" : "ITEM-1", "issue" : "3", "issued" : { "date-parts" : [ [ "2005", "5" ] ] }, "page" : "836-44", "title" : "Antibiotic-induced SOS response promotes horizontal dissemination of pathogenicity island-encoded virulence factors in staphylococci.", "type" : "article-journal", "volume" : "56" }, "uris" : [ "http://www.mendeley.com/documents/?uuid=87e42490-6437-42c7-b129-c735d133b8b0" ] } ], "mendeley" : { "previouslyFormattedCitation" : "(Ubeda et al. 2005)" }, "properties" : { "noteIndex" : 0 }, "schema" : "https://github.com/citation-style-language/schema/raw/master/csl-citation.json" }</w:instrText>
-      </w:r>
-      <w:r>
-        <w:rPr>
-          <w:highlight w:val="red"/>
-        </w:rPr>
-        <w:fldChar w:fldCharType="separate"/>
-      </w:r>
-      <w:r>
-        <w:rPr>
-          <w:noProof/>
-          <w:highlight w:val="red"/>
-        </w:rPr>
-        <w:t>(Ubeda et al. 2005)</w:t>
-      </w:r>
-      <w:r>
-        <w:rPr>
-          <w:highlight w:val="red"/>
-        </w:rPr>
-        <w:fldChar w:fldCharType="end"/>
-      </w:r>
-      <w:r>
-        <w:rPr>
-          <w:highlight w:val="red"/>
-        </w:rPr>
-        <w:t>?</w:t>
-      </w:r>
-      <w:r>
-        <w:t xml:space="preserve"> Similarly, chemotherapy and radiation are predicted to induce </w:t>
-      </w:r>
-      <w:r>
-        <w:t xml:space="preserve">mutagenesis </w:t>
-      </w:r>
-      <w:r>
-        <w:t xml:space="preserve">in cancer cells, thereby promoting the acquisition of drug-resistance, cancer progression and metastasis </w:t>
-      </w:r>
-      <w:r>
-        <w:fldChar w:fldCharType="begin" w:fldLock="1"/>
-      </w:r>
-      <w:r>
-        <w:instrText>ADDIN CSL_CITATION { "citationItems" : [ { "id" : "ITEM-1", "itemData" : { "DOI" : "10.1016/j.tig.2012.01.003", "ISSN" : "0168-9525", "PMID" : "22342180", "abstract" : "Human tumors result from an evolutionary process operating on somatic cells within tissues, whereby natural selection operates on the phenotypic variability generated by the accumulation of genetic, genomic and epigenetic alterations. This somatic evolution leads to adaptations such as increased proliferative, angiogenic, and invasive phenotypes. In this review we outline how cancer genomes are beginning to be investigated from an evolutionary perspective. We describe recent progress in the cataloging of somatic genetic and genomic alterations, and investigate the contributions of germline as well as epigenetic factors to cancer genome evolution. Finally, we outline the challenges facing researchers who investigate the processes driving the evolution of the cancer genome.", "author" : [ { "dropping-particle" : "", "family" : "Podlaha", "given" : "Ondrej", "non-dropping-particle" : "", "parse-names" : false, "suffix" : "" }, { "dropping-particle" : "", "family" : "Riester", "given" : "Markus", "non-dropping-particle" : "", "parse-names" : false, "suffix" : "" }, { "dropping-particle" : "", "family" : "De", "given" : "Subhajyoti", "non-dropping-particle" : "", "parse-names" : false, "suffix" : "" }, { "dropping-particle" : "", "family" : "Michor", "given" : "Franziska", "non-dropping-particle" : "", "parse-names" : false, "suffix" : "" } ], "container-title" : "Trends in genetics", "id" : "ITEM-1", "issue" : "4", "issued" : { "date-parts" : [ [ "2012", "2", "16" ] ] }, "note" : "        From Duplicate 1 (                   Evolution of the cancer genome.                 - Podlaha, Ondrej; Riester, Markus; De, Subhajyoti; Michor, Franziska )\n                \n        From Duplicate 2 (                           Evolution of the cancer genome.                         - Podlaha, Ondrej; Riester, Markus; De, Subhajyoti; Michor, Franziska )\n                \n        \n        \n        \n        \n        From Duplicate 2 (                   Evolution of the cancer genome.                 - Podlaha, Ondrej; Riester, Markus; De, Subhajyoti; Michor, Franziska )\n                \n        From Duplicate 1 (                           Evolution of the cancer genome.                         - Podlaha, Ondrej; Riester, Markus; De, Subhajyoti; Michor, Franziska )\n                \n        From Duplicate 1 (                           Evolution of the cancer genome.                         - Podlaha, Ondrej; Riester, Markus; De, Subhajyoti; Michor, Franziska )\n                \n        From Duplicate 2 (                           Evolution of the cancer genome.                         - Podlaha, Ondrej; Riester, Markus; De, Subhajyoti; Michor, Franziska )\n                \n        \n        \n        \n        \n        \n        \n        From Duplicate 2 (                           Evolution of the cancer genome.                         - Podlaha, Ondrej; Riester, Markus; De, Subhajyoti; Michor, Franziska )\n                \n        From Duplicate 2 (                           Evolution of the cancer genome.                         - Podlaha, Ondrej; Riester, Markus; De, Subhajyoti; Michor, Franziska )\n                \n        \n        \n        \n        \n        \n        \n      ", "page" : "155-163", "publisher" : "Elsevier Ltd", "title" : "Evolution of the cancer genome.", "type" : "article-journal", "volume" : "28" }, "uris" : [ "http://www.mendeley.com/documents/?uuid=c54d0b11-ee97-4686-98e9-ce180b723066" ] } ], "mendeley" : { "previouslyFormattedCitation" : "(Podlaha et al. 2012)" }, "properties" : { "noteIndex" : 0 }, "schema" : "https://github.com/citation-style-language/schema/raw/master/csl-citation.json" }</w:instrText>
-      </w:r>
-      <w:r>
-        <w:fldChar w:fldCharType="separate"/>
-      </w:r>
-      <w:r>
-        <w:rPr>
-          <w:noProof/>
-        </w:rPr>
-        <w:t>(Podlaha et al. 2012)</w:t>
-      </w:r>
-      <w:r>
-        <w:fldChar w:fldCharType="end"/>
-      </w:r>
-      <w:r>
+        <w:rPr>
+          <w:rFonts w:eastAsia="Times New Roman"/>
+        </w:rPr>
+        <w:t xml:space="preserve"> </w:t>
+      </w:r>
+      <w:r>
+        <w:rPr>
+          <w:rFonts w:eastAsia="Times New Roman"/>
+        </w:rPr>
+        <w:t xml:space="preserve">don't </w:t>
+      </w:r>
+      <w:r>
+        <w:rPr>
+          <w:rFonts w:eastAsia="Times New Roman"/>
+        </w:rPr>
+        <w:t>play an important role in this decrease and that the acceleration of adaptation rate by the Fisher-Muller effect plays a more significant role than the prevent</w:t>
+      </w:r>
+      <w:r>
+        <w:rPr>
+          <w:rFonts w:eastAsia="Times New Roman"/>
+        </w:rPr>
+        <w:t>ion of the hitch-hiking effect</w:t>
+      </w:r>
+      <w:r>
+        <w:rPr>
+          <w:rFonts w:eastAsia="Times New Roman"/>
+        </w:rPr>
         <w:t xml:space="preserve">. </w:t>
       </w:r>
     </w:p>
@@ -5472,146 +5537,263 @@
         </w:rPr>
       </w:pPr>
       <w:r>
-        <w:t xml:space="preserve">The co-evolution of the rates of mutation and recombination has received some remarkable theoretical treatment. Using computer simulations, </w:t>
-      </w:r>
-      <w:proofErr w:type="spellStart"/>
-      <w:r>
-        <w:t>Tenaillon</w:t>
-      </w:r>
-      <w:proofErr w:type="spellEnd"/>
-      <w:r>
-        <w:t xml:space="preserve"> </w:t>
-      </w:r>
-      <w:r>
-        <w:rPr>
-          <w:i/>
-          <w:iCs/>
-        </w:rPr>
-        <w:t xml:space="preserve">et al. </w:t>
-      </w:r>
-      <w:r>
+        <w:rPr>
+          <w:rFonts w:eastAsia="Times New Roman"/>
+        </w:rPr>
+        <w:t xml:space="preserve">Levin and Cornejo </w:t>
+      </w:r>
+      <w:r>
+        <w:rPr>
+          <w:rFonts w:eastAsia="Times New Roman"/>
+        </w:rPr>
         <w:fldChar w:fldCharType="begin" w:fldLock="1"/>
       </w:r>
       <w:r>
-        <w:instrText>ADDIN CSL_CITATION { "citationItems" : [ { "id" : "ITEM-1", "itemData" : { "DOI" : "10.1073/pnas.180063397", "ISSN" : "0027-8424", "PMID" : "10973474", "abstract" : "Bacterial mutation rates can increase and produce genetic novelty, as shown by in vitro and in silico experiments. Despite the cost due to a heavy deleterious mutation load, mutator alleles, which increase the mutation rate, can spread in asexual populations during adaptation because they remain associated with the rare favorable mutations they generate. This indirect selection for a genetic system generating diversity (second-order selection) is expected to be highly sensitive to changes in the dynamics of adaptation. Here we show by a simulation approach that even rare genetic exchanges, such as bacterial conjugation or transformation, can dramatically reduce the selection of mutators. Moreover, drift or competition between the processes of mutation and recombination in the course of adaptation reveal how second-order selection is unable to optimize the rate of generation of novelty.", "author" : [ { "dropping-particle" : "", "family" : "Tenaillon", "given" : "Olivier", "non-dropping-particle" : "", "parse-names" : false, "suffix" : "" }, { "dropping-particle" : "", "family" : "Nagard", "given" : "Herve", "non-dropping-particle" : "Le", "parse-names" : false, "suffix" : "" }, { "dropping-particle" : "", "family" : "Godelle", "given" : "Bernard", "non-dropping-particle" : "", "parse-names" : false, "suffix" : "" }, { "dropping-particle" : "", "family" : "Taddei", "given" : "Fran\u00e7ois", "non-dropping-particle" : "", "parse-names" : false, "suffix" : "" } ], "container-title" : "Proceedings of the National Academy of Sciences", "id" : "ITEM-1", "issue" : "19", "issued" : { "date-parts" : [ [ "2000", "9" ] ] }, "page" : "10465-70", "title" : "Mutators and sex in bacteria: conflict between adaptive strategies.", "type" : "article-journal", "volume" : "97" }, "suppress-author" : 1, "uris" : [ "http://www.mendeley.com/documents/?uuid=33563246-d9e8-4549-9252-211f653aa72a" ] } ], "mendeley" : { "previouslyFormattedCitation" : "(2000)" }, "properties" : { "noteIndex" : 0 }, "schema" : "https://github.com/citation-style-language/schema/raw/master/csl-citation.json" }</w:instrText>
-      </w:r>
-      <w:r>
+        <w:rPr>
+          <w:rFonts w:eastAsia="Times New Roman"/>
+        </w:rPr>
+        <w:instrText>ADDIN CSL_CITATION { "citationItems" : [ { "id" : "ITEM-1", "itemData" : { "DOI" : "10.1371/journal.pgen.1000601", "ISSN" : "1553-7404", "PMID" : "19680442", "abstract" : "In bacteria, recombination is a rare event, not a part of the reproductive process. Nevertheless, recombination -- broadly defined to include the acquisition of genes from external sources, i.e., horizontal gene transfer (HGT) -- plays a central role as a source of variation for adaptive evolution in many species of bacteria. Much of niche expansion, resistance to antibiotics and other environmental stresses, virulence, and other characteristics that make bacteria interesting and problematic, is achieved through the expression of genes and genetic elements obtained from other populations of bacteria of the same and different species, as well as from eukaryotes and archaea. While recombination of homologous genes among members of the same species has played a central role in the development of the genetics and molecular biology of bacteria, the contribution of homologous gene recombination (HGR) to bacterial evolution is not at all clear. Also, not so clear are the selective pressures responsible for the evolution and maintenance of transformation, the only bacteria-encoded form of HGR. Using a semi-stochastic simulation of mutation, recombination, and selection within bacterial populations and competition between populations, we explore (1) the contribution of HGR to the rate of adaptive evolution in these populations and (2) the conditions under which HGR will provide a bacterial population a selective advantage over non-recombining or more slowly recombining populations. The results of our simulation indicate that, under broad conditions: (1) HGR occurring at rates in the range anticipated for bacteria like Streptococcus pneumoniae, Escherichia coli, Haemophilus influenzae, and Bacillus subtilis will accelerate the rate at which a population adapts to environmental conditions; (2) once established in a population, selection for this capacity to increase rates of adaptive evolution can maintain bacteria-encoded mechanisms of recombination and prevent invasion of non-recombining populations, even when recombination engenders a modest fitness cost; and (3) because of the density- and frequency-dependent nature of HGR in bacteria, this capacity to increase rates of adaptive evolution is not sufficient as a selective force to provide a recombining population a selective advantage when it is rare. Under realistic conditions, homologous gene recombination will increase the rate of adaptive evolution in bacterial populations and, once established, selection f\u2026", "author" : [ { "dropping-particle" : "", "family" : "Levin", "given" : "Bruce R.", "non-dropping-particle" : "", "parse-names" : false, "suffix" : "" }, { "dropping-particle" : "", "family" : "Cornejo", "given" : "Omar E.", "non-dropping-particle" : "", "parse-names" : false, "suffix" : "" } ], "container-title" : "PLoS genetics", "id" : "ITEM-1", "issue" : "8", "issued" : { "date-parts" : [ [ "2009", "8" ] ] }, "note" : "-semi-stochastic simulations: finite size and monte carlo decisions, but not individual-based (so very small genome).\n-We demonstrate that under broad conditions, HGR occurring at rates in a range estimated for E. coli, H. influenza, S. pneumoniae,, and B. subtilis can increase the rate of adaptive evolution in bacterial populations. We\n-the conditions under which recombination can provide a population a selective advantage in competition with non-recombining populations are restricted to when the recombining population is relatively common and the total population density is high\n-when the recombining population is rare, it will not be favored despite its ability to acquire genes from the dominant non- recombining population.\n-without cost, recombining pops win, with 1% cost they lose, but only when there is no initial variation. with variation they win despite costs and despite low freq at beginning: this is because they doo not wait for mutaions. ", "page" : "e1000601", "title" : "The population and evolutionary dynamics of homologous gene recombination in bacterial populations.", "type" : "article-journal", "volume" : "5" }, "suppress-author" : 1, "uris" : [ "http://www.mendeley.com/documents/?uuid=157ab1a5-60ed-4229-ba06-dc71af5a12a9" ] } ], "mendeley" : { "previouslyFormattedCitation" : "(2009)" }, "properties" : { "noteIndex" : 0 }, "schema" : "https://github.com/citation-style-language/schema/raw/master/csl-citation.json" }</w:instrText>
+      </w:r>
+      <w:r>
+        <w:rPr>
+          <w:rFonts w:eastAsia="Times New Roman"/>
+        </w:rPr>
         <w:fldChar w:fldCharType="separate"/>
       </w:r>
       <w:r>
         <w:rPr>
+          <w:rFonts w:eastAsia="Times New Roman"/>
           <w:noProof/>
         </w:rPr>
-        <w:t>(2000)</w:t>
-      </w:r>
-      <w:r>
+        <w:t>(2009)</w:t>
+      </w:r>
+      <w:r>
+        <w:rPr>
+          <w:rFonts w:eastAsia="Times New Roman"/>
+        </w:rPr>
         <w:fldChar w:fldCharType="end"/>
       </w:r>
       <w:r>
         <w:rPr>
           <w:rFonts w:eastAsia="Times New Roman"/>
         </w:rPr>
-        <w:t> studied the evolution of mutator alleles in a population adapting to a new environment which requires a combination of several beneficial mutations for optimal adaptation. They have shown that "</w:t>
+        <w:t xml:space="preserve"> used a different approach.</w:t>
       </w:r>
       <w:r>
         <w:rPr>
           <w:rFonts w:eastAsia="Times New Roman"/>
-          <w:i/>
-          <w:iCs/>
-        </w:rPr>
-        <w:t>even rare genetic exchanges can lead to a large decrease in the probability of mutator fixation</w:t>
+        </w:rPr>
+        <w:t xml:space="preserve"> They used computer simulations to show that recombination increases the rate of adaptation in bacterial populations and that recombining populations have a selective advantage over non-recombining populations. However, they found that this advantage is reduced if non-recombining individuals cannot serve as donors and their frequency is greater than that of recombining individuals. The same occurs when the population density is too low, because in order to recombine an individual must make physical contact with a donor or a viable DNA strand from a donor. Furthermore, they demonstrated that the advantage of recombination depends on the amount of genetic variation available in the population, because the effect of recombination on the adaptation rate depends on the availability of genetic variants that it can shuf</w:t>
       </w:r>
       <w:r>
         <w:rPr>
           <w:rFonts w:eastAsia="Times New Roman"/>
         </w:rPr>
-        <w:t xml:space="preserve">". They suggest that the "Hill-Robertson effect" doesn't play an important role in this decrease and that the acceleration of adaptation rate by the "Fisher-Muller effect" plays a more significant role than the prevention of the "hitch-hiking effect". </w:t>
+        <w:t>fle - the Fisher-Muller effect</w:t>
+      </w:r>
+      <w:r>
+        <w:rPr>
+          <w:rFonts w:eastAsia="Times New Roman"/>
+        </w:rPr>
+        <w:t xml:space="preserve">. </w:t>
       </w:r>
     </w:p>
     <w:p>
-      <w:pPr>
+      <w:r>
+        <w:rPr>
+          <w:rFonts w:eastAsia="Times New Roman"/>
+        </w:rPr>
+        <w:t xml:space="preserve">Dawson </w:t>
+      </w:r>
+      <w:r>
+        <w:rPr>
+          <w:rFonts w:eastAsia="Times New Roman"/>
+        </w:rPr>
+        <w:fldChar w:fldCharType="begin" w:fldLock="1"/>
+      </w:r>
+      <w:r>
+        <w:rPr>
+          <w:rFonts w:eastAsia="Times New Roman"/>
+        </w:rPr>
+        <w:instrText>ADDIN CSL_CITATION { "citationItems" : [ { "id" : "ITEM-1", "itemData" : { "DOI" : "10.1006/jtbi.1998.0752", "ISSN" : "0022-5193", "PMID" : "9778430", "abstract" : "I investigate the hypothesis that mutation rates in natural populations are determined by a balance between: (1) selection against deleterious mutations favouring lower mutation rates, and (2) selection opposing further reduction of the mutation rate, resulting from the costs incurred by more stringent proof-reading and repair (for example, a reduction in the rate of DNA replication). The influence of advantageous mutations is assumed to be negligible. In a previous paper, I analysed the dynamics of a modifier of the mutation rate in a large sexual population, where (infinitesimally rare) deleterious alleles segregate at an infinite number of unlinked loci with symmetric multiplicative fitness effects. A simple condition was obtained for a modifier allele to increase in frequency. Remarkably, this condition does not depend on the allele frequencies at the modifier locus. Here, I show that (as a consequence), given any set of possible values of the mutation rate (any set of possible modifier alleles), there always exists a single globally stable value of the mutation rate. This is an unusually strong form of \"evolutionary stability\" for a sexual population. Less surprisingly the optimum mutation rate in an asexual population has similar stability properties. Furthermore, in the case of an asexual population, it is not necessary to make any special assumptions about the selection acting against deleterious mutations, except that a deterministic mutation-selection equilibrium exists. I present a simple method for identifying the evolutionarily stable value of the mutation rate, given the function alpha(U) relating the value of the mutation rate to the fitness cost of maintaining this rate. I also argue that if there is a highly conserved relationship between the rate of replication per base, and the rate of mutation per base, and if this relationship has the form of a power law, then the remarkable uniformity of the per genome mutation rate in DNA based microbes can be explained.", "author" : [ { "dropping-particle" : "", "family" : "Dawson", "given" : "Kevin J.", "non-dropping-particle" : "", "parse-names" : false, "suffix" : "" } ], "container-title" : "Journal of theoretical biology", "id" : "ITEM-1", "issue" : "1", "issued" : { "date-parts" : [ [ "1998", "9", "7" ] ] }, "note" : "no beneficial mutations\nMSB\nthe difference between k-m model and kond model\nstable mu rate is lower for asex (like sloan &amp; panjeti) because indirect selection is weaker. very different results than if ben muts are allowed (leigh 70) in which case asex will have higher mut rates.selection at haploid stage - no hetero effect\n        \n        \ndiscussion on the different terms of the CoF\n        \n        \n      ", "page" : "143-57", "title" : "Evolutionarily stable mutation rates.", "type" : "article-journal", "volume" : "194" }, "uris" : [ "http://www.mendeley.com/documents/?uuid=19c92bbe-65cd-416b-95d8-a98b4208b55f" ] } ], "mendeley" : { "previouslyFormattedCitation" : "(Dawson 1998)" }, "properties" : { "noteIndex" : 0 }, "schema" : "https://github.com/citation-style-language/schema/raw/master/csl-citation.json" }</w:instrText>
+      </w:r>
+      <w:r>
+        <w:rPr>
+          <w:rFonts w:eastAsia="Times New Roman"/>
+        </w:rPr>
+        <w:fldChar w:fldCharType="separate"/>
+      </w:r>
+      <w:r>
         <w:rPr>
           <w:rFonts w:eastAsia="Times New Roman"/>
           <w:noProof/>
         </w:rPr>
-      </w:pPr>
+        <w:t>(Dawson 1998)</w:t>
+      </w:r>
       <w:r>
         <w:rPr>
           <w:rFonts w:eastAsia="Times New Roman"/>
         </w:rPr>
-        <w:t xml:space="preserve">A different approach was taken by Levin and Cornejo </w:t>
+        <w:fldChar w:fldCharType="end"/>
       </w:r>
       <w:r>
         <w:rPr>
           <w:rFonts w:eastAsia="Times New Roman"/>
         </w:rPr>
-        <w:fldChar w:fldCharType="begin" w:fldLock="1"/>
+        <w:t xml:space="preserve"> calculated the optimal mutation rate </w:t>
       </w:r>
       <w:r>
         <w:rPr>
           <w:rFonts w:eastAsia="Times New Roman"/>
         </w:rPr>
-        <w:instrText>ADDIN CSL_CITATION { "citationItems" : [ { "id" : "ITEM-1", "itemData" : { "DOI" : "10.1371/journal.pgen.1000601", "ISSN" : "1553-7404", "PMID" : "19680442", "abstract" : "In bacteria, recombination is a rare event, not a part of the reproductive process. Nevertheless, recombination -- broadly defined to include the acquisition of genes from external sources, i.e., horizontal gene transfer (HGT) -- plays a central role as a source of variation for adaptive evolution in many species of bacteria. Much of niche expansion, resistance to antibiotics and other environmental stresses, virulence, and other characteristics that make bacteria interesting and problematic, is achieved through the expression of genes and genetic elements obtained from other populations of bacteria of the same and different species, as well as from eukaryotes and archaea. While recombination of homologous genes among members of the same species has played a central role in the development of the genetics and molecular biology of bacteria, the contribution of homologous gene recombination (HGR) to bacterial evolution is not at all clear. Also, not so clear are the selective pressures responsible for the evolution and maintenance of transformation, the only bacteria-encoded form of HGR. Using a semi-stochastic simulation of mutation, recombination, and selection within bacterial populations and competition between populations, we explore (1) the contribution of HGR to the rate of adaptive evolution in these populations and (2) the conditions under which HGR will provide a bacterial population a selective advantage over non-recombining or more slowly recombining populations. The results of our simulation indicate that, under broad conditions: (1) HGR occurring at rates in the range anticipated for bacteria like Streptococcus pneumoniae, Escherichia coli, Haemophilus influenzae, and Bacillus subtilis will accelerate the rate at which a population adapts to environmental conditions; (2) once established in a population, selection for this capacity to increase rates of adaptive evolution can maintain bacteria-encoded mechanisms of recombination and prevent invasion of non-recombining populations, even when recombination engenders a modest fitness cost; and (3) because of the density- and frequency-dependent nature of HGR in bacteria, this capacity to increase rates of adaptive evolution is not sufficient as a selective force to provide a recombining population a selective advantage when it is rare. Under realistic conditions, homologous gene recombination will increase the rate of adaptive evolution in bacterial populations and, once established, selection f\u2026", "author" : [ { "dropping-particle" : "", "family" : "Levin", "given" : "Bruce R.", "non-dropping-particle" : "", "parse-names" : false, "suffix" : "" }, { "dropping-particle" : "", "family" : "Cornejo", "given" : "Omar E.", "non-dropping-particle" : "", "parse-names" : false, "suffix" : "" } ], "container-title" : "PLoS genetics", "id" : "ITEM-1", "issue" : "8", "issued" : { "date-parts" : [ [ "2009", "8" ] ] }, "note" : "-semi-stochastic simulations: finite size and monte carlo decisions, but not individual-based (so very small genome).\n-We demonstrate that under broad conditions, HGR occurring at rates in a range estimated for E. coli, H. influenza, S. pneumoniae,, and B. subtilis can increase the rate of adaptive evolution in bacterial populations. We\n-the conditions under which recombination can provide a population a selective advantage in competition with non-recombining populations are restricted to when the recombining population is relatively common and the total population density is high\n-when the recombining population is rare, it will not be favored despite its ability to acquire genes from the dominant non- recombining population.\n-without cost, recombining pops win, with 1% cost they lose, but only when there is no initial variation. with variation they win despite costs and despite low freq at beginning: this is because they doo not wait for mutaions. ", "page" : "e1000601", "title" : "The population and evolutionary dynamics of homologous gene recombination in bacterial populations.", "type" : "article-journal", "volume" : "5" }, "suppress-author" : 1, "uris" : [ "http://www.mendeley.com/documents/?uuid=157ab1a5-60ed-4229-ba06-dc71af5a12a9" ] } ], "mendeley" : { "previouslyFormattedCitation" : "(2009)" }, "properties" : { "noteIndex" : 0 }, "schema" : "https://github.com/citation-style-language/schema/raw/master/csl-citation.json" }</w:instrText>
-      </w:r>
-      <w:r>
-        <w:rPr>
-          <w:rFonts w:eastAsia="Times New Roman"/>
-        </w:rPr>
-        <w:fldChar w:fldCharType="separate"/>
+        <w:t xml:space="preserve">assuming that </w:t>
       </w:r>
       <w:r>
         <w:rPr>
           <w:rFonts w:eastAsia="Times New Roman"/>
           <w:noProof/>
         </w:rPr>
-        <w:t>(2009)</w:t>
+        <w:t>decreasing the</w:t>
       </w:r>
       <w:r>
         <w:rPr>
           <w:rFonts w:eastAsia="Times New Roman"/>
-        </w:rPr>
+          <w:noProof/>
+        </w:rPr>
+        <w:t xml:space="preserve"> mutation rates </w:t>
+      </w:r>
+      <w:r>
+        <w:rPr>
+          <w:rFonts w:eastAsia="Times New Roman"/>
+          <w:noProof/>
+        </w:rPr>
+        <w:t xml:space="preserve">incurs </w:t>
+      </w:r>
+      <w:r>
+        <w:rPr>
+          <w:rFonts w:eastAsia="Times New Roman"/>
+          <w:noProof/>
+        </w:rPr>
+        <w:t>a fitness cost – the "cost of DNA replication fidelity"</w:t>
+      </w:r>
+      <w:r>
+        <w:rPr>
+          <w:rFonts w:eastAsia="Times New Roman"/>
+          <w:noProof/>
+        </w:rPr>
+        <w:t xml:space="preserve"> – resulting from the time and energy invested in DNA proofreading and reapir. Dawson found that the optimal mutation rate is lower in asexual populations in comparison with sexual populations. </w:t>
+      </w:r>
+      <w:r>
+        <w:rPr>
+          <w:highlight w:val="red"/>
+        </w:rPr>
+        <w:t xml:space="preserve">Sloan and </w:t>
+      </w:r>
+      <w:proofErr w:type="spellStart"/>
+      <w:r>
+        <w:rPr>
+          <w:highlight w:val="red"/>
+        </w:rPr>
+        <w:t>Panjeti</w:t>
+      </w:r>
+      <w:proofErr w:type="spellEnd"/>
+      <w:r>
+        <w:t xml:space="preserve"> </w:t>
+      </w:r>
+      <w:r>
+        <w:fldChar w:fldCharType="begin" w:fldLock="1"/>
+      </w:r>
+      <w:r>
+        <w:instrText>ADDIN CSL_CITATION { "citationItems" : [ { "id" : "ITEM-1", "itemData" : { "DOI" : "10.1111/j.1558-5646.2009.00869.x", "ISSN" : "1558-5646", "PMID" : "19863589", "abstract" : "Evolutionary theory suggests that low mutation rates should favor the persistence of asexuals. Additionally, given the observation that most nonneutral mutations are deleterious, asexuality may strengthen selection for reduced mutation rates. This reciprocal relationship raises the possibility of a positive feedback loop between sex and mutation rate. We explored the consequences of this evolutionary feedback with an individual-based model in which a sexual population is continually challenged by the introduction of asexual clones. We found that asexuals were more likely to spread in a population when mutation rates were able to evolve relative to a model in which mutation rates were held constant. In fact, under evolving mutation rates, asexuals were able to spread to fixation even when sexuals faced no cost of sex whatsoever. The added success of asexuals was the result of their ability to evolve lower mutation rates and thereby slow the process of mutation accumulation that otherwise limited their spread. Given the existence of ample mutation rate variation in natural populations, our findings show that the evolutionary feedback between sex and mutation rate may intensify the \"paradox of sex,\" supporting the argument that deleterious mutation accumulation alone is likely insufficient to overcome the reproductive advantage of asexual competitors in the short term.", "author" : [ { "dropping-particle" : "", "family" : "Sloan", "given" : "Daniel B.", "non-dropping-particle" : "", "parse-names" : false, "suffix" : "" }, { "dropping-particle" : "", "family" : "Panjeti", "given" : "Vijay G.", "non-dropping-particle" : "", "parse-names" : false, "suffix" : "" } ], "container-title" : "Evolution", "id" : "ITEM-1", "issue" : "4", "issued" : { "date-parts" : [ [ "2010", "4", "1" ] ] }, "note" : "-asexuals invading sexuals\n-with cost of fidelity\n-no beneficial mutations\nexperiments:\n1. evolution of mutation rate in sexual/asexual population\n2. invasion of asexuals to sexuals by mutation at the reproductive mode locus. after an MSB. 2.b invasion without evolution of mutation rate - mut rate constant at the MSB value\ninvasions - 30 replicates, 1000 generations.\n        \nresults:\n1. sexuals evolve higher mutation rates, and the dynamics match Dawson's theory\n2. if asexual mutation rate evolved it greatly increaed their success. this is because their optimal fitness is with a lower mutation rate (1) and the starting point is the sexuals optimal mutation rate\n        \nproblems:\nthis is true for a MSB. if adaptation is required, then mutator alleles will be selected for much more effectively in asexuals do to linkage disequilibrium (drives mutation rate up in asexuals) and to fisher muller effect (recombination and mutation are competing adaptive strategies).", "page" : "1129-35", "title" : "Evolutionary feedbacks between reproductive mode and mutation rate exacerbate the paradox of sex.", "type" : "article-journal", "volume" : "64" }, "suppress-author" : 1, "uris" : [ "http://www.mendeley.com/documents/?uuid=548fc1fa-0c2a-4d0d-9c8e-922ef31c3be6" ] } ], "mendeley" : { "previouslyFormattedCitation" : "(2010)" }, "properties" : { "noteIndex" : 0 }, "schema" : "https://github.com/citation-style-language/schema/raw/master/csl-citation.json" }</w:instrText>
+      </w:r>
+      <w:r>
+        <w:fldChar w:fldCharType="separate"/>
+      </w:r>
+      <w:r>
+        <w:rPr>
+          <w:noProof/>
+        </w:rPr>
+        <w:t>(2010)</w:t>
+      </w:r>
+      <w:r>
         <w:fldChar w:fldCharType="end"/>
       </w:r>
       <w:r>
-        <w:rPr>
-          <w:rFonts w:eastAsia="Times New Roman"/>
-        </w:rPr>
-        <w:t xml:space="preserve">. They used computer simulations to show that recombination increases the rate of adaptation in bacterial populations and that recombining populations have a selective advantage over non-recombining populations. However, they found that this advantage is reduced if non-recombining individuals cannot serve as donors and their frequency is greater than that of recombining individuals. The same occurs when the population density is too low, because in order to recombine an individual must make physical contact with a donor or a viable DNA strand from a donor. Furthermore, they demonstrated that the advantage of recombination depends on the amount of genetic variation available in the population, because the effect of recombination on the adaptation rate depends on the availability of genetic variants that it can shuffle - the "Fisher-Muller effect". </w:t>
-      </w:r>
-    </w:p>
-    <w:p>
-      <w:r>
-        <w:rPr>
-          <w:highlight w:val="red"/>
-        </w:rPr>
-        <w:t xml:space="preserve">Sloan and </w:t>
+        <w:t xml:space="preserve"> further studied this interaction between mutation and recombination by simulating</w:t>
+      </w:r>
+      <w:r>
+        <w:t xml:space="preserve"> invasions of asexual</w:t>
+      </w:r>
+      <w:r>
+        <w:t xml:space="preserve"> individuals</w:t>
+      </w:r>
+      <w:r>
+        <w:t xml:space="preserve"> into sexual populations at a mutation-selection balance, without beneficial mutations or adaptation, and with </w:t>
+      </w:r>
+      <w:r>
+        <w:t>the "</w:t>
+      </w:r>
+      <w:r>
+        <w:t>cost of fidelity". In their simulations</w:t>
+      </w:r>
+      <w:r>
+        <w:t>, asexual reproduction</w:t>
+      </w:r>
+      <w:r>
+        <w:t xml:space="preserve"> successfully invaded sexual</w:t>
+      </w:r>
+      <w:r>
+        <w:t xml:space="preserve">ly reproducing </w:t>
+      </w:r>
+      <w:r>
+        <w:t>population</w:t>
+      </w:r>
+      <w:r>
+        <w:t xml:space="preserve">s </w:t>
+      </w:r>
+      <w:r>
+        <w:t xml:space="preserve">by evolving a lower mutation rate. </w:t>
+      </w:r>
+      <w:r>
+        <w:t xml:space="preserve">They claimed that this further exacerbate the paradox of sex, as sex leads to higher mutation rates, making the population sensitive to invasion by </w:t>
       </w:r>
       <w:proofErr w:type="spellStart"/>
       <w:r>
-        <w:rPr>
-          <w:highlight w:val="red"/>
-        </w:rPr>
-        <w:t>Panjeti</w:t>
+        <w:t>asexuals</w:t>
       </w:r>
       <w:proofErr w:type="spellEnd"/>
+      <w:r>
+        <w:t xml:space="preserve"> with lower mutation rates. In terms of our study, this suggests that in stable environments modifiers that reduce both the rate of mutation and recombination will successfully invade populations. Nevertheless, we expect that if the mutation rate of the resident population is stress-induced, then the invading </w:t>
+      </w:r>
+      <w:r>
+        <w:t xml:space="preserve">alleles will not be successful. </w:t>
+      </w:r>
+      <w:r>
+        <w:t xml:space="preserve">This </w:t>
+      </w:r>
+      <w:r>
+        <w:t>is an interesting direction for the future.</w:t>
+      </w:r>
     </w:p>
     <w:p/>
     <w:p>
-      <w:r>
-        <w:t>Cost of fidelity – in competitions between CM and SIM this could have changed the picture, giving the CM a better fitness in the constant environment regime</w:t>
+      <w:bookmarkStart w:id="17" w:name="_GoBack"/>
+      <w:bookmarkEnd w:id="17"/>
+      <w:r>
+        <w:lastRenderedPageBreak/>
+        <w:t>//Barton 2007 summarizes from Maynard Smith &amp; High – hitch-hiking effect - that "the effect of a sweep on variability is dependent on the ratio r/s; this must be substantially less than 1 for there to be much of an effect".//</w:t>
       </w:r>
     </w:p>
     <w:p/>
     <w:p>
       <w:r>
-        <w:lastRenderedPageBreak/>
-        <w:t xml:space="preserve">//Nevertheless, in a previous study we have shown that if mutation rates are increased in individuals with below average fitness and reduced in individuals with above average fitness, then the mutation load actually decreases </w:t>
+        <w:t xml:space="preserve">Recombination occurs by bacterial transformation </w:t>
       </w:r>
       <w:r>
         <w:fldChar w:fldCharType="begin" w:fldLock="1"/>
       </w:r>
       <w:r>
-        <w:instrText>ADDIN CSL_CITATION { "citationItems" : [ { "id" : "ITEM-1", "itemData" : { "DOI" : "10.1111/j.1558-5646.2012.01576.x", "ISSN" : "1558-5646", "PMID" : "22759304", "abstract" : "Numerous empirical studies show that stress of various kinds induces a state of hypermutation in bacteria via multiple mechanisms, but theoretical treatment of this intriguing phenomenon is lacking. We used deterministic and stochastic models to study the evolution of stress-induced hypermutation in infinite and finite-size populations of bacteria undergoing selection, mutation, and random genetic drift in constant environments and in changing ones. Our results suggest that if beneficial mutations occur, even rarely, then stress-induced hypermutation is advantageous for bacteria at both the individual and the population levels and that it is likely to evolve in populations of bacteria in a wide range of conditions because it is favored by selection. These results imply that mutations are not, as the current view holds, uniformly distributed in populations, but rather that mutations are more common in stressed individuals and populations. Because mutation is the raw material of evolution, these results have a profound impact on broad aspects of evolution and biology.", "author" : [ { "dropping-particle" : "", "family" : "Ram", "given" : "Yoav", "non-dropping-particle" : "", "parse-names" : false, "suffix" : "" }, { "dropping-particle" : "", "family" : "Hadany", "given" : "Lilach", "non-dropping-particle" : "", "parse-names" : false, "suffix" : "" } ], "container-title" : "Evolution", "id" : "ITEM-1", "issue" : "7", "issued" : { "date-parts" : [ [ "2012", "7", "28" ] ] }, "page" : "2315-28", "title" : "The evolution of stress-induced hypermutation in asexual populations.", "type" : "article-journal", "volume" : "66" }, "uris" : [ "http://www.mendeley.com/documents/?uuid=53403d98-a293-4876-9b37-48e6812c1a17" ] } ], "mendeley" : { "previouslyFormattedCitation" : "(Ram and Hadany 2012)" }, "properties" : { "noteIndex" : 0 }, "schema" : "https://github.com/citation-style-language/schema/raw/master/csl-citation.json" }</w:instrText>
+        <w:instrText>ADDIN CSL_CITATION { "citationItems" : [ { "id" : "ITEM-1", "itemData" : { "DOI" : "10.1084/jem.79.2.137", "ISSN" : "0022-1007", "PMID" : "19871359", "abstract" : "1. From Type III pneumococci a biologically active fraction has been isolated in highly purified form which in exceedingly minute amounts is capable under appropriate cultural conditions of inducing the transformation of unencapsulated R variants of Pneumococcus Type II into fully encapsulated cells of the same specific type as that of the heat-killed microorganisms from which the inducing material was recovered. 2. Methods for the isolation and purification of the active transforming material are described. 3. The data obtained by chemical, enzymatic, and serological analyses together with the results of preliminary studies by electrophoresis, ultracentrifugation, and ultraviolet spectroscopy indicate that, within the limits of the methods, the active fraction contains no demonstrable protein, unbound lipid, or serologically reactive polysaccharide and consists principally, if not solely, of a highly polymerized, viscous form of desoxyribonucleic acid. 4. Evidence is presented that the chemically induced alterations in cellular structure and function are predictable, type-specific, and transmissible in series. The various hypotheses that have been advanced concerning the nature of these changes are reviewed.", "author" : [ { "dropping-particle" : "", "family" : "Avery", "given" : "Oswald T.", "non-dropping-particle" : "", "parse-names" : false, "suffix" : "" } ], "container-title" : "Journal of Experimental Medicine", "id" : "ITEM-1", "issue" : "2", "issued" : { "date-parts" : [ [ "1944", "2", "1" ] ] }, "page" : "137-158", "title" : "STUDIES ON THE CHEMICAL NATURE OF THE SUBSTANCE INDUCING TRANSFORMATION OF PNEUMOCOCCAL TYPES: INDUCTION OF TRANSFORMATION BY A DESOXYRIBONUCLEIC ACID FRACTION ISOLATED FROM PNEUMOCOCCUS TYPE III", "type" : "article-journal", "volume" : "79" }, "uris" : [ "http://www.mendeley.com/documents/?uuid=6c4df2bc-bcb7-4a46-ba69-149edc8ba127" ] }, { "id" : "ITEM-2", "itemData" : { "ISSN" : "0016-6731", "PMID" : "3396864", "abstract" : "Computer simulations of bacterial transformation are used to show that, under a wide range of biologically reasonable assumptions, transforming populations undergoing deleterious mutation and selection have a higher mean fitness at equilibrium than asexual populations. The source of transforming DNA, the amount of DNA taken up by each transforming cell, and the relationship between number of mutations and cell viability (the fitness function) are important factors. When the DNA source is living cells, transformation resembles meiotic sex. When the DNA source is cells killed by selection against mutations, transformation increases the average number of mutations per genome but can nevertheless increase the mean fitness of the population at equilibrium. In a model of regulated transformation, in which the most fit cells of a transforming population do not transform, transforming populations are always fitter at equilibrium than asexual populations. These results show that transformation can reduce mutation load.", "author" : [ { "dropping-particle" : "", "family" : "Redfield", "given" : "Rosemary J.", "non-dropping-particle" : "", "parse-names" : false, "suffix" : "" } ], "container-title" : "Genetics", "id" : "ITEM-2", "issue" : "1", "issued" : { "date-parts" : [ [ "1988", "5", "15" ] ] }, "page" : "213-21", "title" : "Evolution of bacterial transformation: is sex with dead cells ever better than no sex at all?", "type" : "article-journal", "volume" : "119" }, "uris" : [ "http://www.mendeley.com/documents/?uuid=5a077338-be16-4ff1-8e6e-73b1cc427267" ] } ], "mendeley" : { "previouslyFormattedCitation" : "(Avery 1944; Redfield 1988)" }, "properties" : { "noteIndex" : 0 }, "schema" : "https://github.com/citation-style-language/schema/raw/master/csl-citation.json" }</w:instrText>
       </w:r>
       <w:r>
         <w:fldChar w:fldCharType="separate"/>
@@ -5620,80 +5802,39 @@
         <w:rPr>
           <w:noProof/>
         </w:rPr>
-        <w:t>(Ram and Hadany 2012)</w:t>
+        <w:t>(Avery 1944; Redfield 1988)</w:t>
       </w:r>
       <w:r>
         <w:fldChar w:fldCharType="end"/>
       </w:r>
       <w:r>
-        <w:t>. //??</w:t>
-      </w:r>
-      <w:proofErr w:type="gramStart"/>
-      <w:r>
-        <w:t>to</w:t>
-      </w:r>
-      <w:proofErr w:type="gramEnd"/>
-      <w:r>
-        <w:t xml:space="preserve"> discussion??</w:t>
+        <w:t xml:space="preserve">. This mechanism allows individual cells to recombine foreign DNA into their genome. Of the three known mechanisms for bacterial horizontal gene transfer (the other two being conjugation and transduction), transformation is the only one actively regulated by the cells and the most likely to have evolved due to its adaptive properties </w:t>
+      </w:r>
+      <w:r>
+        <w:fldChar w:fldCharType="begin" w:fldLock="1"/>
+      </w:r>
+      <w:r>
+        <w:instrText>ADDIN CSL_CITATION { "citationItems" : [ { "id" : "ITEM-1", "itemData" : { "abstract" : "The hypothesis that the primary function of bacterial transformation is DNA repair was tested in the naturally transformable bacteria Bacillus subtilis and Haemophilus injluenzae by determining whether competence for transformation is regulated by DNA damage. Accordingly, DNA damage was induced by mitomycin C and by ultraviolet radiation at doses that efficiently induced a known damage-inducible gene fusion, and the ability of the damaged cultures to transform was monitored. Experiments were carried out both under conditions where and under competence-inducing conditions. does not involve a response to DNA damage, and thus that explanations other than DNA repair must be sought for the evolutionary was seen in either organism. These experiments strongly suggest that functions of natural transformation systems.", "author" : [ { "dropping-particle" : "", "family" : "Redfield", "given" : "Rosemary J.", "non-dropping-particle" : "", "parse-names" : false, "suffix" : "" } ], "container-title" : "Genetics", "id" : "ITEM-1", "issue" : "4", "issued" : { "date-parts" : [ [ "1993" ] ] }, "page" : "755-761", "publisher" : "Genetics Soc America", "title" : "Evolution of natural transformation: testing the DNA repair hypothesis in Bacillus subtilis and Haemophilus influenzae", "type" : "article-journal", "volume" : "133" }, "uris" : [ "http://www.mendeley.com/documents/?uuid=033b27a6-ece7-4869-a646-a781739d76a5" ] }, { "id" : "ITEM-2", "itemData" : { "ISSN" : "0016-6731", "PMID" : "9135998", "abstract" : "Bacteria are the only organisms known to actively take up DNA and recombine it into their genomes. While such natural transformation systems may provide many of the same benefits that sexual reproduction provides eukaryotes, there are important differences that critically alter the consequences, especially when recombination's main benefit is reducing the mutation load. Here, analytical and numerical methods are used to study the selection of transformation genes in populations undergoing deleterious mutation. Selection for transformability depends on the shape of the fitness function against mutation. If the fitness function is linear, then transformation would be selectively neutral were it not for the possibility that transforming cells may take up DNA that converts them into nontransformable cells. If the selection includes strong positive (synergistic) epistasis, then transformation can be advantageous in spite of this risk. The effect of low quality DNA (from selectively killed cells) on selection is then studied analytically and found to impose an additional cost. The limited data available for real bacterial populations suggest that the conditions necessary for the evolution of transformation are unlikely to be met, and thus that DNA uptake may have some function other than recombination of deleterious mutations.", "author" : [ { "dropping-particle" : "", "family" : "Redfield", "given" : "Rosemary J.", "non-dropping-particle" : "", "parse-names" : false, "suffix" : "" }, { "dropping-particle" : "", "family" : "Schrag", "given" : "M R", "non-dropping-particle" : "", "parse-names" : false, "suffix" : "" }, { "dropping-particle" : "", "family" : "Dean", "given" : "a M", "non-dropping-particle" : "", "parse-names" : false, "suffix" : "" } ], "container-title" : "Genetics", "id" : "ITEM-2", "issue" : "1", "issued" : { "date-parts" : [ [ "1997", "5" ] ] }, "page" : "27-38", "title" : "The evolution of bacterial transformation: sex with poor relations.", "type" : "article-journal", "volume" : "146" }, "uris" : [ "http://www.mendeley.com/documents/?uuid=a66af5fc-3aeb-41f7-9ef9-0cc60041b407" ] }, { "id" : "ITEM-3", "itemData" : { "ISSN" : "0923-2508", "PMID" : "11281320", "abstract" : "The increase in genetic variability of a population can be selected during adaptation, as demonstrated by the selection of mutator alleles. The dynamics of this phenomenon, named second-order selection, can result in an improved adaptability of bacteria through regulation of all facets of mutation and recombination processes.", "author" : [ { "dropping-particle" : "", "family" : "Tenaillon", "given" : "Olivier", "non-dropping-particle" : "", "parse-names" : false, "suffix" : "" }, { "dropping-particle" : "", "family" : "Taddei", "given" : "Fran\u00e7ois", "non-dropping-particle" : "", "parse-names" : false, "suffix" : "" }, { "dropping-particle" : "", "family" : "Radman", "given" : "Miroslav", "non-dropping-particle" : "", "parse-names" : false, "suffix" : "" }, { "dropping-particle" : "", "family" : "Matic", "given" : "Ivan", "non-dropping-particle" : "", "parse-names" : false, "suffix" : "" } ], "container-title" : "Research in microbiology", "id" : "ITEM-3", "issue" : "1", "issued" : { "date-parts" : [ [ "2001" ] ] }, "page" : "11-6", "title" : "Second-order selection in bacterial evolution: selection acting on mutation and recombination rates in the course of adaptation.", "type" : "article-journal", "volume" : "152" }, "uris" : [ "http://www.mendeley.com/documents/?uuid=14866b8a-f3d1-4e33-98a3-9216e348485c" ] }, { "id" : "ITEM-4", "itemData" : { "DOI" : "10.1016/0966-842X(96)81514-9", "ISSN" : "0966-842X", "PMID" : "8820570", "abstract" : "Barriers to chromosomal gene transfer between bacterial species control their genetic isolation. These barriers, such as different microhabitats, the host ranges of genetic exchange vectors and restriction-modification systems, limit gene exchange, but the major limitation is genomic sequence divergence. The mismatch-repair system inhibits interspecies recombination, the inducible SOS system stimulates interspecies recombination, while natural selection determines the effective recombination frequencies.", "author" : [ { "dropping-particle" : "", "family" : "Matic", "given" : "Ivan", "non-dropping-particle" : "", "parse-names" : false, "suffix" : "" }, { "dropping-particle" : "", "family" : "Taddei", "given" : "Fran\u00e7ois", "non-dropping-particle" : "", "parse-names" : false, "suffix" : "" }, { "dropping-particle" : "", "family" : "Radman", "given" : "Miroslav", "non-dropping-particle" : "", "parse-names" : false, "suffix" : "" } ], "container-title" : "Trends in microbiology", "id" : "ITEM-4", "issue" : "2", "issued" : { "date-parts" : [ [ "1996", "2" ] ] }, "page" : "69-72", "title" : "Genetic barriers among bacteria.", "type" : "article-journal", "volume" : "4" }, "uris" : [ "http://www.mendeley.com/documents/?uuid=2a3fe00c-c5ea-4c0f-b04b-d44595393431" ] } ], "mendeley" : { "previouslyFormattedCitation" : "(Redfield 1993; Redfield, Schrag, and Dean 1997; Tenaillon et al. 2001; Matic, Taddei, and Radman 1996)" }, "properties" : { "noteIndex" : 0 }, "schema" : "https://github.com/citation-style-language/schema/raw/master/csl-citation.json" }</w:instrText>
+      </w:r>
+      <w:r>
+        <w:fldChar w:fldCharType="separate"/>
+      </w:r>
+      <w:r>
+        <w:rPr>
+          <w:noProof/>
+        </w:rPr>
+        <w:t>(Redfield 1993; Redfield, Schrag, and Dean 1997; Tenaillon et al. 2001; Matic, Taddei, and Radman 1996)</w:t>
+      </w:r>
+      <w:r>
+        <w:fldChar w:fldCharType="end"/>
+      </w:r>
+      <w:r>
+        <w:t xml:space="preserve">. </w:t>
       </w:r>
     </w:p>
     <w:p/>
     <w:p>
       <w:r>
-        <w:t>//Barton 2007 summarizes from Maynard Smith &amp; High – hitch-hiking effect - that "the effect of a sweep on variability is dependent on the ratio r/s; this must be substantially less than 1 for there to be much of an effect".//</w:t>
-      </w:r>
-    </w:p>
-    <w:p/>
-    <w:p>
-      <w:r>
-        <w:t xml:space="preserve">Recombination occurs by bacterial transformation </w:t>
-      </w:r>
-      <w:r>
-        <w:fldChar w:fldCharType="begin" w:fldLock="1"/>
-      </w:r>
-      <w:r>
-        <w:instrText>ADDIN CSL_CITATION { "citationItems" : [ { "id" : "ITEM-1", "itemData" : { "DOI" : "10.1084/jem.79.2.137", "ISSN" : "0022-1007", "PMID" : "19871359", "abstract" : "1. From Type III pneumococci a biologically active fraction has been isolated in highly purified form which in exceedingly minute amounts is capable under appropriate cultural conditions of inducing the transformation of unencapsulated R variants of Pneumococcus Type II into fully encapsulated cells of the same specific type as that of the heat-killed microorganisms from which the inducing material was recovered. 2. Methods for the isolation and purification of the active transforming material are described. 3. The data obtained by chemical, enzymatic, and serological analyses together with the results of preliminary studies by electrophoresis, ultracentrifugation, and ultraviolet spectroscopy indicate that, within the limits of the methods, the active fraction contains no demonstrable protein, unbound lipid, or serologically reactive polysaccharide and consists principally, if not solely, of a highly polymerized, viscous form of desoxyribonucleic acid. 4. Evidence is presented that the chemically induced alterations in cellular structure and function are predictable, type-specific, and transmissible in series. The various hypotheses that have been advanced concerning the nature of these changes are reviewed.", "author" : [ { "dropping-particle" : "", "family" : "Avery", "given" : "Oswald T.", "non-dropping-particle" : "", "parse-names" : false, "suffix" : "" } ], "container-title" : "Journal of Experimental Medicine", "id" : "ITEM-1", "issue" : "2", "issued" : { "date-parts" : [ [ "1944", "2", "1" ] ] }, "page" : "137-158", "title" : "STUDIES ON THE CHEMICAL NATURE OF THE SUBSTANCE INDUCING TRANSFORMATION OF PNEUMOCOCCAL TYPES: INDUCTION OF TRANSFORMATION BY A DESOXYRIBONUCLEIC ACID FRACTION ISOLATED FROM PNEUMOCOCCUS TYPE III", "type" : "article-journal", "volume" : "79" }, "uris" : [ "http://www.mendeley.com/documents/?uuid=6c4df2bc-bcb7-4a46-ba69-149edc8ba127" ] }, { "id" : "ITEM-2", "itemData" : { "ISSN" : "0016-6731", "PMID" : "3396864", "abstract" : "Computer simulations of bacterial transformation are used to show that, under a wide range of biologically reasonable assumptions, transforming populations undergoing deleterious mutation and selection have a higher mean fitness at equilibrium than asexual populations. The source of transforming DNA, the amount of DNA taken up by each transforming cell, and the relationship between number of mutations and cell viability (the fitness function) are important factors. When the DNA source is living cells, transformation resembles meiotic sex. When the DNA source is cells killed by selection against mutations, transformation increases the average number of mutations per genome but can nevertheless increase the mean fitness of the population at equilibrium. In a model of regulated transformation, in which the most fit cells of a transforming population do not transform, transforming populations are always fitter at equilibrium than asexual populations. These results show that transformation can reduce mutation load.", "author" : [ { "dropping-particle" : "", "family" : "Redfield", "given" : "Rosemary J.", "non-dropping-particle" : "", "parse-names" : false, "suffix" : "" } ], "container-title" : "Genetics", "id" : "ITEM-2", "issue" : "1", "issued" : { "date-parts" : [ [ "1988", "5", "15" ] ] }, "page" : "213-21", "title" : "Evolution of bacterial transformation: is sex with dead cells ever better than no sex at all?", "type" : "article-journal", "volume" : "119" }, "uris" : [ "http://www.mendeley.com/documents/?uuid=5a077338-be16-4ff1-8e6e-73b1cc427267" ] } ], "mendeley" : { "previouslyFormattedCitation" : "(Avery 1944; Redfield 1988)" }, "properties" : { "noteIndex" : 0 }, "schema" : "https://github.com/citation-style-language/schema/raw/master/csl-citation.json" }</w:instrText>
-      </w:r>
-      <w:r>
-        <w:fldChar w:fldCharType="separate"/>
-      </w:r>
-      <w:r>
-        <w:rPr>
-          <w:noProof/>
-        </w:rPr>
-        <w:t>(Avery 1944; Redfield 1988)</w:t>
-      </w:r>
-      <w:r>
-        <w:fldChar w:fldCharType="end"/>
-      </w:r>
-      <w:r>
-        <w:t xml:space="preserve">. This mechanism allows individual cells to recombine foreign DNA into their genome. Of the three known mechanisms for bacterial horizontal gene transfer (the other two being conjugation and transduction), transformation is the only one actively regulated by the cells and the most likely to have evolved due to its adaptive properties </w:t>
-      </w:r>
-      <w:r>
-        <w:fldChar w:fldCharType="begin" w:fldLock="1"/>
-      </w:r>
-      <w:r>
-        <w:instrText>ADDIN CSL_CITATION { "citationItems" : [ { "id" : "ITEM-1", "itemData" : { "abstract" : "The hypothesis that the primary function of bacterial transformation is DNA repair was tested in the naturally transformable bacteria Bacillus subtilis and Haemophilus injluenzae by determining whether competence for transformation is regulated by DNA damage. Accordingly, DNA damage was induced by mitomycin C and by ultraviolet radiation at doses that efficiently induced a known damage-inducible gene fusion, and the ability of the damaged cultures to transform was monitored. Experiments were carried out both under conditions where and under competence-inducing conditions. does not involve a response to DNA damage, and thus that explanations other than DNA repair must be sought for the evolutionary was seen in either organism. These experiments strongly suggest that functions of natural transformation systems.", "author" : [ { "dropping-particle" : "", "family" : "Redfield", "given" : "Rosemary J.", "non-dropping-particle" : "", "parse-names" : false, "suffix" : "" } ], "container-title" : "Genetics", "id" : "ITEM-1", "issue" : "4", "issued" : { "date-parts" : [ [ "1993" ] ] }, "page" : "755-761", "publisher" : "Genetics Soc America", "title" : "Evolution of natural transformation: testing the DNA repair hypothesis in Bacillus subtilis and Haemophilus influenzae", "type" : "article-journal", "volume" : "133" }, "uris" : [ "http://www.mendeley.com/documents/?uuid=033b27a6-ece7-4869-a646-a781739d76a5" ] }, { "id" : "ITEM-2", "itemData" : { "ISSN" : "0016-6731", "PMID" : "9135998", "abstract" : "Bacteria are the only organisms known to actively take up DNA and recombine it into their genomes. While such natural transformation systems may provide many of the same benefits that sexual reproduction provides eukaryotes, there are important differences that critically alter the consequences, especially when recombination's main benefit is reducing the mutation load. Here, analytical and numerical methods are used to study the selection of transformation genes in populations undergoing deleterious mutation. Selection for transformability depends on the shape of the fitness function against mutation. If the fitness function is linear, then transformation would be selectively neutral were it not for the possibility that transforming cells may take up DNA that converts them into nontransformable cells. If the selection includes strong positive (synergistic) epistasis, then transformation can be advantageous in spite of this risk. The effect of low quality DNA (from selectively killed cells) on selection is then studied analytically and found to impose an additional cost. The limited data available for real bacterial populations suggest that the conditions necessary for the evolution of transformation are unlikely to be met, and thus that DNA uptake may have some function other than recombination of deleterious mutations.", "author" : [ { "dropping-particle" : "", "family" : "Redfield", "given" : "Rosemary J.", "non-dropping-particle" : "", "parse-names" : false, "suffix" : "" }, { "dropping-particle" : "", "family" : "Schrag", "given" : "M R", "non-dropping-particle" : "", "parse-names" : false, "suffix" : "" }, { "dropping-particle" : "", "family" : "Dean", "given" : "a M", "non-dropping-particle" : "", "parse-names" : false, "suffix" : "" } ], "container-title" : "Genetics", "id" : "ITEM-2", "issue" : "1", "issued" : { "date-parts" : [ [ "1997", "5" ] ] }, "page" : "27-38", "title" : "The evolution of bacterial transformation: sex with poor relations.", "type" : "article-journal", "volume" : "146" }, "uris" : [ "http://www.mendeley.com/documents/?uuid=a66af5fc-3aeb-41f7-9ef9-0cc60041b407" ] }, { "id" : "ITEM-3", "itemData" : { "ISSN" : "0923-2508", "PMID" : "11281320", "abstract" : "The increase in genetic variability of a population can be selected during adaptation, as demonstrated by the selection of mutator alleles. The dynamics of this phenomenon, named second-order selection, can result in an improved adaptability of bacteria through regulation of all facets of mutation and recombination processes.", "author" : [ { "dropping-particle" : "", "family" : "Tenaillon", "given" : "Olivier", "non-dropping-particle" : "", "parse-names" : false, "suffix" : "" }, { "dropping-particle" : "", "family" : "Taddei", "given" : "Fran\u00e7ois", "non-dropping-particle" : "", "parse-names" : false, "suffix" : "" }, { "dropping-particle" : "", "family" : "Radman", "given" : "Miroslav", "non-dropping-particle" : "", "parse-names" : false, "suffix" : "" }, { "dropping-particle" : "", "family" : "Matic", "given" : "Ivan", "non-dropping-particle" : "", "parse-names" : false, "suffix" : "" } ], "container-title" : "Research in microbiology", "id" : "ITEM-3", "issue" : "1", "issued" : { "date-parts" : [ [ "2001" ] ] }, "page" : "11-6", "title" : "Second-order selection in bacterial evolution: selection acting on mutation and recombination rates in the course of adaptation.", "type" : "article-journal", "volume" : "152" }, "uris" : [ "http://www.mendeley.com/documents/?uuid=14866b8a-f3d1-4e33-98a3-9216e348485c" ] }, { "id" : "ITEM-4", "itemData" : { "DOI" : "10.1016/0966-842X(96)81514-9", "ISSN" : "0966-842X", "PMID" : "8820570", "abstract" : "Barriers to chromosomal gene transfer between bacterial species control their genetic isolation. These barriers, such as different microhabitats, the host ranges of genetic exchange vectors and restriction-modification systems, limit gene exchange, but the major limitation is genomic sequence divergence. The mismatch-repair system inhibits interspecies recombination, the inducible SOS system stimulates interspecies recombination, while natural selection determines the effective recombination frequencies.", "author" : [ { "dropping-particle" : "", "family" : "Matic", "given" : "Ivan", "non-dropping-particle" : "", "parse-names" : false, "suffix" : "" }, { "dropping-particle" : "", "family" : "Taddei", "given" : "Fran\u00e7ois", "non-dropping-particle" : "", "parse-names" : false, "suffix" : "" }, { "dropping-particle" : "", "family" : "Radman", "given" : "Miroslav", "non-dropping-particle" : "", "parse-names" : false, "suffix" : "" } ], "container-title" : "Trends in microbiology", "id" : "ITEM-4", "issue" : "2", "issued" : { "date-parts" : [ [ "1996", "2" ] ] }, "page" : "69-72", "title" : "Genetic barriers among bacteria.", "type" : "article-journal", "volume" : "4" }, "uris" : [ "http://www.mendeley.com/documents/?uuid=2a3fe00c-c5ea-4c0f-b04b-d44595393431" ] } ], "mendeley" : { "previouslyFormattedCitation" : "(Redfield 1993; Redfield, Schrag, and Dean 1997; Tenaillon et al. 2001; Matic, Taddei, and Radman 1996)" }, "properties" : { "noteIndex" : 0 }, "schema" : "https://github.com/citation-style-language/schema/raw/master/csl-citation.json" }</w:instrText>
-      </w:r>
-      <w:r>
-        <w:fldChar w:fldCharType="separate"/>
-      </w:r>
-      <w:r>
-        <w:rPr>
-          <w:noProof/>
-        </w:rPr>
-        <w:t>(Redfield 1993; Redfield, Schrag, and Dean 1997; Tenaillon et al. 2001; Matic, Taddei, and Radman 1996)</w:t>
-      </w:r>
-      <w:r>
-        <w:fldChar w:fldCharType="end"/>
-      </w:r>
-      <w:r>
-        <w:t xml:space="preserve">. </w:t>
-      </w:r>
-    </w:p>
-    <w:p/>
-    <w:p>
-      <w:r>
         <w:t xml:space="preserve">Stress-induced recombination has been documented in bacteria </w:t>
       </w:r>
       <w:r>
@@ -5834,6 +5975,168 @@
       </w:r>
       <w:r>
         <w:t>.</w:t>
+      </w:r>
+    </w:p>
+    <w:p>
+      <w:r>
+        <w:t>S</w:t>
+      </w:r>
+      <w:r>
+        <w:t xml:space="preserve">tress-induced mutation and recombination </w:t>
+      </w:r>
+      <w:r>
+        <w:t>have important implications to the ecology and evolution of pathogens and to epidemiology: p</w:t>
+      </w:r>
+      <w:r>
+        <w:t xml:space="preserve">athogens have been shown to acquire drug-resistance via stress-induced mechanisms </w:t>
+      </w:r>
+      <w:r>
+        <w:fldChar w:fldCharType="begin" w:fldLock="1"/>
+      </w:r>
+      <w:r>
+        <w:instrText>ADDIN CSL_CITATION { "citationItems" : [ { "id" : "ITEM-1", "itemData" : { "DOI" : "10.1080/10409230701597741", "ISSN" : "1040-9238", "PMID" : "17917871", "abstract" : "Mutation is the driving force behind many processes linked to human disease, including cancer, aging, and the evolution of drug resistance. Mutations have traditionally been considered the inevitable consequence of replicating large genomes with polymerases of finite fidelity. Observations over the past several decades, however, have led to a new perspective on the process of mutagenesis. It has become clear that, under some circumstances, mutagenesis is a regulated process that requires the induction of pro-mutagenic enzymes and that, at least in bacteria, this induction may facilitate evolution. Herein, we review what is known about induced mutagenesis in bacteria as well as evidence that it contributes to the evolution of antibiotic resistance. Finally, we discuss the possibility that components of induced mutation pathways might be targeted for inhibition as a novel therapeutic strategy to prevent the evolution of antibiotic resistance.", "author" : [ { "dropping-particle" : "", "family" : "Cirz", "given" : "Ryan T.", "non-dropping-particle" : "", "parse-names" : false, "suffix" : "" }, { "dropping-particle" : "", "family" : "Romesberg", "given" : "Floyd E.", "non-dropping-particle" : "", "parse-names" : false, "suffix" : "" } ], "container-title" : "Critical reviews in biochemistry and molecular biology", "id" : "ITEM-1", "issue" : "5", "issued" : { "date-parts" : [ [ "2007" ] ] }, "page" : "341-54", "title" : "Controlling mutation: intervening in evolution as a therapeutic strategy.", "type" : "article-journal", "volume" : "42" }, "uris" : [ "http://www.mendeley.com/documents/?uuid=39c629ad-ad0e-42b2-b298-d1f433c1322f" ] }, { "id" : "ITEM-2", "itemData" : { "DOI" : "10.1371/journal.pbio.0030176", "ISSN" : "1545-7885", "PMID" : "15869329", "abstract" : "The emergence of drug-resistant bacteria poses a serious threat to human health. In the case of several antibiotics, including those of the quinolone and rifamycin classes, bacteria rapidly acquire resistance through mutation of chromosomal genes during therapy. In this work, we show that preventing induction of the SOS response by interfering with the activity of the protease LexA renders pathogenic Escherichia coli unable to evolve resistance in vivo to ciprofloxacin or rifampicin, important quinolone and rifamycin antibiotics. We show in vitro that LexA cleavage is induced during RecBC-mediated repair of ciprofloxacin-mediated DNA damage and that this results in the derepression of the SOS-regulated polymerases Pol II, Pol IV and Pol V, which collaborate to induce resistance-conferring mutations. Our findings indicate that the inhibition of mutation could serve as a novel therapeutic strategy to combat the evolution of antibiotic resistance.", "author" : [ { "dropping-particle" : "", "family" : "Cirz", "given" : "Ryan T.", "non-dropping-particle" : "", "parse-names" : false, "suffix" : "" }, { "dropping-particle" : "", "family" : "Chin", "given" : "Jodie K.", "non-dropping-particle" : "", "parse-names" : false, "suffix" : "" }, { "dropping-particle" : "", "family" : "Andes", "given" : "David R.", "non-dropping-particle" : "", "parse-names" : false, "suffix" : "" }, { "dropping-particle" : "", "family" : "Cr\u00e9cy-Lagard", "given" : "Val\u00e9rie", "non-dropping-particle" : "de", "parse-names" : false, "suffix" : "" }, { "dropping-particle" : "", "family" : "Craig", "given" : "William A.", "non-dropping-particle" : "", "parse-names" : false, "suffix" : "" }, { "dropping-particle" : "", "family" : "Romesberg", "given" : "Floyd E.", "non-dropping-particle" : "", "parse-names" : false, "suffix" : "" } ], "container-title" : "PLoS biology", "id" : "ITEM-2", "issue" : "6", "issued" : { "date-parts" : [ [ "2005", "6" ] ] }, "page" : "e176", "title" : "Inhibition of mutation and combating the evolution of antibiotic resistance.", "type" : "article-journal", "volume" : "3" }, "uris" : [ "http://www.mendeley.com/documents/?uuid=d7ab4828-a330-4716-bdca-d2fd3ae2857e" ] } ], "mendeley" : { "previouslyFormattedCitation" : "(Cirz and Romesberg 2007; Cirz et al. 2005)" }, "properties" : { "noteIndex" : 0 }, "schema" : "https://github.com/citation-style-language/schema/raw/master/csl-citation.json" }</w:instrText>
+      </w:r>
+      <w:r>
+        <w:fldChar w:fldCharType="separate"/>
+      </w:r>
+      <w:r>
+        <w:rPr>
+          <w:noProof/>
+        </w:rPr>
+        <w:t>(Cirz and Romesberg 2007; Cirz et al. 2005)</w:t>
+      </w:r>
+      <w:r>
+        <w:fldChar w:fldCharType="end"/>
+      </w:r>
+      <w:r>
+        <w:t xml:space="preserve">, and </w:t>
+      </w:r>
+      <w:r>
+        <w:t xml:space="preserve">both stress-induced mutation and recombination have important </w:t>
+      </w:r>
+      <w:r>
+        <w:t>implication</w:t>
+      </w:r>
+      <w:r>
+        <w:t>s</w:t>
+      </w:r>
+      <w:r>
+        <w:t xml:space="preserve"> for the design of antibiotic treatment strategies </w:t>
+      </w:r>
+      <w:r>
+        <w:fldChar w:fldCharType="begin" w:fldLock="1"/>
+      </w:r>
+      <w:r>
+        <w:instrText>ADDIN CSL_CITATION { "citationItems" : [ { "id" : "ITEM-1", "itemData" : { "DOI" : "10.1186/1741-7015-10-89", "ISSN" : "1741-7015", "PMID" : "22889082", "abstract" : "BACKGROUND: Antibiotic resistance in bacterial infections is a growing threat to public health. Recent evidence shows that when exposed to stressful conditions, some bacteria perform higher rates of horizontal gene transfer and mutation, and thus acquire antibiotic resistance more rapidly.\n\nMETHODS: We incorporate this new notion into a mathematical model for the emergence of antibiotic multi-resistance in a hospital setting.\n\nRESULTS: We show that when stress has a considerable effect on genetic variation, the emergence of antibiotic resistance is dramatically affected. A strategy in which patients receive a combination of antibiotics (combining) is expected to facilitate the emergence of multi-resistant bacteria when genetic variation is stress-induced. The preference between a strategy in which one of two effective drugs is assigned randomly to each patient (mixing), and a strategy where only one drug is administered for a specific period of time (cycling) is determined by the resistance acquisition mechanisms. We discuss several features of the mechanisms by which stress affects variation and predict the conditions for success of different antibiotic treatment strategies.\n\nCONCLUSIONS: These findings should encourage research on the mechanisms of stress-induced genetic variation and establish the importance of incorporating data about these mechanisms when considering antibiotic treatment strategies.", "author" : [ { "dropping-particle" : "", "family" : "Obolski", "given" : "Uri", "non-dropping-particle" : "", "parse-names" : false, "suffix" : "" }, { "dropping-particle" : "", "family" : "Hadany", "given" : "Lilach", "non-dropping-particle" : "", "parse-names" : false, "suffix" : "" } ], "container-title" : "BMC Medicine", "id" : "ITEM-1", "issue" : "89", "issued" : { "date-parts" : [ [ "2012", "1" ] ] }, "page" : "1-30", "title" : "Implications of stress-induced genetic variation for minimizing multidrug resistance in bacteria", "type" : "article-journal", "volume" : "10" }, "uris" : [ "http://www.mendeley.com/documents/?uuid=ee885076-a0a9-4197-852b-6bce7cb04326" ] } ], "mendeley" : { "previouslyFormattedCitation" : "(Obolski and Hadany 2012)" }, "properties" : { "noteIndex" : 0 }, "schema" : "https://github.com/citation-style-language/schema/raw/master/csl-citation.json" }</w:instrText>
+      </w:r>
+      <w:r>
+        <w:fldChar w:fldCharType="separate"/>
+      </w:r>
+      <w:r>
+        <w:rPr>
+          <w:noProof/>
+        </w:rPr>
+        <w:t>(Obolski and Hadany 2012)</w:t>
+      </w:r>
+      <w:r>
+        <w:fldChar w:fldCharType="end"/>
+      </w:r>
+      <w:r>
+        <w:t xml:space="preserve"> and pesticide application </w:t>
+      </w:r>
+      <w:r>
+        <w:fldChar w:fldCharType="begin" w:fldLock="1"/>
+      </w:r>
+      <w:r>
+        <w:instrText>ADDIN CSL_CITATION { "citationItems" : [ { "id" : "ITEM-1", "itemData" : { "DOI" : "10.1002/ps.2071", "ISSN" : "1526-4998", "PMID" : "21308950", "abstract" : "At very low pesticide rates, a certain low proportion of pests may receive a sublethal dose, are highly stressed by the pesticide and yet survive. Stress is a general enhancer of mutation rates. Thus, the survivors are likely to have more than normal mutations, which might include mutations leading to pesticide resistance, both for multifactorial (polygenic, gene amplification, sequential allelic mutations) and for major gene resistance. Management strategies should consider how to eliminate the subpopulation of pests with the high mutation rates, but the best strategy is probably to avoid too low application rates of pesticides from the outset.", "author" : [ { "dropping-particle" : "", "family" : "Gressel", "given" : "Jonathan", "non-dropping-particle" : "", "parse-names" : false, "suffix" : "" } ], "container-title" : "Pest management science", "id" : "ITEM-1", "issue" : "3", "issued" : { "date-parts" : [ [ "2011", "3", "14" ] ] }, "page" : "253-7", "title" : "Low pesticide rates may hasten the evolution of resistance by increasing mutation frequencies.", "type" : "article-journal", "volume" : "67" }, "uris" : [ "http://www.mendeley.com/documents/?uuid=a5ea1d8f-9cf3-478b-a757-d4849caf464e" ] } ], "mendeley" : { "previouslyFormattedCitation" : "(Gressel 2011)" }, "properties" : { "noteIndex" : 0 }, "schema" : "https://github.com/citation-style-language/schema/raw/master/csl-citation.json" }</w:instrText>
+      </w:r>
+      <w:r>
+        <w:fldChar w:fldCharType="separate"/>
+      </w:r>
+      <w:r>
+        <w:rPr>
+          <w:noProof/>
+        </w:rPr>
+        <w:t>(Gressel 2011)</w:t>
+      </w:r>
+      <w:r>
+        <w:fldChar w:fldCharType="end"/>
+      </w:r>
+      <w:r>
+        <w:t xml:space="preserve">. </w:t>
+      </w:r>
+      <w:r>
+        <w:rPr>
+          <w:highlight w:val="red"/>
+        </w:rPr>
+        <w:t xml:space="preserve">Virulence </w:t>
+      </w:r>
+      <w:r>
+        <w:rPr>
+          <w:highlight w:val="red"/>
+        </w:rPr>
+        <w:fldChar w:fldCharType="begin" w:fldLock="1"/>
+      </w:r>
+      <w:r>
+        <w:rPr>
+          <w:highlight w:val="red"/>
+        </w:rPr>
+        <w:instrText>ADDIN CSL_CITATION { "citationItems" : [ { "id" : "ITEM-1", "itemData" : { "DOI" : "10.1111/j.1365-2958.2005.04584.x", "ISSN" : "0950-382X", "PMID" : "15819636", "abstract" : "Although mobile genetic elements have a crucial role in spreading pathogenicity-determining genes among bacterial populations, environmental and genetic factors involved in the horizontal transfer of these genes are largely unknown. Here we show that SaPIbov1, a Staphylococcus aureus pathogenicity island that belongs to the growing family of these elements that are found in many strains, is induced to excise and replicate after SOS induction of at least three different temperate phages, 80alpha, phi11 and phi147, and is then packaged into phage-like particles and transferred at high frequency. SOS induction by commonly used fluoroquinolone antibiotics, such as ciprofloxacin, also results in replication and high-frequency transfer of this element, as well as of SaPI1, the prototypical island of S. aureus, suggesting that such antibiotics may have the unintended consequence of promoting the spread of bacterial virulence factors. Although the strains containing these prophages do not normally contain SaPIs, we have found that RF122-1, the original SaPIbov1-containing clinical isolate, contains a putative second pathogenicity island that is replicated after SOS induction, by antibiotic treatment, of the prophage(s) present in the strain. Although SaPIbov1 is not induced to replicate after SOS induction in this strain, it is transferred by the antibiotic-activated phages. We conclude that SOS induction by therapeutic agents can promote the spread of staphylococcal virulence genes.", "author" : [ { "dropping-particle" : "", "family" : "Ubeda", "given" : "Carles", "non-dropping-particle" : "", "parse-names" : false, "suffix" : "" }, { "dropping-particle" : "", "family" : "Maiques", "given" : "Elisa", "non-dropping-particle" : "", "parse-names" : false, "suffix" : "" }, { "dropping-particle" : "", "family" : "Knecht", "given" : "Erwin", "non-dropping-particle" : "", "parse-names" : false, "suffix" : "" }, { "dropping-particle" : "", "family" : "Lasa", "given" : "I\u00f1igo", "non-dropping-particle" : "", "parse-names" : false, "suffix" : "" }, { "dropping-particle" : "", "family" : "Novick", "given" : "Richard P", "non-dropping-particle" : "", "parse-names" : false, "suffix" : "" }, { "dropping-particle" : "", "family" : "Penad\u00e9s", "given" : "Jos\u00e9 R", "non-dropping-particle" : "", "parse-names" : false, "suffix" : "" } ], "container-title" : "Molecular microbiology", "id" : "ITEM-1", "issue" : "3", "issued" : { "date-parts" : [ [ "2005", "5" ] ] }, "page" : "836-44", "title" : "Antibiotic-induced SOS response promotes horizontal dissemination of pathogenicity island-encoded virulence factors in staphylococci.", "type" : "article-journal", "volume" : "56" }, "uris" : [ "http://www.mendeley.com/documents/?uuid=87e42490-6437-42c7-b129-c735d133b8b0" ] } ], "mendeley" : { "previouslyFormattedCitation" : "(Ubeda et al. 2005)" }, "properties" : { "noteIndex" : 0 }, "schema" : "https://github.com/citation-style-language/schema/raw/master/csl-citation.json" }</w:instrText>
+      </w:r>
+      <w:r>
+        <w:rPr>
+          <w:highlight w:val="red"/>
+        </w:rPr>
+        <w:fldChar w:fldCharType="separate"/>
+      </w:r>
+      <w:r>
+        <w:rPr>
+          <w:noProof/>
+          <w:highlight w:val="red"/>
+        </w:rPr>
+        <w:t>(Ubeda et al. 2005)</w:t>
+      </w:r>
+      <w:r>
+        <w:rPr>
+          <w:highlight w:val="red"/>
+        </w:rPr>
+        <w:fldChar w:fldCharType="end"/>
+      </w:r>
+      <w:r>
+        <w:rPr>
+          <w:highlight w:val="red"/>
+        </w:rPr>
+        <w:t>?</w:t>
+      </w:r>
+      <w:r>
+        <w:t xml:space="preserve"> Similarly, chemotherapy and radiation are predicted to induce </w:t>
+      </w:r>
+      <w:r>
+        <w:t xml:space="preserve">mutagenesis </w:t>
+      </w:r>
+      <w:r>
+        <w:t xml:space="preserve">in cancer cells, thereby promoting the acquisition of drug-resistance, cancer progression and metastasis </w:t>
+      </w:r>
+      <w:r>
+        <w:fldChar w:fldCharType="begin" w:fldLock="1"/>
+      </w:r>
+      <w:r>
+        <w:instrText>ADDIN CSL_CITATION { "citationItems" : [ { "id" : "ITEM-1", "itemData" : { "DOI" : "10.1016/j.tig.2012.01.003", "ISSN" : "0168-9525", "PMID" : "22342180", "abstract" : "Human tumors result from an evolutionary process operating on somatic cells within tissues, whereby natural selection operates on the phenotypic variability generated by the accumulation of genetic, genomic and epigenetic alterations. This somatic evolution leads to adaptations such as increased proliferative, angiogenic, and invasive phenotypes. In this review we outline how cancer genomes are beginning to be investigated from an evolutionary perspective. We describe recent progress in the cataloging of somatic genetic and genomic alterations, and investigate the contributions of germline as well as epigenetic factors to cancer genome evolution. Finally, we outline the challenges facing researchers who investigate the processes driving the evolution of the cancer genome.", "author" : [ { "dropping-particle" : "", "family" : "Podlaha", "given" : "Ondrej", "non-dropping-particle" : "", "parse-names" : false, "suffix" : "" }, { "dropping-particle" : "", "family" : "Riester", "given" : "Markus", "non-dropping-particle" : "", "parse-names" : false, "suffix" : "" }, { "dropping-particle" : "", "family" : "De", "given" : "Subhajyoti", "non-dropping-particle" : "", "parse-names" : false, "suffix" : "" }, { "dropping-particle" : "", "family" : "Michor", "given" : "Franziska", "non-dropping-particle" : "", "parse-names" : false, "suffix" : "" } ], "container-title" : "Trends in genetics", "id" : "ITEM-1", "issue" : "4", "issued" : { "date-parts" : [ [ "2012", "2", "16" ] ] }, "note" : "        From Duplicate 1 (                   Evolution of the cancer genome.                 - Podlaha, Ondrej; Riester, Markus; De, Subhajyoti; Michor, Franziska )\n                \n        From Duplicate 2 (                           Evolution of the cancer genome.                         - Podlaha, Ondrej; Riester, Markus; De, Subhajyoti; Michor, Franziska )\n                \n        \n        \n        \n        \n        From Duplicate 2 (                   Evolution of the cancer genome.                 - Podlaha, Ondrej; Riester, Markus; De, Subhajyoti; Michor, Franziska )\n                \n        From Duplicate 1 (                           Evolution of the cancer genome.                         - Podlaha, Ondrej; Riester, Markus; De, Subhajyoti; Michor, Franziska )\n                \n        From Duplicate 1 (                           Evolution of the cancer genome.                         - Podlaha, Ondrej; Riester, Markus; De, Subhajyoti; Michor, Franziska )\n                \n        From Duplicate 2 (                           Evolution of the cancer genome.                         - Podlaha, Ondrej; Riester, Markus; De, Subhajyoti; Michor, Franziska )\n                \n        \n        \n        \n        \n        \n        \n        From Duplicate 2 (                           Evolution of the cancer genome.                         - Podlaha, Ondrej; Riester, Markus; De, Subhajyoti; Michor, Franziska )\n                \n        From Duplicate 2 (                           Evolution of the cancer genome.                         - Podlaha, Ondrej; Riester, Markus; De, Subhajyoti; Michor, Franziska )\n                \n        \n        \n        \n        \n        \n        \n      ", "page" : "155-163", "publisher" : "Elsevier Ltd", "title" : "Evolution of the cancer genome.", "type" : "article-journal", "volume" : "28" }, "uris" : [ "http://www.mendeley.com/documents/?uuid=c54d0b11-ee97-4686-98e9-ce180b723066" ] } ], "mendeley" : { "previouslyFormattedCitation" : "(Podlaha et al. 2012)" }, "properties" : { "noteIndex" : 0 }, "schema" : "https://github.com/citation-style-language/schema/raw/master/csl-citation.json" }</w:instrText>
+      </w:r>
+      <w:r>
+        <w:fldChar w:fldCharType="separate"/>
+      </w:r>
+      <w:r>
+        <w:rPr>
+          <w:noProof/>
+        </w:rPr>
+        <w:t>(Podlaha et al. 2012)</w:t>
+      </w:r>
+      <w:r>
+        <w:fldChar w:fldCharType="end"/>
+      </w:r>
+      <w:r>
+        <w:t xml:space="preserve">. </w:t>
       </w:r>
     </w:p>
     <w:p/>
@@ -5853,6 +6156,7 @@
         <w:rPr>
           <w:rFonts w:asciiTheme="minorHAnsi" w:hAnsiTheme="minorHAnsi"/>
         </w:rPr>
+        <w:lastRenderedPageBreak/>
         <w:t>References</w:t>
       </w:r>
       <w:bookmarkEnd w:id="19"/>
@@ -8520,7 +8824,7 @@
                     </pic:cNvPicPr>
                   </pic:nvPicPr>
                   <pic:blipFill>
-                    <a:blip r:embed="rId19" cstate="print">
+                    <a:blip r:embed="rId18" cstate="print">
                       <a:extLst>
                         <a:ext uri="{28A0092B-C50C-407E-A947-70E740481C1C}">
                           <a14:useLocalDpi xmlns:a14="http://schemas.microsoft.com/office/drawing/2010/main" val="0"/>
@@ -8613,7 +8917,7 @@
                     </pic:cNvPicPr>
                   </pic:nvPicPr>
                   <pic:blipFill>
-                    <a:blip r:embed="rId20" cstate="print">
+                    <a:blip r:embed="rId19" cstate="print">
                       <a:extLst>
                         <a:ext uri="{28A0092B-C50C-407E-A947-70E740481C1C}">
                           <a14:useLocalDpi xmlns:a14="http://schemas.microsoft.com/office/drawing/2010/main" val="0"/>
@@ -8718,10 +9022,10 @@
       </w:pPr>
     </w:p>
     <w:sectPr>
-      <w:headerReference w:type="even" r:id="rId21"/>
-      <w:headerReference w:type="default" r:id="rId22"/>
-      <w:footerReference w:type="even" r:id="rId23"/>
-      <w:footerReference w:type="default" r:id="rId24"/>
+      <w:headerReference w:type="even" r:id="rId20"/>
+      <w:headerReference w:type="default" r:id="rId21"/>
+      <w:footerReference w:type="even" r:id="rId22"/>
+      <w:footerReference w:type="default" r:id="rId23"/>
       <w:pgSz w:w="11906" w:h="16838"/>
       <w:pgMar w:top="1440" w:right="1440" w:bottom="1440" w:left="1440" w:header="708" w:footer="708" w:gutter="0"/>
       <w:cols w:space="708"/>
@@ -8819,7 +9123,7 @@
       <w:rPr>
         <w:noProof/>
       </w:rPr>
-      <w:t>21</w:t>
+      <w:t>17</w:t>
     </w:r>
     <w:r>
       <w:fldChar w:fldCharType="end"/>
@@ -8879,7 +9183,7 @@
       <w:rPr>
         <w:noProof/>
       </w:rPr>
-      <w:t>May 11, 2014</w:t>
+      <w:t>May 13, 2014</w:t>
     </w:r>
     <w:r>
       <w:fldChar w:fldCharType="end"/>
@@ -11582,7 +11886,7 @@
 </file>
 
 <file path=customXml/itemProps1.xml><?xml version="1.0" encoding="utf-8"?>
-<ds:datastoreItem xmlns:ds="http://schemas.openxmlformats.org/officeDocument/2006/customXml" ds:itemID="{7A2055E1-2D62-4AD4-8525-55FC180A0388}">
+<ds:datastoreItem xmlns:ds="http://schemas.openxmlformats.org/officeDocument/2006/customXml" ds:itemID="{7DA43B9D-3B0A-47D5-8B24-881957701D9E}">
   <ds:schemaRefs>
     <ds:schemaRef ds:uri="http://schemas.openxmlformats.org/officeDocument/2006/bibliography"/>
   </ds:schemaRefs>

</xml_diff>

<commit_message>
revised discussion and intro - mainly refs
</commit_message>
<xml_diff>
--- a/simarba/manuscript/ms.docx
+++ b/simarba/manuscript/ms.docx
@@ -327,13 +327,11 @@
       <w:r>
         <w:t xml:space="preserve"> referred to as </w:t>
       </w:r>
-      <w:r>
-        <w:rPr>
-          <w:i/>
-          <w:iCs/>
-        </w:rPr>
+      <w:bookmarkStart w:id="5" w:name="_GoBack"/>
+      <w:r>
         <w:t>stress-induced mutagenesis</w:t>
       </w:r>
+      <w:bookmarkEnd w:id="5"/>
       <w:r>
         <w:t xml:space="preserve"> (SIM)</w:t>
       </w:r>
@@ -602,7 +600,7 @@
           <w:rFonts w:asciiTheme="minorHAnsi" w:hAnsiTheme="minorHAnsi"/>
         </w:rPr>
       </w:pPr>
-      <w:bookmarkStart w:id="5" w:name="_Toc336511464"/>
+      <w:bookmarkStart w:id="6" w:name="_Toc336511464"/>
       <w:r>
         <w:rPr>
           <w:rFonts w:asciiTheme="minorHAnsi" w:hAnsiTheme="minorHAnsi"/>
@@ -621,7 +619,7 @@
         </w:rPr>
         <w:t xml:space="preserve"> populations</w:t>
       </w:r>
-      <w:bookmarkEnd w:id="5"/>
+      <w:bookmarkEnd w:id="6"/>
     </w:p>
     <w:p>
       <w:r>
@@ -749,36 +747,51 @@
           <w:rFonts w:asciiTheme="minorHAnsi" w:hAnsiTheme="minorHAnsi"/>
         </w:rPr>
       </w:pPr>
-      <w:bookmarkStart w:id="6" w:name="_Toc336511465"/>
+      <w:bookmarkStart w:id="7" w:name="_Toc336511465"/>
       <w:r>
         <w:rPr>
           <w:rFonts w:asciiTheme="minorHAnsi" w:hAnsiTheme="minorHAnsi"/>
         </w:rPr>
         <w:t>Recombination in microbial populations</w:t>
       </w:r>
-      <w:bookmarkEnd w:id="6"/>
+      <w:bookmarkEnd w:id="7"/>
     </w:p>
     <w:p>
       <w:r>
-        <w:t>Nevertheless, most microorganisms are not entirely asexual. Bacteria perform recombination, or horizontal</w:t>
-      </w:r>
-      <w:r>
-        <w:t>/lateral</w:t>
-      </w:r>
-      <w:r>
-        <w:t xml:space="preserve"> gene transfer (HGT</w:t>
-      </w:r>
-      <w:r>
-        <w:t>/LGT</w:t>
-      </w:r>
-      <w:r>
-        <w:t>)</w:t>
-      </w:r>
-      <w:r>
-        <w:t>,</w:t>
-      </w:r>
-      <w:r>
-        <w:t xml:space="preserve"> using three mechanisms</w:t>
+        <w:t xml:space="preserve">Nevertheless, most microorganisms are not entirely asexual. </w:t>
+      </w:r>
+      <w:r>
+        <w:t xml:space="preserve">In bacteria, </w:t>
+      </w:r>
+      <w:r>
+        <w:t>horizontal gene transfer (HGT)</w:t>
+      </w:r>
+      <w:r>
+        <w:t xml:space="preserve"> includes </w:t>
+      </w:r>
+      <w:r>
+        <w:t>three mechanisms</w:t>
+      </w:r>
+      <w:r>
+        <w:t xml:space="preserve"> </w:t>
+      </w:r>
+      <w:r>
+        <w:fldChar w:fldCharType="begin" w:fldLock="1"/>
+      </w:r>
+      <w:r>
+        <w:instrText>ADDIN CSL_CITATION { "citationItems" : [ { "id" : "ITEM-1", "itemData" : { "ISBN" : "1-55581-271-6", "author" : [ { "dropping-particle" : "V", "family" : "Miller", "given" : "Robert", "non-dropping-particle" : "", "parse-names" : false, "suffix" : "" }, { "dropping-particle" : "", "family" : "Day", "given" : "Martin J.", "non-dropping-particle" : "", "parse-names" : false, "suffix" : "" } ], "chapter-number" : "11", "container-title" : "Microbial Evolution. Gene Establishment, Survival, and Exchange", "id" : "ITEM-1", "issued" : { "date-parts" : [ [ "2004" ] ] }, "page" : "173-178", "publisher" : "ASM Press", "publisher-place" : "Washington DC, USA", "title" : "Horizontal gene transfer and the real world", "type" : "chapter" }, "uris" : [ "http://www.mendeley.com/documents/?uuid=e7c10965-6a63-4333-bace-1080c5ccce9c" ] } ], "mendeley" : { "previouslyFormattedCitation" : "(Miller and Day 2004)" }, "properties" : { "noteIndex" : 0 }, "schema" : "https://github.com/citation-style-language/schema/raw/master/csl-citation.json" }</w:instrText>
+      </w:r>
+      <w:r>
+        <w:fldChar w:fldCharType="separate"/>
+      </w:r>
+      <w:r>
+        <w:rPr>
+          <w:noProof/>
+        </w:rPr>
+        <w:t>(Miller and Day 2004)</w:t>
+      </w:r>
+      <w:r>
+        <w:fldChar w:fldCharType="end"/>
       </w:r>
       <w:r>
         <w:t xml:space="preserve">: </w:t>
@@ -811,11 +824,11 @@
         <w:t xml:space="preserve"> conjugation, in which </w:t>
       </w:r>
       <w:r>
-        <w:t xml:space="preserve">plasmids are </w:t>
+        <w:t xml:space="preserve">plasmids are transferred </w:t>
       </w:r>
       <w:r>
         <w:lastRenderedPageBreak/>
-        <w:t xml:space="preserve">transferred between cells </w:t>
+        <w:t xml:space="preserve">between cells </w:t>
       </w:r>
       <w:r>
         <w:fldChar w:fldCharType="begin" w:fldLock="1"/>
@@ -878,37 +891,55 @@
         <w:t xml:space="preserve"> </w:t>
       </w:r>
       <w:r>
-        <w:t>Other microbes, such as y</w:t>
-      </w:r>
-      <w:r>
-        <w:t>east</w:t>
-      </w:r>
-      <w:r>
-        <w:t>,</w:t>
+        <w:t>Y</w:t>
+      </w:r>
+      <w:r>
+        <w:t xml:space="preserve">east </w:t>
+      </w:r>
+      <w:r>
+        <w:t>occasionally</w:t>
+      </w:r>
+      <w:r>
+        <w:t xml:space="preserve"> reproduce</w:t>
+      </w:r>
+      <w:r>
+        <w:t xml:space="preserve"> sex</w:t>
+      </w:r>
+      <w:r>
+        <w:t>ually</w:t>
+      </w:r>
+      <w:r>
+        <w:t xml:space="preserve"> when two </w:t>
+      </w:r>
+      <w:r>
+        <w:t xml:space="preserve">haploid </w:t>
+      </w:r>
+      <w:r>
+        <w:t>cells (spores) mate to produce a diploid cell</w:t>
       </w:r>
       <w:r>
         <w:t xml:space="preserve"> </w:t>
       </w:r>
       <w:r>
-        <w:t>sometimes reproduce</w:t>
-      </w:r>
-      <w:r>
-        <w:t xml:space="preserve"> sex</w:t>
-      </w:r>
-      <w:r>
-        <w:t>ually</w:t>
-      </w:r>
-      <w:r>
-        <w:t xml:space="preserve"> when two cells in</w:t>
-      </w:r>
-      <w:r>
-        <w:t xml:space="preserve"> a</w:t>
-      </w:r>
-      <w:r>
-        <w:t xml:space="preserve"> haploid state (spores) with opposite mating types mate to produce a diploid cell</w:t>
-      </w:r>
-      <w:r>
-        <w:t xml:space="preserve"> [REF].</w:t>
+        <w:fldChar w:fldCharType="begin" w:fldLock="1"/>
+      </w:r>
+      <w:r>
+        <w:instrText>ADDIN CSL_CITATION { "citationItems" : [ { "id" : "ITEM-1", "itemData" : { "ISSN" : "0027-8424", "PMID" : "7479818", "abstract" : "Recent studies of Saccharomyces cerevisiae have significantly advanced our understanding of the molecular mechanisms of meiotic chromosome behavior. Structural components of the synaptonemal complex have been identified and studies of mutants defective in synapsis have provided insight into the role of the synaptonemal complex in homolog pairing, genetic recombination, crossover interference, and meiotic chromosome segregation. There is compelling evidence that most or all meiotic recombination events initiate with double-strand breaks. Several intermediates in the double-strand break repair pathway have been characterized and mutants blocked at different steps in the pathway have been identified. With the application of genetic, molecular, cytological, and biochemical methods in a single organism, we can expect an increasingly comprehensive and unified view of the meiotic process.", "author" : [ { "dropping-particle" : "", "family" : "Roeder", "given" : "G S", "non-dropping-particle" : "", "parse-names" : false, "suffix" : "" } ], "container-title" : "Proceedings of the National Academy of Sciences of the United States of America", "id" : "ITEM-1", "issue" : "23", "issued" : { "date-parts" : [ [ "1995", "11", "7" ] ] }, "page" : "10450-6", "title" : "Sex and the single cell: meiosis in yeast.", "type" : "article-journal", "volume" : "92" }, "uris" : [ "http://www.mendeley.com/documents/?uuid=e1343ab6-b6b4-489d-8217-248e830cce06" ] } ], "mendeley" : { "previouslyFormattedCitation" : "(Roeder 1995)" }, "properties" : { "noteIndex" : 0 }, "schema" : "https://github.com/citation-style-language/schema/raw/master/csl-citation.json" }</w:instrText>
+      </w:r>
+      <w:r>
+        <w:fldChar w:fldCharType="separate"/>
+      </w:r>
+      <w:r>
+        <w:rPr>
+          <w:noProof/>
+        </w:rPr>
+        <w:t>(Roeder 1995)</w:t>
+      </w:r>
+      <w:r>
+        <w:fldChar w:fldCharType="end"/>
+      </w:r>
+      <w:r>
+        <w:t xml:space="preserve">. </w:t>
       </w:r>
     </w:p>
     <w:p>
@@ -918,7 +949,7 @@
           <w:rFonts w:asciiTheme="minorHAnsi" w:hAnsiTheme="minorHAnsi"/>
         </w:rPr>
       </w:pPr>
-      <w:bookmarkStart w:id="7" w:name="_Toc336511466"/>
+      <w:bookmarkStart w:id="8" w:name="_Toc336511466"/>
       <w:r>
         <w:rPr>
           <w:rFonts w:asciiTheme="minorHAnsi" w:hAnsiTheme="minorHAnsi"/>
@@ -943,7 +974,7 @@
         </w:rPr>
         <w:t>mutators</w:t>
       </w:r>
-      <w:bookmarkEnd w:id="7"/>
+      <w:bookmarkEnd w:id="8"/>
       <w:r>
         <w:rPr>
           <w:rFonts w:asciiTheme="minorHAnsi" w:hAnsiTheme="minorHAnsi"/>
@@ -1292,7 +1323,7 @@
         <w:fldChar w:fldCharType="begin" w:fldLock="1"/>
       </w:r>
       <w:r>
-        <w:instrText>ADDIN CSL_CITATION { "citationItems" : [ { "id" : "ITEM-1", "itemData" : { "DOI" : "10.1017/S0016672300014634", "ISSN" : "0016-6723", "PMID" : "4407212", "abstract" : "When a selectively favourable gene substitution occurs in a population, changes in gene frequencies will occur at closely linked loci. In the case of a neutral polymorphism, average heterozygosity will be reduced to an extent which varies with distance from the substituted locus. The aggregate effect of substitution on neutral polymorphism is estimated; in populations of total size 106 or more (and perhaps of 104 or more), this effect will be more important than that of random fixation. This may explain why the extent of polymorphism in natural populations does not vary as much as one would expect from a consideration of the equilibrium between mutation and random fixation in populations of different sizes. For a selectively maintained polymorphism at a linked locus, this process will only be important in the long run if it leads to complete fixation. If the selective coefficients at the linked locus are small compared to those at the substituted locus, it is shown that the probability of complete fixation at the linked locus is approximately exp Nc), where c is the recombinant fraction and N the population size. It follows that in a large population a selective substitution can occur in a cistron without eliminating a selectively maintained polymorphism in the same cistron.", "author" : [ { "dropping-particle" : "", "family" : "Maynard Smith", "given" : "John", "non-dropping-particle" : "", "parse-names" : false, "suffix" : "" }, { "dropping-particle" : "", "family" : "Haigh", "given" : "John", "non-dropping-particle" : "", "parse-names" : false, "suffix" : "" } ], "container-title" : "Genetical Research", "id" : "ITEM-1", "issue" : "1", "issued" : { "date-parts" : [ [ "1974", "4", "14" ] ] }, "note" : "        From Duplicate 1 (                   The hitch-hiking effect of a favourable gene                 - Maynard Smith, John; Haigh, John )\n                \n        From Duplicate 1 (                           The hitch-hiking effect of a favourable gene                         - Smith, John Maynard; Haigh, John )\n                \n        From Duplicate 1 (                           The hitch-hiking effect of a favourable gene.                         - Maynard Smith, John; Haigh, John; Smith, John Maynard; Haigh, John; Maynard Smith, John; Haigh, John )\n                \n        From Duplicate 3 (                           The hitch-hiking effect of a favourable gene.                         - Maynard Smith, John; Haigh, John )\n                \n        From Duplicate 2 (                           The hitch-hiking effect of a favourable gene                         - Maynard Smith, John; Haigh, John )\n                \n        \n        \n        \n        \n        \n        \n        From Duplicate 2 (                           The hitch-hiking effect of a favourable gene.                         - Maynard Smith, John; Haigh, John )\n                \n        From Duplicate 2 (                           The hitch-hiking effect of a favourable gene                         - Maynard Smith, John; Haigh, John )\n                \n        \n        \n        \n        \n        \n        \n        From Duplicate 3 (                           The hitch-hiking effect of a favourable gene.                         - Maynard Smith, John; Haigh, John )\n                \n        From Duplicate 2 (                           The hitch-hiking effect of a favourable gene                         - Maynard Smith, John; Haigh, John )\n                \n        \n        \n        \n        \n        \n        \n      ", "page" : "23-35", "title" : "The hitch-hiking effect of a favourable gene", "type" : "article-journal", "volume" : "23" }, "uris" : [ "http://www.mendeley.com/documents/?uuid=8a0e66b5-45ef-44c6-b8d8-9eafffe9c970" ] }, { "id" : "ITEM-2", "itemData" : { "DOI" : "10.1038/42696", "ISSN" : "0028-0836", "PMID" : "9192893", "abstract" : "Because most newly arising mutations are neutral or deleterious, it has been argued that the mutation rate has evolved to be as low as possible, limited only by the cost of error-avoidance and error-correction mechanisms. But up to one per cent of natural bacterial isolates are 'mutator' clones that have high mutation rates. We consider here whether high mutation rates might play an important role in adaptive evolution. Models of large, asexual, clonal populations adapting to a new environment show that strong mutator genes (such as those that increase mutation rates by 1,000-fold) can accelerate adaptation, even if the mutator gene remains at a very low frequency (for example, 10[-5]). Less potent mutators (10 to 100-fold increase) can become fixed in a fraction of finite populations. The parameters of the model have been set to values typical for Escherichia coli cultures, which behave in a manner similar to the model in long-term adaptation experiments.", "author" : [ { "dropping-particle" : "", "family" : "Taddei", "given" : "Fran\u00e7ois", "non-dropping-particle" : "", "parse-names" : false, "suffix" : "" }, { "dropping-particle" : "", "family" : "Radman", "given" : "Miroslav", "non-dropping-particle" : "", "parse-names" : false, "suffix" : "" }, { "dropping-particle" : "", "family" : "Maynard Smith", "given" : "John", "non-dropping-particle" : "", "parse-names" : false, "suffix" : "" }, { "dropping-particle" : "", "family" : "Toupance", "given" : "Bruno", "non-dropping-particle" : "", "parse-names" : false, "suffix" : "" }, { "dropping-particle" : "", "family" : "Gouyon", "given" : "Pierre-Henri", "non-dropping-particle" : "", "parse-names" : false, "suffix" : "" }, { "dropping-particle" : "", "family" : "Godelle", "given" : "Bernard", "non-dropping-particle" : "", "parse-names" : false, "suffix" : "" } ], "container-title" : "Nature", "id" : "ITEM-2", "issue" : "6634", "issued" : { "date-parts" : [ [ "1997", "6" ] ] }, "note" : "-transient mutators:  by mutation and reverse mutation at modifier gene. rate: ~ 10-5-10-7\n-if transient effect is removed, that is, no reversion allowed,  than mutators do not speed adaptation\n-\"Furthermore, these results show that during the course of evolution, where phases of adaptation and stasis alternate, there is no pure strategy of mutation rate. Rather, selection seems to result in an alternation of high and low mutation rate through forward and reverse mutations at the mutator locus. Alternatively, transient mutators\nability by increasing their mutation rate: for example, inducible mechanisms (see ref. 30 for a review) might be particularly useful in response to stress.\"\n      ", "page" : "700-2", "title" : "Role of mutator alleles in adaptive evolution.", "type" : "article-journal", "volume" : "387" }, "uris" : [ "http://www.mendeley.com/documents/?uuid=b44ffa24-a082-102d-8a22-0024e85e2bb9" ] }, { "id" : "ITEM-3", "itemData" : { "DOI" : "10.1017/S0016672308009580", "ISBN" : "0016672308009", "PMID" : "18976526", "author" : [ { "dropping-particle" : "", "family" : "Charlesworth", "given" : "Brian", "non-dropping-particle" : "", "parse-names" : false, "suffix" : "" } ], "container-title" : "Genetical research", "id" : "ITEM-3", "issue" : "5-6", "issued" : { "date-parts" : [ [ "2007", "12" ] ] }, "page" : "389-90", "title" : "A hitch-hiking guide to the genome: a commentary on 'The hitch-hiking effect of a favourable gene' by John Maynard Smith and John Haigh.", "type" : "article-journal", "volume" : "89" }, "uris" : [ "http://www.mendeley.com/documents/?uuid=6152a796-19c3-4845-8d91-390c94670f31" ] } ], "mendeley" : { "previouslyFormattedCitation" : "(Maynard Smith and Haigh 1974; Taddei et al. 1997; Charlesworth 2007)" }, "properties" : { "noteIndex" : 0 }, "schema" : "https://github.com/citation-style-language/schema/raw/master/csl-citation.json" }</w:instrText>
+        <w:instrText>ADDIN CSL_CITATION { "citationItems" : [ { "id" : "ITEM-1", "itemData" : { "DOI" : "10.1017/S0016672300014634", "ISSN" : "0016-6723", "PMID" : "4407212", "abstract" : "When a selectively favourable gene substitution occurs in a population, changes in gene frequencies will occur at closely linked loci. In the case of a neutral polymorphism, average heterozygosity will be reduced to an extent which varies with distance from the substituted locus. The aggregate effect of substitution on neutral polymorphism is estimated; in populations of total size 106 or more (and perhaps of 104 or more), this effect will be more important than that of random fixation. This may explain why the extent of polymorphism in natural populations does not vary as much as one would expect from a consideration of the equilibrium between mutation and random fixation in populations of different sizes. For a selectively maintained polymorphism at a linked locus, this process will only be important in the long run if it leads to complete fixation. If the selective coefficients at the linked locus are small compared to those at the substituted locus, it is shown that the probability of complete fixation at the linked locus is approximately exp Nc), where c is the recombinant fraction and N the population size. It follows that in a large population a selective substitution can occur in a cistron without eliminating a selectively maintained polymorphism in the same cistron.", "author" : [ { "dropping-particle" : "", "family" : "Maynard Smith", "given" : "John", "non-dropping-particle" : "", "parse-names" : false, "suffix" : "" }, { "dropping-particle" : "", "family" : "Haigh", "given" : "John", "non-dropping-particle" : "", "parse-names" : false, "suffix" : "" } ], "container-title" : "Genetical Research", "id" : "ITEM-1", "issue" : "1", "issued" : { "date-parts" : [ [ "1974", "4", "14" ] ] }, "note" : "\n        From Duplicate 1 ( \n        \n          The hitch-hiking effect of a favourable gene\n        \n         - Maynard Smith, John; Haigh, John )\n\n        \n        \n\n        From Duplicate 1 ( \n        \n        \n          The hitch-hiking effect of a favourable gene\n        \n        \n         - Smith, John Maynard; Haigh, John )\n\n        \n        \n\n        From Duplicate 1 ( \n        \n        \n          The hitch-hiking effect of a favourable gene.\n        \n        \n         - Maynard Smith, John; Haigh, John; Smith, John Maynard; Haigh, John; Maynard Smith, John; Haigh, John )\n\n        \n        \n\n        From Duplicate 3 ( \n        \n        \n          The hitch-hiking effect of a favourable gene.\n        \n        \n         - Maynard Smith, John; Haigh, John )\n\n        \n        \n\n        From Duplicate 2 ( \n        \n        \n          The hitch-hiking effect of a favourable gene\n        \n        \n         - Maynard Smith, John; Haigh, John )\n\n        \n        \n\n        \n\n        \n\n        \n\n        \n\n        \n\n        \n\n        From Duplicate 2 ( \n        \n        \n          The hitch-hiking effect of a favourable gene.\n        \n        \n         - Maynard Smith, John; Haigh, John )\n\n        \n        \n\n        From Duplicate 2 ( \n        \n        \n          The hitch-hiking effect of a favourable gene\n        \n        \n         - Maynard Smith, John; Haigh, John )\n\n        \n        \n\n        \n\n        \n\n        \n\n        \n\n        \n\n        \n\n        From Duplicate 3 ( \n        \n        \n          The hitch-hiking effect of a favourable gene.\n        \n        \n         - Maynard Smith, John; Haigh, John )\n\n        \n        \n\n        From Duplicate 2 ( \n        \n        \n          The hitch-hiking effect of a favourable gene\n        \n        \n         - Maynard Smith, John; Haigh, John )\n\n        \n        \n\n        \n\n        \n\n        \n\n        \n\n        \n\n        \n\n      ", "page" : "23-35", "title" : "The hitch-hiking effect of a favourable gene", "type" : "article-journal", "volume" : "23" }, "uris" : [ "http://www.mendeley.com/documents/?uuid=8a0e66b5-45ef-44c6-b8d8-9eafffe9c970" ] }, { "id" : "ITEM-2", "itemData" : { "DOI" : "10.1038/42696", "ISSN" : "0028-0836", "PMID" : "9192893", "abstract" : "Because most newly arising mutations are neutral or deleterious, it has been argued that the mutation rate has evolved to be as low as possible, limited only by the cost of error-avoidance and error-correction mechanisms. But up to one per cent of natural bacterial isolates are 'mutator' clones that have high mutation rates. We consider here whether high mutation rates might play an important role in adaptive evolution. Models of large, asexual, clonal populations adapting to a new environment show that strong mutator genes (such as those that increase mutation rates by 1,000-fold) can accelerate adaptation, even if the mutator gene remains at a very low frequency (for example, 10[-5]). Less potent mutators (10 to 100-fold increase) can become fixed in a fraction of finite populations. The parameters of the model have been set to values typical for Escherichia coli cultures, which behave in a manner similar to the model in long-term adaptation experiments.", "author" : [ { "dropping-particle" : "", "family" : "Taddei", "given" : "Fran\u00e7ois", "non-dropping-particle" : "", "parse-names" : false, "suffix" : "" }, { "dropping-particle" : "", "family" : "Radman", "given" : "Miroslav", "non-dropping-particle" : "", "parse-names" : false, "suffix" : "" }, { "dropping-particle" : "", "family" : "Maynard Smith", "given" : "John", "non-dropping-particle" : "", "parse-names" : false, "suffix" : "" }, { "dropping-particle" : "", "family" : "Toupance", "given" : "Bruno", "non-dropping-particle" : "", "parse-names" : false, "suffix" : "" }, { "dropping-particle" : "", "family" : "Gouyon", "given" : "Pierre-Henri", "non-dropping-particle" : "", "parse-names" : false, "suffix" : "" }, { "dropping-particle" : "", "family" : "Godelle", "given" : "Bernard", "non-dropping-particle" : "", "parse-names" : false, "suffix" : "" } ], "container-title" : "Nature", "id" : "ITEM-2", "issue" : "6634", "issued" : { "date-parts" : [ [ "1997", "6" ] ] }, "note" : "-transient mutators:  by mutation and reverse mutation at modifier gene. rate: ~ 10-5-10-7\n-if transient effect is removed, that is, no reversion allowed,  than mutators do not speed adaptation\n-\"Furthermore, these results show that during the course of evolution, where phases of adaptation and stasis alternate, there is no pure strategy of mutation rate. Rather, selection seems to result in an alternation of high and low mutation rate through forward and reverse mutations at the mutator locus. Alternatively, transient mutators\nability by increasing their mutation rate: for example, inducible mechanisms (see ref. 30 for a review) might be particularly useful in response to stress.\"\n      ", "page" : "700-2", "title" : "Role of mutator alleles in adaptive evolution.", "type" : "article-journal", "volume" : "387" }, "uris" : [ "http://www.mendeley.com/documents/?uuid=b44ffa24-a082-102d-8a22-0024e85e2bb9" ] }, { "id" : "ITEM-3", "itemData" : { "DOI" : "10.1017/S0016672308009580", "ISBN" : "0016672308009", "PMID" : "18976526", "author" : [ { "dropping-particle" : "", "family" : "Charlesworth", "given" : "Brian", "non-dropping-particle" : "", "parse-names" : false, "suffix" : "" } ], "container-title" : "Genetical research", "id" : "ITEM-3", "issue" : "5-6", "issued" : { "date-parts" : [ [ "2007", "12" ] ] }, "page" : "389-90", "title" : "A hitch-hiking guide to the genome: a commentary on 'The hitch-hiking effect of a favourable gene' by John Maynard Smith and John Haigh.", "type" : "article-journal", "volume" : "89" }, "uris" : [ "http://www.mendeley.com/documents/?uuid=6152a796-19c3-4845-8d91-390c94670f31" ] } ], "mendeley" : { "previouslyFormattedCitation" : "(Maynard Smith and Haigh 1974; Taddei et al. 1997; Charlesworth 2007)" }, "properties" : { "noteIndex" : 0 }, "schema" : "https://github.com/citation-style-language/schema/raw/master/csl-citation.json" }</w:instrText>
       </w:r>
       <w:r>
         <w:fldChar w:fldCharType="separate"/>
@@ -1415,26 +1446,26 @@
         <w:t>)</w:t>
       </w:r>
       <w:r>
-        <w:t xml:space="preserve">. Recombination will have a contrasting effect on the fate of </w:t>
+        <w:t xml:space="preserve">. Recombination will have a contrasting effect on the fate of such a </w:t>
+      </w:r>
+      <w:r>
+        <w:t>mutator</w:t>
+      </w:r>
+      <w:r>
+        <w:t xml:space="preserve">: because recombination tends to break the linkage between the </w:t>
+      </w:r>
+      <w:r>
+        <w:t xml:space="preserve">mutator </w:t>
+      </w:r>
+      <w:r>
+        <w:t xml:space="preserve">and </w:t>
+      </w:r>
+      <w:r>
+        <w:t xml:space="preserve">its </w:t>
       </w:r>
       <w:r>
         <w:lastRenderedPageBreak/>
-        <w:t xml:space="preserve">such a </w:t>
-      </w:r>
-      <w:r>
-        <w:t>mutator</w:t>
-      </w:r>
-      <w:r>
-        <w:t xml:space="preserve">: because recombination tends to break the linkage between the </w:t>
-      </w:r>
-      <w:r>
-        <w:t xml:space="preserve">mutator </w:t>
-      </w:r>
-      <w:r>
-        <w:t xml:space="preserve">and </w:t>
-      </w:r>
-      <w:r>
-        <w:t xml:space="preserve">its associated </w:t>
+        <w:t xml:space="preserve">associated </w:t>
       </w:r>
       <w:r>
         <w:t xml:space="preserve">mutations, it will counter both the "hitch-hiking effect" and the "Hill-Robertson effect". However, it is important to note that when recombination breaks the linkage between a </w:t>
@@ -1524,7 +1555,7 @@
           <w:rFonts w:asciiTheme="minorHAnsi" w:hAnsiTheme="minorHAnsi"/>
         </w:rPr>
       </w:pPr>
-      <w:bookmarkStart w:id="8" w:name="_Toc336511467"/>
+      <w:bookmarkStart w:id="9" w:name="_Toc336511467"/>
       <w:r>
         <w:rPr>
           <w:rFonts w:asciiTheme="minorHAnsi" w:hAnsiTheme="minorHAnsi"/>
@@ -1555,33 +1586,7 @@
         </w:rPr>
         <w:t xml:space="preserve"> </w:t>
       </w:r>
-      <w:r>
-        <w:rPr>
-          <w:rFonts w:asciiTheme="minorHAnsi" w:hAnsiTheme="minorHAnsi"/>
-        </w:rPr>
-        <w:t>(</w:t>
-      </w:r>
-      <w:r>
-        <w:rPr>
-          <w:rFonts w:asciiTheme="minorHAnsi" w:hAnsiTheme="minorHAnsi"/>
-        </w:rPr>
-        <w:t>and sir</w:t>
-      </w:r>
-      <w:proofErr w:type="gramStart"/>
-      <w:r>
-        <w:rPr>
-          <w:rFonts w:asciiTheme="minorHAnsi" w:hAnsiTheme="minorHAnsi"/>
-        </w:rPr>
-        <w:t xml:space="preserve">? </w:t>
-      </w:r>
-      <w:r>
-        <w:rPr>
-          <w:rFonts w:asciiTheme="minorHAnsi" w:hAnsiTheme="minorHAnsi"/>
-        </w:rPr>
-        <w:t>)</w:t>
-      </w:r>
-      <w:bookmarkEnd w:id="8"/>
-      <w:proofErr w:type="gramEnd"/>
+      <w:bookmarkEnd w:id="9"/>
     </w:p>
     <w:p>
       <w:r>
@@ -1590,7 +1595,10 @@
     </w:p>
     <w:p>
       <w:r>
-        <w:t>We show that (</w:t>
+        <w:t>Our finding suggest</w:t>
+      </w:r>
+      <w:r>
+        <w:t xml:space="preserve"> that (</w:t>
       </w:r>
       <w:proofErr w:type="spellStart"/>
       <w:r>
@@ -1610,31 +1618,55 @@
         <w:t>are</w:t>
       </w:r>
       <w:r>
-        <w:t xml:space="preserve"> favored by selection if environmental changes are frequent and recombination is weaker than mutation; (ii) when </w:t>
-      </w:r>
-      <w:r>
-        <w:t>mutators</w:t>
-      </w:r>
-      <w:r>
-        <w:t xml:space="preserve"> </w:t>
-      </w:r>
-      <w:r>
-        <w:t>are</w:t>
-      </w:r>
-      <w:r>
-        <w:t xml:space="preserve"> advantageous, stress-induced mutators are favored over constitutive mutators; (iii) stress-induced mutators can be favored even when </w:t>
-      </w:r>
-      <w:r>
-        <w:t>constitutive mutators are not</w:t>
-      </w:r>
-      <w:r>
-        <w:t xml:space="preserve">; (iv) recombination reduces the selection for mutators primarily by disrupting the "hitch-hiking effect" rather than by the "Fisher-Muller effect"; and (v) if recombination is also stress-induced, </w:t>
-      </w:r>
-      <w:r>
-        <w:t>mutators are</w:t>
-      </w:r>
-      <w:r>
-        <w:t xml:space="preserve"> still favored in rapidly changing environments, and stress-induced mutators are still favored over constitutive mutators.</w:t>
+        <w:t xml:space="preserve"> favored by selection </w:t>
+      </w:r>
+      <w:r>
+        <w:t>even with recombination, as long as it is not too strong</w:t>
+      </w:r>
+      <w:r>
+        <w:t xml:space="preserve">; (ii) stress-induced mutators are </w:t>
+      </w:r>
+      <w:r>
+        <w:t xml:space="preserve">always favorable </w:t>
+      </w:r>
+      <w:r>
+        <w:t xml:space="preserve">over constitutive mutators; (iii) stress-induced mutators can be favored even when </w:t>
+      </w:r>
+      <w:r>
+        <w:t xml:space="preserve">constitutive mutators </w:t>
+      </w:r>
+      <w:r>
+        <w:t>can</w:t>
+      </w:r>
+      <w:r>
+        <w:t>not</w:t>
+      </w:r>
+      <w:r>
+        <w:t xml:space="preserve">; (iv) </w:t>
+      </w:r>
+      <w:r>
+        <w:rPr>
+          <w:highlight w:val="red"/>
+        </w:rPr>
+        <w:t>recombination reduces the selection for mutators primarily by disrupting the "hitch-hiking effect" rather than by the "Fisher-Muller effect"</w:t>
+      </w:r>
+      <w:r>
+        <w:t xml:space="preserve">; and (v) </w:t>
+      </w:r>
+      <w:r>
+        <w:t xml:space="preserve">selection favors </w:t>
+      </w:r>
+      <w:r>
+        <w:t xml:space="preserve">mutators </w:t>
+      </w:r>
+      <w:r>
+        <w:t xml:space="preserve">that also </w:t>
+      </w:r>
+      <w:r>
+        <w:t xml:space="preserve">increase </w:t>
+      </w:r>
+      <w:r>
+        <w:t>the recombination rate.</w:t>
       </w:r>
     </w:p>
     <w:p>
@@ -1644,16 +1676,16 @@
           <w:rFonts w:asciiTheme="minorHAnsi" w:hAnsiTheme="minorHAnsi"/>
         </w:rPr>
       </w:pPr>
-      <w:bookmarkStart w:id="9" w:name="h.a9llx4pvq49"/>
-      <w:bookmarkStart w:id="10" w:name="_Toc336511468"/>
-      <w:bookmarkEnd w:id="9"/>
+      <w:bookmarkStart w:id="10" w:name="h.a9llx4pvq49"/>
+      <w:bookmarkStart w:id="11" w:name="_Toc336511468"/>
+      <w:bookmarkEnd w:id="10"/>
       <w:r>
         <w:rPr>
           <w:rFonts w:asciiTheme="minorHAnsi" w:hAnsiTheme="minorHAnsi"/>
         </w:rPr>
         <w:t>Model</w:t>
       </w:r>
-      <w:bookmarkEnd w:id="10"/>
+      <w:bookmarkEnd w:id="11"/>
     </w:p>
     <w:p>
       <w:r>
@@ -1937,7 +1969,6 @@
         <w:rPr>
           <w:iCs/>
         </w:rPr>
-        <w:lastRenderedPageBreak/>
         <w:t>The modifier loci affect the rates of mutation and recombination</w:t>
       </w:r>
       <w:r>
@@ -2012,7 +2043,14 @@
         <w:rPr>
           <w:iCs/>
         </w:rPr>
-        <w:t xml:space="preserve"> number of mutations </w:t>
+        <w:t xml:space="preserve"> </w:t>
+      </w:r>
+      <w:r>
+        <w:rPr>
+          <w:iCs/>
+        </w:rPr>
+        <w:lastRenderedPageBreak/>
+        <w:t xml:space="preserve">number of mutations </w:t>
       </w:r>
       <w:r>
         <w:rPr>
@@ -2382,9 +2420,9 @@
           <w:szCs w:val="28"/>
         </w:rPr>
       </w:pPr>
-      <w:bookmarkStart w:id="11" w:name="h.jhk69kxs5c9t"/>
-      <w:bookmarkStart w:id="12" w:name="_Toc336511469"/>
-      <w:bookmarkEnd w:id="11"/>
+      <w:bookmarkStart w:id="12" w:name="h.jhk69kxs5c9t"/>
+      <w:bookmarkStart w:id="13" w:name="_Toc336511469"/>
+      <w:bookmarkEnd w:id="12"/>
       <w:r>
         <w:br w:type="page"/>
       </w:r>
@@ -2403,7 +2441,7 @@
         <w:lastRenderedPageBreak/>
         <w:t>Results</w:t>
       </w:r>
-      <w:bookmarkEnd w:id="12"/>
+      <w:bookmarkEnd w:id="13"/>
     </w:p>
     <w:p>
       <w:r>
@@ -2777,7 +2815,7 @@
         </w:rPr>
         <w:lastRenderedPageBreak/>
         <w:drawing>
-          <wp:inline distT="0" distB="0" distL="0" distR="0" wp14:anchorId="54428F56" wp14:editId="1881C07E">
+          <wp:inline distT="0" distB="0" distL="0" distR="0" wp14:anchorId="0C42D7E4" wp14:editId="7B60F1F5">
             <wp:extent cx="3657600" cy="5486400"/>
             <wp:effectExtent l="0" t="0" r="0" b="0"/>
             <wp:docPr id="17" name="Picture 17" descr="D:\workspace\mamba\simarba\analysis\invasion_SIMvsCM_pop_1e6_2014-02-26.png"/>
@@ -2831,22 +2869,35 @@
         <w:pStyle w:val="Caption"/>
         <w:jc w:val="center"/>
       </w:pPr>
-      <w:bookmarkStart w:id="13" w:name="h.pb2tvb9wvzww"/>
-      <w:bookmarkStart w:id="14" w:name="_Ref370053574"/>
-      <w:bookmarkStart w:id="15" w:name="_Toc336511473"/>
-      <w:bookmarkEnd w:id="13"/>
+      <w:bookmarkStart w:id="14" w:name="h.pb2tvb9wvzww"/>
+      <w:bookmarkStart w:id="15" w:name="_Ref370053574"/>
+      <w:bookmarkStart w:id="16" w:name="_Toc336511473"/>
+      <w:bookmarkEnd w:id="14"/>
       <w:r>
         <w:t xml:space="preserve">Figure </w:t>
       </w:r>
-      <w:fldSimple w:instr=" SEQ Figure \* ARABIC ">
-        <w:r>
-          <w:rPr>
-            <w:noProof/>
-          </w:rPr>
-          <w:t>1</w:t>
-        </w:r>
-      </w:fldSimple>
-      <w:bookmarkEnd w:id="14"/>
+      <w:r>
+        <w:fldChar w:fldCharType="begin"/>
+      </w:r>
+      <w:r>
+        <w:instrText xml:space="preserve"> SEQ Figure \* ARABIC </w:instrText>
+      </w:r>
+      <w:r>
+        <w:fldChar w:fldCharType="separate"/>
+      </w:r>
+      <w:r>
+        <w:rPr>
+          <w:noProof/>
+        </w:rPr>
+        <w:t>1</w:t>
+      </w:r>
+      <w:r>
+        <w:rPr>
+          <w:noProof/>
+        </w:rPr>
+        <w:fldChar w:fldCharType="end"/>
+      </w:r>
+      <w:bookmarkEnd w:id="15"/>
       <w:r>
         <w:t xml:space="preserve"> </w:t>
       </w:r>
@@ -3114,7 +3165,7 @@
         </w:rPr>
         <w:lastRenderedPageBreak/>
         <w:drawing>
-          <wp:inline distT="0" distB="0" distL="0" distR="0" wp14:anchorId="44C26AFA" wp14:editId="718EE46A">
+          <wp:inline distT="0" distB="0" distL="0" distR="0" wp14:anchorId="512F43AE" wp14:editId="1D4457D5">
             <wp:extent cx="5486400" cy="5486400"/>
             <wp:effectExtent l="0" t="0" r="0" b="0"/>
             <wp:docPr id="2" name="Picture 2" descr="D:\workspace\mamba\simarba\analysis\invasion_SIMvsCMvsNM_pop_1e5_1e6_2014-03-09.png"/>
@@ -3168,19 +3219,32 @@
         <w:pStyle w:val="Caption"/>
         <w:jc w:val="center"/>
       </w:pPr>
-      <w:bookmarkStart w:id="16" w:name="_Ref381104804"/>
+      <w:bookmarkStart w:id="17" w:name="_Ref381104804"/>
       <w:r>
         <w:t xml:space="preserve">Figure </w:t>
       </w:r>
-      <w:fldSimple w:instr=" SEQ Figure \* ARABIC ">
-        <w:r>
-          <w:rPr>
-            <w:noProof/>
-          </w:rPr>
-          <w:t>2</w:t>
-        </w:r>
-      </w:fldSimple>
-      <w:bookmarkEnd w:id="16"/>
+      <w:r>
+        <w:fldChar w:fldCharType="begin"/>
+      </w:r>
+      <w:r>
+        <w:instrText xml:space="preserve"> SEQ Figure \* ARABIC </w:instrText>
+      </w:r>
+      <w:r>
+        <w:fldChar w:fldCharType="separate"/>
+      </w:r>
+      <w:r>
+        <w:rPr>
+          <w:noProof/>
+        </w:rPr>
+        <w:t>2</w:t>
+      </w:r>
+      <w:r>
+        <w:rPr>
+          <w:noProof/>
+        </w:rPr>
+        <w:fldChar w:fldCharType="end"/>
+      </w:r>
+      <w:bookmarkEnd w:id="17"/>
       <w:r>
         <w:t xml:space="preserve"> - </w:t>
       </w:r>
@@ -3263,7 +3327,7 @@
         <w:fldChar w:fldCharType="begin" w:fldLock="1"/>
       </w:r>
       <w:r>
-        <w:instrText>ADDIN CSL_CITATION { "citationItems" : [ { "id" : "ITEM-1", "itemData" : { "DOI" : "10.1017/S0016672300014634", "ISSN" : "0016-6723", "PMID" : "4407212", "abstract" : "When a selectively favourable gene substitution occurs in a population, changes in gene frequencies will occur at closely linked loci. In the case of a neutral polymorphism, average heterozygosity will be reduced to an extent which varies with distance from the substituted locus. The aggregate effect of substitution on neutral polymorphism is estimated; in populations of total size 106 or more (and perhaps of 104 or more), this effect will be more important than that of random fixation. This may explain why the extent of polymorphism in natural populations does not vary as much as one would expect from a consideration of the equilibrium between mutation and random fixation in populations of different sizes. For a selectively maintained polymorphism at a linked locus, this process will only be important in the long run if it leads to complete fixation. If the selective coefficients at the linked locus are small compared to those at the substituted locus, it is shown that the probability of complete fixation at the linked locus is approximately exp Nc), where c is the recombinant fraction and N the population size. It follows that in a large population a selective substitution can occur in a cistron without eliminating a selectively maintained polymorphism in the same cistron.", "author" : [ { "dropping-particle" : "", "family" : "Maynard Smith", "given" : "John", "non-dropping-particle" : "", "parse-names" : false, "suffix" : "" }, { "dropping-particle" : "", "family" : "Haigh", "given" : "John", "non-dropping-particle" : "", "parse-names" : false, "suffix" : "" } ], "container-title" : "Genetical Research", "id" : "ITEM-1", "issue" : "1", "issued" : { "date-parts" : [ [ "1974", "4", "14" ] ] }, "note" : "        From Duplicate 1 (                   The hitch-hiking effect of a favourable gene                 - Maynard Smith, John; Haigh, John )\n                \n        From Duplicate 1 (                           The hitch-hiking effect of a favourable gene                         - Smith, John Maynard; Haigh, John )\n                \n        From Duplicate 1 (                           The hitch-hiking effect of a favourable gene.                         - Maynard Smith, John; Haigh, John; Smith, John Maynard; Haigh, John; Maynard Smith, John; Haigh, John )\n                \n        From Duplicate 3 (                           The hitch-hiking effect of a favourable gene.                         - Maynard Smith, John; Haigh, John )\n                \n        From Duplicate 2 (                           The hitch-hiking effect of a favourable gene                         - Maynard Smith, John; Haigh, John )\n                \n        \n        \n        \n        \n        \n        \n        From Duplicate 2 (                           The hitch-hiking effect of a favourable gene.                         - Maynard Smith, John; Haigh, John )\n                \n        From Duplicate 2 (                           The hitch-hiking effect of a favourable gene                         - Maynard Smith, John; Haigh, John )\n                \n        \n        \n        \n        \n        \n        \n        From Duplicate 3 (                           The hitch-hiking effect of a favourable gene.                         - Maynard Smith, John; Haigh, John )\n                \n        From Duplicate 2 (                           The hitch-hiking effect of a favourable gene                         - Maynard Smith, John; Haigh, John )\n                \n        \n        \n        \n        \n        \n        \n      ", "page" : "23-35", "title" : "The hitch-hiking effect of a favourable gene", "type" : "article-journal", "volume" : "23" }, "uris" : [ "http://www.mendeley.com/documents/?uuid=8a0e66b5-45ef-44c6-b8d8-9eafffe9c970" ] } ], "mendeley" : { "previouslyFormattedCitation" : "(Maynard Smith and Haigh 1974)" }, "properties" : { "noteIndex" : 0 }, "schema" : "https://github.com/citation-style-language/schema/raw/master/csl-citation.json" }</w:instrText>
+        <w:instrText>ADDIN CSL_CITATION { "citationItems" : [ { "id" : "ITEM-1", "itemData" : { "DOI" : "10.1017/S0016672300014634", "ISSN" : "0016-6723", "PMID" : "4407212", "abstract" : "When a selectively favourable gene substitution occurs in a population, changes in gene frequencies will occur at closely linked loci. In the case of a neutral polymorphism, average heterozygosity will be reduced to an extent which varies with distance from the substituted locus. The aggregate effect of substitution on neutral polymorphism is estimated; in populations of total size 106 or more (and perhaps of 104 or more), this effect will be more important than that of random fixation. This may explain why the extent of polymorphism in natural populations does not vary as much as one would expect from a consideration of the equilibrium between mutation and random fixation in populations of different sizes. For a selectively maintained polymorphism at a linked locus, this process will only be important in the long run if it leads to complete fixation. If the selective coefficients at the linked locus are small compared to those at the substituted locus, it is shown that the probability of complete fixation at the linked locus is approximately exp Nc), where c is the recombinant fraction and N the population size. It follows that in a large population a selective substitution can occur in a cistron without eliminating a selectively maintained polymorphism in the same cistron.", "author" : [ { "dropping-particle" : "", "family" : "Maynard Smith", "given" : "John", "non-dropping-particle" : "", "parse-names" : false, "suffix" : "" }, { "dropping-particle" : "", "family" : "Haigh", "given" : "John", "non-dropping-particle" : "", "parse-names" : false, "suffix" : "" } ], "container-title" : "Genetical Research", "id" : "ITEM-1", "issue" : "1", "issued" : { "date-parts" : [ [ "1974", "4", "14" ] ] }, "note" : "\n        From Duplicate 1 ( \n        \n          The hitch-hiking effect of a favourable gene\n        \n         - Maynard Smith, John; Haigh, John )\n\n        \n        \n\n        From Duplicate 1 ( \n        \n        \n          The hitch-hiking effect of a favourable gene\n        \n        \n         - Smith, John Maynard; Haigh, John )\n\n        \n        \n\n        From Duplicate 1 ( \n        \n        \n          The hitch-hiking effect of a favourable gene.\n        \n        \n         - Maynard Smith, John; Haigh, John; Smith, John Maynard; Haigh, John; Maynard Smith, John; Haigh, John )\n\n        \n        \n\n        From Duplicate 3 ( \n        \n        \n          The hitch-hiking effect of a favourable gene.\n        \n        \n         - Maynard Smith, John; Haigh, John )\n\n        \n        \n\n        From Duplicate 2 ( \n        \n        \n          The hitch-hiking effect of a favourable gene\n        \n        \n         - Maynard Smith, John; Haigh, John )\n\n        \n        \n\n        \n\n        \n\n        \n\n        \n\n        \n\n        \n\n        From Duplicate 2 ( \n        \n        \n          The hitch-hiking effect of a favourable gene.\n        \n        \n         - Maynard Smith, John; Haigh, John )\n\n        \n        \n\n        From Duplicate 2 ( \n        \n        \n          The hitch-hiking effect of a favourable gene\n        \n        \n         - Maynard Smith, John; Haigh, John )\n\n        \n        \n\n        \n\n        \n\n        \n\n        \n\n        \n\n        \n\n        From Duplicate 3 ( \n        \n        \n          The hitch-hiking effect of a favourable gene.\n        \n        \n         - Maynard Smith, John; Haigh, John )\n\n        \n        \n\n        From Duplicate 2 ( \n        \n        \n          The hitch-hiking effect of a favourable gene\n        \n        \n         - Maynard Smith, John; Haigh, John )\n\n        \n        \n\n        \n\n        \n\n        \n\n        \n\n        \n\n        \n\n      ", "page" : "23-35", "title" : "The hitch-hiking effect of a favourable gene", "type" : "article-journal", "volume" : "23" }, "uris" : [ "http://www.mendeley.com/documents/?uuid=8a0e66b5-45ef-44c6-b8d8-9eafffe9c970" ] } ], "mendeley" : { "previouslyFormattedCitation" : "(Maynard Smith and Haigh 1974)" }, "properties" : { "noteIndex" : 0 }, "schema" : "https://github.com/citation-style-language/schema/raw/master/csl-citation.json" }</w:instrText>
       </w:r>
       <w:r>
         <w:fldChar w:fldCharType="separate"/>
@@ -3689,7 +3753,7 @@
           <w:noProof/>
         </w:rPr>
         <w:drawing>
-          <wp:inline distT="0" distB="0" distL="0" distR="0" wp14:anchorId="11DDB06B" wp14:editId="00C5C0BB">
+          <wp:inline distT="0" distB="0" distL="0" distR="0" wp14:anchorId="61EA5640" wp14:editId="75FBC737">
             <wp:extent cx="3657600" cy="5486400"/>
             <wp:effectExtent l="0" t="0" r="0" b="0"/>
             <wp:docPr id="6" name="Picture 6" descr="D:\workspace\mamba\simarba\analysis\invasion_SIMvsCMvsNM_pop_sizes_2014-02-23.png"/>
@@ -3746,14 +3810,27 @@
       <w:r>
         <w:t xml:space="preserve">Figure </w:t>
       </w:r>
-      <w:fldSimple w:instr=" SEQ Figure \* ARABIC ">
-        <w:r>
-          <w:rPr>
-            <w:noProof/>
-          </w:rPr>
-          <w:t>3</w:t>
-        </w:r>
-      </w:fldSimple>
+      <w:r>
+        <w:fldChar w:fldCharType="begin"/>
+      </w:r>
+      <w:r>
+        <w:instrText xml:space="preserve"> SEQ Figure \* ARABIC </w:instrText>
+      </w:r>
+      <w:r>
+        <w:fldChar w:fldCharType="separate"/>
+      </w:r>
+      <w:r>
+        <w:rPr>
+          <w:noProof/>
+        </w:rPr>
+        <w:t>3</w:t>
+      </w:r>
+      <w:r>
+        <w:rPr>
+          <w:noProof/>
+        </w:rPr>
+        <w:fldChar w:fldCharType="end"/>
+      </w:r>
       <w:r>
         <w:t xml:space="preserve"> - </w:t>
       </w:r>
@@ -3910,7 +3987,7 @@
           <w:noProof/>
         </w:rPr>
         <w:drawing>
-          <wp:inline distT="0" distB="0" distL="0" distR="0" wp14:anchorId="3D7F80D4" wp14:editId="5F7E1603">
+          <wp:inline distT="0" distB="0" distL="0" distR="0" wp14:anchorId="57166D62" wp14:editId="126F31BB">
             <wp:extent cx="4572000" cy="5486400"/>
             <wp:effectExtent l="0" t="0" r="0" b="0"/>
             <wp:docPr id="16" name="Picture 16" descr="D:\workspace\mamba\simarba\analysis\invasion_SIRvsCR_pop_sizes_2014-02-26.png"/>
@@ -3967,14 +4044,27 @@
       <w:r>
         <w:t xml:space="preserve">Figure </w:t>
       </w:r>
-      <w:fldSimple w:instr=" SEQ Figure \* ARABIC ">
-        <w:r>
-          <w:rPr>
-            <w:noProof/>
-          </w:rPr>
-          <w:t>4</w:t>
-        </w:r>
-      </w:fldSimple>
+      <w:r>
+        <w:fldChar w:fldCharType="begin"/>
+      </w:r>
+      <w:r>
+        <w:instrText xml:space="preserve"> SEQ Figure \* ARABIC </w:instrText>
+      </w:r>
+      <w:r>
+        <w:fldChar w:fldCharType="separate"/>
+      </w:r>
+      <w:r>
+        <w:rPr>
+          <w:noProof/>
+        </w:rPr>
+        <w:t>4</w:t>
+      </w:r>
+      <w:r>
+        <w:rPr>
+          <w:noProof/>
+        </w:rPr>
+        <w:fldChar w:fldCharType="end"/>
+      </w:r>
       <w:r>
         <w:t xml:space="preserve"> - </w:t>
       </w:r>
@@ -4209,7 +4299,7 @@
           <w:noProof/>
         </w:rPr>
         <w:drawing>
-          <wp:inline distT="0" distB="0" distL="0" distR="0" wp14:anchorId="031F63F5" wp14:editId="664A72F0">
+          <wp:inline distT="0" distB="0" distL="0" distR="0" wp14:anchorId="4ED38057" wp14:editId="22EF664B">
             <wp:extent cx="5486400" cy="5486400"/>
             <wp:effectExtent l="0" t="0" r="0" b="0"/>
             <wp:docPr id="14" name="Picture 14" descr="D:\workspace\mamba\simarba\analysis\invasion_combined_tau_5_pop_sizes_2014-02-26.png"/>
@@ -4266,14 +4356,27 @@
       <w:r>
         <w:t xml:space="preserve">Figure </w:t>
       </w:r>
-      <w:fldSimple w:instr=" SEQ Figure \* ARABIC ">
-        <w:r>
-          <w:rPr>
-            <w:noProof/>
-          </w:rPr>
-          <w:t>5</w:t>
-        </w:r>
-      </w:fldSimple>
+      <w:r>
+        <w:fldChar w:fldCharType="begin"/>
+      </w:r>
+      <w:r>
+        <w:instrText xml:space="preserve"> SEQ Figure \* ARABIC </w:instrText>
+      </w:r>
+      <w:r>
+        <w:fldChar w:fldCharType="separate"/>
+      </w:r>
+      <w:r>
+        <w:rPr>
+          <w:noProof/>
+        </w:rPr>
+        <w:t>5</w:t>
+      </w:r>
+      <w:r>
+        <w:rPr>
+          <w:noProof/>
+        </w:rPr>
+        <w:fldChar w:fldCharType="end"/>
+      </w:r>
       <w:r>
         <w:t xml:space="preserve"> - </w:t>
       </w:r>
@@ -4312,7 +4415,7 @@
           <w:noProof/>
         </w:rPr>
         <w:drawing>
-          <wp:inline distT="0" distB="0" distL="0" distR="0" wp14:anchorId="51283F39" wp14:editId="100E5CFB">
+          <wp:inline distT="0" distB="0" distL="0" distR="0" wp14:anchorId="5534192C" wp14:editId="4AB6833A">
             <wp:extent cx="5725160" cy="4913630"/>
             <wp:effectExtent l="0" t="0" r="8890" b="1270"/>
             <wp:docPr id="7" name="Picture 7" descr="D:\workspace\mamba\simarba\analysis\invasion_invasion_combined_heatmap_N_1e6_2014-03-04.png"/>
@@ -4484,7 +4587,7 @@
           <w:noProof/>
         </w:rPr>
         <w:drawing>
-          <wp:inline distT="0" distB="0" distL="0" distR="0" wp14:anchorId="1211B28C" wp14:editId="4BFB6286">
+          <wp:inline distT="0" distB="0" distL="0" distR="0" wp14:anchorId="56D52488" wp14:editId="49E754CA">
             <wp:extent cx="4572000" cy="5486400"/>
             <wp:effectExtent l="0" t="0" r="0" b="0"/>
             <wp:docPr id="3" name="Picture 3" descr="D:\workspace\mamba\simarba\analysis\invasion_SIMvsCMvsNM_asexuals_2014-03-10.png"/>
@@ -4541,14 +4644,27 @@
       <w:r>
         <w:t xml:space="preserve">Figure </w:t>
       </w:r>
-      <w:fldSimple w:instr=" SEQ Figure \* ARABIC ">
-        <w:r>
-          <w:rPr>
-            <w:noProof/>
-          </w:rPr>
-          <w:t>6</w:t>
-        </w:r>
-      </w:fldSimple>
+      <w:r>
+        <w:fldChar w:fldCharType="begin"/>
+      </w:r>
+      <w:r>
+        <w:instrText xml:space="preserve"> SEQ Figure \* ARABIC </w:instrText>
+      </w:r>
+      <w:r>
+        <w:fldChar w:fldCharType="separate"/>
+      </w:r>
+      <w:r>
+        <w:rPr>
+          <w:noProof/>
+        </w:rPr>
+        <w:t>6</w:t>
+      </w:r>
+      <w:r>
+        <w:rPr>
+          <w:noProof/>
+        </w:rPr>
+        <w:fldChar w:fldCharType="end"/>
+      </w:r>
       <w:r>
         <w:t xml:space="preserve"> - </w:t>
       </w:r>
@@ -5228,7 +5344,7 @@
         </w:rPr>
         <w:lastRenderedPageBreak/>
         <w:drawing>
-          <wp:inline distT="0" distB="0" distL="0" distR="0" wp14:anchorId="05FF9B54" wp14:editId="39F6A787">
+          <wp:inline distT="0" distB="0" distL="0" distR="0" wp14:anchorId="4AACABFD" wp14:editId="5D4EE43F">
             <wp:extent cx="5725160" cy="4913630"/>
             <wp:effectExtent l="0" t="0" r="8890" b="1270"/>
             <wp:docPr id="4" name="Picture 4" descr="D:\workspace\mamba\simarba\analysis\adaptation_NR_2014-03-10.png"/>
@@ -5285,14 +5401,27 @@
       <w:r>
         <w:t xml:space="preserve">Figure </w:t>
       </w:r>
-      <w:fldSimple w:instr=" SEQ Figure \* ARABIC ">
-        <w:r>
-          <w:rPr>
-            <w:noProof/>
-          </w:rPr>
-          <w:t>7</w:t>
-        </w:r>
-      </w:fldSimple>
+      <w:r>
+        <w:fldChar w:fldCharType="begin"/>
+      </w:r>
+      <w:r>
+        <w:instrText xml:space="preserve"> SEQ Figure \* ARABIC </w:instrText>
+      </w:r>
+      <w:r>
+        <w:fldChar w:fldCharType="separate"/>
+      </w:r>
+      <w:r>
+        <w:rPr>
+          <w:noProof/>
+        </w:rPr>
+        <w:t>7</w:t>
+      </w:r>
+      <w:r>
+        <w:rPr>
+          <w:noProof/>
+        </w:rPr>
+        <w:fldChar w:fldCharType="end"/>
+      </w:r>
       <w:r>
         <w:t xml:space="preserve"> - </w:t>
       </w:r>
@@ -5308,7 +5437,7 @@
         </w:rPr>
         <w:lastRenderedPageBreak/>
         <w:drawing>
-          <wp:inline distT="0" distB="0" distL="0" distR="0" wp14:anchorId="4685C0DB" wp14:editId="14447118">
+          <wp:inline distT="0" distB="0" distL="0" distR="0" wp14:anchorId="36972ED6" wp14:editId="60EC9B6F">
             <wp:extent cx="5731510" cy="4912995"/>
             <wp:effectExtent l="0" t="0" r="2540" b="1905"/>
             <wp:docPr id="9" name="Picture 9"/>
@@ -5358,14 +5487,27 @@
       <w:r>
         <w:t xml:space="preserve">Figure </w:t>
       </w:r>
-      <w:fldSimple w:instr=" SEQ Figure \* ARABIC ">
-        <w:r>
-          <w:rPr>
-            <w:noProof/>
-          </w:rPr>
-          <w:t>7</w:t>
-        </w:r>
-      </w:fldSimple>
+      <w:r>
+        <w:fldChar w:fldCharType="begin"/>
+      </w:r>
+      <w:r>
+        <w:instrText xml:space="preserve"> SEQ Figure \* ARABIC </w:instrText>
+      </w:r>
+      <w:r>
+        <w:fldChar w:fldCharType="separate"/>
+      </w:r>
+      <w:r>
+        <w:rPr>
+          <w:noProof/>
+        </w:rPr>
+        <w:t>7</w:t>
+      </w:r>
+      <w:r>
+        <w:rPr>
+          <w:noProof/>
+        </w:rPr>
+        <w:fldChar w:fldCharType="end"/>
+      </w:r>
       <w:r>
         <w:rPr>
           <w:noProof/>
@@ -5413,7 +5555,7 @@
         <w:lastRenderedPageBreak/>
         <w:t>Discussion</w:t>
       </w:r>
-      <w:bookmarkEnd w:id="15"/>
+      <w:bookmarkEnd w:id="16"/>
     </w:p>
     <w:p>
       <w:pPr>
@@ -5681,19 +5823,20 @@
           <w:rFonts w:eastAsia="Times New Roman"/>
           <w:noProof/>
         </w:rPr>
-        <w:t xml:space="preserve"> – resulting from the time and energy invested in DNA proofreading and reapir. Dawson found that the optimal mutation rate is lower in asexual populations in comparison with sexual populations. </w:t>
-      </w:r>
-      <w:r>
-        <w:rPr>
-          <w:highlight w:val="red"/>
-        </w:rPr>
+        <w:t xml:space="preserve"> – resulting from the time and energy invested in DNA proofreading and reapir. Dawson found that the optimal mutation rate </w:t>
+      </w:r>
+      <w:r>
+        <w:rPr>
+          <w:rFonts w:eastAsia="Times New Roman"/>
+          <w:noProof/>
+        </w:rPr>
+        <w:t xml:space="preserve">is lower in asexual populations in comparison with sexual populations. </w:t>
+      </w:r>
+      <w:r>
         <w:t xml:space="preserve">Sloan and </w:t>
       </w:r>
       <w:proofErr w:type="spellStart"/>
       <w:r>
-        <w:rPr>
-          <w:highlight w:val="red"/>
-        </w:rPr>
         <w:t>Panjeti</w:t>
       </w:r>
       <w:proofErr w:type="spellEnd"/>
@@ -5777,8 +5920,6 @@
     </w:p>
     <w:p/>
     <w:p>
-      <w:bookmarkStart w:id="17" w:name="_GoBack"/>
-      <w:bookmarkEnd w:id="17"/>
       <w:r>
         <w:lastRenderedPageBreak/>
         <w:t>//Barton 2007 summarizes from Maynard Smith &amp; High – hitch-hiking effect - that "the effect of a sweep on variability is dependent on the ratio r/s; this must be substantially less than 1 for there to be much of an effect".//</w:t>
@@ -5787,7 +5928,10 @@
     <w:p/>
     <w:p>
       <w:r>
-        <w:t xml:space="preserve">Recombination occurs by bacterial transformation </w:t>
+        <w:t>In our model, r</w:t>
+      </w:r>
+      <w:r>
+        <w:t xml:space="preserve">ecombination occurs by bacterial transformation </w:t>
       </w:r>
       <w:r>
         <w:fldChar w:fldCharType="begin" w:fldLock="1"/>
@@ -5808,13 +5952,25 @@
         <w:fldChar w:fldCharType="end"/>
       </w:r>
       <w:r>
-        <w:t xml:space="preserve">. This mechanism allows individual cells to recombine foreign DNA into their genome. Of the three known mechanisms for bacterial horizontal gene transfer (the other two being conjugation and transduction), transformation is the only one actively regulated by the cells and the most likely to have evolved due to its adaptive properties </w:t>
+        <w:t xml:space="preserve">. This mechanism allows individual cells to recombine foreign DNA into their genome. </w:t>
+      </w:r>
+      <w:r>
+        <w:t>We concentrated on this mechanism because, o</w:t>
+      </w:r>
+      <w:r>
+        <w:t>f the three known mechanisms for bacterial horizontal gene transfer (</w:t>
+      </w:r>
+      <w:r>
+        <w:t xml:space="preserve">together with </w:t>
+      </w:r>
+      <w:r>
+        <w:t xml:space="preserve">conjugation and transduction), transformation is the only one actively regulated by the cells and the most likely to have evolved due to its adaptive properties </w:t>
       </w:r>
       <w:r>
         <w:fldChar w:fldCharType="begin" w:fldLock="1"/>
       </w:r>
       <w:r>
-        <w:instrText>ADDIN CSL_CITATION { "citationItems" : [ { "id" : "ITEM-1", "itemData" : { "abstract" : "The hypothesis that the primary function of bacterial transformation is DNA repair was tested in the naturally transformable bacteria Bacillus subtilis and Haemophilus injluenzae by determining whether competence for transformation is regulated by DNA damage. Accordingly, DNA damage was induced by mitomycin C and by ultraviolet radiation at doses that efficiently induced a known damage-inducible gene fusion, and the ability of the damaged cultures to transform was monitored. Experiments were carried out both under conditions where and under competence-inducing conditions. does not involve a response to DNA damage, and thus that explanations other than DNA repair must be sought for the evolutionary was seen in either organism. These experiments strongly suggest that functions of natural transformation systems.", "author" : [ { "dropping-particle" : "", "family" : "Redfield", "given" : "Rosemary J.", "non-dropping-particle" : "", "parse-names" : false, "suffix" : "" } ], "container-title" : "Genetics", "id" : "ITEM-1", "issue" : "4", "issued" : { "date-parts" : [ [ "1993" ] ] }, "page" : "755-761", "publisher" : "Genetics Soc America", "title" : "Evolution of natural transformation: testing the DNA repair hypothesis in Bacillus subtilis and Haemophilus influenzae", "type" : "article-journal", "volume" : "133" }, "uris" : [ "http://www.mendeley.com/documents/?uuid=033b27a6-ece7-4869-a646-a781739d76a5" ] }, { "id" : "ITEM-2", "itemData" : { "ISSN" : "0016-6731", "PMID" : "9135998", "abstract" : "Bacteria are the only organisms known to actively take up DNA and recombine it into their genomes. While such natural transformation systems may provide many of the same benefits that sexual reproduction provides eukaryotes, there are important differences that critically alter the consequences, especially when recombination's main benefit is reducing the mutation load. Here, analytical and numerical methods are used to study the selection of transformation genes in populations undergoing deleterious mutation. Selection for transformability depends on the shape of the fitness function against mutation. If the fitness function is linear, then transformation would be selectively neutral were it not for the possibility that transforming cells may take up DNA that converts them into nontransformable cells. If the selection includes strong positive (synergistic) epistasis, then transformation can be advantageous in spite of this risk. The effect of low quality DNA (from selectively killed cells) on selection is then studied analytically and found to impose an additional cost. The limited data available for real bacterial populations suggest that the conditions necessary for the evolution of transformation are unlikely to be met, and thus that DNA uptake may have some function other than recombination of deleterious mutations.", "author" : [ { "dropping-particle" : "", "family" : "Redfield", "given" : "Rosemary J.", "non-dropping-particle" : "", "parse-names" : false, "suffix" : "" }, { "dropping-particle" : "", "family" : "Schrag", "given" : "M R", "non-dropping-particle" : "", "parse-names" : false, "suffix" : "" }, { "dropping-particle" : "", "family" : "Dean", "given" : "a M", "non-dropping-particle" : "", "parse-names" : false, "suffix" : "" } ], "container-title" : "Genetics", "id" : "ITEM-2", "issue" : "1", "issued" : { "date-parts" : [ [ "1997", "5" ] ] }, "page" : "27-38", "title" : "The evolution of bacterial transformation: sex with poor relations.", "type" : "article-journal", "volume" : "146" }, "uris" : [ "http://www.mendeley.com/documents/?uuid=a66af5fc-3aeb-41f7-9ef9-0cc60041b407" ] }, { "id" : "ITEM-3", "itemData" : { "ISSN" : "0923-2508", "PMID" : "11281320", "abstract" : "The increase in genetic variability of a population can be selected during adaptation, as demonstrated by the selection of mutator alleles. The dynamics of this phenomenon, named second-order selection, can result in an improved adaptability of bacteria through regulation of all facets of mutation and recombination processes.", "author" : [ { "dropping-particle" : "", "family" : "Tenaillon", "given" : "Olivier", "non-dropping-particle" : "", "parse-names" : false, "suffix" : "" }, { "dropping-particle" : "", "family" : "Taddei", "given" : "Fran\u00e7ois", "non-dropping-particle" : "", "parse-names" : false, "suffix" : "" }, { "dropping-particle" : "", "family" : "Radman", "given" : "Miroslav", "non-dropping-particle" : "", "parse-names" : false, "suffix" : "" }, { "dropping-particle" : "", "family" : "Matic", "given" : "Ivan", "non-dropping-particle" : "", "parse-names" : false, "suffix" : "" } ], "container-title" : "Research in microbiology", "id" : "ITEM-3", "issue" : "1", "issued" : { "date-parts" : [ [ "2001" ] ] }, "page" : "11-6", "title" : "Second-order selection in bacterial evolution: selection acting on mutation and recombination rates in the course of adaptation.", "type" : "article-journal", "volume" : "152" }, "uris" : [ "http://www.mendeley.com/documents/?uuid=14866b8a-f3d1-4e33-98a3-9216e348485c" ] }, { "id" : "ITEM-4", "itemData" : { "DOI" : "10.1016/0966-842X(96)81514-9", "ISSN" : "0966-842X", "PMID" : "8820570", "abstract" : "Barriers to chromosomal gene transfer between bacterial species control their genetic isolation. These barriers, such as different microhabitats, the host ranges of genetic exchange vectors and restriction-modification systems, limit gene exchange, but the major limitation is genomic sequence divergence. The mismatch-repair system inhibits interspecies recombination, the inducible SOS system stimulates interspecies recombination, while natural selection determines the effective recombination frequencies.", "author" : [ { "dropping-particle" : "", "family" : "Matic", "given" : "Ivan", "non-dropping-particle" : "", "parse-names" : false, "suffix" : "" }, { "dropping-particle" : "", "family" : "Taddei", "given" : "Fran\u00e7ois", "non-dropping-particle" : "", "parse-names" : false, "suffix" : "" }, { "dropping-particle" : "", "family" : "Radman", "given" : "Miroslav", "non-dropping-particle" : "", "parse-names" : false, "suffix" : "" } ], "container-title" : "Trends in microbiology", "id" : "ITEM-4", "issue" : "2", "issued" : { "date-parts" : [ [ "1996", "2" ] ] }, "page" : "69-72", "title" : "Genetic barriers among bacteria.", "type" : "article-journal", "volume" : "4" }, "uris" : [ "http://www.mendeley.com/documents/?uuid=2a3fe00c-c5ea-4c0f-b04b-d44595393431" ] } ], "mendeley" : { "previouslyFormattedCitation" : "(Redfield 1993; Redfield, Schrag, and Dean 1997; Tenaillon et al. 2001; Matic, Taddei, and Radman 1996)" }, "properties" : { "noteIndex" : 0 }, "schema" : "https://github.com/citation-style-language/schema/raw/master/csl-citation.json" }</w:instrText>
+        <w:instrText>ADDIN CSL_CITATION { "citationItems" : [ { "id" : "ITEM-1", "itemData" : { "abstract" : "The hypothesis that the primary function of bacterial transformation is DNA repair was tested in the naturally transformable bacteria Bacillus subtilis and Haemophilus injluenzae by determining whether competence for transformation is regulated by DNA damage. Accordingly, DNA damage was induced by mitomycin C and by ultraviolet radiation at doses that efficiently induced a known damage-inducible gene fusion, and the ability of the damaged cultures to transform was monitored. Experiments were carried out both under conditions where and under competence-inducing conditions. does not involve a response to DNA damage, and thus that explanations other than DNA repair must be sought for the evolutionary was seen in either organism. These experiments strongly suggest that functions of natural transformation systems.", "author" : [ { "dropping-particle" : "", "family" : "Redfield", "given" : "Rosemary J.", "non-dropping-particle" : "", "parse-names" : false, "suffix" : "" } ], "container-title" : "Genetics", "id" : "ITEM-1", "issue" : "4", "issued" : { "date-parts" : [ [ "1993" ] ] }, "page" : "755-761", "publisher" : "Genetics Soc America", "title" : "Evolution of natural transformation: testing the DNA repair hypothesis in Bacillus subtilis and Haemophilus influenzae", "type" : "article-journal", "volume" : "133" }, "uris" : [ "http://www.mendeley.com/documents/?uuid=033b27a6-ece7-4869-a646-a781739d76a5" ] }, { "id" : "ITEM-2", "itemData" : { "DOI" : "10.1016/0966-842X(96)81514-9", "ISSN" : "0966-842X", "PMID" : "8820570", "abstract" : "Barriers to chromosomal gene transfer between bacterial species control their genetic isolation. These barriers, such as different microhabitats, the host ranges of genetic exchange vectors and restriction-modification systems, limit gene exchange, but the major limitation is genomic sequence divergence. The mismatch-repair system inhibits interspecies recombination, the inducible SOS system stimulates interspecies recombination, while natural selection determines the effective recombination frequencies.", "author" : [ { "dropping-particle" : "", "family" : "Matic", "given" : "Ivan", "non-dropping-particle" : "", "parse-names" : false, "suffix" : "" }, { "dropping-particle" : "", "family" : "Taddei", "given" : "Fran\u00e7ois", "non-dropping-particle" : "", "parse-names" : false, "suffix" : "" }, { "dropping-particle" : "", "family" : "Radman", "given" : "Miroslav", "non-dropping-particle" : "", "parse-names" : false, "suffix" : "" } ], "container-title" : "Trends in microbiology", "id" : "ITEM-2", "issue" : "2", "issued" : { "date-parts" : [ [ "1996", "2" ] ] }, "page" : "69-72", "title" : "Genetic barriers among bacteria.", "type" : "article-journal", "volume" : "4" }, "uris" : [ "http://www.mendeley.com/documents/?uuid=2a3fe00c-c5ea-4c0f-b04b-d44595393431" ] }, { "id" : "ITEM-3", "itemData" : { "ISSN" : "0016-6731", "PMID" : "9135998", "abstract" : "Bacteria are the only organisms known to actively take up DNA and recombine it into their genomes. While such natural transformation systems may provide many of the same benefits that sexual reproduction provides eukaryotes, there are important differences that critically alter the consequences, especially when recombination's main benefit is reducing the mutation load. Here, analytical and numerical methods are used to study the selection of transformation genes in populations undergoing deleterious mutation. Selection for transformability depends on the shape of the fitness function against mutation. If the fitness function is linear, then transformation would be selectively neutral were it not for the possibility that transforming cells may take up DNA that converts them into nontransformable cells. If the selection includes strong positive (synergistic) epistasis, then transformation can be advantageous in spite of this risk. The effect of low quality DNA (from selectively killed cells) on selection is then studied analytically and found to impose an additional cost. The limited data available for real bacterial populations suggest that the conditions necessary for the evolution of transformation are unlikely to be met, and thus that DNA uptake may have some function other than recombination of deleterious mutations.", "author" : [ { "dropping-particle" : "", "family" : "Redfield", "given" : "Rosemary J.", "non-dropping-particle" : "", "parse-names" : false, "suffix" : "" }, { "dropping-particle" : "", "family" : "Schrag", "given" : "M R", "non-dropping-particle" : "", "parse-names" : false, "suffix" : "" }, { "dropping-particle" : "", "family" : "Dean", "given" : "a M", "non-dropping-particle" : "", "parse-names" : false, "suffix" : "" } ], "container-title" : "Genetics", "id" : "ITEM-3", "issue" : "1", "issued" : { "date-parts" : [ [ "1997", "5" ] ] }, "page" : "27-38", "title" : "The evolution of bacterial transformation: sex with poor relations.", "type" : "article-journal", "volume" : "146" }, "uris" : [ "http://www.mendeley.com/documents/?uuid=a66af5fc-3aeb-41f7-9ef9-0cc60041b407" ] }, { "id" : "ITEM-4", "itemData" : { "ISSN" : "0923-2508", "PMID" : "11281320", "abstract" : "The increase in genetic variability of a population can be selected during adaptation, as demonstrated by the selection of mutator alleles. The dynamics of this phenomenon, named second-order selection, can result in an improved adaptability of bacteria through regulation of all facets of mutation and recombination processes.", "author" : [ { "dropping-particle" : "", "family" : "Tenaillon", "given" : "Olivier", "non-dropping-particle" : "", "parse-names" : false, "suffix" : "" }, { "dropping-particle" : "", "family" : "Taddei", "given" : "Fran\u00e7ois", "non-dropping-particle" : "", "parse-names" : false, "suffix" : "" }, { "dropping-particle" : "", "family" : "Radman", "given" : "Miroslav", "non-dropping-particle" : "", "parse-names" : false, "suffix" : "" }, { "dropping-particle" : "", "family" : "Matic", "given" : "Ivan", "non-dropping-particle" : "", "parse-names" : false, "suffix" : "" } ], "container-title" : "Research in microbiology", "id" : "ITEM-4", "issue" : "1", "issued" : { "date-parts" : [ [ "2001" ] ] }, "page" : "11-6", "title" : "Second-order selection in bacterial evolution: selection acting on mutation and recombination rates in the course of adaptation.", "type" : "article-journal", "volume" : "152" }, "uris" : [ "http://www.mendeley.com/documents/?uuid=14866b8a-f3d1-4e33-98a3-9216e348485c" ] } ], "mendeley" : { "previouslyFormattedCitation" : "(Redfield 1993; Matic, Taddei, and Radman 1996; Redfield, Schrag, and Dean 1997; Tenaillon et al. 2001)" }, "properties" : { "noteIndex" : 0 }, "schema" : "https://github.com/citation-style-language/schema/raw/master/csl-citation.json" }</w:instrText>
       </w:r>
       <w:r>
         <w:fldChar w:fldCharType="separate"/>
@@ -5823,7 +5979,7 @@
         <w:rPr>
           <w:noProof/>
         </w:rPr>
-        <w:t>(Redfield 1993; Redfield, Schrag, and Dean 1997; Tenaillon et al. 2001; Matic, Taddei, and Radman 1996)</w:t>
+        <w:t>(Redfield 1993; Matic, Taddei, and Radman 1996; Redfield, Schrag, and Dean 1997; Tenaillon et al. 2001)</w:t>
       </w:r>
       <w:r>
         <w:fldChar w:fldCharType="end"/>
@@ -5835,7 +5991,24 @@
     <w:p/>
     <w:p>
       <w:r>
-        <w:t xml:space="preserve">Stress-induced recombination has been documented in bacteria </w:t>
+        <w:t>Besides stress-induced mutagenesis, which was discussed in the introduction, this article includes two other strategies for generation of genetic variation: (</w:t>
+      </w:r>
+      <w:proofErr w:type="spellStart"/>
+      <w:r>
+        <w:t>i</w:t>
+      </w:r>
+      <w:proofErr w:type="spellEnd"/>
+      <w:r>
+        <w:t>) s</w:t>
+      </w:r>
+      <w:r>
+        <w:t>tress-induced reco</w:t>
+      </w:r>
+      <w:r>
+        <w:t xml:space="preserve">mbination </w:t>
+      </w:r>
+      <w:r>
+        <w:t xml:space="preserve">has been documented in bacteria </w:t>
       </w:r>
       <w:r>
         <w:fldChar w:fldCharType="begin" w:fldLock="1"/>
@@ -5919,47 +6092,116 @@
         <w:fldChar w:fldCharType="end"/>
       </w:r>
       <w:r>
+        <w:t>;</w:t>
+      </w:r>
+      <w:r>
+        <w:t xml:space="preserve"> </w:t>
+      </w:r>
+      <w:r>
+        <w:t>Simultaneous i</w:t>
+      </w:r>
+      <w:r>
+        <w:t xml:space="preserve">nduction of both recombination and mutation by stress is supported by findings </w:t>
+      </w:r>
+      <w:r>
+        <w:t xml:space="preserve">that </w:t>
+      </w:r>
+      <w:r>
+        <w:t>mutation is correlated with recombination and regulated by the same mechanisms</w:t>
+      </w:r>
+      <w:r>
+        <w:t xml:space="preserve"> in </w:t>
+      </w:r>
+      <w:r>
+        <w:rPr>
+          <w:i/>
+          <w:iCs/>
+        </w:rPr>
+        <w:t>E. coli</w:t>
+      </w:r>
+      <w:r>
+        <w:t xml:space="preserve"> </w:t>
+      </w:r>
+      <w:r>
+        <w:fldChar w:fldCharType="begin" w:fldLock="1"/>
+      </w:r>
+      <w:r>
+        <w:instrText>ADDIN CSL_CITATION { "citationItems" : [ { "id" : "ITEM-1", "itemData" : { "DOI" : "10.1093/emboj/16.11.3303", "ISSN" : "0261-4189", "PMID" : "9214645", "abstract" : "Stationary-phase mutation in microbes can produce selected ('adaptive') mutants preferentially. In one system, this occurs via a distinct, recombination-dependent mechanism. Two points of controversy have surrounded these adaptive reversions of an Escherichia coli lac mutation. First, are the mutations directed preferentially to the selected gene in a Lamarckian manner? Second, is the adaptive mutation mechanism specific to the F plasmid replicon carrying lac? We report that lac adaptive mutations are associated with hypermutation in unselected genes, in all replicons in the cell. The associated mutations have a similar sequence spectrum to the adaptive reversions. Thus, the adaptive mutagenesis mechanism is not directed to the lac genes, in a Lamarckian manner, nor to the F' replicon carrying lac. Hypermutation was not found in non-revertants exposed to selection. Therefore, the genome-wide hypermutation underlying adaptive mutation occurs in a differentiated subpopulation. The existence of mutable subpopulations in non-growing cells is important in bacterial evolution and could be relevant to the somatic mutations that give rise to cancers in multicellular organisms.", "author" : [ { "dropping-particle" : "", "family" : "Torkelson", "given" : "Joel", "non-dropping-particle" : "", "parse-names" : false, "suffix" : "" }, { "dropping-particle" : "", "family" : "Harris", "given" : "R S", "non-dropping-particle" : "", "parse-names" : false, "suffix" : "" }, { "dropping-particle" : "", "family" : "Lombardo", "given" : "Mary-Jane", "non-dropping-particle" : "", "parse-names" : false, "suffix" : "" }, { "dropping-particle" : "", "family" : "Nagendran", "given" : "J", "non-dropping-particle" : "", "parse-names" : false, "suffix" : "" }, { "dropping-particle" : "", "family" : "Thulin", "given" : "Carl", "non-dropping-particle" : "", "parse-names" : false, "suffix" : "" }, { "dropping-particle" : "", "family" : "Rosenberg", "given" : "Susan M.", "non-dropping-particle" : "", "parse-names" : false, "suffix" : "" } ], "container-title" : "The EMBO journal", "id" : "ITEM-1", "issue" : "11", "issued" : { "date-parts" : [ [ "1997", "6", "2" ] ] }, "note" : "SM Rosenberg (1997):\nThis paper puts to rest the two most contentious issues in the field of adaptive mutation and includes the discovery of two more important points. First, the data demonstrate that the recombination-dependent adaptive mutation mechanism can occur in genes other than the selected gene (also shown by [Foster 1997]). Thus these adaptive mutations are not directed, \u00e1\u00a0la\u00a0Lamarck. Second, the mutagenesis is not sex plasmid specific, as many had contended it would be. All replicons in the cell including the bacterial chromosome experience the mutagenesis. The most widely cited reason for discounting the general applicability of results from this mutation assay system was the worry that these mutations were sex plasmid specific. Third, a small hypermutable subpopulation of the stressed cells is shown to give rise to the stationary-phase mutants. Fourth, the chromosome is shown to have hot and cold places for the stationary-phase mutations, perhaps explaining the few cold sites described previously, and in other systems (discussed in main text).", "page" : "3303-11", "title" : "Genome-wide hypermutation in a subpopulation of stationary-phase cells underlies recombination-dependent adaptive mutation.", "type" : "article-journal", "volume" : "16" }, "uris" : [ "http://www.mendeley.com/documents/?uuid=db8e2be9-5601-4b29-a779-5535333bc969" ] }, { "id" : "ITEM-2", "itemData" : { "DOI" : "10.1007/BF02942664", "ISSN" : "0250-5991", "author" : [ { "dropping-particle" : "V.", "family" : "Velkov", "given" : "Vassili", "non-dropping-particle" : "", "parse-names" : false, "suffix" : "" } ], "container-title" : "Journal of Biosciences", "id" : "ITEM-2", "issue" : "4", "issued" : { "date-parts" : [ [ "1999", "12" ] ] }, "page" : "529-559", "title" : "How environmental factors regulate mutagenesis and gene transfer in microorganisms", "type" : "article-journal", "volume" : "24" }, "uris" : [ "http://www.mendeley.com/documents/?uuid=9fcd9466-999d-43b2-8ea2-aaef590bb384" ] }, { "id" : "ITEM-3", "itemData" : { "ISSN" : "0016-6731", "PMID" : "10747042", "abstract" : "Adaptive (or stationary-phase) mutation is a group of phenomena in which mutations appear to occur more often when selected than when not. They may represent cellular responses to the environment in which the genome is altered to allow survival. The best-characterized assay system and mechanism is reversion of a lac allele on an F' sex plasmid in Escherichia coli, in which the stationary-phase mutability requires homologous recombination functions. A key issue has concerned whether the recombination-dependent mutation mechanism is F' specific or is general. Hypermutation of chromosomal genes occurs in association with adaptive Lac(+) mutation. Here we present evidence that the chromosomal hypermutation is promoted by recombination. Hyperrecombinagenic recD cells show elevated chromosomal hypermutation. Further, recG mutation, which promotes accumulation of recombination intermediates proposed to prime replication and mutation, also stimulates chromosomal hypermutation. The coincident mutations at lac (on the F') and chromosomal genes behave as independent events, whereas coincident mutations at lac and other F-linked sites do not. This implies that transient covalent linkage of F' and chromosomal DNA (Hfr formation) does not underlie chromosomal mutation. The data suggest that recombinational stationary-phase mutation occurs in the bacterial chromosome and thus can be a general strategy for programmed genetic change.", "author" : [ { "dropping-particle" : "", "family" : "Bull", "given" : "Harold J.", "non-dropping-particle" : "", "parse-names" : false, "suffix" : "" }, { "dropping-particle" : "", "family" : "McKenzie", "given" : "Gregory J.", "non-dropping-particle" : "", "parse-names" : false, "suffix" : "" }, { "dropping-particle" : "", "family" : "Hastings", "given" : "P. J.", "non-dropping-particle" : "", "parse-names" : false, "suffix" : "" }, { "dropping-particle" : "", "family" : "Rosenberg", "given" : "Susan M.", "non-dropping-particle" : "", "parse-names" : false, "suffix" : "" } ], "container-title" : "Genetics", "id" : "ITEM-3", "issue" : "4", "issued" : { "date-parts" : [ [ "2000", "4" ] ] }, "page" : "1427-37", "title" : "Evidence that stationary-phase hypermutation in the &lt;i&gt;Escherichia coli&lt;/i&gt; chromosome is promoted by recombination.", "type" : "article-journal", "volume" : "154" }, "uris" : [ "http://www.mendeley.com/documents/?uuid=ed5520ad-6713-458f-803c-866c6020715b" ] } ], "mendeley" : { "previouslyFormattedCitation" : "(Torkelson et al. 1997; Velkov 1999; Bull et al. 2000)" }, "properties" : { "noteIndex" : 0 }, "schema" : "https://github.com/citation-style-language/schema/raw/master/csl-citation.json" }</w:instrText>
+      </w:r>
+      <w:r>
+        <w:fldChar w:fldCharType="separate"/>
+      </w:r>
+      <w:r>
+        <w:rPr>
+          <w:noProof/>
+        </w:rPr>
+        <w:t>(Torkelson et al. 1997; Velkov 1999; Bull et al. 2000)</w:t>
+      </w:r>
+      <w:r>
+        <w:fldChar w:fldCharType="end"/>
+      </w:r>
+      <w:r>
         <w:t>.</w:t>
       </w:r>
+      <w:r>
+        <w:t xml:space="preserve"> Together with constitutive mutation and recombination modifiers, we studied a wide array of strategies (see summary in Table 1). </w:t>
+      </w:r>
     </w:p>
+    <w:p/>
     <w:p>
       <w:r>
-        <w:t>stress-</w:t>
-      </w:r>
-      <w:proofErr w:type="gramStart"/>
-      <w:r>
-        <w:t>induced  combined</w:t>
-      </w:r>
-      <w:proofErr w:type="gramEnd"/>
-      <w:r>
-        <w:t xml:space="preserve"> modifiers, which modify both the mutation and the recombination rate, provide the optimal strategy in comparison with other evolutionary strategies studied here (see </w:t>
-      </w:r>
-      <w:r>
-        <w:fldChar w:fldCharType="begin"/>
-      </w:r>
-      <w:r>
-        <w:instrText xml:space="preserve"> REF _Ref332543851 \h  \* MERGEFORMAT </w:instrText>
+        <w:t>Besides implications to evolutionary theory, s</w:t>
+      </w:r>
+      <w:r>
+        <w:t xml:space="preserve">tress-induced mutation and recombination </w:t>
+      </w:r>
+      <w:r>
+        <w:t xml:space="preserve">have important </w:t>
+      </w:r>
+      <w:r>
+        <w:t>consequences</w:t>
+      </w:r>
+      <w:r>
+        <w:t xml:space="preserve"> to the ecology and evolution of </w:t>
+      </w:r>
+      <w:r>
+        <w:t>microbes</w:t>
+      </w:r>
+      <w:r>
+        <w:t>: p</w:t>
+      </w:r>
+      <w:r>
+        <w:t>athogens have been shown to acquire drug-resistance</w:t>
+      </w:r>
+      <w:r>
+        <w:t xml:space="preserve"> </w:t>
+      </w:r>
+      <w:r>
+        <w:fldChar w:fldCharType="begin" w:fldLock="1"/>
+      </w:r>
+      <w:r>
+        <w:instrText>ADDIN CSL_CITATION { "citationItems" : [ { "id" : "ITEM-1", "itemData" : { "DOI" : "10.1080/10409230701597741", "ISSN" : "1040-9238", "PMID" : "17917871", "abstract" : "Mutation is the driving force behind many processes linked to human disease, including cancer, aging, and the evolution of drug resistance. Mutations have traditionally been considered the inevitable consequence of replicating large genomes with polymerases of finite fidelity. Observations over the past several decades, however, have led to a new perspective on the process of mutagenesis. It has become clear that, under some circumstances, mutagenesis is a regulated process that requires the induction of pro-mutagenic enzymes and that, at least in bacteria, this induction may facilitate evolution. Herein, we review what is known about induced mutagenesis in bacteria as well as evidence that it contributes to the evolution of antibiotic resistance. Finally, we discuss the possibility that components of induced mutation pathways might be targeted for inhibition as a novel therapeutic strategy to prevent the evolution of antibiotic resistance.", "author" : [ { "dropping-particle" : "", "family" : "Cirz", "given" : "Ryan T.", "non-dropping-particle" : "", "parse-names" : false, "suffix" : "" }, { "dropping-particle" : "", "family" : "Romesberg", "given" : "Floyd E.", "non-dropping-particle" : "", "parse-names" : false, "suffix" : "" } ], "container-title" : "Critical reviews in biochemistry and molecular biology", "id" : "ITEM-1", "issue" : "5", "issued" : { "date-parts" : [ [ "2007" ] ] }, "page" : "341-54", "title" : "Controlling mutation: intervening in evolution as a therapeutic strategy.", "type" : "article-journal", "volume" : "42" }, "uris" : [ "http://www.mendeley.com/documents/?uuid=39c629ad-ad0e-42b2-b298-d1f433c1322f" ] }, { "id" : "ITEM-2", "itemData" : { "DOI" : "10.1371/journal.pbio.0030176", "ISSN" : "1545-7885", "PMID" : "15869329", "abstract" : "The emergence of drug-resistant bacteria poses a serious threat to human health. In the case of several antibiotics, including those of the quinolone and rifamycin classes, bacteria rapidly acquire resistance through mutation of chromosomal genes during therapy. In this work, we show that preventing induction of the SOS response by interfering with the activity of the protease LexA renders pathogenic Escherichia coli unable to evolve resistance in vivo to ciprofloxacin or rifampicin, important quinolone and rifamycin antibiotics. We show in vitro that LexA cleavage is induced during RecBC-mediated repair of ciprofloxacin-mediated DNA damage and that this results in the derepression of the SOS-regulated polymerases Pol II, Pol IV and Pol V, which collaborate to induce resistance-conferring mutations. Our findings indicate that the inhibition of mutation could serve as a novel therapeutic strategy to combat the evolution of antibiotic resistance.", "author" : [ { "dropping-particle" : "", "family" : "Cirz", "given" : "Ryan T.", "non-dropping-particle" : "", "parse-names" : false, "suffix" : "" }, { "dropping-particle" : "", "family" : "Chin", "given" : "Jodie K.", "non-dropping-particle" : "", "parse-names" : false, "suffix" : "" }, { "dropping-particle" : "", "family" : "Andes", "given" : "David R.", "non-dropping-particle" : "", "parse-names" : false, "suffix" : "" }, { "dropping-particle" : "", "family" : "Cr\u00e9cy-Lagard", "given" : "Val\u00e9rie", "non-dropping-particle" : "de", "parse-names" : false, "suffix" : "" }, { "dropping-particle" : "", "family" : "Craig", "given" : "William A.", "non-dropping-particle" : "", "parse-names" : false, "suffix" : "" }, { "dropping-particle" : "", "family" : "Romesberg", "given" : "Floyd E.", "non-dropping-particle" : "", "parse-names" : false, "suffix" : "" } ], "container-title" : "PLoS biology", "id" : "ITEM-2", "issue" : "6", "issued" : { "date-parts" : [ [ "2005", "6" ] ] }, "page" : "e176", "title" : "Inhibition of mutation and combating the evolution of antibiotic resistance.", "type" : "article-journal", "volume" : "3" }, "uris" : [ "http://www.mendeley.com/documents/?uuid=d7ab4828-a330-4716-bdca-d2fd3ae2857e" ] } ], "mendeley" : { "previouslyFormattedCitation" : "(Cirz and Romesberg 2007; Cirz et al. 2005)" }, "properties" : { "noteIndex" : 0 }, "schema" : "https://github.com/citation-style-language/schema/raw/master/csl-citation.json" }</w:instrText>
       </w:r>
       <w:r>
         <w:fldChar w:fldCharType="separate"/>
       </w:r>
       <w:r>
-        <w:t xml:space="preserve">Table </w:t>
-      </w:r>
-      <w:r>
-        <w:t>1</w:t>
+        <w:rPr>
+          <w:noProof/>
+        </w:rPr>
+        <w:t>(Cirz and Romesberg 2007; Cirz et al. 2005)</w:t>
       </w:r>
       <w:r>
         <w:fldChar w:fldCharType="end"/>
       </w:r>
       <w:r>
-        <w:t xml:space="preserve"> for a summary of strategies used in this study). This last finding supports empirical evidence that recombination is induced by stress (see references above), and that mutation is correlated with recombination and regulated by the same mechanisms </w:t>
+        <w:t xml:space="preserve"> and virulence factors </w:t>
       </w:r>
       <w:r>
         <w:fldChar w:fldCharType="begin" w:fldLock="1"/>
       </w:r>
       <w:r>
-        <w:instrText>ADDIN CSL_CITATION { "citationItems" : [ { "id" : "ITEM-1", "itemData" : { "DOI" : "10.1093/emboj/16.11.3303", "ISSN" : "0261-4189", "PMID" : "9214645", "abstract" : "Stationary-phase mutation in microbes can produce selected ('adaptive') mutants preferentially. In one system, this occurs via a distinct, recombination-dependent mechanism. Two points of controversy have surrounded these adaptive reversions of an Escherichia coli lac mutation. First, are the mutations directed preferentially to the selected gene in a Lamarckian manner? Second, is the adaptive mutation mechanism specific to the F plasmid replicon carrying lac? We report that lac adaptive mutations are associated with hypermutation in unselected genes, in all replicons in the cell. The associated mutations have a similar sequence spectrum to the adaptive reversions. Thus, the adaptive mutagenesis mechanism is not directed to the lac genes, in a Lamarckian manner, nor to the F' replicon carrying lac. Hypermutation was not found in non-revertants exposed to selection. Therefore, the genome-wide hypermutation underlying adaptive mutation occurs in a differentiated subpopulation. The existence of mutable subpopulations in non-growing cells is important in bacterial evolution and could be relevant to the somatic mutations that give rise to cancers in multicellular organisms.", "author" : [ { "dropping-particle" : "", "family" : "Torkelson", "given" : "Joel", "non-dropping-particle" : "", "parse-names" : false, "suffix" : "" }, { "dropping-particle" : "", "family" : "Harris", "given" : "R S", "non-dropping-particle" : "", "parse-names" : false, "suffix" : "" }, { "dropping-particle" : "", "family" : "Lombardo", "given" : "Mary-Jane", "non-dropping-particle" : "", "parse-names" : false, "suffix" : "" }, { "dropping-particle" : "", "family" : "Nagendran", "given" : "J", "non-dropping-particle" : "", "parse-names" : false, "suffix" : "" }, { "dropping-particle" : "", "family" : "Thulin", "given" : "Carl", "non-dropping-particle" : "", "parse-names" : false, "suffix" : "" }, { "dropping-particle" : "", "family" : "Rosenberg", "given" : "Susan M.", "non-dropping-particle" : "", "parse-names" : false, "suffix" : "" } ], "container-title" : "The EMBO journal", "id" : "ITEM-1", "issue" : "11", "issued" : { "date-parts" : [ [ "1997", "6", "2" ] ] }, "note" : "SM Rosenberg (1997):\nThis paper puts to rest the two most contentious issues in the field of adaptive mutation and includes the discovery of two more important points. First, the data demonstrate that the recombination-dependent adaptive mutation mechanism can occur in genes other than the selected gene (also shown by [Foster 1997]). Thus these adaptive mutations are not directed, \u00e1\u00a0la\u00a0Lamarck. Second, the mutagenesis is not sex plasmid specific, as many had contended it would be. All replicons in the cell including the bacterial chromosome experience the mutagenesis. The most widely cited reason for discounting the general applicability of results from this mutation assay system was the worry that these mutations were sex plasmid specific. Third, a small hypermutable subpopulation of the stressed cells is shown to give rise to the stationary-phase mutants. Fourth, the chromosome is shown to have hot and cold places for the stationary-phase mutations, perhaps explaining the few cold sites described previously, and in other systems (discussed in main text).", "page" : "3303-11", "title" : "Genome-wide hypermutation in a subpopulation of stationary-phase cells underlies recombination-dependent adaptive mutation.", "type" : "article-journal", "volume" : "16" }, "uris" : [ "http://www.mendeley.com/documents/?uuid=db8e2be9-5601-4b29-a779-5535333bc969" ] }, { "id" : "ITEM-2", "itemData" : { "DOI" : "10.1007/BF02942664", "ISSN" : "0250-5991", "author" : [ { "dropping-particle" : "V.", "family" : "Velkov", "given" : "Vassili", "non-dropping-particle" : "", "parse-names" : false, "suffix" : "" } ], "container-title" : "Journal of Biosciences", "id" : "ITEM-2", "issue" : "4", "issued" : { "date-parts" : [ [ "1999", "12" ] ] }, "page" : "529-559", "title" : "How environmental factors regulate mutagenesis and gene transfer in microorganisms", "type" : "article-journal", "volume" : "24" }, "uris" : [ "http://www.mendeley.com/documents/?uuid=9fcd9466-999d-43b2-8ea2-aaef590bb384" ] }, { "id" : "ITEM-3", "itemData" : { "ISSN" : "0016-6731", "PMID" : "10747042", "abstract" : "Adaptive (or stationary-phase) mutation is a group of phenomena in which mutations appear to occur more often when selected than when not. They may represent cellular responses to the environment in which the genome is altered to allow survival. The best-characterized assay system and mechanism is reversion of a lac allele on an F' sex plasmid in Escherichia coli, in which the stationary-phase mutability requires homologous recombination functions. A key issue has concerned whether the recombination-dependent mutation mechanism is F' specific or is general. Hypermutation of chromosomal genes occurs in association with adaptive Lac(+) mutation. Here we present evidence that the chromosomal hypermutation is promoted by recombination. Hyperrecombinagenic recD cells show elevated chromosomal hypermutation. Further, recG mutation, which promotes accumulation of recombination intermediates proposed to prime replication and mutation, also stimulates chromosomal hypermutation. The coincident mutations at lac (on the F') and chromosomal genes behave as independent events, whereas coincident mutations at lac and other F-linked sites do not. This implies that transient covalent linkage of F' and chromosomal DNA (Hfr formation) does not underlie chromosomal mutation. The data suggest that recombinational stationary-phase mutation occurs in the bacterial chromosome and thus can be a general strategy for programmed genetic change.", "author" : [ { "dropping-particle" : "", "family" : "Bull", "given" : "Harold J.", "non-dropping-particle" : "", "parse-names" : false, "suffix" : "" }, { "dropping-particle" : "", "family" : "McKenzie", "given" : "Gregory J.", "non-dropping-particle" : "", "parse-names" : false, "suffix" : "" }, { "dropping-particle" : "", "family" : "Hastings", "given" : "P. J.", "non-dropping-particle" : "", "parse-names" : false, "suffix" : "" }, { "dropping-particle" : "", "family" : "Rosenberg", "given" : "Susan M.", "non-dropping-particle" : "", "parse-names" : false, "suffix" : "" } ], "container-title" : "Genetics", "id" : "ITEM-3", "issue" : "4", "issued" : { "date-parts" : [ [ "2000", "4" ] ] }, "page" : "1427-37", "title" : "Evidence that stationary-phase hypermutation in the Escherichia coli chromosome is promoted by recombination.", "type" : "article-journal", "volume" : "154" }, "uris" : [ "http://www.mendeley.com/documents/?uuid=ed5520ad-6713-458f-803c-866c6020715b" ] } ], "mendeley" : { "previouslyFormattedCitation" : "(Torkelson et al. 1997; Velkov 1999; Bull et al. 2000)" }, "properties" : { "noteIndex" : 0 }, "schema" : "https://github.com/citation-style-language/schema/raw/master/csl-citation.json" }</w:instrText>
+        <w:instrText>ADDIN CSL_CITATION { "citationItems" : [ { "id" : "ITEM-1", "itemData" : { "DOI" : "10.1111/j.1365-2958.2005.04584.x", "ISSN" : "0950-382X", "PMID" : "15819636", "abstract" : "Although mobile genetic elements have a crucial role in spreading pathogenicity-determining genes among bacterial populations, environmental and genetic factors involved in the horizontal transfer of these genes are largely unknown. Here we show that SaPIbov1, a Staphylococcus aureus pathogenicity island that belongs to the growing family of these elements that are found in many strains, is induced to excise and replicate after SOS induction of at least three different temperate phages, 80alpha, phi11 and phi147, and is then packaged into phage-like particles and transferred at high frequency. SOS induction by commonly used fluoroquinolone antibiotics, such as ciprofloxacin, also results in replication and high-frequency transfer of this element, as well as of SaPI1, the prototypical island of S. aureus, suggesting that such antibiotics may have the unintended consequence of promoting the spread of bacterial virulence factors. Although the strains containing these prophages do not normally contain SaPIs, we have found that RF122-1, the original SaPIbov1-containing clinical isolate, contains a putative second pathogenicity island that is replicated after SOS induction, by antibiotic treatment, of the prophage(s) present in the strain. Although SaPIbov1 is not induced to replicate after SOS induction in this strain, it is transferred by the antibiotic-activated phages. We conclude that SOS induction by therapeutic agents can promote the spread of staphylococcal virulence genes.", "author" : [ { "dropping-particle" : "", "family" : "Ubeda", "given" : "Carles", "non-dropping-particle" : "", "parse-names" : false, "suffix" : "" }, { "dropping-particle" : "", "family" : "Maiques", "given" : "Elisa", "non-dropping-particle" : "", "parse-names" : false, "suffix" : "" }, { "dropping-particle" : "", "family" : "Knecht", "given" : "Erwin", "non-dropping-particle" : "", "parse-names" : false, "suffix" : "" }, { "dropping-particle" : "", "family" : "Lasa", "given" : "I\u00f1igo", "non-dropping-particle" : "", "parse-names" : false, "suffix" : "" }, { "dropping-particle" : "", "family" : "Novick", "given" : "Richard P", "non-dropping-particle" : "", "parse-names" : false, "suffix" : "" }, { "dropping-particle" : "", "family" : "Penad\u00e9s", "given" : "Jos\u00e9 R", "non-dropping-particle" : "", "parse-names" : false, "suffix" : "" } ], "container-title" : "Molecular microbiology", "id" : "ITEM-1", "issue" : "3", "issued" : { "date-parts" : [ [ "2005", "5" ] ] }, "page" : "836-44", "title" : "Antibiotic-induced SOS response promotes horizontal dissemination of pathogenicity island-encoded virulence factors in staphylococci.", "type" : "article-journal", "volume" : "56" }, "uris" : [ "http://www.mendeley.com/documents/?uuid=87e42490-6437-42c7-b129-c735d133b8b0" ] } ], "mendeley" : { "previouslyFormattedCitation" : "(Ubeda et al. 2005)" }, "properties" : { "noteIndex" : 0 }, "schema" : "https://github.com/citation-style-language/schema/raw/master/csl-citation.json" }</w:instrText>
       </w:r>
       <w:r>
         <w:fldChar w:fldCharType="separate"/>
@@ -5968,175 +6210,148 @@
         <w:rPr>
           <w:noProof/>
         </w:rPr>
-        <w:t>(Torkelson et al. 1997; Velkov 1999; Bull et al. 2000)</w:t>
+        <w:t>(Ubeda et al. 2005)</w:t>
       </w:r>
       <w:r>
         <w:fldChar w:fldCharType="end"/>
       </w:r>
       <w:r>
+        <w:t xml:space="preserve"> via stress-induced mechanisms, and </w:t>
+      </w:r>
+      <w:r>
+        <w:t xml:space="preserve">both stress-induced mutation and recombination have </w:t>
+      </w:r>
+      <w:r>
+        <w:t>implication</w:t>
+      </w:r>
+      <w:r>
+        <w:t>s</w:t>
+      </w:r>
+      <w:r>
+        <w:t xml:space="preserve"> for </w:t>
+      </w:r>
+      <w:r>
+        <w:t>d</w:t>
+      </w:r>
+      <w:r>
+        <w:t>esign</w:t>
+      </w:r>
+      <w:r>
+        <w:t>ing</w:t>
+      </w:r>
+      <w:r>
+        <w:t xml:space="preserve"> antibiotic treatment </w:t>
+      </w:r>
+      <w:r>
+        <w:t>policies</w:t>
+      </w:r>
+      <w:r>
+        <w:t xml:space="preserve"> </w:t>
+      </w:r>
+      <w:r>
+        <w:fldChar w:fldCharType="begin" w:fldLock="1"/>
+      </w:r>
+      <w:r>
+        <w:instrText>ADDIN CSL_CITATION { "citationItems" : [ { "id" : "ITEM-1", "itemData" : { "DOI" : "10.1186/1741-7015-10-89", "ISSN" : "1741-7015", "PMID" : "22889082", "abstract" : "BACKGROUND: Antibiotic resistance in bacterial infections is a growing threat to public health. Recent evidence shows that when exposed to stressful conditions, some bacteria perform higher rates of horizontal gene transfer and mutation, and thus acquire antibiotic resistance more rapidly.\n\nMETHODS: We incorporate this new notion into a mathematical model for the emergence of antibiotic multi-resistance in a hospital setting.\n\nRESULTS: We show that when stress has a considerable effect on genetic variation, the emergence of antibiotic resistance is dramatically affected. A strategy in which patients receive a combination of antibiotics (combining) is expected to facilitate the emergence of multi-resistant bacteria when genetic variation is stress-induced. The preference between a strategy in which one of two effective drugs is assigned randomly to each patient (mixing), and a strategy where only one drug is administered for a specific period of time (cycling) is determined by the resistance acquisition mechanisms. We discuss several features of the mechanisms by which stress affects variation and predict the conditions for success of different antibiotic treatment strategies.\n\nCONCLUSIONS: These findings should encourage research on the mechanisms of stress-induced genetic variation and establish the importance of incorporating data about these mechanisms when considering antibiotic treatment strategies.", "author" : [ { "dropping-particle" : "", "family" : "Obolski", "given" : "Uri", "non-dropping-particle" : "", "parse-names" : false, "suffix" : "" }, { "dropping-particle" : "", "family" : "Hadany", "given" : "Lilach", "non-dropping-particle" : "", "parse-names" : false, "suffix" : "" } ], "container-title" : "BMC Medicine", "id" : "ITEM-1", "issue" : "89", "issued" : { "date-parts" : [ [ "2012", "1" ] ] }, "page" : "1-30", "title" : "Implications of stress-induced genetic variation for minimizing multidrug resistance in bacteria", "type" : "article-journal", "volume" : "10" }, "uris" : [ "http://www.mendeley.com/documents/?uuid=b59ce364-a268-442e-9b59-be05dfc871df" ] } ], "mendeley" : { "previouslyFormattedCitation" : "(Obolski and Hadany 2012)" }, "properties" : { "noteIndex" : 0 }, "schema" : "https://github.com/citation-style-language/schema/raw/master/csl-citation.json" }</w:instrText>
+      </w:r>
+      <w:r>
+        <w:fldChar w:fldCharType="separate"/>
+      </w:r>
+      <w:r>
+        <w:rPr>
+          <w:noProof/>
+        </w:rPr>
+        <w:t>(Obolski and Hadany 2012)</w:t>
+      </w:r>
+      <w:r>
+        <w:fldChar w:fldCharType="end"/>
+      </w:r>
+      <w:r>
+        <w:t xml:space="preserve">, </w:t>
+      </w:r>
+      <w:r>
+        <w:t xml:space="preserve">pesticide application </w:t>
+      </w:r>
+      <w:r>
+        <w:fldChar w:fldCharType="begin" w:fldLock="1"/>
+      </w:r>
+      <w:r>
+        <w:instrText>ADDIN CSL_CITATION { "citationItems" : [ { "id" : "ITEM-1", "itemData" : { "DOI" : "10.1002/ps.2071", "ISSN" : "1526-4998", "PMID" : "21308950", "abstract" : "At very low pesticide rates, a certain low proportion of pests may receive a sublethal dose, are highly stressed by the pesticide and yet survive. Stress is a general enhancer of mutation rates. Thus, the survivors are likely to have more than normal mutations, which might include mutations leading to pesticide resistance, both for multifactorial (polygenic, gene amplification, sequential allelic mutations) and for major gene resistance. Management strategies should consider how to eliminate the subpopulation of pests with the high mutation rates, but the best strategy is probably to avoid too low application rates of pesticides from the outset.", "author" : [ { "dropping-particle" : "", "family" : "Gressel", "given" : "Jonathan", "non-dropping-particle" : "", "parse-names" : false, "suffix" : "" } ], "container-title" : "Pest management science", "id" : "ITEM-1", "issue" : "3", "issued" : { "date-parts" : [ [ "2011", "3", "14" ] ] }, "page" : "253-7", "title" : "Low pesticide rates may hasten the evolution of resistance by increasing mutation frequencies.", "type" : "article-journal", "volume" : "67" }, "uris" : [ "http://www.mendeley.com/documents/?uuid=a5ea1d8f-9cf3-478b-a757-d4849caf464e" ] } ], "mendeley" : { "previouslyFormattedCitation" : "(Gressel 2011)" }, "properties" : { "noteIndex" : 0 }, "schema" : "https://github.com/citation-style-language/schema/raw/master/csl-citation.json" }</w:instrText>
+      </w:r>
+      <w:r>
+        <w:fldChar w:fldCharType="separate"/>
+      </w:r>
+      <w:r>
+        <w:rPr>
+          <w:noProof/>
+        </w:rPr>
+        <w:t>(Gressel 2011)</w:t>
+      </w:r>
+      <w:r>
+        <w:fldChar w:fldCharType="end"/>
+      </w:r>
+      <w:r>
+        <w:t>,</w:t>
+      </w:r>
+      <w:r>
+        <w:t xml:space="preserve"> and industrial fermentation processes </w:t>
+      </w:r>
+      <w:r>
+        <w:fldChar w:fldCharType="begin" w:fldLock="1"/>
+      </w:r>
+      <w:r>
+        <w:instrText>ADDIN CSL_CITATION { "citationItems" : [ { "id" : "ITEM-1", "itemData" : { "DOI" : "10.1128/AEM.02595-09", "ISSN" : "1098-5336", "PMID" : "20038685", "abstract" : "Reliability of microbial (starter) strains in terms of quality, functional properties, growth performance, and robustness is essential for industrial applications. In an industrial fermentation process, the bacterium should be able to successfully withstand various adverse conditions during processing, such as acid, osmotic, temperature, and oxidative stresses. Besides the evolved defense mechanisms, stress-induced mutations participate in adaptive evolution for survival under stress conditions. However, this may lead to accumulation of mutant strains, which may be accompanied by loss of desired functional properties. Defining the effects of specific fermentation or processing conditions on the mutation frequency is an important step toward preventing loss of genome integrity and maintaining the productivity of industrial strains. Therefore, a set of Lactobacillus plantarum mutator reporter strains suitable for qualitative and quantitative analysis of low-frequency mutation events was developed. The mutation reporter system constructed was validated by using chemical mutagenesis (N-methyl-N'-nitro-N-nitrosoguanidine) and by controlled expression of endogenous candidate mutator genes (e.g., a truncated derivative of the L. plantarum hexA gene). Growth at different temperatures, under low-pH conditions, at high salt concentrations, or under starvation conditions did not have a significant effect on the mutation frequency. However, incubation with sublethal levels of hydrogen peroxide resulted in a 100-fold increase in the mutation frequency compared to the background mutation frequency. Importantly, when cells of L. plantarum were adapted to 42 degrees C prior to treatment with sublethal levels of hydrogen peroxide, there was a 10-fold increase in survival after peroxide treatment, and there was a concomitant 50-fold decrease in the mutation frequency. These results show that specific environmental conditions encountered by bacteria may significantly influence the genetic stability of strains, while protection against mutagenic conditions may be obtained by pretreatment of cultures with other, nonmutagenic stress conditions.", "author" : [ { "dropping-particle" : "", "family" : "Machielsen", "given" : "Ronnie", "non-dropping-particle" : "", "parse-names" : false, "suffix" : "" }, { "dropping-particle" : "", "family" : "Alen-Boerrigter", "given" : "Ingrid J.", "non-dropping-particle" : "van", "parse-names" : false, "suffix" : "" }, { "dropping-particle" : "", "family" : "Koole", "given" : "Lucy A.", "non-dropping-particle" : "", "parse-names" : false, "suffix" : "" }, { "dropping-particle" : "", "family" : "Bongers", "given" : "Roger S.", "non-dropping-particle" : "", "parse-names" : false, "suffix" : "" }, { "dropping-particle" : "", "family" : "Kleerebezem", "given" : "Michiel", "non-dropping-particle" : "", "parse-names" : false, "suffix" : "" }, { "dropping-particle" : "", "family" : "Hylckama Vlieg", "given" : "Johan E. T.", "non-dropping-particle" : "Van", "parse-names" : false, "suffix" : "" } ], "container-title" : "Applied and environmental microbiology", "id" : "ITEM-1", "issue" : "5", "issued" : { "date-parts" : [ [ "2010", "3" ] ] }, "note" : "        From Duplicate 1 (                   Indigenous and environmental modulation of frequencies of mutation in Lactobacillus plantarum.                 - Machielsen, Ronnie; van Alen-Boerrigter, Ingrid J.; Koole, Lucy A.; Bongers, Roger S.; Kleerebezem, Michiel; Van Hylckama Vlieg, Johan E. T. )\n                \n        From Duplicate 1 (                           Indigenous and environmental modulation of frequencies of mutation in Lactobacillus plantarum.                         - Machielsen, Ronnie; van Alen-Boerrigter, Ingrid J; Koole, Lucy A; Bongers, Roger S; Kleerebezem, Michiel; Van Hylckama Vlieg, Johan E T )\n                \n-cross-protection (11) not only is re- flected by survival rates but also extends to the capacity of cells to prevent or counteract DNA damage, including increases in the mutation frequency due to environmental conditions.\n-Stress-induced mutations can participate in adaptive evolu-tion for survival under stress conditions encountered in indus- trial processes, and accumulation of such mutations can con- tribute to instability of desired functional properties of the microbial strains used.\n-\n        \n        From Duplicate 2 (                           Indigenous and environmental modulation of frequencies of mutation in Lactobacillus plantarum.                         - Machielsen, Ronnie; van Alen-Boerrigter, Ingrid J; Koole, Lucy A; Bongers, Roger S; Kleerebezem, Michiel; Van Hylckama Vlieg, Johan E T )\n                \n        \n        \n        \n        \n      ", "page" : "1587-95", "title" : "Indigenous and environmental modulation of frequencies of mutation in Lactobacillus plantarum.", "type" : "article-journal", "volume" : "76" }, "uris" : [ "http://www.mendeley.com/documents/?uuid=5db16d6a-0796-4657-98cc-2fac93e899c4" ] } ], "mendeley" : { "previouslyFormattedCitation" : "(Machielsen et al. 2010)" }, "properties" : { "noteIndex" : 0 }, "schema" : "https://github.com/citation-style-language/schema/raw/master/csl-citation.json" }</w:instrText>
+      </w:r>
+      <w:r>
+        <w:fldChar w:fldCharType="separate"/>
+      </w:r>
+      <w:r>
+        <w:rPr>
+          <w:noProof/>
+        </w:rPr>
+        <w:t>(Machielsen et al. 2010)</w:t>
+      </w:r>
+      <w:r>
+        <w:fldChar w:fldCharType="end"/>
+      </w:r>
+      <w:r>
+        <w:t xml:space="preserve">. Similarly, chemotherapy and radiation are predicted to induce </w:t>
+      </w:r>
+      <w:r>
+        <w:t xml:space="preserve">mutagenesis </w:t>
+      </w:r>
+      <w:r>
+        <w:t>in cancer cells, thereby promoting the acquisition of drug-resistance, cancer progression</w:t>
+      </w:r>
+      <w:r>
+        <w:t>,</w:t>
+      </w:r>
+      <w:r>
+        <w:t xml:space="preserve"> and metastasis </w:t>
+      </w:r>
+      <w:r>
+        <w:fldChar w:fldCharType="begin" w:fldLock="1"/>
+      </w:r>
+      <w:r>
+        <w:instrText>ADDIN CSL_CITATION { "citationItems" : [ { "id" : "ITEM-1", "itemData" : { "DOI" : "10.1038/nrc2344", "ISSN" : "1474-1768", "PMID" : "18273037", "abstract" : "Areas of hypoxic tumour tissue are known to be resistant to treatment and are associated with a poor clinical prognosis. There are several reasons why this might be, including the capacity of hypoxia to drive genomic instability and alter DNA damage repair pathways. Significantly, current models fail to distinguish between the complexities of the hypoxic microenvironment and the biological effects of acute hypoxia exposures versus longer-term, chronic hypoxia exposures on the transcription and translation of proteins involved in genetic stability and cell survival. Acute and chronic hypoxia might lead to different biology within the tumour and this might have a direct effect on the design of new therapies for the treatment of hypoxic tumours.", "author" : [ { "dropping-particle" : "", "family" : "Bristow", "given" : "Robert G.", "non-dropping-particle" : "", "parse-names" : false, "suffix" : "" }, { "dropping-particle" : "", "family" : "Hill", "given" : "Richard P.", "non-dropping-particle" : "", "parse-names" : false, "suffix" : "" } ], "container-title" : "Nature reviews. Cancer", "id" : "ITEM-1", "issue" : "3", "issued" : { "date-parts" : [ [ "2008", "3" ] ] }, "page" : "180-92", "shortTitle" : "Nat Rev Cancer", "title" : "Hypoxia and metabolism: Hypoxia, DNA repair and genetic instability.", "type" : "article-journal", "volume" : "8" }, "uris" : [ "http://www.mendeley.com/documents/?uuid=6153a5f2-da8b-42a7-acc6-65713582b4cc" ] }, { "id" : "ITEM-2", "itemData" : { "DOI" : "10.1016/j.tig.2012.01.003", "ISSN" : "0168-9525", "PMID" : "22342180", "abstract" : "Human tumors result from an evolutionary process operating on somatic cells within tissues, whereby natural selection operates on the phenotypic variability generated by the accumulation of genetic, genomic and epigenetic alterations. This somatic evolution leads to adaptations such as increased proliferative, angiogenic, and invasive phenotypes. In this review we outline how cancer genomes are beginning to be investigated from an evolutionary perspective. We describe recent progress in the cataloging of somatic genetic and genomic alterations, and investigate the contributions of germline as well as epigenetic factors to cancer genome evolution. Finally, we outline the challenges facing researchers who investigate the processes driving the evolution of the cancer genome.", "author" : [ { "dropping-particle" : "", "family" : "Podlaha", "given" : "Ondrej", "non-dropping-particle" : "", "parse-names" : false, "suffix" : "" }, { "dropping-particle" : "", "family" : "Riester", "given" : "Markus", "non-dropping-particle" : "", "parse-names" : false, "suffix" : "" }, { "dropping-particle" : "", "family" : "De", "given" : "Subhajyoti", "non-dropping-particle" : "", "parse-names" : false, "suffix" : "" }, { "dropping-particle" : "", "family" : "Michor", "given" : "Franziska", "non-dropping-particle" : "", "parse-names" : false, "suffix" : "" } ], "container-title" : "Trends in genetics", "id" : "ITEM-2", "issue" : "4", "issued" : { "date-parts" : [ [ "2012", "2", "16" ] ] }, "note" : "        From Duplicate 1 (                   Evolution of the cancer genome.                 - Podlaha, Ondrej; Riester, Markus; De, Subhajyoti; Michor, Franziska )\n                \n        From Duplicate 2 (                           Evolution of the cancer genome.                         - Podlaha, Ondrej; Riester, Markus; De, Subhajyoti; Michor, Franziska )\n                \n        \n        \n        \n        \n        From Duplicate 2 (                   Evolution of the cancer genome.                 - Podlaha, Ondrej; Riester, Markus; De, Subhajyoti; Michor, Franziska )\n                \n        From Duplicate 1 (                           Evolution of the cancer genome.                         - Podlaha, Ondrej; Riester, Markus; De, Subhajyoti; Michor, Franziska )\n                \n        From Duplicate 1 (                           Evolution of the cancer genome.                         - Podlaha, Ondrej; Riester, Markus; De, Subhajyoti; Michor, Franziska )\n                \n        From Duplicate 2 (                           Evolution of the cancer genome.                         - Podlaha, Ondrej; Riester, Markus; De, Subhajyoti; Michor, Franziska )\n                \n        \n        \n        \n        \n        \n        \n        From Duplicate 2 (                           Evolution of the cancer genome.                         - Podlaha, Ondrej; Riester, Markus; De, Subhajyoti; Michor, Franziska )\n                \n        From Duplicate 2 (                           Evolution of the cancer genome.                         - Podlaha, Ondrej; Riester, Markus; De, Subhajyoti; Michor, Franziska )\n                \n        \n        \n        \n        \n        \n        \n      ", "page" : "155-163", "publisher" : "Elsevier Ltd", "title" : "Evolution of the cancer genome.", "type" : "article-journal", "volume" : "28" }, "uris" : [ "http://www.mendeley.com/documents/?uuid=c54d0b11-ee97-4686-98e9-ce180b723066" ] } ], "mendeley" : { "previouslyFormattedCitation" : "(Bristow and Hill 2008; Podlaha et al. 2012)" }, "properties" : { "noteIndex" : 0 }, "schema" : "https://github.com/citation-style-language/schema/raw/master/csl-citation.json" }</w:instrText>
+      </w:r>
+      <w:r>
+        <w:fldChar w:fldCharType="separate"/>
+      </w:r>
+      <w:r>
+        <w:rPr>
+          <w:noProof/>
+        </w:rPr>
+        <w:t>(Bristow and Hill 2008; Podlaha et al. 2012)</w:t>
+      </w:r>
+      <w:r>
+        <w:fldChar w:fldCharType="end"/>
+      </w:r>
+      <w:r>
         <w:t>.</w:t>
       </w:r>
-    </w:p>
-    <w:p>
-      <w:r>
-        <w:t>S</w:t>
-      </w:r>
-      <w:r>
-        <w:t xml:space="preserve">tress-induced mutation and recombination </w:t>
-      </w:r>
-      <w:r>
-        <w:t>have important implications to the ecology and evolution of pathogens and to epidemiology: p</w:t>
-      </w:r>
-      <w:r>
-        <w:t xml:space="preserve">athogens have been shown to acquire drug-resistance via stress-induced mechanisms </w:t>
-      </w:r>
-      <w:r>
-        <w:fldChar w:fldCharType="begin" w:fldLock="1"/>
-      </w:r>
-      <w:r>
-        <w:instrText>ADDIN CSL_CITATION { "citationItems" : [ { "id" : "ITEM-1", "itemData" : { "DOI" : "10.1080/10409230701597741", "ISSN" : "1040-9238", "PMID" : "17917871", "abstract" : "Mutation is the driving force behind many processes linked to human disease, including cancer, aging, and the evolution of drug resistance. Mutations have traditionally been considered the inevitable consequence of replicating large genomes with polymerases of finite fidelity. Observations over the past several decades, however, have led to a new perspective on the process of mutagenesis. It has become clear that, under some circumstances, mutagenesis is a regulated process that requires the induction of pro-mutagenic enzymes and that, at least in bacteria, this induction may facilitate evolution. Herein, we review what is known about induced mutagenesis in bacteria as well as evidence that it contributes to the evolution of antibiotic resistance. Finally, we discuss the possibility that components of induced mutation pathways might be targeted for inhibition as a novel therapeutic strategy to prevent the evolution of antibiotic resistance.", "author" : [ { "dropping-particle" : "", "family" : "Cirz", "given" : "Ryan T.", "non-dropping-particle" : "", "parse-names" : false, "suffix" : "" }, { "dropping-particle" : "", "family" : "Romesberg", "given" : "Floyd E.", "non-dropping-particle" : "", "parse-names" : false, "suffix" : "" } ], "container-title" : "Critical reviews in biochemistry and molecular biology", "id" : "ITEM-1", "issue" : "5", "issued" : { "date-parts" : [ [ "2007" ] ] }, "page" : "341-54", "title" : "Controlling mutation: intervening in evolution as a therapeutic strategy.", "type" : "article-journal", "volume" : "42" }, "uris" : [ "http://www.mendeley.com/documents/?uuid=39c629ad-ad0e-42b2-b298-d1f433c1322f" ] }, { "id" : "ITEM-2", "itemData" : { "DOI" : "10.1371/journal.pbio.0030176", "ISSN" : "1545-7885", "PMID" : "15869329", "abstract" : "The emergence of drug-resistant bacteria poses a serious threat to human health. In the case of several antibiotics, including those of the quinolone and rifamycin classes, bacteria rapidly acquire resistance through mutation of chromosomal genes during therapy. In this work, we show that preventing induction of the SOS response by interfering with the activity of the protease LexA renders pathogenic Escherichia coli unable to evolve resistance in vivo to ciprofloxacin or rifampicin, important quinolone and rifamycin antibiotics. We show in vitro that LexA cleavage is induced during RecBC-mediated repair of ciprofloxacin-mediated DNA damage and that this results in the derepression of the SOS-regulated polymerases Pol II, Pol IV and Pol V, which collaborate to induce resistance-conferring mutations. Our findings indicate that the inhibition of mutation could serve as a novel therapeutic strategy to combat the evolution of antibiotic resistance.", "author" : [ { "dropping-particle" : "", "family" : "Cirz", "given" : "Ryan T.", "non-dropping-particle" : "", "parse-names" : false, "suffix" : "" }, { "dropping-particle" : "", "family" : "Chin", "given" : "Jodie K.", "non-dropping-particle" : "", "parse-names" : false, "suffix" : "" }, { "dropping-particle" : "", "family" : "Andes", "given" : "David R.", "non-dropping-particle" : "", "parse-names" : false, "suffix" : "" }, { "dropping-particle" : "", "family" : "Cr\u00e9cy-Lagard", "given" : "Val\u00e9rie", "non-dropping-particle" : "de", "parse-names" : false, "suffix" : "" }, { "dropping-particle" : "", "family" : "Craig", "given" : "William A.", "non-dropping-particle" : "", "parse-names" : false, "suffix" : "" }, { "dropping-particle" : "", "family" : "Romesberg", "given" : "Floyd E.", "non-dropping-particle" : "", "parse-names" : false, "suffix" : "" } ], "container-title" : "PLoS biology", "id" : "ITEM-2", "issue" : "6", "issued" : { "date-parts" : [ [ "2005", "6" ] ] }, "page" : "e176", "title" : "Inhibition of mutation and combating the evolution of antibiotic resistance.", "type" : "article-journal", "volume" : "3" }, "uris" : [ "http://www.mendeley.com/documents/?uuid=d7ab4828-a330-4716-bdca-d2fd3ae2857e" ] } ], "mendeley" : { "previouslyFormattedCitation" : "(Cirz and Romesberg 2007; Cirz et al. 2005)" }, "properties" : { "noteIndex" : 0 }, "schema" : "https://github.com/citation-style-language/schema/raw/master/csl-citation.json" }</w:instrText>
-      </w:r>
-      <w:r>
-        <w:fldChar w:fldCharType="separate"/>
-      </w:r>
-      <w:r>
-        <w:rPr>
-          <w:noProof/>
-        </w:rPr>
-        <w:t>(Cirz and Romesberg 2007; Cirz et al. 2005)</w:t>
-      </w:r>
-      <w:r>
-        <w:fldChar w:fldCharType="end"/>
-      </w:r>
-      <w:r>
-        <w:t xml:space="preserve">, and </w:t>
-      </w:r>
-      <w:r>
-        <w:t xml:space="preserve">both stress-induced mutation and recombination have important </w:t>
-      </w:r>
-      <w:r>
-        <w:t>implication</w:t>
-      </w:r>
-      <w:r>
-        <w:t>s</w:t>
-      </w:r>
-      <w:r>
-        <w:t xml:space="preserve"> for the design of antibiotic treatment strategies </w:t>
-      </w:r>
-      <w:r>
-        <w:fldChar w:fldCharType="begin" w:fldLock="1"/>
-      </w:r>
-      <w:r>
-        <w:instrText>ADDIN CSL_CITATION { "citationItems" : [ { "id" : "ITEM-1", "itemData" : { "DOI" : "10.1186/1741-7015-10-89", "ISSN" : "1741-7015", "PMID" : "22889082", "abstract" : "BACKGROUND: Antibiotic resistance in bacterial infections is a growing threat to public health. Recent evidence shows that when exposed to stressful conditions, some bacteria perform higher rates of horizontal gene transfer and mutation, and thus acquire antibiotic resistance more rapidly.\n\nMETHODS: We incorporate this new notion into a mathematical model for the emergence of antibiotic multi-resistance in a hospital setting.\n\nRESULTS: We show that when stress has a considerable effect on genetic variation, the emergence of antibiotic resistance is dramatically affected. A strategy in which patients receive a combination of antibiotics (combining) is expected to facilitate the emergence of multi-resistant bacteria when genetic variation is stress-induced. The preference between a strategy in which one of two effective drugs is assigned randomly to each patient (mixing), and a strategy where only one drug is administered for a specific period of time (cycling) is determined by the resistance acquisition mechanisms. We discuss several features of the mechanisms by which stress affects variation and predict the conditions for success of different antibiotic treatment strategies.\n\nCONCLUSIONS: These findings should encourage research on the mechanisms of stress-induced genetic variation and establish the importance of incorporating data about these mechanisms when considering antibiotic treatment strategies.", "author" : [ { "dropping-particle" : "", "family" : "Obolski", "given" : "Uri", "non-dropping-particle" : "", "parse-names" : false, "suffix" : "" }, { "dropping-particle" : "", "family" : "Hadany", "given" : "Lilach", "non-dropping-particle" : "", "parse-names" : false, "suffix" : "" } ], "container-title" : "BMC Medicine", "id" : "ITEM-1", "issue" : "89", "issued" : { "date-parts" : [ [ "2012", "1" ] ] }, "page" : "1-30", "title" : "Implications of stress-induced genetic variation for minimizing multidrug resistance in bacteria", "type" : "article-journal", "volume" : "10" }, "uris" : [ "http://www.mendeley.com/documents/?uuid=ee885076-a0a9-4197-852b-6bce7cb04326" ] } ], "mendeley" : { "previouslyFormattedCitation" : "(Obolski and Hadany 2012)" }, "properties" : { "noteIndex" : 0 }, "schema" : "https://github.com/citation-style-language/schema/raw/master/csl-citation.json" }</w:instrText>
-      </w:r>
-      <w:r>
-        <w:fldChar w:fldCharType="separate"/>
-      </w:r>
-      <w:r>
-        <w:rPr>
-          <w:noProof/>
-        </w:rPr>
-        <w:t>(Obolski and Hadany 2012)</w:t>
-      </w:r>
-      <w:r>
-        <w:fldChar w:fldCharType="end"/>
-      </w:r>
-      <w:r>
-        <w:t xml:space="preserve"> and pesticide application </w:t>
-      </w:r>
-      <w:r>
-        <w:fldChar w:fldCharType="begin" w:fldLock="1"/>
-      </w:r>
-      <w:r>
-        <w:instrText>ADDIN CSL_CITATION { "citationItems" : [ { "id" : "ITEM-1", "itemData" : { "DOI" : "10.1002/ps.2071", "ISSN" : "1526-4998", "PMID" : "21308950", "abstract" : "At very low pesticide rates, a certain low proportion of pests may receive a sublethal dose, are highly stressed by the pesticide and yet survive. Stress is a general enhancer of mutation rates. Thus, the survivors are likely to have more than normal mutations, which might include mutations leading to pesticide resistance, both for multifactorial (polygenic, gene amplification, sequential allelic mutations) and for major gene resistance. Management strategies should consider how to eliminate the subpopulation of pests with the high mutation rates, but the best strategy is probably to avoid too low application rates of pesticides from the outset.", "author" : [ { "dropping-particle" : "", "family" : "Gressel", "given" : "Jonathan", "non-dropping-particle" : "", "parse-names" : false, "suffix" : "" } ], "container-title" : "Pest management science", "id" : "ITEM-1", "issue" : "3", "issued" : { "date-parts" : [ [ "2011", "3", "14" ] ] }, "page" : "253-7", "title" : "Low pesticide rates may hasten the evolution of resistance by increasing mutation frequencies.", "type" : "article-journal", "volume" : "67" }, "uris" : [ "http://www.mendeley.com/documents/?uuid=a5ea1d8f-9cf3-478b-a757-d4849caf464e" ] } ], "mendeley" : { "previouslyFormattedCitation" : "(Gressel 2011)" }, "properties" : { "noteIndex" : 0 }, "schema" : "https://github.com/citation-style-language/schema/raw/master/csl-citation.json" }</w:instrText>
-      </w:r>
-      <w:r>
-        <w:fldChar w:fldCharType="separate"/>
-      </w:r>
-      <w:r>
-        <w:rPr>
-          <w:noProof/>
-        </w:rPr>
-        <w:t>(Gressel 2011)</w:t>
-      </w:r>
-      <w:r>
-        <w:fldChar w:fldCharType="end"/>
-      </w:r>
-      <w:r>
-        <w:t xml:space="preserve">. </w:t>
-      </w:r>
-      <w:r>
-        <w:rPr>
-          <w:highlight w:val="red"/>
-        </w:rPr>
-        <w:t xml:space="preserve">Virulence </w:t>
-      </w:r>
-      <w:r>
-        <w:rPr>
-          <w:highlight w:val="red"/>
-        </w:rPr>
-        <w:fldChar w:fldCharType="begin" w:fldLock="1"/>
-      </w:r>
-      <w:r>
-        <w:rPr>
-          <w:highlight w:val="red"/>
-        </w:rPr>
-        <w:instrText>ADDIN CSL_CITATION { "citationItems" : [ { "id" : "ITEM-1", "itemData" : { "DOI" : "10.1111/j.1365-2958.2005.04584.x", "ISSN" : "0950-382X", "PMID" : "15819636", "abstract" : "Although mobile genetic elements have a crucial role in spreading pathogenicity-determining genes among bacterial populations, environmental and genetic factors involved in the horizontal transfer of these genes are largely unknown. Here we show that SaPIbov1, a Staphylococcus aureus pathogenicity island that belongs to the growing family of these elements that are found in many strains, is induced to excise and replicate after SOS induction of at least three different temperate phages, 80alpha, phi11 and phi147, and is then packaged into phage-like particles and transferred at high frequency. SOS induction by commonly used fluoroquinolone antibiotics, such as ciprofloxacin, also results in replication and high-frequency transfer of this element, as well as of SaPI1, the prototypical island of S. aureus, suggesting that such antibiotics may have the unintended consequence of promoting the spread of bacterial virulence factors. Although the strains containing these prophages do not normally contain SaPIs, we have found that RF122-1, the original SaPIbov1-containing clinical isolate, contains a putative second pathogenicity island that is replicated after SOS induction, by antibiotic treatment, of the prophage(s) present in the strain. Although SaPIbov1 is not induced to replicate after SOS induction in this strain, it is transferred by the antibiotic-activated phages. We conclude that SOS induction by therapeutic agents can promote the spread of staphylococcal virulence genes.", "author" : [ { "dropping-particle" : "", "family" : "Ubeda", "given" : "Carles", "non-dropping-particle" : "", "parse-names" : false, "suffix" : "" }, { "dropping-particle" : "", "family" : "Maiques", "given" : "Elisa", "non-dropping-particle" : "", "parse-names" : false, "suffix" : "" }, { "dropping-particle" : "", "family" : "Knecht", "given" : "Erwin", "non-dropping-particle" : "", "parse-names" : false, "suffix" : "" }, { "dropping-particle" : "", "family" : "Lasa", "given" : "I\u00f1igo", "non-dropping-particle" : "", "parse-names" : false, "suffix" : "" }, { "dropping-particle" : "", "family" : "Novick", "given" : "Richard P", "non-dropping-particle" : "", "parse-names" : false, "suffix" : "" }, { "dropping-particle" : "", "family" : "Penad\u00e9s", "given" : "Jos\u00e9 R", "non-dropping-particle" : "", "parse-names" : false, "suffix" : "" } ], "container-title" : "Molecular microbiology", "id" : "ITEM-1", "issue" : "3", "issued" : { "date-parts" : [ [ "2005", "5" ] ] }, "page" : "836-44", "title" : "Antibiotic-induced SOS response promotes horizontal dissemination of pathogenicity island-encoded virulence factors in staphylococci.", "type" : "article-journal", "volume" : "56" }, "uris" : [ "http://www.mendeley.com/documents/?uuid=87e42490-6437-42c7-b129-c735d133b8b0" ] } ], "mendeley" : { "previouslyFormattedCitation" : "(Ubeda et al. 2005)" }, "properties" : { "noteIndex" : 0 }, "schema" : "https://github.com/citation-style-language/schema/raw/master/csl-citation.json" }</w:instrText>
-      </w:r>
-      <w:r>
-        <w:rPr>
-          <w:highlight w:val="red"/>
-        </w:rPr>
-        <w:fldChar w:fldCharType="separate"/>
-      </w:r>
-      <w:r>
-        <w:rPr>
-          <w:noProof/>
-          <w:highlight w:val="red"/>
-        </w:rPr>
-        <w:t>(Ubeda et al. 2005)</w:t>
-      </w:r>
-      <w:r>
-        <w:rPr>
-          <w:highlight w:val="red"/>
-        </w:rPr>
-        <w:fldChar w:fldCharType="end"/>
-      </w:r>
-      <w:r>
-        <w:rPr>
-          <w:highlight w:val="red"/>
-        </w:rPr>
-        <w:t>?</w:t>
-      </w:r>
-      <w:r>
-        <w:t xml:space="preserve"> Similarly, chemotherapy and radiation are predicted to induce </w:t>
-      </w:r>
-      <w:r>
-        <w:t xml:space="preserve">mutagenesis </w:t>
-      </w:r>
-      <w:r>
-        <w:t xml:space="preserve">in cancer cells, thereby promoting the acquisition of drug-resistance, cancer progression and metastasis </w:t>
-      </w:r>
-      <w:r>
-        <w:fldChar w:fldCharType="begin" w:fldLock="1"/>
-      </w:r>
-      <w:r>
-        <w:instrText>ADDIN CSL_CITATION { "citationItems" : [ { "id" : "ITEM-1", "itemData" : { "DOI" : "10.1016/j.tig.2012.01.003", "ISSN" : "0168-9525", "PMID" : "22342180", "abstract" : "Human tumors result from an evolutionary process operating on somatic cells within tissues, whereby natural selection operates on the phenotypic variability generated by the accumulation of genetic, genomic and epigenetic alterations. This somatic evolution leads to adaptations such as increased proliferative, angiogenic, and invasive phenotypes. In this review we outline how cancer genomes are beginning to be investigated from an evolutionary perspective. We describe recent progress in the cataloging of somatic genetic and genomic alterations, and investigate the contributions of germline as well as epigenetic factors to cancer genome evolution. Finally, we outline the challenges facing researchers who investigate the processes driving the evolution of the cancer genome.", "author" : [ { "dropping-particle" : "", "family" : "Podlaha", "given" : "Ondrej", "non-dropping-particle" : "", "parse-names" : false, "suffix" : "" }, { "dropping-particle" : "", "family" : "Riester", "given" : "Markus", "non-dropping-particle" : "", "parse-names" : false, "suffix" : "" }, { "dropping-particle" : "", "family" : "De", "given" : "Subhajyoti", "non-dropping-particle" : "", "parse-names" : false, "suffix" : "" }, { "dropping-particle" : "", "family" : "Michor", "given" : "Franziska", "non-dropping-particle" : "", "parse-names" : false, "suffix" : "" } ], "container-title" : "Trends in genetics", "id" : "ITEM-1", "issue" : "4", "issued" : { "date-parts" : [ [ "2012", "2", "16" ] ] }, "note" : "        From Duplicate 1 (                   Evolution of the cancer genome.                 - Podlaha, Ondrej; Riester, Markus; De, Subhajyoti; Michor, Franziska )\n                \n        From Duplicate 2 (                           Evolution of the cancer genome.                         - Podlaha, Ondrej; Riester, Markus; De, Subhajyoti; Michor, Franziska )\n                \n        \n        \n        \n        \n        From Duplicate 2 (                   Evolution of the cancer genome.                 - Podlaha, Ondrej; Riester, Markus; De, Subhajyoti; Michor, Franziska )\n                \n        From Duplicate 1 (                           Evolution of the cancer genome.                         - Podlaha, Ondrej; Riester, Markus; De, Subhajyoti; Michor, Franziska )\n                \n        From Duplicate 1 (                           Evolution of the cancer genome.                         - Podlaha, Ondrej; Riester, Markus; De, Subhajyoti; Michor, Franziska )\n                \n        From Duplicate 2 (                           Evolution of the cancer genome.                         - Podlaha, Ondrej; Riester, Markus; De, Subhajyoti; Michor, Franziska )\n                \n        \n        \n        \n        \n        \n        \n        From Duplicate 2 (                           Evolution of the cancer genome.                         - Podlaha, Ondrej; Riester, Markus; De, Subhajyoti; Michor, Franziska )\n                \n        From Duplicate 2 (                           Evolution of the cancer genome.                         - Podlaha, Ondrej; Riester, Markus; De, Subhajyoti; Michor, Franziska )\n                \n        \n        \n        \n        \n        \n        \n      ", "page" : "155-163", "publisher" : "Elsevier Ltd", "title" : "Evolution of the cancer genome.", "type" : "article-journal", "volume" : "28" }, "uris" : [ "http://www.mendeley.com/documents/?uuid=c54d0b11-ee97-4686-98e9-ce180b723066" ] } ], "mendeley" : { "previouslyFormattedCitation" : "(Podlaha et al. 2012)" }, "properties" : { "noteIndex" : 0 }, "schema" : "https://github.com/citation-style-language/schema/raw/master/csl-citation.json" }</w:instrText>
-      </w:r>
-      <w:r>
-        <w:fldChar w:fldCharType="separate"/>
-      </w:r>
-      <w:r>
-        <w:rPr>
-          <w:noProof/>
-        </w:rPr>
-        <w:t>(Podlaha et al. 2012)</w:t>
-      </w:r>
-      <w:r>
-        <w:fldChar w:fldCharType="end"/>
-      </w:r>
-      <w:r>
-        <w:t xml:space="preserve">. </w:t>
+      <w:r>
+        <w:t xml:space="preserve"> </w:t>
       </w:r>
     </w:p>
     <w:p/>
@@ -8792,7 +9007,6 @@
         <w:divId w:val="1620528373"/>
       </w:pPr>
       <w:r>
-        <w:lastRenderedPageBreak/>
         <w:t>Supporting material</w:t>
       </w:r>
     </w:p>
@@ -8868,14 +9082,27 @@
       <w:r>
         <w:t>S</w:t>
       </w:r>
-      <w:fldSimple w:instr=" SEQ Figure \* ARABIC ">
-        <w:r>
-          <w:rPr>
-            <w:noProof/>
-          </w:rPr>
-          <w:t>8</w:t>
-        </w:r>
-      </w:fldSimple>
+      <w:r>
+        <w:fldChar w:fldCharType="begin"/>
+      </w:r>
+      <w:r>
+        <w:instrText xml:space="preserve"> SEQ Figure \* ARABIC </w:instrText>
+      </w:r>
+      <w:r>
+        <w:fldChar w:fldCharType="separate"/>
+      </w:r>
+      <w:r>
+        <w:rPr>
+          <w:noProof/>
+        </w:rPr>
+        <w:t>8</w:t>
+      </w:r>
+      <w:r>
+        <w:rPr>
+          <w:noProof/>
+        </w:rPr>
+        <w:fldChar w:fldCharType="end"/>
+      </w:r>
       <w:r>
         <w:t xml:space="preserve"> - </w:t>
       </w:r>
@@ -8898,7 +9125,6 @@
         <w:rPr>
           <w:noProof/>
         </w:rPr>
-        <w:lastRenderedPageBreak/>
         <w:drawing>
           <wp:inline distT="0" distB="0" distL="0" distR="0" wp14:anchorId="002B75E0" wp14:editId="1E55C614">
             <wp:extent cx="5486400" cy="5486400"/>
@@ -9088,7 +9314,7 @@
           <w:rPr>
             <w:noProof/>
           </w:rPr>
-          <w:t>18</w:t>
+          <w:t>2</w:t>
         </w:r>
         <w:r>
           <w:rPr>
@@ -9123,7 +9349,7 @@
       <w:rPr>
         <w:noProof/>
       </w:rPr>
-      <w:t>17</w:t>
+      <w:t>3</w:t>
     </w:r>
     <w:r>
       <w:fldChar w:fldCharType="end"/>
@@ -11886,7 +12112,7 @@
 </file>
 
 <file path=customXml/itemProps1.xml><?xml version="1.0" encoding="utf-8"?>
-<ds:datastoreItem xmlns:ds="http://schemas.openxmlformats.org/officeDocument/2006/customXml" ds:itemID="{7DA43B9D-3B0A-47D5-8B24-881957701D9E}">
+<ds:datastoreItem xmlns:ds="http://schemas.openxmlformats.org/officeDocument/2006/customXml" ds:itemID="{CFBC05D4-17B1-4EC5-BB6F-B16BABF8AB3E}">
   <ds:schemaRefs>
     <ds:schemaRef ds:uri="http://schemas.openxmlformats.org/officeDocument/2006/bibliography"/>
   </ds:schemaRefs>

</xml_diff>

<commit_message>
added Rosenberg2012 and Shor2013
</commit_message>
<xml_diff>
--- a/simarba/manuscript/ms.docx
+++ b/simarba/manuscript/ms.docx
@@ -130,7 +130,7 @@
           <w:rFonts w:eastAsia="Times New Roman"/>
           <w:noProof/>
         </w:rPr>
-        <w:t>May 13, 2014</w:t>
+        <w:t>May 15, 2014</w:t>
       </w:r>
       <w:r>
         <w:rPr>
@@ -301,16 +301,18 @@
         <w:fldChar w:fldCharType="begin" w:fldLock="1"/>
       </w:r>
       <w:r>
-        <w:instrText>ADDIN CSL_CITATION { "citationItems" : [ { "id" : "ITEM-1", "itemData" : { "DOI" : "10.1080/10409230701648502", "ISSN" : "1040-9238", "PMID" : "17917874", "abstract" : "Our concept of a stable genome is evolving to one in which genomes are plastic and responsive to environmental changes. Growing evidence shows that a variety of environmental stresses induce genomic instability in bacteria, yeast, and human cancer cells, generating occasional fitter mutants and potentially accelerating adaptive evolution. The emerging molecular mechanisms of stress-induced mutagenesis vary but share telling common components that underscore two common themes. The first is the regulation of mutagenesis in time by cellular stress responses, which promote random mutations specifically when cells are poorly adapted to their environments, i.e., when they are stressed. A second theme is the possible restriction of random mutagenesis in genomic space, achieved via coupling of mutation-generating machinery to local events such as DNA-break repair or transcription. Such localization may minimize accumulation of deleterious mutations in the genomes of rare fitter mutants, and promote local concerted evolution. Although mutagenesis induced by stresses other than direct damage to DNA was previously controversial, evidence for the existence of various stress-induced mutagenesis programs is now overwhelming and widespread. Such mechanisms probably fuel evolution of microbial pathogenesis and antibiotic-resistance, and tumor progression and chemotherapy resistance, all of which occur under stress, driven by mutations. The emerging commonalities in stress-induced-mutation mechanisms provide hope for new therapeutic interventions for all of these processes.", "author" : [ { "dropping-particle" : "", "family" : "Galhardo", "given" : "Rodrigo S.", "non-dropping-particle" : "", "parse-names" : false, "suffix" : "" }, { "dropping-particle" : "", "family" : "Hastings", "given" : "P. J.", "non-dropping-particle" : "", "parse-names" : false, "suffix" : "" }, { "dropping-particle" : "", "family" : "Rosenberg", "given" : "Susan M.", "non-dropping-particle" : "", "parse-names" : false, "suffix" : "" } ], "container-title" : "Critical reviews in biochemistry and molecular biology", "id" : "ITEM-1", "issue" : "5", "issued" : { "date-parts" : [ [ "2007" ] ] }, "page" : "399-435", "title" : "Mutation as a stress response and the regulation of evolvability.", "type" : "article-journal", "volume" : "42" }, "uris" : [ "http://www.mendeley.com/documents/?uuid=9fcd9085-9447-450a-a846-6665443b9611" ] }, { "id" : "ITEM-2", "itemData" : { "DOI" : "10.1080/10409230701648494", "ISSN" : "1040-9238", "PMID" : "17917873", "abstract" : "Bacteria spend their lives buffeted by changing environmental conditions. To adapt to and survive these stresses, bacteria have global response systems that result in sweeping changes in gene expression and cellular metabolism. These responses are controlled by master regulators, which include: alternative sigma factors, such as RpoS and RpoH; small molecule effectors, such as ppGpp; gene repressors such as LexA; and, inorganic molecules, such as polyphosphate. The response pathways extensively overlap and are induced to various extents by the same environmental stresses. These stresses include nutritional deprivation, DNA damage, temperature shift, and exposure to antibiotics. All of these global stress responses include functions that can increase genetic variability. In particular, up-regulation and activation of error-prone DNA polymerases, down-regulation of error-correcting enzymes, and movement of mobile genetic elements are common features of several stress responses. The result is that under a variety of stressful conditions, bacteria are induced for genetic change. This transient mutator state may be important for adaptive evolution.", "author" : [ { "dropping-particle" : "", "family" : "Foster", "given" : "Patricia L.", "non-dropping-particle" : "", "parse-names" : false, "suffix" : "" } ], "container-title" : "Critical reviews in biochemistry and molecular biology", "id" : "ITEM-2", "issue" : "5", "issued" : { "date-parts" : [ [ "2007" ] ] }, "page" : "373-97", "title" : "Stress-induced mutagenesis in bacteria.", "type" : "article-journal", "volume" : "42" }, "uris" : [ "http://www.mendeley.com/documents/?uuid=5e19c257-4e56-43af-8e16-9f037cac92bc" ] }, { "id" : "ITEM-3", "itemData" : { "DOI" : "10.1080/10409230701507773", "ISSN" : "1040-9238", "PMID" : "17687670", "abstract" : "Adaptive mutation is a generic term for processes that allow individual cells of nonproliferating cell populations to acquire advantageous mutations and thereby to overcome the strong selective pressure of proliferation-limiting environmental conditions. Prerequisites for an occurrence of adaptive mutation are that the selective conditions are nonlethal and that a restart of proliferation may be accomplished by some genetic change in principle. The importance of adaptive mutation is derived from the assumption that it may, on the one hand, result in an accelerated evolution of microorganisms and, on the other, in multicellular organisms may contribute to a breakout of somatic cells from negative growth regulation, i.e., to cancerogenesis. Most information on adaptive mutation in eukaryotes has been gained with the budding yeast Saccharomyces cerevisiae. This review focuses comprehensively on adaptive mutation in this organism and summarizes our current understanding of this issue.", "author" : [ { "dropping-particle" : "", "family" : "Heidenreich", "given" : "Erich", "non-dropping-particle" : "", "parse-names" : false, "suffix" : "" } ], "container-title" : "Critical reviews in biochemistry and molecular biology", "id" : "ITEM-3", "issue" : "4", "issued" : { "date-parts" : [ [ "2007" ] ] }, "page" : "285-311", "title" : "Adaptive mutation in &lt;i&gt;Saccharomyces cerevisiae&lt;/i&gt;.", "type" : "article-journal", "volume" : "42" }, "uris" : [ "http://www.mendeley.com/documents/?uuid=04d7aadf-550f-4d1a-bd6c-9d465758da10" ] } ], "mendeley" : { "previouslyFormattedCitation" : "(Galhardo, Hastings, and Rosenberg 2007; Foster 2007; Heidenreich 2007)" }, "properties" : { "noteIndex" : 0 }, "schema" : "https://github.com/citation-style-language/schema/raw/master/csl-citation.json" }</w:instrText>
+        <w:instrText>ADDIN CSL_CITATION { "citationItems" : [ { "id" : "ITEM-1", "itemData" : { "DOI" : "10.1080/10409230701648502", "ISSN" : "1040-9238", "PMID" : "17917874", "abstract" : "Our concept of a stable genome is evolving to one in which genomes are plastic and responsive to environmental changes. Growing evidence shows that a variety of environmental stresses induce genomic instability in bacteria, yeast, and human cancer cells, generating occasional fitter mutants and potentially accelerating adaptive evolution. The emerging molecular mechanisms of stress-induced mutagenesis vary but share telling common components that underscore two common themes. The first is the regulation of mutagenesis in time by cellular stress responses, which promote random mutations specifically when cells are poorly adapted to their environments, i.e., when they are stressed. A second theme is the possible restriction of random mutagenesis in genomic space, achieved via coupling of mutation-generating machinery to local events such as DNA-break repair or transcription. Such localization may minimize accumulation of deleterious mutations in the genomes of rare fitter mutants, and promote local concerted evolution. Although mutagenesis induced by stresses other than direct damage to DNA was previously controversial, evidence for the existence of various stress-induced mutagenesis programs is now overwhelming and widespread. Such mechanisms probably fuel evolution of microbial pathogenesis and antibiotic-resistance, and tumor progression and chemotherapy resistance, all of which occur under stress, driven by mutations. The emerging commonalities in stress-induced-mutation mechanisms provide hope for new therapeutic interventions for all of these processes.", "author" : [ { "dropping-particle" : "", "family" : "Galhardo", "given" : "Rodrigo S.", "non-dropping-particle" : "", "parse-names" : false, "suffix" : "" }, { "dropping-particle" : "", "family" : "Hastings", "given" : "P. J.", "non-dropping-particle" : "", "parse-names" : false, "suffix" : "" }, { "dropping-particle" : "", "family" : "Rosenberg", "given" : "Susan M.", "non-dropping-particle" : "", "parse-names" : false, "suffix" : "" } ], "container-title" : "Critical reviews in biochemistry and molecular biology", "id" : "ITEM-1", "issue" : "5", "issued" : { "date-parts" : [ [ "2007" ] ] }, "page" : "399-435", "title" : "Mutation as a stress response and the regulation of evolvability.", "type" : "article-journal", "volume" : "42" }, "uris" : [ "http://www.mendeley.com/documents/?uuid=9fcd9085-9447-450a-a846-6665443b9611" ] }, { "id" : "ITEM-2", "itemData" : { "DOI" : "10.1080/10409230701648494", "ISSN" : "1040-9238", "PMID" : "17917873", "abstract" : "Bacteria spend their lives buffeted by changing environmental conditions. To adapt to and survive these stresses, bacteria have global response systems that result in sweeping changes in gene expression and cellular metabolism. These responses are controlled by master regulators, which include: alternative sigma factors, such as RpoS and RpoH; small molecule effectors, such as ppGpp; gene repressors such as LexA; and, inorganic molecules, such as polyphosphate. The response pathways extensively overlap and are induced to various extents by the same environmental stresses. These stresses include nutritional deprivation, DNA damage, temperature shift, and exposure to antibiotics. All of these global stress responses include functions that can increase genetic variability. In particular, up-regulation and activation of error-prone DNA polymerases, down-regulation of error-correcting enzymes, and movement of mobile genetic elements are common features of several stress responses. The result is that under a variety of stressful conditions, bacteria are induced for genetic change. This transient mutator state may be important for adaptive evolution.", "author" : [ { "dropping-particle" : "", "family" : "Foster", "given" : "Patricia L.", "non-dropping-particle" : "", "parse-names" : false, "suffix" : "" } ], "container-title" : "Critical reviews in biochemistry and molecular biology", "id" : "ITEM-2", "issue" : "5", "issued" : { "date-parts" : [ [ "2007" ] ] }, "page" : "373-97", "title" : "Stress-induced mutagenesis in bacteria.", "type" : "article-journal", "volume" : "42" }, "uris" : [ "http://www.mendeley.com/documents/?uuid=5e19c257-4e56-43af-8e16-9f037cac92bc" ] }, { "id" : "ITEM-3", "itemData" : { "DOI" : "10.1080/10409230701507773", "ISSN" : "1040-9238", "PMID" : "17687670", "abstract" : "Adaptive mutation is a generic term for processes that allow individual cells of nonproliferating cell populations to acquire advantageous mutations and thereby to overcome the strong selective pressure of proliferation-limiting environmental conditions. Prerequisites for an occurrence of adaptive mutation are that the selective conditions are nonlethal and that a restart of proliferation may be accomplished by some genetic change in principle. The importance of adaptive mutation is derived from the assumption that it may, on the one hand, result in an accelerated evolution of microorganisms and, on the other, in multicellular organisms may contribute to a breakout of somatic cells from negative growth regulation, i.e., to cancerogenesis. Most information on adaptive mutation in eukaryotes has been gained with the budding yeast Saccharomyces cerevisiae. This review focuses comprehensively on adaptive mutation in this organism and summarizes our current understanding of this issue.", "author" : [ { "dropping-particle" : "", "family" : "Heidenreich", "given" : "Erich", "non-dropping-particle" : "", "parse-names" : false, "suffix" : "" } ], "container-title" : "Critical reviews in biochemistry and molecular biology", "id" : "ITEM-3", "issue" : "4", "issued" : { "date-parts" : [ [ "2007" ] ] }, "page" : "285-311", "title" : "Adaptive mutation in &lt;i&gt;Saccharomyces cerevisiae&lt;/i&gt;.", "type" : "article-journal", "volume" : "42" }, "uris" : [ "http://www.mendeley.com/documents/?uuid=04d7aadf-550f-4d1a-bd6c-9d465758da10" ] }, { "id" : "ITEM-4", "itemData" : { "DOI" : "10.1002/bies.201200050", "ISSN" : "1521-1878", "PMID" : "22911060", "abstract" : "Evolutionary theory assumed that mutations occur constantly, gradually, and randomly over time. This formulation from the \"modern synthesis\" of the 1930s was embraced decades before molecular understanding of genes or mutations. Since then, our labs and others have elucidated mutation mechanisms activated by stress responses. Stress-induced mutation mechanisms produce mutations, potentially accelerating evolution, specifically when cells are maladapted to their environment, that is, when they are stressed. The mechanisms of stress-induced mutation that are being revealed experimentally in laboratory settings provide compelling models for mutagenesis that propels pathogen-host adaptation, antibiotic resistance, cancer progression and resistance, and perhaps much of evolution generally. We discuss double-strand-break-dependent stress-induced mutation in Escherichia coli. Recent results illustrate how a stress response activates mutagenesis and demonstrate this mechanism's generality and importance to spontaneous mutation. New data also suggest a possible harmony between previous, apparently opposed, models for the molecular mechanism. They additionally strengthen the case for anti-evolvability therapeutics for infectious disease and cancer.", "author" : [ { "dropping-particle" : "", "family" : "Rosenberg", "given" : "Susan M.", "non-dropping-particle" : "", "parse-names" : false, "suffix" : "" }, { "dropping-particle" : "", "family" : "Shee", "given" : "Chandan", "non-dropping-particle" : "", "parse-names" : false, "suffix" : "" }, { "dropping-particle" : "", "family" : "Frisch", "given" : "Ryan L.", "non-dropping-particle" : "", "parse-names" : false, "suffix" : "" }, { "dropping-particle" : "", "family" : "Hastings", "given" : "P J", "non-dropping-particle" : "", "parse-names" : false, "suffix" : "" } ], "container-title" : "BioEssays", "id" : "ITEM-4", "issued" : { "date-parts" : [ [ "2012", "8", "22" ] ] }, "note" : "Thus, it is possible that RpoS- and PolIV-promoted mutagenic break repair might have evolved based on selection for its properties as an evolutionary engine.", "page" : "1-8", "title" : "Stress-induced mutation via DNA breaks in &lt;i&gt;Escherichia coli&lt;/i&gt;: A molecular mechanism with implications for evolution and medicine.", "type" : "article-journal" }, "uris" : [ "http://www.mendeley.com/documents/?uuid=0d85919f-39a1-461e-b94a-c8238c9dda75" ] }, { "id" : "ITEM-5", "itemData" : { "DOI" : "10.1371/journal.pgen.1003680", "ISSN" : "1553-7404", "PMID" : "23935537", "abstract" : "Conditions of chronic stress are associated with genetic instability in many organisms, but the roles of stress responses in mutagenesis have so far been elucidated only in bacteria. Here, we present data demonstrating that the environmental stress response (ESR) in yeast functions in mutagenesis induced by proteotoxic stress. We show that the drug canavanine causes proteotoxic stress, activates the ESR, and induces mutagenesis at several loci in an ESR-dependent manner. Canavanine-induced mutagenesis also involves translesion DNA polymerases Rev1 and Pol\u03b6 and non-homologous end joining factor Ku. Furthermore, under conditions of chronic sub-lethal canavanine stress, deletions of Rev1, Pol\u03b6, and Ku-encoding genes exhibit genetic interactions with ESR mutants indicative of ESR regulating these mutagenic DNA repair processes. Analyses of mutagenesis induced by several different stresses showed that the ESR specifically modulates mutagenesis induced by proteotoxic stress. Together, these results document the first known example of an involvement of a eukaryotic stress response pathway in mutagenesis and have important implications for mechanisms of evolution, carcinogenesis, and emergence of drug-resistant pathogens and chemotherapy-resistant tumors.", "author" : [ { "dropping-particle" : "", "family" : "Shor", "given" : "Erika", "non-dropping-particle" : "", "parse-names" : false, "suffix" : "" }, { "dropping-particle" : "", "family" : "Fox", "given" : "Catherine a.", "non-dropping-particle" : "", "parse-names" : false, "suffix" : "" }, { "dropping-particle" : "", "family" : "Broach", "given" : "James R.", "non-dropping-particle" : "", "parse-names" : false, "suffix" : "" } ], "container-title" : "PLoS genetics", "id" : "ITEM-5", "issue" : "8", "issued" : { "date-parts" : [ [ "2013", "8", "1" ] ] }, "page" : "e1003680", "title" : "The yeast environmental stress response regulates mutagenesis induced by proteotoxic stress.", "type" : "article-journal", "volume" : "9" }, "uris" : [ "http://www.mendeley.com/documents/?uuid=512b9795-7c79-4ca6-a04e-ee53a196d95e" ] } ], "mendeley" : { "previouslyFormattedCitation" : "(Galhardo, Hastings, and Rosenberg 2007; Foster 2007; Heidenreich 2007; Rosenberg et al. 2012; Shor, Fox, and Broach 2013)" }, "properties" : { "noteIndex" : 0 }, "schema" : "https://github.com/citation-style-language/schema/raw/master/csl-citation.json" }</w:instrText>
       </w:r>
       <w:r>
         <w:fldChar w:fldCharType="separate"/>
       </w:r>
+      <w:bookmarkStart w:id="5" w:name="_GoBack"/>
+      <w:bookmarkEnd w:id="5"/>
       <w:r>
         <w:rPr>
           <w:noProof/>
         </w:rPr>
-        <w:t>(Galhardo, Hastings, and Rosenberg 2007; Foster 2007; Heidenreich 2007)</w:t>
+        <w:t>(Galhardo, Hastings, and Rosenberg 2007; Foster 2007; Heidenreich 2007; Rosenberg et al. 2012; Shor, Fox, and Broach 2013)</w:t>
       </w:r>
       <w:r>
         <w:fldChar w:fldCharType="end"/>
@@ -327,11 +329,9 @@
       <w:r>
         <w:t xml:space="preserve"> referred to as </w:t>
       </w:r>
-      <w:bookmarkStart w:id="5" w:name="_GoBack"/>
       <w:r>
         <w:t>stress-induced mutagenesis</w:t>
       </w:r>
-      <w:bookmarkEnd w:id="5"/>
       <w:r>
         <w:t xml:space="preserve"> (SIM)</w:t>
       </w:r>
@@ -1461,11 +1461,7 @@
         <w:t xml:space="preserve">and </w:t>
       </w:r>
       <w:r>
-        <w:t xml:space="preserve">its </w:t>
-      </w:r>
-      <w:r>
-        <w:lastRenderedPageBreak/>
-        <w:t xml:space="preserve">associated </w:t>
+        <w:t xml:space="preserve">its associated </w:t>
       </w:r>
       <w:r>
         <w:t xml:space="preserve">mutations, it will counter both the "hitch-hiking effect" and the "Hill-Robertson effect". However, it is important to note that when recombination breaks the linkage between a </w:t>
@@ -2043,14 +2039,7 @@
         <w:rPr>
           <w:iCs/>
         </w:rPr>
-        <w:t xml:space="preserve"> </w:t>
-      </w:r>
-      <w:r>
-        <w:rPr>
-          <w:iCs/>
-        </w:rPr>
-        <w:lastRenderedPageBreak/>
-        <w:t xml:space="preserve">number of mutations </w:t>
+        <w:t xml:space="preserve"> number of mutations </w:t>
       </w:r>
       <w:r>
         <w:rPr>
@@ -2438,7 +2427,6 @@
         <w:rPr>
           <w:rFonts w:asciiTheme="minorHAnsi" w:hAnsiTheme="minorHAnsi"/>
         </w:rPr>
-        <w:lastRenderedPageBreak/>
         <w:t>Results</w:t>
       </w:r>
       <w:bookmarkEnd w:id="13"/>
@@ -2813,9 +2801,8 @@
         <w:rPr>
           <w:noProof/>
         </w:rPr>
-        <w:lastRenderedPageBreak/>
         <w:drawing>
-          <wp:inline distT="0" distB="0" distL="0" distR="0" wp14:anchorId="0C42D7E4" wp14:editId="7B60F1F5">
+          <wp:inline distT="0" distB="0" distL="0" distR="0" wp14:anchorId="6AF46CB0" wp14:editId="3DFA9193">
             <wp:extent cx="3657600" cy="5486400"/>
             <wp:effectExtent l="0" t="0" r="0" b="0"/>
             <wp:docPr id="17" name="Picture 17" descr="D:\workspace\mamba\simarba\analysis\invasion_SIMvsCM_pop_1e6_2014-02-26.png"/>
@@ -2876,27 +2863,14 @@
       <w:r>
         <w:t xml:space="preserve">Figure </w:t>
       </w:r>
-      <w:r>
-        <w:fldChar w:fldCharType="begin"/>
-      </w:r>
-      <w:r>
-        <w:instrText xml:space="preserve"> SEQ Figure \* ARABIC </w:instrText>
-      </w:r>
-      <w:r>
-        <w:fldChar w:fldCharType="separate"/>
-      </w:r>
-      <w:r>
-        <w:rPr>
-          <w:noProof/>
-        </w:rPr>
-        <w:t>1</w:t>
-      </w:r>
-      <w:r>
-        <w:rPr>
-          <w:noProof/>
-        </w:rPr>
-        <w:fldChar w:fldCharType="end"/>
-      </w:r>
+      <w:fldSimple w:instr=" SEQ Figure \* ARABIC ">
+        <w:r>
+          <w:rPr>
+            <w:noProof/>
+          </w:rPr>
+          <w:t>1</w:t>
+        </w:r>
+      </w:fldSimple>
       <w:bookmarkEnd w:id="15"/>
       <w:r>
         <w:t xml:space="preserve"> </w:t>
@@ -3163,9 +3137,8 @@
         <w:rPr>
           <w:noProof/>
         </w:rPr>
-        <w:lastRenderedPageBreak/>
         <w:drawing>
-          <wp:inline distT="0" distB="0" distL="0" distR="0" wp14:anchorId="512F43AE" wp14:editId="1D4457D5">
+          <wp:inline distT="0" distB="0" distL="0" distR="0" wp14:anchorId="50AF94FC" wp14:editId="7AF3668D">
             <wp:extent cx="5486400" cy="5486400"/>
             <wp:effectExtent l="0" t="0" r="0" b="0"/>
             <wp:docPr id="2" name="Picture 2" descr="D:\workspace\mamba\simarba\analysis\invasion_SIMvsCMvsNM_pop_1e5_1e6_2014-03-09.png"/>
@@ -3223,27 +3196,14 @@
       <w:r>
         <w:t xml:space="preserve">Figure </w:t>
       </w:r>
-      <w:r>
-        <w:fldChar w:fldCharType="begin"/>
-      </w:r>
-      <w:r>
-        <w:instrText xml:space="preserve"> SEQ Figure \* ARABIC </w:instrText>
-      </w:r>
-      <w:r>
-        <w:fldChar w:fldCharType="separate"/>
-      </w:r>
-      <w:r>
-        <w:rPr>
-          <w:noProof/>
-        </w:rPr>
-        <w:t>2</w:t>
-      </w:r>
-      <w:r>
-        <w:rPr>
-          <w:noProof/>
-        </w:rPr>
-        <w:fldChar w:fldCharType="end"/>
-      </w:r>
+      <w:fldSimple w:instr=" SEQ Figure \* ARABIC ">
+        <w:r>
+          <w:rPr>
+            <w:noProof/>
+          </w:rPr>
+          <w:t>2</w:t>
+        </w:r>
+      </w:fldSimple>
       <w:bookmarkEnd w:id="17"/>
       <w:r>
         <w:t xml:space="preserve"> - </w:t>
@@ -3486,11 +3446,7 @@
         <w:t>=10</w:t>
       </w:r>
       <w:r>
-        <w:t xml:space="preserve"> </w:t>
-      </w:r>
-      <w:r>
-        <w:lastRenderedPageBreak/>
-        <w:t>(bottom row)</w:t>
+        <w:t xml:space="preserve"> (bottom row)</w:t>
       </w:r>
       <w:r>
         <w:t xml:space="preserve">; with </w:t>
@@ -3753,7 +3709,7 @@
           <w:noProof/>
         </w:rPr>
         <w:drawing>
-          <wp:inline distT="0" distB="0" distL="0" distR="0" wp14:anchorId="61EA5640" wp14:editId="75FBC737">
+          <wp:inline distT="0" distB="0" distL="0" distR="0" wp14:anchorId="66B23BB6" wp14:editId="5EA9A522">
             <wp:extent cx="3657600" cy="5486400"/>
             <wp:effectExtent l="0" t="0" r="0" b="0"/>
             <wp:docPr id="6" name="Picture 6" descr="D:\workspace\mamba\simarba\analysis\invasion_SIMvsCMvsNM_pop_sizes_2014-02-23.png"/>
@@ -3810,27 +3766,14 @@
       <w:r>
         <w:t xml:space="preserve">Figure </w:t>
       </w:r>
-      <w:r>
-        <w:fldChar w:fldCharType="begin"/>
-      </w:r>
-      <w:r>
-        <w:instrText xml:space="preserve"> SEQ Figure \* ARABIC </w:instrText>
-      </w:r>
-      <w:r>
-        <w:fldChar w:fldCharType="separate"/>
-      </w:r>
-      <w:r>
-        <w:rPr>
-          <w:noProof/>
-        </w:rPr>
-        <w:t>3</w:t>
-      </w:r>
-      <w:r>
-        <w:rPr>
-          <w:noProof/>
-        </w:rPr>
-        <w:fldChar w:fldCharType="end"/>
-      </w:r>
+      <w:fldSimple w:instr=" SEQ Figure \* ARABIC ">
+        <w:r>
+          <w:rPr>
+            <w:noProof/>
+          </w:rPr>
+          <w:t>3</w:t>
+        </w:r>
+      </w:fldSimple>
       <w:r>
         <w:t xml:space="preserve"> - </w:t>
       </w:r>
@@ -3866,7 +3809,6 @@
         <w:rPr>
           <w:rFonts w:asciiTheme="minorHAnsi" w:hAnsiTheme="minorHAnsi"/>
         </w:rPr>
-        <w:lastRenderedPageBreak/>
         <w:t xml:space="preserve">Co-evolution of mutators and </w:t>
       </w:r>
       <w:r>
@@ -3987,7 +3929,7 @@
           <w:noProof/>
         </w:rPr>
         <w:drawing>
-          <wp:inline distT="0" distB="0" distL="0" distR="0" wp14:anchorId="57166D62" wp14:editId="126F31BB">
+          <wp:inline distT="0" distB="0" distL="0" distR="0" wp14:anchorId="2D30F866" wp14:editId="4AB61BE0">
             <wp:extent cx="4572000" cy="5486400"/>
             <wp:effectExtent l="0" t="0" r="0" b="0"/>
             <wp:docPr id="16" name="Picture 16" descr="D:\workspace\mamba\simarba\analysis\invasion_SIRvsCR_pop_sizes_2014-02-26.png"/>
@@ -4044,27 +3986,14 @@
       <w:r>
         <w:t xml:space="preserve">Figure </w:t>
       </w:r>
-      <w:r>
-        <w:fldChar w:fldCharType="begin"/>
-      </w:r>
-      <w:r>
-        <w:instrText xml:space="preserve"> SEQ Figure \* ARABIC </w:instrText>
-      </w:r>
-      <w:r>
-        <w:fldChar w:fldCharType="separate"/>
-      </w:r>
-      <w:r>
-        <w:rPr>
-          <w:noProof/>
-        </w:rPr>
-        <w:t>4</w:t>
-      </w:r>
-      <w:r>
-        <w:rPr>
-          <w:noProof/>
-        </w:rPr>
-        <w:fldChar w:fldCharType="end"/>
-      </w:r>
+      <w:fldSimple w:instr=" SEQ Figure \* ARABIC ">
+        <w:r>
+          <w:rPr>
+            <w:noProof/>
+          </w:rPr>
+          <w:t>4</w:t>
+        </w:r>
+      </w:fldSimple>
       <w:r>
         <w:t xml:space="preserve"> - </w:t>
       </w:r>
@@ -4145,11 +4074,7 @@
         <w:t>constitutive or stress-induced</w:t>
       </w:r>
       <w:r>
-        <w:t xml:space="preserve">) its success increases with </w:t>
-      </w:r>
-      <w:r>
-        <w:lastRenderedPageBreak/>
-        <w:t xml:space="preserve">the </w:t>
+        <w:t xml:space="preserve">) its success increases with the </w:t>
       </w:r>
       <w:r>
         <w:t>basal</w:t>
@@ -4299,7 +4224,7 @@
           <w:noProof/>
         </w:rPr>
         <w:drawing>
-          <wp:inline distT="0" distB="0" distL="0" distR="0" wp14:anchorId="4ED38057" wp14:editId="22EF664B">
+          <wp:inline distT="0" distB="0" distL="0" distR="0" wp14:anchorId="47582A67" wp14:editId="1C5F9CF1">
             <wp:extent cx="5486400" cy="5486400"/>
             <wp:effectExtent l="0" t="0" r="0" b="0"/>
             <wp:docPr id="14" name="Picture 14" descr="D:\workspace\mamba\simarba\analysis\invasion_combined_tau_5_pop_sizes_2014-02-26.png"/>
@@ -4356,27 +4281,14 @@
       <w:r>
         <w:t xml:space="preserve">Figure </w:t>
       </w:r>
-      <w:r>
-        <w:fldChar w:fldCharType="begin"/>
-      </w:r>
-      <w:r>
-        <w:instrText xml:space="preserve"> SEQ Figure \* ARABIC </w:instrText>
-      </w:r>
-      <w:r>
-        <w:fldChar w:fldCharType="separate"/>
-      </w:r>
-      <w:r>
-        <w:rPr>
-          <w:noProof/>
-        </w:rPr>
-        <w:t>5</w:t>
-      </w:r>
-      <w:r>
-        <w:rPr>
-          <w:noProof/>
-        </w:rPr>
-        <w:fldChar w:fldCharType="end"/>
-      </w:r>
+      <w:fldSimple w:instr=" SEQ Figure \* ARABIC ">
+        <w:r>
+          <w:rPr>
+            <w:noProof/>
+          </w:rPr>
+          <w:t>5</w:t>
+        </w:r>
+      </w:fldSimple>
       <w:r>
         <w:t xml:space="preserve"> - </w:t>
       </w:r>
@@ -4415,7 +4327,7 @@
           <w:noProof/>
         </w:rPr>
         <w:drawing>
-          <wp:inline distT="0" distB="0" distL="0" distR="0" wp14:anchorId="5534192C" wp14:editId="4AB6833A">
+          <wp:inline distT="0" distB="0" distL="0" distR="0" wp14:anchorId="1B149621" wp14:editId="7FD03BE3">
             <wp:extent cx="5725160" cy="4913630"/>
             <wp:effectExtent l="0" t="0" r="8890" b="1270"/>
             <wp:docPr id="7" name="Picture 7" descr="D:\workspace\mamba\simarba\analysis\invasion_invasion_combined_heatmap_N_1e6_2014-03-04.png"/>
@@ -4504,7 +4416,6 @@
     </w:p>
     <w:p>
       <w:r>
-        <w:lastRenderedPageBreak/>
         <w:t>So far we focused on scenarios in which the recombination modifier increased the recombination rate by an order of magnitude, for example, from 0.0003 to 0.003. Another type of recombination modifier may, instead, switch recombination on in an effectively asexual population; for example, increasing the recombination rate from 10</w:t>
       </w:r>
       <w:r>
@@ -4587,7 +4498,7 @@
           <w:noProof/>
         </w:rPr>
         <w:drawing>
-          <wp:inline distT="0" distB="0" distL="0" distR="0" wp14:anchorId="56D52488" wp14:editId="49E754CA">
+          <wp:inline distT="0" distB="0" distL="0" distR="0" wp14:anchorId="729673BD" wp14:editId="10E318AB">
             <wp:extent cx="4572000" cy="5486400"/>
             <wp:effectExtent l="0" t="0" r="0" b="0"/>
             <wp:docPr id="3" name="Picture 3" descr="D:\workspace\mamba\simarba\analysis\invasion_SIMvsCMvsNM_asexuals_2014-03-10.png"/>
@@ -4644,27 +4555,14 @@
       <w:r>
         <w:t xml:space="preserve">Figure </w:t>
       </w:r>
-      <w:r>
-        <w:fldChar w:fldCharType="begin"/>
-      </w:r>
-      <w:r>
-        <w:instrText xml:space="preserve"> SEQ Figure \* ARABIC </w:instrText>
-      </w:r>
-      <w:r>
-        <w:fldChar w:fldCharType="separate"/>
-      </w:r>
-      <w:r>
-        <w:rPr>
-          <w:noProof/>
-        </w:rPr>
-        <w:t>6</w:t>
-      </w:r>
-      <w:r>
-        <w:rPr>
-          <w:noProof/>
-        </w:rPr>
-        <w:fldChar w:fldCharType="end"/>
-      </w:r>
+      <w:fldSimple w:instr=" SEQ Figure \* ARABIC ">
+        <w:r>
+          <w:rPr>
+            <w:noProof/>
+          </w:rPr>
+          <w:t>6</w:t>
+        </w:r>
+      </w:fldSimple>
       <w:r>
         <w:t xml:space="preserve"> - </w:t>
       </w:r>
@@ -4703,7 +4601,6 @@
         <w:rPr>
           <w:rFonts w:asciiTheme="minorHAnsi" w:hAnsiTheme="minorHAnsi"/>
         </w:rPr>
-        <w:lastRenderedPageBreak/>
         <w:t>Adaptation time</w:t>
       </w:r>
     </w:p>
@@ -5342,9 +5239,8 @@
           <w:sz w:val="26"/>
           <w:szCs w:val="26"/>
         </w:rPr>
-        <w:lastRenderedPageBreak/>
         <w:drawing>
-          <wp:inline distT="0" distB="0" distL="0" distR="0" wp14:anchorId="4AACABFD" wp14:editId="5D4EE43F">
+          <wp:inline distT="0" distB="0" distL="0" distR="0" wp14:anchorId="73360719" wp14:editId="7ABB4603">
             <wp:extent cx="5725160" cy="4913630"/>
             <wp:effectExtent l="0" t="0" r="8890" b="1270"/>
             <wp:docPr id="4" name="Picture 4" descr="D:\workspace\mamba\simarba\analysis\adaptation_NR_2014-03-10.png"/>
@@ -5401,27 +5297,14 @@
       <w:r>
         <w:t xml:space="preserve">Figure </w:t>
       </w:r>
-      <w:r>
-        <w:fldChar w:fldCharType="begin"/>
-      </w:r>
-      <w:r>
-        <w:instrText xml:space="preserve"> SEQ Figure \* ARABIC </w:instrText>
-      </w:r>
-      <w:r>
-        <w:fldChar w:fldCharType="separate"/>
-      </w:r>
-      <w:r>
-        <w:rPr>
-          <w:noProof/>
-        </w:rPr>
-        <w:t>7</w:t>
-      </w:r>
-      <w:r>
-        <w:rPr>
-          <w:noProof/>
-        </w:rPr>
-        <w:fldChar w:fldCharType="end"/>
-      </w:r>
+      <w:fldSimple w:instr=" SEQ Figure \* ARABIC ">
+        <w:r>
+          <w:rPr>
+            <w:noProof/>
+          </w:rPr>
+          <w:t>7</w:t>
+        </w:r>
+      </w:fldSimple>
       <w:r>
         <w:t xml:space="preserve"> - </w:t>
       </w:r>
@@ -5435,9 +5318,8 @@
         <w:rPr>
           <w:noProof/>
         </w:rPr>
-        <w:lastRenderedPageBreak/>
         <w:drawing>
-          <wp:inline distT="0" distB="0" distL="0" distR="0" wp14:anchorId="36972ED6" wp14:editId="60EC9B6F">
+          <wp:inline distT="0" distB="0" distL="0" distR="0" wp14:anchorId="7D79CB8F" wp14:editId="4483317F">
             <wp:extent cx="5731510" cy="4912995"/>
             <wp:effectExtent l="0" t="0" r="2540" b="1905"/>
             <wp:docPr id="9" name="Picture 9"/>
@@ -5487,27 +5369,14 @@
       <w:r>
         <w:t xml:space="preserve">Figure </w:t>
       </w:r>
-      <w:r>
-        <w:fldChar w:fldCharType="begin"/>
-      </w:r>
-      <w:r>
-        <w:instrText xml:space="preserve"> SEQ Figure \* ARABIC </w:instrText>
-      </w:r>
-      <w:r>
-        <w:fldChar w:fldCharType="separate"/>
-      </w:r>
-      <w:r>
-        <w:rPr>
-          <w:noProof/>
-        </w:rPr>
-        <w:t>7</w:t>
-      </w:r>
-      <w:r>
-        <w:rPr>
-          <w:noProof/>
-        </w:rPr>
-        <w:fldChar w:fldCharType="end"/>
-      </w:r>
+      <w:fldSimple w:instr=" SEQ Figure \* ARABIC ">
+        <w:r>
+          <w:rPr>
+            <w:noProof/>
+          </w:rPr>
+          <w:t>7</w:t>
+        </w:r>
+      </w:fldSimple>
       <w:r>
         <w:rPr>
           <w:noProof/>
@@ -5552,7 +5421,6 @@
         <w:rPr>
           <w:rFonts w:asciiTheme="minorHAnsi" w:hAnsiTheme="minorHAnsi"/>
         </w:rPr>
-        <w:lastRenderedPageBreak/>
         <w:t>Discussion</w:t>
       </w:r>
       <w:bookmarkEnd w:id="16"/>
@@ -5921,7 +5789,6 @@
     <w:p/>
     <w:p>
       <w:r>
-        <w:lastRenderedPageBreak/>
         <w:t>//Barton 2007 summarizes from Maynard Smith &amp; High – hitch-hiking effect - that "the effect of a sweep on variability is dependent on the ratio r/s; this must be substantially less than 1 for there to be much of an effect".//</w:t>
       </w:r>
     </w:p>
@@ -6371,7 +6238,6 @@
         <w:rPr>
           <w:rFonts w:asciiTheme="minorHAnsi" w:hAnsiTheme="minorHAnsi"/>
         </w:rPr>
-        <w:lastRenderedPageBreak/>
         <w:t>References</w:t>
       </w:r>
       <w:bookmarkEnd w:id="19"/>
@@ -6418,7 +6284,6 @@
         <w:rPr>
           <w:rFonts w:asciiTheme="minorHAnsi" w:hAnsiTheme="minorHAnsi"/>
         </w:rPr>
-        <w:lastRenderedPageBreak/>
         <w:t>Tables</w:t>
       </w:r>
       <w:bookmarkEnd w:id="21"/>
@@ -9082,27 +8947,14 @@
       <w:r>
         <w:t>S</w:t>
       </w:r>
-      <w:r>
-        <w:fldChar w:fldCharType="begin"/>
-      </w:r>
-      <w:r>
-        <w:instrText xml:space="preserve"> SEQ Figure \* ARABIC </w:instrText>
-      </w:r>
-      <w:r>
-        <w:fldChar w:fldCharType="separate"/>
-      </w:r>
-      <w:r>
-        <w:rPr>
-          <w:noProof/>
-        </w:rPr>
-        <w:t>8</w:t>
-      </w:r>
-      <w:r>
-        <w:rPr>
-          <w:noProof/>
-        </w:rPr>
-        <w:fldChar w:fldCharType="end"/>
-      </w:r>
+      <w:fldSimple w:instr=" SEQ Figure \* ARABIC ">
+        <w:r>
+          <w:rPr>
+            <w:noProof/>
+          </w:rPr>
+          <w:t>8</w:t>
+        </w:r>
+      </w:fldSimple>
       <w:r>
         <w:t xml:space="preserve"> - </w:t>
       </w:r>
@@ -9314,7 +9166,7 @@
           <w:rPr>
             <w:noProof/>
           </w:rPr>
-          <w:t>2</w:t>
+          <w:t>4</w:t>
         </w:r>
         <w:r>
           <w:rPr>
@@ -9349,7 +9201,7 @@
       <w:rPr>
         <w:noProof/>
       </w:rPr>
-      <w:t>3</w:t>
+      <w:t>21</w:t>
     </w:r>
     <w:r>
       <w:fldChar w:fldCharType="end"/>
@@ -9409,7 +9261,7 @@
       <w:rPr>
         <w:noProof/>
       </w:rPr>
-      <w:t>May 13, 2014</w:t>
+      <w:t>May 15, 2014</w:t>
     </w:r>
     <w:r>
       <w:fldChar w:fldCharType="end"/>
@@ -12112,7 +11964,7 @@
 </file>
 
 <file path=customXml/itemProps1.xml><?xml version="1.0" encoding="utf-8"?>
-<ds:datastoreItem xmlns:ds="http://schemas.openxmlformats.org/officeDocument/2006/customXml" ds:itemID="{CFBC05D4-17B1-4EC5-BB6F-B16BABF8AB3E}">
+<ds:datastoreItem xmlns:ds="http://schemas.openxmlformats.org/officeDocument/2006/customXml" ds:itemID="{D8B1FC0F-7703-4C6C-84C9-772651A682BB}">
   <ds:schemaRefs>
     <ds:schemaRef ds:uri="http://schemas.openxmlformats.org/officeDocument/2006/bibliography"/>
   </ds:schemaRefs>

</xml_diff>

<commit_message>
added figure of adaptation time approx
</commit_message>
<xml_diff>
--- a/simarba/manuscript/ms.docx
+++ b/simarba/manuscript/ms.docx
@@ -130,7 +130,7 @@
           <w:rFonts w:eastAsia="Times New Roman"/>
           <w:noProof/>
         </w:rPr>
-        <w:t>May 15, 2014</w:t>
+        <w:t>May 18, 2014</w:t>
       </w:r>
       <w:r>
         <w:rPr>
@@ -1447,7 +1447,11 @@
         <w:t>)</w:t>
       </w:r>
       <w:r>
-        <w:t xml:space="preserve">. Recombination will have a contrasting effect on the fate of such a </w:t>
+        <w:t xml:space="preserve">. Recombination will have a contrasting effect on the fate of </w:t>
+      </w:r>
+      <w:r>
+        <w:lastRenderedPageBreak/>
+        <w:t xml:space="preserve">such a </w:t>
       </w:r>
       <w:r>
         <w:t>mutator</w:t>
@@ -1462,11 +1466,7 @@
         <w:t xml:space="preserve">and </w:t>
       </w:r>
       <w:r>
-        <w:t xml:space="preserve">its </w:t>
-      </w:r>
-      <w:r>
-        <w:lastRenderedPageBreak/>
-        <w:t xml:space="preserve">associated </w:t>
+        <w:t xml:space="preserve">its associated </w:t>
       </w:r>
       <w:r>
         <w:t xml:space="preserve">mutations, it will counter both the "hitch-hiking effect" and the "Hill-Robertson effect". However, it is important to note that when recombination breaks the linkage between a </w:t>
@@ -2044,12 +2044,19 @@
         <w:rPr>
           <w:iCs/>
         </w:rPr>
-        <w:t xml:space="preserve"> number of mutations </w:t>
+        <w:t xml:space="preserve"> </w:t>
       </w:r>
       <w:r>
         <w:rPr>
           <w:iCs/>
         </w:rPr>
+        <w:lastRenderedPageBreak/>
+        <w:t xml:space="preserve">number of mutations </w:t>
+      </w:r>
+      <w:r>
+        <w:rPr>
+          <w:iCs/>
+        </w:rPr>
         <w:t xml:space="preserve">per individual per generation. If </w:t>
       </w:r>
       <w:r>
@@ -2062,14 +2069,7 @@
         <w:rPr>
           <w:iCs/>
         </w:rPr>
-        <w:t xml:space="preserve"> individual has π or more mismatches with </w:t>
-      </w:r>
-      <w:r>
-        <w:rPr>
-          <w:iCs/>
-        </w:rPr>
-        <w:lastRenderedPageBreak/>
-        <w:t xml:space="preserve">the environmental optimal genome, it increases its mutation rate </w:t>
+        <w:t xml:space="preserve"> individual has π or more mismatches with the environmental optimal genome, it increases its mutation rate </w:t>
       </w:r>
       <w:r>
         <w:rPr>
@@ -2486,8 +2486,6 @@
       <w:r>
         <w:t>recombining populations.</w:t>
       </w:r>
-      <w:bookmarkStart w:id="13" w:name="_GoBack"/>
-      <w:bookmarkEnd w:id="13"/>
     </w:p>
     <w:p>
       <w:r>
@@ -2880,22 +2878,38 @@
         <w:pStyle w:val="Caption"/>
         <w:jc w:val="center"/>
       </w:pPr>
-      <w:bookmarkStart w:id="14" w:name="h.pb2tvb9wvzww"/>
-      <w:bookmarkStart w:id="15" w:name="_Ref370053574"/>
-      <w:bookmarkStart w:id="16" w:name="_Toc336511473"/>
+      <w:bookmarkStart w:id="13" w:name="h.pb2tvb9wvzww"/>
+      <w:bookmarkStart w:id="14" w:name="_Ref370053574"/>
+      <w:bookmarkStart w:id="15" w:name="_Toc336511473"/>
+      <w:bookmarkEnd w:id="13"/>
+      <w:r>
+        <w:t xml:space="preserve">Figure </w:t>
+      </w:r>
+      <w:r>
+        <w:fldChar w:fldCharType="begin"/>
+      </w:r>
+      <w:r>
+        <w:instrText xml:space="preserve"> SEQ Figure \* ARABI</w:instrText>
+      </w:r>
+      <w:r>
+        <w:instrText xml:space="preserve">C </w:instrText>
+      </w:r>
+      <w:r>
+        <w:fldChar w:fldCharType="separate"/>
+      </w:r>
+      <w:r>
+        <w:rPr>
+          <w:noProof/>
+        </w:rPr>
+        <w:t>1</w:t>
+      </w:r>
+      <w:r>
+        <w:rPr>
+          <w:noProof/>
+        </w:rPr>
+        <w:fldChar w:fldCharType="end"/>
+      </w:r>
       <w:bookmarkEnd w:id="14"/>
-      <w:r>
-        <w:t xml:space="preserve">Figure </w:t>
-      </w:r>
-      <w:fldSimple w:instr=" SEQ Figure \* ARABIC ">
-        <w:r>
-          <w:rPr>
-            <w:noProof/>
-          </w:rPr>
-          <w:t>1</w:t>
-        </w:r>
-      </w:fldSimple>
-      <w:bookmarkEnd w:id="15"/>
       <w:r>
         <w:t xml:space="preserve"> </w:t>
       </w:r>
@@ -3217,19 +3231,32 @@
         <w:pStyle w:val="Caption"/>
         <w:jc w:val="center"/>
       </w:pPr>
-      <w:bookmarkStart w:id="17" w:name="_Ref381104804"/>
+      <w:bookmarkStart w:id="16" w:name="_Ref381104804"/>
       <w:r>
         <w:t xml:space="preserve">Figure </w:t>
       </w:r>
-      <w:fldSimple w:instr=" SEQ Figure \* ARABIC ">
-        <w:r>
-          <w:rPr>
-            <w:noProof/>
-          </w:rPr>
-          <w:t>2</w:t>
-        </w:r>
-      </w:fldSimple>
-      <w:bookmarkEnd w:id="17"/>
+      <w:r>
+        <w:fldChar w:fldCharType="begin"/>
+      </w:r>
+      <w:r>
+        <w:instrText xml:space="preserve"> SEQ Figure \* ARABIC </w:instrText>
+      </w:r>
+      <w:r>
+        <w:fldChar w:fldCharType="separate"/>
+      </w:r>
+      <w:r>
+        <w:rPr>
+          <w:noProof/>
+        </w:rPr>
+        <w:t>2</w:t>
+      </w:r>
+      <w:r>
+        <w:rPr>
+          <w:noProof/>
+        </w:rPr>
+        <w:fldChar w:fldCharType="end"/>
+      </w:r>
+      <w:bookmarkEnd w:id="16"/>
       <w:r>
         <w:t xml:space="preserve"> - </w:t>
       </w:r>
@@ -3795,14 +3822,27 @@
       <w:r>
         <w:t xml:space="preserve">Figure </w:t>
       </w:r>
-      <w:fldSimple w:instr=" SEQ Figure \* ARABIC ">
-        <w:r>
-          <w:rPr>
-            <w:noProof/>
-          </w:rPr>
-          <w:t>3</w:t>
-        </w:r>
-      </w:fldSimple>
+      <w:r>
+        <w:fldChar w:fldCharType="begin"/>
+      </w:r>
+      <w:r>
+        <w:instrText xml:space="preserve"> SEQ Figure \* ARABIC </w:instrText>
+      </w:r>
+      <w:r>
+        <w:fldChar w:fldCharType="separate"/>
+      </w:r>
+      <w:r>
+        <w:rPr>
+          <w:noProof/>
+        </w:rPr>
+        <w:t>3</w:t>
+      </w:r>
+      <w:r>
+        <w:rPr>
+          <w:noProof/>
+        </w:rPr>
+        <w:fldChar w:fldCharType="end"/>
+      </w:r>
       <w:r>
         <w:t xml:space="preserve"> - </w:t>
       </w:r>
@@ -4016,14 +4056,27 @@
       <w:r>
         <w:t xml:space="preserve">Figure </w:t>
       </w:r>
-      <w:fldSimple w:instr=" SEQ Figure \* ARABIC ">
-        <w:r>
-          <w:rPr>
-            <w:noProof/>
-          </w:rPr>
-          <w:t>4</w:t>
-        </w:r>
-      </w:fldSimple>
+      <w:r>
+        <w:fldChar w:fldCharType="begin"/>
+      </w:r>
+      <w:r>
+        <w:instrText xml:space="preserve"> SEQ Figure \* ARABIC </w:instrText>
+      </w:r>
+      <w:r>
+        <w:fldChar w:fldCharType="separate"/>
+      </w:r>
+      <w:r>
+        <w:rPr>
+          <w:noProof/>
+        </w:rPr>
+        <w:t>4</w:t>
+      </w:r>
+      <w:r>
+        <w:rPr>
+          <w:noProof/>
+        </w:rPr>
+        <w:fldChar w:fldCharType="end"/>
+      </w:r>
       <w:r>
         <w:t xml:space="preserve"> - </w:t>
       </w:r>
@@ -4315,14 +4368,27 @@
       <w:r>
         <w:t xml:space="preserve">Figure </w:t>
       </w:r>
-      <w:fldSimple w:instr=" SEQ Figure \* ARABIC ">
-        <w:r>
-          <w:rPr>
-            <w:noProof/>
-          </w:rPr>
-          <w:t>5</w:t>
-        </w:r>
-      </w:fldSimple>
+      <w:r>
+        <w:fldChar w:fldCharType="begin"/>
+      </w:r>
+      <w:r>
+        <w:instrText xml:space="preserve"> SEQ Figure \* ARABIC </w:instrText>
+      </w:r>
+      <w:r>
+        <w:fldChar w:fldCharType="separate"/>
+      </w:r>
+      <w:r>
+        <w:rPr>
+          <w:noProof/>
+        </w:rPr>
+        <w:t>5</w:t>
+      </w:r>
+      <w:r>
+        <w:rPr>
+          <w:noProof/>
+        </w:rPr>
+        <w:fldChar w:fldCharType="end"/>
+      </w:r>
       <w:r>
         <w:t xml:space="preserve"> - </w:t>
       </w:r>
@@ -4590,14 +4656,27 @@
       <w:r>
         <w:t xml:space="preserve">Figure </w:t>
       </w:r>
-      <w:fldSimple w:instr=" SEQ Figure \* ARABIC ">
-        <w:r>
-          <w:rPr>
-            <w:noProof/>
-          </w:rPr>
-          <w:t>6</w:t>
-        </w:r>
-      </w:fldSimple>
+      <w:r>
+        <w:fldChar w:fldCharType="begin"/>
+      </w:r>
+      <w:r>
+        <w:instrText xml:space="preserve"> SEQ Figure \* ARABIC </w:instrText>
+      </w:r>
+      <w:r>
+        <w:fldChar w:fldCharType="separate"/>
+      </w:r>
+      <w:r>
+        <w:rPr>
+          <w:noProof/>
+        </w:rPr>
+        <w:t>6</w:t>
+      </w:r>
+      <w:r>
+        <w:rPr>
+          <w:noProof/>
+        </w:rPr>
+        <w:fldChar w:fldCharType="end"/>
+      </w:r>
       <w:r>
         <w:t xml:space="preserve"> - </w:t>
       </w:r>
@@ -5334,14 +5413,27 @@
       <w:r>
         <w:t xml:space="preserve">Figure </w:t>
       </w:r>
-      <w:fldSimple w:instr=" SEQ Figure \* ARABIC ">
-        <w:r>
-          <w:rPr>
-            <w:noProof/>
-          </w:rPr>
-          <w:t>7</w:t>
-        </w:r>
-      </w:fldSimple>
+      <w:r>
+        <w:fldChar w:fldCharType="begin"/>
+      </w:r>
+      <w:r>
+        <w:instrText xml:space="preserve"> SEQ Figure \* ARABIC </w:instrText>
+      </w:r>
+      <w:r>
+        <w:fldChar w:fldCharType="separate"/>
+      </w:r>
+      <w:r>
+        <w:rPr>
+          <w:noProof/>
+        </w:rPr>
+        <w:t>7</w:t>
+      </w:r>
+      <w:r>
+        <w:rPr>
+          <w:noProof/>
+        </w:rPr>
+        <w:fldChar w:fldCharType="end"/>
+      </w:r>
       <w:r>
         <w:t xml:space="preserve"> - </w:t>
       </w:r>
@@ -5407,18 +5499,31 @@
       <w:r>
         <w:t xml:space="preserve">Figure </w:t>
       </w:r>
-      <w:fldSimple w:instr=" SEQ Figure \* ARABIC ">
-        <w:r>
-          <w:rPr>
-            <w:noProof/>
-          </w:rPr>
-          <w:t>7</w:t>
-        </w:r>
-      </w:fldSimple>
+      <w:r>
+        <w:fldChar w:fldCharType="begin"/>
+      </w:r>
+      <w:r>
+        <w:instrText xml:space="preserve"> SEQ Figure \* ARABIC </w:instrText>
+      </w:r>
+      <w:r>
+        <w:fldChar w:fldCharType="separate"/>
+      </w:r>
       <w:r>
         <w:rPr>
           <w:noProof/>
         </w:rPr>
+        <w:t>7</w:t>
+      </w:r>
+      <w:r>
+        <w:rPr>
+          <w:noProof/>
+        </w:rPr>
+        <w:fldChar w:fldCharType="end"/>
+      </w:r>
+      <w:r>
+        <w:rPr>
+          <w:noProof/>
+        </w:rPr>
         <w:t>’</w:t>
       </w:r>
       <w:r>
@@ -5430,6 +5535,64 @@
       <w:r>
         <w:t>tation_NR_tau_10_2014-05-13</w:t>
       </w:r>
+    </w:p>
+    <w:p>
+      <w:bookmarkStart w:id="17" w:name="_GoBack"/>
+      <w:r>
+        <w:rPr>
+          <w:noProof/>
+        </w:rPr>
+        <w:lastRenderedPageBreak/>
+        <w:drawing>
+          <wp:inline distT="0" distB="0" distL="0" distR="0">
+            <wp:extent cx="5725160" cy="3821430"/>
+            <wp:effectExtent l="0" t="0" r="8890" b="7620"/>
+            <wp:docPr id="8" name="Picture 8" descr="D:\workspace\mamba\simarba\analysis\adaptation_time_approx.png"/>
+            <wp:cNvGraphicFramePr>
+              <a:graphicFrameLocks xmlns:a="http://schemas.openxmlformats.org/drawingml/2006/main" noChangeAspect="1"/>
+            </wp:cNvGraphicFramePr>
+            <a:graphic xmlns:a="http://schemas.openxmlformats.org/drawingml/2006/main">
+              <a:graphicData uri="http://schemas.openxmlformats.org/drawingml/2006/picture">
+                <pic:pic xmlns:pic="http://schemas.openxmlformats.org/drawingml/2006/picture">
+                  <pic:nvPicPr>
+                    <pic:cNvPr id="0" name="Picture 2" descr="D:\workspace\mamba\simarba\analysis\adaptation_time_approx.png"/>
+                    <pic:cNvPicPr>
+                      <a:picLocks noChangeAspect="1" noChangeArrowheads="1"/>
+                    </pic:cNvPicPr>
+                  </pic:nvPicPr>
+                  <pic:blipFill>
+                    <a:blip r:embed="rId18" cstate="print">
+                      <a:extLst>
+                        <a:ext uri="{28A0092B-C50C-407E-A947-70E740481C1C}">
+                          <a14:useLocalDpi xmlns:a14="http://schemas.microsoft.com/office/drawing/2010/main" val="0"/>
+                        </a:ext>
+                      </a:extLst>
+                    </a:blip>
+                    <a:srcRect/>
+                    <a:stretch>
+                      <a:fillRect/>
+                    </a:stretch>
+                  </pic:blipFill>
+                  <pic:spPr bwMode="auto">
+                    <a:xfrm>
+                      <a:off x="0" y="0"/>
+                      <a:ext cx="5725160" cy="3821430"/>
+                    </a:xfrm>
+                    <a:prstGeom prst="rect">
+                      <a:avLst/>
+                    </a:prstGeom>
+                    <a:noFill/>
+                    <a:ln>
+                      <a:noFill/>
+                    </a:ln>
+                  </pic:spPr>
+                </pic:pic>
+              </a:graphicData>
+            </a:graphic>
+          </wp:inline>
+        </w:drawing>
+      </w:r>
+      <w:bookmarkEnd w:id="17"/>
     </w:p>
     <w:p>
       <w:pPr>
@@ -5462,7 +5625,7 @@
         <w:lastRenderedPageBreak/>
         <w:t>Discussion</w:t>
       </w:r>
-      <w:bookmarkEnd w:id="16"/>
+      <w:bookmarkEnd w:id="15"/>
     </w:p>
     <w:p>
       <w:pPr>
@@ -8999,7 +9162,7 @@
                     </pic:cNvPicPr>
                   </pic:nvPicPr>
                   <pic:blipFill>
-                    <a:blip r:embed="rId18" cstate="print">
+                    <a:blip r:embed="rId19" cstate="print">
                       <a:extLst>
                         <a:ext uri="{28A0092B-C50C-407E-A947-70E740481C1C}">
                           <a14:useLocalDpi xmlns:a14="http://schemas.microsoft.com/office/drawing/2010/main" val="0"/>
@@ -9043,14 +9206,27 @@
       <w:r>
         <w:t>S</w:t>
       </w:r>
-      <w:fldSimple w:instr=" SEQ Figure \* ARABIC ">
-        <w:r>
-          <w:rPr>
-            <w:noProof/>
-          </w:rPr>
-          <w:t>8</w:t>
-        </w:r>
-      </w:fldSimple>
+      <w:r>
+        <w:fldChar w:fldCharType="begin"/>
+      </w:r>
+      <w:r>
+        <w:instrText xml:space="preserve"> SEQ Figure \* ARABIC </w:instrText>
+      </w:r>
+      <w:r>
+        <w:fldChar w:fldCharType="separate"/>
+      </w:r>
+      <w:r>
+        <w:rPr>
+          <w:noProof/>
+        </w:rPr>
+        <w:t>8</w:t>
+      </w:r>
+      <w:r>
+        <w:rPr>
+          <w:noProof/>
+        </w:rPr>
+        <w:fldChar w:fldCharType="end"/>
+      </w:r>
       <w:r>
         <w:t xml:space="preserve"> - </w:t>
       </w:r>
@@ -9073,6 +9249,7 @@
         <w:rPr>
           <w:noProof/>
         </w:rPr>
+        <w:lastRenderedPageBreak/>
         <w:drawing>
           <wp:inline distT="0" distB="0" distL="0" distR="0" wp14:anchorId="002B75E0" wp14:editId="1E55C614">
             <wp:extent cx="5486400" cy="5486400"/>
@@ -9091,7 +9268,7 @@
                     </pic:cNvPicPr>
                   </pic:nvPicPr>
                   <pic:blipFill>
-                    <a:blip r:embed="rId19" cstate="print">
+                    <a:blip r:embed="rId20" cstate="print">
                       <a:extLst>
                         <a:ext uri="{28A0092B-C50C-407E-A947-70E740481C1C}">
                           <a14:useLocalDpi xmlns:a14="http://schemas.microsoft.com/office/drawing/2010/main" val="0"/>
@@ -9196,10 +9373,10 @@
       </w:pPr>
     </w:p>
     <w:sectPr>
-      <w:headerReference w:type="even" r:id="rId20"/>
-      <w:headerReference w:type="default" r:id="rId21"/>
-      <w:footerReference w:type="even" r:id="rId22"/>
-      <w:footerReference w:type="default" r:id="rId23"/>
+      <w:headerReference w:type="even" r:id="rId21"/>
+      <w:headerReference w:type="default" r:id="rId22"/>
+      <w:footerReference w:type="even" r:id="rId23"/>
+      <w:footerReference w:type="default" r:id="rId24"/>
       <w:pgSz w:w="11906" w:h="16838"/>
       <w:pgMar w:top="1440" w:right="1440" w:bottom="1440" w:left="1440" w:header="708" w:footer="708" w:gutter="0"/>
       <w:cols w:space="708"/>
@@ -9262,7 +9439,7 @@
           <w:rPr>
             <w:noProof/>
           </w:rPr>
-          <w:t>6</w:t>
+          <w:t>16</w:t>
         </w:r>
         <w:r>
           <w:rPr>
@@ -9297,7 +9474,7 @@
       <w:rPr>
         <w:noProof/>
       </w:rPr>
-      <w:t>21</w:t>
+      <w:t>23</w:t>
     </w:r>
     <w:r>
       <w:fldChar w:fldCharType="end"/>
@@ -9357,7 +9534,7 @@
       <w:rPr>
         <w:noProof/>
       </w:rPr>
-      <w:t>May 15, 2014</w:t>
+      <w:t>May 18, 2014</w:t>
     </w:r>
     <w:r>
       <w:fldChar w:fldCharType="end"/>
@@ -12060,7 +12237,7 @@
 </file>
 
 <file path=customXml/itemProps1.xml><?xml version="1.0" encoding="utf-8"?>
-<ds:datastoreItem xmlns:ds="http://schemas.openxmlformats.org/officeDocument/2006/customXml" ds:itemID="{E4C3C2EF-0E3D-4E6E-A6EE-3AC1AA54D286}">
+<ds:datastoreItem xmlns:ds="http://schemas.openxmlformats.org/officeDocument/2006/customXml" ds:itemID="{BE783DB7-FDFC-4F0B-A5B5-82BDB92DDFB1}">
   <ds:schemaRefs>
     <ds:schemaRef ds:uri="http://schemas.openxmlformats.org/officeDocument/2006/bibliography"/>
   </ds:schemaRefs>

</xml_diff>

<commit_message>
written new outline, added section on Engelmoer2013
</commit_message>
<xml_diff>
--- a/simarba/manuscript/ms.docx
+++ b/simarba/manuscript/ms.docx
@@ -130,7 +130,7 @@
           <w:rFonts w:eastAsia="Times New Roman"/>
           <w:noProof/>
         </w:rPr>
-        <w:t>May 18, 2014</w:t>
+        <w:t>May 19, 2014</w:t>
       </w:r>
       <w:r>
         <w:rPr>
@@ -138,6 +138,114 @@
         </w:rPr>
         <w:fldChar w:fldCharType="end"/>
       </w:r>
+    </w:p>
+    <w:p>
+      <w:pPr>
+        <w:spacing w:after="200" w:line="276" w:lineRule="auto"/>
+        <w:ind w:firstLine="0"/>
+      </w:pPr>
+      <w:r>
+        <w:br w:type="page"/>
+      </w:r>
+    </w:p>
+    <w:p>
+      <w:r>
+        <w:t>New overview:</w:t>
+      </w:r>
+    </w:p>
+    <w:p>
+      <w:pPr>
+        <w:pStyle w:val="ListParagraph"/>
+        <w:numPr>
+          <w:ilvl w:val="0"/>
+          <w:numId w:val="3"/>
+        </w:numPr>
+      </w:pPr>
+      <w:r>
+        <w:t>Intro</w:t>
+      </w:r>
+    </w:p>
+    <w:p>
+      <w:pPr>
+        <w:pStyle w:val="ListParagraph"/>
+        <w:numPr>
+          <w:ilvl w:val="0"/>
+          <w:numId w:val="3"/>
+        </w:numPr>
+      </w:pPr>
+      <w:r>
+        <w:t>Adaptation time</w:t>
+      </w:r>
+    </w:p>
+    <w:p>
+      <w:pPr>
+        <w:pStyle w:val="ListParagraph"/>
+        <w:numPr>
+          <w:ilvl w:val="1"/>
+          <w:numId w:val="3"/>
+        </w:numPr>
+      </w:pPr>
+      <w:r>
+        <w:t>1 mutation – appearance better than NM, fixation is better than CM (as shown for rugged). Appearance not affected by recombination, fixation does?</w:t>
+      </w:r>
+    </w:p>
+    <w:p>
+      <w:pPr>
+        <w:pStyle w:val="ListParagraph"/>
+        <w:numPr>
+          <w:ilvl w:val="1"/>
+          <w:numId w:val="3"/>
+        </w:numPr>
+      </w:pPr>
+      <w:r>
+        <w:t xml:space="preserve">2 mutations – adapt from </w:t>
+      </w:r>
+      <w:proofErr w:type="spellStart"/>
+      <w:r>
+        <w:t>Christiansesn</w:t>
+      </w:r>
+      <w:proofErr w:type="spellEnd"/>
+      <w:r>
+        <w:t xml:space="preserve"> et al. 1998. Same as (a) only recombination affects appearance.</w:t>
+      </w:r>
+    </w:p>
+    <w:p>
+      <w:pPr>
+        <w:pStyle w:val="ListParagraph"/>
+        <w:numPr>
+          <w:ilvl w:val="1"/>
+          <w:numId w:val="3"/>
+        </w:numPr>
+      </w:pPr>
+      <w:r>
+        <w:t>4 mutations – same as (b) only effect of recombination more pronounced.</w:t>
+      </w:r>
+    </w:p>
+    <w:p>
+      <w:pPr>
+        <w:pStyle w:val="ListParagraph"/>
+        <w:numPr>
+          <w:ilvl w:val="0"/>
+          <w:numId w:val="3"/>
+        </w:numPr>
+      </w:pPr>
+      <w:r>
+        <w:t>Competitions</w:t>
+      </w:r>
+    </w:p>
+    <w:p>
+      <w:pPr>
+        <w:pStyle w:val="ListParagraph"/>
+        <w:numPr>
+          <w:ilvl w:val="1"/>
+          <w:numId w:val="3"/>
+        </w:numPr>
+      </w:pPr>
+      <w:r>
+        <w:t>In light of (2c), competitions.</w:t>
+      </w:r>
+      <w:bookmarkStart w:id="0" w:name="_GoBack"/>
+      <w:bookmarkEnd w:id="0"/>
     </w:p>
     <w:p>
       <w:pPr>
@@ -156,13 +264,13 @@
           <w:rFonts w:asciiTheme="minorHAnsi" w:hAnsiTheme="minorHAnsi"/>
         </w:rPr>
       </w:pPr>
-      <w:bookmarkStart w:id="0" w:name="h.2zvzmcp8c1i0"/>
-      <w:bookmarkStart w:id="1" w:name="h.ogd20mnq061v"/>
-      <w:bookmarkStart w:id="2" w:name="h.lmxz12l3f7s"/>
-      <w:bookmarkStart w:id="3" w:name="_Toc336511462"/>
-      <w:bookmarkEnd w:id="0"/>
+      <w:bookmarkStart w:id="1" w:name="h.2zvzmcp8c1i0"/>
+      <w:bookmarkStart w:id="2" w:name="h.ogd20mnq061v"/>
+      <w:bookmarkStart w:id="3" w:name="h.lmxz12l3f7s"/>
+      <w:bookmarkStart w:id="4" w:name="_Toc336511462"/>
       <w:bookmarkEnd w:id="1"/>
       <w:bookmarkEnd w:id="2"/>
+      <w:bookmarkEnd w:id="3"/>
       <w:r>
         <w:rPr>
           <w:rFonts w:asciiTheme="minorHAnsi" w:hAnsiTheme="minorHAnsi"/>
@@ -170,7 +278,7 @@
         <w:lastRenderedPageBreak/>
         <w:t>Introduction</w:t>
       </w:r>
-      <w:bookmarkEnd w:id="3"/>
+      <w:bookmarkEnd w:id="4"/>
     </w:p>
     <w:p>
       <w:pPr>
@@ -179,7 +287,7 @@
           <w:rFonts w:asciiTheme="minorHAnsi" w:hAnsiTheme="minorHAnsi"/>
         </w:rPr>
       </w:pPr>
-      <w:bookmarkStart w:id="4" w:name="_Toc336511463"/>
+      <w:bookmarkStart w:id="5" w:name="_Toc336511463"/>
       <w:r>
         <w:rPr>
           <w:rFonts w:asciiTheme="minorHAnsi" w:hAnsiTheme="minorHAnsi"/>
@@ -204,7 +312,7 @@
         </w:rPr>
         <w:t>-induced hypermutation</w:t>
       </w:r>
-      <w:bookmarkEnd w:id="4"/>
+      <w:bookmarkEnd w:id="5"/>
     </w:p>
     <w:p>
       <w:r>
@@ -598,7 +706,7 @@
           <w:rFonts w:asciiTheme="minorHAnsi" w:hAnsiTheme="minorHAnsi"/>
         </w:rPr>
       </w:pPr>
-      <w:bookmarkStart w:id="5" w:name="_Toc336511464"/>
+      <w:bookmarkStart w:id="6" w:name="_Toc336511464"/>
       <w:r>
         <w:rPr>
           <w:rFonts w:asciiTheme="minorHAnsi" w:hAnsiTheme="minorHAnsi"/>
@@ -617,7 +725,7 @@
         </w:rPr>
         <w:t xml:space="preserve"> populations</w:t>
       </w:r>
-      <w:bookmarkEnd w:id="5"/>
+      <w:bookmarkEnd w:id="6"/>
     </w:p>
     <w:p>
       <w:r>
@@ -745,14 +853,14 @@
           <w:rFonts w:asciiTheme="minorHAnsi" w:hAnsiTheme="minorHAnsi"/>
         </w:rPr>
       </w:pPr>
-      <w:bookmarkStart w:id="6" w:name="_Toc336511465"/>
+      <w:bookmarkStart w:id="7" w:name="_Toc336511465"/>
       <w:r>
         <w:rPr>
           <w:rFonts w:asciiTheme="minorHAnsi" w:hAnsiTheme="minorHAnsi"/>
         </w:rPr>
         <w:t>Recombination in microbial populations</w:t>
       </w:r>
-      <w:bookmarkEnd w:id="6"/>
+      <w:bookmarkEnd w:id="7"/>
     </w:p>
     <w:p>
       <w:r>
@@ -950,7 +1058,7 @@
           <w:rFonts w:asciiTheme="minorHAnsi" w:hAnsiTheme="minorHAnsi"/>
         </w:rPr>
       </w:pPr>
-      <w:bookmarkStart w:id="7" w:name="_Toc336511466"/>
+      <w:bookmarkStart w:id="8" w:name="_Toc336511466"/>
       <w:r>
         <w:rPr>
           <w:rFonts w:asciiTheme="minorHAnsi" w:hAnsiTheme="minorHAnsi"/>
@@ -975,7 +1083,7 @@
         </w:rPr>
         <w:t>mutators</w:t>
       </w:r>
-      <w:bookmarkEnd w:id="7"/>
+      <w:bookmarkEnd w:id="8"/>
       <w:r>
         <w:rPr>
           <w:rFonts w:asciiTheme="minorHAnsi" w:hAnsiTheme="minorHAnsi"/>
@@ -1556,7 +1664,7 @@
           <w:rFonts w:asciiTheme="minorHAnsi" w:hAnsiTheme="minorHAnsi"/>
         </w:rPr>
       </w:pPr>
-      <w:bookmarkStart w:id="8" w:name="_Toc336511467"/>
+      <w:bookmarkStart w:id="9" w:name="_Toc336511467"/>
       <w:r>
         <w:rPr>
           <w:rFonts w:asciiTheme="minorHAnsi" w:hAnsiTheme="minorHAnsi"/>
@@ -1587,7 +1695,7 @@
         </w:rPr>
         <w:t xml:space="preserve"> </w:t>
       </w:r>
-      <w:bookmarkEnd w:id="8"/>
+      <w:bookmarkEnd w:id="9"/>
     </w:p>
     <w:p>
       <w:r>
@@ -1677,16 +1785,16 @@
           <w:rFonts w:asciiTheme="minorHAnsi" w:hAnsiTheme="minorHAnsi"/>
         </w:rPr>
       </w:pPr>
-      <w:bookmarkStart w:id="9" w:name="h.a9llx4pvq49"/>
-      <w:bookmarkStart w:id="10" w:name="_Toc336511468"/>
-      <w:bookmarkEnd w:id="9"/>
+      <w:bookmarkStart w:id="10" w:name="h.a9llx4pvq49"/>
+      <w:bookmarkStart w:id="11" w:name="_Toc336511468"/>
+      <w:bookmarkEnd w:id="10"/>
       <w:r>
         <w:rPr>
           <w:rFonts w:asciiTheme="minorHAnsi" w:hAnsiTheme="minorHAnsi"/>
         </w:rPr>
         <w:t>Model</w:t>
       </w:r>
-      <w:bookmarkEnd w:id="10"/>
+      <w:bookmarkEnd w:id="11"/>
     </w:p>
     <w:p>
       <w:r>
@@ -2417,9 +2525,9 @@
       <w:r>
         <w:t>.</w:t>
       </w:r>
-      <w:bookmarkStart w:id="11" w:name="h.jhk69kxs5c9t"/>
-      <w:bookmarkStart w:id="12" w:name="_Toc336511469"/>
-      <w:bookmarkEnd w:id="11"/>
+      <w:bookmarkStart w:id="12" w:name="h.jhk69kxs5c9t"/>
+      <w:bookmarkStart w:id="13" w:name="_Toc336511469"/>
+      <w:bookmarkEnd w:id="12"/>
       <w:r>
         <w:br w:type="page"/>
       </w:r>
@@ -2438,7 +2546,7 @@
         <w:lastRenderedPageBreak/>
         <w:t>Results</w:t>
       </w:r>
-      <w:bookmarkEnd w:id="12"/>
+      <w:bookmarkEnd w:id="13"/>
     </w:p>
     <w:p>
       <w:r>
@@ -2824,7 +2932,7 @@
         </w:rPr>
         <w:lastRenderedPageBreak/>
         <w:drawing>
-          <wp:inline distT="0" distB="0" distL="0" distR="0" wp14:anchorId="5D378E42" wp14:editId="37596F64">
+          <wp:inline distT="0" distB="0" distL="0" distR="0" wp14:anchorId="129DE4E1" wp14:editId="4E62358C">
             <wp:extent cx="3657600" cy="5486400"/>
             <wp:effectExtent l="0" t="0" r="0" b="0"/>
             <wp:docPr id="17" name="Picture 17" descr="D:\workspace\mamba\simarba\analysis\invasion_SIMvsCM_pop_1e6_2014-02-26.png"/>
@@ -2878,38 +2986,22 @@
         <w:pStyle w:val="Caption"/>
         <w:jc w:val="center"/>
       </w:pPr>
-      <w:bookmarkStart w:id="13" w:name="h.pb2tvb9wvzww"/>
-      <w:bookmarkStart w:id="14" w:name="_Ref370053574"/>
-      <w:bookmarkStart w:id="15" w:name="_Toc336511473"/>
-      <w:bookmarkEnd w:id="13"/>
+      <w:bookmarkStart w:id="14" w:name="h.pb2tvb9wvzww"/>
+      <w:bookmarkStart w:id="15" w:name="_Ref370053574"/>
+      <w:bookmarkStart w:id="16" w:name="_Toc336511473"/>
+      <w:bookmarkEnd w:id="14"/>
       <w:r>
         <w:t xml:space="preserve">Figure </w:t>
       </w:r>
-      <w:r>
-        <w:fldChar w:fldCharType="begin"/>
-      </w:r>
-      <w:r>
-        <w:instrText xml:space="preserve"> SEQ Figure \* ARABI</w:instrText>
-      </w:r>
-      <w:r>
-        <w:instrText xml:space="preserve">C </w:instrText>
-      </w:r>
-      <w:r>
-        <w:fldChar w:fldCharType="separate"/>
-      </w:r>
-      <w:r>
-        <w:rPr>
-          <w:noProof/>
-        </w:rPr>
-        <w:t>1</w:t>
-      </w:r>
-      <w:r>
-        <w:rPr>
-          <w:noProof/>
-        </w:rPr>
-        <w:fldChar w:fldCharType="end"/>
-      </w:r>
-      <w:bookmarkEnd w:id="14"/>
+      <w:fldSimple w:instr=" SEQ Figure \* ARABIC ">
+        <w:r>
+          <w:rPr>
+            <w:noProof/>
+          </w:rPr>
+          <w:t>1</w:t>
+        </w:r>
+      </w:fldSimple>
+      <w:bookmarkEnd w:id="15"/>
       <w:r>
         <w:t xml:space="preserve"> </w:t>
       </w:r>
@@ -3177,7 +3269,7 @@
         </w:rPr>
         <w:lastRenderedPageBreak/>
         <w:drawing>
-          <wp:inline distT="0" distB="0" distL="0" distR="0" wp14:anchorId="1643ED5B" wp14:editId="46F5747B">
+          <wp:inline distT="0" distB="0" distL="0" distR="0" wp14:anchorId="61A83FAF" wp14:editId="0E9FFEA9">
             <wp:extent cx="5486400" cy="5486400"/>
             <wp:effectExtent l="0" t="0" r="0" b="0"/>
             <wp:docPr id="2" name="Picture 2" descr="D:\workspace\mamba\simarba\analysis\invasion_SIMvsCMvsNM_pop_1e5_1e6_2014-03-09.png"/>
@@ -3231,32 +3323,19 @@
         <w:pStyle w:val="Caption"/>
         <w:jc w:val="center"/>
       </w:pPr>
-      <w:bookmarkStart w:id="16" w:name="_Ref381104804"/>
+      <w:bookmarkStart w:id="17" w:name="_Ref381104804"/>
       <w:r>
         <w:t xml:space="preserve">Figure </w:t>
       </w:r>
-      <w:r>
-        <w:fldChar w:fldCharType="begin"/>
-      </w:r>
-      <w:r>
-        <w:instrText xml:space="preserve"> SEQ Figure \* ARABIC </w:instrText>
-      </w:r>
-      <w:r>
-        <w:fldChar w:fldCharType="separate"/>
-      </w:r>
-      <w:r>
-        <w:rPr>
-          <w:noProof/>
-        </w:rPr>
-        <w:t>2</w:t>
-      </w:r>
-      <w:r>
-        <w:rPr>
-          <w:noProof/>
-        </w:rPr>
-        <w:fldChar w:fldCharType="end"/>
-      </w:r>
-      <w:bookmarkEnd w:id="16"/>
+      <w:fldSimple w:instr=" SEQ Figure \* ARABIC ">
+        <w:r>
+          <w:rPr>
+            <w:noProof/>
+          </w:rPr>
+          <w:t>2</w:t>
+        </w:r>
+      </w:fldSimple>
+      <w:bookmarkEnd w:id="17"/>
       <w:r>
         <w:t xml:space="preserve"> - </w:t>
       </w:r>
@@ -3765,7 +3844,7 @@
           <w:noProof/>
         </w:rPr>
         <w:drawing>
-          <wp:inline distT="0" distB="0" distL="0" distR="0" wp14:anchorId="271D3C50" wp14:editId="279F933E">
+          <wp:inline distT="0" distB="0" distL="0" distR="0" wp14:anchorId="39BC8B45" wp14:editId="1137B48E">
             <wp:extent cx="3657600" cy="5486400"/>
             <wp:effectExtent l="0" t="0" r="0" b="0"/>
             <wp:docPr id="6" name="Picture 6" descr="D:\workspace\mamba\simarba\analysis\invasion_SIMvsCMvsNM_pop_sizes_2014-02-23.png"/>
@@ -3822,27 +3901,14 @@
       <w:r>
         <w:t xml:space="preserve">Figure </w:t>
       </w:r>
-      <w:r>
-        <w:fldChar w:fldCharType="begin"/>
-      </w:r>
-      <w:r>
-        <w:instrText xml:space="preserve"> SEQ Figure \* ARABIC </w:instrText>
-      </w:r>
-      <w:r>
-        <w:fldChar w:fldCharType="separate"/>
-      </w:r>
-      <w:r>
-        <w:rPr>
-          <w:noProof/>
-        </w:rPr>
-        <w:t>3</w:t>
-      </w:r>
-      <w:r>
-        <w:rPr>
-          <w:noProof/>
-        </w:rPr>
-        <w:fldChar w:fldCharType="end"/>
-      </w:r>
+      <w:fldSimple w:instr=" SEQ Figure \* ARABIC ">
+        <w:r>
+          <w:rPr>
+            <w:noProof/>
+          </w:rPr>
+          <w:t>3</w:t>
+        </w:r>
+      </w:fldSimple>
       <w:r>
         <w:t xml:space="preserve"> - </w:t>
       </w:r>
@@ -3999,7 +4065,7 @@
           <w:noProof/>
         </w:rPr>
         <w:drawing>
-          <wp:inline distT="0" distB="0" distL="0" distR="0" wp14:anchorId="2FE0849F" wp14:editId="534C8C18">
+          <wp:inline distT="0" distB="0" distL="0" distR="0" wp14:anchorId="211660F0" wp14:editId="72919740">
             <wp:extent cx="4572000" cy="5486400"/>
             <wp:effectExtent l="0" t="0" r="0" b="0"/>
             <wp:docPr id="16" name="Picture 16" descr="D:\workspace\mamba\simarba\analysis\invasion_SIRvsCR_pop_sizes_2014-02-26.png"/>
@@ -4056,27 +4122,14 @@
       <w:r>
         <w:t xml:space="preserve">Figure </w:t>
       </w:r>
-      <w:r>
-        <w:fldChar w:fldCharType="begin"/>
-      </w:r>
-      <w:r>
-        <w:instrText xml:space="preserve"> SEQ Figure \* ARABIC </w:instrText>
-      </w:r>
-      <w:r>
-        <w:fldChar w:fldCharType="separate"/>
-      </w:r>
-      <w:r>
-        <w:rPr>
-          <w:noProof/>
-        </w:rPr>
-        <w:t>4</w:t>
-      </w:r>
-      <w:r>
-        <w:rPr>
-          <w:noProof/>
-        </w:rPr>
-        <w:fldChar w:fldCharType="end"/>
-      </w:r>
+      <w:fldSimple w:instr=" SEQ Figure \* ARABIC ">
+        <w:r>
+          <w:rPr>
+            <w:noProof/>
+          </w:rPr>
+          <w:t>4</w:t>
+        </w:r>
+      </w:fldSimple>
       <w:r>
         <w:t xml:space="preserve"> - </w:t>
       </w:r>
@@ -4311,7 +4364,7 @@
           <w:noProof/>
         </w:rPr>
         <w:drawing>
-          <wp:inline distT="0" distB="0" distL="0" distR="0" wp14:anchorId="3AA767BC" wp14:editId="43436A2B">
+          <wp:inline distT="0" distB="0" distL="0" distR="0" wp14:anchorId="566457B4" wp14:editId="62856BFB">
             <wp:extent cx="5486400" cy="5486400"/>
             <wp:effectExtent l="0" t="0" r="0" b="0"/>
             <wp:docPr id="14" name="Picture 14" descr="D:\workspace\mamba\simarba\analysis\invasion_combined_tau_5_pop_sizes_2014-02-26.png"/>
@@ -4368,27 +4421,14 @@
       <w:r>
         <w:t xml:space="preserve">Figure </w:t>
       </w:r>
-      <w:r>
-        <w:fldChar w:fldCharType="begin"/>
-      </w:r>
-      <w:r>
-        <w:instrText xml:space="preserve"> SEQ Figure \* ARABIC </w:instrText>
-      </w:r>
-      <w:r>
-        <w:fldChar w:fldCharType="separate"/>
-      </w:r>
-      <w:r>
-        <w:rPr>
-          <w:noProof/>
-        </w:rPr>
-        <w:t>5</w:t>
-      </w:r>
-      <w:r>
-        <w:rPr>
-          <w:noProof/>
-        </w:rPr>
-        <w:fldChar w:fldCharType="end"/>
-      </w:r>
+      <w:fldSimple w:instr=" SEQ Figure \* ARABIC ">
+        <w:r>
+          <w:rPr>
+            <w:noProof/>
+          </w:rPr>
+          <w:t>5</w:t>
+        </w:r>
+      </w:fldSimple>
       <w:r>
         <w:t xml:space="preserve"> - </w:t>
       </w:r>
@@ -4427,7 +4467,7 @@
           <w:noProof/>
         </w:rPr>
         <w:drawing>
-          <wp:inline distT="0" distB="0" distL="0" distR="0" wp14:anchorId="0C4CC96B" wp14:editId="78D7C085">
+          <wp:inline distT="0" distB="0" distL="0" distR="0" wp14:anchorId="338C62FC" wp14:editId="2BBE3F7B">
             <wp:extent cx="5725160" cy="4913630"/>
             <wp:effectExtent l="0" t="0" r="8890" b="1270"/>
             <wp:docPr id="7" name="Picture 7" descr="D:\workspace\mamba\simarba\analysis\invasion_invasion_combined_heatmap_N_1e6_2014-03-04.png"/>
@@ -4599,7 +4639,7 @@
           <w:noProof/>
         </w:rPr>
         <w:drawing>
-          <wp:inline distT="0" distB="0" distL="0" distR="0" wp14:anchorId="0801A66E" wp14:editId="425A8408">
+          <wp:inline distT="0" distB="0" distL="0" distR="0" wp14:anchorId="3C9614AC" wp14:editId="64A3CCCB">
             <wp:extent cx="4572000" cy="5486400"/>
             <wp:effectExtent l="0" t="0" r="0" b="0"/>
             <wp:docPr id="3" name="Picture 3" descr="D:\workspace\mamba\simarba\analysis\invasion_SIMvsCMvsNM_asexuals_2014-03-10.png"/>
@@ -4656,27 +4696,14 @@
       <w:r>
         <w:t xml:space="preserve">Figure </w:t>
       </w:r>
-      <w:r>
-        <w:fldChar w:fldCharType="begin"/>
-      </w:r>
-      <w:r>
-        <w:instrText xml:space="preserve"> SEQ Figure \* ARABIC </w:instrText>
-      </w:r>
-      <w:r>
-        <w:fldChar w:fldCharType="separate"/>
-      </w:r>
-      <w:r>
-        <w:rPr>
-          <w:noProof/>
-        </w:rPr>
-        <w:t>6</w:t>
-      </w:r>
-      <w:r>
-        <w:rPr>
-          <w:noProof/>
-        </w:rPr>
-        <w:fldChar w:fldCharType="end"/>
-      </w:r>
+      <w:fldSimple w:instr=" SEQ Figure \* ARABIC ">
+        <w:r>
+          <w:rPr>
+            <w:noProof/>
+          </w:rPr>
+          <w:t>6</w:t>
+        </w:r>
+      </w:fldSimple>
       <w:r>
         <w:t xml:space="preserve"> - </w:t>
       </w:r>
@@ -5356,7 +5383,7 @@
         </w:rPr>
         <w:lastRenderedPageBreak/>
         <w:drawing>
-          <wp:inline distT="0" distB="0" distL="0" distR="0" wp14:anchorId="57C38F1D" wp14:editId="04562501">
+          <wp:inline distT="0" distB="0" distL="0" distR="0" wp14:anchorId="5B46AE3E" wp14:editId="41977364">
             <wp:extent cx="5725160" cy="4913630"/>
             <wp:effectExtent l="0" t="0" r="8890" b="1270"/>
             <wp:docPr id="4" name="Picture 4" descr="D:\workspace\mamba\simarba\analysis\adaptation_NR_2014-03-10.png"/>
@@ -5413,27 +5440,14 @@
       <w:r>
         <w:t xml:space="preserve">Figure </w:t>
       </w:r>
-      <w:r>
-        <w:fldChar w:fldCharType="begin"/>
-      </w:r>
-      <w:r>
-        <w:instrText xml:space="preserve"> SEQ Figure \* ARABIC </w:instrText>
-      </w:r>
-      <w:r>
-        <w:fldChar w:fldCharType="separate"/>
-      </w:r>
-      <w:r>
-        <w:rPr>
-          <w:noProof/>
-        </w:rPr>
-        <w:t>7</w:t>
-      </w:r>
-      <w:r>
-        <w:rPr>
-          <w:noProof/>
-        </w:rPr>
-        <w:fldChar w:fldCharType="end"/>
-      </w:r>
+      <w:fldSimple w:instr=" SEQ Figure \* ARABIC ">
+        <w:r>
+          <w:rPr>
+            <w:noProof/>
+          </w:rPr>
+          <w:t>7</w:t>
+        </w:r>
+      </w:fldSimple>
       <w:r>
         <w:t xml:space="preserve"> - </w:t>
       </w:r>
@@ -5449,7 +5463,7 @@
         </w:rPr>
         <w:lastRenderedPageBreak/>
         <w:drawing>
-          <wp:inline distT="0" distB="0" distL="0" distR="0" wp14:anchorId="77D64631" wp14:editId="724FB3CB">
+          <wp:inline distT="0" distB="0" distL="0" distR="0" wp14:anchorId="6A328843" wp14:editId="2FA25060">
             <wp:extent cx="5731510" cy="4912995"/>
             <wp:effectExtent l="0" t="0" r="2540" b="1905"/>
             <wp:docPr id="9" name="Picture 9"/>
@@ -5499,27 +5513,14 @@
       <w:r>
         <w:t xml:space="preserve">Figure </w:t>
       </w:r>
-      <w:r>
-        <w:fldChar w:fldCharType="begin"/>
-      </w:r>
-      <w:r>
-        <w:instrText xml:space="preserve"> SEQ Figure \* ARABIC </w:instrText>
-      </w:r>
-      <w:r>
-        <w:fldChar w:fldCharType="separate"/>
-      </w:r>
-      <w:r>
-        <w:rPr>
-          <w:noProof/>
-        </w:rPr>
-        <w:t>7</w:t>
-      </w:r>
-      <w:r>
-        <w:rPr>
-          <w:noProof/>
-        </w:rPr>
-        <w:fldChar w:fldCharType="end"/>
-      </w:r>
+      <w:fldSimple w:instr=" SEQ Figure \* ARABIC ">
+        <w:r>
+          <w:rPr>
+            <w:noProof/>
+          </w:rPr>
+          <w:t>7</w:t>
+        </w:r>
+      </w:fldSimple>
       <w:r>
         <w:rPr>
           <w:noProof/>
@@ -5537,14 +5538,13 @@
       </w:r>
     </w:p>
     <w:p>
-      <w:bookmarkStart w:id="17" w:name="_GoBack"/>
       <w:r>
         <w:rPr>
           <w:noProof/>
         </w:rPr>
         <w:lastRenderedPageBreak/>
         <w:drawing>
-          <wp:inline distT="0" distB="0" distL="0" distR="0">
+          <wp:inline distT="0" distB="0" distL="0" distR="0" wp14:anchorId="00F24B25" wp14:editId="6A397CDE">
             <wp:extent cx="5725160" cy="3821430"/>
             <wp:effectExtent l="0" t="0" r="8890" b="7620"/>
             <wp:docPr id="8" name="Picture 8" descr="D:\workspace\mamba\simarba\analysis\adaptation_time_approx.png"/>
@@ -5592,7 +5592,6 @@
           </wp:inline>
         </w:drawing>
       </w:r>
-      <w:bookmarkEnd w:id="17"/>
     </w:p>
     <w:p>
       <w:pPr>
@@ -5625,7 +5624,7 @@
         <w:lastRenderedPageBreak/>
         <w:t>Discussion</w:t>
       </w:r>
-      <w:bookmarkEnd w:id="15"/>
+      <w:bookmarkEnd w:id="16"/>
     </w:p>
     <w:p>
       <w:pPr>
@@ -6084,11 +6083,153 @@
       <w:r>
         <w:t xml:space="preserve">. </w:t>
       </w:r>
+      <w:r>
+        <w:t xml:space="preserve">A recent study in </w:t>
+      </w:r>
+      <w:r>
+        <w:rPr>
+          <w:i/>
+          <w:iCs/>
+        </w:rPr>
+        <w:t>Streptococcus pneumonia</w:t>
+      </w:r>
+      <w:r>
+        <w:t xml:space="preserve"> </w:t>
+      </w:r>
+      <w:r>
+        <w:fldChar w:fldCharType="begin" w:fldLock="1"/>
+      </w:r>
+      <w:r>
+        <w:instrText>ADDIN CSL_CITATION { "citationItems" : [ { "id" : "ITEM-1", "itemData" : { "DOI" : "10.1371/journal.ppat.1003758", "ISSN" : "1553-7374", "PMID" : "24244172", "abstract" : "Natural transformation has significant effects on bacterial genome evolution, but the evolutionary factors maintaining this mode of bacterial sex remain uncertain. Transformation is hypothesized to have both positive and negative evolutionary effects on bacteria. It can facilitate adaptation by combining beneficial mutations into a single individual, or reduce the mutational load by exposing deleterious alleles to natural selection. Alternatively, it may expose transformed cells to damaged or otherwise mutated environmental DNA and is energetically expensive. Here, we examine the long-term effects of transformation in the naturally competent species Streptococcus pneumoniae by evolving populations of wild-type and competence-deficient strains in chemostats for 1000 generations. Half of these populations were exposed to periodic mild stress to examine context-dependent benefits of transformation. We find that competence reduces fitness gain under benign conditions; however, these costs are reduced in the presence of periodic stress. Using whole genome re-sequencing, we show that competent populations fix fewer new mutations and that competence prevents the emergence of mutators. Our results show that during evolution in benign conditions competence helps maintain genome stability but is evolutionary costly; however, during periods of stress this same conservativism enables cells to retain fitness in the face of new mutations, showing for the first time that the benefits of transformation are context dependent.", "author" : [ { "dropping-particle" : "", "family" : "Engelmoer", "given" : "Daniel J.P.", "non-dropping-particle" : "", "parse-names" : false, "suffix" : "" }, { "dropping-particle" : "", "family" : "Donaldson", "given" : "Ian", "non-dropping-particle" : "", "parse-names" : false, "suffix" : "" }, { "dropping-particle" : "", "family" : "Rozen", "given" : "Daniel E.", "non-dropping-particle" : "", "parse-names" : false, "suffix" : "" } ], "container-title" : "PLoS pathogens", "id" : "ITEM-1", "issue" : "11", "issued" : { "date-parts" : [ [ "2013", "11" ] ] }, "page" : "e1003758", "title" : "Conservative Sex and the Benefits of Transformation in Streptococcus pneumoniae.", "type" : "article-journal", "volume" : "9" }, "uris" : [ "http://www.mendeley.com/documents/?uuid=96265103-5956-4803-afb4-1b193191da6f" ] } ], "mendeley" : { "previouslyFormattedCitation" : "(Engelmoer, Donaldson, and Rozen 2013)" }, "properties" : { "noteIndex" : 0 }, "schema" : "https://github.com/citation-style-language/schema/raw/master/csl-citation.json" }</w:instrText>
+      </w:r>
+      <w:r>
+        <w:fldChar w:fldCharType="separate"/>
+      </w:r>
+      <w:r>
+        <w:rPr>
+          <w:noProof/>
+        </w:rPr>
+        <w:t>(Engelmoer, Donaldson, and Rozen 2013)</w:t>
+      </w:r>
+      <w:r>
+        <w:fldChar w:fldCharType="end"/>
+      </w:r>
+      <w:r>
+        <w:t xml:space="preserve"> found that transformation is </w:t>
+      </w:r>
+      <w:r>
+        <w:t xml:space="preserve">more favorable under stress; that this advantage is due to the reduction of mutational load; and that it limits the fixation of mutator alleles. </w:t>
+      </w:r>
+      <w:r>
+        <w:rPr>
+          <w:highlight w:val="yellow"/>
+        </w:rPr>
+        <w:t xml:space="preserve">Our theoretical results are in agreement with these results. However, </w:t>
+      </w:r>
+      <w:r>
+        <w:rPr>
+          <w:highlight w:val="yellow"/>
+        </w:rPr>
+        <w:t xml:space="preserve">stress-induced mutagenesis has been documents in </w:t>
+      </w:r>
+      <w:r>
+        <w:rPr>
+          <w:i/>
+          <w:iCs/>
+          <w:highlight w:val="yellow"/>
+        </w:rPr>
+        <w:t xml:space="preserve">S. pneumonia </w:t>
+      </w:r>
+      <w:r>
+        <w:rPr>
+          <w:highlight w:val="yellow"/>
+        </w:rPr>
+        <w:t xml:space="preserve">under similar stress conditions </w:t>
+      </w:r>
+      <w:r>
+        <w:rPr>
+          <w:highlight w:val="yellow"/>
+        </w:rPr>
+        <w:fldChar w:fldCharType="begin" w:fldLock="1"/>
+      </w:r>
+      <w:r>
+        <w:rPr>
+          <w:highlight w:val="yellow"/>
+        </w:rPr>
+        <w:instrText>ADDIN CSL_CITATION { "citationItems" : [ { "id" : "ITEM-1", "itemData" : { "DOI" : "10.1093/jac/dkl064", "ISSN" : "0305-7453", "PMID" : "16531433", "abstract" : "To investigate the effect of subinhibitory concentrations of ciprofloxacin, streptomycin, trimethoprim, ampicillin and erythromycin on mutation frequency in Streptococcus pneumoniae.", "author" : [ { "dropping-particle" : "", "family" : "Henderson-Begg", "given" : "Stephanie K", "non-dropping-particle" : "", "parse-names" : false, "suffix" : "" }, { "dropping-particle" : "", "family" : "Livermore", "given" : "David M", "non-dropping-particle" : "", "parse-names" : false, "suffix" : "" }, { "dropping-particle" : "", "family" : "Hall", "given" : "Lucinda M C", "non-dropping-particle" : "", "parse-names" : false, "suffix" : "" } ], "container-title" : "The Journal of antimicrobial chemotherapy", "id" : "ITEM-1", "issue" : "5", "issued" : { "date-parts" : [ [ "2006", "5" ] ] }, "page" : "849-54", "title" : "Effect of subinhibitory concentrations of antibiotics on mutation frequency in Streptococcus pneumoniae.", "type" : "article-journal", "volume" : "57" }, "uris" : [ "http://www.mendeley.com/documents/?uuid=9d27374b-edb2-4edc-b0b7-b1636df1593c" ] } ], "mendeley" : { "previouslyFormattedCitation" : "(Henderson-Begg, Livermore, and Hall 2006)" }, "properties" : { "noteIndex" : 0 }, "schema" : "https://github.com/citation-style-language/schema/raw/master/csl-citation.json" }</w:instrText>
+      </w:r>
+      <w:r>
+        <w:rPr>
+          <w:highlight w:val="yellow"/>
+        </w:rPr>
+        <w:fldChar w:fldCharType="separate"/>
+      </w:r>
+      <w:r>
+        <w:rPr>
+          <w:noProof/>
+          <w:highlight w:val="yellow"/>
+        </w:rPr>
+        <w:t>(Henderson-Begg, Livermore, and Hall 2006)</w:t>
+      </w:r>
+      <w:r>
+        <w:rPr>
+          <w:highlight w:val="yellow"/>
+        </w:rPr>
+        <w:fldChar w:fldCharType="end"/>
+      </w:r>
+      <w:r>
+        <w:rPr>
+          <w:highlight w:val="yellow"/>
+        </w:rPr>
+        <w:t xml:space="preserve">, and </w:t>
+      </w:r>
+      <w:r>
+        <w:rPr>
+          <w:highlight w:val="yellow"/>
+        </w:rPr>
+        <w:t>our results suggest that stress-induced mutators will not be limited by transformation, at least no</w:t>
+      </w:r>
+      <w:r>
+        <w:rPr>
+          <w:highlight w:val="yellow"/>
+        </w:rPr>
+        <w:t>t</w:t>
+      </w:r>
+      <w:r>
+        <w:rPr>
+          <w:highlight w:val="yellow"/>
+        </w:rPr>
+        <w:t xml:space="preserve"> to the extent that constitutive mutators are.</w:t>
+      </w:r>
+      <w:r>
+        <w:t xml:space="preserve"> </w:t>
+      </w:r>
     </w:p>
     <w:p/>
     <w:p>
       <w:r>
-        <w:t>Besides stress-induced mutagenesis, which was discussed in the introduction, this article includes two other strategies for generation of genetic variation: (</w:t>
+        <w:t>In addition to</w:t>
+      </w:r>
+      <w:r>
+        <w:t xml:space="preserve"> stress-induced mutagenesis, which was discussed in the introduction, </w:t>
+      </w:r>
+      <w:r>
+        <w:t>our model</w:t>
+      </w:r>
+      <w:r>
+        <w:t xml:space="preserve"> includes two </w:t>
+      </w:r>
+      <w:r>
+        <w:t xml:space="preserve">more </w:t>
+      </w:r>
+      <w:r>
+        <w:t xml:space="preserve">strategies for </w:t>
+      </w:r>
+      <w:r>
+        <w:t>generating</w:t>
+      </w:r>
+      <w:r>
+        <w:t xml:space="preserve"> genetic variation: (</w:t>
       </w:r>
       <w:proofErr w:type="spellStart"/>
       <w:r>
@@ -6195,7 +6336,10 @@
         <w:t xml:space="preserve"> </w:t>
       </w:r>
       <w:r>
-        <w:t>Simultaneous i</w:t>
+        <w:t>(ii) s</w:t>
+      </w:r>
+      <w:r>
+        <w:t>imultaneous i</w:t>
       </w:r>
       <w:r>
         <w:t xml:space="preserve">nduction of both recombination and mutation by stress is supported by findings </w:t>
@@ -6241,13 +6385,37 @@
         <w:t>.</w:t>
       </w:r>
       <w:r>
-        <w:t xml:space="preserve"> Together with constitutive mutation and recombination modifiers, we studied a wide array of strategies (see summary in Table 1). </w:t>
+        <w:t xml:space="preserve"> Together with constitutive mutation and recombination modifiers, </w:t>
+      </w:r>
+      <w:r>
+        <w:t>this article includes</w:t>
+      </w:r>
+      <w:r>
+        <w:t xml:space="preserve"> a </w:t>
+      </w:r>
+      <w:r>
+        <w:t>varied</w:t>
+      </w:r>
+      <w:r>
+        <w:t xml:space="preserve"> </w:t>
+      </w:r>
+      <w:r>
+        <w:t>collection</w:t>
+      </w:r>
+      <w:r>
+        <w:t xml:space="preserve"> of </w:t>
+      </w:r>
+      <w:r>
+        <w:t xml:space="preserve">variation-generating </w:t>
+      </w:r>
+      <w:r>
+        <w:t xml:space="preserve">strategies (see summary in Table 1). </w:t>
       </w:r>
     </w:p>
     <w:p/>
     <w:p>
       <w:r>
-        <w:t>Besides implications to evolutionary theory, s</w:t>
+        <w:t>S</w:t>
       </w:r>
       <w:r>
         <w:t xml:space="preserve">tress-induced mutation and recombination </w:t>
@@ -6262,7 +6430,13 @@
         <w:t xml:space="preserve"> to </w:t>
       </w:r>
       <w:r>
-        <w:t>epidemiology and the</w:t>
+        <w:t>epidemiology and t</w:t>
+      </w:r>
+      <w:r>
+        <w:t>o t</w:t>
+      </w:r>
+      <w:r>
+        <w:t>he</w:t>
       </w:r>
       <w:r>
         <w:t xml:space="preserve"> ecology and evolution of </w:t>
@@ -6277,7 +6451,7 @@
         <w:fldChar w:fldCharType="begin" w:fldLock="1"/>
       </w:r>
       <w:r>
-        <w:instrText>ADDIN CSL_CITATION { "citationItems" : [ { "id" : "ITEM-1", "itemData" : { "DOI" : "10.1126/science.1247472", "ISSN" : "1095-9203", "PMID" : "24604189", "author" : [ { "dropping-particle" : "", "family" : "Rosenberg", "given" : "Susan M", "non-dropping-particle" : "", "parse-names" : false, "suffix" : "" }, { "dropping-particle" : "", "family" : "Queitsch", "given" : "Christine", "non-dropping-particle" : "", "parse-names" : false, "suffix" : "" } ], "container-title" : "Science (New York, N.Y.)", "id" : "ITEM-1", "issue" : "6175", "issued" : { "date-parts" : [ [ "2014", "3", "7" ] ] }, "page" : "1088-9", "title" : "Combating evolution to fight disease.", "type" : "article-journal", "volume" : "343" }, "uris" : [ "http://www.mendeley.com/documents/?uuid=865f28a2-dd52-44df-9aad-61d7e51d7a1e" ] } ], "mendeley" : { "previouslyFormattedCitation" : "(Rosenberg and Queitsch 2014)" }, "properties" : { "noteIndex" : 0 }, "schema" : "https://github.com/citation-style-language/schema/raw/master/csl-citation.json" }</w:instrText>
+        <w:instrText>ADDIN CSL_CITATION { "citationItems" : [ { "id" : "ITEM-1", "itemData" : { "DOI" : "10.1126/science.1247472", "ISSN" : "1095-9203", "PMID" : "24604189", "author" : [ { "dropping-particle" : "", "family" : "Rosenberg", "given" : "Susan M.", "non-dropping-particle" : "", "parse-names" : false, "suffix" : "" }, { "dropping-particle" : "", "family" : "Queitsch", "given" : "Christine", "non-dropping-particle" : "", "parse-names" : false, "suffix" : "" } ], "container-title" : "Science (New York, N.Y.)", "id" : "ITEM-1", "issue" : "6175", "issued" : { "date-parts" : [ [ "2014", "3", "7" ] ] }, "page" : "1088-9", "title" : "Combating evolution to fight disease.", "type" : "article-journal", "volume" : "343" }, "uris" : [ "http://www.mendeley.com/documents/?uuid=865f28a2-dd52-44df-9aad-61d7e51d7a1e" ] } ], "mendeley" : { "previouslyFormattedCitation" : "(Rosenberg and Queitsch 2014)" }, "properties" : { "noteIndex" : 0 }, "schema" : "https://github.com/citation-style-language/schema/raw/master/csl-citation.json" }</w:instrText>
       </w:r>
       <w:r>
         <w:fldChar w:fldCharType="separate"/>
@@ -6355,6 +6529,7 @@
         <w:t xml:space="preserve"> for </w:t>
       </w:r>
       <w:r>
+        <w:lastRenderedPageBreak/>
         <w:t>d</w:t>
       </w:r>
       <w:r>
@@ -6457,7 +6632,7 @@
         <w:fldChar w:fldCharType="begin" w:fldLock="1"/>
       </w:r>
       <w:r>
-        <w:instrText>ADDIN CSL_CITATION { "citationItems" : [ { "id" : "ITEM-1", "itemData" : { "DOI" : "10.1007/s10555-007-9061-3", "ISSN" : "0167-7659", "PMID" : "17415527", "abstract" : "Emerging evidence indicates that the tumor microenvironmental stress of hypoxia can induce genetic instability in cancer cells. We and others have found that the expression levels of key genes within the DNA mismatch repair (MMR) and homologous recombination (HR) pathways are coordinately repressed by hypoxia. These decreases are associated with functional impairments in both MMR and HR repair under hypoxic conditions, and thus they represent a possible mechanistic explanation for the observed phenomenon of hypoxia-induced genetic instability. In parallel, studies also indicate that several DNA damage response factors are activated in response to hypoxia and subsequent reoxygenation, including ATM/ATR, Chkl/Chk2 and BRCA1. Taken together, these findings reveal that hypoxia induces a unique cellular stress response involving an initial, acute DNA damage response to hypoxia and reoxygenation, followed by a chronic response to prolonged hypoxia in which selected DNA repair pathways are coordinately suppressed. In this review, we discuss these pathways and the possible mechanisms involved, as well as the consequences for genetic instability and tumor progression within the tumor microenvironment.", "author" : [ { "dropping-particle" : "", "family" : "Bindra", "given" : "Ranjit S.", "non-dropping-particle" : "", "parse-names" : false, "suffix" : "" }, { "dropping-particle" : "", "family" : "Crosby", "given" : "Meredith E", "non-dropping-particle" : "", "parse-names" : false, "suffix" : "" }, { "dropping-particle" : "", "family" : "Glazer", "given" : "Peter M", "non-dropping-particle" : "", "parse-names" : false, "suffix" : "" } ], "container-title" : "Cancer metastasis reviews", "id" : "ITEM-1", "issue" : "2", "issued" : { "date-parts" : [ [ "2007", "6" ] ] }, "page" : "249-60", "title" : "Regulation of DNA repair in hypoxic cancer cells.", "type" : "article-journal", "volume" : "26" }, "uris" : [ "http://www.mendeley.com/documents/?uuid=a3e2bd50-cb0b-45e9-8dfc-ed1d1750a697" ] }, { "id" : "ITEM-2", "itemData" : { "DOI" : "10.1038/nrc2344", "ISSN" : "1474-1768", "PMID" : "18273037", "abstract" : "Areas of hypoxic tumour tissue are known to be resistant to treatment and are associated with a poor clinical prognosis. There are several reasons why this might be, including the capacity of hypoxia to drive genomic instability and alter DNA damage repair pathways. Significantly, current models fail to distinguish between the complexities of the hypoxic microenvironment and the biological effects of acute hypoxia exposures versus longer-term, chronic hypoxia exposures on the transcription and translation of proteins involved in genetic stability and cell survival. Acute and chronic hypoxia might lead to different biology within the tumour and this might have a direct effect on the design of new therapies for the treatment of hypoxic tumours.", "author" : [ { "dropping-particle" : "", "family" : "Bristow", "given" : "Robert G.", "non-dropping-particle" : "", "parse-names" : false, "suffix" : "" }, { "dropping-particle" : "", "family" : "Hill", "given" : "Richard P.", "non-dropping-particle" : "", "parse-names" : false, "suffix" : "" } ], "container-title" : "Nature reviews. Cancer", "id" : "ITEM-2", "issue" : "3", "issued" : { "date-parts" : [ [ "2008", "3" ] ] }, "page" : "180-92", "shortTitle" : "Nat Rev Cancer", "title" : "Hypoxia and metabolism: Hypoxia, DNA repair and genetic instability.", "type" : "article-journal", "volume" : "8" }, "uris" : [ "http://www.mendeley.com/documents/?uuid=6153a5f2-da8b-42a7-acc6-65713582b4cc" ] }, { "id" : "ITEM-3", "itemData" : { "DOI" : "10.1016/j.tig.2012.01.003", "ISSN" : "0168-9525", "PMID" : "22342180", "abstract" : "Human tumors result from an evolutionary process operating on somatic cells within tissues, whereby natural selection operates on the phenotypic variability generated by the accumulation of genetic, genomic and epigenetic alterations. This somatic evolution leads to adaptations such as increased proliferative, angiogenic, and invasive phenotypes. In this review we outline how cancer genomes are beginning to be investigated from an evolutionary perspective. We describe recent progress in the cataloging of somatic genetic and genomic alterations, and investigate the contributions of germline as well as epigenetic factors to cancer genome evolution. Finally, we outline the challenges facing researchers who investigate the processes driving the evolution of the cancer genome.", "author" : [ { "dropping-particle" : "", "family" : "Podlaha", "given" : "Ondrej", "non-dropping-particle" : "", "parse-names" : false, "suffix" : "" }, { "dropping-particle" : "", "family" : "Riester", "given" : "Markus", "non-dropping-particle" : "", "parse-names" : false, "suffix" : "" }, { "dropping-particle" : "", "family" : "De", "given" : "Subhajyoti", "non-dropping-particle" : "", "parse-names" : false, "suffix" : "" }, { "dropping-particle" : "", "family" : "Michor", "given" : "Franziska", "non-dropping-particle" : "", "parse-names" : false, "suffix" : "" } ], "container-title" : "Trends in genetics", "id" : "ITEM-3", "issue" : "4", "issued" : { "date-parts" : [ [ "2012", "2", "16" ] ] }, "note" : "        From Duplicate 1 (                   Evolution of the cancer genome.                 - Podlaha, Ondrej; Riester, Markus; De, Subhajyoti; Michor, Franziska )\n                \n        From Duplicate 2 (                           Evolution of the cancer genome.                         - Podlaha, Ondrej; Riester, Markus; De, Subhajyoti; Michor, Franziska )\n                \n        \n        \n        \n        \n        From Duplicate 2 (                   Evolution of the cancer genome.                 - Podlaha, Ondrej; Riester, Markus; De, Subhajyoti; Michor, Franziska )\n                \n        From Duplicate 1 (                           Evolution of the cancer genome.                         - Podlaha, Ondrej; Riester, Markus; De, Subhajyoti; Michor, Franziska )\n                \n        From Duplicate 1 (                           Evolution of the cancer genome.                         - Podlaha, Ondrej; Riester, Markus; De, Subhajyoti; Michor, Franziska )\n                \n        From Duplicate 2 (                           Evolution of the cancer genome.                         - Podlaha, Ondrej; Riester, Markus; De, Subhajyoti; Michor, Franziska )\n                \n        \n        \n        \n        \n        \n        \n        From Duplicate 2 (                           Evolution of the cancer genome.                         - Podlaha, Ondrej; Riester, Markus; De, Subhajyoti; Michor, Franziska )\n                \n        From Duplicate 2 (                           Evolution of the cancer genome.                         - Podlaha, Ondrej; Riester, Markus; De, Subhajyoti; Michor, Franziska )\n                \n        \n        \n        \n        \n        \n        \n      ", "page" : "155-163", "publisher" : "Elsevier Ltd", "title" : "Evolution of the cancer genome.", "type" : "article-journal", "volume" : "28" }, "uris" : [ "http://www.mendeley.com/documents/?uuid=c54d0b11-ee97-4686-98e9-ce180b723066" ] }, { "id" : "ITEM-4", "itemData" : { "DOI" : "10.1126/science.1247472", "ISSN" : "1095-9203", "PMID" : "24604189", "author" : [ { "dropping-particle" : "", "family" : "Rosenberg", "given" : "Susan M", "non-dropping-particle" : "", "parse-names" : false, "suffix" : "" }, { "dropping-particle" : "", "family" : "Queitsch", "given" : "Christine", "non-dropping-particle" : "", "parse-names" : false, "suffix" : "" } ], "container-title" : "Science (New York, N.Y.)", "id" : "ITEM-4", "issue" : "6175", "issued" : { "date-parts" : [ [ "2014", "3", "7" ] ] }, "page" : "1088-9", "title" : "Combating evolution to fight disease.", "type" : "article-journal", "volume" : "343" }, "uris" : [ "http://www.mendeley.com/documents/?uuid=865f28a2-dd52-44df-9aad-61d7e51d7a1e" ] } ], "mendeley" : { "previouslyFormattedCitation" : "(Bindra, Crosby, and Glazer 2007; Bristow and Hill 2008; Podlaha et al. 2012; Rosenberg and Queitsch 2014)" }, "properties" : { "noteIndex" : 0 }, "schema" : "https://github.com/citation-style-language/schema/raw/master/csl-citation.json" }</w:instrText>
+        <w:instrText>ADDIN CSL_CITATION { "citationItems" : [ { "id" : "ITEM-1", "itemData" : { "DOI" : "10.1007/s10555-007-9061-3", "ISSN" : "0167-7659", "PMID" : "17415527", "abstract" : "Emerging evidence indicates that the tumor microenvironmental stress of hypoxia can induce genetic instability in cancer cells. We and others have found that the expression levels of key genes within the DNA mismatch repair (MMR) and homologous recombination (HR) pathways are coordinately repressed by hypoxia. These decreases are associated with functional impairments in both MMR and HR repair under hypoxic conditions, and thus they represent a possible mechanistic explanation for the observed phenomenon of hypoxia-induced genetic instability. In parallel, studies also indicate that several DNA damage response factors are activated in response to hypoxia and subsequent reoxygenation, including ATM/ATR, Chkl/Chk2 and BRCA1. Taken together, these findings reveal that hypoxia induces a unique cellular stress response involving an initial, acute DNA damage response to hypoxia and reoxygenation, followed by a chronic response to prolonged hypoxia in which selected DNA repair pathways are coordinately suppressed. In this review, we discuss these pathways and the possible mechanisms involved, as well as the consequences for genetic instability and tumor progression within the tumor microenvironment.", "author" : [ { "dropping-particle" : "", "family" : "Bindra", "given" : "Ranjit S.", "non-dropping-particle" : "", "parse-names" : false, "suffix" : "" }, { "dropping-particle" : "", "family" : "Crosby", "given" : "Meredith E", "non-dropping-particle" : "", "parse-names" : false, "suffix" : "" }, { "dropping-particle" : "", "family" : "Glazer", "given" : "Peter M", "non-dropping-particle" : "", "parse-names" : false, "suffix" : "" } ], "container-title" : "Cancer metastasis reviews", "id" : "ITEM-1", "issue" : "2", "issued" : { "date-parts" : [ [ "2007", "6" ] ] }, "page" : "249-60", "title" : "Regulation of DNA repair in hypoxic cancer cells.", "type" : "article-journal", "volume" : "26" }, "uris" : [ "http://www.mendeley.com/documents/?uuid=a3e2bd50-cb0b-45e9-8dfc-ed1d1750a697" ] }, { "id" : "ITEM-2", "itemData" : { "DOI" : "10.1038/nrc2344", "ISSN" : "1474-1768", "PMID" : "18273037", "abstract" : "Areas of hypoxic tumour tissue are known to be resistant to treatment and are associated with a poor clinical prognosis. There are several reasons why this might be, including the capacity of hypoxia to drive genomic instability and alter DNA damage repair pathways. Significantly, current models fail to distinguish between the complexities of the hypoxic microenvironment and the biological effects of acute hypoxia exposures versus longer-term, chronic hypoxia exposures on the transcription and translation of proteins involved in genetic stability and cell survival. Acute and chronic hypoxia might lead to different biology within the tumour and this might have a direct effect on the design of new therapies for the treatment of hypoxic tumours.", "author" : [ { "dropping-particle" : "", "family" : "Bristow", "given" : "Robert G.", "non-dropping-particle" : "", "parse-names" : false, "suffix" : "" }, { "dropping-particle" : "", "family" : "Hill", "given" : "Richard P.", "non-dropping-particle" : "", "parse-names" : false, "suffix" : "" } ], "container-title" : "Nature reviews. Cancer", "id" : "ITEM-2", "issue" : "3", "issued" : { "date-parts" : [ [ "2008", "3" ] ] }, "page" : "180-92", "shortTitle" : "Nat Rev Cancer", "title" : "Hypoxia and metabolism: Hypoxia, DNA repair and genetic instability.", "type" : "article-journal", "volume" : "8" }, "uris" : [ "http://www.mendeley.com/documents/?uuid=6153a5f2-da8b-42a7-acc6-65713582b4cc" ] }, { "id" : "ITEM-3", "itemData" : { "DOI" : "10.1016/j.tig.2012.01.003", "ISSN" : "0168-9525", "PMID" : "22342180", "abstract" : "Human tumors result from an evolutionary process operating on somatic cells within tissues, whereby natural selection operates on the phenotypic variability generated by the accumulation of genetic, genomic and epigenetic alterations. This somatic evolution leads to adaptations such as increased proliferative, angiogenic, and invasive phenotypes. In this review we outline how cancer genomes are beginning to be investigated from an evolutionary perspective. We describe recent progress in the cataloging of somatic genetic and genomic alterations, and investigate the contributions of germline as well as epigenetic factors to cancer genome evolution. Finally, we outline the challenges facing researchers who investigate the processes driving the evolution of the cancer genome.", "author" : [ { "dropping-particle" : "", "family" : "Podlaha", "given" : "Ondrej", "non-dropping-particle" : "", "parse-names" : false, "suffix" : "" }, { "dropping-particle" : "", "family" : "Riester", "given" : "Markus", "non-dropping-particle" : "", "parse-names" : false, "suffix" : "" }, { "dropping-particle" : "", "family" : "De", "given" : "Subhajyoti", "non-dropping-particle" : "", "parse-names" : false, "suffix" : "" }, { "dropping-particle" : "", "family" : "Michor", "given" : "Franziska", "non-dropping-particle" : "", "parse-names" : false, "suffix" : "" } ], "container-title" : "Trends in genetics", "id" : "ITEM-3", "issue" : "4", "issued" : { "date-parts" : [ [ "2012", "2", "16" ] ] }, "note" : "        From Duplicate 1 (                   Evolution of the cancer genome.                 - Podlaha, Ondrej; Riester, Markus; De, Subhajyoti; Michor, Franziska )\n                \n        From Duplicate 2 (                           Evolution of the cancer genome.                         - Podlaha, Ondrej; Riester, Markus; De, Subhajyoti; Michor, Franziska )\n                \n        \n        \n        \n        \n        From Duplicate 2 (                   Evolution of the cancer genome.                 - Podlaha, Ondrej; Riester, Markus; De, Subhajyoti; Michor, Franziska )\n                \n        From Duplicate 1 (                           Evolution of the cancer genome.                         - Podlaha, Ondrej; Riester, Markus; De, Subhajyoti; Michor, Franziska )\n                \n        From Duplicate 1 (                           Evolution of the cancer genome.                         - Podlaha, Ondrej; Riester, Markus; De, Subhajyoti; Michor, Franziska )\n                \n        From Duplicate 2 (                           Evolution of the cancer genome.                         - Podlaha, Ondrej; Riester, Markus; De, Subhajyoti; Michor, Franziska )\n                \n        \n        \n        \n        \n        \n        \n        From Duplicate 2 (                           Evolution of the cancer genome.                         - Podlaha, Ondrej; Riester, Markus; De, Subhajyoti; Michor, Franziska )\n                \n        From Duplicate 2 (                           Evolution of the cancer genome.                         - Podlaha, Ondrej; Riester, Markus; De, Subhajyoti; Michor, Franziska )\n                \n        \n        \n        \n        \n        \n        \n      ", "page" : "155-163", "publisher" : "Elsevier Ltd", "title" : "Evolution of the cancer genome.", "type" : "article-journal", "volume" : "28" }, "uris" : [ "http://www.mendeley.com/documents/?uuid=c54d0b11-ee97-4686-98e9-ce180b723066" ] }, { "id" : "ITEM-4", "itemData" : { "DOI" : "10.1126/science.1247472", "ISSN" : "1095-9203", "PMID" : "24604189", "author" : [ { "dropping-particle" : "", "family" : "Rosenberg", "given" : "Susan M.", "non-dropping-particle" : "", "parse-names" : false, "suffix" : "" }, { "dropping-particle" : "", "family" : "Queitsch", "given" : "Christine", "non-dropping-particle" : "", "parse-names" : false, "suffix" : "" } ], "container-title" : "Science (New York, N.Y.)", "id" : "ITEM-4", "issue" : "6175", "issued" : { "date-parts" : [ [ "2014", "3", "7" ] ] }, "page" : "1088-9", "title" : "Combating evolution to fight disease.", "type" : "article-journal", "volume" : "343" }, "uris" : [ "http://www.mendeley.com/documents/?uuid=865f28a2-dd52-44df-9aad-61d7e51d7a1e" ] } ], "mendeley" : { "previouslyFormattedCitation" : "(Bindra, Crosby, and Glazer 2007; Bristow and Hill 2008; Podlaha et al. 2012; Rosenberg and Queitsch 2014)" }, "properties" : { "noteIndex" : 0 }, "schema" : "https://github.com/citation-style-language/schema/raw/master/csl-citation.json" }</w:instrText>
       </w:r>
       <w:r>
         <w:fldChar w:fldCharType="separate"/>
@@ -9130,7 +9305,6 @@
         <w:divId w:val="1620528373"/>
       </w:pPr>
       <w:r>
-        <w:lastRenderedPageBreak/>
         <w:t>Supporting material</w:t>
       </w:r>
     </w:p>
@@ -9206,27 +9380,14 @@
       <w:r>
         <w:t>S</w:t>
       </w:r>
-      <w:r>
-        <w:fldChar w:fldCharType="begin"/>
-      </w:r>
-      <w:r>
-        <w:instrText xml:space="preserve"> SEQ Figure \* ARABIC </w:instrText>
-      </w:r>
-      <w:r>
-        <w:fldChar w:fldCharType="separate"/>
-      </w:r>
-      <w:r>
-        <w:rPr>
-          <w:noProof/>
-        </w:rPr>
-        <w:t>8</w:t>
-      </w:r>
-      <w:r>
-        <w:rPr>
-          <w:noProof/>
-        </w:rPr>
-        <w:fldChar w:fldCharType="end"/>
-      </w:r>
+      <w:fldSimple w:instr=" SEQ Figure \* ARABIC ">
+        <w:r>
+          <w:rPr>
+            <w:noProof/>
+          </w:rPr>
+          <w:t>8</w:t>
+        </w:r>
+      </w:fldSimple>
       <w:r>
         <w:t xml:space="preserve"> - </w:t>
       </w:r>
@@ -9249,7 +9410,6 @@
         <w:rPr>
           <w:noProof/>
         </w:rPr>
-        <w:lastRenderedPageBreak/>
         <w:drawing>
           <wp:inline distT="0" distB="0" distL="0" distR="0" wp14:anchorId="002B75E0" wp14:editId="1E55C614">
             <wp:extent cx="5486400" cy="5486400"/>
@@ -9439,7 +9599,7 @@
           <w:rPr>
             <w:noProof/>
           </w:rPr>
-          <w:t>16</w:t>
+          <w:t>2</w:t>
         </w:r>
         <w:r>
           <w:rPr>
@@ -9474,7 +9634,7 @@
       <w:rPr>
         <w:noProof/>
       </w:rPr>
-      <w:t>23</w:t>
+      <w:t>3</w:t>
     </w:r>
     <w:r>
       <w:fldChar w:fldCharType="end"/>
@@ -9534,7 +9694,7 @@
       <w:rPr>
         <w:noProof/>
       </w:rPr>
-      <w:t>May 18, 2014</w:t>
+      <w:t>May 19, 2014</w:t>
     </w:r>
     <w:r>
       <w:fldChar w:fldCharType="end"/>
@@ -9546,6 +9706,92 @@
 <file path=word/numbering.xml><?xml version="1.0" encoding="utf-8"?>
 <w:numbering xmlns:wpc="http://schemas.microsoft.com/office/word/2010/wordprocessingCanvas" xmlns:mc="http://schemas.openxmlformats.org/markup-compatibility/2006" xmlns:o="urn:schemas-microsoft-com:office:office" xmlns:r="http://schemas.openxmlformats.org/officeDocument/2006/relationships" xmlns:m="http://schemas.openxmlformats.org/officeDocument/2006/math" xmlns:v="urn:schemas-microsoft-com:vml" xmlns:wp14="http://schemas.microsoft.com/office/word/2010/wordprocessingDrawing" xmlns:wp="http://schemas.openxmlformats.org/drawingml/2006/wordprocessingDrawing" xmlns:w10="urn:schemas-microsoft-com:office:word" xmlns:w="http://schemas.openxmlformats.org/wordprocessingml/2006/main" xmlns:w14="http://schemas.microsoft.com/office/word/2010/wordml" xmlns:wpg="http://schemas.microsoft.com/office/word/2010/wordprocessingGroup" xmlns:wpi="http://schemas.microsoft.com/office/word/2010/wordprocessingInk" xmlns:wne="http://schemas.microsoft.com/office/word/2006/wordml" xmlns:wps="http://schemas.microsoft.com/office/word/2010/wordprocessingShape" mc:Ignorable="w14 wp14">
   <w:abstractNum w:abstractNumId="0">
+    <w:nsid w:val="3E034621"/>
+    <w:multiLevelType w:val="hybridMultilevel"/>
+    <w:tmpl w:val="349EF2BC"/>
+    <w:lvl w:ilvl="0" w:tplc="0409000F">
+      <w:start w:val="1"/>
+      <w:numFmt w:val="decimal"/>
+      <w:lvlText w:val="%1."/>
+      <w:lvlJc w:val="left"/>
+      <w:pPr>
+        <w:ind w:left="644" w:hanging="360"/>
+      </w:pPr>
+    </w:lvl>
+    <w:lvl w:ilvl="1" w:tplc="04090019">
+      <w:start w:val="1"/>
+      <w:numFmt w:val="lowerLetter"/>
+      <w:lvlText w:val="%2."/>
+      <w:lvlJc w:val="left"/>
+      <w:pPr>
+        <w:ind w:left="1364" w:hanging="360"/>
+      </w:pPr>
+    </w:lvl>
+    <w:lvl w:ilvl="2" w:tplc="0409001B" w:tentative="1">
+      <w:start w:val="1"/>
+      <w:numFmt w:val="lowerRoman"/>
+      <w:lvlText w:val="%3."/>
+      <w:lvlJc w:val="right"/>
+      <w:pPr>
+        <w:ind w:left="2084" w:hanging="180"/>
+      </w:pPr>
+    </w:lvl>
+    <w:lvl w:ilvl="3" w:tplc="0409000F" w:tentative="1">
+      <w:start w:val="1"/>
+      <w:numFmt w:val="decimal"/>
+      <w:lvlText w:val="%4."/>
+      <w:lvlJc w:val="left"/>
+      <w:pPr>
+        <w:ind w:left="2804" w:hanging="360"/>
+      </w:pPr>
+    </w:lvl>
+    <w:lvl w:ilvl="4" w:tplc="04090019" w:tentative="1">
+      <w:start w:val="1"/>
+      <w:numFmt w:val="lowerLetter"/>
+      <w:lvlText w:val="%5."/>
+      <w:lvlJc w:val="left"/>
+      <w:pPr>
+        <w:ind w:left="3524" w:hanging="360"/>
+      </w:pPr>
+    </w:lvl>
+    <w:lvl w:ilvl="5" w:tplc="0409001B" w:tentative="1">
+      <w:start w:val="1"/>
+      <w:numFmt w:val="lowerRoman"/>
+      <w:lvlText w:val="%6."/>
+      <w:lvlJc w:val="right"/>
+      <w:pPr>
+        <w:ind w:left="4244" w:hanging="180"/>
+      </w:pPr>
+    </w:lvl>
+    <w:lvl w:ilvl="6" w:tplc="0409000F" w:tentative="1">
+      <w:start w:val="1"/>
+      <w:numFmt w:val="decimal"/>
+      <w:lvlText w:val="%7."/>
+      <w:lvlJc w:val="left"/>
+      <w:pPr>
+        <w:ind w:left="4964" w:hanging="360"/>
+      </w:pPr>
+    </w:lvl>
+    <w:lvl w:ilvl="7" w:tplc="04090019" w:tentative="1">
+      <w:start w:val="1"/>
+      <w:numFmt w:val="lowerLetter"/>
+      <w:lvlText w:val="%8."/>
+      <w:lvlJc w:val="left"/>
+      <w:pPr>
+        <w:ind w:left="5684" w:hanging="360"/>
+      </w:pPr>
+    </w:lvl>
+    <w:lvl w:ilvl="8" w:tplc="0409001B" w:tentative="1">
+      <w:start w:val="1"/>
+      <w:numFmt w:val="lowerRoman"/>
+      <w:lvlText w:val="%9."/>
+      <w:lvlJc w:val="right"/>
+      <w:pPr>
+        <w:ind w:left="6404" w:hanging="180"/>
+      </w:pPr>
+    </w:lvl>
+  </w:abstractNum>
+  <w:abstractNum w:abstractNumId="1">
     <w:nsid w:val="43903E5D"/>
     <w:multiLevelType w:val="hybridMultilevel"/>
     <w:tmpl w:val="404854DA"/>
@@ -9657,7 +9903,99 @@
       </w:rPr>
     </w:lvl>
   </w:abstractNum>
+  <w:abstractNum w:abstractNumId="2">
+    <w:nsid w:val="626A56E0"/>
+    <w:multiLevelType w:val="hybridMultilevel"/>
+    <w:tmpl w:val="1C80B480"/>
+    <w:lvl w:ilvl="0" w:tplc="0409000F">
+      <w:start w:val="1"/>
+      <w:numFmt w:val="decimal"/>
+      <w:lvlText w:val="%1."/>
+      <w:lvlJc w:val="left"/>
+      <w:pPr>
+        <w:ind w:left="3600" w:hanging="360"/>
+      </w:pPr>
+    </w:lvl>
+    <w:lvl w:ilvl="1" w:tplc="04090019" w:tentative="1">
+      <w:start w:val="1"/>
+      <w:numFmt w:val="lowerLetter"/>
+      <w:lvlText w:val="%2."/>
+      <w:lvlJc w:val="left"/>
+      <w:pPr>
+        <w:ind w:left="4320" w:hanging="360"/>
+      </w:pPr>
+    </w:lvl>
+    <w:lvl w:ilvl="2" w:tplc="0409001B" w:tentative="1">
+      <w:start w:val="1"/>
+      <w:numFmt w:val="lowerRoman"/>
+      <w:lvlText w:val="%3."/>
+      <w:lvlJc w:val="right"/>
+      <w:pPr>
+        <w:ind w:left="5040" w:hanging="180"/>
+      </w:pPr>
+    </w:lvl>
+    <w:lvl w:ilvl="3" w:tplc="0409000F" w:tentative="1">
+      <w:start w:val="1"/>
+      <w:numFmt w:val="decimal"/>
+      <w:lvlText w:val="%4."/>
+      <w:lvlJc w:val="left"/>
+      <w:pPr>
+        <w:ind w:left="5760" w:hanging="360"/>
+      </w:pPr>
+    </w:lvl>
+    <w:lvl w:ilvl="4" w:tplc="04090019" w:tentative="1">
+      <w:start w:val="1"/>
+      <w:numFmt w:val="lowerLetter"/>
+      <w:lvlText w:val="%5."/>
+      <w:lvlJc w:val="left"/>
+      <w:pPr>
+        <w:ind w:left="6480" w:hanging="360"/>
+      </w:pPr>
+    </w:lvl>
+    <w:lvl w:ilvl="5" w:tplc="0409001B" w:tentative="1">
+      <w:start w:val="1"/>
+      <w:numFmt w:val="lowerRoman"/>
+      <w:lvlText w:val="%6."/>
+      <w:lvlJc w:val="right"/>
+      <w:pPr>
+        <w:ind w:left="7200" w:hanging="180"/>
+      </w:pPr>
+    </w:lvl>
+    <w:lvl w:ilvl="6" w:tplc="0409000F" w:tentative="1">
+      <w:start w:val="1"/>
+      <w:numFmt w:val="decimal"/>
+      <w:lvlText w:val="%7."/>
+      <w:lvlJc w:val="left"/>
+      <w:pPr>
+        <w:ind w:left="7920" w:hanging="360"/>
+      </w:pPr>
+    </w:lvl>
+    <w:lvl w:ilvl="7" w:tplc="04090019" w:tentative="1">
+      <w:start w:val="1"/>
+      <w:numFmt w:val="lowerLetter"/>
+      <w:lvlText w:val="%8."/>
+      <w:lvlJc w:val="left"/>
+      <w:pPr>
+        <w:ind w:left="8640" w:hanging="360"/>
+      </w:pPr>
+    </w:lvl>
+    <w:lvl w:ilvl="8" w:tplc="0409001B" w:tentative="1">
+      <w:start w:val="1"/>
+      <w:numFmt w:val="lowerRoman"/>
+      <w:lvlText w:val="%9."/>
+      <w:lvlJc w:val="right"/>
+      <w:pPr>
+        <w:ind w:left="9360" w:hanging="180"/>
+      </w:pPr>
+    </w:lvl>
+  </w:abstractNum>
   <w:num w:numId="1">
+    <w:abstractNumId w:val="1"/>
+  </w:num>
+  <w:num w:numId="2">
+    <w:abstractNumId w:val="2"/>
+  </w:num>
+  <w:num w:numId="3">
     <w:abstractNumId w:val="0"/>
   </w:num>
 </w:numbering>
@@ -12237,7 +12575,7 @@
 </file>
 
 <file path=customXml/itemProps1.xml><?xml version="1.0" encoding="utf-8"?>
-<ds:datastoreItem xmlns:ds="http://schemas.openxmlformats.org/officeDocument/2006/customXml" ds:itemID="{BE783DB7-FDFC-4F0B-A5B5-82BDB92DDFB1}">
+<ds:datastoreItem xmlns:ds="http://schemas.openxmlformats.org/officeDocument/2006/customXml" ds:itemID="{9F4876E8-8BF4-434B-B009-57B3BEB5CF9D}">
   <ds:schemaRefs>
     <ds:schemaRef ds:uri="http://schemas.openxmlformats.org/officeDocument/2006/bibliography"/>
   </ds:schemaRefs>

</xml_diff>

<commit_message>
comment on something to cite
</commit_message>
<xml_diff>
--- a/simarba/manuscript/ms.docx
+++ b/simarba/manuscript/ms.docx
@@ -57,42 +57,12 @@
           <w:rFonts w:asciiTheme="minorHAnsi" w:eastAsia="Times New Roman" w:hAnsiTheme="minorHAnsi"/>
         </w:rPr>
       </w:pPr>
-      <w:proofErr w:type="spellStart"/>
       <w:r>
         <w:rPr>
           <w:rFonts w:asciiTheme="minorHAnsi" w:eastAsia="Times New Roman" w:hAnsiTheme="minorHAnsi"/>
         </w:rPr>
-        <w:t>Yoav</w:t>
-      </w:r>
-      <w:proofErr w:type="spellEnd"/>
-      <w:r>
-        <w:rPr>
-          <w:rFonts w:asciiTheme="minorHAnsi" w:eastAsia="Times New Roman" w:hAnsiTheme="minorHAnsi"/>
-        </w:rPr>
-        <w:t xml:space="preserve"> Ram and </w:t>
-      </w:r>
-      <w:proofErr w:type="spellStart"/>
-      <w:r>
-        <w:rPr>
-          <w:rFonts w:asciiTheme="minorHAnsi" w:eastAsia="Times New Roman" w:hAnsiTheme="minorHAnsi"/>
-        </w:rPr>
-        <w:t>Lilach</w:t>
-      </w:r>
-      <w:proofErr w:type="spellEnd"/>
-      <w:r>
-        <w:rPr>
-          <w:rFonts w:asciiTheme="minorHAnsi" w:eastAsia="Times New Roman" w:hAnsiTheme="minorHAnsi"/>
-        </w:rPr>
-        <w:t xml:space="preserve"> </w:t>
-      </w:r>
-      <w:proofErr w:type="spellStart"/>
-      <w:r>
-        <w:rPr>
-          <w:rFonts w:asciiTheme="minorHAnsi" w:eastAsia="Times New Roman" w:hAnsiTheme="minorHAnsi"/>
-        </w:rPr>
-        <w:t>Hadany</w:t>
-      </w:r>
-      <w:proofErr w:type="spellEnd"/>
+        <w:t>Yoav Ram and Lilach Hadany</w:t>
+      </w:r>
     </w:p>
     <w:p>
       <w:pPr>
@@ -130,7 +100,7 @@
           <w:rFonts w:eastAsia="Times New Roman"/>
           <w:noProof/>
         </w:rPr>
-        <w:t>May 19, 2014</w:t>
+        <w:t>June 8, 2014</w:t>
       </w:r>
       <w:r>
         <w:rPr>
@@ -150,6 +120,7 @@
     </w:p>
     <w:p>
       <w:r>
+        <w:lastRenderedPageBreak/>
         <w:t>New overview:</w:t>
       </w:r>
     </w:p>
@@ -164,6 +135,26 @@
       <w:r>
         <w:t>Intro</w:t>
       </w:r>
+      <w:r>
+        <w:t xml:space="preserve"> – cite </w:t>
+      </w:r>
+      <w:r>
+        <w:t>Raynes</w:t>
+      </w:r>
+      <w:r>
+        <w:t xml:space="preserve"> &amp; </w:t>
+      </w:r>
+      <w:r>
+        <w:t>Sniegowski</w:t>
+      </w:r>
+      <w:r>
+        <w:t xml:space="preserve"> </w:t>
+      </w:r>
+      <w:bookmarkStart w:id="0" w:name="_GoBack"/>
+      <w:bookmarkEnd w:id="0"/>
+      <w:r>
+        <w:t>2014</w:t>
+      </w:r>
     </w:p>
     <w:p>
       <w:pPr>
@@ -184,8 +175,14 @@
           <w:ilvl w:val="1"/>
           <w:numId w:val="3"/>
         </w:numPr>
+        <w:rPr>
+          <w:strike/>
+        </w:rPr>
       </w:pPr>
       <w:r>
+        <w:rPr>
+          <w:strike/>
+        </w:rPr>
         <w:t>1 mutation – appearance better than NM, fixation is better than CM (as shown for rugged). Appearance not affected by recombination, fixation does?</w:t>
       </w:r>
     </w:p>
@@ -198,15 +195,7 @@
         </w:numPr>
       </w:pPr>
       <w:r>
-        <w:t xml:space="preserve">2 mutations – adapt from </w:t>
-      </w:r>
-      <w:proofErr w:type="spellStart"/>
-      <w:r>
-        <w:t>Christiansesn</w:t>
-      </w:r>
-      <w:proofErr w:type="spellEnd"/>
-      <w:r>
-        <w:t xml:space="preserve"> et al. 1998. Same as (a) only recombination affects appearance.</w:t>
+        <w:t>2 mutations – adapt from Christiansesn et al. 1998. Same as (a) only recombination affects appearance.</w:t>
       </w:r>
     </w:p>
     <w:p>
@@ -244,8 +233,6 @@
       <w:r>
         <w:t>In light of (2c), competitions.</w:t>
       </w:r>
-      <w:bookmarkStart w:id="0" w:name="_GoBack"/>
-      <w:bookmarkEnd w:id="0"/>
     </w:p>
     <w:p>
       <w:pPr>
@@ -1341,15 +1328,7 @@
         <w:fldChar w:fldCharType="end"/>
       </w:r>
       <w:r>
-        <w:t>. In addition, recombination generates less-loaded individuals that were lost due to drift, halting "</w:t>
-      </w:r>
-      <w:proofErr w:type="spellStart"/>
-      <w:r>
-        <w:t>Mullter's</w:t>
-      </w:r>
-      <w:proofErr w:type="spellEnd"/>
-      <w:r>
-        <w:t xml:space="preserve"> ratchet" </w:t>
+        <w:t xml:space="preserve">. In addition, recombination generates less-loaded individuals that were lost due to drift, halting "Mullter's ratchet" </w:t>
       </w:r>
       <w:r>
         <w:fldChar w:fldCharType="begin" w:fldLock="1"/>
@@ -1707,15 +1686,7 @@
         <w:t>Our finding suggest</w:t>
       </w:r>
       <w:r>
-        <w:t xml:space="preserve"> that (</w:t>
-      </w:r>
-      <w:proofErr w:type="spellStart"/>
-      <w:r>
-        <w:t>i</w:t>
-      </w:r>
-      <w:proofErr w:type="spellEnd"/>
-      <w:r>
-        <w:t xml:space="preserve">) </w:t>
+        <w:t xml:space="preserve"> that (i) </w:t>
       </w:r>
       <w:r>
         <w:t>mutators</w:t>
@@ -1946,7 +1917,6 @@
         </w:rPr>
         <w:t>s</w:t>
       </w:r>
-      <w:proofErr w:type="gramStart"/>
       <w:r>
         <w:t>)</w:t>
       </w:r>
@@ -1958,7 +1928,6 @@
         </w:rPr>
         <w:t>x</w:t>
       </w:r>
-      <w:proofErr w:type="gramEnd"/>
       <w:r>
         <w:rPr>
           <w:iCs/>
@@ -2380,15 +2349,7 @@
         <w:t>ed</w:t>
       </w:r>
       <w:r>
-        <w:t xml:space="preserve"> </w:t>
-      </w:r>
-      <w:proofErr w:type="gramStart"/>
-      <w:r>
-        <w:t>similarly,</w:t>
-      </w:r>
-      <w:proofErr w:type="gramEnd"/>
-      <w:r>
-        <w:t xml:space="preserve"> except we multiply </w:t>
+        <w:t xml:space="preserve"> similarly, except we multiply </w:t>
       </w:r>
       <w:r>
         <w:t>the group</w:t>
@@ -2495,30 +2456,15 @@
       <w:r>
         <w:t xml:space="preserve">the </w:t>
       </w:r>
-      <w:proofErr w:type="spellStart"/>
-      <w:r>
-        <w:t>NumPy</w:t>
-      </w:r>
-      <w:proofErr w:type="spellEnd"/>
-      <w:r>
-        <w:t xml:space="preserve">, </w:t>
-      </w:r>
-      <w:proofErr w:type="spellStart"/>
-      <w:r>
-        <w:t>SciPy</w:t>
-      </w:r>
-      <w:proofErr w:type="spellEnd"/>
+      <w:r>
+        <w:t>NumPy, SciPy</w:t>
+      </w:r>
       <w:r>
         <w:t>, and</w:t>
       </w:r>
       <w:r>
-        <w:t xml:space="preserve"> </w:t>
-      </w:r>
-      <w:proofErr w:type="gramStart"/>
-      <w:r>
-        <w:t>pandas</w:t>
-      </w:r>
-      <w:proofErr w:type="gramEnd"/>
+        <w:t xml:space="preserve"> pandas</w:t>
+      </w:r>
       <w:r>
         <w:t xml:space="preserve"> packages</w:t>
       </w:r>
@@ -2850,17 +2796,8 @@
           <w:i/>
           <w:iCs/>
         </w:rPr>
-        <w:t xml:space="preserve">S. </w:t>
-      </w:r>
-      <w:proofErr w:type="spellStart"/>
-      <w:r>
-        <w:rPr>
-          <w:i/>
-          <w:iCs/>
-        </w:rPr>
-        <w:t>cerevisiae</w:t>
-      </w:r>
-      <w:proofErr w:type="spellEnd"/>
+        <w:t>S. cerevisiae</w:t>
+      </w:r>
       <w:r>
         <w:t xml:space="preserve"> [REF]. The figure shows that</w:t>
       </w:r>
@@ -2929,6 +2866,7 @@
       <w:r>
         <w:rPr>
           <w:noProof/>
+          <w:lang w:bidi="ar-SA"/>
         </w:rPr>
         <w:lastRenderedPageBreak/>
         <w:drawing>
@@ -2993,14 +2931,27 @@
       <w:r>
         <w:t xml:space="preserve">Figure </w:t>
       </w:r>
-      <w:fldSimple w:instr=" SEQ Figure \* ARABIC ">
-        <w:r>
-          <w:rPr>
-            <w:noProof/>
-          </w:rPr>
-          <w:t>1</w:t>
-        </w:r>
-      </w:fldSimple>
+      <w:r>
+        <w:fldChar w:fldCharType="begin"/>
+      </w:r>
+      <w:r>
+        <w:instrText xml:space="preserve"> SEQ Figure \* ARABIC </w:instrText>
+      </w:r>
+      <w:r>
+        <w:fldChar w:fldCharType="separate"/>
+      </w:r>
+      <w:r>
+        <w:rPr>
+          <w:noProof/>
+        </w:rPr>
+        <w:t>1</w:t>
+      </w:r>
+      <w:r>
+        <w:rPr>
+          <w:noProof/>
+        </w:rPr>
+        <w:fldChar w:fldCharType="end"/>
+      </w:r>
       <w:bookmarkEnd w:id="15"/>
       <w:r>
         <w:t xml:space="preserve"> </w:t>
@@ -3266,6 +3217,7 @@
       <w:r>
         <w:rPr>
           <w:noProof/>
+          <w:lang w:bidi="ar-SA"/>
         </w:rPr>
         <w:lastRenderedPageBreak/>
         <w:drawing>
@@ -3327,14 +3279,27 @@
       <w:r>
         <w:t xml:space="preserve">Figure </w:t>
       </w:r>
-      <w:fldSimple w:instr=" SEQ Figure \* ARABIC ">
-        <w:r>
-          <w:rPr>
-            <w:noProof/>
-          </w:rPr>
-          <w:t>2</w:t>
-        </w:r>
-      </w:fldSimple>
+      <w:r>
+        <w:fldChar w:fldCharType="begin"/>
+      </w:r>
+      <w:r>
+        <w:instrText xml:space="preserve"> SEQ Figure \* ARABIC </w:instrText>
+      </w:r>
+      <w:r>
+        <w:fldChar w:fldCharType="separate"/>
+      </w:r>
+      <w:r>
+        <w:rPr>
+          <w:noProof/>
+        </w:rPr>
+        <w:t>2</w:t>
+      </w:r>
+      <w:r>
+        <w:rPr>
+          <w:noProof/>
+        </w:rPr>
+        <w:fldChar w:fldCharType="end"/>
+      </w:r>
       <w:bookmarkEnd w:id="17"/>
       <w:r>
         <w:t xml:space="preserve"> - </w:t>
@@ -3596,7 +3561,6 @@
       <w:r>
         <w:t>=</w:t>
       </w:r>
-      <w:proofErr w:type="gramStart"/>
       <w:r>
         <w:t>10</w:t>
       </w:r>
@@ -3613,11 +3577,7 @@
         <w:t xml:space="preserve">(right column) </w:t>
       </w:r>
       <w:r>
-        <w:t>recombination</w:t>
-      </w:r>
-      <w:proofErr w:type="gramEnd"/>
-      <w:r>
-        <w:t xml:space="preserve"> has a very significant effect. For example, the fixation probability of SIM</w:t>
+        <w:t>recombination has a very significant effect. For example, the fixation probability of SIM</w:t>
       </w:r>
       <w:r>
         <w:t xml:space="preserve"> (solid blue)</w:t>
@@ -3716,15 +3676,7 @@
         <w:t xml:space="preserve"> and is consistent with results for CM </w:t>
       </w:r>
       <w:r>
-        <w:t xml:space="preserve">by </w:t>
-      </w:r>
-      <w:proofErr w:type="spellStart"/>
-      <w:r>
-        <w:t>Tenaillon</w:t>
-      </w:r>
-      <w:proofErr w:type="spellEnd"/>
-      <w:r>
-        <w:t xml:space="preserve"> et al. </w:t>
+        <w:t xml:space="preserve">by Tenaillon et al. </w:t>
       </w:r>
       <w:r>
         <w:fldChar w:fldCharType="begin" w:fldLock="1"/>
@@ -3842,6 +3794,7 @@
       <w:r>
         <w:rPr>
           <w:noProof/>
+          <w:lang w:bidi="ar-SA"/>
         </w:rPr>
         <w:drawing>
           <wp:inline distT="0" distB="0" distL="0" distR="0" wp14:anchorId="39BC8B45" wp14:editId="1137B48E">
@@ -3901,14 +3854,27 @@
       <w:r>
         <w:t xml:space="preserve">Figure </w:t>
       </w:r>
-      <w:fldSimple w:instr=" SEQ Figure \* ARABIC ">
-        <w:r>
-          <w:rPr>
-            <w:noProof/>
-          </w:rPr>
-          <w:t>3</w:t>
-        </w:r>
-      </w:fldSimple>
+      <w:r>
+        <w:fldChar w:fldCharType="begin"/>
+      </w:r>
+      <w:r>
+        <w:instrText xml:space="preserve"> SEQ Figure \* ARABIC </w:instrText>
+      </w:r>
+      <w:r>
+        <w:fldChar w:fldCharType="separate"/>
+      </w:r>
+      <w:r>
+        <w:rPr>
+          <w:noProof/>
+        </w:rPr>
+        <w:t>3</w:t>
+      </w:r>
+      <w:r>
+        <w:rPr>
+          <w:noProof/>
+        </w:rPr>
+        <w:fldChar w:fldCharType="end"/>
+      </w:r>
       <w:r>
         <w:t xml:space="preserve"> - </w:t>
       </w:r>
@@ -4063,6 +4029,7 @@
       <w:r>
         <w:rPr>
           <w:noProof/>
+          <w:lang w:bidi="ar-SA"/>
         </w:rPr>
         <w:drawing>
           <wp:inline distT="0" distB="0" distL="0" distR="0" wp14:anchorId="211660F0" wp14:editId="72919740">
@@ -4122,14 +4089,27 @@
       <w:r>
         <w:t xml:space="preserve">Figure </w:t>
       </w:r>
-      <w:fldSimple w:instr=" SEQ Figure \* ARABIC ">
-        <w:r>
-          <w:rPr>
-            <w:noProof/>
-          </w:rPr>
-          <w:t>4</w:t>
-        </w:r>
-      </w:fldSimple>
+      <w:r>
+        <w:fldChar w:fldCharType="begin"/>
+      </w:r>
+      <w:r>
+        <w:instrText xml:space="preserve"> SEQ Figure \* ARABIC </w:instrText>
+      </w:r>
+      <w:r>
+        <w:fldChar w:fldCharType="separate"/>
+      </w:r>
+      <w:r>
+        <w:rPr>
+          <w:noProof/>
+        </w:rPr>
+        <w:t>4</w:t>
+      </w:r>
+      <w:r>
+        <w:rPr>
+          <w:noProof/>
+        </w:rPr>
+        <w:fldChar w:fldCharType="end"/>
+      </w:r>
       <w:r>
         <w:t xml:space="preserve"> - </w:t>
       </w:r>
@@ -4362,6 +4342,7 @@
       <w:r>
         <w:rPr>
           <w:noProof/>
+          <w:lang w:bidi="ar-SA"/>
         </w:rPr>
         <w:drawing>
           <wp:inline distT="0" distB="0" distL="0" distR="0" wp14:anchorId="566457B4" wp14:editId="62856BFB">
@@ -4421,14 +4402,27 @@
       <w:r>
         <w:t xml:space="preserve">Figure </w:t>
       </w:r>
-      <w:fldSimple w:instr=" SEQ Figure \* ARABIC ">
-        <w:r>
-          <w:rPr>
-            <w:noProof/>
-          </w:rPr>
-          <w:t>5</w:t>
-        </w:r>
-      </w:fldSimple>
+      <w:r>
+        <w:fldChar w:fldCharType="begin"/>
+      </w:r>
+      <w:r>
+        <w:instrText xml:space="preserve"> SEQ Figure \* ARABIC </w:instrText>
+      </w:r>
+      <w:r>
+        <w:fldChar w:fldCharType="separate"/>
+      </w:r>
+      <w:r>
+        <w:rPr>
+          <w:noProof/>
+        </w:rPr>
+        <w:t>5</w:t>
+      </w:r>
+      <w:r>
+        <w:rPr>
+          <w:noProof/>
+        </w:rPr>
+        <w:fldChar w:fldCharType="end"/>
+      </w:r>
       <w:r>
         <w:t xml:space="preserve"> - </w:t>
       </w:r>
@@ -4442,21 +4436,7 @@
         <w:rPr>
           <w:highlight w:val="red"/>
         </w:rPr>
-        <w:t xml:space="preserve">TRY </w:t>
-      </w:r>
-      <w:proofErr w:type="spellStart"/>
-      <w:r>
-        <w:rPr>
-          <w:highlight w:val="red"/>
-        </w:rPr>
-        <w:t>pi~phi</w:t>
-      </w:r>
-      <w:proofErr w:type="spellEnd"/>
-      <w:r>
-        <w:rPr>
-          <w:highlight w:val="red"/>
-        </w:rPr>
-        <w:t>, group=N</w:t>
+        <w:t>TRY pi~phi, group=N</w:t>
       </w:r>
     </w:p>
     <w:p/>
@@ -4465,6 +4445,7 @@
       <w:r>
         <w:rPr>
           <w:noProof/>
+          <w:lang w:bidi="ar-SA"/>
         </w:rPr>
         <w:drawing>
           <wp:inline distT="0" distB="0" distL="0" distR="0" wp14:anchorId="338C62FC" wp14:editId="2BBE3F7B">
@@ -4572,15 +4553,7 @@
         <w:t>case,</w:t>
       </w:r>
       <w:r>
-        <w:t xml:space="preserve"> the recombination modifier effectively switches asexual individuals to obligatory (CR) or facultative (SIR) </w:t>
-      </w:r>
-      <w:proofErr w:type="spellStart"/>
-      <w:r>
-        <w:t>sexuals</w:t>
-      </w:r>
-      <w:proofErr w:type="spellEnd"/>
-      <w:r>
-        <w:t>.</w:t>
+        <w:t xml:space="preserve"> the recombination modifier effectively switches asexual individuals to obligatory (CR) or facultative (SIR) sexuals.</w:t>
       </w:r>
       <w:r>
         <w:t xml:space="preserve"> </w:t>
@@ -4637,6 +4610,7 @@
       <w:r>
         <w:rPr>
           <w:noProof/>
+          <w:lang w:bidi="ar-SA"/>
         </w:rPr>
         <w:drawing>
           <wp:inline distT="0" distB="0" distL="0" distR="0" wp14:anchorId="3C9614AC" wp14:editId="64A3CCCB">
@@ -4696,14 +4670,27 @@
       <w:r>
         <w:t xml:space="preserve">Figure </w:t>
       </w:r>
-      <w:fldSimple w:instr=" SEQ Figure \* ARABIC ">
-        <w:r>
-          <w:rPr>
-            <w:noProof/>
-          </w:rPr>
-          <w:t>6</w:t>
-        </w:r>
-      </w:fldSimple>
+      <w:r>
+        <w:fldChar w:fldCharType="begin"/>
+      </w:r>
+      <w:r>
+        <w:instrText xml:space="preserve"> SEQ Figure \* ARABIC </w:instrText>
+      </w:r>
+      <w:r>
+        <w:fldChar w:fldCharType="separate"/>
+      </w:r>
+      <w:r>
+        <w:rPr>
+          <w:noProof/>
+        </w:rPr>
+        <w:t>6</w:t>
+      </w:r>
+      <w:r>
+        <w:rPr>
+          <w:noProof/>
+        </w:rPr>
+        <w:fldChar w:fldCharType="end"/>
+      </w:r>
       <w:r>
         <w:t xml:space="preserve"> - </w:t>
       </w:r>
@@ -4996,21 +4983,7 @@
         <w:rPr>
           <w:rFonts w:eastAsiaTheme="majorEastAsia"/>
         </w:rPr>
-        <w:t xml:space="preserve"> </w:t>
-      </w:r>
-      <w:proofErr w:type="spellStart"/>
-      <w:r>
-        <w:rPr>
-          <w:rFonts w:eastAsiaTheme="majorEastAsia"/>
-        </w:rPr>
-        <w:t>Tenaillon</w:t>
-      </w:r>
-      <w:proofErr w:type="spellEnd"/>
-      <w:r>
-        <w:rPr>
-          <w:rFonts w:eastAsiaTheme="majorEastAsia"/>
-        </w:rPr>
-        <w:t xml:space="preserve"> et al.</w:t>
+        <w:t xml:space="preserve"> Tenaillon et al.</w:t>
       </w:r>
       <w:r>
         <w:rPr>
@@ -5169,27 +5142,13 @@
         <w:rPr>
           <w:rFonts w:eastAsiaTheme="majorEastAsia"/>
         </w:rPr>
-        <w:t xml:space="preserve"> </w:t>
-      </w:r>
-      <w:proofErr w:type="gramStart"/>
+        <w:t xml:space="preserve"> populations</w:t>
+      </w:r>
       <w:r>
         <w:rPr>
           <w:rFonts w:eastAsiaTheme="majorEastAsia"/>
         </w:rPr>
-        <w:t>populations</w:t>
-      </w:r>
-      <w:r>
-        <w:rPr>
-          <w:rFonts w:eastAsiaTheme="majorEastAsia"/>
-        </w:rPr>
-        <w:t>,</w:t>
-      </w:r>
-      <w:proofErr w:type="gramEnd"/>
-      <w:r>
-        <w:rPr>
-          <w:rFonts w:eastAsiaTheme="majorEastAsia"/>
-        </w:rPr>
-        <w:t xml:space="preserve"> and the </w:t>
+        <w:t xml:space="preserve">, and the </w:t>
       </w:r>
       <w:r>
         <w:rPr>
@@ -5310,35 +5269,7 @@
         <w:rPr>
           <w:rFonts w:eastAsiaTheme="majorEastAsia"/>
         </w:rPr>
-        <w:t xml:space="preserve">These results show that in a complex adaptation scenario (where multiple beneficial mutations must be combined) recombination decreases the adaptation time, especially in large populations. This effect of recombination indeed makes it an alternative adaptive strategy to mutagenesis; however, the combined effect of recombination with mutagenesis is larger than either of them alone. Because SIM does not suffer from the disadvantages CM suffers from between adaptation events (reduced population mean fitness and increased sensitivity to Muller's </w:t>
-      </w:r>
-      <w:proofErr w:type="spellStart"/>
-      <w:r>
-        <w:rPr>
-          <w:rFonts w:eastAsiaTheme="majorEastAsia"/>
-        </w:rPr>
-        <w:t>rachet</w:t>
-      </w:r>
-      <w:proofErr w:type="spellEnd"/>
-      <w:r>
-        <w:rPr>
-          <w:rFonts w:eastAsiaTheme="majorEastAsia"/>
-        </w:rPr>
-        <w:t xml:space="preserve">), recombination is not so much an alternative to SIM as it is </w:t>
-      </w:r>
-      <w:proofErr w:type="gramStart"/>
-      <w:r>
-        <w:rPr>
-          <w:rFonts w:eastAsiaTheme="majorEastAsia"/>
-        </w:rPr>
-        <w:t>an</w:t>
-      </w:r>
-      <w:proofErr w:type="gramEnd"/>
-      <w:r>
-        <w:rPr>
-          <w:rFonts w:eastAsiaTheme="majorEastAsia"/>
-        </w:rPr>
-        <w:t xml:space="preserve"> non-mutually exclusive and even complementary </w:t>
+        <w:t xml:space="preserve">These results show that in a complex adaptation scenario (where multiple beneficial mutations must be combined) recombination decreases the adaptation time, especially in large populations. This effect of recombination indeed makes it an alternative adaptive strategy to mutagenesis; however, the combined effect of recombination with mutagenesis is larger than either of them alone. Because SIM does not suffer from the disadvantages CM suffers from between adaptation events (reduced population mean fitness and increased sensitivity to Muller's rachet), recombination is not so much an alternative to SIM as it is an non-mutually exclusive and even complementary </w:t>
       </w:r>
       <w:r>
         <w:rPr>
@@ -5380,6 +5311,7 @@
           <w:color w:val="4F81BD" w:themeColor="accent1"/>
           <w:sz w:val="26"/>
           <w:szCs w:val="26"/>
+          <w:lang w:bidi="ar-SA"/>
         </w:rPr>
         <w:lastRenderedPageBreak/>
         <w:drawing>
@@ -5440,14 +5372,30 @@
       <w:r>
         <w:t xml:space="preserve">Figure </w:t>
       </w:r>
-      <w:fldSimple w:instr=" SEQ Figure \* ARABIC ">
-        <w:r>
-          <w:rPr>
-            <w:noProof/>
-          </w:rPr>
-          <w:t>7</w:t>
-        </w:r>
-      </w:fldSimple>
+      <w:r>
+        <w:fldChar w:fldCharType="begin"/>
+      </w:r>
+      <w:r>
+        <w:instrText xml:space="preserve"> SEQ Figure \* AR</w:instrText>
+      </w:r>
+      <w:r>
+        <w:instrText xml:space="preserve">ABIC </w:instrText>
+      </w:r>
+      <w:r>
+        <w:fldChar w:fldCharType="separate"/>
+      </w:r>
+      <w:r>
+        <w:rPr>
+          <w:noProof/>
+        </w:rPr>
+        <w:t>7</w:t>
+      </w:r>
+      <w:r>
+        <w:rPr>
+          <w:noProof/>
+        </w:rPr>
+        <w:fldChar w:fldCharType="end"/>
+      </w:r>
       <w:r>
         <w:t xml:space="preserve"> - </w:t>
       </w:r>
@@ -5460,6 +5408,7 @@
       <w:r>
         <w:rPr>
           <w:noProof/>
+          <w:lang w:bidi="ar-SA"/>
         </w:rPr>
         <w:lastRenderedPageBreak/>
         <w:drawing>
@@ -5513,14 +5462,27 @@
       <w:r>
         <w:t xml:space="preserve">Figure </w:t>
       </w:r>
-      <w:fldSimple w:instr=" SEQ Figure \* ARABIC ">
-        <w:r>
-          <w:rPr>
-            <w:noProof/>
-          </w:rPr>
-          <w:t>7</w:t>
-        </w:r>
-      </w:fldSimple>
+      <w:r>
+        <w:fldChar w:fldCharType="begin"/>
+      </w:r>
+      <w:r>
+        <w:instrText xml:space="preserve"> SEQ Figure \* ARABIC </w:instrText>
+      </w:r>
+      <w:r>
+        <w:fldChar w:fldCharType="separate"/>
+      </w:r>
+      <w:r>
+        <w:rPr>
+          <w:noProof/>
+        </w:rPr>
+        <w:t>7</w:t>
+      </w:r>
+      <w:r>
+        <w:rPr>
+          <w:noProof/>
+        </w:rPr>
+        <w:fldChar w:fldCharType="end"/>
+      </w:r>
       <w:r>
         <w:rPr>
           <w:noProof/>
@@ -5541,6 +5503,7 @@
       <w:r>
         <w:rPr>
           <w:noProof/>
+          <w:lang w:bidi="ar-SA"/>
         </w:rPr>
         <w:lastRenderedPageBreak/>
         <w:drawing>
@@ -5639,15 +5602,7 @@
         <w:t>notable</w:t>
       </w:r>
       <w:r>
-        <w:t xml:space="preserve"> theoretical treatment. Using computer simulations, </w:t>
-      </w:r>
-      <w:proofErr w:type="spellStart"/>
-      <w:r>
-        <w:t>Tenaillon</w:t>
-      </w:r>
-      <w:proofErr w:type="spellEnd"/>
-      <w:r>
-        <w:t xml:space="preserve"> </w:t>
+        <w:t xml:space="preserve"> theoretical treatment. Using computer simulations, Tenaillon </w:t>
       </w:r>
       <w:r>
         <w:rPr>
@@ -5902,13 +5857,8 @@
         <w:t xml:space="preserve">is lower in asexual populations in comparison with sexual populations. </w:t>
       </w:r>
       <w:r>
-        <w:t xml:space="preserve">Sloan and </w:t>
-      </w:r>
-      <w:proofErr w:type="spellStart"/>
-      <w:r>
-        <w:t>Panjeti</w:t>
-      </w:r>
-      <w:proofErr w:type="spellEnd"/>
+        <w:t>Sloan and Panjeti</w:t>
+      </w:r>
       <w:r>
         <w:t xml:space="preserve"> </w:t>
       </w:r>
@@ -5967,15 +5917,7 @@
         <w:t xml:space="preserve">by evolving a lower mutation rate. </w:t>
       </w:r>
       <w:r>
-        <w:t xml:space="preserve">They claimed that this further exacerbate the paradox of sex, as sex leads to higher mutation rates, making the population sensitive to invasion by </w:t>
-      </w:r>
-      <w:proofErr w:type="spellStart"/>
-      <w:r>
-        <w:t>asexuals</w:t>
-      </w:r>
-      <w:proofErr w:type="spellEnd"/>
-      <w:r>
-        <w:t xml:space="preserve"> with lower mutation rates. In terms of our study, this suggests that in stable environments modifiers that reduce both the rate of mutation and recombination will successfully invade populations. Nevertheless, we expect that if the mutation rate of the resident population is stress-induced, then the invading </w:t>
+        <w:t xml:space="preserve">They claimed that this further exacerbate the paradox of sex, as sex leads to higher mutation rates, making the population sensitive to invasion by asexuals with lower mutation rates. In terms of our study, this suggests that in stable environments modifiers that reduce both the rate of mutation and recombination will successfully invade populations. Nevertheless, we expect that if the mutation rate of the resident population is stress-induced, then the invading </w:t>
       </w:r>
       <w:r>
         <w:t xml:space="preserve">alleles will not be successful. </w:t>
@@ -6229,15 +6171,7 @@
         <w:t>generating</w:t>
       </w:r>
       <w:r>
-        <w:t xml:space="preserve"> genetic variation: (</w:t>
-      </w:r>
-      <w:proofErr w:type="spellStart"/>
-      <w:r>
-        <w:t>i</w:t>
-      </w:r>
-      <w:proofErr w:type="spellEnd"/>
-      <w:r>
-        <w:t>) s</w:t>
+        <w:t xml:space="preserve"> genetic variation: (i) s</w:t>
       </w:r>
       <w:r>
         <w:t>tress-induced reco</w:t>
@@ -6517,7 +6451,11 @@
         <w:t xml:space="preserve"> via stress-induced mechanisms, and </w:t>
       </w:r>
       <w:r>
-        <w:t xml:space="preserve">both stress-induced mutation and recombination have </w:t>
+        <w:t xml:space="preserve">both stress-induced </w:t>
+      </w:r>
+      <w:r>
+        <w:lastRenderedPageBreak/>
+        <w:t xml:space="preserve">mutation and recombination have </w:t>
       </w:r>
       <w:r>
         <w:t>implication</w:t>
@@ -6529,7 +6467,6 @@
         <w:t xml:space="preserve"> for </w:t>
       </w:r>
       <w:r>
-        <w:lastRenderedPageBreak/>
         <w:t>d</w:t>
       </w:r>
       <w:r>
@@ -6727,7 +6664,6 @@
         <w:divId w:val="1620528373"/>
       </w:pPr>
       <w:bookmarkStart w:id="22" w:name="_Ref332543851"/>
-      <w:proofErr w:type="gramStart"/>
       <w:r>
         <w:t xml:space="preserve">Table </w:t>
       </w:r>
@@ -6751,11 +6687,7 @@
       </w:r>
       <w:bookmarkEnd w:id="22"/>
       <w:r>
-        <w:t>.</w:t>
-      </w:r>
-      <w:proofErr w:type="gramEnd"/>
-      <w:r>
-        <w:t xml:space="preserve"> Evolutionary strategies summary</w:t>
+        <w:t>. Evolutionary strategies summary</w:t>
       </w:r>
     </w:p>
     <w:tbl>
@@ -7178,7 +7110,6 @@
                 <w:szCs w:val="18"/>
               </w:rPr>
             </w:pPr>
-            <w:proofErr w:type="spellStart"/>
             <w:r>
               <w:rPr>
                 <w:sz w:val="18"/>
@@ -7196,7 +7127,6 @@
               </w:rPr>
               <w:t>ϕ</w:t>
             </w:r>
-            <w:proofErr w:type="spellEnd"/>
           </w:p>
         </w:tc>
       </w:tr>
@@ -7734,17 +7664,8 @@
                 <w:sz w:val="18"/>
                 <w:szCs w:val="18"/>
               </w:rPr>
-              <w:t xml:space="preserve">Constitutive </w:t>
+              <w:t>Constitutive recombinator</w:t>
             </w:r>
-            <w:proofErr w:type="spellStart"/>
-            <w:r>
-              <w:rPr>
-                <w:sz w:val="18"/>
-                <w:szCs w:val="18"/>
-              </w:rPr>
-              <w:t>recombinator</w:t>
-            </w:r>
-            <w:proofErr w:type="spellEnd"/>
           </w:p>
         </w:tc>
         <w:tc>
@@ -7939,7 +7860,6 @@
                 <w:szCs w:val="18"/>
               </w:rPr>
             </w:pPr>
-            <w:proofErr w:type="spellStart"/>
             <w:r>
               <w:rPr>
                 <w:rFonts w:cs="Arial"/>
@@ -7950,568 +7870,6 @@
               </w:rPr>
               <w:t>ρ</w:t>
             </w:r>
-            <w:r>
-              <w:rPr>
-                <w:i/>
-                <w:iCs/>
-                <w:sz w:val="18"/>
-                <w:szCs w:val="18"/>
-              </w:rPr>
-              <w:t>r</w:t>
-            </w:r>
-            <w:proofErr w:type="spellEnd"/>
-          </w:p>
-        </w:tc>
-        <w:tc>
-          <w:tcPr>
-            <w:tcW w:w="952" w:type="dxa"/>
-            <w:gridSpan w:val="2"/>
-          </w:tcPr>
-          <w:p>
-            <w:pPr>
-              <w:cnfStyle w:val="000000000000" w:firstRow="0" w:lastRow="0" w:firstColumn="0" w:lastColumn="0" w:oddVBand="0" w:evenVBand="0" w:oddHBand="0" w:evenHBand="0" w:firstRowFirstColumn="0" w:firstRowLastColumn="0" w:lastRowFirstColumn="0" w:lastRowLastColumn="0"/>
-              <w:rPr>
-                <w:i/>
-                <w:iCs/>
-                <w:sz w:val="18"/>
-                <w:szCs w:val="18"/>
-              </w:rPr>
-            </w:pPr>
-            <w:proofErr w:type="spellStart"/>
-            <w:r>
-              <w:rPr>
-                <w:rFonts w:cs="Arial"/>
-                <w:i/>
-                <w:iCs/>
-                <w:sz w:val="18"/>
-                <w:szCs w:val="18"/>
-              </w:rPr>
-              <w:t>ρ</w:t>
-            </w:r>
-            <w:r>
-              <w:rPr>
-                <w:i/>
-                <w:iCs/>
-                <w:sz w:val="18"/>
-                <w:szCs w:val="18"/>
-              </w:rPr>
-              <w:t>r</w:t>
-            </w:r>
-            <w:proofErr w:type="spellEnd"/>
-          </w:p>
-        </w:tc>
-      </w:tr>
-      <w:tr>
-        <w:trPr>
-          <w:cnfStyle w:val="000000100000" w:firstRow="0" w:lastRow="0" w:firstColumn="0" w:lastColumn="0" w:oddVBand="0" w:evenVBand="0" w:oddHBand="1" w:evenHBand="0" w:firstRowFirstColumn="0" w:firstRowLastColumn="0" w:lastRowFirstColumn="0" w:lastRowLastColumn="0"/>
-          <w:divId w:val="1620528373"/>
-        </w:trPr>
-        <w:tc>
-          <w:tcPr>
-            <w:cnfStyle w:val="001000000000" w:firstRow="0" w:lastRow="0" w:firstColumn="1" w:lastColumn="0" w:oddVBand="0" w:evenVBand="0" w:oddHBand="0" w:evenHBand="0" w:firstRowFirstColumn="0" w:firstRowLastColumn="0" w:lastRowFirstColumn="0" w:lastRowLastColumn="0"/>
-            <w:tcW w:w="3227" w:type="dxa"/>
-          </w:tcPr>
-          <w:p>
-            <w:pPr>
-              <w:ind w:firstLine="0"/>
-              <w:rPr>
-                <w:sz w:val="18"/>
-                <w:szCs w:val="18"/>
-              </w:rPr>
-            </w:pPr>
-            <w:r>
-              <w:rPr>
-                <w:sz w:val="18"/>
-                <w:szCs w:val="18"/>
-              </w:rPr>
-              <w:t xml:space="preserve">Constitutive mutator &amp; </w:t>
-            </w:r>
-            <w:proofErr w:type="spellStart"/>
-            <w:r>
-              <w:rPr>
-                <w:sz w:val="18"/>
-                <w:szCs w:val="18"/>
-              </w:rPr>
-              <w:t>recombinator</w:t>
-            </w:r>
-            <w:proofErr w:type="spellEnd"/>
-          </w:p>
-        </w:tc>
-        <w:tc>
-          <w:tcPr>
-            <w:tcW w:w="850" w:type="dxa"/>
-          </w:tcPr>
-          <w:p>
-            <w:pPr>
-              <w:ind w:firstLine="0"/>
-              <w:cnfStyle w:val="000000100000" w:firstRow="0" w:lastRow="0" w:firstColumn="0" w:lastColumn="0" w:oddVBand="0" w:evenVBand="0" w:oddHBand="1" w:evenHBand="0" w:firstRowFirstColumn="0" w:firstRowLastColumn="0" w:lastRowFirstColumn="0" w:lastRowLastColumn="0"/>
-              <w:rPr>
-                <w:sz w:val="18"/>
-                <w:szCs w:val="18"/>
-              </w:rPr>
-            </w:pPr>
-            <w:r>
-              <w:rPr>
-                <w:sz w:val="18"/>
-                <w:szCs w:val="18"/>
-              </w:rPr>
-              <w:t>CMR</w:t>
-            </w:r>
-          </w:p>
-        </w:tc>
-        <w:tc>
-          <w:tcPr>
-            <w:tcW w:w="567" w:type="dxa"/>
-          </w:tcPr>
-          <w:p>
-            <w:pPr>
-              <w:ind w:firstLine="0"/>
-              <w:cnfStyle w:val="000000100000" w:firstRow="0" w:lastRow="0" w:firstColumn="0" w:lastColumn="0" w:oddVBand="0" w:evenVBand="0" w:oddHBand="1" w:evenHBand="0" w:firstRowFirstColumn="0" w:firstRowLastColumn="0" w:lastRowFirstColumn="0" w:lastRowLastColumn="0"/>
-              <w:rPr>
-                <w:sz w:val="18"/>
-                <w:szCs w:val="18"/>
-              </w:rPr>
-            </w:pPr>
-            <w:r>
-              <w:rPr>
-                <w:sz w:val="18"/>
-                <w:szCs w:val="18"/>
-              </w:rPr>
-              <w:t>0</w:t>
-            </w:r>
-          </w:p>
-        </w:tc>
-        <w:tc>
-          <w:tcPr>
-            <w:tcW w:w="567" w:type="dxa"/>
-          </w:tcPr>
-          <w:p>
-            <w:pPr>
-              <w:ind w:firstLine="0"/>
-              <w:cnfStyle w:val="000000100000" w:firstRow="0" w:lastRow="0" w:firstColumn="0" w:lastColumn="0" w:oddVBand="0" w:evenVBand="0" w:oddHBand="1" w:evenHBand="0" w:firstRowFirstColumn="0" w:firstRowLastColumn="0" w:lastRowFirstColumn="0" w:lastRowLastColumn="0"/>
-              <w:rPr>
-                <w:sz w:val="18"/>
-                <w:szCs w:val="18"/>
-              </w:rPr>
-            </w:pPr>
-            <w:r>
-              <w:rPr>
-                <w:sz w:val="18"/>
-                <w:szCs w:val="18"/>
-              </w:rPr>
-              <w:t>&gt;1</w:t>
-            </w:r>
-          </w:p>
-        </w:tc>
-        <w:tc>
-          <w:tcPr>
-            <w:tcW w:w="567" w:type="dxa"/>
-          </w:tcPr>
-          <w:p>
-            <w:pPr>
-              <w:ind w:firstLine="0"/>
-              <w:cnfStyle w:val="000000100000" w:firstRow="0" w:lastRow="0" w:firstColumn="0" w:lastColumn="0" w:oddVBand="0" w:evenVBand="0" w:oddHBand="1" w:evenHBand="0" w:firstRowFirstColumn="0" w:firstRowLastColumn="0" w:lastRowFirstColumn="0" w:lastRowLastColumn="0"/>
-              <w:rPr>
-                <w:sz w:val="18"/>
-                <w:szCs w:val="18"/>
-              </w:rPr>
-            </w:pPr>
-            <w:r>
-              <w:rPr>
-                <w:sz w:val="18"/>
-                <w:szCs w:val="18"/>
-              </w:rPr>
-              <w:t>&gt;1</w:t>
-            </w:r>
-          </w:p>
-        </w:tc>
-        <w:tc>
-          <w:tcPr>
-            <w:tcW w:w="661" w:type="dxa"/>
-          </w:tcPr>
-          <w:p>
-            <w:pPr>
-              <w:ind w:firstLine="0"/>
-              <w:cnfStyle w:val="000000100000" w:firstRow="0" w:lastRow="0" w:firstColumn="0" w:lastColumn="0" w:oddVBand="0" w:evenVBand="0" w:oddHBand="1" w:evenHBand="0" w:firstRowFirstColumn="0" w:firstRowLastColumn="0" w:lastRowFirstColumn="0" w:lastRowLastColumn="0"/>
-              <w:rPr>
-                <w:sz w:val="18"/>
-                <w:szCs w:val="18"/>
-              </w:rPr>
-            </w:pPr>
-            <w:r>
-              <w:rPr>
-                <w:sz w:val="18"/>
-                <w:szCs w:val="18"/>
-              </w:rPr>
-              <w:t>&gt;1</w:t>
-            </w:r>
-          </w:p>
-        </w:tc>
-        <w:tc>
-          <w:tcPr>
-            <w:tcW w:w="780" w:type="dxa"/>
-          </w:tcPr>
-          <w:p>
-            <w:pPr>
-              <w:ind w:firstLine="0"/>
-              <w:cnfStyle w:val="000000100000" w:firstRow="0" w:lastRow="0" w:firstColumn="0" w:lastColumn="0" w:oddVBand="0" w:evenVBand="0" w:oddHBand="1" w:evenHBand="0" w:firstRowFirstColumn="0" w:firstRowLastColumn="0" w:lastRowFirstColumn="0" w:lastRowLastColumn="0"/>
-              <w:rPr>
-                <w:i/>
-                <w:iCs/>
-                <w:sz w:val="18"/>
-                <w:szCs w:val="18"/>
-              </w:rPr>
-            </w:pPr>
-            <w:r>
-              <w:rPr>
-                <w:rFonts w:cs="Arial"/>
-                <w:i/>
-                <w:iCs/>
-                <w:sz w:val="18"/>
-                <w:szCs w:val="18"/>
-              </w:rPr>
-              <w:t>τ</w:t>
-            </w:r>
-            <w:r>
-              <w:rPr>
-                <w:rFonts w:cs="Bitstream Vera Sans"/>
-                <w:i/>
-                <w:iCs/>
-                <w:sz w:val="18"/>
-                <w:szCs w:val="18"/>
-              </w:rPr>
-              <w:t>µ</w:t>
-            </w:r>
-          </w:p>
-        </w:tc>
-        <w:tc>
-          <w:tcPr>
-            <w:tcW w:w="780" w:type="dxa"/>
-            <w:gridSpan w:val="2"/>
-          </w:tcPr>
-          <w:p>
-            <w:pPr>
-              <w:ind w:firstLine="0"/>
-              <w:cnfStyle w:val="000000100000" w:firstRow="0" w:lastRow="0" w:firstColumn="0" w:lastColumn="0" w:oddVBand="0" w:evenVBand="0" w:oddHBand="1" w:evenHBand="0" w:firstRowFirstColumn="0" w:firstRowLastColumn="0" w:lastRowFirstColumn="0" w:lastRowLastColumn="0"/>
-              <w:rPr>
-                <w:i/>
-                <w:iCs/>
-                <w:sz w:val="18"/>
-                <w:szCs w:val="18"/>
-              </w:rPr>
-            </w:pPr>
-            <w:r>
-              <w:rPr>
-                <w:rFonts w:cs="Arial"/>
-                <w:i/>
-                <w:iCs/>
-                <w:sz w:val="18"/>
-                <w:szCs w:val="18"/>
-              </w:rPr>
-              <w:t>τ</w:t>
-            </w:r>
-            <w:r>
-              <w:rPr>
-                <w:rFonts w:cs="Bitstream Vera Sans"/>
-                <w:i/>
-                <w:iCs/>
-                <w:sz w:val="18"/>
-                <w:szCs w:val="18"/>
-              </w:rPr>
-              <w:t>µ</w:t>
-            </w:r>
-          </w:p>
-        </w:tc>
-        <w:tc>
-          <w:tcPr>
-            <w:tcW w:w="952" w:type="dxa"/>
-          </w:tcPr>
-          <w:p>
-            <w:pPr>
-              <w:cnfStyle w:val="000000100000" w:firstRow="0" w:lastRow="0" w:firstColumn="0" w:lastColumn="0" w:oddVBand="0" w:evenVBand="0" w:oddHBand="1" w:evenHBand="0" w:firstRowFirstColumn="0" w:firstRowLastColumn="0" w:lastRowFirstColumn="0" w:lastRowLastColumn="0"/>
-              <w:rPr>
-                <w:i/>
-                <w:iCs/>
-                <w:sz w:val="18"/>
-                <w:szCs w:val="18"/>
-              </w:rPr>
-            </w:pPr>
-            <w:proofErr w:type="spellStart"/>
-            <w:r>
-              <w:rPr>
-                <w:rFonts w:cs="Arial"/>
-                <w:i/>
-                <w:iCs/>
-                <w:sz w:val="18"/>
-                <w:szCs w:val="18"/>
-              </w:rPr>
-              <w:t>ρ</w:t>
-            </w:r>
-            <w:r>
-              <w:rPr>
-                <w:i/>
-                <w:iCs/>
-                <w:sz w:val="18"/>
-                <w:szCs w:val="18"/>
-              </w:rPr>
-              <w:t>r</w:t>
-            </w:r>
-            <w:proofErr w:type="spellEnd"/>
-          </w:p>
-        </w:tc>
-        <w:tc>
-          <w:tcPr>
-            <w:tcW w:w="952" w:type="dxa"/>
-            <w:gridSpan w:val="2"/>
-          </w:tcPr>
-          <w:p>
-            <w:pPr>
-              <w:cnfStyle w:val="000000100000" w:firstRow="0" w:lastRow="0" w:firstColumn="0" w:lastColumn="0" w:oddVBand="0" w:evenVBand="0" w:oddHBand="1" w:evenHBand="0" w:firstRowFirstColumn="0" w:firstRowLastColumn="0" w:lastRowFirstColumn="0" w:lastRowLastColumn="0"/>
-              <w:rPr>
-                <w:i/>
-                <w:iCs/>
-                <w:sz w:val="18"/>
-                <w:szCs w:val="18"/>
-              </w:rPr>
-            </w:pPr>
-            <w:proofErr w:type="spellStart"/>
-            <w:r>
-              <w:rPr>
-                <w:rFonts w:cs="Arial"/>
-                <w:i/>
-                <w:iCs/>
-                <w:sz w:val="18"/>
-                <w:szCs w:val="18"/>
-              </w:rPr>
-              <w:t>ρ</w:t>
-            </w:r>
-            <w:r>
-              <w:rPr>
-                <w:i/>
-                <w:iCs/>
-                <w:sz w:val="18"/>
-                <w:szCs w:val="18"/>
-              </w:rPr>
-              <w:t>r</w:t>
-            </w:r>
-            <w:proofErr w:type="spellEnd"/>
-          </w:p>
-        </w:tc>
-      </w:tr>
-      <w:tr>
-        <w:trPr>
-          <w:divId w:val="1620528373"/>
-        </w:trPr>
-        <w:tc>
-          <w:tcPr>
-            <w:cnfStyle w:val="001000000000" w:firstRow="0" w:lastRow="0" w:firstColumn="1" w:lastColumn="0" w:oddVBand="0" w:evenVBand="0" w:oddHBand="0" w:evenHBand="0" w:firstRowFirstColumn="0" w:firstRowLastColumn="0" w:lastRowFirstColumn="0" w:lastRowLastColumn="0"/>
-            <w:tcW w:w="3227" w:type="dxa"/>
-          </w:tcPr>
-          <w:p>
-            <w:pPr>
-              <w:ind w:firstLine="0"/>
-              <w:rPr>
-                <w:sz w:val="18"/>
-                <w:szCs w:val="18"/>
-              </w:rPr>
-            </w:pPr>
-            <w:r>
-              <w:rPr>
-                <w:sz w:val="18"/>
-                <w:szCs w:val="18"/>
-              </w:rPr>
-              <w:t>Stress-induced mutator</w:t>
-            </w:r>
-          </w:p>
-        </w:tc>
-        <w:tc>
-          <w:tcPr>
-            <w:tcW w:w="850" w:type="dxa"/>
-          </w:tcPr>
-          <w:p>
-            <w:pPr>
-              <w:ind w:firstLine="0"/>
-              <w:cnfStyle w:val="000000000000" w:firstRow="0" w:lastRow="0" w:firstColumn="0" w:lastColumn="0" w:oddVBand="0" w:evenVBand="0" w:oddHBand="0" w:evenHBand="0" w:firstRowFirstColumn="0" w:firstRowLastColumn="0" w:lastRowFirstColumn="0" w:lastRowLastColumn="0"/>
-              <w:rPr>
-                <w:sz w:val="18"/>
-                <w:szCs w:val="18"/>
-              </w:rPr>
-            </w:pPr>
-            <w:r>
-              <w:rPr>
-                <w:sz w:val="18"/>
-                <w:szCs w:val="18"/>
-              </w:rPr>
-              <w:t>SIM</w:t>
-            </w:r>
-          </w:p>
-        </w:tc>
-        <w:tc>
-          <w:tcPr>
-            <w:tcW w:w="567" w:type="dxa"/>
-          </w:tcPr>
-          <w:p>
-            <w:pPr>
-              <w:ind w:firstLine="0"/>
-              <w:cnfStyle w:val="000000000000" w:firstRow="0" w:lastRow="0" w:firstColumn="0" w:lastColumn="0" w:oddVBand="0" w:evenVBand="0" w:oddHBand="0" w:evenHBand="0" w:firstRowFirstColumn="0" w:firstRowLastColumn="0" w:lastRowFirstColumn="0" w:lastRowLastColumn="0"/>
-              <w:rPr>
-                <w:sz w:val="18"/>
-                <w:szCs w:val="18"/>
-              </w:rPr>
-            </w:pPr>
-            <w:r>
-              <w:rPr>
-                <w:sz w:val="18"/>
-                <w:szCs w:val="18"/>
-              </w:rPr>
-              <w:t>&gt;0</w:t>
-            </w:r>
-          </w:p>
-        </w:tc>
-        <w:tc>
-          <w:tcPr>
-            <w:tcW w:w="567" w:type="dxa"/>
-          </w:tcPr>
-          <w:p>
-            <w:pPr>
-              <w:ind w:firstLine="0"/>
-              <w:cnfStyle w:val="000000000000" w:firstRow="0" w:lastRow="0" w:firstColumn="0" w:lastColumn="0" w:oddVBand="0" w:evenVBand="0" w:oddHBand="0" w:evenHBand="0" w:firstRowFirstColumn="0" w:firstRowLastColumn="0" w:lastRowFirstColumn="0" w:lastRowLastColumn="0"/>
-              <w:rPr>
-                <w:sz w:val="18"/>
-                <w:szCs w:val="18"/>
-              </w:rPr>
-            </w:pPr>
-            <w:r>
-              <w:rPr>
-                <w:sz w:val="18"/>
-                <w:szCs w:val="18"/>
-              </w:rPr>
-              <w:t>&gt;1</w:t>
-            </w:r>
-          </w:p>
-        </w:tc>
-        <w:tc>
-          <w:tcPr>
-            <w:tcW w:w="567" w:type="dxa"/>
-          </w:tcPr>
-          <w:p>
-            <w:pPr>
-              <w:ind w:firstLine="0"/>
-              <w:cnfStyle w:val="000000000000" w:firstRow="0" w:lastRow="0" w:firstColumn="0" w:lastColumn="0" w:oddVBand="0" w:evenVBand="0" w:oddHBand="0" w:evenHBand="0" w:firstRowFirstColumn="0" w:firstRowLastColumn="0" w:lastRowFirstColumn="0" w:lastRowLastColumn="0"/>
-              <w:rPr>
-                <w:sz w:val="18"/>
-                <w:szCs w:val="18"/>
-              </w:rPr>
-            </w:pPr>
-            <w:r>
-              <w:rPr>
-                <w:sz w:val="18"/>
-                <w:szCs w:val="18"/>
-              </w:rPr>
-              <w:t>&gt;1</w:t>
-            </w:r>
-          </w:p>
-        </w:tc>
-        <w:tc>
-          <w:tcPr>
-            <w:tcW w:w="661" w:type="dxa"/>
-          </w:tcPr>
-          <w:p>
-            <w:pPr>
-              <w:ind w:firstLine="0"/>
-              <w:cnfStyle w:val="000000000000" w:firstRow="0" w:lastRow="0" w:firstColumn="0" w:lastColumn="0" w:oddVBand="0" w:evenVBand="0" w:oddHBand="0" w:evenHBand="0" w:firstRowFirstColumn="0" w:firstRowLastColumn="0" w:lastRowFirstColumn="0" w:lastRowLastColumn="0"/>
-              <w:rPr>
-                <w:sz w:val="18"/>
-                <w:szCs w:val="18"/>
-              </w:rPr>
-            </w:pPr>
-            <w:r>
-              <w:rPr>
-                <w:sz w:val="18"/>
-                <w:szCs w:val="18"/>
-              </w:rPr>
-              <w:t>1</w:t>
-            </w:r>
-          </w:p>
-        </w:tc>
-        <w:tc>
-          <w:tcPr>
-            <w:tcW w:w="851" w:type="dxa"/>
-            <w:gridSpan w:val="2"/>
-          </w:tcPr>
-          <w:p>
-            <w:pPr>
-              <w:ind w:firstLine="0"/>
-              <w:cnfStyle w:val="000000000000" w:firstRow="0" w:lastRow="0" w:firstColumn="0" w:lastColumn="0" w:oddVBand="0" w:evenVBand="0" w:oddHBand="0" w:evenHBand="0" w:firstRowFirstColumn="0" w:firstRowLastColumn="0" w:lastRowFirstColumn="0" w:lastRowLastColumn="0"/>
-              <w:rPr>
-                <w:i/>
-                <w:iCs/>
-                <w:sz w:val="18"/>
-                <w:szCs w:val="18"/>
-              </w:rPr>
-            </w:pPr>
-            <w:r>
-              <w:rPr>
-                <w:i/>
-                <w:iCs/>
-                <w:sz w:val="18"/>
-                <w:szCs w:val="18"/>
-              </w:rPr>
-              <w:t>µ</w:t>
-            </w:r>
-          </w:p>
-        </w:tc>
-        <w:tc>
-          <w:tcPr>
-            <w:tcW w:w="709" w:type="dxa"/>
-          </w:tcPr>
-          <w:p>
-            <w:pPr>
-              <w:ind w:firstLine="0"/>
-              <w:cnfStyle w:val="000000000000" w:firstRow="0" w:lastRow="0" w:firstColumn="0" w:lastColumn="0" w:oddVBand="0" w:evenVBand="0" w:oddHBand="0" w:evenHBand="0" w:firstRowFirstColumn="0" w:firstRowLastColumn="0" w:lastRowFirstColumn="0" w:lastRowLastColumn="0"/>
-              <w:rPr>
-                <w:i/>
-                <w:iCs/>
-                <w:sz w:val="18"/>
-                <w:szCs w:val="18"/>
-              </w:rPr>
-            </w:pPr>
-            <w:r>
-              <w:rPr>
-                <w:rFonts w:cs="Arial"/>
-                <w:i/>
-                <w:iCs/>
-                <w:sz w:val="18"/>
-                <w:szCs w:val="18"/>
-              </w:rPr>
-              <w:t>τ</w:t>
-            </w:r>
-            <w:r>
-              <w:rPr>
-                <w:rFonts w:cs="Bitstream Vera Sans"/>
-                <w:i/>
-                <w:iCs/>
-                <w:sz w:val="18"/>
-                <w:szCs w:val="18"/>
-              </w:rPr>
-              <w:t>µ</w:t>
-            </w:r>
-          </w:p>
-        </w:tc>
-        <w:tc>
-          <w:tcPr>
-            <w:tcW w:w="952" w:type="dxa"/>
-          </w:tcPr>
-          <w:p>
-            <w:pPr>
-              <w:cnfStyle w:val="000000000000" w:firstRow="0" w:lastRow="0" w:firstColumn="0" w:lastColumn="0" w:oddVBand="0" w:evenVBand="0" w:oddHBand="0" w:evenHBand="0" w:firstRowFirstColumn="0" w:firstRowLastColumn="0" w:lastRowFirstColumn="0" w:lastRowLastColumn="0"/>
-              <w:rPr>
-                <w:i/>
-                <w:iCs/>
-                <w:sz w:val="18"/>
-                <w:szCs w:val="18"/>
-              </w:rPr>
-            </w:pPr>
             <w:r>
               <w:rPr>
                 <w:i/>
@@ -8538,6 +7896,16 @@
                 <w:szCs w:val="18"/>
               </w:rPr>
             </w:pPr>
+            <w:r>
+              <w:rPr>
+                <w:rFonts w:cs="Arial"/>
+                <w:i/>
+                <w:iCs/>
+                <w:sz w:val="18"/>
+                <w:szCs w:val="18"/>
+              </w:rPr>
+              <w:t>ρ</w:t>
+            </w:r>
             <w:r>
               <w:rPr>
                 <w:i/>
@@ -8573,17 +7941,8 @@
                 <w:sz w:val="18"/>
                 <w:szCs w:val="18"/>
               </w:rPr>
-              <w:t xml:space="preserve">Stress-induced </w:t>
+              <w:t>Constitutive mutator &amp; recombinator</w:t>
             </w:r>
-            <w:proofErr w:type="spellStart"/>
-            <w:r>
-              <w:rPr>
-                <w:sz w:val="18"/>
-                <w:szCs w:val="18"/>
-              </w:rPr>
-              <w:t>recombinator</w:t>
-            </w:r>
-            <w:proofErr w:type="spellEnd"/>
           </w:p>
         </w:tc>
         <w:tc>
@@ -8604,7 +7963,7 @@
                 <w:sz w:val="18"/>
                 <w:szCs w:val="18"/>
               </w:rPr>
-              <w:t>SIR</w:t>
+              <w:t>CMR</w:t>
             </w:r>
           </w:p>
         </w:tc>
@@ -8626,7 +7985,7 @@
                 <w:sz w:val="18"/>
                 <w:szCs w:val="18"/>
               </w:rPr>
-              <w:t>&gt;0</w:t>
+              <w:t>0</w:t>
             </w:r>
           </w:p>
         </w:tc>
@@ -8648,7 +8007,7 @@
                 <w:sz w:val="18"/>
                 <w:szCs w:val="18"/>
               </w:rPr>
-              <w:t>1</w:t>
+              <w:t>&gt;1</w:t>
             </w:r>
           </w:p>
         </w:tc>
@@ -8670,7 +8029,7 @@
                 <w:sz w:val="18"/>
                 <w:szCs w:val="18"/>
               </w:rPr>
-              <w:t>1</w:t>
+              <w:t>&gt;1</w:t>
             </w:r>
           </w:p>
         </w:tc>
@@ -8713,6 +8072,17 @@
             </w:pPr>
             <w:r>
               <w:rPr>
+                <w:rFonts w:cs="Arial"/>
+                <w:i/>
+                <w:iCs/>
+                <w:sz w:val="18"/>
+                <w:szCs w:val="18"/>
+              </w:rPr>
+              <w:t>τ</w:t>
+            </w:r>
+            <w:r>
+              <w:rPr>
+                <w:rFonts w:cs="Bitstream Vera Sans"/>
                 <w:i/>
                 <w:iCs/>
                 <w:sz w:val="18"/>
@@ -8740,6 +8110,17 @@
             </w:pPr>
             <w:r>
               <w:rPr>
+                <w:rFonts w:cs="Arial"/>
+                <w:i/>
+                <w:iCs/>
+                <w:sz w:val="18"/>
+                <w:szCs w:val="18"/>
+              </w:rPr>
+              <w:t>τ</w:t>
+            </w:r>
+            <w:r>
+              <w:rPr>
+                <w:rFonts w:cs="Bitstream Vera Sans"/>
                 <w:i/>
                 <w:iCs/>
                 <w:sz w:val="18"/>
@@ -8751,8 +8132,7 @@
         </w:tc>
         <w:tc>
           <w:tcPr>
-            <w:tcW w:w="992" w:type="dxa"/>
-            <w:gridSpan w:val="2"/>
+            <w:tcW w:w="952" w:type="dxa"/>
           </w:tcPr>
           <w:p>
             <w:pPr>
@@ -8764,6 +8144,16 @@
                 <w:szCs w:val="18"/>
               </w:rPr>
             </w:pPr>
+            <w:r>
+              <w:rPr>
+                <w:rFonts w:cs="Arial"/>
+                <w:i/>
+                <w:iCs/>
+                <w:sz w:val="18"/>
+                <w:szCs w:val="18"/>
+              </w:rPr>
+              <w:t>ρ</w:t>
+            </w:r>
             <w:r>
               <w:rPr>
                 <w:i/>
@@ -8777,7 +8167,8 @@
         </w:tc>
         <w:tc>
           <w:tcPr>
-            <w:tcW w:w="912" w:type="dxa"/>
+            <w:tcW w:w="952" w:type="dxa"/>
+            <w:gridSpan w:val="2"/>
           </w:tcPr>
           <w:p>
             <w:pPr>
@@ -8789,7 +8180,6 @@
                 <w:szCs w:val="18"/>
               </w:rPr>
             </w:pPr>
-            <w:proofErr w:type="spellStart"/>
             <w:r>
               <w:rPr>
                 <w:rFonts w:cs="Arial"/>
@@ -8809,7 +8199,6 @@
               </w:rPr>
               <w:t>r</w:t>
             </w:r>
-            <w:proofErr w:type="spellEnd"/>
           </w:p>
         </w:tc>
       </w:tr>
@@ -8835,17 +8224,512 @@
                 <w:sz w:val="18"/>
                 <w:szCs w:val="18"/>
               </w:rPr>
-              <w:t xml:space="preserve">Stress-induced mutator &amp; </w:t>
+              <w:t>Stress-induced mutator</w:t>
             </w:r>
-            <w:proofErr w:type="spellStart"/>
+          </w:p>
+        </w:tc>
+        <w:tc>
+          <w:tcPr>
+            <w:tcW w:w="850" w:type="dxa"/>
+          </w:tcPr>
+          <w:p>
+            <w:pPr>
+              <w:ind w:firstLine="0"/>
+              <w:cnfStyle w:val="000000000000" w:firstRow="0" w:lastRow="0" w:firstColumn="0" w:lastColumn="0" w:oddVBand="0" w:evenVBand="0" w:oddHBand="0" w:evenHBand="0" w:firstRowFirstColumn="0" w:firstRowLastColumn="0" w:lastRowFirstColumn="0" w:lastRowLastColumn="0"/>
+              <w:rPr>
+                <w:sz w:val="18"/>
+                <w:szCs w:val="18"/>
+              </w:rPr>
+            </w:pPr>
             <w:r>
               <w:rPr>
                 <w:sz w:val="18"/>
                 <w:szCs w:val="18"/>
               </w:rPr>
-              <w:t>recombinator</w:t>
+              <w:t>SIM</w:t>
             </w:r>
-            <w:proofErr w:type="spellEnd"/>
+          </w:p>
+        </w:tc>
+        <w:tc>
+          <w:tcPr>
+            <w:tcW w:w="567" w:type="dxa"/>
+          </w:tcPr>
+          <w:p>
+            <w:pPr>
+              <w:ind w:firstLine="0"/>
+              <w:cnfStyle w:val="000000000000" w:firstRow="0" w:lastRow="0" w:firstColumn="0" w:lastColumn="0" w:oddVBand="0" w:evenVBand="0" w:oddHBand="0" w:evenHBand="0" w:firstRowFirstColumn="0" w:firstRowLastColumn="0" w:lastRowFirstColumn="0" w:lastRowLastColumn="0"/>
+              <w:rPr>
+                <w:sz w:val="18"/>
+                <w:szCs w:val="18"/>
+              </w:rPr>
+            </w:pPr>
+            <w:r>
+              <w:rPr>
+                <w:sz w:val="18"/>
+                <w:szCs w:val="18"/>
+              </w:rPr>
+              <w:t>&gt;0</w:t>
+            </w:r>
+          </w:p>
+        </w:tc>
+        <w:tc>
+          <w:tcPr>
+            <w:tcW w:w="567" w:type="dxa"/>
+          </w:tcPr>
+          <w:p>
+            <w:pPr>
+              <w:ind w:firstLine="0"/>
+              <w:cnfStyle w:val="000000000000" w:firstRow="0" w:lastRow="0" w:firstColumn="0" w:lastColumn="0" w:oddVBand="0" w:evenVBand="0" w:oddHBand="0" w:evenHBand="0" w:firstRowFirstColumn="0" w:firstRowLastColumn="0" w:lastRowFirstColumn="0" w:lastRowLastColumn="0"/>
+              <w:rPr>
+                <w:sz w:val="18"/>
+                <w:szCs w:val="18"/>
+              </w:rPr>
+            </w:pPr>
+            <w:r>
+              <w:rPr>
+                <w:sz w:val="18"/>
+                <w:szCs w:val="18"/>
+              </w:rPr>
+              <w:t>&gt;1</w:t>
+            </w:r>
+          </w:p>
+        </w:tc>
+        <w:tc>
+          <w:tcPr>
+            <w:tcW w:w="567" w:type="dxa"/>
+          </w:tcPr>
+          <w:p>
+            <w:pPr>
+              <w:ind w:firstLine="0"/>
+              <w:cnfStyle w:val="000000000000" w:firstRow="0" w:lastRow="0" w:firstColumn="0" w:lastColumn="0" w:oddVBand="0" w:evenVBand="0" w:oddHBand="0" w:evenHBand="0" w:firstRowFirstColumn="0" w:firstRowLastColumn="0" w:lastRowFirstColumn="0" w:lastRowLastColumn="0"/>
+              <w:rPr>
+                <w:sz w:val="18"/>
+                <w:szCs w:val="18"/>
+              </w:rPr>
+            </w:pPr>
+            <w:r>
+              <w:rPr>
+                <w:sz w:val="18"/>
+                <w:szCs w:val="18"/>
+              </w:rPr>
+              <w:t>&gt;1</w:t>
+            </w:r>
+          </w:p>
+        </w:tc>
+        <w:tc>
+          <w:tcPr>
+            <w:tcW w:w="661" w:type="dxa"/>
+          </w:tcPr>
+          <w:p>
+            <w:pPr>
+              <w:ind w:firstLine="0"/>
+              <w:cnfStyle w:val="000000000000" w:firstRow="0" w:lastRow="0" w:firstColumn="0" w:lastColumn="0" w:oddVBand="0" w:evenVBand="0" w:oddHBand="0" w:evenHBand="0" w:firstRowFirstColumn="0" w:firstRowLastColumn="0" w:lastRowFirstColumn="0" w:lastRowLastColumn="0"/>
+              <w:rPr>
+                <w:sz w:val="18"/>
+                <w:szCs w:val="18"/>
+              </w:rPr>
+            </w:pPr>
+            <w:r>
+              <w:rPr>
+                <w:sz w:val="18"/>
+                <w:szCs w:val="18"/>
+              </w:rPr>
+              <w:t>1</w:t>
+            </w:r>
+          </w:p>
+        </w:tc>
+        <w:tc>
+          <w:tcPr>
+            <w:tcW w:w="851" w:type="dxa"/>
+            <w:gridSpan w:val="2"/>
+          </w:tcPr>
+          <w:p>
+            <w:pPr>
+              <w:ind w:firstLine="0"/>
+              <w:cnfStyle w:val="000000000000" w:firstRow="0" w:lastRow="0" w:firstColumn="0" w:lastColumn="0" w:oddVBand="0" w:evenVBand="0" w:oddHBand="0" w:evenHBand="0" w:firstRowFirstColumn="0" w:firstRowLastColumn="0" w:lastRowFirstColumn="0" w:lastRowLastColumn="0"/>
+              <w:rPr>
+                <w:i/>
+                <w:iCs/>
+                <w:sz w:val="18"/>
+                <w:szCs w:val="18"/>
+              </w:rPr>
+            </w:pPr>
+            <w:r>
+              <w:rPr>
+                <w:i/>
+                <w:iCs/>
+                <w:sz w:val="18"/>
+                <w:szCs w:val="18"/>
+              </w:rPr>
+              <w:t>µ</w:t>
+            </w:r>
+          </w:p>
+        </w:tc>
+        <w:tc>
+          <w:tcPr>
+            <w:tcW w:w="709" w:type="dxa"/>
+          </w:tcPr>
+          <w:p>
+            <w:pPr>
+              <w:ind w:firstLine="0"/>
+              <w:cnfStyle w:val="000000000000" w:firstRow="0" w:lastRow="0" w:firstColumn="0" w:lastColumn="0" w:oddVBand="0" w:evenVBand="0" w:oddHBand="0" w:evenHBand="0" w:firstRowFirstColumn="0" w:firstRowLastColumn="0" w:lastRowFirstColumn="0" w:lastRowLastColumn="0"/>
+              <w:rPr>
+                <w:i/>
+                <w:iCs/>
+                <w:sz w:val="18"/>
+                <w:szCs w:val="18"/>
+              </w:rPr>
+            </w:pPr>
+            <w:r>
+              <w:rPr>
+                <w:rFonts w:cs="Arial"/>
+                <w:i/>
+                <w:iCs/>
+                <w:sz w:val="18"/>
+                <w:szCs w:val="18"/>
+              </w:rPr>
+              <w:t>τ</w:t>
+            </w:r>
+            <w:r>
+              <w:rPr>
+                <w:rFonts w:cs="Bitstream Vera Sans"/>
+                <w:i/>
+                <w:iCs/>
+                <w:sz w:val="18"/>
+                <w:szCs w:val="18"/>
+              </w:rPr>
+              <w:t>µ</w:t>
+            </w:r>
+          </w:p>
+        </w:tc>
+        <w:tc>
+          <w:tcPr>
+            <w:tcW w:w="952" w:type="dxa"/>
+          </w:tcPr>
+          <w:p>
+            <w:pPr>
+              <w:cnfStyle w:val="000000000000" w:firstRow="0" w:lastRow="0" w:firstColumn="0" w:lastColumn="0" w:oddVBand="0" w:evenVBand="0" w:oddHBand="0" w:evenHBand="0" w:firstRowFirstColumn="0" w:firstRowLastColumn="0" w:lastRowFirstColumn="0" w:lastRowLastColumn="0"/>
+              <w:rPr>
+                <w:i/>
+                <w:iCs/>
+                <w:sz w:val="18"/>
+                <w:szCs w:val="18"/>
+              </w:rPr>
+            </w:pPr>
+            <w:r>
+              <w:rPr>
+                <w:i/>
+                <w:iCs/>
+                <w:sz w:val="18"/>
+                <w:szCs w:val="18"/>
+              </w:rPr>
+              <w:t>r</w:t>
+            </w:r>
+          </w:p>
+        </w:tc>
+        <w:tc>
+          <w:tcPr>
+            <w:tcW w:w="952" w:type="dxa"/>
+            <w:gridSpan w:val="2"/>
+          </w:tcPr>
+          <w:p>
+            <w:pPr>
+              <w:cnfStyle w:val="000000000000" w:firstRow="0" w:lastRow="0" w:firstColumn="0" w:lastColumn="0" w:oddVBand="0" w:evenVBand="0" w:oddHBand="0" w:evenHBand="0" w:firstRowFirstColumn="0" w:firstRowLastColumn="0" w:lastRowFirstColumn="0" w:lastRowLastColumn="0"/>
+              <w:rPr>
+                <w:i/>
+                <w:iCs/>
+                <w:sz w:val="18"/>
+                <w:szCs w:val="18"/>
+              </w:rPr>
+            </w:pPr>
+            <w:r>
+              <w:rPr>
+                <w:i/>
+                <w:iCs/>
+                <w:sz w:val="18"/>
+                <w:szCs w:val="18"/>
+              </w:rPr>
+              <w:t>r</w:t>
+            </w:r>
+          </w:p>
+        </w:tc>
+      </w:tr>
+      <w:tr>
+        <w:trPr>
+          <w:cnfStyle w:val="000000100000" w:firstRow="0" w:lastRow="0" w:firstColumn="0" w:lastColumn="0" w:oddVBand="0" w:evenVBand="0" w:oddHBand="1" w:evenHBand="0" w:firstRowFirstColumn="0" w:firstRowLastColumn="0" w:lastRowFirstColumn="0" w:lastRowLastColumn="0"/>
+          <w:divId w:val="1620528373"/>
+        </w:trPr>
+        <w:tc>
+          <w:tcPr>
+            <w:cnfStyle w:val="001000000000" w:firstRow="0" w:lastRow="0" w:firstColumn="1" w:lastColumn="0" w:oddVBand="0" w:evenVBand="0" w:oddHBand="0" w:evenHBand="0" w:firstRowFirstColumn="0" w:firstRowLastColumn="0" w:lastRowFirstColumn="0" w:lastRowLastColumn="0"/>
+            <w:tcW w:w="3227" w:type="dxa"/>
+          </w:tcPr>
+          <w:p>
+            <w:pPr>
+              <w:ind w:firstLine="0"/>
+              <w:rPr>
+                <w:sz w:val="18"/>
+                <w:szCs w:val="18"/>
+              </w:rPr>
+            </w:pPr>
+            <w:r>
+              <w:rPr>
+                <w:sz w:val="18"/>
+                <w:szCs w:val="18"/>
+              </w:rPr>
+              <w:t>Stress-induced recombinator</w:t>
+            </w:r>
+          </w:p>
+        </w:tc>
+        <w:tc>
+          <w:tcPr>
+            <w:tcW w:w="850" w:type="dxa"/>
+          </w:tcPr>
+          <w:p>
+            <w:pPr>
+              <w:ind w:firstLine="0"/>
+              <w:cnfStyle w:val="000000100000" w:firstRow="0" w:lastRow="0" w:firstColumn="0" w:lastColumn="0" w:oddVBand="0" w:evenVBand="0" w:oddHBand="1" w:evenHBand="0" w:firstRowFirstColumn="0" w:firstRowLastColumn="0" w:lastRowFirstColumn="0" w:lastRowLastColumn="0"/>
+              <w:rPr>
+                <w:sz w:val="18"/>
+                <w:szCs w:val="18"/>
+              </w:rPr>
+            </w:pPr>
+            <w:r>
+              <w:rPr>
+                <w:sz w:val="18"/>
+                <w:szCs w:val="18"/>
+              </w:rPr>
+              <w:t>SIR</w:t>
+            </w:r>
+          </w:p>
+        </w:tc>
+        <w:tc>
+          <w:tcPr>
+            <w:tcW w:w="567" w:type="dxa"/>
+          </w:tcPr>
+          <w:p>
+            <w:pPr>
+              <w:ind w:firstLine="0"/>
+              <w:cnfStyle w:val="000000100000" w:firstRow="0" w:lastRow="0" w:firstColumn="0" w:lastColumn="0" w:oddVBand="0" w:evenVBand="0" w:oddHBand="1" w:evenHBand="0" w:firstRowFirstColumn="0" w:firstRowLastColumn="0" w:lastRowFirstColumn="0" w:lastRowLastColumn="0"/>
+              <w:rPr>
+                <w:sz w:val="18"/>
+                <w:szCs w:val="18"/>
+              </w:rPr>
+            </w:pPr>
+            <w:r>
+              <w:rPr>
+                <w:sz w:val="18"/>
+                <w:szCs w:val="18"/>
+              </w:rPr>
+              <w:t>&gt;0</w:t>
+            </w:r>
+          </w:p>
+        </w:tc>
+        <w:tc>
+          <w:tcPr>
+            <w:tcW w:w="567" w:type="dxa"/>
+          </w:tcPr>
+          <w:p>
+            <w:pPr>
+              <w:ind w:firstLine="0"/>
+              <w:cnfStyle w:val="000000100000" w:firstRow="0" w:lastRow="0" w:firstColumn="0" w:lastColumn="0" w:oddVBand="0" w:evenVBand="0" w:oddHBand="1" w:evenHBand="0" w:firstRowFirstColumn="0" w:firstRowLastColumn="0" w:lastRowFirstColumn="0" w:lastRowLastColumn="0"/>
+              <w:rPr>
+                <w:sz w:val="18"/>
+                <w:szCs w:val="18"/>
+              </w:rPr>
+            </w:pPr>
+            <w:r>
+              <w:rPr>
+                <w:sz w:val="18"/>
+                <w:szCs w:val="18"/>
+              </w:rPr>
+              <w:t>1</w:t>
+            </w:r>
+          </w:p>
+        </w:tc>
+        <w:tc>
+          <w:tcPr>
+            <w:tcW w:w="567" w:type="dxa"/>
+          </w:tcPr>
+          <w:p>
+            <w:pPr>
+              <w:ind w:firstLine="0"/>
+              <w:cnfStyle w:val="000000100000" w:firstRow="0" w:lastRow="0" w:firstColumn="0" w:lastColumn="0" w:oddVBand="0" w:evenVBand="0" w:oddHBand="1" w:evenHBand="0" w:firstRowFirstColumn="0" w:firstRowLastColumn="0" w:lastRowFirstColumn="0" w:lastRowLastColumn="0"/>
+              <w:rPr>
+                <w:sz w:val="18"/>
+                <w:szCs w:val="18"/>
+              </w:rPr>
+            </w:pPr>
+            <w:r>
+              <w:rPr>
+                <w:sz w:val="18"/>
+                <w:szCs w:val="18"/>
+              </w:rPr>
+              <w:t>1</w:t>
+            </w:r>
+          </w:p>
+        </w:tc>
+        <w:tc>
+          <w:tcPr>
+            <w:tcW w:w="661" w:type="dxa"/>
+          </w:tcPr>
+          <w:p>
+            <w:pPr>
+              <w:ind w:firstLine="0"/>
+              <w:cnfStyle w:val="000000100000" w:firstRow="0" w:lastRow="0" w:firstColumn="0" w:lastColumn="0" w:oddVBand="0" w:evenVBand="0" w:oddHBand="1" w:evenHBand="0" w:firstRowFirstColumn="0" w:firstRowLastColumn="0" w:lastRowFirstColumn="0" w:lastRowLastColumn="0"/>
+              <w:rPr>
+                <w:sz w:val="18"/>
+                <w:szCs w:val="18"/>
+              </w:rPr>
+            </w:pPr>
+            <w:r>
+              <w:rPr>
+                <w:sz w:val="18"/>
+                <w:szCs w:val="18"/>
+              </w:rPr>
+              <w:t>&gt;1</w:t>
+            </w:r>
+          </w:p>
+        </w:tc>
+        <w:tc>
+          <w:tcPr>
+            <w:tcW w:w="780" w:type="dxa"/>
+          </w:tcPr>
+          <w:p>
+            <w:pPr>
+              <w:ind w:firstLine="0"/>
+              <w:cnfStyle w:val="000000100000" w:firstRow="0" w:lastRow="0" w:firstColumn="0" w:lastColumn="0" w:oddVBand="0" w:evenVBand="0" w:oddHBand="1" w:evenHBand="0" w:firstRowFirstColumn="0" w:firstRowLastColumn="0" w:lastRowFirstColumn="0" w:lastRowLastColumn="0"/>
+              <w:rPr>
+                <w:i/>
+                <w:iCs/>
+                <w:sz w:val="18"/>
+                <w:szCs w:val="18"/>
+              </w:rPr>
+            </w:pPr>
+            <w:r>
+              <w:rPr>
+                <w:i/>
+                <w:iCs/>
+                <w:sz w:val="18"/>
+                <w:szCs w:val="18"/>
+              </w:rPr>
+              <w:t>µ</w:t>
+            </w:r>
+          </w:p>
+        </w:tc>
+        <w:tc>
+          <w:tcPr>
+            <w:tcW w:w="780" w:type="dxa"/>
+            <w:gridSpan w:val="2"/>
+          </w:tcPr>
+          <w:p>
+            <w:pPr>
+              <w:ind w:firstLine="0"/>
+              <w:cnfStyle w:val="000000100000" w:firstRow="0" w:lastRow="0" w:firstColumn="0" w:lastColumn="0" w:oddVBand="0" w:evenVBand="0" w:oddHBand="1" w:evenHBand="0" w:firstRowFirstColumn="0" w:firstRowLastColumn="0" w:lastRowFirstColumn="0" w:lastRowLastColumn="0"/>
+              <w:rPr>
+                <w:i/>
+                <w:iCs/>
+                <w:sz w:val="18"/>
+                <w:szCs w:val="18"/>
+              </w:rPr>
+            </w:pPr>
+            <w:r>
+              <w:rPr>
+                <w:i/>
+                <w:iCs/>
+                <w:sz w:val="18"/>
+                <w:szCs w:val="18"/>
+              </w:rPr>
+              <w:t>µ</w:t>
+            </w:r>
+          </w:p>
+        </w:tc>
+        <w:tc>
+          <w:tcPr>
+            <w:tcW w:w="992" w:type="dxa"/>
+            <w:gridSpan w:val="2"/>
+          </w:tcPr>
+          <w:p>
+            <w:pPr>
+              <w:cnfStyle w:val="000000100000" w:firstRow="0" w:lastRow="0" w:firstColumn="0" w:lastColumn="0" w:oddVBand="0" w:evenVBand="0" w:oddHBand="1" w:evenHBand="0" w:firstRowFirstColumn="0" w:firstRowLastColumn="0" w:lastRowFirstColumn="0" w:lastRowLastColumn="0"/>
+              <w:rPr>
+                <w:i/>
+                <w:iCs/>
+                <w:sz w:val="18"/>
+                <w:szCs w:val="18"/>
+              </w:rPr>
+            </w:pPr>
+            <w:r>
+              <w:rPr>
+                <w:i/>
+                <w:iCs/>
+                <w:sz w:val="18"/>
+                <w:szCs w:val="18"/>
+              </w:rPr>
+              <w:t>r</w:t>
+            </w:r>
+          </w:p>
+        </w:tc>
+        <w:tc>
+          <w:tcPr>
+            <w:tcW w:w="912" w:type="dxa"/>
+          </w:tcPr>
+          <w:p>
+            <w:pPr>
+              <w:cnfStyle w:val="000000100000" w:firstRow="0" w:lastRow="0" w:firstColumn="0" w:lastColumn="0" w:oddVBand="0" w:evenVBand="0" w:oddHBand="1" w:evenHBand="0" w:firstRowFirstColumn="0" w:firstRowLastColumn="0" w:lastRowFirstColumn="0" w:lastRowLastColumn="0"/>
+              <w:rPr>
+                <w:i/>
+                <w:iCs/>
+                <w:sz w:val="18"/>
+                <w:szCs w:val="18"/>
+              </w:rPr>
+            </w:pPr>
+            <w:r>
+              <w:rPr>
+                <w:rFonts w:cs="Arial"/>
+                <w:i/>
+                <w:iCs/>
+                <w:sz w:val="18"/>
+                <w:szCs w:val="18"/>
+              </w:rPr>
+              <w:t>ρ</w:t>
+            </w:r>
+            <w:r>
+              <w:rPr>
+                <w:i/>
+                <w:iCs/>
+                <w:sz w:val="18"/>
+                <w:szCs w:val="18"/>
+              </w:rPr>
+              <w:t>r</w:t>
+            </w:r>
+          </w:p>
+        </w:tc>
+      </w:tr>
+      <w:tr>
+        <w:trPr>
+          <w:divId w:val="1620528373"/>
+        </w:trPr>
+        <w:tc>
+          <w:tcPr>
+            <w:cnfStyle w:val="001000000000" w:firstRow="0" w:lastRow="0" w:firstColumn="1" w:lastColumn="0" w:oddVBand="0" w:evenVBand="0" w:oddHBand="0" w:evenHBand="0" w:firstRowFirstColumn="0" w:firstRowLastColumn="0" w:lastRowFirstColumn="0" w:lastRowLastColumn="0"/>
+            <w:tcW w:w="3227" w:type="dxa"/>
+          </w:tcPr>
+          <w:p>
+            <w:pPr>
+              <w:ind w:firstLine="0"/>
+              <w:rPr>
+                <w:sz w:val="18"/>
+                <w:szCs w:val="18"/>
+              </w:rPr>
+            </w:pPr>
+            <w:r>
+              <w:rPr>
+                <w:sz w:val="18"/>
+                <w:szCs w:val="18"/>
+              </w:rPr>
+              <w:t>Stress-induced mutator &amp; recombinator</w:t>
+            </w:r>
           </w:p>
         </w:tc>
         <w:tc>
@@ -9062,7 +8946,6 @@
                 <w:szCs w:val="18"/>
               </w:rPr>
             </w:pPr>
-            <w:proofErr w:type="spellStart"/>
             <w:r>
               <w:rPr>
                 <w:rFonts w:cs="Arial"/>
@@ -9082,7 +8965,6 @@
               </w:rPr>
               <w:t>r</w:t>
             </w:r>
-            <w:proofErr w:type="spellEnd"/>
           </w:p>
         </w:tc>
       </w:tr>
@@ -9305,6 +9187,7 @@
         <w:divId w:val="1620528373"/>
       </w:pPr>
       <w:r>
+        <w:lastRenderedPageBreak/>
         <w:t>Supporting material</w:t>
       </w:r>
     </w:p>
@@ -9317,6 +9200,7 @@
       <w:r>
         <w:rPr>
           <w:noProof/>
+          <w:lang w:bidi="ar-SA"/>
         </w:rPr>
         <w:drawing>
           <wp:inline distT="0" distB="0" distL="0" distR="0" wp14:anchorId="6F0C9290" wp14:editId="505FA435">
@@ -9380,14 +9264,27 @@
       <w:r>
         <w:t>S</w:t>
       </w:r>
-      <w:fldSimple w:instr=" SEQ Figure \* ARABIC ">
-        <w:r>
-          <w:rPr>
-            <w:noProof/>
-          </w:rPr>
-          <w:t>8</w:t>
-        </w:r>
-      </w:fldSimple>
+      <w:r>
+        <w:fldChar w:fldCharType="begin"/>
+      </w:r>
+      <w:r>
+        <w:instrText xml:space="preserve"> SEQ Figure \* ARABIC </w:instrText>
+      </w:r>
+      <w:r>
+        <w:fldChar w:fldCharType="separate"/>
+      </w:r>
+      <w:r>
+        <w:rPr>
+          <w:noProof/>
+        </w:rPr>
+        <w:t>8</w:t>
+      </w:r>
+      <w:r>
+        <w:rPr>
+          <w:noProof/>
+        </w:rPr>
+        <w:fldChar w:fldCharType="end"/>
+      </w:r>
       <w:r>
         <w:t xml:space="preserve"> - </w:t>
       </w:r>
@@ -9409,7 +9306,9 @@
       <w:r>
         <w:rPr>
           <w:noProof/>
-        </w:rPr>
+          <w:lang w:bidi="ar-SA"/>
+        </w:rPr>
+        <w:lastRenderedPageBreak/>
         <w:drawing>
           <wp:inline distT="0" distB="0" distL="0" distR="0" wp14:anchorId="002B75E0" wp14:editId="1E55C614">
             <wp:extent cx="5486400" cy="5486400"/>
@@ -9634,7 +9533,7 @@
       <w:rPr>
         <w:noProof/>
       </w:rPr>
-      <w:t>3</w:t>
+      <w:t>23</w:t>
     </w:r>
     <w:r>
       <w:fldChar w:fldCharType="end"/>
@@ -9694,7 +9593,7 @@
       <w:rPr>
         <w:noProof/>
       </w:rPr>
-      <w:t>May 19, 2014</w:t>
+      <w:t>June 8, 2014</w:t>
     </w:r>
     <w:r>
       <w:fldChar w:fldCharType="end"/>
@@ -12575,7 +12474,7 @@
 </file>
 
 <file path=customXml/itemProps1.xml><?xml version="1.0" encoding="utf-8"?>
-<ds:datastoreItem xmlns:ds="http://schemas.openxmlformats.org/officeDocument/2006/customXml" ds:itemID="{9F4876E8-8BF4-434B-B009-57B3BEB5CF9D}">
+<ds:datastoreItem xmlns:ds="http://schemas.openxmlformats.org/officeDocument/2006/customXml" ds:itemID="{83EE9F08-FD52-4C40-8EFF-98BF79ADC9DB}">
   <ds:schemaRefs>
     <ds:schemaRef ds:uri="http://schemas.openxmlformats.org/officeDocument/2006/bibliography"/>
   </ds:schemaRefs>

</xml_diff>

<commit_message>
finished draft of effect table
</commit_message>
<xml_diff>
--- a/simarba/manuscript/ms.docx
+++ b/simarba/manuscript/ms.docx
@@ -57,12 +57,42 @@
           <w:rFonts w:asciiTheme="minorHAnsi" w:eastAsia="Times New Roman" w:hAnsiTheme="minorHAnsi"/>
         </w:rPr>
       </w:pPr>
+      <w:proofErr w:type="spellStart"/>
       <w:r>
         <w:rPr>
           <w:rFonts w:asciiTheme="minorHAnsi" w:eastAsia="Times New Roman" w:hAnsiTheme="minorHAnsi"/>
         </w:rPr>
-        <w:t>Yoav Ram and Lilach Hadany</w:t>
-      </w:r>
+        <w:t>Yoav</w:t>
+      </w:r>
+      <w:proofErr w:type="spellEnd"/>
+      <w:r>
+        <w:rPr>
+          <w:rFonts w:asciiTheme="minorHAnsi" w:eastAsia="Times New Roman" w:hAnsiTheme="minorHAnsi"/>
+        </w:rPr>
+        <w:t xml:space="preserve"> Ram and </w:t>
+      </w:r>
+      <w:proofErr w:type="spellStart"/>
+      <w:r>
+        <w:rPr>
+          <w:rFonts w:asciiTheme="minorHAnsi" w:eastAsia="Times New Roman" w:hAnsiTheme="minorHAnsi"/>
+        </w:rPr>
+        <w:t>Lilach</w:t>
+      </w:r>
+      <w:proofErr w:type="spellEnd"/>
+      <w:r>
+        <w:rPr>
+          <w:rFonts w:asciiTheme="minorHAnsi" w:eastAsia="Times New Roman" w:hAnsiTheme="minorHAnsi"/>
+        </w:rPr>
+        <w:t xml:space="preserve"> </w:t>
+      </w:r>
+      <w:proofErr w:type="spellStart"/>
+      <w:r>
+        <w:rPr>
+          <w:rFonts w:asciiTheme="minorHAnsi" w:eastAsia="Times New Roman" w:hAnsiTheme="minorHAnsi"/>
+        </w:rPr>
+        <w:t>Hadany</w:t>
+      </w:r>
+      <w:proofErr w:type="spellEnd"/>
     </w:p>
     <w:p>
       <w:pPr>
@@ -100,7 +130,7 @@
           <w:rFonts w:eastAsia="Times New Roman"/>
           <w:noProof/>
         </w:rPr>
-        <w:t>June 8, 2014</w:t>
+        <w:t>June 9, 2014</w:t>
       </w:r>
       <w:r>
         <w:rPr>
@@ -121,7 +151,12 @@
     <w:p>
       <w:r>
         <w:lastRenderedPageBreak/>
-        <w:t>New overview:</w:t>
+        <w:t>TODO</w:t>
+      </w:r>
+      <w:bookmarkStart w:id="0" w:name="_GoBack"/>
+      <w:bookmarkEnd w:id="0"/>
+      <w:r>
+        <w:t>:</w:t>
       </w:r>
     </w:p>
     <w:p>
@@ -133,105 +168,23 @@
         </w:numPr>
       </w:pPr>
       <w:r>
-        <w:t>Intro</w:t>
-      </w:r>
-      <w:r>
-        <w:t xml:space="preserve"> – cite </w:t>
-      </w:r>
+        <w:t xml:space="preserve"> </w:t>
+      </w:r>
+      <w:proofErr w:type="spellStart"/>
       <w:r>
         <w:t>Raynes</w:t>
       </w:r>
+      <w:proofErr w:type="spellEnd"/>
       <w:r>
         <w:t xml:space="preserve"> &amp; </w:t>
       </w:r>
+      <w:proofErr w:type="spellStart"/>
       <w:r>
         <w:t>Sniegowski</w:t>
       </w:r>
-      <w:r>
-        <w:t xml:space="preserve"> </w:t>
-      </w:r>
-      <w:bookmarkStart w:id="0" w:name="_GoBack"/>
-      <w:bookmarkEnd w:id="0"/>
-      <w:r>
-        <w:t>2014</w:t>
-      </w:r>
-    </w:p>
-    <w:p>
-      <w:pPr>
-        <w:pStyle w:val="ListParagraph"/>
-        <w:numPr>
-          <w:ilvl w:val="0"/>
-          <w:numId w:val="3"/>
-        </w:numPr>
-      </w:pPr>
-      <w:r>
-        <w:t>Adaptation time</w:t>
-      </w:r>
-    </w:p>
-    <w:p>
-      <w:pPr>
-        <w:pStyle w:val="ListParagraph"/>
-        <w:numPr>
-          <w:ilvl w:val="1"/>
-          <w:numId w:val="3"/>
-        </w:numPr>
-        <w:rPr>
-          <w:strike/>
-        </w:rPr>
-      </w:pPr>
-      <w:r>
-        <w:rPr>
-          <w:strike/>
-        </w:rPr>
-        <w:t>1 mutation – appearance better than NM, fixation is better than CM (as shown for rugged). Appearance not affected by recombination, fixation does?</w:t>
-      </w:r>
-    </w:p>
-    <w:p>
-      <w:pPr>
-        <w:pStyle w:val="ListParagraph"/>
-        <w:numPr>
-          <w:ilvl w:val="1"/>
-          <w:numId w:val="3"/>
-        </w:numPr>
-      </w:pPr>
-      <w:r>
-        <w:t>2 mutations – adapt from Christiansesn et al. 1998. Same as (a) only recombination affects appearance.</w:t>
-      </w:r>
-    </w:p>
-    <w:p>
-      <w:pPr>
-        <w:pStyle w:val="ListParagraph"/>
-        <w:numPr>
-          <w:ilvl w:val="1"/>
-          <w:numId w:val="3"/>
-        </w:numPr>
-      </w:pPr>
-      <w:r>
-        <w:t>4 mutations – same as (b) only effect of recombination more pronounced.</w:t>
-      </w:r>
-    </w:p>
-    <w:p>
-      <w:pPr>
-        <w:pStyle w:val="ListParagraph"/>
-        <w:numPr>
-          <w:ilvl w:val="0"/>
-          <w:numId w:val="3"/>
-        </w:numPr>
-      </w:pPr>
-      <w:r>
-        <w:t>Competitions</w:t>
-      </w:r>
-    </w:p>
-    <w:p>
-      <w:pPr>
-        <w:pStyle w:val="ListParagraph"/>
-        <w:numPr>
-          <w:ilvl w:val="1"/>
-          <w:numId w:val="3"/>
-        </w:numPr>
-      </w:pPr>
-      <w:r>
-        <w:t>In light of (2c), competitions.</w:t>
+      <w:proofErr w:type="spellEnd"/>
+      <w:r>
+        <w:t xml:space="preserve"> 2014</w:t>
       </w:r>
     </w:p>
     <w:p>
@@ -297,9 +250,17 @@
         <w:rPr>
           <w:rFonts w:asciiTheme="minorHAnsi" w:hAnsiTheme="minorHAnsi"/>
         </w:rPr>
-        <w:t>-induced hypermutation</w:t>
+        <w:t xml:space="preserve">-induced </w:t>
+      </w:r>
+      <w:proofErr w:type="spellStart"/>
+      <w:r>
+        <w:rPr>
+          <w:rFonts w:asciiTheme="minorHAnsi" w:hAnsiTheme="minorHAnsi"/>
+        </w:rPr>
+        <w:t>hypermutation</w:t>
       </w:r>
       <w:bookmarkEnd w:id="5"/>
+      <w:proofErr w:type="spellEnd"/>
     </w:p>
     <w:p>
       <w:r>
@@ -698,7 +659,21 @@
         <w:rPr>
           <w:rFonts w:asciiTheme="minorHAnsi" w:hAnsiTheme="minorHAnsi"/>
         </w:rPr>
-        <w:t>The evolution of stress-induced hypermutation i</w:t>
+        <w:t xml:space="preserve">The evolution of stress-induced </w:t>
+      </w:r>
+      <w:proofErr w:type="spellStart"/>
+      <w:r>
+        <w:rPr>
+          <w:rFonts w:asciiTheme="minorHAnsi" w:hAnsiTheme="minorHAnsi"/>
+        </w:rPr>
+        <w:t>hypermutation</w:t>
+      </w:r>
+      <w:proofErr w:type="spellEnd"/>
+      <w:r>
+        <w:rPr>
+          <w:rFonts w:asciiTheme="minorHAnsi" w:hAnsiTheme="minorHAnsi"/>
+        </w:rPr>
+        <w:t xml:space="preserve"> i</w:t>
       </w:r>
       <w:r>
         <w:rPr>
@@ -1328,7 +1303,15 @@
         <w:fldChar w:fldCharType="end"/>
       </w:r>
       <w:r>
-        <w:t xml:space="preserve">. In addition, recombination generates less-loaded individuals that were lost due to drift, halting "Mullter's ratchet" </w:t>
+        <w:t>. In addition, recombination generates less-loaded individuals that were lost due to drift, halting "</w:t>
+      </w:r>
+      <w:proofErr w:type="spellStart"/>
+      <w:r>
+        <w:t>Mullter's</w:t>
+      </w:r>
+      <w:proofErr w:type="spellEnd"/>
+      <w:r>
+        <w:t xml:space="preserve"> ratchet" </w:t>
       </w:r>
       <w:r>
         <w:fldChar w:fldCharType="begin" w:fldLock="1"/>
@@ -1426,6 +1409,17 @@
         <w:fldChar w:fldCharType="end"/>
       </w:r>
       <w:r>
+        <w:t xml:space="preserve"> //and this is likely to happen if the mutational supply in the mutator sub-population is larger than in the </w:t>
+      </w:r>
+      <w:proofErr w:type="spellStart"/>
+      <w:r>
+        <w:t>wildtype</w:t>
+      </w:r>
+      <w:proofErr w:type="spellEnd"/>
+      <w:r>
+        <w:t xml:space="preserve"> sub-population (Chao and Cox?) //</w:t>
+      </w:r>
+      <w:r>
         <w:t xml:space="preserve">, even if those mutations were originally deleterious when generated </w:t>
       </w:r>
       <w:r>
@@ -1507,7 +1501,11 @@
         <w:fldChar w:fldCharType="end"/>
       </w:r>
       <w:r>
-        <w:t xml:space="preserve">note that the "Hill-Robertson effect" is sometimes used in a broader sense that includes both the "Fisher-Muller effect" and "clonal interference" - see </w:t>
+        <w:t xml:space="preserve">note that the "Hill-Robertson effect" is sometimes used in a broader sense that includes both the "Fisher-Muller </w:t>
+      </w:r>
+      <w:r>
+        <w:lastRenderedPageBreak/>
+        <w:t xml:space="preserve">effect" and "clonal interference" - see </w:t>
       </w:r>
       <w:r>
         <w:fldChar w:fldCharType="begin" w:fldLock="1"/>
@@ -1534,11 +1532,7 @@
         <w:t>)</w:t>
       </w:r>
       <w:r>
-        <w:t xml:space="preserve">. Recombination will have a contrasting effect on the fate of </w:t>
-      </w:r>
-      <w:r>
-        <w:lastRenderedPageBreak/>
-        <w:t xml:space="preserve">such a </w:t>
+        <w:t xml:space="preserve">. Recombination will have a contrasting effect on the fate of such a </w:t>
       </w:r>
       <w:r>
         <w:t>mutator</w:t>
@@ -1620,6 +1614,25 @@
       </w:r>
       <w:r>
         <w:t>.</w:t>
+      </w:r>
+      <w:r>
+        <w:t xml:space="preserve"> // Background trapping (Peck 1994, </w:t>
+      </w:r>
+      <w:proofErr w:type="spellStart"/>
+      <w:r>
+        <w:t>Charlesworth</w:t>
+      </w:r>
+      <w:proofErr w:type="spellEnd"/>
+      <w:r>
+        <w:t xml:space="preserve"> 199X, Johnson &amp; Barton 2002), evolutionary traction (</w:t>
+      </w:r>
+      <w:proofErr w:type="spellStart"/>
+      <w:r>
+        <w:t>Hadany</w:t>
+      </w:r>
+      <w:proofErr w:type="spellEnd"/>
+      <w:r>
+        <w:t xml:space="preserve"> and Feldman 200X)// </w:t>
       </w:r>
     </w:p>
     <w:p>
@@ -1656,6 +1669,7 @@
         </w:rPr>
         <w:t xml:space="preserve">induced </w:t>
       </w:r>
+      <w:proofErr w:type="spellStart"/>
       <w:r>
         <w:rPr>
           <w:rFonts w:asciiTheme="minorHAnsi" w:hAnsiTheme="minorHAnsi"/>
@@ -1666,7 +1680,14 @@
         <w:rPr>
           <w:rFonts w:asciiTheme="minorHAnsi" w:hAnsiTheme="minorHAnsi"/>
         </w:rPr>
-        <w:t>mutation in the presence of recombination</w:t>
+        <w:t>mutation</w:t>
+      </w:r>
+      <w:proofErr w:type="spellEnd"/>
+      <w:r>
+        <w:rPr>
+          <w:rFonts w:asciiTheme="minorHAnsi" w:hAnsiTheme="minorHAnsi"/>
+        </w:rPr>
+        <w:t xml:space="preserve"> in the presence of recombination</w:t>
       </w:r>
       <w:r>
         <w:rPr>
@@ -1917,6 +1938,7 @@
         </w:rPr>
         <w:t>s</w:t>
       </w:r>
+      <w:proofErr w:type="gramStart"/>
       <w:r>
         <w:t>)</w:t>
       </w:r>
@@ -1928,6 +1950,7 @@
         </w:rPr>
         <w:t>x</w:t>
       </w:r>
+      <w:proofErr w:type="gramEnd"/>
       <w:r>
         <w:rPr>
           <w:iCs/>
@@ -1986,7 +2009,14 @@
         <w:rPr>
           <w:iCs/>
         </w:rPr>
-        <w:t xml:space="preserve"> by modifying allele</w:t>
+        <w:t xml:space="preserve"> by modifying </w:t>
+      </w:r>
+      <w:r>
+        <w:rPr>
+          <w:iCs/>
+        </w:rPr>
+        <w:lastRenderedPageBreak/>
+        <w:t>allele</w:t>
       </w:r>
       <w:r>
         <w:rPr>
@@ -2121,14 +2151,7 @@
         <w:rPr>
           <w:iCs/>
         </w:rPr>
-        <w:t xml:space="preserve"> </w:t>
-      </w:r>
-      <w:r>
-        <w:rPr>
-          <w:iCs/>
-        </w:rPr>
-        <w:lastRenderedPageBreak/>
-        <w:t xml:space="preserve">number of mutations </w:t>
+        <w:t xml:space="preserve"> number of mutations </w:t>
       </w:r>
       <w:r>
         <w:rPr>
@@ -2349,7 +2372,15 @@
         <w:t>ed</w:t>
       </w:r>
       <w:r>
-        <w:t xml:space="preserve"> similarly, except we multiply </w:t>
+        <w:t xml:space="preserve"> </w:t>
+      </w:r>
+      <w:proofErr w:type="gramStart"/>
+      <w:r>
+        <w:t>similarly,</w:t>
+      </w:r>
+      <w:proofErr w:type="gramEnd"/>
+      <w:r>
+        <w:t xml:space="preserve"> except we multiply </w:t>
       </w:r>
       <w:r>
         <w:t>the group</w:t>
@@ -2456,15 +2487,30 @@
       <w:r>
         <w:t xml:space="preserve">the </w:t>
       </w:r>
-      <w:r>
-        <w:t>NumPy, SciPy</w:t>
-      </w:r>
+      <w:proofErr w:type="spellStart"/>
+      <w:r>
+        <w:t>NumPy</w:t>
+      </w:r>
+      <w:proofErr w:type="spellEnd"/>
+      <w:r>
+        <w:t xml:space="preserve">, </w:t>
+      </w:r>
+      <w:proofErr w:type="spellStart"/>
+      <w:r>
+        <w:t>SciPy</w:t>
+      </w:r>
+      <w:proofErr w:type="spellEnd"/>
       <w:r>
         <w:t>, and</w:t>
       </w:r>
       <w:r>
-        <w:t xml:space="preserve"> pandas</w:t>
-      </w:r>
+        <w:t xml:space="preserve"> </w:t>
+      </w:r>
+      <w:proofErr w:type="gramStart"/>
+      <w:r>
+        <w:t>pandas</w:t>
+      </w:r>
+      <w:proofErr w:type="gramEnd"/>
       <w:r>
         <w:t xml:space="preserve"> packages</w:t>
       </w:r>
@@ -2796,8 +2842,17 @@
           <w:i/>
           <w:iCs/>
         </w:rPr>
-        <w:t>S. cerevisiae</w:t>
-      </w:r>
+        <w:t xml:space="preserve">S. </w:t>
+      </w:r>
+      <w:proofErr w:type="spellStart"/>
+      <w:r>
+        <w:rPr>
+          <w:i/>
+          <w:iCs/>
+        </w:rPr>
+        <w:t>cerevisiae</w:t>
+      </w:r>
+      <w:proofErr w:type="spellEnd"/>
       <w:r>
         <w:t xml:space="preserve"> [REF]. The figure shows that</w:t>
       </w:r>
@@ -2931,27 +2986,14 @@
       <w:r>
         <w:t xml:space="preserve">Figure </w:t>
       </w:r>
-      <w:r>
-        <w:fldChar w:fldCharType="begin"/>
-      </w:r>
-      <w:r>
-        <w:instrText xml:space="preserve"> SEQ Figure \* ARABIC </w:instrText>
-      </w:r>
-      <w:r>
-        <w:fldChar w:fldCharType="separate"/>
-      </w:r>
-      <w:r>
-        <w:rPr>
-          <w:noProof/>
-        </w:rPr>
-        <w:t>1</w:t>
-      </w:r>
-      <w:r>
-        <w:rPr>
-          <w:noProof/>
-        </w:rPr>
-        <w:fldChar w:fldCharType="end"/>
-      </w:r>
+      <w:fldSimple w:instr=" SEQ Figure \* ARABIC ">
+        <w:r>
+          <w:rPr>
+            <w:noProof/>
+          </w:rPr>
+          <w:t>1</w:t>
+        </w:r>
+      </w:fldSimple>
       <w:bookmarkEnd w:id="15"/>
       <w:r>
         <w:t xml:space="preserve"> </w:t>
@@ -3279,27 +3321,14 @@
       <w:r>
         <w:t xml:space="preserve">Figure </w:t>
       </w:r>
-      <w:r>
-        <w:fldChar w:fldCharType="begin"/>
-      </w:r>
-      <w:r>
-        <w:instrText xml:space="preserve"> SEQ Figure \* ARABIC </w:instrText>
-      </w:r>
-      <w:r>
-        <w:fldChar w:fldCharType="separate"/>
-      </w:r>
-      <w:r>
-        <w:rPr>
-          <w:noProof/>
-        </w:rPr>
-        <w:t>2</w:t>
-      </w:r>
-      <w:r>
-        <w:rPr>
-          <w:noProof/>
-        </w:rPr>
-        <w:fldChar w:fldCharType="end"/>
-      </w:r>
+      <w:fldSimple w:instr=" SEQ Figure \* ARABIC ">
+        <w:r>
+          <w:rPr>
+            <w:noProof/>
+          </w:rPr>
+          <w:t>2</w:t>
+        </w:r>
+      </w:fldSimple>
       <w:bookmarkEnd w:id="17"/>
       <w:r>
         <w:t xml:space="preserve"> - </w:t>
@@ -3561,6 +3590,7 @@
       <w:r>
         <w:t>=</w:t>
       </w:r>
+      <w:proofErr w:type="gramStart"/>
       <w:r>
         <w:t>10</w:t>
       </w:r>
@@ -3577,7 +3607,11 @@
         <w:t xml:space="preserve">(right column) </w:t>
       </w:r>
       <w:r>
-        <w:t>recombination has a very significant effect. For example, the fixation probability of SIM</w:t>
+        <w:t>recombination</w:t>
+      </w:r>
+      <w:proofErr w:type="gramEnd"/>
+      <w:r>
+        <w:t xml:space="preserve"> has a very significant effect. For example, the fixation probability of SIM</w:t>
       </w:r>
       <w:r>
         <w:t xml:space="preserve"> (solid blue)</w:t>
@@ -3676,7 +3710,15 @@
         <w:t xml:space="preserve"> and is consistent with results for CM </w:t>
       </w:r>
       <w:r>
-        <w:t xml:space="preserve">by Tenaillon et al. </w:t>
+        <w:t xml:space="preserve">by </w:t>
+      </w:r>
+      <w:proofErr w:type="spellStart"/>
+      <w:r>
+        <w:t>Tenaillon</w:t>
+      </w:r>
+      <w:proofErr w:type="spellEnd"/>
+      <w:r>
+        <w:t xml:space="preserve"> et al. </w:t>
       </w:r>
       <w:r>
         <w:fldChar w:fldCharType="begin" w:fldLock="1"/>
@@ -3854,27 +3896,14 @@
       <w:r>
         <w:t xml:space="preserve">Figure </w:t>
       </w:r>
-      <w:r>
-        <w:fldChar w:fldCharType="begin"/>
-      </w:r>
-      <w:r>
-        <w:instrText xml:space="preserve"> SEQ Figure \* ARABIC </w:instrText>
-      </w:r>
-      <w:r>
-        <w:fldChar w:fldCharType="separate"/>
-      </w:r>
-      <w:r>
-        <w:rPr>
-          <w:noProof/>
-        </w:rPr>
-        <w:t>3</w:t>
-      </w:r>
-      <w:r>
-        <w:rPr>
-          <w:noProof/>
-        </w:rPr>
-        <w:fldChar w:fldCharType="end"/>
-      </w:r>
+      <w:fldSimple w:instr=" SEQ Figure \* ARABIC ">
+        <w:r>
+          <w:rPr>
+            <w:noProof/>
+          </w:rPr>
+          <w:t>3</w:t>
+        </w:r>
+      </w:fldSimple>
       <w:r>
         <w:t xml:space="preserve"> - </w:t>
       </w:r>
@@ -3976,7 +4005,15 @@
         <w:t xml:space="preserve"> w</w:t>
       </w:r>
       <w:r>
-        <w:t>in competitions against wildtype m</w:t>
+        <w:t xml:space="preserve">in competitions against </w:t>
+      </w:r>
+      <w:proofErr w:type="spellStart"/>
+      <w:r>
+        <w:t>wildtype</w:t>
+      </w:r>
+      <w:proofErr w:type="spellEnd"/>
+      <w:r>
+        <w:t xml:space="preserve"> m</w:t>
       </w:r>
       <w:r>
         <w:t xml:space="preserve">odifiers (NR), </w:t>
@@ -4089,27 +4126,14 @@
       <w:r>
         <w:t xml:space="preserve">Figure </w:t>
       </w:r>
-      <w:r>
-        <w:fldChar w:fldCharType="begin"/>
-      </w:r>
-      <w:r>
-        <w:instrText xml:space="preserve"> SEQ Figure \* ARABIC </w:instrText>
-      </w:r>
-      <w:r>
-        <w:fldChar w:fldCharType="separate"/>
-      </w:r>
-      <w:r>
-        <w:rPr>
-          <w:noProof/>
-        </w:rPr>
-        <w:t>4</w:t>
-      </w:r>
-      <w:r>
-        <w:rPr>
-          <w:noProof/>
-        </w:rPr>
-        <w:fldChar w:fldCharType="end"/>
-      </w:r>
+      <w:fldSimple w:instr=" SEQ Figure \* ARABIC ">
+        <w:r>
+          <w:rPr>
+            <w:noProof/>
+          </w:rPr>
+          <w:t>4</w:t>
+        </w:r>
+      </w:fldSimple>
       <w:r>
         <w:t xml:space="preserve"> - </w:t>
       </w:r>
@@ -4402,27 +4426,14 @@
       <w:r>
         <w:t xml:space="preserve">Figure </w:t>
       </w:r>
-      <w:r>
-        <w:fldChar w:fldCharType="begin"/>
-      </w:r>
-      <w:r>
-        <w:instrText xml:space="preserve"> SEQ Figure \* ARABIC </w:instrText>
-      </w:r>
-      <w:r>
-        <w:fldChar w:fldCharType="separate"/>
-      </w:r>
-      <w:r>
-        <w:rPr>
-          <w:noProof/>
-        </w:rPr>
-        <w:t>5</w:t>
-      </w:r>
-      <w:r>
-        <w:rPr>
-          <w:noProof/>
-        </w:rPr>
-        <w:fldChar w:fldCharType="end"/>
-      </w:r>
+      <w:fldSimple w:instr=" SEQ Figure \* ARABIC ">
+        <w:r>
+          <w:rPr>
+            <w:noProof/>
+          </w:rPr>
+          <w:t>5</w:t>
+        </w:r>
+      </w:fldSimple>
       <w:r>
         <w:t xml:space="preserve"> - </w:t>
       </w:r>
@@ -4436,7 +4447,21 @@
         <w:rPr>
           <w:highlight w:val="red"/>
         </w:rPr>
-        <w:t>TRY pi~phi, group=N</w:t>
+        <w:t xml:space="preserve">TRY </w:t>
+      </w:r>
+      <w:proofErr w:type="spellStart"/>
+      <w:r>
+        <w:rPr>
+          <w:highlight w:val="red"/>
+        </w:rPr>
+        <w:t>pi~phi</w:t>
+      </w:r>
+      <w:proofErr w:type="spellEnd"/>
+      <w:r>
+        <w:rPr>
+          <w:highlight w:val="red"/>
+        </w:rPr>
+        <w:t>, group=N</w:t>
       </w:r>
     </w:p>
     <w:p/>
@@ -4553,7 +4578,15 @@
         <w:t>case,</w:t>
       </w:r>
       <w:r>
-        <w:t xml:space="preserve"> the recombination modifier effectively switches asexual individuals to obligatory (CR) or facultative (SIR) sexuals.</w:t>
+        <w:t xml:space="preserve"> the recombination modifier effectively switches asexual individuals to obligatory (CR) or facultative (SIR) </w:t>
+      </w:r>
+      <w:proofErr w:type="spellStart"/>
+      <w:r>
+        <w:t>sexuals</w:t>
+      </w:r>
+      <w:proofErr w:type="spellEnd"/>
+      <w:r>
+        <w:t>.</w:t>
       </w:r>
       <w:r>
         <w:t xml:space="preserve"> </w:t>
@@ -4670,27 +4703,14 @@
       <w:r>
         <w:t xml:space="preserve">Figure </w:t>
       </w:r>
-      <w:r>
-        <w:fldChar w:fldCharType="begin"/>
-      </w:r>
-      <w:r>
-        <w:instrText xml:space="preserve"> SEQ Figure \* ARABIC </w:instrText>
-      </w:r>
-      <w:r>
-        <w:fldChar w:fldCharType="separate"/>
-      </w:r>
-      <w:r>
-        <w:rPr>
-          <w:noProof/>
-        </w:rPr>
-        <w:t>6</w:t>
-      </w:r>
-      <w:r>
-        <w:rPr>
-          <w:noProof/>
-        </w:rPr>
-        <w:fldChar w:fldCharType="end"/>
-      </w:r>
+      <w:fldSimple w:instr=" SEQ Figure \* ARABIC ">
+        <w:r>
+          <w:rPr>
+            <w:noProof/>
+          </w:rPr>
+          <w:t>6</w:t>
+        </w:r>
+      </w:fldSimple>
       <w:r>
         <w:t xml:space="preserve"> - </w:t>
       </w:r>
@@ -4983,7 +5003,21 @@
         <w:rPr>
           <w:rFonts w:eastAsiaTheme="majorEastAsia"/>
         </w:rPr>
-        <w:t xml:space="preserve"> Tenaillon et al.</w:t>
+        <w:t xml:space="preserve"> </w:t>
+      </w:r>
+      <w:proofErr w:type="spellStart"/>
+      <w:r>
+        <w:rPr>
+          <w:rFonts w:eastAsiaTheme="majorEastAsia"/>
+        </w:rPr>
+        <w:t>Tenaillon</w:t>
+      </w:r>
+      <w:proofErr w:type="spellEnd"/>
+      <w:r>
+        <w:rPr>
+          <w:rFonts w:eastAsiaTheme="majorEastAsia"/>
+        </w:rPr>
+        <w:t xml:space="preserve"> et al.</w:t>
       </w:r>
       <w:r>
         <w:rPr>
@@ -5142,13 +5176,27 @@
         <w:rPr>
           <w:rFonts w:eastAsiaTheme="majorEastAsia"/>
         </w:rPr>
-        <w:t xml:space="preserve"> populations</w:t>
-      </w:r>
+        <w:t xml:space="preserve"> </w:t>
+      </w:r>
+      <w:proofErr w:type="gramStart"/>
       <w:r>
         <w:rPr>
           <w:rFonts w:eastAsiaTheme="majorEastAsia"/>
         </w:rPr>
-        <w:t xml:space="preserve">, and the </w:t>
+        <w:t>populations</w:t>
+      </w:r>
+      <w:r>
+        <w:rPr>
+          <w:rFonts w:eastAsiaTheme="majorEastAsia"/>
+        </w:rPr>
+        <w:t>,</w:t>
+      </w:r>
+      <w:proofErr w:type="gramEnd"/>
+      <w:r>
+        <w:rPr>
+          <w:rFonts w:eastAsiaTheme="majorEastAsia"/>
+        </w:rPr>
+        <w:t xml:space="preserve"> and the </w:t>
       </w:r>
       <w:r>
         <w:rPr>
@@ -5269,7 +5317,35 @@
         <w:rPr>
           <w:rFonts w:eastAsiaTheme="majorEastAsia"/>
         </w:rPr>
-        <w:t xml:space="preserve">These results show that in a complex adaptation scenario (where multiple beneficial mutations must be combined) recombination decreases the adaptation time, especially in large populations. This effect of recombination indeed makes it an alternative adaptive strategy to mutagenesis; however, the combined effect of recombination with mutagenesis is larger than either of them alone. Because SIM does not suffer from the disadvantages CM suffers from between adaptation events (reduced population mean fitness and increased sensitivity to Muller's rachet), recombination is not so much an alternative to SIM as it is an non-mutually exclusive and even complementary </w:t>
+        <w:t xml:space="preserve">These results show that in a complex adaptation scenario (where multiple beneficial mutations must be combined) recombination decreases the adaptation time, especially in large populations. This effect of recombination indeed makes it an alternative adaptive strategy to mutagenesis; however, the combined effect of recombination with mutagenesis is larger than either of them alone. Because SIM does not suffer from the disadvantages CM suffers from between adaptation events (reduced population mean fitness and increased sensitivity to Muller's </w:t>
+      </w:r>
+      <w:proofErr w:type="spellStart"/>
+      <w:r>
+        <w:rPr>
+          <w:rFonts w:eastAsiaTheme="majorEastAsia"/>
+        </w:rPr>
+        <w:t>rachet</w:t>
+      </w:r>
+      <w:proofErr w:type="spellEnd"/>
+      <w:r>
+        <w:rPr>
+          <w:rFonts w:eastAsiaTheme="majorEastAsia"/>
+        </w:rPr>
+        <w:t xml:space="preserve">), recombination is not so much an alternative to SIM as it is </w:t>
+      </w:r>
+      <w:proofErr w:type="gramStart"/>
+      <w:r>
+        <w:rPr>
+          <w:rFonts w:eastAsiaTheme="majorEastAsia"/>
+        </w:rPr>
+        <w:t>an</w:t>
+      </w:r>
+      <w:proofErr w:type="gramEnd"/>
+      <w:r>
+        <w:rPr>
+          <w:rFonts w:eastAsiaTheme="majorEastAsia"/>
+        </w:rPr>
+        <w:t xml:space="preserve"> non-mutually exclusive and even complementary </w:t>
       </w:r>
       <w:r>
         <w:rPr>
@@ -5372,30 +5448,14 @@
       <w:r>
         <w:t xml:space="preserve">Figure </w:t>
       </w:r>
-      <w:r>
-        <w:fldChar w:fldCharType="begin"/>
-      </w:r>
-      <w:r>
-        <w:instrText xml:space="preserve"> SEQ Figure \* AR</w:instrText>
-      </w:r>
-      <w:r>
-        <w:instrText xml:space="preserve">ABIC </w:instrText>
-      </w:r>
-      <w:r>
-        <w:fldChar w:fldCharType="separate"/>
-      </w:r>
-      <w:r>
-        <w:rPr>
-          <w:noProof/>
-        </w:rPr>
-        <w:t>7</w:t>
-      </w:r>
-      <w:r>
-        <w:rPr>
-          <w:noProof/>
-        </w:rPr>
-        <w:fldChar w:fldCharType="end"/>
-      </w:r>
+      <w:fldSimple w:instr=" SEQ Figure \* ARABIC ">
+        <w:r>
+          <w:rPr>
+            <w:noProof/>
+          </w:rPr>
+          <w:t>7</w:t>
+        </w:r>
+      </w:fldSimple>
       <w:r>
         <w:t xml:space="preserve"> - </w:t>
       </w:r>
@@ -5462,27 +5522,14 @@
       <w:r>
         <w:t xml:space="preserve">Figure </w:t>
       </w:r>
-      <w:r>
-        <w:fldChar w:fldCharType="begin"/>
-      </w:r>
-      <w:r>
-        <w:instrText xml:space="preserve"> SEQ Figure \* ARABIC </w:instrText>
-      </w:r>
-      <w:r>
-        <w:fldChar w:fldCharType="separate"/>
-      </w:r>
-      <w:r>
-        <w:rPr>
-          <w:noProof/>
-        </w:rPr>
-        <w:t>7</w:t>
-      </w:r>
-      <w:r>
-        <w:rPr>
-          <w:noProof/>
-        </w:rPr>
-        <w:fldChar w:fldCharType="end"/>
-      </w:r>
+      <w:fldSimple w:instr=" SEQ Figure \* ARABIC ">
+        <w:r>
+          <w:rPr>
+            <w:noProof/>
+          </w:rPr>
+          <w:t>7</w:t>
+        </w:r>
+      </w:fldSimple>
       <w:r>
         <w:rPr>
           <w:noProof/>
@@ -5602,7 +5649,15 @@
         <w:t>notable</w:t>
       </w:r>
       <w:r>
-        <w:t xml:space="preserve"> theoretical treatment. Using computer simulations, Tenaillon </w:t>
+        <w:t xml:space="preserve"> theoretical treatment. Using computer simulations, </w:t>
+      </w:r>
+      <w:proofErr w:type="spellStart"/>
+      <w:r>
+        <w:t>Tenaillon</w:t>
+      </w:r>
+      <w:proofErr w:type="spellEnd"/>
+      <w:r>
+        <w:t xml:space="preserve"> </w:t>
       </w:r>
       <w:r>
         <w:rPr>
@@ -5706,7 +5761,21 @@
         <w:rPr>
           <w:rFonts w:eastAsia="Times New Roman"/>
         </w:rPr>
-        <w:t xml:space="preserve">Levin and Cornejo </w:t>
+        <w:t xml:space="preserve">Levin and </w:t>
+      </w:r>
+      <w:proofErr w:type="spellStart"/>
+      <w:r>
+        <w:rPr>
+          <w:rFonts w:eastAsia="Times New Roman"/>
+        </w:rPr>
+        <w:t>Cornejo</w:t>
+      </w:r>
+      <w:proofErr w:type="spellEnd"/>
+      <w:r>
+        <w:rPr>
+          <w:rFonts w:eastAsia="Times New Roman"/>
+        </w:rPr>
+        <w:t xml:space="preserve"> </w:t>
       </w:r>
       <w:r>
         <w:rPr>
@@ -5857,8 +5926,13 @@
         <w:t xml:space="preserve">is lower in asexual populations in comparison with sexual populations. </w:t>
       </w:r>
       <w:r>
-        <w:t>Sloan and Panjeti</w:t>
-      </w:r>
+        <w:t xml:space="preserve">Sloan and </w:t>
+      </w:r>
+      <w:proofErr w:type="spellStart"/>
+      <w:r>
+        <w:t>Panjeti</w:t>
+      </w:r>
+      <w:proofErr w:type="spellEnd"/>
       <w:r>
         <w:t xml:space="preserve"> </w:t>
       </w:r>
@@ -5917,7 +5991,15 @@
         <w:t xml:space="preserve">by evolving a lower mutation rate. </w:t>
       </w:r>
       <w:r>
-        <w:t xml:space="preserve">They claimed that this further exacerbate the paradox of sex, as sex leads to higher mutation rates, making the population sensitive to invasion by asexuals with lower mutation rates. In terms of our study, this suggests that in stable environments modifiers that reduce both the rate of mutation and recombination will successfully invade populations. Nevertheless, we expect that if the mutation rate of the resident population is stress-induced, then the invading </w:t>
+        <w:t xml:space="preserve">They claimed that this further exacerbate the paradox of sex, as sex leads to higher mutation rates, making the population sensitive to invasion by </w:t>
+      </w:r>
+      <w:proofErr w:type="spellStart"/>
+      <w:r>
+        <w:t>asexuals</w:t>
+      </w:r>
+      <w:proofErr w:type="spellEnd"/>
+      <w:r>
+        <w:t xml:space="preserve"> with lower mutation rates. In terms of our study, this suggests that in stable environments modifiers that reduce both the rate of mutation and recombination will successfully invade populations. Nevertheless, we expect that if the mutation rate of the resident population is stress-induced, then the invading </w:t>
       </w:r>
       <w:r>
         <w:t xml:space="preserve">alleles will not be successful. </w:t>
@@ -5927,28 +6009,316 @@
       </w:r>
       <w:r>
         <w:t>is an interesting direction for the future.</w:t>
+      </w:r>
+    </w:p>
+    <w:p>
+      <w:r>
+        <w:t xml:space="preserve">// </w:t>
+      </w:r>
+      <w:proofErr w:type="spellStart"/>
+      <w:r>
+        <w:t>Raynes</w:t>
+      </w:r>
+      <w:proofErr w:type="spellEnd"/>
+      <w:r>
+        <w:t xml:space="preserve"> &amp; </w:t>
+      </w:r>
+      <w:proofErr w:type="spellStart"/>
+      <w:r>
+        <w:t>Sniegowski</w:t>
+      </w:r>
+      <w:proofErr w:type="spellEnd"/>
+      <w:r>
+        <w:t xml:space="preserve"> 2011 – recombination and mutation in yeast //</w:t>
+      </w:r>
+    </w:p>
+    <w:p>
+      <w:r>
+        <w:lastRenderedPageBreak/>
+        <w:t>//Barton 2007 summarizes from Maynard Smith &amp; High – hitch-hiking effect - that "the effect of a sweep on variability is dependent on the ratio r/s; this must be substantially less than 1 for there to be much of an effect".//</w:t>
       </w:r>
     </w:p>
     <w:p/>
     <w:p>
       <w:r>
-        <w:lastRenderedPageBreak/>
-        <w:t>//Barton 2007 summarizes from Maynard Smith &amp; High – hitch-hiking effect - that "the effect of a sweep on variability is dependent on the ratio r/s; this must be substantially less than 1 for there to be much of an effect".//</w:t>
+        <w:t>In our model, r</w:t>
+      </w:r>
+      <w:r>
+        <w:t xml:space="preserve">ecombination occurs by bacterial transformation </w:t>
+      </w:r>
+      <w:r>
+        <w:fldChar w:fldCharType="begin" w:fldLock="1"/>
+      </w:r>
+      <w:r>
+        <w:instrText>ADDIN CSL_CITATION { "citationItems" : [ { "id" : "ITEM-1", "itemData" : { "DOI" : "10.1084/jem.79.2.137", "ISSN" : "0022-1007", "PMID" : "19871359", "abstract" : "1. From Type III pneumococci a biologically active fraction has been isolated in highly purified form which in exceedingly minute amounts is capable under appropriate cultural conditions of inducing the transformation of unencapsulated R variants of Pneumococcus Type II into fully encapsulated cells of the same specific type as that of the heat-killed microorganisms from which the inducing material was recovered. 2. Methods for the isolation and purification of the active transforming material are described. 3. The data obtained by chemical, enzymatic, and serological analyses together with the results of preliminary studies by electrophoresis, ultracentrifugation, and ultraviolet spectroscopy indicate that, within the limits of the methods, the active fraction contains no demonstrable protein, unbound lipid, or serologically reactive polysaccharide and consists principally, if not solely, of a highly polymerized, viscous form of desoxyribonucleic acid. 4. Evidence is presented that the chemically induced alterations in cellular structure and function are predictable, type-specific, and transmissible in series. The various hypotheses that have been advanced concerning the nature of these changes are reviewed.", "author" : [ { "dropping-particle" : "", "family" : "Avery", "given" : "Oswald T.", "non-dropping-particle" : "", "parse-names" : false, "suffix" : "" } ], "container-title" : "Journal of Experimental Medicine", "id" : "ITEM-1", "issue" : "2", "issued" : { "date-parts" : [ [ "1944", "2", "1" ] ] }, "page" : "137-158", "title" : "STUDIES ON THE CHEMICAL NATURE OF THE SUBSTANCE INDUCING TRANSFORMATION OF PNEUMOCOCCAL TYPES: INDUCTION OF TRANSFORMATION BY A DESOXYRIBONUCLEIC ACID FRACTION ISOLATED FROM PNEUMOCOCCUS TYPE III", "type" : "article-journal", "volume" : "79" }, "uris" : [ "http://www.mendeley.com/documents/?uuid=6c4df2bc-bcb7-4a46-ba69-149edc8ba127" ] }, { "id" : "ITEM-2", "itemData" : { "ISSN" : "0016-6731", "PMID" : "3396864", "abstract" : "Computer simulations of bacterial transformation are used to show that, under a wide range of biologically reasonable assumptions, transforming populations undergoing deleterious mutation and selection have a higher mean fitness at equilibrium than asexual populations. The source of transforming DNA, the amount of DNA taken up by each transforming cell, and the relationship between number of mutations and cell viability (the fitness function) are important factors. When the DNA source is living cells, transformation resembles meiotic sex. When the DNA source is cells killed by selection against mutations, transformation increases the average number of mutations per genome but can nevertheless increase the mean fitness of the population at equilibrium. In a model of regulated transformation, in which the most fit cells of a transforming population do not transform, transforming populations are always fitter at equilibrium than asexual populations. These results show that transformation can reduce mutation load.", "author" : [ { "dropping-particle" : "", "family" : "Redfield", "given" : "Rosemary J.", "non-dropping-particle" : "", "parse-names" : false, "suffix" : "" } ], "container-title" : "Genetics", "id" : "ITEM-2", "issue" : "1", "issued" : { "date-parts" : [ [ "1988", "5", "15" ] ] }, "page" : "213-21", "title" : "Evolution of bacterial transformation: is sex with dead cells ever better than no sex at all?", "type" : "article-journal", "volume" : "119" }, "uris" : [ "http://www.mendeley.com/documents/?uuid=5a077338-be16-4ff1-8e6e-73b1cc427267" ] } ], "mendeley" : { "previouslyFormattedCitation" : "(Avery 1944; Redfield 1988)" }, "properties" : { "noteIndex" : 0 }, "schema" : "https://github.com/citation-style-language/schema/raw/master/csl-citation.json" }</w:instrText>
+      </w:r>
+      <w:r>
+        <w:fldChar w:fldCharType="separate"/>
+      </w:r>
+      <w:r>
+        <w:rPr>
+          <w:noProof/>
+        </w:rPr>
+        <w:t>(Avery 1944; Redfield 1988)</w:t>
+      </w:r>
+      <w:r>
+        <w:fldChar w:fldCharType="end"/>
+      </w:r>
+      <w:r>
+        <w:t xml:space="preserve">. This mechanism allows individual cells to recombine foreign DNA into their genome. </w:t>
+      </w:r>
+      <w:r>
+        <w:t>We concentrated on this mechanism because, o</w:t>
+      </w:r>
+      <w:r>
+        <w:t>f the three known mechanisms for bacterial horizontal gene transfer (</w:t>
+      </w:r>
+      <w:r>
+        <w:t xml:space="preserve">together with </w:t>
+      </w:r>
+      <w:r>
+        <w:t xml:space="preserve">conjugation and transduction), transformation is the only one actively regulated by the cells and the most likely to have evolved due to its adaptive properties </w:t>
+      </w:r>
+      <w:r>
+        <w:fldChar w:fldCharType="begin" w:fldLock="1"/>
+      </w:r>
+      <w:r>
+        <w:instrText>ADDIN CSL_CITATION { "citationItems" : [ { "id" : "ITEM-1", "itemData" : { "abstract" : "The hypothesis that the primary function of bacterial transformation is DNA repair was tested in the naturally transformable bacteria Bacillus subtilis and Haemophilus injluenzae by determining whether competence for transformation is regulated by DNA damage. Accordingly, DNA damage was induced by mitomycin C and by ultraviolet radiation at doses that efficiently induced a known damage-inducible gene fusion, and the ability of the damaged cultures to transform was monitored. Experiments were carried out both under conditions where and under competence-inducing conditions. does not involve a response to DNA damage, and thus that explanations other than DNA repair must be sought for the evolutionary was seen in either organism. These experiments strongly suggest that functions of natural transformation systems.", "author" : [ { "dropping-particle" : "", "family" : "Redfield", "given" : "Rosemary J.", "non-dropping-particle" : "", "parse-names" : false, "suffix" : "" } ], "container-title" : "Genetics", "id" : "ITEM-1", "issue" : "4", "issued" : { "date-parts" : [ [ "1993" ] ] }, "page" : "755-761", "publisher" : "Genetics Soc America", "title" : "Evolution of natural transformation: testing the DNA repair hypothesis in Bacillus subtilis and Haemophilus influenzae", "type" : "article-journal", "volume" : "133" }, "uris" : [ "http://www.mendeley.com/documents/?uuid=033b27a6-ece7-4869-a646-a781739d76a5" ] }, { "id" : "ITEM-2", "itemData" : { "DOI" : "10.1016/0966-842X(96)81514-9", "ISSN" : "0966-842X", "PMID" : "8820570", "abstract" : "Barriers to chromosomal gene transfer between bacterial species control their genetic isolation. These barriers, such as different microhabitats, the host ranges of genetic exchange vectors and restriction-modification systems, limit gene exchange, but the major limitation is genomic sequence divergence. The mismatch-repair system inhibits interspecies recombination, the inducible SOS system stimulates interspecies recombination, while natural selection determines the effective recombination frequencies.", "author" : [ { "dropping-particle" : "", "family" : "Matic", "given" : "Ivan", "non-dropping-particle" : "", "parse-names" : false, "suffix" : "" }, { "dropping-particle" : "", "family" : "Taddei", "given" : "Fran\u00e7ois", "non-dropping-particle" : "", "parse-names" : false, "suffix" : "" }, { "dropping-particle" : "", "family" : "Radman", "given" : "Miroslav", "non-dropping-particle" : "", "parse-names" : false, "suffix" : "" } ], "container-title" : "Trends in microbiology", "id" : "ITEM-2", "issue" : "2", "issued" : { "date-parts" : [ [ "1996", "2" ] ] }, "page" : "69-72", "title" : "Genetic barriers among bacteria.", "type" : "article-journal", "volume" : "4" }, "uris" : [ "http://www.mendeley.com/documents/?uuid=2a3fe00c-c5ea-4c0f-b04b-d44595393431" ] }, { "id" : "ITEM-3", "itemData" : { "ISSN" : "0016-6731", "PMID" : "9135998", "abstract" : "Bacteria are the only organisms known to actively take up DNA and recombine it into their genomes. While such natural transformation systems may provide many of the same benefits that sexual reproduction provides eukaryotes, there are important differences that critically alter the consequences, especially when recombination's main benefit is reducing the mutation load. Here, analytical and numerical methods are used to study the selection of transformation genes in populations undergoing deleterious mutation. Selection for transformability depends on the shape of the fitness function against mutation. If the fitness function is linear, then transformation would be selectively neutral were it not for the possibility that transforming cells may take up DNA that converts them into nontransformable cells. If the selection includes strong positive (synergistic) epistasis, then transformation can be advantageous in spite of this risk. The effect of low quality DNA (from selectively killed cells) on selection is then studied analytically and found to impose an additional cost. The limited data available for real bacterial populations suggest that the conditions necessary for the evolution of transformation are unlikely to be met, and thus that DNA uptake may have some function other than recombination of deleterious mutations.", "author" : [ { "dropping-particle" : "", "family" : "Redfield", "given" : "Rosemary J.", "non-dropping-particle" : "", "parse-names" : false, "suffix" : "" }, { "dropping-particle" : "", "family" : "Schrag", "given" : "M R", "non-dropping-particle" : "", "parse-names" : false, "suffix" : "" }, { "dropping-particle" : "", "family" : "Dean", "given" : "a M", "non-dropping-particle" : "", "parse-names" : false, "suffix" : "" } ], "container-title" : "Genetics", "id" : "ITEM-3", "issue" : "1", "issued" : { "date-parts" : [ [ "1997", "5" ] ] }, "page" : "27-38", "title" : "The evolution of bacterial transformation: sex with poor relations.", "type" : "article-journal", "volume" : "146" }, "uris" : [ "http://www.mendeley.com/documents/?uuid=a66af5fc-3aeb-41f7-9ef9-0cc60041b407" ] }, { "id" : "ITEM-4", "itemData" : { "ISSN" : "0923-2508", "PMID" : "11281320", "abstract" : "The increase in genetic variability of a population can be selected during adaptation, as demonstrated by the selection of mutator alleles. The dynamics of this phenomenon, named second-order selection, can result in an improved adaptability of bacteria through regulation of all facets of mutation and recombination processes.", "author" : [ { "dropping-particle" : "", "family" : "Tenaillon", "given" : "Olivier", "non-dropping-particle" : "", "parse-names" : false, "suffix" : "" }, { "dropping-particle" : "", "family" : "Taddei", "given" : "Fran\u00e7ois", "non-dropping-particle" : "", "parse-names" : false, "suffix" : "" }, { "dropping-particle" : "", "family" : "Radman", "given" : "Miroslav", "non-dropping-particle" : "", "parse-names" : false, "suffix" : "" }, { "dropping-particle" : "", "family" : "Matic", "given" : "Ivan", "non-dropping-particle" : "", "parse-names" : false, "suffix" : "" } ], "container-title" : "Research in microbiology", "id" : "ITEM-4", "issue" : "1", "issued" : { "date-parts" : [ [ "2001" ] ] }, "page" : "11-6", "title" : "Second-order selection in bacterial evolution: selection acting on mutation and recombination rates in the course of adaptation.", "type" : "article-journal", "volume" : "152" }, "uris" : [ "http://www.mendeley.com/documents/?uuid=14866b8a-f3d1-4e33-98a3-9216e348485c" ] } ], "mendeley" : { "previouslyFormattedCitation" : "(Redfield 1993; Matic, Taddei, and Radman 1996; Redfield, Schrag, and Dean 1997; Tenaillon et al. 2001)" }, "properties" : { "noteIndex" : 0 }, "schema" : "https://github.com/citation-style-language/schema/raw/master/csl-citation.json" }</w:instrText>
+      </w:r>
+      <w:r>
+        <w:fldChar w:fldCharType="separate"/>
+      </w:r>
+      <w:r>
+        <w:rPr>
+          <w:noProof/>
+        </w:rPr>
+        <w:t>(Redfield 1993; Matic, Taddei, and Radman 1996; Redfield, Schrag, and Dean 1997; Tenaillon et al. 2001)</w:t>
+      </w:r>
+      <w:r>
+        <w:fldChar w:fldCharType="end"/>
+      </w:r>
+      <w:r>
+        <w:t>. In addition, transformation has been suggested as the precursor of eukaryotic meiosis</w:t>
+      </w:r>
+      <w:r>
+        <w:t xml:space="preserve"> and to be regulated by stress</w:t>
+      </w:r>
+      <w:r>
+        <w:t xml:space="preserve"> </w:t>
+      </w:r>
+      <w:r>
+        <w:fldChar w:fldCharType="begin" w:fldLock="1"/>
+      </w:r>
+      <w:r>
+        <w:instrText>ADDIN CSL_CITATION { "citationItems" : [ { "id" : "ITEM-1", "itemData" : { "DOI" : "10.1525/bio.2010.60.7.5", "ISSN" : "0006-3568", "author" : [ { "dropping-particle" : "", "family" : "Bernstein", "given" : "Harris", "non-dropping-particle" : "", "parse-names" : false, "suffix" : "" }, { "dropping-particle" : "", "family" : "Bernstein", "given" : "Carol", "non-dropping-particle" : "", "parse-names" : false, "suffix" : "" } ], "container-title" : "BioScience", "id" : "ITEM-1", "issue" : "7", "issued" : { "date-parts" : [ [ "2010", "7" ] ] }, "page" : "498-505", "title" : "Evolutionary Origin of Recombination during Meiosis", "type" : "article-journal", "volume" : "60" }, "uris" : [ "http://www.mendeley.com/documents/?uuid=c85d555d-abb8-49d3-885c-ab1d47da0751" ] } ], "mendeley" : { "previouslyFormattedCitation" : "(Bernstein and Bernstein 2010)" }, "properties" : { "noteIndex" : 0 }, "schema" : "https://github.com/citation-style-language/schema/raw/master/csl-citation.json" }</w:instrText>
+      </w:r>
+      <w:r>
+        <w:fldChar w:fldCharType="separate"/>
+      </w:r>
+      <w:r>
+        <w:rPr>
+          <w:noProof/>
+        </w:rPr>
+        <w:t>(Bernstein and Bernstein 2010)</w:t>
+      </w:r>
+      <w:r>
+        <w:fldChar w:fldCharType="end"/>
+      </w:r>
+      <w:r>
+        <w:t xml:space="preserve">. </w:t>
+      </w:r>
+      <w:r>
+        <w:t xml:space="preserve">A recent study in </w:t>
+      </w:r>
+      <w:r>
+        <w:rPr>
+          <w:i/>
+          <w:iCs/>
+        </w:rPr>
+        <w:t>Streptococcus pneumonia</w:t>
+      </w:r>
+      <w:r>
+        <w:t xml:space="preserve"> </w:t>
+      </w:r>
+      <w:r>
+        <w:fldChar w:fldCharType="begin" w:fldLock="1"/>
+      </w:r>
+      <w:r>
+        <w:instrText>ADDIN CSL_CITATION { "citationItems" : [ { "id" : "ITEM-1", "itemData" : { "DOI" : "10.1371/journal.ppat.1003758", "ISSN" : "1553-7374", "PMID" : "24244172", "abstract" : "Natural transformation has significant effects on bacterial genome evolution, but the evolutionary factors maintaining this mode of bacterial sex remain uncertain. Transformation is hypothesized to have both positive and negative evolutionary effects on bacteria. It can facilitate adaptation by combining beneficial mutations into a single individual, or reduce the mutational load by exposing deleterious alleles to natural selection. Alternatively, it may expose transformed cells to damaged or otherwise mutated environmental DNA and is energetically expensive. Here, we examine the long-term effects of transformation in the naturally competent species Streptococcus pneumoniae by evolving populations of wild-type and competence-deficient strains in chemostats for 1000 generations. Half of these populations were exposed to periodic mild stress to examine context-dependent benefits of transformation. We find that competence reduces fitness gain under benign conditions; however, these costs are reduced in the presence of periodic stress. Using whole genome re-sequencing, we show that competent populations fix fewer new mutations and that competence prevents the emergence of mutators. Our results show that during evolution in benign conditions competence helps maintain genome stability but is evolutionary costly; however, during periods of stress this same conservativism enables cells to retain fitness in the face of new mutations, showing for the first time that the benefits of transformation are context dependent.", "author" : [ { "dropping-particle" : "", "family" : "Engelmoer", "given" : "Daniel J.P.", "non-dropping-particle" : "", "parse-names" : false, "suffix" : "" }, { "dropping-particle" : "", "family" : "Donaldson", "given" : "Ian", "non-dropping-particle" : "", "parse-names" : false, "suffix" : "" }, { "dropping-particle" : "", "family" : "Rozen", "given" : "Daniel E.", "non-dropping-particle" : "", "parse-names" : false, "suffix" : "" } ], "container-title" : "PLoS pathogens", "id" : "ITEM-1", "issue" : "11", "issued" : { "date-parts" : [ [ "2013", "11" ] ] }, "page" : "e1003758", "title" : "Conservative Sex and the Benefits of Transformation in Streptococcus pneumoniae.", "type" : "article-journal", "volume" : "9" }, "uris" : [ "http://www.mendeley.com/documents/?uuid=96265103-5956-4803-afb4-1b193191da6f" ] } ], "mendeley" : { "previouslyFormattedCitation" : "(Engelmoer, Donaldson, and Rozen 2013)" }, "properties" : { "noteIndex" : 0 }, "schema" : "https://github.com/citation-style-language/schema/raw/master/csl-citation.json" }</w:instrText>
+      </w:r>
+      <w:r>
+        <w:fldChar w:fldCharType="separate"/>
+      </w:r>
+      <w:r>
+        <w:rPr>
+          <w:noProof/>
+        </w:rPr>
+        <w:t>(Engelmoer, Donaldson, and Rozen 2013)</w:t>
+      </w:r>
+      <w:r>
+        <w:fldChar w:fldCharType="end"/>
+      </w:r>
+      <w:r>
+        <w:t xml:space="preserve"> found that transformation is </w:t>
+      </w:r>
+      <w:r>
+        <w:t xml:space="preserve">more favorable under stress; that this advantage is due to the reduction of mutational load; and that it limits the fixation of mutator alleles. </w:t>
+      </w:r>
+      <w:r>
+        <w:rPr>
+          <w:highlight w:val="yellow"/>
+        </w:rPr>
+        <w:t xml:space="preserve">Our theoretical results are in agreement with these results. However, </w:t>
+      </w:r>
+      <w:r>
+        <w:rPr>
+          <w:highlight w:val="yellow"/>
+        </w:rPr>
+        <w:t xml:space="preserve">stress-induced mutagenesis has been documents in </w:t>
+      </w:r>
+      <w:r>
+        <w:rPr>
+          <w:i/>
+          <w:iCs/>
+          <w:highlight w:val="yellow"/>
+        </w:rPr>
+        <w:t xml:space="preserve">S. pneumonia </w:t>
+      </w:r>
+      <w:r>
+        <w:rPr>
+          <w:highlight w:val="yellow"/>
+        </w:rPr>
+        <w:t xml:space="preserve">under similar stress conditions </w:t>
+      </w:r>
+      <w:r>
+        <w:rPr>
+          <w:highlight w:val="yellow"/>
+        </w:rPr>
+        <w:fldChar w:fldCharType="begin" w:fldLock="1"/>
+      </w:r>
+      <w:r>
+        <w:rPr>
+          <w:highlight w:val="yellow"/>
+        </w:rPr>
+        <w:instrText>ADDIN CSL_CITATION { "citationItems" : [ { "id" : "ITEM-1", "itemData" : { "DOI" : "10.1093/jac/dkl064", "ISSN" : "0305-7453", "PMID" : "16531433", "abstract" : "To investigate the effect of subinhibitory concentrations of ciprofloxacin, streptomycin, trimethoprim, ampicillin and erythromycin on mutation frequency in Streptococcus pneumoniae.", "author" : [ { "dropping-particle" : "", "family" : "Henderson-Begg", "given" : "Stephanie K", "non-dropping-particle" : "", "parse-names" : false, "suffix" : "" }, { "dropping-particle" : "", "family" : "Livermore", "given" : "David M", "non-dropping-particle" : "", "parse-names" : false, "suffix" : "" }, { "dropping-particle" : "", "family" : "Hall", "given" : "Lucinda M C", "non-dropping-particle" : "", "parse-names" : false, "suffix" : "" } ], "container-title" : "The Journal of antimicrobial chemotherapy", "id" : "ITEM-1", "issue" : "5", "issued" : { "date-parts" : [ [ "2006", "5" ] ] }, "page" : "849-54", "title" : "Effect of subinhibitory concentrations of antibiotics on mutation frequency in Streptococcus pneumoniae.", "type" : "article-journal", "volume" : "57" }, "uris" : [ "http://www.mendeley.com/documents/?uuid=9d27374b-edb2-4edc-b0b7-b1636df1593c" ] } ], "mendeley" : { "previouslyFormattedCitation" : "(Henderson-Begg, Livermore, and Hall 2006)" }, "properties" : { "noteIndex" : 0 }, "schema" : "https://github.com/citation-style-language/schema/raw/master/csl-citation.json" }</w:instrText>
+      </w:r>
+      <w:r>
+        <w:rPr>
+          <w:highlight w:val="yellow"/>
+        </w:rPr>
+        <w:fldChar w:fldCharType="separate"/>
+      </w:r>
+      <w:r>
+        <w:rPr>
+          <w:noProof/>
+          <w:highlight w:val="yellow"/>
+        </w:rPr>
+        <w:t>(Henderson-Begg, Livermore, and Hall 2006)</w:t>
+      </w:r>
+      <w:r>
+        <w:rPr>
+          <w:highlight w:val="yellow"/>
+        </w:rPr>
+        <w:fldChar w:fldCharType="end"/>
+      </w:r>
+      <w:r>
+        <w:rPr>
+          <w:highlight w:val="yellow"/>
+        </w:rPr>
+        <w:t xml:space="preserve">, and </w:t>
+      </w:r>
+      <w:r>
+        <w:rPr>
+          <w:highlight w:val="yellow"/>
+        </w:rPr>
+        <w:t>our results suggest that stress-induced mutators will not be limited by transformation, at least no</w:t>
+      </w:r>
+      <w:r>
+        <w:rPr>
+          <w:highlight w:val="yellow"/>
+        </w:rPr>
+        <w:t>t</w:t>
+      </w:r>
+      <w:r>
+        <w:rPr>
+          <w:highlight w:val="yellow"/>
+        </w:rPr>
+        <w:t xml:space="preserve"> to the extent that constitutive mutators are.</w:t>
+      </w:r>
+      <w:r>
+        <w:t xml:space="preserve"> </w:t>
+      </w:r>
+      <w:r>
+        <w:t>//</w:t>
+      </w:r>
+      <w:r>
+        <w:t xml:space="preserve"> </w:t>
+      </w:r>
+      <w:proofErr w:type="spellStart"/>
+      <w:r>
+        <w:t>Raynes</w:t>
+      </w:r>
+      <w:proofErr w:type="spellEnd"/>
+      <w:r>
+        <w:t xml:space="preserve"> &amp; </w:t>
+      </w:r>
+      <w:proofErr w:type="spellStart"/>
+      <w:r>
+        <w:t>Sniegowski</w:t>
+      </w:r>
+      <w:proofErr w:type="spellEnd"/>
+      <w:r>
+        <w:t xml:space="preserve"> </w:t>
+      </w:r>
+      <w:proofErr w:type="gramStart"/>
+      <w:r>
+        <w:t>2011 ?</w:t>
+      </w:r>
+      <w:proofErr w:type="gramEnd"/>
+      <w:r>
+        <w:t>//</w:t>
       </w:r>
     </w:p>
     <w:p/>
     <w:p>
       <w:r>
-        <w:t>In our model, r</w:t>
-      </w:r>
-      <w:r>
-        <w:t xml:space="preserve">ecombination occurs by bacterial transformation </w:t>
+        <w:t>In addition to</w:t>
+      </w:r>
+      <w:r>
+        <w:t xml:space="preserve"> stress-induced mutagenesis, which was discussed in the introduction, </w:t>
+      </w:r>
+      <w:r>
+        <w:t>our model</w:t>
+      </w:r>
+      <w:r>
+        <w:t xml:space="preserve"> includes two </w:t>
+      </w:r>
+      <w:r>
+        <w:t xml:space="preserve">more </w:t>
+      </w:r>
+      <w:r>
+        <w:t xml:space="preserve">strategies for </w:t>
+      </w:r>
+      <w:r>
+        <w:t>generating</w:t>
+      </w:r>
+      <w:r>
+        <w:t xml:space="preserve"> genetic variation: (i) s</w:t>
+      </w:r>
+      <w:r>
+        <w:t>tress-induced reco</w:t>
+      </w:r>
+      <w:r>
+        <w:t xml:space="preserve">mbination </w:t>
+      </w:r>
+      <w:r>
+        <w:t xml:space="preserve">has been documented in bacteria </w:t>
       </w:r>
       <w:r>
         <w:fldChar w:fldCharType="begin" w:fldLock="1"/>
       </w:r>
       <w:r>
-        <w:instrText>ADDIN CSL_CITATION { "citationItems" : [ { "id" : "ITEM-1", "itemData" : { "DOI" : "10.1084/jem.79.2.137", "ISSN" : "0022-1007", "PMID" : "19871359", "abstract" : "1. From Type III pneumococci a biologically active fraction has been isolated in highly purified form which in exceedingly minute amounts is capable under appropriate cultural conditions of inducing the transformation of unencapsulated R variants of Pneumococcus Type II into fully encapsulated cells of the same specific type as that of the heat-killed microorganisms from which the inducing material was recovered. 2. Methods for the isolation and purification of the active transforming material are described. 3. The data obtained by chemical, enzymatic, and serological analyses together with the results of preliminary studies by electrophoresis, ultracentrifugation, and ultraviolet spectroscopy indicate that, within the limits of the methods, the active fraction contains no demonstrable protein, unbound lipid, or serologically reactive polysaccharide and consists principally, if not solely, of a highly polymerized, viscous form of desoxyribonucleic acid. 4. Evidence is presented that the chemically induced alterations in cellular structure and function are predictable, type-specific, and transmissible in series. The various hypotheses that have been advanced concerning the nature of these changes are reviewed.", "author" : [ { "dropping-particle" : "", "family" : "Avery", "given" : "Oswald T.", "non-dropping-particle" : "", "parse-names" : false, "suffix" : "" } ], "container-title" : "Journal of Experimental Medicine", "id" : "ITEM-1", "issue" : "2", "issued" : { "date-parts" : [ [ "1944", "2", "1" ] ] }, "page" : "137-158", "title" : "STUDIES ON THE CHEMICAL NATURE OF THE SUBSTANCE INDUCING TRANSFORMATION OF PNEUMOCOCCAL TYPES: INDUCTION OF TRANSFORMATION BY A DESOXYRIBONUCLEIC ACID FRACTION ISOLATED FROM PNEUMOCOCCUS TYPE III", "type" : "article-journal", "volume" : "79" }, "uris" : [ "http://www.mendeley.com/documents/?uuid=6c4df2bc-bcb7-4a46-ba69-149edc8ba127" ] }, { "id" : "ITEM-2", "itemData" : { "ISSN" : "0016-6731", "PMID" : "3396864", "abstract" : "Computer simulations of bacterial transformation are used to show that, under a wide range of biologically reasonable assumptions, transforming populations undergoing deleterious mutation and selection have a higher mean fitness at equilibrium than asexual populations. The source of transforming DNA, the amount of DNA taken up by each transforming cell, and the relationship between number of mutations and cell viability (the fitness function) are important factors. When the DNA source is living cells, transformation resembles meiotic sex. When the DNA source is cells killed by selection against mutations, transformation increases the average number of mutations per genome but can nevertheless increase the mean fitness of the population at equilibrium. In a model of regulated transformation, in which the most fit cells of a transforming population do not transform, transforming populations are always fitter at equilibrium than asexual populations. These results show that transformation can reduce mutation load.", "author" : [ { "dropping-particle" : "", "family" : "Redfield", "given" : "Rosemary J.", "non-dropping-particle" : "", "parse-names" : false, "suffix" : "" } ], "container-title" : "Genetics", "id" : "ITEM-2", "issue" : "1", "issued" : { "date-parts" : [ [ "1988", "5", "15" ] ] }, "page" : "213-21", "title" : "Evolution of bacterial transformation: is sex with dead cells ever better than no sex at all?", "type" : "article-journal", "volume" : "119" }, "uris" : [ "http://www.mendeley.com/documents/?uuid=5a077338-be16-4ff1-8e6e-73b1cc427267" ] } ], "mendeley" : { "previouslyFormattedCitation" : "(Avery 1944; Redfield 1988)" }, "properties" : { "noteIndex" : 0 }, "schema" : "https://github.com/citation-style-language/schema/raw/master/csl-citation.json" }</w:instrText>
+        <w:instrText>ADDIN CSL_CITATION { "citationItems" : [ { "id" : "ITEM-1", "itemData" : { "DOI" : "10.1038/nature02241", "ISSN" : "1476-4687", "PMID" : "14688795", "abstract" : "Mobile genetic elements have a crucial role in spreading antibiotic resistance genes among bacterial populations. Environmental and genetic factors that regulate conjugative transfer of antibiotic resistance genes in bacterial populations are largely unknown. Integrating conjugative elements (ICEs) are a diverse group of mobile elements that are transferred by means of cell-cell contact and integrate into the chromosome of the new host. SXT is a approximately 100-kilobase ICE derived from Vibrio cholerae that encodes genes that confer resistance to chloramphenicol, sulphamethoxazole, trimethoprim and streptomycin. SXT-related elements were not detected in V. cholerae before 1993 but are now present in almost all clinical V. cholerae isolates from Asia. ICEs related to SXT are also present in several other bacterial species and encode a variety of antibiotic and heavy metal resistance genes. Here we show that SetR, an SXT encoded repressor, represses the expression of activators of SXT transfer. The 'SOS response' to DNA damage alleviates this repression, increasing the expression of genes necessary for SXT transfer and hence the frequency of transfer. SOS is induced by a variety of environmental factors and antibiotics, for example ciprofloxacin, and we show that ciprofloxacin induces SXT transfer as well. Thus, we present a mechanism by which therapeutic agents can promote the spread of antibiotic resistance genes.", "author" : [ { "dropping-particle" : "", "family" : "Beaber", "given" : "John W.", "non-dropping-particle" : "", "parse-names" : false, "suffix" : "" }, { "dropping-particle" : "", "family" : "Hochhut", "given" : "Bianca", "non-dropping-particle" : "", "parse-names" : false, "suffix" : "" }, { "dropping-particle" : "", "family" : "Waldor", "given" : "Matthew K.", "non-dropping-particle" : "", "parse-names" : false, "suffix" : "" } ], "container-title" : "Nature", "id" : "ITEM-1", "issue" : "6969", "issued" : { "date-parts" : [ [ "2004", "1", "1" ] ] }, "note" : "        From Duplicate 2 (                           SOS response promotes horizontal dissemination of antibiotic resistance genes.                         - Beaber, John W; Hochhut, Bianca; Waldor, Matthew K )\n                \nevidence that antibiotic induce hgt of resistance genes via sos response\n        \n      ", "page" : "72-4", "publisher" : "Macmillian Magazines Ltd.", "shortTitle" : "Nature", "title" : "SOS response promotes horizontal dissemination of antibiotic resistance genes.", "type" : "article-journal", "volume" : "427" }, "uris" : [ "http://www.mendeley.com/documents/?uuid=23530403-4784-4ca2-8f44-d18a426c6fd9" ] }, { "id" : "ITEM-2", "itemData" : { "DOI" : "10.1126/science.1127912", "ISSN" : "1095-9203", "PMID" : "16825569", "abstract" : "Natural transformation is a widespread mechanism for genetic exchange in bacteria. Aminoglycoside and fluoroquinolone antibiotics, as well as mitomycin C, a DNA-damaging agent, induced transformation in Streptococcus pneumoniae. This induction required an intact competence regulatory cascade. Furthermore, mitomycin C induction of recA was strictly dependent on the development of competence. In response to antibiotic stress, S. pneumoniae, which lacks an SOS-like system, exhibited genetic transformation. The design of antibiotherapy should take into consideration this potential of a major human pathogen to increase its rate of genetic exchange in response to antibiotics.", "author" : [ { "dropping-particle" : "", "family" : "Prudhomme", "given" : "Marc", "non-dropping-particle" : "", "parse-names" : false, "suffix" : "" }, { "dropping-particle" : "", "family" : "Attaiech", "given" : "Laetitia", "non-dropping-particle" : "", "parse-names" : false, "suffix" : "" }, { "dropping-particle" : "", "family" : "Sanchez", "given" : "Guillaume", "non-dropping-particle" : "", "parse-names" : false, "suffix" : "" }, { "dropping-particle" : "", "family" : "Martin", "given" : "Bernard", "non-dropping-particle" : "", "parse-names" : false, "suffix" : "" }, { "dropping-particle" : "", "family" : "Claverys", "given" : "Jean-Pierre", "non-dropping-particle" : "", "parse-names" : false, "suffix" : "" } ], "container-title" : "Science", "id" : "ITEM-2", "issue" : "5783", "issued" : { "date-parts" : [ [ "2006", "7" ] ] }, "note" : "transformation in s pneumoniae induced by antibiotics and dna damaging agent\ns pneumoniae is the classical model for bacterial transformation, and it lacks the e coli sos response\n        \ncompetence ~ quorom sensing? (CSP)\nCSP triggers competence but also fratricide (cell lysis)\n        \nmitomycin C induced competene and recA\n(it also induces SOS response in E coli)\nantibiotics (some not all) induces competence and transformation\nsome of the signals are shared byvcompetence in s.p. and sos response in e.c.\n        \n      ", "page" : "89-92", "title" : "Antibiotic stress induces genetic transformability in the human pathogen Streptococcus pneumoniae.", "type" : "article-journal", "volume" : "313" }, "uris" : [ "http://www.mendeley.com/documents/?uuid=63cc84ad-4181-43ff-b087-43ce21c50635" ] }, { "id" : "ITEM-3", "itemData" : { "ISSN" : "0021-9193", "abstract" : "Antibiotics that interfere with DNA replication and cell viability activate the SOS response. In Staphylococcus aureus, the antibiotic-induced SOS response promotes replication and high-frequency horizontal transfer of pathogenicity island-encoded virulence factors. Here we report that beta-lactams induce a bona fide SOS response in S. aureus, characterized by the activation of the RecA and LexA proteins, the two master regulators of the SOS response. Moreover, we show that beta-lactams are capable of triggering staphylococcal prophage induction in S. aureus lysogens. Consequently, and as previously described for SOS induction by commonly used fluoroquinolone antibiotics, beta-lactam-mediated phage induction also resulted in replication and high-frequency transfer of the staphylococcal pathogenicity islands, showing that such antibiotics may have the unintended consequence of promoting the spread of bacterial virulence factors.", "author" : [ { "dropping-particle" : "", "family" : "Maiques", "given" : "Elisa", "non-dropping-particle" : "", "parse-names" : false, "suffix" : "" }, { "dropping-particle" : "", "family" : "Ubeda", "given" : "Carles", "non-dropping-particle" : "", "parse-names" : false, "suffix" : "" }, { "dropping-particle" : "", "family" : "Campoy", "given" : "Susana", "non-dropping-particle" : "", "parse-names" : false, "suffix" : "" }, { "dropping-particle" : "", "family" : "Salvador", "given" : "Noelia", "non-dropping-particle" : "", "parse-names" : false, "suffix" : "" }, { "dropping-particle" : "", "family" : "Lasa", "given" : "I\u00f1igo", "non-dropping-particle" : "", "parse-names" : false, "suffix" : "" }, { "dropping-particle" : "", "family" : "Novick", "given" : "Richard P", "non-dropping-particle" : "", "parse-names" : false, "suffix" : "" }, { "dropping-particle" : "", "family" : "Barb\u00e9", "given" : "Jordi", "non-dropping-particle" : "", "parse-names" : false, "suffix" : "" }, { "dropping-particle" : "", "family" : "Penad\u00e9s", "given" : "Jos\u00e9 R", "non-dropping-particle" : "", "parse-names" : false, "suffix" : "" } ], "container-title" : "Journal of bacteriology", "id" : "ITEM-3", "issue" : "7", "issued" : { "date-parts" : [ [ "2006", "4", "1" ] ] }, "page" : "2726-9", "title" : "beta-lactam antibiotics induce the SOS response and horizontal transfer of virulence factors in Staphylococcus aureus.", "type" : "article-journal", "volume" : "188" }, "uris" : [ "http://www.mendeley.com/documents/?uuid=3fa711de-e911-478d-a463-c3e9a0686095" ] } ], "mendeley" : { "previouslyFormattedCitation" : "(Beaber, Hochhut, and Waldor 2004; Prudhomme et al. 2006; Maiques et al. 2006)" }, "properties" : { "noteIndex" : 0 }, "schema" : "https://github.com/citation-style-language/schema/raw/master/csl-citation.json" }</w:instrText>
       </w:r>
       <w:r>
         <w:fldChar w:fldCharType="separate"/>
@@ -5957,31 +6327,19 @@
         <w:rPr>
           <w:noProof/>
         </w:rPr>
-        <w:t>(Avery 1944; Redfield 1988)</w:t>
+        <w:t>(Beaber, Hochhut, and Waldor 2004; Prudhomme et al. 2006; Maiques et al. 2006)</w:t>
       </w:r>
       <w:r>
         <w:fldChar w:fldCharType="end"/>
       </w:r>
       <w:r>
-        <w:t xml:space="preserve">. This mechanism allows individual cells to recombine foreign DNA into their genome. </w:t>
-      </w:r>
-      <w:r>
-        <w:t>We concentrated on this mechanism because, o</w:t>
-      </w:r>
-      <w:r>
-        <w:t>f the three known mechanisms for bacterial horizontal gene transfer (</w:t>
-      </w:r>
-      <w:r>
-        <w:t xml:space="preserve">together with </w:t>
-      </w:r>
-      <w:r>
-        <w:t xml:space="preserve">conjugation and transduction), transformation is the only one actively regulated by the cells and the most likely to have evolved due to its adaptive properties </w:t>
+        <w:t xml:space="preserve">, yeast </w:t>
       </w:r>
       <w:r>
         <w:fldChar w:fldCharType="begin" w:fldLock="1"/>
       </w:r>
       <w:r>
-        <w:instrText>ADDIN CSL_CITATION { "citationItems" : [ { "id" : "ITEM-1", "itemData" : { "abstract" : "The hypothesis that the primary function of bacterial transformation is DNA repair was tested in the naturally transformable bacteria Bacillus subtilis and Haemophilus injluenzae by determining whether competence for transformation is regulated by DNA damage. Accordingly, DNA damage was induced by mitomycin C and by ultraviolet radiation at doses that efficiently induced a known damage-inducible gene fusion, and the ability of the damaged cultures to transform was monitored. Experiments were carried out both under conditions where and under competence-inducing conditions. does not involve a response to DNA damage, and thus that explanations other than DNA repair must be sought for the evolutionary was seen in either organism. These experiments strongly suggest that functions of natural transformation systems.", "author" : [ { "dropping-particle" : "", "family" : "Redfield", "given" : "Rosemary J.", "non-dropping-particle" : "", "parse-names" : false, "suffix" : "" } ], "container-title" : "Genetics", "id" : "ITEM-1", "issue" : "4", "issued" : { "date-parts" : [ [ "1993" ] ] }, "page" : "755-761", "publisher" : "Genetics Soc America", "title" : "Evolution of natural transformation: testing the DNA repair hypothesis in Bacillus subtilis and Haemophilus influenzae", "type" : "article-journal", "volume" : "133" }, "uris" : [ "http://www.mendeley.com/documents/?uuid=033b27a6-ece7-4869-a646-a781739d76a5" ] }, { "id" : "ITEM-2", "itemData" : { "DOI" : "10.1016/0966-842X(96)81514-9", "ISSN" : "0966-842X", "PMID" : "8820570", "abstract" : "Barriers to chromosomal gene transfer between bacterial species control their genetic isolation. These barriers, such as different microhabitats, the host ranges of genetic exchange vectors and restriction-modification systems, limit gene exchange, but the major limitation is genomic sequence divergence. The mismatch-repair system inhibits interspecies recombination, the inducible SOS system stimulates interspecies recombination, while natural selection determines the effective recombination frequencies.", "author" : [ { "dropping-particle" : "", "family" : "Matic", "given" : "Ivan", "non-dropping-particle" : "", "parse-names" : false, "suffix" : "" }, { "dropping-particle" : "", "family" : "Taddei", "given" : "Fran\u00e7ois", "non-dropping-particle" : "", "parse-names" : false, "suffix" : "" }, { "dropping-particle" : "", "family" : "Radman", "given" : "Miroslav", "non-dropping-particle" : "", "parse-names" : false, "suffix" : "" } ], "container-title" : "Trends in microbiology", "id" : "ITEM-2", "issue" : "2", "issued" : { "date-parts" : [ [ "1996", "2" ] ] }, "page" : "69-72", "title" : "Genetic barriers among bacteria.", "type" : "article-journal", "volume" : "4" }, "uris" : [ "http://www.mendeley.com/documents/?uuid=2a3fe00c-c5ea-4c0f-b04b-d44595393431" ] }, { "id" : "ITEM-3", "itemData" : { "ISSN" : "0016-6731", "PMID" : "9135998", "abstract" : "Bacteria are the only organisms known to actively take up DNA and recombine it into their genomes. While such natural transformation systems may provide many of the same benefits that sexual reproduction provides eukaryotes, there are important differences that critically alter the consequences, especially when recombination's main benefit is reducing the mutation load. Here, analytical and numerical methods are used to study the selection of transformation genes in populations undergoing deleterious mutation. Selection for transformability depends on the shape of the fitness function against mutation. If the fitness function is linear, then transformation would be selectively neutral were it not for the possibility that transforming cells may take up DNA that converts them into nontransformable cells. If the selection includes strong positive (synergistic) epistasis, then transformation can be advantageous in spite of this risk. The effect of low quality DNA (from selectively killed cells) on selection is then studied analytically and found to impose an additional cost. The limited data available for real bacterial populations suggest that the conditions necessary for the evolution of transformation are unlikely to be met, and thus that DNA uptake may have some function other than recombination of deleterious mutations.", "author" : [ { "dropping-particle" : "", "family" : "Redfield", "given" : "Rosemary J.", "non-dropping-particle" : "", "parse-names" : false, "suffix" : "" }, { "dropping-particle" : "", "family" : "Schrag", "given" : "M R", "non-dropping-particle" : "", "parse-names" : false, "suffix" : "" }, { "dropping-particle" : "", "family" : "Dean", "given" : "a M", "non-dropping-particle" : "", "parse-names" : false, "suffix" : "" } ], "container-title" : "Genetics", "id" : "ITEM-3", "issue" : "1", "issued" : { "date-parts" : [ [ "1997", "5" ] ] }, "page" : "27-38", "title" : "The evolution of bacterial transformation: sex with poor relations.", "type" : "article-journal", "volume" : "146" }, "uris" : [ "http://www.mendeley.com/documents/?uuid=a66af5fc-3aeb-41f7-9ef9-0cc60041b407" ] }, { "id" : "ITEM-4", "itemData" : { "ISSN" : "0923-2508", "PMID" : "11281320", "abstract" : "The increase in genetic variability of a population can be selected during adaptation, as demonstrated by the selection of mutator alleles. The dynamics of this phenomenon, named second-order selection, can result in an improved adaptability of bacteria through regulation of all facets of mutation and recombination processes.", "author" : [ { "dropping-particle" : "", "family" : "Tenaillon", "given" : "Olivier", "non-dropping-particle" : "", "parse-names" : false, "suffix" : "" }, { "dropping-particle" : "", "family" : "Taddei", "given" : "Fran\u00e7ois", "non-dropping-particle" : "", "parse-names" : false, "suffix" : "" }, { "dropping-particle" : "", "family" : "Radman", "given" : "Miroslav", "non-dropping-particle" : "", "parse-names" : false, "suffix" : "" }, { "dropping-particle" : "", "family" : "Matic", "given" : "Ivan", "non-dropping-particle" : "", "parse-names" : false, "suffix" : "" } ], "container-title" : "Research in microbiology", "id" : "ITEM-4", "issue" : "1", "issued" : { "date-parts" : [ [ "2001" ] ] }, "page" : "11-6", "title" : "Second-order selection in bacterial evolution: selection acting on mutation and recombination rates in the course of adaptation.", "type" : "article-journal", "volume" : "152" }, "uris" : [ "http://www.mendeley.com/documents/?uuid=14866b8a-f3d1-4e33-98a3-9216e348485c" ] } ], "mendeley" : { "previouslyFormattedCitation" : "(Redfield 1993; Matic, Taddei, and Radman 1996; Redfield, Schrag, and Dean 1997; Tenaillon et al. 2001)" }, "properties" : { "noteIndex" : 0 }, "schema" : "https://github.com/citation-style-language/schema/raw/master/csl-citation.json" }</w:instrText>
+        <w:instrText>ADDIN CSL_CITATION { "citationItems" : [ { "id" : "ITEM-1", "itemData" : { "DOI" : "10.1073/pnas.201529598", "ISSN" : "0027-8424", "PMID" : "11724920", "abstract" : "Meiotic recombination in the yeast Saccharomyces cerevisiae is initiated by programmed double-strand breaks at selected sites throughout the genome (hotspots). alpha-Hotspots are binding sites for transcription factors. Double-strand breaks at alpha-hotspots require binding of transcription factor but not high levels of transcription per se. We show that modulating the production of the transcription factor Gcn4p by deletion or constitutive transcription alters the rate of gene conversion and crossing-over at HIS4. In addition, we show that alterations in the metabolic state of the cell change the frequency of gene conversion at HIS4 in a Gcn4p-dependent manner. We suggest that recombination data obtained from experiments using amino acid and other biosynthetic genes for gene disruptions and/or as genetic markers should be treated cautiously. The demonstration that Gcn4p affects transcription of more than 500 genes and that the recombinationally \"hottest\" ORFs tend to be Gcn4p-regulated suggest that the metabolic state of a cell, especially with respect to nitrogen metabolism, is a determinant of recombination rates. This observation suggests that the effects of metabolic state may be global and may account for some as yet unexplained features of recombination in higher organisms, such as the differences in map length between the sexes.", "author" : [ { "dropping-particle" : "", "family" : "Abdullah", "given" : "M F", "non-dropping-particle" : "", "parse-names" : false, "suffix" : "" }, { "dropping-particle" : "", "family" : "Borts", "given" : "R H", "non-dropping-particle" : "", "parse-names" : false, "suffix" : "" } ], "container-title" : "Proceedings of the National Academy of Sciences", "id" : "ITEM-1", "issue" : "25", "issued" : { "date-parts" : [ [ "2001", "12", "4" ] ] }, "page" : "14524-9", "title" : "Meiotic recombination frequencies are affected by nutritional states in Saccharomycescerevisiae.", "type" : "article-journal", "volume" : "98" }, "uris" : [ "http://www.mendeley.com/documents/?uuid=8eb472d3-7c6e-4b01-9627-63c2a13447f2" ] } ], "mendeley" : { "previouslyFormattedCitation" : "(Abdullah and Borts 2001)" }, "properties" : { "noteIndex" : 0 }, "schema" : "https://github.com/citation-style-language/schema/raw/master/csl-citation.json" }</w:instrText>
       </w:r>
       <w:r>
         <w:fldChar w:fldCharType="separate"/>
@@ -5990,50 +6348,83 @@
         <w:rPr>
           <w:noProof/>
         </w:rPr>
-        <w:t>(Redfield 1993; Matic, Taddei, and Radman 1996; Redfield, Schrag, and Dean 1997; Tenaillon et al. 2001)</w:t>
+        <w:t>(Abdullah and Borts 2001)</w:t>
       </w:r>
       <w:r>
         <w:fldChar w:fldCharType="end"/>
       </w:r>
       <w:r>
-        <w:t>. In addition, transformation has been suggested as the precursor of eukaryotic meiosis</w:t>
-      </w:r>
-      <w:r>
-        <w:t xml:space="preserve"> and to be regulated by stress</w:t>
+        <w:t xml:space="preserve">, plants </w:t>
+      </w:r>
+      <w:r>
+        <w:fldChar w:fldCharType="begin" w:fldLock="1"/>
+      </w:r>
+      <w:r>
+        <w:instrText>ADDIN CSL_CITATION { "citationItems" : [ { "id" : "ITEM-1", "itemData" : { "DOI" : "10.1038/ng846", "ISSN" : "1061-4036", "PMID" : "11836502", "abstract" : "Evolution is based on genetic variability and subsequent phenotypic selection. Mechanisms that modulate the rate of mutation according to environmental cues, and thus control the balance between genetic stability and flexibility, might provide a distinct evolutionary advantage. Stress-induced mutations stimulated by unfavorable environments, and possible mechanisms for their induction, have been described for several organisms, but research in this area has mainly focused on microorganisms. We have analyzed the influence of adverse environmental conditions on the genetic stability of the higher plant Arabidopsis thaliana. Here we show that a biotic stress factor-attack by the oomycete pathogen Peronospora parasitica-can stimulate somatic recombination in Arabidopsis. The same effect was observed when plant pathogen-defense mechanisms were activated by the chemicals 2,6-dichloroisonicotinic acid (INA) or benzothiadiazole (BTH), or by a mutation (cim3). Together with previous studies of recombination induced by abiotic factors, these findings suggest that increased somatic recombination is a general stress response in plants. The increased genetic flexibility might facilitate evolutionary adaptation of plant populations to stressful environments.", "author" : [ { "dropping-particle" : "", "family" : "Lucht", "given" : "Jan M", "non-dropping-particle" : "", "parse-names" : false, "suffix" : "" }, { "dropping-particle" : "", "family" : "Mauch-Mani", "given" : "Brigitte", "non-dropping-particle" : "", "parse-names" : false, "suffix" : "" }, { "dropping-particle" : "", "family" : "Steiner", "given" : "Henry-York", "non-dropping-particle" : "", "parse-names" : false, "suffix" : "" }, { "dropping-particle" : "", "family" : "Metraux", "given" : "Jean-Pierre", "non-dropping-particle" : "", "parse-names" : false, "suffix" : "" }, { "dropping-particle" : "", "family" : "Ryals", "given" : "John", "non-dropping-particle" : "", "parse-names" : false, "suffix" : "" }, { "dropping-particle" : "", "family" : "Hohn", "given" : "Barbara", "non-dropping-particle" : "", "parse-names" : false, "suffix" : "" } ], "container-title" : "Nature genetics", "id" : "ITEM-1", "issue" : "3", "issued" : { "date-parts" : [ [ "2002", "3" ] ] }, "page" : "311-4", "title" : "Pathogen stress increases somatic recombination frequency in Arabidopsis.", "type" : "article-journal", "volume" : "30" }, "uris" : [ "http://www.mendeley.com/documents/?uuid=4dd56fbf-9579-48a9-91fe-ed57caa37469" ] }, { "id" : "ITEM-2", "itemData" : { "DOI" : "10.1016/j.mrfmmm.2010.12.013", "ISSN" : "0027-5107", "PMID" : "21236268", "abstract" : "In earlier studies, we showed that abiotic stresses, such as ionizing radiation, heavy metals, temperature and water, trigger an increase in homologous recombination frequency (HRF). We also demonstrated that many of these stresses led to inheritance of high-frequency homologous recombination, HRF. Although an increase in recombination frequency is an important indicator of genome rearrangements, it only represents a minor portion of possible stress-induced mutations. Here, we analyzed the influence of heat, cold, drought, flood and UVC abiotic stresses on two major types of mutations in the genome, point mutations and small deletions/insertions. We used two transgenic lines of Arabidopsis thaliana, one allowing an analysis of reversions in a stop codon-containing inactivated \u03b2-glucuronidase transgene and another one allowing an analysis of repeat stability in a microsatellite-interrupted \u03b2-glucuronidase transgene. The transgenic Arabidopsis line carrying the \u03b2-glucuronidase-based homologous recombination substrate was used as a positive control. We showed that the majority of stresses increased the frequency of point mutations, homologous recombination and microsatellite instability in somatic cells, with the frequency of homologous recombination being affected the most. The analysis of transgenerational changes showed an increase in HRF to be the most prominent effect observed in progeny. Significant changes in recombination frequency were observed upon exposure to all types of stress except drought, whereas changes in microsatellite instability were observed upon exposure to UVC, heat and cold. The frequency of point mutations in the progeny of stress-exposed plants was the least affected; an increase in mutation frequency was observed only in the progeny of plants exposed to UVC. We thus conclude that transgenerational changes in genome stability in response to stress primarily involve an increase in recombination frequency.", "author" : [ { "dropping-particle" : "", "family" : "Yao", "given" : "Youli", "non-dropping-particle" : "", "parse-names" : false, "suffix" : "" }, { "dropping-particle" : "", "family" : "Kovalchuk", "given" : "Igor", "non-dropping-particle" : "", "parse-names" : false, "suffix" : "" } ], "container-title" : "Mutation research", "id" : "ITEM-2", "issue" : "1-2", "issued" : { "date-parts" : [ [ "2011", "3", "10" ] ] }, "page" : "61-6", "title" : "Abiotic stress leads to somatic and heritable changes in homologous recombination frequency, point mutation frequency and microsatellite stability in Arabidopsis plants.", "type" : "article-journal", "volume" : "707" }, "uris" : [ "http://www.mendeley.com/documents/?uuid=14691161-43bd-46cd-9435-15c364efb253" ] } ], "mendeley" : { "previouslyFormattedCitation" : "(Lucht et al. 2002; Yao and Kovalchuk 2011)" }, "properties" : { "noteIndex" : 0 }, "schema" : "https://github.com/citation-style-language/schema/raw/master/csl-citation.json" }</w:instrText>
+      </w:r>
+      <w:r>
+        <w:fldChar w:fldCharType="separate"/>
+      </w:r>
+      <w:r>
+        <w:rPr>
+          <w:noProof/>
+        </w:rPr>
+        <w:t>(Lucht et al. 2002; Yao and Kovalchuk 2011)</w:t>
+      </w:r>
+      <w:r>
+        <w:fldChar w:fldCharType="end"/>
+      </w:r>
+      <w:r>
+        <w:t xml:space="preserve">, and flies </w:t>
+      </w:r>
+      <w:r>
+        <w:fldChar w:fldCharType="begin" w:fldLock="1"/>
+      </w:r>
+      <w:r>
+        <w:instrText>ADDIN CSL_CITATION { "citationItems" : [ { "id" : "ITEM-1", "itemData" : { "DOI" : "10.1111/j.1095-8312.1988.tb00458.x", "ISSN" : "00244066", "abstract" : "There is increasing evidence that ecological variables involving stress are important in determining evolutionary rates. This paper incorporates recombination into this scenario. In Drosophila melanogaster, recombination increases at developmental temperatures above and below normal culture temperatures, giving a U-shaped curve which is most pronounced in centromeric regions; however, at near lethal temperature extremes there is some evidence for a fall in recombination. More limited data from other organisms are generally consistent with this conclusion. Nutritional stress in the form of starvation increases recombination in D. melanogaster, and behavioural stress has been found to increase recombination in male mice. In natural populations recombination is under complex genetic control analogous to other quantitative traits. In D. melanogaster in a novel environment, there is evidence that additive genetic variability for recombination is higher than in a standard laboratory environment. During selection in populations exposed to extreme stress increased recombination may occur; this implies that in marginal (stressful) habitats, variability generated by recombination may increase. In D. melanogaster, structural heterozygosity due to inversions in one part of the genome tends to increase recombination in the remainder of the genome in a qualitatively similar manner to, and cumulative with, direct environmental effects especially temperature. Substantial recombination should be inducible under combinations of karyotypes and environments deviating from existing circumstances, especially if the suggestion that effects are often synergistic due to a dependence upon available energy levels can be confirmed.", "author" : [ { "dropping-particle" : "", "family" : "Parsons", "given" : "P. A.", "non-dropping-particle" : "", "parse-names" : false, "suffix" : "" } ], "container-title" : "Biological Journal of the Linnean Society", "id" : "ITEM-1", "issue" : "1", "issued" : { "date-parts" : [ [ "1988", "9", "14" ] ] }, "page" : "49-68", "title" : "Evolutionary rates: effects of stress upon recombination", "type" : "article-journal", "volume" : "35" }, "uris" : [ "http://www.mendeley.com/documents/?uuid=b94168e4-152e-4b3e-aefa-72b86b0bd1f2" ] }, { "id" : "ITEM-2", "itemData" : { "DOI" : "10.1007/s00265-010-1117-7", "ISSN" : "0340-5443", "abstract" : "The concept of evolvability is controversial. To some, it is simply a measure of the standing genetic variation in a population and can be captured by the narrow-sense heritability (h2). To others, evolvability refers to the capacity to generate heritable phenotypic variation. Many scientists, including Darwin, have argued that environmental variation can generate heritable phenotypic variation. However, their theories have been difficult to test. Recent theory on the evolution of sex and recombination provides a much simpler framework for evaluating evolv- ability. It shows that modifiers of recombination can increase in prevalence whenever low fitness individuals produce proportionately more recombinant offspring. Be- cause recombination can generate heritable variation, stress- induced recombination might be a plausible mechanism of evolvability if populations exhibit a negative relationship between fitness and recombination. Here we use the fruit fly, Drosophila melanogaster, to test for this relationship. We exposed females to mating stress, heat shock or cold shock and measured the temporary changes that occurred in reproductive output and the rate of chromosomal recombi- nation. We found that each stress treatment increased the", "author" : [ { "dropping-particle" : "", "family" : "Zhong", "given" : "Weihao", "non-dropping-particle" : "", "parse-names" : false, "suffix" : "" }, { "dropping-particle" : "", "family" : "Priest", "given" : "Nicholas K.", "non-dropping-particle" : "", "parse-names" : false, "suffix" : "" } ], "container-title" : "Behavioral Ecology and Sociobiology", "id" : "ITEM-2", "issue" : "3", "issued" : { "date-parts" : [ [ "2010", "12", "23" ] ] }, "page" : "493-502", "title" : "Stress-induced recombination and the mechanism of evolvability", "type" : "article-journal", "volume" : "65" }, "uris" : [ "http://www.mendeley.com/documents/?uuid=7d2e94f1-0692-47f6-8b02-22e4a7c34607" ] }, { "id" : "ITEM-3", "itemData" : { "DOI" : "10.1111/j.1558-5646.2011.01450.x", "ISSN" : "1558-5646", "PMID" : "22276549", "abstract" : "At the population level, recombination mediates the efficiency with which selection can eliminate deleterious mutations. At the individual level, deleterious alleles may influence recombination, which would change the rate at which linkage disequilibrium is eroded and thereby alter the efficiency with which deleterious alleles are purged. Here, we test whether the presence of a deleterious allele on one autosome affects recombination on another autosome. We find that deleterious alleles not only alter the rate but also the pattern of recombination. However, there is little support that different deleterious alleles affect recombination in a consistent manner. Because we have detailed information on individual females across their lifetimes, we are able to examine how recombination patterns change with age and find that these patterns are also affected by the presence of deleterious alleles. The differences among genotypes or among age classes are large enough to add substantial noise to genetic mapping experiments that do not consider these sources of variation.", "author" : [ { "dropping-particle" : "", "family" : "Tedman-Aucoin", "given" : "Katherine", "non-dropping-particle" : "", "parse-names" : false, "suffix" : "" }, { "dropping-particle" : "", "family" : "Agrawal", "given" : "Aneil F.", "non-dropping-particle" : "", "parse-names" : false, "suffix" : "" } ], "container-title" : "Evolution; international journal of organic evolution", "id" : "ITEM-3", "issue" : "2", "issued" : { "date-parts" : [ [ "2012", "2" ] ] }, "page" : "575-85", "title" : "The effect of deleterious mutations and age on recombination in Drosophila melanogaster.", "type" : "article-journal", "volume" : "66" }, "uris" : [ "http://www.mendeley.com/documents/?uuid=3883d247-92e2-45ba-bfb5-819f0986fe72" ] } ], "mendeley" : { "previouslyFormattedCitation" : "(Parsons 1988; Zhong and Priest 2010; Tedman-Aucoin and Agrawal 2012)" }, "properties" : { "noteIndex" : 0 }, "schema" : "https://github.com/citation-style-language/schema/raw/master/csl-citation.json" }</w:instrText>
+      </w:r>
+      <w:r>
+        <w:fldChar w:fldCharType="separate"/>
+      </w:r>
+      <w:r>
+        <w:rPr>
+          <w:noProof/>
+        </w:rPr>
+        <w:t>(Parsons 1988; Zhong and Priest 2010; Tedman-Aucoin and Agrawal 2012)</w:t>
+      </w:r>
+      <w:r>
+        <w:fldChar w:fldCharType="end"/>
+      </w:r>
+      <w:r>
+        <w:t>;</w:t>
       </w:r>
       <w:r>
         <w:t xml:space="preserve"> </w:t>
       </w:r>
       <w:r>
-        <w:fldChar w:fldCharType="begin" w:fldLock="1"/>
-      </w:r>
-      <w:r>
-        <w:instrText>ADDIN CSL_CITATION { "citationItems" : [ { "id" : "ITEM-1", "itemData" : { "DOI" : "10.1525/bio.2010.60.7.5", "ISSN" : "0006-3568", "author" : [ { "dropping-particle" : "", "family" : "Bernstein", "given" : "Harris", "non-dropping-particle" : "", "parse-names" : false, "suffix" : "" }, { "dropping-particle" : "", "family" : "Bernstein", "given" : "Carol", "non-dropping-particle" : "", "parse-names" : false, "suffix" : "" } ], "container-title" : "BioScience", "id" : "ITEM-1", "issue" : "7", "issued" : { "date-parts" : [ [ "2010", "7" ] ] }, "page" : "498-505", "title" : "Evolutionary Origin of Recombination during Meiosis", "type" : "article-journal", "volume" : "60" }, "uris" : [ "http://www.mendeley.com/documents/?uuid=c85d555d-abb8-49d3-885c-ab1d47da0751" ] } ], "mendeley" : { "previouslyFormattedCitation" : "(Bernstein and Bernstein 2010)" }, "properties" : { "noteIndex" : 0 }, "schema" : "https://github.com/citation-style-language/schema/raw/master/csl-citation.json" }</w:instrText>
-      </w:r>
-      <w:r>
-        <w:fldChar w:fldCharType="separate"/>
-      </w:r>
-      <w:r>
-        <w:rPr>
-          <w:noProof/>
-        </w:rPr>
-        <w:t>(Bernstein and Bernstein 2010)</w:t>
-      </w:r>
-      <w:r>
-        <w:fldChar w:fldCharType="end"/>
-      </w:r>
-      <w:r>
-        <w:t xml:space="preserve">. </w:t>
-      </w:r>
-      <w:r>
-        <w:t xml:space="preserve">A recent study in </w:t>
+        <w:t>(ii) s</w:t>
+      </w:r>
+      <w:r>
+        <w:t>imultaneous i</w:t>
+      </w:r>
+      <w:r>
+        <w:t xml:space="preserve">nduction of both recombination and mutation by stress is supported by findings </w:t>
+      </w:r>
+      <w:r>
+        <w:t xml:space="preserve">that </w:t>
+      </w:r>
+      <w:r>
+        <w:t>mutation is correlated with recombination and regulated by the same mechanisms</w:t>
+      </w:r>
+      <w:r>
+        <w:t xml:space="preserve"> in </w:t>
       </w:r>
       <w:r>
         <w:rPr>
           <w:i/>
           <w:iCs/>
         </w:rPr>
-        <w:t>Streptococcus pneumonia</w:t>
+        <w:t>E. coli</w:t>
       </w:r>
       <w:r>
         <w:t xml:space="preserve"> </w:t>
@@ -6042,7 +6433,7 @@
         <w:fldChar w:fldCharType="begin" w:fldLock="1"/>
       </w:r>
       <w:r>
-        <w:instrText>ADDIN CSL_CITATION { "citationItems" : [ { "id" : "ITEM-1", "itemData" : { "DOI" : "10.1371/journal.ppat.1003758", "ISSN" : "1553-7374", "PMID" : "24244172", "abstract" : "Natural transformation has significant effects on bacterial genome evolution, but the evolutionary factors maintaining this mode of bacterial sex remain uncertain. Transformation is hypothesized to have both positive and negative evolutionary effects on bacteria. It can facilitate adaptation by combining beneficial mutations into a single individual, or reduce the mutational load by exposing deleterious alleles to natural selection. Alternatively, it may expose transformed cells to damaged or otherwise mutated environmental DNA and is energetically expensive. Here, we examine the long-term effects of transformation in the naturally competent species Streptococcus pneumoniae by evolving populations of wild-type and competence-deficient strains in chemostats for 1000 generations. Half of these populations were exposed to periodic mild stress to examine context-dependent benefits of transformation. We find that competence reduces fitness gain under benign conditions; however, these costs are reduced in the presence of periodic stress. Using whole genome re-sequencing, we show that competent populations fix fewer new mutations and that competence prevents the emergence of mutators. Our results show that during evolution in benign conditions competence helps maintain genome stability but is evolutionary costly; however, during periods of stress this same conservativism enables cells to retain fitness in the face of new mutations, showing for the first time that the benefits of transformation are context dependent.", "author" : [ { "dropping-particle" : "", "family" : "Engelmoer", "given" : "Daniel J.P.", "non-dropping-particle" : "", "parse-names" : false, "suffix" : "" }, { "dropping-particle" : "", "family" : "Donaldson", "given" : "Ian", "non-dropping-particle" : "", "parse-names" : false, "suffix" : "" }, { "dropping-particle" : "", "family" : "Rozen", "given" : "Daniel E.", "non-dropping-particle" : "", "parse-names" : false, "suffix" : "" } ], "container-title" : "PLoS pathogens", "id" : "ITEM-1", "issue" : "11", "issued" : { "date-parts" : [ [ "2013", "11" ] ] }, "page" : "e1003758", "title" : "Conservative Sex and the Benefits of Transformation in Streptococcus pneumoniae.", "type" : "article-journal", "volume" : "9" }, "uris" : [ "http://www.mendeley.com/documents/?uuid=96265103-5956-4803-afb4-1b193191da6f" ] } ], "mendeley" : { "previouslyFormattedCitation" : "(Engelmoer, Donaldson, and Rozen 2013)" }, "properties" : { "noteIndex" : 0 }, "schema" : "https://github.com/citation-style-language/schema/raw/master/csl-citation.json" }</w:instrText>
+        <w:instrText>ADDIN CSL_CITATION { "citationItems" : [ { "id" : "ITEM-1", "itemData" : { "DOI" : "10.1093/emboj/16.11.3303", "ISSN" : "0261-4189", "PMID" : "9214645", "abstract" : "Stationary-phase mutation in microbes can produce selected ('adaptive') mutants preferentially. In one system, this occurs via a distinct, recombination-dependent mechanism. Two points of controversy have surrounded these adaptive reversions of an Escherichia coli lac mutation. First, are the mutations directed preferentially to the selected gene in a Lamarckian manner? Second, is the adaptive mutation mechanism specific to the F plasmid replicon carrying lac? We report that lac adaptive mutations are associated with hypermutation in unselected genes, in all replicons in the cell. The associated mutations have a similar sequence spectrum to the adaptive reversions. Thus, the adaptive mutagenesis mechanism is not directed to the lac genes, in a Lamarckian manner, nor to the F' replicon carrying lac. Hypermutation was not found in non-revertants exposed to selection. Therefore, the genome-wide hypermutation underlying adaptive mutation occurs in a differentiated subpopulation. The existence of mutable subpopulations in non-growing cells is important in bacterial evolution and could be relevant to the somatic mutations that give rise to cancers in multicellular organisms.", "author" : [ { "dropping-particle" : "", "family" : "Torkelson", "given" : "Joel", "non-dropping-particle" : "", "parse-names" : false, "suffix" : "" }, { "dropping-particle" : "", "family" : "Harris", "given" : "R S", "non-dropping-particle" : "", "parse-names" : false, "suffix" : "" }, { "dropping-particle" : "", "family" : "Lombardo", "given" : "Mary-Jane", "non-dropping-particle" : "", "parse-names" : false, "suffix" : "" }, { "dropping-particle" : "", "family" : "Nagendran", "given" : "J", "non-dropping-particle" : "", "parse-names" : false, "suffix" : "" }, { "dropping-particle" : "", "family" : "Thulin", "given" : "Carl", "non-dropping-particle" : "", "parse-names" : false, "suffix" : "" }, { "dropping-particle" : "", "family" : "Rosenberg", "given" : "Susan M.", "non-dropping-particle" : "", "parse-names" : false, "suffix" : "" } ], "container-title" : "The EMBO journal", "id" : "ITEM-1", "issue" : "11", "issued" : { "date-parts" : [ [ "1997", "6", "2" ] ] }, "note" : "SM Rosenberg (1997):\nThis paper puts to rest the two most contentious issues in the field of adaptive mutation and includes the discovery of two more important points. First, the data demonstrate that the recombination-dependent adaptive mutation mechanism can occur in genes other than the selected gene (also shown by [Foster 1997]). Thus these adaptive mutations are not directed, \u00e1\u00a0la\u00a0Lamarck. Second, the mutagenesis is not sex plasmid specific, as many had contended it would be. All replicons in the cell including the bacterial chromosome experience the mutagenesis. The most widely cited reason for discounting the general applicability of results from this mutation assay system was the worry that these mutations were sex plasmid specific. Third, a small hypermutable subpopulation of the stressed cells is shown to give rise to the stationary-phase mutants. Fourth, the chromosome is shown to have hot and cold places for the stationary-phase mutations, perhaps explaining the few cold sites described previously, and in other systems (discussed in main text).", "page" : "3303-11", "title" : "Genome-wide hypermutation in a subpopulation of stationary-phase cells underlies recombination-dependent adaptive mutation.", "type" : "article-journal", "volume" : "16" }, "uris" : [ "http://www.mendeley.com/documents/?uuid=db8e2be9-5601-4b29-a779-5535333bc969" ] }, { "id" : "ITEM-2", "itemData" : { "DOI" : "10.1007/BF02942664", "ISSN" : "0250-5991", "author" : [ { "dropping-particle" : "V.", "family" : "Velkov", "given" : "Vassili", "non-dropping-particle" : "", "parse-names" : false, "suffix" : "" } ], "container-title" : "Journal of Biosciences", "id" : "ITEM-2", "issue" : "4", "issued" : { "date-parts" : [ [ "1999", "12" ] ] }, "page" : "529-559", "title" : "How environmental factors regulate mutagenesis and gene transfer in microorganisms", "type" : "article-journal", "volume" : "24" }, "uris" : [ "http://www.mendeley.com/documents/?uuid=9fcd9466-999d-43b2-8ea2-aaef590bb384" ] }, { "id" : "ITEM-3", "itemData" : { "ISSN" : "0016-6731", "PMID" : "10747042", "abstract" : "Adaptive (or stationary-phase) mutation is a group of phenomena in which mutations appear to occur more often when selected than when not. They may represent cellular responses to the environment in which the genome is altered to allow survival. The best-characterized assay system and mechanism is reversion of a lac allele on an F' sex plasmid in Escherichia coli, in which the stationary-phase mutability requires homologous recombination functions. A key issue has concerned whether the recombination-dependent mutation mechanism is F' specific or is general. Hypermutation of chromosomal genes occurs in association with adaptive Lac(+) mutation. Here we present evidence that the chromosomal hypermutation is promoted by recombination. Hyperrecombinagenic recD cells show elevated chromosomal hypermutation. Further, recG mutation, which promotes accumulation of recombination intermediates proposed to prime replication and mutation, also stimulates chromosomal hypermutation. The coincident mutations at lac (on the F') and chromosomal genes behave as independent events, whereas coincident mutations at lac and other F-linked sites do not. This implies that transient covalent linkage of F' and chromosomal DNA (Hfr formation) does not underlie chromosomal mutation. The data suggest that recombinational stationary-phase mutation occurs in the bacterial chromosome and thus can be a general strategy for programmed genetic change.", "author" : [ { "dropping-particle" : "", "family" : "Bull", "given" : "Harold J.", "non-dropping-particle" : "", "parse-names" : false, "suffix" : "" }, { "dropping-particle" : "", "family" : "McKenzie", "given" : "Gregory J.", "non-dropping-particle" : "", "parse-names" : false, "suffix" : "" }, { "dropping-particle" : "", "family" : "Hastings", "given" : "P. J.", "non-dropping-particle" : "", "parse-names" : false, "suffix" : "" }, { "dropping-particle" : "", "family" : "Rosenberg", "given" : "Susan M.", "non-dropping-particle" : "", "parse-names" : false, "suffix" : "" } ], "container-title" : "Genetics", "id" : "ITEM-3", "issue" : "4", "issued" : { "date-parts" : [ [ "2000", "4" ] ] }, "page" : "1427-37", "title" : "Evidence that stationary-phase hypermutation in the &lt;i&gt;Escherichia coli&lt;/i&gt; chromosome is promoted by recombination.", "type" : "article-journal", "volume" : "154" }, "uris" : [ "http://www.mendeley.com/documents/?uuid=ed5520ad-6713-458f-803c-866c6020715b" ] } ], "mendeley" : { "previouslyFormattedCitation" : "(Torkelson et al. 1997; Velkov 1999; Bull et al. 2000)" }, "properties" : { "noteIndex" : 0 }, "schema" : "https://github.com/citation-style-language/schema/raw/master/csl-citation.json" }</w:instrText>
       </w:r>
       <w:r>
         <w:fldChar w:fldCharType="separate"/>
@@ -6051,142 +6442,82 @@
         <w:rPr>
           <w:noProof/>
         </w:rPr>
-        <w:t>(Engelmoer, Donaldson, and Rozen 2013)</w:t>
+        <w:t>(Torkelson et al. 1997; Velkov 1999; Bull et al. 2000)</w:t>
       </w:r>
       <w:r>
         <w:fldChar w:fldCharType="end"/>
       </w:r>
       <w:r>
-        <w:t xml:space="preserve"> found that transformation is </w:t>
-      </w:r>
-      <w:r>
-        <w:t xml:space="preserve">more favorable under stress; that this advantage is due to the reduction of mutational load; and that it limits the fixation of mutator alleles. </w:t>
-      </w:r>
-      <w:r>
-        <w:rPr>
-          <w:highlight w:val="yellow"/>
-        </w:rPr>
-        <w:t xml:space="preserve">Our theoretical results are in agreement with these results. However, </w:t>
-      </w:r>
-      <w:r>
-        <w:rPr>
-          <w:highlight w:val="yellow"/>
-        </w:rPr>
-        <w:t xml:space="preserve">stress-induced mutagenesis has been documents in </w:t>
-      </w:r>
-      <w:r>
-        <w:rPr>
-          <w:i/>
-          <w:iCs/>
-          <w:highlight w:val="yellow"/>
-        </w:rPr>
-        <w:t xml:space="preserve">S. pneumonia </w:t>
-      </w:r>
-      <w:r>
-        <w:rPr>
-          <w:highlight w:val="yellow"/>
-        </w:rPr>
-        <w:t xml:space="preserve">under similar stress conditions </w:t>
-      </w:r>
-      <w:r>
-        <w:rPr>
-          <w:highlight w:val="yellow"/>
-        </w:rPr>
-        <w:fldChar w:fldCharType="begin" w:fldLock="1"/>
-      </w:r>
-      <w:r>
-        <w:rPr>
-          <w:highlight w:val="yellow"/>
-        </w:rPr>
-        <w:instrText>ADDIN CSL_CITATION { "citationItems" : [ { "id" : "ITEM-1", "itemData" : { "DOI" : "10.1093/jac/dkl064", "ISSN" : "0305-7453", "PMID" : "16531433", "abstract" : "To investigate the effect of subinhibitory concentrations of ciprofloxacin, streptomycin, trimethoprim, ampicillin and erythromycin on mutation frequency in Streptococcus pneumoniae.", "author" : [ { "dropping-particle" : "", "family" : "Henderson-Begg", "given" : "Stephanie K", "non-dropping-particle" : "", "parse-names" : false, "suffix" : "" }, { "dropping-particle" : "", "family" : "Livermore", "given" : "David M", "non-dropping-particle" : "", "parse-names" : false, "suffix" : "" }, { "dropping-particle" : "", "family" : "Hall", "given" : "Lucinda M C", "non-dropping-particle" : "", "parse-names" : false, "suffix" : "" } ], "container-title" : "The Journal of antimicrobial chemotherapy", "id" : "ITEM-1", "issue" : "5", "issued" : { "date-parts" : [ [ "2006", "5" ] ] }, "page" : "849-54", "title" : "Effect of subinhibitory concentrations of antibiotics on mutation frequency in Streptococcus pneumoniae.", "type" : "article-journal", "volume" : "57" }, "uris" : [ "http://www.mendeley.com/documents/?uuid=9d27374b-edb2-4edc-b0b7-b1636df1593c" ] } ], "mendeley" : { "previouslyFormattedCitation" : "(Henderson-Begg, Livermore, and Hall 2006)" }, "properties" : { "noteIndex" : 0 }, "schema" : "https://github.com/citation-style-language/schema/raw/master/csl-citation.json" }</w:instrText>
-      </w:r>
-      <w:r>
-        <w:rPr>
-          <w:highlight w:val="yellow"/>
-        </w:rPr>
-        <w:fldChar w:fldCharType="separate"/>
-      </w:r>
-      <w:r>
-        <w:rPr>
-          <w:noProof/>
-          <w:highlight w:val="yellow"/>
-        </w:rPr>
-        <w:t>(Henderson-Begg, Livermore, and Hall 2006)</w:t>
-      </w:r>
-      <w:r>
-        <w:rPr>
-          <w:highlight w:val="yellow"/>
-        </w:rPr>
-        <w:fldChar w:fldCharType="end"/>
-      </w:r>
-      <w:r>
-        <w:rPr>
-          <w:highlight w:val="yellow"/>
-        </w:rPr>
-        <w:t xml:space="preserve">, and </w:t>
-      </w:r>
-      <w:r>
-        <w:rPr>
-          <w:highlight w:val="yellow"/>
-        </w:rPr>
-        <w:t>our results suggest that stress-induced mutators will not be limited by transformation, at least no</w:t>
-      </w:r>
-      <w:r>
-        <w:rPr>
-          <w:highlight w:val="yellow"/>
-        </w:rPr>
-        <w:t>t</w:t>
-      </w:r>
-      <w:r>
-        <w:rPr>
-          <w:highlight w:val="yellow"/>
-        </w:rPr>
-        <w:t xml:space="preserve"> to the extent that constitutive mutators are.</w:t>
+        <w:t>.</w:t>
+      </w:r>
+      <w:r>
+        <w:t xml:space="preserve"> Together with constitutive mutation and recombination modifiers, </w:t>
+      </w:r>
+      <w:r>
+        <w:t>this article includes</w:t>
+      </w:r>
+      <w:r>
+        <w:t xml:space="preserve"> a </w:t>
+      </w:r>
+      <w:r>
+        <w:t>varied</w:t>
       </w:r>
       <w:r>
         <w:t xml:space="preserve"> </w:t>
+      </w:r>
+      <w:r>
+        <w:t>collection</w:t>
+      </w:r>
+      <w:r>
+        <w:t xml:space="preserve"> of </w:t>
+      </w:r>
+      <w:r>
+        <w:t xml:space="preserve">variation-generating </w:t>
+      </w:r>
+      <w:r>
+        <w:t xml:space="preserve">strategies (see summary in Table 1). </w:t>
       </w:r>
     </w:p>
     <w:p/>
     <w:p>
       <w:r>
-        <w:t>In addition to</w:t>
-      </w:r>
-      <w:r>
-        <w:t xml:space="preserve"> stress-induced mutagenesis, which was discussed in the introduction, </w:t>
-      </w:r>
-      <w:r>
-        <w:t>our model</w:t>
-      </w:r>
-      <w:r>
-        <w:t xml:space="preserve"> includes two </w:t>
-      </w:r>
-      <w:r>
-        <w:t xml:space="preserve">more </w:t>
-      </w:r>
-      <w:r>
-        <w:t xml:space="preserve">strategies for </w:t>
-      </w:r>
-      <w:r>
-        <w:t>generating</w:t>
-      </w:r>
-      <w:r>
-        <w:t xml:space="preserve"> genetic variation: (i) s</w:t>
-      </w:r>
-      <w:r>
-        <w:t>tress-induced reco</w:t>
-      </w:r>
-      <w:r>
-        <w:t xml:space="preserve">mbination </w:t>
-      </w:r>
-      <w:r>
-        <w:t xml:space="preserve">has been documented in bacteria </w:t>
+        <w:t>S</w:t>
+      </w:r>
+      <w:r>
+        <w:t xml:space="preserve">tress-induced mutation and recombination </w:t>
+      </w:r>
+      <w:r>
+        <w:t xml:space="preserve">have important </w:t>
+      </w:r>
+      <w:r>
+        <w:t>consequences</w:t>
+      </w:r>
+      <w:r>
+        <w:t xml:space="preserve"> to </w:t>
+      </w:r>
+      <w:r>
+        <w:t>epidemiology and t</w:t>
+      </w:r>
+      <w:r>
+        <w:t>o t</w:t>
+      </w:r>
+      <w:r>
+        <w:t>he</w:t>
+      </w:r>
+      <w:r>
+        <w:t xml:space="preserve"> ecology and evolution of </w:t>
+      </w:r>
+      <w:r>
+        <w:t>microbes</w:t>
+      </w:r>
+      <w:r>
+        <w:t xml:space="preserve"> </w:t>
       </w:r>
       <w:r>
         <w:fldChar w:fldCharType="begin" w:fldLock="1"/>
       </w:r>
       <w:r>
-        <w:instrText>ADDIN CSL_CITATION { "citationItems" : [ { "id" : "ITEM-1", "itemData" : { "DOI" : "10.1038/nature02241", "ISSN" : "1476-4687", "PMID" : "14688795", "abstract" : "Mobile genetic elements have a crucial role in spreading antibiotic resistance genes among bacterial populations. Environmental and genetic factors that regulate conjugative transfer of antibiotic resistance genes in bacterial populations are largely unknown. Integrating conjugative elements (ICEs) are a diverse group of mobile elements that are transferred by means of cell-cell contact and integrate into the chromosome of the new host. SXT is a approximately 100-kilobase ICE derived from Vibrio cholerae that encodes genes that confer resistance to chloramphenicol, sulphamethoxazole, trimethoprim and streptomycin. SXT-related elements were not detected in V. cholerae before 1993 but are now present in almost all clinical V. cholerae isolates from Asia. ICEs related to SXT are also present in several other bacterial species and encode a variety of antibiotic and heavy metal resistance genes. Here we show that SetR, an SXT encoded repressor, represses the expression of activators of SXT transfer. The 'SOS response' to DNA damage alleviates this repression, increasing the expression of genes necessary for SXT transfer and hence the frequency of transfer. SOS is induced by a variety of environmental factors and antibiotics, for example ciprofloxacin, and we show that ciprofloxacin induces SXT transfer as well. Thus, we present a mechanism by which therapeutic agents can promote the spread of antibiotic resistance genes.", "author" : [ { "dropping-particle" : "", "family" : "Beaber", "given" : "John W.", "non-dropping-particle" : "", "parse-names" : false, "suffix" : "" }, { "dropping-particle" : "", "family" : "Hochhut", "given" : "Bianca", "non-dropping-particle" : "", "parse-names" : false, "suffix" : "" }, { "dropping-particle" : "", "family" : "Waldor", "given" : "Matthew K.", "non-dropping-particle" : "", "parse-names" : false, "suffix" : "" } ], "container-title" : "Nature", "id" : "ITEM-1", "issue" : "6969", "issued" : { "date-parts" : [ [ "2004", "1", "1" ] ] }, "note" : "        From Duplicate 2 (                           SOS response promotes horizontal dissemination of antibiotic resistance genes.                         - Beaber, John W; Hochhut, Bianca; Waldor, Matthew K )\n                \nevidence that antibiotic induce hgt of resistance genes via sos response\n        \n      ", "page" : "72-4", "publisher" : "Macmillian Magazines Ltd.", "shortTitle" : "Nature", "title" : "SOS response promotes horizontal dissemination of antibiotic resistance genes.", "type" : "article-journal", "volume" : "427" }, "uris" : [ "http://www.mendeley.com/documents/?uuid=23530403-4784-4ca2-8f44-d18a426c6fd9" ] }, { "id" : "ITEM-2", "itemData" : { "DOI" : "10.1126/science.1127912", "ISSN" : "1095-9203", "PMID" : "16825569", "abstract" : "Natural transformation is a widespread mechanism for genetic exchange in bacteria. Aminoglycoside and fluoroquinolone antibiotics, as well as mitomycin C, a DNA-damaging agent, induced transformation in Streptococcus pneumoniae. This induction required an intact competence regulatory cascade. Furthermore, mitomycin C induction of recA was strictly dependent on the development of competence. In response to antibiotic stress, S. pneumoniae, which lacks an SOS-like system, exhibited genetic transformation. The design of antibiotherapy should take into consideration this potential of a major human pathogen to increase its rate of genetic exchange in response to antibiotics.", "author" : [ { "dropping-particle" : "", "family" : "Prudhomme", "given" : "Marc", "non-dropping-particle" : "", "parse-names" : false, "suffix" : "" }, { "dropping-particle" : "", "family" : "Attaiech", "given" : "Laetitia", "non-dropping-particle" : "", "parse-names" : false, "suffix" : "" }, { "dropping-particle" : "", "family" : "Sanchez", "given" : "Guillaume", "non-dropping-particle" : "", "parse-names" : false, "suffix" : "" }, { "dropping-particle" : "", "family" : "Martin", "given" : "Bernard", "non-dropping-particle" : "", "parse-names" : false, "suffix" : "" }, { "dropping-particle" : "", "family" : "Claverys", "given" : "Jean-Pierre", "non-dropping-particle" : "", "parse-names" : false, "suffix" : "" } ], "container-title" : "Science", "id" : "ITEM-2", "issue" : "5783", "issued" : { "date-parts" : [ [ "2006", "7" ] ] }, "note" : "transformation in s pneumoniae induced by antibiotics and dna damaging agent\ns pneumoniae is the classical model for bacterial transformation, and it lacks the e coli sos response\n        \ncompetence ~ quorom sensing? (CSP)\nCSP triggers competence but also fratricide (cell lysis)\n        \nmitomycin C induced competene and recA\n(it also induces SOS response in E coli)\nantibiotics (some not all) induces competence and transformation\nsome of the signals are shared byvcompetence in s.p. and sos response in e.c.\n        \n      ", "page" : "89-92", "title" : "Antibiotic stress induces genetic transformability in the human pathogen Streptococcus pneumoniae.", "type" : "article-journal", "volume" : "313" }, "uris" : [ "http://www.mendeley.com/documents/?uuid=63cc84ad-4181-43ff-b087-43ce21c50635" ] }, { "id" : "ITEM-3", "itemData" : { "ISSN" : "0021-9193", "abstract" : "Antibiotics that interfere with DNA replication and cell viability activate the SOS response. In Staphylococcus aureus, the antibiotic-induced SOS response promotes replication and high-frequency horizontal transfer of pathogenicity island-encoded virulence factors. Here we report that beta-lactams induce a bona fide SOS response in S. aureus, characterized by the activation of the RecA and LexA proteins, the two master regulators of the SOS response. Moreover, we show that beta-lactams are capable of triggering staphylococcal prophage induction in S. aureus lysogens. Consequently, and as previously described for SOS induction by commonly used fluoroquinolone antibiotics, beta-lactam-mediated phage induction also resulted in replication and high-frequency transfer of the staphylococcal pathogenicity islands, showing that such antibiotics may have the unintended consequence of promoting the spread of bacterial virulence factors.", "author" : [ { "dropping-particle" : "", "family" : "Maiques", "given" : "Elisa", "non-dropping-particle" : "", "parse-names" : false, "suffix" : "" }, { "dropping-particle" : "", "family" : "Ubeda", "given" : "Carles", "non-dropping-particle" : "", "parse-names" : false, "suffix" : "" }, { "dropping-particle" : "", "family" : "Campoy", "given" : "Susana", "non-dropping-particle" : "", "parse-names" : false, "suffix" : "" }, { "dropping-particle" : "", "family" : "Salvador", "given" : "Noelia", "non-dropping-particle" : "", "parse-names" : false, "suffix" : "" }, { "dropping-particle" : "", "family" : "Lasa", "given" : "I\u00f1igo", "non-dropping-particle" : "", "parse-names" : false, "suffix" : "" }, { "dropping-particle" : "", "family" : "Novick", "given" : "Richard P", "non-dropping-particle" : "", "parse-names" : false, "suffix" : "" }, { "dropping-particle" : "", "family" : "Barb\u00e9", "given" : "Jordi", "non-dropping-particle" : "", "parse-names" : false, "suffix" : "" }, { "dropping-particle" : "", "family" : "Penad\u00e9s", "given" : "Jos\u00e9 R", "non-dropping-particle" : "", "parse-names" : false, "suffix" : "" } ], "container-title" : "Journal of bacteriology", "id" : "ITEM-3", "issue" : "7", "issued" : { "date-parts" : [ [ "2006", "4", "1" ] ] }, "page" : "2726-9", "title" : "beta-lactam antibiotics induce the SOS response and horizontal transfer of virulence factors in Staphylococcus aureus.", "type" : "article-journal", "volume" : "188" }, "uris" : [ "http://www.mendeley.com/documents/?uuid=3fa711de-e911-478d-a463-c3e9a0686095" ] } ], "mendeley" : { "previouslyFormattedCitation" : "(Beaber, Hochhut, and Waldor 2004; Prudhomme et al. 2006; Maiques et al. 2006)" }, "properties" : { "noteIndex" : 0 }, "schema" : "https://github.com/citation-style-language/schema/raw/master/csl-citation.json" }</w:instrText>
+        <w:instrText>ADDIN CSL_CITATION { "citationItems" : [ { "id" : "ITEM-1", "itemData" : { "DOI" : "10.1126/science.1247472", "ISSN" : "1095-9203", "PMID" : "24604189", "author" : [ { "dropping-particle" : "", "family" : "Rosenberg", "given" : "Susan M.", "non-dropping-particle" : "", "parse-names" : false, "suffix" : "" }, { "dropping-particle" : "", "family" : "Queitsch", "given" : "Christine", "non-dropping-particle" : "", "parse-names" : false, "suffix" : "" } ], "container-title" : "Science (New York, N.Y.)", "id" : "ITEM-1", "issue" : "6175", "issued" : { "date-parts" : [ [ "2014", "3", "7" ] ] }, "page" : "1088-9", "title" : "Combating evolution to fight disease.", "type" : "article-journal", "volume" : "343" }, "uris" : [ "http://www.mendeley.com/documents/?uuid=865f28a2-dd52-44df-9aad-61d7e51d7a1e" ] } ], "mendeley" : { "previouslyFormattedCitation" : "(Rosenberg and Queitsch 2014)" }, "properties" : { "noteIndex" : 0 }, "schema" : "https://github.com/citation-style-language/schema/raw/master/csl-citation.json" }</w:instrText>
       </w:r>
       <w:r>
         <w:fldChar w:fldCharType="separate"/>
@@ -6195,19 +6526,25 @@
         <w:rPr>
           <w:noProof/>
         </w:rPr>
-        <w:t>(Beaber, Hochhut, and Waldor 2004; Prudhomme et al. 2006; Maiques et al. 2006)</w:t>
+        <w:t>(Rosenberg and Queitsch 2014)</w:t>
       </w:r>
       <w:r>
         <w:fldChar w:fldCharType="end"/>
       </w:r>
       <w:r>
-        <w:t xml:space="preserve">, yeast </w:t>
+        <w:t>: p</w:t>
+      </w:r>
+      <w:r>
+        <w:t>athogens have been shown to acquire drug-resistance</w:t>
+      </w:r>
+      <w:r>
+        <w:t xml:space="preserve"> </w:t>
       </w:r>
       <w:r>
         <w:fldChar w:fldCharType="begin" w:fldLock="1"/>
       </w:r>
       <w:r>
-        <w:instrText>ADDIN CSL_CITATION { "citationItems" : [ { "id" : "ITEM-1", "itemData" : { "DOI" : "10.1073/pnas.201529598", "ISSN" : "0027-8424", "PMID" : "11724920", "abstract" : "Meiotic recombination in the yeast Saccharomyces cerevisiae is initiated by programmed double-strand breaks at selected sites throughout the genome (hotspots). alpha-Hotspots are binding sites for transcription factors. Double-strand breaks at alpha-hotspots require binding of transcription factor but not high levels of transcription per se. We show that modulating the production of the transcription factor Gcn4p by deletion or constitutive transcription alters the rate of gene conversion and crossing-over at HIS4. In addition, we show that alterations in the metabolic state of the cell change the frequency of gene conversion at HIS4 in a Gcn4p-dependent manner. We suggest that recombination data obtained from experiments using amino acid and other biosynthetic genes for gene disruptions and/or as genetic markers should be treated cautiously. The demonstration that Gcn4p affects transcription of more than 500 genes and that the recombinationally \"hottest\" ORFs tend to be Gcn4p-regulated suggest that the metabolic state of a cell, especially with respect to nitrogen metabolism, is a determinant of recombination rates. This observation suggests that the effects of metabolic state may be global and may account for some as yet unexplained features of recombination in higher organisms, such as the differences in map length between the sexes.", "author" : [ { "dropping-particle" : "", "family" : "Abdullah", "given" : "M F", "non-dropping-particle" : "", "parse-names" : false, "suffix" : "" }, { "dropping-particle" : "", "family" : "Borts", "given" : "R H", "non-dropping-particle" : "", "parse-names" : false, "suffix" : "" } ], "container-title" : "Proceedings of the National Academy of Sciences", "id" : "ITEM-1", "issue" : "25", "issued" : { "date-parts" : [ [ "2001", "12", "4" ] ] }, "page" : "14524-9", "title" : "Meiotic recombination frequencies are affected by nutritional states in Saccharomycescerevisiae.", "type" : "article-journal", "volume" : "98" }, "uris" : [ "http://www.mendeley.com/documents/?uuid=8eb472d3-7c6e-4b01-9627-63c2a13447f2" ] } ], "mendeley" : { "previouslyFormattedCitation" : "(Abdullah and Borts 2001)" }, "properties" : { "noteIndex" : 0 }, "schema" : "https://github.com/citation-style-language/schema/raw/master/csl-citation.json" }</w:instrText>
+        <w:instrText>ADDIN CSL_CITATION { "citationItems" : [ { "id" : "ITEM-1", "itemData" : { "DOI" : "10.1371/journal.pbio.0030176", "ISSN" : "1545-7885", "PMID" : "15869329", "abstract" : "The emergence of drug-resistant bacteria poses a serious threat to human health. In the case of several antibiotics, including those of the quinolone and rifamycin classes, bacteria rapidly acquire resistance through mutation of chromosomal genes during therapy. In this work, we show that preventing induction of the SOS response by interfering with the activity of the protease LexA renders pathogenic Escherichia coli unable to evolve resistance in vivo to ciprofloxacin or rifampicin, important quinolone and rifamycin antibiotics. We show in vitro that LexA cleavage is induced during RecBC-mediated repair of ciprofloxacin-mediated DNA damage and that this results in the derepression of the SOS-regulated polymerases Pol II, Pol IV and Pol V, which collaborate to induce resistance-conferring mutations. Our findings indicate that the inhibition of mutation could serve as a novel therapeutic strategy to combat the evolution of antibiotic resistance.", "author" : [ { "dropping-particle" : "", "family" : "Cirz", "given" : "Ryan T.", "non-dropping-particle" : "", "parse-names" : false, "suffix" : "" }, { "dropping-particle" : "", "family" : "Chin", "given" : "Jodie K.", "non-dropping-particle" : "", "parse-names" : false, "suffix" : "" }, { "dropping-particle" : "", "family" : "Andes", "given" : "David R.", "non-dropping-particle" : "", "parse-names" : false, "suffix" : "" }, { "dropping-particle" : "", "family" : "Cr\u00e9cy-Lagard", "given" : "Val\u00e9rie", "non-dropping-particle" : "de", "parse-names" : false, "suffix" : "" }, { "dropping-particle" : "", "family" : "Craig", "given" : "William A.", "non-dropping-particle" : "", "parse-names" : false, "suffix" : "" }, { "dropping-particle" : "", "family" : "Romesberg", "given" : "Floyd E.", "non-dropping-particle" : "", "parse-names" : false, "suffix" : "" } ], "container-title" : "PLoS biology", "id" : "ITEM-1", "issue" : "6", "issued" : { "date-parts" : [ [ "2005", "6" ] ] }, "page" : "e176", "title" : "Inhibition of mutation and combating the evolution of antibiotic resistance.", "type" : "article-journal", "volume" : "3" }, "uris" : [ "http://www.mendeley.com/documents/?uuid=d7ab4828-a330-4716-bdca-d2fd3ae2857e" ] }, { "id" : "ITEM-2", "itemData" : { "DOI" : "10.1080/10409230701597741", "ISSN" : "1040-9238", "PMID" : "17917871", "abstract" : "Mutation is the driving force behind many processes linked to human disease, including cancer, aging, and the evolution of drug resistance. Mutations have traditionally been considered the inevitable consequence of replicating large genomes with polymerases of finite fidelity. Observations over the past several decades, however, have led to a new perspective on the process of mutagenesis. It has become clear that, under some circumstances, mutagenesis is a regulated process that requires the induction of pro-mutagenic enzymes and that, at least in bacteria, this induction may facilitate evolution. Herein, we review what is known about induced mutagenesis in bacteria as well as evidence that it contributes to the evolution of antibiotic resistance. Finally, we discuss the possibility that components of induced mutation pathways might be targeted for inhibition as a novel therapeutic strategy to prevent the evolution of antibiotic resistance.", "author" : [ { "dropping-particle" : "", "family" : "Cirz", "given" : "Ryan T.", "non-dropping-particle" : "", "parse-names" : false, "suffix" : "" }, { "dropping-particle" : "", "family" : "Romesberg", "given" : "Floyd E.", "non-dropping-particle" : "", "parse-names" : false, "suffix" : "" } ], "container-title" : "Critical reviews in biochemistry and molecular biology", "id" : "ITEM-2", "issue" : "5", "issued" : { "date-parts" : [ [ "2007" ] ] }, "page" : "341-54", "title" : "Controlling mutation: intervening in evolution as a therapeutic strategy.", "type" : "article-journal", "volume" : "42" }, "uris" : [ "http://www.mendeley.com/documents/?uuid=39c629ad-ad0e-42b2-b298-d1f433c1322f" ] }, { "id" : "ITEM-3", "itemData" : { "DOI" : "10.1038/ncomms2607", "ISSN" : "2041-1723", "PMID" : "23511474", "abstract" : "Regardless of their targets and modes of action, subinhibitory concentrations of antibiotics can have an impact on cell physiology and trigger a large variety of cellular responses in different bacterial species. Subinhibitory concentrations of \u03b2-lactam antibiotics cause reactive oxygen species production and induce PolIV-dependent mutagenesis in Escherichia coli. Here we show that subinhibitory concentrations of \u03b2-lactam antibiotics induce the RpoS regulon. RpoS-regulon induction is required for PolIV-dependent mutagenesis because it diminishes the control of DNA-replication fidelity by depleting MutS in E. coli, Vibrio cholerae and Pseudomonas aeruginosa. We also show that in E. coli, the reduction in mismatch-repair activity is mediated by SdsR, the RpoS-controlled small RNA. In summary, we show that mutagenesis induced by subinhibitory concentrations of antibiotics is a genetically controlled process. Because this mutagenesis can generate mutations conferring antibiotic resistance, it should be taken into consideration for the development of more efficient antimicrobial therapeutic strategies.", "author" : [ { "dropping-particle" : "", "family" : "Gutierrez", "given" : "a.", "non-dropping-particle" : "", "parse-names" : false, "suffix" : "" }, { "dropping-particle" : "", "family" : "Laureti", "given" : "L.", "non-dropping-particle" : "", "parse-names" : false, "suffix" : "" }, { "dropping-particle" : "", "family" : "Crussard", "given" : "S.", "non-dropping-particle" : "", "parse-names" : false, "suffix" : "" }, { "dropping-particle" : "", "family" : "Abida", "given" : "H.", "non-dropping-particle" : "", "parse-names" : false, "suffix" : "" }, { "dropping-particle" : "", "family" : "Rodr\u00edguez-Rojas", "given" : "A.", "non-dropping-particle" : "", "parse-names" : false, "suffix" : "" }, { "dropping-particle" : "", "family" : "Bl\u00e1zquez", "given" : "Jes\u00fas", "non-dropping-particle" : "", "parse-names" : false, "suffix" : "" }, { "dropping-particle" : "", "family" : "Baharoglu", "given" : "Z.", "non-dropping-particle" : "", "parse-names" : false, "suffix" : "" }, { "dropping-particle" : "", "family" : "Mazel", "given" : "D.", "non-dropping-particle" : "", "parse-names" : false, "suffix" : "" }, { "dropping-particle" : "", "family" : "Darfeuille", "given" : "F.", "non-dropping-particle" : "", "parse-names" : false, "suffix" : "" }, { "dropping-particle" : "", "family" : "Vogel", "given" : "J.", "non-dropping-particle" : "", "parse-names" : false, "suffix" : "" }, { "dropping-particle" : "", "family" : "Matic", "given" : "Ivan", "non-dropping-particle" : "", "parse-names" : false, "suffix" : "" } ], "container-title" : "Nature communications", "id" : "ITEM-3", "issued" : { "date-parts" : [ [ "2013", "1", "19" ] ] }, "page" : "1610", "title" : "\u03b2-Lactam antibiotics promote bacterial mutagenesis via an RpoS-mediated reduction in replication fidelity.", "type" : "article-journal", "volume" : "4" }, "uris" : [ "http://www.mendeley.com/documents/?uuid=90d8813f-ae9b-4610-94e2-832203bc31d1" ] } ], "mendeley" : { "previouslyFormattedCitation" : "(Cirz et al. 2005; Cirz and Romesberg 2007; Gutierrez et al. 2013)" }, "properties" : { "noteIndex" : 0 }, "schema" : "https://github.com/citation-style-language/schema/raw/master/csl-citation.json" }</w:instrText>
       </w:r>
       <w:r>
         <w:fldChar w:fldCharType="separate"/>
@@ -6216,19 +6553,23 @@
         <w:rPr>
           <w:noProof/>
         </w:rPr>
-        <w:t>(Abdullah and Borts 2001)</w:t>
+        <w:t>(Cirz et al. 2005; Cirz and Romesberg 2007; Gutierrez et al. 2013)</w:t>
       </w:r>
       <w:r>
         <w:fldChar w:fldCharType="end"/>
       </w:r>
       <w:r>
-        <w:t xml:space="preserve">, plants </w:t>
+        <w:t xml:space="preserve"> </w:t>
+      </w:r>
+      <w:r>
+        <w:lastRenderedPageBreak/>
+        <w:t xml:space="preserve">and virulence factors </w:t>
       </w:r>
       <w:r>
         <w:fldChar w:fldCharType="begin" w:fldLock="1"/>
       </w:r>
       <w:r>
-        <w:instrText>ADDIN CSL_CITATION { "citationItems" : [ { "id" : "ITEM-1", "itemData" : { "DOI" : "10.1038/ng846", "ISSN" : "1061-4036", "PMID" : "11836502", "abstract" : "Evolution is based on genetic variability and subsequent phenotypic selection. Mechanisms that modulate the rate of mutation according to environmental cues, and thus control the balance between genetic stability and flexibility, might provide a distinct evolutionary advantage. Stress-induced mutations stimulated by unfavorable environments, and possible mechanisms for their induction, have been described for several organisms, but research in this area has mainly focused on microorganisms. We have analyzed the influence of adverse environmental conditions on the genetic stability of the higher plant Arabidopsis thaliana. Here we show that a biotic stress factor-attack by the oomycete pathogen Peronospora parasitica-can stimulate somatic recombination in Arabidopsis. The same effect was observed when plant pathogen-defense mechanisms were activated by the chemicals 2,6-dichloroisonicotinic acid (INA) or benzothiadiazole (BTH), or by a mutation (cim3). Together with previous studies of recombination induced by abiotic factors, these findings suggest that increased somatic recombination is a general stress response in plants. The increased genetic flexibility might facilitate evolutionary adaptation of plant populations to stressful environments.", "author" : [ { "dropping-particle" : "", "family" : "Lucht", "given" : "Jan M", "non-dropping-particle" : "", "parse-names" : false, "suffix" : "" }, { "dropping-particle" : "", "family" : "Mauch-Mani", "given" : "Brigitte", "non-dropping-particle" : "", "parse-names" : false, "suffix" : "" }, { "dropping-particle" : "", "family" : "Steiner", "given" : "Henry-York", "non-dropping-particle" : "", "parse-names" : false, "suffix" : "" }, { "dropping-particle" : "", "family" : "Metraux", "given" : "Jean-Pierre", "non-dropping-particle" : "", "parse-names" : false, "suffix" : "" }, { "dropping-particle" : "", "family" : "Ryals", "given" : "John", "non-dropping-particle" : "", "parse-names" : false, "suffix" : "" }, { "dropping-particle" : "", "family" : "Hohn", "given" : "Barbara", "non-dropping-particle" : "", "parse-names" : false, "suffix" : "" } ], "container-title" : "Nature genetics", "id" : "ITEM-1", "issue" : "3", "issued" : { "date-parts" : [ [ "2002", "3" ] ] }, "page" : "311-4", "title" : "Pathogen stress increases somatic recombination frequency in Arabidopsis.", "type" : "article-journal", "volume" : "30" }, "uris" : [ "http://www.mendeley.com/documents/?uuid=4dd56fbf-9579-48a9-91fe-ed57caa37469" ] }, { "id" : "ITEM-2", "itemData" : { "DOI" : "10.1016/j.mrfmmm.2010.12.013", "ISSN" : "0027-5107", "PMID" : "21236268", "abstract" : "In earlier studies, we showed that abiotic stresses, such as ionizing radiation, heavy metals, temperature and water, trigger an increase in homologous recombination frequency (HRF). We also demonstrated that many of these stresses led to inheritance of high-frequency homologous recombination, HRF. Although an increase in recombination frequency is an important indicator of genome rearrangements, it only represents a minor portion of possible stress-induced mutations. Here, we analyzed the influence of heat, cold, drought, flood and UVC abiotic stresses on two major types of mutations in the genome, point mutations and small deletions/insertions. We used two transgenic lines of Arabidopsis thaliana, one allowing an analysis of reversions in a stop codon-containing inactivated \u03b2-glucuronidase transgene and another one allowing an analysis of repeat stability in a microsatellite-interrupted \u03b2-glucuronidase transgene. The transgenic Arabidopsis line carrying the \u03b2-glucuronidase-based homologous recombination substrate was used as a positive control. We showed that the majority of stresses increased the frequency of point mutations, homologous recombination and microsatellite instability in somatic cells, with the frequency of homologous recombination being affected the most. The analysis of transgenerational changes showed an increase in HRF to be the most prominent effect observed in progeny. Significant changes in recombination frequency were observed upon exposure to all types of stress except drought, whereas changes in microsatellite instability were observed upon exposure to UVC, heat and cold. The frequency of point mutations in the progeny of stress-exposed plants was the least affected; an increase in mutation frequency was observed only in the progeny of plants exposed to UVC. We thus conclude that transgenerational changes in genome stability in response to stress primarily involve an increase in recombination frequency.", "author" : [ { "dropping-particle" : "", "family" : "Yao", "given" : "Youli", "non-dropping-particle" : "", "parse-names" : false, "suffix" : "" }, { "dropping-particle" : "", "family" : "Kovalchuk", "given" : "Igor", "non-dropping-particle" : "", "parse-names" : false, "suffix" : "" } ], "container-title" : "Mutation research", "id" : "ITEM-2", "issue" : "1-2", "issued" : { "date-parts" : [ [ "2011", "3", "10" ] ] }, "page" : "61-6", "title" : "Abiotic stress leads to somatic and heritable changes in homologous recombination frequency, point mutation frequency and microsatellite stability in Arabidopsis plants.", "type" : "article-journal", "volume" : "707" }, "uris" : [ "http://www.mendeley.com/documents/?uuid=14691161-43bd-46cd-9435-15c364efb253" ] } ], "mendeley" : { "previouslyFormattedCitation" : "(Lucht et al. 2002; Yao and Kovalchuk 2011)" }, "properties" : { "noteIndex" : 0 }, "schema" : "https://github.com/citation-style-language/schema/raw/master/csl-citation.json" }</w:instrText>
+        <w:instrText>ADDIN CSL_CITATION { "citationItems" : [ { "id" : "ITEM-1", "itemData" : { "DOI" : "10.1111/j.1365-2958.2005.04584.x", "ISSN" : "0950-382X", "PMID" : "15819636", "abstract" : "Although mobile genetic elements have a crucial role in spreading pathogenicity-determining genes among bacterial populations, environmental and genetic factors involved in the horizontal transfer of these genes are largely unknown. Here we show that SaPIbov1, a Staphylococcus aureus pathogenicity island that belongs to the growing family of these elements that are found in many strains, is induced to excise and replicate after SOS induction of at least three different temperate phages, 80alpha, phi11 and phi147, and is then packaged into phage-like particles and transferred at high frequency. SOS induction by commonly used fluoroquinolone antibiotics, such as ciprofloxacin, also results in replication and high-frequency transfer of this element, as well as of SaPI1, the prototypical island of S. aureus, suggesting that such antibiotics may have the unintended consequence of promoting the spread of bacterial virulence factors. Although the strains containing these prophages do not normally contain SaPIs, we have found that RF122-1, the original SaPIbov1-containing clinical isolate, contains a putative second pathogenicity island that is replicated after SOS induction, by antibiotic treatment, of the prophage(s) present in the strain. Although SaPIbov1 is not induced to replicate after SOS induction in this strain, it is transferred by the antibiotic-activated phages. We conclude that SOS induction by therapeutic agents can promote the spread of staphylococcal virulence genes.", "author" : [ { "dropping-particle" : "", "family" : "Ubeda", "given" : "Carles", "non-dropping-particle" : "", "parse-names" : false, "suffix" : "" }, { "dropping-particle" : "", "family" : "Maiques", "given" : "Elisa", "non-dropping-particle" : "", "parse-names" : false, "suffix" : "" }, { "dropping-particle" : "", "family" : "Knecht", "given" : "Erwin", "non-dropping-particle" : "", "parse-names" : false, "suffix" : "" }, { "dropping-particle" : "", "family" : "Lasa", "given" : "I\u00f1igo", "non-dropping-particle" : "", "parse-names" : false, "suffix" : "" }, { "dropping-particle" : "", "family" : "Novick", "given" : "Richard P", "non-dropping-particle" : "", "parse-names" : false, "suffix" : "" }, { "dropping-particle" : "", "family" : "Penad\u00e9s", "given" : "Jos\u00e9 R", "non-dropping-particle" : "", "parse-names" : false, "suffix" : "" } ], "container-title" : "Molecular microbiology", "id" : "ITEM-1", "issue" : "3", "issued" : { "date-parts" : [ [ "2005", "5" ] ] }, "page" : "836-44", "title" : "Antibiotic-induced SOS response promotes horizontal dissemination of pathogenicity island-encoded virulence factors in staphylococci.", "type" : "article-journal", "volume" : "56" }, "uris" : [ "http://www.mendeley.com/documents/?uuid=87e42490-6437-42c7-b129-c735d133b8b0" ] } ], "mendeley" : { "previouslyFormattedCitation" : "(Ubeda et al. 2005)" }, "properties" : { "noteIndex" : 0 }, "schema" : "https://github.com/citation-style-language/schema/raw/master/csl-citation.json" }</w:instrText>
       </w:r>
       <w:r>
         <w:fldChar w:fldCharType="separate"/>
@@ -6237,225 +6578,16 @@
         <w:rPr>
           <w:noProof/>
         </w:rPr>
-        <w:t>(Lucht et al. 2002; Yao and Kovalchuk 2011)</w:t>
+        <w:t>(Ubeda et al. 2005)</w:t>
       </w:r>
       <w:r>
         <w:fldChar w:fldCharType="end"/>
       </w:r>
       <w:r>
-        <w:t xml:space="preserve">, and flies </w:t>
-      </w:r>
-      <w:r>
-        <w:fldChar w:fldCharType="begin" w:fldLock="1"/>
-      </w:r>
-      <w:r>
-        <w:instrText>ADDIN CSL_CITATION { "citationItems" : [ { "id" : "ITEM-1", "itemData" : { "DOI" : "10.1111/j.1095-8312.1988.tb00458.x", "ISSN" : "00244066", "abstract" : "There is increasing evidence that ecological variables involving stress are important in determining evolutionary rates. This paper incorporates recombination into this scenario. In Drosophila melanogaster, recombination increases at developmental temperatures above and below normal culture temperatures, giving a U-shaped curve which is most pronounced in centromeric regions; however, at near lethal temperature extremes there is some evidence for a fall in recombination. More limited data from other organisms are generally consistent with this conclusion. Nutritional stress in the form of starvation increases recombination in D. melanogaster, and behavioural stress has been found to increase recombination in male mice. In natural populations recombination is under complex genetic control analogous to other quantitative traits. In D. melanogaster in a novel environment, there is evidence that additive genetic variability for recombination is higher than in a standard laboratory environment. During selection in populations exposed to extreme stress increased recombination may occur; this implies that in marginal (stressful) habitats, variability generated by recombination may increase. In D. melanogaster, structural heterozygosity due to inversions in one part of the genome tends to increase recombination in the remainder of the genome in a qualitatively similar manner to, and cumulative with, direct environmental effects especially temperature. Substantial recombination should be inducible under combinations of karyotypes and environments deviating from existing circumstances, especially if the suggestion that effects are often synergistic due to a dependence upon available energy levels can be confirmed.", "author" : [ { "dropping-particle" : "", "family" : "Parsons", "given" : "P. A.", "non-dropping-particle" : "", "parse-names" : false, "suffix" : "" } ], "container-title" : "Biological Journal of the Linnean Society", "id" : "ITEM-1", "issue" : "1", "issued" : { "date-parts" : [ [ "1988", "9", "14" ] ] }, "page" : "49-68", "title" : "Evolutionary rates: effects of stress upon recombination", "type" : "article-journal", "volume" : "35" }, "uris" : [ "http://www.mendeley.com/documents/?uuid=b94168e4-152e-4b3e-aefa-72b86b0bd1f2" ] }, { "id" : "ITEM-2", "itemData" : { "DOI" : "10.1007/s00265-010-1117-7", "ISSN" : "0340-5443", "abstract" : "The concept of evolvability is controversial. To some, it is simply a measure of the standing genetic variation in a population and can be captured by the narrow-sense heritability (h2). To others, evolvability refers to the capacity to generate heritable phenotypic variation. Many scientists, including Darwin, have argued that environmental variation can generate heritable phenotypic variation. However, their theories have been difficult to test. Recent theory on the evolution of sex and recombination provides a much simpler framework for evaluating evolv- ability. It shows that modifiers of recombination can increase in prevalence whenever low fitness individuals produce proportionately more recombinant offspring. Be- cause recombination can generate heritable variation, stress- induced recombination might be a plausible mechanism of evolvability if populations exhibit a negative relationship between fitness and recombination. Here we use the fruit fly, Drosophila melanogaster, to test for this relationship. We exposed females to mating stress, heat shock or cold shock and measured the temporary changes that occurred in reproductive output and the rate of chromosomal recombi- nation. We found that each stress treatment increased the", "author" : [ { "dropping-particle" : "", "family" : "Zhong", "given" : "Weihao", "non-dropping-particle" : "", "parse-names" : false, "suffix" : "" }, { "dropping-particle" : "", "family" : "Priest", "given" : "Nicholas K.", "non-dropping-particle" : "", "parse-names" : false, "suffix" : "" } ], "container-title" : "Behavioral Ecology and Sociobiology", "id" : "ITEM-2", "issue" : "3", "issued" : { "date-parts" : [ [ "2010", "12", "23" ] ] }, "page" : "493-502", "title" : "Stress-induced recombination and the mechanism of evolvability", "type" : "article-journal", "volume" : "65" }, "uris" : [ "http://www.mendeley.com/documents/?uuid=7d2e94f1-0692-47f6-8b02-22e4a7c34607" ] }, { "id" : "ITEM-3", "itemData" : { "DOI" : "10.1111/j.1558-5646.2011.01450.x", "ISSN" : "1558-5646", "PMID" : "22276549", "abstract" : "At the population level, recombination mediates the efficiency with which selection can eliminate deleterious mutations. At the individual level, deleterious alleles may influence recombination, which would change the rate at which linkage disequilibrium is eroded and thereby alter the efficiency with which deleterious alleles are purged. Here, we test whether the presence of a deleterious allele on one autosome affects recombination on another autosome. We find that deleterious alleles not only alter the rate but also the pattern of recombination. However, there is little support that different deleterious alleles affect recombination in a consistent manner. Because we have detailed information on individual females across their lifetimes, we are able to examine how recombination patterns change with age and find that these patterns are also affected by the presence of deleterious alleles. The differences among genotypes or among age classes are large enough to add substantial noise to genetic mapping experiments that do not consider these sources of variation.", "author" : [ { "dropping-particle" : "", "family" : "Tedman-Aucoin", "given" : "Katherine", "non-dropping-particle" : "", "parse-names" : false, "suffix" : "" }, { "dropping-particle" : "", "family" : "Agrawal", "given" : "Aneil F.", "non-dropping-particle" : "", "parse-names" : false, "suffix" : "" } ], "container-title" : "Evolution; international journal of organic evolution", "id" : "ITEM-3", "issue" : "2", "issued" : { "date-parts" : [ [ "2012", "2" ] ] }, "page" : "575-85", "title" : "The effect of deleterious mutations and age on recombination in Drosophila melanogaster.", "type" : "article-journal", "volume" : "66" }, "uris" : [ "http://www.mendeley.com/documents/?uuid=3883d247-92e2-45ba-bfb5-819f0986fe72" ] } ], "mendeley" : { "previouslyFormattedCitation" : "(Parsons 1988; Zhong and Priest 2010; Tedman-Aucoin and Agrawal 2012)" }, "properties" : { "noteIndex" : 0 }, "schema" : "https://github.com/citation-style-language/schema/raw/master/csl-citation.json" }</w:instrText>
-      </w:r>
-      <w:r>
-        <w:fldChar w:fldCharType="separate"/>
-      </w:r>
-      <w:r>
-        <w:rPr>
-          <w:noProof/>
-        </w:rPr>
-        <w:t>(Parsons 1988; Zhong and Priest 2010; Tedman-Aucoin and Agrawal 2012)</w:t>
-      </w:r>
-      <w:r>
-        <w:fldChar w:fldCharType="end"/>
-      </w:r>
-      <w:r>
-        <w:t>;</w:t>
-      </w:r>
-      <w:r>
-        <w:t xml:space="preserve"> </w:t>
-      </w:r>
-      <w:r>
-        <w:t>(ii) s</w:t>
-      </w:r>
-      <w:r>
-        <w:t>imultaneous i</w:t>
-      </w:r>
-      <w:r>
-        <w:t xml:space="preserve">nduction of both recombination and mutation by stress is supported by findings </w:t>
-      </w:r>
-      <w:r>
-        <w:t xml:space="preserve">that </w:t>
-      </w:r>
-      <w:r>
-        <w:t>mutation is correlated with recombination and regulated by the same mechanisms</w:t>
-      </w:r>
-      <w:r>
-        <w:t xml:space="preserve"> in </w:t>
-      </w:r>
-      <w:r>
-        <w:rPr>
-          <w:i/>
-          <w:iCs/>
-        </w:rPr>
-        <w:t>E. coli</w:t>
-      </w:r>
-      <w:r>
-        <w:t xml:space="preserve"> </w:t>
-      </w:r>
-      <w:r>
-        <w:fldChar w:fldCharType="begin" w:fldLock="1"/>
-      </w:r>
-      <w:r>
-        <w:instrText>ADDIN CSL_CITATION { "citationItems" : [ { "id" : "ITEM-1", "itemData" : { "DOI" : "10.1093/emboj/16.11.3303", "ISSN" : "0261-4189", "PMID" : "9214645", "abstract" : "Stationary-phase mutation in microbes can produce selected ('adaptive') mutants preferentially. In one system, this occurs via a distinct, recombination-dependent mechanism. Two points of controversy have surrounded these adaptive reversions of an Escherichia coli lac mutation. First, are the mutations directed preferentially to the selected gene in a Lamarckian manner? Second, is the adaptive mutation mechanism specific to the F plasmid replicon carrying lac? We report that lac adaptive mutations are associated with hypermutation in unselected genes, in all replicons in the cell. The associated mutations have a similar sequence spectrum to the adaptive reversions. Thus, the adaptive mutagenesis mechanism is not directed to the lac genes, in a Lamarckian manner, nor to the F' replicon carrying lac. Hypermutation was not found in non-revertants exposed to selection. Therefore, the genome-wide hypermutation underlying adaptive mutation occurs in a differentiated subpopulation. The existence of mutable subpopulations in non-growing cells is important in bacterial evolution and could be relevant to the somatic mutations that give rise to cancers in multicellular organisms.", "author" : [ { "dropping-particle" : "", "family" : "Torkelson", "given" : "Joel", "non-dropping-particle" : "", "parse-names" : false, "suffix" : "" }, { "dropping-particle" : "", "family" : "Harris", "given" : "R S", "non-dropping-particle" : "", "parse-names" : false, "suffix" : "" }, { "dropping-particle" : "", "family" : "Lombardo", "given" : "Mary-Jane", "non-dropping-particle" : "", "parse-names" : false, "suffix" : "" }, { "dropping-particle" : "", "family" : "Nagendran", "given" : "J", "non-dropping-particle" : "", "parse-names" : false, "suffix" : "" }, { "dropping-particle" : "", "family" : "Thulin", "given" : "Carl", "non-dropping-particle" : "", "parse-names" : false, "suffix" : "" }, { "dropping-particle" : "", "family" : "Rosenberg", "given" : "Susan M.", "non-dropping-particle" : "", "parse-names" : false, "suffix" : "" } ], "container-title" : "The EMBO journal", "id" : "ITEM-1", "issue" : "11", "issued" : { "date-parts" : [ [ "1997", "6", "2" ] ] }, "note" : "SM Rosenberg (1997):\nThis paper puts to rest the two most contentious issues in the field of adaptive mutation and includes the discovery of two more important points. First, the data demonstrate that the recombination-dependent adaptive mutation mechanism can occur in genes other than the selected gene (also shown by [Foster 1997]). Thus these adaptive mutations are not directed, \u00e1\u00a0la\u00a0Lamarck. Second, the mutagenesis is not sex plasmid specific, as many had contended it would be. All replicons in the cell including the bacterial chromosome experience the mutagenesis. The most widely cited reason for discounting the general applicability of results from this mutation assay system was the worry that these mutations were sex plasmid specific. Third, a small hypermutable subpopulation of the stressed cells is shown to give rise to the stationary-phase mutants. Fourth, the chromosome is shown to have hot and cold places for the stationary-phase mutations, perhaps explaining the few cold sites described previously, and in other systems (discussed in main text).", "page" : "3303-11", "title" : "Genome-wide hypermutation in a subpopulation of stationary-phase cells underlies recombination-dependent adaptive mutation.", "type" : "article-journal", "volume" : "16" }, "uris" : [ "http://www.mendeley.com/documents/?uuid=db8e2be9-5601-4b29-a779-5535333bc969" ] }, { "id" : "ITEM-2", "itemData" : { "DOI" : "10.1007/BF02942664", "ISSN" : "0250-5991", "author" : [ { "dropping-particle" : "V.", "family" : "Velkov", "given" : "Vassili", "non-dropping-particle" : "", "parse-names" : false, "suffix" : "" } ], "container-title" : "Journal of Biosciences", "id" : "ITEM-2", "issue" : "4", "issued" : { "date-parts" : [ [ "1999", "12" ] ] }, "page" : "529-559", "title" : "How environmental factors regulate mutagenesis and gene transfer in microorganisms", "type" : "article-journal", "volume" : "24" }, "uris" : [ "http://www.mendeley.com/documents/?uuid=9fcd9466-999d-43b2-8ea2-aaef590bb384" ] }, { "id" : "ITEM-3", "itemData" : { "ISSN" : "0016-6731", "PMID" : "10747042", "abstract" : "Adaptive (or stationary-phase) mutation is a group of phenomena in which mutations appear to occur more often when selected than when not. They may represent cellular responses to the environment in which the genome is altered to allow survival. The best-characterized assay system and mechanism is reversion of a lac allele on an F' sex plasmid in Escherichia coli, in which the stationary-phase mutability requires homologous recombination functions. A key issue has concerned whether the recombination-dependent mutation mechanism is F' specific or is general. Hypermutation of chromosomal genes occurs in association with adaptive Lac(+) mutation. Here we present evidence that the chromosomal hypermutation is promoted by recombination. Hyperrecombinagenic recD cells show elevated chromosomal hypermutation. Further, recG mutation, which promotes accumulation of recombination intermediates proposed to prime replication and mutation, also stimulates chromosomal hypermutation. The coincident mutations at lac (on the F') and chromosomal genes behave as independent events, whereas coincident mutations at lac and other F-linked sites do not. This implies that transient covalent linkage of F' and chromosomal DNA (Hfr formation) does not underlie chromosomal mutation. The data suggest that recombinational stationary-phase mutation occurs in the bacterial chromosome and thus can be a general strategy for programmed genetic change.", "author" : [ { "dropping-particle" : "", "family" : "Bull", "given" : "Harold J.", "non-dropping-particle" : "", "parse-names" : false, "suffix" : "" }, { "dropping-particle" : "", "family" : "McKenzie", "given" : "Gregory J.", "non-dropping-particle" : "", "parse-names" : false, "suffix" : "" }, { "dropping-particle" : "", "family" : "Hastings", "given" : "P. J.", "non-dropping-particle" : "", "parse-names" : false, "suffix" : "" }, { "dropping-particle" : "", "family" : "Rosenberg", "given" : "Susan M.", "non-dropping-particle" : "", "parse-names" : false, "suffix" : "" } ], "container-title" : "Genetics", "id" : "ITEM-3", "issue" : "4", "issued" : { "date-parts" : [ [ "2000", "4" ] ] }, "page" : "1427-37", "title" : "Evidence that stationary-phase hypermutation in the &lt;i&gt;Escherichia coli&lt;/i&gt; chromosome is promoted by recombination.", "type" : "article-journal", "volume" : "154" }, "uris" : [ "http://www.mendeley.com/documents/?uuid=ed5520ad-6713-458f-803c-866c6020715b" ] } ], "mendeley" : { "previouslyFormattedCitation" : "(Torkelson et al. 1997; Velkov 1999; Bull et al. 2000)" }, "properties" : { "noteIndex" : 0 }, "schema" : "https://github.com/citation-style-language/schema/raw/master/csl-citation.json" }</w:instrText>
-      </w:r>
-      <w:r>
-        <w:fldChar w:fldCharType="separate"/>
-      </w:r>
-      <w:r>
-        <w:rPr>
-          <w:noProof/>
-        </w:rPr>
-        <w:t>(Torkelson et al. 1997; Velkov 1999; Bull et al. 2000)</w:t>
-      </w:r>
-      <w:r>
-        <w:fldChar w:fldCharType="end"/>
-      </w:r>
-      <w:r>
-        <w:t>.</w:t>
-      </w:r>
-      <w:r>
-        <w:t xml:space="preserve"> Together with constitutive mutation and recombination modifiers, </w:t>
-      </w:r>
-      <w:r>
-        <w:t>this article includes</w:t>
-      </w:r>
-      <w:r>
-        <w:t xml:space="preserve"> a </w:t>
-      </w:r>
-      <w:r>
-        <w:t>varied</w:t>
-      </w:r>
-      <w:r>
-        <w:t xml:space="preserve"> </w:t>
-      </w:r>
-      <w:r>
-        <w:t>collection</w:t>
-      </w:r>
-      <w:r>
-        <w:t xml:space="preserve"> of </w:t>
-      </w:r>
-      <w:r>
-        <w:t xml:space="preserve">variation-generating </w:t>
-      </w:r>
-      <w:r>
-        <w:t xml:space="preserve">strategies (see summary in Table 1). </w:t>
-      </w:r>
-    </w:p>
-    <w:p/>
-    <w:p>
-      <w:r>
-        <w:t>S</w:t>
-      </w:r>
-      <w:r>
-        <w:t xml:space="preserve">tress-induced mutation and recombination </w:t>
-      </w:r>
-      <w:r>
-        <w:t xml:space="preserve">have important </w:t>
-      </w:r>
-      <w:r>
-        <w:t>consequences</w:t>
-      </w:r>
-      <w:r>
-        <w:t xml:space="preserve"> to </w:t>
-      </w:r>
-      <w:r>
-        <w:t>epidemiology and t</w:t>
-      </w:r>
-      <w:r>
-        <w:t>o t</w:t>
-      </w:r>
-      <w:r>
-        <w:t>he</w:t>
-      </w:r>
-      <w:r>
-        <w:t xml:space="preserve"> ecology and evolution of </w:t>
-      </w:r>
-      <w:r>
-        <w:t>microbes</w:t>
-      </w:r>
-      <w:r>
-        <w:t xml:space="preserve"> </w:t>
-      </w:r>
-      <w:r>
-        <w:fldChar w:fldCharType="begin" w:fldLock="1"/>
-      </w:r>
-      <w:r>
-        <w:instrText>ADDIN CSL_CITATION { "citationItems" : [ { "id" : "ITEM-1", "itemData" : { "DOI" : "10.1126/science.1247472", "ISSN" : "1095-9203", "PMID" : "24604189", "author" : [ { "dropping-particle" : "", "family" : "Rosenberg", "given" : "Susan M.", "non-dropping-particle" : "", "parse-names" : false, "suffix" : "" }, { "dropping-particle" : "", "family" : "Queitsch", "given" : "Christine", "non-dropping-particle" : "", "parse-names" : false, "suffix" : "" } ], "container-title" : "Science (New York, N.Y.)", "id" : "ITEM-1", "issue" : "6175", "issued" : { "date-parts" : [ [ "2014", "3", "7" ] ] }, "page" : "1088-9", "title" : "Combating evolution to fight disease.", "type" : "article-journal", "volume" : "343" }, "uris" : [ "http://www.mendeley.com/documents/?uuid=865f28a2-dd52-44df-9aad-61d7e51d7a1e" ] } ], "mendeley" : { "previouslyFormattedCitation" : "(Rosenberg and Queitsch 2014)" }, "properties" : { "noteIndex" : 0 }, "schema" : "https://github.com/citation-style-language/schema/raw/master/csl-citation.json" }</w:instrText>
-      </w:r>
-      <w:r>
-        <w:fldChar w:fldCharType="separate"/>
-      </w:r>
-      <w:r>
-        <w:rPr>
-          <w:noProof/>
-        </w:rPr>
-        <w:t>(Rosenberg and Queitsch 2014)</w:t>
-      </w:r>
-      <w:r>
-        <w:fldChar w:fldCharType="end"/>
-      </w:r>
-      <w:r>
-        <w:t>: p</w:t>
-      </w:r>
-      <w:r>
-        <w:t>athogens have been shown to acquire drug-resistance</w:t>
-      </w:r>
-      <w:r>
-        <w:t xml:space="preserve"> </w:t>
-      </w:r>
-      <w:r>
-        <w:fldChar w:fldCharType="begin" w:fldLock="1"/>
-      </w:r>
-      <w:r>
-        <w:instrText>ADDIN CSL_CITATION { "citationItems" : [ { "id" : "ITEM-1", "itemData" : { "DOI" : "10.1371/journal.pbio.0030176", "ISSN" : "1545-7885", "PMID" : "15869329", "abstract" : "The emergence of drug-resistant bacteria poses a serious threat to human health. In the case of several antibiotics, including those of the quinolone and rifamycin classes, bacteria rapidly acquire resistance through mutation of chromosomal genes during therapy. In this work, we show that preventing induction of the SOS response by interfering with the activity of the protease LexA renders pathogenic Escherichia coli unable to evolve resistance in vivo to ciprofloxacin or rifampicin, important quinolone and rifamycin antibiotics. We show in vitro that LexA cleavage is induced during RecBC-mediated repair of ciprofloxacin-mediated DNA damage and that this results in the derepression of the SOS-regulated polymerases Pol II, Pol IV and Pol V, which collaborate to induce resistance-conferring mutations. Our findings indicate that the inhibition of mutation could serve as a novel therapeutic strategy to combat the evolution of antibiotic resistance.", "author" : [ { "dropping-particle" : "", "family" : "Cirz", "given" : "Ryan T.", "non-dropping-particle" : "", "parse-names" : false, "suffix" : "" }, { "dropping-particle" : "", "family" : "Chin", "given" : "Jodie K.", "non-dropping-particle" : "", "parse-names" : false, "suffix" : "" }, { "dropping-particle" : "", "family" : "Andes", "given" : "David R.", "non-dropping-particle" : "", "parse-names" : false, "suffix" : "" }, { "dropping-particle" : "", "family" : "Cr\u00e9cy-Lagard", "given" : "Val\u00e9rie", "non-dropping-particle" : "de", "parse-names" : false, "suffix" : "" }, { "dropping-particle" : "", "family" : "Craig", "given" : "William A.", "non-dropping-particle" : "", "parse-names" : false, "suffix" : "" }, { "dropping-particle" : "", "family" : "Romesberg", "given" : "Floyd E.", "non-dropping-particle" : "", "parse-names" : false, "suffix" : "" } ], "container-title" : "PLoS biology", "id" : "ITEM-1", "issue" : "6", "issued" : { "date-parts" : [ [ "2005", "6" ] ] }, "page" : "e176", "title" : "Inhibition of mutation and combating the evolution of antibiotic resistance.", "type" : "article-journal", "volume" : "3" }, "uris" : [ "http://www.mendeley.com/documents/?uuid=d7ab4828-a330-4716-bdca-d2fd3ae2857e" ] }, { "id" : "ITEM-2", "itemData" : { "DOI" : "10.1080/10409230701597741", "ISSN" : "1040-9238", "PMID" : "17917871", "abstract" : "Mutation is the driving force behind many processes linked to human disease, including cancer, aging, and the evolution of drug resistance. Mutations have traditionally been considered the inevitable consequence of replicating large genomes with polymerases of finite fidelity. Observations over the past several decades, however, have led to a new perspective on the process of mutagenesis. It has become clear that, under some circumstances, mutagenesis is a regulated process that requires the induction of pro-mutagenic enzymes and that, at least in bacteria, this induction may facilitate evolution. Herein, we review what is known about induced mutagenesis in bacteria as well as evidence that it contributes to the evolution of antibiotic resistance. Finally, we discuss the possibility that components of induced mutation pathways might be targeted for inhibition as a novel therapeutic strategy to prevent the evolution of antibiotic resistance.", "author" : [ { "dropping-particle" : "", "family" : "Cirz", "given" : "Ryan T.", "non-dropping-particle" : "", "parse-names" : false, "suffix" : "" }, { "dropping-particle" : "", "family" : "Romesberg", "given" : "Floyd E.", "non-dropping-particle" : "", "parse-names" : false, "suffix" : "" } ], "container-title" : "Critical reviews in biochemistry and molecular biology", "id" : "ITEM-2", "issue" : "5", "issued" : { "date-parts" : [ [ "2007" ] ] }, "page" : "341-54", "title" : "Controlling mutation: intervening in evolution as a therapeutic strategy.", "type" : "article-journal", "volume" : "42" }, "uris" : [ "http://www.mendeley.com/documents/?uuid=39c629ad-ad0e-42b2-b298-d1f433c1322f" ] }, { "id" : "ITEM-3", "itemData" : { "DOI" : "10.1038/ncomms2607", "ISSN" : "2041-1723", "PMID" : "23511474", "abstract" : "Regardless of their targets and modes of action, subinhibitory concentrations of antibiotics can have an impact on cell physiology and trigger a large variety of cellular responses in different bacterial species. Subinhibitory concentrations of \u03b2-lactam antibiotics cause reactive oxygen species production and induce PolIV-dependent mutagenesis in Escherichia coli. Here we show that subinhibitory concentrations of \u03b2-lactam antibiotics induce the RpoS regulon. RpoS-regulon induction is required for PolIV-dependent mutagenesis because it diminishes the control of DNA-replication fidelity by depleting MutS in E. coli, Vibrio cholerae and Pseudomonas aeruginosa. We also show that in E. coli, the reduction in mismatch-repair activity is mediated by SdsR, the RpoS-controlled small RNA. In summary, we show that mutagenesis induced by subinhibitory concentrations of antibiotics is a genetically controlled process. Because this mutagenesis can generate mutations conferring antibiotic resistance, it should be taken into consideration for the development of more efficient antimicrobial therapeutic strategies.", "author" : [ { "dropping-particle" : "", "family" : "Gutierrez", "given" : "a.", "non-dropping-particle" : "", "parse-names" : false, "suffix" : "" }, { "dropping-particle" : "", "family" : "Laureti", "given" : "L.", "non-dropping-particle" : "", "parse-names" : false, "suffix" : "" }, { "dropping-particle" : "", "family" : "Crussard", "given" : "S.", "non-dropping-particle" : "", "parse-names" : false, "suffix" : "" }, { "dropping-particle" : "", "family" : "Abida", "given" : "H.", "non-dropping-particle" : "", "parse-names" : false, "suffix" : "" }, { "dropping-particle" : "", "family" : "Rodr\u00edguez-Rojas", "given" : "A.", "non-dropping-particle" : "", "parse-names" : false, "suffix" : "" }, { "dropping-particle" : "", "family" : "Bl\u00e1zquez", "given" : "Jes\u00fas", "non-dropping-particle" : "", "parse-names" : false, "suffix" : "" }, { "dropping-particle" : "", "family" : "Baharoglu", "given" : "Z.", "non-dropping-particle" : "", "parse-names" : false, "suffix" : "" }, { "dropping-particle" : "", "family" : "Mazel", "given" : "D.", "non-dropping-particle" : "", "parse-names" : false, "suffix" : "" }, { "dropping-particle" : "", "family" : "Darfeuille", "given" : "F.", "non-dropping-particle" : "", "parse-names" : false, "suffix" : "" }, { "dropping-particle" : "", "family" : "Vogel", "given" : "J.", "non-dropping-particle" : "", "parse-names" : false, "suffix" : "" }, { "dropping-particle" : "", "family" : "Matic", "given" : "Ivan", "non-dropping-particle" : "", "parse-names" : false, "suffix" : "" } ], "container-title" : "Nature communications", "id" : "ITEM-3", "issued" : { "date-parts" : [ [ "2013", "1", "19" ] ] }, "page" : "1610", "title" : "\u03b2-Lactam antibiotics promote bacterial mutagenesis via an RpoS-mediated reduction in replication fidelity.", "type" : "article-journal", "volume" : "4" }, "uris" : [ "http://www.mendeley.com/documents/?uuid=90d8813f-ae9b-4610-94e2-832203bc31d1" ] } ], "mendeley" : { "previouslyFormattedCitation" : "(Cirz et al. 2005; Cirz and Romesberg 2007; Gutierrez et al. 2013)" }, "properties" : { "noteIndex" : 0 }, "schema" : "https://github.com/citation-style-language/schema/raw/master/csl-citation.json" }</w:instrText>
-      </w:r>
-      <w:r>
-        <w:fldChar w:fldCharType="separate"/>
-      </w:r>
-      <w:r>
-        <w:rPr>
-          <w:noProof/>
-        </w:rPr>
-        <w:t>(Cirz et al. 2005; Cirz and Romesberg 2007; Gutierrez et al. 2013)</w:t>
-      </w:r>
-      <w:r>
-        <w:fldChar w:fldCharType="end"/>
-      </w:r>
-      <w:r>
-        <w:t xml:space="preserve"> and virulence factors </w:t>
-      </w:r>
-      <w:r>
-        <w:fldChar w:fldCharType="begin" w:fldLock="1"/>
-      </w:r>
-      <w:r>
-        <w:instrText>ADDIN CSL_CITATION { "citationItems" : [ { "id" : "ITEM-1", "itemData" : { "DOI" : "10.1111/j.1365-2958.2005.04584.x", "ISSN" : "0950-382X", "PMID" : "15819636", "abstract" : "Although mobile genetic elements have a crucial role in spreading pathogenicity-determining genes among bacterial populations, environmental and genetic factors involved in the horizontal transfer of these genes are largely unknown. Here we show that SaPIbov1, a Staphylococcus aureus pathogenicity island that belongs to the growing family of these elements that are found in many strains, is induced to excise and replicate after SOS induction of at least three different temperate phages, 80alpha, phi11 and phi147, and is then packaged into phage-like particles and transferred at high frequency. SOS induction by commonly used fluoroquinolone antibiotics, such as ciprofloxacin, also results in replication and high-frequency transfer of this element, as well as of SaPI1, the prototypical island of S. aureus, suggesting that such antibiotics may have the unintended consequence of promoting the spread of bacterial virulence factors. Although the strains containing these prophages do not normally contain SaPIs, we have found that RF122-1, the original SaPIbov1-containing clinical isolate, contains a putative second pathogenicity island that is replicated after SOS induction, by antibiotic treatment, of the prophage(s) present in the strain. Although SaPIbov1 is not induced to replicate after SOS induction in this strain, it is transferred by the antibiotic-activated phages. We conclude that SOS induction by therapeutic agents can promote the spread of staphylococcal virulence genes.", "author" : [ { "dropping-particle" : "", "family" : "Ubeda", "given" : "Carles", "non-dropping-particle" : "", "parse-names" : false, "suffix" : "" }, { "dropping-particle" : "", "family" : "Maiques", "given" : "Elisa", "non-dropping-particle" : "", "parse-names" : false, "suffix" : "" }, { "dropping-particle" : "", "family" : "Knecht", "given" : "Erwin", "non-dropping-particle" : "", "parse-names" : false, "suffix" : "" }, { "dropping-particle" : "", "family" : "Lasa", "given" : "I\u00f1igo", "non-dropping-particle" : "", "parse-names" : false, "suffix" : "" }, { "dropping-particle" : "", "family" : "Novick", "given" : "Richard P", "non-dropping-particle" : "", "parse-names" : false, "suffix" : "" }, { "dropping-particle" : "", "family" : "Penad\u00e9s", "given" : "Jos\u00e9 R", "non-dropping-particle" : "", "parse-names" : false, "suffix" : "" } ], "container-title" : "Molecular microbiology", "id" : "ITEM-1", "issue" : "3", "issued" : { "date-parts" : [ [ "2005", "5" ] ] }, "page" : "836-44", "title" : "Antibiotic-induced SOS response promotes horizontal dissemination of pathogenicity island-encoded virulence factors in staphylococci.", "type" : "article-journal", "volume" : "56" }, "uris" : [ "http://www.mendeley.com/documents/?uuid=87e42490-6437-42c7-b129-c735d133b8b0" ] } ], "mendeley" : { "previouslyFormattedCitation" : "(Ubeda et al. 2005)" }, "properties" : { "noteIndex" : 0 }, "schema" : "https://github.com/citation-style-language/schema/raw/master/csl-citation.json" }</w:instrText>
-      </w:r>
-      <w:r>
-        <w:fldChar w:fldCharType="separate"/>
-      </w:r>
-      <w:r>
-        <w:rPr>
-          <w:noProof/>
-        </w:rPr>
-        <w:t>(Ubeda et al. 2005)</w:t>
-      </w:r>
-      <w:r>
-        <w:fldChar w:fldCharType="end"/>
-      </w:r>
-      <w:r>
         <w:t xml:space="preserve"> via stress-induced mechanisms, and </w:t>
       </w:r>
       <w:r>
-        <w:t xml:space="preserve">both stress-induced </w:t>
-      </w:r>
-      <w:r>
-        <w:lastRenderedPageBreak/>
-        <w:t xml:space="preserve">mutation and recombination have </w:t>
+        <w:t xml:space="preserve">both stress-induced mutation and recombination have </w:t>
       </w:r>
       <w:r>
         <w:t>implication</w:t>
@@ -6664,6 +6796,7 @@
         <w:divId w:val="1620528373"/>
       </w:pPr>
       <w:bookmarkStart w:id="22" w:name="_Ref332543851"/>
+      <w:proofErr w:type="gramStart"/>
       <w:r>
         <w:t xml:space="preserve">Table </w:t>
       </w:r>
@@ -6687,7 +6820,11 @@
       </w:r>
       <w:bookmarkEnd w:id="22"/>
       <w:r>
-        <w:t>. Evolutionary strategies summary</w:t>
+        <w:t>.</w:t>
+      </w:r>
+      <w:proofErr w:type="gramEnd"/>
+      <w:r>
+        <w:t xml:space="preserve"> Evolutionary strategies summary</w:t>
       </w:r>
     </w:p>
     <w:tbl>
@@ -7110,6 +7247,7 @@
                 <w:szCs w:val="18"/>
               </w:rPr>
             </w:pPr>
+            <w:proofErr w:type="spellStart"/>
             <w:r>
               <w:rPr>
                 <w:sz w:val="18"/>
@@ -7127,6 +7265,7 @@
               </w:rPr>
               <w:t>ϕ</w:t>
             </w:r>
+            <w:proofErr w:type="spellEnd"/>
           </w:p>
         </w:tc>
       </w:tr>
@@ -7664,8 +7803,17 @@
                 <w:sz w:val="18"/>
                 <w:szCs w:val="18"/>
               </w:rPr>
-              <w:t>Constitutive recombinator</w:t>
-            </w:r>
+              <w:t xml:space="preserve">Constitutive </w:t>
+            </w:r>
+            <w:proofErr w:type="spellStart"/>
+            <w:r>
+              <w:rPr>
+                <w:sz w:val="18"/>
+                <w:szCs w:val="18"/>
+              </w:rPr>
+              <w:t>recombinator</w:t>
+            </w:r>
+            <w:proofErr w:type="spellEnd"/>
           </w:p>
         </w:tc>
         <w:tc>
@@ -7860,6 +8008,7 @@
                 <w:szCs w:val="18"/>
               </w:rPr>
             </w:pPr>
+            <w:proofErr w:type="spellStart"/>
             <w:r>
               <w:rPr>
                 <w:rFonts w:cs="Arial"/>
@@ -7879,6 +8028,7 @@
               </w:rPr>
               <w:t>r</w:t>
             </w:r>
+            <w:proofErr w:type="spellEnd"/>
           </w:p>
         </w:tc>
         <w:tc>
@@ -7896,6 +8046,7 @@
                 <w:szCs w:val="18"/>
               </w:rPr>
             </w:pPr>
+            <w:proofErr w:type="spellStart"/>
             <w:r>
               <w:rPr>
                 <w:rFonts w:cs="Arial"/>
@@ -7915,6 +8066,7 @@
               </w:rPr>
               <w:t>r</w:t>
             </w:r>
+            <w:proofErr w:type="spellEnd"/>
           </w:p>
         </w:tc>
       </w:tr>
@@ -7941,8 +8093,17 @@
                 <w:sz w:val="18"/>
                 <w:szCs w:val="18"/>
               </w:rPr>
-              <w:t>Constitutive mutator &amp; recombinator</w:t>
-            </w:r>
+              <w:t xml:space="preserve">Constitutive mutator &amp; </w:t>
+            </w:r>
+            <w:proofErr w:type="spellStart"/>
+            <w:r>
+              <w:rPr>
+                <w:sz w:val="18"/>
+                <w:szCs w:val="18"/>
+              </w:rPr>
+              <w:t>recombinator</w:t>
+            </w:r>
+            <w:proofErr w:type="spellEnd"/>
           </w:p>
         </w:tc>
         <w:tc>
@@ -8144,6 +8305,7 @@
                 <w:szCs w:val="18"/>
               </w:rPr>
             </w:pPr>
+            <w:proofErr w:type="spellStart"/>
             <w:r>
               <w:rPr>
                 <w:rFonts w:cs="Arial"/>
@@ -8163,6 +8325,7 @@
               </w:rPr>
               <w:t>r</w:t>
             </w:r>
+            <w:proofErr w:type="spellEnd"/>
           </w:p>
         </w:tc>
         <w:tc>
@@ -8180,6 +8343,7 @@
                 <w:szCs w:val="18"/>
               </w:rPr>
             </w:pPr>
+            <w:proofErr w:type="spellStart"/>
             <w:r>
               <w:rPr>
                 <w:rFonts w:cs="Arial"/>
@@ -8199,6 +8363,7 @@
               </w:rPr>
               <w:t>r</w:t>
             </w:r>
+            <w:proofErr w:type="spellEnd"/>
           </w:p>
         </w:tc>
       </w:tr>
@@ -8477,8 +8642,17 @@
                 <w:sz w:val="18"/>
                 <w:szCs w:val="18"/>
               </w:rPr>
-              <w:t>Stress-induced recombinator</w:t>
-            </w:r>
+              <w:t xml:space="preserve">Stress-induced </w:t>
+            </w:r>
+            <w:proofErr w:type="spellStart"/>
+            <w:r>
+              <w:rPr>
+                <w:sz w:val="18"/>
+                <w:szCs w:val="18"/>
+              </w:rPr>
+              <w:t>recombinator</w:t>
+            </w:r>
+            <w:proofErr w:type="spellEnd"/>
           </w:p>
         </w:tc>
         <w:tc>
@@ -8684,6 +8858,7 @@
                 <w:szCs w:val="18"/>
               </w:rPr>
             </w:pPr>
+            <w:proofErr w:type="spellStart"/>
             <w:r>
               <w:rPr>
                 <w:rFonts w:cs="Arial"/>
@@ -8703,6 +8878,7 @@
               </w:rPr>
               <w:t>r</w:t>
             </w:r>
+            <w:proofErr w:type="spellEnd"/>
           </w:p>
         </w:tc>
       </w:tr>
@@ -8728,8 +8904,17 @@
                 <w:sz w:val="18"/>
                 <w:szCs w:val="18"/>
               </w:rPr>
-              <w:t>Stress-induced mutator &amp; recombinator</w:t>
-            </w:r>
+              <w:t xml:space="preserve">Stress-induced mutator &amp; </w:t>
+            </w:r>
+            <w:proofErr w:type="spellStart"/>
+            <w:r>
+              <w:rPr>
+                <w:sz w:val="18"/>
+                <w:szCs w:val="18"/>
+              </w:rPr>
+              <w:t>recombinator</w:t>
+            </w:r>
+            <w:proofErr w:type="spellEnd"/>
           </w:p>
         </w:tc>
         <w:tc>
@@ -8946,6 +9131,7 @@
                 <w:szCs w:val="18"/>
               </w:rPr>
             </w:pPr>
+            <w:proofErr w:type="spellStart"/>
             <w:r>
               <w:rPr>
                 <w:rFonts w:cs="Arial"/>
@@ -8965,6 +9151,7 @@
               </w:rPr>
               <w:t>r</w:t>
             </w:r>
+            <w:proofErr w:type="spellEnd"/>
           </w:p>
         </w:tc>
       </w:tr>
@@ -9169,6 +9356,1342 @@
         </w:rPr>
         <w:t xml:space="preserve"> rate increase.</w:t>
       </w:r>
+    </w:p>
+    <w:p>
+      <w:pPr>
+        <w:pStyle w:val="NoSpacing"/>
+        <w:spacing w:line="360" w:lineRule="auto"/>
+        <w:divId w:val="1620528373"/>
+        <w:rPr>
+          <w:sz w:val="20"/>
+          <w:szCs w:val="20"/>
+        </w:rPr>
+      </w:pPr>
+    </w:p>
+    <w:p>
+      <w:pPr>
+        <w:pStyle w:val="Caption"/>
+        <w:divId w:val="1620528373"/>
+      </w:pPr>
+      <w:proofErr w:type="gramStart"/>
+      <w:r>
+        <w:t xml:space="preserve">Table </w:t>
+      </w:r>
+      <w:r>
+        <w:t>2.</w:t>
+      </w:r>
+      <w:proofErr w:type="gramEnd"/>
+      <w:r>
+        <w:t xml:space="preserve"> Evolutionary phenomena involved in evolution with mutators</w:t>
+      </w:r>
+    </w:p>
+    <w:tbl>
+      <w:tblPr>
+        <w:tblStyle w:val="LightShading"/>
+        <w:tblW w:w="5000" w:type="pct"/>
+        <w:tblLayout w:type="fixed"/>
+        <w:tblLook w:val="04A0" w:firstRow="1" w:lastRow="0" w:firstColumn="1" w:lastColumn="0" w:noHBand="0" w:noVBand="1"/>
+      </w:tblPr>
+      <w:tblGrid>
+        <w:gridCol w:w="1506"/>
+        <w:gridCol w:w="1425"/>
+        <w:gridCol w:w="1317"/>
+        <w:gridCol w:w="2520"/>
+        <w:gridCol w:w="90"/>
+        <w:gridCol w:w="2384"/>
+      </w:tblGrid>
+      <w:tr>
+        <w:trPr>
+          <w:cnfStyle w:val="100000000000" w:firstRow="1" w:lastRow="0" w:firstColumn="0" w:lastColumn="0" w:oddVBand="0" w:evenVBand="0" w:oddHBand="0" w:evenHBand="0" w:firstRowFirstColumn="0" w:firstRowLastColumn="0" w:lastRowFirstColumn="0" w:lastRowLastColumn="0"/>
+          <w:divId w:val="1620528373"/>
+          <w:trHeight w:val="330"/>
+        </w:trPr>
+        <w:tc>
+          <w:tcPr>
+            <w:cnfStyle w:val="001000000000" w:firstRow="0" w:lastRow="0" w:firstColumn="1" w:lastColumn="0" w:oddVBand="0" w:evenVBand="0" w:oddHBand="0" w:evenHBand="0" w:firstRowFirstColumn="0" w:firstRowLastColumn="0" w:lastRowFirstColumn="0" w:lastRowLastColumn="0"/>
+            <w:tcW w:w="1506" w:type="dxa"/>
+            <w:vMerge w:val="restart"/>
+          </w:tcPr>
+          <w:p>
+            <w:pPr>
+              <w:ind w:firstLine="0"/>
+              <w:rPr>
+                <w:i/>
+                <w:iCs/>
+                <w:sz w:val="18"/>
+                <w:szCs w:val="18"/>
+              </w:rPr>
+            </w:pPr>
+            <w:r>
+              <w:rPr>
+                <w:i/>
+                <w:iCs/>
+                <w:sz w:val="18"/>
+                <w:szCs w:val="18"/>
+              </w:rPr>
+              <w:t>Effect</w:t>
+            </w:r>
+          </w:p>
+        </w:tc>
+        <w:tc>
+          <w:tcPr>
+            <w:tcW w:w="1425" w:type="dxa"/>
+            <w:vMerge w:val="restart"/>
+          </w:tcPr>
+          <w:p>
+            <w:pPr>
+              <w:ind w:firstLine="0"/>
+              <w:cnfStyle w:val="100000000000" w:firstRow="1" w:lastRow="0" w:firstColumn="0" w:lastColumn="0" w:oddVBand="0" w:evenVBand="0" w:oddHBand="0" w:evenHBand="0" w:firstRowFirstColumn="0" w:firstRowLastColumn="0" w:lastRowFirstColumn="0" w:lastRowLastColumn="0"/>
+              <w:rPr>
+                <w:i/>
+                <w:iCs/>
+                <w:sz w:val="18"/>
+                <w:szCs w:val="18"/>
+              </w:rPr>
+            </w:pPr>
+            <w:r>
+              <w:rPr>
+                <w:i/>
+                <w:iCs/>
+                <w:sz w:val="18"/>
+                <w:szCs w:val="18"/>
+              </w:rPr>
+              <w:t>Property</w:t>
+            </w:r>
+          </w:p>
+        </w:tc>
+        <w:tc>
+          <w:tcPr>
+            <w:tcW w:w="1317" w:type="dxa"/>
+            <w:vMerge w:val="restart"/>
+          </w:tcPr>
+          <w:p>
+            <w:pPr>
+              <w:ind w:firstLine="0"/>
+              <w:cnfStyle w:val="100000000000" w:firstRow="1" w:lastRow="0" w:firstColumn="0" w:lastColumn="0" w:oddVBand="0" w:evenVBand="0" w:oddHBand="0" w:evenHBand="0" w:firstRowFirstColumn="0" w:firstRowLastColumn="0" w:lastRowFirstColumn="0" w:lastRowLastColumn="0"/>
+              <w:rPr>
+                <w:i/>
+                <w:iCs/>
+                <w:sz w:val="18"/>
+                <w:szCs w:val="18"/>
+              </w:rPr>
+            </w:pPr>
+            <w:r>
+              <w:rPr>
+                <w:i/>
+                <w:iCs/>
+                <w:sz w:val="18"/>
+                <w:szCs w:val="18"/>
+              </w:rPr>
+              <w:t>Context</w:t>
+            </w:r>
+          </w:p>
+        </w:tc>
+        <w:tc>
+          <w:tcPr>
+            <w:tcW w:w="4994" w:type="dxa"/>
+            <w:gridSpan w:val="3"/>
+          </w:tcPr>
+          <w:p>
+            <w:pPr>
+              <w:ind w:firstLine="0"/>
+              <w:jc w:val="center"/>
+              <w:cnfStyle w:val="100000000000" w:firstRow="1" w:lastRow="0" w:firstColumn="0" w:lastColumn="0" w:oddVBand="0" w:evenVBand="0" w:oddHBand="0" w:evenHBand="0" w:firstRowFirstColumn="0" w:firstRowLastColumn="0" w:lastRowFirstColumn="0" w:lastRowLastColumn="0"/>
+              <w:rPr>
+                <w:i/>
+                <w:iCs/>
+                <w:sz w:val="18"/>
+                <w:szCs w:val="18"/>
+              </w:rPr>
+            </w:pPr>
+            <w:r>
+              <w:rPr>
+                <w:i/>
+                <w:iCs/>
+                <w:sz w:val="18"/>
+                <w:szCs w:val="18"/>
+              </w:rPr>
+              <w:t>Mutator effect</w:t>
+            </w:r>
+          </w:p>
+        </w:tc>
+      </w:tr>
+      <w:tr>
+        <w:trPr>
+          <w:cnfStyle w:val="000000100000" w:firstRow="0" w:lastRow="0" w:firstColumn="0" w:lastColumn="0" w:oddVBand="0" w:evenVBand="0" w:oddHBand="1" w:evenHBand="0" w:firstRowFirstColumn="0" w:firstRowLastColumn="0" w:lastRowFirstColumn="0" w:lastRowLastColumn="0"/>
+          <w:divId w:val="1620528373"/>
+          <w:trHeight w:val="330"/>
+        </w:trPr>
+        <w:tc>
+          <w:tcPr>
+            <w:cnfStyle w:val="001000000000" w:firstRow="0" w:lastRow="0" w:firstColumn="1" w:lastColumn="0" w:oddVBand="0" w:evenVBand="0" w:oddHBand="0" w:evenHBand="0" w:firstRowFirstColumn="0" w:firstRowLastColumn="0" w:lastRowFirstColumn="0" w:lastRowLastColumn="0"/>
+            <w:tcW w:w="1506" w:type="dxa"/>
+            <w:vMerge/>
+          </w:tcPr>
+          <w:p>
+            <w:pPr>
+              <w:ind w:firstLine="0"/>
+              <w:rPr>
+                <w:i/>
+                <w:iCs/>
+                <w:sz w:val="18"/>
+                <w:szCs w:val="18"/>
+              </w:rPr>
+            </w:pPr>
+          </w:p>
+        </w:tc>
+        <w:tc>
+          <w:tcPr>
+            <w:tcW w:w="1425" w:type="dxa"/>
+            <w:vMerge/>
+          </w:tcPr>
+          <w:p>
+            <w:pPr>
+              <w:ind w:firstLine="0"/>
+              <w:cnfStyle w:val="000000100000" w:firstRow="0" w:lastRow="0" w:firstColumn="0" w:lastColumn="0" w:oddVBand="0" w:evenVBand="0" w:oddHBand="1" w:evenHBand="0" w:firstRowFirstColumn="0" w:firstRowLastColumn="0" w:lastRowFirstColumn="0" w:lastRowLastColumn="0"/>
+              <w:rPr>
+                <w:i/>
+                <w:iCs/>
+                <w:sz w:val="18"/>
+                <w:szCs w:val="18"/>
+              </w:rPr>
+            </w:pPr>
+          </w:p>
+        </w:tc>
+        <w:tc>
+          <w:tcPr>
+            <w:tcW w:w="1317" w:type="dxa"/>
+            <w:vMerge/>
+          </w:tcPr>
+          <w:p>
+            <w:pPr>
+              <w:ind w:firstLine="0"/>
+              <w:cnfStyle w:val="000000100000" w:firstRow="0" w:lastRow="0" w:firstColumn="0" w:lastColumn="0" w:oddVBand="0" w:evenVBand="0" w:oddHBand="1" w:evenHBand="0" w:firstRowFirstColumn="0" w:firstRowLastColumn="0" w:lastRowFirstColumn="0" w:lastRowLastColumn="0"/>
+              <w:rPr>
+                <w:i/>
+                <w:iCs/>
+                <w:sz w:val="18"/>
+                <w:szCs w:val="18"/>
+              </w:rPr>
+            </w:pPr>
+          </w:p>
+        </w:tc>
+        <w:tc>
+          <w:tcPr>
+            <w:tcW w:w="2520" w:type="dxa"/>
+          </w:tcPr>
+          <w:p>
+            <w:pPr>
+              <w:ind w:firstLine="0"/>
+              <w:jc w:val="center"/>
+              <w:cnfStyle w:val="000000100000" w:firstRow="0" w:lastRow="0" w:firstColumn="0" w:lastColumn="0" w:oddVBand="0" w:evenVBand="0" w:oddHBand="1" w:evenHBand="0" w:firstRowFirstColumn="0" w:firstRowLastColumn="0" w:lastRowFirstColumn="0" w:lastRowLastColumn="0"/>
+              <w:rPr>
+                <w:i/>
+                <w:iCs/>
+                <w:sz w:val="18"/>
+                <w:szCs w:val="18"/>
+              </w:rPr>
+            </w:pPr>
+            <w:r>
+              <w:rPr>
+                <w:i/>
+                <w:iCs/>
+                <w:sz w:val="18"/>
+                <w:szCs w:val="18"/>
+              </w:rPr>
+              <w:t>Without recombination</w:t>
+            </w:r>
+          </w:p>
+        </w:tc>
+        <w:tc>
+          <w:tcPr>
+            <w:tcW w:w="2474" w:type="dxa"/>
+            <w:gridSpan w:val="2"/>
+          </w:tcPr>
+          <w:p>
+            <w:pPr>
+              <w:ind w:firstLine="0"/>
+              <w:jc w:val="center"/>
+              <w:cnfStyle w:val="000000100000" w:firstRow="0" w:lastRow="0" w:firstColumn="0" w:lastColumn="0" w:oddVBand="0" w:evenVBand="0" w:oddHBand="1" w:evenHBand="0" w:firstRowFirstColumn="0" w:firstRowLastColumn="0" w:lastRowFirstColumn="0" w:lastRowLastColumn="0"/>
+              <w:rPr>
+                <w:i/>
+                <w:iCs/>
+                <w:sz w:val="18"/>
+                <w:szCs w:val="18"/>
+              </w:rPr>
+            </w:pPr>
+            <w:r>
+              <w:rPr>
+                <w:i/>
+                <w:iCs/>
+                <w:sz w:val="18"/>
+                <w:szCs w:val="18"/>
+              </w:rPr>
+              <w:t>With recombination</w:t>
+            </w:r>
+          </w:p>
+        </w:tc>
+      </w:tr>
+      <w:tr>
+        <w:trPr>
+          <w:divId w:val="1620528373"/>
+        </w:trPr>
+        <w:tc>
+          <w:tcPr>
+            <w:cnfStyle w:val="001000000000" w:firstRow="0" w:lastRow="0" w:firstColumn="1" w:lastColumn="0" w:oddVBand="0" w:evenVBand="0" w:oddHBand="0" w:evenHBand="0" w:firstRowFirstColumn="0" w:firstRowLastColumn="0" w:lastRowFirstColumn="0" w:lastRowLastColumn="0"/>
+            <w:tcW w:w="1506" w:type="dxa"/>
+          </w:tcPr>
+          <w:p>
+            <w:pPr>
+              <w:ind w:firstLine="0"/>
+              <w:rPr>
+                <w:sz w:val="18"/>
+                <w:szCs w:val="18"/>
+              </w:rPr>
+            </w:pPr>
+            <w:r>
+              <w:rPr>
+                <w:sz w:val="18"/>
+                <w:szCs w:val="18"/>
+              </w:rPr>
+              <w:t>Background trapping</w:t>
+            </w:r>
+          </w:p>
+        </w:tc>
+        <w:tc>
+          <w:tcPr>
+            <w:tcW w:w="1425" w:type="dxa"/>
+          </w:tcPr>
+          <w:p>
+            <w:pPr>
+              <w:ind w:firstLine="0"/>
+              <w:cnfStyle w:val="000000000000" w:firstRow="0" w:lastRow="0" w:firstColumn="0" w:lastColumn="0" w:oddVBand="0" w:evenVBand="0" w:oddHBand="0" w:evenHBand="0" w:firstRowFirstColumn="0" w:firstRowLastColumn="0" w:lastRowFirstColumn="0" w:lastRowLastColumn="0"/>
+              <w:rPr>
+                <w:sz w:val="18"/>
+                <w:szCs w:val="18"/>
+              </w:rPr>
+            </w:pPr>
+            <w:r>
+              <w:rPr>
+                <w:sz w:val="18"/>
+                <w:szCs w:val="18"/>
+              </w:rPr>
+              <w:t>Fixation probability</w:t>
+            </w:r>
+          </w:p>
+        </w:tc>
+        <w:tc>
+          <w:tcPr>
+            <w:tcW w:w="1317" w:type="dxa"/>
+          </w:tcPr>
+          <w:p>
+            <w:pPr>
+              <w:ind w:firstLine="0"/>
+              <w:cnfStyle w:val="000000000000" w:firstRow="0" w:lastRow="0" w:firstColumn="0" w:lastColumn="0" w:oddVBand="0" w:evenVBand="0" w:oddHBand="0" w:evenHBand="0" w:firstRowFirstColumn="0" w:firstRowLastColumn="0" w:lastRowFirstColumn="0" w:lastRowLastColumn="0"/>
+              <w:rPr>
+                <w:sz w:val="18"/>
+                <w:szCs w:val="18"/>
+              </w:rPr>
+            </w:pPr>
+            <w:r>
+              <w:rPr>
+                <w:sz w:val="18"/>
+                <w:szCs w:val="18"/>
+              </w:rPr>
+              <w:t>Adaptation</w:t>
+            </w:r>
+          </w:p>
+        </w:tc>
+        <w:tc>
+          <w:tcPr>
+            <w:tcW w:w="2610" w:type="dxa"/>
+            <w:gridSpan w:val="2"/>
+          </w:tcPr>
+          <w:p>
+            <w:pPr>
+              <w:ind w:firstLine="0"/>
+              <w:cnfStyle w:val="000000000000" w:firstRow="0" w:lastRow="0" w:firstColumn="0" w:lastColumn="0" w:oddVBand="0" w:evenVBand="0" w:oddHBand="0" w:evenHBand="0" w:firstRowFirstColumn="0" w:firstRowLastColumn="0" w:lastRowFirstColumn="0" w:lastRowLastColumn="0"/>
+              <w:rPr>
+                <w:sz w:val="18"/>
+                <w:szCs w:val="18"/>
+              </w:rPr>
+            </w:pPr>
+            <w:r>
+              <w:rPr>
+                <w:sz w:val="18"/>
+                <w:szCs w:val="18"/>
+              </w:rPr>
+              <w:t>Optimal mutation rate for adaption equals to average effect of deleterious mutations (Johnson&amp;Barton2002)</w:t>
+            </w:r>
+          </w:p>
+        </w:tc>
+        <w:tc>
+          <w:tcPr>
+            <w:tcW w:w="2384" w:type="dxa"/>
+          </w:tcPr>
+          <w:p>
+            <w:pPr>
+              <w:ind w:firstLine="0"/>
+              <w:cnfStyle w:val="000000000000" w:firstRow="0" w:lastRow="0" w:firstColumn="0" w:lastColumn="0" w:oddVBand="0" w:evenVBand="0" w:oddHBand="0" w:evenHBand="0" w:firstRowFirstColumn="0" w:firstRowLastColumn="0" w:lastRowFirstColumn="0" w:lastRowLastColumn="0"/>
+              <w:rPr>
+                <w:sz w:val="18"/>
+                <w:szCs w:val="18"/>
+              </w:rPr>
+            </w:pPr>
+            <w:r>
+              <w:rPr>
+                <w:sz w:val="18"/>
+                <w:szCs w:val="18"/>
+              </w:rPr>
+              <w:t>The beneficial mutation can be rescued from deleterious mutations by recombination</w:t>
+            </w:r>
+          </w:p>
+        </w:tc>
+      </w:tr>
+      <w:tr>
+        <w:trPr>
+          <w:cnfStyle w:val="000000100000" w:firstRow="0" w:lastRow="0" w:firstColumn="0" w:lastColumn="0" w:oddVBand="0" w:evenVBand="0" w:oddHBand="1" w:evenHBand="0" w:firstRowFirstColumn="0" w:firstRowLastColumn="0" w:lastRowFirstColumn="0" w:lastRowLastColumn="0"/>
+          <w:divId w:val="1620528373"/>
+        </w:trPr>
+        <w:tc>
+          <w:tcPr>
+            <w:cnfStyle w:val="001000000000" w:firstRow="0" w:lastRow="0" w:firstColumn="1" w:lastColumn="0" w:oddVBand="0" w:evenVBand="0" w:oddHBand="0" w:evenHBand="0" w:firstRowFirstColumn="0" w:firstRowLastColumn="0" w:lastRowFirstColumn="0" w:lastRowLastColumn="0"/>
+            <w:tcW w:w="1506" w:type="dxa"/>
+          </w:tcPr>
+          <w:p>
+            <w:pPr>
+              <w:ind w:firstLine="0"/>
+              <w:rPr>
+                <w:sz w:val="18"/>
+                <w:szCs w:val="18"/>
+              </w:rPr>
+            </w:pPr>
+            <w:r>
+              <w:rPr>
+                <w:sz w:val="18"/>
+                <w:szCs w:val="18"/>
+              </w:rPr>
+              <w:t>Evolutionary traction</w:t>
+            </w:r>
+            <w:r>
+              <w:rPr>
+                <w:sz w:val="18"/>
+                <w:szCs w:val="18"/>
+              </w:rPr>
+              <w:t xml:space="preserve"> (draft?)</w:t>
+            </w:r>
+          </w:p>
+        </w:tc>
+        <w:tc>
+          <w:tcPr>
+            <w:tcW w:w="1425" w:type="dxa"/>
+          </w:tcPr>
+          <w:p>
+            <w:pPr>
+              <w:ind w:firstLine="0"/>
+              <w:cnfStyle w:val="000000100000" w:firstRow="0" w:lastRow="0" w:firstColumn="0" w:lastColumn="0" w:oddVBand="0" w:evenVBand="0" w:oddHBand="1" w:evenHBand="0" w:firstRowFirstColumn="0" w:firstRowLastColumn="0" w:lastRowFirstColumn="0" w:lastRowLastColumn="0"/>
+              <w:rPr>
+                <w:sz w:val="18"/>
+                <w:szCs w:val="18"/>
+              </w:rPr>
+            </w:pPr>
+            <w:r>
+              <w:rPr>
+                <w:sz w:val="18"/>
+                <w:szCs w:val="18"/>
+              </w:rPr>
+              <w:t>Mutational load</w:t>
+            </w:r>
+          </w:p>
+        </w:tc>
+        <w:tc>
+          <w:tcPr>
+            <w:tcW w:w="1317" w:type="dxa"/>
+          </w:tcPr>
+          <w:p>
+            <w:pPr>
+              <w:ind w:firstLine="0"/>
+              <w:cnfStyle w:val="000000100000" w:firstRow="0" w:lastRow="0" w:firstColumn="0" w:lastColumn="0" w:oddVBand="0" w:evenVBand="0" w:oddHBand="1" w:evenHBand="0" w:firstRowFirstColumn="0" w:firstRowLastColumn="0" w:lastRowFirstColumn="0" w:lastRowLastColumn="0"/>
+              <w:rPr>
+                <w:sz w:val="18"/>
+                <w:szCs w:val="18"/>
+              </w:rPr>
+            </w:pPr>
+            <w:r>
+              <w:rPr>
+                <w:sz w:val="18"/>
+                <w:szCs w:val="18"/>
+              </w:rPr>
+              <w:t>adaptation</w:t>
+            </w:r>
+          </w:p>
+        </w:tc>
+        <w:tc>
+          <w:tcPr>
+            <w:tcW w:w="2610" w:type="dxa"/>
+            <w:gridSpan w:val="2"/>
+          </w:tcPr>
+          <w:p>
+            <w:pPr>
+              <w:ind w:firstLine="0"/>
+              <w:cnfStyle w:val="000000100000" w:firstRow="0" w:lastRow="0" w:firstColumn="0" w:lastColumn="0" w:oddVBand="0" w:evenVBand="0" w:oddHBand="1" w:evenHBand="0" w:firstRowFirstColumn="0" w:firstRowLastColumn="0" w:lastRowFirstColumn="0" w:lastRowLastColumn="0"/>
+              <w:rPr>
+                <w:sz w:val="18"/>
+                <w:szCs w:val="18"/>
+              </w:rPr>
+            </w:pPr>
+            <w:r>
+              <w:rPr>
+                <w:sz w:val="18"/>
+                <w:szCs w:val="18"/>
+              </w:rPr>
+              <w:t>Hitchhiking -&gt; r</w:t>
+            </w:r>
+            <w:r>
+              <w:rPr>
+                <w:sz w:val="18"/>
+                <w:szCs w:val="18"/>
+              </w:rPr>
+              <w:t>educed mean fitness (Hadany&amp;Feldman2005)</w:t>
+            </w:r>
+          </w:p>
+        </w:tc>
+        <w:tc>
+          <w:tcPr>
+            <w:tcW w:w="2384" w:type="dxa"/>
+          </w:tcPr>
+          <w:p>
+            <w:pPr>
+              <w:ind w:firstLine="0"/>
+              <w:cnfStyle w:val="000000100000" w:firstRow="0" w:lastRow="0" w:firstColumn="0" w:lastColumn="0" w:oddVBand="0" w:evenVBand="0" w:oddHBand="1" w:evenHBand="0" w:firstRowFirstColumn="0" w:firstRowLastColumn="0" w:lastRowFirstColumn="0" w:lastRowLastColumn="0"/>
+              <w:rPr>
+                <w:sz w:val="18"/>
+                <w:szCs w:val="18"/>
+              </w:rPr>
+            </w:pPr>
+            <w:r>
+              <w:rPr>
+                <w:sz w:val="18"/>
+                <w:szCs w:val="18"/>
+              </w:rPr>
+              <w:t>Reduced hitchhiking-&gt; increased mean fitness</w:t>
+            </w:r>
+            <w:r>
+              <w:rPr>
+                <w:sz w:val="18"/>
+                <w:szCs w:val="18"/>
+              </w:rPr>
+              <w:t xml:space="preserve"> (Hadany&amp;Feldman2005)</w:t>
+            </w:r>
+          </w:p>
+        </w:tc>
+      </w:tr>
+      <w:tr>
+        <w:trPr>
+          <w:divId w:val="1620528373"/>
+        </w:trPr>
+        <w:tc>
+          <w:tcPr>
+            <w:cnfStyle w:val="001000000000" w:firstRow="0" w:lastRow="0" w:firstColumn="1" w:lastColumn="0" w:oddVBand="0" w:evenVBand="0" w:oddHBand="0" w:evenHBand="0" w:firstRowFirstColumn="0" w:firstRowLastColumn="0" w:lastRowFirstColumn="0" w:lastRowLastColumn="0"/>
+            <w:tcW w:w="1506" w:type="dxa"/>
+          </w:tcPr>
+          <w:p>
+            <w:pPr>
+              <w:ind w:firstLine="0"/>
+              <w:rPr>
+                <w:sz w:val="18"/>
+                <w:szCs w:val="18"/>
+              </w:rPr>
+            </w:pPr>
+            <w:r>
+              <w:rPr>
+                <w:sz w:val="18"/>
+                <w:szCs w:val="18"/>
+              </w:rPr>
+              <w:t>Mutation accumulation</w:t>
+            </w:r>
+          </w:p>
+        </w:tc>
+        <w:tc>
+          <w:tcPr>
+            <w:tcW w:w="1425" w:type="dxa"/>
+          </w:tcPr>
+          <w:p>
+            <w:pPr>
+              <w:ind w:firstLine="0"/>
+              <w:cnfStyle w:val="000000000000" w:firstRow="0" w:lastRow="0" w:firstColumn="0" w:lastColumn="0" w:oddVBand="0" w:evenVBand="0" w:oddHBand="0" w:evenHBand="0" w:firstRowFirstColumn="0" w:firstRowLastColumn="0" w:lastRowFirstColumn="0" w:lastRowLastColumn="0"/>
+              <w:rPr>
+                <w:sz w:val="18"/>
+                <w:szCs w:val="18"/>
+              </w:rPr>
+            </w:pPr>
+            <w:r>
+              <w:rPr>
+                <w:sz w:val="18"/>
+                <w:szCs w:val="18"/>
+              </w:rPr>
+              <w:t>Mutational load</w:t>
+            </w:r>
+            <w:r>
+              <w:rPr>
+                <w:sz w:val="18"/>
+                <w:szCs w:val="18"/>
+              </w:rPr>
+              <w:t>, fixation probability</w:t>
+            </w:r>
+          </w:p>
+        </w:tc>
+        <w:tc>
+          <w:tcPr>
+            <w:tcW w:w="1317" w:type="dxa"/>
+          </w:tcPr>
+          <w:p>
+            <w:pPr>
+              <w:ind w:firstLine="0"/>
+              <w:cnfStyle w:val="000000000000" w:firstRow="0" w:lastRow="0" w:firstColumn="0" w:lastColumn="0" w:oddVBand="0" w:evenVBand="0" w:oddHBand="0" w:evenHBand="0" w:firstRowFirstColumn="0" w:firstRowLastColumn="0" w:lastRowFirstColumn="0" w:lastRowLastColumn="0"/>
+              <w:rPr>
+                <w:sz w:val="18"/>
+                <w:szCs w:val="18"/>
+              </w:rPr>
+            </w:pPr>
+            <w:r>
+              <w:rPr>
+                <w:sz w:val="18"/>
+                <w:szCs w:val="18"/>
+              </w:rPr>
+              <w:t>MSB or serial bottlenecks</w:t>
+            </w:r>
+          </w:p>
+        </w:tc>
+        <w:tc>
+          <w:tcPr>
+            <w:tcW w:w="2610" w:type="dxa"/>
+            <w:gridSpan w:val="2"/>
+          </w:tcPr>
+          <w:p>
+            <w:pPr>
+              <w:ind w:firstLine="0"/>
+              <w:cnfStyle w:val="000000000000" w:firstRow="0" w:lastRow="0" w:firstColumn="0" w:lastColumn="0" w:oddVBand="0" w:evenVBand="0" w:oddHBand="0" w:evenHBand="0" w:firstRowFirstColumn="0" w:firstRowLastColumn="0" w:lastRowFirstColumn="0" w:lastRowLastColumn="0"/>
+              <w:rPr>
+                <w:sz w:val="18"/>
+                <w:szCs w:val="18"/>
+              </w:rPr>
+            </w:pPr>
+            <w:r>
+              <w:rPr>
+                <w:sz w:val="18"/>
+                <w:szCs w:val="18"/>
+              </w:rPr>
+              <w:t>Accumulated deleterious mutations to high mutation rate reduce mean fitness which also leads to decreased fixation probability (Hill-Robertson effect?)</w:t>
+            </w:r>
+          </w:p>
+        </w:tc>
+        <w:tc>
+          <w:tcPr>
+            <w:tcW w:w="2384" w:type="dxa"/>
+          </w:tcPr>
+          <w:p>
+            <w:pPr>
+              <w:ind w:firstLine="0"/>
+              <w:cnfStyle w:val="000000000000" w:firstRow="0" w:lastRow="0" w:firstColumn="0" w:lastColumn="0" w:oddVBand="0" w:evenVBand="0" w:oddHBand="0" w:evenHBand="0" w:firstRowFirstColumn="0" w:firstRowLastColumn="0" w:lastRowFirstColumn="0" w:lastRowLastColumn="0"/>
+              <w:rPr>
+                <w:sz w:val="18"/>
+                <w:szCs w:val="18"/>
+              </w:rPr>
+            </w:pPr>
+            <w:r>
+              <w:rPr>
+                <w:sz w:val="18"/>
+                <w:szCs w:val="18"/>
+              </w:rPr>
+              <w:t>Better purging of deleterious mutations reduces the mutational load</w:t>
+            </w:r>
+          </w:p>
+        </w:tc>
+      </w:tr>
+      <w:tr>
+        <w:trPr>
+          <w:cnfStyle w:val="000000100000" w:firstRow="0" w:lastRow="0" w:firstColumn="0" w:lastColumn="0" w:oddVBand="0" w:evenVBand="0" w:oddHBand="1" w:evenHBand="0" w:firstRowFirstColumn="0" w:firstRowLastColumn="0" w:lastRowFirstColumn="0" w:lastRowLastColumn="0"/>
+          <w:divId w:val="1620528373"/>
+        </w:trPr>
+        <w:tc>
+          <w:tcPr>
+            <w:cnfStyle w:val="001000000000" w:firstRow="0" w:lastRow="0" w:firstColumn="1" w:lastColumn="0" w:oddVBand="0" w:evenVBand="0" w:oddHBand="0" w:evenHBand="0" w:firstRowFirstColumn="0" w:firstRowLastColumn="0" w:lastRowFirstColumn="0" w:lastRowLastColumn="0"/>
+            <w:tcW w:w="1506" w:type="dxa"/>
+          </w:tcPr>
+          <w:p>
+            <w:pPr>
+              <w:ind w:firstLine="0"/>
+              <w:rPr>
+                <w:sz w:val="18"/>
+                <w:szCs w:val="18"/>
+              </w:rPr>
+            </w:pPr>
+            <w:r>
+              <w:rPr>
+                <w:sz w:val="18"/>
+                <w:szCs w:val="18"/>
+              </w:rPr>
+              <w:t>Muller’s ratchet</w:t>
+            </w:r>
+          </w:p>
+        </w:tc>
+        <w:tc>
+          <w:tcPr>
+            <w:tcW w:w="1425" w:type="dxa"/>
+          </w:tcPr>
+          <w:p>
+            <w:pPr>
+              <w:ind w:firstLine="0"/>
+              <w:cnfStyle w:val="000000100000" w:firstRow="0" w:lastRow="0" w:firstColumn="0" w:lastColumn="0" w:oddVBand="0" w:evenVBand="0" w:oddHBand="1" w:evenHBand="0" w:firstRowFirstColumn="0" w:firstRowLastColumn="0" w:lastRowFirstColumn="0" w:lastRowLastColumn="0"/>
+              <w:rPr>
+                <w:sz w:val="18"/>
+                <w:szCs w:val="18"/>
+              </w:rPr>
+            </w:pPr>
+            <w:r>
+              <w:rPr>
+                <w:sz w:val="18"/>
+                <w:szCs w:val="18"/>
+              </w:rPr>
+              <w:t>Mutational load, fixation probability</w:t>
+            </w:r>
+          </w:p>
+        </w:tc>
+        <w:tc>
+          <w:tcPr>
+            <w:tcW w:w="1317" w:type="dxa"/>
+          </w:tcPr>
+          <w:p>
+            <w:pPr>
+              <w:ind w:firstLine="0"/>
+              <w:cnfStyle w:val="000000100000" w:firstRow="0" w:lastRow="0" w:firstColumn="0" w:lastColumn="0" w:oddVBand="0" w:evenVBand="0" w:oddHBand="1" w:evenHBand="0" w:firstRowFirstColumn="0" w:firstRowLastColumn="0" w:lastRowFirstColumn="0" w:lastRowLastColumn="0"/>
+              <w:rPr>
+                <w:sz w:val="18"/>
+                <w:szCs w:val="18"/>
+              </w:rPr>
+            </w:pPr>
+            <w:r>
+              <w:rPr>
+                <w:sz w:val="18"/>
+                <w:szCs w:val="18"/>
+              </w:rPr>
+              <w:t>MSB or adaptation</w:t>
+            </w:r>
+          </w:p>
+        </w:tc>
+        <w:tc>
+          <w:tcPr>
+            <w:tcW w:w="2610" w:type="dxa"/>
+            <w:gridSpan w:val="2"/>
+          </w:tcPr>
+          <w:p>
+            <w:pPr>
+              <w:ind w:firstLine="0"/>
+              <w:cnfStyle w:val="000000100000" w:firstRow="0" w:lastRow="0" w:firstColumn="0" w:lastColumn="0" w:oddVBand="0" w:evenVBand="0" w:oddHBand="1" w:evenHBand="0" w:firstRowFirstColumn="0" w:firstRowLastColumn="0" w:lastRowFirstColumn="0" w:lastRowLastColumn="0"/>
+              <w:rPr>
+                <w:sz w:val="18"/>
+                <w:szCs w:val="18"/>
+              </w:rPr>
+            </w:pPr>
+            <w:r>
+              <w:rPr>
+                <w:sz w:val="18"/>
+                <w:szCs w:val="18"/>
+              </w:rPr>
+              <w:t>Accumulated mutations due to drift lead to reduced mean fitness, especially at the early stages of the fixation of a beneficial mutation, which reduces fixation probability</w:t>
+            </w:r>
+            <w:r>
+              <w:rPr>
+                <w:sz w:val="18"/>
+                <w:szCs w:val="18"/>
+              </w:rPr>
+              <w:t xml:space="preserve"> (Muller193X;Gordo2000)</w:t>
+            </w:r>
+          </w:p>
+        </w:tc>
+        <w:tc>
+          <w:tcPr>
+            <w:tcW w:w="2384" w:type="dxa"/>
+          </w:tcPr>
+          <w:p>
+            <w:pPr>
+              <w:ind w:firstLine="0"/>
+              <w:cnfStyle w:val="000000100000" w:firstRow="0" w:lastRow="0" w:firstColumn="0" w:lastColumn="0" w:oddVBand="0" w:evenVBand="0" w:oddHBand="1" w:evenHBand="0" w:firstRowFirstColumn="0" w:firstRowLastColumn="0" w:lastRowFirstColumn="0" w:lastRowLastColumn="0"/>
+              <w:rPr>
+                <w:sz w:val="18"/>
+                <w:szCs w:val="18"/>
+              </w:rPr>
+            </w:pPr>
+            <w:r>
+              <w:rPr>
+                <w:sz w:val="18"/>
+                <w:szCs w:val="18"/>
+              </w:rPr>
+              <w:t>The beneficial mutation can be rescued from deleterious mutations by recombination</w:t>
+            </w:r>
+          </w:p>
+        </w:tc>
+      </w:tr>
+      <w:tr>
+        <w:trPr>
+          <w:divId w:val="1620528373"/>
+        </w:trPr>
+        <w:tc>
+          <w:tcPr>
+            <w:cnfStyle w:val="001000000000" w:firstRow="0" w:lastRow="0" w:firstColumn="1" w:lastColumn="0" w:oddVBand="0" w:evenVBand="0" w:oddHBand="0" w:evenHBand="0" w:firstRowFirstColumn="0" w:firstRowLastColumn="0" w:lastRowFirstColumn="0" w:lastRowLastColumn="0"/>
+            <w:tcW w:w="1506" w:type="dxa"/>
+          </w:tcPr>
+          <w:p>
+            <w:pPr>
+              <w:ind w:firstLine="0"/>
+              <w:rPr>
+                <w:sz w:val="18"/>
+                <w:szCs w:val="18"/>
+              </w:rPr>
+            </w:pPr>
+            <w:r>
+              <w:rPr>
+                <w:sz w:val="18"/>
+                <w:szCs w:val="18"/>
+              </w:rPr>
+              <w:t>Appearance of beneficial mutations</w:t>
+            </w:r>
+          </w:p>
+        </w:tc>
+        <w:tc>
+          <w:tcPr>
+            <w:tcW w:w="1425" w:type="dxa"/>
+          </w:tcPr>
+          <w:p>
+            <w:pPr>
+              <w:ind w:firstLine="0"/>
+              <w:cnfStyle w:val="000000000000" w:firstRow="0" w:lastRow="0" w:firstColumn="0" w:lastColumn="0" w:oddVBand="0" w:evenVBand="0" w:oddHBand="0" w:evenHBand="0" w:firstRowFirstColumn="0" w:firstRowLastColumn="0" w:lastRowFirstColumn="0" w:lastRowLastColumn="0"/>
+              <w:rPr>
+                <w:sz w:val="18"/>
+                <w:szCs w:val="18"/>
+              </w:rPr>
+            </w:pPr>
+            <w:r>
+              <w:rPr>
+                <w:sz w:val="18"/>
+                <w:szCs w:val="18"/>
+              </w:rPr>
+              <w:t>Adaptation time</w:t>
+            </w:r>
+          </w:p>
+        </w:tc>
+        <w:tc>
+          <w:tcPr>
+            <w:tcW w:w="1317" w:type="dxa"/>
+          </w:tcPr>
+          <w:p>
+            <w:pPr>
+              <w:ind w:firstLine="0"/>
+              <w:cnfStyle w:val="000000000000" w:firstRow="0" w:lastRow="0" w:firstColumn="0" w:lastColumn="0" w:oddVBand="0" w:evenVBand="0" w:oddHBand="0" w:evenHBand="0" w:firstRowFirstColumn="0" w:firstRowLastColumn="0" w:lastRowFirstColumn="0" w:lastRowLastColumn="0"/>
+              <w:rPr>
+                <w:sz w:val="18"/>
+                <w:szCs w:val="18"/>
+              </w:rPr>
+            </w:pPr>
+            <w:r>
+              <w:rPr>
+                <w:sz w:val="18"/>
+                <w:szCs w:val="18"/>
+              </w:rPr>
+              <w:t>adaptation</w:t>
+            </w:r>
+          </w:p>
+        </w:tc>
+        <w:tc>
+          <w:tcPr>
+            <w:tcW w:w="2610" w:type="dxa"/>
+            <w:gridSpan w:val="2"/>
+          </w:tcPr>
+          <w:p>
+            <w:pPr>
+              <w:ind w:firstLine="0"/>
+              <w:cnfStyle w:val="000000000000" w:firstRow="0" w:lastRow="0" w:firstColumn="0" w:lastColumn="0" w:oddVBand="0" w:evenVBand="0" w:oddHBand="0" w:evenHBand="0" w:firstRowFirstColumn="0" w:firstRowLastColumn="0" w:lastRowFirstColumn="0" w:lastRowLastColumn="0"/>
+              <w:rPr>
+                <w:sz w:val="18"/>
+                <w:szCs w:val="18"/>
+              </w:rPr>
+            </w:pPr>
+            <w:r>
+              <w:rPr>
+                <w:sz w:val="18"/>
+                <w:szCs w:val="18"/>
+              </w:rPr>
+              <w:t>Increased mutation rate reduces waiting time</w:t>
+            </w:r>
+          </w:p>
+        </w:tc>
+        <w:tc>
+          <w:tcPr>
+            <w:tcW w:w="2384" w:type="dxa"/>
+          </w:tcPr>
+          <w:p>
+            <w:pPr>
+              <w:ind w:firstLine="0"/>
+              <w:cnfStyle w:val="000000000000" w:firstRow="0" w:lastRow="0" w:firstColumn="0" w:lastColumn="0" w:oddVBand="0" w:evenVBand="0" w:oddHBand="0" w:evenHBand="0" w:firstRowFirstColumn="0" w:firstRowLastColumn="0" w:lastRowFirstColumn="0" w:lastRowLastColumn="0"/>
+              <w:rPr>
+                <w:sz w:val="18"/>
+                <w:szCs w:val="18"/>
+              </w:rPr>
+            </w:pPr>
+            <w:r>
+              <w:rPr>
+                <w:sz w:val="18"/>
+                <w:szCs w:val="18"/>
+              </w:rPr>
+              <w:t>N/A</w:t>
+            </w:r>
+          </w:p>
+        </w:tc>
+      </w:tr>
+      <w:tr>
+        <w:trPr>
+          <w:cnfStyle w:val="000000100000" w:firstRow="0" w:lastRow="0" w:firstColumn="0" w:lastColumn="0" w:oddVBand="0" w:evenVBand="0" w:oddHBand="1" w:evenHBand="0" w:firstRowFirstColumn="0" w:firstRowLastColumn="0" w:lastRowFirstColumn="0" w:lastRowLastColumn="0"/>
+          <w:divId w:val="1620528373"/>
+          <w:trHeight w:val="330"/>
+        </w:trPr>
+        <w:tc>
+          <w:tcPr>
+            <w:cnfStyle w:val="001000000000" w:firstRow="0" w:lastRow="0" w:firstColumn="1" w:lastColumn="0" w:oddVBand="0" w:evenVBand="0" w:oddHBand="0" w:evenHBand="0" w:firstRowFirstColumn="0" w:firstRowLastColumn="0" w:lastRowFirstColumn="0" w:lastRowLastColumn="0"/>
+            <w:tcW w:w="1506" w:type="dxa"/>
+          </w:tcPr>
+          <w:p>
+            <w:pPr>
+              <w:ind w:firstLine="0"/>
+              <w:rPr>
+                <w:sz w:val="18"/>
+                <w:szCs w:val="18"/>
+              </w:rPr>
+            </w:pPr>
+            <w:r>
+              <w:rPr>
+                <w:sz w:val="18"/>
+                <w:szCs w:val="18"/>
+              </w:rPr>
+              <w:t xml:space="preserve">Clonal </w:t>
+            </w:r>
+            <w:r>
+              <w:rPr>
+                <w:sz w:val="18"/>
+                <w:szCs w:val="18"/>
+              </w:rPr>
+              <w:lastRenderedPageBreak/>
+              <w:t>interference</w:t>
+            </w:r>
+          </w:p>
+        </w:tc>
+        <w:tc>
+          <w:tcPr>
+            <w:tcW w:w="1425" w:type="dxa"/>
+          </w:tcPr>
+          <w:p>
+            <w:pPr>
+              <w:ind w:firstLine="0"/>
+              <w:cnfStyle w:val="000000100000" w:firstRow="0" w:lastRow="0" w:firstColumn="0" w:lastColumn="0" w:oddVBand="0" w:evenVBand="0" w:oddHBand="1" w:evenHBand="0" w:firstRowFirstColumn="0" w:firstRowLastColumn="0" w:lastRowFirstColumn="0" w:lastRowLastColumn="0"/>
+              <w:rPr>
+                <w:sz w:val="18"/>
+                <w:szCs w:val="18"/>
+              </w:rPr>
+            </w:pPr>
+            <w:r>
+              <w:rPr>
+                <w:sz w:val="18"/>
+                <w:szCs w:val="18"/>
+              </w:rPr>
+              <w:lastRenderedPageBreak/>
+              <w:t xml:space="preserve">Fixation </w:t>
+            </w:r>
+            <w:r>
+              <w:rPr>
+                <w:sz w:val="18"/>
+                <w:szCs w:val="18"/>
+              </w:rPr>
+              <w:lastRenderedPageBreak/>
+              <w:t>probability</w:t>
+            </w:r>
+          </w:p>
+        </w:tc>
+        <w:tc>
+          <w:tcPr>
+            <w:tcW w:w="1317" w:type="dxa"/>
+          </w:tcPr>
+          <w:p>
+            <w:pPr>
+              <w:ind w:firstLine="0"/>
+              <w:cnfStyle w:val="000000100000" w:firstRow="0" w:lastRow="0" w:firstColumn="0" w:lastColumn="0" w:oddVBand="0" w:evenVBand="0" w:oddHBand="1" w:evenHBand="0" w:firstRowFirstColumn="0" w:firstRowLastColumn="0" w:lastRowFirstColumn="0" w:lastRowLastColumn="0"/>
+              <w:rPr>
+                <w:sz w:val="18"/>
+                <w:szCs w:val="18"/>
+              </w:rPr>
+            </w:pPr>
+            <w:r>
+              <w:rPr>
+                <w:sz w:val="18"/>
+                <w:szCs w:val="18"/>
+              </w:rPr>
+              <w:lastRenderedPageBreak/>
+              <w:t>Adaptation</w:t>
+            </w:r>
+          </w:p>
+        </w:tc>
+        <w:tc>
+          <w:tcPr>
+            <w:tcW w:w="2610" w:type="dxa"/>
+            <w:gridSpan w:val="2"/>
+          </w:tcPr>
+          <w:p>
+            <w:pPr>
+              <w:ind w:firstLine="0"/>
+              <w:cnfStyle w:val="000000100000" w:firstRow="0" w:lastRow="0" w:firstColumn="0" w:lastColumn="0" w:oddVBand="0" w:evenVBand="0" w:oddHBand="1" w:evenHBand="0" w:firstRowFirstColumn="0" w:firstRowLastColumn="0" w:lastRowFirstColumn="0" w:lastRowLastColumn="0"/>
+              <w:rPr>
+                <w:sz w:val="18"/>
+                <w:szCs w:val="18"/>
+              </w:rPr>
+            </w:pPr>
+            <w:r>
+              <w:rPr>
+                <w:sz w:val="18"/>
+                <w:szCs w:val="18"/>
+              </w:rPr>
+              <w:t xml:space="preserve">Adaptation rate </w:t>
+            </w:r>
+            <w:r>
+              <w:rPr>
+                <w:sz w:val="18"/>
+                <w:szCs w:val="18"/>
+              </w:rPr>
+              <w:t>saturation</w:t>
+            </w:r>
+            <w:r>
+              <w:rPr>
+                <w:sz w:val="18"/>
+                <w:szCs w:val="18"/>
+              </w:rPr>
+              <w:t xml:space="preserve"> due </w:t>
+            </w:r>
+            <w:r>
+              <w:rPr>
+                <w:sz w:val="18"/>
+                <w:szCs w:val="18"/>
+              </w:rPr>
+              <w:lastRenderedPageBreak/>
+              <w:t xml:space="preserve">to interference between co-occurring beneficial mutation (Gerrish1998) </w:t>
+            </w:r>
+          </w:p>
+        </w:tc>
+        <w:tc>
+          <w:tcPr>
+            <w:tcW w:w="2384" w:type="dxa"/>
+          </w:tcPr>
+          <w:p>
+            <w:pPr>
+              <w:ind w:firstLine="0"/>
+              <w:cnfStyle w:val="000000100000" w:firstRow="0" w:lastRow="0" w:firstColumn="0" w:lastColumn="0" w:oddVBand="0" w:evenVBand="0" w:oddHBand="1" w:evenHBand="0" w:firstRowFirstColumn="0" w:firstRowLastColumn="0" w:lastRowFirstColumn="0" w:lastRowLastColumn="0"/>
+              <w:rPr>
+                <w:sz w:val="18"/>
+                <w:szCs w:val="18"/>
+              </w:rPr>
+            </w:pPr>
+            <w:r>
+              <w:rPr>
+                <w:sz w:val="18"/>
+                <w:szCs w:val="18"/>
+              </w:rPr>
+              <w:lastRenderedPageBreak/>
+              <w:t xml:space="preserve">Decreased saturation </w:t>
+            </w:r>
+            <w:r>
+              <w:rPr>
+                <w:sz w:val="18"/>
+                <w:szCs w:val="18"/>
+              </w:rPr>
+              <w:lastRenderedPageBreak/>
+              <w:t>(Martens2011)</w:t>
+            </w:r>
+          </w:p>
+        </w:tc>
+      </w:tr>
+      <w:tr>
+        <w:trPr>
+          <w:divId w:val="1620528373"/>
+        </w:trPr>
+        <w:tc>
+          <w:tcPr>
+            <w:cnfStyle w:val="001000000000" w:firstRow="0" w:lastRow="0" w:firstColumn="1" w:lastColumn="0" w:oddVBand="0" w:evenVBand="0" w:oddHBand="0" w:evenHBand="0" w:firstRowFirstColumn="0" w:firstRowLastColumn="0" w:lastRowFirstColumn="0" w:lastRowLastColumn="0"/>
+            <w:tcW w:w="1506" w:type="dxa"/>
+          </w:tcPr>
+          <w:p>
+            <w:pPr>
+              <w:ind w:firstLine="0"/>
+              <w:rPr>
+                <w:sz w:val="18"/>
+                <w:szCs w:val="18"/>
+              </w:rPr>
+            </w:pPr>
+            <w:r>
+              <w:rPr>
+                <w:sz w:val="18"/>
+                <w:szCs w:val="18"/>
+              </w:rPr>
+              <w:lastRenderedPageBreak/>
+              <w:t>Fisher-Muller effect</w:t>
+            </w:r>
+          </w:p>
+        </w:tc>
+        <w:tc>
+          <w:tcPr>
+            <w:tcW w:w="1425" w:type="dxa"/>
+          </w:tcPr>
+          <w:p>
+            <w:pPr>
+              <w:ind w:firstLine="0"/>
+              <w:cnfStyle w:val="000000000000" w:firstRow="0" w:lastRow="0" w:firstColumn="0" w:lastColumn="0" w:oddVBand="0" w:evenVBand="0" w:oddHBand="0" w:evenHBand="0" w:firstRowFirstColumn="0" w:firstRowLastColumn="0" w:lastRowFirstColumn="0" w:lastRowLastColumn="0"/>
+              <w:rPr>
+                <w:sz w:val="18"/>
+                <w:szCs w:val="18"/>
+              </w:rPr>
+            </w:pPr>
+            <w:r>
+              <w:rPr>
+                <w:sz w:val="18"/>
+                <w:szCs w:val="18"/>
+              </w:rPr>
+              <w:t>Adaptation time</w:t>
+            </w:r>
+          </w:p>
+        </w:tc>
+        <w:tc>
+          <w:tcPr>
+            <w:tcW w:w="1317" w:type="dxa"/>
+          </w:tcPr>
+          <w:p>
+            <w:pPr>
+              <w:ind w:firstLine="0"/>
+              <w:cnfStyle w:val="000000000000" w:firstRow="0" w:lastRow="0" w:firstColumn="0" w:lastColumn="0" w:oddVBand="0" w:evenVBand="0" w:oddHBand="0" w:evenHBand="0" w:firstRowFirstColumn="0" w:firstRowLastColumn="0" w:lastRowFirstColumn="0" w:lastRowLastColumn="0"/>
+              <w:rPr>
+                <w:sz w:val="18"/>
+                <w:szCs w:val="18"/>
+              </w:rPr>
+            </w:pPr>
+            <w:r>
+              <w:rPr>
+                <w:sz w:val="18"/>
+                <w:szCs w:val="18"/>
+              </w:rPr>
+              <w:t>Adaptation</w:t>
+            </w:r>
+          </w:p>
+        </w:tc>
+        <w:tc>
+          <w:tcPr>
+            <w:tcW w:w="2610" w:type="dxa"/>
+            <w:gridSpan w:val="2"/>
+          </w:tcPr>
+          <w:p>
+            <w:pPr>
+              <w:ind w:firstLine="0"/>
+              <w:cnfStyle w:val="000000000000" w:firstRow="0" w:lastRow="0" w:firstColumn="0" w:lastColumn="0" w:oddVBand="0" w:evenVBand="0" w:oddHBand="0" w:evenHBand="0" w:firstRowFirstColumn="0" w:firstRowLastColumn="0" w:lastRowFirstColumn="0" w:lastRowLastColumn="0"/>
+              <w:rPr>
+                <w:sz w:val="18"/>
+                <w:szCs w:val="18"/>
+              </w:rPr>
+            </w:pPr>
+            <w:r>
+              <w:rPr>
+                <w:sz w:val="18"/>
+                <w:szCs w:val="18"/>
+              </w:rPr>
+              <w:t>Mutation must be accumulated sequentially</w:t>
+            </w:r>
+          </w:p>
+        </w:tc>
+        <w:tc>
+          <w:tcPr>
+            <w:tcW w:w="2384" w:type="dxa"/>
+          </w:tcPr>
+          <w:p>
+            <w:pPr>
+              <w:ind w:firstLine="0"/>
+              <w:cnfStyle w:val="000000000000" w:firstRow="0" w:lastRow="0" w:firstColumn="0" w:lastColumn="0" w:oddVBand="0" w:evenVBand="0" w:oddHBand="0" w:evenHBand="0" w:firstRowFirstColumn="0" w:firstRowLastColumn="0" w:lastRowFirstColumn="0" w:lastRowLastColumn="0"/>
+              <w:rPr>
+                <w:sz w:val="18"/>
+                <w:szCs w:val="18"/>
+              </w:rPr>
+            </w:pPr>
+            <w:r>
+              <w:rPr>
+                <w:sz w:val="18"/>
+                <w:szCs w:val="18"/>
+              </w:rPr>
+              <w:t xml:space="preserve">Mutations can be generated in parallel and combined by recombination (Fisher 193X; </w:t>
+            </w:r>
+            <w:r>
+              <w:rPr>
+                <w:sz w:val="18"/>
+                <w:szCs w:val="18"/>
+              </w:rPr>
+              <w:t>Felsenstein</w:t>
+            </w:r>
+            <w:r>
+              <w:rPr>
+                <w:sz w:val="18"/>
+                <w:szCs w:val="18"/>
+              </w:rPr>
+              <w:t>1976?</w:t>
+            </w:r>
+            <w:proofErr w:type="gramStart"/>
+            <w:r>
+              <w:rPr>
+                <w:sz w:val="18"/>
+                <w:szCs w:val="18"/>
+              </w:rPr>
+              <w:t>;</w:t>
+            </w:r>
+            <w:proofErr w:type="spellStart"/>
+            <w:r>
+              <w:rPr>
+                <w:sz w:val="18"/>
+                <w:szCs w:val="18"/>
+              </w:rPr>
+              <w:t>Christianses</w:t>
+            </w:r>
+            <w:proofErr w:type="spellEnd"/>
+            <w:proofErr w:type="gramEnd"/>
+            <w:r>
+              <w:rPr>
+                <w:sz w:val="18"/>
+                <w:szCs w:val="18"/>
+              </w:rPr>
+              <w:t>?</w:t>
+            </w:r>
+            <w:r>
+              <w:rPr>
+                <w:sz w:val="18"/>
+                <w:szCs w:val="18"/>
+              </w:rPr>
+              <w:t>)</w:t>
+            </w:r>
+          </w:p>
+        </w:tc>
+      </w:tr>
+      <w:tr>
+        <w:trPr>
+          <w:cnfStyle w:val="000000100000" w:firstRow="0" w:lastRow="0" w:firstColumn="0" w:lastColumn="0" w:oddVBand="0" w:evenVBand="0" w:oddHBand="1" w:evenHBand="0" w:firstRowFirstColumn="0" w:firstRowLastColumn="0" w:lastRowFirstColumn="0" w:lastRowLastColumn="0"/>
+          <w:divId w:val="1620528373"/>
+        </w:trPr>
+        <w:tc>
+          <w:tcPr>
+            <w:cnfStyle w:val="001000000000" w:firstRow="0" w:lastRow="0" w:firstColumn="1" w:lastColumn="0" w:oddVBand="0" w:evenVBand="0" w:oddHBand="0" w:evenHBand="0" w:firstRowFirstColumn="0" w:firstRowLastColumn="0" w:lastRowFirstColumn="0" w:lastRowLastColumn="0"/>
+            <w:tcW w:w="1506" w:type="dxa"/>
+          </w:tcPr>
+          <w:p>
+            <w:pPr>
+              <w:ind w:firstLine="0"/>
+              <w:rPr>
+                <w:sz w:val="18"/>
+                <w:szCs w:val="18"/>
+              </w:rPr>
+            </w:pPr>
+          </w:p>
+        </w:tc>
+        <w:tc>
+          <w:tcPr>
+            <w:tcW w:w="1425" w:type="dxa"/>
+          </w:tcPr>
+          <w:p>
+            <w:pPr>
+              <w:ind w:firstLine="0"/>
+              <w:cnfStyle w:val="000000100000" w:firstRow="0" w:lastRow="0" w:firstColumn="0" w:lastColumn="0" w:oddVBand="0" w:evenVBand="0" w:oddHBand="1" w:evenHBand="0" w:firstRowFirstColumn="0" w:firstRowLastColumn="0" w:lastRowFirstColumn="0" w:lastRowLastColumn="0"/>
+              <w:rPr>
+                <w:sz w:val="18"/>
+                <w:szCs w:val="18"/>
+              </w:rPr>
+            </w:pPr>
+          </w:p>
+        </w:tc>
+        <w:tc>
+          <w:tcPr>
+            <w:tcW w:w="1317" w:type="dxa"/>
+          </w:tcPr>
+          <w:p>
+            <w:pPr>
+              <w:ind w:firstLine="0"/>
+              <w:cnfStyle w:val="000000100000" w:firstRow="0" w:lastRow="0" w:firstColumn="0" w:lastColumn="0" w:oddVBand="0" w:evenVBand="0" w:oddHBand="1" w:evenHBand="0" w:firstRowFirstColumn="0" w:firstRowLastColumn="0" w:lastRowFirstColumn="0" w:lastRowLastColumn="0"/>
+              <w:rPr>
+                <w:sz w:val="18"/>
+                <w:szCs w:val="18"/>
+              </w:rPr>
+            </w:pPr>
+          </w:p>
+        </w:tc>
+        <w:tc>
+          <w:tcPr>
+            <w:tcW w:w="2610" w:type="dxa"/>
+            <w:gridSpan w:val="2"/>
+          </w:tcPr>
+          <w:p>
+            <w:pPr>
+              <w:ind w:firstLine="0"/>
+              <w:cnfStyle w:val="000000100000" w:firstRow="0" w:lastRow="0" w:firstColumn="0" w:lastColumn="0" w:oddVBand="0" w:evenVBand="0" w:oddHBand="1" w:evenHBand="0" w:firstRowFirstColumn="0" w:firstRowLastColumn="0" w:lastRowFirstColumn="0" w:lastRowLastColumn="0"/>
+              <w:rPr>
+                <w:sz w:val="18"/>
+                <w:szCs w:val="18"/>
+              </w:rPr>
+            </w:pPr>
+          </w:p>
+        </w:tc>
+        <w:tc>
+          <w:tcPr>
+            <w:tcW w:w="2384" w:type="dxa"/>
+          </w:tcPr>
+          <w:p>
+            <w:pPr>
+              <w:ind w:firstLine="0"/>
+              <w:cnfStyle w:val="000000100000" w:firstRow="0" w:lastRow="0" w:firstColumn="0" w:lastColumn="0" w:oddVBand="0" w:evenVBand="0" w:oddHBand="1" w:evenHBand="0" w:firstRowFirstColumn="0" w:firstRowLastColumn="0" w:lastRowFirstColumn="0" w:lastRowLastColumn="0"/>
+              <w:rPr>
+                <w:sz w:val="18"/>
+                <w:szCs w:val="18"/>
+              </w:rPr>
+            </w:pPr>
+          </w:p>
+        </w:tc>
+      </w:tr>
+    </w:tbl>
+    <w:p>
+      <w:pPr>
+        <w:pStyle w:val="NoSpacing"/>
+        <w:spacing w:line="360" w:lineRule="auto"/>
+        <w:divId w:val="1620528373"/>
+        <w:rPr>
+          <w:sz w:val="20"/>
+          <w:szCs w:val="20"/>
+        </w:rPr>
+      </w:pPr>
+      <w:r>
+        <w:rPr>
+          <w:b/>
+          <w:bCs/>
+          <w:sz w:val="20"/>
+          <w:szCs w:val="20"/>
+        </w:rPr>
+        <w:t xml:space="preserve">Legend: </w:t>
+      </w:r>
+    </w:p>
+    <w:p>
+      <w:pPr>
+        <w:pStyle w:val="NoSpacing"/>
+        <w:spacing w:line="360" w:lineRule="auto"/>
+        <w:divId w:val="1620528373"/>
+        <w:rPr>
+          <w:sz w:val="20"/>
+          <w:szCs w:val="20"/>
+        </w:rPr>
+      </w:pPr>
     </w:p>
     <w:p>
       <w:pPr>
@@ -9264,27 +10787,14 @@
       <w:r>
         <w:t>S</w:t>
       </w:r>
-      <w:r>
-        <w:fldChar w:fldCharType="begin"/>
-      </w:r>
-      <w:r>
-        <w:instrText xml:space="preserve"> SEQ Figure \* ARABIC </w:instrText>
-      </w:r>
-      <w:r>
-        <w:fldChar w:fldCharType="separate"/>
-      </w:r>
-      <w:r>
-        <w:rPr>
-          <w:noProof/>
-        </w:rPr>
-        <w:t>8</w:t>
-      </w:r>
-      <w:r>
-        <w:rPr>
-          <w:noProof/>
-        </w:rPr>
-        <w:fldChar w:fldCharType="end"/>
-      </w:r>
+      <w:fldSimple w:instr=" SEQ Figure \* ARABIC ">
+        <w:r>
+          <w:rPr>
+            <w:noProof/>
+          </w:rPr>
+          <w:t>8</w:t>
+        </w:r>
+      </w:fldSimple>
       <w:r>
         <w:t xml:space="preserve"> - </w:t>
       </w:r>
@@ -9533,7 +11043,7 @@
       <w:rPr>
         <w:noProof/>
       </w:rPr>
-      <w:t>23</w:t>
+      <w:t>3</w:t>
     </w:r>
     <w:r>
       <w:fldChar w:fldCharType="end"/>
@@ -9593,7 +11103,7 @@
       <w:rPr>
         <w:noProof/>
       </w:rPr>
-      <w:t>June 8, 2014</w:t>
+      <w:t>June 9, 2014</w:t>
     </w:r>
     <w:r>
       <w:fldChar w:fldCharType="end"/>
@@ -12474,7 +13984,7 @@
 </file>
 
 <file path=customXml/itemProps1.xml><?xml version="1.0" encoding="utf-8"?>
-<ds:datastoreItem xmlns:ds="http://schemas.openxmlformats.org/officeDocument/2006/customXml" ds:itemID="{83EE9F08-FD52-4C40-8EFF-98BF79ADC9DB}">
+<ds:datastoreItem xmlns:ds="http://schemas.openxmlformats.org/officeDocument/2006/customXml" ds:itemID="{52818EC9-5695-41E4-BBD6-6E4AF282077E}">
   <ds:schemaRefs>
     <ds:schemaRef ds:uri="http://schemas.openxmlformats.org/officeDocument/2006/bibliography"/>
   </ds:schemaRefs>

</xml_diff>

<commit_message>
some revision to intro
</commit_message>
<xml_diff>
--- a/simarba/manuscript/ms.docx
+++ b/simarba/manuscript/ms.docx
@@ -153,8 +153,6 @@
         <w:lastRenderedPageBreak/>
         <w:t>TODO</w:t>
       </w:r>
-      <w:bookmarkStart w:id="0" w:name="_GoBack"/>
-      <w:bookmarkEnd w:id="0"/>
       <w:r>
         <w:t>:</w:t>
       </w:r>
@@ -204,13 +202,13 @@
           <w:rFonts w:asciiTheme="minorHAnsi" w:hAnsiTheme="minorHAnsi"/>
         </w:rPr>
       </w:pPr>
-      <w:bookmarkStart w:id="1" w:name="h.2zvzmcp8c1i0"/>
-      <w:bookmarkStart w:id="2" w:name="h.ogd20mnq061v"/>
-      <w:bookmarkStart w:id="3" w:name="h.lmxz12l3f7s"/>
-      <w:bookmarkStart w:id="4" w:name="_Toc336511462"/>
+      <w:bookmarkStart w:id="0" w:name="h.2zvzmcp8c1i0"/>
+      <w:bookmarkStart w:id="1" w:name="h.ogd20mnq061v"/>
+      <w:bookmarkStart w:id="2" w:name="h.lmxz12l3f7s"/>
+      <w:bookmarkStart w:id="3" w:name="_Toc336511462"/>
+      <w:bookmarkEnd w:id="0"/>
       <w:bookmarkEnd w:id="1"/>
       <w:bookmarkEnd w:id="2"/>
-      <w:bookmarkEnd w:id="3"/>
       <w:r>
         <w:rPr>
           <w:rFonts w:asciiTheme="minorHAnsi" w:hAnsiTheme="minorHAnsi"/>
@@ -218,7 +216,7 @@
         <w:lastRenderedPageBreak/>
         <w:t>Introduction</w:t>
       </w:r>
-      <w:bookmarkEnd w:id="4"/>
+      <w:bookmarkEnd w:id="3"/>
     </w:p>
     <w:p>
       <w:pPr>
@@ -227,44 +225,44 @@
           <w:rFonts w:asciiTheme="minorHAnsi" w:hAnsiTheme="minorHAnsi"/>
         </w:rPr>
       </w:pPr>
-      <w:bookmarkStart w:id="5" w:name="_Toc336511463"/>
+      <w:bookmarkStart w:id="4" w:name="_Toc336511463"/>
       <w:r>
         <w:rPr>
           <w:rFonts w:asciiTheme="minorHAnsi" w:hAnsiTheme="minorHAnsi"/>
         </w:rPr>
-        <w:t xml:space="preserve">The </w:t>
+        <w:t>Introduction to</w:t>
       </w:r>
       <w:r>
         <w:rPr>
           <w:rFonts w:asciiTheme="minorHAnsi" w:hAnsiTheme="minorHAnsi"/>
         </w:rPr>
-        <w:t xml:space="preserve">controversy of the </w:t>
+        <w:t xml:space="preserve"> stress</w:t>
       </w:r>
       <w:r>
         <w:rPr>
           <w:rFonts w:asciiTheme="minorHAnsi" w:hAnsiTheme="minorHAnsi"/>
         </w:rPr>
-        <w:t>evolution of stress</w:t>
-      </w:r>
+        <w:t xml:space="preserve">-induced </w:t>
+      </w:r>
+      <w:proofErr w:type="spellStart"/>
       <w:r>
         <w:rPr>
           <w:rFonts w:asciiTheme="minorHAnsi" w:hAnsiTheme="minorHAnsi"/>
         </w:rPr>
-        <w:t xml:space="preserve">-induced </w:t>
-      </w:r>
-      <w:proofErr w:type="spellStart"/>
-      <w:r>
-        <w:rPr>
-          <w:rFonts w:asciiTheme="minorHAnsi" w:hAnsiTheme="minorHAnsi"/>
-        </w:rPr>
         <w:t>hypermutation</w:t>
       </w:r>
-      <w:bookmarkEnd w:id="5"/>
+      <w:bookmarkEnd w:id="4"/>
       <w:proofErr w:type="spellEnd"/>
     </w:p>
     <w:p>
       <w:r>
-        <w:t>For years the mutation</w:t>
+        <w:t xml:space="preserve">For </w:t>
+      </w:r>
+      <w:r>
+        <w:t xml:space="preserve">many </w:t>
+      </w:r>
+      <w:r>
+        <w:t>years the mutation</w:t>
       </w:r>
       <w:r>
         <w:t xml:space="preserve"> rate</w:t>
@@ -273,10 +271,28 @@
         <w:t xml:space="preserve"> was </w:t>
       </w:r>
       <w:r>
-        <w:t xml:space="preserve">considered constant and </w:t>
-      </w:r>
-      <w:r>
-        <w:t xml:space="preserve">uniform, both in time and in the population </w:t>
+        <w:t>considered constant</w:t>
+      </w:r>
+      <w:r>
+        <w:t xml:space="preserve"> in time </w:t>
+      </w:r>
+      <w:r>
+        <w:t xml:space="preserve">and </w:t>
+      </w:r>
+      <w:r>
+        <w:t xml:space="preserve">uniform </w:t>
+      </w:r>
+      <w:r>
+        <w:t xml:space="preserve">within </w:t>
+      </w:r>
+      <w:r>
+        <w:t>population</w:t>
+      </w:r>
+      <w:r>
+        <w:t>s</w:t>
+      </w:r>
+      <w:r>
+        <w:t xml:space="preserve"> </w:t>
       </w:r>
       <w:r>
         <w:fldChar w:fldCharType="begin" w:fldLock="1"/>
@@ -312,12 +328,30 @@
         <w:t>0</w:t>
       </w:r>
       <w:r>
-        <w:t>s</w:t>
+        <w:t xml:space="preserve">s, experiments with </w:t>
+      </w:r>
+      <w:r>
+        <w:t>microorganisms</w:t>
       </w:r>
       <w:r>
         <w:t xml:space="preserve"> </w:t>
       </w:r>
       <w:r>
+        <w:t xml:space="preserve">have </w:t>
+      </w:r>
+      <w:r>
+        <w:t xml:space="preserve">revealed that various stress responses induce a state of </w:t>
+      </w:r>
+      <w:r>
+        <w:t>mutagenesis</w:t>
+      </w:r>
+      <w:r>
+        <w:t xml:space="preserve"> in which the mutation rate is increased by several orders of magnitude</w:t>
+      </w:r>
+      <w:r>
+        <w:t xml:space="preserve"> </w:t>
+      </w:r>
+      <w:r>
         <w:fldChar w:fldCharType="begin" w:fldLock="1"/>
       </w:r>
       <w:r>
@@ -336,85 +370,97 @@
         <w:fldChar w:fldCharType="end"/>
       </w:r>
       <w:r>
-        <w:t xml:space="preserve">, experiments with </w:t>
-      </w:r>
-      <w:r>
-        <w:t>microorganisms</w:t>
-      </w:r>
-      <w:r>
-        <w:t xml:space="preserve"> revealed that various stress responses induce a state of </w:t>
+        <w:t xml:space="preserve"> </w:t>
+      </w:r>
+      <w:r>
+        <w:fldChar w:fldCharType="begin" w:fldLock="1"/>
+      </w:r>
+      <w:r>
+        <w:instrText>ADDIN CSL_CITATION { "citationItems" : [ { "id" : "ITEM-1", "itemData" : { "DOI" : "10.1080/10409230701648502", "ISSN" : "1040-9238", "PMID" : "17917874", "abstract" : "Our concept of a stable genome is evolving to one in which genomes are plastic and responsive to environmental changes. Growing evidence shows that a variety of environmental stresses induce genomic instability in bacteria, yeast, and human cancer cells, generating occasional fitter mutants and potentially accelerating adaptive evolution. The emerging molecular mechanisms of stress-induced mutagenesis vary but share telling common components that underscore two common themes. The first is the regulation of mutagenesis in time by cellular stress responses, which promote random mutations specifically when cells are poorly adapted to their environments, i.e., when they are stressed. A second theme is the possible restriction of random mutagenesis in genomic space, achieved via coupling of mutation-generating machinery to local events such as DNA-break repair or transcription. Such localization may minimize accumulation of deleterious mutations in the genomes of rare fitter mutants, and promote local concerted evolution. Although mutagenesis induced by stresses other than direct damage to DNA was previously controversial, evidence for the existence of various stress-induced mutagenesis programs is now overwhelming and widespread. Such mechanisms probably fuel evolution of microbial pathogenesis and antibiotic-resistance, and tumor progression and chemotherapy resistance, all of which occur under stress, driven by mutations. The emerging commonalities in stress-induced-mutation mechanisms provide hope for new therapeutic interventions for all of these processes.", "author" : [ { "dropping-particle" : "", "family" : "Galhardo", "given" : "Rodrigo S.", "non-dropping-particle" : "", "parse-names" : false, "suffix" : "" }, { "dropping-particle" : "", "family" : "Hastings", "given" : "P. J.", "non-dropping-particle" : "", "parse-names" : false, "suffix" : "" }, { "dropping-particle" : "", "family" : "Rosenberg", "given" : "Susan M.", "non-dropping-particle" : "", "parse-names" : false, "suffix" : "" } ], "container-title" : "Critical reviews in biochemistry and molecular biology", "id" : "ITEM-1", "issue" : "5", "issued" : { "date-parts" : [ [ "2007" ] ] }, "page" : "399-435", "title" : "Mutation as a stress response and the regulation of evolvability.", "type" : "article-journal", "volume" : "42" }, "uris" : [ "http://www.mendeley.com/documents/?uuid=9fcd9085-9447-450a-a846-6665443b9611" ] }, { "id" : "ITEM-2", "itemData" : { "DOI" : "10.1080/10409230701648494", "ISSN" : "1040-9238", "PMID" : "17917873", "abstract" : "Bacteria spend their lives buffeted by changing environmental conditions. To adapt to and survive these stresses, bacteria have global response systems that result in sweeping changes in gene expression and cellular metabolism. These responses are controlled by master regulators, which include: alternative sigma factors, such as RpoS and RpoH; small molecule effectors, such as ppGpp; gene repressors such as LexA; and, inorganic molecules, such as polyphosphate. The response pathways extensively overlap and are induced to various extents by the same environmental stresses. These stresses include nutritional deprivation, DNA damage, temperature shift, and exposure to antibiotics. All of these global stress responses include functions that can increase genetic variability. In particular, up-regulation and activation of error-prone DNA polymerases, down-regulation of error-correcting enzymes, and movement of mobile genetic elements are common features of several stress responses. The result is that under a variety of stressful conditions, bacteria are induced for genetic change. This transient mutator state may be important for adaptive evolution.", "author" : [ { "dropping-particle" : "", "family" : "Foster", "given" : "Patricia L.", "non-dropping-particle" : "", "parse-names" : false, "suffix" : "" } ], "container-title" : "Critical reviews in biochemistry and molecular biology", "id" : "ITEM-2", "issue" : "5", "issued" : { "date-parts" : [ [ "2007" ] ] }, "page" : "373-97", "title" : "Stress-induced mutagenesis in bacteria.", "type" : "article-journal", "volume" : "42" }, "uris" : [ "http://www.mendeley.com/documents/?uuid=5e19c257-4e56-43af-8e16-9f037cac92bc" ] }, { "id" : "ITEM-3", "itemData" : { "DOI" : "10.1080/10409230701507773", "ISSN" : "1040-9238", "PMID" : "17687670", "abstract" : "Adaptive mutation is a generic term for processes that allow individual cells of nonproliferating cell populations to acquire advantageous mutations and thereby to overcome the strong selective pressure of proliferation-limiting environmental conditions. Prerequisites for an occurrence of adaptive mutation are that the selective conditions are nonlethal and that a restart of proliferation may be accomplished by some genetic change in principle. The importance of adaptive mutation is derived from the assumption that it may, on the one hand, result in an accelerated evolution of microorganisms and, on the other, in multicellular organisms may contribute to a breakout of somatic cells from negative growth regulation, i.e., to cancerogenesis. Most information on adaptive mutation in eukaryotes has been gained with the budding yeast Saccharomyces cerevisiae. This review focuses comprehensively on adaptive mutation in this organism and summarizes our current understanding of this issue.", "author" : [ { "dropping-particle" : "", "family" : "Heidenreich", "given" : "Erich", "non-dropping-particle" : "", "parse-names" : false, "suffix" : "" } ], "container-title" : "Critical reviews in biochemistry and molecular biology", "id" : "ITEM-3", "issue" : "4", "issued" : { "date-parts" : [ [ "2007" ] ] }, "page" : "285-311", "title" : "Adaptive mutation in &lt;i&gt;Saccharomyces cerevisiae&lt;/i&gt;.", "type" : "article-journal", "volume" : "42" }, "uris" : [ "http://www.mendeley.com/documents/?uuid=04d7aadf-550f-4d1a-bd6c-9d465758da10" ] }, { "id" : "ITEM-4", "itemData" : { "DOI" : "10.1002/bies.201200050", "ISSN" : "1521-1878", "PMID" : "22911060", "abstract" : "Evolutionary theory assumed that mutations occur constantly, gradually, and randomly over time. This formulation from the \"modern synthesis\" of the 1930s was embraced decades before molecular understanding of genes or mutations. Since then, our labs and others have elucidated mutation mechanisms activated by stress responses. Stress-induced mutation mechanisms produce mutations, potentially accelerating evolution, specifically when cells are maladapted to their environment, that is, when they are stressed. The mechanisms of stress-induced mutation that are being revealed experimentally in laboratory settings provide compelling models for mutagenesis that propels pathogen-host adaptation, antibiotic resistance, cancer progression and resistance, and perhaps much of evolution generally. We discuss double-strand-break-dependent stress-induced mutation in Escherichia coli. Recent results illustrate how a stress response activates mutagenesis and demonstrate this mechanism's generality and importance to spontaneous mutation. New data also suggest a possible harmony between previous, apparently opposed, models for the molecular mechanism. They additionally strengthen the case for anti-evolvability therapeutics for infectious disease and cancer.", "author" : [ { "dropping-particle" : "", "family" : "Rosenberg", "given" : "Susan M.", "non-dropping-particle" : "", "parse-names" : false, "suffix" : "" }, { "dropping-particle" : "", "family" : "Shee", "given" : "Chandan", "non-dropping-particle" : "", "parse-names" : false, "suffix" : "" }, { "dropping-particle" : "", "family" : "Frisch", "given" : "Ryan L.", "non-dropping-particle" : "", "parse-names" : false, "suffix" : "" }, { "dropping-particle" : "", "family" : "Hastings", "given" : "P J", "non-dropping-particle" : "", "parse-names" : false, "suffix" : "" } ], "container-title" : "BioEssays", "id" : "ITEM-4", "issued" : { "date-parts" : [ [ "2012", "8", "22" ] ] }, "note" : "Thus, it is possible that RpoS- and PolIV-promoted mutagenic break repair might have evolved based on selection for its properties as an evolutionary engine.", "page" : "1-8", "title" : "Stress-induced mutation via DNA breaks in &lt;i&gt;Escherichia coli&lt;/i&gt;: A molecular mechanism with implications for evolution and medicine.", "type" : "article-journal" }, "uris" : [ "http://www.mendeley.com/documents/?uuid=0d85919f-39a1-461e-b94a-c8238c9dda75" ] }, { "id" : "ITEM-5", "itemData" : { "DOI" : "10.1371/journal.pgen.1003680", "ISSN" : "1553-7404", "PMID" : "23935537", "abstract" : "Conditions of chronic stress are associated with genetic instability in many organisms, but the roles of stress responses in mutagenesis have so far been elucidated only in bacteria. Here, we present data demonstrating that the environmental stress response (ESR) in yeast functions in mutagenesis induced by proteotoxic stress. We show that the drug canavanine causes proteotoxic stress, activates the ESR, and induces mutagenesis at several loci in an ESR-dependent manner. Canavanine-induced mutagenesis also involves translesion DNA polymerases Rev1 and Pol\u03b6 and non-homologous end joining factor Ku. Furthermore, under conditions of chronic sub-lethal canavanine stress, deletions of Rev1, Pol\u03b6, and Ku-encoding genes exhibit genetic interactions with ESR mutants indicative of ESR regulating these mutagenic DNA repair processes. Analyses of mutagenesis induced by several different stresses showed that the ESR specifically modulates mutagenesis induced by proteotoxic stress. Together, these results document the first known example of an involvement of a eukaryotic stress response pathway in mutagenesis and have important implications for mechanisms of evolution, carcinogenesis, and emergence of drug-resistant pathogens and chemotherapy-resistant tumors.", "author" : [ { "dropping-particle" : "", "family" : "Shor", "given" : "Erika", "non-dropping-particle" : "", "parse-names" : false, "suffix" : "" }, { "dropping-particle" : "", "family" : "Fox", "given" : "Catherine a.", "non-dropping-particle" : "", "parse-names" : false, "suffix" : "" }, { "dropping-particle" : "", "family" : "Broach", "given" : "James R.", "non-dropping-particle" : "", "parse-names" : false, "suffix" : "" } ], "container-title" : "PLoS genetics", "id" : "ITEM-5", "issue" : "8", "issued" : { "date-parts" : [ [ "2013", "8", "1" ] ] }, "page" : "e1003680", "title" : "The yeast environmental stress response regulates mutagenesis induced by proteotoxic stress.", "type" : "article-journal", "volume" : "9" }, "uris" : [ "http://www.mendeley.com/documents/?uuid=512b9795-7c79-4ca6-a04e-ee53a196d95e" ] } ], "mendeley" : { "previouslyFormattedCitation" : "(Galhardo, Hastings, and Rosenberg 2007; Foster 2007; Heidenreich 2007; Rosenberg et al. 2012; Shor, Fox, and Broach 2013)" }, "properties" : { "noteIndex" : 0 }, "schema" : "https://github.com/citation-style-language/schema/raw/master/csl-citation.json" }</w:instrText>
+      </w:r>
+      <w:r>
+        <w:fldChar w:fldCharType="separate"/>
+      </w:r>
+      <w:r>
+        <w:rPr>
+          <w:noProof/>
+        </w:rPr>
+        <w:t>(Galhardo, Hastings, and Rosenberg 2007; Foster 2007; Heidenreich 2007; Rosenberg et al. 2012; Shor, Fox, and Broach 2013)</w:t>
+      </w:r>
+      <w:r>
+        <w:fldChar w:fldCharType="end"/>
+      </w:r>
+      <w:r>
+        <w:t xml:space="preserve">. </w:t>
+      </w:r>
+      <w:r>
+        <w:t xml:space="preserve">This process </w:t>
+      </w:r>
+      <w:r>
+        <w:t>is</w:t>
+      </w:r>
+      <w:r>
+        <w:t xml:space="preserve"> </w:t>
+      </w:r>
+      <w:r>
+        <w:t>called</w:t>
+      </w:r>
+      <w:r>
+        <w:t xml:space="preserve"> </w:t>
+      </w:r>
+      <w:r>
+        <w:t>stress-induced mutagenesis</w:t>
+      </w:r>
+      <w:r>
+        <w:t xml:space="preserve"> (SIM)</w:t>
+      </w:r>
+      <w:r>
+        <w:t xml:space="preserve">. </w:t>
+      </w:r>
+      <w:r>
+        <w:t>Because mutation</w:t>
+      </w:r>
+      <w:r>
+        <w:t xml:space="preserve">s are </w:t>
+      </w:r>
+      <w:r>
+        <w:t>the ultimate</w:t>
+      </w:r>
+      <w:r>
+        <w:t xml:space="preserve"> </w:t>
+      </w:r>
+      <w:r>
+        <w:t xml:space="preserve">source of genetic variation, it </w:t>
+      </w:r>
+      <w:r>
+        <w:t>has been</w:t>
+      </w:r>
+      <w:r>
+        <w:t xml:space="preserve"> suggested that </w:t>
+      </w:r>
+      <w:r>
+        <w:t xml:space="preserve">stress-induced </w:t>
       </w:r>
       <w:r>
         <w:t>mutagenesis</w:t>
       </w:r>
       <w:r>
-        <w:t xml:space="preserve"> in which the mutation rate of an individual is increased by several orders of magnitude</w:t>
-      </w:r>
-      <w:r>
-        <w:t xml:space="preserve"> </w:t>
-      </w:r>
-      <w:r>
-        <w:fldChar w:fldCharType="begin" w:fldLock="1"/>
-      </w:r>
-      <w:r>
-        <w:instrText>ADDIN CSL_CITATION { "citationItems" : [ { "id" : "ITEM-1", "itemData" : { "DOI" : "10.1080/10409230701648502", "ISSN" : "1040-9238", "PMID" : "17917874", "abstract" : "Our concept of a stable genome is evolving to one in which genomes are plastic and responsive to environmental changes. Growing evidence shows that a variety of environmental stresses induce genomic instability in bacteria, yeast, and human cancer cells, generating occasional fitter mutants and potentially accelerating adaptive evolution. The emerging molecular mechanisms of stress-induced mutagenesis vary but share telling common components that underscore two common themes. The first is the regulation of mutagenesis in time by cellular stress responses, which promote random mutations specifically when cells are poorly adapted to their environments, i.e., when they are stressed. A second theme is the possible restriction of random mutagenesis in genomic space, achieved via coupling of mutation-generating machinery to local events such as DNA-break repair or transcription. Such localization may minimize accumulation of deleterious mutations in the genomes of rare fitter mutants, and promote local concerted evolution. Although mutagenesis induced by stresses other than direct damage to DNA was previously controversial, evidence for the existence of various stress-induced mutagenesis programs is now overwhelming and widespread. Such mechanisms probably fuel evolution of microbial pathogenesis and antibiotic-resistance, and tumor progression and chemotherapy resistance, all of which occur under stress, driven by mutations. The emerging commonalities in stress-induced-mutation mechanisms provide hope for new therapeutic interventions for all of these processes.", "author" : [ { "dropping-particle" : "", "family" : "Galhardo", "given" : "Rodrigo S.", "non-dropping-particle" : "", "parse-names" : false, "suffix" : "" }, { "dropping-particle" : "", "family" : "Hastings", "given" : "P. J.", "non-dropping-particle" : "", "parse-names" : false, "suffix" : "" }, { "dropping-particle" : "", "family" : "Rosenberg", "given" : "Susan M.", "non-dropping-particle" : "", "parse-names" : false, "suffix" : "" } ], "container-title" : "Critical reviews in biochemistry and molecular biology", "id" : "ITEM-1", "issue" : "5", "issued" : { "date-parts" : [ [ "2007" ] ] }, "page" : "399-435", "title" : "Mutation as a stress response and the regulation of evolvability.", "type" : "article-journal", "volume" : "42" }, "uris" : [ "http://www.mendeley.com/documents/?uuid=9fcd9085-9447-450a-a846-6665443b9611" ] }, { "id" : "ITEM-2", "itemData" : { "DOI" : "10.1080/10409230701648494", "ISSN" : "1040-9238", "PMID" : "17917873", "abstract" : "Bacteria spend their lives buffeted by changing environmental conditions. To adapt to and survive these stresses, bacteria have global response systems that result in sweeping changes in gene expression and cellular metabolism. These responses are controlled by master regulators, which include: alternative sigma factors, such as RpoS and RpoH; small molecule effectors, such as ppGpp; gene repressors such as LexA; and, inorganic molecules, such as polyphosphate. The response pathways extensively overlap and are induced to various extents by the same environmental stresses. These stresses include nutritional deprivation, DNA damage, temperature shift, and exposure to antibiotics. All of these global stress responses include functions that can increase genetic variability. In particular, up-regulation and activation of error-prone DNA polymerases, down-regulation of error-correcting enzymes, and movement of mobile genetic elements are common features of several stress responses. The result is that under a variety of stressful conditions, bacteria are induced for genetic change. This transient mutator state may be important for adaptive evolution.", "author" : [ { "dropping-particle" : "", "family" : "Foster", "given" : "Patricia L.", "non-dropping-particle" : "", "parse-names" : false, "suffix" : "" } ], "container-title" : "Critical reviews in biochemistry and molecular biology", "id" : "ITEM-2", "issue" : "5", "issued" : { "date-parts" : [ [ "2007" ] ] }, "page" : "373-97", "title" : "Stress-induced mutagenesis in bacteria.", "type" : "article-journal", "volume" : "42" }, "uris" : [ "http://www.mendeley.com/documents/?uuid=5e19c257-4e56-43af-8e16-9f037cac92bc" ] }, { "id" : "ITEM-3", "itemData" : { "DOI" : "10.1080/10409230701507773", "ISSN" : "1040-9238", "PMID" : "17687670", "abstract" : "Adaptive mutation is a generic term for processes that allow individual cells of nonproliferating cell populations to acquire advantageous mutations and thereby to overcome the strong selective pressure of proliferation-limiting environmental conditions. Prerequisites for an occurrence of adaptive mutation are that the selective conditions are nonlethal and that a restart of proliferation may be accomplished by some genetic change in principle. The importance of adaptive mutation is derived from the assumption that it may, on the one hand, result in an accelerated evolution of microorganisms and, on the other, in multicellular organisms may contribute to a breakout of somatic cells from negative growth regulation, i.e., to cancerogenesis. Most information on adaptive mutation in eukaryotes has been gained with the budding yeast Saccharomyces cerevisiae. This review focuses comprehensively on adaptive mutation in this organism and summarizes our current understanding of this issue.", "author" : [ { "dropping-particle" : "", "family" : "Heidenreich", "given" : "Erich", "non-dropping-particle" : "", "parse-names" : false, "suffix" : "" } ], "container-title" : "Critical reviews in biochemistry and molecular biology", "id" : "ITEM-3", "issue" : "4", "issued" : { "date-parts" : [ [ "2007" ] ] }, "page" : "285-311", "title" : "Adaptive mutation in &lt;i&gt;Saccharomyces cerevisiae&lt;/i&gt;.", "type" : "article-journal", "volume" : "42" }, "uris" : [ "http://www.mendeley.com/documents/?uuid=04d7aadf-550f-4d1a-bd6c-9d465758da10" ] }, { "id" : "ITEM-4", "itemData" : { "DOI" : "10.1002/bies.201200050", "ISSN" : "1521-1878", "PMID" : "22911060", "abstract" : "Evolutionary theory assumed that mutations occur constantly, gradually, and randomly over time. This formulation from the \"modern synthesis\" of the 1930s was embraced decades before molecular understanding of genes or mutations. Since then, our labs and others have elucidated mutation mechanisms activated by stress responses. Stress-induced mutation mechanisms produce mutations, potentially accelerating evolution, specifically when cells are maladapted to their environment, that is, when they are stressed. The mechanisms of stress-induced mutation that are being revealed experimentally in laboratory settings provide compelling models for mutagenesis that propels pathogen-host adaptation, antibiotic resistance, cancer progression and resistance, and perhaps much of evolution generally. We discuss double-strand-break-dependent stress-induced mutation in Escherichia coli. Recent results illustrate how a stress response activates mutagenesis and demonstrate this mechanism's generality and importance to spontaneous mutation. New data also suggest a possible harmony between previous, apparently opposed, models for the molecular mechanism. They additionally strengthen the case for anti-evolvability therapeutics for infectious disease and cancer.", "author" : [ { "dropping-particle" : "", "family" : "Rosenberg", "given" : "Susan M.", "non-dropping-particle" : "", "parse-names" : false, "suffix" : "" }, { "dropping-particle" : "", "family" : "Shee", "given" : "Chandan", "non-dropping-particle" : "", "parse-names" : false, "suffix" : "" }, { "dropping-particle" : "", "family" : "Frisch", "given" : "Ryan L.", "non-dropping-particle" : "", "parse-names" : false, "suffix" : "" }, { "dropping-particle" : "", "family" : "Hastings", "given" : "P J", "non-dropping-particle" : "", "parse-names" : false, "suffix" : "" } ], "container-title" : "BioEssays", "id" : "ITEM-4", "issued" : { "date-parts" : [ [ "2012", "8", "22" ] ] }, "note" : "Thus, it is possible that RpoS- and PolIV-promoted mutagenic break repair might have evolved based on selection for its properties as an evolutionary engine.", "page" : "1-8", "title" : "Stress-induced mutation via DNA breaks in &lt;i&gt;Escherichia coli&lt;/i&gt;: A molecular mechanism with implications for evolution and medicine.", "type" : "article-journal" }, "uris" : [ "http://www.mendeley.com/documents/?uuid=0d85919f-39a1-461e-b94a-c8238c9dda75" ] }, { "id" : "ITEM-5", "itemData" : { "DOI" : "10.1371/journal.pgen.1003680", "ISSN" : "1553-7404", "PMID" : "23935537", "abstract" : "Conditions of chronic stress are associated with genetic instability in many organisms, but the roles of stress responses in mutagenesis have so far been elucidated only in bacteria. Here, we present data demonstrating that the environmental stress response (ESR) in yeast functions in mutagenesis induced by proteotoxic stress. We show that the drug canavanine causes proteotoxic stress, activates the ESR, and induces mutagenesis at several loci in an ESR-dependent manner. Canavanine-induced mutagenesis also involves translesion DNA polymerases Rev1 and Pol\u03b6 and non-homologous end joining factor Ku. Furthermore, under conditions of chronic sub-lethal canavanine stress, deletions of Rev1, Pol\u03b6, and Ku-encoding genes exhibit genetic interactions with ESR mutants indicative of ESR regulating these mutagenic DNA repair processes. Analyses of mutagenesis induced by several different stresses showed that the ESR specifically modulates mutagenesis induced by proteotoxic stress. Together, these results document the first known example of an involvement of a eukaryotic stress response pathway in mutagenesis and have important implications for mechanisms of evolution, carcinogenesis, and emergence of drug-resistant pathogens and chemotherapy-resistant tumors.", "author" : [ { "dropping-particle" : "", "family" : "Shor", "given" : "Erika", "non-dropping-particle" : "", "parse-names" : false, "suffix" : "" }, { "dropping-particle" : "", "family" : "Fox", "given" : "Catherine a.", "non-dropping-particle" : "", "parse-names" : false, "suffix" : "" }, { "dropping-particle" : "", "family" : "Broach", "given" : "James R.", "non-dropping-particle" : "", "parse-names" : false, "suffix" : "" } ], "container-title" : "PLoS genetics", "id" : "ITEM-5", "issue" : "8", "issued" : { "date-parts" : [ [ "2013", "8", "1" ] ] }, "page" : "e1003680", "title" : "The yeast environmental stress response regulates mutagenesis induced by proteotoxic stress.", "type" : "article-journal", "volume" : "9" }, "uris" : [ "http://www.mendeley.com/documents/?uuid=512b9795-7c79-4ca6-a04e-ee53a196d95e" ] } ], "mendeley" : { "previouslyFormattedCitation" : "(Galhardo, Hastings, and Rosenberg 2007; Foster 2007; Heidenreich 2007; Rosenberg et al. 2012; Shor, Fox, and Broach 2013)" }, "properties" : { "noteIndex" : 0 }, "schema" : "https://github.com/citation-style-language/schema/raw/master/csl-citation.json" }</w:instrText>
-      </w:r>
-      <w:r>
-        <w:fldChar w:fldCharType="separate"/>
-      </w:r>
-      <w:r>
-        <w:rPr>
-          <w:noProof/>
-        </w:rPr>
-        <w:t>(Galhardo, Hastings, and Rosenberg 2007; Foster 2007; Heidenreich 2007; Rosenberg et al. 2012; Shor, Fox, and Broach 2013)</w:t>
-      </w:r>
-      <w:r>
-        <w:fldChar w:fldCharType="end"/>
-      </w:r>
-      <w:r>
-        <w:t xml:space="preserve">. </w:t>
-      </w:r>
-      <w:r>
-        <w:t xml:space="preserve">This process </w:t>
-      </w:r>
-      <w:r>
-        <w:t>is</w:t>
-      </w:r>
-      <w:r>
-        <w:t xml:space="preserve"> referred to as </w:t>
-      </w:r>
-      <w:r>
-        <w:t>stress-induced mutagenesis</w:t>
-      </w:r>
-      <w:r>
-        <w:t xml:space="preserve"> (SIM)</w:t>
-      </w:r>
-      <w:r>
-        <w:t xml:space="preserve">. </w:t>
-      </w:r>
-      <w:r>
-        <w:t>Because mutation</w:t>
-      </w:r>
-      <w:r>
-        <w:t xml:space="preserve">s are </w:t>
-      </w:r>
-      <w:r>
-        <w:t>the ultimate</w:t>
-      </w:r>
-      <w:r>
-        <w:t xml:space="preserve"> </w:t>
-      </w:r>
-      <w:r>
-        <w:t xml:space="preserve">source of genetic variation, it was suggested that </w:t>
-      </w:r>
-      <w:r>
-        <w:t xml:space="preserve">stress-induced </w:t>
-      </w:r>
-      <w:r>
-        <w:t>mutagenesis</w:t>
-      </w:r>
-      <w:r>
-        <w:t xml:space="preserve"> evolved to promote the adaptation of cells to new environmental conditions and stresses</w:t>
+        <w:t xml:space="preserve"> evolved to </w:t>
+      </w:r>
+      <w:r>
+        <w:t xml:space="preserve">facilitate </w:t>
+      </w:r>
+      <w:r>
+        <w:t xml:space="preserve">adaptation to </w:t>
+      </w:r>
+      <w:r>
+        <w:t>novel</w:t>
+      </w:r>
+      <w:r>
+        <w:t xml:space="preserve"> envi</w:t>
+      </w:r>
+      <w:r>
+        <w:t>ronmental conditions and stress</w:t>
       </w:r>
       <w:r>
         <w:t xml:space="preserve"> </w:t>
@@ -470,7 +516,10 @@
         <w:t>by-product of stress</w:t>
       </w:r>
       <w:r>
-        <w:t xml:space="preserve"> - </w:t>
+        <w:t>:</w:t>
+      </w:r>
+      <w:r>
+        <w:t xml:space="preserve"> </w:t>
       </w:r>
       <w:r>
         <w:t xml:space="preserve">mutations </w:t>
@@ -614,37 +663,63 @@
         <w:fldChar w:fldCharType="end"/>
       </w:r>
       <w:r>
-        <w:t>. Although this hypot</w:t>
-      </w:r>
-      <w:r>
-        <w:t>hesis ha</w:t>
-      </w:r>
-      <w:r>
-        <w:t>s broader</w:t>
-      </w:r>
-      <w:r>
-        <w:t xml:space="preserve"> implications</w:t>
-      </w:r>
-      <w:r>
-        <w:t xml:space="preserve">, it also suggests that </w:t>
+        <w:t xml:space="preserve">. </w:t>
+      </w:r>
+      <w:r>
+        <w:t xml:space="preserve">One of the implications of this hypothesis is that </w:t>
       </w:r>
       <w:r>
         <w:t>DNA repair proteins</w:t>
       </w:r>
       <w:r>
-        <w:t xml:space="preserve"> that are </w:t>
+        <w:t xml:space="preserve"> </w:t>
+      </w:r>
+      <w:r>
+        <w:t xml:space="preserve">which </w:t>
+      </w:r>
+      <w:r>
+        <w:t xml:space="preserve">are </w:t>
       </w:r>
       <w:r>
         <w:t>primarily</w:t>
       </w:r>
       <w:r>
-        <w:t xml:space="preserve"> expressed during stress will be under weaker selection compared to </w:t>
+        <w:t xml:space="preserve"> expressed during stress </w:t>
+      </w:r>
+      <w:r>
+        <w:t>are</w:t>
+      </w:r>
+      <w:r>
+        <w:t xml:space="preserve"> under weaker selection compared to </w:t>
+      </w:r>
+      <w:r>
+        <w:t xml:space="preserve">DNA repair </w:t>
       </w:r>
       <w:r>
         <w:t xml:space="preserve">proteins </w:t>
       </w:r>
       <w:r>
-        <w:t xml:space="preserve">that are constitutively expressed, and will therefore become error prone due to genetic drift. </w:t>
+        <w:t>that are constitutively expressed</w:t>
+      </w:r>
+      <w:r>
+        <w:t>. Therefore,</w:t>
+      </w:r>
+      <w:r>
+        <w:t xml:space="preserve"> </w:t>
+      </w:r>
+      <w:r>
+        <w:t xml:space="preserve">genetic drift can cause these stress-induced repair proteins to </w:t>
+      </w:r>
+      <w:r>
+        <w:t>become error prone.</w:t>
+      </w:r>
+      <w:r>
+        <w:t xml:space="preserve"> Forth, stress-induced mutagenesis could have evolved due to some pleiotropic effect which can work together or in contrast with its effect on adaptation.</w:t>
+      </w:r>
+      <w:bookmarkStart w:id="5" w:name="_GoBack"/>
+      <w:bookmarkEnd w:id="5"/>
+      <w:r>
+        <w:t xml:space="preserve"> </w:t>
       </w:r>
     </w:p>
     <w:p>
@@ -820,6 +895,7 @@
         <w:rPr>
           <w:rFonts w:asciiTheme="minorHAnsi" w:hAnsiTheme="minorHAnsi"/>
         </w:rPr>
+        <w:lastRenderedPageBreak/>
         <w:t>Recombination in microbial populations</w:t>
       </w:r>
       <w:bookmarkEnd w:id="7"/>
@@ -892,11 +968,7 @@
         <w:t xml:space="preserve"> conjugation, in which </w:t>
       </w:r>
       <w:r>
-        <w:t xml:space="preserve">plasmids are transferred </w:t>
-      </w:r>
-      <w:r>
-        <w:lastRenderedPageBreak/>
-        <w:t xml:space="preserve">between cells </w:t>
+        <w:t xml:space="preserve">plasmids are transferred between cells </w:t>
       </w:r>
       <w:r>
         <w:fldChar w:fldCharType="begin" w:fldLock="1"/>
@@ -1453,7 +1525,11 @@
         <w:t>mutator</w:t>
       </w:r>
       <w:r>
-        <w:t xml:space="preserve"> may have several deleterious mutations in its genetic background </w:t>
+        <w:t xml:space="preserve"> may </w:t>
+      </w:r>
+      <w:r>
+        <w:lastRenderedPageBreak/>
+        <w:t xml:space="preserve">have several deleterious mutations in its genetic background </w:t>
       </w:r>
       <w:r>
         <w:t>together with a</w:t>
@@ -1501,11 +1577,7 @@
         <w:fldChar w:fldCharType="end"/>
       </w:r>
       <w:r>
-        <w:t xml:space="preserve">note that the "Hill-Robertson effect" is sometimes used in a broader sense that includes both the "Fisher-Muller </w:t>
-      </w:r>
-      <w:r>
-        <w:lastRenderedPageBreak/>
-        <w:t xml:space="preserve">effect" and "clonal interference" - see </w:t>
+        <w:t xml:space="preserve">note that the "Hill-Robertson effect" is sometimes used in a broader sense that includes both the "Fisher-Muller effect" and "clonal interference" - see </w:t>
       </w:r>
       <w:r>
         <w:fldChar w:fldCharType="begin" w:fldLock="1"/>
@@ -1886,6 +1958,7 @@
         </w:rPr>
       </w:pPr>
       <w:r>
+        <w:lastRenderedPageBreak/>
         <w:t>The fitness loci are bi-allelic</w:t>
       </w:r>
       <w:r>
@@ -2009,14 +2082,7 @@
         <w:rPr>
           <w:iCs/>
         </w:rPr>
-        <w:t xml:space="preserve"> by modifying </w:t>
-      </w:r>
-      <w:r>
-        <w:rPr>
-          <w:iCs/>
-        </w:rPr>
-        <w:lastRenderedPageBreak/>
-        <w:t>allele</w:t>
+        <w:t xml:space="preserve"> by modifying allele</w:t>
       </w:r>
       <w:r>
         <w:rPr>
@@ -10550,17 +10616,15 @@
                 <w:sz w:val="18"/>
                 <w:szCs w:val="18"/>
               </w:rPr>
-              <w:t>;</w:t>
-            </w:r>
-            <w:proofErr w:type="spellStart"/>
-            <w:r>
-              <w:rPr>
-                <w:sz w:val="18"/>
-                <w:szCs w:val="18"/>
-              </w:rPr>
-              <w:t>Christianses</w:t>
-            </w:r>
-            <w:proofErr w:type="spellEnd"/>
+              <w:t>;Christianse</w:t>
+            </w:r>
+            <w:r>
+              <w:rPr>
+                <w:sz w:val="18"/>
+                <w:szCs w:val="18"/>
+              </w:rPr>
+              <w:t>n</w:t>
+            </w:r>
             <w:proofErr w:type="gramEnd"/>
             <w:r>
               <w:rPr>
@@ -11008,7 +11072,7 @@
           <w:rPr>
             <w:noProof/>
           </w:rPr>
-          <w:t>2</w:t>
+          <w:t>4</w:t>
         </w:r>
         <w:r>
           <w:rPr>
@@ -13984,7 +14048,7 @@
 </file>
 
 <file path=customXml/itemProps1.xml><?xml version="1.0" encoding="utf-8"?>
-<ds:datastoreItem xmlns:ds="http://schemas.openxmlformats.org/officeDocument/2006/customXml" ds:itemID="{52818EC9-5695-41E4-BBD6-6E4AF282077E}">
+<ds:datastoreItem xmlns:ds="http://schemas.openxmlformats.org/officeDocument/2006/customXml" ds:itemID="{A8FAAB37-A48A-4C28-A243-136940FEC3B2}">
   <ds:schemaRefs>
     <ds:schemaRef ds:uri="http://schemas.openxmlformats.org/officeDocument/2006/bibliography"/>
   </ds:schemaRefs>

</xml_diff>

<commit_message>
with some of the new invasion figures
</commit_message>
<xml_diff>
--- a/simarba/manuscript/ms.docx
+++ b/simarba/manuscript/ms.docx
@@ -130,7 +130,7 @@
           <w:rFonts w:eastAsia="Times New Roman"/>
           <w:noProof/>
         </w:rPr>
-        <w:t>June 9, 2014</w:t>
+        <w:t>June 17, 2014</w:t>
       </w:r>
       <w:r>
         <w:rPr>
@@ -716,8 +716,6 @@
       <w:r>
         <w:t xml:space="preserve"> Forth, stress-induced mutagenesis could have evolved due to some pleiotropic effect which can work together or in contrast with its effect on adaptation.</w:t>
       </w:r>
-      <w:bookmarkStart w:id="5" w:name="_GoBack"/>
-      <w:bookmarkEnd w:id="5"/>
       <w:r>
         <w:t xml:space="preserve"> </w:t>
       </w:r>
@@ -729,7 +727,7 @@
           <w:rFonts w:asciiTheme="minorHAnsi" w:hAnsiTheme="minorHAnsi"/>
         </w:rPr>
       </w:pPr>
-      <w:bookmarkStart w:id="6" w:name="_Toc336511464"/>
+      <w:bookmarkStart w:id="5" w:name="_Toc336511464"/>
       <w:r>
         <w:rPr>
           <w:rFonts w:asciiTheme="minorHAnsi" w:hAnsiTheme="minorHAnsi"/>
@@ -762,7 +760,7 @@
         </w:rPr>
         <w:t xml:space="preserve"> populations</w:t>
       </w:r>
-      <w:bookmarkEnd w:id="6"/>
+      <w:bookmarkEnd w:id="5"/>
     </w:p>
     <w:p>
       <w:r>
@@ -890,7 +888,7 @@
           <w:rFonts w:asciiTheme="minorHAnsi" w:hAnsiTheme="minorHAnsi"/>
         </w:rPr>
       </w:pPr>
-      <w:bookmarkStart w:id="7" w:name="_Toc336511465"/>
+      <w:bookmarkStart w:id="6" w:name="_Toc336511465"/>
       <w:r>
         <w:rPr>
           <w:rFonts w:asciiTheme="minorHAnsi" w:hAnsiTheme="minorHAnsi"/>
@@ -898,7 +896,7 @@
         <w:lastRenderedPageBreak/>
         <w:t>Recombination in microbial populations</w:t>
       </w:r>
-      <w:bookmarkEnd w:id="7"/>
+      <w:bookmarkEnd w:id="6"/>
     </w:p>
     <w:p>
       <w:r>
@@ -1092,7 +1090,7 @@
           <w:rFonts w:asciiTheme="minorHAnsi" w:hAnsiTheme="minorHAnsi"/>
         </w:rPr>
       </w:pPr>
-      <w:bookmarkStart w:id="8" w:name="_Toc336511466"/>
+      <w:bookmarkStart w:id="7" w:name="_Toc336511466"/>
       <w:r>
         <w:rPr>
           <w:rFonts w:asciiTheme="minorHAnsi" w:hAnsiTheme="minorHAnsi"/>
@@ -1117,7 +1115,7 @@
         </w:rPr>
         <w:t>mutators</w:t>
       </w:r>
-      <w:bookmarkEnd w:id="8"/>
+      <w:bookmarkEnd w:id="7"/>
       <w:r>
         <w:rPr>
           <w:rFonts w:asciiTheme="minorHAnsi" w:hAnsiTheme="minorHAnsi"/>
@@ -1728,7 +1726,7 @@
           <w:rFonts w:asciiTheme="minorHAnsi" w:hAnsiTheme="minorHAnsi"/>
         </w:rPr>
       </w:pPr>
-      <w:bookmarkStart w:id="9" w:name="_Toc336511467"/>
+      <w:bookmarkStart w:id="8" w:name="_Toc336511467"/>
       <w:r>
         <w:rPr>
           <w:rFonts w:asciiTheme="minorHAnsi" w:hAnsiTheme="minorHAnsi"/>
@@ -1767,7 +1765,7 @@
         </w:rPr>
         <w:t xml:space="preserve"> </w:t>
       </w:r>
-      <w:bookmarkEnd w:id="9"/>
+      <w:bookmarkEnd w:id="8"/>
     </w:p>
     <w:p>
       <w:r>
@@ -1849,16 +1847,16 @@
           <w:rFonts w:asciiTheme="minorHAnsi" w:hAnsiTheme="minorHAnsi"/>
         </w:rPr>
       </w:pPr>
-      <w:bookmarkStart w:id="10" w:name="h.a9llx4pvq49"/>
-      <w:bookmarkStart w:id="11" w:name="_Toc336511468"/>
+      <w:bookmarkStart w:id="9" w:name="h.a9llx4pvq49"/>
+      <w:bookmarkStart w:id="10" w:name="_Toc336511468"/>
+      <w:bookmarkEnd w:id="9"/>
+      <w:r>
+        <w:rPr>
+          <w:rFonts w:asciiTheme="minorHAnsi" w:hAnsiTheme="minorHAnsi"/>
+        </w:rPr>
+        <w:t>Model</w:t>
+      </w:r>
       <w:bookmarkEnd w:id="10"/>
-      <w:r>
-        <w:rPr>
-          <w:rFonts w:asciiTheme="minorHAnsi" w:hAnsiTheme="minorHAnsi"/>
-        </w:rPr>
-        <w:t>Model</w:t>
-      </w:r>
-      <w:bookmarkEnd w:id="11"/>
     </w:p>
     <w:p>
       <w:r>
@@ -2583,9 +2581,9 @@
       <w:r>
         <w:t>.</w:t>
       </w:r>
-      <w:bookmarkStart w:id="12" w:name="h.jhk69kxs5c9t"/>
-      <w:bookmarkStart w:id="13" w:name="_Toc336511469"/>
-      <w:bookmarkEnd w:id="12"/>
+      <w:bookmarkStart w:id="11" w:name="h.jhk69kxs5c9t"/>
+      <w:bookmarkStart w:id="12" w:name="_Toc336511469"/>
+      <w:bookmarkEnd w:id="11"/>
       <w:r>
         <w:br w:type="page"/>
       </w:r>
@@ -2604,7 +2602,7 @@
         <w:lastRenderedPageBreak/>
         <w:t>Results</w:t>
       </w:r>
-      <w:bookmarkEnd w:id="13"/>
+      <w:bookmarkEnd w:id="12"/>
     </w:p>
     <w:p>
       <w:r>
@@ -2991,10 +2989,10 @@
         </w:rPr>
         <w:lastRenderedPageBreak/>
         <w:drawing>
-          <wp:inline distT="0" distB="0" distL="0" distR="0" wp14:anchorId="129DE4E1" wp14:editId="4E62358C">
-            <wp:extent cx="3657600" cy="5486400"/>
+          <wp:inline distT="0" distB="0" distL="0" distR="0">
+            <wp:extent cx="3657607" cy="5486411"/>
             <wp:effectExtent l="0" t="0" r="0" b="0"/>
-            <wp:docPr id="17" name="Picture 17" descr="D:\workspace\mamba\simarba\analysis\invasion_SIMvsCM_pop_1e6_2014-02-26.png"/>
+            <wp:docPr id="10" name="Picture 10"/>
             <wp:cNvGraphicFramePr>
               <a:graphicFrameLocks xmlns:a="http://schemas.openxmlformats.org/drawingml/2006/main" noChangeAspect="1"/>
             </wp:cNvGraphicFramePr>
@@ -3002,10 +3000,8 @@
               <a:graphicData uri="http://schemas.openxmlformats.org/drawingml/2006/picture">
                 <pic:pic xmlns:pic="http://schemas.openxmlformats.org/drawingml/2006/picture">
                   <pic:nvPicPr>
-                    <pic:cNvPr id="0" name="Picture 15" descr="D:\workspace\mamba\simarba\analysis\invasion_SIMvsCM_pop_1e6_2014-02-26.png"/>
-                    <pic:cNvPicPr>
-                      <a:picLocks noChangeAspect="1" noChangeArrowheads="1"/>
-                    </pic:cNvPicPr>
+                    <pic:cNvPr id="0" name="invasion_SIMvsCM_pop_size_1e6_2014-06-16.png"/>
+                    <pic:cNvPicPr/>
                   </pic:nvPicPr>
                   <pic:blipFill>
                     <a:blip r:embed="rId9" cstate="print">
@@ -3015,23 +3011,18 @@
                         </a:ext>
                       </a:extLst>
                     </a:blip>
-                    <a:srcRect/>
                     <a:stretch>
                       <a:fillRect/>
                     </a:stretch>
                   </pic:blipFill>
-                  <pic:spPr bwMode="auto">
+                  <pic:spPr>
                     <a:xfrm>
                       <a:off x="0" y="0"/>
-                      <a:ext cx="3657600" cy="5486400"/>
+                      <a:ext cx="3657607" cy="5486411"/>
                     </a:xfrm>
                     <a:prstGeom prst="rect">
                       <a:avLst/>
                     </a:prstGeom>
-                    <a:noFill/>
-                    <a:ln>
-                      <a:noFill/>
-                    </a:ln>
                   </pic:spPr>
                 </pic:pic>
               </a:graphicData>
@@ -3045,10 +3036,10 @@
         <w:pStyle w:val="Caption"/>
         <w:jc w:val="center"/>
       </w:pPr>
-      <w:bookmarkStart w:id="14" w:name="h.pb2tvb9wvzww"/>
-      <w:bookmarkStart w:id="15" w:name="_Ref370053574"/>
-      <w:bookmarkStart w:id="16" w:name="_Toc336511473"/>
-      <w:bookmarkEnd w:id="14"/>
+      <w:bookmarkStart w:id="13" w:name="h.pb2tvb9wvzww"/>
+      <w:bookmarkStart w:id="14" w:name="_Ref370053574"/>
+      <w:bookmarkStart w:id="15" w:name="_Toc336511473"/>
+      <w:bookmarkEnd w:id="13"/>
       <w:r>
         <w:t xml:space="preserve">Figure </w:t>
       </w:r>
@@ -3060,7 +3051,7 @@
           <w:t>1</w:t>
         </w:r>
       </w:fldSimple>
-      <w:bookmarkEnd w:id="15"/>
+      <w:bookmarkEnd w:id="14"/>
       <w:r>
         <w:t xml:space="preserve"> </w:t>
       </w:r>
@@ -3068,7 +3059,13 @@
         <w:t xml:space="preserve">- </w:t>
       </w:r>
       <w:r>
-        <w:t>invasion_SIMvsCM_pop_1e6_2014-02-23</w:t>
+        <w:t>invasion_SIMvsCM_pop_1e6_2014-</w:t>
+      </w:r>
+      <w:r>
+        <w:t>06-</w:t>
+      </w:r>
+      <w:r>
+        <w:t>17</w:t>
       </w:r>
     </w:p>
     <w:p/>
@@ -3383,7 +3380,7 @@
         <w:pStyle w:val="Caption"/>
         <w:jc w:val="center"/>
       </w:pPr>
-      <w:bookmarkStart w:id="17" w:name="_Ref381104804"/>
+      <w:bookmarkStart w:id="16" w:name="_Ref381104804"/>
       <w:r>
         <w:t xml:space="preserve">Figure </w:t>
       </w:r>
@@ -3395,12 +3392,18 @@
           <w:t>2</w:t>
         </w:r>
       </w:fldSimple>
-      <w:bookmarkEnd w:id="17"/>
+      <w:bookmarkEnd w:id="16"/>
       <w:r>
         <w:t xml:space="preserve"> - </w:t>
       </w:r>
       <w:r>
-        <w:t>invasion_SIMvsCMvsNM_pop_1e5_1e6_2014-03-09</w:t>
+        <w:t>invasion_SIMvsCMvsNM_pop_1e5_1e6_</w:t>
+      </w:r>
+      <w:r>
+        <w:rPr>
+          <w:highlight w:val="red"/>
+        </w:rPr>
+        <w:t>2014-03-09</w:t>
       </w:r>
     </w:p>
     <w:p/>
@@ -3905,10 +3908,10 @@
           <w:lang w:bidi="ar-SA"/>
         </w:rPr>
         <w:drawing>
-          <wp:inline distT="0" distB="0" distL="0" distR="0" wp14:anchorId="39BC8B45" wp14:editId="1137B48E">
-            <wp:extent cx="3657600" cy="5486400"/>
+          <wp:inline distT="0" distB="0" distL="0" distR="0">
+            <wp:extent cx="5486411" cy="5486411"/>
             <wp:effectExtent l="0" t="0" r="0" b="0"/>
-            <wp:docPr id="6" name="Picture 6" descr="D:\workspace\mamba\simarba\analysis\invasion_SIMvsCMvsNM_pop_sizes_2014-02-23.png"/>
+            <wp:docPr id="22" name="Picture 22"/>
             <wp:cNvGraphicFramePr>
               <a:graphicFrameLocks xmlns:a="http://schemas.openxmlformats.org/drawingml/2006/main" noChangeAspect="1"/>
             </wp:cNvGraphicFramePr>
@@ -3916,10 +3919,8 @@
               <a:graphicData uri="http://schemas.openxmlformats.org/drawingml/2006/picture">
                 <pic:pic xmlns:pic="http://schemas.openxmlformats.org/drawingml/2006/picture">
                   <pic:nvPicPr>
-                    <pic:cNvPr id="0" name="Picture 5" descr="D:\workspace\mamba\simarba\analysis\invasion_SIMvsCMvsNM_pop_sizes_2014-02-23.png"/>
-                    <pic:cNvPicPr>
-                      <a:picLocks noChangeAspect="1" noChangeArrowheads="1"/>
-                    </pic:cNvPicPr>
+                    <pic:cNvPr id="0" name="invasion_SIMvsCMvsNM_all_pop_sizes_2014-06-16.png"/>
+                    <pic:cNvPicPr/>
                   </pic:nvPicPr>
                   <pic:blipFill>
                     <a:blip r:embed="rId11" cstate="print">
@@ -3929,23 +3930,18 @@
                         </a:ext>
                       </a:extLst>
                     </a:blip>
-                    <a:srcRect/>
                     <a:stretch>
                       <a:fillRect/>
                     </a:stretch>
                   </pic:blipFill>
-                  <pic:spPr bwMode="auto">
+                  <pic:spPr>
                     <a:xfrm>
                       <a:off x="0" y="0"/>
-                      <a:ext cx="3657600" cy="5486400"/>
+                      <a:ext cx="5486411" cy="5486411"/>
                     </a:xfrm>
                     <a:prstGeom prst="rect">
                       <a:avLst/>
                     </a:prstGeom>
-                    <a:noFill/>
-                    <a:ln>
-                      <a:noFill/>
-                    </a:ln>
                   </pic:spPr>
                 </pic:pic>
               </a:graphicData>
@@ -3953,6 +3949,8 @@
           </wp:inline>
         </w:drawing>
       </w:r>
+      <w:bookmarkStart w:id="17" w:name="_GoBack"/>
+      <w:bookmarkEnd w:id="17"/>
     </w:p>
     <w:p>
       <w:pPr>
@@ -3974,7 +3972,13 @@
         <w:t xml:space="preserve"> - </w:t>
       </w:r>
       <w:r>
-        <w:t>invasion_SIMvsCMvsNM_pop_sizes_2014-02-23</w:t>
+        <w:t>invasi</w:t>
+      </w:r>
+      <w:r>
+        <w:t>on_SIMvsCMvsNM_pop_sizes_2014-06-1</w:t>
+      </w:r>
+      <w:r>
+        <w:t>7</w:t>
       </w:r>
     </w:p>
     <w:p>
@@ -4135,10 +4139,10 @@
           <w:lang w:bidi="ar-SA"/>
         </w:rPr>
         <w:drawing>
-          <wp:inline distT="0" distB="0" distL="0" distR="0" wp14:anchorId="211660F0" wp14:editId="72919740">
-            <wp:extent cx="4572000" cy="5486400"/>
-            <wp:effectExtent l="0" t="0" r="0" b="0"/>
-            <wp:docPr id="16" name="Picture 16" descr="D:\workspace\mamba\simarba\analysis\invasion_SIRvsCR_pop_sizes_2014-02-26.png"/>
+          <wp:inline distT="0" distB="0" distL="0" distR="0" wp14:anchorId="36C039D4" wp14:editId="077742ED">
+            <wp:extent cx="5731510" cy="4298950"/>
+            <wp:effectExtent l="0" t="0" r="2540" b="6350"/>
+            <wp:docPr id="20" name="Picture 20"/>
             <wp:cNvGraphicFramePr>
               <a:graphicFrameLocks xmlns:a="http://schemas.openxmlformats.org/drawingml/2006/main" noChangeAspect="1"/>
             </wp:cNvGraphicFramePr>
@@ -4146,13 +4150,534 @@
               <a:graphicData uri="http://schemas.openxmlformats.org/drawingml/2006/picture">
                 <pic:pic xmlns:pic="http://schemas.openxmlformats.org/drawingml/2006/picture">
                   <pic:nvPicPr>
-                    <pic:cNvPr id="0" name="Picture 14" descr="D:\workspace\mamba\simarba\analysis\invasion_SIRvsCR_pop_sizes_2014-02-26.png"/>
+                    <pic:cNvPr id="0" name="invasion_NRvsCR_all_pop_sizes_2014-06-16.png"/>
+                    <pic:cNvPicPr/>
+                  </pic:nvPicPr>
+                  <pic:blipFill>
+                    <a:blip r:embed="rId12" cstate="print">
+                      <a:extLst>
+                        <a:ext uri="{28A0092B-C50C-407E-A947-70E740481C1C}">
+                          <a14:useLocalDpi xmlns:a14="http://schemas.microsoft.com/office/drawing/2010/main" val="0"/>
+                        </a:ext>
+                      </a:extLst>
+                    </a:blip>
+                    <a:stretch>
+                      <a:fillRect/>
+                    </a:stretch>
+                  </pic:blipFill>
+                  <pic:spPr>
+                    <a:xfrm>
+                      <a:off x="0" y="0"/>
+                      <a:ext cx="5731510" cy="4298950"/>
+                    </a:xfrm>
+                    <a:prstGeom prst="rect">
+                      <a:avLst/>
+                    </a:prstGeom>
+                  </pic:spPr>
+                </pic:pic>
+              </a:graphicData>
+            </a:graphic>
+          </wp:inline>
+        </w:drawing>
+      </w:r>
+    </w:p>
+    <w:p>
+      <w:pPr>
+        <w:pStyle w:val="Caption"/>
+        <w:jc w:val="center"/>
+      </w:pPr>
+      <w:r>
+        <w:t xml:space="preserve">Figure </w:t>
+      </w:r>
+      <w:fldSimple w:instr=" SEQ Figure \* ARABIC ">
+        <w:r>
+          <w:rPr>
+            <w:noProof/>
+          </w:rPr>
+          <w:t>4</w:t>
+        </w:r>
+      </w:fldSimple>
+      <w:r>
+        <w:t xml:space="preserve"> - </w:t>
+      </w:r>
+      <w:r>
+        <w:t>invasion_SIRvsCR_pop_sizes_2014-</w:t>
+      </w:r>
+      <w:r>
+        <w:t>06-17</w:t>
+      </w:r>
+    </w:p>
+    <w:p>
+      <w:r>
+        <w:tab/>
+      </w:r>
+      <w:r>
+        <w:tab/>
+      </w:r>
+      <w:r>
+        <w:tab/>
+      </w:r>
+      <w:r>
+        <w:tab/>
+      </w:r>
+      <w:r>
+        <w:tab/>
+      </w:r>
+      <w:r>
+        <w:tab/>
+      </w:r>
+      <w:proofErr w:type="spellStart"/>
+      <w:r>
+        <w:t>in_pi</w:t>
+      </w:r>
+      <w:proofErr w:type="spellEnd"/>
+      <w:r>
+        <w:t xml:space="preserve">=NM / </w:t>
+      </w:r>
+      <w:proofErr w:type="spellStart"/>
+      <w:r>
+        <w:t>in_rho</w:t>
+      </w:r>
+      <w:proofErr w:type="spellEnd"/>
+      <w:r>
+        <w:t>=10</w:t>
+      </w:r>
+    </w:p>
+    <w:p>
+      <w:r>
+        <w:t>W</w:t>
+      </w:r>
+      <w:r>
+        <w:t xml:space="preserve">hen a modifier allele affects both the mutation and the recombination rate, </w:t>
+      </w:r>
+      <w:r>
+        <w:t>the dynamics are more</w:t>
+      </w:r>
+      <w:r>
+        <w:t xml:space="preserve"> complex (Figure 5). </w:t>
+      </w:r>
+      <w:r>
+        <w:t xml:space="preserve">In </w:t>
+      </w:r>
+      <w:r>
+        <w:t>small</w:t>
+      </w:r>
+      <w:r>
+        <w:t xml:space="preserve"> populations </w:t>
+      </w:r>
+      <w:r>
+        <w:t>(</w:t>
+      </w:r>
+      <w:r>
+        <w:rPr>
+          <w:i/>
+          <w:iCs/>
+        </w:rPr>
+        <w:t>N</w:t>
+      </w:r>
+      <w:r>
+        <w:t>=</w:t>
+      </w:r>
+      <w:r>
+        <w:t>10</w:t>
+      </w:r>
+      <w:r>
+        <w:rPr>
+          <w:vertAlign w:val="superscript"/>
+        </w:rPr>
+        <w:t>5</w:t>
+      </w:r>
+      <w:r>
+        <w:t>), SIM</w:t>
+      </w:r>
+      <w:r>
+        <w:t xml:space="preserve"> is the most successful,</w:t>
+      </w:r>
+      <w:r>
+        <w:t xml:space="preserve"> </w:t>
+      </w:r>
+      <w:r>
+        <w:t xml:space="preserve">and if </w:t>
+      </w:r>
+      <w:r>
+        <w:t>it's</w:t>
+      </w:r>
+      <w:r>
+        <w:t xml:space="preserve"> combined with a recombinat</w:t>
+      </w:r>
+      <w:r>
+        <w:t>ion modifie</w:t>
+      </w:r>
+      <w:r>
+        <w:t>r (</w:t>
+      </w:r>
+      <w:r>
+        <w:t>constitutive or stress-induced</w:t>
+      </w:r>
+      <w:r>
+        <w:t xml:space="preserve">) its success increases with the </w:t>
+      </w:r>
+      <w:r>
+        <w:t>basal</w:t>
+      </w:r>
+      <w:r>
+        <w:t xml:space="preserve"> recombination rate. For a larger population size (</w:t>
+      </w:r>
+      <w:r>
+        <w:rPr>
+          <w:i/>
+          <w:iCs/>
+        </w:rPr>
+        <w:t>N</w:t>
+      </w:r>
+      <w:r>
+        <w:t>=</w:t>
+      </w:r>
+      <w:r>
+        <w:t>10</w:t>
+      </w:r>
+      <w:r>
+        <w:rPr>
+          <w:vertAlign w:val="superscript"/>
+        </w:rPr>
+        <w:t>6</w:t>
+      </w:r>
+      <w:r>
+        <w:t>), th</w:t>
+      </w:r>
+      <w:r>
+        <w:t>e</w:t>
+      </w:r>
+      <w:r>
+        <w:t xml:space="preserve"> advantage of SIM over NM diminishes</w:t>
+      </w:r>
+      <w:r>
+        <w:t>:</w:t>
+      </w:r>
+      <w:r>
+        <w:t xml:space="preserve"> </w:t>
+      </w:r>
+      <w:r>
+        <w:t xml:space="preserve">SIM </w:t>
+      </w:r>
+      <w:r>
+        <w:t>is as good as NM with a recombinat</w:t>
+      </w:r>
+      <w:r>
+        <w:t>ion modifier</w:t>
+      </w:r>
+      <w:r>
+        <w:t xml:space="preserve"> and worse without one</w:t>
+      </w:r>
+      <w:r>
+        <w:t xml:space="preserve"> (reminiscent of Figure 1)</w:t>
+      </w:r>
+      <w:r>
+        <w:t>. However, CM is always less successful then</w:t>
+      </w:r>
+      <w:r>
+        <w:t xml:space="preserve"> both</w:t>
+      </w:r>
+      <w:r>
+        <w:t xml:space="preserve"> </w:t>
+      </w:r>
+      <w:r>
+        <w:t>N</w:t>
+      </w:r>
+      <w:r>
+        <w:t xml:space="preserve">M and </w:t>
+      </w:r>
+      <w:r>
+        <w:t>SI</w:t>
+      </w:r>
+      <w:r>
+        <w:t xml:space="preserve">M. </w:t>
+      </w:r>
+    </w:p>
+    <w:p>
+      <w:r>
+        <w:t xml:space="preserve">These results are doubled edged, as one can interpret them with regard to the evolution of mutation modifiers or recombination modifiers. </w:t>
+      </w:r>
+      <w:r>
+        <w:rPr>
+          <w:b/>
+          <w:bCs/>
+        </w:rPr>
+        <w:t xml:space="preserve">Mutation modifiers clearly benefit from linkage to </w:t>
+      </w:r>
+      <w:r>
+        <w:rPr>
+          <w:b/>
+          <w:bCs/>
+        </w:rPr>
+        <w:lastRenderedPageBreak/>
+        <w:t>a recombination modifier, regardless of its mode of operation (CR or SIR);</w:t>
+      </w:r>
+      <w:r>
+        <w:t xml:space="preserve"> this is probably because the recombination modifiers mainly help mutation modifiers by reducing the mutational load and combining beneficial mutations from separate genotypes, and both of these processes occur in maladapted individuals in which SIR is equivalent to CR.</w:t>
+      </w:r>
+    </w:p>
+    <w:p>
+      <w:r>
+        <w:t xml:space="preserve">On the other hand, </w:t>
+      </w:r>
+      <w:r>
+        <w:rPr>
+          <w:b/>
+          <w:bCs/>
+        </w:rPr>
+        <w:t>recombination modifiers are much more successful with SIM then they are with CM, and in smaller populations (</w:t>
+      </w:r>
+      <w:r>
+        <w:rPr>
+          <w:b/>
+          <w:bCs/>
+          <w:i/>
+          <w:iCs/>
+        </w:rPr>
+        <w:t>N</w:t>
+      </w:r>
+      <w:r>
+        <w:rPr>
+          <w:b/>
+          <w:bCs/>
+        </w:rPr>
+        <w:t>=10</w:t>
+      </w:r>
+      <w:r>
+        <w:rPr>
+          <w:b/>
+          <w:bCs/>
+          <w:vertAlign w:val="superscript"/>
+        </w:rPr>
+        <w:t>5</w:t>
+      </w:r>
+      <w:r>
+        <w:rPr>
+          <w:b/>
+          <w:bCs/>
+        </w:rPr>
+        <w:t>), NM</w:t>
+      </w:r>
+      <w:r>
+        <w:t>. This indicates that stress-induced mutators can have a role in the emergence and maintenance of recombination, at least in adaptive scenarios.</w:t>
+      </w:r>
+    </w:p>
+    <w:p>
+      <w:pPr>
+        <w:keepNext/>
+        <w:jc w:val="center"/>
+      </w:pPr>
+      <w:r>
+        <w:rPr>
+          <w:noProof/>
+          <w:lang w:bidi="ar-SA"/>
+        </w:rPr>
+        <w:drawing>
+          <wp:inline distT="0" distB="0" distL="0" distR="0">
+            <wp:extent cx="5486411" cy="5486411"/>
+            <wp:effectExtent l="0" t="0" r="0" b="0"/>
+            <wp:docPr id="21" name="Picture 21"/>
+            <wp:cNvGraphicFramePr>
+              <a:graphicFrameLocks xmlns:a="http://schemas.openxmlformats.org/drawingml/2006/main" noChangeAspect="1"/>
+            </wp:cNvGraphicFramePr>
+            <a:graphic xmlns:a="http://schemas.openxmlformats.org/drawingml/2006/main">
+              <a:graphicData uri="http://schemas.openxmlformats.org/drawingml/2006/picture">
+                <pic:pic xmlns:pic="http://schemas.openxmlformats.org/drawingml/2006/picture">
+                  <pic:nvPicPr>
+                    <pic:cNvPr id="0" name="invasion_NMCMSIMNRCR_tau_5_all_pop_sizes_2014-06-16.png"/>
+                    <pic:cNvPicPr/>
+                  </pic:nvPicPr>
+                  <pic:blipFill>
+                    <a:blip r:embed="rId13" cstate="print">
+                      <a:extLst>
+                        <a:ext uri="{28A0092B-C50C-407E-A947-70E740481C1C}">
+                          <a14:useLocalDpi xmlns:a14="http://schemas.microsoft.com/office/drawing/2010/main" val="0"/>
+                        </a:ext>
+                      </a:extLst>
+                    </a:blip>
+                    <a:stretch>
+                      <a:fillRect/>
+                    </a:stretch>
+                  </pic:blipFill>
+                  <pic:spPr>
+                    <a:xfrm>
+                      <a:off x="0" y="0"/>
+                      <a:ext cx="5486411" cy="5486411"/>
+                    </a:xfrm>
+                    <a:prstGeom prst="rect">
+                      <a:avLst/>
+                    </a:prstGeom>
+                  </pic:spPr>
+                </pic:pic>
+              </a:graphicData>
+            </a:graphic>
+          </wp:inline>
+        </w:drawing>
+      </w:r>
+    </w:p>
+    <w:p>
+      <w:pPr>
+        <w:pStyle w:val="Caption"/>
+        <w:jc w:val="center"/>
+      </w:pPr>
+      <w:r>
+        <w:t xml:space="preserve">Figure </w:t>
+      </w:r>
+      <w:fldSimple w:instr=" SEQ Figure \* ARABIC ">
+        <w:r>
+          <w:rPr>
+            <w:noProof/>
+          </w:rPr>
+          <w:t>5</w:t>
+        </w:r>
+      </w:fldSimple>
+      <w:r>
+        <w:t xml:space="preserve"> - </w:t>
+      </w:r>
+      <w:r>
+        <w:t>invasion_combined_tau_5_pop_sizes_2014-0</w:t>
+      </w:r>
+      <w:r>
+        <w:t>6-1</w:t>
+      </w:r>
+      <w:r>
+        <w:t>7</w:t>
+      </w:r>
+    </w:p>
+    <w:p>
+      <w:r>
+        <w:tab/>
+      </w:r>
+      <w:r>
+        <w:tab/>
+      </w:r>
+      <w:r>
+        <w:tab/>
+      </w:r>
+      <w:r>
+        <w:tab/>
+      </w:r>
+      <w:r>
+        <w:tab/>
+      </w:r>
+      <w:proofErr w:type="spellStart"/>
+      <w:r>
+        <w:t>in_tau</w:t>
+      </w:r>
+      <w:proofErr w:type="spellEnd"/>
+      <w:r>
+        <w:t>=5</w:t>
+      </w:r>
+    </w:p>
+    <w:p/>
+    <w:p>
+      <w:r>
+        <w:t xml:space="preserve">So far we focused on scenarios in which the recombination modifier increased the recombination rate by an order of magnitude, for example, from 0.0003 to 0.003. Another type of recombination modifier may, instead, switch recombination on in an effectively asexual population; for example, </w:t>
+      </w:r>
+      <w:r>
+        <w:lastRenderedPageBreak/>
+        <w:t>increasing the recombination rate from 10</w:t>
+      </w:r>
+      <w:r>
+        <w:rPr>
+          <w:vertAlign w:val="superscript"/>
+        </w:rPr>
+        <w:t>-16</w:t>
+      </w:r>
+      <w:r>
+        <w:t xml:space="preserve"> to 0.003. In this </w:t>
+      </w:r>
+      <w:r>
+        <w:t>case,</w:t>
+      </w:r>
+      <w:r>
+        <w:t xml:space="preserve"> the recombination modifier effectively switches asexual individuals to obligatory (CR) or facultative (SIR) </w:t>
+      </w:r>
+      <w:proofErr w:type="spellStart"/>
+      <w:r>
+        <w:t>sexuals</w:t>
+      </w:r>
+      <w:proofErr w:type="spellEnd"/>
+      <w:r>
+        <w:t>.</w:t>
+      </w:r>
+      <w:r>
+        <w:t xml:space="preserve"> </w:t>
+      </w:r>
+    </w:p>
+    <w:p>
+      <w:r>
+        <w:t xml:space="preserve">Competitions with this kind of recombination modifiers (Figure 6) show that </w:t>
+      </w:r>
+      <w:r>
+        <w:t>S</w:t>
+      </w:r>
+      <w:r>
+        <w:t>IM was always most advantageous;</w:t>
+      </w:r>
+      <w:r>
+        <w:t xml:space="preserve"> </w:t>
+      </w:r>
+      <w:r>
+        <w:t xml:space="preserve">however, </w:t>
+      </w:r>
+      <w:r>
+        <w:t xml:space="preserve">as the </w:t>
+      </w:r>
+      <w:r>
+        <w:t xml:space="preserve">recombination rate with the recombination </w:t>
+      </w:r>
+      <w:r>
+        <w:t xml:space="preserve">modifier </w:t>
+      </w:r>
+      <w:r>
+        <w:t>increased</w:t>
+      </w:r>
+      <w:r>
+        <w:t xml:space="preserve">, the fixation probability of all modifiers increased and </w:t>
+      </w:r>
+      <w:r>
+        <w:t xml:space="preserve">the advantage of SIM over NM </w:t>
+      </w:r>
+      <w:r>
+        <w:t>disappeared</w:t>
+      </w:r>
+      <w:r>
+        <w:t>.</w:t>
+      </w:r>
+    </w:p>
+    <w:p>
+      <w:pPr>
+        <w:keepNext/>
+        <w:spacing w:after="200" w:line="276" w:lineRule="auto"/>
+        <w:ind w:firstLine="0"/>
+        <w:jc w:val="center"/>
+      </w:pPr>
+      <w:r>
+        <w:rPr>
+          <w:noProof/>
+          <w:lang w:bidi="ar-SA"/>
+        </w:rPr>
+        <w:drawing>
+          <wp:inline distT="0" distB="0" distL="0" distR="0" wp14:anchorId="3C9614AC" wp14:editId="64A3CCCB">
+            <wp:extent cx="4572000" cy="5486400"/>
+            <wp:effectExtent l="0" t="0" r="0" b="0"/>
+            <wp:docPr id="3" name="Picture 3" descr="D:\workspace\mamba\simarba\analysis\invasion_SIMvsCMvsNM_asexuals_2014-03-10.png"/>
+            <wp:cNvGraphicFramePr>
+              <a:graphicFrameLocks xmlns:a="http://schemas.openxmlformats.org/drawingml/2006/main" noChangeAspect="1"/>
+            </wp:cNvGraphicFramePr>
+            <a:graphic xmlns:a="http://schemas.openxmlformats.org/drawingml/2006/main">
+              <a:graphicData uri="http://schemas.openxmlformats.org/drawingml/2006/picture">
+                <pic:pic xmlns:pic="http://schemas.openxmlformats.org/drawingml/2006/picture">
+                  <pic:nvPicPr>
+                    <pic:cNvPr id="0" name="Picture 1" descr="D:\workspace\mamba\simarba\analysis\invasion_SIMvsCMvsNM_asexuals_2014-03-10.png"/>
                     <pic:cNvPicPr>
                       <a:picLocks noChangeAspect="1" noChangeArrowheads="1"/>
                     </pic:cNvPicPr>
                   </pic:nvPicPr>
                   <pic:blipFill>
-                    <a:blip r:embed="rId12" cstate="print">
+                    <a:blip r:embed="rId14" cstate="print">
                       <a:extLst>
                         <a:ext uri="{28A0092B-C50C-407E-A947-70E740481C1C}">
                           <a14:useLocalDpi xmlns:a14="http://schemas.microsoft.com/office/drawing/2010/main" val="0"/>
@@ -4197,232 +4722,665 @@
           <w:rPr>
             <w:noProof/>
           </w:rPr>
-          <w:t>4</w:t>
+          <w:t>6</w:t>
         </w:r>
       </w:fldSimple>
       <w:r>
         <w:t xml:space="preserve"> - </w:t>
       </w:r>
       <w:r>
-        <w:t>invasion_SIRvsCR_pop_sizes_2014-02-26</w:t>
+        <w:t>invasion_SIMvsCMvsNM_asexuals</w:t>
+      </w:r>
+      <w:r>
+        <w:rPr>
+          <w:highlight w:val="red"/>
+        </w:rPr>
+        <w:t>_2014-03-10</w:t>
+      </w:r>
+      <w:r>
+        <w:t xml:space="preserve"> </w:t>
       </w:r>
     </w:p>
-    <w:p/>
     <w:p>
-      <w:r>
-        <w:t>W</w:t>
-      </w:r>
-      <w:r>
-        <w:t xml:space="preserve">hen a modifier allele affects both the mutation and the recombination rate, </w:t>
-      </w:r>
-      <w:r>
-        <w:t>the dynamics are more</w:t>
-      </w:r>
-      <w:r>
-        <w:t xml:space="preserve"> complex (Figure 5). </w:t>
-      </w:r>
-      <w:r>
-        <w:t xml:space="preserve">In </w:t>
-      </w:r>
-      <w:r>
-        <w:t>small</w:t>
-      </w:r>
-      <w:r>
-        <w:t xml:space="preserve"> populations </w:t>
-      </w:r>
-      <w:r>
-        <w:t>(</w:t>
-      </w:r>
-      <w:r>
-        <w:rPr>
+      <w:pPr>
+        <w:pStyle w:val="Heading2"/>
+        <w:rPr>
+          <w:rFonts w:asciiTheme="minorHAnsi" w:hAnsiTheme="minorHAnsi"/>
+        </w:rPr>
+      </w:pPr>
+      <w:r>
+        <w:rPr>
+          <w:rFonts w:asciiTheme="minorHAnsi" w:hAnsiTheme="minorHAnsi"/>
+        </w:rPr>
+        <w:t>Adaptation time</w:t>
+      </w:r>
+    </w:p>
+    <w:p>
+      <w:pPr>
+        <w:rPr>
+          <w:rFonts w:eastAsiaTheme="majorEastAsia"/>
+        </w:rPr>
+      </w:pPr>
+      <w:r>
+        <w:rPr>
+          <w:rFonts w:eastAsiaTheme="majorEastAsia"/>
+        </w:rPr>
+        <w:t>Next, we investigate</w:t>
+      </w:r>
+      <w:r>
+        <w:rPr>
+          <w:rFonts w:eastAsiaTheme="majorEastAsia"/>
+        </w:rPr>
+        <w:t>d</w:t>
+      </w:r>
+      <w:r>
+        <w:rPr>
+          <w:rFonts w:eastAsiaTheme="majorEastAsia"/>
+        </w:rPr>
+        <w:t xml:space="preserve"> </w:t>
+      </w:r>
+      <w:r>
+        <w:rPr>
+          <w:rFonts w:eastAsiaTheme="majorEastAsia"/>
+        </w:rPr>
+        <w:t>a population-level trait:</w:t>
+      </w:r>
+      <w:r>
+        <w:rPr>
+          <w:rFonts w:eastAsiaTheme="majorEastAsia"/>
+        </w:rPr>
+        <w:t xml:space="preserve"> </w:t>
+      </w:r>
+      <w:r>
+        <w:rPr>
+          <w:rFonts w:eastAsiaTheme="majorEastAsia"/>
+        </w:rPr>
+        <w:t xml:space="preserve">the adaptation time, defined as </w:t>
+      </w:r>
+      <w:r>
+        <w:rPr>
+          <w:rFonts w:eastAsiaTheme="majorEastAsia"/>
+        </w:rPr>
+        <w:t>the average time until the population is adapted after an environmental change.</w:t>
+      </w:r>
+    </w:p>
+    <w:p>
+      <w:pPr>
+        <w:rPr>
+          <w:rFonts w:eastAsiaTheme="majorEastAsia"/>
+        </w:rPr>
+      </w:pPr>
+      <w:r>
+        <w:rPr>
+          <w:rFonts w:eastAsiaTheme="majorEastAsia"/>
+        </w:rPr>
+        <w:t xml:space="preserve">Figure </w:t>
+      </w:r>
+      <w:r>
+        <w:rPr>
+          <w:rFonts w:eastAsiaTheme="majorEastAsia"/>
+        </w:rPr>
+        <w:t>7</w:t>
+      </w:r>
+      <w:r>
+        <w:rPr>
+          <w:rFonts w:eastAsiaTheme="majorEastAsia"/>
+        </w:rPr>
+        <w:t xml:space="preserve"> shows the adaptation time of populations </w:t>
+      </w:r>
+      <w:r>
+        <w:rPr>
+          <w:rFonts w:eastAsiaTheme="majorEastAsia"/>
+        </w:rPr>
+        <w:t>homogeneous at</w:t>
+      </w:r>
+      <w:r>
+        <w:rPr>
+          <w:rFonts w:eastAsiaTheme="majorEastAsia"/>
+        </w:rPr>
+        <w:t xml:space="preserve"> the modifier locus (</w:t>
+      </w:r>
+      <w:r>
+        <w:rPr>
+          <w:rFonts w:eastAsiaTheme="majorEastAsia"/>
           <w:i/>
           <w:iCs/>
         </w:rPr>
-        <w:t>N</w:t>
-      </w:r>
-      <w:r>
-        <w:t>=</w:t>
-      </w:r>
-      <w:r>
-        <w:t>10</w:t>
-      </w:r>
-      <w:r>
-        <w:rPr>
-          <w:vertAlign w:val="superscript"/>
-        </w:rPr>
-        <w:t>5</w:t>
-      </w:r>
-      <w:r>
-        <w:t>), SIM</w:t>
-      </w:r>
-      <w:r>
-        <w:t xml:space="preserve"> is the most successful,</w:t>
-      </w:r>
-      <w:r>
-        <w:t xml:space="preserve"> </w:t>
-      </w:r>
-      <w:r>
-        <w:t xml:space="preserve">and if </w:t>
-      </w:r>
-      <w:r>
-        <w:t>it's</w:t>
-      </w:r>
-      <w:r>
-        <w:t xml:space="preserve"> combined with a recombinat</w:t>
-      </w:r>
-      <w:r>
-        <w:t>ion modifie</w:t>
-      </w:r>
-      <w:r>
-        <w:t>r (</w:t>
-      </w:r>
-      <w:r>
-        <w:t>constitutive or stress-induced</w:t>
-      </w:r>
-      <w:r>
-        <w:t xml:space="preserve">) its success increases with </w:t>
-      </w:r>
-      <w:r>
-        <w:lastRenderedPageBreak/>
-        <w:t xml:space="preserve">the </w:t>
-      </w:r>
-      <w:r>
-        <w:t>basal</w:t>
-      </w:r>
-      <w:r>
-        <w:t xml:space="preserve"> recombination rate. For a larger population size (</w:t>
-      </w:r>
-      <w:r>
-        <w:rPr>
+        <w:t xml:space="preserve">i.e. </w:t>
+      </w:r>
+      <w:r>
+        <w:rPr>
+          <w:rFonts w:eastAsiaTheme="majorEastAsia"/>
+        </w:rPr>
+        <w:t>the same modifier in all individuals</w:t>
+      </w:r>
+      <w:r>
+        <w:rPr>
+          <w:rFonts w:eastAsiaTheme="majorEastAsia"/>
+        </w:rPr>
+        <w:t xml:space="preserve">) with different levels of mutation rate increase </w:t>
+      </w:r>
+      <w:r>
+        <w:rPr>
+          <w:rFonts w:eastAsiaTheme="majorEastAsia"/>
+        </w:rPr>
+        <w:t>τ</w:t>
+      </w:r>
+      <w:r>
+        <w:rPr>
+          <w:rFonts w:eastAsiaTheme="majorEastAsia"/>
+        </w:rPr>
+        <w:t xml:space="preserve">, populations size </w:t>
+      </w:r>
+      <w:r>
+        <w:rPr>
+          <w:rFonts w:eastAsiaTheme="majorEastAsia"/>
           <w:i/>
           <w:iCs/>
         </w:rPr>
         <w:t>N</w:t>
       </w:r>
       <w:r>
-        <w:t>=</w:t>
-      </w:r>
-      <w:r>
-        <w:t>10</w:t>
-      </w:r>
-      <w:r>
-        <w:rPr>
-          <w:vertAlign w:val="superscript"/>
-        </w:rPr>
-        <w:t>6</w:t>
-      </w:r>
-      <w:r>
-        <w:t>), th</w:t>
-      </w:r>
-      <w:r>
-        <w:t>e</w:t>
-      </w:r>
-      <w:r>
-        <w:t xml:space="preserve"> advantage of SIM over NM diminishes</w:t>
-      </w:r>
-      <w:r>
-        <w:t>:</w:t>
-      </w:r>
-      <w:r>
-        <w:t xml:space="preserve"> </w:t>
-      </w:r>
-      <w:r>
-        <w:t xml:space="preserve">SIM </w:t>
-      </w:r>
-      <w:r>
-        <w:t>is as good as NM with a recombinat</w:t>
-      </w:r>
-      <w:r>
-        <w:t>ion modifier</w:t>
-      </w:r>
-      <w:r>
-        <w:t xml:space="preserve"> and worse without one</w:t>
-      </w:r>
-      <w:r>
-        <w:t xml:space="preserve"> (reminiscent of Figure 1)</w:t>
-      </w:r>
-      <w:r>
-        <w:t>. However, CM is always less successful then</w:t>
-      </w:r>
-      <w:r>
-        <w:t xml:space="preserve"> both</w:t>
-      </w:r>
-      <w:r>
-        <w:t xml:space="preserve"> </w:t>
-      </w:r>
-      <w:r>
-        <w:t>N</w:t>
-      </w:r>
-      <w:r>
-        <w:t xml:space="preserve">M and </w:t>
-      </w:r>
-      <w:r>
-        <w:t>SI</w:t>
-      </w:r>
-      <w:r>
-        <w:t xml:space="preserve">M. </w:t>
+        <w:rPr>
+          <w:rFonts w:eastAsiaTheme="majorEastAsia"/>
+        </w:rPr>
+        <w:t xml:space="preserve">, </w:t>
+      </w:r>
+      <w:r>
+        <w:rPr>
+          <w:rFonts w:eastAsiaTheme="majorEastAsia"/>
+        </w:rPr>
+        <w:lastRenderedPageBreak/>
+        <w:t>and number of beneficial muta</w:t>
+      </w:r>
+      <w:r>
+        <w:rPr>
+          <w:rFonts w:eastAsiaTheme="majorEastAsia"/>
+        </w:rPr>
+        <w:t xml:space="preserve">tions required for adaptation. Note that </w:t>
+      </w:r>
+      <w:r>
+        <w:rPr>
+          <w:rFonts w:eastAsiaTheme="majorEastAsia"/>
+        </w:rPr>
+        <w:t>fitness effects of all mutations are equal and independent</w:t>
+      </w:r>
+      <w:r>
+        <w:rPr>
+          <w:rFonts w:eastAsiaTheme="majorEastAsia"/>
+        </w:rPr>
+        <w:t xml:space="preserve"> and </w:t>
+      </w:r>
+      <w:r>
+        <w:rPr>
+          <w:rFonts w:eastAsiaTheme="majorEastAsia"/>
+        </w:rPr>
+        <w:t>there is no epistasis</w:t>
+      </w:r>
+      <w:r>
+        <w:rPr>
+          <w:rFonts w:eastAsiaTheme="majorEastAsia"/>
+        </w:rPr>
+        <w:t xml:space="preserve">. </w:t>
       </w:r>
     </w:p>
     <w:p>
-      <w:r>
-        <w:t xml:space="preserve">These results are doubled edged, as one can interpret them with regard to the evolution of mutation modifiers or recombination modifiers. </w:t>
-      </w:r>
-      <w:r>
-        <w:rPr>
-          <w:b/>
-          <w:bCs/>
-        </w:rPr>
-        <w:t>Mutation modifiers clearly benefit from linkage to a recombination modifier, regardless of its mode of operation (CR or SIR);</w:t>
-      </w:r>
-      <w:r>
-        <w:t xml:space="preserve"> this is probably because the recombination modifiers mainly help mutation modifiers by reducing the mutational load and combining beneficial mutations from separate genotypes, and both of these processes occur in maladapted individuals in which SIR is equivalent to CR.</w:t>
+      <w:pPr>
+        <w:rPr>
+          <w:rFonts w:eastAsiaTheme="majorEastAsia"/>
+        </w:rPr>
+      </w:pPr>
+      <w:r>
+        <w:rPr>
+          <w:rFonts w:eastAsiaTheme="majorEastAsia"/>
+        </w:rPr>
+        <w:t>First, in</w:t>
+      </w:r>
+      <w:r>
+        <w:rPr>
+          <w:rFonts w:eastAsiaTheme="majorEastAsia"/>
+        </w:rPr>
+        <w:t xml:space="preserve">creasing </w:t>
+      </w:r>
+      <w:r>
+        <w:rPr>
+          <w:rFonts w:eastAsiaTheme="majorEastAsia"/>
+        </w:rPr>
+        <w:t xml:space="preserve">the recombination rate </w:t>
+      </w:r>
+      <w:r>
+        <w:rPr>
+          <w:rFonts w:eastAsiaTheme="majorEastAsia"/>
+        </w:rPr>
+        <w:t>reduce</w:t>
+      </w:r>
+      <w:r>
+        <w:rPr>
+          <w:rFonts w:eastAsiaTheme="majorEastAsia"/>
+        </w:rPr>
+        <w:t>s</w:t>
+      </w:r>
+      <w:r>
+        <w:rPr>
+          <w:rFonts w:eastAsiaTheme="majorEastAsia"/>
+        </w:rPr>
+        <w:t xml:space="preserve"> </w:t>
+      </w:r>
+      <w:r>
+        <w:rPr>
+          <w:rFonts w:eastAsiaTheme="majorEastAsia"/>
+        </w:rPr>
+        <w:t xml:space="preserve">the </w:t>
+      </w:r>
+      <w:r>
+        <w:rPr>
+          <w:rFonts w:eastAsiaTheme="majorEastAsia"/>
+        </w:rPr>
+        <w:t xml:space="preserve">adaptation </w:t>
+      </w:r>
+      <w:r>
+        <w:rPr>
+          <w:rFonts w:eastAsiaTheme="majorEastAsia"/>
+        </w:rPr>
+        <w:t xml:space="preserve">time </w:t>
+      </w:r>
+      <w:r>
+        <w:rPr>
+          <w:rFonts w:eastAsiaTheme="majorEastAsia"/>
+        </w:rPr>
+        <w:t>with</w:t>
+      </w:r>
+      <w:r>
+        <w:rPr>
+          <w:rFonts w:eastAsiaTheme="majorEastAsia"/>
+        </w:rPr>
+        <w:t xml:space="preserve"> four beneficial mutations </w:t>
+      </w:r>
+      <w:r>
+        <w:rPr>
+          <w:rFonts w:eastAsiaTheme="majorEastAsia"/>
+        </w:rPr>
+        <w:t>(triangles)</w:t>
+      </w:r>
+      <w:r>
+        <w:rPr>
+          <w:rFonts w:eastAsiaTheme="majorEastAsia"/>
+        </w:rPr>
+        <w:t xml:space="preserve"> in agreement with</w:t>
+      </w:r>
+      <w:r>
+        <w:rPr>
+          <w:rFonts w:eastAsiaTheme="majorEastAsia"/>
+        </w:rPr>
+        <w:t xml:space="preserve"> </w:t>
+      </w:r>
+      <w:proofErr w:type="spellStart"/>
+      <w:r>
+        <w:rPr>
+          <w:rFonts w:eastAsiaTheme="majorEastAsia"/>
+        </w:rPr>
+        <w:t>Tenaillon</w:t>
+      </w:r>
+      <w:proofErr w:type="spellEnd"/>
+      <w:r>
+        <w:rPr>
+          <w:rFonts w:eastAsiaTheme="majorEastAsia"/>
+        </w:rPr>
+        <w:t xml:space="preserve"> et al.</w:t>
+      </w:r>
+      <w:r>
+        <w:rPr>
+          <w:rFonts w:eastAsiaTheme="majorEastAsia"/>
+        </w:rPr>
+        <w:t xml:space="preserve"> </w:t>
+      </w:r>
+      <w:r>
+        <w:rPr>
+          <w:rFonts w:eastAsiaTheme="majorEastAsia"/>
+        </w:rPr>
+        <w:fldChar w:fldCharType="begin" w:fldLock="1"/>
+      </w:r>
+      <w:r>
+        <w:rPr>
+          <w:rFonts w:eastAsiaTheme="majorEastAsia"/>
+        </w:rPr>
+        <w:instrText>ADDIN CSL_CITATION { "citationItems" : [ { "id" : "ITEM-1", "itemData" : { "DOI" : "10.1073/pnas.180063397", "ISSN" : "0027-8424", "PMID" : "10973474", "abstract" : "Bacterial mutation rates can increase and produce genetic novelty, as shown by in vitro and in silico experiments. Despite the cost due to a heavy deleterious mutation load, mutator alleles, which increase the mutation rate, can spread in asexual populations during adaptation because they remain associated with the rare favorable mutations they generate. This indirect selection for a genetic system generating diversity (second-order selection) is expected to be highly sensitive to changes in the dynamics of adaptation. Here we show by a simulation approach that even rare genetic exchanges, such as bacterial conjugation or transformation, can dramatically reduce the selection of mutators. Moreover, drift or competition between the processes of mutation and recombination in the course of adaptation reveal how second-order selection is unable to optimize the rate of generation of novelty.", "author" : [ { "dropping-particle" : "", "family" : "Tenaillon", "given" : "Olivier", "non-dropping-particle" : "", "parse-names" : false, "suffix" : "" }, { "dropping-particle" : "", "family" : "Nagard", "given" : "Herve", "non-dropping-particle" : "Le", "parse-names" : false, "suffix" : "" }, { "dropping-particle" : "", "family" : "Godelle", "given" : "Bernard", "non-dropping-particle" : "", "parse-names" : false, "suffix" : "" }, { "dropping-particle" : "", "family" : "Taddei", "given" : "Fran\u00e7ois", "non-dropping-particle" : "", "parse-names" : false, "suffix" : "" } ], "container-title" : "Proceedings of the National Academy of Sciences", "id" : "ITEM-1", "issue" : "19", "issued" : { "date-parts" : [ [ "2000", "9" ] ] }, "page" : "10465-70", "title" : "Mutators and sex in bacteria: conflict between adaptive strategies.", "type" : "article-journal", "volume" : "97" }, "suppress-author" : 1, "uris" : [ "http://www.mendeley.com/documents/?uuid=33563246-d9e8-4549-9252-211f653aa72a" ] } ], "mendeley" : { "previouslyFormattedCitation" : "(2000)" }, "properties" : { "noteIndex" : 0 }, "schema" : "https://github.com/citation-style-language/schema/raw/master/csl-citation.json" }</w:instrText>
+      </w:r>
+      <w:r>
+        <w:rPr>
+          <w:rFonts w:eastAsiaTheme="majorEastAsia"/>
+        </w:rPr>
+        <w:fldChar w:fldCharType="separate"/>
+      </w:r>
+      <w:r>
+        <w:rPr>
+          <w:rFonts w:eastAsiaTheme="majorEastAsia"/>
+          <w:noProof/>
+        </w:rPr>
+        <w:t>(2000)</w:t>
+      </w:r>
+      <w:r>
+        <w:rPr>
+          <w:rFonts w:eastAsiaTheme="majorEastAsia"/>
+        </w:rPr>
+        <w:fldChar w:fldCharType="end"/>
+      </w:r>
+      <w:r>
+        <w:rPr>
+          <w:rFonts w:eastAsiaTheme="majorEastAsia"/>
+        </w:rPr>
+        <w:t>. However, increasing t</w:t>
+      </w:r>
+      <w:r>
+        <w:rPr>
+          <w:rFonts w:eastAsiaTheme="majorEastAsia"/>
+        </w:rPr>
+        <w:t>he rate of recombination has no</w:t>
+      </w:r>
+      <w:r>
+        <w:rPr>
+          <w:rFonts w:eastAsiaTheme="majorEastAsia"/>
+        </w:rPr>
+        <w:t xml:space="preserve"> effect on adaptation with a single beneficial mutation</w:t>
+      </w:r>
+      <w:r>
+        <w:rPr>
+          <w:rFonts w:eastAsiaTheme="majorEastAsia"/>
+        </w:rPr>
+        <w:t xml:space="preserve"> (circles)</w:t>
+      </w:r>
+      <w:r>
+        <w:rPr>
+          <w:rFonts w:eastAsiaTheme="majorEastAsia"/>
+        </w:rPr>
+        <w:t xml:space="preserve">. </w:t>
+      </w:r>
+      <w:r>
+        <w:rPr>
+          <w:rFonts w:eastAsiaTheme="majorEastAsia"/>
+        </w:rPr>
+        <w:t>The</w:t>
+      </w:r>
+      <w:r>
+        <w:rPr>
+          <w:rFonts w:eastAsiaTheme="majorEastAsia"/>
+        </w:rPr>
+        <w:t xml:space="preserve"> effect of recombination is stronger in large populations, where the mutation supply is larger and therefore recombination is more likely to recombine beneficial mutations from different </w:t>
+      </w:r>
+      <w:r>
+        <w:rPr>
+          <w:rFonts w:eastAsiaTheme="majorEastAsia"/>
+        </w:rPr>
+        <w:t>backgrounds</w:t>
+      </w:r>
+      <w:r>
+        <w:rPr>
+          <w:rFonts w:eastAsiaTheme="majorEastAsia"/>
+        </w:rPr>
+        <w:t xml:space="preserve"> </w:t>
+      </w:r>
+      <w:r>
+        <w:rPr>
+          <w:rFonts w:eastAsiaTheme="majorEastAsia"/>
+        </w:rPr>
+        <w:fldChar w:fldCharType="begin" w:fldLock="1"/>
+      </w:r>
+      <w:r>
+        <w:rPr>
+          <w:rFonts w:eastAsiaTheme="majorEastAsia"/>
+        </w:rPr>
+        <w:instrText>ADDIN CSL_CITATION { "citationItems" : [ { "id" : "ITEM-1", "itemData" : { "DOI" : "10.1073/pnas.180063397", "ISSN" : "0027-8424", "PMID" : "10973474", "abstract" : "Bacterial mutation rates can increase and produce genetic novelty, as shown by in vitro and in silico experiments. Despite the cost due to a heavy deleterious mutation load, mutator alleles, which increase the mutation rate, can spread in asexual populations during adaptation because they remain associated with the rare favorable mutations they generate. This indirect selection for a genetic system generating diversity (second-order selection) is expected to be highly sensitive to changes in the dynamics of adaptation. Here we show by a simulation approach that even rare genetic exchanges, such as bacterial conjugation or transformation, can dramatically reduce the selection of mutators. Moreover, drift or competition between the processes of mutation and recombination in the course of adaptation reveal how second-order selection is unable to optimize the rate of generation of novelty.", "author" : [ { "dropping-particle" : "", "family" : "Tenaillon", "given" : "Olivier", "non-dropping-particle" : "", "parse-names" : false, "suffix" : "" }, { "dropping-particle" : "", "family" : "Nagard", "given" : "Herve", "non-dropping-particle" : "Le", "parse-names" : false, "suffix" : "" }, { "dropping-particle" : "", "family" : "Godelle", "given" : "Bernard", "non-dropping-particle" : "", "parse-names" : false, "suffix" : "" }, { "dropping-particle" : "", "family" : "Taddei", "given" : "Fran\u00e7ois", "non-dropping-particle" : "", "parse-names" : false, "suffix" : "" } ], "container-title" : "Proceedings of the National Academy of Sciences", "id" : "ITEM-1", "issue" : "19", "issued" : { "date-parts" : [ [ "2000", "9" ] ] }, "page" : "10465-70", "title" : "Mutators and sex in bacteria: conflict between adaptive strategies.", "type" : "article-journal", "volume" : "97" }, "uris" : [ "http://www.mendeley.com/documents/?uuid=33563246-d9e8-4549-9252-211f653aa72a" ] } ], "mendeley" : { "previouslyFormattedCitation" : "(Tenaillon et al. 2000)" }, "properties" : { "noteIndex" : 0 }, "schema" : "https://github.com/citation-style-language/schema/raw/master/csl-citation.json" }</w:instrText>
+      </w:r>
+      <w:r>
+        <w:rPr>
+          <w:rFonts w:eastAsiaTheme="majorEastAsia"/>
+        </w:rPr>
+        <w:fldChar w:fldCharType="separate"/>
+      </w:r>
+      <w:r>
+        <w:rPr>
+          <w:rFonts w:eastAsiaTheme="majorEastAsia"/>
+          <w:noProof/>
+        </w:rPr>
+        <w:t>(Tenaillon et al. 2000)</w:t>
+      </w:r>
+      <w:r>
+        <w:rPr>
+          <w:rFonts w:eastAsiaTheme="majorEastAsia"/>
+        </w:rPr>
+        <w:fldChar w:fldCharType="end"/>
+      </w:r>
+      <w:r>
+        <w:rPr>
+          <w:rFonts w:eastAsiaTheme="majorEastAsia"/>
+        </w:rPr>
+        <w:t xml:space="preserve">. </w:t>
+      </w:r>
+      <w:r>
+        <w:rPr>
+          <w:rFonts w:eastAsiaTheme="majorEastAsia"/>
+        </w:rPr>
+        <w:t>These observations are true for all mutational strategies.</w:t>
       </w:r>
     </w:p>
     <w:p>
-      <w:r>
-        <w:t xml:space="preserve">On the other hand, </w:t>
-      </w:r>
-      <w:r>
-        <w:rPr>
-          <w:b/>
-          <w:bCs/>
-        </w:rPr>
-        <w:t>recombination modifiers are much more successful with SIM then they are with CM, and in smaller populations (</w:t>
-      </w:r>
-      <w:r>
-        <w:rPr>
-          <w:b/>
-          <w:bCs/>
-          <w:i/>
-          <w:iCs/>
-        </w:rPr>
-        <w:t>N</w:t>
-      </w:r>
-      <w:r>
-        <w:rPr>
-          <w:b/>
-          <w:bCs/>
-        </w:rPr>
-        <w:t>=10</w:t>
-      </w:r>
-      <w:r>
-        <w:rPr>
-          <w:b/>
-          <w:bCs/>
-          <w:vertAlign w:val="superscript"/>
-        </w:rPr>
-        <w:t>5</w:t>
-      </w:r>
-      <w:r>
-        <w:rPr>
-          <w:b/>
-          <w:bCs/>
-        </w:rPr>
-        <w:t>), NM</w:t>
-      </w:r>
-      <w:r>
-        <w:t>. This indicates that stress-induced mutators can have a role in the emergence and maintenance of recombination, at least in adaptive scenarios.</w:t>
-      </w:r>
+      <w:pPr>
+        <w:rPr>
+          <w:rFonts w:eastAsiaTheme="majorEastAsia"/>
+        </w:rPr>
+      </w:pPr>
+      <w:r>
+        <w:rPr>
+          <w:rFonts w:eastAsiaTheme="majorEastAsia"/>
+        </w:rPr>
+        <w:t xml:space="preserve">Second, both mutator populations (SIM and CM) adapt much faster than </w:t>
+      </w:r>
+      <w:r>
+        <w:rPr>
+          <w:rFonts w:eastAsiaTheme="majorEastAsia"/>
+        </w:rPr>
+        <w:t>non-mutator</w:t>
+      </w:r>
+      <w:r>
+        <w:rPr>
+          <w:rFonts w:eastAsiaTheme="majorEastAsia"/>
+        </w:rPr>
+        <w:t xml:space="preserve"> </w:t>
+      </w:r>
+      <w:proofErr w:type="gramStart"/>
+      <w:r>
+        <w:rPr>
+          <w:rFonts w:eastAsiaTheme="majorEastAsia"/>
+        </w:rPr>
+        <w:t>populations</w:t>
+      </w:r>
+      <w:r>
+        <w:rPr>
+          <w:rFonts w:eastAsiaTheme="majorEastAsia"/>
+        </w:rPr>
+        <w:t>,</w:t>
+      </w:r>
+      <w:proofErr w:type="gramEnd"/>
+      <w:r>
+        <w:rPr>
+          <w:rFonts w:eastAsiaTheme="majorEastAsia"/>
+        </w:rPr>
+        <w:t xml:space="preserve"> and the </w:t>
+      </w:r>
+      <w:r>
+        <w:rPr>
+          <w:rFonts w:eastAsiaTheme="majorEastAsia"/>
+        </w:rPr>
+        <w:t xml:space="preserve">larger the </w:t>
+      </w:r>
+      <w:r>
+        <w:rPr>
+          <w:rFonts w:eastAsiaTheme="majorEastAsia"/>
+        </w:rPr>
+        <w:t>mutation rate</w:t>
+      </w:r>
+      <w:r>
+        <w:rPr>
+          <w:rFonts w:eastAsiaTheme="majorEastAsia"/>
+        </w:rPr>
+        <w:t xml:space="preserve"> </w:t>
+      </w:r>
+      <w:r>
+        <w:rPr>
+          <w:rFonts w:eastAsiaTheme="majorEastAsia"/>
+        </w:rPr>
+        <w:t xml:space="preserve">increase, the shorter the </w:t>
+      </w:r>
+      <w:r>
+        <w:rPr>
+          <w:rFonts w:eastAsiaTheme="majorEastAsia"/>
+        </w:rPr>
+        <w:t>adaptation time</w:t>
+      </w:r>
+      <w:r>
+        <w:rPr>
+          <w:rFonts w:eastAsiaTheme="majorEastAsia"/>
+        </w:rPr>
+        <w:t xml:space="preserve"> </w:t>
+      </w:r>
+      <w:r>
+        <w:rPr>
+          <w:rFonts w:eastAsiaTheme="majorEastAsia"/>
+        </w:rPr>
+        <w:t>(not shown/Figure S#)</w:t>
+      </w:r>
+      <w:r>
+        <w:rPr>
+          <w:rFonts w:eastAsiaTheme="majorEastAsia"/>
+        </w:rPr>
+        <w:t xml:space="preserve">. </w:t>
+      </w:r>
+      <w:r>
+        <w:rPr>
+          <w:rFonts w:eastAsiaTheme="majorEastAsia"/>
+        </w:rPr>
+        <w:t>Curiously</w:t>
+      </w:r>
+      <w:r>
+        <w:rPr>
+          <w:rFonts w:eastAsiaTheme="majorEastAsia"/>
+        </w:rPr>
+        <w:t xml:space="preserve">, </w:t>
+      </w:r>
+      <w:r>
+        <w:rPr>
+          <w:rFonts w:eastAsiaTheme="majorEastAsia"/>
+        </w:rPr>
+        <w:t>during the time a</w:t>
+      </w:r>
+      <w:r>
+        <w:rPr>
+          <w:rFonts w:eastAsiaTheme="majorEastAsia"/>
+        </w:rPr>
+        <w:t xml:space="preserve"> non-mutator population </w:t>
+      </w:r>
+      <w:r>
+        <w:rPr>
+          <w:rFonts w:eastAsiaTheme="majorEastAsia"/>
+        </w:rPr>
+        <w:t>adapts</w:t>
+      </w:r>
+      <w:r>
+        <w:rPr>
+          <w:rFonts w:eastAsiaTheme="majorEastAsia"/>
+        </w:rPr>
+        <w:t xml:space="preserve"> </w:t>
+      </w:r>
+      <w:r>
+        <w:rPr>
+          <w:rFonts w:eastAsiaTheme="majorEastAsia"/>
+        </w:rPr>
+        <w:t xml:space="preserve">with </w:t>
+      </w:r>
+      <w:r>
+        <w:rPr>
+          <w:rFonts w:eastAsiaTheme="majorEastAsia"/>
+        </w:rPr>
+        <w:t xml:space="preserve">a single beneficial mutation, a mutator population can </w:t>
+      </w:r>
+      <w:r>
+        <w:rPr>
+          <w:rFonts w:eastAsiaTheme="majorEastAsia"/>
+        </w:rPr>
+        <w:t>adapt</w:t>
+      </w:r>
+      <w:r>
+        <w:rPr>
+          <w:rFonts w:eastAsiaTheme="majorEastAsia"/>
+        </w:rPr>
+        <w:t xml:space="preserve"> a combination of four beneficial mutations, even without recombination. </w:t>
+      </w:r>
+    </w:p>
+    <w:p>
+      <w:pPr>
+        <w:rPr>
+          <w:rFonts w:eastAsiaTheme="majorEastAsia"/>
+        </w:rPr>
+      </w:pPr>
+      <w:r>
+        <w:rPr>
+          <w:rFonts w:eastAsiaTheme="majorEastAsia"/>
+        </w:rPr>
+        <w:t xml:space="preserve">These results show that in a complex adaptation scenario (where multiple beneficial mutations must be combined) recombination decreases the adaptation time, especially in large populations. This effect of recombination indeed makes it an alternative adaptive strategy to mutagenesis; however, the combined effect of recombination with mutagenesis is larger than either of them alone. Because SIM does not suffer from the disadvantages CM suffers from between adaptation events (reduced population mean fitness and increased sensitivity to Muller's </w:t>
+      </w:r>
+      <w:proofErr w:type="spellStart"/>
+      <w:r>
+        <w:rPr>
+          <w:rFonts w:eastAsiaTheme="majorEastAsia"/>
+        </w:rPr>
+        <w:t>rachet</w:t>
+      </w:r>
+      <w:proofErr w:type="spellEnd"/>
+      <w:r>
+        <w:rPr>
+          <w:rFonts w:eastAsiaTheme="majorEastAsia"/>
+        </w:rPr>
+        <w:t xml:space="preserve">), recombination is not so much an alternative to SIM as it is </w:t>
+      </w:r>
+      <w:proofErr w:type="gramStart"/>
+      <w:r>
+        <w:rPr>
+          <w:rFonts w:eastAsiaTheme="majorEastAsia"/>
+        </w:rPr>
+        <w:t>an</w:t>
+      </w:r>
+      <w:proofErr w:type="gramEnd"/>
+      <w:r>
+        <w:rPr>
+          <w:rFonts w:eastAsiaTheme="majorEastAsia"/>
+        </w:rPr>
+        <w:t xml:space="preserve"> non-mutually exclusive and even complementary </w:t>
+      </w:r>
+      <w:r>
+        <w:rPr>
+          <w:rFonts w:eastAsiaTheme="majorEastAsia"/>
+        </w:rPr>
+        <w:t xml:space="preserve">adaptive </w:t>
+      </w:r>
+      <w:r>
+        <w:rPr>
+          <w:rFonts w:eastAsiaTheme="majorEastAsia"/>
+        </w:rPr>
+        <w:t>strategy.</w:t>
+      </w:r>
+      <w:r>
+        <w:rPr>
+          <w:rFonts w:eastAsiaTheme="majorEastAsia"/>
+        </w:rPr>
+        <w:t xml:space="preserve"> The bottom line, in any case, is that throughout the parameter range, SIM has adapts faster, and recombination only serves to further reduce the adaptation time with SIM.</w:t>
+      </w:r>
+    </w:p>
+    <w:p>
+      <w:pPr>
+        <w:rPr>
+          <w:rFonts w:eastAsiaTheme="majorEastAsia"/>
+        </w:rPr>
+      </w:pPr>
     </w:p>
     <w:p>
       <w:pPr>
@@ -4431,14 +5389,21 @@
       </w:pPr>
       <w:r>
         <w:rPr>
+          <w:rFonts w:eastAsiaTheme="majorEastAsia" w:cstheme="majorBidi"/>
+          <w:b/>
+          <w:bCs/>
           <w:noProof/>
+          <w:color w:val="4F81BD" w:themeColor="accent1"/>
+          <w:sz w:val="26"/>
+          <w:szCs w:val="26"/>
           <w:lang w:bidi="ar-SA"/>
         </w:rPr>
+        <w:lastRenderedPageBreak/>
         <w:drawing>
-          <wp:inline distT="0" distB="0" distL="0" distR="0" wp14:anchorId="566457B4" wp14:editId="62856BFB">
-            <wp:extent cx="5486400" cy="5486400"/>
-            <wp:effectExtent l="0" t="0" r="0" b="0"/>
-            <wp:docPr id="14" name="Picture 14" descr="D:\workspace\mamba\simarba\analysis\invasion_combined_tau_5_pop_sizes_2014-02-26.png"/>
+          <wp:inline distT="0" distB="0" distL="0" distR="0" wp14:anchorId="5B46AE3E" wp14:editId="41977364">
+            <wp:extent cx="5725160" cy="4913630"/>
+            <wp:effectExtent l="0" t="0" r="8890" b="1270"/>
+            <wp:docPr id="4" name="Picture 4" descr="D:\workspace\mamba\simarba\analysis\adaptation_NR_2014-03-10.png"/>
             <wp:cNvGraphicFramePr>
               <a:graphicFrameLocks xmlns:a="http://schemas.openxmlformats.org/drawingml/2006/main" noChangeAspect="1"/>
             </wp:cNvGraphicFramePr>
@@ -4446,117 +5411,13 @@
               <a:graphicData uri="http://schemas.openxmlformats.org/drawingml/2006/picture">
                 <pic:pic xmlns:pic="http://schemas.openxmlformats.org/drawingml/2006/picture">
                   <pic:nvPicPr>
-                    <pic:cNvPr id="0" name="Picture 12" descr="D:\workspace\mamba\simarba\analysis\invasion_combined_tau_5_pop_sizes_2014-02-26.png"/>
+                    <pic:cNvPr id="0" name="Picture 2" descr="D:\workspace\mamba\simarba\analysis\adaptation_NR_2014-03-10.png"/>
                     <pic:cNvPicPr>
                       <a:picLocks noChangeAspect="1" noChangeArrowheads="1"/>
                     </pic:cNvPicPr>
                   </pic:nvPicPr>
                   <pic:blipFill>
-                    <a:blip r:embed="rId13" cstate="print">
-                      <a:extLst>
-                        <a:ext uri="{28A0092B-C50C-407E-A947-70E740481C1C}">
-                          <a14:useLocalDpi xmlns:a14="http://schemas.microsoft.com/office/drawing/2010/main" val="0"/>
-                        </a:ext>
-                      </a:extLst>
-                    </a:blip>
-                    <a:srcRect/>
-                    <a:stretch>
-                      <a:fillRect/>
-                    </a:stretch>
-                  </pic:blipFill>
-                  <pic:spPr bwMode="auto">
-                    <a:xfrm>
-                      <a:off x="0" y="0"/>
-                      <a:ext cx="5486400" cy="5486400"/>
-                    </a:xfrm>
-                    <a:prstGeom prst="rect">
-                      <a:avLst/>
-                    </a:prstGeom>
-                    <a:noFill/>
-                    <a:ln>
-                      <a:noFill/>
-                    </a:ln>
-                  </pic:spPr>
-                </pic:pic>
-              </a:graphicData>
-            </a:graphic>
-          </wp:inline>
-        </w:drawing>
-      </w:r>
-    </w:p>
-    <w:p>
-      <w:pPr>
-        <w:pStyle w:val="Caption"/>
-        <w:jc w:val="center"/>
-      </w:pPr>
-      <w:r>
-        <w:t xml:space="preserve">Figure </w:t>
-      </w:r>
-      <w:fldSimple w:instr=" SEQ Figure \* ARABIC ">
-        <w:r>
-          <w:rPr>
-            <w:noProof/>
-          </w:rPr>
-          <w:t>5</w:t>
-        </w:r>
-      </w:fldSimple>
-      <w:r>
-        <w:t xml:space="preserve"> - </w:t>
-      </w:r>
-      <w:r>
-        <w:t>invasion_combined_tau_5_pop_sizes_2014-02-26</w:t>
-      </w:r>
-      <w:r>
-        <w:t xml:space="preserve"> – </w:t>
-      </w:r>
-      <w:r>
-        <w:rPr>
-          <w:highlight w:val="red"/>
-        </w:rPr>
-        <w:t xml:space="preserve">TRY </w:t>
-      </w:r>
-      <w:proofErr w:type="spellStart"/>
-      <w:r>
-        <w:rPr>
-          <w:highlight w:val="red"/>
-        </w:rPr>
-        <w:t>pi~phi</w:t>
-      </w:r>
-      <w:proofErr w:type="spellEnd"/>
-      <w:r>
-        <w:rPr>
-          <w:highlight w:val="red"/>
-        </w:rPr>
-        <w:t>, group=N</w:t>
-      </w:r>
-    </w:p>
-    <w:p/>
-    <w:p/>
-    <w:p>
-      <w:r>
-        <w:rPr>
-          <w:noProof/>
-          <w:lang w:bidi="ar-SA"/>
-        </w:rPr>
-        <w:drawing>
-          <wp:inline distT="0" distB="0" distL="0" distR="0" wp14:anchorId="338C62FC" wp14:editId="2BBE3F7B">
-            <wp:extent cx="5725160" cy="4913630"/>
-            <wp:effectExtent l="0" t="0" r="8890" b="1270"/>
-            <wp:docPr id="7" name="Picture 7" descr="D:\workspace\mamba\simarba\analysis\invasion_invasion_combined_heatmap_N_1e6_2014-03-04.png"/>
-            <wp:cNvGraphicFramePr>
-              <a:graphicFrameLocks xmlns:a="http://schemas.openxmlformats.org/drawingml/2006/main" noChangeAspect="1"/>
-            </wp:cNvGraphicFramePr>
-            <a:graphic xmlns:a="http://schemas.openxmlformats.org/drawingml/2006/main">
-              <a:graphicData uri="http://schemas.openxmlformats.org/drawingml/2006/picture">
-                <pic:pic xmlns:pic="http://schemas.openxmlformats.org/drawingml/2006/picture">
-                  <pic:nvPicPr>
-                    <pic:cNvPr id="0" name="Picture 4" descr="D:\workspace\mamba\simarba\analysis\invasion_invasion_combined_heatmap_N_1e6_2014-03-04.png"/>
-                    <pic:cNvPicPr>
-                      <a:picLocks noChangeAspect="1" noChangeArrowheads="1"/>
-                    </pic:cNvPicPr>
-                  </pic:nvPicPr>
-                  <pic:blipFill>
-                    <a:blip r:embed="rId14" cstate="print">
+                    <a:blip r:embed="rId15" cstate="print">
                       <a:extLst>
                         <a:ext uri="{28A0092B-C50C-407E-A947-70E740481C1C}">
                           <a14:useLocalDpi xmlns:a14="http://schemas.microsoft.com/office/drawing/2010/main" val="0"/>
@@ -4590,924 +5451,6 @@
     </w:p>
     <w:p>
       <w:pPr>
-        <w:spacing w:after="200" w:line="276" w:lineRule="auto"/>
-        <w:jc w:val="center"/>
-      </w:pPr>
-      <w:r>
-        <w:rPr>
-          <w:b/>
-          <w:bCs/>
-          <w:color w:val="4F81BD" w:themeColor="accent1"/>
-          <w:sz w:val="18"/>
-          <w:szCs w:val="18"/>
-        </w:rPr>
-        <w:t xml:space="preserve">Figure 5 alternative for pop size 1e6 - </w:t>
-      </w:r>
-      <w:r>
-        <w:rPr>
-          <w:b/>
-          <w:bCs/>
-          <w:color w:val="4F81BD" w:themeColor="accent1"/>
-          <w:sz w:val="18"/>
-          <w:szCs w:val="18"/>
-        </w:rPr>
-        <w:t>invasion_invasion_combined_heatmap_N_1e6_2014-03-04</w:t>
-      </w:r>
-      <w:r>
-        <w:t xml:space="preserve"> – </w:t>
-      </w:r>
-      <w:r>
-        <w:rPr>
-          <w:highlight w:val="red"/>
-        </w:rPr>
-        <w:t>make another one for N=1e5</w:t>
-      </w:r>
-      <w:r>
-        <w:br w:type="page"/>
-      </w:r>
-    </w:p>
-    <w:p>
-      <w:r>
-        <w:lastRenderedPageBreak/>
-        <w:t>So far we focused on scenarios in which the recombination modifier increased the recombination rate by an order of magnitude, for example, from 0.0003 to 0.003. Another type of recombination modifier may, instead, switch recombination on in an effectively asexual population; for example, increasing the recombination rate from 10</w:t>
-      </w:r>
-      <w:r>
-        <w:rPr>
-          <w:vertAlign w:val="superscript"/>
-        </w:rPr>
-        <w:t>-16</w:t>
-      </w:r>
-      <w:r>
-        <w:t xml:space="preserve"> to 0.003. In this </w:t>
-      </w:r>
-      <w:r>
-        <w:t>case,</w:t>
-      </w:r>
-      <w:r>
-        <w:t xml:space="preserve"> the recombination modifier effectively switches asexual individuals to obligatory (CR) or facultative (SIR) </w:t>
-      </w:r>
-      <w:proofErr w:type="spellStart"/>
-      <w:r>
-        <w:t>sexuals</w:t>
-      </w:r>
-      <w:proofErr w:type="spellEnd"/>
-      <w:r>
-        <w:t>.</w:t>
-      </w:r>
-      <w:r>
-        <w:t xml:space="preserve"> </w:t>
-      </w:r>
-    </w:p>
-    <w:p>
-      <w:r>
-        <w:t xml:space="preserve">Competitions with this kind of recombination modifiers (Figure 6) show that </w:t>
-      </w:r>
-      <w:r>
-        <w:t>S</w:t>
-      </w:r>
-      <w:r>
-        <w:t>IM was always most advantageous;</w:t>
-      </w:r>
-      <w:r>
-        <w:t xml:space="preserve"> </w:t>
-      </w:r>
-      <w:r>
-        <w:t xml:space="preserve">however, </w:t>
-      </w:r>
-      <w:r>
-        <w:t xml:space="preserve">as the </w:t>
-      </w:r>
-      <w:r>
-        <w:t xml:space="preserve">recombination rate with the recombination </w:t>
-      </w:r>
-      <w:r>
-        <w:t xml:space="preserve">modifier </w:t>
-      </w:r>
-      <w:r>
-        <w:t>increased</w:t>
-      </w:r>
-      <w:r>
-        <w:t xml:space="preserve">, the fixation probability of all modifiers increased and </w:t>
-      </w:r>
-      <w:r>
-        <w:t xml:space="preserve">the advantage of SIM over NM </w:t>
-      </w:r>
-      <w:r>
-        <w:t>disappeared</w:t>
-      </w:r>
-      <w:r>
-        <w:t>.</w:t>
-      </w:r>
-    </w:p>
-    <w:p>
-      <w:pPr>
-        <w:keepNext/>
-        <w:spacing w:after="200" w:line="276" w:lineRule="auto"/>
-        <w:ind w:firstLine="0"/>
-        <w:jc w:val="center"/>
-      </w:pPr>
-      <w:r>
-        <w:rPr>
-          <w:noProof/>
-          <w:lang w:bidi="ar-SA"/>
-        </w:rPr>
-        <w:drawing>
-          <wp:inline distT="0" distB="0" distL="0" distR="0" wp14:anchorId="3C9614AC" wp14:editId="64A3CCCB">
-            <wp:extent cx="4572000" cy="5486400"/>
-            <wp:effectExtent l="0" t="0" r="0" b="0"/>
-            <wp:docPr id="3" name="Picture 3" descr="D:\workspace\mamba\simarba\analysis\invasion_SIMvsCMvsNM_asexuals_2014-03-10.png"/>
-            <wp:cNvGraphicFramePr>
-              <a:graphicFrameLocks xmlns:a="http://schemas.openxmlformats.org/drawingml/2006/main" noChangeAspect="1"/>
-            </wp:cNvGraphicFramePr>
-            <a:graphic xmlns:a="http://schemas.openxmlformats.org/drawingml/2006/main">
-              <a:graphicData uri="http://schemas.openxmlformats.org/drawingml/2006/picture">
-                <pic:pic xmlns:pic="http://schemas.openxmlformats.org/drawingml/2006/picture">
-                  <pic:nvPicPr>
-                    <pic:cNvPr id="0" name="Picture 1" descr="D:\workspace\mamba\simarba\analysis\invasion_SIMvsCMvsNM_asexuals_2014-03-10.png"/>
-                    <pic:cNvPicPr>
-                      <a:picLocks noChangeAspect="1" noChangeArrowheads="1"/>
-                    </pic:cNvPicPr>
-                  </pic:nvPicPr>
-                  <pic:blipFill>
-                    <a:blip r:embed="rId15" cstate="print">
-                      <a:extLst>
-                        <a:ext uri="{28A0092B-C50C-407E-A947-70E740481C1C}">
-                          <a14:useLocalDpi xmlns:a14="http://schemas.microsoft.com/office/drawing/2010/main" val="0"/>
-                        </a:ext>
-                      </a:extLst>
-                    </a:blip>
-                    <a:srcRect/>
-                    <a:stretch>
-                      <a:fillRect/>
-                    </a:stretch>
-                  </pic:blipFill>
-                  <pic:spPr bwMode="auto">
-                    <a:xfrm>
-                      <a:off x="0" y="0"/>
-                      <a:ext cx="4572000" cy="5486400"/>
-                    </a:xfrm>
-                    <a:prstGeom prst="rect">
-                      <a:avLst/>
-                    </a:prstGeom>
-                    <a:noFill/>
-                    <a:ln>
-                      <a:noFill/>
-                    </a:ln>
-                  </pic:spPr>
-                </pic:pic>
-              </a:graphicData>
-            </a:graphic>
-          </wp:inline>
-        </w:drawing>
-      </w:r>
-    </w:p>
-    <w:p>
-      <w:pPr>
-        <w:pStyle w:val="Caption"/>
-        <w:jc w:val="center"/>
-      </w:pPr>
-      <w:r>
-        <w:t xml:space="preserve">Figure </w:t>
-      </w:r>
-      <w:fldSimple w:instr=" SEQ Figure \* ARABIC ">
-        <w:r>
-          <w:rPr>
-            <w:noProof/>
-          </w:rPr>
-          <w:t>6</w:t>
-        </w:r>
-      </w:fldSimple>
-      <w:r>
-        <w:t xml:space="preserve"> - </w:t>
-      </w:r>
-      <w:r>
-        <w:t>invasion_SIMvsCMvsNM_asexuals_2014-03-10</w:t>
-      </w:r>
-      <w:r>
-        <w:t xml:space="preserve"> – </w:t>
-      </w:r>
-      <w:r>
-        <w:rPr>
-          <w:highlight w:val="red"/>
-        </w:rPr>
-        <w:t>make smaller figure</w:t>
-      </w:r>
-    </w:p>
-    <w:p>
-      <w:pPr>
-        <w:jc w:val="center"/>
-      </w:pPr>
-      <w:r>
-        <w:rPr>
-          <w:highlight w:val="red"/>
-        </w:rPr>
-        <w:t>MORE SIMULATIONS</w:t>
-      </w:r>
-    </w:p>
-    <w:p>
-      <w:pPr>
-        <w:pStyle w:val="Heading2"/>
-        <w:rPr>
-          <w:rFonts w:asciiTheme="minorHAnsi" w:hAnsiTheme="minorHAnsi"/>
-        </w:rPr>
-      </w:pPr>
-      <w:r>
-        <w:rPr>
-          <w:rFonts w:asciiTheme="minorHAnsi" w:hAnsiTheme="minorHAnsi"/>
-        </w:rPr>
-        <w:lastRenderedPageBreak/>
-        <w:t>Adaptation time</w:t>
-      </w:r>
-    </w:p>
-    <w:p>
-      <w:pPr>
-        <w:rPr>
-          <w:rFonts w:eastAsiaTheme="majorEastAsia"/>
-        </w:rPr>
-      </w:pPr>
-      <w:r>
-        <w:rPr>
-          <w:rFonts w:eastAsiaTheme="majorEastAsia"/>
-        </w:rPr>
-        <w:t>Next, we investigate</w:t>
-      </w:r>
-      <w:r>
-        <w:rPr>
-          <w:rFonts w:eastAsiaTheme="majorEastAsia"/>
-        </w:rPr>
-        <w:t>d</w:t>
-      </w:r>
-      <w:r>
-        <w:rPr>
-          <w:rFonts w:eastAsiaTheme="majorEastAsia"/>
-        </w:rPr>
-        <w:t xml:space="preserve"> </w:t>
-      </w:r>
-      <w:r>
-        <w:rPr>
-          <w:rFonts w:eastAsiaTheme="majorEastAsia"/>
-        </w:rPr>
-        <w:t>a population-level trait:</w:t>
-      </w:r>
-      <w:r>
-        <w:rPr>
-          <w:rFonts w:eastAsiaTheme="majorEastAsia"/>
-        </w:rPr>
-        <w:t xml:space="preserve"> </w:t>
-      </w:r>
-      <w:r>
-        <w:rPr>
-          <w:rFonts w:eastAsiaTheme="majorEastAsia"/>
-        </w:rPr>
-        <w:t xml:space="preserve">the adaptation time, defined as </w:t>
-      </w:r>
-      <w:r>
-        <w:rPr>
-          <w:rFonts w:eastAsiaTheme="majorEastAsia"/>
-        </w:rPr>
-        <w:t>the average time until the population is adapted after an environmental change.</w:t>
-      </w:r>
-    </w:p>
-    <w:p>
-      <w:pPr>
-        <w:rPr>
-          <w:rFonts w:eastAsiaTheme="majorEastAsia"/>
-        </w:rPr>
-      </w:pPr>
-      <w:r>
-        <w:rPr>
-          <w:rFonts w:eastAsiaTheme="majorEastAsia"/>
-        </w:rPr>
-        <w:t xml:space="preserve">Figure </w:t>
-      </w:r>
-      <w:r>
-        <w:rPr>
-          <w:rFonts w:eastAsiaTheme="majorEastAsia"/>
-        </w:rPr>
-        <w:t>7</w:t>
-      </w:r>
-      <w:r>
-        <w:rPr>
-          <w:rFonts w:eastAsiaTheme="majorEastAsia"/>
-        </w:rPr>
-        <w:t xml:space="preserve"> shows the adaptation time of populations </w:t>
-      </w:r>
-      <w:r>
-        <w:rPr>
-          <w:rFonts w:eastAsiaTheme="majorEastAsia"/>
-        </w:rPr>
-        <w:t>homogeneous at</w:t>
-      </w:r>
-      <w:r>
-        <w:rPr>
-          <w:rFonts w:eastAsiaTheme="majorEastAsia"/>
-        </w:rPr>
-        <w:t xml:space="preserve"> the modifier locus (</w:t>
-      </w:r>
-      <w:r>
-        <w:rPr>
-          <w:rFonts w:eastAsiaTheme="majorEastAsia"/>
-          <w:i/>
-          <w:iCs/>
-        </w:rPr>
-        <w:t xml:space="preserve">i.e. </w:t>
-      </w:r>
-      <w:r>
-        <w:rPr>
-          <w:rFonts w:eastAsiaTheme="majorEastAsia"/>
-        </w:rPr>
-        <w:t>the same modifier in all individuals</w:t>
-      </w:r>
-      <w:r>
-        <w:rPr>
-          <w:rFonts w:eastAsiaTheme="majorEastAsia"/>
-        </w:rPr>
-        <w:t xml:space="preserve">) with different levels of mutation rate increase </w:t>
-      </w:r>
-      <w:r>
-        <w:rPr>
-          <w:rFonts w:eastAsiaTheme="majorEastAsia"/>
-        </w:rPr>
-        <w:t>τ</w:t>
-      </w:r>
-      <w:r>
-        <w:rPr>
-          <w:rFonts w:eastAsiaTheme="majorEastAsia"/>
-        </w:rPr>
-        <w:t xml:space="preserve">, populations size </w:t>
-      </w:r>
-      <w:r>
-        <w:rPr>
-          <w:rFonts w:eastAsiaTheme="majorEastAsia"/>
-          <w:i/>
-          <w:iCs/>
-        </w:rPr>
-        <w:t>N</w:t>
-      </w:r>
-      <w:r>
-        <w:rPr>
-          <w:rFonts w:eastAsiaTheme="majorEastAsia"/>
-        </w:rPr>
-        <w:t>, and number of beneficial muta</w:t>
-      </w:r>
-      <w:r>
-        <w:rPr>
-          <w:rFonts w:eastAsiaTheme="majorEastAsia"/>
-        </w:rPr>
-        <w:t xml:space="preserve">tions required for adaptation. Note that </w:t>
-      </w:r>
-      <w:r>
-        <w:rPr>
-          <w:rFonts w:eastAsiaTheme="majorEastAsia"/>
-        </w:rPr>
-        <w:t>fitness effects of all mutations are equal and independent</w:t>
-      </w:r>
-      <w:r>
-        <w:rPr>
-          <w:rFonts w:eastAsiaTheme="majorEastAsia"/>
-        </w:rPr>
-        <w:t xml:space="preserve"> and </w:t>
-      </w:r>
-      <w:r>
-        <w:rPr>
-          <w:rFonts w:eastAsiaTheme="majorEastAsia"/>
-        </w:rPr>
-        <w:t>there is no epistasis</w:t>
-      </w:r>
-      <w:r>
-        <w:rPr>
-          <w:rFonts w:eastAsiaTheme="majorEastAsia"/>
-        </w:rPr>
-        <w:t xml:space="preserve">. </w:t>
-      </w:r>
-    </w:p>
-    <w:p>
-      <w:pPr>
-        <w:rPr>
-          <w:rFonts w:eastAsiaTheme="majorEastAsia"/>
-        </w:rPr>
-      </w:pPr>
-      <w:r>
-        <w:rPr>
-          <w:rFonts w:eastAsiaTheme="majorEastAsia"/>
-        </w:rPr>
-        <w:t>First, in</w:t>
-      </w:r>
-      <w:r>
-        <w:rPr>
-          <w:rFonts w:eastAsiaTheme="majorEastAsia"/>
-        </w:rPr>
-        <w:t xml:space="preserve">creasing </w:t>
-      </w:r>
-      <w:r>
-        <w:rPr>
-          <w:rFonts w:eastAsiaTheme="majorEastAsia"/>
-        </w:rPr>
-        <w:t xml:space="preserve">the recombination rate </w:t>
-      </w:r>
-      <w:r>
-        <w:rPr>
-          <w:rFonts w:eastAsiaTheme="majorEastAsia"/>
-        </w:rPr>
-        <w:t>reduce</w:t>
-      </w:r>
-      <w:r>
-        <w:rPr>
-          <w:rFonts w:eastAsiaTheme="majorEastAsia"/>
-        </w:rPr>
-        <w:t>s</w:t>
-      </w:r>
-      <w:r>
-        <w:rPr>
-          <w:rFonts w:eastAsiaTheme="majorEastAsia"/>
-        </w:rPr>
-        <w:t xml:space="preserve"> </w:t>
-      </w:r>
-      <w:r>
-        <w:rPr>
-          <w:rFonts w:eastAsiaTheme="majorEastAsia"/>
-        </w:rPr>
-        <w:t xml:space="preserve">the </w:t>
-      </w:r>
-      <w:r>
-        <w:rPr>
-          <w:rFonts w:eastAsiaTheme="majorEastAsia"/>
-        </w:rPr>
-        <w:t xml:space="preserve">adaptation </w:t>
-      </w:r>
-      <w:r>
-        <w:rPr>
-          <w:rFonts w:eastAsiaTheme="majorEastAsia"/>
-        </w:rPr>
-        <w:t xml:space="preserve">time </w:t>
-      </w:r>
-      <w:r>
-        <w:rPr>
-          <w:rFonts w:eastAsiaTheme="majorEastAsia"/>
-        </w:rPr>
-        <w:t>with</w:t>
-      </w:r>
-      <w:r>
-        <w:rPr>
-          <w:rFonts w:eastAsiaTheme="majorEastAsia"/>
-        </w:rPr>
-        <w:t xml:space="preserve"> four beneficial mutations </w:t>
-      </w:r>
-      <w:r>
-        <w:rPr>
-          <w:rFonts w:eastAsiaTheme="majorEastAsia"/>
-        </w:rPr>
-        <w:t>(triangles)</w:t>
-      </w:r>
-      <w:r>
-        <w:rPr>
-          <w:rFonts w:eastAsiaTheme="majorEastAsia"/>
-        </w:rPr>
-        <w:t xml:space="preserve"> in agreement with</w:t>
-      </w:r>
-      <w:r>
-        <w:rPr>
-          <w:rFonts w:eastAsiaTheme="majorEastAsia"/>
-        </w:rPr>
-        <w:t xml:space="preserve"> </w:t>
-      </w:r>
-      <w:proofErr w:type="spellStart"/>
-      <w:r>
-        <w:rPr>
-          <w:rFonts w:eastAsiaTheme="majorEastAsia"/>
-        </w:rPr>
-        <w:t>Tenaillon</w:t>
-      </w:r>
-      <w:proofErr w:type="spellEnd"/>
-      <w:r>
-        <w:rPr>
-          <w:rFonts w:eastAsiaTheme="majorEastAsia"/>
-        </w:rPr>
-        <w:t xml:space="preserve"> et al.</w:t>
-      </w:r>
-      <w:r>
-        <w:rPr>
-          <w:rFonts w:eastAsiaTheme="majorEastAsia"/>
-        </w:rPr>
-        <w:t xml:space="preserve"> </w:t>
-      </w:r>
-      <w:r>
-        <w:rPr>
-          <w:rFonts w:eastAsiaTheme="majorEastAsia"/>
-        </w:rPr>
-        <w:fldChar w:fldCharType="begin" w:fldLock="1"/>
-      </w:r>
-      <w:r>
-        <w:rPr>
-          <w:rFonts w:eastAsiaTheme="majorEastAsia"/>
-        </w:rPr>
-        <w:instrText>ADDIN CSL_CITATION { "citationItems" : [ { "id" : "ITEM-1", "itemData" : { "DOI" : "10.1073/pnas.180063397", "ISSN" : "0027-8424", "PMID" : "10973474", "abstract" : "Bacterial mutation rates can increase and produce genetic novelty, as shown by in vitro and in silico experiments. Despite the cost due to a heavy deleterious mutation load, mutator alleles, which increase the mutation rate, can spread in asexual populations during adaptation because they remain associated with the rare favorable mutations they generate. This indirect selection for a genetic system generating diversity (second-order selection) is expected to be highly sensitive to changes in the dynamics of adaptation. Here we show by a simulation approach that even rare genetic exchanges, such as bacterial conjugation or transformation, can dramatically reduce the selection of mutators. Moreover, drift or competition between the processes of mutation and recombination in the course of adaptation reveal how second-order selection is unable to optimize the rate of generation of novelty.", "author" : [ { "dropping-particle" : "", "family" : "Tenaillon", "given" : "Olivier", "non-dropping-particle" : "", "parse-names" : false, "suffix" : "" }, { "dropping-particle" : "", "family" : "Nagard", "given" : "Herve", "non-dropping-particle" : "Le", "parse-names" : false, "suffix" : "" }, { "dropping-particle" : "", "family" : "Godelle", "given" : "Bernard", "non-dropping-particle" : "", "parse-names" : false, "suffix" : "" }, { "dropping-particle" : "", "family" : "Taddei", "given" : "Fran\u00e7ois", "non-dropping-particle" : "", "parse-names" : false, "suffix" : "" } ], "container-title" : "Proceedings of the National Academy of Sciences", "id" : "ITEM-1", "issue" : "19", "issued" : { "date-parts" : [ [ "2000", "9" ] ] }, "page" : "10465-70", "title" : "Mutators and sex in bacteria: conflict between adaptive strategies.", "type" : "article-journal", "volume" : "97" }, "suppress-author" : 1, "uris" : [ "http://www.mendeley.com/documents/?uuid=33563246-d9e8-4549-9252-211f653aa72a" ] } ], "mendeley" : { "previouslyFormattedCitation" : "(2000)" }, "properties" : { "noteIndex" : 0 }, "schema" : "https://github.com/citation-style-language/schema/raw/master/csl-citation.json" }</w:instrText>
-      </w:r>
-      <w:r>
-        <w:rPr>
-          <w:rFonts w:eastAsiaTheme="majorEastAsia"/>
-        </w:rPr>
-        <w:fldChar w:fldCharType="separate"/>
-      </w:r>
-      <w:r>
-        <w:rPr>
-          <w:rFonts w:eastAsiaTheme="majorEastAsia"/>
-          <w:noProof/>
-        </w:rPr>
-        <w:t>(2000)</w:t>
-      </w:r>
-      <w:r>
-        <w:rPr>
-          <w:rFonts w:eastAsiaTheme="majorEastAsia"/>
-        </w:rPr>
-        <w:fldChar w:fldCharType="end"/>
-      </w:r>
-      <w:r>
-        <w:rPr>
-          <w:rFonts w:eastAsiaTheme="majorEastAsia"/>
-        </w:rPr>
-        <w:t>. However, increasing t</w:t>
-      </w:r>
-      <w:r>
-        <w:rPr>
-          <w:rFonts w:eastAsiaTheme="majorEastAsia"/>
-        </w:rPr>
-        <w:t>he rate of recombination has no</w:t>
-      </w:r>
-      <w:r>
-        <w:rPr>
-          <w:rFonts w:eastAsiaTheme="majorEastAsia"/>
-        </w:rPr>
-        <w:t xml:space="preserve"> effect on adaptation with a single beneficial mutation</w:t>
-      </w:r>
-      <w:r>
-        <w:rPr>
-          <w:rFonts w:eastAsiaTheme="majorEastAsia"/>
-        </w:rPr>
-        <w:t xml:space="preserve"> (circles)</w:t>
-      </w:r>
-      <w:r>
-        <w:rPr>
-          <w:rFonts w:eastAsiaTheme="majorEastAsia"/>
-        </w:rPr>
-        <w:t xml:space="preserve">. </w:t>
-      </w:r>
-      <w:r>
-        <w:rPr>
-          <w:rFonts w:eastAsiaTheme="majorEastAsia"/>
-        </w:rPr>
-        <w:t>The</w:t>
-      </w:r>
-      <w:r>
-        <w:rPr>
-          <w:rFonts w:eastAsiaTheme="majorEastAsia"/>
-        </w:rPr>
-        <w:t xml:space="preserve"> effect of recombination is stronger in large populations, where the mutation supply is larger and therefore recombination is more likely to recombine beneficial mutations from different </w:t>
-      </w:r>
-      <w:r>
-        <w:rPr>
-          <w:rFonts w:eastAsiaTheme="majorEastAsia"/>
-        </w:rPr>
-        <w:t>backgrounds</w:t>
-      </w:r>
-      <w:r>
-        <w:rPr>
-          <w:rFonts w:eastAsiaTheme="majorEastAsia"/>
-        </w:rPr>
-        <w:t xml:space="preserve"> </w:t>
-      </w:r>
-      <w:r>
-        <w:rPr>
-          <w:rFonts w:eastAsiaTheme="majorEastAsia"/>
-        </w:rPr>
-        <w:fldChar w:fldCharType="begin" w:fldLock="1"/>
-      </w:r>
-      <w:r>
-        <w:rPr>
-          <w:rFonts w:eastAsiaTheme="majorEastAsia"/>
-        </w:rPr>
-        <w:instrText>ADDIN CSL_CITATION { "citationItems" : [ { "id" : "ITEM-1", "itemData" : { "DOI" : "10.1073/pnas.180063397", "ISSN" : "0027-8424", "PMID" : "10973474", "abstract" : "Bacterial mutation rates can increase and produce genetic novelty, as shown by in vitro and in silico experiments. Despite the cost due to a heavy deleterious mutation load, mutator alleles, which increase the mutation rate, can spread in asexual populations during adaptation because they remain associated with the rare favorable mutations they generate. This indirect selection for a genetic system generating diversity (second-order selection) is expected to be highly sensitive to changes in the dynamics of adaptation. Here we show by a simulation approach that even rare genetic exchanges, such as bacterial conjugation or transformation, can dramatically reduce the selection of mutators. Moreover, drift or competition between the processes of mutation and recombination in the course of adaptation reveal how second-order selection is unable to optimize the rate of generation of novelty.", "author" : [ { "dropping-particle" : "", "family" : "Tenaillon", "given" : "Olivier", "non-dropping-particle" : "", "parse-names" : false, "suffix" : "" }, { "dropping-particle" : "", "family" : "Nagard", "given" : "Herve", "non-dropping-particle" : "Le", "parse-names" : false, "suffix" : "" }, { "dropping-particle" : "", "family" : "Godelle", "given" : "Bernard", "non-dropping-particle" : "", "parse-names" : false, "suffix" : "" }, { "dropping-particle" : "", "family" : "Taddei", "given" : "Fran\u00e7ois", "non-dropping-particle" : "", "parse-names" : false, "suffix" : "" } ], "container-title" : "Proceedings of the National Academy of Sciences", "id" : "ITEM-1", "issue" : "19", "issued" : { "date-parts" : [ [ "2000", "9" ] ] }, "page" : "10465-70", "title" : "Mutators and sex in bacteria: conflict between adaptive strategies.", "type" : "article-journal", "volume" : "97" }, "uris" : [ "http://www.mendeley.com/documents/?uuid=33563246-d9e8-4549-9252-211f653aa72a" ] } ], "mendeley" : { "previouslyFormattedCitation" : "(Tenaillon et al. 2000)" }, "properties" : { "noteIndex" : 0 }, "schema" : "https://github.com/citation-style-language/schema/raw/master/csl-citation.json" }</w:instrText>
-      </w:r>
-      <w:r>
-        <w:rPr>
-          <w:rFonts w:eastAsiaTheme="majorEastAsia"/>
-        </w:rPr>
-        <w:fldChar w:fldCharType="separate"/>
-      </w:r>
-      <w:r>
-        <w:rPr>
-          <w:rFonts w:eastAsiaTheme="majorEastAsia"/>
-          <w:noProof/>
-        </w:rPr>
-        <w:t>(Tenaillon et al. 2000)</w:t>
-      </w:r>
-      <w:r>
-        <w:rPr>
-          <w:rFonts w:eastAsiaTheme="majorEastAsia"/>
-        </w:rPr>
-        <w:fldChar w:fldCharType="end"/>
-      </w:r>
-      <w:r>
-        <w:rPr>
-          <w:rFonts w:eastAsiaTheme="majorEastAsia"/>
-        </w:rPr>
-        <w:t xml:space="preserve">. </w:t>
-      </w:r>
-      <w:r>
-        <w:rPr>
-          <w:rFonts w:eastAsiaTheme="majorEastAsia"/>
-        </w:rPr>
-        <w:t>These observations are true for all mutational strategies.</w:t>
-      </w:r>
-    </w:p>
-    <w:p>
-      <w:pPr>
-        <w:rPr>
-          <w:rFonts w:eastAsiaTheme="majorEastAsia"/>
-        </w:rPr>
-      </w:pPr>
-      <w:r>
-        <w:rPr>
-          <w:rFonts w:eastAsiaTheme="majorEastAsia"/>
-        </w:rPr>
-        <w:t xml:space="preserve">Second, both mutator populations (SIM and CM) adapt much faster than </w:t>
-      </w:r>
-      <w:r>
-        <w:rPr>
-          <w:rFonts w:eastAsiaTheme="majorEastAsia"/>
-        </w:rPr>
-        <w:t>non-mutator</w:t>
-      </w:r>
-      <w:r>
-        <w:rPr>
-          <w:rFonts w:eastAsiaTheme="majorEastAsia"/>
-        </w:rPr>
-        <w:t xml:space="preserve"> </w:t>
-      </w:r>
-      <w:proofErr w:type="gramStart"/>
-      <w:r>
-        <w:rPr>
-          <w:rFonts w:eastAsiaTheme="majorEastAsia"/>
-        </w:rPr>
-        <w:t>populations</w:t>
-      </w:r>
-      <w:r>
-        <w:rPr>
-          <w:rFonts w:eastAsiaTheme="majorEastAsia"/>
-        </w:rPr>
-        <w:t>,</w:t>
-      </w:r>
-      <w:proofErr w:type="gramEnd"/>
-      <w:r>
-        <w:rPr>
-          <w:rFonts w:eastAsiaTheme="majorEastAsia"/>
-        </w:rPr>
-        <w:t xml:space="preserve"> and the </w:t>
-      </w:r>
-      <w:r>
-        <w:rPr>
-          <w:rFonts w:eastAsiaTheme="majorEastAsia"/>
-        </w:rPr>
-        <w:t xml:space="preserve">larger the </w:t>
-      </w:r>
-      <w:r>
-        <w:rPr>
-          <w:rFonts w:eastAsiaTheme="majorEastAsia"/>
-        </w:rPr>
-        <w:t>mutation rate</w:t>
-      </w:r>
-      <w:r>
-        <w:rPr>
-          <w:rFonts w:eastAsiaTheme="majorEastAsia"/>
-        </w:rPr>
-        <w:t xml:space="preserve"> </w:t>
-      </w:r>
-      <w:r>
-        <w:rPr>
-          <w:rFonts w:eastAsiaTheme="majorEastAsia"/>
-        </w:rPr>
-        <w:t xml:space="preserve">increase, the shorter the </w:t>
-      </w:r>
-      <w:r>
-        <w:rPr>
-          <w:rFonts w:eastAsiaTheme="majorEastAsia"/>
-        </w:rPr>
-        <w:t>adaptation time</w:t>
-      </w:r>
-      <w:r>
-        <w:rPr>
-          <w:rFonts w:eastAsiaTheme="majorEastAsia"/>
-        </w:rPr>
-        <w:t xml:space="preserve"> </w:t>
-      </w:r>
-      <w:r>
-        <w:rPr>
-          <w:rFonts w:eastAsiaTheme="majorEastAsia"/>
-        </w:rPr>
-        <w:t>(not shown/Figure S#)</w:t>
-      </w:r>
-      <w:r>
-        <w:rPr>
-          <w:rFonts w:eastAsiaTheme="majorEastAsia"/>
-        </w:rPr>
-        <w:t xml:space="preserve">. </w:t>
-      </w:r>
-      <w:r>
-        <w:rPr>
-          <w:rFonts w:eastAsiaTheme="majorEastAsia"/>
-        </w:rPr>
-        <w:t>Curiously</w:t>
-      </w:r>
-      <w:r>
-        <w:rPr>
-          <w:rFonts w:eastAsiaTheme="majorEastAsia"/>
-        </w:rPr>
-        <w:t xml:space="preserve">, </w:t>
-      </w:r>
-      <w:r>
-        <w:rPr>
-          <w:rFonts w:eastAsiaTheme="majorEastAsia"/>
-        </w:rPr>
-        <w:t>during the time a</w:t>
-      </w:r>
-      <w:r>
-        <w:rPr>
-          <w:rFonts w:eastAsiaTheme="majorEastAsia"/>
-        </w:rPr>
-        <w:t xml:space="preserve"> non-mutator population </w:t>
-      </w:r>
-      <w:r>
-        <w:rPr>
-          <w:rFonts w:eastAsiaTheme="majorEastAsia"/>
-        </w:rPr>
-        <w:t>adapts</w:t>
-      </w:r>
-      <w:r>
-        <w:rPr>
-          <w:rFonts w:eastAsiaTheme="majorEastAsia"/>
-        </w:rPr>
-        <w:t xml:space="preserve"> </w:t>
-      </w:r>
-      <w:r>
-        <w:rPr>
-          <w:rFonts w:eastAsiaTheme="majorEastAsia"/>
-        </w:rPr>
-        <w:t xml:space="preserve">with </w:t>
-      </w:r>
-      <w:r>
-        <w:rPr>
-          <w:rFonts w:eastAsiaTheme="majorEastAsia"/>
-        </w:rPr>
-        <w:t xml:space="preserve">a single beneficial mutation, a mutator population can </w:t>
-      </w:r>
-      <w:r>
-        <w:rPr>
-          <w:rFonts w:eastAsiaTheme="majorEastAsia"/>
-        </w:rPr>
-        <w:t>adapt</w:t>
-      </w:r>
-      <w:r>
-        <w:rPr>
-          <w:rFonts w:eastAsiaTheme="majorEastAsia"/>
-        </w:rPr>
-        <w:t xml:space="preserve"> a combination of four beneficial mutations, even without recombination. </w:t>
-      </w:r>
-    </w:p>
-    <w:p>
-      <w:pPr>
-        <w:rPr>
-          <w:rFonts w:eastAsiaTheme="majorEastAsia"/>
-        </w:rPr>
-      </w:pPr>
-      <w:r>
-        <w:rPr>
-          <w:rFonts w:eastAsiaTheme="majorEastAsia"/>
-        </w:rPr>
-        <w:t xml:space="preserve">These results show that in a complex adaptation scenario (where multiple beneficial mutations must be combined) recombination decreases the adaptation time, especially in large populations. This effect of recombination indeed makes it an alternative adaptive strategy to mutagenesis; however, the combined effect of recombination with mutagenesis is larger than either of them alone. Because SIM does not suffer from the disadvantages CM suffers from between adaptation events (reduced population mean fitness and increased sensitivity to Muller's </w:t>
-      </w:r>
-      <w:proofErr w:type="spellStart"/>
-      <w:r>
-        <w:rPr>
-          <w:rFonts w:eastAsiaTheme="majorEastAsia"/>
-        </w:rPr>
-        <w:t>rachet</w:t>
-      </w:r>
-      <w:proofErr w:type="spellEnd"/>
-      <w:r>
-        <w:rPr>
-          <w:rFonts w:eastAsiaTheme="majorEastAsia"/>
-        </w:rPr>
-        <w:t xml:space="preserve">), recombination is not so much an alternative to SIM as it is </w:t>
-      </w:r>
-      <w:proofErr w:type="gramStart"/>
-      <w:r>
-        <w:rPr>
-          <w:rFonts w:eastAsiaTheme="majorEastAsia"/>
-        </w:rPr>
-        <w:t>an</w:t>
-      </w:r>
-      <w:proofErr w:type="gramEnd"/>
-      <w:r>
-        <w:rPr>
-          <w:rFonts w:eastAsiaTheme="majorEastAsia"/>
-        </w:rPr>
-        <w:t xml:space="preserve"> non-mutually exclusive and even complementary </w:t>
-      </w:r>
-      <w:r>
-        <w:rPr>
-          <w:rFonts w:eastAsiaTheme="majorEastAsia"/>
-        </w:rPr>
-        <w:t xml:space="preserve">adaptive </w:t>
-      </w:r>
-      <w:r>
-        <w:rPr>
-          <w:rFonts w:eastAsiaTheme="majorEastAsia"/>
-        </w:rPr>
-        <w:t>strategy.</w:t>
-      </w:r>
-      <w:r>
-        <w:rPr>
-          <w:rFonts w:eastAsiaTheme="majorEastAsia"/>
-        </w:rPr>
-        <w:t xml:space="preserve"> The bottom line, in any case, is that throughout the parameter range, SIM has adapts faster, and recombination only serves to further reduce the adaptation time with SIM.</w:t>
-      </w:r>
-    </w:p>
-    <w:p>
-      <w:pPr>
-        <w:rPr>
-          <w:rFonts w:eastAsiaTheme="majorEastAsia"/>
-        </w:rPr>
-      </w:pPr>
-    </w:p>
-    <w:p>
-      <w:pPr>
-        <w:keepNext/>
-        <w:jc w:val="center"/>
-      </w:pPr>
-      <w:r>
-        <w:rPr>
-          <w:rFonts w:eastAsiaTheme="majorEastAsia" w:cstheme="majorBidi"/>
-          <w:b/>
-          <w:bCs/>
-          <w:noProof/>
-          <w:color w:val="4F81BD" w:themeColor="accent1"/>
-          <w:sz w:val="26"/>
-          <w:szCs w:val="26"/>
-          <w:lang w:bidi="ar-SA"/>
-        </w:rPr>
-        <w:lastRenderedPageBreak/>
-        <w:drawing>
-          <wp:inline distT="0" distB="0" distL="0" distR="0" wp14:anchorId="5B46AE3E" wp14:editId="41977364">
-            <wp:extent cx="5725160" cy="4913630"/>
-            <wp:effectExtent l="0" t="0" r="8890" b="1270"/>
-            <wp:docPr id="4" name="Picture 4" descr="D:\workspace\mamba\simarba\analysis\adaptation_NR_2014-03-10.png"/>
-            <wp:cNvGraphicFramePr>
-              <a:graphicFrameLocks xmlns:a="http://schemas.openxmlformats.org/drawingml/2006/main" noChangeAspect="1"/>
-            </wp:cNvGraphicFramePr>
-            <a:graphic xmlns:a="http://schemas.openxmlformats.org/drawingml/2006/main">
-              <a:graphicData uri="http://schemas.openxmlformats.org/drawingml/2006/picture">
-                <pic:pic xmlns:pic="http://schemas.openxmlformats.org/drawingml/2006/picture">
-                  <pic:nvPicPr>
-                    <pic:cNvPr id="0" name="Picture 2" descr="D:\workspace\mamba\simarba\analysis\adaptation_NR_2014-03-10.png"/>
-                    <pic:cNvPicPr>
-                      <a:picLocks noChangeAspect="1" noChangeArrowheads="1"/>
-                    </pic:cNvPicPr>
-                  </pic:nvPicPr>
-                  <pic:blipFill>
-                    <a:blip r:embed="rId16" cstate="print">
-                      <a:extLst>
-                        <a:ext uri="{28A0092B-C50C-407E-A947-70E740481C1C}">
-                          <a14:useLocalDpi xmlns:a14="http://schemas.microsoft.com/office/drawing/2010/main" val="0"/>
-                        </a:ext>
-                      </a:extLst>
-                    </a:blip>
-                    <a:srcRect/>
-                    <a:stretch>
-                      <a:fillRect/>
-                    </a:stretch>
-                  </pic:blipFill>
-                  <pic:spPr bwMode="auto">
-                    <a:xfrm>
-                      <a:off x="0" y="0"/>
-                      <a:ext cx="5725160" cy="4913630"/>
-                    </a:xfrm>
-                    <a:prstGeom prst="rect">
-                      <a:avLst/>
-                    </a:prstGeom>
-                    <a:noFill/>
-                    <a:ln>
-                      <a:noFill/>
-                    </a:ln>
-                  </pic:spPr>
-                </pic:pic>
-              </a:graphicData>
-            </a:graphic>
-          </wp:inline>
-        </w:drawing>
-      </w:r>
-    </w:p>
-    <w:p>
-      <w:pPr>
         <w:pStyle w:val="Caption"/>
         <w:jc w:val="center"/>
       </w:pPr>
@@ -5553,7 +5496,7 @@
                     <pic:cNvPicPr/>
                   </pic:nvPicPr>
                   <pic:blipFill>
-                    <a:blip r:embed="rId17" cstate="print">
+                    <a:blip r:embed="rId16" cstate="print">
                       <a:extLst>
                         <a:ext uri="{28A0092B-C50C-407E-A947-70E740481C1C}">
                           <a14:useLocalDpi xmlns:a14="http://schemas.microsoft.com/office/drawing/2010/main" val="0"/>
@@ -5637,7 +5580,7 @@
                     </pic:cNvPicPr>
                   </pic:nvPicPr>
                   <pic:blipFill>
-                    <a:blip r:embed="rId18" cstate="print">
+                    <a:blip r:embed="rId17" cstate="print">
                       <a:extLst>
                         <a:ext uri="{28A0092B-C50C-407E-A947-70E740481C1C}">
                           <a14:useLocalDpi xmlns:a14="http://schemas.microsoft.com/office/drawing/2010/main" val="0"/>
@@ -5700,7 +5643,7 @@
         <w:lastRenderedPageBreak/>
         <w:t>Discussion</w:t>
       </w:r>
-      <w:bookmarkEnd w:id="16"/>
+      <w:bookmarkEnd w:id="15"/>
     </w:p>
     <w:p>
       <w:pPr>
@@ -10807,7 +10750,7 @@
                     </pic:cNvPicPr>
                   </pic:nvPicPr>
                   <pic:blipFill>
-                    <a:blip r:embed="rId19" cstate="print">
+                    <a:blip r:embed="rId18" cstate="print">
                       <a:extLst>
                         <a:ext uri="{28A0092B-C50C-407E-A947-70E740481C1C}">
                           <a14:useLocalDpi xmlns:a14="http://schemas.microsoft.com/office/drawing/2010/main" val="0"/>
@@ -10901,7 +10844,7 @@
                     </pic:cNvPicPr>
                   </pic:nvPicPr>
                   <pic:blipFill>
-                    <a:blip r:embed="rId20" cstate="print">
+                    <a:blip r:embed="rId19" cstate="print">
                       <a:extLst>
                         <a:ext uri="{28A0092B-C50C-407E-A947-70E740481C1C}">
                           <a14:useLocalDpi xmlns:a14="http://schemas.microsoft.com/office/drawing/2010/main" val="0"/>
@@ -11006,10 +10949,10 @@
       </w:pPr>
     </w:p>
     <w:sectPr>
-      <w:headerReference w:type="even" r:id="rId21"/>
-      <w:headerReference w:type="default" r:id="rId22"/>
-      <w:footerReference w:type="even" r:id="rId23"/>
-      <w:footerReference w:type="default" r:id="rId24"/>
+      <w:headerReference w:type="even" r:id="rId20"/>
+      <w:headerReference w:type="default" r:id="rId21"/>
+      <w:footerReference w:type="even" r:id="rId22"/>
+      <w:footerReference w:type="default" r:id="rId23"/>
       <w:pgSz w:w="11906" w:h="16838"/>
       <w:pgMar w:top="1440" w:right="1440" w:bottom="1440" w:left="1440" w:header="708" w:footer="708" w:gutter="0"/>
       <w:cols w:space="708"/>
@@ -11072,7 +11015,7 @@
           <w:rPr>
             <w:noProof/>
           </w:rPr>
-          <w:t>4</w:t>
+          <w:t>10</w:t>
         </w:r>
         <w:r>
           <w:rPr>
@@ -11107,7 +11050,7 @@
       <w:rPr>
         <w:noProof/>
       </w:rPr>
-      <w:t>3</w:t>
+      <w:t>11</w:t>
     </w:r>
     <w:r>
       <w:fldChar w:fldCharType="end"/>
@@ -11167,7 +11110,7 @@
       <w:rPr>
         <w:noProof/>
       </w:rPr>
-      <w:t>June 9, 2014</w:t>
+      <w:t>June 17, 2014</w:t>
     </w:r>
     <w:r>
       <w:fldChar w:fldCharType="end"/>
@@ -14048,7 +13991,7 @@
 </file>
 
 <file path=customXml/itemProps1.xml><?xml version="1.0" encoding="utf-8"?>
-<ds:datastoreItem xmlns:ds="http://schemas.openxmlformats.org/officeDocument/2006/customXml" ds:itemID="{A8FAAB37-A48A-4C28-A243-136940FEC3B2}">
+<ds:datastoreItem xmlns:ds="http://schemas.openxmlformats.org/officeDocument/2006/customXml" ds:itemID="{78233FB8-6878-4412-8A1B-DAE8D4A1007C}">
   <ds:schemaRefs>
     <ds:schemaRef ds:uri="http://schemas.openxmlformats.org/officeDocument/2006/bibliography"/>
   </ds:schemaRefs>

</xml_diff>

<commit_message>
revised intro model and results. results need more revision, especially adaptation part
</commit_message>
<xml_diff>
--- a/simarba/manuscript/ms.docx
+++ b/simarba/manuscript/ms.docx
@@ -130,7 +130,7 @@
           <w:rFonts w:eastAsia="Times New Roman"/>
           <w:noProof/>
         </w:rPr>
-        <w:t>June 17, 2014</w:t>
+        <w:t>July 22, 2014</w:t>
       </w:r>
       <w:r>
         <w:rPr>
@@ -242,17 +242,9 @@
         <w:rPr>
           <w:rFonts w:asciiTheme="minorHAnsi" w:hAnsiTheme="minorHAnsi"/>
         </w:rPr>
-        <w:t xml:space="preserve">-induced </w:t>
-      </w:r>
-      <w:proofErr w:type="spellStart"/>
-      <w:r>
-        <w:rPr>
-          <w:rFonts w:asciiTheme="minorHAnsi" w:hAnsiTheme="minorHAnsi"/>
-        </w:rPr>
-        <w:t>hypermutation</w:t>
+        <w:t>-induced hypermutation</w:t>
       </w:r>
       <w:bookmarkEnd w:id="4"/>
-      <w:proofErr w:type="spellEnd"/>
     </w:p>
     <w:p>
       <w:r>
@@ -349,13 +341,31 @@
         <w:t xml:space="preserve"> in which the mutation rate is increased by several orders of magnitude</w:t>
       </w:r>
       <w:r>
+        <w:t xml:space="preserve"> – a </w:t>
+      </w:r>
+      <w:r>
+        <w:t xml:space="preserve">process is </w:t>
+      </w:r>
+      <w:r>
+        <w:t>called</w:t>
+      </w:r>
+      <w:r>
         <w:t xml:space="preserve"> </w:t>
       </w:r>
       <w:r>
+        <w:t>stress-induced mutagenesis</w:t>
+      </w:r>
+      <w:r>
+        <w:t xml:space="preserve"> (SIM)</w:t>
+      </w:r>
+      <w:r>
+        <w:t xml:space="preserve"> </w:t>
+      </w:r>
+      <w:r>
         <w:fldChar w:fldCharType="begin" w:fldLock="1"/>
       </w:r>
       <w:r>
-        <w:instrText>ADDIN CSL_CITATION { "citationItems" : [ { "id" : "ITEM-1", "itemData" : { "ISSN" : "0090-5542", "PMID" : "1103845", "abstract" : "A hypothesis was proposed several years ago that Escherichia coli posses an inducible DNA repair system (\"SOS repair\") which is also responsible for induced mutagenesis. Some characteristics of the SOS repair are (1) it is induced or activated following damage to DNA, (2) it requires do novo protein synthesis, (3) It requires several genetic functions of which the best-studied are recA+ and lex+ of E. coli, and (4) the physiological and genetic requirements for the expression of SOS repair are suspiciously similar to those necessary for the prophage induction. The SOS repair hypothesis has already served as the working hypothesis for many experiments, some of which are briefly reviewed. Also, some speculations are presented to stimulate further discussions and experimental tests.", "author" : [ { "dropping-particle" : "", "family" : "Radman", "given" : "Miroslav", "non-dropping-particle" : "", "parse-names" : false, "suffix" : "" } ], "container-title" : "Basic life sciences", "id" : "ITEM-1", "issued" : { "date-parts" : [ [ "1975", "1" ] ] }, "page" : "355-67", "title" : "SOS repair hypothesis: phenomenology of an inducible DNA repair which is accompanied by mutagenesis.", "type" : "article-journal", "volume" : "5A" }, "uris" : [ "http://www.mendeley.com/documents/?uuid=2cd6fde5-04a1-457f-8969-78bc001db829" ] } ], "mendeley" : { "previouslyFormattedCitation" : "(Radman 1975)" }, "properties" : { "noteIndex" : 0 }, "schema" : "https://github.com/citation-style-language/schema/raw/master/csl-citation.json" }</w:instrText>
+        <w:instrText>ADDIN CSL_CITATION { "citationItems" : [ { "id" : "ITEM-1", "itemData" : { "ISSN" : "0090-5542", "PMID" : "1103845", "abstract" : "A hypothesis was proposed several years ago that Escherichia coli posses an inducible DNA repair system (\"SOS repair\") which is also responsible for induced mutagenesis. Some characteristics of the SOS repair are (1) it is induced or activated following damage to DNA, (2) it requires do novo protein synthesis, (3) It requires several genetic functions of which the best-studied are recA+ and lex+ of E. coli, and (4) the physiological and genetic requirements for the expression of SOS repair are suspiciously similar to those necessary for the prophage induction. The SOS repair hypothesis has already served as the working hypothesis for many experiments, some of which are briefly reviewed. Also, some speculations are presented to stimulate further discussions and experimental tests.", "author" : [ { "dropping-particle" : "", "family" : "Radman", "given" : "Miroslav", "non-dropping-particle" : "", "parse-names" : false, "suffix" : "" } ], "container-title" : "Basic life sciences", "id" : "ITEM-1", "issued" : { "date-parts" : [ [ "1975", "1" ] ] }, "page" : "355-67", "title" : "SOS repair hypothesis: phenomenology of an inducible DNA repair which is accompanied by mutagenesis.", "type" : "article-journal", "volume" : "5A" }, "uris" : [ "http://www.mendeley.com/documents/?uuid=2cd6fde5-04a1-457f-8969-78bc001db829" ] }, { "id" : "ITEM-2", "itemData" : { "ISSN" : "0027-8424", "PMID" : "8524839", "abstract" : "The inducible SOS system increases the survival of bacteria exposed to DNA-damaging agents by increasing the capacity of error-free and error-prone DNA repair systems. The inducible mutator effect is expected to contribute to the adaptation of bacterial populations to these adverse life conditions by increasing their genetic variability. The evolutionary impact of the SOS system would be even greater if it was also induced under conditions common in nature, such as in resting bacterial populations. The results presented here show that SOS induction and mutagenesis do occur in bacteria in aging colonies on agar plates. The observed SOS induction and mutagenesis are controlled by the LexA repressor and are RecA- and cAMP-dependent.", "author" : [ { "dropping-particle" : "", "family" : "Taddei", "given" : "Fran\u00e7ois", "non-dropping-particle" : "", "parse-names" : false, "suffix" : "" }, { "dropping-particle" : "", "family" : "Matic", "given" : "Ivan", "non-dropping-particle" : "", "parse-names" : false, "suffix" : "" }, { "dropping-particle" : "", "family" : "Radman", "given" : "Miroslav", "non-dropping-particle" : "", "parse-names" : false, "suffix" : "" } ], "container-title" : "Proceedings of the National Academy of Sciences", "id" : "ITEM-2", "issue" : "25", "issued" : { "date-parts" : [ [ "1995", "12" ] ] }, "page" : "11736-40", "title" : "cAMP-dependent SOS induction and mutagenesis in resting bacterial populations.", "type" : "article-journal", "volume" : "92" }, "uris" : [ "http://www.mendeley.com/documents/?uuid=4ec9b55f-0d65-4f3d-a683-b6444a5010d1" ] }, { "id" : "ITEM-3", "itemData" : { "DOI" : "10.1080/10409230701648502", "ISSN" : "1040-9238", "PMID" : "17917874", "abstract" : "Our concept of a stable genome is evolving to one in which genomes are plastic and responsive to environmental changes. Growing evidence shows that a variety of environmental stresses induce genomic instability in bacteria, yeast, and human cancer cells, generating occasional fitter mutants and potentially accelerating adaptive evolution. The emerging molecular mechanisms of stress-induced mutagenesis vary but share telling common components that underscore two common themes. The first is the regulation of mutagenesis in time by cellular stress responses, which promote random mutations specifically when cells are poorly adapted to their environments, i.e., when they are stressed. A second theme is the possible restriction of random mutagenesis in genomic space, achieved via coupling of mutation-generating machinery to local events such as DNA-break repair or transcription. Such localization may minimize accumulation of deleterious mutations in the genomes of rare fitter mutants, and promote local concerted evolution. Although mutagenesis induced by stresses other than direct damage to DNA was previously controversial, evidence for the existence of various stress-induced mutagenesis programs is now overwhelming and widespread. Such mechanisms probably fuel evolution of microbial pathogenesis and antibiotic-resistance, and tumor progression and chemotherapy resistance, all of which occur under stress, driven by mutations. The emerging commonalities in stress-induced-mutation mechanisms provide hope for new therapeutic interventions for all of these processes.", "author" : [ { "dropping-particle" : "", "family" : "Galhardo", "given" : "Rodrigo S.", "non-dropping-particle" : "", "parse-names" : false, "suffix" : "" }, { "dropping-particle" : "", "family" : "Hastings", "given" : "P. J.", "non-dropping-particle" : "", "parse-names" : false, "suffix" : "" }, { "dropping-particle" : "", "family" : "Rosenberg", "given" : "Susan M.", "non-dropping-particle" : "", "parse-names" : false, "suffix" : "" } ], "container-title" : "Critical reviews in biochemistry and molecular biology", "id" : "ITEM-3", "issue" : "5", "issued" : { "date-parts" : [ [ "2007" ] ] }, "page" : "399-435", "title" : "Mutation as a stress response and the regulation of evolvability.", "type" : "article-journal", "volume" : "42" }, "uris" : [ "http://www.mendeley.com/documents/?uuid=9fcd9085-9447-450a-a846-6665443b9611" ] }, { "id" : "ITEM-4", "itemData" : { "DOI" : "10.1080/10409230701648494", "ISSN" : "1040-9238", "PMID" : "17917873", "abstract" : "Bacteria spend their lives buffeted by changing environmental conditions. To adapt to and survive these stresses, bacteria have global response systems that result in sweeping changes in gene expression and cellular metabolism. These responses are controlled by master regulators, which include: alternative sigma factors, such as RpoS and RpoH; small molecule effectors, such as ppGpp; gene repressors such as LexA; and, inorganic molecules, such as polyphosphate. The response pathways extensively overlap and are induced to various extents by the same environmental stresses. These stresses include nutritional deprivation, DNA damage, temperature shift, and exposure to antibiotics. All of these global stress responses include functions that can increase genetic variability. In particular, up-regulation and activation of error-prone DNA polymerases, down-regulation of error-correcting enzymes, and movement of mobile genetic elements are common features of several stress responses. The result is that under a variety of stressful conditions, bacteria are induced for genetic change. This transient mutator state may be important for adaptive evolution.", "author" : [ { "dropping-particle" : "", "family" : "Foster", "given" : "Patricia L.", "non-dropping-particle" : "", "parse-names" : false, "suffix" : "" } ], "container-title" : "Critical reviews in biochemistry and molecular biology", "id" : "ITEM-4", "issue" : "5", "issued" : { "date-parts" : [ [ "2007" ] ] }, "page" : "373-97", "title" : "Stress-induced mutagenesis in bacteria.", "type" : "article-journal", "volume" : "42" }, "uris" : [ "http://www.mendeley.com/documents/?uuid=5e19c257-4e56-43af-8e16-9f037cac92bc" ] }, { "id" : "ITEM-5", "itemData" : { "DOI" : "10.1080/10409230701507773", "ISSN" : "1040-9238", "PMID" : "17687670", "abstract" : "Adaptive mutation is a generic term for processes that allow individual cells of nonproliferating cell populations to acquire advantageous mutations and thereby to overcome the strong selective pressure of proliferation-limiting environmental conditions. Prerequisites for an occurrence of adaptive mutation are that the selective conditions are nonlethal and that a restart of proliferation may be accomplished by some genetic change in principle. The importance of adaptive mutation is derived from the assumption that it may, on the one hand, result in an accelerated evolution of microorganisms and, on the other, in multicellular organisms may contribute to a breakout of somatic cells from negative growth regulation, i.e., to cancerogenesis. Most information on adaptive mutation in eukaryotes has been gained with the budding yeast Saccharomyces cerevisiae. This review focuses comprehensively on adaptive mutation in this organism and summarizes our current understanding of this issue.", "author" : [ { "dropping-particle" : "", "family" : "Heidenreich", "given" : "Erich", "non-dropping-particle" : "", "parse-names" : false, "suffix" : "" } ], "container-title" : "Critical reviews in biochemistry and molecular biology", "id" : "ITEM-5", "issue" : "4", "issued" : { "date-parts" : [ [ "2007" ] ] }, "page" : "285-311", "title" : "Adaptive mutation in &lt;i&gt;Saccharomyces cerevisiae&lt;/i&gt;.", "type" : "article-journal", "volume" : "42" }, "uris" : [ "http://www.mendeley.com/documents/?uuid=04d7aadf-550f-4d1a-bd6c-9d465758da10" ] }, { "id" : "ITEM-6", "itemData" : { "DOI" : "10.1002/bies.201200050", "ISSN" : "1521-1878", "PMID" : "22911060", "abstract" : "Evolutionary theory assumed that mutations occur constantly, gradually, and randomly over time. This formulation from the \"modern synthesis\" of the 1930s was embraced decades before molecular understanding of genes or mutations. Since then, our labs and others have elucidated mutation mechanisms activated by stress responses. Stress-induced mutation mechanisms produce mutations, potentially accelerating evolution, specifically when cells are maladapted to their environment, that is, when they are stressed. The mechanisms of stress-induced mutation that are being revealed experimentally in laboratory settings provide compelling models for mutagenesis that propels pathogen-host adaptation, antibiotic resistance, cancer progression and resistance, and perhaps much of evolution generally. We discuss double-strand-break-dependent stress-induced mutation in Escherichia coli. Recent results illustrate how a stress response activates mutagenesis and demonstrate this mechanism's generality and importance to spontaneous mutation. New data also suggest a possible harmony between previous, apparently opposed, models for the molecular mechanism. They additionally strengthen the case for anti-evolvability therapeutics for infectious disease and cancer.", "author" : [ { "dropping-particle" : "", "family" : "Rosenberg", "given" : "Susan M.", "non-dropping-particle" : "", "parse-names" : false, "suffix" : "" }, { "dropping-particle" : "", "family" : "Shee", "given" : "Chandan", "non-dropping-particle" : "", "parse-names" : false, "suffix" : "" }, { "dropping-particle" : "", "family" : "Frisch", "given" : "Ryan L.", "non-dropping-particle" : "", "parse-names" : false, "suffix" : "" }, { "dropping-particle" : "", "family" : "Hastings", "given" : "P J", "non-dropping-particle" : "", "parse-names" : false, "suffix" : "" } ], "container-title" : "BioEssays", "id" : "ITEM-6", "issued" : { "date-parts" : [ [ "2012", "8", "22" ] ] }, "note" : "Thus, it is possible that RpoS- and PolIV-promoted mutagenic break repair might have evolved based on selection for its properties as an evolutionary engine.", "page" : "1-8", "title" : "Stress-induced mutation via DNA breaks in &lt;i&gt;Escherichia coli&lt;/i&gt;: A molecular mechanism with implications for evolution and medicine.", "type" : "article-journal" }, "uris" : [ "http://www.mendeley.com/documents/?uuid=0d85919f-39a1-461e-b94a-c8238c9dda75" ] }, { "id" : "ITEM-7", "itemData" : { "DOI" : "10.1371/journal.pgen.1003680", "ISSN" : "1553-7404", "PMID" : "23935537", "abstract" : "Conditions of chronic stress are associated with genetic instability in many organisms, but the roles of stress responses in mutagenesis have so far been elucidated only in bacteria. Here, we present data demonstrating that the environmental stress response (ESR) in yeast functions in mutagenesis induced by proteotoxic stress. We show that the drug canavanine causes proteotoxic stress, activates the ESR, and induces mutagenesis at several loci in an ESR-dependent manner. Canavanine-induced mutagenesis also involves translesion DNA polymerases Rev1 and Pol\u03b6 and non-homologous end joining factor Ku. Furthermore, under conditions of chronic sub-lethal canavanine stress, deletions of Rev1, Pol\u03b6, and Ku-encoding genes exhibit genetic interactions with ESR mutants indicative of ESR regulating these mutagenic DNA repair processes. Analyses of mutagenesis induced by several different stresses showed that the ESR specifically modulates mutagenesis induced by proteotoxic stress. Together, these results document the first known example of an involvement of a eukaryotic stress response pathway in mutagenesis and have important implications for mechanisms of evolution, carcinogenesis, and emergence of drug-resistant pathogens and chemotherapy-resistant tumors.", "author" : [ { "dropping-particle" : "", "family" : "Shor", "given" : "Erika", "non-dropping-particle" : "", "parse-names" : false, "suffix" : "" }, { "dropping-particle" : "", "family" : "Fox", "given" : "Catherine a.", "non-dropping-particle" : "", "parse-names" : false, "suffix" : "" }, { "dropping-particle" : "", "family" : "Broach", "given" : "James R.", "non-dropping-particle" : "", "parse-names" : false, "suffix" : "" } ], "container-title" : "PLoS genetics", "id" : "ITEM-7", "issue" : "8", "issued" : { "date-parts" : [ [ "2013", "8", "1" ] ] }, "page" : "e1003680", "title" : "The yeast environmental stress response regulates mutagenesis induced by proteotoxic stress.", "type" : "article-journal", "volume" : "9" }, "uris" : [ "http://www.mendeley.com/documents/?uuid=512b9795-7c79-4ca6-a04e-ee53a196d95e" ] } ], "mendeley" : { "previouslyFormattedCitation" : "(Radman 1975; Taddei, Matic, and Radman 1995; Galhardo, Hastings, and Rosenberg 2007; Foster 2007; Heidenreich 2007; Rosenberg et al. 2012; Shor, Fox, and Broach 2013)" }, "properties" : { "noteIndex" : 0 }, "schema" : "https://github.com/citation-style-language/schema/raw/master/csl-citation.json" }</w:instrText>
       </w:r>
       <w:r>
         <w:fldChar w:fldCharType="separate"/>
@@ -364,19 +374,64 @@
         <w:rPr>
           <w:noProof/>
         </w:rPr>
-        <w:t>(Radman 1975)</w:t>
+        <w:t>(Radman 1975; Taddei, Matic, and Radman 1995; Galhardo, Hastings, and Rosenberg 2007; Foster 2007; Heidenreich 2007; Rosenberg et al. 2012; Shor, Fox, and Broach 2013)</w:t>
       </w:r>
       <w:r>
         <w:fldChar w:fldCharType="end"/>
       </w:r>
       <w:r>
+        <w:t xml:space="preserve">. </w:t>
+      </w:r>
+      <w:r>
+        <w:t>Because mutation</w:t>
+      </w:r>
+      <w:r>
+        <w:t xml:space="preserve">s are </w:t>
+      </w:r>
+      <w:r>
+        <w:t>the ultimate</w:t>
+      </w:r>
+      <w:r>
         <w:t xml:space="preserve"> </w:t>
       </w:r>
       <w:r>
+        <w:t xml:space="preserve">source of genetic variation, it </w:t>
+      </w:r>
+      <w:r>
+        <w:t>has been</w:t>
+      </w:r>
+      <w:r>
+        <w:t xml:space="preserve"> suggested that </w:t>
+      </w:r>
+      <w:r>
+        <w:t xml:space="preserve">SIM </w:t>
+      </w:r>
+      <w:r>
+        <w:t xml:space="preserve">evolved to </w:t>
+      </w:r>
+      <w:r>
+        <w:t xml:space="preserve">facilitate </w:t>
+      </w:r>
+      <w:r>
+        <w:t xml:space="preserve">adaptation to </w:t>
+      </w:r>
+      <w:r>
+        <w:t>novel</w:t>
+      </w:r>
+      <w:r>
+        <w:t xml:space="preserve"> envi</w:t>
+      </w:r>
+      <w:r>
+        <w:t>ronmental conditions and stress</w:t>
+      </w:r>
+      <w:r>
+        <w:t xml:space="preserve"> </w:t>
+      </w:r>
+      <w:r>
         <w:fldChar w:fldCharType="begin" w:fldLock="1"/>
       </w:r>
       <w:r>
-        <w:instrText>ADDIN CSL_CITATION { "citationItems" : [ { "id" : "ITEM-1", "itemData" : { "DOI" : "10.1080/10409230701648502", "ISSN" : "1040-9238", "PMID" : "17917874", "abstract" : "Our concept of a stable genome is evolving to one in which genomes are plastic and responsive to environmental changes. Growing evidence shows that a variety of environmental stresses induce genomic instability in bacteria, yeast, and human cancer cells, generating occasional fitter mutants and potentially accelerating adaptive evolution. The emerging molecular mechanisms of stress-induced mutagenesis vary but share telling common components that underscore two common themes. The first is the regulation of mutagenesis in time by cellular stress responses, which promote random mutations specifically when cells are poorly adapted to their environments, i.e., when they are stressed. A second theme is the possible restriction of random mutagenesis in genomic space, achieved via coupling of mutation-generating machinery to local events such as DNA-break repair or transcription. Such localization may minimize accumulation of deleterious mutations in the genomes of rare fitter mutants, and promote local concerted evolution. Although mutagenesis induced by stresses other than direct damage to DNA was previously controversial, evidence for the existence of various stress-induced mutagenesis programs is now overwhelming and widespread. Such mechanisms probably fuel evolution of microbial pathogenesis and antibiotic-resistance, and tumor progression and chemotherapy resistance, all of which occur under stress, driven by mutations. The emerging commonalities in stress-induced-mutation mechanisms provide hope for new therapeutic interventions for all of these processes.", "author" : [ { "dropping-particle" : "", "family" : "Galhardo", "given" : "Rodrigo S.", "non-dropping-particle" : "", "parse-names" : false, "suffix" : "" }, { "dropping-particle" : "", "family" : "Hastings", "given" : "P. J.", "non-dropping-particle" : "", "parse-names" : false, "suffix" : "" }, { "dropping-particle" : "", "family" : "Rosenberg", "given" : "Susan M.", "non-dropping-particle" : "", "parse-names" : false, "suffix" : "" } ], "container-title" : "Critical reviews in biochemistry and molecular biology", "id" : "ITEM-1", "issue" : "5", "issued" : { "date-parts" : [ [ "2007" ] ] }, "page" : "399-435", "title" : "Mutation as a stress response and the regulation of evolvability.", "type" : "article-journal", "volume" : "42" }, "uris" : [ "http://www.mendeley.com/documents/?uuid=9fcd9085-9447-450a-a846-6665443b9611" ] }, { "id" : "ITEM-2", "itemData" : { "DOI" : "10.1080/10409230701648494", "ISSN" : "1040-9238", "PMID" : "17917873", "abstract" : "Bacteria spend their lives buffeted by changing environmental conditions. To adapt to and survive these stresses, bacteria have global response systems that result in sweeping changes in gene expression and cellular metabolism. These responses are controlled by master regulators, which include: alternative sigma factors, such as RpoS and RpoH; small molecule effectors, such as ppGpp; gene repressors such as LexA; and, inorganic molecules, such as polyphosphate. The response pathways extensively overlap and are induced to various extents by the same environmental stresses. These stresses include nutritional deprivation, DNA damage, temperature shift, and exposure to antibiotics. All of these global stress responses include functions that can increase genetic variability. In particular, up-regulation and activation of error-prone DNA polymerases, down-regulation of error-correcting enzymes, and movement of mobile genetic elements are common features of several stress responses. The result is that under a variety of stressful conditions, bacteria are induced for genetic change. This transient mutator state may be important for adaptive evolution.", "author" : [ { "dropping-particle" : "", "family" : "Foster", "given" : "Patricia L.", "non-dropping-particle" : "", "parse-names" : false, "suffix" : "" } ], "container-title" : "Critical reviews in biochemistry and molecular biology", "id" : "ITEM-2", "issue" : "5", "issued" : { "date-parts" : [ [ "2007" ] ] }, "page" : "373-97", "title" : "Stress-induced mutagenesis in bacteria.", "type" : "article-journal", "volume" : "42" }, "uris" : [ "http://www.mendeley.com/documents/?uuid=5e19c257-4e56-43af-8e16-9f037cac92bc" ] }, { "id" : "ITEM-3", "itemData" : { "DOI" : "10.1080/10409230701507773", "ISSN" : "1040-9238", "PMID" : "17687670", "abstract" : "Adaptive mutation is a generic term for processes that allow individual cells of nonproliferating cell populations to acquire advantageous mutations and thereby to overcome the strong selective pressure of proliferation-limiting environmental conditions. Prerequisites for an occurrence of adaptive mutation are that the selective conditions are nonlethal and that a restart of proliferation may be accomplished by some genetic change in principle. The importance of adaptive mutation is derived from the assumption that it may, on the one hand, result in an accelerated evolution of microorganisms and, on the other, in multicellular organisms may contribute to a breakout of somatic cells from negative growth regulation, i.e., to cancerogenesis. Most information on adaptive mutation in eukaryotes has been gained with the budding yeast Saccharomyces cerevisiae. This review focuses comprehensively on adaptive mutation in this organism and summarizes our current understanding of this issue.", "author" : [ { "dropping-particle" : "", "family" : "Heidenreich", "given" : "Erich", "non-dropping-particle" : "", "parse-names" : false, "suffix" : "" } ], "container-title" : "Critical reviews in biochemistry and molecular biology", "id" : "ITEM-3", "issue" : "4", "issued" : { "date-parts" : [ [ "2007" ] ] }, "page" : "285-311", "title" : "Adaptive mutation in &lt;i&gt;Saccharomyces cerevisiae&lt;/i&gt;.", "type" : "article-journal", "volume" : "42" }, "uris" : [ "http://www.mendeley.com/documents/?uuid=04d7aadf-550f-4d1a-bd6c-9d465758da10" ] }, { "id" : "ITEM-4", "itemData" : { "DOI" : "10.1002/bies.201200050", "ISSN" : "1521-1878", "PMID" : "22911060", "abstract" : "Evolutionary theory assumed that mutations occur constantly, gradually, and randomly over time. This formulation from the \"modern synthesis\" of the 1930s was embraced decades before molecular understanding of genes or mutations. Since then, our labs and others have elucidated mutation mechanisms activated by stress responses. Stress-induced mutation mechanisms produce mutations, potentially accelerating evolution, specifically when cells are maladapted to their environment, that is, when they are stressed. The mechanisms of stress-induced mutation that are being revealed experimentally in laboratory settings provide compelling models for mutagenesis that propels pathogen-host adaptation, antibiotic resistance, cancer progression and resistance, and perhaps much of evolution generally. We discuss double-strand-break-dependent stress-induced mutation in Escherichia coli. Recent results illustrate how a stress response activates mutagenesis and demonstrate this mechanism's generality and importance to spontaneous mutation. New data also suggest a possible harmony between previous, apparently opposed, models for the molecular mechanism. They additionally strengthen the case for anti-evolvability therapeutics for infectious disease and cancer.", "author" : [ { "dropping-particle" : "", "family" : "Rosenberg", "given" : "Susan M.", "non-dropping-particle" : "", "parse-names" : false, "suffix" : "" }, { "dropping-particle" : "", "family" : "Shee", "given" : "Chandan", "non-dropping-particle" : "", "parse-names" : false, "suffix" : "" }, { "dropping-particle" : "", "family" : "Frisch", "given" : "Ryan L.", "non-dropping-particle" : "", "parse-names" : false, "suffix" : "" }, { "dropping-particle" : "", "family" : "Hastings", "given" : "P J", "non-dropping-particle" : "", "parse-names" : false, "suffix" : "" } ], "container-title" : "BioEssays", "id" : "ITEM-4", "issued" : { "date-parts" : [ [ "2012", "8", "22" ] ] }, "note" : "Thus, it is possible that RpoS- and PolIV-promoted mutagenic break repair might have evolved based on selection for its properties as an evolutionary engine.", "page" : "1-8", "title" : "Stress-induced mutation via DNA breaks in &lt;i&gt;Escherichia coli&lt;/i&gt;: A molecular mechanism with implications for evolution and medicine.", "type" : "article-journal" }, "uris" : [ "http://www.mendeley.com/documents/?uuid=0d85919f-39a1-461e-b94a-c8238c9dda75" ] }, { "id" : "ITEM-5", "itemData" : { "DOI" : "10.1371/journal.pgen.1003680", "ISSN" : "1553-7404", "PMID" : "23935537", "abstract" : "Conditions of chronic stress are associated with genetic instability in many organisms, but the roles of stress responses in mutagenesis have so far been elucidated only in bacteria. Here, we present data demonstrating that the environmental stress response (ESR) in yeast functions in mutagenesis induced by proteotoxic stress. We show that the drug canavanine causes proteotoxic stress, activates the ESR, and induces mutagenesis at several loci in an ESR-dependent manner. Canavanine-induced mutagenesis also involves translesion DNA polymerases Rev1 and Pol\u03b6 and non-homologous end joining factor Ku. Furthermore, under conditions of chronic sub-lethal canavanine stress, deletions of Rev1, Pol\u03b6, and Ku-encoding genes exhibit genetic interactions with ESR mutants indicative of ESR regulating these mutagenic DNA repair processes. Analyses of mutagenesis induced by several different stresses showed that the ESR specifically modulates mutagenesis induced by proteotoxic stress. Together, these results document the first known example of an involvement of a eukaryotic stress response pathway in mutagenesis and have important implications for mechanisms of evolution, carcinogenesis, and emergence of drug-resistant pathogens and chemotherapy-resistant tumors.", "author" : [ { "dropping-particle" : "", "family" : "Shor", "given" : "Erika", "non-dropping-particle" : "", "parse-names" : false, "suffix" : "" }, { "dropping-particle" : "", "family" : "Fox", "given" : "Catherine a.", "non-dropping-particle" : "", "parse-names" : false, "suffix" : "" }, { "dropping-particle" : "", "family" : "Broach", "given" : "James R.", "non-dropping-particle" : "", "parse-names" : false, "suffix" : "" } ], "container-title" : "PLoS genetics", "id" : "ITEM-5", "issue" : "8", "issued" : { "date-parts" : [ [ "2013", "8", "1" ] ] }, "page" : "e1003680", "title" : "The yeast environmental stress response regulates mutagenesis induced by proteotoxic stress.", "type" : "article-journal", "volume" : "9" }, "uris" : [ "http://www.mendeley.com/documents/?uuid=512b9795-7c79-4ca6-a04e-ee53a196d95e" ] } ], "mendeley" : { "previouslyFormattedCitation" : "(Galhardo, Hastings, and Rosenberg 2007; Foster 2007; Heidenreich 2007; Rosenberg et al. 2012; Shor, Fox, and Broach 2013)" }, "properties" : { "noteIndex" : 0 }, "schema" : "https://github.com/citation-style-language/schema/raw/master/csl-citation.json" }</w:instrText>
+        <w:instrText>ADDIN CSL_CITATION { "citationItems" : [ { "id" : "ITEM-1", "itemData" : { "DOI" : "10.1016/j.tim.2004.04.002", "ISSN" : "0966-842X", "PMID" : "15165604", "abstract" : "Mutagenesis is often increased in bacterial populations as a consequence of stress-induced genetic pathways. Analysis of the molecular mechanisms involved suggests that mutagenesis might be increased as a by-product of the stress response of the organism. By contrast, computer simulations and analyses of stress-inducible phenotypes among natural isolates of Escherichia coli suggest that stress-induced mutagenesis (SIM) could be the result of selection because of the beneficial mutations that such a process can potentially generate. Regardless of the nature of the selective pressure acting on SIM, it is possible that the resulting increased genetic variability plays an important role in bacterial evolution.", "author" : [ { "dropping-particle" : "", "family" : "Tenaillon", "given" : "Olivier", "non-dropping-particle" : "", "parse-names" : false, "suffix" : "" }, { "dropping-particle" : "", "family" : "Denamur", "given" : "Erick", "non-dropping-particle" : "", "parse-names" : false, "suffix" : "" }, { "dropping-particle" : "", "family" : "Matic", "given" : "Ivan", "non-dropping-particle" : "", "parse-names" : false, "suffix" : "" } ], "container-title" : "Trends in microbiology", "id" : "ITEM-1", "issue" : "6", "issued" : { "date-parts" : [ [ "2004", "6" ] ] }, "page" : "264-70", "title" : "Evolutionary significance of stress-induced mutagenesis in bacteria.", "type" : "article-journal", "volume" : "12" }, "uris" : [ "http://www.mendeley.com/documents/?uuid=933b9a4a-3321-4aeb-aaa5-39e73295bba6" ] }, { "id" : "ITEM-2", "itemData" : { "DOI" : "10.1111/j.1462-2920.2005.00968.x", "ISSN" : "1462-2912", "PMID" : "16423008", "abstract" : "Through their life cycles, bacteria experience many different environments in which the relationship between available energy resources and the frequency and the nature of various stresses is highly variable. In order to survive in such changeable environments, bacteria must balance the need for nutritional competence with stress resistance. In Escherichia coli natural populations, this is most frequently achieved by changing the regulation of the RpoS sigma factor-dependent general stress response. One important secondary consequence of altered regulation of the RpoS regulon is the modification of mutation rates. For example, under nutrient limitation during stationary phase, the high intracellular concentration of RpoS diminishes nutritional competence, increases stress resistance, and, by downregulating the mismatch repair system and upregulating [corrected] the expression of the dinB gene (coding for PolIV translesion synthesis polymerase) increases mutation rates. The reduction of the intracellular concentration of RpoS has exactly opposite effects on nutritional competence, stress resistance and mutation rates. Therefore, the natural selection that favours variants having the highest fitness under different environmental conditions results in high variability of stress-associated mutation rates in those variants.", "author" : [ { "dropping-particle" : "", "family" : "Saint-Ruf", "given" : "Claude", "non-dropping-particle" : "", "parse-names" : false, "suffix" : "" }, { "dropping-particle" : "", "family" : "Matic", "given" : "Ivan", "non-dropping-particle" : "", "parse-names" : false, "suffix" : "" } ], "container-title" : "Environmental microbiology", "id" : "ITEM-2", "issue" : "2", "issued" : { "date-parts" : [ [ "2006", "2" ] ] }, "note" : "-What is the selective pressure that creates such highlevels of variability of stationary phase-associated muta- tion rates?", "page" : "193-9", "title" : "Environmental tuning of mutation rates.", "type" : "article-journal", "volume" : "8" }, "uris" : [ "http://www.mendeley.com/documents/?uuid=071bf8c0-c79e-4772-bb5d-7016dbf302f7" ] }, { "id" : "ITEM-3", "itemData" : { "DOI" : "10.1002/bies.201200050", "ISSN" : "1521-1878", "PMID" : "22911060", "abstract" : "Evolutionary theory assumed that mutations occur constantly, gradually, and randomly over time. This formulation from the \"modern synthesis\" of the 1930s was embraced decades before molecular understanding of genes or mutations. Since then, our labs and others have elucidated mutation mechanisms activated by stress responses. Stress-induced mutation mechanisms produce mutations, potentially accelerating evolution, specifically when cells are maladapted to their environment, that is, when they are stressed. The mechanisms of stress-induced mutation that are being revealed experimentally in laboratory settings provide compelling models for mutagenesis that propels pathogen-host adaptation, antibiotic resistance, cancer progression and resistance, and perhaps much of evolution generally. We discuss double-strand-break-dependent stress-induced mutation in Escherichia coli. Recent results illustrate how a stress response activates mutagenesis and demonstrate this mechanism's generality and importance to spontaneous mutation. New data also suggest a possible harmony between previous, apparently opposed, models for the molecular mechanism. They additionally strengthen the case for anti-evolvability therapeutics for infectious disease and cancer.", "author" : [ { "dropping-particle" : "", "family" : "Rosenberg", "given" : "Susan M.", "non-dropping-particle" : "", "parse-names" : false, "suffix" : "" }, { "dropping-particle" : "", "family" : "Shee", "given" : "Chandan", "non-dropping-particle" : "", "parse-names" : false, "suffix" : "" }, { "dropping-particle" : "", "family" : "Frisch", "given" : "Ryan L.", "non-dropping-particle" : "", "parse-names" : false, "suffix" : "" }, { "dropping-particle" : "", "family" : "Hastings", "given" : "P J", "non-dropping-particle" : "", "parse-names" : false, "suffix" : "" } ], "container-title" : "BioEssays", "id" : "ITEM-3", "issued" : { "date-parts" : [ [ "2012", "8", "22" ] ] }, "note" : "Thus, it is possible that RpoS- and PolIV-promoted mutagenic break repair might have evolved based on selection for its properties as an evolutionary engine.", "page" : "1-8", "title" : "Stress-induced mutation via DNA breaks in &lt;i&gt;Escherichia coli&lt;/i&gt;: A molecular mechanism with implications for evolution and medicine.", "type" : "article-journal" }, "uris" : [ "http://www.mendeley.com/documents/?uuid=0d85919f-39a1-461e-b94a-c8238c9dda75" ] }, { "id" : "ITEM-4", "itemData" : { "DOI" : "10.1111/j.1558-5646.2012.01576.x", "ISSN" : "1558-5646", "PMID" : "22759304", "abstract" : "Numerous empirical studies show that stress of various kinds induces a state of hypermutation in bacteria via multiple mechanisms, but theoretical treatment of this intriguing phenomenon is lacking. We used deterministic and stochastic models to study the evolution of stress-induced hypermutation in infinite and finite-size populations of bacteria undergoing selection, mutation, and random genetic drift in constant environments and in changing ones. Our results suggest that if beneficial mutations occur, even rarely, then stress-induced hypermutation is advantageous for bacteria at both the individual and the population levels and that it is likely to evolve in populations of bacteria in a wide range of conditions because it is favored by selection. These results imply that mutations are not, as the current view holds, uniformly distributed in populations, but rather that mutations are more common in stressed individuals and populations. Because mutation is the raw material of evolution, these results have a profound impact on broad aspects of evolution and biology.", "author" : [ { "dropping-particle" : "", "family" : "Ram", "given" : "Yoav", "non-dropping-particle" : "", "parse-names" : false, "suffix" : "" }, { "dropping-particle" : "", "family" : "Hadany", "given" : "Lilach", "non-dropping-particle" : "", "parse-names" : false, "suffix" : "" } ], "container-title" : "Evolution", "id" : "ITEM-4", "issue" : "7", "issued" : { "date-parts" : [ [ "2012", "7", "28" ] ] }, "page" : "2315-28", "title" : "The evolution of stress-induced hypermutation in asexual populations.", "type" : "article-journal", "volume" : "66" }, "uris" : [ "http://www.mendeley.com/documents/?uuid=53403d98-a293-4876-9b37-48e6812c1a17" ] } ], "mendeley" : { "previouslyFormattedCitation" : "(Tenaillon, Denamur, and Matic 2004; Saint-Ruf and Matic 2006; Rosenberg et al. 2012; Ram and Hadany 2012)" }, "properties" : { "noteIndex" : 0 }, "schema" : "https://github.com/citation-style-language/schema/raw/master/csl-citation.json" }</w:instrText>
       </w:r>
       <w:r>
         <w:fldChar w:fldCharType="separate"/>
@@ -385,103 +440,19 @@
         <w:rPr>
           <w:noProof/>
         </w:rPr>
-        <w:t>(Galhardo, Hastings, and Rosenberg 2007; Foster 2007; Heidenreich 2007; Rosenberg et al. 2012; Shor, Fox, and Broach 2013)</w:t>
+        <w:t>(Tenaillon, Denamur, and Matic 2004; Saint-Ruf and Matic 2006; Rosenberg et al. 2012; Ram and Hadany 2012)</w:t>
       </w:r>
       <w:r>
         <w:fldChar w:fldCharType="end"/>
       </w:r>
       <w:r>
-        <w:t xml:space="preserve">. </w:t>
-      </w:r>
-      <w:r>
-        <w:t xml:space="preserve">This process </w:t>
-      </w:r>
-      <w:r>
-        <w:t>is</w:t>
-      </w:r>
-      <w:r>
         <w:t xml:space="preserve"> </w:t>
       </w:r>
       <w:r>
-        <w:t>called</w:t>
-      </w:r>
-      <w:r>
-        <w:t xml:space="preserve"> </w:t>
-      </w:r>
-      <w:r>
-        <w:t>stress-induced mutagenesis</w:t>
-      </w:r>
-      <w:r>
-        <w:t xml:space="preserve"> (SIM)</w:t>
-      </w:r>
-      <w:r>
-        <w:t xml:space="preserve">. </w:t>
-      </w:r>
-      <w:r>
-        <w:t>Because mutation</w:t>
-      </w:r>
-      <w:r>
-        <w:t xml:space="preserve">s are </w:t>
-      </w:r>
-      <w:r>
-        <w:t>the ultimate</w:t>
-      </w:r>
-      <w:r>
-        <w:t xml:space="preserve"> </w:t>
-      </w:r>
-      <w:r>
-        <w:t xml:space="preserve">source of genetic variation, it </w:t>
-      </w:r>
-      <w:r>
-        <w:t>has been</w:t>
-      </w:r>
-      <w:r>
-        <w:t xml:space="preserve"> suggested that </w:t>
-      </w:r>
-      <w:r>
-        <w:t xml:space="preserve">stress-induced </w:t>
-      </w:r>
-      <w:r>
-        <w:t>mutagenesis</w:t>
-      </w:r>
-      <w:r>
-        <w:t xml:space="preserve"> evolved to </w:t>
-      </w:r>
-      <w:r>
-        <w:t xml:space="preserve">facilitate </w:t>
-      </w:r>
-      <w:r>
-        <w:t xml:space="preserve">adaptation to </w:t>
-      </w:r>
-      <w:r>
-        <w:t>novel</w:t>
-      </w:r>
-      <w:r>
-        <w:t xml:space="preserve"> envi</w:t>
-      </w:r>
-      <w:r>
-        <w:t>ronmental conditions and stress</w:t>
-      </w:r>
-      <w:r>
-        <w:t xml:space="preserve"> </w:t>
-      </w:r>
-      <w:r>
-        <w:fldChar w:fldCharType="begin" w:fldLock="1"/>
-      </w:r>
-      <w:r>
-        <w:instrText>ADDIN CSL_CITATION { "citationItems" : [ { "id" : "ITEM-1", "itemData" : { "DOI" : "10.1016/j.tim.2004.04.002", "ISSN" : "0966-842X", "PMID" : "15165604", "abstract" : "Mutagenesis is often increased in bacterial populations as a consequence of stress-induced genetic pathways. Analysis of the molecular mechanisms involved suggests that mutagenesis might be increased as a by-product of the stress response of the organism. By contrast, computer simulations and analyses of stress-inducible phenotypes among natural isolates of Escherichia coli suggest that stress-induced mutagenesis (SIM) could be the result of selection because of the beneficial mutations that such a process can potentially generate. Regardless of the nature of the selective pressure acting on SIM, it is possible that the resulting increased genetic variability plays an important role in bacterial evolution.", "author" : [ { "dropping-particle" : "", "family" : "Tenaillon", "given" : "Olivier", "non-dropping-particle" : "", "parse-names" : false, "suffix" : "" }, { "dropping-particle" : "", "family" : "Denamur", "given" : "Erick", "non-dropping-particle" : "", "parse-names" : false, "suffix" : "" }, { "dropping-particle" : "", "family" : "Matic", "given" : "Ivan", "non-dropping-particle" : "", "parse-names" : false, "suffix" : "" } ], "container-title" : "Trends in microbiology", "id" : "ITEM-1", "issue" : "6", "issued" : { "date-parts" : [ [ "2004", "6" ] ] }, "page" : "264-70", "title" : "Evolutionary significance of stress-induced mutagenesis in bacteria.", "type" : "article-journal", "volume" : "12" }, "uris" : [ "http://www.mendeley.com/documents/?uuid=933b9a4a-3321-4aeb-aaa5-39e73295bba6" ] }, { "id" : "ITEM-2", "itemData" : { "DOI" : "10.1111/j.1462-2920.2005.00968.x", "ISSN" : "1462-2912", "PMID" : "16423008", "abstract" : "Through their life cycles, bacteria experience many different environments in which the relationship between available energy resources and the frequency and the nature of various stresses is highly variable. In order to survive in such changeable environments, bacteria must balance the need for nutritional competence with stress resistance. In Escherichia coli natural populations, this is most frequently achieved by changing the regulation of the RpoS sigma factor-dependent general stress response. One important secondary consequence of altered regulation of the RpoS regulon is the modification of mutation rates. For example, under nutrient limitation during stationary phase, the high intracellular concentration of RpoS diminishes nutritional competence, increases stress resistance, and, by downregulating the mismatch repair system and upregulating [corrected] the expression of the dinB gene (coding for PolIV translesion synthesis polymerase) increases mutation rates. The reduction of the intracellular concentration of RpoS has exactly opposite effects on nutritional competence, stress resistance and mutation rates. Therefore, the natural selection that favours variants having the highest fitness under different environmental conditions results in high variability of stress-associated mutation rates in those variants.", "author" : [ { "dropping-particle" : "", "family" : "Saint-Ruf", "given" : "Claude", "non-dropping-particle" : "", "parse-names" : false, "suffix" : "" }, { "dropping-particle" : "", "family" : "Matic", "given" : "Ivan", "non-dropping-particle" : "", "parse-names" : false, "suffix" : "" } ], "container-title" : "Environmental microbiology", "id" : "ITEM-2", "issue" : "2", "issued" : { "date-parts" : [ [ "2006", "2" ] ] }, "note" : "-What is the selective pressure that creates such highlevels of variability of stationary phase-associated muta- tion rates?", "page" : "193-9", "title" : "Environmental tuning of mutation rates.", "type" : "article-journal", "volume" : "8" }, "uris" : [ "http://www.mendeley.com/documents/?uuid=071bf8c0-c79e-4772-bb5d-7016dbf302f7" ] }, { "id" : "ITEM-3", "itemData" : { "DOI" : "10.1002/bies.201200050", "ISSN" : "1521-1878", "PMID" : "22911060", "abstract" : "Evolutionary theory assumed that mutations occur constantly, gradually, and randomly over time. This formulation from the \"modern synthesis\" of the 1930s was embraced decades before molecular understanding of genes or mutations. Since then, our labs and others have elucidated mutation mechanisms activated by stress responses. Stress-induced mutation mechanisms produce mutations, potentially accelerating evolution, specifically when cells are maladapted to their environment, that is, when they are stressed. The mechanisms of stress-induced mutation that are being revealed experimentally in laboratory settings provide compelling models for mutagenesis that propels pathogen-host adaptation, antibiotic resistance, cancer progression and resistance, and perhaps much of evolution generally. We discuss double-strand-break-dependent stress-induced mutation in Escherichia coli. Recent results illustrate how a stress response activates mutagenesis and demonstrate this mechanism's generality and importance to spontaneous mutation. New data also suggest a possible harmony between previous, apparently opposed, models for the molecular mechanism. They additionally strengthen the case for anti-evolvability therapeutics for infectious disease and cancer.", "author" : [ { "dropping-particle" : "", "family" : "Rosenberg", "given" : "Susan M.", "non-dropping-particle" : "", "parse-names" : false, "suffix" : "" }, { "dropping-particle" : "", "family" : "Shee", "given" : "Chandan", "non-dropping-particle" : "", "parse-names" : false, "suffix" : "" }, { "dropping-particle" : "", "family" : "Frisch", "given" : "Ryan L.", "non-dropping-particle" : "", "parse-names" : false, "suffix" : "" }, { "dropping-particle" : "", "family" : "Hastings", "given" : "P J", "non-dropping-particle" : "", "parse-names" : false, "suffix" : "" } ], "container-title" : "BioEssays", "id" : "ITEM-3", "issued" : { "date-parts" : [ [ "2012", "8", "22" ] ] }, "note" : "Thus, it is possible that RpoS- and PolIV-promoted mutagenic break repair might have evolved based on selection for its properties as an evolutionary engine.", "page" : "1-8", "title" : "Stress-induced mutation via DNA breaks in &lt;i&gt;Escherichia coli&lt;/i&gt;: A molecular mechanism with implications for evolution and medicine.", "type" : "article-journal" }, "uris" : [ "http://www.mendeley.com/documents/?uuid=0d85919f-39a1-461e-b94a-c8238c9dda75" ] }, { "id" : "ITEM-4", "itemData" : { "DOI" : "10.1111/j.1558-5646.2012.01576.x", "ISSN" : "1558-5646", "PMID" : "22759304", "abstract" : "Numerous empirical studies show that stress of various kinds induces a state of hypermutation in bacteria via multiple mechanisms, but theoretical treatment of this intriguing phenomenon is lacking. We used deterministic and stochastic models to study the evolution of stress-induced hypermutation in infinite and finite-size populations of bacteria undergoing selection, mutation, and random genetic drift in constant environments and in changing ones. Our results suggest that if beneficial mutations occur, even rarely, then stress-induced hypermutation is advantageous for bacteria at both the individual and the population levels and that it is likely to evolve in populations of bacteria in a wide range of conditions because it is favored by selection. These results imply that mutations are not, as the current view holds, uniformly distributed in populations, but rather that mutations are more common in stressed individuals and populations. Because mutation is the raw material of evolution, these results have a profound impact on broad aspects of evolution and biology.", "author" : [ { "dropping-particle" : "", "family" : "Ram", "given" : "Yoav", "non-dropping-particle" : "", "parse-names" : false, "suffix" : "" }, { "dropping-particle" : "", "family" : "Hadany", "given" : "Lilach", "non-dropping-particle" : "", "parse-names" : false, "suffix" : "" } ], "container-title" : "Evolution", "id" : "ITEM-4", "issue" : "7", "issued" : { "date-parts" : [ [ "2012", "7", "28" ] ] }, "page" : "2315-28", "title" : "The evolution of stress-induced hypermutation in asexual populations.", "type" : "article-journal", "volume" : "66" }, "uris" : [ "http://www.mendeley.com/documents/?uuid=53403d98-a293-4876-9b37-48e6812c1a17" ] } ], "mendeley" : { "previouslyFormattedCitation" : "(Tenaillon, Denamur, and Matic 2004; Saint-Ruf and Matic 2006; Rosenberg et al. 2012; Ram and Hadany 2012)" }, "properties" : { "noteIndex" : 0 }, "schema" : "https://github.com/citation-style-language/schema/raw/master/csl-citation.json" }</w:instrText>
-      </w:r>
-      <w:r>
-        <w:fldChar w:fldCharType="separate"/>
-      </w:r>
-      <w:r>
-        <w:rPr>
-          <w:noProof/>
-        </w:rPr>
-        <w:t>(Tenaillon, Denamur, and Matic 2004; Saint-Ruf and Matic 2006; Rosenberg et al. 2012; Ram and Hadany 2012)</w:t>
-      </w:r>
-      <w:r>
-        <w:fldChar w:fldCharType="end"/>
+        <w:rPr>
+          <w:highlight w:val="yellow"/>
+        </w:rPr>
+        <w:t>[Ram2014]</w:t>
       </w:r>
       <w:r>
         <w:t xml:space="preserve">. </w:t>
@@ -648,7 +619,7 @@
         <w:fldChar w:fldCharType="begin" w:fldLock="1"/>
       </w:r>
       <w:r>
-        <w:instrText>ADDIN CSL_CITATION { "citationItems" : [ { "id" : "ITEM-1", "itemData" : { "DOI" : "10.1093/gbe/evr066", "ISSN" : "1759-6653", "PMID" : "21821597", "abstract" : "Despite substantial attention from theoreticians, the evolutionary mechanisms that drive intra- and interspecific variation in the mutation rate remain unclear. It has often been argued that mutation rates associated with the major replicative polymerases have been driven down to their physiological limits, defined as the point at which further enhancement in replication fidelity incurs a cost in terms of reproductive output, but no evidence in support of this argument has emerged for cellular organisms. Here, it is suggested that the lower barrier to mutation-rate evolution may ultimately be defined not by molecular limitations but by the power of random genetic drift. As the mutation rate is reduced to a very low level, a point will eventually be reached at which the small advantage of any further reduction is overwhelmed by the power of drift. This hypothesis is consistent with a number of observations, including the inverse relationship between the per-site mutation rate and genome size in microbes, the negative scaling between the per-site mutation rate and effective population size in eukaryotes, and the elevated error rates associated with less frequently deployed polymerases and repair pathways.", "author" : [ { "dropping-particle" : "", "family" : "Lynch", "given" : "Michael", "non-dropping-particle" : "", "parse-names" : false, "suffix" : "" } ], "container-title" : "Genome biology and evolution", "id" : "ITEM-1", "issue" : "0", "issued" : { "date-parts" : [ [ "2011", "8", "4" ] ] }, "note" : "        From Duplicate 1 (                           The Lower Bound to the Evolution of Mutation Rates.                         - Lynch, Michael )\n                \n        From Duplicate 2 (                           The Lower Bound to the Evolution of Mutation Rates.                         - Lynch, Michael )\n                \n        From Duplicate 2 (                           The Lower Bound to the Evolution of Mutation Rates.                         - Lynch, Michael )\n                \n-suggest, like in Lynch 2007, 2008, 2010 that the lower bound to mutation rates is due to selection being to weak to overcome drift\n-theoretical analysis\n        \n-review of evidence that cost of fidelity from the time that high fidelity replication takes in negligible \n        \n        \n        \n        \n        \n        \n        From Duplicate 2 (                           The Lower Bound to the Evolution of Mutation Rates.                         - Lynch, Michael )\n                \n        From Duplicate 1 (                           The Lower Bound to the Evolution of Mutation Rates.                         - Lynch, Michael )\n                \n        From Duplicate 2 (                           The Lower Bound to the Evolution of Mutation Rates.                         - Lynch, Michael )\n                \n        From Duplicate 2 (                           The Lower Bound to the Evolution of Mutation Rates.                         - Lynch, Michael )\n                \n-suggest, like in Lynch 2007, 2008, 2010 that the lower bound to mutation rates is due to selection being to weak to overcome drift\n-theoretical analysis\n        \n-review of evidence that cost of fidelity from the time that high fidelity replication takes in negligible \n        \n        \n        \n        \n        \n        \n        From Duplicate 2 (                           The Lower Bound to the Evolution of Mutation Rates.                         - Lynch, Michael )\n                \n        From Duplicate 2 (                           The Lower Bound to the Evolution of Mutation Rates.                         - Lynch, Michael )\n                \n        From Duplicate 2 (                           The Lower Bound to the Evolution of Mutation Rates.                         - Lynch, Michael )\n                \n-suggest, like in Lynch 2007, 2008, 2010 that the lower bound to mutation rates is due to selection being to weak to overcome drift\n-theoretical analysis\n        \n-review of evidence that cost of fidelity from the time that high fidelity replication takes in negligible \n        \n        \n        \n        \n        \n        \n        \n        \n      ", "page" : "1107-1118", "title" : "The Lower Bound to the Evolution of Mutation Rates.", "type" : "article-journal", "volume" : "3" }, "uris" : [ "http://www.mendeley.com/documents/?uuid=58e37bd2-532e-4a52-841f-6cbcd52f6aba" ] } ], "mendeley" : { "previouslyFormattedCitation" : "(Lynch 2011)" }, "properties" : { "noteIndex" : 0 }, "schema" : "https://github.com/citation-style-language/schema/raw/master/csl-citation.json" }</w:instrText>
+        <w:instrText>ADDIN CSL_CITATION { "citationItems" : [ { "id" : "ITEM-1", "itemData" : { "DOI" : "10.1093/gbe/evr066", "ISSN" : "1759-6653", "PMID" : "21821597", "abstract" : "Despite substantial attention from theoreticians, the evolutionary mechanisms that drive intra- and interspecific variation in the mutation rate remain unclear. It has often been argued that mutation rates associated with the major replicative polymerases have been driven down to their physiological limits, defined as the point at which further enhancement in replication fidelity incurs a cost in terms of reproductive output, but no evidence in support of this argument has emerged for cellular organisms. Here, it is suggested that the lower barrier to mutation-rate evolution may ultimately be defined not by molecular limitations but by the power of random genetic drift. As the mutation rate is reduced to a very low level, a point will eventually be reached at which the small advantage of any further reduction is overwhelmed by the power of drift. This hypothesis is consistent with a number of observations, including the inverse relationship between the per-site mutation rate and genome size in microbes, the negative scaling between the per-site mutation rate and effective population size in eukaryotes, and the elevated error rates associated with less frequently deployed polymerases and repair pathways.", "author" : [ { "dropping-particle" : "", "family" : "Lynch", "given" : "Michael", "non-dropping-particle" : "", "parse-names" : false, "suffix" : "" } ], "container-title" : "Genome biology and evolution", "id" : "ITEM-1", "issue" : "0", "issued" : { "date-parts" : [ [ "2011", "8", "4" ] ] }, "note" : "        From Duplicate 1 (                   The Lower Bound to the Evolution of Mutation Rates.                 - Lynch, Michael )\n                \n        From Duplicate 1 (                           The Lower Bound to the Evolution of Mutation Rates.                         - Lynch, Michael )\n                \n        From Duplicate 2 (                           The Lower Bound to the Evolution of Mutation Rates.                         - Lynch, Michael )\n                \n        From Duplicate 2 (                           The Lower Bound to the Evolution of Mutation Rates.                         - Lynch, Michael )\n                \n-suggest, like in Lynch 2007, 2008, 2010 that the lower bound to mutation rates is due to selection being to weak to overcome drift\n-theoretical analysis\n        \n-review of evidence that cost of fidelity from the time that high fidelity replication takes in negligible \n        \n        \n        \n        \n        \n        \n        From Duplicate 2 (                           The Lower Bound to the Evolution of Mutation Rates.                         - Lynch, Michael )\n                \n        From Duplicate 1 (                           The Lower Bound to the Evolution of Mutation Rates.                         - Lynch, Michael )\n                \n        From Duplicate 2 (                           The Lower Bound to the Evolution of Mutation Rates.                         - Lynch, Michael )\n                \n        From Duplicate 2 (                           The Lower Bound to the Evolution of Mutation Rates.                         - Lynch, Michael )\n                \n-suggest, like in Lynch 2007, 2008, 2010 that the lower bound to mutation rates is due to selection being to weak to overcome drift\n-theoretical analysis\n        \n-review of evidence that cost of fidelity from the time that high fidelity replication takes in negligible \n        \n        \n        \n        \n        \n        \n        From Duplicate 2 (                           The Lower Bound to the Evolution of Mutation Rates.                         - Lynch, Michael )\n                \n        From Duplicate 2 (                           The Lower Bound to the Evolution of Mutation Rates.                         - Lynch, Michael )\n                \n        From Duplicate 2 (                           The Lower Bound to the Evolution of Mutation Rates.                         - Lynch, Michael )\n                \n-suggest, like in Lynch 2007, 2008, 2010 that the lower bound to mutation rates is due to selection being to weak to overcome drift\n-theoretical analysis\n        \n-review of evidence that cost of fidelity from the time that high fidelity replication takes in negligible \n        \n        \n        \n        \n        \n        \n        \n        \n        \n        \n        From Duplicate 2 (                   The Lower Bound to the Evolution of Mutation Rates.                 - Lynch, Michael )\n                \n        From Duplicate 2 (                           The Lower Bound to the Evolution of Mutation Rates.                         - Lynch, Michael )\n                \n-suggest, like in Lynch 2007, 2008, 2010 that the lower bound to mutation rates is due to selection being to weak to overcome drift\n-theoretical analysis\n        \n-review of evidence that cost of fidelity from the time that high fidelity replication takes in negligible \n        \n        \n        \n        \n      ", "page" : "1107-1118", "title" : "The Lower Bound to the Evolution of Mutation Rates.", "type" : "article-journal", "volume" : "3" }, "uris" : [ "http://www.mendeley.com/documents/?uuid=356a1329-9988-4dea-bb9e-5df706b593d7" ] } ], "mendeley" : { "previouslyFormattedCitation" : "(Lynch 2011)" }, "properties" : { "noteIndex" : 0 }, "schema" : "https://github.com/citation-style-language/schema/raw/master/csl-citation.json" }</w:instrText>
       </w:r>
       <w:r>
         <w:fldChar w:fldCharType="separate"/>
@@ -714,7 +685,31 @@
         <w:t>become error prone.</w:t>
       </w:r>
       <w:r>
-        <w:t xml:space="preserve"> Forth, stress-induced mutagenesis could have evolved due to some pleiotropic effect which can work together or in contrast with its effect on adaptation.</w:t>
+        <w:t xml:space="preserve"> Forth, stress-induced mutagenesis could have evolved due to some pleiotropic effect which can work together or in contrast with its effect on adaptation</w:t>
+      </w:r>
+      <w:r>
+        <w:t xml:space="preserve"> </w:t>
+      </w:r>
+      <w:r>
+        <w:fldChar w:fldCharType="begin" w:fldLock="1"/>
+      </w:r>
+      <w:r>
+        <w:instrText>ADDIN CSL_CITATION { "citationItems" : [ { "id" : "ITEM-1", "itemData" : { "DOI" : "10.1098/rspb.2013.0007", "ISSN" : "1471-2954", "PMID" : "23446530", "abstract" : "The dominant paradigm for the evolution of mutator alleles in bacterial populations is that they spread by indirect selection for linked beneficial mutations when bacteria are poorly adapted. In this paper, we challenge the ubiquity of this paradigm by demonstrating that a clinically important stressor, hydrogen peroxide, generates direct selection for an elevated mutation rate in the pathogenic bacterium Pseudomonas aeruginosa as a consequence of a trade-off between the fidelity of DNA repair and hydrogen peroxide resistance. We demonstrate that the biochemical mechanism underlying this trade-off in the case of mutS is the elevated secretion of catalase by the mutator strain. Our results provide, to our knowledge, the first experimental evidence that direct selection can favour mutator alleles in bacterial populations, and pave the way for future studies to understand how mutation and DNA repair are linked to stress responses and how this affects the evolution of bacterial mutation rates.", "author" : [ { "dropping-particle" : "", "family" : "Torres-Barcel\u00f3", "given" : "Clara", "non-dropping-particle" : "", "parse-names" : false, "suffix" : "" }, { "dropping-particle" : "", "family" : "Cabot", "given" : "Gabriel", "non-dropping-particle" : "", "parse-names" : false, "suffix" : "" }, { "dropping-particle" : "", "family" : "Oliver", "given" : "Antonio", "non-dropping-particle" : "", "parse-names" : false, "suffix" : "" }, { "dropping-particle" : "", "family" : "Buckling", "given" : "Angus", "non-dropping-particle" : "", "parse-names" : false, "suffix" : "" }, { "dropping-particle" : "", "family" : "MacLean", "given" : "R. Craig", "non-dropping-particle" : "", "parse-names" : false, "suffix" : "" } ], "container-title" : "Proceedings of the Royal Society B: Biological Sciences", "id" : "ITEM-1", "issue" : "1757", "issued" : { "date-parts" : [ [ "2013", "1" ] ] }, "note" : "These results demonstrate the existence of a direct benefit associated with mutator alleles in the presence of oxidative stress as a result of a trade-off between DNA repair efficiency and hydrogen peroxide resistance", "page" : "20130007", "title" : "A trade-off between oxidative stress resistance and DNA repair plays a role in the evolution of elevated mutation rates in bacteria.", "type" : "article-journal", "volume" : "280" }, "uris" : [ "http://www.mendeley.com/documents/?uuid=8ef0ddc2-d19b-4e19-8ee9-56867fbcbf15" ] }, { "id" : "ITEM-2", "itemData" : { "DOI" : "10.1371/journal.pgen.1003968", "ISSN" : "1553-7404", "PMID" : "24244205", "abstract" : "The frequency of mutants resistant to the antibiotic rifampicin has been shown to increase in aging (starved), compared to young colonies of Escherichia coli. These increases in resistance frequency occur in the absence of any antibiotic exposure, and similar increases have also been observed in response to additional growth limiting conditions. Understanding the causes of such increases in the frequency of resistance is important for understanding the dynamics of antibiotic resistance emergence and spread. Increased frequency of rifampicin resistant mutants in aging colonies is cited widely as evidence of stress-induced mutagenesis (SIM), a mechanism thought to allow bacteria to increase mutation rates upon exposure to growth-limiting stresses. At the same time it has been demonstrated that some rifampicin resistant mutants are relatively fitter in aging compared to young colonies, indicating that natural selection may also contribute to increased frequency of rifampicin resistance in aging colonies. Here, we demonstrate that the frequency of mutants resistant to both rifampicin and an additional antibiotic (nalidixic-acid) significantly increases in aging compared to young colonies of a lab strain of Escherichia coli. We then use whole genome sequencing to demonstrate conclusively that SIM cannot explain the observed magnitude of increased frequency of resistance to these two antibiotics. We further demonstrate that, as was previously shown for rifampicin resistance mutations, mutations conferring nalidixic acid resistance can also increase fitness in aging compared to young colonies. Our results show that increases in the frequency of antibiotic resistant mutants in aging colonies cannot be seen as evidence of SIM. Furthermore, they demonstrate that natural selection likely contributes to increases in the frequency of certain antibiotic resistance mutations, even when no selection is exerted due to the presence of antibiotics.", "author" : [ { "dropping-particle" : "", "family" : "Katz", "given" : "Sophia", "non-dropping-particle" : "", "parse-names" : false, "suffix" : "" }, { "dropping-particle" : "", "family" : "Hershberg", "given" : "Ruth", "non-dropping-particle" : "", "parse-names" : false, "suffix" : "" } ], "container-title" : "PLoS genetics", "id" : "ITEM-2", "issue" : "11", "issued" : { "date-parts" : [ [ "2013", "11", "14" ] ] }, "note" : "Evidence against Bjedov et al. 2003", "page" : "e1003968", "title" : "Elevated mutagenesis does not explain the increased frequency of antibiotic resistant mutants in starved aging colonies.", "type" : "article-journal", "volume" : "9" }, "uris" : [ "http://www.mendeley.com/documents/?uuid=9be67309-5114-4219-839f-3b0ee05db426" ] } ], "mendeley" : { "previouslyFormattedCitation" : "(Torres-Barcel\u00f3 et al. 2013; Katz and Hershberg 2013)" }, "properties" : { "noteIndex" : 0 }, "schema" : "https://github.com/citation-style-language/schema/raw/master/csl-citation.json" }</w:instrText>
+      </w:r>
+      <w:r>
+        <w:fldChar w:fldCharType="separate"/>
+      </w:r>
+      <w:r>
+        <w:rPr>
+          <w:noProof/>
+        </w:rPr>
+        <w:t>(Torres-Barceló et al. 2013; Katz and Hershberg 2013)</w:t>
+      </w:r>
+      <w:r>
+        <w:fldChar w:fldCharType="end"/>
+      </w:r>
+      <w:r>
+        <w:t>.</w:t>
       </w:r>
       <w:r>
         <w:t xml:space="preserve"> </w:t>
@@ -732,21 +727,7 @@
         <w:rPr>
           <w:rFonts w:asciiTheme="minorHAnsi" w:hAnsiTheme="minorHAnsi"/>
         </w:rPr>
-        <w:t xml:space="preserve">The evolution of stress-induced </w:t>
-      </w:r>
-      <w:proofErr w:type="spellStart"/>
-      <w:r>
-        <w:rPr>
-          <w:rFonts w:asciiTheme="minorHAnsi" w:hAnsiTheme="minorHAnsi"/>
-        </w:rPr>
-        <w:t>hypermutation</w:t>
-      </w:r>
-      <w:proofErr w:type="spellEnd"/>
-      <w:r>
-        <w:rPr>
-          <w:rFonts w:asciiTheme="minorHAnsi" w:hAnsiTheme="minorHAnsi"/>
-        </w:rPr>
-        <w:t xml:space="preserve"> i</w:t>
+        <w:t>The evolution of stress-induced hypermutation i</w:t>
       </w:r>
       <w:r>
         <w:rPr>
@@ -1257,7 +1238,7 @@
         <w:fldChar w:fldCharType="begin" w:fldLock="1"/>
       </w:r>
       <w:r>
-        <w:instrText>ADDIN CSL_CITATION { "citationItems" : [ { "id" : "ITEM-1", "itemData" : { "DOI" : "10.1534/genetics.113.158196", "ISSN" : "1943-2631", "PMID" : "24240529", "abstract" : "Self-fertilization is generally seen to be disadvantageous in the long term. It increases genetic drift, which subsequently reduces polymorphism and the efficiency of selection, which also challenges adaptation. However, high selfing rates can increase the fixation probability of recessive beneficial mutations, but existing theory has generally not accounted for the effect of linked sites. Here, we analyze a model for the fixation probability of deleterious mutants that hitchhike with selective sweeps in diploid, partially selfing populations. Approximate analytical solutions show that, conditional on the sweep not being lost by drift, higher inbreeding rates increase the fixation probability of the deleterious allele, due to the resulting reduction in polymorphism and effective recombination. When extending the analysis to consider a distribution of deleterious alleles, as well as the average fitness increase after a sweep, we find that beneficial alleles generally need to be more recessive than the previously assumed dominance threshold (h &lt; 1/2) for selfing to be beneficial from one-locus theory. Our results highlight that recombination aiding the efficiency of selection on multiple loci amplifies the fitness benefits of outcrossing over selfing, compared to results obtained from one-locus theory. This effect additionally increases the parameter range under which obligate outcrossing is beneficial over partial selfing.", "author" : [ { "dropping-particle" : "", "family" : "Hartfield", "given" : "Matthew", "non-dropping-particle" : "", "parse-names" : false, "suffix" : "" }, { "dropping-particle" : "", "family" : "Gl\u00e9min", "given" : "Sylvain", "non-dropping-particle" : "", "parse-names" : false, "suffix" : "" } ], "container-title" : "Genetics", "id" : "ITEM-1", "issue" : "1", "issued" : { "date-parts" : [ [ "2014", "1", "1" ] ] }, "page" : "281-93", "title" : "Hitchhiking of deleterious alleles and the cost of adaptation in partially selfing species.", "type" : "article-journal", "volume" : "196" }, "uris" : [ "http://www.mendeley.com/documents/?uuid=3daf3b15-20cc-4231-a48d-5d14a5123aa0" ] } ], "mendeley" : { "previouslyFormattedCitation" : "(Hartfield and Gl\u00e9min 2014)" }, "properties" : { "noteIndex" : 0 }, "schema" : "https://github.com/citation-style-language/schema/raw/master/csl-citation.json" }</w:instrText>
+        <w:instrText>ADDIN CSL_CITATION { "citationItems" : [ { "id" : "ITEM-1", "itemData" : { "DOI" : "10.1534/genetics.113.158196", "ISSN" : "1943-2631", "PMID" : "24240529", "abstract" : "Self-fertilization is generally seen to be disadvantageous in the long term. It increases genetic drift, which subsequently reduces polymorphism and the efficiency of selection, which also challenges adaptation. However, high selfing rates can increase the fixation probability of recessive beneficial mutations, but existing theory has generally not accounted for the effect of linked sites. Here, we analyze a model for the fixation probability of deleterious mutants that hitchhike with selective sweeps in diploid, partially selfing populations. Approximate analytical solutions show that, conditional on the sweep not being lost by drift, higher inbreeding rates increase the fixation probability of the deleterious allele, due to the resulting reduction in polymorphism and effective recombination. When extending the analysis to consider a distribution of deleterious alleles, as well as the average fitness increase after a sweep, we find that beneficial alleles generally need to be more recessive than the previously assumed dominance threshold (h &lt; 1/2) for selfing to be beneficial from one-locus theory. Our results highlight that recombination aiding the efficiency of selection on multiple loci amplifies the fitness benefits of outcrossing over selfing, compared to results obtained from one-locus theory. This effect additionally increases the parameter range under which obligate outcrossing is beneficial over partial selfing.", "author" : [ { "dropping-particle" : "", "family" : "Hartfield", "given" : "Matthew", "non-dropping-particle" : "", "parse-names" : false, "suffix" : "" }, { "dropping-particle" : "", "family" : "Gl\u00e9min", "given" : "Sylvain", "non-dropping-particle" : "", "parse-names" : false, "suffix" : "" } ], "container-title" : "Genetics", "id" : "ITEM-1", "issue" : "1", "issued" : { "date-parts" : [ [ "2014", "1", "1" ] ] }, "note" : "        From Duplicate 2 (                   Hitchhiking of deleterious alleles and the cost of adaptation in partially selfing species.                 - Hartfield, Matthew; Gl\u00e9min, Sylvain )\n                \n        \n        \n      ", "page" : "281-93", "title" : "Hitchhiking of deleterious alleles and the cost of adaptation in partially selfing species.", "type" : "article-journal", "volume" : "196" }, "uris" : [ "http://www.mendeley.com/documents/?uuid=776df4bc-38d2-47ba-a8c1-006fcdedaf8d" ] } ], "mendeley" : { "previouslyFormattedCitation" : "(Hartfield and Gl\u00e9min 2014)" }, "properties" : { "noteIndex" : 0 }, "schema" : "https://github.com/citation-style-language/schema/raw/master/csl-citation.json" }</w:instrText>
       </w:r>
       <w:r>
         <w:fldChar w:fldCharType="separate"/>
@@ -1331,7 +1312,7 @@
         <w:fldChar w:fldCharType="begin" w:fldLock="1"/>
       </w:r>
       <w:r>
-        <w:instrText>ADDIN CSL_CITATION { "citationItems" : [ { "id" : "ITEM-1", "itemData" : { "DOI" : "10.1006/tpbi.1997.1358", "ISSN" : "0040-5809", "PMID" : "9679320", "abstract" : "R.A. Fisher and H.J. Muller argued in the 1930s that a major evolutionary advantage of recombination is that it allows favorable mutations to be combined within an individual even when they first appear in different individuals. This effect is evaluated in a two-locus, two-allele model by calculating the average waiting time until a new genotypic combination first appears in a haploid population. Three approximations are developed and compared with Monte Carlo simulations of the Wright-Fisher process of random genetic drift in a finite population. First, a crude method, based on the deterministic accumulation of single mutants, produces a waiting time of 1/square root of N mu(2) with no recombination and [formula: see text] with recombination between the two loci, where mu is the mutation rate, N is the haploid population size, and R is the recombination rate. Second, the waiting time is calculated as the expected value of a heterogeneous geometric distribution obtained from a branching process approximation. This gives accurate estimates for small values of N mu large. The estimates for small values of N mu are considerably lower than the simulated values. Finally, diffusion analysis of the Wright-Fisher process provides accurate estimates for N mu small, and the time scales of the diffusion process show a difference between R = 0 and for R &gt;&gt; 0 of the same order of magnitude as seen in the deterministic analysis. In the absence of recombination, accurate approximations to the waiting time are obtained by using the branching process for high N mu and the diffusion approximation for low N mu. For low N mu the waiting time is well approximated by 1/the square root of 8N2 mu(3). With R &gt;&gt; 0, the following dependence on N mu is observed: For N mu &gt; 1 the waiting time is virtually independent of recombination and is well described by the branching process approximation. For N mu approximately equal to 1 the waiting time is well described by a simplified diffusion approximation that assumes symmetry in the frequencies of single mutants. For N mu &lt;&lt; 1 the waiting time is well described by the diffusion approximation allowing asymmetry in the frequencies of single mutants. Recombination lowers the waiting time until a new genotypic combination first appears, but the effect is small compared to that of the mutation rate and population size. For large N mu, recombination has a negligible effect, and its effect is strongest for small N mu, in which case the waiti\u2026", "author" : [ { "dropping-particle" : "", "family" : "Christiansen", "given" : "Freddy B.", "non-dropping-particle" : "", "parse-names" : false, "suffix" : "" }, { "dropping-particle" : "", "family" : "Otto", "given" : "Sarah P.", "non-dropping-particle" : "", "parse-names" : false, "suffix" : "" }, { "dropping-particle" : "", "family" : "Bergman", "given" : "Aviv", "non-dropping-particle" : "", "parse-names" : false, "suffix" : "" }, { "dropping-particle" : "", "family" : "Feldman", "given" : "Marcus W.", "non-dropping-particle" : "", "parse-names" : false, "suffix" : "" } ], "container-title" : "Theoretical population biology", "id" : "ITEM-1", "issue" : "3", "issued" : { "date-parts" : [ [ "1998", "6" ] ] }, "page" : "199-215", "title" : "Waiting with and without recombination: the time to production of a double mutant.", "type" : "article-journal", "volume" : "53" }, "uris" : [ "http://www.mendeley.com/documents/?uuid=c644c077-80a1-4af2-87f7-dfc85480d47d" ] } ], "mendeley" : { "previouslyFormattedCitation" : "(Christiansen et al. 1998)" }, "properties" : { "noteIndex" : 0 }, "schema" : "https://github.com/citation-style-language/schema/raw/master/csl-citation.json" }</w:instrText>
+        <w:instrText>ADDIN CSL_CITATION { "citationItems" : [ { "id" : "ITEM-1", "itemData" : { "DOI" : "10.1006/tpbi.1997.1358", "ISSN" : "0040-5809", "PMID" : "9679320", "abstract" : "R.A. Fisher and H.J. Muller argued in the 1930s that a major evolutionary advantage of recombination is that it allows favorable mutations to be combined within an individual even when they first appear in different individuals. This effect is evaluated in a two-locus, two-allele model by calculating the average waiting time until a new genotypic combination first appears in a haploid population. Three approximations are developed and compared with Monte Carlo simulations of the Wright-Fisher process of random genetic drift in a finite population. First, a crude method, based on the deterministic accumulation of single mutants, produces a waiting time of 1/square root of N mu(2) with no recombination and [formula: see text] with recombination between the two loci, where mu is the mutation rate, N is the haploid population size, and R is the recombination rate. Second, the waiting time is calculated as the expected value of a heterogeneous geometric distribution obtained from a branching process approximation. This gives accurate estimates for small values of N mu large. The estimates for small values of N mu are considerably lower than the simulated values. Finally, diffusion analysis of the Wright-Fisher process provides accurate estimates for N mu small, and the time scales of the diffusion process show a difference between R = 0 and for R &gt;&gt; 0 of the same order of magnitude as seen in the deterministic analysis. In the absence of recombination, accurate approximations to the waiting time are obtained by using the branching process for high N mu and the diffusion approximation for low N mu. For low N mu the waiting time is well approximated by 1/the square root of 8N2 mu(3). With R &gt;&gt; 0, the following dependence on N mu is observed: For N mu &gt; 1 the waiting time is virtually independent of recombination and is well described by the branching process approximation. For N mu approximately equal to 1 the waiting time is well described by a simplified diffusion approximation that assumes symmetry in the frequencies of single mutants. For N mu &lt;&lt; 1 the waiting time is well described by the diffusion approximation allowing asymmetry in the frequencies of single mutants. Recombination lowers the waiting time until a new genotypic combination first appears, but the effect is small compared to that of the mutation rate and population size. For large N mu, recombination has a negligible effect, and its effect is strongest for small N mu, in which case the waiti\u2026", "author" : [ { "dropping-particle" : "", "family" : "Christiansen", "given" : "Freddy B.", "non-dropping-particle" : "", "parse-names" : false, "suffix" : "" }, { "dropping-particle" : "", "family" : "Otto", "given" : "Sarah P.", "non-dropping-particle" : "", "parse-names" : false, "suffix" : "" }, { "dropping-particle" : "", "family" : "Bergman", "given" : "Aviv", "non-dropping-particle" : "", "parse-names" : false, "suffix" : "" }, { "dropping-particle" : "", "family" : "Feldman", "given" : "Marcus W.", "non-dropping-particle" : "", "parse-names" : false, "suffix" : "" } ], "container-title" : "Theoretical population biology", "id" : "ITEM-1", "issue" : "3", "issued" : { "date-parts" : [ [ "1998", "6" ] ] }, "note" : "\"our analysis will focus on two-locus models where single-mutant types are neutral or weakly favored\"", "page" : "199-215", "title" : "Waiting with and without recombination: the time to production of a double mutant.", "type" : "article-journal", "volume" : "53" }, "uris" : [ "http://www.mendeley.com/documents/?uuid=c644c077-80a1-4af2-87f7-dfc85480d47d" ] } ], "mendeley" : { "previouslyFormattedCitation" : "(Christiansen et al. 1998)" }, "properties" : { "noteIndex" : 0 }, "schema" : "https://github.com/citation-style-language/schema/raw/master/csl-citation.json" }</w:instrText>
       </w:r>
       <w:r>
         <w:fldChar w:fldCharType="separate"/>
@@ -1464,7 +1445,7 @@
         <w:fldChar w:fldCharType="begin" w:fldLock="1"/>
       </w:r>
       <w:r>
-        <w:instrText>ADDIN CSL_CITATION { "citationItems" : [ { "id" : "ITEM-1", "itemData" : { "DOI" : "10.1017/S0016672300014634", "ISSN" : "0016-6723", "PMID" : "4407212", "abstract" : "When a selectively favourable gene substitution occurs in a population, changes in gene frequencies will occur at closely linked loci. In the case of a neutral polymorphism, average heterozygosity will be reduced to an extent which varies with distance from the substituted locus. The aggregate effect of substitution on neutral polymorphism is estimated; in populations of total size 106 or more (and perhaps of 104 or more), this effect will be more important than that of random fixation. This may explain why the extent of polymorphism in natural populations does not vary as much as one would expect from a consideration of the equilibrium between mutation and random fixation in populations of different sizes. For a selectively maintained polymorphism at a linked locus, this process will only be important in the long run if it leads to complete fixation. If the selective coefficients at the linked locus are small compared to those at the substituted locus, it is shown that the probability of complete fixation at the linked locus is approximately exp Nc), where c is the recombinant fraction and N the population size. It follows that in a large population a selective substitution can occur in a cistron without eliminating a selectively maintained polymorphism in the same cistron.", "author" : [ { "dropping-particle" : "", "family" : "Maynard Smith", "given" : "John", "non-dropping-particle" : "", "parse-names" : false, "suffix" : "" }, { "dropping-particle" : "", "family" : "Haigh", "given" : "John", "non-dropping-particle" : "", "parse-names" : false, "suffix" : "" } ], "container-title" : "Genetical Research", "id" : "ITEM-1", "issue" : "1", "issued" : { "date-parts" : [ [ "1974", "4", "14" ] ] }, "note" : "\n        From Duplicate 1 ( \n        \n          The hitch-hiking effect of a favourable gene\n        \n         - Maynard Smith, John; Haigh, John )\n\n        \n        \n\n        From Duplicate 1 ( \n        \n        \n          The hitch-hiking effect of a favourable gene\n        \n        \n         - Smith, John Maynard; Haigh, John )\n\n        \n        \n\n        From Duplicate 1 ( \n        \n        \n          The hitch-hiking effect of a favourable gene.\n        \n        \n         - Maynard Smith, John; Haigh, John; Smith, John Maynard; Haigh, John; Maynard Smith, John; Haigh, John )\n\n        \n        \n\n        From Duplicate 3 ( \n        \n        \n          The hitch-hiking effect of a favourable gene.\n        \n        \n         - Maynard Smith, John; Haigh, John )\n\n        \n        \n\n        From Duplicate 2 ( \n        \n        \n          The hitch-hiking effect of a favourable gene\n        \n        \n         - Maynard Smith, John; Haigh, John )\n\n        \n        \n\n        \n\n        \n\n        \n\n        \n\n        \n\n        \n\n        From Duplicate 2 ( \n        \n        \n          The hitch-hiking effect of a favourable gene.\n        \n        \n         - Maynard Smith, John; Haigh, John )\n\n        \n        \n\n        From Duplicate 2 ( \n        \n        \n          The hitch-hiking effect of a favourable gene\n        \n        \n         - Maynard Smith, John; Haigh, John )\n\n        \n        \n\n        \n\n        \n\n        \n\n        \n\n        \n\n        \n\n        From Duplicate 3 ( \n        \n        \n          The hitch-hiking effect of a favourable gene.\n        \n        \n         - Maynard Smith, John; Haigh, John )\n\n        \n        \n\n        From Duplicate 2 ( \n        \n        \n          The hitch-hiking effect of a favourable gene\n        \n        \n         - Maynard Smith, John; Haigh, John )\n\n        \n        \n\n        \n\n        \n\n        \n\n        \n\n        \n\n        \n\n      ", "page" : "23-35", "title" : "The hitch-hiking effect of a favourable gene", "type" : "article-journal", "volume" : "23" }, "uris" : [ "http://www.mendeley.com/documents/?uuid=8a0e66b5-45ef-44c6-b8d8-9eafffe9c970" ] }, { "id" : "ITEM-2", "itemData" : { "DOI" : "10.1038/42696", "ISSN" : "0028-0836", "PMID" : "9192893", "abstract" : "Because most newly arising mutations are neutral or deleterious, it has been argued that the mutation rate has evolved to be as low as possible, limited only by the cost of error-avoidance and error-correction mechanisms. But up to one per cent of natural bacterial isolates are 'mutator' clones that have high mutation rates. We consider here whether high mutation rates might play an important role in adaptive evolution. Models of large, asexual, clonal populations adapting to a new environment show that strong mutator genes (such as those that increase mutation rates by 1,000-fold) can accelerate adaptation, even if the mutator gene remains at a very low frequency (for example, 10[-5]). Less potent mutators (10 to 100-fold increase) can become fixed in a fraction of finite populations. The parameters of the model have been set to values typical for Escherichia coli cultures, which behave in a manner similar to the model in long-term adaptation experiments.", "author" : [ { "dropping-particle" : "", "family" : "Taddei", "given" : "Fran\u00e7ois", "non-dropping-particle" : "", "parse-names" : false, "suffix" : "" }, { "dropping-particle" : "", "family" : "Radman", "given" : "Miroslav", "non-dropping-particle" : "", "parse-names" : false, "suffix" : "" }, { "dropping-particle" : "", "family" : "Maynard Smith", "given" : "John", "non-dropping-particle" : "", "parse-names" : false, "suffix" : "" }, { "dropping-particle" : "", "family" : "Toupance", "given" : "Bruno", "non-dropping-particle" : "", "parse-names" : false, "suffix" : "" }, { "dropping-particle" : "", "family" : "Gouyon", "given" : "Pierre-Henri", "non-dropping-particle" : "", "parse-names" : false, "suffix" : "" }, { "dropping-particle" : "", "family" : "Godelle", "given" : "Bernard", "non-dropping-particle" : "", "parse-names" : false, "suffix" : "" } ], "container-title" : "Nature", "id" : "ITEM-2", "issue" : "6634", "issued" : { "date-parts" : [ [ "1997", "6" ] ] }, "note" : "-transient mutators:  by mutation and reverse mutation at modifier gene. rate: ~ 10-5-10-7\n-if transient effect is removed, that is, no reversion allowed,  than mutators do not speed adaptation\n-\"Furthermore, these results show that during the course of evolution, where phases of adaptation and stasis alternate, there is no pure strategy of mutation rate. Rather, selection seems to result in an alternation of high and low mutation rate through forward and reverse mutations at the mutator locus. Alternatively, transient mutators\nability by increasing their mutation rate: for example, inducible mechanisms (see ref. 30 for a review) might be particularly useful in response to stress.\"\n      ", "page" : "700-2", "title" : "Role of mutator alleles in adaptive evolution.", "type" : "article-journal", "volume" : "387" }, "uris" : [ "http://www.mendeley.com/documents/?uuid=b44ffa24-a082-102d-8a22-0024e85e2bb9" ] }, { "id" : "ITEM-3", "itemData" : { "DOI" : "10.1017/S0016672308009580", "ISBN" : "0016672308009", "PMID" : "18976526", "author" : [ { "dropping-particle" : "", "family" : "Charlesworth", "given" : "Brian", "non-dropping-particle" : "", "parse-names" : false, "suffix" : "" } ], "container-title" : "Genetical research", "id" : "ITEM-3", "issue" : "5-6", "issued" : { "date-parts" : [ [ "2007", "12" ] ] }, "page" : "389-90", "title" : "A hitch-hiking guide to the genome: a commentary on 'The hitch-hiking effect of a favourable gene' by John Maynard Smith and John Haigh.", "type" : "article-journal", "volume" : "89" }, "uris" : [ "http://www.mendeley.com/documents/?uuid=6152a796-19c3-4845-8d91-390c94670f31" ] } ], "mendeley" : { "previouslyFormattedCitation" : "(Maynard Smith and Haigh 1974; Taddei et al. 1997; Charlesworth 2007)" }, "properties" : { "noteIndex" : 0 }, "schema" : "https://github.com/citation-style-language/schema/raw/master/csl-citation.json" }</w:instrText>
+        <w:instrText>ADDIN CSL_CITATION { "citationItems" : [ { "id" : "ITEM-1", "itemData" : { "DOI" : "10.1017/S0016672300014634", "ISSN" : "0016-6723", "PMID" : "4407212", "abstract" : "When a selectively favourable gene substitution occurs in a population, changes in gene frequencies will occur at closely linked loci. In the case of a neutral polymorphism, average heterozygosity will be reduced to an extent which varies with distance from the substituted locus. The aggregate effect of substitution on neutral polymorphism is estimated; in populations of total size 106 or more (and perhaps of 104 or more), this effect will be more important than that of random fixation. This may explain why the extent of polymorphism in natural populations does not vary as much as one would expect from a consideration of the equilibrium between mutation and random fixation in populations of different sizes. For a selectively maintained polymorphism at a linked locus, this process will only be important in the long run if it leads to complete fixation. If the selective coefficients at the linked locus are small compared to those at the substituted locus, it is shown that the probability of complete fixation at the linked locus is approximately exp Nc), where c is the recombinant fraction and N the population size. It follows that in a large population a selective substitution can occur in a cistron without eliminating a selectively maintained polymorphism in the same cistron.", "author" : [ { "dropping-particle" : "", "family" : "Maynard Smith", "given" : "John", "non-dropping-particle" : "", "parse-names" : false, "suffix" : "" }, { "dropping-particle" : "", "family" : "Haigh", "given" : "John", "non-dropping-particle" : "", "parse-names" : false, "suffix" : "" } ], "container-title" : "Genetical Research", "id" : "ITEM-1", "issue" : "1", "issued" : { "date-parts" : [ [ "1974", "4", "14" ] ] }, "note" : "        From Duplicate 1 (                   The hitch-hiking effect of a favourable gene                 - Maynard Smith, John; Haigh, John )\n                \n        From Duplicate 1 (                           The hitch-hiking effect of a favourable gene                         - Smith, John Maynard; Haigh, John )\n                \n        From Duplicate 1 (                           The hitch-hiking effect of a favourable gene.                         - Maynard Smith, John; Haigh, John; Smith, John Maynard; Haigh, John; Maynard Smith, John; Haigh, John )\n                \n        From Duplicate 3 (                           The hitch-hiking effect of a favourable gene.                         - Maynard Smith, John; Haigh, John )\n                \n        From Duplicate 2 (                           The hitch-hiking effect of a favourable gene                         - Maynard Smith, John; Haigh, John )\n                \n        \n        \n        \n        \n        \n        \n        From Duplicate 2 (                           The hitch-hiking effect of a favourable gene.                         - Maynard Smith, John; Haigh, John )\n                \n        From Duplicate 2 (                           The hitch-hiking effect of a favourable gene                         - Maynard Smith, John; Haigh, John )\n                \n        \n        \n        \n        \n        \n        \n        From Duplicate 3 (                           The hitch-hiking effect of a favourable gene.                         - Maynard Smith, John; Haigh, John )\n                \n        From Duplicate 2 (                           The hitch-hiking effect of a favourable gene                         - Maynard Smith, John; Haigh, John )\n                \n        \n        \n        \n        \n        \n        \n      ", "page" : "23-35", "title" : "The hitch-hiking effect of a favourable gene", "type" : "article-journal", "volume" : "23" }, "uris" : [ "http://www.mendeley.com/documents/?uuid=8a0e66b5-45ef-44c6-b8d8-9eafffe9c970" ] }, { "id" : "ITEM-2", "itemData" : { "DOI" : "10.1038/42696", "ISSN" : "0028-0836", "PMID" : "9192893", "abstract" : "Because most newly arising mutations are neutral or deleterious, it has been argued that the mutation rate has evolved to be as low as possible, limited only by the cost of error-avoidance and error-correction mechanisms. But up to one per cent of natural bacterial isolates are 'mutator' clones that have high mutation rates. We consider here whether high mutation rates might play an important role in adaptive evolution. Models of large, asexual, clonal populations adapting to a new environment show that strong mutator genes (such as those that increase mutation rates by 1,000-fold) can accelerate adaptation, even if the mutator gene remains at a very low frequency (for example, 10[-5]). Less potent mutators (10 to 100-fold increase) can become fixed in a fraction of finite populations. The parameters of the model have been set to values typical for Escherichia coli cultures, which behave in a manner similar to the model in long-term adaptation experiments.", "author" : [ { "dropping-particle" : "", "family" : "Taddei", "given" : "Fran\u00e7ois", "non-dropping-particle" : "", "parse-names" : false, "suffix" : "" }, { "dropping-particle" : "", "family" : "Radman", "given" : "Miroslav", "non-dropping-particle" : "", "parse-names" : false, "suffix" : "" }, { "dropping-particle" : "", "family" : "Maynard Smith", "given" : "John", "non-dropping-particle" : "", "parse-names" : false, "suffix" : "" }, { "dropping-particle" : "", "family" : "Toupance", "given" : "Bruno", "non-dropping-particle" : "", "parse-names" : false, "suffix" : "" }, { "dropping-particle" : "", "family" : "Gouyon", "given" : "Pierre-Henri", "non-dropping-particle" : "", "parse-names" : false, "suffix" : "" }, { "dropping-particle" : "", "family" : "Godelle", "given" : "Bernard", "non-dropping-particle" : "", "parse-names" : false, "suffix" : "" } ], "container-title" : "Nature", "id" : "ITEM-2", "issue" : "6634", "issued" : { "date-parts" : [ [ "1997", "6" ] ] }, "note" : "-transient mutators:  by mutation and reverse mutation at modifier gene. rate: ~ 10-5-10-7\n-if transient effect is removed, that is, no reversion allowed,  than mutators do not speed adaptation\n-\"Furthermore, these results show that during the course of evolution, where phases of adaptation and stasis alternate, there is no pure strategy of mutation rate. Rather, selection seems to result in an alternation of high and low mutation rate through forward and reverse mutations at the mutator locus. Alternatively, transient mutators\nability by increasing their mutation rate: for example, inducible mechanisms (see ref. 30 for a review) might be particularly useful in response to stress.\"\n      ", "page" : "700-2", "title" : "Role of mutator alleles in adaptive evolution.", "type" : "article-journal", "volume" : "387" }, "uris" : [ "http://www.mendeley.com/documents/?uuid=b44ffa24-a082-102d-8a22-0024e85e2bb9" ] }, { "id" : "ITEM-3", "itemData" : { "DOI" : "10.1017/S0016672308009580", "ISBN" : "0016672308009", "PMID" : "18976526", "author" : [ { "dropping-particle" : "", "family" : "Charlesworth", "given" : "Brian", "non-dropping-particle" : "", "parse-names" : false, "suffix" : "" } ], "container-title" : "Genetical research", "id" : "ITEM-3", "issue" : "5-6", "issued" : { "date-parts" : [ [ "2007", "12" ] ] }, "page" : "389-90", "title" : "A hitch-hiking guide to the genome: a commentary on 'The hitch-hiking effect of a favourable gene' by John Maynard Smith and John Haigh.", "type" : "article-journal", "volume" : "89" }, "uris" : [ "http://www.mendeley.com/documents/?uuid=6152a796-19c3-4845-8d91-390c94670f31" ] } ], "mendeley" : { "previouslyFormattedCitation" : "(Maynard Smith and Haigh 1974; Taddei et al. 1997; Charlesworth 2007)" }, "properties" : { "noteIndex" : 0 }, "schema" : "https://github.com/citation-style-language/schema/raw/master/csl-citation.json" }</w:instrText>
       </w:r>
       <w:r>
         <w:fldChar w:fldCharType="separate"/>
@@ -1479,15 +1460,7 @@
         <w:fldChar w:fldCharType="end"/>
       </w:r>
       <w:r>
-        <w:t xml:space="preserve"> //and this is likely to happen if the mutational supply in the mutator sub-population is larger than in the </w:t>
-      </w:r>
-      <w:proofErr w:type="spellStart"/>
-      <w:r>
-        <w:t>wildtype</w:t>
-      </w:r>
-      <w:proofErr w:type="spellEnd"/>
-      <w:r>
-        <w:t xml:space="preserve"> sub-population (Chao and Cox?) //</w:t>
+        <w:t xml:space="preserve"> //and this is likely to happen if the mutational supply in the mutator sub-population is larger than in the wildtype sub-population (Chao and Cox?) //</w:t>
       </w:r>
       <w:r>
         <w:t xml:space="preserve">, even if those mutations were originally deleterious when generated </w:t>
@@ -1739,7 +1712,6 @@
         </w:rPr>
         <w:t xml:space="preserve">induced </w:t>
       </w:r>
-      <w:proofErr w:type="spellStart"/>
       <w:r>
         <w:rPr>
           <w:rFonts w:asciiTheme="minorHAnsi" w:hAnsiTheme="minorHAnsi"/>
@@ -1750,14 +1722,7 @@
         <w:rPr>
           <w:rFonts w:asciiTheme="minorHAnsi" w:hAnsiTheme="minorHAnsi"/>
         </w:rPr>
-        <w:t>mutation</w:t>
-      </w:r>
-      <w:proofErr w:type="spellEnd"/>
-      <w:r>
-        <w:rPr>
-          <w:rFonts w:asciiTheme="minorHAnsi" w:hAnsiTheme="minorHAnsi"/>
-        </w:rPr>
-        <w:t xml:space="preserve"> in the presence of recombination</w:t>
+        <w:t>mutation in the presence of recombination</w:t>
       </w:r>
       <w:r>
         <w:rPr>
@@ -1777,7 +1742,15 @@
         <w:t>Our finding suggest</w:t>
       </w:r>
       <w:r>
-        <w:t xml:space="preserve"> that (i) </w:t>
+        <w:t xml:space="preserve"> that (</w:t>
+      </w:r>
+      <w:proofErr w:type="spellStart"/>
+      <w:r>
+        <w:t>i</w:t>
+      </w:r>
+      <w:proofErr w:type="spellEnd"/>
+      <w:r>
+        <w:t xml:space="preserve">) </w:t>
       </w:r>
       <w:r>
         <w:t>mutators</w:t>
@@ -2185,7 +2158,19 @@
         <w:rPr>
           <w:iCs/>
         </w:rPr>
-        <w:t xml:space="preserve"> and have numerical allele values. The basal mutation rate </w:t>
+        <w:t xml:space="preserve"> and </w:t>
+      </w:r>
+      <w:r>
+        <w:rPr>
+          <w:iCs/>
+        </w:rPr>
+        <w:t xml:space="preserve">their alleles </w:t>
+      </w:r>
+      <w:r>
+        <w:rPr>
+          <w:iCs/>
+        </w:rPr>
+        <w:t xml:space="preserve">have numerical values. The basal mutation rate </w:t>
       </w:r>
       <w:r>
         <w:rPr>
@@ -2406,57 +2391,55 @@
         <w:t>s</w:t>
       </w:r>
       <w:r>
-        <w:t xml:space="preserve"> for a predefined number of generations. We model drift by sampling the number of individuals </w:t>
-      </w:r>
-      <w:r>
-        <w:t>in each group in the next generation</w:t>
+        <w:t xml:space="preserve"> for a predefined number of generations. We model </w:t>
+      </w:r>
+      <w:r>
+        <w:t>natural selection</w:t>
       </w:r>
       <w:r>
         <w:t xml:space="preserve"> </w:t>
       </w:r>
       <w:r>
+        <w:t xml:space="preserve">and genetic drift </w:t>
+      </w:r>
+      <w:r>
+        <w:t xml:space="preserve">by sampling the number of individuals </w:t>
+      </w:r>
+      <w:r>
+        <w:t xml:space="preserve">in each </w:t>
+      </w:r>
+      <w:r>
+        <w:t xml:space="preserve">genotype </w:t>
+      </w:r>
+      <w:r>
+        <w:t>group in the next generation</w:t>
+      </w:r>
+      <w:r>
+        <w:t xml:space="preserve"> </w:t>
+      </w:r>
+      <w:r>
         <w:t>from a multinomial distribution, where the probability assigned to each group is equal to its relative size</w:t>
       </w:r>
       <w:r>
         <w:t xml:space="preserve"> (</w:t>
       </w:r>
       <w:r>
-        <w:rPr>
-          <w:i/>
-        </w:rPr>
-        <w:t>i.e.</w:t>
-      </w:r>
-      <w:r>
-        <w:t>, its frequency)</w:t>
-      </w:r>
-      <w:r>
-        <w:t>. Selection is model</w:t>
-      </w:r>
-      <w:r>
-        <w:t>ed</w:t>
+        <w:t xml:space="preserve">or </w:t>
+      </w:r>
+      <w:r>
+        <w:t>frequency)</w:t>
+      </w:r>
+      <w:r>
+        <w:t xml:space="preserve"> multiplied by</w:t>
       </w:r>
       <w:r>
         <w:t xml:space="preserve"> </w:t>
       </w:r>
-      <w:proofErr w:type="gramStart"/>
-      <w:r>
-        <w:t>similarly,</w:t>
-      </w:r>
-      <w:proofErr w:type="gramEnd"/>
-      <w:r>
-        <w:t xml:space="preserve"> except we multiply </w:t>
-      </w:r>
-      <w:r>
-        <w:t>the group</w:t>
-      </w:r>
-      <w:r>
-        <w:t xml:space="preserve"> relative</w:t>
-      </w:r>
-      <w:r>
-        <w:t xml:space="preserve"> size</w:t>
-      </w:r>
-      <w:r>
-        <w:t xml:space="preserve"> by the fitness of </w:t>
+      <w:r>
+        <w:t xml:space="preserve">the </w:t>
+      </w:r>
+      <w:r>
+        <w:t xml:space="preserve">fitness of </w:t>
       </w:r>
       <w:r>
         <w:t xml:space="preserve">the </w:t>
@@ -2540,7 +2523,31 @@
         <w:t xml:space="preserve">The simulations were written in Python </w:t>
       </w:r>
       <w:r>
-        <w:t xml:space="preserve">2.7 </w:t>
+        <w:t>2.7</w:t>
+      </w:r>
+      <w:r>
+        <w:t xml:space="preserve"> </w:t>
+      </w:r>
+      <w:r>
+        <w:fldChar w:fldCharType="begin" w:fldLock="1"/>
+      </w:r>
+      <w:r>
+        <w:instrText>ADDIN CSL_CITATION { "citationItems" : [ { "id" : "ITEM-1", "itemData" : { "author" : [ { "dropping-particle" : "", "family" : "Rossum", "given" : "Guido", "non-dropping-particle" : "Van", "parse-names" : false, "suffix" : "" }, { "dropping-particle" : "", "family" : "others", "given" : "", "non-dropping-particle" : "", "parse-names" : false, "suffix" : "" } ], "container-title" : "USENIX Annual Technical Conference", "id" : "ITEM-1", "issued" : { "date-parts" : [ [ "2007" ] ] }, "title" : "Python Programming Language.", "type" : "paper-conference" }, "uris" : [ "http://www.mendeley.com/documents/?uuid=93df79a9-55dd-427f-8aa0-45b586c4be37" ] } ], "mendeley" : { "previouslyFormattedCitation" : "(Van Rossum and others 2007)" }, "properties" : { "noteIndex" : 0 }, "schema" : "https://github.com/citation-style-language/schema/raw/master/csl-citation.json" }</w:instrText>
+      </w:r>
+      <w:r>
+        <w:fldChar w:fldCharType="separate"/>
+      </w:r>
+      <w:r>
+        <w:rPr>
+          <w:noProof/>
+        </w:rPr>
+        <w:t>(Van Rossum and others 2007)</w:t>
+      </w:r>
+      <w:r>
+        <w:fldChar w:fldCharType="end"/>
+      </w:r>
+      <w:r>
+        <w:t xml:space="preserve"> </w:t>
       </w:r>
       <w:r>
         <w:t>using</w:t>
@@ -2557,6 +2564,27 @@
       </w:r>
       <w:proofErr w:type="spellEnd"/>
       <w:r>
+        <w:t xml:space="preserve"> </w:t>
+      </w:r>
+      <w:r>
+        <w:fldChar w:fldCharType="begin" w:fldLock="1"/>
+      </w:r>
+      <w:r>
+        <w:instrText>ADDIN CSL_CITATION { "citationItems" : [ { "id" : "ITEM-1", "itemData" : { "DOI" : "10.1109/MCSE.2011.37", "ISSN" : "1521-9615", "author" : [ { "dropping-particle" : "", "family" : "Walt", "given" : "Ste\u0301fan", "non-dropping-particle" : "van der", "parse-names" : false, "suffix" : "" }, { "dropping-particle" : "", "family" : "Colbert", "given" : "S Chris", "non-dropping-particle" : "", "parse-names" : false, "suffix" : "" }, { "dropping-particle" : "", "family" : "Varoquaux", "given" : "Gae\u0308l", "non-dropping-particle" : "", "parse-names" : false, "suffix" : "" } ], "container-title" : "Computing in Science &amp; Engineering", "id" : "ITEM-1", "issue" : "2", "issued" : { "date-parts" : [ [ "2011", "3" ] ] }, "page" : "22-30", "title" : "The NumPy Array: A Structure for Efficient Numerical Computation", "type" : "article-journal", "volume" : "13" }, "uris" : [ "http://www.mendeley.com/documents/?uuid=26c85fd4-15f3-4014-8bc9-658dc2aa7527" ] } ], "mendeley" : { "previouslyFormattedCitation" : "(van der Walt, Colbert, and Varoquaux 2011)" }, "properties" : { "noteIndex" : 0 }, "schema" : "https://github.com/citation-style-language/schema/raw/master/csl-citation.json" }</w:instrText>
+      </w:r>
+      <w:r>
+        <w:fldChar w:fldCharType="separate"/>
+      </w:r>
+      <w:r>
+        <w:rPr>
+          <w:noProof/>
+        </w:rPr>
+        <w:t>(van der Walt, Colbert, and Varoquaux 2011)</w:t>
+      </w:r>
+      <w:r>
+        <w:fldChar w:fldCharType="end"/>
+      </w:r>
+      <w:r>
         <w:t xml:space="preserve">, </w:t>
       </w:r>
       <w:proofErr w:type="spellStart"/>
@@ -2565,16 +2593,56 @@
       </w:r>
       <w:proofErr w:type="spellEnd"/>
       <w:r>
+        <w:t xml:space="preserve"> </w:t>
+      </w:r>
+      <w:r>
+        <w:fldChar w:fldCharType="begin" w:fldLock="1"/>
+      </w:r>
+      <w:r>
+        <w:instrText>ADDIN CSL_CITATION { "citationItems" : [ { "id" : "ITEM-1", "itemData" : { "URL" : "http://www.scipy.org/", "author" : [ { "dropping-particle" : "", "family" : "Jones", "given" : "Eric", "non-dropping-particle" : "", "parse-names" : false, "suffix" : "" }, { "dropping-particle" : "", "family" : "Oliphant", "given" : "Travis", "non-dropping-particle" : "", "parse-names" : false, "suffix" : "" }, { "dropping-particle" : "", "family" : "Peterson", "given" : "Pearu", "non-dropping-particle" : "", "parse-names" : false, "suffix" : "" }, { "dropping-particle" : "", "family" : "others", "given" : "", "non-dropping-particle" : "", "parse-names" : false, "suffix" : "" } ], "id" : "ITEM-1", "issued" : { "date-parts" : [ [ "2001" ] ] }, "note" : "[Online; accessed 2014-07-16]", "title" : "SciPy: Open source scientific tools for Python", "type" : "webpage" }, "uris" : [ "http://www.mendeley.com/documents/?uuid=e1438662-8e42-49ac-8429-70631d17a478" ] } ], "mendeley" : { "previouslyFormattedCitation" : "(Jones et al. 2001)" }, "properties" : { "noteIndex" : 0 }, "schema" : "https://github.com/citation-style-language/schema/raw/master/csl-citation.json" }</w:instrText>
+      </w:r>
+      <w:r>
+        <w:fldChar w:fldCharType="separate"/>
+      </w:r>
+      <w:r>
+        <w:rPr>
+          <w:noProof/>
+        </w:rPr>
+        <w:t>(Jones et al. 2001)</w:t>
+      </w:r>
+      <w:r>
+        <w:fldChar w:fldCharType="end"/>
+      </w:r>
+      <w:r>
         <w:t>, and</w:t>
       </w:r>
       <w:r>
+        <w:t xml:space="preserve"> P</w:t>
+      </w:r>
+      <w:r>
+        <w:t>andas</w:t>
+      </w:r>
+      <w:r>
         <w:t xml:space="preserve"> </w:t>
       </w:r>
-      <w:proofErr w:type="gramStart"/>
-      <w:r>
-        <w:t>pandas</w:t>
-      </w:r>
-      <w:proofErr w:type="gramEnd"/>
+      <w:r>
+        <w:fldChar w:fldCharType="begin" w:fldLock="1"/>
+      </w:r>
+      <w:r>
+        <w:instrText>ADDIN CSL_CITATION { "citationItems" : [ { "id" : "ITEM-1", "itemData" : { "author" : [ { "dropping-particle" : "", "family" : "McKinney", "given" : "Wes", "non-dropping-particle" : "", "parse-names" : false, "suffix" : "" } ], "container-title" : "Proceedings of the 9th Python in Science Conference", "editor" : [ { "dropping-particle" : "", "family" : "Walt", "given" : "St\u00e9fan", "non-dropping-particle" : "van der", "parse-names" : false, "suffix" : "" }, { "dropping-particle" : "", "family" : "Millman", "given" : "Jarrod", "non-dropping-particle" : "", "parse-names" : false, "suffix" : "" } ], "id" : "ITEM-1", "issued" : { "date-parts" : [ [ "2010" ] ] }, "page" : "51-56", "title" : "Data Structures for Statistical Computing in Python", "type" : "paper-conference" }, "uris" : [ "http://www.mendeley.com/documents/?uuid=d90e56d0-e14a-4bb9-80b8-32e8c01e389f" ] } ], "mendeley" : { "previouslyFormattedCitation" : "(McKinney 2010)" }, "properties" : { "noteIndex" : 0 }, "schema" : "https://github.com/citation-style-language/schema/raw/master/csl-citation.json" }</w:instrText>
+      </w:r>
+      <w:r>
+        <w:fldChar w:fldCharType="separate"/>
+      </w:r>
+      <w:r>
+        <w:rPr>
+          <w:noProof/>
+        </w:rPr>
+        <w:t>(McKinney 2010)</w:t>
+      </w:r>
+      <w:r>
+        <w:fldChar w:fldCharType="end"/>
+      </w:r>
       <w:r>
         <w:t xml:space="preserve"> packages</w:t>
       </w:r>
@@ -2704,7 +2772,13 @@
         <w:t>fix</w:t>
       </w:r>
       <w:r>
-        <w:t xml:space="preserve">ation </w:t>
+        <w:t>ation</w:t>
+      </w:r>
+      <w:r>
+        <w:t xml:space="preserve"> (100%)</w:t>
+      </w:r>
+      <w:r>
+        <w:t xml:space="preserve"> </w:t>
       </w:r>
       <w:r>
         <w:t xml:space="preserve">in the population. </w:t>
@@ -2713,6 +2787,9 @@
         <w:t>If an allele is neutral</w:t>
       </w:r>
       <w:r>
+        <w:t xml:space="preserve"> with respect to its competitor alleles then</w:t>
+      </w:r>
+      <w:r>
         <w:t xml:space="preserve"> its</w:t>
       </w:r>
       <w:r>
@@ -2749,7 +2826,13 @@
         <w:t xml:space="preserve"> is favore</w:t>
       </w:r>
       <w:r>
-        <w:t xml:space="preserve">d or disfavored by selection </w:t>
+        <w:t>d or disfavored by selection</w:t>
+      </w:r>
+      <w:r>
+        <w:t xml:space="preserve"> over its competitors,</w:t>
+      </w:r>
+      <w:r>
+        <w:t xml:space="preserve"> </w:t>
       </w:r>
       <w:r>
         <w:t xml:space="preserve">then </w:t>
@@ -2782,40 +2865,16 @@
         <w:t>proportions test.</w:t>
       </w:r>
       <w:r>
-        <w:t xml:space="preserve"> In addition, we measured the </w:t>
-      </w:r>
-      <w:r>
-        <w:t xml:space="preserve">waiting </w:t>
+        <w:t xml:space="preserve"> In addition, we measured the adaptation </w:t>
       </w:r>
       <w:r>
         <w:t xml:space="preserve">time </w:t>
       </w:r>
       <w:r>
-        <w:t xml:space="preserve">for </w:t>
-      </w:r>
-      <w:r>
-        <w:t xml:space="preserve">adaptation in populations homogenous at the modifier loci </w:t>
-      </w:r>
-      <w:r>
-        <w:rPr>
-          <w:highlight w:val="yellow"/>
-        </w:rPr>
-        <w:t xml:space="preserve">and the fitness </w:t>
-      </w:r>
-      <w:r>
-        <w:rPr>
-          <w:highlight w:val="yellow"/>
-        </w:rPr>
-        <w:t xml:space="preserve">dynamics </w:t>
-      </w:r>
-      <w:r>
-        <w:rPr>
-          <w:highlight w:val="yellow"/>
-        </w:rPr>
-        <w:t>during the adaptation process.</w:t>
-      </w:r>
-      <w:r>
-        <w:t xml:space="preserve"> </w:t>
+        <w:t xml:space="preserve">in populations </w:t>
+      </w:r>
+      <w:r>
+        <w:t>homogenous at the modifier loci subject to a single environmental change.</w:t>
       </w:r>
     </w:p>
     <w:p>
@@ -2976,14 +3035,13 @@
       <w:r>
         <w:rPr>
           <w:noProof/>
-          <w:lang w:bidi="ar-SA"/>
         </w:rPr>
         <w:lastRenderedPageBreak/>
         <w:drawing>
           <wp:inline distT="0" distB="0" distL="0" distR="0">
-            <wp:extent cx="3657607" cy="5486411"/>
+            <wp:extent cx="3657600" cy="5486400"/>
             <wp:effectExtent l="0" t="0" r="0" b="0"/>
-            <wp:docPr id="10" name="Picture 10"/>
+            <wp:docPr id="5" name="Picture 5" descr="D:\workspace\mamba\simarba\analysis\invasion_SIMvsCM_pop_1e6_2014-07-22.png"/>
             <wp:cNvGraphicFramePr>
               <a:graphicFrameLocks xmlns:a="http://schemas.openxmlformats.org/drawingml/2006/main" noChangeAspect="1"/>
             </wp:cNvGraphicFramePr>
@@ -2991,8 +3049,10 @@
               <a:graphicData uri="http://schemas.openxmlformats.org/drawingml/2006/picture">
                 <pic:pic xmlns:pic="http://schemas.openxmlformats.org/drawingml/2006/picture">
                   <pic:nvPicPr>
-                    <pic:cNvPr id="0" name="invasion_SIMvsCM_pop_size_1e6_2014-06-16.png"/>
-                    <pic:cNvPicPr/>
+                    <pic:cNvPr id="0" name="Picture 1" descr="D:\workspace\mamba\simarba\analysis\invasion_SIMvsCM_pop_1e6_2014-07-22.png"/>
+                    <pic:cNvPicPr>
+                      <a:picLocks noChangeAspect="1" noChangeArrowheads="1"/>
+                    </pic:cNvPicPr>
                   </pic:nvPicPr>
                   <pic:blipFill>
                     <a:blip r:embed="rId9" cstate="print">
@@ -3002,18 +3062,23 @@
                         </a:ext>
                       </a:extLst>
                     </a:blip>
+                    <a:srcRect/>
                     <a:stretch>
                       <a:fillRect/>
                     </a:stretch>
                   </pic:blipFill>
-                  <pic:spPr>
+                  <pic:spPr bwMode="auto">
                     <a:xfrm>
                       <a:off x="0" y="0"/>
-                      <a:ext cx="3657607" cy="5486411"/>
+                      <a:ext cx="3657600" cy="5486400"/>
                     </a:xfrm>
                     <a:prstGeom prst="rect">
                       <a:avLst/>
                     </a:prstGeom>
+                    <a:noFill/>
+                    <a:ln>
+                      <a:noFill/>
+                    </a:ln>
                   </pic:spPr>
                 </pic:pic>
               </a:graphicData>
@@ -3050,13 +3115,7 @@
         <w:t xml:space="preserve">- </w:t>
       </w:r>
       <w:r>
-        <w:t>invasion_SIMvsCM_pop_1e6_2014-</w:t>
-      </w:r>
-      <w:r>
-        <w:t>06-</w:t>
-      </w:r>
-      <w:r>
-        <w:t>17</w:t>
+        <w:t>invasion_SIMvsCM_pop_1e6_2014-07-22</w:t>
       </w:r>
     </w:p>
     <w:p/>
@@ -3313,11 +3372,10 @@
       <w:r>
         <w:rPr>
           <w:noProof/>
-          <w:lang w:bidi="ar-SA"/>
         </w:rPr>
         <w:lastRenderedPageBreak/>
         <w:drawing>
-          <wp:inline distT="0" distB="0" distL="0" distR="0" wp14:anchorId="61A83FAF" wp14:editId="0E9FFEA9">
+          <wp:inline distT="0" distB="0" distL="0" distR="0" wp14:anchorId="0516729C" wp14:editId="49378471">
             <wp:extent cx="5486400" cy="5486400"/>
             <wp:effectExtent l="0" t="0" r="0" b="0"/>
             <wp:docPr id="2" name="Picture 2" descr="D:\workspace\mamba\simarba\analysis\invasion_SIMvsCMvsNM_pop_1e5_1e6_2014-03-09.png"/>
@@ -3472,7 +3530,7 @@
         <w:fldChar w:fldCharType="begin" w:fldLock="1"/>
       </w:r>
       <w:r>
-        <w:instrText>ADDIN CSL_CITATION { "citationItems" : [ { "id" : "ITEM-1", "itemData" : { "DOI" : "10.1017/S0016672300014634", "ISSN" : "0016-6723", "PMID" : "4407212", "abstract" : "When a selectively favourable gene substitution occurs in a population, changes in gene frequencies will occur at closely linked loci. In the case of a neutral polymorphism, average heterozygosity will be reduced to an extent which varies with distance from the substituted locus. The aggregate effect of substitution on neutral polymorphism is estimated; in populations of total size 106 or more (and perhaps of 104 or more), this effect will be more important than that of random fixation. This may explain why the extent of polymorphism in natural populations does not vary as much as one would expect from a consideration of the equilibrium between mutation and random fixation in populations of different sizes. For a selectively maintained polymorphism at a linked locus, this process will only be important in the long run if it leads to complete fixation. If the selective coefficients at the linked locus are small compared to those at the substituted locus, it is shown that the probability of complete fixation at the linked locus is approximately exp Nc), where c is the recombinant fraction and N the population size. It follows that in a large population a selective substitution can occur in a cistron without eliminating a selectively maintained polymorphism in the same cistron.", "author" : [ { "dropping-particle" : "", "family" : "Maynard Smith", "given" : "John", "non-dropping-particle" : "", "parse-names" : false, "suffix" : "" }, { "dropping-particle" : "", "family" : "Haigh", "given" : "John", "non-dropping-particle" : "", "parse-names" : false, "suffix" : "" } ], "container-title" : "Genetical Research", "id" : "ITEM-1", "issue" : "1", "issued" : { "date-parts" : [ [ "1974", "4", "14" ] ] }, "note" : "\n        From Duplicate 1 ( \n        \n          The hitch-hiking effect of a favourable gene\n        \n         - Maynard Smith, John; Haigh, John )\n\n        \n        \n\n        From Duplicate 1 ( \n        \n        \n          The hitch-hiking effect of a favourable gene\n        \n        \n         - Smith, John Maynard; Haigh, John )\n\n        \n        \n\n        From Duplicate 1 ( \n        \n        \n          The hitch-hiking effect of a favourable gene.\n        \n        \n         - Maynard Smith, John; Haigh, John; Smith, John Maynard; Haigh, John; Maynard Smith, John; Haigh, John )\n\n        \n        \n\n        From Duplicate 3 ( \n        \n        \n          The hitch-hiking effect of a favourable gene.\n        \n        \n         - Maynard Smith, John; Haigh, John )\n\n        \n        \n\n        From Duplicate 2 ( \n        \n        \n          The hitch-hiking effect of a favourable gene\n        \n        \n         - Maynard Smith, John; Haigh, John )\n\n        \n        \n\n        \n\n        \n\n        \n\n        \n\n        \n\n        \n\n        From Duplicate 2 ( \n        \n        \n          The hitch-hiking effect of a favourable gene.\n        \n        \n         - Maynard Smith, John; Haigh, John )\n\n        \n        \n\n        From Duplicate 2 ( \n        \n        \n          The hitch-hiking effect of a favourable gene\n        \n        \n         - Maynard Smith, John; Haigh, John )\n\n        \n        \n\n        \n\n        \n\n        \n\n        \n\n        \n\n        \n\n        From Duplicate 3 ( \n        \n        \n          The hitch-hiking effect of a favourable gene.\n        \n        \n         - Maynard Smith, John; Haigh, John )\n\n        \n        \n\n        From Duplicate 2 ( \n        \n        \n          The hitch-hiking effect of a favourable gene\n        \n        \n         - Maynard Smith, John; Haigh, John )\n\n        \n        \n\n        \n\n        \n\n        \n\n        \n\n        \n\n        \n\n      ", "page" : "23-35", "title" : "The hitch-hiking effect of a favourable gene", "type" : "article-journal", "volume" : "23" }, "uris" : [ "http://www.mendeley.com/documents/?uuid=8a0e66b5-45ef-44c6-b8d8-9eafffe9c970" ] } ], "mendeley" : { "previouslyFormattedCitation" : "(Maynard Smith and Haigh 1974)" }, "properties" : { "noteIndex" : 0 }, "schema" : "https://github.com/citation-style-language/schema/raw/master/csl-citation.json" }</w:instrText>
+        <w:instrText>ADDIN CSL_CITATION { "citationItems" : [ { "id" : "ITEM-1", "itemData" : { "DOI" : "10.1017/S0016672300014634", "ISSN" : "0016-6723", "PMID" : "4407212", "abstract" : "When a selectively favourable gene substitution occurs in a population, changes in gene frequencies will occur at closely linked loci. In the case of a neutral polymorphism, average heterozygosity will be reduced to an extent which varies with distance from the substituted locus. The aggregate effect of substitution on neutral polymorphism is estimated; in populations of total size 106 or more (and perhaps of 104 or more), this effect will be more important than that of random fixation. This may explain why the extent of polymorphism in natural populations does not vary as much as one would expect from a consideration of the equilibrium between mutation and random fixation in populations of different sizes. For a selectively maintained polymorphism at a linked locus, this process will only be important in the long run if it leads to complete fixation. If the selective coefficients at the linked locus are small compared to those at the substituted locus, it is shown that the probability of complete fixation at the linked locus is approximately exp Nc), where c is the recombinant fraction and N the population size. It follows that in a large population a selective substitution can occur in a cistron without eliminating a selectively maintained polymorphism in the same cistron.", "author" : [ { "dropping-particle" : "", "family" : "Maynard Smith", "given" : "John", "non-dropping-particle" : "", "parse-names" : false, "suffix" : "" }, { "dropping-particle" : "", "family" : "Haigh", "given" : "John", "non-dropping-particle" : "", "parse-names" : false, "suffix" : "" } ], "container-title" : "Genetical Research", "id" : "ITEM-1", "issue" : "1", "issued" : { "date-parts" : [ [ "1974", "4", "14" ] ] }, "note" : "        From Duplicate 1 (                   The hitch-hiking effect of a favourable gene                 - Maynard Smith, John; Haigh, John )\n                \n        From Duplicate 1 (                           The hitch-hiking effect of a favourable gene                         - Smith, John Maynard; Haigh, John )\n                \n        From Duplicate 1 (                           The hitch-hiking effect of a favourable gene.                         - Maynard Smith, John; Haigh, John; Smith, John Maynard; Haigh, John; Maynard Smith, John; Haigh, John )\n                \n        From Duplicate 3 (                           The hitch-hiking effect of a favourable gene.                         - Maynard Smith, John; Haigh, John )\n                \n        From Duplicate 2 (                           The hitch-hiking effect of a favourable gene                         - Maynard Smith, John; Haigh, John )\n                \n        \n        \n        \n        \n        \n        \n        From Duplicate 2 (                           The hitch-hiking effect of a favourable gene.                         - Maynard Smith, John; Haigh, John )\n                \n        From Duplicate 2 (                           The hitch-hiking effect of a favourable gene                         - Maynard Smith, John; Haigh, John )\n                \n        \n        \n        \n        \n        \n        \n        From Duplicate 3 (                           The hitch-hiking effect of a favourable gene.                         - Maynard Smith, John; Haigh, John )\n                \n        From Duplicate 2 (                           The hitch-hiking effect of a favourable gene                         - Maynard Smith, John; Haigh, John )\n                \n        \n        \n        \n        \n        \n        \n      ", "page" : "23-35", "title" : "The hitch-hiking effect of a favourable gene", "type" : "article-journal", "volume" : "23" }, "uris" : [ "http://www.mendeley.com/documents/?uuid=8a0e66b5-45ef-44c6-b8d8-9eafffe9c970" ] } ], "mendeley" : { "previouslyFormattedCitation" : "(Maynard Smith and Haigh 1974)" }, "properties" : { "noteIndex" : 0 }, "schema" : "https://github.com/citation-style-language/schema/raw/master/csl-citation.json" }</w:instrText>
       </w:r>
       <w:r>
         <w:fldChar w:fldCharType="separate"/>
@@ -3618,88 +3676,74 @@
         <w:t xml:space="preserve"> (left column)</w:t>
       </w:r>
       <w:r>
-        <w:t xml:space="preserve">, recombination only mildly affects the fixation probabilities with </w:t>
+        <w:t xml:space="preserve">, recombination </w:t>
+      </w:r>
+      <w:r>
+        <w:t xml:space="preserve">hardly </w:t>
+      </w:r>
+      <w:r>
+        <w:t xml:space="preserve">affects the fixation probabilities; with </w:t>
       </w:r>
       <w:r>
         <w:rPr>
           <w:i/>
           <w:iCs/>
         </w:rPr>
-        <w:t>τ</w:t>
-      </w:r>
-      <w:r>
-        <w:t>=10</w:t>
+        <w:t>N</w:t>
+      </w:r>
+      <w:r>
+        <w:t>=</w:t>
+      </w:r>
+      <w:proofErr w:type="gramStart"/>
+      <w:r>
+        <w:t>10</w:t>
+      </w:r>
+      <w:r>
+        <w:rPr>
+          <w:vertAlign w:val="superscript"/>
+        </w:rPr>
+        <w:t>7</w:t>
       </w:r>
       <w:r>
         <w:t xml:space="preserve"> </w:t>
       </w:r>
       <w:r>
-        <w:lastRenderedPageBreak/>
-        <w:t>(bottom row)</w:t>
-      </w:r>
-      <w:r>
-        <w:t xml:space="preserve">; with </w:t>
+        <w:t xml:space="preserve">(right column) </w:t>
+      </w:r>
+      <w:r>
+        <w:t>recombination</w:t>
+      </w:r>
+      <w:proofErr w:type="gramEnd"/>
+      <w:r>
+        <w:t xml:space="preserve"> has a very significant effect. For example, the fixation probability of SIM</w:t>
+      </w:r>
+      <w:r>
+        <w:t xml:space="preserve"> (solid blue)</w:t>
+      </w:r>
+      <w:r>
+        <w:t xml:space="preserve"> with </w:t>
       </w:r>
       <w:r>
         <w:rPr>
           <w:i/>
           <w:iCs/>
         </w:rPr>
-        <w:t>N</w:t>
-      </w:r>
-      <w:r>
-        <w:t>=</w:t>
-      </w:r>
-      <w:proofErr w:type="gramStart"/>
-      <w:r>
-        <w:t>10</w:t>
-      </w:r>
-      <w:r>
-        <w:rPr>
-          <w:vertAlign w:val="superscript"/>
-        </w:rPr>
-        <w:t>7</w:t>
-      </w:r>
-      <w:r>
-        <w:t xml:space="preserve"> </w:t>
-      </w:r>
-      <w:r>
-        <w:t xml:space="preserve">(right column) </w:t>
-      </w:r>
-      <w:r>
-        <w:t>recombination</w:t>
-      </w:r>
-      <w:proofErr w:type="gramEnd"/>
-      <w:r>
-        <w:t xml:space="preserve"> has a very significant effect. For example, the fixation probability of SIM</w:t>
-      </w:r>
-      <w:r>
-        <w:t xml:space="preserve"> (solid blue)</w:t>
-      </w:r>
-      <w:r>
-        <w:t xml:space="preserve"> with </w:t>
+        <w:t>τ</w:t>
+      </w:r>
+      <w:r>
+        <w:t>=5</w:t>
+      </w:r>
+      <w:r>
+        <w:t xml:space="preserve"> (middle row)</w:t>
+      </w:r>
+      <w:r>
+        <w:t xml:space="preserve"> and </w:t>
       </w:r>
       <w:r>
         <w:rPr>
           <w:i/>
           <w:iCs/>
         </w:rPr>
-        <w:t>τ</w:t>
-      </w:r>
-      <w:r>
-        <w:t>=5</w:t>
-      </w:r>
-      <w:r>
-        <w:t xml:space="preserve"> (middle row)</w:t>
-      </w:r>
-      <w:r>
-        <w:t xml:space="preserve"> and </w:t>
-      </w:r>
-      <w:r>
-        <w:rPr>
-          <w:i/>
-          <w:iCs/>
-        </w:rPr>
         <w:t>N</w:t>
       </w:r>
       <w:r>
@@ -3730,19 +3774,34 @@
         <w:t>≈</w:t>
       </w:r>
       <w:r>
-        <w:t>0.31 when the recombination rate increases from 0 to 0.</w:t>
+        <w:t>0.</w:t>
+      </w:r>
+      <w:r>
+        <w:t>45</w:t>
+      </w:r>
+      <w:r>
+        <w:t xml:space="preserve"> when the recombination rate increases from 0 to 0.</w:t>
       </w:r>
       <w:r>
         <w:t>0</w:t>
       </w:r>
       <w:r>
+        <w:t>0</w:t>
+      </w:r>
+      <w:r>
         <w:t>3</w:t>
       </w:r>
       <w:r>
         <w:t xml:space="preserve"> gene conversions per individual per generation</w:t>
       </w:r>
       <w:r>
-        <w:t xml:space="preserve">, whereas there is no effect at all with </w:t>
+        <w:t xml:space="preserve">, whereas there is no </w:t>
+      </w:r>
+      <w:r>
+        <w:t xml:space="preserve">significant </w:t>
+      </w:r>
+      <w:r>
+        <w:t xml:space="preserve">effect with </w:t>
       </w:r>
       <w:r>
         <w:rPr>
@@ -3896,13 +3955,12 @@
       <w:r>
         <w:rPr>
           <w:noProof/>
-          <w:lang w:bidi="ar-SA"/>
         </w:rPr>
         <w:drawing>
           <wp:inline distT="0" distB="0" distL="0" distR="0">
-            <wp:extent cx="5486411" cy="5486411"/>
+            <wp:extent cx="3657600" cy="5486400"/>
             <wp:effectExtent l="0" t="0" r="0" b="0"/>
-            <wp:docPr id="22" name="Picture 22"/>
+            <wp:docPr id="6" name="Picture 6" descr="D:\workspace\mamba\simarba\analysis\invasion_SIMvsCMvsNM_pop_sizes_2014-07-22.png"/>
             <wp:cNvGraphicFramePr>
               <a:graphicFrameLocks xmlns:a="http://schemas.openxmlformats.org/drawingml/2006/main" noChangeAspect="1"/>
             </wp:cNvGraphicFramePr>
@@ -3910,8 +3968,10 @@
               <a:graphicData uri="http://schemas.openxmlformats.org/drawingml/2006/picture">
                 <pic:pic xmlns:pic="http://schemas.openxmlformats.org/drawingml/2006/picture">
                   <pic:nvPicPr>
-                    <pic:cNvPr id="0" name="invasion_SIMvsCMvsNM_all_pop_sizes_2014-06-16.png"/>
-                    <pic:cNvPicPr/>
+                    <pic:cNvPr id="0" name="Picture 2" descr="D:\workspace\mamba\simarba\analysis\invasion_SIMvsCMvsNM_pop_sizes_2014-07-22.png"/>
+                    <pic:cNvPicPr>
+                      <a:picLocks noChangeAspect="1" noChangeArrowheads="1"/>
+                    </pic:cNvPicPr>
                   </pic:nvPicPr>
                   <pic:blipFill>
                     <a:blip r:embed="rId11" cstate="print">
@@ -3921,18 +3981,23 @@
                         </a:ext>
                       </a:extLst>
                     </a:blip>
+                    <a:srcRect/>
                     <a:stretch>
                       <a:fillRect/>
                     </a:stretch>
                   </pic:blipFill>
-                  <pic:spPr>
+                  <pic:spPr bwMode="auto">
                     <a:xfrm>
                       <a:off x="0" y="0"/>
-                      <a:ext cx="5486411" cy="5486411"/>
+                      <a:ext cx="3657600" cy="5486400"/>
                     </a:xfrm>
                     <a:prstGeom prst="rect">
                       <a:avLst/>
                     </a:prstGeom>
+                    <a:noFill/>
+                    <a:ln>
+                      <a:noFill/>
+                    </a:ln>
                   </pic:spPr>
                 </pic:pic>
               </a:graphicData>
@@ -3961,13 +4026,7 @@
         <w:t xml:space="preserve"> - </w:t>
       </w:r>
       <w:r>
-        <w:t>invasi</w:t>
-      </w:r>
-      <w:r>
-        <w:t>on_SIMvsCMvsNM_pop_sizes_2014-06-1</w:t>
-      </w:r>
-      <w:r>
-        <w:t>7</w:t>
+        <w:t>invasion_SIMvsCMvsNM_pop_sizes_2014-07-22</w:t>
       </w:r>
     </w:p>
     <w:p>
@@ -3998,7 +4057,6 @@
         <w:rPr>
           <w:rFonts w:asciiTheme="minorHAnsi" w:hAnsiTheme="minorHAnsi"/>
         </w:rPr>
-        <w:lastRenderedPageBreak/>
         <w:t xml:space="preserve">Co-evolution of mutators and </w:t>
       </w:r>
       <w:r>
@@ -4022,15 +4080,18 @@
         <w:t>).</w:t>
       </w:r>
       <w:r>
-        <w:t xml:space="preserve"> Both </w:t>
-      </w:r>
-      <w:r>
-        <w:t>constitutive</w:t>
-      </w:r>
-      <w:r>
         <w:t xml:space="preserve"> </w:t>
       </w:r>
       <w:r>
+        <w:t>C</w:t>
+      </w:r>
+      <w:r>
+        <w:t>onstitutive</w:t>
+      </w:r>
+      <w:r>
+        <w:t xml:space="preserve"> </w:t>
+      </w:r>
+      <w:r>
         <w:t xml:space="preserve">recombination modifiers </w:t>
       </w:r>
       <w:r>
@@ -4043,36 +4104,10 @@
         <w:t>purple</w:t>
       </w:r>
       <w:r>
-        <w:t xml:space="preserve">) and stress-induced </w:t>
-      </w:r>
-      <w:r>
-        <w:t xml:space="preserve">recombination modifiers </w:t>
-      </w:r>
-      <w:r>
-        <w:t>(SIR</w:t>
-      </w:r>
-      <w:r>
-        <w:t xml:space="preserve">; solid </w:t>
-      </w:r>
-      <w:r>
-        <w:t>orange</w:t>
-      </w:r>
-      <w:r>
-        <w:t>)</w:t>
-      </w:r>
-      <w:r>
-        <w:t xml:space="preserve"> w</w:t>
-      </w:r>
-      <w:r>
-        <w:t xml:space="preserve">in competitions against </w:t>
-      </w:r>
-      <w:proofErr w:type="spellStart"/>
-      <w:r>
-        <w:t>wildtype</w:t>
-      </w:r>
-      <w:proofErr w:type="spellEnd"/>
-      <w:r>
-        <w:t xml:space="preserve"> m</w:t>
+        <w:t>) w</w:t>
+      </w:r>
+      <w:r>
+        <w:t>in competitions against wildtype m</w:t>
       </w:r>
       <w:r>
         <w:t xml:space="preserve">odifiers (NR), </w:t>
@@ -4081,28 +4116,31 @@
         <w:t>which hav</w:t>
       </w:r>
       <w:r>
-        <w:t>e a basal rate of recombination;</w:t>
+        <w:t>e a basal rate of recombination</w:t>
+      </w:r>
+      <w:r>
+        <w:t xml:space="preserve"> (orange solid lines are control competitions featuring NR vs. NR). T</w:t>
+      </w:r>
+      <w:r>
+        <w:t xml:space="preserve">he recombination modifiers' </w:t>
+      </w:r>
+      <w:r>
+        <w:t xml:space="preserve">advantage increases with the </w:t>
+      </w:r>
+      <w:r>
+        <w:t>basal</w:t>
       </w:r>
       <w:r>
         <w:t xml:space="preserve"> </w:t>
       </w:r>
       <w:r>
-        <w:t>t</w:t>
-      </w:r>
-      <w:r>
-        <w:t xml:space="preserve">he recombination modifiers' </w:t>
-      </w:r>
-      <w:r>
-        <w:t xml:space="preserve">advantage increases with the </w:t>
-      </w:r>
-      <w:r>
-        <w:t>basal</w:t>
-      </w:r>
-      <w:r>
-        <w:t xml:space="preserve"> </w:t>
-      </w:r>
-      <w:r>
-        <w:t xml:space="preserve">recombination rate and </w:t>
+        <w:t>recombination rate</w:t>
+      </w:r>
+      <w:r>
+        <w:t xml:space="preserve"> (x-axis)</w:t>
+      </w:r>
+      <w:r>
+        <w:t xml:space="preserve"> and </w:t>
       </w:r>
       <w:r>
         <w:t xml:space="preserve">with </w:t>
@@ -4111,10 +4149,31 @@
         <w:t>the population size</w:t>
       </w:r>
       <w:r>
+        <w:t xml:space="preserve"> (panels from right to left)</w:t>
+      </w:r>
+      <w:r>
         <w:t>, consistent with Figure 3</w:t>
       </w:r>
       <w:r>
-        <w:t>: again, these modifiers depend on the population mutation supply for generation of genetic variation.</w:t>
+        <w:t xml:space="preserve">: </w:t>
+      </w:r>
+      <w:r>
+        <w:t>recombination</w:t>
+      </w:r>
+      <w:r>
+        <w:t xml:space="preserve"> modifiers depend on the population </w:t>
+      </w:r>
+      <w:r>
+        <w:t xml:space="preserve">size </w:t>
+      </w:r>
+      <w:r>
+        <w:t xml:space="preserve">for </w:t>
+      </w:r>
+      <w:r>
+        <w:t xml:space="preserve">the </w:t>
+      </w:r>
+      <w:r>
+        <w:t>generation of genetic variation.</w:t>
       </w:r>
     </w:p>
     <w:p>
@@ -4125,13 +4184,12 @@
       <w:r>
         <w:rPr>
           <w:noProof/>
-          <w:lang w:bidi="ar-SA"/>
         </w:rPr>
         <w:drawing>
-          <wp:inline distT="0" distB="0" distL="0" distR="0" wp14:anchorId="36C039D4" wp14:editId="077742ED">
-            <wp:extent cx="5731510" cy="4298950"/>
-            <wp:effectExtent l="0" t="0" r="2540" b="6350"/>
-            <wp:docPr id="20" name="Picture 20"/>
+          <wp:inline distT="0" distB="0" distL="0" distR="0" wp14:anchorId="5D2CE4B0" wp14:editId="1E4E2ADA">
+            <wp:extent cx="4572000" cy="5486400"/>
+            <wp:effectExtent l="0" t="0" r="0" b="0"/>
+            <wp:docPr id="7" name="Picture 7" descr="D:\workspace\mamba\simarba\analysis\invasion_NRvsCR_pop_sizes_2014-07-22.png"/>
             <wp:cNvGraphicFramePr>
               <a:graphicFrameLocks xmlns:a="http://schemas.openxmlformats.org/drawingml/2006/main" noChangeAspect="1"/>
             </wp:cNvGraphicFramePr>
@@ -4139,8 +4197,10 @@
               <a:graphicData uri="http://schemas.openxmlformats.org/drawingml/2006/picture">
                 <pic:pic xmlns:pic="http://schemas.openxmlformats.org/drawingml/2006/picture">
                   <pic:nvPicPr>
-                    <pic:cNvPr id="0" name="invasion_NRvsCR_all_pop_sizes_2014-06-16.png"/>
-                    <pic:cNvPicPr/>
+                    <pic:cNvPr id="0" name="Picture 3" descr="D:\workspace\mamba\simarba\analysis\invasion_NRvsCR_pop_sizes_2014-07-22.png"/>
+                    <pic:cNvPicPr>
+                      <a:picLocks noChangeAspect="1" noChangeArrowheads="1"/>
+                    </pic:cNvPicPr>
                   </pic:nvPicPr>
                   <pic:blipFill>
                     <a:blip r:embed="rId12" cstate="print">
@@ -4150,18 +4210,23 @@
                         </a:ext>
                       </a:extLst>
                     </a:blip>
+                    <a:srcRect/>
                     <a:stretch>
                       <a:fillRect/>
                     </a:stretch>
                   </pic:blipFill>
-                  <pic:spPr>
+                  <pic:spPr bwMode="auto">
                     <a:xfrm>
                       <a:off x="0" y="0"/>
-                      <a:ext cx="5731510" cy="4298950"/>
+                      <a:ext cx="4572000" cy="5486400"/>
                     </a:xfrm>
                     <a:prstGeom prst="rect">
                       <a:avLst/>
                     </a:prstGeom>
+                    <a:noFill/>
+                    <a:ln>
+                      <a:noFill/>
+                    </a:ln>
                   </pic:spPr>
                 </pic:pic>
               </a:graphicData>
@@ -4190,263 +4255,110 @@
         <w:t xml:space="preserve"> - </w:t>
       </w:r>
       <w:r>
-        <w:t>invasion_SIRvsCR_pop_sizes_2014-</w:t>
-      </w:r>
-      <w:r>
-        <w:t>06-17</w:t>
+        <w:t>invasion_NRvsCR_pop_sizes_2014-07-22</w:t>
+      </w:r>
+      <w:r>
+        <w:t xml:space="preserve"> </w:t>
+      </w:r>
+      <w:proofErr w:type="spellStart"/>
+      <w:r>
+        <w:t>in_pi</w:t>
+      </w:r>
+      <w:proofErr w:type="spellEnd"/>
+      <w:r>
+        <w:t xml:space="preserve">=NM / </w:t>
+      </w:r>
+      <w:proofErr w:type="spellStart"/>
+      <w:r>
+        <w:t>in_rho</w:t>
+      </w:r>
+      <w:proofErr w:type="spellEnd"/>
+      <w:r>
+        <w:t>=10</w:t>
+      </w:r>
+    </w:p>
+    <w:p/>
+    <w:p>
+      <w:r>
+        <w:t>W</w:t>
+      </w:r>
+      <w:r>
+        <w:t xml:space="preserve">hen a modifier allele affects both the mutation and the recombination rate, </w:t>
+      </w:r>
+      <w:r>
+        <w:t>the dynamics are more</w:t>
+      </w:r>
+      <w:r>
+        <w:t xml:space="preserve"> complex (Figure 5</w:t>
+      </w:r>
+      <w:r>
+        <w:t>). The right panel is the middle row from Figure 3, showing that SIM is more advantageous than CM (and even NM in large population) and that mutators' success decreases with the recombination rate. The left panel integrates these results with the results of Figure 4, showing that (</w:t>
+      </w:r>
+      <w:proofErr w:type="spellStart"/>
+      <w:r>
+        <w:t>i</w:t>
+      </w:r>
+      <w:proofErr w:type="spellEnd"/>
+      <w:r>
+        <w:t>) a recombination modifier is successful regardless of the interacting mutator; (ii) when mutators interact with a recombination modifier, their fixation probability does not decrease with recombination, but rather increases; (iii) a SIM-CR modifier (left panel, solid blue) is the most successful strategy in competitions with wildtype (sometimes tied with a non-mutator constitutive recombination modifier; left panel, dotted green), and (iv)</w:t>
+      </w:r>
+      <w:r>
+        <w:t xml:space="preserve"> CM is always less successful then</w:t>
+      </w:r>
+      <w:r>
+        <w:t xml:space="preserve"> both</w:t>
+      </w:r>
+      <w:r>
+        <w:t xml:space="preserve"> </w:t>
+      </w:r>
+      <w:r>
+        <w:t>N</w:t>
+      </w:r>
+      <w:r>
+        <w:t xml:space="preserve">M and </w:t>
+      </w:r>
+      <w:r>
+        <w:t>SI</w:t>
+      </w:r>
+      <w:r>
+        <w:t xml:space="preserve">M. </w:t>
       </w:r>
     </w:p>
     <w:p>
       <w:r>
-        <w:tab/>
-      </w:r>
-      <w:r>
-        <w:tab/>
-      </w:r>
-      <w:r>
-        <w:tab/>
-      </w:r>
-      <w:r>
-        <w:tab/>
-      </w:r>
-      <w:r>
-        <w:tab/>
-      </w:r>
-      <w:r>
-        <w:tab/>
-      </w:r>
-      <w:proofErr w:type="spellStart"/>
-      <w:r>
-        <w:t>in_pi</w:t>
-      </w:r>
-      <w:proofErr w:type="spellEnd"/>
-      <w:r>
-        <w:t xml:space="preserve">=NM / </w:t>
-      </w:r>
-      <w:proofErr w:type="spellStart"/>
-      <w:r>
-        <w:t>in_rho</w:t>
-      </w:r>
-      <w:proofErr w:type="spellEnd"/>
-      <w:r>
-        <w:t>=10</w:t>
+        <w:t xml:space="preserve">These results are doubled edged, as one can interpret them with regard to the evolution of mutation modifiers or recombination modifiers. </w:t>
+      </w:r>
+      <w:r>
+        <w:rPr>
+          <w:b/>
+          <w:bCs/>
+        </w:rPr>
+        <w:t>Mutation modifiers clearly benefit from linkage to a recombination modifier, regardless of its mode of operation (CR or SIR);</w:t>
+      </w:r>
+      <w:r>
+        <w:t xml:space="preserve"> this is probably because the recombination modifiers mainly help mutation modifiers by reducing the mutational load and combining beneficial mutations from separate genotypes, and both of these processes occur in maladapted individuals in which SIR is equivalent to CR.</w:t>
       </w:r>
     </w:p>
     <w:p>
       <w:r>
-        <w:t>W</w:t>
-      </w:r>
-      <w:r>
-        <w:t xml:space="preserve">hen a modifier allele affects both the mutation and the recombination rate, </w:t>
-      </w:r>
-      <w:r>
-        <w:t>the dynamics are more</w:t>
-      </w:r>
-      <w:r>
-        <w:t xml:space="preserve"> complex (Figure 5). </w:t>
-      </w:r>
-      <w:r>
-        <w:t xml:space="preserve">In </w:t>
-      </w:r>
-      <w:r>
-        <w:t>small</w:t>
-      </w:r>
-      <w:r>
-        <w:t xml:space="preserve"> populations </w:t>
-      </w:r>
-      <w:r>
-        <w:t>(</w:t>
-      </w:r>
-      <w:r>
-        <w:rPr>
-          <w:i/>
-          <w:iCs/>
-        </w:rPr>
-        <w:t>N</w:t>
-      </w:r>
-      <w:r>
-        <w:t>=</w:t>
-      </w:r>
-      <w:r>
-        <w:t>10</w:t>
-      </w:r>
-      <w:r>
-        <w:rPr>
-          <w:vertAlign w:val="superscript"/>
-        </w:rPr>
-        <w:t>5</w:t>
-      </w:r>
-      <w:r>
-        <w:t>), SIM</w:t>
-      </w:r>
-      <w:r>
-        <w:t xml:space="preserve"> is the most successful,</w:t>
-      </w:r>
-      <w:r>
-        <w:t xml:space="preserve"> </w:t>
-      </w:r>
-      <w:r>
-        <w:t xml:space="preserve">and if </w:t>
-      </w:r>
-      <w:r>
-        <w:t>it's</w:t>
-      </w:r>
-      <w:r>
-        <w:t xml:space="preserve"> combined with a recombinat</w:t>
-      </w:r>
-      <w:r>
-        <w:t>ion modifie</w:t>
-      </w:r>
-      <w:r>
-        <w:t>r (</w:t>
-      </w:r>
-      <w:r>
-        <w:t>constitutive or stress-induced</w:t>
-      </w:r>
-      <w:r>
-        <w:t xml:space="preserve">) its success increases with the </w:t>
-      </w:r>
-      <w:r>
-        <w:t>basal</w:t>
-      </w:r>
-      <w:r>
-        <w:t xml:space="preserve"> recombination rate. For a larger population size (</w:t>
-      </w:r>
-      <w:r>
-        <w:rPr>
-          <w:i/>
-          <w:iCs/>
-        </w:rPr>
-        <w:t>N</w:t>
-      </w:r>
-      <w:r>
-        <w:t>=</w:t>
-      </w:r>
-      <w:r>
-        <w:t>10</w:t>
-      </w:r>
-      <w:r>
-        <w:rPr>
-          <w:vertAlign w:val="superscript"/>
-        </w:rPr>
-        <w:t>6</w:t>
-      </w:r>
-      <w:r>
-        <w:t>), th</w:t>
-      </w:r>
-      <w:r>
-        <w:t>e</w:t>
-      </w:r>
-      <w:r>
-        <w:t xml:space="preserve"> advantage of SIM over NM diminishes</w:t>
-      </w:r>
-      <w:r>
-        <w:t>:</w:t>
-      </w:r>
-      <w:r>
-        <w:t xml:space="preserve"> </w:t>
-      </w:r>
-      <w:r>
-        <w:t xml:space="preserve">SIM </w:t>
-      </w:r>
-      <w:r>
-        <w:t>is as good as NM with a recombinat</w:t>
-      </w:r>
-      <w:r>
-        <w:t>ion modifier</w:t>
-      </w:r>
-      <w:r>
-        <w:t xml:space="preserve"> and worse without one</w:t>
-      </w:r>
-      <w:r>
-        <w:t xml:space="preserve"> (reminiscent of Figure 1)</w:t>
-      </w:r>
-      <w:r>
-        <w:t>. However, CM is always less successful then</w:t>
-      </w:r>
-      <w:r>
-        <w:t xml:space="preserve"> both</w:t>
-      </w:r>
-      <w:r>
-        <w:t xml:space="preserve"> </w:t>
-      </w:r>
-      <w:r>
-        <w:t>N</w:t>
-      </w:r>
-      <w:r>
-        <w:t xml:space="preserve">M and </w:t>
-      </w:r>
-      <w:r>
-        <w:t>SI</w:t>
-      </w:r>
-      <w:r>
-        <w:t xml:space="preserve">M. </w:t>
-      </w:r>
-    </w:p>
-    <w:p>
-      <w:r>
-        <w:t xml:space="preserve">These results are doubled edged, as one can interpret them with regard to the evolution of mutation modifiers or recombination modifiers. </w:t>
+        <w:t xml:space="preserve">On the other hand, </w:t>
+      </w:r>
+      <w:r>
+        <w:t xml:space="preserve">SIM facilitates the evolution of </w:t>
       </w:r>
       <w:r>
         <w:rPr>
           <w:b/>
           <w:bCs/>
         </w:rPr>
-        <w:t xml:space="preserve">Mutation modifiers clearly benefit from linkage to </w:t>
+        <w:t>recombination modifiers</w:t>
       </w:r>
       <w:r>
         <w:rPr>
           <w:b/>
           <w:bCs/>
         </w:rPr>
-        <w:lastRenderedPageBreak/>
-        <w:t>a recombination modifier, regardless of its mode of operation (CR or SIR);</w:t>
-      </w:r>
-      <w:r>
-        <w:t xml:space="preserve"> this is probably because the recombination modifiers mainly help mutation modifiers by reducing the mutational load and combining beneficial mutations from separate genotypes, and both of these processes occur in maladapted individuals in which SIR is equivalent to CR.</w:t>
-      </w:r>
-    </w:p>
-    <w:p>
-      <w:r>
-        <w:t xml:space="preserve">On the other hand, </w:t>
-      </w:r>
-      <w:r>
-        <w:rPr>
-          <w:b/>
-          <w:bCs/>
-        </w:rPr>
-        <w:t>recombination modifiers are much more successful with SIM then they are with CM, and in smaller populations (</w:t>
-      </w:r>
-      <w:r>
-        <w:rPr>
-          <w:b/>
-          <w:bCs/>
-          <w:i/>
-          <w:iCs/>
-        </w:rPr>
-        <w:t>N</w:t>
-      </w:r>
-      <w:r>
-        <w:rPr>
-          <w:b/>
-          <w:bCs/>
-        </w:rPr>
-        <w:t>=10</w:t>
-      </w:r>
-      <w:r>
-        <w:rPr>
-          <w:b/>
-          <w:bCs/>
-          <w:vertAlign w:val="superscript"/>
-        </w:rPr>
-        <w:t>5</w:t>
-      </w:r>
-      <w:r>
-        <w:rPr>
-          <w:b/>
-          <w:bCs/>
-        </w:rPr>
-        <w:t>), NM</w:t>
+        <w:t>, especially when the wildtype recombination rate is low</w:t>
       </w:r>
       <w:r>
         <w:t>. This indicates that stress-induced mutators can have a role in the emergence and maintenance of recombination, at least in adaptive scenarios.</w:t>
@@ -4460,13 +4372,12 @@
       <w:r>
         <w:rPr>
           <w:noProof/>
-          <w:lang w:bidi="ar-SA"/>
         </w:rPr>
         <w:drawing>
           <wp:inline distT="0" distB="0" distL="0" distR="0">
-            <wp:extent cx="5486411" cy="5486411"/>
+            <wp:extent cx="5486400" cy="5486400"/>
             <wp:effectExtent l="0" t="0" r="0" b="0"/>
-            <wp:docPr id="21" name="Picture 21"/>
+            <wp:docPr id="11" name="Picture 11" descr="D:\workspace\mamba\simarba\analysis\invasion_combined_tau_5_pop_sizes_2014-07-22.png"/>
             <wp:cNvGraphicFramePr>
               <a:graphicFrameLocks xmlns:a="http://schemas.openxmlformats.org/drawingml/2006/main" noChangeAspect="1"/>
             </wp:cNvGraphicFramePr>
@@ -4474,8 +4385,10 @@
               <a:graphicData uri="http://schemas.openxmlformats.org/drawingml/2006/picture">
                 <pic:pic xmlns:pic="http://schemas.openxmlformats.org/drawingml/2006/picture">
                   <pic:nvPicPr>
-                    <pic:cNvPr id="0" name="invasion_NMCMSIMNRCR_tau_5_all_pop_sizes_2014-06-16.png"/>
-                    <pic:cNvPicPr/>
+                    <pic:cNvPr id="0" name="Picture 4" descr="D:\workspace\mamba\simarba\analysis\invasion_combined_tau_5_pop_sizes_2014-07-22.png"/>
+                    <pic:cNvPicPr>
+                      <a:picLocks noChangeAspect="1" noChangeArrowheads="1"/>
+                    </pic:cNvPicPr>
                   </pic:nvPicPr>
                   <pic:blipFill>
                     <a:blip r:embed="rId13" cstate="print">
@@ -4485,18 +4398,23 @@
                         </a:ext>
                       </a:extLst>
                     </a:blip>
+                    <a:srcRect/>
                     <a:stretch>
                       <a:fillRect/>
                     </a:stretch>
                   </pic:blipFill>
-                  <pic:spPr>
+                  <pic:spPr bwMode="auto">
                     <a:xfrm>
                       <a:off x="0" y="0"/>
-                      <a:ext cx="5486411" cy="5486411"/>
+                      <a:ext cx="5486400" cy="5486400"/>
                     </a:xfrm>
                     <a:prstGeom prst="rect">
                       <a:avLst/>
                     </a:prstGeom>
+                    <a:noFill/>
+                    <a:ln>
+                      <a:noFill/>
+                    </a:ln>
                   </pic:spPr>
                 </pic:pic>
               </a:graphicData>
@@ -4525,48 +4443,13 @@
         <w:t xml:space="preserve"> - </w:t>
       </w:r>
       <w:r>
-        <w:t>invasion_combined_tau_5_pop_sizes_2014-0</w:t>
-      </w:r>
-      <w:r>
-        <w:t>6-1</w:t>
-      </w:r>
-      <w:r>
-        <w:t>7</w:t>
-      </w:r>
-    </w:p>
-    <w:p>
-      <w:r>
-        <w:tab/>
-      </w:r>
-      <w:r>
-        <w:tab/>
-      </w:r>
-      <w:r>
-        <w:tab/>
-      </w:r>
-      <w:r>
-        <w:tab/>
-      </w:r>
-      <w:r>
-        <w:tab/>
-      </w:r>
-      <w:proofErr w:type="spellStart"/>
-      <w:r>
-        <w:t>in_tau</w:t>
-      </w:r>
-      <w:proofErr w:type="spellEnd"/>
-      <w:r>
-        <w:t>=5</w:t>
+        <w:t>invasion_combined_tau_5_pop_sizes_2014-07-22</w:t>
       </w:r>
     </w:p>
     <w:p/>
     <w:p>
       <w:r>
-        <w:t xml:space="preserve">So far we focused on scenarios in which the recombination modifier increased the recombination rate by an order of magnitude, for example, from 0.0003 to 0.003. Another type of recombination modifier may, instead, switch recombination on in an effectively asexual population; for example, </w:t>
-      </w:r>
-      <w:r>
-        <w:lastRenderedPageBreak/>
-        <w:t>increasing the recombination rate from 10</w:t>
+        <w:t>So far we focused on scenarios in which the recombination modifier increased the recombination rate by an order of magnitude, for example, from 0.0003 to 0.003. Another type of recombination modifier may, instead, switch recombination on in an effectively asexual population; for example, increasing the recombination rate from 10</w:t>
       </w:r>
       <w:r>
         <w:rPr>
@@ -4646,10 +4529,9 @@
       <w:r>
         <w:rPr>
           <w:noProof/>
-          <w:lang w:bidi="ar-SA"/>
         </w:rPr>
         <w:drawing>
-          <wp:inline distT="0" distB="0" distL="0" distR="0" wp14:anchorId="3C9614AC" wp14:editId="64A3CCCB">
+          <wp:inline distT="0" distB="0" distL="0" distR="0" wp14:anchorId="4C30D56F" wp14:editId="0878D440">
             <wp:extent cx="4572000" cy="5486400"/>
             <wp:effectExtent l="0" t="0" r="0" b="0"/>
             <wp:docPr id="3" name="Picture 3" descr="D:\workspace\mamba\simarba\analysis\invasion_SIMvsCMvsNM_asexuals_2014-03-10.png"/>
@@ -4790,7 +4672,43 @@
         <w:rPr>
           <w:rFonts w:eastAsiaTheme="majorEastAsia"/>
         </w:rPr>
-        <w:t>the average time until the population is adapted after an environmental change.</w:t>
+        <w:t xml:space="preserve">the average time until </w:t>
+      </w:r>
+      <w:r>
+        <w:rPr>
+          <w:rFonts w:eastAsiaTheme="majorEastAsia"/>
+        </w:rPr>
+        <w:t xml:space="preserve">at least half of </w:t>
+      </w:r>
+      <w:r>
+        <w:rPr>
+          <w:rFonts w:eastAsiaTheme="majorEastAsia"/>
+        </w:rPr>
+        <w:t xml:space="preserve">the population </w:t>
+      </w:r>
+      <w:r>
+        <w:rPr>
+          <w:rFonts w:eastAsiaTheme="majorEastAsia"/>
+        </w:rPr>
+        <w:t xml:space="preserve">adapts to new </w:t>
+      </w:r>
+      <w:r>
+        <w:rPr>
+          <w:rFonts w:eastAsiaTheme="majorEastAsia"/>
+        </w:rPr>
+        <w:t xml:space="preserve">environmental </w:t>
+      </w:r>
+      <w:r>
+        <w:rPr>
+          <w:rFonts w:eastAsiaTheme="majorEastAsia"/>
+        </w:rPr>
+        <w:t>conditions</w:t>
+      </w:r>
+      <w:r>
+        <w:rPr>
+          <w:rFonts w:eastAsiaTheme="majorEastAsia"/>
+        </w:rPr>
+        <w:t>.</w:t>
       </w:r>
     </w:p>
     <w:p>
@@ -4827,7 +4745,19 @@
         <w:rPr>
           <w:rFonts w:eastAsiaTheme="majorEastAsia"/>
         </w:rPr>
-        <w:t xml:space="preserve"> the modifier locus (</w:t>
+        <w:t xml:space="preserve"> the modifier loc</w:t>
+      </w:r>
+      <w:r>
+        <w:rPr>
+          <w:rFonts w:eastAsiaTheme="majorEastAsia"/>
+        </w:rPr>
+        <w:t>i</w:t>
+      </w:r>
+      <w:r>
+        <w:rPr>
+          <w:rFonts w:eastAsiaTheme="majorEastAsia"/>
+        </w:rPr>
+        <w:t xml:space="preserve"> (</w:t>
       </w:r>
       <w:r>
         <w:rPr>
@@ -4841,25 +4771,25 @@
         <w:rPr>
           <w:rFonts w:eastAsiaTheme="majorEastAsia"/>
         </w:rPr>
-        <w:t>the same modifier in all individuals</w:t>
+        <w:t>the same modifier</w:t>
       </w:r>
       <w:r>
         <w:rPr>
           <w:rFonts w:eastAsiaTheme="majorEastAsia"/>
         </w:rPr>
+        <w:t>s</w:t>
+      </w:r>
+      <w:r>
+        <w:rPr>
+          <w:rFonts w:eastAsiaTheme="majorEastAsia"/>
+        </w:rPr>
+        <w:t xml:space="preserve"> in all individuals</w:t>
+      </w:r>
+      <w:r>
+        <w:rPr>
+          <w:rFonts w:eastAsiaTheme="majorEastAsia"/>
+        </w:rPr>
         <w:t xml:space="preserve">) with different levels of mutation rate increase </w:t>
-      </w:r>
-      <w:r>
-        <w:rPr>
-          <w:rFonts w:eastAsiaTheme="majorEastAsia"/>
-        </w:rPr>
-        <w:t>τ</w:t>
-      </w:r>
-      <w:r>
-        <w:rPr>
-          <w:rFonts w:eastAsiaTheme="majorEastAsia"/>
-        </w:rPr>
-        <w:t xml:space="preserve">, populations size </w:t>
       </w:r>
       <w:r>
         <w:rPr>
@@ -4867,26 +4797,45 @@
           <w:i/>
           <w:iCs/>
         </w:rPr>
+        <w:t>τ</w:t>
+      </w:r>
+      <w:r>
+        <w:rPr>
+          <w:rFonts w:eastAsiaTheme="majorEastAsia"/>
+        </w:rPr>
+        <w:t xml:space="preserve">, populations size </w:t>
+      </w:r>
+      <w:r>
+        <w:rPr>
+          <w:rFonts w:eastAsiaTheme="majorEastAsia"/>
+          <w:i/>
+          <w:iCs/>
+        </w:rPr>
         <w:t>N</w:t>
       </w:r>
       <w:r>
         <w:rPr>
           <w:rFonts w:eastAsiaTheme="majorEastAsia"/>
         </w:rPr>
-        <w:t xml:space="preserve">, </w:t>
+        <w:t>, and number of beneficial muta</w:t>
       </w:r>
       <w:r>
         <w:rPr>
           <w:rFonts w:eastAsiaTheme="majorEastAsia"/>
         </w:rPr>
-        <w:lastRenderedPageBreak/>
-        <w:t>and number of beneficial muta</w:t>
+        <w:t>tions required for</w:t>
       </w:r>
       <w:r>
         <w:rPr>
           <w:rFonts w:eastAsiaTheme="majorEastAsia"/>
         </w:rPr>
-        <w:t xml:space="preserve">tions required for adaptation. Note that </w:t>
+        <w:t xml:space="preserve"> full</w:t>
+      </w:r>
+      <w:r>
+        <w:rPr>
+          <w:rFonts w:eastAsiaTheme="majorEastAsia"/>
+        </w:rPr>
+        <w:t xml:space="preserve"> adaptation. Note that </w:t>
       </w:r>
       <w:r>
         <w:rPr>
@@ -4983,13 +4932,37 @@
         <w:rPr>
           <w:rFonts w:eastAsiaTheme="majorEastAsia"/>
         </w:rPr>
-        <w:t xml:space="preserve"> four beneficial mutations </w:t>
+        <w:t xml:space="preserve"> </w:t>
       </w:r>
       <w:r>
         <w:rPr>
           <w:rFonts w:eastAsiaTheme="majorEastAsia"/>
         </w:rPr>
-        <w:t>(triangles)</w:t>
+        <w:t>two</w:t>
+      </w:r>
+      <w:r>
+        <w:rPr>
+          <w:rFonts w:eastAsiaTheme="majorEastAsia"/>
+        </w:rPr>
+        <w:t xml:space="preserve"> beneficial mutations </w:t>
+      </w:r>
+      <w:r>
+        <w:rPr>
+          <w:rFonts w:eastAsiaTheme="majorEastAsia"/>
+        </w:rPr>
+        <w:t>(</w:t>
+      </w:r>
+      <w:r>
+        <w:rPr>
+          <w:rFonts w:eastAsiaTheme="majorEastAsia"/>
+        </w:rPr>
+        <w:t>right panel</w:t>
+      </w:r>
+      <w:r>
+        <w:rPr>
+          <w:rFonts w:eastAsiaTheme="majorEastAsia"/>
+        </w:rPr>
+        <w:t>)</w:t>
       </w:r>
       <w:r>
         <w:rPr>
@@ -5385,14 +5358,12 @@
           <w:color w:val="4F81BD" w:themeColor="accent1"/>
           <w:sz w:val="26"/>
           <w:szCs w:val="26"/>
-          <w:lang w:bidi="ar-SA"/>
-        </w:rPr>
-        <w:lastRenderedPageBreak/>
+        </w:rPr>
         <w:drawing>
-          <wp:inline distT="0" distB="0" distL="0" distR="0" wp14:anchorId="5B46AE3E" wp14:editId="41977364">
+          <wp:inline distT="0" distB="0" distL="0" distR="0">
             <wp:extent cx="5725160" cy="4913630"/>
             <wp:effectExtent l="0" t="0" r="8890" b="1270"/>
-            <wp:docPr id="4" name="Picture 4" descr="D:\workspace\mamba\simarba\analysis\adaptation_NR_2014-03-10.png"/>
+            <wp:docPr id="12" name="Picture 12" descr="D:\workspace\mamba\simarba\analysis\adaptation_NR_2014-07-22.png"/>
             <wp:cNvGraphicFramePr>
               <a:graphicFrameLocks xmlns:a="http://schemas.openxmlformats.org/drawingml/2006/main" noChangeAspect="1"/>
             </wp:cNvGraphicFramePr>
@@ -5400,7 +5371,7 @@
               <a:graphicData uri="http://schemas.openxmlformats.org/drawingml/2006/picture">
                 <pic:pic xmlns:pic="http://schemas.openxmlformats.org/drawingml/2006/picture">
                   <pic:nvPicPr>
-                    <pic:cNvPr id="0" name="Picture 2" descr="D:\workspace\mamba\simarba\analysis\adaptation_NR_2014-03-10.png"/>
+                    <pic:cNvPr id="0" name="Picture 5" descr="D:\workspace\mamba\simarba\analysis\adaptation_NR_2014-07-22.png"/>
                     <pic:cNvPicPr>
                       <a:picLocks noChangeAspect="1" noChangeArrowheads="1"/>
                     </pic:cNvPicPr>
@@ -5458,147 +5429,7 @@
         <w:t xml:space="preserve"> - </w:t>
       </w:r>
       <w:r>
-        <w:t>adaptation_NR_2014-03-10</w:t>
-      </w:r>
-    </w:p>
-    <w:p/>
-    <w:p>
-      <w:r>
-        <w:rPr>
-          <w:noProof/>
-          <w:lang w:bidi="ar-SA"/>
-        </w:rPr>
-        <w:lastRenderedPageBreak/>
-        <w:drawing>
-          <wp:inline distT="0" distB="0" distL="0" distR="0" wp14:anchorId="6A328843" wp14:editId="2FA25060">
-            <wp:extent cx="5731510" cy="4912995"/>
-            <wp:effectExtent l="0" t="0" r="2540" b="1905"/>
-            <wp:docPr id="9" name="Picture 9"/>
-            <wp:cNvGraphicFramePr>
-              <a:graphicFrameLocks xmlns:a="http://schemas.openxmlformats.org/drawingml/2006/main" noChangeAspect="1"/>
-            </wp:cNvGraphicFramePr>
-            <a:graphic xmlns:a="http://schemas.openxmlformats.org/drawingml/2006/main">
-              <a:graphicData uri="http://schemas.openxmlformats.org/drawingml/2006/picture">
-                <pic:pic xmlns:pic="http://schemas.openxmlformats.org/drawingml/2006/picture">
-                  <pic:nvPicPr>
-                    <pic:cNvPr id="0" name="adaptation_NR_tau_10_2014-05-13.png"/>
-                    <pic:cNvPicPr/>
-                  </pic:nvPicPr>
-                  <pic:blipFill>
-                    <a:blip r:embed="rId16" cstate="print">
-                      <a:extLst>
-                        <a:ext uri="{28A0092B-C50C-407E-A947-70E740481C1C}">
-                          <a14:useLocalDpi xmlns:a14="http://schemas.microsoft.com/office/drawing/2010/main" val="0"/>
-                        </a:ext>
-                      </a:extLst>
-                    </a:blip>
-                    <a:stretch>
-                      <a:fillRect/>
-                    </a:stretch>
-                  </pic:blipFill>
-                  <pic:spPr>
-                    <a:xfrm>
-                      <a:off x="0" y="0"/>
-                      <a:ext cx="5731510" cy="4912995"/>
-                    </a:xfrm>
-                    <a:prstGeom prst="rect">
-                      <a:avLst/>
-                    </a:prstGeom>
-                  </pic:spPr>
-                </pic:pic>
-              </a:graphicData>
-            </a:graphic>
-          </wp:inline>
-        </w:drawing>
-      </w:r>
-    </w:p>
-    <w:p>
-      <w:pPr>
-        <w:pStyle w:val="Caption"/>
-        <w:jc w:val="center"/>
-      </w:pPr>
-      <w:r>
-        <w:t xml:space="preserve">Figure </w:t>
-      </w:r>
-      <w:fldSimple w:instr=" SEQ Figure \* ARABIC ">
-        <w:r>
-          <w:rPr>
-            <w:noProof/>
-          </w:rPr>
-          <w:t>8</w:t>
-        </w:r>
-      </w:fldSimple>
-      <w:r>
-        <w:rPr>
-          <w:noProof/>
-        </w:rPr>
-        <w:t>’</w:t>
-      </w:r>
-      <w:r>
-        <w:t xml:space="preserve"> - </w:t>
-      </w:r>
-      <w:r>
-        <w:t>adap</w:t>
-      </w:r>
-      <w:r>
-        <w:t>tation_NR_tau_10_2014-05-13</w:t>
-      </w:r>
-    </w:p>
-    <w:p>
-      <w:r>
-        <w:rPr>
-          <w:noProof/>
-          <w:lang w:bidi="ar-SA"/>
-        </w:rPr>
-        <w:lastRenderedPageBreak/>
-        <w:drawing>
-          <wp:inline distT="0" distB="0" distL="0" distR="0" wp14:anchorId="00F24B25" wp14:editId="6A397CDE">
-            <wp:extent cx="5725160" cy="3821430"/>
-            <wp:effectExtent l="0" t="0" r="8890" b="7620"/>
-            <wp:docPr id="8" name="Picture 8" descr="D:\workspace\mamba\simarba\analysis\adaptation_time_approx.png"/>
-            <wp:cNvGraphicFramePr>
-              <a:graphicFrameLocks xmlns:a="http://schemas.openxmlformats.org/drawingml/2006/main" noChangeAspect="1"/>
-            </wp:cNvGraphicFramePr>
-            <a:graphic xmlns:a="http://schemas.openxmlformats.org/drawingml/2006/main">
-              <a:graphicData uri="http://schemas.openxmlformats.org/drawingml/2006/picture">
-                <pic:pic xmlns:pic="http://schemas.openxmlformats.org/drawingml/2006/picture">
-                  <pic:nvPicPr>
-                    <pic:cNvPr id="0" name="Picture 2" descr="D:\workspace\mamba\simarba\analysis\adaptation_time_approx.png"/>
-                    <pic:cNvPicPr>
-                      <a:picLocks noChangeAspect="1" noChangeArrowheads="1"/>
-                    </pic:cNvPicPr>
-                  </pic:nvPicPr>
-                  <pic:blipFill>
-                    <a:blip r:embed="rId17" cstate="print">
-                      <a:extLst>
-                        <a:ext uri="{28A0092B-C50C-407E-A947-70E740481C1C}">
-                          <a14:useLocalDpi xmlns:a14="http://schemas.microsoft.com/office/drawing/2010/main" val="0"/>
-                        </a:ext>
-                      </a:extLst>
-                    </a:blip>
-                    <a:srcRect/>
-                    <a:stretch>
-                      <a:fillRect/>
-                    </a:stretch>
-                  </pic:blipFill>
-                  <pic:spPr bwMode="auto">
-                    <a:xfrm>
-                      <a:off x="0" y="0"/>
-                      <a:ext cx="5725160" cy="3821430"/>
-                    </a:xfrm>
-                    <a:prstGeom prst="rect">
-                      <a:avLst/>
-                    </a:prstGeom>
-                    <a:noFill/>
-                    <a:ln>
-                      <a:noFill/>
-                    </a:ln>
-                  </pic:spPr>
-                </pic:pic>
-              </a:graphicData>
-            </a:graphic>
-          </wp:inline>
-        </w:drawing>
+        <w:t>adaptation_NR_2014-07-22</w:t>
       </w:r>
     </w:p>
     <w:p>
@@ -5614,6 +5445,8 @@
           <w:szCs w:val="28"/>
         </w:rPr>
       </w:pPr>
+      <w:bookmarkStart w:id="17" w:name="_GoBack"/>
+      <w:bookmarkEnd w:id="17"/>
       <w:r>
         <w:br w:type="page"/>
       </w:r>
@@ -5629,7 +5462,6 @@
         <w:rPr>
           <w:rFonts w:asciiTheme="minorHAnsi" w:hAnsiTheme="minorHAnsi"/>
         </w:rPr>
-        <w:lastRenderedPageBreak/>
         <w:t>Discussion</w:t>
       </w:r>
       <w:bookmarkEnd w:id="15"/>
@@ -5759,21 +5591,7 @@
         <w:rPr>
           <w:rFonts w:eastAsia="Times New Roman"/>
         </w:rPr>
-        <w:t xml:space="preserve">Levin and </w:t>
-      </w:r>
-      <w:proofErr w:type="spellStart"/>
-      <w:r>
-        <w:rPr>
-          <w:rFonts w:eastAsia="Times New Roman"/>
-        </w:rPr>
-        <w:t>Cornejo</w:t>
-      </w:r>
-      <w:proofErr w:type="spellEnd"/>
-      <w:r>
-        <w:rPr>
-          <w:rFonts w:eastAsia="Times New Roman"/>
-        </w:rPr>
-        <w:t xml:space="preserve"> </w:t>
+        <w:t xml:space="preserve">Levin and Cornejo </w:t>
       </w:r>
       <w:r>
         <w:rPr>
@@ -6032,7 +5850,6 @@
     </w:p>
     <w:p>
       <w:r>
-        <w:lastRenderedPageBreak/>
         <w:t>//Barton 2007 summarizes from Maynard Smith &amp; High – hitch-hiking effect - that "the effect of a sweep on variability is dependent on the ratio r/s; this must be substantially less than 1 for there to be much of an effect".//</w:t>
       </w:r>
     </w:p>
@@ -6198,7 +6015,7 @@
         <w:rPr>
           <w:highlight w:val="yellow"/>
         </w:rPr>
-        <w:instrText>ADDIN CSL_CITATION { "citationItems" : [ { "id" : "ITEM-1", "itemData" : { "DOI" : "10.1093/jac/dkl064", "ISSN" : "0305-7453", "PMID" : "16531433", "abstract" : "To investigate the effect of subinhibitory concentrations of ciprofloxacin, streptomycin, trimethoprim, ampicillin and erythromycin on mutation frequency in Streptococcus pneumoniae.", "author" : [ { "dropping-particle" : "", "family" : "Henderson-Begg", "given" : "Stephanie K", "non-dropping-particle" : "", "parse-names" : false, "suffix" : "" }, { "dropping-particle" : "", "family" : "Livermore", "given" : "David M", "non-dropping-particle" : "", "parse-names" : false, "suffix" : "" }, { "dropping-particle" : "", "family" : "Hall", "given" : "Lucinda M C", "non-dropping-particle" : "", "parse-names" : false, "suffix" : "" } ], "container-title" : "The Journal of antimicrobial chemotherapy", "id" : "ITEM-1", "issue" : "5", "issued" : { "date-parts" : [ [ "2006", "5" ] ] }, "page" : "849-54", "title" : "Effect of subinhibitory concentrations of antibiotics on mutation frequency in Streptococcus pneumoniae.", "type" : "article-journal", "volume" : "57" }, "uris" : [ "http://www.mendeley.com/documents/?uuid=9d27374b-edb2-4edc-b0b7-b1636df1593c" ] } ], "mendeley" : { "previouslyFormattedCitation" : "(Henderson-Begg, Livermore, and Hall 2006)" }, "properties" : { "noteIndex" : 0 }, "schema" : "https://github.com/citation-style-language/schema/raw/master/csl-citation.json" }</w:instrText>
+        <w:instrText>ADDIN CSL_CITATION { "citationItems" : [ { "id" : "ITEM-1", "itemData" : { "DOI" : "10.1093/jac/dkl064", "ISSN" : "0305-7453", "PMID" : "16531433", "abstract" : "To investigate the effect of subinhibitory concentrations of ciprofloxacin, streptomycin, trimethoprim, ampicillin and erythromycin on mutation frequency in Streptococcus pneumoniae.", "author" : [ { "dropping-particle" : "", "family" : "Henderson-Begg", "given" : "Stephanie K", "non-dropping-particle" : "", "parse-names" : false, "suffix" : "" }, { "dropping-particle" : "", "family" : "Livermore", "given" : "David M", "non-dropping-particle" : "", "parse-names" : false, "suffix" : "" }, { "dropping-particle" : "", "family" : "Hall", "given" : "Lucinda M C", "non-dropping-particle" : "", "parse-names" : false, "suffix" : "" } ], "container-title" : "The Journal of antimicrobial chemotherapy", "id" : "ITEM-1", "issue" : "5", "issued" : { "date-parts" : [ [ "2006", "5" ] ] }, "page" : "849-54", "title" : "Effect of subinhibitory concentrations of antibiotics on mutation frequency in &lt;i&gt;Streptococcus pneumoniae&lt;/i&gt;.", "type" : "article-journal", "volume" : "57" }, "uris" : [ "http://www.mendeley.com/documents/?uuid=9d27374b-edb2-4edc-b0b7-b1636df1593c" ] } ], "mendeley" : { "previouslyFormattedCitation" : "(Henderson-Begg, Livermore, and Hall 2006)" }, "properties" : { "noteIndex" : 0 }, "schema" : "https://github.com/citation-style-language/schema/raw/master/csl-citation.json" }</w:instrText>
       </w:r>
       <w:r>
         <w:rPr>
@@ -6301,7 +6118,15 @@
         <w:t>generating</w:t>
       </w:r>
       <w:r>
-        <w:t xml:space="preserve"> genetic variation: (i) s</w:t>
+        <w:t xml:space="preserve"> genetic variation: (</w:t>
+      </w:r>
+      <w:proofErr w:type="spellStart"/>
+      <w:r>
+        <w:t>i</w:t>
+      </w:r>
+      <w:proofErr w:type="spellEnd"/>
+      <w:r>
+        <w:t>) s</w:t>
       </w:r>
       <w:r>
         <w:t>tress-induced reco</w:t>
@@ -6542,7 +6367,7 @@
         <w:fldChar w:fldCharType="begin" w:fldLock="1"/>
       </w:r>
       <w:r>
-        <w:instrText>ADDIN CSL_CITATION { "citationItems" : [ { "id" : "ITEM-1", "itemData" : { "DOI" : "10.1371/journal.pbio.0030176", "ISSN" : "1545-7885", "PMID" : "15869329", "abstract" : "The emergence of drug-resistant bacteria poses a serious threat to human health. In the case of several antibiotics, including those of the quinolone and rifamycin classes, bacteria rapidly acquire resistance through mutation of chromosomal genes during therapy. In this work, we show that preventing induction of the SOS response by interfering with the activity of the protease LexA renders pathogenic Escherichia coli unable to evolve resistance in vivo to ciprofloxacin or rifampicin, important quinolone and rifamycin antibiotics. We show in vitro that LexA cleavage is induced during RecBC-mediated repair of ciprofloxacin-mediated DNA damage and that this results in the derepression of the SOS-regulated polymerases Pol II, Pol IV and Pol V, which collaborate to induce resistance-conferring mutations. Our findings indicate that the inhibition of mutation could serve as a novel therapeutic strategy to combat the evolution of antibiotic resistance.", "author" : [ { "dropping-particle" : "", "family" : "Cirz", "given" : "Ryan T.", "non-dropping-particle" : "", "parse-names" : false, "suffix" : "" }, { "dropping-particle" : "", "family" : "Chin", "given" : "Jodie K.", "non-dropping-particle" : "", "parse-names" : false, "suffix" : "" }, { "dropping-particle" : "", "family" : "Andes", "given" : "David R.", "non-dropping-particle" : "", "parse-names" : false, "suffix" : "" }, { "dropping-particle" : "", "family" : "Cr\u00e9cy-Lagard", "given" : "Val\u00e9rie", "non-dropping-particle" : "de", "parse-names" : false, "suffix" : "" }, { "dropping-particle" : "", "family" : "Craig", "given" : "William A.", "non-dropping-particle" : "", "parse-names" : false, "suffix" : "" }, { "dropping-particle" : "", "family" : "Romesberg", "given" : "Floyd E.", "non-dropping-particle" : "", "parse-names" : false, "suffix" : "" } ], "container-title" : "PLoS biology", "id" : "ITEM-1", "issue" : "6", "issued" : { "date-parts" : [ [ "2005", "6" ] ] }, "page" : "e176", "title" : "Inhibition of mutation and combating the evolution of antibiotic resistance.", "type" : "article-journal", "volume" : "3" }, "uris" : [ "http://www.mendeley.com/documents/?uuid=d7ab4828-a330-4716-bdca-d2fd3ae2857e" ] }, { "id" : "ITEM-2", "itemData" : { "DOI" : "10.1080/10409230701597741", "ISSN" : "1040-9238", "PMID" : "17917871", "abstract" : "Mutation is the driving force behind many processes linked to human disease, including cancer, aging, and the evolution of drug resistance. Mutations have traditionally been considered the inevitable consequence of replicating large genomes with polymerases of finite fidelity. Observations over the past several decades, however, have led to a new perspective on the process of mutagenesis. It has become clear that, under some circumstances, mutagenesis is a regulated process that requires the induction of pro-mutagenic enzymes and that, at least in bacteria, this induction may facilitate evolution. Herein, we review what is known about induced mutagenesis in bacteria as well as evidence that it contributes to the evolution of antibiotic resistance. Finally, we discuss the possibility that components of induced mutation pathways might be targeted for inhibition as a novel therapeutic strategy to prevent the evolution of antibiotic resistance.", "author" : [ { "dropping-particle" : "", "family" : "Cirz", "given" : "Ryan T.", "non-dropping-particle" : "", "parse-names" : false, "suffix" : "" }, { "dropping-particle" : "", "family" : "Romesberg", "given" : "Floyd E.", "non-dropping-particle" : "", "parse-names" : false, "suffix" : "" } ], "container-title" : "Critical reviews in biochemistry and molecular biology", "id" : "ITEM-2", "issue" : "5", "issued" : { "date-parts" : [ [ "2007" ] ] }, "page" : "341-54", "title" : "Controlling mutation: intervening in evolution as a therapeutic strategy.", "type" : "article-journal", "volume" : "42" }, "uris" : [ "http://www.mendeley.com/documents/?uuid=39c629ad-ad0e-42b2-b298-d1f433c1322f" ] }, { "id" : "ITEM-3", "itemData" : { "DOI" : "10.1038/ncomms2607", "ISSN" : "2041-1723", "PMID" : "23511474", "abstract" : "Regardless of their targets and modes of action, subinhibitory concentrations of antibiotics can have an impact on cell physiology and trigger a large variety of cellular responses in different bacterial species. Subinhibitory concentrations of \u03b2-lactam antibiotics cause reactive oxygen species production and induce PolIV-dependent mutagenesis in Escherichia coli. Here we show that subinhibitory concentrations of \u03b2-lactam antibiotics induce the RpoS regulon. RpoS-regulon induction is required for PolIV-dependent mutagenesis because it diminishes the control of DNA-replication fidelity by depleting MutS in E. coli, Vibrio cholerae and Pseudomonas aeruginosa. We also show that in E. coli, the reduction in mismatch-repair activity is mediated by SdsR, the RpoS-controlled small RNA. In summary, we show that mutagenesis induced by subinhibitory concentrations of antibiotics is a genetically controlled process. Because this mutagenesis can generate mutations conferring antibiotic resistance, it should be taken into consideration for the development of more efficient antimicrobial therapeutic strategies.", "author" : [ { "dropping-particle" : "", "family" : "Gutierrez", "given" : "a.", "non-dropping-particle" : "", "parse-names" : false, "suffix" : "" }, { "dropping-particle" : "", "family" : "Laureti", "given" : "L.", "non-dropping-particle" : "", "parse-names" : false, "suffix" : "" }, { "dropping-particle" : "", "family" : "Crussard", "given" : "S.", "non-dropping-particle" : "", "parse-names" : false, "suffix" : "" }, { "dropping-particle" : "", "family" : "Abida", "given" : "H.", "non-dropping-particle" : "", "parse-names" : false, "suffix" : "" }, { "dropping-particle" : "", "family" : "Rodr\u00edguez-Rojas", "given" : "A.", "non-dropping-particle" : "", "parse-names" : false, "suffix" : "" }, { "dropping-particle" : "", "family" : "Bl\u00e1zquez", "given" : "Jes\u00fas", "non-dropping-particle" : "", "parse-names" : false, "suffix" : "" }, { "dropping-particle" : "", "family" : "Baharoglu", "given" : "Z.", "non-dropping-particle" : "", "parse-names" : false, "suffix" : "" }, { "dropping-particle" : "", "family" : "Mazel", "given" : "D.", "non-dropping-particle" : "", "parse-names" : false, "suffix" : "" }, { "dropping-particle" : "", "family" : "Darfeuille", "given" : "F.", "non-dropping-particle" : "", "parse-names" : false, "suffix" : "" }, { "dropping-particle" : "", "family" : "Vogel", "given" : "J.", "non-dropping-particle" : "", "parse-names" : false, "suffix" : "" }, { "dropping-particle" : "", "family" : "Matic", "given" : "Ivan", "non-dropping-particle" : "", "parse-names" : false, "suffix" : "" } ], "container-title" : "Nature communications", "id" : "ITEM-3", "issued" : { "date-parts" : [ [ "2013", "1", "19" ] ] }, "page" : "1610", "title" : "\u03b2-Lactam antibiotics promote bacterial mutagenesis via an RpoS-mediated reduction in replication fidelity.", "type" : "article-journal", "volume" : "4" }, "uris" : [ "http://www.mendeley.com/documents/?uuid=90d8813f-ae9b-4610-94e2-832203bc31d1" ] } ], "mendeley" : { "previouslyFormattedCitation" : "(Cirz et al. 2005; Cirz and Romesberg 2007; Gutierrez et al. 2013)" }, "properties" : { "noteIndex" : 0 }, "schema" : "https://github.com/citation-style-language/schema/raw/master/csl-citation.json" }</w:instrText>
+        <w:instrText>ADDIN CSL_CITATION { "citationItems" : [ { "id" : "ITEM-1", "itemData" : { "DOI" : "10.1371/journal.pbio.0030176", "ISSN" : "1545-7885", "PMID" : "15869329", "abstract" : "The emergence of drug-resistant bacteria poses a serious threat to human health. In the case of several antibiotics, including those of the quinolone and rifamycin classes, bacteria rapidly acquire resistance through mutation of chromosomal genes during therapy. In this work, we show that preventing induction of the SOS response by interfering with the activity of the protease LexA renders pathogenic Escherichia coli unable to evolve resistance in vivo to ciprofloxacin or rifampicin, important quinolone and rifamycin antibiotics. We show in vitro that LexA cleavage is induced during RecBC-mediated repair of ciprofloxacin-mediated DNA damage and that this results in the derepression of the SOS-regulated polymerases Pol II, Pol IV and Pol V, which collaborate to induce resistance-conferring mutations. Our findings indicate that the inhibition of mutation could serve as a novel therapeutic strategy to combat the evolution of antibiotic resistance.", "author" : [ { "dropping-particle" : "", "family" : "Cirz", "given" : "Ryan T.", "non-dropping-particle" : "", "parse-names" : false, "suffix" : "" }, { "dropping-particle" : "", "family" : "Chin", "given" : "Jodie K.", "non-dropping-particle" : "", "parse-names" : false, "suffix" : "" }, { "dropping-particle" : "", "family" : "Andes", "given" : "David R.", "non-dropping-particle" : "", "parse-names" : false, "suffix" : "" }, { "dropping-particle" : "", "family" : "Cr\u00e9cy-Lagard", "given" : "Val\u00e9rie", "non-dropping-particle" : "de", "parse-names" : false, "suffix" : "" }, { "dropping-particle" : "", "family" : "Craig", "given" : "William A.", "non-dropping-particle" : "", "parse-names" : false, "suffix" : "" }, { "dropping-particle" : "", "family" : "Romesberg", "given" : "Floyd E.", "non-dropping-particle" : "", "parse-names" : false, "suffix" : "" } ], "container-title" : "PLoS biology", "id" : "ITEM-1", "issue" : "6", "issued" : { "date-parts" : [ [ "2005", "6" ] ] }, "page" : "e176", "title" : "Inhibition of mutation and combating the evolution of antibiotic resistance.", "type" : "article-journal", "volume" : "3" }, "uris" : [ "http://www.mendeley.com/documents/?uuid=d7ab4828-a330-4716-bdca-d2fd3ae2857e" ] }, { "id" : "ITEM-2", "itemData" : { "DOI" : "10.1080/10409230701597741", "ISSN" : "1040-9238", "PMID" : "17917871", "abstract" : "Mutation is the driving force behind many processes linked to human disease, including cancer, aging, and the evolution of drug resistance. Mutations have traditionally been considered the inevitable consequence of replicating large genomes with polymerases of finite fidelity. Observations over the past several decades, however, have led to a new perspective on the process of mutagenesis. It has become clear that, under some circumstances, mutagenesis is a regulated process that requires the induction of pro-mutagenic enzymes and that, at least in bacteria, this induction may facilitate evolution. Herein, we review what is known about induced mutagenesis in bacteria as well as evidence that it contributes to the evolution of antibiotic resistance. Finally, we discuss the possibility that components of induced mutation pathways might be targeted for inhibition as a novel therapeutic strategy to prevent the evolution of antibiotic resistance.", "author" : [ { "dropping-particle" : "", "family" : "Cirz", "given" : "Ryan T.", "non-dropping-particle" : "", "parse-names" : false, "suffix" : "" }, { "dropping-particle" : "", "family" : "Romesberg", "given" : "Floyd E.", "non-dropping-particle" : "", "parse-names" : false, "suffix" : "" } ], "container-title" : "Critical reviews in biochemistry and molecular biology", "id" : "ITEM-2", "issue" : "5", "issued" : { "date-parts" : [ [ "2007" ] ] }, "page" : "341-54", "title" : "Controlling mutation: intervening in evolution as a therapeutic strategy.", "type" : "article-journal", "volume" : "42" }, "uris" : [ "http://www.mendeley.com/documents/?uuid=39c629ad-ad0e-42b2-b298-d1f433c1322f" ] }, { "id" : "ITEM-3", "itemData" : { "DOI" : "10.1038/ncomms2607", "ISSN" : "2041-1723", "PMID" : "23511474", "abstract" : "Regardless of their targets and modes of action, subinhibitory concentrations of antibiotics can have an impact on cell physiology and trigger a large variety of cellular responses in different bacterial species. Subinhibitory concentrations of \u03b2-lactam antibiotics cause reactive oxygen species production and induce PolIV-dependent mutagenesis in Escherichia coli. Here we show that subinhibitory concentrations of \u03b2-lactam antibiotics induce the RpoS regulon. RpoS-regulon induction is required for PolIV-dependent mutagenesis because it diminishes the control of DNA-replication fidelity by depleting MutS in E. coli, Vibrio cholerae and Pseudomonas aeruginosa. We also show that in E. coli, the reduction in mismatch-repair activity is mediated by SdsR, the RpoS-controlled small RNA. In summary, we show that mutagenesis induced by subinhibitory concentrations of antibiotics is a genetically controlled process. Because this mutagenesis can generate mutations conferring antibiotic resistance, it should be taken into consideration for the development of more efficient antimicrobial therapeutic strategies.", "author" : [ { "dropping-particle" : "", "family" : "Gutierrez", "given" : "A.", "non-dropping-particle" : "", "parse-names" : false, "suffix" : "" }, { "dropping-particle" : "", "family" : "Laureti", "given" : "L.", "non-dropping-particle" : "", "parse-names" : false, "suffix" : "" }, { "dropping-particle" : "", "family" : "Crussard", "given" : "S.", "non-dropping-particle" : "", "parse-names" : false, "suffix" : "" }, { "dropping-particle" : "", "family" : "Abida", "given" : "H.", "non-dropping-particle" : "", "parse-names" : false, "suffix" : "" }, { "dropping-particle" : "", "family" : "Rodr\u00edguez-Rojas", "given" : "A.", "non-dropping-particle" : "", "parse-names" : false, "suffix" : "" }, { "dropping-particle" : "", "family" : "Bl\u00e1zquez", "given" : "Jes\u00fas", "non-dropping-particle" : "", "parse-names" : false, "suffix" : "" }, { "dropping-particle" : "", "family" : "Baharoglu", "given" : "Z.", "non-dropping-particle" : "", "parse-names" : false, "suffix" : "" }, { "dropping-particle" : "", "family" : "Mazel", "given" : "D.", "non-dropping-particle" : "", "parse-names" : false, "suffix" : "" }, { "dropping-particle" : "", "family" : "Darfeuille", "given" : "F.", "non-dropping-particle" : "", "parse-names" : false, "suffix" : "" }, { "dropping-particle" : "", "family" : "Vogel", "given" : "J.", "non-dropping-particle" : "", "parse-names" : false, "suffix" : "" }, { "dropping-particle" : "", "family" : "Matic", "given" : "Ivan", "non-dropping-particle" : "", "parse-names" : false, "suffix" : "" } ], "container-title" : "Nature communications", "id" : "ITEM-3", "issued" : { "date-parts" : [ [ "2013", "1", "19" ] ] }, "page" : "1610", "title" : "\u03b2-Lactam antibiotics promote bacterial mutagenesis via an RpoS-mediated reduction in replication fidelity.", "type" : "article-journal", "volume" : "4" }, "uris" : [ "http://www.mendeley.com/documents/?uuid=90d8813f-ae9b-4610-94e2-832203bc31d1" ] } ], "mendeley" : { "previouslyFormattedCitation" : "(Cirz et al. 2005; Cirz and Romesberg 2007; Gutierrez et al. 2013)" }, "properties" : { "noteIndex" : 0 }, "schema" : "https://github.com/citation-style-language/schema/raw/master/csl-citation.json" }</w:instrText>
       </w:r>
       <w:r>
         <w:fldChar w:fldCharType="separate"/>
@@ -6557,17 +6382,64 @@
         <w:fldChar w:fldCharType="end"/>
       </w:r>
       <w:r>
+        <w:t xml:space="preserve"> and virulence factors </w:t>
+      </w:r>
+      <w:r>
+        <w:fldChar w:fldCharType="begin" w:fldLock="1"/>
+      </w:r>
+      <w:r>
+        <w:instrText>ADDIN CSL_CITATION { "citationItems" : [ { "id" : "ITEM-1", "itemData" : { "DOI" : "10.1111/j.1365-2958.2005.04584.x", "ISSN" : "0950-382X", "PMID" : "15819636", "abstract" : "Although mobile genetic elements have a crucial role in spreading pathogenicity-determining genes among bacterial populations, environmental and genetic factors involved in the horizontal transfer of these genes are largely unknown. Here we show that SaPIbov1, a Staphylococcus aureus pathogenicity island that belongs to the growing family of these elements that are found in many strains, is induced to excise and replicate after SOS induction of at least three different temperate phages, 80alpha, phi11 and phi147, and is then packaged into phage-like particles and transferred at high frequency. SOS induction by commonly used fluoroquinolone antibiotics, such as ciprofloxacin, also results in replication and high-frequency transfer of this element, as well as of SaPI1, the prototypical island of S. aureus, suggesting that such antibiotics may have the unintended consequence of promoting the spread of bacterial virulence factors. Although the strains containing these prophages do not normally contain SaPIs, we have found that RF122-1, the original SaPIbov1-containing clinical isolate, contains a putative second pathogenicity island that is replicated after SOS induction, by antibiotic treatment, of the prophage(s) present in the strain. Although SaPIbov1 is not induced to replicate after SOS induction in this strain, it is transferred by the antibiotic-activated phages. We conclude that SOS induction by therapeutic agents can promote the spread of staphylococcal virulence genes.", "author" : [ { "dropping-particle" : "", "family" : "Ubeda", "given" : "Carles", "non-dropping-particle" : "", "parse-names" : false, "suffix" : "" }, { "dropping-particle" : "", "family" : "Maiques", "given" : "Elisa", "non-dropping-particle" : "", "parse-names" : false, "suffix" : "" }, { "dropping-particle" : "", "family" : "Knecht", "given" : "Erwin", "non-dropping-particle" : "", "parse-names" : false, "suffix" : "" }, { "dropping-particle" : "", "family" : "Lasa", "given" : "I\u00f1igo", "non-dropping-particle" : "", "parse-names" : false, "suffix" : "" }, { "dropping-particle" : "", "family" : "Novick", "given" : "Richard P", "non-dropping-particle" : "", "parse-names" : false, "suffix" : "" }, { "dropping-particle" : "", "family" : "Penad\u00e9s", "given" : "Jos\u00e9 R", "non-dropping-particle" : "", "parse-names" : false, "suffix" : "" } ], "container-title" : "Molecular microbiology", "id" : "ITEM-1", "issue" : "3", "issued" : { "date-parts" : [ [ "2005", "5" ] ] }, "page" : "836-44", "title" : "Antibiotic-induced SOS response promotes horizontal dissemination of pathogenicity island-encoded virulence factors in staphylococci.", "type" : "article-journal", "volume" : "56" }, "uris" : [ "http://www.mendeley.com/documents/?uuid=87e42490-6437-42c7-b129-c735d133b8b0" ] } ], "mendeley" : { "previouslyFormattedCitation" : "(Ubeda et al. 2005)" }, "properties" : { "noteIndex" : 0 }, "schema" : "https://github.com/citation-style-language/schema/raw/master/csl-citation.json" }</w:instrText>
+      </w:r>
+      <w:r>
+        <w:fldChar w:fldCharType="separate"/>
+      </w:r>
+      <w:r>
+        <w:rPr>
+          <w:noProof/>
+        </w:rPr>
+        <w:t>(Ubeda et al. 2005)</w:t>
+      </w:r>
+      <w:r>
+        <w:fldChar w:fldCharType="end"/>
+      </w:r>
+      <w:r>
+        <w:t xml:space="preserve"> via stress-induced mechanisms, and </w:t>
+      </w:r>
+      <w:r>
+        <w:t xml:space="preserve">both stress-induced mutation and recombination have </w:t>
+      </w:r>
+      <w:r>
+        <w:t>implication</w:t>
+      </w:r>
+      <w:r>
+        <w:t>s</w:t>
+      </w:r>
+      <w:r>
+        <w:t xml:space="preserve"> for </w:t>
+      </w:r>
+      <w:r>
+        <w:t>d</w:t>
+      </w:r>
+      <w:r>
+        <w:t>esign</w:t>
+      </w:r>
+      <w:r>
+        <w:t>ing</w:t>
+      </w:r>
+      <w:r>
+        <w:t xml:space="preserve"> antibiotic treatment </w:t>
+      </w:r>
+      <w:r>
+        <w:t>policies</w:t>
+      </w:r>
+      <w:r>
         <w:t xml:space="preserve"> </w:t>
       </w:r>
       <w:r>
-        <w:lastRenderedPageBreak/>
-        <w:t xml:space="preserve">and virulence factors </w:t>
-      </w:r>
-      <w:r>
         <w:fldChar w:fldCharType="begin" w:fldLock="1"/>
       </w:r>
       <w:r>
-        <w:instrText>ADDIN CSL_CITATION { "citationItems" : [ { "id" : "ITEM-1", "itemData" : { "DOI" : "10.1111/j.1365-2958.2005.04584.x", "ISSN" : "0950-382X", "PMID" : "15819636", "abstract" : "Although mobile genetic elements have a crucial role in spreading pathogenicity-determining genes among bacterial populations, environmental and genetic factors involved in the horizontal transfer of these genes are largely unknown. Here we show that SaPIbov1, a Staphylococcus aureus pathogenicity island that belongs to the growing family of these elements that are found in many strains, is induced to excise and replicate after SOS induction of at least three different temperate phages, 80alpha, phi11 and phi147, and is then packaged into phage-like particles and transferred at high frequency. SOS induction by commonly used fluoroquinolone antibiotics, such as ciprofloxacin, also results in replication and high-frequency transfer of this element, as well as of SaPI1, the prototypical island of S. aureus, suggesting that such antibiotics may have the unintended consequence of promoting the spread of bacterial virulence factors. Although the strains containing these prophages do not normally contain SaPIs, we have found that RF122-1, the original SaPIbov1-containing clinical isolate, contains a putative second pathogenicity island that is replicated after SOS induction, by antibiotic treatment, of the prophage(s) present in the strain. Although SaPIbov1 is not induced to replicate after SOS induction in this strain, it is transferred by the antibiotic-activated phages. We conclude that SOS induction by therapeutic agents can promote the spread of staphylococcal virulence genes.", "author" : [ { "dropping-particle" : "", "family" : "Ubeda", "given" : "Carles", "non-dropping-particle" : "", "parse-names" : false, "suffix" : "" }, { "dropping-particle" : "", "family" : "Maiques", "given" : "Elisa", "non-dropping-particle" : "", "parse-names" : false, "suffix" : "" }, { "dropping-particle" : "", "family" : "Knecht", "given" : "Erwin", "non-dropping-particle" : "", "parse-names" : false, "suffix" : "" }, { "dropping-particle" : "", "family" : "Lasa", "given" : "I\u00f1igo", "non-dropping-particle" : "", "parse-names" : false, "suffix" : "" }, { "dropping-particle" : "", "family" : "Novick", "given" : "Richard P", "non-dropping-particle" : "", "parse-names" : false, "suffix" : "" }, { "dropping-particle" : "", "family" : "Penad\u00e9s", "given" : "Jos\u00e9 R", "non-dropping-particle" : "", "parse-names" : false, "suffix" : "" } ], "container-title" : "Molecular microbiology", "id" : "ITEM-1", "issue" : "3", "issued" : { "date-parts" : [ [ "2005", "5" ] ] }, "page" : "836-44", "title" : "Antibiotic-induced SOS response promotes horizontal dissemination of pathogenicity island-encoded virulence factors in staphylococci.", "type" : "article-journal", "volume" : "56" }, "uris" : [ "http://www.mendeley.com/documents/?uuid=87e42490-6437-42c7-b129-c735d133b8b0" ] } ], "mendeley" : { "previouslyFormattedCitation" : "(Ubeda et al. 2005)" }, "properties" : { "noteIndex" : 0 }, "schema" : "https://github.com/citation-style-language/schema/raw/master/csl-citation.json" }</w:instrText>
+        <w:instrText>ADDIN CSL_CITATION { "citationItems" : [ { "id" : "ITEM-1", "itemData" : { "DOI" : "10.1186/1741-7015-10-89", "ISSN" : "1741-7015", "PMID" : "22889082", "abstract" : "BACKGROUND: Antibiotic resistance in bacterial infections is a growing threat to public health. Recent evidence shows that when exposed to stressful conditions, some bacteria perform higher rates of horizontal gene transfer and mutation, and thus acquire antibiotic resistance more rapidly.\n\nMETHODS: We incorporate this new notion into a mathematical model for the emergence of antibiotic multi-resistance in a hospital setting.\n\nRESULTS: We show that when stress has a considerable effect on genetic variation, the emergence of antibiotic resistance is dramatically affected. A strategy in which patients receive a combination of antibiotics (combining) is expected to facilitate the emergence of multi-resistant bacteria when genetic variation is stress-induced. The preference between a strategy in which one of two effective drugs is assigned randomly to each patient (mixing), and a strategy where only one drug is administered for a specific period of time (cycling) is determined by the resistance acquisition mechanisms. We discuss several features of the mechanisms by which stress affects variation and predict the conditions for success of different antibiotic treatment strategies.\n\nCONCLUSIONS: These findings should encourage research on the mechanisms of stress-induced genetic variation and establish the importance of incorporating data about these mechanisms when considering antibiotic treatment strategies.", "author" : [ { "dropping-particle" : "", "family" : "Obolski", "given" : "Uri", "non-dropping-particle" : "", "parse-names" : false, "suffix" : "" }, { "dropping-particle" : "", "family" : "Hadany", "given" : "Lilach", "non-dropping-particle" : "", "parse-names" : false, "suffix" : "" } ], "container-title" : "BMC Medicine", "id" : "ITEM-1", "issue" : "89", "issued" : { "date-parts" : [ [ "2012", "1" ] ] }, "page" : "1-30", "title" : "Implications of stress-induced genetic variation for minimizing multidrug resistance in bacteria", "type" : "article-journal", "volume" : "10" }, "uris" : [ "http://www.mendeley.com/documents/?uuid=b59ce364-a268-442e-9b59-be05dfc871df" ] } ], "mendeley" : { "previouslyFormattedCitation" : "(Obolski and Hadany 2012)" }, "properties" : { "noteIndex" : 0 }, "schema" : "https://github.com/citation-style-language/schema/raw/master/csl-citation.json" }</w:instrText>
       </w:r>
       <w:r>
         <w:fldChar w:fldCharType="separate"/>
@@ -6576,49 +6448,22 @@
         <w:rPr>
           <w:noProof/>
         </w:rPr>
-        <w:t>(Ubeda et al. 2005)</w:t>
+        <w:t>(Obolski and Hadany 2012)</w:t>
       </w:r>
       <w:r>
         <w:fldChar w:fldCharType="end"/>
       </w:r>
       <w:r>
-        <w:t xml:space="preserve"> via stress-induced mechanisms, and </w:t>
-      </w:r>
-      <w:r>
-        <w:t xml:space="preserve">both stress-induced mutation and recombination have </w:t>
-      </w:r>
-      <w:r>
-        <w:t>implication</w:t>
-      </w:r>
-      <w:r>
-        <w:t>s</w:t>
-      </w:r>
-      <w:r>
-        <w:t xml:space="preserve"> for </w:t>
-      </w:r>
-      <w:r>
-        <w:t>d</w:t>
-      </w:r>
-      <w:r>
-        <w:t>esign</w:t>
-      </w:r>
-      <w:r>
-        <w:t>ing</w:t>
-      </w:r>
-      <w:r>
-        <w:t xml:space="preserve"> antibiotic treatment </w:t>
-      </w:r>
-      <w:r>
-        <w:t>policies</w:t>
-      </w:r>
-      <w:r>
-        <w:t xml:space="preserve"> </w:t>
+        <w:t xml:space="preserve">, </w:t>
+      </w:r>
+      <w:r>
+        <w:t xml:space="preserve">pesticide application </w:t>
       </w:r>
       <w:r>
         <w:fldChar w:fldCharType="begin" w:fldLock="1"/>
       </w:r>
       <w:r>
-        <w:instrText>ADDIN CSL_CITATION { "citationItems" : [ { "id" : "ITEM-1", "itemData" : { "DOI" : "10.1186/1741-7015-10-89", "ISSN" : "1741-7015", "PMID" : "22889082", "abstract" : "BACKGROUND: Antibiotic resistance in bacterial infections is a growing threat to public health. Recent evidence shows that when exposed to stressful conditions, some bacteria perform higher rates of horizontal gene transfer and mutation, and thus acquire antibiotic resistance more rapidly.\n\nMETHODS: We incorporate this new notion into a mathematical model for the emergence of antibiotic multi-resistance in a hospital setting.\n\nRESULTS: We show that when stress has a considerable effect on genetic variation, the emergence of antibiotic resistance is dramatically affected. A strategy in which patients receive a combination of antibiotics (combining) is expected to facilitate the emergence of multi-resistant bacteria when genetic variation is stress-induced. The preference between a strategy in which one of two effective drugs is assigned randomly to each patient (mixing), and a strategy where only one drug is administered for a specific period of time (cycling) is determined by the resistance acquisition mechanisms. We discuss several features of the mechanisms by which stress affects variation and predict the conditions for success of different antibiotic treatment strategies.\n\nCONCLUSIONS: These findings should encourage research on the mechanisms of stress-induced genetic variation and establish the importance of incorporating data about these mechanisms when considering antibiotic treatment strategies.", "author" : [ { "dropping-particle" : "", "family" : "Obolski", "given" : "Uri", "non-dropping-particle" : "", "parse-names" : false, "suffix" : "" }, { "dropping-particle" : "", "family" : "Hadany", "given" : "Lilach", "non-dropping-particle" : "", "parse-names" : false, "suffix" : "" } ], "container-title" : "BMC Medicine", "id" : "ITEM-1", "issue" : "89", "issued" : { "date-parts" : [ [ "2012", "1" ] ] }, "page" : "1-30", "title" : "Implications of stress-induced genetic variation for minimizing multidrug resistance in bacteria", "type" : "article-journal", "volume" : "10" }, "uris" : [ "http://www.mendeley.com/documents/?uuid=b59ce364-a268-442e-9b59-be05dfc871df" ] } ], "mendeley" : { "previouslyFormattedCitation" : "(Obolski and Hadany 2012)" }, "properties" : { "noteIndex" : 0 }, "schema" : "https://github.com/citation-style-language/schema/raw/master/csl-citation.json" }</w:instrText>
+        <w:instrText>ADDIN CSL_CITATION { "citationItems" : [ { "id" : "ITEM-1", "itemData" : { "DOI" : "10.1002/ps.2071", "ISSN" : "1526-4998", "PMID" : "21308950", "abstract" : "At very low pesticide rates, a certain low proportion of pests may receive a sublethal dose, are highly stressed by the pesticide and yet survive. Stress is a general enhancer of mutation rates. Thus, the survivors are likely to have more than normal mutations, which might include mutations leading to pesticide resistance, both for multifactorial (polygenic, gene amplification, sequential allelic mutations) and for major gene resistance. Management strategies should consider how to eliminate the subpopulation of pests with the high mutation rates, but the best strategy is probably to avoid too low application rates of pesticides from the outset.", "author" : [ { "dropping-particle" : "", "family" : "Gressel", "given" : "Jonathan", "non-dropping-particle" : "", "parse-names" : false, "suffix" : "" } ], "container-title" : "Pest management science", "id" : "ITEM-1", "issue" : "3", "issued" : { "date-parts" : [ [ "2011", "3", "14" ] ] }, "page" : "253-7", "title" : "Low pesticide rates may hasten the evolution of resistance by increasing mutation frequencies.", "type" : "article-journal", "volume" : "67" }, "uris" : [ "http://www.mendeley.com/documents/?uuid=a5ea1d8f-9cf3-478b-a757-d4849caf464e" ] } ], "mendeley" : { "previouslyFormattedCitation" : "(Gressel 2011)" }, "properties" : { "noteIndex" : 0 }, "schema" : "https://github.com/citation-style-language/schema/raw/master/csl-citation.json" }</w:instrText>
       </w:r>
       <w:r>
         <w:fldChar w:fldCharType="separate"/>
@@ -6627,22 +6472,22 @@
         <w:rPr>
           <w:noProof/>
         </w:rPr>
-        <w:t>(Obolski and Hadany 2012)</w:t>
+        <w:t>(Gressel 2011)</w:t>
       </w:r>
       <w:r>
         <w:fldChar w:fldCharType="end"/>
       </w:r>
       <w:r>
-        <w:t xml:space="preserve">, </w:t>
-      </w:r>
-      <w:r>
-        <w:t xml:space="preserve">pesticide application </w:t>
+        <w:t>,</w:t>
+      </w:r>
+      <w:r>
+        <w:t xml:space="preserve"> and industrial fermentation processes </w:t>
       </w:r>
       <w:r>
         <w:fldChar w:fldCharType="begin" w:fldLock="1"/>
       </w:r>
       <w:r>
-        <w:instrText>ADDIN CSL_CITATION { "citationItems" : [ { "id" : "ITEM-1", "itemData" : { "DOI" : "10.1002/ps.2071", "ISSN" : "1526-4998", "PMID" : "21308950", "abstract" : "At very low pesticide rates, a certain low proportion of pests may receive a sublethal dose, are highly stressed by the pesticide and yet survive. Stress is a general enhancer of mutation rates. Thus, the survivors are likely to have more than normal mutations, which might include mutations leading to pesticide resistance, both for multifactorial (polygenic, gene amplification, sequential allelic mutations) and for major gene resistance. Management strategies should consider how to eliminate the subpopulation of pests with the high mutation rates, but the best strategy is probably to avoid too low application rates of pesticides from the outset.", "author" : [ { "dropping-particle" : "", "family" : "Gressel", "given" : "Jonathan", "non-dropping-particle" : "", "parse-names" : false, "suffix" : "" } ], "container-title" : "Pest management science", "id" : "ITEM-1", "issue" : "3", "issued" : { "date-parts" : [ [ "2011", "3", "14" ] ] }, "page" : "253-7", "title" : "Low pesticide rates may hasten the evolution of resistance by increasing mutation frequencies.", "type" : "article-journal", "volume" : "67" }, "uris" : [ "http://www.mendeley.com/documents/?uuid=a5ea1d8f-9cf3-478b-a757-d4849caf464e" ] } ], "mendeley" : { "previouslyFormattedCitation" : "(Gressel 2011)" }, "properties" : { "noteIndex" : 0 }, "schema" : "https://github.com/citation-style-language/schema/raw/master/csl-citation.json" }</w:instrText>
+        <w:instrText>ADDIN CSL_CITATION { "citationItems" : [ { "id" : "ITEM-1", "itemData" : { "DOI" : "10.1128/AEM.02595-09", "ISSN" : "1098-5336", "PMID" : "20038685", "abstract" : "Reliability of microbial (starter) strains in terms of quality, functional properties, growth performance, and robustness is essential for industrial applications. In an industrial fermentation process, the bacterium should be able to successfully withstand various adverse conditions during processing, such as acid, osmotic, temperature, and oxidative stresses. Besides the evolved defense mechanisms, stress-induced mutations participate in adaptive evolution for survival under stress conditions. However, this may lead to accumulation of mutant strains, which may be accompanied by loss of desired functional properties. Defining the effects of specific fermentation or processing conditions on the mutation frequency is an important step toward preventing loss of genome integrity and maintaining the productivity of industrial strains. Therefore, a set of Lactobacillus plantarum mutator reporter strains suitable for qualitative and quantitative analysis of low-frequency mutation events was developed. The mutation reporter system constructed was validated by using chemical mutagenesis (N-methyl-N'-nitro-N-nitrosoguanidine) and by controlled expression of endogenous candidate mutator genes (e.g., a truncated derivative of the L. plantarum hexA gene). Growth at different temperatures, under low-pH conditions, at high salt concentrations, or under starvation conditions did not have a significant effect on the mutation frequency. However, incubation with sublethal levels of hydrogen peroxide resulted in a 100-fold increase in the mutation frequency compared to the background mutation frequency. Importantly, when cells of L. plantarum were adapted to 42 degrees C prior to treatment with sublethal levels of hydrogen peroxide, there was a 10-fold increase in survival after peroxide treatment, and there was a concomitant 50-fold decrease in the mutation frequency. These results show that specific environmental conditions encountered by bacteria may significantly influence the genetic stability of strains, while protection against mutagenic conditions may be obtained by pretreatment of cultures with other, nonmutagenic stress conditions.", "author" : [ { "dropping-particle" : "", "family" : "Machielsen", "given" : "Ronnie", "non-dropping-particle" : "", "parse-names" : false, "suffix" : "" }, { "dropping-particle" : "", "family" : "Alen-Boerrigter", "given" : "Ingrid J.", "non-dropping-particle" : "van", "parse-names" : false, "suffix" : "" }, { "dropping-particle" : "", "family" : "Koole", "given" : "Lucy A.", "non-dropping-particle" : "", "parse-names" : false, "suffix" : "" }, { "dropping-particle" : "", "family" : "Bongers", "given" : "Roger S.", "non-dropping-particle" : "", "parse-names" : false, "suffix" : "" }, { "dropping-particle" : "", "family" : "Kleerebezem", "given" : "Michiel", "non-dropping-particle" : "", "parse-names" : false, "suffix" : "" }, { "dropping-particle" : "", "family" : "Hylckama Vlieg", "given" : "Johan E. T.", "non-dropping-particle" : "Van", "parse-names" : false, "suffix" : "" } ], "container-title" : "Applied and environmental microbiology", "id" : "ITEM-1", "issue" : "5", "issued" : { "date-parts" : [ [ "2010", "3" ] ] }, "note" : "        From Duplicate 1 (                   Indigenous and environmental modulation of frequencies of mutation in Lactobacillus plantarum.                 - Machielsen, Ronnie; van Alen-Boerrigter, Ingrid J.; Koole, Lucy A.; Bongers, Roger S.; Kleerebezem, Michiel; Van Hylckama Vlieg, Johan E. T. )\n                \n        From Duplicate 1 (                           Indigenous and environmental modulation of frequencies of mutation in Lactobacillus plantarum.                         - Machielsen, Ronnie; van Alen-Boerrigter, Ingrid J; Koole, Lucy A; Bongers, Roger S; Kleerebezem, Michiel; Van Hylckama Vlieg, Johan E T )\n                \n-cross-protection (11) not only is re- flected by survival rates but also extends to the capacity of cells to prevent or counteract DNA damage, including increases in the mutation frequency due to environmental conditions.\n-Stress-induced mutations can participate in adaptive evolu-tion for survival under stress conditions encountered in indus- trial processes, and accumulation of such mutations can con- tribute to instability of desired functional properties of the microbial strains used.\n-\n        \n        From Duplicate 2 (                           Indigenous and environmental modulation of frequencies of mutation in Lactobacillus plantarum.                         - Machielsen, Ronnie; van Alen-Boerrigter, Ingrid J; Koole, Lucy A; Bongers, Roger S; Kleerebezem, Michiel; Van Hylckama Vlieg, Johan E T )\n                \n        \n        \n        \n        \n      ", "page" : "1587-95", "title" : "Indigenous and environmental modulation of frequencies of mutation in Lactobacillus plantarum.", "type" : "article-journal", "volume" : "76" }, "uris" : [ "http://www.mendeley.com/documents/?uuid=5db16d6a-0796-4657-98cc-2fac93e899c4" ] } ], "mendeley" : { "previouslyFormattedCitation" : "(Machielsen et al. 2010)" }, "properties" : { "noteIndex" : 0 }, "schema" : "https://github.com/citation-style-language/schema/raw/master/csl-citation.json" }</w:instrText>
       </w:r>
       <w:r>
         <w:fldChar w:fldCharType="separate"/>
@@ -6651,55 +6496,31 @@
         <w:rPr>
           <w:noProof/>
         </w:rPr>
-        <w:t>(Gressel 2011)</w:t>
+        <w:t>(Machielsen et al. 2010)</w:t>
       </w:r>
       <w:r>
         <w:fldChar w:fldCharType="end"/>
       </w:r>
       <w:r>
+        <w:t xml:space="preserve">. Similarly, chemotherapy and radiation are predicted to induce </w:t>
+      </w:r>
+      <w:r>
+        <w:t xml:space="preserve">mutagenesis </w:t>
+      </w:r>
+      <w:r>
+        <w:t>in cancer cells, thereby promoting the acquisition of drug-resistance, cancer progression</w:t>
+      </w:r>
+      <w:r>
         <w:t>,</w:t>
       </w:r>
       <w:r>
-        <w:t xml:space="preserve"> and industrial fermentation processes </w:t>
+        <w:t xml:space="preserve"> and metastasis </w:t>
       </w:r>
       <w:r>
         <w:fldChar w:fldCharType="begin" w:fldLock="1"/>
       </w:r>
       <w:r>
-        <w:instrText>ADDIN CSL_CITATION { "citationItems" : [ { "id" : "ITEM-1", "itemData" : { "DOI" : "10.1128/AEM.02595-09", "ISSN" : "1098-5336", "PMID" : "20038685", "abstract" : "Reliability of microbial (starter) strains in terms of quality, functional properties, growth performance, and robustness is essential for industrial applications. In an industrial fermentation process, the bacterium should be able to successfully withstand various adverse conditions during processing, such as acid, osmotic, temperature, and oxidative stresses. Besides the evolved defense mechanisms, stress-induced mutations participate in adaptive evolution for survival under stress conditions. However, this may lead to accumulation of mutant strains, which may be accompanied by loss of desired functional properties. Defining the effects of specific fermentation or processing conditions on the mutation frequency is an important step toward preventing loss of genome integrity and maintaining the productivity of industrial strains. Therefore, a set of Lactobacillus plantarum mutator reporter strains suitable for qualitative and quantitative analysis of low-frequency mutation events was developed. The mutation reporter system constructed was validated by using chemical mutagenesis (N-methyl-N'-nitro-N-nitrosoguanidine) and by controlled expression of endogenous candidate mutator genes (e.g., a truncated derivative of the L. plantarum hexA gene). Growth at different temperatures, under low-pH conditions, at high salt concentrations, or under starvation conditions did not have a significant effect on the mutation frequency. However, incubation with sublethal levels of hydrogen peroxide resulted in a 100-fold increase in the mutation frequency compared to the background mutation frequency. Importantly, when cells of L. plantarum were adapted to 42 degrees C prior to treatment with sublethal levels of hydrogen peroxide, there was a 10-fold increase in survival after peroxide treatment, and there was a concomitant 50-fold decrease in the mutation frequency. These results show that specific environmental conditions encountered by bacteria may significantly influence the genetic stability of strains, while protection against mutagenic conditions may be obtained by pretreatment of cultures with other, nonmutagenic stress conditions.", "author" : [ { "dropping-particle" : "", "family" : "Machielsen", "given" : "Ronnie", "non-dropping-particle" : "", "parse-names" : false, "suffix" : "" }, { "dropping-particle" : "", "family" : "Alen-Boerrigter", "given" : "Ingrid J.", "non-dropping-particle" : "van", "parse-names" : false, "suffix" : "" }, { "dropping-particle" : "", "family" : "Koole", "given" : "Lucy A.", "non-dropping-particle" : "", "parse-names" : false, "suffix" : "" }, { "dropping-particle" : "", "family" : "Bongers", "given" : "Roger S.", "non-dropping-particle" : "", "parse-names" : false, "suffix" : "" }, { "dropping-particle" : "", "family" : "Kleerebezem", "given" : "Michiel", "non-dropping-particle" : "", "parse-names" : false, "suffix" : "" }, { "dropping-particle" : "", "family" : "Hylckama Vlieg", "given" : "Johan E. T.", "non-dropping-particle" : "Van", "parse-names" : false, "suffix" : "" } ], "container-title" : "Applied and environmental microbiology", "id" : "ITEM-1", "issue" : "5", "issued" : { "date-parts" : [ [ "2010", "3" ] ] }, "note" : "        From Duplicate 1 (                   Indigenous and environmental modulation of frequencies of mutation in Lactobacillus plantarum.                 - Machielsen, Ronnie; van Alen-Boerrigter, Ingrid J.; Koole, Lucy A.; Bongers, Roger S.; Kleerebezem, Michiel; Van Hylckama Vlieg, Johan E. T. )\n                \n        From Duplicate 1 (                           Indigenous and environmental modulation of frequencies of mutation in Lactobacillus plantarum.                         - Machielsen, Ronnie; van Alen-Boerrigter, Ingrid J; Koole, Lucy A; Bongers, Roger S; Kleerebezem, Michiel; Van Hylckama Vlieg, Johan E T )\n                \n-cross-protection (11) not only is re- flected by survival rates but also extends to the capacity of cells to prevent or counteract DNA damage, including increases in the mutation frequency due to environmental conditions.\n-Stress-induced mutations can participate in adaptive evolu-tion for survival under stress conditions encountered in indus- trial processes, and accumulation of such mutations can con- tribute to instability of desired functional properties of the microbial strains used.\n-\n        \n        From Duplicate 2 (                           Indigenous and environmental modulation of frequencies of mutation in Lactobacillus plantarum.                         - Machielsen, Ronnie; van Alen-Boerrigter, Ingrid J; Koole, Lucy A; Bongers, Roger S; Kleerebezem, Michiel; Van Hylckama Vlieg, Johan E T )\n                \n        \n        \n        \n        \n      ", "page" : "1587-95", "title" : "Indigenous and environmental modulation of frequencies of mutation in Lactobacillus plantarum.", "type" : "article-journal", "volume" : "76" }, "uris" : [ "http://www.mendeley.com/documents/?uuid=5db16d6a-0796-4657-98cc-2fac93e899c4" ] } ], "mendeley" : { "previouslyFormattedCitation" : "(Machielsen et al. 2010)" }, "properties" : { "noteIndex" : 0 }, "schema" : "https://github.com/citation-style-language/schema/raw/master/csl-citation.json" }</w:instrText>
-      </w:r>
-      <w:r>
-        <w:fldChar w:fldCharType="separate"/>
-      </w:r>
-      <w:r>
-        <w:rPr>
-          <w:noProof/>
-        </w:rPr>
-        <w:t>(Machielsen et al. 2010)</w:t>
-      </w:r>
-      <w:r>
-        <w:fldChar w:fldCharType="end"/>
-      </w:r>
-      <w:r>
-        <w:t xml:space="preserve">. Similarly, chemotherapy and radiation are predicted to induce </w:t>
-      </w:r>
-      <w:r>
-        <w:t xml:space="preserve">mutagenesis </w:t>
-      </w:r>
-      <w:r>
-        <w:t>in cancer cells, thereby promoting the acquisition of drug-resistance, cancer progression</w:t>
-      </w:r>
-      <w:r>
-        <w:t>,</w:t>
-      </w:r>
-      <w:r>
-        <w:t xml:space="preserve"> and metastasis </w:t>
-      </w:r>
-      <w:r>
-        <w:fldChar w:fldCharType="begin" w:fldLock="1"/>
-      </w:r>
-      <w:r>
-        <w:instrText>ADDIN CSL_CITATION { "citationItems" : [ { "id" : "ITEM-1", "itemData" : { "DOI" : "10.1007/s10555-007-9061-3", "ISSN" : "0167-7659", "PMID" : "17415527", "abstract" : "Emerging evidence indicates that the tumor microenvironmental stress of hypoxia can induce genetic instability in cancer cells. We and others have found that the expression levels of key genes within the DNA mismatch repair (MMR) and homologous recombination (HR) pathways are coordinately repressed by hypoxia. These decreases are associated with functional impairments in both MMR and HR repair under hypoxic conditions, and thus they represent a possible mechanistic explanation for the observed phenomenon of hypoxia-induced genetic instability. In parallel, studies also indicate that several DNA damage response factors are activated in response to hypoxia and subsequent reoxygenation, including ATM/ATR, Chkl/Chk2 and BRCA1. Taken together, these findings reveal that hypoxia induces a unique cellular stress response involving an initial, acute DNA damage response to hypoxia and reoxygenation, followed by a chronic response to prolonged hypoxia in which selected DNA repair pathways are coordinately suppressed. In this review, we discuss these pathways and the possible mechanisms involved, as well as the consequences for genetic instability and tumor progression within the tumor microenvironment.", "author" : [ { "dropping-particle" : "", "family" : "Bindra", "given" : "Ranjit S.", "non-dropping-particle" : "", "parse-names" : false, "suffix" : "" }, { "dropping-particle" : "", "family" : "Crosby", "given" : "Meredith E", "non-dropping-particle" : "", "parse-names" : false, "suffix" : "" }, { "dropping-particle" : "", "family" : "Glazer", "given" : "Peter M", "non-dropping-particle" : "", "parse-names" : false, "suffix" : "" } ], "container-title" : "Cancer metastasis reviews", "id" : "ITEM-1", "issue" : "2", "issued" : { "date-parts" : [ [ "2007", "6" ] ] }, "page" : "249-60", "title" : "Regulation of DNA repair in hypoxic cancer cells.", "type" : "article-journal", "volume" : "26" }, "uris" : [ "http://www.mendeley.com/documents/?uuid=a3e2bd50-cb0b-45e9-8dfc-ed1d1750a697" ] }, { "id" : "ITEM-2", "itemData" : { "DOI" : "10.1038/nrc2344", "ISSN" : "1474-1768", "PMID" : "18273037", "abstract" : "Areas of hypoxic tumour tissue are known to be resistant to treatment and are associated with a poor clinical prognosis. There are several reasons why this might be, including the capacity of hypoxia to drive genomic instability and alter DNA damage repair pathways. Significantly, current models fail to distinguish between the complexities of the hypoxic microenvironment and the biological effects of acute hypoxia exposures versus longer-term, chronic hypoxia exposures on the transcription and translation of proteins involved in genetic stability and cell survival. Acute and chronic hypoxia might lead to different biology within the tumour and this might have a direct effect on the design of new therapies for the treatment of hypoxic tumours.", "author" : [ { "dropping-particle" : "", "family" : "Bristow", "given" : "Robert G.", "non-dropping-particle" : "", "parse-names" : false, "suffix" : "" }, { "dropping-particle" : "", "family" : "Hill", "given" : "Richard P.", "non-dropping-particle" : "", "parse-names" : false, "suffix" : "" } ], "container-title" : "Nature reviews. Cancer", "id" : "ITEM-2", "issue" : "3", "issued" : { "date-parts" : [ [ "2008", "3" ] ] }, "page" : "180-92", "shortTitle" : "Nat Rev Cancer", "title" : "Hypoxia and metabolism: Hypoxia, DNA repair and genetic instability.", "type" : "article-journal", "volume" : "8" }, "uris" : [ "http://www.mendeley.com/documents/?uuid=6153a5f2-da8b-42a7-acc6-65713582b4cc" ] }, { "id" : "ITEM-3", "itemData" : { "DOI" : "10.1016/j.tig.2012.01.003", "ISSN" : "0168-9525", "PMID" : "22342180", "abstract" : "Human tumors result from an evolutionary process operating on somatic cells within tissues, whereby natural selection operates on the phenotypic variability generated by the accumulation of genetic, genomic and epigenetic alterations. This somatic evolution leads to adaptations such as increased proliferative, angiogenic, and invasive phenotypes. In this review we outline how cancer genomes are beginning to be investigated from an evolutionary perspective. We describe recent progress in the cataloging of somatic genetic and genomic alterations, and investigate the contributions of germline as well as epigenetic factors to cancer genome evolution. Finally, we outline the challenges facing researchers who investigate the processes driving the evolution of the cancer genome.", "author" : [ { "dropping-particle" : "", "family" : "Podlaha", "given" : "Ondrej", "non-dropping-particle" : "", "parse-names" : false, "suffix" : "" }, { "dropping-particle" : "", "family" : "Riester", "given" : "Markus", "non-dropping-particle" : "", "parse-names" : false, "suffix" : "" }, { "dropping-particle" : "", "family" : "De", "given" : "Subhajyoti", "non-dropping-particle" : "", "parse-names" : false, "suffix" : "" }, { "dropping-particle" : "", "family" : "Michor", "given" : "Franziska", "non-dropping-particle" : "", "parse-names" : false, "suffix" : "" } ], "container-title" : "Trends in genetics", "id" : "ITEM-3", "issue" : "4", "issued" : { "date-parts" : [ [ "2012", "2", "16" ] ] }, "note" : "        From Duplicate 1 (                   Evolution of the cancer genome.                 - Podlaha, Ondrej; Riester, Markus; De, Subhajyoti; Michor, Franziska )\n                \n        From Duplicate 2 (                           Evolution of the cancer genome.                         - Podlaha, Ondrej; Riester, Markus; De, Subhajyoti; Michor, Franziska )\n                \n        \n        \n        \n        \n        From Duplicate 2 (                   Evolution of the cancer genome.                 - Podlaha, Ondrej; Riester, Markus; De, Subhajyoti; Michor, Franziska )\n                \n        From Duplicate 1 (                           Evolution of the cancer genome.                         - Podlaha, Ondrej; Riester, Markus; De, Subhajyoti; Michor, Franziska )\n                \n        From Duplicate 1 (                           Evolution of the cancer genome.                         - Podlaha, Ondrej; Riester, Markus; De, Subhajyoti; Michor, Franziska )\n                \n        From Duplicate 2 (                           Evolution of the cancer genome.                         - Podlaha, Ondrej; Riester, Markus; De, Subhajyoti; Michor, Franziska )\n                \n        \n        \n        \n        \n        \n        \n        From Duplicate 2 (                           Evolution of the cancer genome.                         - Podlaha, Ondrej; Riester, Markus; De, Subhajyoti; Michor, Franziska )\n                \n        From Duplicate 2 (                           Evolution of the cancer genome.                         - Podlaha, Ondrej; Riester, Markus; De, Subhajyoti; Michor, Franziska )\n                \n        \n        \n        \n        \n        \n        \n      ", "page" : "155-163", "publisher" : "Elsevier Ltd", "title" : "Evolution of the cancer genome.", "type" : "article-journal", "volume" : "28" }, "uris" : [ "http://www.mendeley.com/documents/?uuid=c54d0b11-ee97-4686-98e9-ce180b723066" ] }, { "id" : "ITEM-4", "itemData" : { "DOI" : "10.1126/science.1247472", "ISSN" : "1095-9203", "PMID" : "24604189", "author" : [ { "dropping-particle" : "", "family" : "Rosenberg", "given" : "Susan M.", "non-dropping-particle" : "", "parse-names" : false, "suffix" : "" }, { "dropping-particle" : "", "family" : "Queitsch", "given" : "Christine", "non-dropping-particle" : "", "parse-names" : false, "suffix" : "" } ], "container-title" : "Science (New York, N.Y.)", "id" : "ITEM-4", "issue" : "6175", "issued" : { "date-parts" : [ [ "2014", "3", "7" ] ] }, "page" : "1088-9", "title" : "Combating evolution to fight disease.", "type" : "article-journal", "volume" : "343" }, "uris" : [ "http://www.mendeley.com/documents/?uuid=865f28a2-dd52-44df-9aad-61d7e51d7a1e" ] } ], "mendeley" : { "previouslyFormattedCitation" : "(Bindra, Crosby, and Glazer 2007; Bristow and Hill 2008; Podlaha et al. 2012; Rosenberg and Queitsch 2014)" }, "properties" : { "noteIndex" : 0 }, "schema" : "https://github.com/citation-style-language/schema/raw/master/csl-citation.json" }</w:instrText>
+        <w:instrText>ADDIN CSL_CITATION { "citationItems" : [ { "id" : "ITEM-1", "itemData" : { "DOI" : "10.1007/s10555-007-9061-3", "ISSN" : "0167-7659", "PMID" : "17415527", "abstract" : "Emerging evidence indicates that the tumor microenvironmental stress of hypoxia can induce genetic instability in cancer cells. We and others have found that the expression levels of key genes within the DNA mismatch repair (MMR) and homologous recombination (HR) pathways are coordinately repressed by hypoxia. These decreases are associated with functional impairments in both MMR and HR repair under hypoxic conditions, and thus they represent a possible mechanistic explanation for the observed phenomenon of hypoxia-induced genetic instability. In parallel, studies also indicate that several DNA damage response factors are activated in response to hypoxia and subsequent reoxygenation, including ATM/ATR, Chkl/Chk2 and BRCA1. Taken together, these findings reveal that hypoxia induces a unique cellular stress response involving an initial, acute DNA damage response to hypoxia and reoxygenation, followed by a chronic response to prolonged hypoxia in which selected DNA repair pathways are coordinately suppressed. In this review, we discuss these pathways and the possible mechanisms involved, as well as the consequences for genetic instability and tumor progression within the tumor microenvironment.", "author" : [ { "dropping-particle" : "", "family" : "Bindra", "given" : "Ranjit S.", "non-dropping-particle" : "", "parse-names" : false, "suffix" : "" }, { "dropping-particle" : "", "family" : "Crosby", "given" : "Meredith E", "non-dropping-particle" : "", "parse-names" : false, "suffix" : "" }, { "dropping-particle" : "", "family" : "Glazer", "given" : "Peter M.", "non-dropping-particle" : "", "parse-names" : false, "suffix" : "" } ], "container-title" : "Cancer metastasis reviews", "id" : "ITEM-1", "issue" : "2", "issued" : { "date-parts" : [ [ "2007", "6" ] ] }, "page" : "249-60", "title" : "Regulation of DNA repair in hypoxic cancer cells.", "type" : "article-journal", "volume" : "26" }, "uris" : [ "http://www.mendeley.com/documents/?uuid=a3e2bd50-cb0b-45e9-8dfc-ed1d1750a697" ] }, { "id" : "ITEM-2", "itemData" : { "DOI" : "10.1038/nrc2344", "ISSN" : "1474-1768", "PMID" : "18273037", "abstract" : "Areas of hypoxic tumour tissue are known to be resistant to treatment and are associated with a poor clinical prognosis. There are several reasons why this might be, including the capacity of hypoxia to drive genomic instability and alter DNA damage repair pathways. Significantly, current models fail to distinguish between the complexities of the hypoxic microenvironment and the biological effects of acute hypoxia exposures versus longer-term, chronic hypoxia exposures on the transcription and translation of proteins involved in genetic stability and cell survival. Acute and chronic hypoxia might lead to different biology within the tumour and this might have a direct effect on the design of new therapies for the treatment of hypoxic tumours.", "author" : [ { "dropping-particle" : "", "family" : "Bristow", "given" : "Robert G.", "non-dropping-particle" : "", "parse-names" : false, "suffix" : "" }, { "dropping-particle" : "", "family" : "Hill", "given" : "Richard P.", "non-dropping-particle" : "", "parse-names" : false, "suffix" : "" } ], "container-title" : "Nature reviews. Cancer", "id" : "ITEM-2", "issue" : "3", "issued" : { "date-parts" : [ [ "2008", "3" ] ] }, "page" : "180-92", "shortTitle" : "Nat Rev Cancer", "title" : "Hypoxia and metabolism: Hypoxia, DNA repair and genetic instability.", "type" : "article-journal", "volume" : "8" }, "uris" : [ "http://www.mendeley.com/documents/?uuid=6153a5f2-da8b-42a7-acc6-65713582b4cc" ] }, { "id" : "ITEM-3", "itemData" : { "DOI" : "10.1016/j.tig.2012.01.003", "ISSN" : "0168-9525", "PMID" : "22342180", "abstract" : "Human tumors result from an evolutionary process operating on somatic cells within tissues, whereby natural selection operates on the phenotypic variability generated by the accumulation of genetic, genomic and epigenetic alterations. This somatic evolution leads to adaptations such as increased proliferative, angiogenic, and invasive phenotypes. In this review we outline how cancer genomes are beginning to be investigated from an evolutionary perspective. We describe recent progress in the cataloging of somatic genetic and genomic alterations, and investigate the contributions of germline as well as epigenetic factors to cancer genome evolution. Finally, we outline the challenges facing researchers who investigate the processes driving the evolution of the cancer genome.", "author" : [ { "dropping-particle" : "", "family" : "Podlaha", "given" : "Ondrej", "non-dropping-particle" : "", "parse-names" : false, "suffix" : "" }, { "dropping-particle" : "", "family" : "Riester", "given" : "Markus", "non-dropping-particle" : "", "parse-names" : false, "suffix" : "" }, { "dropping-particle" : "", "family" : "De", "given" : "Subhajyoti", "non-dropping-particle" : "", "parse-names" : false, "suffix" : "" }, { "dropping-particle" : "", "family" : "Michor", "given" : "Franziska", "non-dropping-particle" : "", "parse-names" : false, "suffix" : "" } ], "container-title" : "Trends in genetics", "id" : "ITEM-3", "issue" : "4", "issued" : { "date-parts" : [ [ "2012", "2", "16" ] ] }, "note" : "        From Duplicate 1 (                   Evolution of the cancer genome.                 - Podlaha, Ondrej; Riester, Markus; De, Subhajyoti; Michor, Franziska )\n                \n        From Duplicate 2 (                           Evolution of the cancer genome.                         - Podlaha, Ondrej; Riester, Markus; De, Subhajyoti; Michor, Franziska )\n                \n        \n        \n        \n        \n        From Duplicate 2 (                   Evolution of the cancer genome.                 - Podlaha, Ondrej; Riester, Markus; De, Subhajyoti; Michor, Franziska )\n                \n        From Duplicate 1 (                           Evolution of the cancer genome.                         - Podlaha, Ondrej; Riester, Markus; De, Subhajyoti; Michor, Franziska )\n                \n        From Duplicate 1 (                           Evolution of the cancer genome.                         - Podlaha, Ondrej; Riester, Markus; De, Subhajyoti; Michor, Franziska )\n                \n        From Duplicate 2 (                           Evolution of the cancer genome.                         - Podlaha, Ondrej; Riester, Markus; De, Subhajyoti; Michor, Franziska )\n                \n        \n        \n        \n        \n        \n        \n        From Duplicate 2 (                           Evolution of the cancer genome.                         - Podlaha, Ondrej; Riester, Markus; De, Subhajyoti; Michor, Franziska )\n                \n        From Duplicate 2 (                           Evolution of the cancer genome.                         - Podlaha, Ondrej; Riester, Markus; De, Subhajyoti; Michor, Franziska )\n                \n        \n        \n        \n        \n        \n        \n      ", "page" : "155-163", "publisher" : "Elsevier Ltd", "title" : "Evolution of the cancer genome.", "type" : "article-journal", "volume" : "28" }, "uris" : [ "http://www.mendeley.com/documents/?uuid=c54d0b11-ee97-4686-98e9-ce180b723066" ] }, { "id" : "ITEM-4", "itemData" : { "DOI" : "10.1126/science.1247472", "ISSN" : "1095-9203", "PMID" : "24604189", "author" : [ { "dropping-particle" : "", "family" : "Rosenberg", "given" : "Susan M.", "non-dropping-particle" : "", "parse-names" : false, "suffix" : "" }, { "dropping-particle" : "", "family" : "Queitsch", "given" : "Christine", "non-dropping-particle" : "", "parse-names" : false, "suffix" : "" } ], "container-title" : "Science (New York, N.Y.)", "id" : "ITEM-4", "issue" : "6175", "issued" : { "date-parts" : [ [ "2014", "3", "7" ] ] }, "page" : "1088-9", "title" : "Combating evolution to fight disease.", "type" : "article-journal", "volume" : "343" }, "uris" : [ "http://www.mendeley.com/documents/?uuid=865f28a2-dd52-44df-9aad-61d7e51d7a1e" ] } ], "mendeley" : { "previouslyFormattedCitation" : "(Bindra, Crosby, and Glazer 2007; Bristow and Hill 2008; Podlaha et al. 2012; Rosenberg and Queitsch 2014)" }, "properties" : { "noteIndex" : 0 }, "schema" : "https://github.com/citation-style-language/schema/raw/master/csl-citation.json" }</w:instrText>
       </w:r>
       <w:r>
         <w:fldChar w:fldCharType="separate"/>
@@ -6730,16 +6551,16 @@
           <w:rFonts w:asciiTheme="minorHAnsi" w:hAnsiTheme="minorHAnsi"/>
         </w:rPr>
       </w:pPr>
-      <w:bookmarkStart w:id="17" w:name="h.34m4hofc43lp"/>
-      <w:bookmarkStart w:id="18" w:name="_Toc336511474"/>
-      <w:bookmarkEnd w:id="17"/>
+      <w:bookmarkStart w:id="18" w:name="h.34m4hofc43lp"/>
+      <w:bookmarkStart w:id="19" w:name="_Toc336511474"/>
+      <w:bookmarkEnd w:id="18"/>
       <w:r>
         <w:rPr>
           <w:rFonts w:asciiTheme="minorHAnsi" w:hAnsiTheme="minorHAnsi"/>
         </w:rPr>
         <w:t>References</w:t>
       </w:r>
-      <w:bookmarkEnd w:id="18"/>
+      <w:bookmarkEnd w:id="19"/>
     </w:p>
     <w:p>
       <w:pPr>
@@ -6749,14 +6570,14 @@
           <w:rFonts w:asciiTheme="minorHAnsi" w:hAnsiTheme="minorHAnsi"/>
         </w:rPr>
       </w:pPr>
-      <w:bookmarkStart w:id="19" w:name="_Toc336511475"/>
+      <w:bookmarkStart w:id="20" w:name="_Toc336511475"/>
       <w:r>
         <w:rPr>
           <w:rFonts w:asciiTheme="minorHAnsi" w:hAnsiTheme="minorHAnsi"/>
         </w:rPr>
         <w:t>Figures</w:t>
       </w:r>
-      <w:bookmarkEnd w:id="19"/>
+      <w:bookmarkEnd w:id="20"/>
     </w:p>
     <w:p>
       <w:pPr>
@@ -6778,27 +6599,25 @@
           <w:rFonts w:asciiTheme="minorHAnsi" w:hAnsiTheme="minorHAnsi"/>
         </w:rPr>
       </w:pPr>
-      <w:bookmarkStart w:id="20" w:name="_Toc336511476"/>
+      <w:bookmarkStart w:id="21" w:name="_Toc336511476"/>
       <w:r>
         <w:rPr>
           <w:rFonts w:asciiTheme="minorHAnsi" w:hAnsiTheme="minorHAnsi"/>
         </w:rPr>
-        <w:lastRenderedPageBreak/>
         <w:t>Tables</w:t>
       </w:r>
-      <w:bookmarkEnd w:id="20"/>
+      <w:bookmarkEnd w:id="21"/>
     </w:p>
     <w:p>
       <w:pPr>
         <w:pStyle w:val="Caption"/>
         <w:divId w:val="1620528373"/>
       </w:pPr>
-      <w:bookmarkStart w:id="21" w:name="_Ref332543851"/>
+      <w:bookmarkStart w:id="22" w:name="_Ref332543851"/>
       <w:proofErr w:type="gramStart"/>
       <w:r>
         <w:t xml:space="preserve">Table </w:t>
       </w:r>
-      <w:proofErr w:type="gramEnd"/>
       <w:r>
         <w:fldChar w:fldCharType="begin"/>
       </w:r>
@@ -6817,8 +6636,7 @@
       <w:r>
         <w:fldChar w:fldCharType="end"/>
       </w:r>
-      <w:bookmarkEnd w:id="21"/>
-      <w:proofErr w:type="gramStart"/>
+      <w:bookmarkEnd w:id="22"/>
       <w:r>
         <w:t>.</w:t>
       </w:r>
@@ -9382,7 +9200,6 @@
       </w:pPr>
       <w:proofErr w:type="gramStart"/>
       <w:r>
-        <w:lastRenderedPageBreak/>
         <w:t xml:space="preserve">Table </w:t>
       </w:r>
       <w:r>
@@ -10990,16 +10807,7 @@
                 <w:sz w:val="18"/>
                 <w:szCs w:val="18"/>
               </w:rPr>
-              <w:t>Pe</w:t>
-            </w:r>
-            <w:bookmarkStart w:id="22" w:name="_GoBack"/>
-            <w:bookmarkEnd w:id="22"/>
-            <w:r>
-              <w:rPr>
-                <w:sz w:val="18"/>
-                <w:szCs w:val="18"/>
-              </w:rPr>
-              <w:t>nnings</w:t>
+              <w:t>Pennings</w:t>
             </w:r>
             <w:proofErr w:type="spellEnd"/>
             <w:r>
@@ -11199,7 +11007,6 @@
         <w:divId w:val="1620528373"/>
       </w:pPr>
       <w:r>
-        <w:lastRenderedPageBreak/>
         <w:t>Supporting material</w:t>
       </w:r>
     </w:p>
@@ -11212,7 +11019,6 @@
       <w:r>
         <w:rPr>
           <w:noProof/>
-          <w:lang w:bidi="ar-SA"/>
         </w:rPr>
         <w:drawing>
           <wp:inline distT="0" distB="0" distL="0" distR="0" wp14:anchorId="6F0C9290" wp14:editId="505FA435">
@@ -11232,7 +11038,7 @@
                     </pic:cNvPicPr>
                   </pic:nvPicPr>
                   <pic:blipFill>
-                    <a:blip r:embed="rId18" cstate="print">
+                    <a:blip r:embed="rId16" cstate="print">
                       <a:extLst>
                         <a:ext uri="{28A0092B-C50C-407E-A947-70E740481C1C}">
                           <a14:useLocalDpi xmlns:a14="http://schemas.microsoft.com/office/drawing/2010/main" val="0"/>
@@ -11305,9 +11111,7 @@
       <w:r>
         <w:rPr>
           <w:noProof/>
-          <w:lang w:bidi="ar-SA"/>
-        </w:rPr>
-        <w:lastRenderedPageBreak/>
+        </w:rPr>
         <w:drawing>
           <wp:inline distT="0" distB="0" distL="0" distR="0" wp14:anchorId="002B75E0" wp14:editId="1E55C614">
             <wp:extent cx="5486400" cy="5486400"/>
@@ -11326,7 +11130,7 @@
                     </pic:cNvPicPr>
                   </pic:nvPicPr>
                   <pic:blipFill>
-                    <a:blip r:embed="rId19" cstate="print">
+                    <a:blip r:embed="rId17" cstate="print">
                       <a:extLst>
                         <a:ext uri="{28A0092B-C50C-407E-A947-70E740481C1C}">
                           <a14:useLocalDpi xmlns:a14="http://schemas.microsoft.com/office/drawing/2010/main" val="0"/>
@@ -11431,10 +11235,10 @@
       </w:pPr>
     </w:p>
     <w:sectPr>
-      <w:headerReference w:type="even" r:id="rId20"/>
-      <w:headerReference w:type="default" r:id="rId21"/>
-      <w:footerReference w:type="even" r:id="rId22"/>
-      <w:footerReference w:type="default" r:id="rId23"/>
+      <w:headerReference w:type="even" r:id="rId18"/>
+      <w:headerReference w:type="default" r:id="rId19"/>
+      <w:footerReference w:type="even" r:id="rId20"/>
+      <w:footerReference w:type="default" r:id="rId21"/>
       <w:pgSz w:w="11906" w:h="16838"/>
       <w:pgMar w:top="1440" w:right="1440" w:bottom="1440" w:left="1440" w:header="708" w:footer="708" w:gutter="0"/>
       <w:cols w:space="708"/>
@@ -11497,7 +11301,7 @@
           <w:rPr>
             <w:noProof/>
           </w:rPr>
-          <w:t>24</w:t>
+          <w:t>14</w:t>
         </w:r>
         <w:r>
           <w:rPr>
@@ -11532,7 +11336,7 @@
       <w:rPr>
         <w:noProof/>
       </w:rPr>
-      <w:t>23</w:t>
+      <w:t>17</w:t>
     </w:r>
     <w:r>
       <w:fldChar w:fldCharType="end"/>
@@ -11592,7 +11396,7 @@
       <w:rPr>
         <w:noProof/>
       </w:rPr>
-      <w:t>June 17, 2014</w:t>
+      <w:t>July 22, 2014</w:t>
     </w:r>
     <w:r>
       <w:fldChar w:fldCharType="end"/>
@@ -12851,7 +12655,6 @@
       <w:spacing w:after="0" w:line="240" w:lineRule="auto"/>
     </w:pPr>
     <w:tblPr>
-      <w:tblInd w:w="0" w:type="dxa"/>
       <w:tblBorders>
         <w:top w:val="single" w:sz="4" w:space="0" w:color="auto"/>
         <w:left w:val="single" w:sz="4" w:space="0" w:color="auto"/>
@@ -12860,12 +12663,6 @@
         <w:insideH w:val="single" w:sz="4" w:space="0" w:color="auto"/>
         <w:insideV w:val="single" w:sz="4" w:space="0" w:color="auto"/>
       </w:tblBorders>
-      <w:tblCellMar>
-        <w:top w:w="0" w:type="dxa"/>
-        <w:left w:w="108" w:type="dxa"/>
-        <w:bottom w:w="0" w:type="dxa"/>
-        <w:right w:w="108" w:type="dxa"/>
-      </w:tblCellMar>
     </w:tblPr>
   </w:style>
   <w:style w:type="table" w:styleId="LightShading">
@@ -12882,17 +12679,10 @@
     <w:tblPr>
       <w:tblStyleRowBandSize w:val="1"/>
       <w:tblStyleColBandSize w:val="1"/>
-      <w:tblInd w:w="0" w:type="dxa"/>
       <w:tblBorders>
         <w:top w:val="single" w:sz="8" w:space="0" w:color="000000" w:themeColor="text1"/>
         <w:bottom w:val="single" w:sz="8" w:space="0" w:color="000000" w:themeColor="text1"/>
       </w:tblBorders>
-      <w:tblCellMar>
-        <w:top w:w="0" w:type="dxa"/>
-        <w:left w:w="108" w:type="dxa"/>
-        <w:bottom w:w="0" w:type="dxa"/>
-        <w:right w:w="108" w:type="dxa"/>
-      </w:tblCellMar>
     </w:tblPr>
     <w:tblStylePr w:type="firstRow">
       <w:pPr>
@@ -13993,7 +13783,6 @@
       <w:spacing w:after="0" w:line="240" w:lineRule="auto"/>
     </w:pPr>
     <w:tblPr>
-      <w:tblInd w:w="0" w:type="dxa"/>
       <w:tblBorders>
         <w:top w:val="single" w:sz="4" w:space="0" w:color="auto"/>
         <w:left w:val="single" w:sz="4" w:space="0" w:color="auto"/>
@@ -14002,12 +13791,6 @@
         <w:insideH w:val="single" w:sz="4" w:space="0" w:color="auto"/>
         <w:insideV w:val="single" w:sz="4" w:space="0" w:color="auto"/>
       </w:tblBorders>
-      <w:tblCellMar>
-        <w:top w:w="0" w:type="dxa"/>
-        <w:left w:w="108" w:type="dxa"/>
-        <w:bottom w:w="0" w:type="dxa"/>
-        <w:right w:w="108" w:type="dxa"/>
-      </w:tblCellMar>
     </w:tblPr>
   </w:style>
   <w:style w:type="table" w:styleId="LightShading">
@@ -14024,17 +13807,10 @@
     <w:tblPr>
       <w:tblStyleRowBandSize w:val="1"/>
       <w:tblStyleColBandSize w:val="1"/>
-      <w:tblInd w:w="0" w:type="dxa"/>
       <w:tblBorders>
         <w:top w:val="single" w:sz="8" w:space="0" w:color="000000" w:themeColor="text1"/>
         <w:bottom w:val="single" w:sz="8" w:space="0" w:color="000000" w:themeColor="text1"/>
       </w:tblBorders>
-      <w:tblCellMar>
-        <w:top w:w="0" w:type="dxa"/>
-        <w:left w:w="108" w:type="dxa"/>
-        <w:bottom w:w="0" w:type="dxa"/>
-        <w:right w:w="108" w:type="dxa"/>
-      </w:tblCellMar>
     </w:tblPr>
     <w:tblStylePr w:type="firstRow">
       <w:pPr>
@@ -14473,7 +14249,7 @@
 </file>
 
 <file path=customXml/itemProps1.xml><?xml version="1.0" encoding="utf-8"?>
-<ds:datastoreItem xmlns:ds="http://schemas.openxmlformats.org/officeDocument/2006/customXml" ds:itemID="{A53914B3-3E85-46F4-B88F-41FCABA783E8}">
+<ds:datastoreItem xmlns:ds="http://schemas.openxmlformats.org/officeDocument/2006/customXml" ds:itemID="{9199B726-1BE7-4362-AB90-A9FB555D798A}">
   <ds:schemaRefs>
     <ds:schemaRef ds:uri="http://schemas.openxmlformats.org/officeDocument/2006/bibliography"/>
   </ds:schemaRefs>

</xml_diff>

<commit_message>
table 2 revision and refs
</commit_message>
<xml_diff>
--- a/simarba/manuscript/ms.docx
+++ b/simarba/manuscript/ms.docx
@@ -57,42 +57,12 @@
           <w:rFonts w:asciiTheme="minorHAnsi" w:eastAsia="Times New Roman" w:hAnsiTheme="minorHAnsi"/>
         </w:rPr>
       </w:pPr>
-      <w:proofErr w:type="spellStart"/>
       <w:r>
         <w:rPr>
           <w:rFonts w:asciiTheme="minorHAnsi" w:eastAsia="Times New Roman" w:hAnsiTheme="minorHAnsi"/>
         </w:rPr>
-        <w:t>Yoav</w:t>
-      </w:r>
-      <w:proofErr w:type="spellEnd"/>
-      <w:r>
-        <w:rPr>
-          <w:rFonts w:asciiTheme="minorHAnsi" w:eastAsia="Times New Roman" w:hAnsiTheme="minorHAnsi"/>
-        </w:rPr>
-        <w:t xml:space="preserve"> Ram and </w:t>
-      </w:r>
-      <w:proofErr w:type="spellStart"/>
-      <w:r>
-        <w:rPr>
-          <w:rFonts w:asciiTheme="minorHAnsi" w:eastAsia="Times New Roman" w:hAnsiTheme="minorHAnsi"/>
-        </w:rPr>
-        <w:t>Lilach</w:t>
-      </w:r>
-      <w:proofErr w:type="spellEnd"/>
-      <w:r>
-        <w:rPr>
-          <w:rFonts w:asciiTheme="minorHAnsi" w:eastAsia="Times New Roman" w:hAnsiTheme="minorHAnsi"/>
-        </w:rPr>
-        <w:t xml:space="preserve"> </w:t>
-      </w:r>
-      <w:proofErr w:type="spellStart"/>
-      <w:r>
-        <w:rPr>
-          <w:rFonts w:asciiTheme="minorHAnsi" w:eastAsia="Times New Roman" w:hAnsiTheme="minorHAnsi"/>
-        </w:rPr>
-        <w:t>Hadany</w:t>
-      </w:r>
-      <w:proofErr w:type="spellEnd"/>
+        <w:t>Yoav Ram and Lilach Hadany</w:t>
+      </w:r>
     </w:p>
     <w:p>
       <w:pPr>
@@ -130,7 +100,7 @@
           <w:rFonts w:eastAsia="Times New Roman"/>
           <w:noProof/>
         </w:rPr>
-        <w:t>July 22, 2014</w:t>
+        <w:t>July 24, 2014</w:t>
       </w:r>
       <w:r>
         <w:rPr>
@@ -168,19 +138,15 @@
       <w:r>
         <w:t xml:space="preserve"> </w:t>
       </w:r>
-      <w:proofErr w:type="spellStart"/>
       <w:r>
         <w:t>Raynes</w:t>
       </w:r>
-      <w:proofErr w:type="spellEnd"/>
       <w:r>
         <w:t xml:space="preserve"> &amp; </w:t>
       </w:r>
-      <w:proofErr w:type="spellStart"/>
       <w:r>
         <w:t>Sniegowski</w:t>
       </w:r>
-      <w:proofErr w:type="spellEnd"/>
       <w:r>
         <w:t xml:space="preserve"> 2014</w:t>
       </w:r>
@@ -1354,15 +1320,7 @@
         <w:fldChar w:fldCharType="end"/>
       </w:r>
       <w:r>
-        <w:t>. In addition, recombination generates less-loaded individuals that were lost due to drift, halting "</w:t>
-      </w:r>
-      <w:proofErr w:type="spellStart"/>
-      <w:r>
-        <w:t>Mullter's</w:t>
-      </w:r>
-      <w:proofErr w:type="spellEnd"/>
-      <w:r>
-        <w:t xml:space="preserve"> ratchet" </w:t>
+        <w:t xml:space="preserve">. In addition, recombination generates less-loaded individuals that were lost due to drift, halting "Mullter's ratchet" </w:t>
       </w:r>
       <w:r>
         <w:fldChar w:fldCharType="begin" w:fldLock="1"/>
@@ -1659,23 +1617,7 @@
         <w:t>.</w:t>
       </w:r>
       <w:r>
-        <w:t xml:space="preserve"> // Background trapping (Peck 1994, </w:t>
-      </w:r>
-      <w:proofErr w:type="spellStart"/>
-      <w:r>
-        <w:t>Charlesworth</w:t>
-      </w:r>
-      <w:proofErr w:type="spellEnd"/>
-      <w:r>
-        <w:t xml:space="preserve"> 199X, Johnson &amp; Barton 2002), evolutionary traction (</w:t>
-      </w:r>
-      <w:proofErr w:type="spellStart"/>
-      <w:r>
-        <w:t>Hadany</w:t>
-      </w:r>
-      <w:proofErr w:type="spellEnd"/>
-      <w:r>
-        <w:t xml:space="preserve"> and Feldman 200X)// </w:t>
+        <w:t xml:space="preserve"> // Background trapping (Peck 1994, Charlesworth 199X, Johnson &amp; Barton 2002), evolutionary traction (Hadany and Feldman 200X)// </w:t>
       </w:r>
     </w:p>
     <w:p>
@@ -1742,15 +1684,7 @@
         <w:t>Our finding suggest</w:t>
       </w:r>
       <w:r>
-        <w:t xml:space="preserve"> that (</w:t>
-      </w:r>
-      <w:proofErr w:type="spellStart"/>
-      <w:r>
-        <w:t>i</w:t>
-      </w:r>
-      <w:proofErr w:type="spellEnd"/>
-      <w:r>
-        <w:t xml:space="preserve">) </w:t>
+        <w:t xml:space="preserve"> that (i) </w:t>
       </w:r>
       <w:r>
         <w:t>mutators</w:t>
@@ -2558,11 +2492,9 @@
       <w:r>
         <w:t xml:space="preserve">the </w:t>
       </w:r>
-      <w:proofErr w:type="spellStart"/>
       <w:r>
         <w:t>NumPy</w:t>
       </w:r>
-      <w:proofErr w:type="spellEnd"/>
       <w:r>
         <w:t xml:space="preserve"> </w:t>
       </w:r>
@@ -2585,13 +2517,8 @@
         <w:fldChar w:fldCharType="end"/>
       </w:r>
       <w:r>
-        <w:t xml:space="preserve">, </w:t>
-      </w:r>
-      <w:proofErr w:type="spellStart"/>
-      <w:r>
-        <w:t>SciPy</w:t>
-      </w:r>
-      <w:proofErr w:type="spellEnd"/>
+        <w:t>, SciPy</w:t>
+      </w:r>
       <w:r>
         <w:t xml:space="preserve"> </w:t>
       </w:r>
@@ -2956,17 +2883,8 @@
           <w:i/>
           <w:iCs/>
         </w:rPr>
-        <w:t xml:space="preserve">S. </w:t>
-      </w:r>
-      <w:proofErr w:type="spellStart"/>
-      <w:r>
-        <w:rPr>
-          <w:i/>
-          <w:iCs/>
-        </w:rPr>
-        <w:t>cerevisiae</w:t>
-      </w:r>
-      <w:proofErr w:type="spellEnd"/>
+        <w:t>S. cerevisiae</w:t>
+      </w:r>
       <w:r>
         <w:t xml:space="preserve"> [REF]. The figure shows that</w:t>
       </w:r>
@@ -3038,7 +2956,7 @@
         </w:rPr>
         <w:lastRenderedPageBreak/>
         <w:drawing>
-          <wp:inline distT="0" distB="0" distL="0" distR="0">
+          <wp:inline distT="0" distB="0" distL="0" distR="0" wp14:anchorId="25F8040D" wp14:editId="36C02630">
             <wp:extent cx="3657600" cy="5486400"/>
             <wp:effectExtent l="0" t="0" r="0" b="0"/>
             <wp:docPr id="5" name="Picture 5" descr="D:\workspace\mamba\simarba\analysis\invasion_SIMvsCM_pop_1e6_2014-07-22.png"/>
@@ -3375,7 +3293,7 @@
         </w:rPr>
         <w:lastRenderedPageBreak/>
         <w:drawing>
-          <wp:inline distT="0" distB="0" distL="0" distR="0" wp14:anchorId="0516729C" wp14:editId="49378471">
+          <wp:inline distT="0" distB="0" distL="0" distR="0" wp14:anchorId="0485D383" wp14:editId="1D0FF46D">
             <wp:extent cx="5486400" cy="5486400"/>
             <wp:effectExtent l="0" t="0" r="0" b="0"/>
             <wp:docPr id="2" name="Picture 2" descr="D:\workspace\mamba\simarba\analysis\invasion_SIMvsCMvsNM_pop_1e5_1e6_2014-03-09.png"/>
@@ -3708,6 +3626,7 @@
         <w:t xml:space="preserve"> </w:t>
       </w:r>
       <w:r>
+        <w:lastRenderedPageBreak/>
         <w:t xml:space="preserve">(right column) </w:t>
       </w:r>
       <w:r>
@@ -3829,15 +3748,7 @@
         <w:t xml:space="preserve"> and is consistent with results for CM </w:t>
       </w:r>
       <w:r>
-        <w:t xml:space="preserve">by </w:t>
-      </w:r>
-      <w:proofErr w:type="spellStart"/>
-      <w:r>
-        <w:t>Tenaillon</w:t>
-      </w:r>
-      <w:proofErr w:type="spellEnd"/>
-      <w:r>
-        <w:t xml:space="preserve"> et al. </w:t>
+        <w:t xml:space="preserve">by Tenaillon et al. </w:t>
       </w:r>
       <w:r>
         <w:fldChar w:fldCharType="begin" w:fldLock="1"/>
@@ -3957,7 +3868,7 @@
           <w:noProof/>
         </w:rPr>
         <w:drawing>
-          <wp:inline distT="0" distB="0" distL="0" distR="0">
+          <wp:inline distT="0" distB="0" distL="0" distR="0" wp14:anchorId="0820B70B" wp14:editId="6A1AD25F">
             <wp:extent cx="3657600" cy="5486400"/>
             <wp:effectExtent l="0" t="0" r="0" b="0"/>
             <wp:docPr id="6" name="Picture 6" descr="D:\workspace\mamba\simarba\analysis\invasion_SIMvsCMvsNM_pop_sizes_2014-07-22.png"/>
@@ -4057,6 +3968,7 @@
         <w:rPr>
           <w:rFonts w:asciiTheme="minorHAnsi" w:hAnsiTheme="minorHAnsi"/>
         </w:rPr>
+        <w:lastRenderedPageBreak/>
         <w:t xml:space="preserve">Co-evolution of mutators and </w:t>
       </w:r>
       <w:r>
@@ -4186,7 +4098,7 @@
           <w:noProof/>
         </w:rPr>
         <w:drawing>
-          <wp:inline distT="0" distB="0" distL="0" distR="0" wp14:anchorId="5D2CE4B0" wp14:editId="1E4E2ADA">
+          <wp:inline distT="0" distB="0" distL="0" distR="0" wp14:anchorId="22057B41" wp14:editId="47561FF0">
             <wp:extent cx="4572000" cy="5486400"/>
             <wp:effectExtent l="0" t="0" r="0" b="0"/>
             <wp:docPr id="7" name="Picture 7" descr="D:\workspace\mamba\simarba\analysis\invasion_NRvsCR_pop_sizes_2014-07-22.png"/>
@@ -4260,21 +4172,8 @@
       <w:r>
         <w:t xml:space="preserve"> </w:t>
       </w:r>
-      <w:proofErr w:type="spellStart"/>
-      <w:r>
-        <w:t>in_pi</w:t>
-      </w:r>
-      <w:proofErr w:type="spellEnd"/>
-      <w:r>
-        <w:t xml:space="preserve">=NM / </w:t>
-      </w:r>
-      <w:proofErr w:type="spellStart"/>
-      <w:r>
-        <w:t>in_rho</w:t>
-      </w:r>
-      <w:proofErr w:type="spellEnd"/>
-      <w:r>
-        <w:t>=10</w:t>
+      <w:r>
+        <w:t>in_pi=NM / in_rho=10</w:t>
       </w:r>
     </w:p>
     <w:p/>
@@ -4292,15 +4191,11 @@
         <w:t xml:space="preserve"> complex (Figure 5</w:t>
       </w:r>
       <w:r>
-        <w:t>). The right panel is the middle row from Figure 3, showing that SIM is more advantageous than CM (and even NM in large population) and that mutators' success decreases with the recombination rate. The left panel integrates these results with the results of Figure 4, showing that (</w:t>
-      </w:r>
-      <w:proofErr w:type="spellStart"/>
-      <w:r>
-        <w:t>i</w:t>
-      </w:r>
-      <w:proofErr w:type="spellEnd"/>
-      <w:r>
-        <w:t>) a recombination modifier is successful regardless of the interacting mutator; (ii) when mutators interact with a recombination modifier, their fixation probability does not decrease with recombination, but rather increases; (iii) a SIM-CR modifier (left panel, solid blue) is the most successful strategy in competitions with wildtype (sometimes tied with a non-mutator constitutive recombination modifier; left panel, dotted green), and (iv)</w:t>
+        <w:t xml:space="preserve">). The right panel is the middle row from Figure 3, showing that SIM is more advantageous than CM (and even NM in large population) and that mutators' success decreases with </w:t>
+      </w:r>
+      <w:r>
+        <w:lastRenderedPageBreak/>
+        <w:t>the recombination rate. The left panel integrates these results with the results of Figure 4, showing that (i) a recombination modifier is successful regardless of the interacting mutator; (ii) when mutators interact with a recombination modifier, their fixation probability does not decrease with recombination, but rather increases; (iii) a SIM-CR modifier (left panel, solid blue) is the most successful strategy in competitions with wildtype (sometimes tied with a non-mutator constitutive recombination modifier; left panel, dotted green), and (iv)</w:t>
       </w:r>
       <w:r>
         <w:t xml:space="preserve"> CM is always less successful then</w:t>
@@ -4373,8 +4268,9 @@
         <w:rPr>
           <w:noProof/>
         </w:rPr>
+        <w:lastRenderedPageBreak/>
         <w:drawing>
-          <wp:inline distT="0" distB="0" distL="0" distR="0">
+          <wp:inline distT="0" distB="0" distL="0" distR="0" wp14:anchorId="4E142449" wp14:editId="75C0E626">
             <wp:extent cx="5486400" cy="5486400"/>
             <wp:effectExtent l="0" t="0" r="0" b="0"/>
             <wp:docPr id="11" name="Picture 11" descr="D:\workspace\mamba\simarba\analysis\invasion_combined_tau_5_pop_sizes_2014-07-22.png"/>
@@ -4464,15 +4360,7 @@
         <w:t>case,</w:t>
       </w:r>
       <w:r>
-        <w:t xml:space="preserve"> the recombination modifier effectively switches asexual individuals to obligatory (CR) or facultative (SIR) </w:t>
-      </w:r>
-      <w:proofErr w:type="spellStart"/>
-      <w:r>
-        <w:t>sexuals</w:t>
-      </w:r>
-      <w:proofErr w:type="spellEnd"/>
-      <w:r>
-        <w:t>.</w:t>
+        <w:t xml:space="preserve"> the recombination modifier effectively switches asexual individuals to obligatory (CR) or facultative (SIR) sexuals.</w:t>
       </w:r>
       <w:r>
         <w:t xml:space="preserve"> </w:t>
@@ -4530,8 +4418,9 @@
         <w:rPr>
           <w:noProof/>
         </w:rPr>
+        <w:lastRenderedPageBreak/>
         <w:drawing>
-          <wp:inline distT="0" distB="0" distL="0" distR="0" wp14:anchorId="4C30D56F" wp14:editId="0878D440">
+          <wp:inline distT="0" distB="0" distL="0" distR="0" wp14:anchorId="044A33A6" wp14:editId="2DAC13BD">
             <wp:extent cx="4572000" cy="5486400"/>
             <wp:effectExtent l="0" t="0" r="0" b="0"/>
             <wp:docPr id="3" name="Picture 3" descr="D:\workspace\mamba\simarba\analysis\invasion_SIMvsCMvsNM_asexuals_2014-03-10.png"/>
@@ -4974,21 +4863,7 @@
         <w:rPr>
           <w:rFonts w:eastAsiaTheme="majorEastAsia"/>
         </w:rPr>
-        <w:t xml:space="preserve"> </w:t>
-      </w:r>
-      <w:proofErr w:type="spellStart"/>
-      <w:r>
-        <w:rPr>
-          <w:rFonts w:eastAsiaTheme="majorEastAsia"/>
-        </w:rPr>
-        <w:t>Tenaillon</w:t>
-      </w:r>
-      <w:proofErr w:type="spellEnd"/>
-      <w:r>
-        <w:rPr>
-          <w:rFonts w:eastAsiaTheme="majorEastAsia"/>
-        </w:rPr>
-        <w:t xml:space="preserve"> et al.</w:t>
+        <w:t xml:space="preserve"> Tenaillon et al.</w:t>
       </w:r>
       <w:r>
         <w:rPr>
@@ -5067,7 +4942,14 @@
         <w:rPr>
           <w:rFonts w:eastAsiaTheme="majorEastAsia"/>
         </w:rPr>
-        <w:t xml:space="preserve"> effect of recombination is stronger in large populations, where the mutation supply is larger and therefore recombination is more likely to recombine beneficial mutations from different </w:t>
+        <w:t xml:space="preserve"> effect of recombination is stronger in large populations, where the mutation supply is larger and therefore </w:t>
+      </w:r>
+      <w:r>
+        <w:rPr>
+          <w:rFonts w:eastAsiaTheme="majorEastAsia"/>
+        </w:rPr>
+        <w:lastRenderedPageBreak/>
+        <w:t xml:space="preserve">recombination is more likely to recombine beneficial mutations from different </w:t>
       </w:r>
       <w:r>
         <w:rPr>
@@ -5288,21 +5170,7 @@
         <w:rPr>
           <w:rFonts w:eastAsiaTheme="majorEastAsia"/>
         </w:rPr>
-        <w:t xml:space="preserve">These results show that in a complex adaptation scenario (where multiple beneficial mutations must be combined) recombination decreases the adaptation time, especially in large populations. This effect of recombination indeed makes it an alternative adaptive strategy to mutagenesis; however, the combined effect of recombination with mutagenesis is larger than either of them alone. Because SIM does not suffer from the disadvantages CM suffers from between adaptation events (reduced population mean fitness and increased sensitivity to Muller's </w:t>
-      </w:r>
-      <w:proofErr w:type="spellStart"/>
-      <w:r>
-        <w:rPr>
-          <w:rFonts w:eastAsiaTheme="majorEastAsia"/>
-        </w:rPr>
-        <w:t>rachet</w:t>
-      </w:r>
-      <w:proofErr w:type="spellEnd"/>
-      <w:r>
-        <w:rPr>
-          <w:rFonts w:eastAsiaTheme="majorEastAsia"/>
-        </w:rPr>
-        <w:t xml:space="preserve">), recombination is not so much an alternative to SIM as it is </w:t>
+        <w:t xml:space="preserve">These results show that in a complex adaptation scenario (where multiple beneficial mutations must be combined) recombination decreases the adaptation time, especially in large populations. This effect of recombination indeed makes it an alternative adaptive strategy to mutagenesis; however, the combined effect of recombination with mutagenesis is larger than either of them alone. Because SIM does not suffer from the disadvantages CM suffers from between adaptation events (reduced population mean fitness and increased sensitivity to Muller's rachet), recombination is not so much an alternative to SIM as it is </w:t>
       </w:r>
       <w:proofErr w:type="gramStart"/>
       <w:r>
@@ -5359,8 +5227,9 @@
           <w:sz w:val="26"/>
           <w:szCs w:val="26"/>
         </w:rPr>
+        <w:lastRenderedPageBreak/>
         <w:drawing>
-          <wp:inline distT="0" distB="0" distL="0" distR="0">
+          <wp:inline distT="0" distB="0" distL="0" distR="0" wp14:anchorId="3D7E087C" wp14:editId="27185A2F">
             <wp:extent cx="5725160" cy="4913630"/>
             <wp:effectExtent l="0" t="0" r="8890" b="1270"/>
             <wp:docPr id="12" name="Picture 12" descr="D:\workspace\mamba\simarba\analysis\adaptation_NR_2014-07-22.png"/>
@@ -5445,8 +5314,6 @@
           <w:szCs w:val="28"/>
         </w:rPr>
       </w:pPr>
-      <w:bookmarkStart w:id="17" w:name="_GoBack"/>
-      <w:bookmarkEnd w:id="17"/>
       <w:r>
         <w:br w:type="page"/>
       </w:r>
@@ -5462,6 +5329,7 @@
         <w:rPr>
           <w:rFonts w:asciiTheme="minorHAnsi" w:hAnsiTheme="minorHAnsi"/>
         </w:rPr>
+        <w:lastRenderedPageBreak/>
         <w:t>Discussion</w:t>
       </w:r>
       <w:bookmarkEnd w:id="15"/>
@@ -5479,15 +5347,7 @@
         <w:t>notable</w:t>
       </w:r>
       <w:r>
-        <w:t xml:space="preserve"> theoretical treatment. Using computer simulations, </w:t>
-      </w:r>
-      <w:proofErr w:type="spellStart"/>
-      <w:r>
-        <w:t>Tenaillon</w:t>
-      </w:r>
-      <w:proofErr w:type="spellEnd"/>
-      <w:r>
-        <w:t xml:space="preserve"> </w:t>
+        <w:t xml:space="preserve"> theoretical treatment. Using computer simulations, Tenaillon </w:t>
       </w:r>
       <w:r>
         <w:rPr>
@@ -5742,13 +5602,8 @@
         <w:t xml:space="preserve">is lower in asexual populations in comparison with sexual populations. </w:t>
       </w:r>
       <w:r>
-        <w:t xml:space="preserve">Sloan and </w:t>
-      </w:r>
-      <w:proofErr w:type="spellStart"/>
-      <w:r>
-        <w:t>Panjeti</w:t>
-      </w:r>
-      <w:proofErr w:type="spellEnd"/>
+        <w:t>Sloan and Panjeti</w:t>
+      </w:r>
       <w:r>
         <w:t xml:space="preserve"> </w:t>
       </w:r>
@@ -5807,15 +5662,7 @@
         <w:t xml:space="preserve">by evolving a lower mutation rate. </w:t>
       </w:r>
       <w:r>
-        <w:t xml:space="preserve">They claimed that this further exacerbate the paradox of sex, as sex leads to higher mutation rates, making the population sensitive to invasion by </w:t>
-      </w:r>
-      <w:proofErr w:type="spellStart"/>
-      <w:r>
-        <w:t>asexuals</w:t>
-      </w:r>
-      <w:proofErr w:type="spellEnd"/>
-      <w:r>
-        <w:t xml:space="preserve"> with lower mutation rates. In terms of our study, this suggests that in stable environments modifiers that reduce both the rate of mutation and recombination will successfully invade populations. Nevertheless, we expect that if the mutation rate of the resident population is stress-induced, then the invading </w:t>
+        <w:t xml:space="preserve">They claimed that this further exacerbate the paradox of sex, as sex leads to higher mutation rates, making the population sensitive to invasion by asexuals with lower mutation rates. In terms of our study, this suggests that in stable environments modifiers that reduce both the rate of mutation and recombination will successfully invade populations. Nevertheless, we expect that if the mutation rate of the resident population is stress-induced, then the invading </w:t>
       </w:r>
       <w:r>
         <w:t xml:space="preserve">alleles will not be successful. </w:t>
@@ -5831,25 +5678,22 @@
       <w:r>
         <w:t xml:space="preserve">// </w:t>
       </w:r>
-      <w:proofErr w:type="spellStart"/>
       <w:r>
         <w:t>Raynes</w:t>
       </w:r>
-      <w:proofErr w:type="spellEnd"/>
       <w:r>
         <w:t xml:space="preserve"> &amp; </w:t>
       </w:r>
-      <w:proofErr w:type="spellStart"/>
       <w:r>
         <w:t>Sniegowski</w:t>
       </w:r>
-      <w:proofErr w:type="spellEnd"/>
       <w:r>
         <w:t xml:space="preserve"> 2011 – recombination and mutation in yeast //</w:t>
       </w:r>
     </w:p>
     <w:p>
       <w:r>
+        <w:lastRenderedPageBreak/>
         <w:t>//Barton 2007 summarizes from Maynard Smith &amp; High – hitch-hiking effect - that "the effect of a sweep on variability is dependent on the ratio r/s; this must be substantially less than 1 for there to be much of an effect".//</w:t>
       </w:r>
     </w:p>
@@ -6069,19 +5913,15 @@
       <w:r>
         <w:t xml:space="preserve"> </w:t>
       </w:r>
-      <w:proofErr w:type="spellStart"/>
       <w:r>
         <w:t>Raynes</w:t>
       </w:r>
-      <w:proofErr w:type="spellEnd"/>
       <w:r>
         <w:t xml:space="preserve"> &amp; </w:t>
       </w:r>
-      <w:proofErr w:type="spellStart"/>
       <w:r>
         <w:t>Sniegowski</w:t>
       </w:r>
-      <w:proofErr w:type="spellEnd"/>
       <w:r>
         <w:t xml:space="preserve"> </w:t>
       </w:r>
@@ -6118,15 +5958,7 @@
         <w:t>generating</w:t>
       </w:r>
       <w:r>
-        <w:t xml:space="preserve"> genetic variation: (</w:t>
-      </w:r>
-      <w:proofErr w:type="spellStart"/>
-      <w:r>
-        <w:t>i</w:t>
-      </w:r>
-      <w:proofErr w:type="spellEnd"/>
-      <w:r>
-        <w:t>) s</w:t>
+        <w:t xml:space="preserve"> genetic variation: (i) s</w:t>
       </w:r>
       <w:r>
         <w:t>tress-induced reco</w:t>
@@ -6382,7 +6214,11 @@
         <w:fldChar w:fldCharType="end"/>
       </w:r>
       <w:r>
-        <w:t xml:space="preserve"> and virulence factors </w:t>
+        <w:t xml:space="preserve"> </w:t>
+      </w:r>
+      <w:r>
+        <w:lastRenderedPageBreak/>
+        <w:t xml:space="preserve">and virulence factors </w:t>
       </w:r>
       <w:r>
         <w:fldChar w:fldCharType="begin" w:fldLock="1"/>
@@ -6551,16 +6387,16 @@
           <w:rFonts w:asciiTheme="minorHAnsi" w:hAnsiTheme="minorHAnsi"/>
         </w:rPr>
       </w:pPr>
-      <w:bookmarkStart w:id="18" w:name="h.34m4hofc43lp"/>
-      <w:bookmarkStart w:id="19" w:name="_Toc336511474"/>
+      <w:bookmarkStart w:id="17" w:name="h.34m4hofc43lp"/>
+      <w:bookmarkStart w:id="18" w:name="_Toc336511474"/>
+      <w:bookmarkEnd w:id="17"/>
+      <w:r>
+        <w:rPr>
+          <w:rFonts w:asciiTheme="minorHAnsi" w:hAnsiTheme="minorHAnsi"/>
+        </w:rPr>
+        <w:t>References</w:t>
+      </w:r>
       <w:bookmarkEnd w:id="18"/>
-      <w:r>
-        <w:rPr>
-          <w:rFonts w:asciiTheme="minorHAnsi" w:hAnsiTheme="minorHAnsi"/>
-        </w:rPr>
-        <w:t>References</w:t>
-      </w:r>
-      <w:bookmarkEnd w:id="19"/>
     </w:p>
     <w:p>
       <w:pPr>
@@ -6570,14 +6406,14 @@
           <w:rFonts w:asciiTheme="minorHAnsi" w:hAnsiTheme="minorHAnsi"/>
         </w:rPr>
       </w:pPr>
-      <w:bookmarkStart w:id="20" w:name="_Toc336511475"/>
+      <w:bookmarkStart w:id="19" w:name="_Toc336511475"/>
       <w:r>
         <w:rPr>
           <w:rFonts w:asciiTheme="minorHAnsi" w:hAnsiTheme="minorHAnsi"/>
         </w:rPr>
         <w:t>Figures</w:t>
       </w:r>
-      <w:bookmarkEnd w:id="20"/>
+      <w:bookmarkEnd w:id="19"/>
     </w:p>
     <w:p>
       <w:pPr>
@@ -6599,21 +6435,22 @@
           <w:rFonts w:asciiTheme="minorHAnsi" w:hAnsiTheme="minorHAnsi"/>
         </w:rPr>
       </w:pPr>
-      <w:bookmarkStart w:id="21" w:name="_Toc336511476"/>
+      <w:bookmarkStart w:id="20" w:name="_Toc336511476"/>
       <w:r>
         <w:rPr>
           <w:rFonts w:asciiTheme="minorHAnsi" w:hAnsiTheme="minorHAnsi"/>
         </w:rPr>
+        <w:lastRenderedPageBreak/>
         <w:t>Tables</w:t>
       </w:r>
-      <w:bookmarkEnd w:id="21"/>
+      <w:bookmarkEnd w:id="20"/>
     </w:p>
     <w:p>
       <w:pPr>
         <w:pStyle w:val="Caption"/>
         <w:divId w:val="1620528373"/>
       </w:pPr>
-      <w:bookmarkStart w:id="22" w:name="_Ref332543851"/>
+      <w:bookmarkStart w:id="21" w:name="_Ref332543851"/>
       <w:proofErr w:type="gramStart"/>
       <w:r>
         <w:t xml:space="preserve">Table </w:t>
@@ -6636,7 +6473,7 @@
       <w:r>
         <w:fldChar w:fldCharType="end"/>
       </w:r>
-      <w:bookmarkEnd w:id="22"/>
+      <w:bookmarkEnd w:id="21"/>
       <w:r>
         <w:t>.</w:t>
       </w:r>
@@ -7065,7 +6902,6 @@
                 <w:szCs w:val="18"/>
               </w:rPr>
             </w:pPr>
-            <w:proofErr w:type="spellStart"/>
             <w:r>
               <w:rPr>
                 <w:sz w:val="18"/>
@@ -7083,7 +6919,6 @@
               </w:rPr>
               <w:t>ϕ</w:t>
             </w:r>
-            <w:proofErr w:type="spellEnd"/>
           </w:p>
         </w:tc>
       </w:tr>
@@ -7621,17 +7456,8 @@
                 <w:sz w:val="18"/>
                 <w:szCs w:val="18"/>
               </w:rPr>
-              <w:t xml:space="preserve">Constitutive </w:t>
-            </w:r>
-            <w:proofErr w:type="spellStart"/>
-            <w:r>
-              <w:rPr>
-                <w:sz w:val="18"/>
-                <w:szCs w:val="18"/>
-              </w:rPr>
-              <w:t>recombinator</w:t>
-            </w:r>
-            <w:proofErr w:type="spellEnd"/>
+              <w:t>Constitutive recombinator</w:t>
+            </w:r>
           </w:p>
         </w:tc>
         <w:tc>
@@ -7826,7 +7652,6 @@
                 <w:szCs w:val="18"/>
               </w:rPr>
             </w:pPr>
-            <w:proofErr w:type="spellStart"/>
             <w:r>
               <w:rPr>
                 <w:rFonts w:cs="Arial"/>
@@ -7846,7 +7671,6 @@
               </w:rPr>
               <w:t>r</w:t>
             </w:r>
-            <w:proofErr w:type="spellEnd"/>
           </w:p>
         </w:tc>
         <w:tc>
@@ -7864,7 +7688,6 @@
                 <w:szCs w:val="18"/>
               </w:rPr>
             </w:pPr>
-            <w:proofErr w:type="spellStart"/>
             <w:r>
               <w:rPr>
                 <w:rFonts w:cs="Arial"/>
@@ -7884,7 +7707,6 @@
               </w:rPr>
               <w:t>r</w:t>
             </w:r>
-            <w:proofErr w:type="spellEnd"/>
           </w:p>
         </w:tc>
       </w:tr>
@@ -7911,17 +7733,8 @@
                 <w:sz w:val="18"/>
                 <w:szCs w:val="18"/>
               </w:rPr>
-              <w:t xml:space="preserve">Constitutive mutator &amp; </w:t>
-            </w:r>
-            <w:proofErr w:type="spellStart"/>
-            <w:r>
-              <w:rPr>
-                <w:sz w:val="18"/>
-                <w:szCs w:val="18"/>
-              </w:rPr>
-              <w:t>recombinator</w:t>
-            </w:r>
-            <w:proofErr w:type="spellEnd"/>
+              <w:t>Constitutive mutator &amp; recombinator</w:t>
+            </w:r>
           </w:p>
         </w:tc>
         <w:tc>
@@ -8123,7 +7936,6 @@
                 <w:szCs w:val="18"/>
               </w:rPr>
             </w:pPr>
-            <w:proofErr w:type="spellStart"/>
             <w:r>
               <w:rPr>
                 <w:rFonts w:cs="Arial"/>
@@ -8143,7 +7955,6 @@
               </w:rPr>
               <w:t>r</w:t>
             </w:r>
-            <w:proofErr w:type="spellEnd"/>
           </w:p>
         </w:tc>
         <w:tc>
@@ -8161,7 +7972,6 @@
                 <w:szCs w:val="18"/>
               </w:rPr>
             </w:pPr>
-            <w:proofErr w:type="spellStart"/>
             <w:r>
               <w:rPr>
                 <w:rFonts w:cs="Arial"/>
@@ -8181,7 +7991,6 @@
               </w:rPr>
               <w:t>r</w:t>
             </w:r>
-            <w:proofErr w:type="spellEnd"/>
           </w:p>
         </w:tc>
       </w:tr>
@@ -8460,17 +8269,8 @@
                 <w:sz w:val="18"/>
                 <w:szCs w:val="18"/>
               </w:rPr>
-              <w:t xml:space="preserve">Stress-induced </w:t>
-            </w:r>
-            <w:proofErr w:type="spellStart"/>
-            <w:r>
-              <w:rPr>
-                <w:sz w:val="18"/>
-                <w:szCs w:val="18"/>
-              </w:rPr>
-              <w:t>recombinator</w:t>
-            </w:r>
-            <w:proofErr w:type="spellEnd"/>
+              <w:t>Stress-induced recombinator</w:t>
+            </w:r>
           </w:p>
         </w:tc>
         <w:tc>
@@ -8676,7 +8476,6 @@
                 <w:szCs w:val="18"/>
               </w:rPr>
             </w:pPr>
-            <w:proofErr w:type="spellStart"/>
             <w:r>
               <w:rPr>
                 <w:rFonts w:cs="Arial"/>
@@ -8696,7 +8495,6 @@
               </w:rPr>
               <w:t>r</w:t>
             </w:r>
-            <w:proofErr w:type="spellEnd"/>
           </w:p>
         </w:tc>
       </w:tr>
@@ -8722,17 +8520,8 @@
                 <w:sz w:val="18"/>
                 <w:szCs w:val="18"/>
               </w:rPr>
-              <w:t xml:space="preserve">Stress-induced mutator &amp; </w:t>
-            </w:r>
-            <w:proofErr w:type="spellStart"/>
-            <w:r>
-              <w:rPr>
-                <w:sz w:val="18"/>
-                <w:szCs w:val="18"/>
-              </w:rPr>
-              <w:t>recombinator</w:t>
-            </w:r>
-            <w:proofErr w:type="spellEnd"/>
+              <w:t>Stress-induced mutator &amp; recombinator</w:t>
+            </w:r>
           </w:p>
         </w:tc>
         <w:tc>
@@ -8949,7 +8738,6 @@
                 <w:szCs w:val="18"/>
               </w:rPr>
             </w:pPr>
-            <w:proofErr w:type="spellStart"/>
             <w:r>
               <w:rPr>
                 <w:rFonts w:cs="Arial"/>
@@ -8969,7 +8757,6 @@
               </w:rPr>
               <w:t>r</w:t>
             </w:r>
-            <w:proofErr w:type="spellEnd"/>
           </w:p>
         </w:tc>
       </w:tr>
@@ -9200,6 +8987,7 @@
       </w:pPr>
       <w:proofErr w:type="gramStart"/>
       <w:r>
+        <w:lastRenderedPageBreak/>
         <w:t xml:space="preserve">Table </w:t>
       </w:r>
       <w:r>
@@ -9207,7 +8995,22 @@
       </w:r>
       <w:proofErr w:type="gramEnd"/>
       <w:r>
-        <w:t xml:space="preserve"> Evolutionary phenomena involved in evolution with mutators</w:t>
+        <w:t xml:space="preserve"> Evolutionary </w:t>
+      </w:r>
+      <w:r>
+        <w:t>processes</w:t>
+      </w:r>
+      <w:r>
+        <w:t xml:space="preserve"> </w:t>
+      </w:r>
+      <w:r>
+        <w:t xml:space="preserve">affecting the </w:t>
+      </w:r>
+      <w:r>
+        <w:t xml:space="preserve">evolution </w:t>
+      </w:r>
+      <w:r>
+        <w:t>of the mutation rate</w:t>
       </w:r>
     </w:p>
     <w:tbl>
@@ -9218,12 +9021,13 @@
         <w:tblLook w:val="04A0" w:firstRow="1" w:lastRow="0" w:firstColumn="1" w:lastColumn="0" w:noHBand="0" w:noVBand="1"/>
       </w:tblPr>
       <w:tblGrid>
-        <w:gridCol w:w="1506"/>
-        <w:gridCol w:w="1425"/>
-        <w:gridCol w:w="1317"/>
-        <w:gridCol w:w="2520"/>
-        <w:gridCol w:w="90"/>
-        <w:gridCol w:w="2384"/>
+        <w:gridCol w:w="1242"/>
+        <w:gridCol w:w="1134"/>
+        <w:gridCol w:w="1276"/>
+        <w:gridCol w:w="846"/>
+        <w:gridCol w:w="1280"/>
+        <w:gridCol w:w="1985"/>
+        <w:gridCol w:w="1479"/>
       </w:tblGrid>
       <w:tr>
         <w:trPr>
@@ -9234,7 +9038,7 @@
         <w:tc>
           <w:tcPr>
             <w:cnfStyle w:val="001000000000" w:firstRow="0" w:lastRow="0" w:firstColumn="1" w:lastColumn="0" w:oddVBand="0" w:evenVBand="0" w:oddHBand="0" w:evenHBand="0" w:firstRowFirstColumn="0" w:firstRowLastColumn="0" w:lastRowFirstColumn="0" w:lastRowLastColumn="0"/>
-            <w:tcW w:w="1506" w:type="dxa"/>
+            <w:tcW w:w="1242" w:type="dxa"/>
             <w:vMerge w:val="restart"/>
           </w:tcPr>
           <w:p>
@@ -9254,13 +9058,13 @@
                 <w:sz w:val="18"/>
                 <w:szCs w:val="18"/>
               </w:rPr>
-              <w:t>Effect</w:t>
-            </w:r>
-          </w:p>
-        </w:tc>
-        <w:tc>
-          <w:tcPr>
-            <w:tcW w:w="1425" w:type="dxa"/>
+              <w:t>Process</w:t>
+            </w:r>
+          </w:p>
+        </w:tc>
+        <w:tc>
+          <w:tcPr>
+            <w:tcW w:w="1134" w:type="dxa"/>
             <w:vMerge w:val="restart"/>
           </w:tcPr>
           <w:p>
@@ -9287,7 +9091,7 @@
         </w:tc>
         <w:tc>
           <w:tcPr>
-            <w:tcW w:w="1317" w:type="dxa"/>
+            <w:tcW w:w="1276" w:type="dxa"/>
             <w:vMerge w:val="restart"/>
           </w:tcPr>
           <w:p>
@@ -9314,7 +9118,7 @@
         </w:tc>
         <w:tc>
           <w:tcPr>
-            <w:tcW w:w="4994" w:type="dxa"/>
+            <w:tcW w:w="4111" w:type="dxa"/>
             <w:gridSpan w:val="3"/>
           </w:tcPr>
           <w:p>
@@ -9337,6 +9141,33 @@
                 <w:szCs w:val="18"/>
               </w:rPr>
               <w:t>Mutator effect</w:t>
+            </w:r>
+          </w:p>
+        </w:tc>
+        <w:tc>
+          <w:tcPr>
+            <w:tcW w:w="1479" w:type="dxa"/>
+          </w:tcPr>
+          <w:p>
+            <w:pPr>
+              <w:ind w:firstLine="0"/>
+              <w:jc w:val="center"/>
+              <w:cnfStyle w:val="100000000000" w:firstRow="1" w:lastRow="0" w:firstColumn="0" w:lastColumn="0" w:oddVBand="0" w:evenVBand="0" w:oddHBand="0" w:evenHBand="0" w:firstRowFirstColumn="0" w:firstRowLastColumn="0" w:lastRowFirstColumn="0" w:lastRowLastColumn="0"/>
+              <w:rPr>
+                <w:i/>
+                <w:iCs/>
+                <w:sz w:val="18"/>
+                <w:szCs w:val="18"/>
+              </w:rPr>
+            </w:pPr>
+            <w:r>
+              <w:rPr>
+                <w:i/>
+                <w:iCs/>
+                <w:sz w:val="18"/>
+                <w:szCs w:val="18"/>
+              </w:rPr>
+              <w:t>References</w:t>
             </w:r>
           </w:p>
         </w:tc>
@@ -9350,7 +9181,7 @@
         <w:tc>
           <w:tcPr>
             <w:cnfStyle w:val="001000000000" w:firstRow="0" w:lastRow="0" w:firstColumn="1" w:lastColumn="0" w:oddVBand="0" w:evenVBand="0" w:oddHBand="0" w:evenHBand="0" w:firstRowFirstColumn="0" w:firstRowLastColumn="0" w:lastRowFirstColumn="0" w:lastRowLastColumn="0"/>
-            <w:tcW w:w="1506" w:type="dxa"/>
+            <w:tcW w:w="1242" w:type="dxa"/>
             <w:vMerge/>
           </w:tcPr>
           <w:p>
@@ -9367,7 +9198,7 @@
         </w:tc>
         <w:tc>
           <w:tcPr>
-            <w:tcW w:w="1425" w:type="dxa"/>
+            <w:tcW w:w="1134" w:type="dxa"/>
             <w:vMerge/>
           </w:tcPr>
           <w:p>
@@ -9385,7 +9216,7 @@
         </w:tc>
         <w:tc>
           <w:tcPr>
-            <w:tcW w:w="1317" w:type="dxa"/>
+            <w:tcW w:w="1276" w:type="dxa"/>
             <w:vMerge/>
           </w:tcPr>
           <w:p>
@@ -9403,7 +9234,8 @@
         </w:tc>
         <w:tc>
           <w:tcPr>
-            <w:tcW w:w="2520" w:type="dxa"/>
+            <w:tcW w:w="846" w:type="dxa"/>
+            <w:shd w:val="clear" w:color="auto" w:fill="FFFFFF" w:themeFill="background1"/>
           </w:tcPr>
           <w:p>
             <w:pPr>
@@ -9430,8 +9262,9 @@
         </w:tc>
         <w:tc>
           <w:tcPr>
-            <w:tcW w:w="2474" w:type="dxa"/>
+            <w:tcW w:w="3265" w:type="dxa"/>
             <w:gridSpan w:val="2"/>
+            <w:shd w:val="clear" w:color="auto" w:fill="FFFFFF" w:themeFill="background1"/>
           </w:tcPr>
           <w:p>
             <w:pPr>
@@ -9454,6 +9287,25 @@
               </w:rPr>
               <w:t>With recombination</w:t>
             </w:r>
+          </w:p>
+        </w:tc>
+        <w:tc>
+          <w:tcPr>
+            <w:tcW w:w="1479" w:type="dxa"/>
+            <w:shd w:val="clear" w:color="auto" w:fill="FFFFFF" w:themeFill="background1"/>
+          </w:tcPr>
+          <w:p>
+            <w:pPr>
+              <w:ind w:firstLine="0"/>
+              <w:jc w:val="center"/>
+              <w:cnfStyle w:val="000000100000" w:firstRow="0" w:lastRow="0" w:firstColumn="0" w:lastColumn="0" w:oddVBand="0" w:evenVBand="0" w:oddHBand="1" w:evenHBand="0" w:firstRowFirstColumn="0" w:firstRowLastColumn="0" w:lastRowFirstColumn="0" w:lastRowLastColumn="0"/>
+              <w:rPr>
+                <w:i/>
+                <w:iCs/>
+                <w:sz w:val="18"/>
+                <w:szCs w:val="18"/>
+              </w:rPr>
+            </w:pPr>
           </w:p>
         </w:tc>
       </w:tr>
@@ -9464,7 +9316,7 @@
         <w:tc>
           <w:tcPr>
             <w:cnfStyle w:val="001000000000" w:firstRow="0" w:lastRow="0" w:firstColumn="1" w:lastColumn="0" w:oddVBand="0" w:evenVBand="0" w:oddHBand="0" w:evenHBand="0" w:firstRowFirstColumn="0" w:firstRowLastColumn="0" w:lastRowFirstColumn="0" w:lastRowLastColumn="0"/>
-            <w:tcW w:w="1506" w:type="dxa"/>
+            <w:tcW w:w="1242" w:type="dxa"/>
           </w:tcPr>
           <w:p>
             <w:pPr>
@@ -9479,20 +9331,13 @@
                 <w:sz w:val="18"/>
                 <w:szCs w:val="18"/>
               </w:rPr>
-              <w:t>Background trapping</w:t>
-            </w:r>
-            <w:r>
-              <w:rPr>
-                <w:sz w:val="18"/>
-                <w:szCs w:val="18"/>
-              </w:rPr>
-              <w:t xml:space="preserve"> / A ruby in the rubbish</w:t>
-            </w:r>
-          </w:p>
-        </w:tc>
-        <w:tc>
-          <w:tcPr>
-            <w:tcW w:w="1425" w:type="dxa"/>
+              <w:t>Background trapping / A ruby in the rubbish</w:t>
+            </w:r>
+          </w:p>
+        </w:tc>
+        <w:tc>
+          <w:tcPr>
+            <w:tcW w:w="1134" w:type="dxa"/>
           </w:tcPr>
           <w:p>
             <w:pPr>
@@ -9514,7 +9359,7 @@
         </w:tc>
         <w:tc>
           <w:tcPr>
-            <w:tcW w:w="1317" w:type="dxa"/>
+            <w:tcW w:w="1276" w:type="dxa"/>
           </w:tcPr>
           <w:p>
             <w:pPr>
@@ -9536,7 +9381,7 @@
         </w:tc>
         <w:tc>
           <w:tcPr>
-            <w:tcW w:w="2610" w:type="dxa"/>
+            <w:tcW w:w="2126" w:type="dxa"/>
             <w:gridSpan w:val="2"/>
           </w:tcPr>
           <w:p>
@@ -9553,62 +9398,13 @@
                 <w:sz w:val="18"/>
                 <w:szCs w:val="18"/>
               </w:rPr>
-              <w:t xml:space="preserve">Beneficial mutations appearing on </w:t>
-            </w:r>
-            <w:r>
-              <w:rPr>
-                <w:sz w:val="18"/>
-                <w:szCs w:val="18"/>
-              </w:rPr>
-              <w:t xml:space="preserve">a </w:t>
-            </w:r>
-            <w:r>
-              <w:rPr>
-                <w:sz w:val="18"/>
-                <w:szCs w:val="18"/>
-              </w:rPr>
-              <w:t>deleterious background are less likely to fix</w:t>
-            </w:r>
-            <w:r>
-              <w:rPr>
-                <w:sz w:val="18"/>
-                <w:szCs w:val="18"/>
-              </w:rPr>
-              <w:t xml:space="preserve"> (</w:t>
-            </w:r>
-            <w:r>
-              <w:rPr>
-                <w:sz w:val="18"/>
-                <w:szCs w:val="18"/>
-              </w:rPr>
-              <w:t xml:space="preserve">Peck1994, </w:t>
-            </w:r>
-            <w:r>
-              <w:rPr>
-                <w:sz w:val="18"/>
-                <w:szCs w:val="18"/>
-              </w:rPr>
-              <w:t>Johnson&amp;Barton2002</w:t>
-            </w:r>
-            <w:r>
-              <w:rPr>
-                <w:sz w:val="18"/>
-                <w:szCs w:val="18"/>
-              </w:rPr>
-              <w:t>, Charlesworth2012</w:t>
-            </w:r>
-            <w:r>
-              <w:rPr>
-                <w:sz w:val="18"/>
-                <w:szCs w:val="18"/>
-              </w:rPr>
-              <w:t>)</w:t>
-            </w:r>
-          </w:p>
-        </w:tc>
-        <w:tc>
-          <w:tcPr>
-            <w:tcW w:w="2384" w:type="dxa"/>
+              <w:t>Beneficial mutations appearing on a deleterious background are less likely to fix</w:t>
+            </w:r>
+          </w:p>
+        </w:tc>
+        <w:tc>
+          <w:tcPr>
+            <w:tcW w:w="1985" w:type="dxa"/>
           </w:tcPr>
           <w:p>
             <w:pPr>
@@ -9624,42 +9420,58 @@
                 <w:sz w:val="18"/>
                 <w:szCs w:val="18"/>
               </w:rPr>
-              <w:t>B</w:t>
-            </w:r>
-            <w:r>
-              <w:rPr>
-                <w:sz w:val="18"/>
-                <w:szCs w:val="18"/>
-              </w:rPr>
-              <w:t>eneficial mutation</w:t>
-            </w:r>
-            <w:r>
-              <w:rPr>
-                <w:sz w:val="18"/>
-                <w:szCs w:val="18"/>
-              </w:rPr>
-              <w:t>s</w:t>
-            </w:r>
-            <w:r>
-              <w:rPr>
-                <w:sz w:val="18"/>
-                <w:szCs w:val="18"/>
-              </w:rPr>
-              <w:t xml:space="preserve"> can be rescued from deleterious </w:t>
-            </w:r>
-            <w:r>
-              <w:rPr>
-                <w:sz w:val="18"/>
-                <w:szCs w:val="18"/>
-              </w:rPr>
-              <w:t xml:space="preserve">background </w:t>
-            </w:r>
-            <w:r>
-              <w:rPr>
-                <w:sz w:val="18"/>
-                <w:szCs w:val="18"/>
-              </w:rPr>
-              <w:t>by recombination</w:t>
+              <w:t>Beneficial mutations can be rescued from deleterious background by recombination</w:t>
+            </w:r>
+          </w:p>
+        </w:tc>
+        <w:tc>
+          <w:tcPr>
+            <w:tcW w:w="1479" w:type="dxa"/>
+          </w:tcPr>
+          <w:p>
+            <w:pPr>
+              <w:ind w:firstLine="0"/>
+              <w:cnfStyle w:val="000000000000" w:firstRow="0" w:lastRow="0" w:firstColumn="0" w:lastColumn="0" w:oddVBand="0" w:evenVBand="0" w:oddHBand="0" w:evenHBand="0" w:firstRowFirstColumn="0" w:firstRowLastColumn="0" w:lastRowFirstColumn="0" w:lastRowLastColumn="0"/>
+              <w:rPr>
+                <w:sz w:val="18"/>
+                <w:szCs w:val="18"/>
+              </w:rPr>
+            </w:pPr>
+            <w:r>
+              <w:rPr>
+                <w:sz w:val="18"/>
+                <w:szCs w:val="18"/>
+              </w:rPr>
+              <w:fldChar w:fldCharType="begin" w:fldLock="1"/>
+            </w:r>
+            <w:r>
+              <w:rPr>
+                <w:sz w:val="18"/>
+                <w:szCs w:val="18"/>
+              </w:rPr>
+              <w:instrText>ADDIN CSL_CITATION { "citationItems" : [ { "id" : "ITEM-1", "itemData" : { "abstract" : "This study presents a mathematical model in which a single beneficial mutation arises in a very large population that is subject to frequent deleterious mutations. The results suggest that, if the population is sexual, then the deleterious mutations will have little effect on the ultimate fate of the beneficial mutation. However, if most offspring are produced asexually, then the probability that the beneficial mutation will be lost from the population may be greatly enhanced by the deleterious mutations. Thus, sexual populations may adapt much more quickly than populations where most reproduction is asexual. Some of the results were produced using computer simulation methods, and a technique was developed that allows treatment of arbitrarily large numbers of individuals in a reasonable amount of computer time. This technique may be of prove useful for the analysis of a wide variety of models, though there are some constraints on its applicability. For example, the technique requires that reproduction can be described by Poisson processes.", "author" : [ { "dropping-particle" : "", "family" : "Peck", "given" : "Joel R", "non-dropping-particle" : "", "parse-names" : false, "suffix" : "" } ], "container-title" : "Genetics", "id" : "ITEM-1", "issue" : "2", "issued" : { "date-parts" : [ [ "1994" ] ] }, "page" : "597-606", "title" : "A Ruby in the Rubbish: Beneficial Mutations, Deleterious Mutations", "type" : "article-journal", "volume" : "137" }, "uris" : [ "http://www.mendeley.com/documents/?uuid=e83eb8e3-9ca5-4178-a4ff-57dc9dbef47f" ] }, { "id" : "ITEM-2", "itemData" : { "PMID" : "8082838", "abstract" : "This paper analyses the effects of selection against deleterious alleles maintained by mutation ('background selection') on rates of evolution and levels of genetic diversity at weakly selected, completely linked, loci. General formulae are derived for the expected rates of gene substitution and genetic diversity, relative to the neutral case, as a function of selection and dominance coefficients at the loci in question, and of the frequency of gametes that are free of deleterious mutations with respect to the loci responsible for background selection. As in the neutral case, most effects of background selection can be predicted by considering the effective size of the population to be multiplied by the frequency of mutation-free gametes. Levels of genetic diversity can be sharply reduced by background selection, with the result that values for sites under selection approach those for neutral variants subject to the same regime of background selection. Rates of fixation of slightly deleterious mutations are increased by background selection, and rates of fixation of advantageous mutations are reduced. The properties of sex-linked and autosomal loci in random-mating populations are compared, and the effects of background selection on asexual and self-fertilizing populations are considered. The implications of these results for the interpretation of studies of molecular evolution and variation are discussed.", "author" : [ { "dropping-particle" : "", "family" : "Charlesworth", "given" : "Brian", "non-dropping-particle" : "", "parse-names" : false, "suffix" : "" } ], "container-title" : "Genetical research", "id" : "ITEM-2", "issue" : "3", "issued" : { "date-parts" : [ [ "1994", "6" ] ] }, "page" : "213-27", "title" : "The effect of background selection against deleterious mutations on weakly selected, linked variants.", "type" : "article-journal", "volume" : "63" }, "uris" : [ "http://www.mendeley.com/documents/?uuid=45e7f554-0fef-4524-a7da-bd73ba5224b4" ] }, { "id" : "ITEM-3", "itemData" : { "ISSN" : "0016-6731", "PMID" : "12242249", "abstract" : "We calculate the fixation probability of a beneficial allele that arises as the result of a unique mutation in an asexual population that is subject to recurrent deleterious mutation at rate U. Our analysis is an extension of previous works, which make a biologically restrictive assumption that selection against deleterious alleles is stronger than that on the beneficial allele of interest. We show that when selection against deleterious alleles is weak, beneficial alleles that confer a selective advantage that is small relative to U have greatly reduced probabilities of fixation. We discuss the consequences of this effect for the distribution of effects of alleles fixed during adaptation. We show that a selective sweep will increase the fixation probabilities of other beneficial mutations arising during some short interval afterward. We use the calculated fixation probabilities to estimate the expected rate of fitness improvement in an asexual population when beneficial alleles arise continually at some low rate proportional to U. We estimate the rate of mutation that is optimal in the sense that it maximizes this rate of fitness improvement. Again, this analysis relaxes the assumption made previously that selection against deleterious alleles is stronger than on beneficial alleles.", "author" : [ { "dropping-particle" : "", "family" : "Johnson", "given" : "Toby", "non-dropping-particle" : "", "parse-names" : false, "suffix" : "" }, { "dropping-particle" : "", "family" : "Barton", "given" : "Nicholas H.", "non-dropping-particle" : "", "parse-names" : false, "suffix" : "" } ], "container-title" : "Genetics", "id" : "ITEM-3", "issue" : "1", "issued" : { "date-parts" : [ [ "2002", "9", "1" ] ] }, "note" : "From Duplicate 1 ( The effect of deleterious alleles on adaptation in asexual populations. - Johnson, Toby; Barton, Nicholas H. )\n\n        From Duplicate 1 (                           The effect of deleterious alleles on adaptation in asexual populations.                         - Johnson, Toby; Barton, Nicholas H. )\n                \n        From Duplicate 2 (                           The Effect of Deleterious Alleles on Adaptation in Asexual Populations                         - Johnson, Toby; Barton, Nick H. )\n                \n        \n        \n        \n        \n      \n\nFrom Duplicate 2 ( The effect of deleterious alleles on adaptation in asexual populations. - Johnson, Toby; Barton, Nicholas H. )\n\n        From Duplicate 1 (                           The effect of deleterious alleles on adaptation in asexual populations.                         - Johnson, Toby; Barton, Nicholas H. )\n                \n        From Duplicate 1 (                           The effect of deleterious alleles on adaptation in asexual populations.                         - Johnson, Toby; Barton, Nicholas H. )\n                \n        From Duplicate 2 (                           The Effect of Deleterious Alleles on Adaptation in Asexual Populations                         - Johnson, Toby; Barton, Nick H. )\n                \n        \n        \n        \n        \n        \n        \n        From Duplicate 2 (                           The effect of deleterious alleles on adaptation in asexual populations.                         - Johnson, Toby; Barton, Nicholas H. )\n                \n        From Duplicate 1 (                           The effect of deleterious alleles on adaptation in asexual populations.                         - Johnson, Toby; Barton, Nicholas H. )\n                \n        From Duplicate 1 (                           The effect of deleterious alleles on adaptation in asexual populations.                         - Johnson, Toby; Barton, Nicholas H. )\n                \n        From Duplicate 2 (                           The Effect of Deleterious Alleles on Adaptation in Asexual Populations                         - Johnson, Toby; Barton, Nick H. )\n                \n        \n        \n        \n        \n        \n        \n        \n        \n      \n\n", "page" : "395-411", "title" : "The effect of deleterious alleles on adaptation in asexual populations.", "type" : "article-journal", "volume" : "162" }, "uris" : [ "http://www.mendeley.com/documents/?uuid=1ed7c328-35ec-4cb1-b902-8f40baee63f7" ] } ], "mendeley" : { "previouslyFormattedCitation" : "(Peck 1994; Charlesworth 1994; Johnson and Barton 2002)" }, "properties" : { "noteIndex" : 0 }, "schema" : "https://github.com/citation-style-language/schema/raw/master/csl-citation.json" }</w:instrText>
+            </w:r>
+            <w:r>
+              <w:rPr>
+                <w:sz w:val="18"/>
+                <w:szCs w:val="18"/>
+              </w:rPr>
+              <w:fldChar w:fldCharType="separate"/>
+            </w:r>
+            <w:r>
+              <w:rPr>
+                <w:noProof/>
+                <w:sz w:val="18"/>
+                <w:szCs w:val="18"/>
+              </w:rPr>
+              <w:t>(Peck 1994; Charlesworth 1994; Johnson and Barton 2002)</w:t>
+            </w:r>
+            <w:r>
+              <w:rPr>
+                <w:sz w:val="18"/>
+                <w:szCs w:val="18"/>
+              </w:rPr>
+              <w:fldChar w:fldCharType="end"/>
             </w:r>
           </w:p>
         </w:tc>
@@ -9672,7 +9484,7 @@
         <w:tc>
           <w:tcPr>
             <w:cnfStyle w:val="001000000000" w:firstRow="0" w:lastRow="0" w:firstColumn="1" w:lastColumn="0" w:oddVBand="0" w:evenVBand="0" w:oddHBand="0" w:evenHBand="0" w:firstRowFirstColumn="0" w:firstRowLastColumn="0" w:lastRowFirstColumn="0" w:lastRowLastColumn="0"/>
-            <w:tcW w:w="1506" w:type="dxa"/>
+            <w:tcW w:w="1242" w:type="dxa"/>
           </w:tcPr>
           <w:p>
             <w:pPr>
@@ -9687,20 +9499,13 @@
                 <w:sz w:val="18"/>
                 <w:szCs w:val="18"/>
               </w:rPr>
-              <w:t>Evolutionary traction</w:t>
-            </w:r>
-            <w:r>
-              <w:rPr>
-                <w:sz w:val="18"/>
-                <w:szCs w:val="18"/>
-              </w:rPr>
-              <w:t xml:space="preserve"> (draft?)</w:t>
-            </w:r>
-          </w:p>
-        </w:tc>
-        <w:tc>
-          <w:tcPr>
-            <w:tcW w:w="1425" w:type="dxa"/>
+              <w:t>Evolutionary traction (draft?)</w:t>
+            </w:r>
+          </w:p>
+        </w:tc>
+        <w:tc>
+          <w:tcPr>
+            <w:tcW w:w="1134" w:type="dxa"/>
           </w:tcPr>
           <w:p>
             <w:pPr>
@@ -9722,7 +9527,7 @@
         </w:tc>
         <w:tc>
           <w:tcPr>
-            <w:tcW w:w="1317" w:type="dxa"/>
+            <w:tcW w:w="1276" w:type="dxa"/>
           </w:tcPr>
           <w:p>
             <w:pPr>
@@ -9744,7 +9549,7 @@
         </w:tc>
         <w:tc>
           <w:tcPr>
-            <w:tcW w:w="2610" w:type="dxa"/>
+            <w:tcW w:w="2126" w:type="dxa"/>
             <w:gridSpan w:val="2"/>
           </w:tcPr>
           <w:p>
@@ -9761,34 +9566,13 @@
                 <w:sz w:val="18"/>
                 <w:szCs w:val="18"/>
               </w:rPr>
-              <w:t>Hitchhiking of deleterious mutations with beneficial one</w:t>
-            </w:r>
-            <w:r>
-              <w:rPr>
-                <w:sz w:val="18"/>
-                <w:szCs w:val="18"/>
-              </w:rPr>
-              <w:t xml:space="preserve"> r</w:t>
-            </w:r>
-            <w:r>
-              <w:rPr>
-                <w:sz w:val="18"/>
-                <w:szCs w:val="18"/>
-              </w:rPr>
-              <w:t>educes the population</w:t>
-            </w:r>
-            <w:r>
-              <w:rPr>
-                <w:sz w:val="18"/>
-                <w:szCs w:val="18"/>
-              </w:rPr>
-              <w:t xml:space="preserve"> mean fitness</w:t>
-            </w:r>
-          </w:p>
-        </w:tc>
-        <w:tc>
-          <w:tcPr>
-            <w:tcW w:w="2384" w:type="dxa"/>
+              <w:t>Hitchhiking of deleterious mutations with beneficial one reduces the population mean fitness</w:t>
+            </w:r>
+          </w:p>
+        </w:tc>
+        <w:tc>
+          <w:tcPr>
+            <w:tcW w:w="1985" w:type="dxa"/>
           </w:tcPr>
           <w:p>
             <w:pPr>
@@ -9804,21 +9588,58 @@
                 <w:sz w:val="18"/>
                 <w:szCs w:val="18"/>
               </w:rPr>
-              <w:t>Recombination reduces hitchhiking, therefore increases</w:t>
-            </w:r>
-            <w:r>
-              <w:rPr>
-                <w:sz w:val="18"/>
-                <w:szCs w:val="18"/>
-              </w:rPr>
-              <w:t xml:space="preserve"> mean fitness</w:t>
-            </w:r>
-            <w:r>
-              <w:rPr>
-                <w:sz w:val="18"/>
-                <w:szCs w:val="18"/>
-              </w:rPr>
-              <w:t xml:space="preserve"> (Hadany&amp;Feldman2005)</w:t>
+              <w:t>Recombination reduces hitchhiking, therefore increases mean fitness</w:t>
+            </w:r>
+          </w:p>
+        </w:tc>
+        <w:tc>
+          <w:tcPr>
+            <w:tcW w:w="1479" w:type="dxa"/>
+          </w:tcPr>
+          <w:p>
+            <w:pPr>
+              <w:ind w:firstLine="0"/>
+              <w:cnfStyle w:val="000000100000" w:firstRow="0" w:lastRow="0" w:firstColumn="0" w:lastColumn="0" w:oddVBand="0" w:evenVBand="0" w:oddHBand="1" w:evenHBand="0" w:firstRowFirstColumn="0" w:firstRowLastColumn="0" w:lastRowFirstColumn="0" w:lastRowLastColumn="0"/>
+              <w:rPr>
+                <w:sz w:val="18"/>
+                <w:szCs w:val="18"/>
+              </w:rPr>
+            </w:pPr>
+            <w:r>
+              <w:rPr>
+                <w:sz w:val="18"/>
+                <w:szCs w:val="18"/>
+              </w:rPr>
+              <w:fldChar w:fldCharType="begin" w:fldLock="1"/>
+            </w:r>
+            <w:r>
+              <w:rPr>
+                <w:sz w:val="18"/>
+                <w:szCs w:val="18"/>
+              </w:rPr>
+              <w:instrText>ADDIN CSL_CITATION { "citationItems" : [ { "id" : "ITEM-1", "itemData" : { "DOI" : "10.1111/j.1420-9101.2004.00858.x", "ISSN" : "1010-061X", "PMID" : "15715837", "abstract" : "The advantage of sexual reproduction remains a puzzle for evolutionary biologists. Everything else being equal, asexual populations are expected to have twice the number of offspring produced by similar sexual populations. Yet, asexual species are uncommon among higher eukaryotes. In models assuming small populations, high mutation rates, or frequent environmental changes, sexual reproduction seems to have at least a two-fold advantage over asexuality. But the advantage of sex for large populations, low mutation rates, and rare or mild environmental changes remains a conundrum. Here we show that without recombination, rare advantageous mutations can result in increased accumulation of deleterious mutations ('evolutionary traction'), which explains the long-term advantage of sex under a wide parameter range.", "author" : [ { "dropping-particle" : "", "family" : "Hadany", "given" : "Lilach", "non-dropping-particle" : "", "parse-names" : false, "suffix" : "" }, { "dropping-particle" : "", "family" : "Feldman", "given" : "Marcus W.", "non-dropping-particle" : "", "parse-names" : false, "suffix" : "" } ], "container-title" : "Journal of evolutionary biology", "id" : "ITEM-1", "issue" : "2", "issued" : { "date-parts" : [ [ "2005", "3" ] ] }, "page" : "309-14", "title" : "Evolutionary traction: the cost of adaptation and the evolution of sex.", "type" : "article-journal", "volume" : "18" }, "uris" : [ "http://www.mendeley.com/documents/?uuid=7003d693-f249-49c5-9219-da43f286bae1" ] } ], "mendeley" : { "previouslyFormattedCitation" : "(Hadany and Feldman 2005)" }, "properties" : { "noteIndex" : 0 }, "schema" : "https://github.com/citation-style-language/schema/raw/master/csl-citation.json" }</w:instrText>
+            </w:r>
+            <w:r>
+              <w:rPr>
+                <w:sz w:val="18"/>
+                <w:szCs w:val="18"/>
+              </w:rPr>
+              <w:fldChar w:fldCharType="separate"/>
+            </w:r>
+            <w:r>
+              <w:rPr>
+                <w:noProof/>
+                <w:sz w:val="18"/>
+                <w:szCs w:val="18"/>
+              </w:rPr>
+              <w:t>(Hadany and Feldman 2005)</w:t>
+            </w:r>
+            <w:r>
+              <w:rPr>
+                <w:sz w:val="18"/>
+                <w:szCs w:val="18"/>
+              </w:rPr>
+              <w:fldChar w:fldCharType="end"/>
             </w:r>
           </w:p>
         </w:tc>
@@ -9830,7 +9651,7 @@
         <w:tc>
           <w:tcPr>
             <w:cnfStyle w:val="001000000000" w:firstRow="0" w:lastRow="0" w:firstColumn="1" w:lastColumn="0" w:oddVBand="0" w:evenVBand="0" w:oddHBand="0" w:evenHBand="0" w:firstRowFirstColumn="0" w:firstRowLastColumn="0" w:lastRowFirstColumn="0" w:lastRowLastColumn="0"/>
-            <w:tcW w:w="1506" w:type="dxa"/>
+            <w:tcW w:w="1242" w:type="dxa"/>
           </w:tcPr>
           <w:p>
             <w:pPr>
@@ -9851,7 +9672,7 @@
         </w:tc>
         <w:tc>
           <w:tcPr>
-            <w:tcW w:w="1425" w:type="dxa"/>
+            <w:tcW w:w="1134" w:type="dxa"/>
           </w:tcPr>
           <w:p>
             <w:pPr>
@@ -9884,20 +9705,13 @@
                 <w:sz w:val="18"/>
                 <w:szCs w:val="18"/>
               </w:rPr>
-              <w:t>F</w:t>
-            </w:r>
-            <w:r>
-              <w:rPr>
-                <w:sz w:val="18"/>
-                <w:szCs w:val="18"/>
-              </w:rPr>
-              <w:t>ixation probability</w:t>
-            </w:r>
-          </w:p>
-        </w:tc>
-        <w:tc>
-          <w:tcPr>
-            <w:tcW w:w="1317" w:type="dxa"/>
+              <w:t>Fixation probability</w:t>
+            </w:r>
+          </w:p>
+        </w:tc>
+        <w:tc>
+          <w:tcPr>
+            <w:tcW w:w="1276" w:type="dxa"/>
           </w:tcPr>
           <w:p>
             <w:pPr>
@@ -9925,27 +9739,7 @@
                 <w:szCs w:val="18"/>
               </w:rPr>
             </w:pPr>
-            <w:r>
-              <w:rPr>
-                <w:sz w:val="18"/>
-                <w:szCs w:val="18"/>
-              </w:rPr>
-              <w:t>S</w:t>
-            </w:r>
-            <w:r>
-              <w:rPr>
-                <w:sz w:val="18"/>
-                <w:szCs w:val="18"/>
-              </w:rPr>
-              <w:t>erial bottlenecks</w:t>
-            </w:r>
-          </w:p>
-        </w:tc>
-        <w:tc>
-          <w:tcPr>
-            <w:tcW w:w="2610" w:type="dxa"/>
-            <w:gridSpan w:val="2"/>
-          </w:tcPr>
+          </w:p>
           <w:p>
             <w:pPr>
               <w:ind w:firstLine="0"/>
@@ -9960,41 +9754,14 @@
                 <w:sz w:val="18"/>
                 <w:szCs w:val="18"/>
               </w:rPr>
-              <w:t>Accumulated deleterious mutations reduce mean fitness</w:t>
-            </w:r>
-            <w:r>
-              <w:rPr>
-                <w:sz w:val="18"/>
-                <w:szCs w:val="18"/>
-              </w:rPr>
-              <w:t xml:space="preserve"> (Kimura1966). When occurring on the background of a beneficial mutation, this leads </w:t>
-            </w:r>
-            <w:r>
-              <w:rPr>
-                <w:sz w:val="18"/>
-                <w:szCs w:val="18"/>
-              </w:rPr>
-              <w:t>to decreased fixation probability (</w:t>
-            </w:r>
-            <w:r>
-              <w:rPr>
-                <w:sz w:val="18"/>
-                <w:szCs w:val="18"/>
-              </w:rPr>
-              <w:t>Johnson&amp;Barton2002</w:t>
-            </w:r>
-            <w:r>
-              <w:rPr>
-                <w:sz w:val="18"/>
-                <w:szCs w:val="18"/>
-              </w:rPr>
-              <w:t>)</w:t>
-            </w:r>
-          </w:p>
-        </w:tc>
-        <w:tc>
-          <w:tcPr>
-            <w:tcW w:w="2384" w:type="dxa"/>
+              <w:t>Serial bottlenecks</w:t>
+            </w:r>
+          </w:p>
+        </w:tc>
+        <w:tc>
+          <w:tcPr>
+            <w:tcW w:w="2126" w:type="dxa"/>
+            <w:gridSpan w:val="2"/>
           </w:tcPr>
           <w:p>
             <w:pPr>
@@ -10010,14 +9777,80 @@
                 <w:sz w:val="18"/>
                 <w:szCs w:val="18"/>
               </w:rPr>
-              <w:t>Better purging of deleterious mutations reduces the mutational load</w:t>
-            </w:r>
-            <w:r>
-              <w:rPr>
-                <w:sz w:val="18"/>
-                <w:szCs w:val="18"/>
-              </w:rPr>
-              <w:t xml:space="preserve">? Depends if there is positive or negative epistasis? (Kondrashov1988) </w:t>
+              <w:t>Accumulated deleterious mutations reduce mean fitness; when occurring on the background of a beneficial mutation, this leads to decreased fixation probability</w:t>
+            </w:r>
+          </w:p>
+        </w:tc>
+        <w:tc>
+          <w:tcPr>
+            <w:tcW w:w="1985" w:type="dxa"/>
+          </w:tcPr>
+          <w:p>
+            <w:pPr>
+              <w:ind w:firstLine="0"/>
+              <w:cnfStyle w:val="000000000000" w:firstRow="0" w:lastRow="0" w:firstColumn="0" w:lastColumn="0" w:oddVBand="0" w:evenVBand="0" w:oddHBand="0" w:evenHBand="0" w:firstRowFirstColumn="0" w:firstRowLastColumn="0" w:lastRowFirstColumn="0" w:lastRowLastColumn="0"/>
+              <w:rPr>
+                <w:sz w:val="18"/>
+                <w:szCs w:val="18"/>
+              </w:rPr>
+            </w:pPr>
+            <w:r>
+              <w:rPr>
+                <w:sz w:val="18"/>
+                <w:szCs w:val="18"/>
+              </w:rPr>
+              <w:t>Better purging of deleterious mutations reduces the mutational load? Depends if there is positive or negative epistasis?</w:t>
+            </w:r>
+          </w:p>
+        </w:tc>
+        <w:tc>
+          <w:tcPr>
+            <w:tcW w:w="1479" w:type="dxa"/>
+          </w:tcPr>
+          <w:p>
+            <w:pPr>
+              <w:ind w:firstLine="0"/>
+              <w:cnfStyle w:val="000000000000" w:firstRow="0" w:lastRow="0" w:firstColumn="0" w:lastColumn="0" w:oddVBand="0" w:evenVBand="0" w:oddHBand="0" w:evenHBand="0" w:firstRowFirstColumn="0" w:firstRowLastColumn="0" w:lastRowFirstColumn="0" w:lastRowLastColumn="0"/>
+              <w:rPr>
+                <w:sz w:val="18"/>
+                <w:szCs w:val="18"/>
+              </w:rPr>
+            </w:pPr>
+            <w:r>
+              <w:rPr>
+                <w:sz w:val="18"/>
+                <w:szCs w:val="18"/>
+              </w:rPr>
+              <w:fldChar w:fldCharType="begin" w:fldLock="1"/>
+            </w:r>
+            <w:r>
+              <w:rPr>
+                <w:sz w:val="18"/>
+                <w:szCs w:val="18"/>
+              </w:rPr>
+              <w:instrText>ADDIN CSL_CITATION { "citationItems" : [ { "id" : "ITEM-1", "itemData" : { "ISSN" : "0016-6731", "PMID" : "12242249", "abstract" : "We calculate the fixation probability of a beneficial allele that arises as the result of a unique mutation in an asexual population that is subject to recurrent deleterious mutation at rate U. Our analysis is an extension of previous works, which make a biologically restrictive assumption that selection against deleterious alleles is stronger than that on the beneficial allele of interest. We show that when selection against deleterious alleles is weak, beneficial alleles that confer a selective advantage that is small relative to U have greatly reduced probabilities of fixation. We discuss the consequences of this effect for the distribution of effects of alleles fixed during adaptation. We show that a selective sweep will increase the fixation probabilities of other beneficial mutations arising during some short interval afterward. We use the calculated fixation probabilities to estimate the expected rate of fitness improvement in an asexual population when beneficial alleles arise continually at some low rate proportional to U. We estimate the rate of mutation that is optimal in the sense that it maximizes this rate of fitness improvement. Again, this analysis relaxes the assumption made previously that selection against deleterious alleles is stronger than on beneficial alleles.", "author" : [ { "dropping-particle" : "", "family" : "Johnson", "given" : "Toby", "non-dropping-particle" : "", "parse-names" : false, "suffix" : "" }, { "dropping-particle" : "", "family" : "Barton", "given" : "Nicholas H.", "non-dropping-particle" : "", "parse-names" : false, "suffix" : "" } ], "container-title" : "Genetics", "id" : "ITEM-1", "issue" : "1", "issued" : { "date-parts" : [ [ "2002", "9", "1" ] ] }, "note" : "From Duplicate 1 ( The effect of deleterious alleles on adaptation in asexual populations. - Johnson, Toby; Barton, Nicholas H. )\n\n        From Duplicate 1 (                           The effect of deleterious alleles on adaptation in asexual populations.                         - Johnson, Toby; Barton, Nicholas H. )\n                \n        From Duplicate 2 (                           The Effect of Deleterious Alleles on Adaptation in Asexual Populations                         - Johnson, Toby; Barton, Nick H. )\n                \n        \n        \n        \n        \n      \n\nFrom Duplicate 2 ( The effect of deleterious alleles on adaptation in asexual populations. - Johnson, Toby; Barton, Nicholas H. )\n\n        From Duplicate 1 (                           The effect of deleterious alleles on adaptation in asexual populations.                         - Johnson, Toby; Barton, Nicholas H. )\n                \n        From Duplicate 1 (                           The effect of deleterious alleles on adaptation in asexual populations.                         - Johnson, Toby; Barton, Nicholas H. )\n                \n        From Duplicate 2 (                           The Effect of Deleterious Alleles on Adaptation in Asexual Populations                         - Johnson, Toby; Barton, Nick H. )\n                \n        \n        \n        \n        \n        \n        \n        From Duplicate 2 (                           The effect of deleterious alleles on adaptation in asexual populations.                         - Johnson, Toby; Barton, Nicholas H. )\n                \n        From Duplicate 1 (                           The effect of deleterious alleles on adaptation in asexual populations.                         - Johnson, Toby; Barton, Nicholas H. )\n                \n        From Duplicate 1 (                           The effect of deleterious alleles on adaptation in asexual populations.                         - Johnson, Toby; Barton, Nicholas H. )\n                \n        From Duplicate 2 (                           The Effect of Deleterious Alleles on Adaptation in Asexual Populations                         - Johnson, Toby; Barton, Nick H. )\n                \n        \n        \n        \n        \n        \n        \n        \n        \n      \n\n", "page" : "395-411", "title" : "The effect of deleterious alleles on adaptation in asexual populations.", "type" : "article-journal", "volume" : "162" }, "uris" : [ "http://www.mendeley.com/documents/?uuid=1ed7c328-35ec-4cb1-b902-8f40baee63f7" ] }, { "id" : "ITEM-2", "itemData" : { "DOI" : "10.1038/336435a0", "ISSN" : "0028-0836", "PMID" : "3057385", "abstract" : "The origin and maintenance of sexual reproduction continues to be an important problem in evolutionary biology. If the deleterious mutation rate per genome per generation is greater than 1, then the greater efficiency of selection against these mutations in sexual populations may be responsible for the evolution of sex and related phenomena. In modern human populations detrimental mutations with small individual effects are probably accumulating faster than they are being eliminated by selection.", "author" : [ { "dropping-particle" : "", "family" : "Kondrashov", "given" : "Alexey S.", "non-dropping-particle" : "", "parse-names" : false, "suffix" : "" } ], "container-title" : "Nature", "id" : "ITEM-2", "issue" : "6198", "issued" : { "date-parts" : [ [ "1988", "12", "1" ] ] }, "page" : "435-40", "title" : "Deleterious mutations and the evolution of sexual reproduction.", "type" : "article-journal", "volume" : "336" }, "uris" : [ "http://www.mendeley.com/documents/?uuid=caad6c6a-6624-49b9-8088-4b52dd76b817" ] } ], "mendeley" : { "previouslyFormattedCitation" : "(Johnson and Barton 2002; Kondrashov 1988)" }, "properties" : { "noteIndex" : 0 }, "schema" : "https://github.com/citation-style-language/schema/raw/master/csl-citation.json" }</w:instrText>
+            </w:r>
+            <w:r>
+              <w:rPr>
+                <w:sz w:val="18"/>
+                <w:szCs w:val="18"/>
+              </w:rPr>
+              <w:fldChar w:fldCharType="separate"/>
+            </w:r>
+            <w:r>
+              <w:rPr>
+                <w:noProof/>
+                <w:sz w:val="18"/>
+                <w:szCs w:val="18"/>
+              </w:rPr>
+              <w:t>(Johnson and Barton 2002; Kondrashov 1988)</w:t>
+            </w:r>
+            <w:r>
+              <w:rPr>
+                <w:sz w:val="18"/>
+                <w:szCs w:val="18"/>
+              </w:rPr>
+              <w:fldChar w:fldCharType="end"/>
             </w:r>
           </w:p>
         </w:tc>
@@ -10030,7 +9863,7 @@
         <w:tc>
           <w:tcPr>
             <w:cnfStyle w:val="001000000000" w:firstRow="0" w:lastRow="0" w:firstColumn="1" w:lastColumn="0" w:oddVBand="0" w:evenVBand="0" w:oddHBand="0" w:evenHBand="0" w:firstRowFirstColumn="0" w:firstRowLastColumn="0" w:lastRowFirstColumn="0" w:lastRowLastColumn="0"/>
-            <w:tcW w:w="1506" w:type="dxa"/>
+            <w:tcW w:w="1242" w:type="dxa"/>
           </w:tcPr>
           <w:p>
             <w:pPr>
@@ -10051,7 +9884,7 @@
         </w:tc>
         <w:tc>
           <w:tcPr>
-            <w:tcW w:w="1425" w:type="dxa"/>
+            <w:tcW w:w="1134" w:type="dxa"/>
           </w:tcPr>
           <w:p>
             <w:pPr>
@@ -10067,14 +9900,7 @@
                 <w:sz w:val="18"/>
                 <w:szCs w:val="18"/>
               </w:rPr>
-              <w:t>M</w:t>
-            </w:r>
-            <w:r>
-              <w:rPr>
-                <w:sz w:val="18"/>
-                <w:szCs w:val="18"/>
-              </w:rPr>
-              <w:t>utational load</w:t>
+              <w:t>Mutational load</w:t>
             </w:r>
           </w:p>
           <w:p>
@@ -10091,20 +9917,13 @@
                 <w:sz w:val="18"/>
                 <w:szCs w:val="18"/>
               </w:rPr>
-              <w:t>F</w:t>
-            </w:r>
-            <w:r>
-              <w:rPr>
-                <w:sz w:val="18"/>
-                <w:szCs w:val="18"/>
-              </w:rPr>
-              <w:t>ixation probability</w:t>
-            </w:r>
-          </w:p>
-        </w:tc>
-        <w:tc>
-          <w:tcPr>
-            <w:tcW w:w="1317" w:type="dxa"/>
+              <w:t>Fixation probability</w:t>
+            </w:r>
+          </w:p>
+        </w:tc>
+        <w:tc>
+          <w:tcPr>
+            <w:tcW w:w="1276" w:type="dxa"/>
           </w:tcPr>
           <w:p>
             <w:pPr>
@@ -10137,20 +9956,13 @@
                 <w:sz w:val="18"/>
                 <w:szCs w:val="18"/>
               </w:rPr>
-              <w:t>A</w:t>
-            </w:r>
-            <w:r>
-              <w:rPr>
-                <w:sz w:val="18"/>
-                <w:szCs w:val="18"/>
-              </w:rPr>
-              <w:t>daptation</w:t>
-            </w:r>
-          </w:p>
-        </w:tc>
-        <w:tc>
-          <w:tcPr>
-            <w:tcW w:w="2610" w:type="dxa"/>
+              <w:t>Adaptation</w:t>
+            </w:r>
+          </w:p>
+        </w:tc>
+        <w:tc>
+          <w:tcPr>
+            <w:tcW w:w="2126" w:type="dxa"/>
             <w:gridSpan w:val="2"/>
           </w:tcPr>
           <w:p>
@@ -10174,65 +9986,9 @@
                 <w:sz w:val="18"/>
                 <w:szCs w:val="18"/>
               </w:rPr>
-              <w:t xml:space="preserve"> (</w:t>
-            </w:r>
-            <w:r>
-              <w:rPr>
-                <w:sz w:val="18"/>
-                <w:szCs w:val="18"/>
-              </w:rPr>
-              <w:t>Haigh1967</w:t>
-            </w:r>
-            <w:proofErr w:type="gramStart"/>
-            <w:r>
-              <w:rPr>
-                <w:sz w:val="18"/>
-                <w:szCs w:val="18"/>
-              </w:rPr>
-              <w:t>;Gordo2000</w:t>
-            </w:r>
-            <w:proofErr w:type="gramEnd"/>
-            <w:r>
-              <w:rPr>
-                <w:sz w:val="18"/>
-                <w:szCs w:val="18"/>
-              </w:rPr>
-              <w:t>). At</w:t>
-            </w:r>
-            <w:r>
-              <w:rPr>
-                <w:sz w:val="18"/>
-                <w:szCs w:val="18"/>
-              </w:rPr>
-              <w:t xml:space="preserve"> the early stages of fixation of a beneficial mutation, </w:t>
-            </w:r>
-            <w:r>
-              <w:rPr>
-                <w:sz w:val="18"/>
-                <w:szCs w:val="18"/>
-              </w:rPr>
-              <w:t xml:space="preserve">this </w:t>
-            </w:r>
-            <w:r>
-              <w:rPr>
-                <w:sz w:val="18"/>
-                <w:szCs w:val="18"/>
-              </w:rPr>
-              <w:t>reduces fixation probability</w:t>
-            </w:r>
-            <w:r>
-              <w:rPr>
-                <w:sz w:val="18"/>
-                <w:szCs w:val="18"/>
-              </w:rPr>
-              <w:t xml:space="preserve"> </w:t>
-            </w:r>
-          </w:p>
-        </w:tc>
-        <w:tc>
-          <w:tcPr>
-            <w:tcW w:w="2384" w:type="dxa"/>
-          </w:tcPr>
+              <w:t>.</w:t>
+            </w:r>
+          </w:p>
           <w:p>
             <w:pPr>
               <w:ind w:firstLine="0"/>
@@ -10247,7 +10003,80 @@
                 <w:sz w:val="18"/>
                 <w:szCs w:val="18"/>
               </w:rPr>
+              <w:t xml:space="preserve">At the early stages of fixation of a beneficial mutation, this reduces fixation probability </w:t>
+            </w:r>
+          </w:p>
+        </w:tc>
+        <w:tc>
+          <w:tcPr>
+            <w:tcW w:w="1985" w:type="dxa"/>
+          </w:tcPr>
+          <w:p>
+            <w:pPr>
+              <w:ind w:firstLine="0"/>
+              <w:cnfStyle w:val="000000100000" w:firstRow="0" w:lastRow="0" w:firstColumn="0" w:lastColumn="0" w:oddVBand="0" w:evenVBand="0" w:oddHBand="1" w:evenHBand="0" w:firstRowFirstColumn="0" w:firstRowLastColumn="0" w:lastRowFirstColumn="0" w:lastRowLastColumn="0"/>
+              <w:rPr>
+                <w:sz w:val="18"/>
+                <w:szCs w:val="18"/>
+              </w:rPr>
+            </w:pPr>
+            <w:r>
+              <w:rPr>
+                <w:sz w:val="18"/>
+                <w:szCs w:val="18"/>
+              </w:rPr>
               <w:t>The beneficial mutation can be rescued from deleterious mutations by recombination</w:t>
+            </w:r>
+          </w:p>
+        </w:tc>
+        <w:tc>
+          <w:tcPr>
+            <w:tcW w:w="1479" w:type="dxa"/>
+          </w:tcPr>
+          <w:p>
+            <w:pPr>
+              <w:ind w:firstLine="0"/>
+              <w:cnfStyle w:val="000000100000" w:firstRow="0" w:lastRow="0" w:firstColumn="0" w:lastColumn="0" w:oddVBand="0" w:evenVBand="0" w:oddHBand="1" w:evenHBand="0" w:firstRowFirstColumn="0" w:firstRowLastColumn="0" w:lastRowFirstColumn="0" w:lastRowLastColumn="0"/>
+              <w:rPr>
+                <w:sz w:val="18"/>
+                <w:szCs w:val="18"/>
+              </w:rPr>
+            </w:pPr>
+            <w:r>
+              <w:rPr>
+                <w:sz w:val="18"/>
+                <w:szCs w:val="18"/>
+              </w:rPr>
+              <w:fldChar w:fldCharType="begin" w:fldLock="1"/>
+            </w:r>
+            <w:r>
+              <w:rPr>
+                <w:sz w:val="18"/>
+                <w:szCs w:val="18"/>
+              </w:rPr>
+              <w:instrText>ADDIN CSL_CITATION { "citationItems" : [ { "id" : "ITEM-1", "itemData" : { "DOI" : "10.1016/0040-5809(78)90027-8", "ISSN" : "00405809", "abstract" : "A quantitative study of the operation of Muller's Ratchet for the accumulation of deleterious genes in an asexually reproducing population is made. For a population of size N, in which deleterious mutations occur at rate \u03bb/genome/ generation, and the relative fitness of an individual with k mutants is (1 \u2212 s)k, the most important parameter is . If n0 is large (\u2a7e25), deleterious mutations will accumulate very slowly, and independently of each other; if n0 is small (&lt;1), the rate of accumulation of deleterious mutations will be greater than a natural population could plausibly bear; an estimate of the speed of the Ratchet for intermediate values of n0 is made. It is pointed out that the frequency distribution for the numbers of individuals carrying k mutants will retain its shape, but will move bodily to the right at the same average speed as the Ratchet. When favourable mutations also occur, the frequency distributions can move right of left; an estimate of the probability that any particular step is right or left is made, and it is shown that, for a given net rate of arrisal of deleterious mutations, the greater the rate of beneficial mutation, the greater the chance that beneficial mutations will accumulate.", "author" : [ { "dropping-particle" : "", "family" : "Haigh", "given" : "John", "non-dropping-particle" : "", "parse-names" : false, "suffix" : "" } ], "container-title" : "Theoretical Population Biology", "id" : "ITEM-1", "issue" : "2", "issued" : { "date-parts" : [ [ "1978", "10" ] ] }, "page" : "251-267", "title" : "The accumulation of deleterious genes in a population - Muller's Ratchet", "type" : "article-journal", "volume" : "14" }, "uris" : [ "http://www.mendeley.com/documents/?uuid=03d5fe6b-a63a-4bf6-90c2-151c5d8d03ef" ] }, { "id" : "ITEM-2", "itemData" : { "ISSN" : "0016-6731", "PMID" : "10757777", "abstract" : "The accumulation of deleterious mutations due to the process known as Muller's ratchet can lead to the degeneration of nonrecombining populations. We present an analytical approximation for the rate at which this process is expected to occur in a haploid population. The approximation is based on a diffusion equation and is valid when N exp(-u/s) &gt; 1, where N is the population size, u is the rate at which deleterious mutations occur, and s is the effect of each mutation on fitness. Simulation results are presented to show that the approximation estimates the rate of the process better than previous approximations for values of mutation rates and selection coefficients that are compatible with the biological data. Under certain conditions, the ratchet can turn at a biologically significant rate when the deterministic equilibrium number of individuals free of mutations is substantially &gt;100. The relevance of this process for the degeneration of Y or neo-Y chromosomes is discussed.", "author" : [ { "dropping-particle" : "", "family" : "Gordo", "given" : "Isabel", "non-dropping-particle" : "", "parse-names" : false, "suffix" : "" }, { "dropping-particle" : "", "family" : "Charlesworth", "given" : "Brian", "non-dropping-particle" : "", "parse-names" : false, "suffix" : "" } ], "container-title" : "Genetics", "id" : "ITEM-2", "issue" : "3", "issued" : { "date-parts" : [ [ "2000", "3" ] ] }, "page" : "1379-87", "title" : "The degeneration of asexual haploid populations and the speed of Muller's ratchet.", "type" : "article-journal", "volume" : "154" }, "uris" : [ "http://www.mendeley.com/documents/?uuid=0bf4d2ee-2782-46fb-95ee-3829094df34c" ] }, { "id" : "ITEM-3", "itemData" : { "ISSN" : "0016-6731", "PMID" : "12242249", "abstract" : "We calculate the fixation probability of a beneficial allele that arises as the result of a unique mutation in an asexual population that is subject to recurrent deleterious mutation at rate U. Our analysis is an extension of previous works, which make a biologically restrictive assumption that selection against deleterious alleles is stronger than that on the beneficial allele of interest. We show that when selection against deleterious alleles is weak, beneficial alleles that confer a selective advantage that is small relative to U have greatly reduced probabilities of fixation. We discuss the consequences of this effect for the distribution of effects of alleles fixed during adaptation. We show that a selective sweep will increase the fixation probabilities of other beneficial mutations arising during some short interval afterward. We use the calculated fixation probabilities to estimate the expected rate of fitness improvement in an asexual population when beneficial alleles arise continually at some low rate proportional to U. We estimate the rate of mutation that is optimal in the sense that it maximizes this rate of fitness improvement. Again, this analysis relaxes the assumption made previously that selection against deleterious alleles is stronger than on beneficial alleles.", "author" : [ { "dropping-particle" : "", "family" : "Johnson", "given" : "Toby", "non-dropping-particle" : "", "parse-names" : false, "suffix" : "" }, { "dropping-particle" : "", "family" : "Barton", "given" : "Nicholas H.", "non-dropping-particle" : "", "parse-names" : false, "suffix" : "" } ], "container-title" : "Genetics", "id" : "ITEM-3", "issue" : "1", "issued" : { "date-parts" : [ [ "2002", "9", "1" ] ] }, "note" : "From Duplicate 1 ( The effect of deleterious alleles on adaptation in asexual populations. - Johnson, Toby; Barton, Nicholas H. )\n\n        From Duplicate 1 (                           The effect of deleterious alleles on adaptation in asexual populations.                         - Johnson, Toby; Barton, Nicholas H. )\n                \n        From Duplicate 2 (                           The Effect of Deleterious Alleles on Adaptation in Asexual Populations                         - Johnson, Toby; Barton, Nick H. )\n                \n        \n        \n        \n        \n      \n\nFrom Duplicate 2 ( The effect of deleterious alleles on adaptation in asexual populations. - Johnson, Toby; Barton, Nicholas H. )\n\n        From Duplicate 1 (                           The effect of deleterious alleles on adaptation in asexual populations.                         - Johnson, Toby; Barton, Nicholas H. )\n                \n        From Duplicate 1 (                           The effect of deleterious alleles on adaptation in asexual populations.                         - Johnson, Toby; Barton, Nicholas H. )\n                \n        From Duplicate 2 (                           The Effect of Deleterious Alleles on Adaptation in Asexual Populations                         - Johnson, Toby; Barton, Nick H. )\n                \n        \n        \n        \n        \n        \n        \n        From Duplicate 2 (                           The effect of deleterious alleles on adaptation in asexual populations.                         - Johnson, Toby; Barton, Nicholas H. )\n                \n        From Duplicate 1 (                           The effect of deleterious alleles on adaptation in asexual populations.                         - Johnson, Toby; Barton, Nicholas H. )\n                \n        From Duplicate 1 (                           The effect of deleterious alleles on adaptation in asexual populations.                         - Johnson, Toby; Barton, Nicholas H. )\n                \n        From Duplicate 2 (                           The Effect of Deleterious Alleles on Adaptation in Asexual Populations                         - Johnson, Toby; Barton, Nick H. )\n                \n        \n        \n        \n        \n        \n        \n        \n        \n      \n\n", "page" : "395-411", "title" : "The effect of deleterious alleles on adaptation in asexual populations.", "type" : "article-journal", "volume" : "162" }, "uris" : [ "http://www.mendeley.com/documents/?uuid=1ed7c328-35ec-4cb1-b902-8f40baee63f7" ] } ], "mendeley" : { "previouslyFormattedCitation" : "(Haigh 1978; Gordo and Charlesworth 2000; Johnson and Barton 2002)" }, "properties" : { "noteIndex" : 0 }, "schema" : "https://github.com/citation-style-language/schema/raw/master/csl-citation.json" }</w:instrText>
+            </w:r>
+            <w:r>
+              <w:rPr>
+                <w:sz w:val="18"/>
+                <w:szCs w:val="18"/>
+              </w:rPr>
+              <w:fldChar w:fldCharType="separate"/>
+            </w:r>
+            <w:r>
+              <w:rPr>
+                <w:noProof/>
+                <w:sz w:val="18"/>
+                <w:szCs w:val="18"/>
+              </w:rPr>
+              <w:t>(Haigh 1978; Gordo and Charlesworth 2000; Johnson and Barton 2002)</w:t>
+            </w:r>
+            <w:r>
+              <w:rPr>
+                <w:sz w:val="18"/>
+                <w:szCs w:val="18"/>
+              </w:rPr>
+              <w:fldChar w:fldCharType="end"/>
             </w:r>
           </w:p>
         </w:tc>
@@ -10259,7 +10088,7 @@
         <w:tc>
           <w:tcPr>
             <w:cnfStyle w:val="001000000000" w:firstRow="0" w:lastRow="0" w:firstColumn="1" w:lastColumn="0" w:oddVBand="0" w:evenVBand="0" w:oddHBand="0" w:evenHBand="0" w:firstRowFirstColumn="0" w:firstRowLastColumn="0" w:lastRowFirstColumn="0" w:lastRowLastColumn="0"/>
-            <w:tcW w:w="1506" w:type="dxa"/>
+            <w:tcW w:w="1242" w:type="dxa"/>
           </w:tcPr>
           <w:p>
             <w:pPr>
@@ -10276,11 +10105,18 @@
               </w:rPr>
               <w:t>Appearance of beneficial mutations</w:t>
             </w:r>
-          </w:p>
-        </w:tc>
-        <w:tc>
-          <w:tcPr>
-            <w:tcW w:w="1425" w:type="dxa"/>
+            <w:r>
+              <w:rPr>
+                <w:sz w:val="18"/>
+                <w:szCs w:val="18"/>
+              </w:rPr>
+              <w:t xml:space="preserve"> / Fisher-Muller effect</w:t>
+            </w:r>
+          </w:p>
+        </w:tc>
+        <w:tc>
+          <w:tcPr>
+            <w:tcW w:w="1134" w:type="dxa"/>
           </w:tcPr>
           <w:p>
             <w:pPr>
@@ -10302,7 +10138,7 @@
         </w:tc>
         <w:tc>
           <w:tcPr>
-            <w:tcW w:w="1317" w:type="dxa"/>
+            <w:tcW w:w="1276" w:type="dxa"/>
           </w:tcPr>
           <w:p>
             <w:pPr>
@@ -10324,7 +10160,7 @@
         </w:tc>
         <w:tc>
           <w:tcPr>
-            <w:tcW w:w="2610" w:type="dxa"/>
+            <w:tcW w:w="2126" w:type="dxa"/>
             <w:gridSpan w:val="2"/>
           </w:tcPr>
           <w:p>
@@ -10343,11 +10179,18 @@
               </w:rPr>
               <w:t>Increased mutation rate reduces waiting time</w:t>
             </w:r>
-          </w:p>
-        </w:tc>
-        <w:tc>
-          <w:tcPr>
-            <w:tcW w:w="2384" w:type="dxa"/>
+            <w:r>
+              <w:rPr>
+                <w:sz w:val="18"/>
+                <w:szCs w:val="18"/>
+              </w:rPr>
+              <w:t xml:space="preserve"> but mutations must be accumulated sequentialy</w:t>
+            </w:r>
+          </w:p>
+        </w:tc>
+        <w:tc>
+          <w:tcPr>
+            <w:tcW w:w="1985" w:type="dxa"/>
           </w:tcPr>
           <w:p>
             <w:pPr>
@@ -10363,7 +10206,65 @@
                 <w:sz w:val="18"/>
                 <w:szCs w:val="18"/>
               </w:rPr>
-              <w:t>N/A</w:t>
+              <w:t xml:space="preserve">If two or more beneficial mutations must occur together, recombination </w:t>
+            </w:r>
+            <w:r>
+              <w:rPr>
+                <w:sz w:val="18"/>
+                <w:szCs w:val="18"/>
+              </w:rPr>
+              <w:t>can combine mutations generated in separate lineages</w:t>
+            </w:r>
+          </w:p>
+        </w:tc>
+        <w:tc>
+          <w:tcPr>
+            <w:tcW w:w="1479" w:type="dxa"/>
+          </w:tcPr>
+          <w:p>
+            <w:pPr>
+              <w:ind w:firstLine="0"/>
+              <w:cnfStyle w:val="000000000000" w:firstRow="0" w:lastRow="0" w:firstColumn="0" w:lastColumn="0" w:oddVBand="0" w:evenVBand="0" w:oddHBand="0" w:evenHBand="0" w:firstRowFirstColumn="0" w:firstRowLastColumn="0" w:lastRowFirstColumn="0" w:lastRowLastColumn="0"/>
+              <w:rPr>
+                <w:sz w:val="18"/>
+                <w:szCs w:val="18"/>
+              </w:rPr>
+            </w:pPr>
+            <w:r>
+              <w:rPr>
+                <w:sz w:val="18"/>
+                <w:szCs w:val="18"/>
+              </w:rPr>
+              <w:fldChar w:fldCharType="begin" w:fldLock="1"/>
+            </w:r>
+            <w:r>
+              <w:rPr>
+                <w:sz w:val="18"/>
+                <w:szCs w:val="18"/>
+              </w:rPr>
+              <w:instrText>ADDIN CSL_CITATION { "citationItems" : [ { "id" : "ITEM-1", "itemData" : { "DOI" : "10.1006/tpbi.1997.1358", "ISSN" : "0040-5809", "PMID" : "9679320", "abstract" : "R.A. Fisher and H.J. Muller argued in the 1930s that a major evolutionary advantage of recombination is that it allows favorable mutations to be combined within an individual even when they first appear in different individuals. This effect is evaluated in a two-locus, two-allele model by calculating the average waiting time until a new genotypic combination first appears in a haploid population. Three approximations are developed and compared with Monte Carlo simulations of the Wright-Fisher process of random genetic drift in a finite population. First, a crude method, based on the deterministic accumulation of single mutants, produces a waiting time of 1/square root of N mu(2) with no recombination and [formula: see text] with recombination between the two loci, where mu is the mutation rate, N is the haploid population size, and R is the recombination rate. Second, the waiting time is calculated as the expected value of a heterogeneous geometric distribution obtained from a branching process approximation. This gives accurate estimates for small values of N mu large. The estimates for small values of N mu are considerably lower than the simulated values. Finally, diffusion analysis of the Wright-Fisher process provides accurate estimates for N mu small, and the time scales of the diffusion process show a difference between R = 0 and for R &gt;&gt; 0 of the same order of magnitude as seen in the deterministic analysis. In the absence of recombination, accurate approximations to the waiting time are obtained by using the branching process for high N mu and the diffusion approximation for low N mu. For low N mu the waiting time is well approximated by 1/the square root of 8N2 mu(3). With R &gt;&gt; 0, the following dependence on N mu is observed: For N mu &gt; 1 the waiting time is virtually independent of recombination and is well described by the branching process approximation. For N mu approximately equal to 1 the waiting time is well described by a simplified diffusion approximation that assumes symmetry in the frequencies of single mutants. For N mu &lt;&lt; 1 the waiting time is well described by the diffusion approximation allowing asymmetry in the frequencies of single mutants. Recombination lowers the waiting time until a new genotypic combination first appears, but the effect is small compared to that of the mutation rate and population size. For large N mu, recombination has a negligible effect, and its effect is strongest for small N mu, in which case the waiti\u2026", "author" : [ { "dropping-particle" : "", "family" : "Christiansen", "given" : "Freddy B.", "non-dropping-particle" : "", "parse-names" : false, "suffix" : "" }, { "dropping-particle" : "", "family" : "Otto", "given" : "Sarah P.", "non-dropping-particle" : "", "parse-names" : false, "suffix" : "" }, { "dropping-particle" : "", "family" : "Bergman", "given" : "Aviv", "non-dropping-particle" : "", "parse-names" : false, "suffix" : "" }, { "dropping-particle" : "", "family" : "Feldman", "given" : "Marcus W.", "non-dropping-particle" : "", "parse-names" : false, "suffix" : "" } ], "container-title" : "Theoretical population biology", "id" : "ITEM-1", "issue" : "3", "issued" : { "date-parts" : [ [ "1998", "6" ] ] }, "note" : "\"our analysis will focus on two-locus models where single-mutant types are neutral or weakly favored\"", "page" : "199-215", "title" : "Waiting with and without recombination: the time to production of a double mutant.", "type" : "article-journal", "volume" : "53" }, "uris" : [ "http://www.mendeley.com/documents/?uuid=c644c077-80a1-4af2-87f7-dfc85480d47d" ] }, { "id" : "ITEM-2", "itemData" : { "ISSN" : "0016-6731", "PMID" : "4448362", "abstract" : "The controversy over the evolutionary advantage of recombination initially discovered by Fisher and by Muller is reviewed. Those authors whose models had finite-population effects found an advantage of recombination, and those whose models had infinite populations found none. The advantage of recombination is that it breaks down random linkage disequilibrium generated by genetic drift. Hill and Robertson found that the average effect of this randomly-generated linkage disequilibrium was to cause linked loci to interfere with each other's response to selection, even where there was no gene interaction between the loci. This effect is shown to be identical to the original argument of Fisher and Muller. It also predicts the \"ratchet mechanism\" discovered by Muller, who pointed out that deleterious mutants would more readily increase in a population without recombination. Computer simulations of substitution of favorable mutants and of the long-term increase of deleterious mutants verified the essential correctness of the original Fisher-Muller argument and the reality of the Muller ratchet mechanism. It is argued that these constitute an intrinsic advantage of recombination capable of accounting for its persistence in the face of selection for tighter linkage between interacting polymorphisms, and possibly capable of accounting for its origin.", "author" : [ { "dropping-particle" : "", "family" : "Felsenstein", "given" : "Joseph", "non-dropping-particle" : "", "parse-names" : false, "suffix" : "" } ], "container-title" : "Genetics", "id" : "ITEM-2", "issue" : "2", "issued" : { "date-parts" : [ [ "1974", "10" ] ] }, "page" : "737-56", "title" : "The evolutionary advantage of recombination.", "type" : "article-journal", "volume" : "78" }, "uris" : [ "http://www.mendeley.com/documents/?uuid=35747c4e-ada8-4ffa-b3e0-8d198d4fff13" ] }, { "id" : "ITEM-3", "itemData" : { "author" : [ { "dropping-particle" : "", "family" : "Fisher", "given" : "R.A.", "non-dropping-particle" : "", "parse-names" : false, "suffix" : "" } ], "id" : "ITEM-3", "issued" : { "date-parts" : [ [ "1930" ] ] }, "page" : "272", "publisher" : "Clarendon Press", "publisher-place" : "Oxford", "title" : "The Genetical Theory of Natural Selection", "type" : "book" }, "uris" : [ "http://www.mendeley.com/documents/?uuid=9a1150dc-e0d3-4e3a-ac63-c866b5764a0f" ] } ], "mendeley" : { "previouslyFormattedCitation" : "(Christiansen et al. 1998; Felsenstein 1974; Fisher 1930)" }, "properties" : { "noteIndex" : 0 }, "schema" : "https://github.com/citation-style-language/schema/raw/master/csl-citation.json" }</w:instrText>
+            </w:r>
+            <w:r>
+              <w:rPr>
+                <w:sz w:val="18"/>
+                <w:szCs w:val="18"/>
+              </w:rPr>
+              <w:fldChar w:fldCharType="separate"/>
+            </w:r>
+            <w:r>
+              <w:rPr>
+                <w:noProof/>
+                <w:sz w:val="18"/>
+                <w:szCs w:val="18"/>
+              </w:rPr>
+              <w:t>(Christiansen et al. 1998; Felsenstein 1974; Fisher 1930)</w:t>
+            </w:r>
+            <w:r>
+              <w:rPr>
+                <w:sz w:val="18"/>
+                <w:szCs w:val="18"/>
+              </w:rPr>
+              <w:fldChar w:fldCharType="end"/>
             </w:r>
           </w:p>
         </w:tc>
@@ -10377,7 +10278,7 @@
         <w:tc>
           <w:tcPr>
             <w:cnfStyle w:val="001000000000" w:firstRow="0" w:lastRow="0" w:firstColumn="1" w:lastColumn="0" w:oddVBand="0" w:evenVBand="0" w:oddHBand="0" w:evenHBand="0" w:firstRowFirstColumn="0" w:firstRowLastColumn="0" w:lastRowFirstColumn="0" w:lastRowLastColumn="0"/>
-            <w:tcW w:w="1506" w:type="dxa"/>
+            <w:tcW w:w="1242" w:type="dxa"/>
           </w:tcPr>
           <w:p>
             <w:pPr>
@@ -10398,7 +10299,7 @@
         </w:tc>
         <w:tc>
           <w:tcPr>
-            <w:tcW w:w="1425" w:type="dxa"/>
+            <w:tcW w:w="1134" w:type="dxa"/>
           </w:tcPr>
           <w:p>
             <w:pPr>
@@ -10420,7 +10321,7 @@
         </w:tc>
         <w:tc>
           <w:tcPr>
-            <w:tcW w:w="1317" w:type="dxa"/>
+            <w:tcW w:w="1276" w:type="dxa"/>
           </w:tcPr>
           <w:p>
             <w:pPr>
@@ -10442,7 +10343,7 @@
         </w:tc>
         <w:tc>
           <w:tcPr>
-            <w:tcW w:w="2610" w:type="dxa"/>
+            <w:tcW w:w="2126" w:type="dxa"/>
             <w:gridSpan w:val="2"/>
           </w:tcPr>
           <w:p>
@@ -10459,48 +10360,13 @@
                 <w:sz w:val="18"/>
                 <w:szCs w:val="18"/>
               </w:rPr>
-              <w:t>C</w:t>
-            </w:r>
-            <w:r>
-              <w:rPr>
-                <w:sz w:val="18"/>
-                <w:szCs w:val="18"/>
-              </w:rPr>
-              <w:t>o-occurring beneficial mutation</w:t>
-            </w:r>
-            <w:r>
-              <w:rPr>
-                <w:sz w:val="18"/>
-                <w:szCs w:val="18"/>
-              </w:rPr>
-              <w:t>s reduce the fixation probability of each other</w:t>
-            </w:r>
-            <w:r>
-              <w:rPr>
-                <w:sz w:val="18"/>
-                <w:szCs w:val="18"/>
-              </w:rPr>
-              <w:t xml:space="preserve"> (</w:t>
-            </w:r>
-            <w:r>
-              <w:rPr>
-                <w:sz w:val="18"/>
-                <w:szCs w:val="18"/>
-              </w:rPr>
-              <w:t xml:space="preserve">Felsenstein1974; </w:t>
-            </w:r>
-            <w:r>
-              <w:rPr>
-                <w:sz w:val="18"/>
-                <w:szCs w:val="18"/>
-              </w:rPr>
-              <w:t xml:space="preserve">Gerrish1998) </w:t>
-            </w:r>
-          </w:p>
-        </w:tc>
-        <w:tc>
-          <w:tcPr>
-            <w:tcW w:w="2384" w:type="dxa"/>
+              <w:t>Co-occurring beneficial mutations reduce the fixation probability of each other</w:t>
+            </w:r>
+          </w:p>
+        </w:tc>
+        <w:tc>
+          <w:tcPr>
+            <w:tcW w:w="1985" w:type="dxa"/>
           </w:tcPr>
           <w:p>
             <w:pPr>
@@ -10518,12 +10384,56 @@
               </w:rPr>
               <w:t>Co-occurring mutations can recombine to generate a superior genotype, reducing the adaptation time</w:t>
             </w:r>
-            <w:r>
-              <w:rPr>
-                <w:sz w:val="18"/>
-                <w:szCs w:val="18"/>
-              </w:rPr>
-              <w:t xml:space="preserve"> (Martens2011)</w:t>
+          </w:p>
+        </w:tc>
+        <w:tc>
+          <w:tcPr>
+            <w:tcW w:w="1479" w:type="dxa"/>
+          </w:tcPr>
+          <w:p>
+            <w:pPr>
+              <w:ind w:firstLine="0"/>
+              <w:cnfStyle w:val="000000100000" w:firstRow="0" w:lastRow="0" w:firstColumn="0" w:lastColumn="0" w:oddVBand="0" w:evenVBand="0" w:oddHBand="1" w:evenHBand="0" w:firstRowFirstColumn="0" w:firstRowLastColumn="0" w:lastRowFirstColumn="0" w:lastRowLastColumn="0"/>
+              <w:rPr>
+                <w:sz w:val="18"/>
+                <w:szCs w:val="18"/>
+              </w:rPr>
+            </w:pPr>
+            <w:r>
+              <w:rPr>
+                <w:sz w:val="18"/>
+                <w:szCs w:val="18"/>
+              </w:rPr>
+              <w:fldChar w:fldCharType="begin" w:fldLock="1"/>
+            </w:r>
+            <w:r>
+              <w:rPr>
+                <w:sz w:val="18"/>
+                <w:szCs w:val="18"/>
+              </w:rPr>
+              <w:instrText>ADDIN CSL_CITATION { "citationItems" : [ { "id" : "ITEM-1", "itemData" : { "ISSN" : "0016-6731", "PMID" : "4448362", "abstract" : "The controversy over the evolutionary advantage of recombination initially discovered by Fisher and by Muller is reviewed. Those authors whose models had finite-population effects found an advantage of recombination, and those whose models had infinite populations found none. The advantage of recombination is that it breaks down random linkage disequilibrium generated by genetic drift. Hill and Robertson found that the average effect of this randomly-generated linkage disequilibrium was to cause linked loci to interfere with each other's response to selection, even where there was no gene interaction between the loci. This effect is shown to be identical to the original argument of Fisher and Muller. It also predicts the \"ratchet mechanism\" discovered by Muller, who pointed out that deleterious mutants would more readily increase in a population without recombination. Computer simulations of substitution of favorable mutants and of the long-term increase of deleterious mutants verified the essential correctness of the original Fisher-Muller argument and the reality of the Muller ratchet mechanism. It is argued that these constitute an intrinsic advantage of recombination capable of accounting for its persistence in the face of selection for tighter linkage between interacting polymorphisms, and possibly capable of accounting for its origin.", "author" : [ { "dropping-particle" : "", "family" : "Felsenstein", "given" : "Joseph", "non-dropping-particle" : "", "parse-names" : false, "suffix" : "" } ], "container-title" : "Genetics", "id" : "ITEM-1", "issue" : "2", "issued" : { "date-parts" : [ [ "1974", "10" ] ] }, "page" : "737-56", "title" : "The evolutionary advantage of recombination.", "type" : "article-journal", "volume" : "78" }, "uris" : [ "http://www.mendeley.com/documents/?uuid=35747c4e-ada8-4ffa-b3e0-8d198d4fff13" ] }, { "id" : "ITEM-2", "itemData" : { "DOI" : "10.1023/A:1017067816551", "ISSN" : "0016-6707", "abstract" : "In sexual populations, beneficial mutations that occur in different lineages may be recombined into a single lineage. In asexual populations, however, clones that carry such alternative beneficial mutations compete with one another and, thereby, interfere with the expected progression of a given mutation to fixation. From theoretical exploration of such \u2018clonal interference\u2019, we have derived (1) a fixation probability for beneficial mutations, (2) an expected substitution rate, (3) an expected coefficient of selection for realized substitutions, (4) an expected rate of fitness increase, (5) the probability that a beneficial mutation transiently achieves polymorphic frequency (\u2265 1%), and (6) the probability that a beneficial mutation transiently achieves majority status. Based on (2) and (3), we were able to estimate the beneficial mutation rate and the distribution of mutational effects from changes in mean fitness in an evolving E. coli population.", "author" : [ { "dropping-particle" : "", "family" : "Gerrish", "given" : "Philip J.", "non-dropping-particle" : "", "parse-names" : false, "suffix" : "" }, { "dropping-particle" : "", "family" : "Lenski", "given" : "Richard E.", "non-dropping-particle" : "", "parse-names" : false, "suffix" : "" } ], "container-title" : "Genetica", "id" : "ITEM-2", "issue" : "0", "issued" : { "date-parts" : [ [ "1998" ] ] }, "note" : "derivations for the probability that a beneficial mutation reaches some frequency (incl. fixation) in an asexual population\nincluding paramter estimation\ncan be used to check simulation results", "page" : "127-144-144", "publisher" : "Springer Netherlands", "title" : "The fate of competing beneficial mutations in an asexual population", "type" : "article-journal", "volume" : "102-103" }, "uris" : [ "http://www.mendeley.com/documents/?uuid=99088e66-4084-4ce6-8b28-bfc695a8994e" ] }, { "id" : "ITEM-3", "itemData" : { "DOI" : "10.1534/genetics.111.130112", "ISSN" : "1943-2631", "PMID" : "21900264", "abstract" : "A fundamental problem of asexual adaptation is that beneficial substitutions are not efficiently accumulated in large populations: Beneficial mutations often go extinct because they compete with one another in going to fixation. It has been argued that such clonal interference may have led to the evolution of sex and recombination in well-mixed populations. Here, we study clonal interference, and mechanisms of its mitigation, in an evolutionary model of spatially structured populations with uniform selection pressure. Clonal interference is much more prevalent with spatial structure than without, due to the slow wave-like spread of beneficial mutations through space. We find that the adaptation speed of asexuals saturates when the linear habitat size exceeds a characteristic interference length, which becomes shorter with smaller migration and larger mutation rate. The limiting speed is proportional to \u03bc(1/2) and \u03bc(1/3) in linear and planar habitats, respectively, where the mutational supply \u03bc is the product of mutation rate and local population density. This scaling and the existence of a speed limit should be amenable to experimental tests as they fall far below predicted adaptation speeds for well-mixed populations (that scale as the logarithm of population size). Finally, we show that not only recombination, but also long-range migration is a highly efficient mechanism of relaxing clonal competition in structured populations. Our conservative estimates of the interference length predict prevalent clonal interference in microbial colonies and biofilms, so clonal competition should be a strong driver of both genetic and spatial mixing in those contexts.", "author" : [ { "dropping-particle" : "", "family" : "Martens", "given" : "Erik A.", "non-dropping-particle" : "", "parse-names" : false, "suffix" : "" }, { "dropping-particle" : "", "family" : "Hallatschek", "given" : "Oskar", "non-dropping-particle" : "", "parse-names" : false, "suffix" : "" } ], "container-title" : "Genetics", "id" : "ITEM-3", "issue" : "3", "issued" : { "date-parts" : [ [ "2011", "9", "6" ] ] }, "note" : "What is the effect of interfering Fisher waves on the speed of adaptation and the genetic diversity in an asexual popula- tion? Are there simple mechanisms of mitigating clonal interference and thus accelerating adaptation? Are these effects relevant to microbial colonies and biofilms, and perhaps measurable in evolution experiments?", "page" : "1045-1060", "title" : "Interfering Waves of Adaptation Promote Spatial Mixing.", "type" : "article-journal", "volume" : "189" }, "uris" : [ "http://www.mendeley.com/documents/?uuid=fec9748f-8a46-48da-b930-a153ed7014b0" ] } ], "mendeley" : { "previouslyFormattedCitation" : "(Felsenstein 1974; Gerrish and Lenski 1998; Martens and Hallatschek 2011)" }, "properties" : { "noteIndex" : 0 }, "schema" : "https://github.com/citation-style-language/schema/raw/master/csl-citation.json" }</w:instrText>
+            </w:r>
+            <w:r>
+              <w:rPr>
+                <w:sz w:val="18"/>
+                <w:szCs w:val="18"/>
+              </w:rPr>
+              <w:fldChar w:fldCharType="separate"/>
+            </w:r>
+            <w:r>
+              <w:rPr>
+                <w:noProof/>
+                <w:sz w:val="18"/>
+                <w:szCs w:val="18"/>
+              </w:rPr>
+              <w:t>(Felsenstein 1974; Gerrish and Lenski 1998; Martens and Hallatschek 2011)</w:t>
+            </w:r>
+            <w:r>
+              <w:rPr>
+                <w:sz w:val="18"/>
+                <w:szCs w:val="18"/>
+              </w:rPr>
+              <w:fldChar w:fldCharType="end"/>
             </w:r>
           </w:p>
         </w:tc>
@@ -10535,7 +10445,7 @@
         <w:tc>
           <w:tcPr>
             <w:cnfStyle w:val="001000000000" w:firstRow="0" w:lastRow="0" w:firstColumn="1" w:lastColumn="0" w:oddVBand="0" w:evenVBand="0" w:oddHBand="0" w:evenHBand="0" w:firstRowFirstColumn="0" w:firstRowLastColumn="0" w:lastRowFirstColumn="0" w:lastRowLastColumn="0"/>
-            <w:tcW w:w="1506" w:type="dxa"/>
+            <w:tcW w:w="1242" w:type="dxa"/>
           </w:tcPr>
           <w:p>
             <w:pPr>
@@ -10550,13 +10460,21 @@
                 <w:sz w:val="18"/>
                 <w:szCs w:val="18"/>
               </w:rPr>
-              <w:t>Fisher-Muller effect</w:t>
-            </w:r>
-          </w:p>
-        </w:tc>
-        <w:tc>
-          <w:tcPr>
-            <w:tcW w:w="1425" w:type="dxa"/>
+              <w:t xml:space="preserve">Selective </w:t>
+            </w:r>
+            <w:r>
+              <w:rPr>
+                <w:sz w:val="18"/>
+                <w:szCs w:val="18"/>
+              </w:rPr>
+              <w:lastRenderedPageBreak/>
+              <w:t>sweeps</w:t>
+            </w:r>
+          </w:p>
+        </w:tc>
+        <w:tc>
+          <w:tcPr>
+            <w:tcW w:w="1134" w:type="dxa"/>
           </w:tcPr>
           <w:p>
             <w:pPr>
@@ -10572,13 +10490,22 @@
                 <w:sz w:val="18"/>
                 <w:szCs w:val="18"/>
               </w:rPr>
-              <w:t>Adaptation time</w:t>
-            </w:r>
-          </w:p>
-        </w:tc>
-        <w:tc>
-          <w:tcPr>
-            <w:tcW w:w="1317" w:type="dxa"/>
+              <w:lastRenderedPageBreak/>
+              <w:t xml:space="preserve">Neutral </w:t>
+            </w:r>
+            <w:r>
+              <w:rPr>
+                <w:sz w:val="18"/>
+                <w:szCs w:val="18"/>
+              </w:rPr>
+              <w:lastRenderedPageBreak/>
+              <w:t>diversity</w:t>
+            </w:r>
+          </w:p>
+        </w:tc>
+        <w:tc>
+          <w:tcPr>
+            <w:tcW w:w="1276" w:type="dxa"/>
           </w:tcPr>
           <w:p>
             <w:pPr>
@@ -10594,13 +10521,14 @@
                 <w:sz w:val="18"/>
                 <w:szCs w:val="18"/>
               </w:rPr>
+              <w:lastRenderedPageBreak/>
               <w:t>Adaptation</w:t>
             </w:r>
           </w:p>
         </w:tc>
         <w:tc>
           <w:tcPr>
-            <w:tcW w:w="2610" w:type="dxa"/>
+            <w:tcW w:w="2126" w:type="dxa"/>
             <w:gridSpan w:val="2"/>
           </w:tcPr>
           <w:p>
@@ -10617,27 +10545,21 @@
                 <w:sz w:val="18"/>
                 <w:szCs w:val="18"/>
               </w:rPr>
-              <w:t>Mutation</w:t>
-            </w:r>
-            <w:r>
-              <w:rPr>
-                <w:sz w:val="18"/>
-                <w:szCs w:val="18"/>
-              </w:rPr>
-              <w:t>s</w:t>
-            </w:r>
-            <w:r>
-              <w:rPr>
-                <w:sz w:val="18"/>
-                <w:szCs w:val="18"/>
-              </w:rPr>
-              <w:t xml:space="preserve"> must be accumulated sequentially</w:t>
-            </w:r>
-          </w:p>
-        </w:tc>
-        <w:tc>
-          <w:tcPr>
-            <w:tcW w:w="2384" w:type="dxa"/>
+              <w:t xml:space="preserve">Hitchhiking of neutral </w:t>
+            </w:r>
+            <w:r>
+              <w:rPr>
+                <w:sz w:val="18"/>
+                <w:szCs w:val="18"/>
+              </w:rPr>
+              <w:lastRenderedPageBreak/>
+              <w:t>mutations with beneficial ones reduces the genetic diversity, which is then restored by mutation</w:t>
+            </w:r>
+          </w:p>
+        </w:tc>
+        <w:tc>
+          <w:tcPr>
+            <w:tcW w:w="1985" w:type="dxa"/>
           </w:tcPr>
           <w:p>
             <w:pPr>
@@ -10653,58 +10575,77 @@
                 <w:sz w:val="18"/>
                 <w:szCs w:val="18"/>
               </w:rPr>
-              <w:t xml:space="preserve">Mutations can be generated in parallel and combined by recombination (Fisher 193X; </w:t>
-            </w:r>
-            <w:r>
-              <w:rPr>
-                <w:sz w:val="18"/>
-                <w:szCs w:val="18"/>
-              </w:rPr>
-              <w:t>Felsenstein</w:t>
-            </w:r>
-            <w:r>
-              <w:rPr>
-                <w:sz w:val="18"/>
-                <w:szCs w:val="18"/>
-              </w:rPr>
-              <w:t>1976</w:t>
-            </w:r>
-            <w:proofErr w:type="gramStart"/>
-            <w:r>
-              <w:rPr>
-                <w:sz w:val="18"/>
-                <w:szCs w:val="18"/>
-              </w:rPr>
-              <w:t>?</w:t>
-            </w:r>
-            <w:r>
-              <w:rPr>
-                <w:sz w:val="18"/>
-                <w:szCs w:val="18"/>
-              </w:rPr>
-              <w:t>;</w:t>
-            </w:r>
-            <w:proofErr w:type="gramEnd"/>
-            <w:r>
-              <w:rPr>
-                <w:sz w:val="18"/>
-                <w:szCs w:val="18"/>
-              </w:rPr>
-              <w:t xml:space="preserve"> Christiansen</w:t>
-            </w:r>
-            <w:r>
-              <w:rPr>
-                <w:sz w:val="18"/>
-                <w:szCs w:val="18"/>
-              </w:rPr>
-              <w:t>?</w:t>
-            </w:r>
-            <w:r>
-              <w:rPr>
-                <w:sz w:val="18"/>
-                <w:szCs w:val="18"/>
-              </w:rPr>
-              <w:t>)</w:t>
+              <w:lastRenderedPageBreak/>
+              <w:t xml:space="preserve">Recombination </w:t>
+            </w:r>
+            <w:r>
+              <w:rPr>
+                <w:sz w:val="18"/>
+                <w:szCs w:val="18"/>
+              </w:rPr>
+              <w:lastRenderedPageBreak/>
+              <w:t>regenerates the genetic diversity lost by sweeps and limits the scope of these sweeps</w:t>
+            </w:r>
+          </w:p>
+        </w:tc>
+        <w:tc>
+          <w:tcPr>
+            <w:tcW w:w="1479" w:type="dxa"/>
+          </w:tcPr>
+          <w:p>
+            <w:pPr>
+              <w:ind w:firstLine="0"/>
+              <w:cnfStyle w:val="000000000000" w:firstRow="0" w:lastRow="0" w:firstColumn="0" w:lastColumn="0" w:oddVBand="0" w:evenVBand="0" w:oddHBand="0" w:evenHBand="0" w:firstRowFirstColumn="0" w:firstRowLastColumn="0" w:lastRowFirstColumn="0" w:lastRowLastColumn="0"/>
+              <w:rPr>
+                <w:sz w:val="18"/>
+                <w:szCs w:val="18"/>
+              </w:rPr>
+            </w:pPr>
+            <w:r>
+              <w:rPr>
+                <w:sz w:val="18"/>
+                <w:szCs w:val="18"/>
+              </w:rPr>
+              <w:lastRenderedPageBreak/>
+              <w:fldChar w:fldCharType="begin" w:fldLock="1"/>
+            </w:r>
+            <w:r>
+              <w:rPr>
+                <w:sz w:val="18"/>
+                <w:szCs w:val="18"/>
+              </w:rPr>
+              <w:instrText>ADDIN CSL_CITATION { "citationItems" : [ { "id" : "ITEM-1", "itemData" : { "DOI" : "10.1017/S0016672300014634", "ISSN" : "0016-6723", "PMID" : "4407212", "abstract" : "When a selectively favourable gene substitution occurs in a population, changes in gene frequencies will occur at closely linked loci. In the case of a neutral polymorphism, average heterozygosity will be reduced to an extent which varies with distance from the substituted locus. The aggregate effect of substitution on neutral polymorphism is estimated; in populations of total size 106 or more (and perhaps of 104 or more), this effect will be more important than that of random fixation. This may explain why the extent of polymorphism in natural populations does not vary as much as one would expect from a consideration of the equilibrium between mutation and random fixation in populations of different sizes. For a selectively maintained polymorphism at a linked locus, this process will only be important in the long run if it leads to complete fixation. If the selective coefficients at the linked locus are small compared to those at the substituted locus, it is shown that the probability of complete fixation at the linked locus is approximately exp Nc), where c is the recombinant fraction and N the population size. It follows that in a large population a selective substitution can occur in a cistron without eliminating a selectively maintained polymorphism in the same cistron.", "author" : [ { "dropping-particle" : "", "family" : "Maynard Smith", "given" : "John", "non-dropping-particle" : "", "parse-names" : false, "suffix" : "" }, { "dropping-particle" : "", "family" : "Haigh", "given" : "John", "non-dropping-particle" : "", "parse-names" : false, "suffix" : "" } ], "container-title" : "Genetical Research", "id" : "ITEM-1", "issue" : "1", "issued" : { "date-parts" : [ [ "1974", "4", "14" ] ] }, "note" : "        From Duplicate 1 (                   The hitch-hiking effect of a favourable gene                 - Maynard Smith, John; Haigh, John )\n                \n        From Duplicate 1 (                           The hitch-hiking effect of a favourable gene                         - Smith, John Maynard; Haigh, John )\n                \n        From Duplicate 1 (                           The hitch-hiking effect of a favourable gene.                         - Maynard Smith, John; Haigh, John; Smith, John Maynard; Haigh, John; Maynard Smith, John; Haigh, John )\n                \n        From Duplicate 3 (                           The hitch-hiking effect of a favourable gene.                         - Maynard Smith, John; Haigh, John )\n                \n        From Duplicate 2 (                           The hitch-hiking effect of a favourable gene                         - Maynard Smith, John; Haigh, John )\n                \n        \n        \n        \n        \n        \n        \n        From Duplicate 2 (                           The hitch-hiking effect of a favourable gene.                         - Maynard Smith, John; Haigh, John )\n                \n        From Duplicate 2 (                           The hitch-hiking effect of a favourable gene                         - Maynard Smith, John; Haigh, John )\n                \n        \n        \n        \n        \n        \n        \n        From Duplicate 3 (                           The hitch-hiking effect of a favourable gene.                         - Maynard Smith, John; Haigh, John )\n                \n        From Duplicate 2 (                           The hitch-hiking effect of a favourable gene                         - Maynard Smith, John; Haigh, John )\n                \n        \n        \n        \n        \n        \n        \n      ", "page" : "23-35", "title" : "The hitch-hiking effect of a favourable gene", "type" : "article-journal", "volume" : "23" }, "uris" : [ "http://www.mendeley.com/documents/?uuid=8a0e66b5-45ef-44c6-b8d8-9eafffe9c970" ] }, { "id" : "ITEM-2", "itemData" : { "DOI" : "10.1534/genetics.104.036947", "ISSN" : "0016-6731", "PMID" : "15716498", "abstract" : "A population can adapt to a rapid environmental change or habitat expansion in two ways. It may adapt either through new beneficial mutations that subsequently sweep through the population or by using alleles from the standing genetic variation. We use diffusion theory to calculate the probabilities for selective adaptations and find a large increase in the fixation probability for weak substitutions, if alleles originate from the standing genetic variation. We then determine the parameter regions where each scenario-standing variation vs. new mutations-is more likely. Adaptations from the standing genetic variation are favored if either the selective advantage is weak or the selection coefficient and the mutation rate are both high. Finally, we analyze the probability of \"soft sweeps,\" where multiple copies of the selected allele contribute to a substitution, and discuss the consequences for the footprint of selection on linked neutral variation. We find that soft sweeps with weaker selective footprints are likely under both scenarios if the mutation rate and/or the selection coefficient is high.", "author" : [ { "dropping-particle" : "", "family" : "Hermisson", "given" : "Joachim", "non-dropping-particle" : "", "parse-names" : false, "suffix" : "" }, { "dropping-particle" : "", "family" : "Pennings", "given" : "Pleuni S.", "non-dropping-particle" : "", "parse-names" : false, "suffix" : "" } ], "container-title" : "Genetics", "id" : "ITEM-2", "issue" : "4", "issued" : { "date-parts" : [ [ "2005", "4" ] ] }, "page" : "2335-52", "title" : "Soft sweeps: molecular population genetics of adaptation from standing genetic variation.", "type" : "article-journal", "volume" : "169" }, "uris" : [ "http://www.mendeley.com/documents/?uuid=d8c19198-7b83-4c25-a674-bd01ed900ed0" ] } ], "mendeley" : { "previouslyFormattedCitation" : "(Maynard Smith and Haigh 1974; Hermisson and Pennings 2005)" }, "properties" : { "noteIndex" : 0 }, "schema" : "https://github.com/citation-style-language/schema/raw/master/csl-citation.json" }</w:instrText>
+            </w:r>
+            <w:r>
+              <w:rPr>
+                <w:sz w:val="18"/>
+                <w:szCs w:val="18"/>
+              </w:rPr>
+              <w:fldChar w:fldCharType="separate"/>
+            </w:r>
+            <w:r>
+              <w:rPr>
+                <w:noProof/>
+                <w:sz w:val="18"/>
+                <w:szCs w:val="18"/>
+              </w:rPr>
+              <w:t xml:space="preserve">(Maynard Smith </w:t>
+            </w:r>
+            <w:r>
+              <w:rPr>
+                <w:noProof/>
+                <w:sz w:val="18"/>
+                <w:szCs w:val="18"/>
+              </w:rPr>
+              <w:lastRenderedPageBreak/>
+              <w:t>and Haigh 1974; Hermisson and Pennings 2005)</w:t>
+            </w:r>
+            <w:r>
+              <w:rPr>
+                <w:sz w:val="18"/>
+                <w:szCs w:val="18"/>
+              </w:rPr>
+              <w:fldChar w:fldCharType="end"/>
             </w:r>
           </w:p>
         </w:tc>
@@ -10717,7 +10658,7 @@
         <w:tc>
           <w:tcPr>
             <w:cnfStyle w:val="001000000000" w:firstRow="0" w:lastRow="0" w:firstColumn="1" w:lastColumn="0" w:oddVBand="0" w:evenVBand="0" w:oddHBand="0" w:evenHBand="0" w:firstRowFirstColumn="0" w:firstRowLastColumn="0" w:lastRowFirstColumn="0" w:lastRowLastColumn="0"/>
-            <w:tcW w:w="1506" w:type="dxa"/>
+            <w:tcW w:w="1242" w:type="dxa"/>
           </w:tcPr>
           <w:p>
             <w:pPr>
@@ -10732,13 +10673,14 @@
                 <w:sz w:val="18"/>
                 <w:szCs w:val="18"/>
               </w:rPr>
-              <w:t>Selective sweeps</w:t>
-            </w:r>
-          </w:p>
-        </w:tc>
-        <w:tc>
-          <w:tcPr>
-            <w:tcW w:w="1425" w:type="dxa"/>
+              <w:lastRenderedPageBreak/>
+              <w:t>Background selection</w:t>
+            </w:r>
+          </w:p>
+        </w:tc>
+        <w:tc>
+          <w:tcPr>
+            <w:tcW w:w="1134" w:type="dxa"/>
           </w:tcPr>
           <w:p>
             <w:pPr>
@@ -10760,7 +10702,7 @@
         </w:tc>
         <w:tc>
           <w:tcPr>
-            <w:tcW w:w="1317" w:type="dxa"/>
+            <w:tcW w:w="1276" w:type="dxa"/>
           </w:tcPr>
           <w:p>
             <w:pPr>
@@ -10776,13 +10718,13 @@
                 <w:sz w:val="18"/>
                 <w:szCs w:val="18"/>
               </w:rPr>
-              <w:t>Adaptation</w:t>
-            </w:r>
-          </w:p>
-        </w:tc>
-        <w:tc>
-          <w:tcPr>
-            <w:tcW w:w="2610" w:type="dxa"/>
+              <w:t>MSB</w:t>
+            </w:r>
+          </w:p>
+        </w:tc>
+        <w:tc>
+          <w:tcPr>
+            <w:tcW w:w="2126" w:type="dxa"/>
             <w:gridSpan w:val="2"/>
           </w:tcPr>
           <w:p>
@@ -10799,29 +10741,15 @@
                 <w:sz w:val="18"/>
                 <w:szCs w:val="18"/>
               </w:rPr>
-              <w:t xml:space="preserve">Hitchhiking of neutral mutations with beneficial ones reduces the genetic diversity, which is then restored by mutation (Maynard Smith&amp;Haigh1974; </w:t>
-            </w:r>
-            <w:proofErr w:type="spellStart"/>
-            <w:r>
-              <w:rPr>
-                <w:sz w:val="18"/>
-                <w:szCs w:val="18"/>
-              </w:rPr>
-              <w:t>Pennings</w:t>
-            </w:r>
-            <w:proofErr w:type="spellEnd"/>
-            <w:r>
-              <w:rPr>
-                <w:sz w:val="18"/>
-                <w:szCs w:val="18"/>
-              </w:rPr>
-              <w:t>?)</w:t>
-            </w:r>
-          </w:p>
-        </w:tc>
-        <w:tc>
-          <w:tcPr>
-            <w:tcW w:w="2384" w:type="dxa"/>
+              <w:t>Elimination of deleterious mutations reduces the genetic diversity, which is then restored by mutation</w:t>
+            </w:r>
+            <w:bookmarkStart w:id="22" w:name="_GoBack"/>
+            <w:bookmarkEnd w:id="22"/>
+          </w:p>
+        </w:tc>
+        <w:tc>
+          <w:tcPr>
+            <w:tcW w:w="1985" w:type="dxa"/>
           </w:tcPr>
           <w:p>
             <w:pPr>
@@ -10837,7 +10765,58 @@
                 <w:sz w:val="18"/>
                 <w:szCs w:val="18"/>
               </w:rPr>
-              <w:t>Recombination regenerates the genetic diversity lost by sweeps and limits the scope of these sweeps</w:t>
+              <w:t>Recombination regenerates the genetic diversity and limits the scope of background selection</w:t>
+            </w:r>
+          </w:p>
+        </w:tc>
+        <w:tc>
+          <w:tcPr>
+            <w:tcW w:w="1479" w:type="dxa"/>
+          </w:tcPr>
+          <w:p>
+            <w:pPr>
+              <w:ind w:firstLine="0"/>
+              <w:cnfStyle w:val="000000100000" w:firstRow="0" w:lastRow="0" w:firstColumn="0" w:lastColumn="0" w:oddVBand="0" w:evenVBand="0" w:oddHBand="1" w:evenHBand="0" w:firstRowFirstColumn="0" w:firstRowLastColumn="0" w:lastRowFirstColumn="0" w:lastRowLastColumn="0"/>
+              <w:rPr>
+                <w:sz w:val="18"/>
+                <w:szCs w:val="18"/>
+              </w:rPr>
+            </w:pPr>
+            <w:r>
+              <w:rPr>
+                <w:sz w:val="18"/>
+                <w:szCs w:val="18"/>
+              </w:rPr>
+              <w:fldChar w:fldCharType="begin" w:fldLock="1"/>
+            </w:r>
+            <w:r>
+              <w:rPr>
+                <w:sz w:val="18"/>
+                <w:szCs w:val="18"/>
+              </w:rPr>
+              <w:instrText>ADDIN CSL_CITATION { "citationItems" : [ { "id" : "ITEM-1", "itemData" : { "DOI" : "10.1534/genetics.111.134288", "ISSN" : "1943-2631", "PMID" : "22219506", "abstract" : "The process of evolution at a given site in the genome can be influenced by the action of selection at other sites, especially when these are closely linked to it. Such selection reduces the effective population size experienced by the site in question (the Hill-Robertson effect), reducing the level of variability and the efficacy of selection. In particular, deleterious variants are continually being produced by mutation and then eliminated by selection at sites throughout the genome. The resulting reduction in variability at linked neutral or nearly neutral sites can be predicted from the theory of background selection, which assumes that deleterious mutations have such large effects that their behavior in the population is effectively deterministic. More weakly selected mutations can accumulate by Muller's ratchet after a shutdown of recombination, as in an evolving Y chromosome. Many functionally significant sites are probably so weakly selected that Hill-Robertson interference undermines the effective strength of selection upon them, when recombination is rare or absent. This leads to large departures from deterministic equilibrium and smaller effects on linked neutral sites than under background selection or Muller's ratchet. Evidence is discussed that is consistent with the action of these processes in shaping genome-wide patterns of variation and evolution.", "author" : [ { "dropping-particle" : "", "family" : "Charlesworth", "given" : "Brian", "non-dropping-particle" : "", "parse-names" : false, "suffix" : "" } ], "container-title" : "Genetics", "id" : "ITEM-1", "issue" : "1", "issued" : { "date-parts" : [ [ "2012", "1", "4" ] ] }, "note" : "In this article, I focus exclusively on the effects of deleterious mutations on evolution at linked sites, both in the context of background selection and when purifying selection is sufficiently weak that mutations deviate sub- stantially from their deterministic equilibria as a result of genetic drift", "page" : "5-22", "title" : "The effects of deleterious mutations on evolution at linked sites.", "type" : "article-journal", "volume" : "190" }, "uris" : [ "http://www.mendeley.com/documents/?uuid=f633ca7d-2c92-4826-9cfa-aebb6376febd" ] } ], "mendeley" : { "previouslyFormattedCitation" : "(Charlesworth 2012)" }, "properties" : { "noteIndex" : 0 }, "schema" : "https://github.com/citation-style-language/schema/raw/master/csl-citation.json" }</w:instrText>
+            </w:r>
+            <w:r>
+              <w:rPr>
+                <w:sz w:val="18"/>
+                <w:szCs w:val="18"/>
+              </w:rPr>
+              <w:fldChar w:fldCharType="separate"/>
+            </w:r>
+            <w:r>
+              <w:rPr>
+                <w:noProof/>
+                <w:sz w:val="18"/>
+                <w:szCs w:val="18"/>
+              </w:rPr>
+              <w:t>(Charlesworth 2012)</w:t>
+            </w:r>
+            <w:r>
+              <w:rPr>
+                <w:sz w:val="18"/>
+                <w:szCs w:val="18"/>
+              </w:rPr>
+              <w:fldChar w:fldCharType="end"/>
             </w:r>
           </w:p>
         </w:tc>
@@ -10849,7 +10828,7 @@
         <w:tc>
           <w:tcPr>
             <w:cnfStyle w:val="001000000000" w:firstRow="0" w:lastRow="0" w:firstColumn="1" w:lastColumn="0" w:oddVBand="0" w:evenVBand="0" w:oddHBand="0" w:evenHBand="0" w:firstRowFirstColumn="0" w:firstRowLastColumn="0" w:lastRowFirstColumn="0" w:lastRowLastColumn="0"/>
-            <w:tcW w:w="1506" w:type="dxa"/>
+            <w:tcW w:w="1242" w:type="dxa"/>
           </w:tcPr>
           <w:p>
             <w:pPr>
@@ -10859,18 +10838,11 @@
                 <w:szCs w:val="18"/>
               </w:rPr>
             </w:pPr>
-            <w:r>
-              <w:rPr>
-                <w:sz w:val="18"/>
-                <w:szCs w:val="18"/>
-              </w:rPr>
-              <w:t>Background selection</w:t>
-            </w:r>
-          </w:p>
-        </w:tc>
-        <w:tc>
-          <w:tcPr>
-            <w:tcW w:w="1425" w:type="dxa"/>
+          </w:p>
+        </w:tc>
+        <w:tc>
+          <w:tcPr>
+            <w:tcW w:w="1134" w:type="dxa"/>
           </w:tcPr>
           <w:p>
             <w:pPr>
@@ -10881,18 +10853,11 @@
                 <w:szCs w:val="18"/>
               </w:rPr>
             </w:pPr>
-            <w:r>
-              <w:rPr>
-                <w:sz w:val="18"/>
-                <w:szCs w:val="18"/>
-              </w:rPr>
-              <w:t>Neutral diversity</w:t>
-            </w:r>
-          </w:p>
-        </w:tc>
-        <w:tc>
-          <w:tcPr>
-            <w:tcW w:w="1317" w:type="dxa"/>
+          </w:p>
+        </w:tc>
+        <w:tc>
+          <w:tcPr>
+            <w:tcW w:w="1276" w:type="dxa"/>
           </w:tcPr>
           <w:p>
             <w:pPr>
@@ -10903,18 +10868,11 @@
                 <w:szCs w:val="18"/>
               </w:rPr>
             </w:pPr>
-            <w:r>
-              <w:rPr>
-                <w:sz w:val="18"/>
-                <w:szCs w:val="18"/>
-              </w:rPr>
-              <w:t>MSB</w:t>
-            </w:r>
-          </w:p>
-        </w:tc>
-        <w:tc>
-          <w:tcPr>
-            <w:tcW w:w="2610" w:type="dxa"/>
+          </w:p>
+        </w:tc>
+        <w:tc>
+          <w:tcPr>
+            <w:tcW w:w="2126" w:type="dxa"/>
             <w:gridSpan w:val="2"/>
           </w:tcPr>
           <w:p>
@@ -10926,18 +10884,11 @@
                 <w:szCs w:val="18"/>
               </w:rPr>
             </w:pPr>
-            <w:r>
-              <w:rPr>
-                <w:sz w:val="18"/>
-                <w:szCs w:val="18"/>
-              </w:rPr>
-              <w:t>Elimination of deleterious mutations reduces the genetic diversity, which is then restored by mutation (Charlesworth1993; Charlesworth2012)</w:t>
-            </w:r>
-          </w:p>
-        </w:tc>
-        <w:tc>
-          <w:tcPr>
-            <w:tcW w:w="2384" w:type="dxa"/>
+          </w:p>
+        </w:tc>
+        <w:tc>
+          <w:tcPr>
+            <w:tcW w:w="1985" w:type="dxa"/>
           </w:tcPr>
           <w:p>
             <w:pPr>
@@ -10948,13 +10899,21 @@
                 <w:szCs w:val="18"/>
               </w:rPr>
             </w:pPr>
-            <w:r>
-              <w:rPr>
-                <w:sz w:val="18"/>
-                <w:szCs w:val="18"/>
-              </w:rPr>
-              <w:t>Recombination regenerates the genetic diversity and limits the scope of background selection</w:t>
-            </w:r>
+          </w:p>
+        </w:tc>
+        <w:tc>
+          <w:tcPr>
+            <w:tcW w:w="1479" w:type="dxa"/>
+          </w:tcPr>
+          <w:p>
+            <w:pPr>
+              <w:ind w:firstLine="0"/>
+              <w:cnfStyle w:val="000000000000" w:firstRow="0" w:lastRow="0" w:firstColumn="0" w:lastColumn="0" w:oddVBand="0" w:evenVBand="0" w:oddHBand="0" w:evenHBand="0" w:firstRowFirstColumn="0" w:firstRowLastColumn="0" w:lastRowFirstColumn="0" w:lastRowLastColumn="0"/>
+              <w:rPr>
+                <w:sz w:val="18"/>
+                <w:szCs w:val="18"/>
+              </w:rPr>
+            </w:pPr>
           </w:p>
         </w:tc>
       </w:tr>
@@ -11007,6 +10966,7 @@
         <w:divId w:val="1620528373"/>
       </w:pPr>
       <w:r>
+        <w:lastRenderedPageBreak/>
         <w:t>Supporting material</w:t>
       </w:r>
     </w:p>
@@ -11112,6 +11072,7 @@
         <w:rPr>
           <w:noProof/>
         </w:rPr>
+        <w:lastRenderedPageBreak/>
         <w:drawing>
           <wp:inline distT="0" distB="0" distL="0" distR="0" wp14:anchorId="002B75E0" wp14:editId="1E55C614">
             <wp:extent cx="5486400" cy="5486400"/>
@@ -11301,7 +11262,7 @@
           <w:rPr>
             <w:noProof/>
           </w:rPr>
-          <w:t>14</w:t>
+          <w:t>22</w:t>
         </w:r>
         <w:r>
           <w:rPr>
@@ -11336,7 +11297,7 @@
       <w:rPr>
         <w:noProof/>
       </w:rPr>
-      <w:t>17</w:t>
+      <w:t>21</w:t>
     </w:r>
     <w:r>
       <w:fldChar w:fldCharType="end"/>
@@ -11396,7 +11357,7 @@
       <w:rPr>
         <w:noProof/>
       </w:rPr>
-      <w:t>July 22, 2014</w:t>
+      <w:t>July 24, 2014</w:t>
     </w:r>
     <w:r>
       <w:fldChar w:fldCharType="end"/>
@@ -14249,7 +14210,7 @@
 </file>
 
 <file path=customXml/itemProps1.xml><?xml version="1.0" encoding="utf-8"?>
-<ds:datastoreItem xmlns:ds="http://schemas.openxmlformats.org/officeDocument/2006/customXml" ds:itemID="{9199B726-1BE7-4362-AB90-A9FB555D798A}">
+<ds:datastoreItem xmlns:ds="http://schemas.openxmlformats.org/officeDocument/2006/customXml" ds:itemID="{316ADA21-51B0-4E54-9652-FA79F7559FDE}">
   <ds:schemaRefs>
     <ds:schemaRef ds:uri="http://schemas.openxmlformats.org/officeDocument/2006/bibliography"/>
   </ds:schemaRefs>

</xml_diff>

<commit_message>
revise results and discussion
</commit_message>
<xml_diff>
--- a/simarba/manuscript/ms.docx
+++ b/simarba/manuscript/ms.docx
@@ -57,12 +57,42 @@
           <w:rFonts w:asciiTheme="minorHAnsi" w:eastAsia="Times New Roman" w:hAnsiTheme="minorHAnsi"/>
         </w:rPr>
       </w:pPr>
+      <w:proofErr w:type="spellStart"/>
       <w:r>
         <w:rPr>
           <w:rFonts w:asciiTheme="minorHAnsi" w:eastAsia="Times New Roman" w:hAnsiTheme="minorHAnsi"/>
         </w:rPr>
-        <w:t>Yoav Ram and Lilach Hadany</w:t>
-      </w:r>
+        <w:t>Yoav</w:t>
+      </w:r>
+      <w:proofErr w:type="spellEnd"/>
+      <w:r>
+        <w:rPr>
+          <w:rFonts w:asciiTheme="minorHAnsi" w:eastAsia="Times New Roman" w:hAnsiTheme="minorHAnsi"/>
+        </w:rPr>
+        <w:t xml:space="preserve"> Ram and </w:t>
+      </w:r>
+      <w:proofErr w:type="spellStart"/>
+      <w:r>
+        <w:rPr>
+          <w:rFonts w:asciiTheme="minorHAnsi" w:eastAsia="Times New Roman" w:hAnsiTheme="minorHAnsi"/>
+        </w:rPr>
+        <w:t>Lilach</w:t>
+      </w:r>
+      <w:proofErr w:type="spellEnd"/>
+      <w:r>
+        <w:rPr>
+          <w:rFonts w:asciiTheme="minorHAnsi" w:eastAsia="Times New Roman" w:hAnsiTheme="minorHAnsi"/>
+        </w:rPr>
+        <w:t xml:space="preserve"> </w:t>
+      </w:r>
+      <w:proofErr w:type="spellStart"/>
+      <w:r>
+        <w:rPr>
+          <w:rFonts w:asciiTheme="minorHAnsi" w:eastAsia="Times New Roman" w:hAnsiTheme="minorHAnsi"/>
+        </w:rPr>
+        <w:t>Hadany</w:t>
+      </w:r>
+      <w:proofErr w:type="spellEnd"/>
     </w:p>
     <w:p>
       <w:pPr>
@@ -100,7 +130,7 @@
           <w:rFonts w:eastAsia="Times New Roman"/>
           <w:noProof/>
         </w:rPr>
-        <w:t>September 4, 2014</w:t>
+        <w:t>September 9, 2014</w:t>
       </w:r>
       <w:r>
         <w:rPr>
@@ -138,15 +168,19 @@
       <w:r>
         <w:t xml:space="preserve"> </w:t>
       </w:r>
+      <w:proofErr w:type="spellStart"/>
       <w:r>
         <w:t>Raynes</w:t>
       </w:r>
+      <w:proofErr w:type="spellEnd"/>
       <w:r>
         <w:t xml:space="preserve"> &amp; </w:t>
       </w:r>
+      <w:proofErr w:type="spellStart"/>
       <w:r>
         <w:t>Sniegowski</w:t>
       </w:r>
+      <w:proofErr w:type="spellEnd"/>
       <w:r>
         <w:t xml:space="preserve"> 2014</w:t>
       </w:r>
@@ -1320,7 +1354,15 @@
         <w:fldChar w:fldCharType="end"/>
       </w:r>
       <w:r>
-        <w:t xml:space="preserve">. In addition, recombination generates less-loaded individuals that were lost due to drift, halting "Mullter's ratchet" </w:t>
+        <w:t>. In addition, recombination generates less-loaded individuals that were lost due to drift, halting "</w:t>
+      </w:r>
+      <w:proofErr w:type="spellStart"/>
+      <w:r>
+        <w:t>Mullter's</w:t>
+      </w:r>
+      <w:proofErr w:type="spellEnd"/>
+      <w:r>
+        <w:t xml:space="preserve"> ratchet" </w:t>
       </w:r>
       <w:r>
         <w:fldChar w:fldCharType="begin" w:fldLock="1"/>
@@ -1403,7 +1445,7 @@
         <w:fldChar w:fldCharType="begin" w:fldLock="1"/>
       </w:r>
       <w:r>
-        <w:instrText>ADDIN CSL_CITATION { "citationItems" : [ { "id" : "ITEM-1", "itemData" : { "DOI" : "10.1017/S0016672300014634", "ISSN" : "0016-6723", "PMID" : "4407212", "abstract" : "When a selectively favourable gene substitution occurs in a population, changes in gene frequencies will occur at closely linked loci. In the case of a neutral polymorphism, average heterozygosity will be reduced to an extent which varies with distance from the substituted locus. The aggregate effect of substitution on neutral polymorphism is estimated; in populations of total size 106 or more (and perhaps of 104 or more), this effect will be more important than that of random fixation. This may explain why the extent of polymorphism in natural populations does not vary as much as one would expect from a consideration of the equilibrium between mutation and random fixation in populations of different sizes. For a selectively maintained polymorphism at a linked locus, this process will only be important in the long run if it leads to complete fixation. If the selective coefficients at the linked locus are small compared to those at the substituted locus, it is shown that the probability of complete fixation at the linked locus is approximately exp Nc), where c is the recombinant fraction and N the population size. It follows that in a large population a selective substitution can occur in a cistron without eliminating a selectively maintained polymorphism in the same cistron.", "author" : [ { "dropping-particle" : "", "family" : "Maynard Smith", "given" : "John", "non-dropping-particle" : "", "parse-names" : false, "suffix" : "" }, { "dropping-particle" : "", "family" : "Haigh", "given" : "John", "non-dropping-particle" : "", "parse-names" : false, "suffix" : "" } ], "container-title" : "Genetical Research", "id" : "ITEM-1", "issue" : "1", "issued" : { "date-parts" : [ [ "1974", "4", "14" ] ] }, "note" : "        From Duplicate 1 (                   The hitch-hiking effect of a favourable gene                 - Maynard Smith, John; Haigh, John )\n                \n        From Duplicate 1 (                           The hitch-hiking effect of a favourable gene                         - Smith, John Maynard; Haigh, John )\n                \n        From Duplicate 1 (                           The hitch-hiking effect of a favourable gene.                         - Maynard Smith, John; Haigh, John; Smith, John Maynard; Haigh, John; Maynard Smith, John; Haigh, John )\n                \n        From Duplicate 3 (                           The hitch-hiking effect of a favourable gene.                         - Maynard Smith, John; Haigh, John )\n                \n        From Duplicate 2 (                           The hitch-hiking effect of a favourable gene                         - Maynard Smith, John; Haigh, John )\n                \n        \n        \n        \n        \n        \n        \n        From Duplicate 2 (                           The hitch-hiking effect of a favourable gene.                         - Maynard Smith, John; Haigh, John )\n                \n        From Duplicate 2 (                           The hitch-hiking effect of a favourable gene                         - Maynard Smith, John; Haigh, John )\n                \n        \n        \n        \n        \n        \n        \n        From Duplicate 3 (                           The hitch-hiking effect of a favourable gene.                         - Maynard Smith, John; Haigh, John )\n                \n        From Duplicate 2 (                           The hitch-hiking effect of a favourable gene                         - Maynard Smith, John; Haigh, John )\n                \n        \n        \n        \n        \n        \n        \n      ", "page" : "23-35", "title" : "The hitch-hiking effect of a favourable gene", "type" : "article-journal", "volume" : "23" }, "uris" : [ "http://www.mendeley.com/documents/?uuid=8a0e66b5-45ef-44c6-b8d8-9eafffe9c970" ] }, { "id" : "ITEM-2", "itemData" : { "DOI" : "10.1038/42696", "ISSN" : "0028-0836", "PMID" : "9192893", "abstract" : "Because most newly arising mutations are neutral or deleterious, it has been argued that the mutation rate has evolved to be as low as possible, limited only by the cost of error-avoidance and error-correction mechanisms. But up to one per cent of natural bacterial isolates are 'mutator' clones that have high mutation rates. We consider here whether high mutation rates might play an important role in adaptive evolution. Models of large, asexual, clonal populations adapting to a new environment show that strong mutator genes (such as those that increase mutation rates by 1,000-fold) can accelerate adaptation, even if the mutator gene remains at a very low frequency (for example, 10[-5]). Less potent mutators (10 to 100-fold increase) can become fixed in a fraction of finite populations. The parameters of the model have been set to values typical for Escherichia coli cultures, which behave in a manner similar to the model in long-term adaptation experiments.", "author" : [ { "dropping-particle" : "", "family" : "Taddei", "given" : "Fran\u00e7ois", "non-dropping-particle" : "", "parse-names" : false, "suffix" : "" }, { "dropping-particle" : "", "family" : "Radman", "given" : "Miroslav", "non-dropping-particle" : "", "parse-names" : false, "suffix" : "" }, { "dropping-particle" : "", "family" : "Maynard Smith", "given" : "John", "non-dropping-particle" : "", "parse-names" : false, "suffix" : "" }, { "dropping-particle" : "", "family" : "Toupance", "given" : "Bruno", "non-dropping-particle" : "", "parse-names" : false, "suffix" : "" }, { "dropping-particle" : "", "family" : "Gouyon", "given" : "Pierre-Henri", "non-dropping-particle" : "", "parse-names" : false, "suffix" : "" }, { "dropping-particle" : "", "family" : "Godelle", "given" : "Bernard", "non-dropping-particle" : "", "parse-names" : false, "suffix" : "" } ], "container-title" : "Nature", "id" : "ITEM-2", "issue" : "6634", "issued" : { "date-parts" : [ [ "1997", "6" ] ] }, "note" : "-transient mutators:  by mutation and reverse mutation at modifier gene. rate: ~ 10-5-10-7\n-if transient effect is removed, that is, no reversion allowed,  than mutators do not speed adaptation\n-\"Furthermore, these results show that during the course of evolution, where phases of adaptation and stasis alternate, there is no pure strategy of mutation rate. Rather, selection seems to result in an alternation of high and low mutation rate through forward and reverse mutations at the mutator locus. Alternatively, transient mutators\nability by increasing their mutation rate: for example, inducible mechanisms (see ref. 30 for a review) might be particularly useful in response to stress.\"\n      ", "page" : "700-2", "title" : "Role of mutator alleles in adaptive evolution.", "type" : "article-journal", "volume" : "387" }, "uris" : [ "http://www.mendeley.com/documents/?uuid=b44ffa24-a082-102d-8a22-0024e85e2bb9" ] }, { "id" : "ITEM-3", "itemData" : { "DOI" : "10.1017/S0016672308009580", "ISBN" : "0016672308009", "PMID" : "18976526", "author" : [ { "dropping-particle" : "", "family" : "Charlesworth", "given" : "Brian", "non-dropping-particle" : "", "parse-names" : false, "suffix" : "" } ], "container-title" : "Genetical research", "id" : "ITEM-3", "issue" : "5-6", "issued" : { "date-parts" : [ [ "2007", "12" ] ] }, "page" : "389-90", "title" : "A hitch-hiking guide to the genome: a commentary on 'The hitch-hiking effect of a favourable gene' by John Maynard Smith and John Haigh.", "type" : "article-journal", "volume" : "89" }, "uris" : [ "http://www.mendeley.com/documents/?uuid=6152a796-19c3-4845-8d91-390c94670f31" ] } ], "mendeley" : { "previouslyFormattedCitation" : "(Maynard Smith and Haigh 1974; Taddei et al. 1997; Charlesworth 2007)" }, "properties" : { "noteIndex" : 0 }, "schema" : "https://github.com/citation-style-language/schema/raw/master/csl-citation.json" }</w:instrText>
+        <w:instrText>ADDIN CSL_CITATION { "citationItems" : [ { "id" : "ITEM-1", "itemData" : { "DOI" : "10.1017/S0016672300014634", "ISSN" : "0016-6723", "PMID" : "4407212", "abstract" : "When a selectively favourable gene substitution occurs in a population, changes in gene frequencies will occur at closely linked loci. In the case of a neutral polymorphism, average heterozygosity will be reduced to an extent which varies with distance from the substituted locus. The aggregate effect of substitution on neutral polymorphism is estimated; in populations of total size 106 or more (and perhaps of 104 or more), this effect will be more important than that of random fixation. This may explain why the extent of polymorphism in natural populations does not vary as much as one would expect from a consideration of the equilibrium between mutation and random fixation in populations of different sizes. For a selectively maintained polymorphism at a linked locus, this process will only be important in the long run if it leads to complete fixation. If the selective coefficients at the linked locus are small compared to those at the substituted locus, it is shown that the probability of complete fixation at the linked locus is approximately exp Nc), where c is the recombinant fraction and N the population size. It follows that in a large population a selective substitution can occur in a cistron without eliminating a selectively maintained polymorphism in the same cistron.", "author" : [ { "dropping-particle" : "", "family" : "Maynard Smith", "given" : "John", "non-dropping-particle" : "", "parse-names" : false, "suffix" : "" }, { "dropping-particle" : "", "family" : "Haigh", "given" : "John", "non-dropping-particle" : "", "parse-names" : false, "suffix" : "" } ], "container-title" : "Genetical Research", "id" : "ITEM-1", "issue" : "1", "issued" : { "date-parts" : [ [ "1974", "4", "14" ] ] }, "note" : "        From Duplicate 1 (                           The hitch-hiking effect of a favourable gene                         - Maynard Smith, John; Haigh, John )\n                \n        From Duplicate 1 (                           The hitch-hiking effect of a favourable gene                         - Smith, John Maynard; Haigh, John )\n                \n        From Duplicate 1 (                           The hitch-hiking effect of a favourable gene.                         - Maynard Smith, John; Haigh, John; Smith, John Maynard; Haigh, John; Maynard Smith, John; Haigh, John )\n                \n        From Duplicate 3 (                           The hitch-hiking effect of a favourable gene.                         - Maynard Smith, John; Haigh, John )\n                \n        From Duplicate 2 (                           The hitch-hiking effect of a favourable gene                         - Maynard Smith, John; Haigh, John )\n                \n        \n        \n        \n        \n        \n        \n        From Duplicate 2 (                           The hitch-hiking effect of a favourable gene.                         - Maynard Smith, John; Haigh, John )\n                \n        From Duplicate 2 (                           The hitch-hiking effect of a favourable gene                         - Maynard Smith, John; Haigh, John )\n                \n        \n        \n        \n        \n        \n        \n        From Duplicate 3 (                           The hitch-hiking effect of a favourable gene.                         - Maynard Smith, John; Haigh, John )\n                \n        From Duplicate 2 (                           The hitch-hiking effect of a favourable gene                         - Maynard Smith, John; Haigh, John )\n                \n        \n        \n        \n        \n        \n        \n      ", "page" : "23-35", "title" : "The hitch-hiking effect of a favourable gene", "type" : "article-journal", "volume" : "23" }, "uris" : [ "http://www.mendeley.com/documents/?uuid=8a0e66b5-45ef-44c6-b8d8-9eafffe9c970" ] }, { "id" : "ITEM-2", "itemData" : { "DOI" : "10.1038/42696", "ISSN" : "0028-0836", "PMID" : "9192893", "abstract" : "Because most newly arising mutations are neutral or deleterious, it has been argued that the mutation rate has evolved to be as low as possible, limited only by the cost of error-avoidance and error-correction mechanisms. But up to one per cent of natural bacterial isolates are 'mutator' clones that have high mutation rates. We consider here whether high mutation rates might play an important role in adaptive evolution. Models of large, asexual, clonal populations adapting to a new environment show that strong mutator genes (such as those that increase mutation rates by 1,000-fold) can accelerate adaptation, even if the mutator gene remains at a very low frequency (for example, 10[-5]). Less potent mutators (10 to 100-fold increase) can become fixed in a fraction of finite populations. The parameters of the model have been set to values typical for Escherichia coli cultures, which behave in a manner similar to the model in long-term adaptation experiments.", "author" : [ { "dropping-particle" : "", "family" : "Taddei", "given" : "Fran\u00e7ois", "non-dropping-particle" : "", "parse-names" : false, "suffix" : "" }, { "dropping-particle" : "", "family" : "Radman", "given" : "Miroslav", "non-dropping-particle" : "", "parse-names" : false, "suffix" : "" }, { "dropping-particle" : "", "family" : "Maynard Smith", "given" : "John", "non-dropping-particle" : "", "parse-names" : false, "suffix" : "" }, { "dropping-particle" : "", "family" : "Toupance", "given" : "Bruno", "non-dropping-particle" : "", "parse-names" : false, "suffix" : "" }, { "dropping-particle" : "", "family" : "Gouyon", "given" : "Pierre-Henri", "non-dropping-particle" : "", "parse-names" : false, "suffix" : "" }, { "dropping-particle" : "", "family" : "Godelle", "given" : "Bernard", "non-dropping-particle" : "", "parse-names" : false, "suffix" : "" } ], "container-title" : "Nature", "id" : "ITEM-2", "issue" : "6634", "issued" : { "date-parts" : [ [ "1997", "6" ] ] }, "note" : "-transient mutators:  by mutation and reverse mutation at modifier gene. rate: ~ 10-5-10-7\n-if transient effect is removed, that is, no reversion allowed,  than mutators do not speed adaptation\n-\"Furthermore, these results show that during the course of evolution, where phases of adaptation and stasis alternate, there is no pure strategy of mutation rate. Rather, selection seems to result in an alternation of high and low mutation rate through forward and reverse mutations at the mutator locus. Alternatively, transient mutators\nability by increasing their mutation rate: for example, inducible mechanisms (see ref. 30 for a review) might be particularly useful in response to stress.\"\n      ", "page" : "700-2", "title" : "Role of mutator alleles in adaptive evolution.", "type" : "article-journal", "volume" : "387" }, "uris" : [ "http://www.mendeley.com/documents/?uuid=b44ffa24-a082-102d-8a22-0024e85e2bb9" ] }, { "id" : "ITEM-3", "itemData" : { "DOI" : "10.1017/S0016672308009580", "ISBN" : "0016672308009", "PMID" : "18976526", "author" : [ { "dropping-particle" : "", "family" : "Charlesworth", "given" : "Brian", "non-dropping-particle" : "", "parse-names" : false, "suffix" : "" } ], "container-title" : "Genetical research", "id" : "ITEM-3", "issue" : "5-6", "issued" : { "date-parts" : [ [ "2007", "12" ] ] }, "page" : "389-90", "title" : "A hitch-hiking guide to the genome: a commentary on 'The hitch-hiking effect of a favourable gene' by John Maynard Smith and John Haigh.", "type" : "article-journal", "volume" : "89" }, "uris" : [ "http://www.mendeley.com/documents/?uuid=6152a796-19c3-4845-8d91-390c94670f31" ] } ], "mendeley" : { "previouslyFormattedCitation" : "(Maynard Smith and Haigh 1974; Taddei et al. 1997; Charlesworth 2007)" }, "properties" : { "noteIndex" : 0 }, "schema" : "https://github.com/citation-style-language/schema/raw/master/csl-citation.json" }</w:instrText>
       </w:r>
       <w:r>
         <w:fldChar w:fldCharType="separate"/>
@@ -1617,7 +1659,23 @@
         <w:t>.</w:t>
       </w:r>
       <w:r>
-        <w:t xml:space="preserve"> // Background trapping (Peck 1994, Charlesworth 199X, Johnson &amp; Barton 2002), evolutionary traction (Hadany and Feldman 200X)// </w:t>
+        <w:t xml:space="preserve"> // Background trapping (Peck 1994, </w:t>
+      </w:r>
+      <w:proofErr w:type="spellStart"/>
+      <w:r>
+        <w:t>Charlesworth</w:t>
+      </w:r>
+      <w:proofErr w:type="spellEnd"/>
+      <w:r>
+        <w:t xml:space="preserve"> 199X, Johnson &amp; Barton 2002), evolutionary traction (</w:t>
+      </w:r>
+      <w:proofErr w:type="spellStart"/>
+      <w:r>
+        <w:t>Hadany</w:t>
+      </w:r>
+      <w:proofErr w:type="spellEnd"/>
+      <w:r>
+        <w:t xml:space="preserve"> and Feldman 200X)// </w:t>
       </w:r>
     </w:p>
     <w:p>
@@ -1684,7 +1742,15 @@
         <w:t>Our finding suggest</w:t>
       </w:r>
       <w:r>
-        <w:t xml:space="preserve"> that (i) </w:t>
+        <w:t xml:space="preserve"> that (</w:t>
+      </w:r>
+      <w:proofErr w:type="spellStart"/>
+      <w:r>
+        <w:t>i</w:t>
+      </w:r>
+      <w:proofErr w:type="spellEnd"/>
+      <w:r>
+        <w:t xml:space="preserve">) </w:t>
       </w:r>
       <w:r>
         <w:t>mutators</w:t>
@@ -1916,6 +1982,7 @@
         </w:rPr>
         <w:t>s</w:t>
       </w:r>
+      <w:proofErr w:type="gramStart"/>
       <w:r>
         <w:t>)</w:t>
       </w:r>
@@ -1927,6 +1994,7 @@
         </w:rPr>
         <w:t>x</w:t>
       </w:r>
+      <w:proofErr w:type="gramEnd"/>
       <w:r>
         <w:rPr>
           <w:iCs/>
@@ -2490,9 +2558,11 @@
       <w:r>
         <w:t xml:space="preserve">the </w:t>
       </w:r>
+      <w:proofErr w:type="spellStart"/>
       <w:r>
         <w:t>NumPy</w:t>
       </w:r>
+      <w:proofErr w:type="spellEnd"/>
       <w:r>
         <w:t xml:space="preserve"> </w:t>
       </w:r>
@@ -2515,8 +2585,13 @@
         <w:fldChar w:fldCharType="end"/>
       </w:r>
       <w:r>
-        <w:t>, SciPy</w:t>
-      </w:r>
+        <w:t xml:space="preserve">, </w:t>
+      </w:r>
+      <w:proofErr w:type="spellStart"/>
+      <w:r>
+        <w:t>SciPy</w:t>
+      </w:r>
+      <w:proofErr w:type="spellEnd"/>
       <w:r>
         <w:t xml:space="preserve"> </w:t>
       </w:r>
@@ -2667,7 +2742,13 @@
         <w:t>T</w:t>
       </w:r>
       <w:r>
-        <w:t xml:space="preserve">he fixation probability of </w:t>
+        <w:t>he fixation probabilities</w:t>
+      </w:r>
+      <w:r>
+        <w:t xml:space="preserve"> of </w:t>
+      </w:r>
+      <w:r>
+        <w:t xml:space="preserve">the </w:t>
       </w:r>
       <w:r>
         <w:t>modifier alleles</w:t>
@@ -2676,7 +2757,10 @@
         <w:t xml:space="preserve"> </w:t>
       </w:r>
       <w:r>
-        <w:t xml:space="preserve">was estimated </w:t>
+        <w:t xml:space="preserve">were </w:t>
+      </w:r>
+      <w:r>
+        <w:t xml:space="preserve">estimated </w:t>
       </w:r>
       <w:r>
         <w:t>from</w:t>
@@ -2775,18 +2859,36 @@
         <w:t xml:space="preserve"> higher or lower than the initial frequency, respectively.</w:t>
       </w:r>
       <w:r>
-        <w:t xml:space="preserve"> Therefore, we tested whether the estimated fixation probabilities are significantly </w:t>
-      </w:r>
-      <w:r>
+        <w:t xml:space="preserve"> </w:t>
+      </w:r>
+      <w:r>
+        <w:rPr>
+          <w:highlight w:val="yellow"/>
+        </w:rPr>
+        <w:t xml:space="preserve">Therefore, we tested whether the estimated fixation probabilities are significantly </w:t>
+      </w:r>
+      <w:r>
+        <w:rPr>
+          <w:highlight w:val="yellow"/>
+        </w:rPr>
         <w:t xml:space="preserve">different from </w:t>
       </w:r>
       <w:r>
+        <w:rPr>
+          <w:highlight w:val="yellow"/>
+        </w:rPr>
         <w:t xml:space="preserve">50% using a </w:t>
       </w:r>
       <w:r>
+        <w:rPr>
+          <w:highlight w:val="yellow"/>
+        </w:rPr>
         <w:t xml:space="preserve">2-tail </w:t>
       </w:r>
       <w:r>
+        <w:rPr>
+          <w:highlight w:val="yellow"/>
+        </w:rPr>
         <w:t>proportions test.</w:t>
       </w:r>
       <w:r>
@@ -2799,7 +2901,10 @@
         <w:t xml:space="preserve">in populations </w:t>
       </w:r>
       <w:r>
-        <w:t>homogenous at the modifier loci subject to a single environmental change.</w:t>
+        <w:t>homogenous at the modifier loci</w:t>
+      </w:r>
+      <w:r>
+        <w:t>.</w:t>
       </w:r>
     </w:p>
     <w:p>
@@ -2864,7 +2969,31 @@
         <w:t>E. coli</w:t>
       </w:r>
       <w:r>
-        <w:t xml:space="preserve"> and up to the high rates measured in </w:t>
+        <w:t xml:space="preserve"> </w:t>
+      </w:r>
+      <w:r>
+        <w:fldChar w:fldCharType="begin" w:fldLock="1"/>
+      </w:r>
+      <w:r>
+        <w:instrText>ADDIN CSL_CITATION { "citationItems" : [ { "id" : "ITEM-1", "itemData" : { "ISSN" : "0016-6731", "PMID" : "1979037", "abstract" : "PCR fragments, 1500-bp, from 15 previously sequenced regions in the Escherichia coli chromosome have been compared by restriction analysis in a large set of wild (ECOR) strains. Prior published observations of segmental clonality are confirmed: each of several sequence types is shared by a number of strains. The rate of recombinational replacement and the average size of the replacements are estimated in a set of closely related strains in which a clonal frame is dotted with occasional stretches of DNA belonging to other clones. A clonal hierarchy is described. Some new comparative sequencing data are presented.", "author" : [ { "dropping-particle" : "", "family" : "Milkman", "given" : "Roger", "non-dropping-particle" : "", "parse-names" : false, "suffix" : "" }, { "dropping-particle" : "", "family" : "Bridges", "given" : "Mellissa McKane", "non-dropping-particle" : "", "parse-names" : false, "suffix" : "" } ], "container-title" : "Genetics", "id" : "ITEM-1", "issue" : "3", "issued" : { "date-parts" : [ [ "1990", "11" ] ] }, "note" : "r/m = 0.02\nr=5x10-12 (recombination per nuc. per gen.)\n        \nmu = 3x10-10 (per nuc per gen)", "page" : "505-17", "title" : "Molecular evolution of the &lt;i&gt;Escherichia coli&lt;/i&gt; chromosome. III. Clonal frames.", "type" : "article-journal", "volume" : "126" }, "uris" : [ "http://www.mendeley.com/documents/?uuid=e35db3db-f188-40e9-89f7-733904285821" ] } ], "mendeley" : { "previouslyFormattedCitation" : "(Milkman and Bridges 1990)" }, "properties" : { "noteIndex" : 0 }, "schema" : "https://github.com/citation-style-language/schema/raw/master/csl-citation.json" }</w:instrText>
+      </w:r>
+      <w:r>
+        <w:fldChar w:fldCharType="separate"/>
+      </w:r>
+      <w:r>
+        <w:rPr>
+          <w:noProof/>
+        </w:rPr>
+        <w:t>(Milkman and Bridges 1990)</w:t>
+      </w:r>
+      <w:r>
+        <w:fldChar w:fldCharType="end"/>
+      </w:r>
+      <w:r>
+        <w:t xml:space="preserve"> </w:t>
+      </w:r>
+      <w:r>
+        <w:t xml:space="preserve">and up to the high rates measured in </w:t>
       </w:r>
       <w:r>
         <w:rPr>
@@ -2874,20 +3003,70 @@
         <w:t>H. pylori</w:t>
       </w:r>
       <w:r>
-        <w:t xml:space="preserve"> and </w:t>
-      </w:r>
-      <w:r>
         <w:rPr>
           <w:i/>
           <w:iCs/>
         </w:rPr>
-        <w:t>S. cerevisiae</w:t>
-      </w:r>
-      <w:r>
-        <w:t xml:space="preserve"> [REF]. The figure shows that</w:t>
-      </w:r>
-      <w:r>
-        <w:t xml:space="preserve"> recombination reduces the fixation of both mutators, as shown before for CM </w:t>
+        <w:t xml:space="preserve"> </w:t>
+      </w:r>
+      <w:r>
+        <w:rPr>
+          <w:i/>
+          <w:iCs/>
+        </w:rPr>
+        <w:fldChar w:fldCharType="begin" w:fldLock="1"/>
+      </w:r>
+      <w:r>
+        <w:rPr>
+          <w:i/>
+          <w:iCs/>
+        </w:rPr>
+        <w:instrText>ADDIN CSL_CITATION { "citationItems" : [ { "id" : "ITEM-1", "itemData" : { "DOI" : "10.1073/pnas.251396098", "ISSN" : "0027-8424", "PMID" : "11742075", "abstract" : "The bacterium Helicobacter pylori colonizes the gastric mucosa of half of the human population, resulting in chronic gastritis, ulcers, and cancer. We sequenced ten gene fragments from pairs of strains isolated sequentially at a mean interval of 1.8 years from 26 individuals. Several isolates had acquired small mosaic segments from other H. pylori or point mutations. The maximal mutation rate, the import size, and the frequency of recombination were calculated by using a Bayesian model. The calculations indicate that the last common ancestor of H. pylori existed at least 2,500-11,000 years ago. Imported mosaics have a median size of 417 bp, much smaller than for other bacteria, and recombination occurs frequently (60 imports spanning 25,000 bp per genome per year). Thus, the panmictic population structure of H. pylori results from very frequent recombination during mixed colonization by unrelated strains.", "author" : [ { "dropping-particle" : "", "family" : "Falush", "given" : "Daniel", "non-dropping-particle" : "", "parse-names" : false, "suffix" : "" }, { "dropping-particle" : "", "family" : "Kraft", "given" : "Christian", "non-dropping-particle" : "", "parse-names" : false, "suffix" : "" }, { "dropping-particle" : "", "family" : "Taylor", "given" : "Nancy S.", "non-dropping-particle" : "", "parse-names" : false, "suffix" : "" }, { "dropping-particle" : "", "family" : "Correa", "given" : "Pelayo", "non-dropping-particle" : "", "parse-names" : false, "suffix" : "" }, { "dropping-particle" : "", "family" : "Fox", "given" : "James G.", "non-dropping-particle" : "", "parse-names" : false, "suffix" : "" }, { "dropping-particle" : "", "family" : "Achtman", "given" : "Mark", "non-dropping-particle" : "", "parse-names" : false, "suffix" : "" }, { "dropping-particle" : "", "family" : "Suerbaum", "given" : "Sebastian", "non-dropping-particle" : "", "parse-names" : false, "suffix" : "" } ], "container-title" : "Proceedings of the National Academy of Sciences", "id" : "ITEM-1", "issue" : "26", "issued" : { "date-parts" : [ [ "2001", "12", "18" ] ] }, "page" : "15056-61", "title" : "Recombination and mutation during long-term gastric colonization by &lt;i&gt;Helicobacter pylori&lt;/i&gt;: estimates of clock rates, recombination size, and minimal age.", "type" : "article-journal", "volume" : "98" }, "uris" : [ "http://www.mendeley.com/documents/?uuid=346e6de0-3414-4875-930c-65fd460dc2a6" ] } ], "mendeley" : { "previouslyFormattedCitation" : "(Falush et al. 2001)" }, "properties" : { "noteIndex" : 0 }, "schema" : "https://github.com/citation-style-language/schema/raw/master/csl-citation.json" }</w:instrText>
+      </w:r>
+      <w:r>
+        <w:rPr>
+          <w:i/>
+          <w:iCs/>
+        </w:rPr>
+        <w:fldChar w:fldCharType="separate"/>
+      </w:r>
+      <w:r>
+        <w:rPr>
+          <w:iCs/>
+          <w:noProof/>
+        </w:rPr>
+        <w:t>(Falush et al. 2001)</w:t>
+      </w:r>
+      <w:r>
+        <w:rPr>
+          <w:i/>
+          <w:iCs/>
+        </w:rPr>
+        <w:fldChar w:fldCharType="end"/>
+      </w:r>
+      <w:r>
+        <w:t xml:space="preserve">. The </w:t>
+      </w:r>
+      <w:r>
+        <w:t>results</w:t>
+      </w:r>
+      <w:r>
+        <w:t xml:space="preserve"> </w:t>
+      </w:r>
+      <w:r>
+        <w:t xml:space="preserve">indicate </w:t>
+      </w:r>
+      <w:r>
+        <w:t>that</w:t>
+      </w:r>
+      <w:r>
+        <w:t xml:space="preserve"> recombination reduces the fixation</w:t>
+      </w:r>
+      <w:r>
+        <w:t xml:space="preserve"> probability</w:t>
+      </w:r>
+      <w:r>
+        <w:t xml:space="preserve"> of both mutators, as shown before for CM </w:t>
       </w:r>
       <w:r>
         <w:fldChar w:fldCharType="begin" w:fldLock="1"/>
@@ -2954,7 +3133,7 @@
         </w:rPr>
         <w:lastRenderedPageBreak/>
         <w:drawing>
-          <wp:inline distT="0" distB="0" distL="0" distR="0" wp14:anchorId="25F8040D" wp14:editId="36C02630">
+          <wp:inline distT="0" distB="0" distL="0" distR="0" wp14:anchorId="7FA6F0FD" wp14:editId="4278049C">
             <wp:extent cx="3657600" cy="5486400"/>
             <wp:effectExtent l="0" t="0" r="0" b="0"/>
             <wp:docPr id="5" name="Picture 5" descr="D:\workspace\mamba\simarba\analysis\invasion_SIMvsCM_pop_1e6_2014-07-22.png"/>
@@ -3015,27 +3194,14 @@
       <w:r>
         <w:t xml:space="preserve">Figure </w:t>
       </w:r>
-      <w:r>
-        <w:fldChar w:fldCharType="begin"/>
-      </w:r>
-      <w:r>
-        <w:instrText xml:space="preserve"> SEQ Figure \* ARABIC </w:instrText>
-      </w:r>
-      <w:r>
-        <w:fldChar w:fldCharType="separate"/>
-      </w:r>
-      <w:r>
-        <w:rPr>
-          <w:noProof/>
-        </w:rPr>
-        <w:t>1</w:t>
-      </w:r>
-      <w:r>
-        <w:rPr>
-          <w:noProof/>
-        </w:rPr>
-        <w:fldChar w:fldCharType="end"/>
-      </w:r>
+      <w:fldSimple w:instr=" SEQ Figure \* ARABIC ">
+        <w:r>
+          <w:rPr>
+            <w:noProof/>
+          </w:rPr>
+          <w:t>1</w:t>
+        </w:r>
+      </w:fldSimple>
       <w:bookmarkEnd w:id="14"/>
       <w:r>
         <w:t xml:space="preserve"> </w:t>
@@ -3049,6 +3215,14 @@
     </w:p>
     <w:p/>
     <w:p>
+      <w:pPr>
+        <w:pStyle w:val="Heading3"/>
+      </w:pPr>
+      <w:r>
+        <w:t>Only beneficial mutations</w:t>
+      </w:r>
+    </w:p>
+    <w:p>
       <w:r>
         <w:t xml:space="preserve">Why is </w:t>
       </w:r>
@@ -3230,10 +3404,16 @@
           <w:b/>
           <w:bCs/>
         </w:rPr>
-        <w:t>deleterious mutations due to lower mutation rates in adapted individuals</w:t>
-      </w:r>
-      <w:r>
-        <w:t>, especially between adaptation events</w:t>
+        <w:t>deleterious mutations adapted individuals</w:t>
+      </w:r>
+      <w:r>
+        <w:t xml:space="preserve">, especially </w:t>
+      </w:r>
+      <w:r>
+        <w:t xml:space="preserve">during the time </w:t>
+      </w:r>
+      <w:r>
+        <w:t>between adaptation events</w:t>
       </w:r>
       <w:r>
         <w:t xml:space="preserve">. Alternatively, </w:t>
@@ -3242,7 +3422,16 @@
         <w:t>it</w:t>
       </w:r>
       <w:r>
-        <w:t xml:space="preserve"> could be that SIM purges deleterious mutations more </w:t>
+        <w:t xml:space="preserve">'s possible </w:t>
+      </w:r>
+      <w:r>
+        <w:t xml:space="preserve">that SIM </w:t>
+      </w:r>
+      <w:r>
+        <w:t>facilitates purging of</w:t>
+      </w:r>
+      <w:r>
+        <w:t xml:space="preserve"> deleterious mutations more </w:t>
       </w:r>
       <w:r>
         <w:t>efficiently than CM;</w:t>
@@ -3304,7 +3493,7 @@
         </w:rPr>
         <w:lastRenderedPageBreak/>
         <w:drawing>
-          <wp:inline distT="0" distB="0" distL="0" distR="0" wp14:anchorId="0485D383" wp14:editId="1D0FF46D">
+          <wp:inline distT="0" distB="0" distL="0" distR="0" wp14:anchorId="4E375FD8" wp14:editId="3D64BB3C">
             <wp:extent cx="5486400" cy="5486400"/>
             <wp:effectExtent l="0" t="0" r="0" b="0"/>
             <wp:docPr id="2" name="Picture 2" descr="D:\workspace\mamba\simarba\analysis\invasion_SIMvsCMvsNM_pop_1e5_1e6_2014-03-09.png"/>
@@ -3362,27 +3551,14 @@
       <w:r>
         <w:t xml:space="preserve">Figure </w:t>
       </w:r>
-      <w:r>
-        <w:fldChar w:fldCharType="begin"/>
-      </w:r>
-      <w:r>
-        <w:instrText xml:space="preserve"> SEQ Figure \* ARABIC </w:instrText>
-      </w:r>
-      <w:r>
-        <w:fldChar w:fldCharType="separate"/>
-      </w:r>
-      <w:r>
-        <w:rPr>
-          <w:noProof/>
-        </w:rPr>
-        <w:t>2</w:t>
-      </w:r>
-      <w:r>
-        <w:rPr>
-          <w:noProof/>
-        </w:rPr>
-        <w:fldChar w:fldCharType="end"/>
-      </w:r>
+      <w:fldSimple w:instr=" SEQ Figure \* ARABIC ">
+        <w:r>
+          <w:rPr>
+            <w:noProof/>
+          </w:rPr>
+          <w:t>2</w:t>
+        </w:r>
+      </w:fldSimple>
       <w:bookmarkEnd w:id="16"/>
       <w:r>
         <w:t xml:space="preserve"> - </w:t>
@@ -3399,6 +3575,14 @@
     </w:p>
     <w:p/>
     <w:p>
+      <w:pPr>
+        <w:pStyle w:val="Heading3"/>
+      </w:pPr>
+      <w:r>
+        <w:t>Recombination barriers</w:t>
+      </w:r>
+    </w:p>
+    <w:p>
       <w:r>
         <w:t>We further studied</w:t>
       </w:r>
@@ -3463,16 +3647,28 @@
         <w:t xml:space="preserve"> individuals with non-mutator alleles from "stealing</w:t>
       </w:r>
       <w:r>
-        <w:t>" beneficial mutators and therefore allow</w:t>
-      </w:r>
-      <w:r>
-        <w:t xml:space="preserve"> mutator alleles to "hitch-hike" with their beneficial mutations </w:t>
+        <w:t xml:space="preserve">" beneficial </w:t>
+      </w:r>
+      <w:r>
+        <w:t>mutations</w:t>
+      </w:r>
+      <w:r>
+        <w:t xml:space="preserve"> and therefore allow</w:t>
+      </w:r>
+      <w:r>
+        <w:t xml:space="preserve"> mutator alleles to "hitch-hike" </w:t>
+      </w:r>
+      <w:r>
+        <w:t xml:space="preserve">to fixation </w:t>
+      </w:r>
+      <w:r>
+        <w:t xml:space="preserve">with their beneficial mutations </w:t>
       </w:r>
       <w:r>
         <w:fldChar w:fldCharType="begin" w:fldLock="1"/>
       </w:r>
       <w:r>
-        <w:instrText>ADDIN CSL_CITATION { "citationItems" : [ { "id" : "ITEM-1", "itemData" : { "DOI" : "10.1017/S0016672300014634", "ISSN" : "0016-6723", "PMID" : "4407212", "abstract" : "When a selectively favourable gene substitution occurs in a population, changes in gene frequencies will occur at closely linked loci. In the case of a neutral polymorphism, average heterozygosity will be reduced to an extent which varies with distance from the substituted locus. The aggregate effect of substitution on neutral polymorphism is estimated; in populations of total size 106 or more (and perhaps of 104 or more), this effect will be more important than that of random fixation. This may explain why the extent of polymorphism in natural populations does not vary as much as one would expect from a consideration of the equilibrium between mutation and random fixation in populations of different sizes. For a selectively maintained polymorphism at a linked locus, this process will only be important in the long run if it leads to complete fixation. If the selective coefficients at the linked locus are small compared to those at the substituted locus, it is shown that the probability of complete fixation at the linked locus is approximately exp Nc), where c is the recombinant fraction and N the population size. It follows that in a large population a selective substitution can occur in a cistron without eliminating a selectively maintained polymorphism in the same cistron.", "author" : [ { "dropping-particle" : "", "family" : "Maynard Smith", "given" : "John", "non-dropping-particle" : "", "parse-names" : false, "suffix" : "" }, { "dropping-particle" : "", "family" : "Haigh", "given" : "John", "non-dropping-particle" : "", "parse-names" : false, "suffix" : "" } ], "container-title" : "Genetical Research", "id" : "ITEM-1", "issue" : "1", "issued" : { "date-parts" : [ [ "1974", "4", "14" ] ] }, "note" : "        From Duplicate 1 (                   The hitch-hiking effect of a favourable gene                 - Maynard Smith, John; Haigh, John )\n                \n        From Duplicate 1 (                           The hitch-hiking effect of a favourable gene                         - Smith, John Maynard; Haigh, John )\n                \n        From Duplicate 1 (                           The hitch-hiking effect of a favourable gene.                         - Maynard Smith, John; Haigh, John; Smith, John Maynard; Haigh, John; Maynard Smith, John; Haigh, John )\n                \n        From Duplicate 3 (                           The hitch-hiking effect of a favourable gene.                         - Maynard Smith, John; Haigh, John )\n                \n        From Duplicate 2 (                           The hitch-hiking effect of a favourable gene                         - Maynard Smith, John; Haigh, John )\n                \n        \n        \n        \n        \n        \n        \n        From Duplicate 2 (                           The hitch-hiking effect of a favourable gene.                         - Maynard Smith, John; Haigh, John )\n                \n        From Duplicate 2 (                           The hitch-hiking effect of a favourable gene                         - Maynard Smith, John; Haigh, John )\n                \n        \n        \n        \n        \n        \n        \n        From Duplicate 3 (                           The hitch-hiking effect of a favourable gene.                         - Maynard Smith, John; Haigh, John )\n                \n        From Duplicate 2 (                           The hitch-hiking effect of a favourable gene                         - Maynard Smith, John; Haigh, John )\n                \n        \n        \n        \n        \n        \n        \n      ", "page" : "23-35", "title" : "The hitch-hiking effect of a favourable gene", "type" : "article-journal", "volume" : "23" }, "uris" : [ "http://www.mendeley.com/documents/?uuid=8a0e66b5-45ef-44c6-b8d8-9eafffe9c970" ] } ], "mendeley" : { "previouslyFormattedCitation" : "(Maynard Smith and Haigh 1974)" }, "properties" : { "noteIndex" : 0 }, "schema" : "https://github.com/citation-style-language/schema/raw/master/csl-citation.json" }</w:instrText>
+        <w:instrText>ADDIN CSL_CITATION { "citationItems" : [ { "id" : "ITEM-1", "itemData" : { "DOI" : "10.1017/S0016672300014634", "ISSN" : "0016-6723", "PMID" : "4407212", "abstract" : "When a selectively favourable gene substitution occurs in a population, changes in gene frequencies will occur at closely linked loci. In the case of a neutral polymorphism, average heterozygosity will be reduced to an extent which varies with distance from the substituted locus. The aggregate effect of substitution on neutral polymorphism is estimated; in populations of total size 106 or more (and perhaps of 104 or more), this effect will be more important than that of random fixation. This may explain why the extent of polymorphism in natural populations does not vary as much as one would expect from a consideration of the equilibrium between mutation and random fixation in populations of different sizes. For a selectively maintained polymorphism at a linked locus, this process will only be important in the long run if it leads to complete fixation. If the selective coefficients at the linked locus are small compared to those at the substituted locus, it is shown that the probability of complete fixation at the linked locus is approximately exp Nc), where c is the recombinant fraction and N the population size. It follows that in a large population a selective substitution can occur in a cistron without eliminating a selectively maintained polymorphism in the same cistron.", "author" : [ { "dropping-particle" : "", "family" : "Maynard Smith", "given" : "John", "non-dropping-particle" : "", "parse-names" : false, "suffix" : "" }, { "dropping-particle" : "", "family" : "Haigh", "given" : "John", "non-dropping-particle" : "", "parse-names" : false, "suffix" : "" } ], "container-title" : "Genetical Research", "id" : "ITEM-1", "issue" : "1", "issued" : { "date-parts" : [ [ "1974", "4", "14" ] ] }, "note" : "        From Duplicate 1 (                           The hitch-hiking effect of a favourable gene                         - Maynard Smith, John; Haigh, John )\n                \n        From Duplicate 1 (                           The hitch-hiking effect of a favourable gene                         - Smith, John Maynard; Haigh, John )\n                \n        From Duplicate 1 (                           The hitch-hiking effect of a favourable gene.                         - Maynard Smith, John; Haigh, John; Smith, John Maynard; Haigh, John; Maynard Smith, John; Haigh, John )\n                \n        From Duplicate 3 (                           The hitch-hiking effect of a favourable gene.                         - Maynard Smith, John; Haigh, John )\n                \n        From Duplicate 2 (                           The hitch-hiking effect of a favourable gene                         - Maynard Smith, John; Haigh, John )\n                \n        \n        \n        \n        \n        \n        \n        From Duplicate 2 (                           The hitch-hiking effect of a favourable gene.                         - Maynard Smith, John; Haigh, John )\n                \n        From Duplicate 2 (                           The hitch-hiking effect of a favourable gene                         - Maynard Smith, John; Haigh, John )\n                \n        \n        \n        \n        \n        \n        \n        From Duplicate 3 (                           The hitch-hiking effect of a favourable gene.                         - Maynard Smith, John; Haigh, John )\n                \n        From Duplicate 2 (                           The hitch-hiking effect of a favourable gene                         - Maynard Smith, John; Haigh, John )\n                \n        \n        \n        \n        \n        \n        \n      ", "page" : "23-35", "title" : "The hitch-hiking effect of a favourable gene", "type" : "article-journal", "volume" : "23" }, "uris" : [ "http://www.mendeley.com/documents/?uuid=8a0e66b5-45ef-44c6-b8d8-9eafffe9c970" ] } ], "mendeley" : { "previouslyFormattedCitation" : "(Maynard Smith and Haigh 1974)" }, "properties" : { "noteIndex" : 0 }, "schema" : "https://github.com/citation-style-language/schema/raw/master/csl-citation.json" }</w:instrText>
       </w:r>
       <w:r>
         <w:fldChar w:fldCharType="separate"/>
@@ -3580,6 +3776,14 @@
       </w:r>
     </w:p>
     <w:p>
+      <w:pPr>
+        <w:pStyle w:val="Heading3"/>
+      </w:pPr>
+      <w:r>
+        <w:t>Population size</w:t>
+      </w:r>
+    </w:p>
+    <w:p>
       <w:r>
         <w:t>The effect of population size on the dynamics is explored in Figure 3</w:t>
       </w:r>
@@ -3587,7 +3791,19 @@
         <w:t xml:space="preserve"> (also see Figure S1)</w:t>
       </w:r>
       <w:r>
-        <w:t>. As the population size increases the effect of recombination on the fixation probability</w:t>
+        <w:t>. As the population size increases</w:t>
+      </w:r>
+      <w:r>
+        <w:t>,</w:t>
+      </w:r>
+      <w:r>
+        <w:t xml:space="preserve"> the </w:t>
+      </w:r>
+      <w:r>
+        <w:t xml:space="preserve">negative </w:t>
+      </w:r>
+      <w:r>
+        <w:t>effect of recombination on the fixation probability</w:t>
       </w:r>
       <w:r>
         <w:t xml:space="preserve"> </w:t>
@@ -3636,6 +3852,7 @@
       <w:r>
         <w:t>=</w:t>
       </w:r>
+      <w:proofErr w:type="gramStart"/>
       <w:r>
         <w:t>10</w:t>
       </w:r>
@@ -3649,11 +3866,20 @@
         <w:t xml:space="preserve"> </w:t>
       </w:r>
       <w:r>
-        <w:lastRenderedPageBreak/>
         <w:t xml:space="preserve">(right column) </w:t>
       </w:r>
       <w:r>
-        <w:t>recombination has a very significant effect. For example, the fixation probability of SIM</w:t>
+        <w:t>recombination</w:t>
+      </w:r>
+      <w:proofErr w:type="gramEnd"/>
+      <w:r>
+        <w:t xml:space="preserve"> has a very significant </w:t>
+      </w:r>
+      <w:r>
+        <w:t xml:space="preserve">negative </w:t>
+      </w:r>
+      <w:r>
+        <w:t>effect. For example, the fixation probability of SIM</w:t>
       </w:r>
       <w:r>
         <w:t xml:space="preserve"> (solid blue)</w:t>
@@ -3767,7 +3993,15 @@
         <w:t xml:space="preserve"> and is consistent with results for CM </w:t>
       </w:r>
       <w:r>
-        <w:t xml:space="preserve">by Tenaillon et al. </w:t>
+        <w:t xml:space="preserve">by </w:t>
+      </w:r>
+      <w:proofErr w:type="spellStart"/>
+      <w:r>
+        <w:t>Tenaillon</w:t>
+      </w:r>
+      <w:proofErr w:type="spellEnd"/>
+      <w:r>
+        <w:t xml:space="preserve"> et al. </w:t>
       </w:r>
       <w:r>
         <w:fldChar w:fldCharType="begin" w:fldLock="1"/>
@@ -3862,7 +4096,13 @@
         <w:t>. S</w:t>
       </w:r>
       <w:r>
-        <w:t>mall populations will have a smaller number of alleles to sample from</w:t>
+        <w:t xml:space="preserve">mall populations will have a smaller number of </w:t>
+      </w:r>
+      <w:r>
+        <w:t xml:space="preserve">unique </w:t>
+      </w:r>
+      <w:r>
+        <w:t>alleles to sample from</w:t>
       </w:r>
       <w:r>
         <w:t xml:space="preserve"> and therefore </w:t>
@@ -3887,7 +4127,7 @@
           <w:noProof/>
         </w:rPr>
         <w:drawing>
-          <wp:inline distT="0" distB="0" distL="0" distR="0" wp14:anchorId="0820B70B" wp14:editId="6A1AD25F">
+          <wp:inline distT="0" distB="0" distL="0" distR="0" wp14:anchorId="5C6FB780" wp14:editId="44DF8703">
             <wp:extent cx="3657600" cy="5486400"/>
             <wp:effectExtent l="0" t="0" r="0" b="0"/>
             <wp:docPr id="6" name="Picture 6" descr="D:\workspace\mamba\simarba\analysis\invasion_SIMvsCMvsNM_pop_sizes_2014-07-22.png"/>
@@ -3944,27 +4184,14 @@
       <w:r>
         <w:t xml:space="preserve">Figure </w:t>
       </w:r>
-      <w:r>
-        <w:fldChar w:fldCharType="begin"/>
-      </w:r>
-      <w:r>
-        <w:instrText xml:space="preserve"> SEQ Figure \* ARABIC </w:instrText>
-      </w:r>
-      <w:r>
-        <w:fldChar w:fldCharType="separate"/>
-      </w:r>
-      <w:r>
-        <w:rPr>
-          <w:noProof/>
-        </w:rPr>
-        <w:t>3</w:t>
-      </w:r>
-      <w:r>
-        <w:rPr>
-          <w:noProof/>
-        </w:rPr>
-        <w:fldChar w:fldCharType="end"/>
-      </w:r>
+      <w:fldSimple w:instr=" SEQ Figure \* ARABIC ">
+        <w:r>
+          <w:rPr>
+            <w:noProof/>
+          </w:rPr>
+          <w:t>3</w:t>
+        </w:r>
+      </w:fldSimple>
       <w:r>
         <w:t xml:space="preserve"> - </w:t>
       </w:r>
@@ -4000,8 +4227,19 @@
         <w:rPr>
           <w:rFonts w:asciiTheme="minorHAnsi" w:hAnsiTheme="minorHAnsi"/>
         </w:rPr>
-        <w:lastRenderedPageBreak/>
-        <w:t xml:space="preserve">Co-evolution of mutators and </w:t>
+        <w:t xml:space="preserve">Co-evolution of </w:t>
+      </w:r>
+      <w:r>
+        <w:rPr>
+          <w:rFonts w:asciiTheme="minorHAnsi" w:hAnsiTheme="minorHAnsi"/>
+        </w:rPr>
+        <w:t>mutation</w:t>
+      </w:r>
+      <w:r>
+        <w:rPr>
+          <w:rFonts w:asciiTheme="minorHAnsi" w:hAnsiTheme="minorHAnsi"/>
+        </w:rPr>
+        <w:t xml:space="preserve"> and </w:t>
       </w:r>
       <w:r>
         <w:rPr>
@@ -4011,6 +4249,14 @@
       </w:r>
     </w:p>
     <w:p>
+      <w:pPr>
+        <w:pStyle w:val="Heading3"/>
+      </w:pPr>
+      <w:r>
+        <w:t>Modifiers of recombination rate</w:t>
+      </w:r>
+    </w:p>
+    <w:p>
       <w:r>
         <w:t xml:space="preserve">Next, we considered the fixation of recombination modifiers – alleles that increase the recombination rate </w:t>
       </w:r>
@@ -4051,13 +4297,22 @@
         <w:t>) w</w:t>
       </w:r>
       <w:r>
-        <w:t>in competitions against wildtype m</w:t>
-      </w:r>
-      <w:r>
-        <w:t xml:space="preserve">odifiers (NR), </w:t>
-      </w:r>
-      <w:r>
-        <w:t>which hav</w:t>
+        <w:t>i</w:t>
+      </w:r>
+      <w:r>
+        <w:t xml:space="preserve">n competitions against wildtype </w:t>
+      </w:r>
+      <w:r>
+        <w:t xml:space="preserve">modifiers </w:t>
+      </w:r>
+      <w:r>
+        <w:t>(NR)</w:t>
+      </w:r>
+      <w:r>
+        <w:t xml:space="preserve"> that </w:t>
+      </w:r>
+      <w:r>
+        <w:t>hav</w:t>
       </w:r>
       <w:r>
         <w:t>e a basal rate of recombination</w:t>
@@ -4093,7 +4348,13 @@
         <w:t>the population size</w:t>
       </w:r>
       <w:r>
-        <w:t xml:space="preserve"> (panels from right to left)</w:t>
+        <w:t xml:space="preserve"> (panels</w:t>
+      </w:r>
+      <w:r>
+        <w:t>,</w:t>
+      </w:r>
+      <w:r>
+        <w:t xml:space="preserve"> from right to left)</w:t>
       </w:r>
       <w:r>
         <w:t>, consistent with Figure 3</w:t>
@@ -4130,7 +4391,7 @@
           <w:noProof/>
         </w:rPr>
         <w:drawing>
-          <wp:inline distT="0" distB="0" distL="0" distR="0" wp14:anchorId="22057B41" wp14:editId="47561FF0">
+          <wp:inline distT="0" distB="0" distL="0" distR="0" wp14:anchorId="4E4B4BF1" wp14:editId="39AD2BD3">
             <wp:extent cx="4572000" cy="5486400"/>
             <wp:effectExtent l="0" t="0" r="0" b="0"/>
             <wp:docPr id="7" name="Picture 7" descr="D:\workspace\mamba\simarba\analysis\invasion_NRvsCR_pop_sizes_2014-07-22.png"/>
@@ -4187,27 +4448,14 @@
       <w:r>
         <w:t xml:space="preserve">Figure </w:t>
       </w:r>
-      <w:r>
-        <w:fldChar w:fldCharType="begin"/>
-      </w:r>
-      <w:r>
-        <w:instrText xml:space="preserve"> SEQ Figure \* ARABIC </w:instrText>
-      </w:r>
-      <w:r>
-        <w:fldChar w:fldCharType="separate"/>
-      </w:r>
-      <w:r>
-        <w:rPr>
-          <w:noProof/>
-        </w:rPr>
-        <w:t>4</w:t>
-      </w:r>
-      <w:r>
-        <w:rPr>
-          <w:noProof/>
-        </w:rPr>
-        <w:fldChar w:fldCharType="end"/>
-      </w:r>
+      <w:fldSimple w:instr=" SEQ Figure \* ARABIC ">
+        <w:r>
+          <w:rPr>
+            <w:noProof/>
+          </w:rPr>
+          <w:t>4</w:t>
+        </w:r>
+      </w:fldSimple>
       <w:r>
         <w:t xml:space="preserve"> - </w:t>
       </w:r>
@@ -4217,8 +4465,21 @@
       <w:r>
         <w:t xml:space="preserve"> </w:t>
       </w:r>
-      <w:r>
-        <w:t>in_pi=NM / in_rho=10</w:t>
+      <w:proofErr w:type="spellStart"/>
+      <w:r>
+        <w:t>in_pi</w:t>
+      </w:r>
+      <w:proofErr w:type="spellEnd"/>
+      <w:r>
+        <w:t xml:space="preserve">=NM / </w:t>
+      </w:r>
+      <w:proofErr w:type="spellStart"/>
+      <w:r>
+        <w:t>in_rho</w:t>
+      </w:r>
+      <w:proofErr w:type="spellEnd"/>
+      <w:r>
+        <w:t>=10</w:t>
       </w:r>
     </w:p>
     <w:p/>
@@ -4233,14 +4494,72 @@
         <w:t>the dynamics are more</w:t>
       </w:r>
       <w:r>
-        <w:t xml:space="preserve"> complex (Figure 5</w:t>
-      </w:r>
-      <w:r>
-        <w:t xml:space="preserve">). The right panel is the middle row from Figure 3, showing that SIM is more advantageous than CM (and even NM in large population) and that mutators' success decreases with </w:t>
-      </w:r>
-      <w:r>
-        <w:lastRenderedPageBreak/>
-        <w:t>the recombination rate. The left panel integrates these results with the results of Figure 4, showing that (i) a recombination modifier is successful regardless of the interacting mutator; (ii) when mutators interact with a recombination modifier, their fixation probability does not decrease with recombination, but rather increases; (iii) a SIM-CR modifier (left panel, solid blue) is the most successful strategy in competitions with wildtype (sometimes tied with a non-mutator constitutive recombination modifier; left panel, dotted green), and (iv)</w:t>
+        <w:t xml:space="preserve"> complex</w:t>
+      </w:r>
+      <w:r>
+        <w:t xml:space="preserve">. The right panel </w:t>
+      </w:r>
+      <w:r>
+        <w:t xml:space="preserve">of Figure 5 </w:t>
+      </w:r>
+      <w:r>
+        <w:t xml:space="preserve">is </w:t>
+      </w:r>
+      <w:r>
+        <w:t xml:space="preserve">equivalent to the </w:t>
+      </w:r>
+      <w:r>
+        <w:t xml:space="preserve">middle row </w:t>
+      </w:r>
+      <w:r>
+        <w:t xml:space="preserve">of </w:t>
+      </w:r>
+      <w:r>
+        <w:t>Figure 3, showing that SIM is more advantageous than CM (and even NM in large population</w:t>
+      </w:r>
+      <w:r>
+        <w:t>s</w:t>
+      </w:r>
+      <w:r>
+        <w:t xml:space="preserve">) and that mutators' success decreases with the recombination rate. The left panel </w:t>
+      </w:r>
+      <w:r>
+        <w:t>combines</w:t>
+      </w:r>
+      <w:r>
+        <w:t xml:space="preserve"> these results with the results of Figure 4, showing that (</w:t>
+      </w:r>
+      <w:proofErr w:type="spellStart"/>
+      <w:r>
+        <w:t>i</w:t>
+      </w:r>
+      <w:proofErr w:type="spellEnd"/>
+      <w:r>
+        <w:t xml:space="preserve">) a recombination modifier is successful regardless of the </w:t>
+      </w:r>
+      <w:r>
+        <w:t>linked</w:t>
+      </w:r>
+      <w:r>
+        <w:t xml:space="preserve"> mutator</w:t>
+      </w:r>
+      <w:r>
+        <w:t xml:space="preserve"> allele</w:t>
+      </w:r>
+      <w:r>
+        <w:t xml:space="preserve">; (ii) when mutators </w:t>
+      </w:r>
+      <w:r>
+        <w:t>are in linkage</w:t>
+      </w:r>
+      <w:r>
+        <w:t xml:space="preserve"> with a recombination modifier, their fixation probability does not decrease with recombination, but rather increases; (iii) a SIM-CR modifier (left panel, solid blue) is the most successful strategy in competitions with wildtype (sometimes tied with a </w:t>
+      </w:r>
+      <w:r>
+        <w:t xml:space="preserve">NM-CR </w:t>
+      </w:r>
+      <w:r>
+        <w:t>modifier; left panel, dotted green), and (iv)</w:t>
       </w:r>
       <w:r>
         <w:t xml:space="preserve"> CM is always less successful then</w:t>
@@ -4273,7 +4592,21 @@
           <w:b/>
           <w:bCs/>
         </w:rPr>
-        <w:t>Mutation modifiers clearly benefit from linkage to a recombination modifier, regardless of its mode of operation (CR or SIR);</w:t>
+        <w:t>Mutation modifiers clearly benefit from linkage to a recombination modifier, regardless of its mode of operation (CR or SIR</w:t>
+      </w:r>
+      <w:r>
+        <w:rPr>
+          <w:b/>
+          <w:bCs/>
+        </w:rPr>
+        <w:t>; SIR not shown</w:t>
+      </w:r>
+      <w:r>
+        <w:rPr>
+          <w:b/>
+          <w:bCs/>
+        </w:rPr>
+        <w:t>);</w:t>
       </w:r>
       <w:r>
         <w:t xml:space="preserve"> this is probably because the recombination modifiers mainly help mutation modifiers by reducing the mutational load and combining beneficial mutations from separate genotypes, and both of these processes occur in maladapted individuals in which SIR is equivalent to CR.</w:t>
@@ -4301,7 +4634,13 @@
         <w:t>, especially when the wildtype recombination rate is low</w:t>
       </w:r>
       <w:r>
-        <w:t>. This indicates that stress-induced mutators can have a role in the emergence and maintenance of recombination, at least in adaptive scenarios.</w:t>
+        <w:t>. This indicates that stress-induced mutators can have a role in the emergence and maintenance of recombination, at least in adaptive scenarios</w:t>
+      </w:r>
+      <w:r>
+        <w:t xml:space="preserve"> in populations with a low basal recombination rate</w:t>
+      </w:r>
+      <w:r>
+        <w:t>.</w:t>
       </w:r>
     </w:p>
     <w:p>
@@ -4313,9 +4652,8 @@
         <w:rPr>
           <w:noProof/>
         </w:rPr>
-        <w:lastRenderedPageBreak/>
         <w:drawing>
-          <wp:inline distT="0" distB="0" distL="0" distR="0" wp14:anchorId="4E142449" wp14:editId="75C0E626">
+          <wp:inline distT="0" distB="0" distL="0" distR="0" wp14:anchorId="43771E3C" wp14:editId="4BCFC2CE">
             <wp:extent cx="5486400" cy="5486400"/>
             <wp:effectExtent l="0" t="0" r="0" b="0"/>
             <wp:docPr id="11" name="Picture 11" descr="D:\workspace\mamba\simarba\analysis\invasion_combined_tau_5_pop_sizes_2014-07-22.png"/>
@@ -4372,27 +4710,14 @@
       <w:r>
         <w:t xml:space="preserve">Figure </w:t>
       </w:r>
-      <w:r>
-        <w:fldChar w:fldCharType="begin"/>
-      </w:r>
-      <w:r>
-        <w:instrText xml:space="preserve"> SEQ Figure \* ARABIC </w:instrText>
-      </w:r>
-      <w:r>
-        <w:fldChar w:fldCharType="separate"/>
-      </w:r>
-      <w:r>
-        <w:rPr>
-          <w:noProof/>
-        </w:rPr>
-        <w:t>5</w:t>
-      </w:r>
-      <w:r>
-        <w:rPr>
-          <w:noProof/>
-        </w:rPr>
-        <w:fldChar w:fldCharType="end"/>
-      </w:r>
+      <w:fldSimple w:instr=" SEQ Figure \* ARABIC ">
+        <w:r>
+          <w:rPr>
+            <w:noProof/>
+          </w:rPr>
+          <w:t>5</w:t>
+        </w:r>
+      </w:fldSimple>
       <w:r>
         <w:t xml:space="preserve"> - </w:t>
       </w:r>
@@ -4402,42 +4727,58 @@
     </w:p>
     <w:p/>
     <w:p>
-      <w:r>
-        <w:t>So far we focused on scenarios in which the recombination modifier increased the recombination rate by an order of magnitude, for example, from 0.0003 to 0.003. Another type</w:t>
-      </w:r>
-      <w:r>
-        <w:t xml:space="preserve"> of recombination modifier may</w:t>
-      </w:r>
-      <w:r>
-        <w:t xml:space="preserve"> </w:t>
-      </w:r>
-      <w:r>
-        <w:t xml:space="preserve">turn </w:t>
-      </w:r>
-      <w:r>
-        <w:t>recombination on in an effectively asexual population; for example, increasing the recombination rate from 10</w:t>
-      </w:r>
-      <w:r>
-        <w:rPr>
-          <w:vertAlign w:val="superscript"/>
-        </w:rPr>
-        <w:t>-16</w:t>
-      </w:r>
-      <w:r>
-        <w:t xml:space="preserve"> to 0.003. In this </w:t>
-      </w:r>
-      <w:r>
-        <w:t>case,</w:t>
-      </w:r>
-      <w:r>
-        <w:t xml:space="preserve"> the recombination modifier effectively switches asexual individuals to obligatory (CR) or facultative (SIR) sexuals.</w:t>
-      </w:r>
-      <w:r>
-        <w:t xml:space="preserve"> </w:t>
+      <w:pPr>
+        <w:pStyle w:val="Heading3"/>
+      </w:pPr>
+      <w:r>
+        <w:t>Modifiers of sexual reproduction</w:t>
       </w:r>
     </w:p>
     <w:p>
       <w:r>
+        <w:t>So far we focused on scenarios in which the recombination modifier increased the recombination rate by an order of magnitude, for example, from 0.0003 to 0.003. Another type</w:t>
+      </w:r>
+      <w:r>
+        <w:t xml:space="preserve"> of recombination modifier may</w:t>
+      </w:r>
+      <w:r>
+        <w:t xml:space="preserve"> </w:t>
+      </w:r>
+      <w:r>
+        <w:t xml:space="preserve">turn </w:t>
+      </w:r>
+      <w:r>
+        <w:t>recombination on in an effectively asexual population; for example, increasing the recombination rate from 10</w:t>
+      </w:r>
+      <w:r>
+        <w:rPr>
+          <w:vertAlign w:val="superscript"/>
+        </w:rPr>
+        <w:t>-16</w:t>
+      </w:r>
+      <w:r>
+        <w:t xml:space="preserve"> to 0.003. In this </w:t>
+      </w:r>
+      <w:r>
+        <w:t>case,</w:t>
+      </w:r>
+      <w:r>
+        <w:t xml:space="preserve"> the recombination modifier effectively switches asexual individuals to obligatory (CR) or facultative (SIR) </w:t>
+      </w:r>
+      <w:proofErr w:type="spellStart"/>
+      <w:r>
+        <w:t>sexuals</w:t>
+      </w:r>
+      <w:proofErr w:type="spellEnd"/>
+      <w:r>
+        <w:t>.</w:t>
+      </w:r>
+      <w:r>
+        <w:t xml:space="preserve"> </w:t>
+      </w:r>
+    </w:p>
+    <w:p>
+      <w:r>
         <w:t xml:space="preserve">Competitions with this kind of recombination modifiers (Figure 6) show that </w:t>
       </w:r>
       <w:r>
@@ -4447,12 +4788,7 @@
         <w:t>IM was always most advantageous</w:t>
       </w:r>
       <w:r>
-        <w:t xml:space="preserve"> (blue solid line, left panel</w:t>
-      </w:r>
-      <w:bookmarkStart w:id="17" w:name="_GoBack"/>
-      <w:bookmarkEnd w:id="17"/>
-      <w:r>
-        <w:t>)</w:t>
+        <w:t xml:space="preserve"> (blue solid line, left panel)</w:t>
       </w:r>
       <w:r>
         <w:t>;</w:t>
@@ -4467,7 +4803,13 @@
         <w:t xml:space="preserve">as the </w:t>
       </w:r>
       <w:r>
-        <w:t xml:space="preserve">recombination rate with the recombination </w:t>
+        <w:t xml:space="preserve">recombination rate </w:t>
+      </w:r>
+      <w:r>
+        <w:t xml:space="preserve">of individuals </w:t>
+      </w:r>
+      <w:r>
+        <w:t xml:space="preserve">with the recombination </w:t>
       </w:r>
       <w:r>
         <w:t xml:space="preserve">modifier </w:t>
@@ -4496,9 +4838,11 @@
         <w:jc w:val="center"/>
       </w:pPr>
       <w:r>
-        <w:lastRenderedPageBreak/>
+        <w:rPr>
+          <w:noProof/>
+        </w:rPr>
         <w:drawing>
-          <wp:inline distT="0" distB="0" distL="0" distR="0" wp14:anchorId="43FCEFDF" wp14:editId="598B14EE">
+          <wp:inline distT="0" distB="0" distL="0" distR="0" wp14:anchorId="7C713EF6" wp14:editId="1F895350">
             <wp:extent cx="5486400" cy="4702810"/>
             <wp:effectExtent l="0" t="0" r="0" b="2540"/>
             <wp:docPr id="9" name="Picture 9"/>
@@ -4542,27 +4886,14 @@
       <w:r>
         <w:t xml:space="preserve">Figure </w:t>
       </w:r>
-      <w:r>
-        <w:fldChar w:fldCharType="begin"/>
-      </w:r>
-      <w:r>
-        <w:instrText xml:space="preserve"> SEQ Figure \* ARABIC </w:instrText>
-      </w:r>
-      <w:r>
-        <w:fldChar w:fldCharType="separate"/>
-      </w:r>
-      <w:r>
-        <w:rPr>
-          <w:noProof/>
-        </w:rPr>
-        <w:t>6</w:t>
-      </w:r>
-      <w:r>
-        <w:rPr>
-          <w:noProof/>
-        </w:rPr>
-        <w:fldChar w:fldCharType="end"/>
-      </w:r>
+      <w:fldSimple w:instr=" SEQ Figure \* ARABIC ">
+        <w:r>
+          <w:rPr>
+            <w:noProof/>
+          </w:rPr>
+          <w:t>6</w:t>
+        </w:r>
+      </w:fldSimple>
       <w:r>
         <w:t xml:space="preserve"> - </w:t>
       </w:r>
@@ -4570,7 +4901,16 @@
         <w:t>invasion_SIMvsCMvsNM_asexuals</w:t>
       </w:r>
       <w:r>
-        <w:t xml:space="preserve">_04092014 </w:t>
+        <w:t>_</w:t>
+      </w:r>
+      <w:r>
+        <w:rPr>
+          <w:highlight w:val="yellow"/>
+        </w:rPr>
+        <w:t>04092014</w:t>
+      </w:r>
+      <w:r>
+        <w:t xml:space="preserve"> </w:t>
       </w:r>
       <w:r>
         <w:t xml:space="preserve"> </w:t>
@@ -4805,19 +5145,25 @@
         <w:rPr>
           <w:rFonts w:eastAsiaTheme="majorEastAsia"/>
         </w:rPr>
-        <w:t>fitness effects of all mutations are equal and independent</w:t>
+        <w:t xml:space="preserve">fitness effects of all mutations are equal </w:t>
       </w:r>
       <w:r>
         <w:rPr>
           <w:rFonts w:eastAsiaTheme="majorEastAsia"/>
         </w:rPr>
-        <w:t xml:space="preserve"> and </w:t>
+        <w:t xml:space="preserve">and </w:t>
       </w:r>
       <w:r>
         <w:rPr>
           <w:rFonts w:eastAsiaTheme="majorEastAsia"/>
         </w:rPr>
         <w:t>there is no epistasis</w:t>
+      </w:r>
+      <w:r>
+        <w:rPr>
+          <w:rFonts w:eastAsiaTheme="majorEastAsia"/>
+        </w:rPr>
+        <w:t xml:space="preserve"> or interaction between mutations</w:t>
       </w:r>
       <w:r>
         <w:rPr>
@@ -4920,6 +5266,12 @@
         <w:rPr>
           <w:rFonts w:eastAsiaTheme="majorEastAsia"/>
         </w:rPr>
+        <w:t xml:space="preserve">Figure 7, </w:t>
+      </w:r>
+      <w:r>
+        <w:rPr>
+          <w:rFonts w:eastAsiaTheme="majorEastAsia"/>
+        </w:rPr>
         <w:t>right panel</w:t>
       </w:r>
       <w:r>
@@ -4938,7 +5290,21 @@
         <w:rPr>
           <w:rFonts w:eastAsiaTheme="majorEastAsia"/>
         </w:rPr>
-        <w:t xml:space="preserve"> Tenaillon et al.</w:t>
+        <w:t xml:space="preserve"> </w:t>
+      </w:r>
+      <w:proofErr w:type="spellStart"/>
+      <w:r>
+        <w:rPr>
+          <w:rFonts w:eastAsiaTheme="majorEastAsia"/>
+        </w:rPr>
+        <w:t>Tenaillon</w:t>
+      </w:r>
+      <w:proofErr w:type="spellEnd"/>
+      <w:r>
+        <w:rPr>
+          <w:rFonts w:eastAsiaTheme="majorEastAsia"/>
+        </w:rPr>
+        <w:t xml:space="preserve"> et al.</w:t>
       </w:r>
       <w:r>
         <w:rPr>
@@ -5085,7 +5451,6 @@
         <w:rPr>
           <w:rFonts w:eastAsiaTheme="majorEastAsia"/>
         </w:rPr>
-        <w:lastRenderedPageBreak/>
         <w:t xml:space="preserve">Second, both mutator populations (SIM and CM) adapt much faster than </w:t>
       </w:r>
       <w:r>
@@ -5098,13 +5463,27 @@
         <w:rPr>
           <w:rFonts w:eastAsiaTheme="majorEastAsia"/>
         </w:rPr>
-        <w:t xml:space="preserve"> populations</w:t>
-      </w:r>
+        <w:t xml:space="preserve"> </w:t>
+      </w:r>
+      <w:proofErr w:type="gramStart"/>
       <w:r>
         <w:rPr>
           <w:rFonts w:eastAsiaTheme="majorEastAsia"/>
         </w:rPr>
-        <w:t xml:space="preserve">, and the </w:t>
+        <w:t>populations</w:t>
+      </w:r>
+      <w:r>
+        <w:rPr>
+          <w:rFonts w:eastAsiaTheme="majorEastAsia"/>
+        </w:rPr>
+        <w:t>,</w:t>
+      </w:r>
+      <w:proofErr w:type="gramEnd"/>
+      <w:r>
+        <w:rPr>
+          <w:rFonts w:eastAsiaTheme="majorEastAsia"/>
+        </w:rPr>
+        <w:t xml:space="preserve"> and the </w:t>
       </w:r>
       <w:r>
         <w:rPr>
@@ -5225,7 +5604,35 @@
         <w:rPr>
           <w:rFonts w:eastAsiaTheme="majorEastAsia"/>
         </w:rPr>
-        <w:t xml:space="preserve">These results show that in a complex adaptation scenario (where multiple beneficial mutations must be combined) recombination decreases the adaptation time, especially in large populations. This effect of recombination indeed makes it an alternative adaptive strategy to mutagenesis; however, the combined effect of recombination with mutagenesis is larger than either of them alone. Because SIM does not suffer from the disadvantages CM suffers from between adaptation events (reduced population mean fitness and increased sensitivity to Muller's rachet), recombination is not so much an alternative to SIM as it is an non-mutually exclusive and even complementary </w:t>
+        <w:t xml:space="preserve">These results show that in a complex adaptation scenario (where multiple beneficial mutations must be combined) recombination decreases the adaptation time, especially in large populations. This effect of recombination indeed makes it an alternative adaptive strategy to mutagenesis; however, the combined effect of recombination with mutagenesis is larger than either of them alone. Because SIM does not suffer from the disadvantages CM suffers from between adaptation events (reduced population mean fitness and increased sensitivity to Muller's </w:t>
+      </w:r>
+      <w:proofErr w:type="spellStart"/>
+      <w:r>
+        <w:rPr>
+          <w:rFonts w:eastAsiaTheme="majorEastAsia"/>
+        </w:rPr>
+        <w:t>rachet</w:t>
+      </w:r>
+      <w:proofErr w:type="spellEnd"/>
+      <w:r>
+        <w:rPr>
+          <w:rFonts w:eastAsiaTheme="majorEastAsia"/>
+        </w:rPr>
+        <w:t xml:space="preserve">), recombination is not so much an alternative to SIM as it is </w:t>
+      </w:r>
+      <w:proofErr w:type="gramStart"/>
+      <w:r>
+        <w:rPr>
+          <w:rFonts w:eastAsiaTheme="majorEastAsia"/>
+        </w:rPr>
+        <w:t>an</w:t>
+      </w:r>
+      <w:proofErr w:type="gramEnd"/>
+      <w:r>
+        <w:rPr>
+          <w:rFonts w:eastAsiaTheme="majorEastAsia"/>
+        </w:rPr>
+        <w:t xml:space="preserve"> non-mutually exclusive and even complementary </w:t>
       </w:r>
       <w:r>
         <w:rPr>
@@ -5268,9 +5675,8 @@
           <w:sz w:val="26"/>
           <w:szCs w:val="26"/>
         </w:rPr>
-        <w:lastRenderedPageBreak/>
         <w:drawing>
-          <wp:inline distT="0" distB="0" distL="0" distR="0" wp14:anchorId="3D7E087C" wp14:editId="27185A2F">
+          <wp:inline distT="0" distB="0" distL="0" distR="0" wp14:anchorId="724DE5C6" wp14:editId="3174C23C">
             <wp:extent cx="5725160" cy="4913630"/>
             <wp:effectExtent l="0" t="0" r="8890" b="1270"/>
             <wp:docPr id="12" name="Picture 12" descr="D:\workspace\mamba\simarba\analysis\adaptation_NR_2014-07-22.png"/>
@@ -5327,32 +5733,25 @@
       <w:r>
         <w:t xml:space="preserve">Figure </w:t>
       </w:r>
-      <w:r>
-        <w:fldChar w:fldCharType="begin"/>
-      </w:r>
-      <w:r>
-        <w:instrText xml:space="preserve"> SEQ Figure \* ARABIC </w:instrText>
-      </w:r>
-      <w:r>
-        <w:fldChar w:fldCharType="separate"/>
-      </w:r>
-      <w:r>
-        <w:rPr>
-          <w:noProof/>
-        </w:rPr>
-        <w:t>7</w:t>
-      </w:r>
-      <w:r>
-        <w:rPr>
-          <w:noProof/>
-        </w:rPr>
-        <w:fldChar w:fldCharType="end"/>
-      </w:r>
+      <w:fldSimple w:instr=" SEQ Figure \* ARABIC ">
+        <w:r>
+          <w:rPr>
+            <w:noProof/>
+          </w:rPr>
+          <w:t>7</w:t>
+        </w:r>
+      </w:fldSimple>
       <w:r>
         <w:t xml:space="preserve"> - </w:t>
       </w:r>
       <w:r>
-        <w:t>adaptation_NR_2014-07-22</w:t>
+        <w:t>adaptation_NR_</w:t>
+      </w:r>
+      <w:r>
+        <w:rPr>
+          <w:highlight w:val="yellow"/>
+        </w:rPr>
+        <w:t>2014-07-22</w:t>
       </w:r>
     </w:p>
     <w:p>
@@ -5383,116 +5782,16 @@
         <w:rPr>
           <w:rFonts w:asciiTheme="minorHAnsi" w:hAnsiTheme="minorHAnsi"/>
         </w:rPr>
-        <w:lastRenderedPageBreak/>
         <w:t>Discussion</w:t>
       </w:r>
       <w:bookmarkEnd w:id="15"/>
     </w:p>
     <w:p>
       <w:pPr>
-        <w:rPr>
-          <w:rFonts w:eastAsia="Times New Roman"/>
-        </w:rPr>
+        <w:pStyle w:val="Heading3"/>
       </w:pPr>
       <w:r>
-        <w:t xml:space="preserve">The co-evolution of the mutation and recombination received some </w:t>
-      </w:r>
-      <w:r>
-        <w:t>notable</w:t>
-      </w:r>
-      <w:r>
-        <w:t xml:space="preserve"> theoretical treatment. Using computer simulations, Tenaillon </w:t>
-      </w:r>
-      <w:r>
-        <w:rPr>
-          <w:i/>
-          <w:iCs/>
-        </w:rPr>
-        <w:t xml:space="preserve">et al. </w:t>
-      </w:r>
-      <w:r>
-        <w:fldChar w:fldCharType="begin" w:fldLock="1"/>
-      </w:r>
-      <w:r>
-        <w:instrText>ADDIN CSL_CITATION { "citationItems" : [ { "id" : "ITEM-1", "itemData" : { "DOI" : "10.1073/pnas.180063397", "ISSN" : "0027-8424", "PMID" : "10973474", "abstract" : "Bacterial mutation rates can increase and produce genetic novelty, as shown by in vitro and in silico experiments. Despite the cost due to a heavy deleterious mutation load, mutator alleles, which increase the mutation rate, can spread in asexual populations during adaptation because they remain associated with the rare favorable mutations they generate. This indirect selection for a genetic system generating diversity (second-order selection) is expected to be highly sensitive to changes in the dynamics of adaptation. Here we show by a simulation approach that even rare genetic exchanges, such as bacterial conjugation or transformation, can dramatically reduce the selection of mutators. Moreover, drift or competition between the processes of mutation and recombination in the course of adaptation reveal how second-order selection is unable to optimize the rate of generation of novelty.", "author" : [ { "dropping-particle" : "", "family" : "Tenaillon", "given" : "Olivier", "non-dropping-particle" : "", "parse-names" : false, "suffix" : "" }, { "dropping-particle" : "", "family" : "Nagard", "given" : "Herve", "non-dropping-particle" : "Le", "parse-names" : false, "suffix" : "" }, { "dropping-particle" : "", "family" : "Godelle", "given" : "Bernard", "non-dropping-particle" : "", "parse-names" : false, "suffix" : "" }, { "dropping-particle" : "", "family" : "Taddei", "given" : "Fran\u00e7ois", "non-dropping-particle" : "", "parse-names" : false, "suffix" : "" } ], "container-title" : "Proceedings of the National Academy of Sciences", "id" : "ITEM-1", "issue" : "19", "issued" : { "date-parts" : [ [ "2000", "9" ] ] }, "page" : "10465-70", "title" : "Mutators and sex in bacteria: conflict between adaptive strategies.", "type" : "article-journal", "volume" : "97" }, "suppress-author" : 1, "uris" : [ "http://www.mendeley.com/documents/?uuid=33563246-d9e8-4549-9252-211f653aa72a" ] } ], "mendeley" : { "previouslyFormattedCitation" : "(2000)" }, "properties" : { "noteIndex" : 0 }, "schema" : "https://github.com/citation-style-language/schema/raw/master/csl-citation.json" }</w:instrText>
-      </w:r>
-      <w:r>
-        <w:fldChar w:fldCharType="separate"/>
-      </w:r>
-      <w:r>
-        <w:rPr>
-          <w:noProof/>
-        </w:rPr>
-        <w:t>(2000)</w:t>
-      </w:r>
-      <w:r>
-        <w:fldChar w:fldCharType="end"/>
-      </w:r>
-      <w:r>
-        <w:rPr>
-          <w:rFonts w:eastAsia="Times New Roman"/>
-        </w:rPr>
-        <w:t> studied the evolution of mutator alleles in a population adapting to a new environment which requires a combination of several beneficial mutations for optimal adaptation. The</w:t>
-      </w:r>
-      <w:r>
-        <w:rPr>
-          <w:rFonts w:eastAsia="Times New Roman"/>
-        </w:rPr>
-        <w:t>ir results suggest that even rate recombination can reduce the fixation probability of mutator alleles.</w:t>
-      </w:r>
-      <w:r>
-        <w:rPr>
-          <w:rFonts w:eastAsia="Times New Roman"/>
-        </w:rPr>
-        <w:t xml:space="preserve"> They </w:t>
-      </w:r>
-      <w:r>
-        <w:rPr>
-          <w:rFonts w:eastAsia="Times New Roman"/>
-        </w:rPr>
-        <w:t xml:space="preserve">proposed </w:t>
-      </w:r>
-      <w:r>
-        <w:rPr>
-          <w:rFonts w:eastAsia="Times New Roman"/>
-        </w:rPr>
-        <w:t>that Hill-Robertson effect</w:t>
-      </w:r>
-      <w:r>
-        <w:rPr>
-          <w:rFonts w:eastAsia="Times New Roman"/>
-        </w:rPr>
-        <w:t>s</w:t>
-      </w:r>
-      <w:r>
-        <w:rPr>
-          <w:rFonts w:eastAsia="Times New Roman"/>
-        </w:rPr>
-        <w:t xml:space="preserve"> </w:t>
-      </w:r>
-      <w:r>
-        <w:rPr>
-          <w:rFonts w:eastAsia="Times New Roman"/>
-        </w:rPr>
-        <w:t xml:space="preserve">don't </w:t>
-      </w:r>
-      <w:r>
-        <w:rPr>
-          <w:rFonts w:eastAsia="Times New Roman"/>
-        </w:rPr>
-        <w:t>play an important role in this decrease and that the acceleration of adaptation rate by the Fisher-Muller effect plays a more significant role than the prevent</w:t>
-      </w:r>
-      <w:r>
-        <w:rPr>
-          <w:rFonts w:eastAsia="Times New Roman"/>
-        </w:rPr>
-        <w:t>ion of the hitch-hiking effect</w:t>
-      </w:r>
-      <w:r>
-        <w:rPr>
-          <w:rFonts w:eastAsia="Times New Roman"/>
-        </w:rPr>
-        <w:t xml:space="preserve">. </w:t>
+        <w:t>Previous results</w:t>
       </w:r>
     </w:p>
     <w:p>
@@ -5502,6 +5801,127 @@
         </w:rPr>
       </w:pPr>
       <w:r>
+        <w:t xml:space="preserve">The co-evolution of the mutation and recombination received some </w:t>
+      </w:r>
+      <w:r>
+        <w:t>notable</w:t>
+      </w:r>
+      <w:r>
+        <w:t xml:space="preserve"> theoretical treatment. Using computer simulations, </w:t>
+      </w:r>
+      <w:proofErr w:type="spellStart"/>
+      <w:r>
+        <w:t>Tenaillon</w:t>
+      </w:r>
+      <w:proofErr w:type="spellEnd"/>
+      <w:r>
+        <w:t xml:space="preserve"> </w:t>
+      </w:r>
+      <w:r>
+        <w:rPr>
+          <w:i/>
+          <w:iCs/>
+        </w:rPr>
+        <w:t xml:space="preserve">et al. </w:t>
+      </w:r>
+      <w:r>
+        <w:fldChar w:fldCharType="begin" w:fldLock="1"/>
+      </w:r>
+      <w:r>
+        <w:instrText>ADDIN CSL_CITATION { "citationItems" : [ { "id" : "ITEM-1", "itemData" : { "DOI" : "10.1073/pnas.180063397", "ISSN" : "0027-8424", "PMID" : "10973474", "abstract" : "Bacterial mutation rates can increase and produce genetic novelty, as shown by in vitro and in silico experiments. Despite the cost due to a heavy deleterious mutation load, mutator alleles, which increase the mutation rate, can spread in asexual populations during adaptation because they remain associated with the rare favorable mutations they generate. This indirect selection for a genetic system generating diversity (second-order selection) is expected to be highly sensitive to changes in the dynamics of adaptation. Here we show by a simulation approach that even rare genetic exchanges, such as bacterial conjugation or transformation, can dramatically reduce the selection of mutators. Moreover, drift or competition between the processes of mutation and recombination in the course of adaptation reveal how second-order selection is unable to optimize the rate of generation of novelty.", "author" : [ { "dropping-particle" : "", "family" : "Tenaillon", "given" : "Olivier", "non-dropping-particle" : "", "parse-names" : false, "suffix" : "" }, { "dropping-particle" : "", "family" : "Nagard", "given" : "Herve", "non-dropping-particle" : "Le", "parse-names" : false, "suffix" : "" }, { "dropping-particle" : "", "family" : "Godelle", "given" : "Bernard", "non-dropping-particle" : "", "parse-names" : false, "suffix" : "" }, { "dropping-particle" : "", "family" : "Taddei", "given" : "Fran\u00e7ois", "non-dropping-particle" : "", "parse-names" : false, "suffix" : "" } ], "container-title" : "Proceedings of the National Academy of Sciences", "id" : "ITEM-1", "issue" : "19", "issued" : { "date-parts" : [ [ "2000", "9" ] ] }, "page" : "10465-70", "title" : "Mutators and sex in bacteria: conflict between adaptive strategies.", "type" : "article-journal", "volume" : "97" }, "suppress-author" : 1, "uris" : [ "http://www.mendeley.com/documents/?uuid=33563246-d9e8-4549-9252-211f653aa72a" ] } ], "mendeley" : { "previouslyFormattedCitation" : "(2000)" }, "properties" : { "noteIndex" : 0 }, "schema" : "https://github.com/citation-style-language/schema/raw/master/csl-citation.json" }</w:instrText>
+      </w:r>
+      <w:r>
+        <w:fldChar w:fldCharType="separate"/>
+      </w:r>
+      <w:r>
+        <w:rPr>
+          <w:noProof/>
+        </w:rPr>
+        <w:t>(2000)</w:t>
+      </w:r>
+      <w:r>
+        <w:fldChar w:fldCharType="end"/>
+      </w:r>
+      <w:r>
+        <w:rPr>
+          <w:rFonts w:eastAsia="Times New Roman"/>
+        </w:rPr>
+        <w:t> studied the evolution of mutator alleles in a population adapting to a new environment which requires a combination of several beneficial mutations for optimal adaptation. The</w:t>
+      </w:r>
+      <w:r>
+        <w:rPr>
+          <w:rFonts w:eastAsia="Times New Roman"/>
+        </w:rPr>
+        <w:t>ir results suggest that even rar</w:t>
+      </w:r>
+      <w:r>
+        <w:rPr>
+          <w:rFonts w:eastAsia="Times New Roman"/>
+        </w:rPr>
+        <w:t>e recombination can reduce the fixation probability of mutator alleles.</w:t>
+      </w:r>
+      <w:r>
+        <w:rPr>
+          <w:rFonts w:eastAsia="Times New Roman"/>
+        </w:rPr>
+        <w:t xml:space="preserve"> They </w:t>
+      </w:r>
+      <w:r>
+        <w:rPr>
+          <w:rFonts w:eastAsia="Times New Roman"/>
+        </w:rPr>
+        <w:t xml:space="preserve">proposed </w:t>
+      </w:r>
+      <w:r>
+        <w:rPr>
+          <w:rFonts w:eastAsia="Times New Roman"/>
+        </w:rPr>
+        <w:t>that Hill-Robertson effect</w:t>
+      </w:r>
+      <w:r>
+        <w:rPr>
+          <w:rFonts w:eastAsia="Times New Roman"/>
+        </w:rPr>
+        <w:t>s</w:t>
+      </w:r>
+      <w:r>
+        <w:rPr>
+          <w:rFonts w:eastAsia="Times New Roman"/>
+        </w:rPr>
+        <w:t xml:space="preserve"> </w:t>
+      </w:r>
+      <w:r>
+        <w:rPr>
+          <w:rFonts w:eastAsia="Times New Roman"/>
+        </w:rPr>
+        <w:t xml:space="preserve">don't </w:t>
+      </w:r>
+      <w:r>
+        <w:rPr>
+          <w:rFonts w:eastAsia="Times New Roman"/>
+        </w:rPr>
+        <w:t>play an important role in this decrease and that the acceleration of adaptation rate by the Fisher-Muller effect plays a more significant role than the prevent</w:t>
+      </w:r>
+      <w:r>
+        <w:rPr>
+          <w:rFonts w:eastAsia="Times New Roman"/>
+        </w:rPr>
+        <w:t>ion of the hitch-hiking effect</w:t>
+      </w:r>
+      <w:r>
+        <w:rPr>
+          <w:rFonts w:eastAsia="Times New Roman"/>
+        </w:rPr>
+        <w:t xml:space="preserve">. </w:t>
+      </w:r>
+    </w:p>
+    <w:p>
+      <w:pPr>
+        <w:rPr>
+          <w:rFonts w:eastAsia="Times New Roman"/>
+        </w:rPr>
+      </w:pPr>
+      <w:r>
         <w:rPr>
           <w:rFonts w:eastAsia="Times New Roman"/>
         </w:rPr>
@@ -5548,7 +5968,43 @@
         <w:rPr>
           <w:rFonts w:eastAsia="Times New Roman"/>
         </w:rPr>
-        <w:t xml:space="preserve"> They used computer simulations to show that recombination increases the rate of adaptation in bacterial populations and that recombining populations have a selective advantage over non-recombining populations. However, they found that this advantage is reduced if non-recombining individuals cannot serve as donors and their frequency is greater than that of recombining individuals. The same occurs when the population density is too low, because in order to recombine an individual must make physical contact with a donor or a viable DNA strand from a donor. Furthermore, they demonstrated that the advantage of recombination depends on the amount of genetic variation available in the population, because the effect of recombination on the adaptation rate depends on the availability of genetic variants that it can shuf</w:t>
+        <w:t xml:space="preserve"> </w:t>
+      </w:r>
+      <w:r>
+        <w:rPr>
+          <w:rFonts w:eastAsia="Times New Roman"/>
+        </w:rPr>
+        <w:t>Using c</w:t>
+      </w:r>
+      <w:r>
+        <w:rPr>
+          <w:rFonts w:eastAsia="Times New Roman"/>
+        </w:rPr>
+        <w:t>omputer simulations</w:t>
+      </w:r>
+      <w:r>
+        <w:rPr>
+          <w:rFonts w:eastAsia="Times New Roman"/>
+        </w:rPr>
+        <w:t>, they</w:t>
+      </w:r>
+      <w:r>
+        <w:rPr>
+          <w:rFonts w:eastAsia="Times New Roman"/>
+        </w:rPr>
+        <w:t xml:space="preserve"> show</w:t>
+      </w:r>
+      <w:r>
+        <w:rPr>
+          <w:rFonts w:eastAsia="Times New Roman"/>
+        </w:rPr>
+        <w:t>ed</w:t>
+      </w:r>
+      <w:r>
+        <w:rPr>
+          <w:rFonts w:eastAsia="Times New Roman"/>
+        </w:rPr>
+        <w:t xml:space="preserve"> that recombination increases the rate of adaptation in bacterial populations and that recombining populations have a selective advantage over non-recombining populations. However, they found that this advantage is reduced if non-recombining individuals cannot serve as donors and their frequency is greater than that of recombining individuals. The same occurs when the population density is too low, because in order to recombine an individual must make physical contact with a donor or a viable DNA strand from a donor. Furthermore, they demonstrated that the advantage of recombination depends on the amount of genetic variation available in the population, because the effect of recombination on the adaptation rate depends on the availability of genetic variants that it can shuf</w:t>
       </w:r>
       <w:r>
         <w:rPr>
@@ -5564,206 +6020,809 @@
       </w:r>
     </w:p>
     <w:p>
-      <w:r>
-        <w:rPr>
-          <w:rFonts w:eastAsia="Times New Roman"/>
-        </w:rPr>
-        <w:t xml:space="preserve">Dawson </w:t>
-      </w:r>
-      <w:r>
-        <w:rPr>
-          <w:rFonts w:eastAsia="Times New Roman"/>
-        </w:rPr>
-        <w:fldChar w:fldCharType="begin" w:fldLock="1"/>
-      </w:r>
-      <w:r>
-        <w:rPr>
-          <w:rFonts w:eastAsia="Times New Roman"/>
-        </w:rPr>
-        <w:instrText>ADDIN CSL_CITATION { "citationItems" : [ { "id" : "ITEM-1", "itemData" : { "DOI" : "10.1006/jtbi.1998.0752", "ISSN" : "0022-5193", "PMID" : "9778430", "abstract" : "I investigate the hypothesis that mutation rates in natural populations are determined by a balance between: (1) selection against deleterious mutations favouring lower mutation rates, and (2) selection opposing further reduction of the mutation rate, resulting from the costs incurred by more stringent proof-reading and repair (for example, a reduction in the rate of DNA replication). The influence of advantageous mutations is assumed to be negligible. In a previous paper, I analysed the dynamics of a modifier of the mutation rate in a large sexual population, where (infinitesimally rare) deleterious alleles segregate at an infinite number of unlinked loci with symmetric multiplicative fitness effects. A simple condition was obtained for a modifier allele to increase in frequency. Remarkably, this condition does not depend on the allele frequencies at the modifier locus. Here, I show that (as a consequence), given any set of possible values of the mutation rate (any set of possible modifier alleles), there always exists a single globally stable value of the mutation rate. This is an unusually strong form of \"evolutionary stability\" for a sexual population. Less surprisingly the optimum mutation rate in an asexual population has similar stability properties. Furthermore, in the case of an asexual population, it is not necessary to make any special assumptions about the selection acting against deleterious mutations, except that a deterministic mutation-selection equilibrium exists. I present a simple method for identifying the evolutionarily stable value of the mutation rate, given the function alpha(U) relating the value of the mutation rate to the fitness cost of maintaining this rate. I also argue that if there is a highly conserved relationship between the rate of replication per base, and the rate of mutation per base, and if this relationship has the form of a power law, then the remarkable uniformity of the per genome mutation rate in DNA based microbes can be explained.", "author" : [ { "dropping-particle" : "", "family" : "Dawson", "given" : "Kevin J.", "non-dropping-particle" : "", "parse-names" : false, "suffix" : "" } ], "container-title" : "Journal of theoretical biology", "id" : "ITEM-1", "issue" : "1", "issued" : { "date-parts" : [ [ "1998", "9", "7" ] ] }, "note" : "no beneficial mutations\nMSB\nthe difference between k-m model and kond model\nstable mu rate is lower for asex (like sloan &amp; panjeti) because indirect selection is weaker. very different results than if ben muts are allowed (leigh 70) in which case asex will have higher mut rates.selection at haploid stage - no hetero effect\n        \n        \ndiscussion on the different terms of the CoF\n        \n        \n      ", "page" : "143-57", "title" : "Evolutionarily stable mutation rates.", "type" : "article-journal", "volume" : "194" }, "uris" : [ "http://www.mendeley.com/documents/?uuid=19c92bbe-65cd-416b-95d8-a98b4208b55f" ] } ], "mendeley" : { "previouslyFormattedCitation" : "(Dawson 1998)" }, "properties" : { "noteIndex" : 0 }, "schema" : "https://github.com/citation-style-language/schema/raw/master/csl-citation.json" }</w:instrText>
-      </w:r>
-      <w:r>
-        <w:rPr>
-          <w:rFonts w:eastAsia="Times New Roman"/>
-        </w:rPr>
-        <w:fldChar w:fldCharType="separate"/>
-      </w:r>
-      <w:r>
+      <w:pPr>
         <w:rPr>
           <w:rFonts w:eastAsia="Times New Roman"/>
           <w:noProof/>
         </w:rPr>
-        <w:t>(Dawson 1998)</w:t>
-      </w:r>
+      </w:pPr>
       <w:r>
         <w:rPr>
           <w:rFonts w:eastAsia="Times New Roman"/>
         </w:rPr>
-        <w:fldChar w:fldCharType="end"/>
+        <w:t xml:space="preserve">Dawson </w:t>
       </w:r>
       <w:r>
         <w:rPr>
           <w:rFonts w:eastAsia="Times New Roman"/>
         </w:rPr>
-        <w:t xml:space="preserve"> calculated the optimal mutation rate </w:t>
+        <w:fldChar w:fldCharType="begin" w:fldLock="1"/>
       </w:r>
       <w:r>
         <w:rPr>
           <w:rFonts w:eastAsia="Times New Roman"/>
         </w:rPr>
-        <w:t xml:space="preserve">assuming that </w:t>
+        <w:instrText>ADDIN CSL_CITATION { "citationItems" : [ { "id" : "ITEM-1", "itemData" : { "DOI" : "10.1006/jtbi.1998.0752", "ISSN" : "0022-5193", "PMID" : "9778430", "abstract" : "I investigate the hypothesis that mutation rates in natural populations are determined by a balance between: (1) selection against deleterious mutations favouring lower mutation rates, and (2) selection opposing further reduction of the mutation rate, resulting from the costs incurred by more stringent proof-reading and repair (for example, a reduction in the rate of DNA replication). The influence of advantageous mutations is assumed to be negligible. In a previous paper, I analysed the dynamics of a modifier of the mutation rate in a large sexual population, where (infinitesimally rare) deleterious alleles segregate at an infinite number of unlinked loci with symmetric multiplicative fitness effects. A simple condition was obtained for a modifier allele to increase in frequency. Remarkably, this condition does not depend on the allele frequencies at the modifier locus. Here, I show that (as a consequence), given any set of possible values of the mutation rate (any set of possible modifier alleles), there always exists a single globally stable value of the mutation rate. This is an unusually strong form of \"evolutionary stability\" for a sexual population. Less surprisingly the optimum mutation rate in an asexual population has similar stability properties. Furthermore, in the case of an asexual population, it is not necessary to make any special assumptions about the selection acting against deleterious mutations, except that a deterministic mutation-selection equilibrium exists. I present a simple method for identifying the evolutionarily stable value of the mutation rate, given the function alpha(U) relating the value of the mutation rate to the fitness cost of maintaining this rate. I also argue that if there is a highly conserved relationship between the rate of replication per base, and the rate of mutation per base, and if this relationship has the form of a power law, then the remarkable uniformity of the per genome mutation rate in DNA based microbes can be explained.", "author" : [ { "dropping-particle" : "", "family" : "Dawson", "given" : "Kevin J.", "non-dropping-particle" : "", "parse-names" : false, "suffix" : "" } ], "container-title" : "Journal of theoretical biology", "id" : "ITEM-1", "issue" : "1", "issued" : { "date-parts" : [ [ "1998", "9", "7" ] ] }, "note" : "no beneficial mutations\nMSB\nthe difference between k-m model and kond model\nstable mu rate is lower for asex (like sloan &amp; panjeti) because indirect selection is weaker. very different results than if ben muts are allowed (leigh 70) in which case asex will have higher mut rates.selection at haploid stage - no hetero effect\n        \n        \ndiscussion on the different terms of the CoF\n        \n        \n      ", "page" : "143-57", "title" : "Evolutionarily stable mutation rates.", "type" : "article-journal", "volume" : "194" }, "uris" : [ "http://www.mendeley.com/documents/?uuid=19c92bbe-65cd-416b-95d8-a98b4208b55f" ] } ], "mendeley" : { "previouslyFormattedCitation" : "(Dawson 1998)" }, "properties" : { "noteIndex" : 0 }, "schema" : "https://github.com/citation-style-language/schema/raw/master/csl-citation.json" }</w:instrText>
+      </w:r>
+      <w:r>
+        <w:rPr>
+          <w:rFonts w:eastAsia="Times New Roman"/>
+        </w:rPr>
+        <w:fldChar w:fldCharType="separate"/>
       </w:r>
       <w:r>
         <w:rPr>
           <w:rFonts w:eastAsia="Times New Roman"/>
           <w:noProof/>
         </w:rPr>
-        <w:t>decreasing the</w:t>
+        <w:t>(Dawson 1998)</w:t>
+      </w:r>
+      <w:r>
+        <w:rPr>
+          <w:rFonts w:eastAsia="Times New Roman"/>
+        </w:rPr>
+        <w:fldChar w:fldCharType="end"/>
+      </w:r>
+      <w:r>
+        <w:rPr>
+          <w:rFonts w:eastAsia="Times New Roman"/>
+        </w:rPr>
+        <w:t xml:space="preserve"> calculated the optimal mutation rate </w:t>
+      </w:r>
+      <w:r>
+        <w:rPr>
+          <w:rFonts w:eastAsia="Times New Roman"/>
+        </w:rPr>
+        <w:t xml:space="preserve">assuming that </w:t>
       </w:r>
       <w:r>
         <w:rPr>
           <w:rFonts w:eastAsia="Times New Roman"/>
           <w:noProof/>
         </w:rPr>
-        <w:t xml:space="preserve"> mutation rates </w:t>
+        <w:t>decreasing the</w:t>
       </w:r>
       <w:r>
         <w:rPr>
           <w:rFonts w:eastAsia="Times New Roman"/>
           <w:noProof/>
         </w:rPr>
-        <w:t xml:space="preserve">incurs </w:t>
+        <w:t xml:space="preserve"> mutation rates </w:t>
       </w:r>
       <w:r>
         <w:rPr>
           <w:rFonts w:eastAsia="Times New Roman"/>
           <w:noProof/>
         </w:rPr>
-        <w:t>a fitness cost – the "cost of DNA replication fidelity"</w:t>
+        <w:t xml:space="preserve">incurs </w:t>
       </w:r>
       <w:r>
         <w:rPr>
           <w:rFonts w:eastAsia="Times New Roman"/>
           <w:noProof/>
         </w:rPr>
-        <w:t xml:space="preserve"> – resulting from the time and energy invested in DNA proofreading and reapir. Dawson found that the optimal mutation rate </w:t>
+        <w:t>a fitness cost – the "cost of DNA replication fidelity"</w:t>
       </w:r>
       <w:r>
         <w:rPr>
           <w:rFonts w:eastAsia="Times New Roman"/>
           <w:noProof/>
         </w:rPr>
+        <w:t xml:space="preserve"> – resulting from the time and energy invested in DNA proofreading and reapir. Dawson found that the optimal mutation rate </w:t>
+      </w:r>
+      <w:r>
+        <w:rPr>
+          <w:rFonts w:eastAsia="Times New Roman"/>
+          <w:noProof/>
+        </w:rPr>
         <w:t xml:space="preserve">is lower in asexual populations in comparison with sexual populations. </w:t>
-      </w:r>
-      <w:r>
-        <w:t>Sloan and Panjeti</w:t>
-      </w:r>
-      <w:r>
-        <w:t xml:space="preserve"> </w:t>
-      </w:r>
-      <w:r>
-        <w:fldChar w:fldCharType="begin" w:fldLock="1"/>
-      </w:r>
-      <w:r>
-        <w:instrText>ADDIN CSL_CITATION { "citationItems" : [ { "id" : "ITEM-1", "itemData" : { "DOI" : "10.1111/j.1558-5646.2009.00869.x", "ISSN" : "1558-5646", "PMID" : "19863589", "abstract" : "Evolutionary theory suggests that low mutation rates should favor the persistence of asexuals. Additionally, given the observation that most nonneutral mutations are deleterious, asexuality may strengthen selection for reduced mutation rates. This reciprocal relationship raises the possibility of a positive feedback loop between sex and mutation rate. We explored the consequences of this evolutionary feedback with an individual-based model in which a sexual population is continually challenged by the introduction of asexual clones. We found that asexuals were more likely to spread in a population when mutation rates were able to evolve relative to a model in which mutation rates were held constant. In fact, under evolving mutation rates, asexuals were able to spread to fixation even when sexuals faced no cost of sex whatsoever. The added success of asexuals was the result of their ability to evolve lower mutation rates and thereby slow the process of mutation accumulation that otherwise limited their spread. Given the existence of ample mutation rate variation in natural populations, our findings show that the evolutionary feedback between sex and mutation rate may intensify the \"paradox of sex,\" supporting the argument that deleterious mutation accumulation alone is likely insufficient to overcome the reproductive advantage of asexual competitors in the short term.", "author" : [ { "dropping-particle" : "", "family" : "Sloan", "given" : "Daniel B.", "non-dropping-particle" : "", "parse-names" : false, "suffix" : "" }, { "dropping-particle" : "", "family" : "Panjeti", "given" : "Vijay G.", "non-dropping-particle" : "", "parse-names" : false, "suffix" : "" } ], "container-title" : "Evolution", "id" : "ITEM-1", "issue" : "4", "issued" : { "date-parts" : [ [ "2010", "4", "1" ] ] }, "note" : "-asexuals invading sexuals\n-with cost of fidelity\n-no beneficial mutations\nexperiments:\n1. evolution of mutation rate in sexual/asexual population\n2. invasion of asexuals to sexuals by mutation at the reproductive mode locus. after an MSB. 2.b invasion without evolution of mutation rate - mut rate constant at the MSB value\ninvasions - 30 replicates, 1000 generations.\n        \nresults:\n1. sexuals evolve higher mutation rates, and the dynamics match Dawson's theory\n2. if asexual mutation rate evolved it greatly increaed their success. this is because their optimal fitness is with a lower mutation rate (1) and the starting point is the sexuals optimal mutation rate\n        \nproblems:\nthis is true for a MSB. if adaptation is required, then mutator alleles will be selected for much more effectively in asexuals do to linkage disequilibrium (drives mutation rate up in asexuals) and to fisher muller effect (recombination and mutation are competing adaptive strategies).", "page" : "1129-35", "title" : "Evolutionary feedbacks between reproductive mode and mutation rate exacerbate the paradox of sex.", "type" : "article-journal", "volume" : "64" }, "suppress-author" : 1, "uris" : [ "http://www.mendeley.com/documents/?uuid=548fc1fa-0c2a-4d0d-9c8e-922ef31c3be6" ] } ], "mendeley" : { "previouslyFormattedCitation" : "(2010)" }, "properties" : { "noteIndex" : 0 }, "schema" : "https://github.com/citation-style-language/schema/raw/master/csl-citation.json" }</w:instrText>
-      </w:r>
-      <w:r>
-        <w:fldChar w:fldCharType="separate"/>
-      </w:r>
-      <w:r>
-        <w:rPr>
-          <w:noProof/>
-        </w:rPr>
-        <w:t>(2010)</w:t>
-      </w:r>
-      <w:r>
-        <w:fldChar w:fldCharType="end"/>
-      </w:r>
-      <w:r>
-        <w:t xml:space="preserve"> further studied this interaction between mutation and recombination by simulating</w:t>
-      </w:r>
-      <w:r>
-        <w:t xml:space="preserve"> invasions of asexual</w:t>
-      </w:r>
-      <w:r>
-        <w:t xml:space="preserve"> individuals</w:t>
-      </w:r>
-      <w:r>
-        <w:t xml:space="preserve"> into sexual populations at a mutation-selection balance, without beneficial mutations or adaptation, and with </w:t>
-      </w:r>
-      <w:r>
-        <w:t>the "</w:t>
-      </w:r>
-      <w:r>
-        <w:t>cost of fidelity". In their simulations</w:t>
-      </w:r>
-      <w:r>
-        <w:t>, asexual reproduction</w:t>
-      </w:r>
-      <w:r>
-        <w:t xml:space="preserve"> successfully invaded sexual</w:t>
-      </w:r>
-      <w:r>
-        <w:t xml:space="preserve">ly reproducing </w:t>
-      </w:r>
-      <w:r>
-        <w:t>population</w:t>
-      </w:r>
-      <w:r>
-        <w:t xml:space="preserve">s </w:t>
-      </w:r>
-      <w:r>
-        <w:t xml:space="preserve">by evolving a lower mutation rate. </w:t>
-      </w:r>
-      <w:r>
-        <w:t xml:space="preserve">They claimed that this further exacerbate the paradox of sex, as sex leads to higher mutation rates, making the population sensitive to invasion by asexuals with lower mutation rates. In terms of our study, this suggests that in stable environments modifiers that reduce both the rate of mutation and recombination will successfully invade populations. Nevertheless, we expect that if the mutation rate of the resident population is stress-induced, then the invading </w:t>
-      </w:r>
-      <w:r>
-        <w:t xml:space="preserve">alleles will not be successful. </w:t>
-      </w:r>
-      <w:r>
-        <w:t xml:space="preserve">This </w:t>
-      </w:r>
-      <w:r>
-        <w:t>is an interesting direction for the future.</w:t>
       </w:r>
     </w:p>
     <w:p>
       <w:r>
-        <w:t xml:space="preserve">// </w:t>
-      </w:r>
-      <w:r>
-        <w:t>Raynes</w:t>
-      </w:r>
-      <w:r>
-        <w:t xml:space="preserve"> &amp; </w:t>
-      </w:r>
-      <w:r>
-        <w:t>Sniegowski</w:t>
-      </w:r>
-      <w:r>
-        <w:t xml:space="preserve"> 2011 – recombination and mutation in yeast //</w:t>
+        <w:t xml:space="preserve">Sloan and </w:t>
+      </w:r>
+      <w:proofErr w:type="spellStart"/>
+      <w:r>
+        <w:t>Panjeti</w:t>
+      </w:r>
+      <w:proofErr w:type="spellEnd"/>
+      <w:r>
+        <w:t xml:space="preserve"> </w:t>
+      </w:r>
+      <w:r>
+        <w:fldChar w:fldCharType="begin" w:fldLock="1"/>
+      </w:r>
+      <w:r>
+        <w:instrText>ADDIN CSL_CITATION { "citationItems" : [ { "id" : "ITEM-1", "itemData" : { "DOI" : "10.1111/j.1558-5646.2009.00869.x", "ISSN" : "1558-5646", "PMID" : "19863589", "abstract" : "Evolutionary theory suggests that low mutation rates should favor the persistence of asexuals. Additionally, given the observation that most nonneutral mutations are deleterious, asexuality may strengthen selection for reduced mutation rates. This reciprocal relationship raises the possibility of a positive feedback loop between sex and mutation rate. We explored the consequences of this evolutionary feedback with an individual-based model in which a sexual population is continually challenged by the introduction of asexual clones. We found that asexuals were more likely to spread in a population when mutation rates were able to evolve relative to a model in which mutation rates were held constant. In fact, under evolving mutation rates, asexuals were able to spread to fixation even when sexuals faced no cost of sex whatsoever. The added success of asexuals was the result of their ability to evolve lower mutation rates and thereby slow the process of mutation accumulation that otherwise limited their spread. Given the existence of ample mutation rate variation in natural populations, our findings show that the evolutionary feedback between sex and mutation rate may intensify the \"paradox of sex,\" supporting the argument that deleterious mutation accumulation alone is likely insufficient to overcome the reproductive advantage of asexual competitors in the short term.", "author" : [ { "dropping-particle" : "", "family" : "Sloan", "given" : "Daniel B.", "non-dropping-particle" : "", "parse-names" : false, "suffix" : "" }, { "dropping-particle" : "", "family" : "Panjeti", "given" : "Vijay G.", "non-dropping-particle" : "", "parse-names" : false, "suffix" : "" } ], "container-title" : "Evolution", "id" : "ITEM-1", "issue" : "4", "issued" : { "date-parts" : [ [ "2010", "4", "1" ] ] }, "note" : "-asexuals invading sexuals\n-with cost of fidelity\n-no beneficial mutations\nexperiments:\n1. evolution of mutation rate in sexual/asexual population\n2. invasion of asexuals to sexuals by mutation at the reproductive mode locus. after an MSB. 2.b invasion without evolution of mutation rate - mut rate constant at the MSB value\ninvasions - 30 replicates, 1000 generations.\n        \nresults:\n1. sexuals evolve higher mutation rates, and the dynamics match Dawson's theory\n2. if asexual mutation rate evolved it greatly increaed their success. this is because their optimal fitness is with a lower mutation rate (1) and the starting point is the sexuals optimal mutation rate\n        \nproblems:\nthis is true for a MSB. if adaptation is required, then mutator alleles will be selected for much more effectively in asexuals do to linkage disequilibrium (drives mutation rate up in asexuals) and to fisher muller effect (recombination and mutation are competing adaptive strategies).", "page" : "1129-35", "title" : "Evolutionary feedbacks between reproductive mode and mutation rate exacerbate the paradox of sex.", "type" : "article-journal", "volume" : "64" }, "suppress-author" : 1, "uris" : [ "http://www.mendeley.com/documents/?uuid=548fc1fa-0c2a-4d0d-9c8e-922ef31c3be6" ] } ], "mendeley" : { "previouslyFormattedCitation" : "(2010)" }, "properties" : { "noteIndex" : 0 }, "schema" : "https://github.com/citation-style-language/schema/raw/master/csl-citation.json" }</w:instrText>
+      </w:r>
+      <w:r>
+        <w:fldChar w:fldCharType="separate"/>
+      </w:r>
+      <w:r>
+        <w:rPr>
+          <w:noProof/>
+        </w:rPr>
+        <w:t>(2010)</w:t>
+      </w:r>
+      <w:r>
+        <w:fldChar w:fldCharType="end"/>
+      </w:r>
+      <w:r>
+        <w:t xml:space="preserve"> further studied this interaction between mutation and recombination by simulating</w:t>
+      </w:r>
+      <w:r>
+        <w:t xml:space="preserve"> invasions of asexual</w:t>
+      </w:r>
+      <w:r>
+        <w:t xml:space="preserve"> individuals</w:t>
+      </w:r>
+      <w:r>
+        <w:t xml:space="preserve"> into sexual populations at a mutation-selection balance, without beneficial mutations or adaptation, and with </w:t>
+      </w:r>
+      <w:r>
+        <w:t>a</w:t>
+      </w:r>
+      <w:r>
+        <w:t xml:space="preserve"> "</w:t>
+      </w:r>
+      <w:r>
+        <w:t>cost of fidelity". In their simulations</w:t>
+      </w:r>
+      <w:r>
+        <w:t>, asexual reproduction</w:t>
+      </w:r>
+      <w:r>
+        <w:t xml:space="preserve"> successfully invaded sexual</w:t>
+      </w:r>
+      <w:r>
+        <w:t xml:space="preserve">ly reproducing </w:t>
+      </w:r>
+      <w:r>
+        <w:t>population</w:t>
+      </w:r>
+      <w:r>
+        <w:t xml:space="preserve">s </w:t>
+      </w:r>
+      <w:r>
+        <w:t xml:space="preserve">by evolving a lower mutation rate. </w:t>
+      </w:r>
+      <w:r>
+        <w:t>They claimed that this further exacerbate</w:t>
+      </w:r>
+      <w:r>
+        <w:t>s</w:t>
+      </w:r>
+      <w:r>
+        <w:t xml:space="preserve"> the paradox of sex, as sex leads to higher mutation rates, making the population sensitive to invasion by </w:t>
+      </w:r>
+      <w:proofErr w:type="spellStart"/>
+      <w:r>
+        <w:t>asexuals</w:t>
+      </w:r>
+      <w:proofErr w:type="spellEnd"/>
+      <w:r>
+        <w:t xml:space="preserve"> with lower mutation rates. </w:t>
+      </w:r>
+      <w:r>
+        <w:t>T</w:t>
+      </w:r>
+      <w:r>
+        <w:t xml:space="preserve">his suggests that in stable environments modifiers that reduce both the rate of mutation and recombination will successfully invade </w:t>
+      </w:r>
+      <w:r>
+        <w:t xml:space="preserve">wildtype </w:t>
+      </w:r>
+      <w:r>
+        <w:t xml:space="preserve">populations. Nevertheless, we expect that if the mutation rate of the resident population is stress-induced, then the invading </w:t>
+      </w:r>
+      <w:r>
+        <w:t xml:space="preserve">alleles will not be successful. </w:t>
+      </w:r>
+      <w:r>
+        <w:t xml:space="preserve">This </w:t>
+      </w:r>
+      <w:r>
+        <w:t>is an interesting direction for the future.</w:t>
       </w:r>
     </w:p>
     <w:p>
       <w:r>
-        <w:lastRenderedPageBreak/>
+        <w:t xml:space="preserve">// </w:t>
+      </w:r>
+      <w:proofErr w:type="spellStart"/>
+      <w:r>
+        <w:t>Raynes</w:t>
+      </w:r>
+      <w:proofErr w:type="spellEnd"/>
+      <w:r>
+        <w:t xml:space="preserve"> &amp; </w:t>
+      </w:r>
+      <w:proofErr w:type="spellStart"/>
+      <w:r>
+        <w:t>Sniegowski</w:t>
+      </w:r>
+      <w:proofErr w:type="spellEnd"/>
+      <w:r>
+        <w:t xml:space="preserve"> 2011 – recombination and mutation in yeast //</w:t>
+      </w:r>
+    </w:p>
+    <w:p>
+      <w:r>
         <w:t>//Barton 2007 summarizes from Maynard Smith &amp; High – hitch-hiking effect - that "the effect of a sweep on variability is dependent on the ratio r/s; this must be substantially less than 1 for there to be much of an effect".//</w:t>
+      </w:r>
+    </w:p>
+    <w:p>
+      <w:r>
+        <w:t xml:space="preserve">A recent study in </w:t>
+      </w:r>
+      <w:r>
+        <w:rPr>
+          <w:i/>
+          <w:iCs/>
+        </w:rPr>
+        <w:t>Streptococcus pneumonia</w:t>
+      </w:r>
+      <w:r>
+        <w:t xml:space="preserve"> </w:t>
+      </w:r>
+      <w:r>
+        <w:fldChar w:fldCharType="begin" w:fldLock="1"/>
+      </w:r>
+      <w:r>
+        <w:instrText>ADDIN CSL_CITATION { "citationItems" : [ { "id" : "ITEM-1", "itemData" : { "DOI" : "10.1371/journal.ppat.1003758", "ISSN" : "1553-7374", "PMID" : "24244172", "abstract" : "Natural transformation has significant effects on bacterial genome evolution, but the evolutionary factors maintaining this mode of bacterial sex remain uncertain. Transformation is hypothesized to have both positive and negative evolutionary effects on bacteria. It can facilitate adaptation by combining beneficial mutations into a single individual, or reduce the mutational load by exposing deleterious alleles to natural selection. Alternatively, it may expose transformed cells to damaged or otherwise mutated environmental DNA and is energetically expensive. Here, we examine the long-term effects of transformation in the naturally competent species Streptococcus pneumoniae by evolving populations of wild-type and competence-deficient strains in chemostats for 1000 generations. Half of these populations were exposed to periodic mild stress to examine context-dependent benefits of transformation. We find that competence reduces fitness gain under benign conditions; however, these costs are reduced in the presence of periodic stress. Using whole genome re-sequencing, we show that competent populations fix fewer new mutations and that competence prevents the emergence of mutators. Our results show that during evolution in benign conditions competence helps maintain genome stability but is evolutionary costly; however, during periods of stress this same conservativism enables cells to retain fitness in the face of new mutations, showing for the first time that the benefits of transformation are context dependent.", "author" : [ { "dropping-particle" : "", "family" : "Engelmoer", "given" : "Daniel J.P.", "non-dropping-particle" : "", "parse-names" : false, "suffix" : "" }, { "dropping-particle" : "", "family" : "Donaldson", "given" : "Ian", "non-dropping-particle" : "", "parse-names" : false, "suffix" : "" }, { "dropping-particle" : "", "family" : "Rozen", "given" : "Daniel E.", "non-dropping-particle" : "", "parse-names" : false, "suffix" : "" } ], "container-title" : "PLoS pathogens", "id" : "ITEM-1", "issue" : "11", "issued" : { "date-parts" : [ [ "2013", "11" ] ] }, "page" : "e1003758", "title" : "Conservative Sex and the Benefits of Transformation in Streptococcus pneumoniae.", "type" : "article-journal", "volume" : "9" }, "uris" : [ "http://www.mendeley.com/documents/?uuid=96265103-5956-4803-afb4-1b193191da6f" ] } ], "mendeley" : { "previouslyFormattedCitation" : "(Engelmoer, Donaldson, and Rozen 2013)" }, "properties" : { "noteIndex" : 0 }, "schema" : "https://github.com/citation-style-language/schema/raw/master/csl-citation.json" }</w:instrText>
+      </w:r>
+      <w:r>
+        <w:fldChar w:fldCharType="separate"/>
+      </w:r>
+      <w:r>
+        <w:rPr>
+          <w:noProof/>
+        </w:rPr>
+        <w:t>(Engelmoer, Donaldson, and Rozen 2013)</w:t>
+      </w:r>
+      <w:r>
+        <w:fldChar w:fldCharType="end"/>
+      </w:r>
+      <w:r>
+        <w:t xml:space="preserve"> found that: (</w:t>
+      </w:r>
+      <w:proofErr w:type="spellStart"/>
+      <w:r>
+        <w:t>i</w:t>
+      </w:r>
+      <w:proofErr w:type="spellEnd"/>
+      <w:r>
+        <w:t xml:space="preserve">) transformation is more favorable under stress; (ii) that this advantage is due to the reduction of the mutational load; and (ii) that transformation limits the fixation of mutator alleles. </w:t>
+      </w:r>
+      <w:r>
+        <w:rPr>
+          <w:highlight w:val="yellow"/>
+        </w:rPr>
+        <w:t xml:space="preserve">Our theoretical results </w:t>
+      </w:r>
+      <w:r>
+        <w:rPr>
+          <w:highlight w:val="yellow"/>
+        </w:rPr>
+        <w:t xml:space="preserve">agree </w:t>
+      </w:r>
+      <w:r>
+        <w:rPr>
+          <w:highlight w:val="yellow"/>
+        </w:rPr>
+        <w:t xml:space="preserve">with these </w:t>
+      </w:r>
+      <w:r>
+        <w:rPr>
+          <w:highlight w:val="yellow"/>
+        </w:rPr>
+        <w:t xml:space="preserve">experimental </w:t>
+      </w:r>
+      <w:r>
+        <w:rPr>
+          <w:highlight w:val="yellow"/>
+        </w:rPr>
+        <w:t xml:space="preserve">results. However, </w:t>
+      </w:r>
+      <w:r>
+        <w:rPr>
+          <w:highlight w:val="yellow"/>
+        </w:rPr>
+        <w:t xml:space="preserve">stress-induced mutagenesis has been documented in </w:t>
+      </w:r>
+      <w:r>
+        <w:rPr>
+          <w:i/>
+          <w:iCs/>
+          <w:highlight w:val="yellow"/>
+        </w:rPr>
+        <w:t xml:space="preserve">S. pneumonia </w:t>
+      </w:r>
+      <w:r>
+        <w:rPr>
+          <w:highlight w:val="yellow"/>
+        </w:rPr>
+        <w:t xml:space="preserve">under similar stress conditions </w:t>
+      </w:r>
+      <w:r>
+        <w:rPr>
+          <w:highlight w:val="yellow"/>
+        </w:rPr>
+        <w:fldChar w:fldCharType="begin" w:fldLock="1"/>
+      </w:r>
+      <w:r>
+        <w:rPr>
+          <w:highlight w:val="yellow"/>
+        </w:rPr>
+        <w:instrText>ADDIN CSL_CITATION { "citationItems" : [ { "id" : "ITEM-1", "itemData" : { "DOI" : "10.1093/jac/dkl064", "ISSN" : "0305-7453", "PMID" : "16531433", "abstract" : "To investigate the effect of subinhibitory concentrations of ciprofloxacin, streptomycin, trimethoprim, ampicillin and erythromycin on mutation frequency in Streptococcus pneumoniae.", "author" : [ { "dropping-particle" : "", "family" : "Henderson-Begg", "given" : "Stephanie K", "non-dropping-particle" : "", "parse-names" : false, "suffix" : "" }, { "dropping-particle" : "", "family" : "Livermore", "given" : "David M", "non-dropping-particle" : "", "parse-names" : false, "suffix" : "" }, { "dropping-particle" : "", "family" : "Hall", "given" : "Lucinda M C", "non-dropping-particle" : "", "parse-names" : false, "suffix" : "" } ], "container-title" : "The Journal of antimicrobial chemotherapy", "id" : "ITEM-1", "issue" : "5", "issued" : { "date-parts" : [ [ "2006", "5" ] ] }, "page" : "849-54", "title" : "Effect of subinhibitory concentrations of antibiotics on mutation frequency in &lt;i&gt;Streptococcus pneumoniae&lt;/i&gt;.", "type" : "article-journal", "volume" : "57" }, "uris" : [ "http://www.mendeley.com/documents/?uuid=9d27374b-edb2-4edc-b0b7-b1636df1593c" ] } ], "mendeley" : { "previouslyFormattedCitation" : "(Henderson-Begg, Livermore, and Hall 2006)" }, "properties" : { "noteIndex" : 0 }, "schema" : "https://github.com/citation-style-language/schema/raw/master/csl-citation.json" }</w:instrText>
+      </w:r>
+      <w:r>
+        <w:rPr>
+          <w:highlight w:val="yellow"/>
+        </w:rPr>
+        <w:fldChar w:fldCharType="separate"/>
+      </w:r>
+      <w:r>
+        <w:rPr>
+          <w:noProof/>
+          <w:highlight w:val="yellow"/>
+        </w:rPr>
+        <w:t>(Henderson-Begg, Livermore, and Hall 2006)</w:t>
+      </w:r>
+      <w:r>
+        <w:rPr>
+          <w:highlight w:val="yellow"/>
+        </w:rPr>
+        <w:fldChar w:fldCharType="end"/>
+      </w:r>
+      <w:r>
+        <w:rPr>
+          <w:highlight w:val="yellow"/>
+        </w:rPr>
+        <w:t xml:space="preserve">, and </w:t>
+      </w:r>
+      <w:r>
+        <w:rPr>
+          <w:highlight w:val="yellow"/>
+        </w:rPr>
+        <w:t>our results suggest that stress-induced mutators will not be limited by transformation, at least no</w:t>
+      </w:r>
+      <w:r>
+        <w:rPr>
+          <w:highlight w:val="yellow"/>
+        </w:rPr>
+        <w:t>t</w:t>
+      </w:r>
+      <w:r>
+        <w:rPr>
+          <w:highlight w:val="yellow"/>
+        </w:rPr>
+        <w:t xml:space="preserve"> to the extent that constitutive mutators are.</w:t>
+      </w:r>
+      <w:r>
+        <w:t xml:space="preserve"> </w:t>
+      </w:r>
+    </w:p>
+    <w:p>
+      <w:r>
+        <w:t>//</w:t>
+      </w:r>
+      <w:r>
+        <w:t xml:space="preserve"> </w:t>
+      </w:r>
+      <w:proofErr w:type="spellStart"/>
+      <w:r>
+        <w:t>Raynes</w:t>
+      </w:r>
+      <w:proofErr w:type="spellEnd"/>
+      <w:r>
+        <w:t xml:space="preserve"> &amp; </w:t>
+      </w:r>
+      <w:proofErr w:type="spellStart"/>
+      <w:r>
+        <w:t>Sniegowski</w:t>
+      </w:r>
+      <w:proofErr w:type="spellEnd"/>
+      <w:r>
+        <w:t xml:space="preserve"> </w:t>
+      </w:r>
+      <w:proofErr w:type="gramStart"/>
+      <w:r>
+        <w:t>2011 ?</w:t>
+      </w:r>
+      <w:proofErr w:type="gramEnd"/>
+      <w:r>
+        <w:t>//</w:t>
+      </w:r>
+    </w:p>
+    <w:p>
+      <w:pPr>
+        <w:pStyle w:val="Heading3"/>
+      </w:pPr>
+      <w:r>
+        <w:t>Strategies for generation of genetic variation</w:t>
+      </w:r>
+    </w:p>
+    <w:p>
+      <w:r>
+        <w:t>In addition to</w:t>
+      </w:r>
+      <w:r>
+        <w:t xml:space="preserve"> stress-induced mutagenesis</w:t>
+      </w:r>
+      <w:r>
+        <w:t xml:space="preserve"> (see</w:t>
+      </w:r>
+      <w:r>
+        <w:t xml:space="preserve"> </w:t>
+      </w:r>
+      <w:r>
+        <w:t>I</w:t>
+      </w:r>
+      <w:r>
+        <w:t>ntroduction</w:t>
+      </w:r>
+      <w:r>
+        <w:t>)</w:t>
+      </w:r>
+      <w:r>
+        <w:t xml:space="preserve"> </w:t>
+      </w:r>
+      <w:r>
+        <w:t>our model</w:t>
+      </w:r>
+      <w:r>
+        <w:t xml:space="preserve"> includes two </w:t>
+      </w:r>
+      <w:r>
+        <w:t xml:space="preserve">more </w:t>
+      </w:r>
+      <w:r>
+        <w:t xml:space="preserve">strategies for </w:t>
+      </w:r>
+      <w:r>
+        <w:t>generating</w:t>
+      </w:r>
+      <w:r>
+        <w:t xml:space="preserve"> genetic variation: (</w:t>
+      </w:r>
+      <w:proofErr w:type="spellStart"/>
+      <w:r>
+        <w:t>i</w:t>
+      </w:r>
+      <w:proofErr w:type="spellEnd"/>
+      <w:r>
+        <w:t>) s</w:t>
+      </w:r>
+      <w:r>
+        <w:t>tress-induced reco</w:t>
+      </w:r>
+      <w:r>
+        <w:t>mbination</w:t>
+      </w:r>
+      <w:r>
+        <w:t>, which</w:t>
+      </w:r>
+      <w:r>
+        <w:t xml:space="preserve"> </w:t>
+      </w:r>
+      <w:r>
+        <w:t xml:space="preserve">has been documented in bacteria </w:t>
+      </w:r>
+      <w:r>
+        <w:fldChar w:fldCharType="begin" w:fldLock="1"/>
+      </w:r>
+      <w:r>
+        <w:instrText>ADDIN CSL_CITATION { "citationItems" : [ { "id" : "ITEM-1", "itemData" : { "DOI" : "10.1038/nature02241", "ISSN" : "1476-4687", "PMID" : "14688795", "abstract" : "Mobile genetic elements have a crucial role in spreading antibiotic resistance genes among bacterial populations. Environmental and genetic factors that regulate conjugative transfer of antibiotic resistance genes in bacterial populations are largely unknown. Integrating conjugative elements (ICEs) are a diverse group of mobile elements that are transferred by means of cell-cell contact and integrate into the chromosome of the new host. SXT is a approximately 100-kilobase ICE derived from Vibrio cholerae that encodes genes that confer resistance to chloramphenicol, sulphamethoxazole, trimethoprim and streptomycin. SXT-related elements were not detected in V. cholerae before 1993 but are now present in almost all clinical V. cholerae isolates from Asia. ICEs related to SXT are also present in several other bacterial species and encode a variety of antibiotic and heavy metal resistance genes. Here we show that SetR, an SXT encoded repressor, represses the expression of activators of SXT transfer. The 'SOS response' to DNA damage alleviates this repression, increasing the expression of genes necessary for SXT transfer and hence the frequency of transfer. SOS is induced by a variety of environmental factors and antibiotics, for example ciprofloxacin, and we show that ciprofloxacin induces SXT transfer as well. Thus, we present a mechanism by which therapeutic agents can promote the spread of antibiotic resistance genes.", "author" : [ { "dropping-particle" : "", "family" : "Beaber", "given" : "John W.", "non-dropping-particle" : "", "parse-names" : false, "suffix" : "" }, { "dropping-particle" : "", "family" : "Hochhut", "given" : "Bianca", "non-dropping-particle" : "", "parse-names" : false, "suffix" : "" }, { "dropping-particle" : "", "family" : "Waldor", "given" : "Matthew K.", "non-dropping-particle" : "", "parse-names" : false, "suffix" : "" } ], "container-title" : "Nature", "id" : "ITEM-1", "issue" : "6969", "issued" : { "date-parts" : [ [ "2004", "1", "1" ] ] }, "note" : "        From Duplicate 2 (                           SOS response promotes horizontal dissemination of antibiotic resistance genes.                         - Beaber, John W; Hochhut, Bianca; Waldor, Matthew K )\n                \nevidence that antibiotic induce hgt of resistance genes via sos response\n        \n      ", "page" : "72-4", "publisher" : "Macmillian Magazines Ltd.", "shortTitle" : "Nature", "title" : "SOS response promotes horizontal dissemination of antibiotic resistance genes.", "type" : "article-journal", "volume" : "427" }, "uris" : [ "http://www.mendeley.com/documents/?uuid=23530403-4784-4ca2-8f44-d18a426c6fd9" ] }, { "id" : "ITEM-2", "itemData" : { "DOI" : "10.1126/science.1127912", "ISSN" : "1095-9203", "PMID" : "16825569", "abstract" : "Natural transformation is a widespread mechanism for genetic exchange in bacteria. Aminoglycoside and fluoroquinolone antibiotics, as well as mitomycin C, a DNA-damaging agent, induced transformation in Streptococcus pneumoniae. This induction required an intact competence regulatory cascade. Furthermore, mitomycin C induction of recA was strictly dependent on the development of competence. In response to antibiotic stress, S. pneumoniae, which lacks an SOS-like system, exhibited genetic transformation. The design of antibiotherapy should take into consideration this potential of a major human pathogen to increase its rate of genetic exchange in response to antibiotics.", "author" : [ { "dropping-particle" : "", "family" : "Prudhomme", "given" : "Marc", "non-dropping-particle" : "", "parse-names" : false, "suffix" : "" }, { "dropping-particle" : "", "family" : "Attaiech", "given" : "Laetitia", "non-dropping-particle" : "", "parse-names" : false, "suffix" : "" }, { "dropping-particle" : "", "family" : "Sanchez", "given" : "Guillaume", "non-dropping-particle" : "", "parse-names" : false, "suffix" : "" }, { "dropping-particle" : "", "family" : "Martin", "given" : "Bernard", "non-dropping-particle" : "", "parse-names" : false, "suffix" : "" }, { "dropping-particle" : "", "family" : "Claverys", "given" : "Jean-Pierre", "non-dropping-particle" : "", "parse-names" : false, "suffix" : "" } ], "container-title" : "Science", "id" : "ITEM-2", "issue" : "5783", "issued" : { "date-parts" : [ [ "2006", "7" ] ] }, "note" : "transformation in s pneumoniae induced by antibiotics and dna damaging agent\ns pneumoniae is the classical model for bacterial transformation, and it lacks the e coli sos response\n        \ncompetence ~ quorom sensing? (CSP)\nCSP triggers competence but also fratricide (cell lysis)\n        \nmitomycin C induced competene and recA\n(it also induces SOS response in E coli)\nantibiotics (some not all) induces competence and transformation\nsome of the signals are shared byvcompetence in s.p. and sos response in e.c.\n        \n      ", "page" : "89-92", "title" : "Antibiotic stress induces genetic transformability in the human pathogen Streptococcus pneumoniae.", "type" : "article-journal", "volume" : "313" }, "uris" : [ "http://www.mendeley.com/documents/?uuid=63cc84ad-4181-43ff-b087-43ce21c50635" ] }, { "id" : "ITEM-3", "itemData" : { "ISSN" : "0021-9193", "abstract" : "Antibiotics that interfere with DNA replication and cell viability activate the SOS response. In Staphylococcus aureus, the antibiotic-induced SOS response promotes replication and high-frequency horizontal transfer of pathogenicity island-encoded virulence factors. Here we report that beta-lactams induce a bona fide SOS response in S. aureus, characterized by the activation of the RecA and LexA proteins, the two master regulators of the SOS response. Moreover, we show that beta-lactams are capable of triggering staphylococcal prophage induction in S. aureus lysogens. Consequently, and as previously described for SOS induction by commonly used fluoroquinolone antibiotics, beta-lactam-mediated phage induction also resulted in replication and high-frequency transfer of the staphylococcal pathogenicity islands, showing that such antibiotics may have the unintended consequence of promoting the spread of bacterial virulence factors.", "author" : [ { "dropping-particle" : "", "family" : "Maiques", "given" : "Elisa", "non-dropping-particle" : "", "parse-names" : false, "suffix" : "" }, { "dropping-particle" : "", "family" : "Ubeda", "given" : "Carles", "non-dropping-particle" : "", "parse-names" : false, "suffix" : "" }, { "dropping-particle" : "", "family" : "Campoy", "given" : "Susana", "non-dropping-particle" : "", "parse-names" : false, "suffix" : "" }, { "dropping-particle" : "", "family" : "Salvador", "given" : "Noelia", "non-dropping-particle" : "", "parse-names" : false, "suffix" : "" }, { "dropping-particle" : "", "family" : "Lasa", "given" : "I\u00f1igo", "non-dropping-particle" : "", "parse-names" : false, "suffix" : "" }, { "dropping-particle" : "", "family" : "Novick", "given" : "Richard P", "non-dropping-particle" : "", "parse-names" : false, "suffix" : "" }, { "dropping-particle" : "", "family" : "Barb\u00e9", "given" : "Jordi", "non-dropping-particle" : "", "parse-names" : false, "suffix" : "" }, { "dropping-particle" : "", "family" : "Penad\u00e9s", "given" : "Jos\u00e9 R", "non-dropping-particle" : "", "parse-names" : false, "suffix" : "" } ], "container-title" : "Journal of bacteriology", "id" : "ITEM-3", "issue" : "7", "issued" : { "date-parts" : [ [ "2006", "4", "1" ] ] }, "page" : "2726-9", "title" : "beta-lactam antibiotics induce the SOS response and horizontal transfer of virulence factors in Staphylococcus aureus.", "type" : "article-journal", "volume" : "188" }, "uris" : [ "http://www.mendeley.com/documents/?uuid=3fa711de-e911-478d-a463-c3e9a0686095" ] } ], "mendeley" : { "previouslyFormattedCitation" : "(Beaber, Hochhut, and Waldor 2004; Prudhomme et al. 2006; Maiques et al. 2006)" }, "properties" : { "noteIndex" : 0 }, "schema" : "https://github.com/citation-style-language/schema/raw/master/csl-citation.json" }</w:instrText>
+      </w:r>
+      <w:r>
+        <w:fldChar w:fldCharType="separate"/>
+      </w:r>
+      <w:r>
+        <w:rPr>
+          <w:noProof/>
+        </w:rPr>
+        <w:t>(Beaber, Hochhut, and Waldor 2004; Prudhomme et al. 2006; Maiques et al. 2006)</w:t>
+      </w:r>
+      <w:r>
+        <w:fldChar w:fldCharType="end"/>
+      </w:r>
+      <w:r>
+        <w:t xml:space="preserve">, yeast </w:t>
+      </w:r>
+      <w:r>
+        <w:fldChar w:fldCharType="begin" w:fldLock="1"/>
+      </w:r>
+      <w:r>
+        <w:instrText>ADDIN CSL_CITATION { "citationItems" : [ { "id" : "ITEM-1", "itemData" : { "DOI" : "10.1073/pnas.201529598", "ISSN" : "0027-8424", "PMID" : "11724920", "abstract" : "Meiotic recombination in the yeast Saccharomyces cerevisiae is initiated by programmed double-strand breaks at selected sites throughout the genome (hotspots). alpha-Hotspots are binding sites for transcription factors. Double-strand breaks at alpha-hotspots require binding of transcription factor but not high levels of transcription per se. We show that modulating the production of the transcription factor Gcn4p by deletion or constitutive transcription alters the rate of gene conversion and crossing-over at HIS4. In addition, we show that alterations in the metabolic state of the cell change the frequency of gene conversion at HIS4 in a Gcn4p-dependent manner. We suggest that recombination data obtained from experiments using amino acid and other biosynthetic genes for gene disruptions and/or as genetic markers should be treated cautiously. The demonstration that Gcn4p affects transcription of more than 500 genes and that the recombinationally \"hottest\" ORFs tend to be Gcn4p-regulated suggest that the metabolic state of a cell, especially with respect to nitrogen metabolism, is a determinant of recombination rates. This observation suggests that the effects of metabolic state may be global and may account for some as yet unexplained features of recombination in higher organisms, such as the differences in map length between the sexes.", "author" : [ { "dropping-particle" : "", "family" : "Abdullah", "given" : "M F", "non-dropping-particle" : "", "parse-names" : false, "suffix" : "" }, { "dropping-particle" : "", "family" : "Borts", "given" : "R H", "non-dropping-particle" : "", "parse-names" : false, "suffix" : "" } ], "container-title" : "Proceedings of the National Academy of Sciences", "id" : "ITEM-1", "issue" : "25", "issued" : { "date-parts" : [ [ "2001", "12", "4" ] ] }, "page" : "14524-9", "title" : "Meiotic recombination frequencies are affected by nutritional states in Saccharomycescerevisiae.", "type" : "article-journal", "volume" : "98" }, "uris" : [ "http://www.mendeley.com/documents/?uuid=8eb472d3-7c6e-4b01-9627-63c2a13447f2" ] } ], "mendeley" : { "previouslyFormattedCitation" : "(Abdullah and Borts 2001)" }, "properties" : { "noteIndex" : 0 }, "schema" : "https://github.com/citation-style-language/schema/raw/master/csl-citation.json" }</w:instrText>
+      </w:r>
+      <w:r>
+        <w:fldChar w:fldCharType="separate"/>
+      </w:r>
+      <w:r>
+        <w:rPr>
+          <w:noProof/>
+        </w:rPr>
+        <w:t>(Abdullah and Borts 2001)</w:t>
+      </w:r>
+      <w:r>
+        <w:fldChar w:fldCharType="end"/>
+      </w:r>
+      <w:r>
+        <w:t xml:space="preserve">, plants </w:t>
+      </w:r>
+      <w:r>
+        <w:fldChar w:fldCharType="begin" w:fldLock="1"/>
+      </w:r>
+      <w:r>
+        <w:instrText>ADDIN CSL_CITATION { "citationItems" : [ { "id" : "ITEM-1", "itemData" : { "DOI" : "10.1038/ng846", "ISSN" : "1061-4036", "PMID" : "11836502", "abstract" : "Evolution is based on genetic variability and subsequent phenotypic selection. Mechanisms that modulate the rate of mutation according to environmental cues, and thus control the balance between genetic stability and flexibility, might provide a distinct evolutionary advantage. Stress-induced mutations stimulated by unfavorable environments, and possible mechanisms for their induction, have been described for several organisms, but research in this area has mainly focused on microorganisms. We have analyzed the influence of adverse environmental conditions on the genetic stability of the higher plant Arabidopsis thaliana. Here we show that a biotic stress factor-attack by the oomycete pathogen Peronospora parasitica-can stimulate somatic recombination in Arabidopsis. The same effect was observed when plant pathogen-defense mechanisms were activated by the chemicals 2,6-dichloroisonicotinic acid (INA) or benzothiadiazole (BTH), or by a mutation (cim3). Together with previous studies of recombination induced by abiotic factors, these findings suggest that increased somatic recombination is a general stress response in plants. The increased genetic flexibility might facilitate evolutionary adaptation of plant populations to stressful environments.", "author" : [ { "dropping-particle" : "", "family" : "Lucht", "given" : "Jan M", "non-dropping-particle" : "", "parse-names" : false, "suffix" : "" }, { "dropping-particle" : "", "family" : "Mauch-Mani", "given" : "Brigitte", "non-dropping-particle" : "", "parse-names" : false, "suffix" : "" }, { "dropping-particle" : "", "family" : "Steiner", "given" : "Henry-York", "non-dropping-particle" : "", "parse-names" : false, "suffix" : "" }, { "dropping-particle" : "", "family" : "Metraux", "given" : "Jean-Pierre", "non-dropping-particle" : "", "parse-names" : false, "suffix" : "" }, { "dropping-particle" : "", "family" : "Ryals", "given" : "John", "non-dropping-particle" : "", "parse-names" : false, "suffix" : "" }, { "dropping-particle" : "", "family" : "Hohn", "given" : "Barbara", "non-dropping-particle" : "", "parse-names" : false, "suffix" : "" } ], "container-title" : "Nature genetics", "id" : "ITEM-1", "issue" : "3", "issued" : { "date-parts" : [ [ "2002", "3" ] ] }, "page" : "311-4", "title" : "Pathogen stress increases somatic recombination frequency in Arabidopsis.", "type" : "article-journal", "volume" : "30" }, "uris" : [ "http://www.mendeley.com/documents/?uuid=4dd56fbf-9579-48a9-91fe-ed57caa37469" ] }, { "id" : "ITEM-2", "itemData" : { "DOI" : "10.1016/j.mrfmmm.2010.12.013", "ISSN" : "0027-5107", "PMID" : "21236268", "abstract" : "In earlier studies, we showed that abiotic stresses, such as ionizing radiation, heavy metals, temperature and water, trigger an increase in homologous recombination frequency (HRF). We also demonstrated that many of these stresses led to inheritance of high-frequency homologous recombination, HRF. Although an increase in recombination frequency is an important indicator of genome rearrangements, it only represents a minor portion of possible stress-induced mutations. Here, we analyzed the influence of heat, cold, drought, flood and UVC abiotic stresses on two major types of mutations in the genome, point mutations and small deletions/insertions. We used two transgenic lines of Arabidopsis thaliana, one allowing an analysis of reversions in a stop codon-containing inactivated \u03b2-glucuronidase transgene and another one allowing an analysis of repeat stability in a microsatellite-interrupted \u03b2-glucuronidase transgene. The transgenic Arabidopsis line carrying the \u03b2-glucuronidase-based homologous recombination substrate was used as a positive control. We showed that the majority of stresses increased the frequency of point mutations, homologous recombination and microsatellite instability in somatic cells, with the frequency of homologous recombination being affected the most. The analysis of transgenerational changes showed an increase in HRF to be the most prominent effect observed in progeny. Significant changes in recombination frequency were observed upon exposure to all types of stress except drought, whereas changes in microsatellite instability were observed upon exposure to UVC, heat and cold. The frequency of point mutations in the progeny of stress-exposed plants was the least affected; an increase in mutation frequency was observed only in the progeny of plants exposed to UVC. We thus conclude that transgenerational changes in genome stability in response to stress primarily involve an increase in recombination frequency.", "author" : [ { "dropping-particle" : "", "family" : "Yao", "given" : "Youli", "non-dropping-particle" : "", "parse-names" : false, "suffix" : "" }, { "dropping-particle" : "", "family" : "Kovalchuk", "given" : "Igor", "non-dropping-particle" : "", "parse-names" : false, "suffix" : "" } ], "container-title" : "Mutation research", "id" : "ITEM-2", "issue" : "1-2", "issued" : { "date-parts" : [ [ "2011", "3", "10" ] ] }, "page" : "61-6", "title" : "Abiotic stress leads to somatic and heritable changes in homologous recombination frequency, point mutation frequency and microsatellite stability in Arabidopsis plants.", "type" : "article-journal", "volume" : "707" }, "uris" : [ "http://www.mendeley.com/documents/?uuid=14691161-43bd-46cd-9435-15c364efb253" ] } ], "mendeley" : { "previouslyFormattedCitation" : "(Lucht et al. 2002; Yao and Kovalchuk 2011)" }, "properties" : { "noteIndex" : 0 }, "schema" : "https://github.com/citation-style-language/schema/raw/master/csl-citation.json" }</w:instrText>
+      </w:r>
+      <w:r>
+        <w:fldChar w:fldCharType="separate"/>
+      </w:r>
+      <w:r>
+        <w:rPr>
+          <w:noProof/>
+        </w:rPr>
+        <w:t>(Lucht et al. 2002; Yao and Kovalchuk 2011)</w:t>
+      </w:r>
+      <w:r>
+        <w:fldChar w:fldCharType="end"/>
+      </w:r>
+      <w:r>
+        <w:t xml:space="preserve">, and flies </w:t>
+      </w:r>
+      <w:r>
+        <w:fldChar w:fldCharType="begin" w:fldLock="1"/>
+      </w:r>
+      <w:r>
+        <w:instrText>ADDIN CSL_CITATION { "citationItems" : [ { "id" : "ITEM-1", "itemData" : { "DOI" : "10.1111/j.1095-8312.1988.tb00458.x", "ISSN" : "00244066", "abstract" : "There is increasing evidence that ecological variables involving stress are important in determining evolutionary rates. This paper incorporates recombination into this scenario. In Drosophila melanogaster, recombination increases at developmental temperatures above and below normal culture temperatures, giving a U-shaped curve which is most pronounced in centromeric regions; however, at near lethal temperature extremes there is some evidence for a fall in recombination. More limited data from other organisms are generally consistent with this conclusion. Nutritional stress in the form of starvation increases recombination in D. melanogaster, and behavioural stress has been found to increase recombination in male mice. In natural populations recombination is under complex genetic control analogous to other quantitative traits. In D. melanogaster in a novel environment, there is evidence that additive genetic variability for recombination is higher than in a standard laboratory environment. During selection in populations exposed to extreme stress increased recombination may occur; this implies that in marginal (stressful) habitats, variability generated by recombination may increase. In D. melanogaster, structural heterozygosity due to inversions in one part of the genome tends to increase recombination in the remainder of the genome in a qualitatively similar manner to, and cumulative with, direct environmental effects especially temperature. Substantial recombination should be inducible under combinations of karyotypes and environments deviating from existing circumstances, especially if the suggestion that effects are often synergistic due to a dependence upon available energy levels can be confirmed.", "author" : [ { "dropping-particle" : "", "family" : "Parsons", "given" : "P. A.", "non-dropping-particle" : "", "parse-names" : false, "suffix" : "" } ], "container-title" : "Biological Journal of the Linnean Society", "id" : "ITEM-1", "issue" : "1", "issued" : { "date-parts" : [ [ "1988", "9", "14" ] ] }, "page" : "49-68", "title" : "Evolutionary rates: effects of stress upon recombination", "type" : "article-journal", "volume" : "35" }, "uris" : [ "http://www.mendeley.com/documents/?uuid=b94168e4-152e-4b3e-aefa-72b86b0bd1f2" ] }, { "id" : "ITEM-2", "itemData" : { "DOI" : "10.1007/s00265-010-1117-7", "ISSN" : "0340-5443", "abstract" : "The concept of evolvability is controversial. To some, it is simply a measure of the standing genetic variation in a population and can be captured by the narrow-sense heritability (h2). To others, evolvability refers to the capacity to generate heritable phenotypic variation. Many scientists, including Darwin, have argued that environmental variation can generate heritable phenotypic variation. However, their theories have been difficult to test. Recent theory on the evolution of sex and recombination provides a much simpler framework for evaluating evolv- ability. It shows that modifiers of recombination can increase in prevalence whenever low fitness individuals produce proportionately more recombinant offspring. Be- cause recombination can generate heritable variation, stress- induced recombination might be a plausible mechanism of evolvability if populations exhibit a negative relationship between fitness and recombination. Here we use the fruit fly, Drosophila melanogaster, to test for this relationship. We exposed females to mating stress, heat shock or cold shock and measured the temporary changes that occurred in reproductive output and the rate of chromosomal recombi- nation. We found that each stress treatment increased the", "author" : [ { "dropping-particle" : "", "family" : "Zhong", "given" : "Weihao", "non-dropping-particle" : "", "parse-names" : false, "suffix" : "" }, { "dropping-particle" : "", "family" : "Priest", "given" : "Nicholas K.", "non-dropping-particle" : "", "parse-names" : false, "suffix" : "" } ], "container-title" : "Behavioral Ecology and Sociobiology", "id" : "ITEM-2", "issue" : "3", "issued" : { "date-parts" : [ [ "2010", "12", "23" ] ] }, "page" : "493-502", "title" : "Stress-induced recombination and the mechanism of evolvability", "type" : "article-journal", "volume" : "65" }, "uris" : [ "http://www.mendeley.com/documents/?uuid=7d2e94f1-0692-47f6-8b02-22e4a7c34607" ] }, { "id" : "ITEM-3", "itemData" : { "DOI" : "10.1111/j.1558-5646.2011.01450.x", "ISSN" : "1558-5646", "PMID" : "22276549", "abstract" : "At the population level, recombination mediates the efficiency with which selection can eliminate deleterious mutations. At the individual level, deleterious alleles may influence recombination, which would change the rate at which linkage disequilibrium is eroded and thereby alter the efficiency with which deleterious alleles are purged. Here, we test whether the presence of a deleterious allele on one autosome affects recombination on another autosome. We find that deleterious alleles not only alter the rate but also the pattern of recombination. However, there is little support that different deleterious alleles affect recombination in a consistent manner. Because we have detailed information on individual females across their lifetimes, we are able to examine how recombination patterns change with age and find that these patterns are also affected by the presence of deleterious alleles. The differences among genotypes or among age classes are large enough to add substantial noise to genetic mapping experiments that do not consider these sources of variation.", "author" : [ { "dropping-particle" : "", "family" : "Tedman-Aucoin", "given" : "Katherine", "non-dropping-particle" : "", "parse-names" : false, "suffix" : "" }, { "dropping-particle" : "", "family" : "Agrawal", "given" : "Aneil F.", "non-dropping-particle" : "", "parse-names" : false, "suffix" : "" } ], "container-title" : "Evolution; international journal of organic evolution", "id" : "ITEM-3", "issue" : "2", "issued" : { "date-parts" : [ [ "2012", "2" ] ] }, "page" : "575-85", "title" : "The effect of deleterious mutations and age on recombination in Drosophila melanogaster.", "type" : "article-journal", "volume" : "66" }, "uris" : [ "http://www.mendeley.com/documents/?uuid=3883d247-92e2-45ba-bfb5-819f0986fe72" ] } ], "mendeley" : { "previouslyFormattedCitation" : "(Parsons 1988; Zhong and Priest 2010; Tedman-Aucoin and Agrawal 2012)" }, "properties" : { "noteIndex" : 0 }, "schema" : "https://github.com/citation-style-language/schema/raw/master/csl-citation.json" }</w:instrText>
+      </w:r>
+      <w:r>
+        <w:fldChar w:fldCharType="separate"/>
+      </w:r>
+      <w:r>
+        <w:rPr>
+          <w:noProof/>
+        </w:rPr>
+        <w:t>(Parsons 1988; Zhong and Priest 2010; Tedman-Aucoin and Agrawal 2012)</w:t>
+      </w:r>
+      <w:r>
+        <w:fldChar w:fldCharType="end"/>
+      </w:r>
+      <w:r>
+        <w:t>;</w:t>
+      </w:r>
+      <w:r>
+        <w:t xml:space="preserve"> </w:t>
+      </w:r>
+      <w:r>
+        <w:t>(ii) s</w:t>
+      </w:r>
+      <w:r>
+        <w:t>imultaneous i</w:t>
+      </w:r>
+      <w:r>
+        <w:t>nduction of both recombination and mutation by stress</w:t>
+      </w:r>
+      <w:r>
+        <w:t xml:space="preserve">, which </w:t>
+      </w:r>
+      <w:r>
+        <w:t xml:space="preserve">is supported by findings </w:t>
+      </w:r>
+      <w:r>
+        <w:t xml:space="preserve">that </w:t>
+      </w:r>
+      <w:r>
+        <w:t>mutation is correlated with recombination and regulated by the same mechanisms</w:t>
+      </w:r>
+      <w:r>
+        <w:t xml:space="preserve"> in </w:t>
+      </w:r>
+      <w:r>
+        <w:rPr>
+          <w:i/>
+          <w:iCs/>
+        </w:rPr>
+        <w:t>E. coli</w:t>
+      </w:r>
+      <w:r>
+        <w:t xml:space="preserve"> </w:t>
+      </w:r>
+      <w:r>
+        <w:fldChar w:fldCharType="begin" w:fldLock="1"/>
+      </w:r>
+      <w:r>
+        <w:instrText>ADDIN CSL_CITATION { "citationItems" : [ { "id" : "ITEM-1", "itemData" : { "DOI" : "10.1093/emboj/16.11.3303", "ISSN" : "0261-4189", "PMID" : "9214645", "abstract" : "Stationary-phase mutation in microbes can produce selected ('adaptive') mutants preferentially. In one system, this occurs via a distinct, recombination-dependent mechanism. Two points of controversy have surrounded these adaptive reversions of an Escherichia coli lac mutation. First, are the mutations directed preferentially to the selected gene in a Lamarckian manner? Second, is the adaptive mutation mechanism specific to the F plasmid replicon carrying lac? We report that lac adaptive mutations are associated with hypermutation in unselected genes, in all replicons in the cell. The associated mutations have a similar sequence spectrum to the adaptive reversions. Thus, the adaptive mutagenesis mechanism is not directed to the lac genes, in a Lamarckian manner, nor to the F' replicon carrying lac. Hypermutation was not found in non-revertants exposed to selection. Therefore, the genome-wide hypermutation underlying adaptive mutation occurs in a differentiated subpopulation. The existence of mutable subpopulations in non-growing cells is important in bacterial evolution and could be relevant to the somatic mutations that give rise to cancers in multicellular organisms.", "author" : [ { "dropping-particle" : "", "family" : "Torkelson", "given" : "Joel", "non-dropping-particle" : "", "parse-names" : false, "suffix" : "" }, { "dropping-particle" : "", "family" : "Harris", "given" : "R S", "non-dropping-particle" : "", "parse-names" : false, "suffix" : "" }, { "dropping-particle" : "", "family" : "Lombardo", "given" : "Mary-Jane", "non-dropping-particle" : "", "parse-names" : false, "suffix" : "" }, { "dropping-particle" : "", "family" : "Nagendran", "given" : "J", "non-dropping-particle" : "", "parse-names" : false, "suffix" : "" }, { "dropping-particle" : "", "family" : "Thulin", "given" : "Carl", "non-dropping-particle" : "", "parse-names" : false, "suffix" : "" }, { "dropping-particle" : "", "family" : "Rosenberg", "given" : "Susan M.", "non-dropping-particle" : "", "parse-names" : false, "suffix" : "" } ], "container-title" : "The EMBO journal", "id" : "ITEM-1", "issue" : "11", "issued" : { "date-parts" : [ [ "1997", "6", "2" ] ] }, "note" : "SM Rosenberg (1997):\nThis paper puts to rest the two most contentious issues in the field of adaptive mutation and includes the discovery of two more important points. First, the data demonstrate that the recombination-dependent adaptive mutation mechanism can occur in genes other than the selected gene (also shown by [Foster 1997]). Thus these adaptive mutations are not directed, \u00e1\u00a0la\u00a0Lamarck. Second, the mutagenesis is not sex plasmid specific, as many had contended it would be. All replicons in the cell including the bacterial chromosome experience the mutagenesis. The most widely cited reason for discounting the general applicability of results from this mutation assay system was the worry that these mutations were sex plasmid specific. Third, a small hypermutable subpopulation of the stressed cells is shown to give rise to the stationary-phase mutants. Fourth, the chromosome is shown to have hot and cold places for the stationary-phase mutations, perhaps explaining the few cold sites described previously, and in other systems (discussed in main text).", "page" : "3303-11", "title" : "Genome-wide hypermutation in a subpopulation of stationary-phase cells underlies recombination-dependent adaptive mutation.", "type" : "article-journal", "volume" : "16" }, "uris" : [ "http://www.mendeley.com/documents/?uuid=db8e2be9-5601-4b29-a779-5535333bc969" ] }, { "id" : "ITEM-2", "itemData" : { "DOI" : "10.1007/BF02942664", "ISSN" : "0250-5991", "author" : [ { "dropping-particle" : "V.", "family" : "Velkov", "given" : "Vassili", "non-dropping-particle" : "", "parse-names" : false, "suffix" : "" } ], "container-title" : "Journal of Biosciences", "id" : "ITEM-2", "issue" : "4", "issued" : { "date-parts" : [ [ "1999", "12" ] ] }, "page" : "529-559", "title" : "How environmental factors regulate mutagenesis and gene transfer in microorganisms", "type" : "article-journal", "volume" : "24" }, "uris" : [ "http://www.mendeley.com/documents/?uuid=9fcd9466-999d-43b2-8ea2-aaef590bb384" ] }, { "id" : "ITEM-3", "itemData" : { "ISSN" : "0016-6731", "PMID" : "10747042", "abstract" : "Adaptive (or stationary-phase) mutation is a group of phenomena in which mutations appear to occur more often when selected than when not. They may represent cellular responses to the environment in which the genome is altered to allow survival. The best-characterized assay system and mechanism is reversion of a lac allele on an F' sex plasmid in Escherichia coli, in which the stationary-phase mutability requires homologous recombination functions. A key issue has concerned whether the recombination-dependent mutation mechanism is F' specific or is general. Hypermutation of chromosomal genes occurs in association with adaptive Lac(+) mutation. Here we present evidence that the chromosomal hypermutation is promoted by recombination. Hyperrecombinagenic recD cells show elevated chromosomal hypermutation. Further, recG mutation, which promotes accumulation of recombination intermediates proposed to prime replication and mutation, also stimulates chromosomal hypermutation. The coincident mutations at lac (on the F') and chromosomal genes behave as independent events, whereas coincident mutations at lac and other F-linked sites do not. This implies that transient covalent linkage of F' and chromosomal DNA (Hfr formation) does not underlie chromosomal mutation. The data suggest that recombinational stationary-phase mutation occurs in the bacterial chromosome and thus can be a general strategy for programmed genetic change.", "author" : [ { "dropping-particle" : "", "family" : "Bull", "given" : "Harold J.", "non-dropping-particle" : "", "parse-names" : false, "suffix" : "" }, { "dropping-particle" : "", "family" : "McKenzie", "given" : "Gregory J.", "non-dropping-particle" : "", "parse-names" : false, "suffix" : "" }, { "dropping-particle" : "", "family" : "Hastings", "given" : "P. J.", "non-dropping-particle" : "", "parse-names" : false, "suffix" : "" }, { "dropping-particle" : "", "family" : "Rosenberg", "given" : "Susan M.", "non-dropping-particle" : "", "parse-names" : false, "suffix" : "" } ], "container-title" : "Genetics", "id" : "ITEM-3", "issue" : "4", "issued" : { "date-parts" : [ [ "2000", "4" ] ] }, "page" : "1427-37", "title" : "Evidence that stationary-phase hypermutation in the &lt;i&gt;Escherichia coli&lt;/i&gt; chromosome is promoted by recombination.", "type" : "article-journal", "volume" : "154" }, "uris" : [ "http://www.mendeley.com/documents/?uuid=ed5520ad-6713-458f-803c-866c6020715b" ] } ], "mendeley" : { "previouslyFormattedCitation" : "(Torkelson et al. 1997; Velkov 1999; Bull et al. 2000)" }, "properties" : { "noteIndex" : 0 }, "schema" : "https://github.com/citation-style-language/schema/raw/master/csl-citation.json" }</w:instrText>
+      </w:r>
+      <w:r>
+        <w:fldChar w:fldCharType="separate"/>
+      </w:r>
+      <w:r>
+        <w:rPr>
+          <w:noProof/>
+        </w:rPr>
+        <w:t>(Torkelson et al. 1997; Velkov 1999; Bull et al. 2000)</w:t>
+      </w:r>
+      <w:r>
+        <w:fldChar w:fldCharType="end"/>
+      </w:r>
+      <w:r>
+        <w:t>.</w:t>
+      </w:r>
+      <w:r>
+        <w:t xml:space="preserve"> Together with constitutive mutation and recombination modifiers, </w:t>
+      </w:r>
+      <w:r>
+        <w:t>this article includes</w:t>
+      </w:r>
+      <w:r>
+        <w:t xml:space="preserve"> a </w:t>
+      </w:r>
+      <w:r>
+        <w:t>varied</w:t>
+      </w:r>
+      <w:r>
+        <w:t xml:space="preserve"> </w:t>
+      </w:r>
+      <w:r>
+        <w:t>collection</w:t>
+      </w:r>
+      <w:r>
+        <w:t xml:space="preserve"> of </w:t>
+      </w:r>
+      <w:r>
+        <w:t xml:space="preserve">variation-generating </w:t>
+      </w:r>
+      <w:r>
+        <w:t xml:space="preserve">strategies (see summary in Table 1). </w:t>
+      </w:r>
+    </w:p>
+    <w:p>
+      <w:r>
+        <w:t>In our model, r</w:t>
+      </w:r>
+      <w:r>
+        <w:t xml:space="preserve">ecombination occurs by transformation </w:t>
+      </w:r>
+      <w:r>
+        <w:fldChar w:fldCharType="begin" w:fldLock="1"/>
+      </w:r>
+      <w:r>
+        <w:instrText>ADDIN CSL_CITATION { "citationItems" : [ { "id" : "ITEM-1", "itemData" : { "DOI" : "10.1084/jem.79.2.137", "ISSN" : "0022-1007", "PMID" : "19871359", "abstract" : "1. From Type III pneumococci a biologically active fraction has been isolated in highly purified form which in exceedingly minute amounts is capable under appropriate cultural conditions of inducing the transformation of unencapsulated R variants of Pneumococcus Type II into fully encapsulated cells of the same specific type as that of the heat-killed microorganisms from which the inducing material was recovered. 2. Methods for the isolation and purification of the active transforming material are described. 3. The data obtained by chemical, enzymatic, and serological analyses together with the results of preliminary studies by electrophoresis, ultracentrifugation, and ultraviolet spectroscopy indicate that, within the limits of the methods, the active fraction contains no demonstrable protein, unbound lipid, or serologically reactive polysaccharide and consists principally, if not solely, of a highly polymerized, viscous form of desoxyribonucleic acid. 4. Evidence is presented that the chemically induced alterations in cellular structure and function are predictable, type-specific, and transmissible in series. The various hypotheses that have been advanced concerning the nature of these changes are reviewed.", "author" : [ { "dropping-particle" : "", "family" : "Avery", "given" : "Oswald T.", "non-dropping-particle" : "", "parse-names" : false, "suffix" : "" } ], "container-title" : "Journal of Experimental Medicine", "id" : "ITEM-1", "issue" : "2", "issued" : { "date-parts" : [ [ "1944", "2", "1" ] ] }, "page" : "137-158", "title" : "STUDIES ON THE CHEMICAL NATURE OF THE SUBSTANCE INDUCING TRANSFORMATION OF PNEUMOCOCCAL TYPES: INDUCTION OF TRANSFORMATION BY A DESOXYRIBONUCLEIC ACID FRACTION ISOLATED FROM PNEUMOCOCCUS TYPE III", "type" : "article-journal", "volume" : "79" }, "uris" : [ "http://www.mendeley.com/documents/?uuid=6c4df2bc-bcb7-4a46-ba69-149edc8ba127" ] }, { "id" : "ITEM-2", "itemData" : { "ISSN" : "0016-6731", "PMID" : "3396864", "abstract" : "Computer simulations of bacterial transformation are used to show that, under a wide range of biologically reasonable assumptions, transforming populations undergoing deleterious mutation and selection have a higher mean fitness at equilibrium than asexual populations. The source of transforming DNA, the amount of DNA taken up by each transforming cell, and the relationship between number of mutations and cell viability (the fitness function) are important factors. When the DNA source is living cells, transformation resembles meiotic sex. When the DNA source is cells killed by selection against mutations, transformation increases the average number of mutations per genome but can nevertheless increase the mean fitness of the population at equilibrium. In a model of regulated transformation, in which the most fit cells of a transforming population do not transform, transforming populations are always fitter at equilibrium than asexual populations. These results show that transformation can reduce mutation load.", "author" : [ { "dropping-particle" : "", "family" : "Redfield", "given" : "Rosemary J.", "non-dropping-particle" : "", "parse-names" : false, "suffix" : "" } ], "container-title" : "Genetics", "id" : "ITEM-2", "issue" : "1", "issued" : { "date-parts" : [ [ "1988", "5", "15" ] ] }, "page" : "213-21", "title" : "Evolution of bacterial transformation: is sex with dead cells ever better than no sex at all?", "type" : "article-journal", "volume" : "119" }, "uris" : [ "http://www.mendeley.com/documents/?uuid=5a077338-be16-4ff1-8e6e-73b1cc427267" ] } ], "mendeley" : { "previouslyFormattedCitation" : "(Avery 1944; Redfield 1988)" }, "properties" : { "noteIndex" : 0 }, "schema" : "https://github.com/citation-style-language/schema/raw/master/csl-citation.json" }</w:instrText>
+      </w:r>
+      <w:r>
+        <w:fldChar w:fldCharType="separate"/>
+      </w:r>
+      <w:r>
+        <w:rPr>
+          <w:noProof/>
+        </w:rPr>
+        <w:t>(Avery 1944; Redfield 1988)</w:t>
+      </w:r>
+      <w:r>
+        <w:fldChar w:fldCharType="end"/>
+      </w:r>
+      <w:r>
+        <w:t>. This mechanism allows individual cells to recombine</w:t>
+      </w:r>
+      <w:r>
+        <w:t xml:space="preserve"> small fragments of</w:t>
+      </w:r>
+      <w:r>
+        <w:t xml:space="preserve"> foreign DNA into their genome. </w:t>
+      </w:r>
+      <w:r>
+        <w:t>We concentrated on this mechanism because, o</w:t>
+      </w:r>
+      <w:r>
+        <w:t>f the three known mechanisms for bacterial horizontal gene transfer (</w:t>
+      </w:r>
+      <w:r>
+        <w:t xml:space="preserve">transformation, </w:t>
+      </w:r>
+      <w:r>
+        <w:t>conjugation and transduction), transformation is the only one actively regulated by the cells and the</w:t>
+      </w:r>
+      <w:r>
+        <w:t xml:space="preserve"> one</w:t>
+      </w:r>
+      <w:r>
+        <w:t xml:space="preserve"> most likely to have evolved due to its adaptive properties </w:t>
+      </w:r>
+      <w:r>
+        <w:fldChar w:fldCharType="begin" w:fldLock="1"/>
+      </w:r>
+      <w:r>
+        <w:instrText>ADDIN CSL_CITATION { "citationItems" : [ { "id" : "ITEM-1", "itemData" : { "abstract" : "The hypothesis that the primary function of bacterial transformation is DNA repair was tested in the naturally transformable bacteria Bacillus subtilis and Haemophilus injluenzae by determining whether competence for transformation is regulated by DNA damage. Accordingly, DNA damage was induced by mitomycin C and by ultraviolet radiation at doses that efficiently induced a known damage-inducible gene fusion, and the ability of the damaged cultures to transform was monitored. Experiments were carried out both under conditions where and under competence-inducing conditions. does not involve a response to DNA damage, and thus that explanations other than DNA repair must be sought for the evolutionary was seen in either organism. These experiments strongly suggest that functions of natural transformation systems.", "author" : [ { "dropping-particle" : "", "family" : "Redfield", "given" : "Rosemary J.", "non-dropping-particle" : "", "parse-names" : false, "suffix" : "" } ], "container-title" : "Genetics", "id" : "ITEM-1", "issue" : "4", "issued" : { "date-parts" : [ [ "1993" ] ] }, "page" : "755-761", "publisher" : "Genetics Soc America", "title" : "Evolution of natural transformation: testing the DNA repair hypothesis in Bacillus subtilis and Haemophilus influenzae", "type" : "article-journal", "volume" : "133" }, "uris" : [ "http://www.mendeley.com/documents/?uuid=033b27a6-ece7-4869-a646-a781739d76a5" ] }, { "id" : "ITEM-2", "itemData" : { "DOI" : "10.1016/0966-842X(96)81514-9", "ISSN" : "0966-842X", "PMID" : "8820570", "abstract" : "Barriers to chromosomal gene transfer between bacterial species control their genetic isolation. These barriers, such as different microhabitats, the host ranges of genetic exchange vectors and restriction-modification systems, limit gene exchange, but the major limitation is genomic sequence divergence. The mismatch-repair system inhibits interspecies recombination, the inducible SOS system stimulates interspecies recombination, while natural selection determines the effective recombination frequencies.", "author" : [ { "dropping-particle" : "", "family" : "Matic", "given" : "Ivan", "non-dropping-particle" : "", "parse-names" : false, "suffix" : "" }, { "dropping-particle" : "", "family" : "Taddei", "given" : "Fran\u00e7ois", "non-dropping-particle" : "", "parse-names" : false, "suffix" : "" }, { "dropping-particle" : "", "family" : "Radman", "given" : "Miroslav", "non-dropping-particle" : "", "parse-names" : false, "suffix" : "" } ], "container-title" : "Trends in microbiology", "id" : "ITEM-2", "issue" : "2", "issued" : { "date-parts" : [ [ "1996", "2" ] ] }, "page" : "69-72", "title" : "Genetic barriers among bacteria.", "type" : "article-journal", "volume" : "4" }, "uris" : [ "http://www.mendeley.com/documents/?uuid=2a3fe00c-c5ea-4c0f-b04b-d44595393431" ] }, { "id" : "ITEM-3", "itemData" : { "ISSN" : "0016-6731", "PMID" : "9135998", "abstract" : "Bacteria are the only organisms known to actively take up DNA and recombine it into their genomes. While such natural transformation systems may provide many of the same benefits that sexual reproduction provides eukaryotes, there are important differences that critically alter the consequences, especially when recombination's main benefit is reducing the mutation load. Here, analytical and numerical methods are used to study the selection of transformation genes in populations undergoing deleterious mutation. Selection for transformability depends on the shape of the fitness function against mutation. If the fitness function is linear, then transformation would be selectively neutral were it not for the possibility that transforming cells may take up DNA that converts them into nontransformable cells. If the selection includes strong positive (synergistic) epistasis, then transformation can be advantageous in spite of this risk. The effect of low quality DNA (from selectively killed cells) on selection is then studied analytically and found to impose an additional cost. The limited data available for real bacterial populations suggest that the conditions necessary for the evolution of transformation are unlikely to be met, and thus that DNA uptake may have some function other than recombination of deleterious mutations.", "author" : [ { "dropping-particle" : "", "family" : "Redfield", "given" : "Rosemary J.", "non-dropping-particle" : "", "parse-names" : false, "suffix" : "" }, { "dropping-particle" : "", "family" : "Schrag", "given" : "M R", "non-dropping-particle" : "", "parse-names" : false, "suffix" : "" }, { "dropping-particle" : "", "family" : "Dean", "given" : "a M", "non-dropping-particle" : "", "parse-names" : false, "suffix" : "" } ], "container-title" : "Genetics", "id" : "ITEM-3", "issue" : "1", "issued" : { "date-parts" : [ [ "1997", "5" ] ] }, "page" : "27-38", "title" : "The evolution of bacterial transformation: sex with poor relations.", "type" : "article-journal", "volume" : "146" }, "uris" : [ "http://www.mendeley.com/documents/?uuid=a66af5fc-3aeb-41f7-9ef9-0cc60041b407" ] }, { "id" : "ITEM-4", "itemData" : { "ISSN" : "0923-2508", "PMID" : "11281320", "abstract" : "The increase in genetic variability of a population can be selected during adaptation, as demonstrated by the selection of mutator alleles. The dynamics of this phenomenon, named second-order selection, can result in an improved adaptability of bacteria through regulation of all facets of mutation and recombination processes.", "author" : [ { "dropping-particle" : "", "family" : "Tenaillon", "given" : "Olivier", "non-dropping-particle" : "", "parse-names" : false, "suffix" : "" }, { "dropping-particle" : "", "family" : "Taddei", "given" : "Fran\u00e7ois", "non-dropping-particle" : "", "parse-names" : false, "suffix" : "" }, { "dropping-particle" : "", "family" : "Radman", "given" : "Miroslav", "non-dropping-particle" : "", "parse-names" : false, "suffix" : "" }, { "dropping-particle" : "", "family" : "Matic", "given" : "Ivan", "non-dropping-particle" : "", "parse-names" : false, "suffix" : "" } ], "container-title" : "Research in microbiology", "id" : "ITEM-4", "issue" : "1", "issued" : { "date-parts" : [ [ "2001" ] ] }, "page" : "11-6", "title" : "Second-order selection in bacterial evolution: selection acting on mutation and recombination rates in the course of adaptation.", "type" : "article-journal", "volume" : "152" }, "uris" : [ "http://www.mendeley.com/documents/?uuid=14866b8a-f3d1-4e33-98a3-9216e348485c" ] } ], "mendeley" : { "previouslyFormattedCitation" : "(Redfield 1993; Matic, Taddei, and Radman 1996; Redfield, Schrag, and Dean 1997; Tenaillon et al. 2001)" }, "properties" : { "noteIndex" : 0 }, "schema" : "https://github.com/citation-style-language/schema/raw/master/csl-citation.json" }</w:instrText>
+      </w:r>
+      <w:r>
+        <w:fldChar w:fldCharType="separate"/>
+      </w:r>
+      <w:r>
+        <w:rPr>
+          <w:noProof/>
+        </w:rPr>
+        <w:t>(Redfield 1993; Matic, Taddei, and Radman 1996; Redfield, Schrag, and Dean 1997; Tenaillon et al. 2001)</w:t>
+      </w:r>
+      <w:r>
+        <w:fldChar w:fldCharType="end"/>
+      </w:r>
+      <w:r>
+        <w:t xml:space="preserve">. In addition, transformation has been suggested as the precursor of eukaryotic meiosis and to be regulated by stress </w:t>
+      </w:r>
+      <w:r>
+        <w:fldChar w:fldCharType="begin" w:fldLock="1"/>
+      </w:r>
+      <w:r>
+        <w:instrText>ADDIN CSL_CITATION { "citationItems" : [ { "id" : "ITEM-1", "itemData" : { "DOI" : "10.1525/bio.2010.60.7.5", "ISSN" : "0006-3568", "author" : [ { "dropping-particle" : "", "family" : "Bernstein", "given" : "Harris", "non-dropping-particle" : "", "parse-names" : false, "suffix" : "" }, { "dropping-particle" : "", "family" : "Bernstein", "given" : "Carol", "non-dropping-particle" : "", "parse-names" : false, "suffix" : "" } ], "container-title" : "BioScience", "id" : "ITEM-1", "issue" : "7", "issued" : { "date-parts" : [ [ "2010", "7" ] ] }, "page" : "498-505", "title" : "Evolutionary Origin of Recombination during Meiosis", "type" : "article-journal", "volume" : "60" }, "uris" : [ "http://www.mendeley.com/documents/?uuid=c85d555d-abb8-49d3-885c-ab1d47da0751" ] } ], "mendeley" : { "previouslyFormattedCitation" : "(Bernstein and Bernstein 2010)" }, "properties" : { "noteIndex" : 0 }, "schema" : "https://github.com/citation-style-language/schema/raw/master/csl-citation.json" }</w:instrText>
+      </w:r>
+      <w:r>
+        <w:fldChar w:fldCharType="separate"/>
+      </w:r>
+      <w:r>
+        <w:rPr>
+          <w:noProof/>
+        </w:rPr>
+        <w:t>(Bernstein and Bernstein 2010)</w:t>
+      </w:r>
+      <w:r>
+        <w:fldChar w:fldCharType="end"/>
+      </w:r>
+      <w:r>
+        <w:t xml:space="preserve">. </w:t>
       </w:r>
     </w:p>
     <w:p/>
     <w:p>
-      <w:r>
-        <w:t>In our model, r</w:t>
-      </w:r>
-      <w:r>
-        <w:t xml:space="preserve">ecombination occurs by bacterial transformation </w:t>
+      <w:pPr>
+        <w:pStyle w:val="Heading3"/>
+      </w:pPr>
+      <w:r>
+        <w:t>Conclusions</w:t>
+      </w:r>
+    </w:p>
+    <w:p>
+      <w:r>
+        <w:t>S</w:t>
+      </w:r>
+      <w:r>
+        <w:t xml:space="preserve">tress-induced mutation and recombination </w:t>
+      </w:r>
+      <w:r>
+        <w:t xml:space="preserve">have important </w:t>
+      </w:r>
+      <w:r>
+        <w:t>consequences</w:t>
+      </w:r>
+      <w:r>
+        <w:t xml:space="preserve"> to </w:t>
+      </w:r>
+      <w:r>
+        <w:t>epidemiology and t</w:t>
+      </w:r>
+      <w:r>
+        <w:t>o t</w:t>
+      </w:r>
+      <w:r>
+        <w:t>he</w:t>
+      </w:r>
+      <w:r>
+        <w:t xml:space="preserve"> ecology and evolution of </w:t>
+      </w:r>
+      <w:r>
+        <w:t>microbes</w:t>
+      </w:r>
+      <w:r>
+        <w:t xml:space="preserve"> </w:t>
       </w:r>
       <w:r>
         <w:fldChar w:fldCharType="begin" w:fldLock="1"/>
       </w:r>
       <w:r>
-        <w:instrText>ADDIN CSL_CITATION { "citationItems" : [ { "id" : "ITEM-1", "itemData" : { "DOI" : "10.1084/jem.79.2.137", "ISSN" : "0022-1007", "PMID" : "19871359", "abstract" : "1. From Type III pneumococci a biologically active fraction has been isolated in highly purified form which in exceedingly minute amounts is capable under appropriate cultural conditions of inducing the transformation of unencapsulated R variants of Pneumococcus Type II into fully encapsulated cells of the same specific type as that of the heat-killed microorganisms from which the inducing material was recovered. 2. Methods for the isolation and purification of the active transforming material are described. 3. The data obtained by chemical, enzymatic, and serological analyses together with the results of preliminary studies by electrophoresis, ultracentrifugation, and ultraviolet spectroscopy indicate that, within the limits of the methods, the active fraction contains no demonstrable protein, unbound lipid, or serologically reactive polysaccharide and consists principally, if not solely, of a highly polymerized, viscous form of desoxyribonucleic acid. 4. Evidence is presented that the chemically induced alterations in cellular structure and function are predictable, type-specific, and transmissible in series. The various hypotheses that have been advanced concerning the nature of these changes are reviewed.", "author" : [ { "dropping-particle" : "", "family" : "Avery", "given" : "Oswald T.", "non-dropping-particle" : "", "parse-names" : false, "suffix" : "" } ], "container-title" : "Journal of Experimental Medicine", "id" : "ITEM-1", "issue" : "2", "issued" : { "date-parts" : [ [ "1944", "2", "1" ] ] }, "page" : "137-158", "title" : "STUDIES ON THE CHEMICAL NATURE OF THE SUBSTANCE INDUCING TRANSFORMATION OF PNEUMOCOCCAL TYPES: INDUCTION OF TRANSFORMATION BY A DESOXYRIBONUCLEIC ACID FRACTION ISOLATED FROM PNEUMOCOCCUS TYPE III", "type" : "article-journal", "volume" : "79" }, "uris" : [ "http://www.mendeley.com/documents/?uuid=6c4df2bc-bcb7-4a46-ba69-149edc8ba127" ] }, { "id" : "ITEM-2", "itemData" : { "ISSN" : "0016-6731", "PMID" : "3396864", "abstract" : "Computer simulations of bacterial transformation are used to show that, under a wide range of biologically reasonable assumptions, transforming populations undergoing deleterious mutation and selection have a higher mean fitness at equilibrium than asexual populations. The source of transforming DNA, the amount of DNA taken up by each transforming cell, and the relationship between number of mutations and cell viability (the fitness function) are important factors. When the DNA source is living cells, transformation resembles meiotic sex. When the DNA source is cells killed by selection against mutations, transformation increases the average number of mutations per genome but can nevertheless increase the mean fitness of the population at equilibrium. In a model of regulated transformation, in which the most fit cells of a transforming population do not transform, transforming populations are always fitter at equilibrium than asexual populations. These results show that transformation can reduce mutation load.", "author" : [ { "dropping-particle" : "", "family" : "Redfield", "given" : "Rosemary J.", "non-dropping-particle" : "", "parse-names" : false, "suffix" : "" } ], "container-title" : "Genetics", "id" : "ITEM-2", "issue" : "1", "issued" : { "date-parts" : [ [ "1988", "5", "15" ] ] }, "page" : "213-21", "title" : "Evolution of bacterial transformation: is sex with dead cells ever better than no sex at all?", "type" : "article-journal", "volume" : "119" }, "uris" : [ "http://www.mendeley.com/documents/?uuid=5a077338-be16-4ff1-8e6e-73b1cc427267" ] } ], "mendeley" : { "previouslyFormattedCitation" : "(Avery 1944; Redfield 1988)" }, "properties" : { "noteIndex" : 0 }, "schema" : "https://github.com/citation-style-language/schema/raw/master/csl-citation.json" }</w:instrText>
+        <w:instrText>ADDIN CSL_CITATION { "citationItems" : [ { "id" : "ITEM-1", "itemData" : { "DOI" : "10.1126/science.1247472", "ISSN" : "1095-9203", "PMID" : "24604189", "author" : [ { "dropping-particle" : "", "family" : "Rosenberg", "given" : "Susan M.", "non-dropping-particle" : "", "parse-names" : false, "suffix" : "" }, { "dropping-particle" : "", "family" : "Queitsch", "given" : "Christine", "non-dropping-particle" : "", "parse-names" : false, "suffix" : "" } ], "container-title" : "Science (New York, N.Y.)", "id" : "ITEM-1", "issue" : "6175", "issued" : { "date-parts" : [ [ "2014", "3", "7" ] ] }, "page" : "1088-9", "title" : "Combating evolution to fight disease.", "type" : "article-journal", "volume" : "343" }, "uris" : [ "http://www.mendeley.com/documents/?uuid=865f28a2-dd52-44df-9aad-61d7e51d7a1e" ] } ], "mendeley" : { "previouslyFormattedCitation" : "(Rosenberg and Queitsch 2014)" }, "properties" : { "noteIndex" : 0 }, "schema" : "https://github.com/citation-style-language/schema/raw/master/csl-citation.json" }</w:instrText>
       </w:r>
       <w:r>
         <w:fldChar w:fldCharType="separate"/>
@@ -5772,31 +6831,25 @@
         <w:rPr>
           <w:noProof/>
         </w:rPr>
-        <w:t>(Avery 1944; Redfield 1988)</w:t>
+        <w:t>(Rosenberg and Queitsch 2014)</w:t>
       </w:r>
       <w:r>
         <w:fldChar w:fldCharType="end"/>
       </w:r>
       <w:r>
-        <w:t xml:space="preserve">. This mechanism allows individual cells to recombine foreign DNA into their genome. </w:t>
-      </w:r>
-      <w:r>
-        <w:t>We concentrated on this mechanism because, o</w:t>
-      </w:r>
-      <w:r>
-        <w:t>f the three known mechanisms for bacterial horizontal gene transfer (</w:t>
-      </w:r>
-      <w:r>
-        <w:t xml:space="preserve">together with </w:t>
-      </w:r>
-      <w:r>
-        <w:t xml:space="preserve">conjugation and transduction), transformation is the only one actively regulated by the cells and the most likely to have evolved due to its adaptive properties </w:t>
+        <w:t>: p</w:t>
+      </w:r>
+      <w:r>
+        <w:t>athogens have been shown to acquire drug-resistance</w:t>
+      </w:r>
+      <w:r>
+        <w:t xml:space="preserve"> </w:t>
       </w:r>
       <w:r>
         <w:fldChar w:fldCharType="begin" w:fldLock="1"/>
       </w:r>
       <w:r>
-        <w:instrText>ADDIN CSL_CITATION { "citationItems" : [ { "id" : "ITEM-1", "itemData" : { "abstract" : "The hypothesis that the primary function of bacterial transformation is DNA repair was tested in the naturally transformable bacteria Bacillus subtilis and Haemophilus injluenzae by determining whether competence for transformation is regulated by DNA damage. Accordingly, DNA damage was induced by mitomycin C and by ultraviolet radiation at doses that efficiently induced a known damage-inducible gene fusion, and the ability of the damaged cultures to transform was monitored. Experiments were carried out both under conditions where and under competence-inducing conditions. does not involve a response to DNA damage, and thus that explanations other than DNA repair must be sought for the evolutionary was seen in either organism. These experiments strongly suggest that functions of natural transformation systems.", "author" : [ { "dropping-particle" : "", "family" : "Redfield", "given" : "Rosemary J.", "non-dropping-particle" : "", "parse-names" : false, "suffix" : "" } ], "container-title" : "Genetics", "id" : "ITEM-1", "issue" : "4", "issued" : { "date-parts" : [ [ "1993" ] ] }, "page" : "755-761", "publisher" : "Genetics Soc America", "title" : "Evolution of natural transformation: testing the DNA repair hypothesis in Bacillus subtilis and Haemophilus influenzae", "type" : "article-journal", "volume" : "133" }, "uris" : [ "http://www.mendeley.com/documents/?uuid=033b27a6-ece7-4869-a646-a781739d76a5" ] }, { "id" : "ITEM-2", "itemData" : { "DOI" : "10.1016/0966-842X(96)81514-9", "ISSN" : "0966-842X", "PMID" : "8820570", "abstract" : "Barriers to chromosomal gene transfer between bacterial species control their genetic isolation. These barriers, such as different microhabitats, the host ranges of genetic exchange vectors and restriction-modification systems, limit gene exchange, but the major limitation is genomic sequence divergence. The mismatch-repair system inhibits interspecies recombination, the inducible SOS system stimulates interspecies recombination, while natural selection determines the effective recombination frequencies.", "author" : [ { "dropping-particle" : "", "family" : "Matic", "given" : "Ivan", "non-dropping-particle" : "", "parse-names" : false, "suffix" : "" }, { "dropping-particle" : "", "family" : "Taddei", "given" : "Fran\u00e7ois", "non-dropping-particle" : "", "parse-names" : false, "suffix" : "" }, { "dropping-particle" : "", "family" : "Radman", "given" : "Miroslav", "non-dropping-particle" : "", "parse-names" : false, "suffix" : "" } ], "container-title" : "Trends in microbiology", "id" : "ITEM-2", "issue" : "2", "issued" : { "date-parts" : [ [ "1996", "2" ] ] }, "page" : "69-72", "title" : "Genetic barriers among bacteria.", "type" : "article-journal", "volume" : "4" }, "uris" : [ "http://www.mendeley.com/documents/?uuid=2a3fe00c-c5ea-4c0f-b04b-d44595393431" ] }, { "id" : "ITEM-3", "itemData" : { "ISSN" : "0016-6731", "PMID" : "9135998", "abstract" : "Bacteria are the only organisms known to actively take up DNA and recombine it into their genomes. While such natural transformation systems may provide many of the same benefits that sexual reproduction provides eukaryotes, there are important differences that critically alter the consequences, especially when recombination's main benefit is reducing the mutation load. Here, analytical and numerical methods are used to study the selection of transformation genes in populations undergoing deleterious mutation. Selection for transformability depends on the shape of the fitness function against mutation. If the fitness function is linear, then transformation would be selectively neutral were it not for the possibility that transforming cells may take up DNA that converts them into nontransformable cells. If the selection includes strong positive (synergistic) epistasis, then transformation can be advantageous in spite of this risk. The effect of low quality DNA (from selectively killed cells) on selection is then studied analytically and found to impose an additional cost. The limited data available for real bacterial populations suggest that the conditions necessary for the evolution of transformation are unlikely to be met, and thus that DNA uptake may have some function other than recombination of deleterious mutations.", "author" : [ { "dropping-particle" : "", "family" : "Redfield", "given" : "Rosemary J.", "non-dropping-particle" : "", "parse-names" : false, "suffix" : "" }, { "dropping-particle" : "", "family" : "Schrag", "given" : "M R", "non-dropping-particle" : "", "parse-names" : false, "suffix" : "" }, { "dropping-particle" : "", "family" : "Dean", "given" : "a M", "non-dropping-particle" : "", "parse-names" : false, "suffix" : "" } ], "container-title" : "Genetics", "id" : "ITEM-3", "issue" : "1", "issued" : { "date-parts" : [ [ "1997", "5" ] ] }, "page" : "27-38", "title" : "The evolution of bacterial transformation: sex with poor relations.", "type" : "article-journal", "volume" : "146" }, "uris" : [ "http://www.mendeley.com/documents/?uuid=a66af5fc-3aeb-41f7-9ef9-0cc60041b407" ] }, { "id" : "ITEM-4", "itemData" : { "ISSN" : "0923-2508", "PMID" : "11281320", "abstract" : "The increase in genetic variability of a population can be selected during adaptation, as demonstrated by the selection of mutator alleles. The dynamics of this phenomenon, named second-order selection, can result in an improved adaptability of bacteria through regulation of all facets of mutation and recombination processes.", "author" : [ { "dropping-particle" : "", "family" : "Tenaillon", "given" : "Olivier", "non-dropping-particle" : "", "parse-names" : false, "suffix" : "" }, { "dropping-particle" : "", "family" : "Taddei", "given" : "Fran\u00e7ois", "non-dropping-particle" : "", "parse-names" : false, "suffix" : "" }, { "dropping-particle" : "", "family" : "Radman", "given" : "Miroslav", "non-dropping-particle" : "", "parse-names" : false, "suffix" : "" }, { "dropping-particle" : "", "family" : "Matic", "given" : "Ivan", "non-dropping-particle" : "", "parse-names" : false, "suffix" : "" } ], "container-title" : "Research in microbiology", "id" : "ITEM-4", "issue" : "1", "issued" : { "date-parts" : [ [ "2001" ] ] }, "page" : "11-6", "title" : "Second-order selection in bacterial evolution: selection acting on mutation and recombination rates in the course of adaptation.", "type" : "article-journal", "volume" : "152" }, "uris" : [ "http://www.mendeley.com/documents/?uuid=14866b8a-f3d1-4e33-98a3-9216e348485c" ] } ], "mendeley" : { "previouslyFormattedCitation" : "(Redfield 1993; Matic, Taddei, and Radman 1996; Redfield, Schrag, and Dean 1997; Tenaillon et al. 2001)" }, "properties" : { "noteIndex" : 0 }, "schema" : "https://github.com/citation-style-language/schema/raw/master/csl-citation.json" }</w:instrText>
+        <w:instrText>ADDIN CSL_CITATION { "citationItems" : [ { "id" : "ITEM-1", "itemData" : { "DOI" : "10.1371/journal.pbio.0030176", "ISSN" : "1545-7885", "PMID" : "15869329", "abstract" : "The emergence of drug-resistant bacteria poses a serious threat to human health. In the case of several antibiotics, including those of the quinolone and rifamycin classes, bacteria rapidly acquire resistance through mutation of chromosomal genes during therapy. In this work, we show that preventing induction of the SOS response by interfering with the activity of the protease LexA renders pathogenic Escherichia coli unable to evolve resistance in vivo to ciprofloxacin or rifampicin, important quinolone and rifamycin antibiotics. We show in vitro that LexA cleavage is induced during RecBC-mediated repair of ciprofloxacin-mediated DNA damage and that this results in the derepression of the SOS-regulated polymerases Pol II, Pol IV and Pol V, which collaborate to induce resistance-conferring mutations. Our findings indicate that the inhibition of mutation could serve as a novel therapeutic strategy to combat the evolution of antibiotic resistance.", "author" : [ { "dropping-particle" : "", "family" : "Cirz", "given" : "Ryan T.", "non-dropping-particle" : "", "parse-names" : false, "suffix" : "" }, { "dropping-particle" : "", "family" : "Chin", "given" : "Jodie K.", "non-dropping-particle" : "", "parse-names" : false, "suffix" : "" }, { "dropping-particle" : "", "family" : "Andes", "given" : "David R.", "non-dropping-particle" : "", "parse-names" : false, "suffix" : "" }, { "dropping-particle" : "", "family" : "Cr\u00e9cy-Lagard", "given" : "Val\u00e9rie", "non-dropping-particle" : "de", "parse-names" : false, "suffix" : "" }, { "dropping-particle" : "", "family" : "Craig", "given" : "William A.", "non-dropping-particle" : "", "parse-names" : false, "suffix" : "" }, { "dropping-particle" : "", "family" : "Romesberg", "given" : "Floyd E.", "non-dropping-particle" : "", "parse-names" : false, "suffix" : "" } ], "container-title" : "PLoS biology", "id" : "ITEM-1", "issue" : "6", "issued" : { "date-parts" : [ [ "2005", "6" ] ] }, "page" : "e176", "title" : "Inhibition of mutation and combating the evolution of antibiotic resistance.", "type" : "article-journal", "volume" : "3" }, "uris" : [ "http://www.mendeley.com/documents/?uuid=d7ab4828-a330-4716-bdca-d2fd3ae2857e" ] }, { "id" : "ITEM-2", "itemData" : { "DOI" : "10.1080/10409230701597741", "ISSN" : "1040-9238", "PMID" : "17917871", "abstract" : "Mutation is the driving force behind many processes linked to human disease, including cancer, aging, and the evolution of drug resistance. Mutations have traditionally been considered the inevitable consequence of replicating large genomes with polymerases of finite fidelity. Observations over the past several decades, however, have led to a new perspective on the process of mutagenesis. It has become clear that, under some circumstances, mutagenesis is a regulated process that requires the induction of pro-mutagenic enzymes and that, at least in bacteria, this induction may facilitate evolution. Herein, we review what is known about induced mutagenesis in bacteria as well as evidence that it contributes to the evolution of antibiotic resistance. Finally, we discuss the possibility that components of induced mutation pathways might be targeted for inhibition as a novel therapeutic strategy to prevent the evolution of antibiotic resistance.", "author" : [ { "dropping-particle" : "", "family" : "Cirz", "given" : "Ryan T.", "non-dropping-particle" : "", "parse-names" : false, "suffix" : "" }, { "dropping-particle" : "", "family" : "Romesberg", "given" : "Floyd E.", "non-dropping-particle" : "", "parse-names" : false, "suffix" : "" } ], "container-title" : "Critical reviews in biochemistry and molecular biology", "id" : "ITEM-2", "issue" : "5", "issued" : { "date-parts" : [ [ "2007" ] ] }, "page" : "341-54", "title" : "Controlling mutation: intervening in evolution as a therapeutic strategy.", "type" : "article-journal", "volume" : "42" }, "uris" : [ "http://www.mendeley.com/documents/?uuid=39c629ad-ad0e-42b2-b298-d1f433c1322f" ] }, { "id" : "ITEM-3", "itemData" : { "DOI" : "10.1038/ncomms2607", "ISSN" : "2041-1723", "PMID" : "23511474", "abstract" : "Regardless of their targets and modes of action, subinhibitory concentrations of antibiotics can have an impact on cell physiology and trigger a large variety of cellular responses in different bacterial species. Subinhibitory concentrations of \u03b2-lactam antibiotics cause reactive oxygen species production and induce PolIV-dependent mutagenesis in Escherichia coli. Here we show that subinhibitory concentrations of \u03b2-lactam antibiotics induce the RpoS regulon. RpoS-regulon induction is required for PolIV-dependent mutagenesis because it diminishes the control of DNA-replication fidelity by depleting MutS in E. coli, Vibrio cholerae and Pseudomonas aeruginosa. We also show that in E. coli, the reduction in mismatch-repair activity is mediated by SdsR, the RpoS-controlled small RNA. In summary, we show that mutagenesis induced by subinhibitory concentrations of antibiotics is a genetically controlled process. Because this mutagenesis can generate mutations conferring antibiotic resistance, it should be taken into consideration for the development of more efficient antimicrobial therapeutic strategies.", "author" : [ { "dropping-particle" : "", "family" : "Gutierrez", "given" : "A.", "non-dropping-particle" : "", "parse-names" : false, "suffix" : "" }, { "dropping-particle" : "", "family" : "Laureti", "given" : "L.", "non-dropping-particle" : "", "parse-names" : false, "suffix" : "" }, { "dropping-particle" : "", "family" : "Crussard", "given" : "S.", "non-dropping-particle" : "", "parse-names" : false, "suffix" : "" }, { "dropping-particle" : "", "family" : "Abida", "given" : "H.", "non-dropping-particle" : "", "parse-names" : false, "suffix" : "" }, { "dropping-particle" : "", "family" : "Rodr\u00edguez-Rojas", "given" : "A.", "non-dropping-particle" : "", "parse-names" : false, "suffix" : "" }, { "dropping-particle" : "", "family" : "Bl\u00e1zquez", "given" : "Jes\u00fas", "non-dropping-particle" : "", "parse-names" : false, "suffix" : "" }, { "dropping-particle" : "", "family" : "Baharoglu", "given" : "Z.", "non-dropping-particle" : "", "parse-names" : false, "suffix" : "" }, { "dropping-particle" : "", "family" : "Mazel", "given" : "D.", "non-dropping-particle" : "", "parse-names" : false, "suffix" : "" }, { "dropping-particle" : "", "family" : "Darfeuille", "given" : "F.", "non-dropping-particle" : "", "parse-names" : false, "suffix" : "" }, { "dropping-particle" : "", "family" : "Vogel", "given" : "J.", "non-dropping-particle" : "", "parse-names" : false, "suffix" : "" }, { "dropping-particle" : "", "family" : "Matic", "given" : "Ivan", "non-dropping-particle" : "", "parse-names" : false, "suffix" : "" } ], "container-title" : "Nature communications", "id" : "ITEM-3", "issued" : { "date-parts" : [ [ "2013", "1", "19" ] ] }, "page" : "1610", "title" : "\u03b2-Lactam antibiotics promote bacterial mutagenesis via an RpoS-mediated reduction in replication fidelity.", "type" : "article-journal", "volume" : "4" }, "uris" : [ "http://www.mendeley.com/documents/?uuid=90d8813f-ae9b-4610-94e2-832203bc31d1" ] } ], "mendeley" : { "previouslyFormattedCitation" : "(Cirz et al. 2005; Cirz and Romesberg 2007; Gutierrez et al. 2013)" }, "properties" : { "noteIndex" : 0 }, "schema" : "https://github.com/citation-style-language/schema/raw/master/csl-citation.json" }</w:instrText>
       </w:r>
       <w:r>
         <w:fldChar w:fldCharType="separate"/>
@@ -5805,16 +6858,61 @@
         <w:rPr>
           <w:noProof/>
         </w:rPr>
-        <w:t>(Redfield 1993; Matic, Taddei, and Radman 1996; Redfield, Schrag, and Dean 1997; Tenaillon et al. 2001)</w:t>
+        <w:t>(Cirz et al. 2005; Cirz and Romesberg 2007; Gutierrez et al. 2013)</w:t>
       </w:r>
       <w:r>
         <w:fldChar w:fldCharType="end"/>
       </w:r>
       <w:r>
-        <w:t>. In addition, transformation has been suggested as the precursor of eukaryotic meiosis</w:t>
-      </w:r>
-      <w:r>
-        <w:t xml:space="preserve"> and to be regulated by stress</w:t>
+        <w:t xml:space="preserve"> and virulence factors </w:t>
+      </w:r>
+      <w:r>
+        <w:fldChar w:fldCharType="begin" w:fldLock="1"/>
+      </w:r>
+      <w:r>
+        <w:instrText>ADDIN CSL_CITATION { "citationItems" : [ { "id" : "ITEM-1", "itemData" : { "DOI" : "10.1111/j.1365-2958.2005.04584.x", "ISSN" : "0950-382X", "PMID" : "15819636", "abstract" : "Although mobile genetic elements have a crucial role in spreading pathogenicity-determining genes among bacterial populations, environmental and genetic factors involved in the horizontal transfer of these genes are largely unknown. Here we show that SaPIbov1, a Staphylococcus aureus pathogenicity island that belongs to the growing family of these elements that are found in many strains, is induced to excise and replicate after SOS induction of at least three different temperate phages, 80alpha, phi11 and phi147, and is then packaged into phage-like particles and transferred at high frequency. SOS induction by commonly used fluoroquinolone antibiotics, such as ciprofloxacin, also results in replication and high-frequency transfer of this element, as well as of SaPI1, the prototypical island of S. aureus, suggesting that such antibiotics may have the unintended consequence of promoting the spread of bacterial virulence factors. Although the strains containing these prophages do not normally contain SaPIs, we have found that RF122-1, the original SaPIbov1-containing clinical isolate, contains a putative second pathogenicity island that is replicated after SOS induction, by antibiotic treatment, of the prophage(s) present in the strain. Although SaPIbov1 is not induced to replicate after SOS induction in this strain, it is transferred by the antibiotic-activated phages. We conclude that SOS induction by therapeutic agents can promote the spread of staphylococcal virulence genes.", "author" : [ { "dropping-particle" : "", "family" : "Ubeda", "given" : "Carles", "non-dropping-particle" : "", "parse-names" : false, "suffix" : "" }, { "dropping-particle" : "", "family" : "Maiques", "given" : "Elisa", "non-dropping-particle" : "", "parse-names" : false, "suffix" : "" }, { "dropping-particle" : "", "family" : "Knecht", "given" : "Erwin", "non-dropping-particle" : "", "parse-names" : false, "suffix" : "" }, { "dropping-particle" : "", "family" : "Lasa", "given" : "I\u00f1igo", "non-dropping-particle" : "", "parse-names" : false, "suffix" : "" }, { "dropping-particle" : "", "family" : "Novick", "given" : "Richard P", "non-dropping-particle" : "", "parse-names" : false, "suffix" : "" }, { "dropping-particle" : "", "family" : "Penad\u00e9s", "given" : "Jos\u00e9 R", "non-dropping-particle" : "", "parse-names" : false, "suffix" : "" } ], "container-title" : "Molecular microbiology", "id" : "ITEM-1", "issue" : "3", "issued" : { "date-parts" : [ [ "2005", "5" ] ] }, "page" : "836-44", "title" : "Antibiotic-induced SOS response promotes horizontal dissemination of pathogenicity island-encoded virulence factors in staphylococci.", "type" : "article-journal", "volume" : "56" }, "uris" : [ "http://www.mendeley.com/documents/?uuid=87e42490-6437-42c7-b129-c735d133b8b0" ] } ], "mendeley" : { "previouslyFormattedCitation" : "(Ubeda et al. 2005)" }, "properties" : { "noteIndex" : 0 }, "schema" : "https://github.com/citation-style-language/schema/raw/master/csl-citation.json" }</w:instrText>
+      </w:r>
+      <w:r>
+        <w:fldChar w:fldCharType="separate"/>
+      </w:r>
+      <w:r>
+        <w:rPr>
+          <w:noProof/>
+        </w:rPr>
+        <w:t>(Ubeda et al. 2005)</w:t>
+      </w:r>
+      <w:r>
+        <w:fldChar w:fldCharType="end"/>
+      </w:r>
+      <w:r>
+        <w:t xml:space="preserve"> via stress-induced mechanisms, and </w:t>
+      </w:r>
+      <w:r>
+        <w:t xml:space="preserve">both stress-induced mutation and recombination have </w:t>
+      </w:r>
+      <w:r>
+        <w:t>implication</w:t>
+      </w:r>
+      <w:r>
+        <w:t>s</w:t>
+      </w:r>
+      <w:r>
+        <w:t xml:space="preserve"> for </w:t>
+      </w:r>
+      <w:r>
+        <w:t>d</w:t>
+      </w:r>
+      <w:r>
+        <w:t>esign</w:t>
+      </w:r>
+      <w:r>
+        <w:t>ing</w:t>
+      </w:r>
+      <w:r>
+        <w:t xml:space="preserve"> antibiotic treatment </w:t>
+      </w:r>
+      <w:r>
+        <w:t>policies</w:t>
       </w:r>
       <w:r>
         <w:t xml:space="preserve"> </w:t>
@@ -5823,7 +6921,7 @@
         <w:fldChar w:fldCharType="begin" w:fldLock="1"/>
       </w:r>
       <w:r>
-        <w:instrText>ADDIN CSL_CITATION { "citationItems" : [ { "id" : "ITEM-1", "itemData" : { "DOI" : "10.1525/bio.2010.60.7.5", "ISSN" : "0006-3568", "author" : [ { "dropping-particle" : "", "family" : "Bernstein", "given" : "Harris", "non-dropping-particle" : "", "parse-names" : false, "suffix" : "" }, { "dropping-particle" : "", "family" : "Bernstein", "given" : "Carol", "non-dropping-particle" : "", "parse-names" : false, "suffix" : "" } ], "container-title" : "BioScience", "id" : "ITEM-1", "issue" : "7", "issued" : { "date-parts" : [ [ "2010", "7" ] ] }, "page" : "498-505", "title" : "Evolutionary Origin of Recombination during Meiosis", "type" : "article-journal", "volume" : "60" }, "uris" : [ "http://www.mendeley.com/documents/?uuid=c85d555d-abb8-49d3-885c-ab1d47da0751" ] } ], "mendeley" : { "previouslyFormattedCitation" : "(Bernstein and Bernstein 2010)" }, "properties" : { "noteIndex" : 0 }, "schema" : "https://github.com/citation-style-language/schema/raw/master/csl-citation.json" }</w:instrText>
+        <w:instrText>ADDIN CSL_CITATION { "citationItems" : [ { "id" : "ITEM-1", "itemData" : { "DOI" : "10.1186/1741-7015-10-89", "ISSN" : "1741-7015", "PMID" : "22889082", "abstract" : "BACKGROUND: Antibiotic resistance in bacterial infections is a growing threat to public health. Recent evidence shows that when exposed to stressful conditions, some bacteria perform higher rates of horizontal gene transfer and mutation, and thus acquire antibiotic resistance more rapidly.\n\nMETHODS: We incorporate this new notion into a mathematical model for the emergence of antibiotic multi-resistance in a hospital setting.\n\nRESULTS: We show that when stress has a considerable effect on genetic variation, the emergence of antibiotic resistance is dramatically affected. A strategy in which patients receive a combination of antibiotics (combining) is expected to facilitate the emergence of multi-resistant bacteria when genetic variation is stress-induced. The preference between a strategy in which one of two effective drugs is assigned randomly to each patient (mixing), and a strategy where only one drug is administered for a specific period of time (cycling) is determined by the resistance acquisition mechanisms. We discuss several features of the mechanisms by which stress affects variation and predict the conditions for success of different antibiotic treatment strategies.\n\nCONCLUSIONS: These findings should encourage research on the mechanisms of stress-induced genetic variation and establish the importance of incorporating data about these mechanisms when considering antibiotic treatment strategies.", "author" : [ { "dropping-particle" : "", "family" : "Obolski", "given" : "Uri", "non-dropping-particle" : "", "parse-names" : false, "suffix" : "" }, { "dropping-particle" : "", "family" : "Hadany", "given" : "Lilach", "non-dropping-particle" : "", "parse-names" : false, "suffix" : "" } ], "container-title" : "BMC Medicine", "id" : "ITEM-1", "issue" : "89", "issued" : { "date-parts" : [ [ "2012", "1" ] ] }, "page" : "1-30", "title" : "Implications of stress-induced genetic variation for minimizing multidrug resistance in bacteria", "type" : "article-journal", "volume" : "10" }, "uris" : [ "http://www.mendeley.com/documents/?uuid=b59ce364-a268-442e-9b59-be05dfc871df" ] } ], "mendeley" : { "previouslyFormattedCitation" : "(Obolski and Hadany 2012)" }, "properties" : { "noteIndex" : 0 }, "schema" : "https://github.com/citation-style-language/schema/raw/master/csl-citation.json" }</w:instrText>
       </w:r>
       <w:r>
         <w:fldChar w:fldCharType="separate"/>
@@ -5832,617 +6930,112 @@
         <w:rPr>
           <w:noProof/>
         </w:rPr>
-        <w:t>(Bernstein and Bernstein 2010)</w:t>
+        <w:t>(Obolski and Hadany 2012)</w:t>
       </w:r>
       <w:r>
         <w:fldChar w:fldCharType="end"/>
       </w:r>
       <w:r>
-        <w:t xml:space="preserve">. </w:t>
-      </w:r>
-      <w:r>
-        <w:t xml:space="preserve">A recent study in </w:t>
-      </w:r>
-      <w:r>
-        <w:rPr>
-          <w:i/>
-          <w:iCs/>
-        </w:rPr>
-        <w:t>Streptococcus pneumonia</w:t>
+        <w:t xml:space="preserve">, </w:t>
+      </w:r>
+      <w:r>
+        <w:t xml:space="preserve">pesticide application </w:t>
+      </w:r>
+      <w:r>
+        <w:fldChar w:fldCharType="begin" w:fldLock="1"/>
+      </w:r>
+      <w:r>
+        <w:instrText>ADDIN CSL_CITATION { "citationItems" : [ { "id" : "ITEM-1", "itemData" : { "DOI" : "10.1002/ps.2071", "ISSN" : "1526-4998", "PMID" : "21308950", "abstract" : "At very low pesticide rates, a certain low proportion of pests may receive a sublethal dose, are highly stressed by the pesticide and yet survive. Stress is a general enhancer of mutation rates. Thus, the survivors are likely to have more than normal mutations, which might include mutations leading to pesticide resistance, both for multifactorial (polygenic, gene amplification, sequential allelic mutations) and for major gene resistance. Management strategies should consider how to eliminate the subpopulation of pests with the high mutation rates, but the best strategy is probably to avoid too low application rates of pesticides from the outset.", "author" : [ { "dropping-particle" : "", "family" : "Gressel", "given" : "Jonathan", "non-dropping-particle" : "", "parse-names" : false, "suffix" : "" } ], "container-title" : "Pest management science", "id" : "ITEM-1", "issue" : "3", "issued" : { "date-parts" : [ [ "2011", "3", "14" ] ] }, "page" : "253-7", "title" : "Low pesticide rates may hasten the evolution of resistance by increasing mutation frequencies.", "type" : "article-journal", "volume" : "67" }, "uris" : [ "http://www.mendeley.com/documents/?uuid=a5ea1d8f-9cf3-478b-a757-d4849caf464e" ] } ], "mendeley" : { "previouslyFormattedCitation" : "(Gressel 2011)" }, "properties" : { "noteIndex" : 0 }, "schema" : "https://github.com/citation-style-language/schema/raw/master/csl-citation.json" }</w:instrText>
+      </w:r>
+      <w:r>
+        <w:fldChar w:fldCharType="separate"/>
+      </w:r>
+      <w:r>
+        <w:rPr>
+          <w:noProof/>
+        </w:rPr>
+        <w:t>(Gressel 2011)</w:t>
+      </w:r>
+      <w:r>
+        <w:fldChar w:fldCharType="end"/>
+      </w:r>
+      <w:r>
+        <w:t>,</w:t>
+      </w:r>
+      <w:r>
+        <w:t xml:space="preserve"> and industrial fermentation processes </w:t>
+      </w:r>
+      <w:r>
+        <w:fldChar w:fldCharType="begin" w:fldLock="1"/>
+      </w:r>
+      <w:r>
+        <w:instrText>ADDIN CSL_CITATION { "citationItems" : [ { "id" : "ITEM-1", "itemData" : { "DOI" : "10.1128/AEM.02595-09", "ISSN" : "1098-5336", "PMID" : "20038685", "abstract" : "Reliability of microbial (starter) strains in terms of quality, functional properties, growth performance, and robustness is essential for industrial applications. In an industrial fermentation process, the bacterium should be able to successfully withstand various adverse conditions during processing, such as acid, osmotic, temperature, and oxidative stresses. Besides the evolved defense mechanisms, stress-induced mutations participate in adaptive evolution for survival under stress conditions. However, this may lead to accumulation of mutant strains, which may be accompanied by loss of desired functional properties. Defining the effects of specific fermentation or processing conditions on the mutation frequency is an important step toward preventing loss of genome integrity and maintaining the productivity of industrial strains. Therefore, a set of Lactobacillus plantarum mutator reporter strains suitable for qualitative and quantitative analysis of low-frequency mutation events was developed. The mutation reporter system constructed was validated by using chemical mutagenesis (N-methyl-N'-nitro-N-nitrosoguanidine) and by controlled expression of endogenous candidate mutator genes (e.g., a truncated derivative of the L. plantarum hexA gene). Growth at different temperatures, under low-pH conditions, at high salt concentrations, or under starvation conditions did not have a significant effect on the mutation frequency. However, incubation with sublethal levels of hydrogen peroxide resulted in a 100-fold increase in the mutation frequency compared to the background mutation frequency. Importantly, when cells of L. plantarum were adapted to 42 degrees C prior to treatment with sublethal levels of hydrogen peroxide, there was a 10-fold increase in survival after peroxide treatment, and there was a concomitant 50-fold decrease in the mutation frequency. These results show that specific environmental conditions encountered by bacteria may significantly influence the genetic stability of strains, while protection against mutagenic conditions may be obtained by pretreatment of cultures with other, nonmutagenic stress conditions.", "author" : [ { "dropping-particle" : "", "family" : "Machielsen", "given" : "Ronnie", "non-dropping-particle" : "", "parse-names" : false, "suffix" : "" }, { "dropping-particle" : "", "family" : "Alen-Boerrigter", "given" : "Ingrid J.", "non-dropping-particle" : "van", "parse-names" : false, "suffix" : "" }, { "dropping-particle" : "", "family" : "Koole", "given" : "Lucy A.", "non-dropping-particle" : "", "parse-names" : false, "suffix" : "" }, { "dropping-particle" : "", "family" : "Bongers", "given" : "Roger S.", "non-dropping-particle" : "", "parse-names" : false, "suffix" : "" }, { "dropping-particle" : "", "family" : "Kleerebezem", "given" : "Michiel", "non-dropping-particle" : "", "parse-names" : false, "suffix" : "" }, { "dropping-particle" : "", "family" : "Hylckama Vlieg", "given" : "Johan E. T.", "non-dropping-particle" : "Van", "parse-names" : false, "suffix" : "" } ], "container-title" : "Applied and environmental microbiology", "id" : "ITEM-1", "issue" : "5", "issued" : { "date-parts" : [ [ "2010", "3" ] ] }, "note" : "        From Duplicate 1 (                   Indigenous and environmental modulation of frequencies of mutation in Lactobacillus plantarum.                 - Machielsen, Ronnie; van Alen-Boerrigter, Ingrid J.; Koole, Lucy A.; Bongers, Roger S.; Kleerebezem, Michiel; Van Hylckama Vlieg, Johan E. T. )\n                \n        From Duplicate 1 (                           Indigenous and environmental modulation of frequencies of mutation in Lactobacillus plantarum.                         - Machielsen, Ronnie; van Alen-Boerrigter, Ingrid J; Koole, Lucy A; Bongers, Roger S; Kleerebezem, Michiel; Van Hylckama Vlieg, Johan E T )\n                \n-cross-protection (11) not only is re- flected by survival rates but also extends to the capacity of cells to prevent or counteract DNA damage, including increases in the mutation frequency due to environmental conditions.\n-Stress-induced mutations can participate in adaptive evolu-tion for survival under stress conditions encountered in indus- trial processes, and accumulation of such mutations can con- tribute to instability of desired functional properties of the microbial strains used.\n-\n        \n        From Duplicate 2 (                           Indigenous and environmental modulation of frequencies of mutation in Lactobacillus plantarum.                         - Machielsen, Ronnie; van Alen-Boerrigter, Ingrid J; Koole, Lucy A; Bongers, Roger S; Kleerebezem, Michiel; Van Hylckama Vlieg, Johan E T )\n                \n        \n        \n        \n        \n      ", "page" : "1587-95", "title" : "Indigenous and environmental modulation of frequencies of mutation in Lactobacillus plantarum.", "type" : "article-journal", "volume" : "76" }, "uris" : [ "http://www.mendeley.com/documents/?uuid=5db16d6a-0796-4657-98cc-2fac93e899c4" ] } ], "mendeley" : { "previouslyFormattedCitation" : "(Machielsen et al. 2010)" }, "properties" : { "noteIndex" : 0 }, "schema" : "https://github.com/citation-style-language/schema/raw/master/csl-citation.json" }</w:instrText>
+      </w:r>
+      <w:r>
+        <w:fldChar w:fldCharType="separate"/>
+      </w:r>
+      <w:r>
+        <w:rPr>
+          <w:noProof/>
+        </w:rPr>
+        <w:t>(Machielsen et al. 2010)</w:t>
+      </w:r>
+      <w:r>
+        <w:fldChar w:fldCharType="end"/>
+      </w:r>
+      <w:r>
+        <w:t xml:space="preserve">. Similarly, chemotherapy and radiation are predicted to induce </w:t>
+      </w:r>
+      <w:r>
+        <w:t xml:space="preserve">mutagenesis </w:t>
+      </w:r>
+      <w:r>
+        <w:t>in cancer cells, thereby promoting the acquisition of drug-resistance, cancer progression</w:t>
+      </w:r>
+      <w:r>
+        <w:t>,</w:t>
+      </w:r>
+      <w:r>
+        <w:t xml:space="preserve"> and metastasis </w:t>
+      </w:r>
+      <w:r>
+        <w:fldChar w:fldCharType="begin" w:fldLock="1"/>
+      </w:r>
+      <w:r>
+        <w:instrText>ADDIN CSL_CITATION { "citationItems" : [ { "id" : "ITEM-1", "itemData" : { "DOI" : "10.1007/s10555-007-9061-3", "ISSN" : "0167-7659", "PMID" : "17415527", "abstract" : "Emerging evidence indicates that the tumor microenvironmental stress of hypoxia can induce genetic instability in cancer cells. We and others have found that the expression levels of key genes within the DNA mismatch repair (MMR) and homologous recombination (HR) pathways are coordinately repressed by hypoxia. These decreases are associated with functional impairments in both MMR and HR repair under hypoxic conditions, and thus they represent a possible mechanistic explanation for the observed phenomenon of hypoxia-induced genetic instability. In parallel, studies also indicate that several DNA damage response factors are activated in response to hypoxia and subsequent reoxygenation, including ATM/ATR, Chkl/Chk2 and BRCA1. Taken together, these findings reveal that hypoxia induces a unique cellular stress response involving an initial, acute DNA damage response to hypoxia and reoxygenation, followed by a chronic response to prolonged hypoxia in which selected DNA repair pathways are coordinately suppressed. In this review, we discuss these pathways and the possible mechanisms involved, as well as the consequences for genetic instability and tumor progression within the tumor microenvironment.", "author" : [ { "dropping-particle" : "", "family" : "Bindra", "given" : "Ranjit S.", "non-dropping-particle" : "", "parse-names" : false, "suffix" : "" }, { "dropping-particle" : "", "family" : "Crosby", "given" : "Meredith E", "non-dropping-particle" : "", "parse-names" : false, "suffix" : "" }, { "dropping-particle" : "", "family" : "Glazer", "given" : "Peter M.", "non-dropping-particle" : "", "parse-names" : false, "suffix" : "" } ], "container-title" : "Cancer metastasis reviews", "id" : "ITEM-1", "issue" : "2", "issued" : { "date-parts" : [ [ "2007", "6" ] ] }, "page" : "249-60", "title" : "Regulation of DNA repair in hypoxic cancer cells.", "type" : "article-journal", "volume" : "26" }, "uris" : [ "http://www.mendeley.com/documents/?uuid=a3e2bd50-cb0b-45e9-8dfc-ed1d1750a697" ] }, { "id" : "ITEM-2", "itemData" : { "DOI" : "10.1038/nrc2344", "ISSN" : "1474-1768", "PMID" : "18273037", "abstract" : "Areas of hypoxic tumour tissue are known to be resistant to treatment and are associated with a poor clinical prognosis. There are several reasons why this might be, including the capacity of hypoxia to drive genomic instability and alter DNA damage repair pathways. Significantly, current models fail to distinguish between the complexities of the hypoxic microenvironment and the biological effects of acute hypoxia exposures versus longer-term, chronic hypoxia exposures on the transcription and translation of proteins involved in genetic stability and cell survival. Acute and chronic hypoxia might lead to different biology within the tumour and this might have a direct effect on the design of new therapies for the treatment of hypoxic tumours.", "author" : [ { "dropping-particle" : "", "family" : "Bristow", "given" : "Robert G.", "non-dropping-particle" : "", "parse-names" : false, "suffix" : "" }, { "dropping-particle" : "", "family" : "Hill", "given" : "Richard P.", "non-dropping-particle" : "", "parse-names" : false, "suffix" : "" } ], "container-title" : "Nature reviews. Cancer", "id" : "ITEM-2", "issue" : "3", "issued" : { "date-parts" : [ [ "2008", "3" ] ] }, "page" : "180-92", "shortTitle" : "Nat Rev Cancer", "title" : "Hypoxia and metabolism: Hypoxia, DNA repair and genetic instability.", "type" : "article-journal", "volume" : "8" }, "uris" : [ "http://www.mendeley.com/documents/?uuid=6153a5f2-da8b-42a7-acc6-65713582b4cc" ] }, { "id" : "ITEM-3", "itemData" : { "DOI" : "10.1016/j.tig.2012.01.003", "ISSN" : "0168-9525", "PMID" : "22342180", "abstract" : "Human tumors result from an evolutionary process operating on somatic cells within tissues, whereby natural selection operates on the phenotypic variability generated by the accumulation of genetic, genomic and epigenetic alterations. This somatic evolution leads to adaptations such as increased proliferative, angiogenic, and invasive phenotypes. In this review we outline how cancer genomes are beginning to be investigated from an evolutionary perspective. We describe recent progress in the cataloging of somatic genetic and genomic alterations, and investigate the contributions of germline as well as epigenetic factors to cancer genome evolution. Finally, we outline the challenges facing researchers who investigate the processes driving the evolution of the cancer genome.", "author" : [ { "dropping-particle" : "", "family" : "Podlaha", "given" : "Ondrej", "non-dropping-particle" : "", "parse-names" : false, "suffix" : "" }, { "dropping-particle" : "", "family" : "Riester", "given" : "Markus", "non-dropping-particle" : "", "parse-names" : false, "suffix" : "" }, { "dropping-particle" : "", "family" : "De", "given" : "Subhajyoti", "non-dropping-particle" : "", "parse-names" : false, "suffix" : "" }, { "dropping-particle" : "", "family" : "Michor", "given" : "Franziska", "non-dropping-particle" : "", "parse-names" : false, "suffix" : "" } ], "container-title" : "Trends in genetics", "id" : "ITEM-3", "issue" : "4", "issued" : { "date-parts" : [ [ "2012", "2", "16" ] ] }, "note" : "        From Duplicate 1 (                   Evolution of the cancer genome.                 - Podlaha, Ondrej; Riester, Markus; De, Subhajyoti; Michor, Franziska )\n                \n        From Duplicate 2 (                           Evolution of the cancer genome.                         - Podlaha, Ondrej; Riester, Markus; De, Subhajyoti; Michor, Franziska )\n                \n        \n        \n        \n        \n        From Duplicate 2 (                   Evolution of the cancer genome.                 - Podlaha, Ondrej; Riester, Markus; De, Subhajyoti; Michor, Franziska )\n                \n        From Duplicate 1 (                           Evolution of the cancer genome.                         - Podlaha, Ondrej; Riester, Markus; De, Subhajyoti; Michor, Franziska )\n                \n        From Duplicate 1 (                           Evolution of the cancer genome.                         - Podlaha, Ondrej; Riester, Markus; De, Subhajyoti; Michor, Franziska )\n                \n        From Duplicate 2 (                           Evolution of the cancer genome.                         - Podlaha, Ondrej; Riester, Markus; De, Subhajyoti; Michor, Franziska )\n                \n        \n        \n        \n        \n        \n        \n        From Duplicate 2 (                           Evolution of the cancer genome.                         - Podlaha, Ondrej; Riester, Markus; De, Subhajyoti; Michor, Franziska )\n                \n        From Duplicate 2 (                           Evolution of the cancer genome.                         - Podlaha, Ondrej; Riester, Markus; De, Subhajyoti; Michor, Franziska )\n                \n        \n        \n        \n        \n        \n        \n      ", "page" : "155-163", "publisher" : "Elsevier Ltd", "title" : "Evolution of the cancer genome.", "type" : "article-journal", "volume" : "28" }, "uris" : [ "http://www.mendeley.com/documents/?uuid=c54d0b11-ee97-4686-98e9-ce180b723066" ] }, { "id" : "ITEM-4", "itemData" : { "DOI" : "10.1126/science.1247472", "ISSN" : "1095-9203", "PMID" : "24604189", "author" : [ { "dropping-particle" : "", "family" : "Rosenberg", "given" : "Susan M.", "non-dropping-particle" : "", "parse-names" : false, "suffix" : "" }, { "dropping-particle" : "", "family" : "Queitsch", "given" : "Christine", "non-dropping-particle" : "", "parse-names" : false, "suffix" : "" } ], "container-title" : "Science (New York, N.Y.)", "id" : "ITEM-4", "issue" : "6175", "issued" : { "date-parts" : [ [ "2014", "3", "7" ] ] }, "page" : "1088-9", "title" : "Combating evolution to fight disease.", "type" : "article-journal", "volume" : "343" }, "uris" : [ "http://www.mendeley.com/documents/?uuid=865f28a2-dd52-44df-9aad-61d7e51d7a1e" ] } ], "mendeley" : { "previouslyFormattedCitation" : "(Bindra, Crosby, and Glazer 2007; Bristow and Hill 2008; Podlaha et al. 2012; Rosenberg and Queitsch 2014)" }, "properties" : { "noteIndex" : 0 }, "schema" : "https://github.com/citation-style-language/schema/raw/master/csl-citation.json" }</w:instrText>
+      </w:r>
+      <w:r>
+        <w:fldChar w:fldCharType="separate"/>
+      </w:r>
+      <w:r>
+        <w:rPr>
+          <w:noProof/>
+        </w:rPr>
+        <w:t>(Bindra, Crosby, and Glazer 2007; Bristow and Hill 2008; Podlaha et al. 2012; Rosenberg and Queitsch 2014)</w:t>
+      </w:r>
+      <w:r>
+        <w:fldChar w:fldCharType="end"/>
+      </w:r>
+      <w:r>
+        <w:t>.</w:t>
       </w:r>
       <w:r>
         <w:t xml:space="preserve"> </w:t>
       </w:r>
-      <w:r>
-        <w:fldChar w:fldCharType="begin" w:fldLock="1"/>
-      </w:r>
-      <w:r>
-        <w:instrText>ADDIN CSL_CITATION { "citationItems" : [ { "id" : "ITEM-1", "itemData" : { "DOI" : "10.1371/journal.ppat.1003758", "ISSN" : "1553-7374", "PMID" : "24244172", "abstract" : "Natural transformation has significant effects on bacterial genome evolution, but the evolutionary factors maintaining this mode of bacterial sex remain uncertain. Transformation is hypothesized to have both positive and negative evolutionary effects on bacteria. It can facilitate adaptation by combining beneficial mutations into a single individual, or reduce the mutational load by exposing deleterious alleles to natural selection. Alternatively, it may expose transformed cells to damaged or otherwise mutated environmental DNA and is energetically expensive. Here, we examine the long-term effects of transformation in the naturally competent species Streptococcus pneumoniae by evolving populations of wild-type and competence-deficient strains in chemostats for 1000 generations. Half of these populations were exposed to periodic mild stress to examine context-dependent benefits of transformation. We find that competence reduces fitness gain under benign conditions; however, these costs are reduced in the presence of periodic stress. Using whole genome re-sequencing, we show that competent populations fix fewer new mutations and that competence prevents the emergence of mutators. Our results show that during evolution in benign conditions competence helps maintain genome stability but is evolutionary costly; however, during periods of stress this same conservativism enables cells to retain fitness in the face of new mutations, showing for the first time that the benefits of transformation are context dependent.", "author" : [ { "dropping-particle" : "", "family" : "Engelmoer", "given" : "Daniel J.P.", "non-dropping-particle" : "", "parse-names" : false, "suffix" : "" }, { "dropping-particle" : "", "family" : "Donaldson", "given" : "Ian", "non-dropping-particle" : "", "parse-names" : false, "suffix" : "" }, { "dropping-particle" : "", "family" : "Rozen", "given" : "Daniel E.", "non-dropping-particle" : "", "parse-names" : false, "suffix" : "" } ], "container-title" : "PLoS pathogens", "id" : "ITEM-1", "issue" : "11", "issued" : { "date-parts" : [ [ "2013", "11" ] ] }, "page" : "e1003758", "title" : "Conservative Sex and the Benefits of Transformation in Streptococcus pneumoniae.", "type" : "article-journal", "volume" : "9" }, "uris" : [ "http://www.mendeley.com/documents/?uuid=96265103-5956-4803-afb4-1b193191da6f" ] } ], "mendeley" : { "previouslyFormattedCitation" : "(Engelmoer, Donaldson, and Rozen 2013)" }, "properties" : { "noteIndex" : 0 }, "schema" : "https://github.com/citation-style-language/schema/raw/master/csl-citation.json" }</w:instrText>
-      </w:r>
-      <w:r>
-        <w:fldChar w:fldCharType="separate"/>
-      </w:r>
-      <w:r>
-        <w:rPr>
-          <w:noProof/>
-        </w:rPr>
-        <w:t>(Engelmoer, Donaldson, and Rozen 2013)</w:t>
-      </w:r>
-      <w:r>
-        <w:fldChar w:fldCharType="end"/>
-      </w:r>
-      <w:r>
-        <w:t xml:space="preserve"> found that transformation is </w:t>
-      </w:r>
-      <w:r>
-        <w:t xml:space="preserve">more favorable under stress; that this advantage is due to the reduction of mutational load; and that it limits the fixation of mutator alleles. </w:t>
-      </w:r>
-      <w:r>
-        <w:rPr>
-          <w:highlight w:val="yellow"/>
-        </w:rPr>
-        <w:t xml:space="preserve">Our theoretical results are in agreement with these results. However, </w:t>
-      </w:r>
-      <w:r>
-        <w:rPr>
-          <w:highlight w:val="yellow"/>
-        </w:rPr>
-        <w:t xml:space="preserve">stress-induced mutagenesis has been documents in </w:t>
-      </w:r>
-      <w:r>
-        <w:rPr>
-          <w:i/>
-          <w:iCs/>
-          <w:highlight w:val="yellow"/>
-        </w:rPr>
-        <w:t xml:space="preserve">S. pneumonia </w:t>
-      </w:r>
-      <w:r>
-        <w:rPr>
-          <w:highlight w:val="yellow"/>
-        </w:rPr>
-        <w:t xml:space="preserve">under similar stress conditions </w:t>
-      </w:r>
-      <w:r>
-        <w:rPr>
-          <w:highlight w:val="yellow"/>
-        </w:rPr>
-        <w:fldChar w:fldCharType="begin" w:fldLock="1"/>
-      </w:r>
-      <w:r>
-        <w:rPr>
-          <w:highlight w:val="yellow"/>
-        </w:rPr>
-        <w:instrText>ADDIN CSL_CITATION { "citationItems" : [ { "id" : "ITEM-1", "itemData" : { "DOI" : "10.1093/jac/dkl064", "ISSN" : "0305-7453", "PMID" : "16531433", "abstract" : "To investigate the effect of subinhibitory concentrations of ciprofloxacin, streptomycin, trimethoprim, ampicillin and erythromycin on mutation frequency in Streptococcus pneumoniae.", "author" : [ { "dropping-particle" : "", "family" : "Henderson-Begg", "given" : "Stephanie K", "non-dropping-particle" : "", "parse-names" : false, "suffix" : "" }, { "dropping-particle" : "", "family" : "Livermore", "given" : "David M", "non-dropping-particle" : "", "parse-names" : false, "suffix" : "" }, { "dropping-particle" : "", "family" : "Hall", "given" : "Lucinda M C", "non-dropping-particle" : "", "parse-names" : false, "suffix" : "" } ], "container-title" : "The Journal of antimicrobial chemotherapy", "id" : "ITEM-1", "issue" : "5", "issued" : { "date-parts" : [ [ "2006", "5" ] ] }, "page" : "849-54", "title" : "Effect of subinhibitory concentrations of antibiotics on mutation frequency in &lt;i&gt;Streptococcus pneumoniae&lt;/i&gt;.", "type" : "article-journal", "volume" : "57" }, "uris" : [ "http://www.mendeley.com/documents/?uuid=9d27374b-edb2-4edc-b0b7-b1636df1593c" ] } ], "mendeley" : { "previouslyFormattedCitation" : "(Henderson-Begg, Livermore, and Hall 2006)" }, "properties" : { "noteIndex" : 0 }, "schema" : "https://github.com/citation-style-language/schema/raw/master/csl-citation.json" }</w:instrText>
-      </w:r>
-      <w:r>
-        <w:rPr>
-          <w:highlight w:val="yellow"/>
-        </w:rPr>
-        <w:fldChar w:fldCharType="separate"/>
-      </w:r>
-      <w:r>
-        <w:rPr>
-          <w:noProof/>
-          <w:highlight w:val="yellow"/>
-        </w:rPr>
-        <w:t>(Henderson-Begg, Livermore, and Hall 2006)</w:t>
-      </w:r>
-      <w:r>
-        <w:rPr>
-          <w:highlight w:val="yellow"/>
-        </w:rPr>
-        <w:fldChar w:fldCharType="end"/>
-      </w:r>
-      <w:r>
-        <w:rPr>
-          <w:highlight w:val="yellow"/>
-        </w:rPr>
-        <w:t xml:space="preserve">, and </w:t>
-      </w:r>
-      <w:r>
-        <w:rPr>
-          <w:highlight w:val="yellow"/>
-        </w:rPr>
-        <w:t>our results suggest that stress-induced mutators will not be limited by transformation, at least no</w:t>
-      </w:r>
-      <w:r>
-        <w:rPr>
-          <w:highlight w:val="yellow"/>
-        </w:rPr>
-        <w:t>t</w:t>
-      </w:r>
-      <w:r>
-        <w:rPr>
-          <w:highlight w:val="yellow"/>
-        </w:rPr>
-        <w:t xml:space="preserve"> to the extent that constitutive mutators are.</w:t>
-      </w:r>
-      <w:r>
-        <w:t xml:space="preserve"> </w:t>
-      </w:r>
-      <w:r>
-        <w:t>//</w:t>
-      </w:r>
-      <w:r>
-        <w:t xml:space="preserve"> </w:t>
-      </w:r>
-      <w:r>
-        <w:t>Raynes</w:t>
-      </w:r>
-      <w:r>
-        <w:t xml:space="preserve"> &amp; </w:t>
-      </w:r>
-      <w:r>
-        <w:t>Sniegowski</w:t>
-      </w:r>
-      <w:r>
-        <w:t xml:space="preserve"> 2011 ?//</w:t>
-      </w:r>
+      <w:bookmarkStart w:id="17" w:name="h.34m4hofc43lp"/>
+      <w:bookmarkStart w:id="18" w:name="_Toc336511474"/>
+      <w:bookmarkEnd w:id="17"/>
     </w:p>
-    <w:p/>
-    <w:p>
-      <w:r>
-        <w:t>In addition to</w:t>
-      </w:r>
-      <w:r>
-        <w:t xml:space="preserve"> stress-induced mutagenesis, which was discussed in the introduction, </w:t>
-      </w:r>
-      <w:r>
-        <w:t>our model</w:t>
-      </w:r>
-      <w:r>
-        <w:t xml:space="preserve"> includes two </w:t>
-      </w:r>
-      <w:r>
-        <w:t xml:space="preserve">more </w:t>
-      </w:r>
-      <w:r>
-        <w:t xml:space="preserve">strategies for </w:t>
-      </w:r>
-      <w:r>
-        <w:t>generating</w:t>
-      </w:r>
-      <w:r>
-        <w:t xml:space="preserve"> genetic variation: (i) s</w:t>
-      </w:r>
-      <w:r>
-        <w:t>tress-induced reco</w:t>
-      </w:r>
-      <w:r>
-        <w:t xml:space="preserve">mbination </w:t>
-      </w:r>
-      <w:r>
-        <w:t xml:space="preserve">has been documented in bacteria </w:t>
-      </w:r>
-      <w:r>
-        <w:fldChar w:fldCharType="begin" w:fldLock="1"/>
-      </w:r>
-      <w:r>
-        <w:instrText>ADDIN CSL_CITATION { "citationItems" : [ { "id" : "ITEM-1", "itemData" : { "DOI" : "10.1038/nature02241", "ISSN" : "1476-4687", "PMID" : "14688795", "abstract" : "Mobile genetic elements have a crucial role in spreading antibiotic resistance genes among bacterial populations. Environmental and genetic factors that regulate conjugative transfer of antibiotic resistance genes in bacterial populations are largely unknown. Integrating conjugative elements (ICEs) are a diverse group of mobile elements that are transferred by means of cell-cell contact and integrate into the chromosome of the new host. SXT is a approximately 100-kilobase ICE derived from Vibrio cholerae that encodes genes that confer resistance to chloramphenicol, sulphamethoxazole, trimethoprim and streptomycin. SXT-related elements were not detected in V. cholerae before 1993 but are now present in almost all clinical V. cholerae isolates from Asia. ICEs related to SXT are also present in several other bacterial species and encode a variety of antibiotic and heavy metal resistance genes. Here we show that SetR, an SXT encoded repressor, represses the expression of activators of SXT transfer. The 'SOS response' to DNA damage alleviates this repression, increasing the expression of genes necessary for SXT transfer and hence the frequency of transfer. SOS is induced by a variety of environmental factors and antibiotics, for example ciprofloxacin, and we show that ciprofloxacin induces SXT transfer as well. Thus, we present a mechanism by which therapeutic agents can promote the spread of antibiotic resistance genes.", "author" : [ { "dropping-particle" : "", "family" : "Beaber", "given" : "John W.", "non-dropping-particle" : "", "parse-names" : false, "suffix" : "" }, { "dropping-particle" : "", "family" : "Hochhut", "given" : "Bianca", "non-dropping-particle" : "", "parse-names" : false, "suffix" : "" }, { "dropping-particle" : "", "family" : "Waldor", "given" : "Matthew K.", "non-dropping-particle" : "", "parse-names" : false, "suffix" : "" } ], "container-title" : "Nature", "id" : "ITEM-1", "issue" : "6969", "issued" : { "date-parts" : [ [ "2004", "1", "1" ] ] }, "note" : "        From Duplicate 2 (                           SOS response promotes horizontal dissemination of antibiotic resistance genes.                         - Beaber, John W; Hochhut, Bianca; Waldor, Matthew K )\n                \nevidence that antibiotic induce hgt of resistance genes via sos response\n        \n      ", "page" : "72-4", "publisher" : "Macmillian Magazines Ltd.", "shortTitle" : "Nature", "title" : "SOS response promotes horizontal dissemination of antibiotic resistance genes.", "type" : "article-journal", "volume" : "427" }, "uris" : [ "http://www.mendeley.com/documents/?uuid=23530403-4784-4ca2-8f44-d18a426c6fd9" ] }, { "id" : "ITEM-2", "itemData" : { "DOI" : "10.1126/science.1127912", "ISSN" : "1095-9203", "PMID" : "16825569", "abstract" : "Natural transformation is a widespread mechanism for genetic exchange in bacteria. Aminoglycoside and fluoroquinolone antibiotics, as well as mitomycin C, a DNA-damaging agent, induced transformation in Streptococcus pneumoniae. This induction required an intact competence regulatory cascade. Furthermore, mitomycin C induction of recA was strictly dependent on the development of competence. In response to antibiotic stress, S. pneumoniae, which lacks an SOS-like system, exhibited genetic transformation. The design of antibiotherapy should take into consideration this potential of a major human pathogen to increase its rate of genetic exchange in response to antibiotics.", "author" : [ { "dropping-particle" : "", "family" : "Prudhomme", "given" : "Marc", "non-dropping-particle" : "", "parse-names" : false, "suffix" : "" }, { "dropping-particle" : "", "family" : "Attaiech", "given" : "Laetitia", "non-dropping-particle" : "", "parse-names" : false, "suffix" : "" }, { "dropping-particle" : "", "family" : "Sanchez", "given" : "Guillaume", "non-dropping-particle" : "", "parse-names" : false, "suffix" : "" }, { "dropping-particle" : "", "family" : "Martin", "given" : "Bernard", "non-dropping-particle" : "", "parse-names" : false, "suffix" : "" }, { "dropping-particle" : "", "family" : "Claverys", "given" : "Jean-Pierre", "non-dropping-particle" : "", "parse-names" : false, "suffix" : "" } ], "container-title" : "Science", "id" : "ITEM-2", "issue" : "5783", "issued" : { "date-parts" : [ [ "2006", "7" ] ] }, "note" : "transformation in s pneumoniae induced by antibiotics and dna damaging agent\ns pneumoniae is the classical model for bacterial transformation, and it lacks the e coli sos response\n        \ncompetence ~ quorom sensing? (CSP)\nCSP triggers competence but also fratricide (cell lysis)\n        \nmitomycin C induced competene and recA\n(it also induces SOS response in E coli)\nantibiotics (some not all) induces competence and transformation\nsome of the signals are shared byvcompetence in s.p. and sos response in e.c.\n        \n      ", "page" : "89-92", "title" : "Antibiotic stress induces genetic transformability in the human pathogen Streptococcus pneumoniae.", "type" : "article-journal", "volume" : "313" }, "uris" : [ "http://www.mendeley.com/documents/?uuid=63cc84ad-4181-43ff-b087-43ce21c50635" ] }, { "id" : "ITEM-3", "itemData" : { "ISSN" : "0021-9193", "abstract" : "Antibiotics that interfere with DNA replication and cell viability activate the SOS response. In Staphylococcus aureus, the antibiotic-induced SOS response promotes replication and high-frequency horizontal transfer of pathogenicity island-encoded virulence factors. Here we report that beta-lactams induce a bona fide SOS response in S. aureus, characterized by the activation of the RecA and LexA proteins, the two master regulators of the SOS response. Moreover, we show that beta-lactams are capable of triggering staphylococcal prophage induction in S. aureus lysogens. Consequently, and as previously described for SOS induction by commonly used fluoroquinolone antibiotics, beta-lactam-mediated phage induction also resulted in replication and high-frequency transfer of the staphylococcal pathogenicity islands, showing that such antibiotics may have the unintended consequence of promoting the spread of bacterial virulence factors.", "author" : [ { "dropping-particle" : "", "family" : "Maiques", "given" : "Elisa", "non-dropping-particle" : "", "parse-names" : false, "suffix" : "" }, { "dropping-particle" : "", "family" : "Ubeda", "given" : "Carles", "non-dropping-particle" : "", "parse-names" : false, "suffix" : "" }, { "dropping-particle" : "", "family" : "Campoy", "given" : "Susana", "non-dropping-particle" : "", "parse-names" : false, "suffix" : "" }, { "dropping-particle" : "", "family" : "Salvador", "given" : "Noelia", "non-dropping-particle" : "", "parse-names" : false, "suffix" : "" }, { "dropping-particle" : "", "family" : "Lasa", "given" : "I\u00f1igo", "non-dropping-particle" : "", "parse-names" : false, "suffix" : "" }, { "dropping-particle" : "", "family" : "Novick", "given" : "Richard P", "non-dropping-particle" : "", "parse-names" : false, "suffix" : "" }, { "dropping-particle" : "", "family" : "Barb\u00e9", "given" : "Jordi", "non-dropping-particle" : "", "parse-names" : false, "suffix" : "" }, { "dropping-particle" : "", "family" : "Penad\u00e9s", "given" : "Jos\u00e9 R", "non-dropping-particle" : "", "parse-names" : false, "suffix" : "" } ], "container-title" : "Journal of bacteriology", "id" : "ITEM-3", "issue" : "7", "issued" : { "date-parts" : [ [ "2006", "4", "1" ] ] }, "page" : "2726-9", "title" : "beta-lactam antibiotics induce the SOS response and horizontal transfer of virulence factors in Staphylococcus aureus.", "type" : "article-journal", "volume" : "188" }, "uris" : [ "http://www.mendeley.com/documents/?uuid=3fa711de-e911-478d-a463-c3e9a0686095" ] } ], "mendeley" : { "previouslyFormattedCitation" : "(Beaber, Hochhut, and Waldor 2004; Prudhomme et al. 2006; Maiques et al. 2006)" }, "properties" : { "noteIndex" : 0 }, "schema" : "https://github.com/citation-style-language/schema/raw/master/csl-citation.json" }</w:instrText>
-      </w:r>
-      <w:r>
-        <w:fldChar w:fldCharType="separate"/>
-      </w:r>
-      <w:r>
-        <w:rPr>
-          <w:noProof/>
-        </w:rPr>
-        <w:t>(Beaber, Hochhut, and Waldor 2004; Prudhomme et al. 2006; Maiques et al. 2006)</w:t>
-      </w:r>
-      <w:r>
-        <w:fldChar w:fldCharType="end"/>
-      </w:r>
-      <w:r>
-        <w:t xml:space="preserve">, yeast </w:t>
-      </w:r>
-      <w:r>
-        <w:fldChar w:fldCharType="begin" w:fldLock="1"/>
-      </w:r>
-      <w:r>
-        <w:instrText>ADDIN CSL_CITATION { "citationItems" : [ { "id" : "ITEM-1", "itemData" : { "DOI" : "10.1073/pnas.201529598", "ISSN" : "0027-8424", "PMID" : "11724920", "abstract" : "Meiotic recombination in the yeast Saccharomyces cerevisiae is initiated by programmed double-strand breaks at selected sites throughout the genome (hotspots). alpha-Hotspots are binding sites for transcription factors. Double-strand breaks at alpha-hotspots require binding of transcription factor but not high levels of transcription per se. We show that modulating the production of the transcription factor Gcn4p by deletion or constitutive transcription alters the rate of gene conversion and crossing-over at HIS4. In addition, we show that alterations in the metabolic state of the cell change the frequency of gene conversion at HIS4 in a Gcn4p-dependent manner. We suggest that recombination data obtained from experiments using amino acid and other biosynthetic genes for gene disruptions and/or as genetic markers should be treated cautiously. The demonstration that Gcn4p affects transcription of more than 500 genes and that the recombinationally \"hottest\" ORFs tend to be Gcn4p-regulated suggest that the metabolic state of a cell, especially with respect to nitrogen metabolism, is a determinant of recombination rates. This observation suggests that the effects of metabolic state may be global and may account for some as yet unexplained features of recombination in higher organisms, such as the differences in map length between the sexes.", "author" : [ { "dropping-particle" : "", "family" : "Abdullah", "given" : "M F", "non-dropping-particle" : "", "parse-names" : false, "suffix" : "" }, { "dropping-particle" : "", "family" : "Borts", "given" : "R H", "non-dropping-particle" : "", "parse-names" : false, "suffix" : "" } ], "container-title" : "Proceedings of the National Academy of Sciences", "id" : "ITEM-1", "issue" : "25", "issued" : { "date-parts" : [ [ "2001", "12", "4" ] ] }, "page" : "14524-9", "title" : "Meiotic recombination frequencies are affected by nutritional states in Saccharomycescerevisiae.", "type" : "article-journal", "volume" : "98" }, "uris" : [ "http://www.mendeley.com/documents/?uuid=8eb472d3-7c6e-4b01-9627-63c2a13447f2" ] } ], "mendeley" : { "previouslyFormattedCitation" : "(Abdullah and Borts 2001)" }, "properties" : { "noteIndex" : 0 }, "schema" : "https://github.com/citation-style-language/schema/raw/master/csl-citation.json" }</w:instrText>
-      </w:r>
-      <w:r>
-        <w:fldChar w:fldCharType="separate"/>
-      </w:r>
-      <w:r>
-        <w:rPr>
-          <w:noProof/>
-        </w:rPr>
-        <w:t>(Abdullah and Borts 2001)</w:t>
-      </w:r>
-      <w:r>
-        <w:fldChar w:fldCharType="end"/>
-      </w:r>
-      <w:r>
-        <w:t xml:space="preserve">, plants </w:t>
-      </w:r>
-      <w:r>
-        <w:fldChar w:fldCharType="begin" w:fldLock="1"/>
-      </w:r>
-      <w:r>
-        <w:instrText>ADDIN CSL_CITATION { "citationItems" : [ { "id" : "ITEM-1", "itemData" : { "DOI" : "10.1038/ng846", "ISSN" : "1061-4036", "PMID" : "11836502", "abstract" : "Evolution is based on genetic variability and subsequent phenotypic selection. Mechanisms that modulate the rate of mutation according to environmental cues, and thus control the balance between genetic stability and flexibility, might provide a distinct evolutionary advantage. Stress-induced mutations stimulated by unfavorable environments, and possible mechanisms for their induction, have been described for several organisms, but research in this area has mainly focused on microorganisms. We have analyzed the influence of adverse environmental conditions on the genetic stability of the higher plant Arabidopsis thaliana. Here we show that a biotic stress factor-attack by the oomycete pathogen Peronospora parasitica-can stimulate somatic recombination in Arabidopsis. The same effect was observed when plant pathogen-defense mechanisms were activated by the chemicals 2,6-dichloroisonicotinic acid (INA) or benzothiadiazole (BTH), or by a mutation (cim3). Together with previous studies of recombination induced by abiotic factors, these findings suggest that increased somatic recombination is a general stress response in plants. The increased genetic flexibility might facilitate evolutionary adaptation of plant populations to stressful environments.", "author" : [ { "dropping-particle" : "", "family" : "Lucht", "given" : "Jan M", "non-dropping-particle" : "", "parse-names" : false, "suffix" : "" }, { "dropping-particle" : "", "family" : "Mauch-Mani", "given" : "Brigitte", "non-dropping-particle" : "", "parse-names" : false, "suffix" : "" }, { "dropping-particle" : "", "family" : "Steiner", "given" : "Henry-York", "non-dropping-particle" : "", "parse-names" : false, "suffix" : "" }, { "dropping-particle" : "", "family" : "Metraux", "given" : "Jean-Pierre", "non-dropping-particle" : "", "parse-names" : false, "suffix" : "" }, { "dropping-particle" : "", "family" : "Ryals", "given" : "John", "non-dropping-particle" : "", "parse-names" : false, "suffix" : "" }, { "dropping-particle" : "", "family" : "Hohn", "given" : "Barbara", "non-dropping-particle" : "", "parse-names" : false, "suffix" : "" } ], "container-title" : "Nature genetics", "id" : "ITEM-1", "issue" : "3", "issued" : { "date-parts" : [ [ "2002", "3" ] ] }, "page" : "311-4", "title" : "Pathogen stress increases somatic recombination frequency in Arabidopsis.", "type" : "article-journal", "volume" : "30" }, "uris" : [ "http://www.mendeley.com/documents/?uuid=4dd56fbf-9579-48a9-91fe-ed57caa37469" ] }, { "id" : "ITEM-2", "itemData" : { "DOI" : "10.1016/j.mrfmmm.2010.12.013", "ISSN" : "0027-5107", "PMID" : "21236268", "abstract" : "In earlier studies, we showed that abiotic stresses, such as ionizing radiation, heavy metals, temperature and water, trigger an increase in homologous recombination frequency (HRF). We also demonstrated that many of these stresses led to inheritance of high-frequency homologous recombination, HRF. Although an increase in recombination frequency is an important indicator of genome rearrangements, it only represents a minor portion of possible stress-induced mutations. Here, we analyzed the influence of heat, cold, drought, flood and UVC abiotic stresses on two major types of mutations in the genome, point mutations and small deletions/insertions. We used two transgenic lines of Arabidopsis thaliana, one allowing an analysis of reversions in a stop codon-containing inactivated \u03b2-glucuronidase transgene and another one allowing an analysis of repeat stability in a microsatellite-interrupted \u03b2-glucuronidase transgene. The transgenic Arabidopsis line carrying the \u03b2-glucuronidase-based homologous recombination substrate was used as a positive control. We showed that the majority of stresses increased the frequency of point mutations, homologous recombination and microsatellite instability in somatic cells, with the frequency of homologous recombination being affected the most. The analysis of transgenerational changes showed an increase in HRF to be the most prominent effect observed in progeny. Significant changes in recombination frequency were observed upon exposure to all types of stress except drought, whereas changes in microsatellite instability were observed upon exposure to UVC, heat and cold. The frequency of point mutations in the progeny of stress-exposed plants was the least affected; an increase in mutation frequency was observed only in the progeny of plants exposed to UVC. We thus conclude that transgenerational changes in genome stability in response to stress primarily involve an increase in recombination frequency.", "author" : [ { "dropping-particle" : "", "family" : "Yao", "given" : "Youli", "non-dropping-particle" : "", "parse-names" : false, "suffix" : "" }, { "dropping-particle" : "", "family" : "Kovalchuk", "given" : "Igor", "non-dropping-particle" : "", "parse-names" : false, "suffix" : "" } ], "container-title" : "Mutation research", "id" : "ITEM-2", "issue" : "1-2", "issued" : { "date-parts" : [ [ "2011", "3", "10" ] ] }, "page" : "61-6", "title" : "Abiotic stress leads to somatic and heritable changes in homologous recombination frequency, point mutation frequency and microsatellite stability in Arabidopsis plants.", "type" : "article-journal", "volume" : "707" }, "uris" : [ "http://www.mendeley.com/documents/?uuid=14691161-43bd-46cd-9435-15c364efb253" ] } ], "mendeley" : { "previouslyFormattedCitation" : "(Lucht et al. 2002; Yao and Kovalchuk 2011)" }, "properties" : { "noteIndex" : 0 }, "schema" : "https://github.com/citation-style-language/schema/raw/master/csl-citation.json" }</w:instrText>
-      </w:r>
-      <w:r>
-        <w:fldChar w:fldCharType="separate"/>
-      </w:r>
-      <w:r>
-        <w:rPr>
-          <w:noProof/>
-        </w:rPr>
-        <w:t>(Lucht et al. 2002; Yao and Kovalchuk 2011)</w:t>
-      </w:r>
-      <w:r>
-        <w:fldChar w:fldCharType="end"/>
-      </w:r>
-      <w:r>
-        <w:t xml:space="preserve">, and flies </w:t>
-      </w:r>
-      <w:r>
-        <w:fldChar w:fldCharType="begin" w:fldLock="1"/>
-      </w:r>
-      <w:r>
-        <w:instrText>ADDIN CSL_CITATION { "citationItems" : [ { "id" : "ITEM-1", "itemData" : { "DOI" : "10.1111/j.1095-8312.1988.tb00458.x", "ISSN" : "00244066", "abstract" : "There is increasing evidence that ecological variables involving stress are important in determining evolutionary rates. This paper incorporates recombination into this scenario. In Drosophila melanogaster, recombination increases at developmental temperatures above and below normal culture temperatures, giving a U-shaped curve which is most pronounced in centromeric regions; however, at near lethal temperature extremes there is some evidence for a fall in recombination. More limited data from other organisms are generally consistent with this conclusion. Nutritional stress in the form of starvation increases recombination in D. melanogaster, and behavioural stress has been found to increase recombination in male mice. In natural populations recombination is under complex genetic control analogous to other quantitative traits. In D. melanogaster in a novel environment, there is evidence that additive genetic variability for recombination is higher than in a standard laboratory environment. During selection in populations exposed to extreme stress increased recombination may occur; this implies that in marginal (stressful) habitats, variability generated by recombination may increase. In D. melanogaster, structural heterozygosity due to inversions in one part of the genome tends to increase recombination in the remainder of the genome in a qualitatively similar manner to, and cumulative with, direct environmental effects especially temperature. Substantial recombination should be inducible under combinations of karyotypes and environments deviating from existing circumstances, especially if the suggestion that effects are often synergistic due to a dependence upon available energy levels can be confirmed.", "author" : [ { "dropping-particle" : "", "family" : "Parsons", "given" : "P. A.", "non-dropping-particle" : "", "parse-names" : false, "suffix" : "" } ], "container-title" : "Biological Journal of the Linnean Society", "id" : "ITEM-1", "issue" : "1", "issued" : { "date-parts" : [ [ "1988", "9", "14" ] ] }, "page" : "49-68", "title" : "Evolutionary rates: effects of stress upon recombination", "type" : "article-journal", "volume" : "35" }, "uris" : [ "http://www.mendeley.com/documents/?uuid=b94168e4-152e-4b3e-aefa-72b86b0bd1f2" ] }, { "id" : "ITEM-2", "itemData" : { "DOI" : "10.1007/s00265-010-1117-7", "ISSN" : "0340-5443", "abstract" : "The concept of evolvability is controversial. To some, it is simply a measure of the standing genetic variation in a population and can be captured by the narrow-sense heritability (h2). To others, evolvability refers to the capacity to generate heritable phenotypic variation. Many scientists, including Darwin, have argued that environmental variation can generate heritable phenotypic variation. However, their theories have been difficult to test. Recent theory on the evolution of sex and recombination provides a much simpler framework for evaluating evolv- ability. It shows that modifiers of recombination can increase in prevalence whenever low fitness individuals produce proportionately more recombinant offspring. Be- cause recombination can generate heritable variation, stress- induced recombination might be a plausible mechanism of evolvability if populations exhibit a negative relationship between fitness and recombination. Here we use the fruit fly, Drosophila melanogaster, to test for this relationship. We exposed females to mating stress, heat shock or cold shock and measured the temporary changes that occurred in reproductive output and the rate of chromosomal recombi- nation. We found that each stress treatment increased the", "author" : [ { "dropping-particle" : "", "family" : "Zhong", "given" : "Weihao", "non-dropping-particle" : "", "parse-names" : false, "suffix" : "" }, { "dropping-particle" : "", "family" : "Priest", "given" : "Nicholas K.", "non-dropping-particle" : "", "parse-names" : false, "suffix" : "" } ], "container-title" : "Behavioral Ecology and Sociobiology", "id" : "ITEM-2", "issue" : "3", "issued" : { "date-parts" : [ [ "2010", "12", "23" ] ] }, "page" : "493-502", "title" : "Stress-induced recombination and the mechanism of evolvability", "type" : "article-journal", "volume" : "65" }, "uris" : [ "http://www.mendeley.com/documents/?uuid=7d2e94f1-0692-47f6-8b02-22e4a7c34607" ] }, { "id" : "ITEM-3", "itemData" : { "DOI" : "10.1111/j.1558-5646.2011.01450.x", "ISSN" : "1558-5646", "PMID" : "22276549", "abstract" : "At the population level, recombination mediates the efficiency with which selection can eliminate deleterious mutations. At the individual level, deleterious alleles may influence recombination, which would change the rate at which linkage disequilibrium is eroded and thereby alter the efficiency with which deleterious alleles are purged. Here, we test whether the presence of a deleterious allele on one autosome affects recombination on another autosome. We find that deleterious alleles not only alter the rate but also the pattern of recombination. However, there is little support that different deleterious alleles affect recombination in a consistent manner. Because we have detailed information on individual females across their lifetimes, we are able to examine how recombination patterns change with age and find that these patterns are also affected by the presence of deleterious alleles. The differences among genotypes or among age classes are large enough to add substantial noise to genetic mapping experiments that do not consider these sources of variation.", "author" : [ { "dropping-particle" : "", "family" : "Tedman-Aucoin", "given" : "Katherine", "non-dropping-particle" : "", "parse-names" : false, "suffix" : "" }, { "dropping-particle" : "", "family" : "Agrawal", "given" : "Aneil F.", "non-dropping-particle" : "", "parse-names" : false, "suffix" : "" } ], "container-title" : "Evolution; international journal of organic evolution", "id" : "ITEM-3", "issue" : "2", "issued" : { "date-parts" : [ [ "2012", "2" ] ] }, "page" : "575-85", "title" : "The effect of deleterious mutations and age on recombination in Drosophila melanogaster.", "type" : "article-journal", "volume" : "66" }, "uris" : [ "http://www.mendeley.com/documents/?uuid=3883d247-92e2-45ba-bfb5-819f0986fe72" ] } ], "mendeley" : { "previouslyFormattedCitation" : "(Parsons 1988; Zhong and Priest 2010; Tedman-Aucoin and Agrawal 2012)" }, "properties" : { "noteIndex" : 0 }, "schema" : "https://github.com/citation-style-language/schema/raw/master/csl-citation.json" }</w:instrText>
-      </w:r>
-      <w:r>
-        <w:fldChar w:fldCharType="separate"/>
-      </w:r>
-      <w:r>
-        <w:rPr>
-          <w:noProof/>
-        </w:rPr>
-        <w:t>(Parsons 1988; Zhong and Priest 2010; Tedman-Aucoin and Agrawal 2012)</w:t>
-      </w:r>
-      <w:r>
-        <w:fldChar w:fldCharType="end"/>
-      </w:r>
-      <w:r>
-        <w:t>;</w:t>
-      </w:r>
-      <w:r>
-        <w:t xml:space="preserve"> </w:t>
-      </w:r>
-      <w:r>
-        <w:t>(ii) s</w:t>
-      </w:r>
-      <w:r>
-        <w:t>imultaneous i</w:t>
-      </w:r>
-      <w:r>
-        <w:t xml:space="preserve">nduction of both recombination and mutation by stress is supported by findings </w:t>
-      </w:r>
-      <w:r>
-        <w:t xml:space="preserve">that </w:t>
-      </w:r>
-      <w:r>
-        <w:t>mutation is correlated with recombination and regulated by the same mechanisms</w:t>
-      </w:r>
-      <w:r>
-        <w:t xml:space="preserve"> in </w:t>
-      </w:r>
-      <w:r>
-        <w:rPr>
-          <w:i/>
-          <w:iCs/>
-        </w:rPr>
-        <w:t>E. coli</w:t>
-      </w:r>
-      <w:r>
-        <w:t xml:space="preserve"> </w:t>
-      </w:r>
-      <w:r>
-        <w:fldChar w:fldCharType="begin" w:fldLock="1"/>
-      </w:r>
-      <w:r>
-        <w:instrText>ADDIN CSL_CITATION { "citationItems" : [ { "id" : "ITEM-1", "itemData" : { "DOI" : "10.1093/emboj/16.11.3303", "ISSN" : "0261-4189", "PMID" : "9214645", "abstract" : "Stationary-phase mutation in microbes can produce selected ('adaptive') mutants preferentially. In one system, this occurs via a distinct, recombination-dependent mechanism. Two points of controversy have surrounded these adaptive reversions of an Escherichia coli lac mutation. First, are the mutations directed preferentially to the selected gene in a Lamarckian manner? Second, is the adaptive mutation mechanism specific to the F plasmid replicon carrying lac? We report that lac adaptive mutations are associated with hypermutation in unselected genes, in all replicons in the cell. The associated mutations have a similar sequence spectrum to the adaptive reversions. Thus, the adaptive mutagenesis mechanism is not directed to the lac genes, in a Lamarckian manner, nor to the F' replicon carrying lac. Hypermutation was not found in non-revertants exposed to selection. Therefore, the genome-wide hypermutation underlying adaptive mutation occurs in a differentiated subpopulation. The existence of mutable subpopulations in non-growing cells is important in bacterial evolution and could be relevant to the somatic mutations that give rise to cancers in multicellular organisms.", "author" : [ { "dropping-particle" : "", "family" : "Torkelson", "given" : "Joel", "non-dropping-particle" : "", "parse-names" : false, "suffix" : "" }, { "dropping-particle" : "", "family" : "Harris", "given" : "R S", "non-dropping-particle" : "", "parse-names" : false, "suffix" : "" }, { "dropping-particle" : "", "family" : "Lombardo", "given" : "Mary-Jane", "non-dropping-particle" : "", "parse-names" : false, "suffix" : "" }, { "dropping-particle" : "", "family" : "Nagendran", "given" : "J", "non-dropping-particle" : "", "parse-names" : false, "suffix" : "" }, { "dropping-particle" : "", "family" : "Thulin", "given" : "Carl", "non-dropping-particle" : "", "parse-names" : false, "suffix" : "" }, { "dropping-particle" : "", "family" : "Rosenberg", "given" : "Susan M.", "non-dropping-particle" : "", "parse-names" : false, "suffix" : "" } ], "container-title" : "The EMBO journal", "id" : "ITEM-1", "issue" : "11", "issued" : { "date-parts" : [ [ "1997", "6", "2" ] ] }, "note" : "SM Rosenberg (1997):\nThis paper puts to rest the two most contentious issues in the field of adaptive mutation and includes the discovery of two more important points. First, the data demonstrate that the recombination-dependent adaptive mutation mechanism can occur in genes other than the selected gene (also shown by [Foster 1997]). Thus these adaptive mutations are not directed, \u00e1\u00a0la\u00a0Lamarck. Second, the mutagenesis is not sex plasmid specific, as many had contended it would be. All replicons in the cell including the bacterial chromosome experience the mutagenesis. The most widely cited reason for discounting the general applicability of results from this mutation assay system was the worry that these mutations were sex plasmid specific. Third, a small hypermutable subpopulation of the stressed cells is shown to give rise to the stationary-phase mutants. Fourth, the chromosome is shown to have hot and cold places for the stationary-phase mutations, perhaps explaining the few cold sites described previously, and in other systems (discussed in main text).", "page" : "3303-11", "title" : "Genome-wide hypermutation in a subpopulation of stationary-phase cells underlies recombination-dependent adaptive mutation.", "type" : "article-journal", "volume" : "16" }, "uris" : [ "http://www.mendeley.com/documents/?uuid=db8e2be9-5601-4b29-a779-5535333bc969" ] }, { "id" : "ITEM-2", "itemData" : { "DOI" : "10.1007/BF02942664", "ISSN" : "0250-5991", "author" : [ { "dropping-particle" : "V.", "family" : "Velkov", "given" : "Vassili", "non-dropping-particle" : "", "parse-names" : false, "suffix" : "" } ], "container-title" : "Journal of Biosciences", "id" : "ITEM-2", "issue" : "4", "issued" : { "date-parts" : [ [ "1999", "12" ] ] }, "page" : "529-559", "title" : "How environmental factors regulate mutagenesis and gene transfer in microorganisms", "type" : "article-journal", "volume" : "24" }, "uris" : [ "http://www.mendeley.com/documents/?uuid=9fcd9466-999d-43b2-8ea2-aaef590bb384" ] }, { "id" : "ITEM-3", "itemData" : { "ISSN" : "0016-6731", "PMID" : "10747042", "abstract" : "Adaptive (or stationary-phase) mutation is a group of phenomena in which mutations appear to occur more often when selected than when not. They may represent cellular responses to the environment in which the genome is altered to allow survival. The best-characterized assay system and mechanism is reversion of a lac allele on an F' sex plasmid in Escherichia coli, in which the stationary-phase mutability requires homologous recombination functions. A key issue has concerned whether the recombination-dependent mutation mechanism is F' specific or is general. Hypermutation of chromosomal genes occurs in association with adaptive Lac(+) mutation. Here we present evidence that the chromosomal hypermutation is promoted by recombination. Hyperrecombinagenic recD cells show elevated chromosomal hypermutation. Further, recG mutation, which promotes accumulation of recombination intermediates proposed to prime replication and mutation, also stimulates chromosomal hypermutation. The coincident mutations at lac (on the F') and chromosomal genes behave as independent events, whereas coincident mutations at lac and other F-linked sites do not. This implies that transient covalent linkage of F' and chromosomal DNA (Hfr formation) does not underlie chromosomal mutation. The data suggest that recombinational stationary-phase mutation occurs in the bacterial chromosome and thus can be a general strategy for programmed genetic change.", "author" : [ { "dropping-particle" : "", "family" : "Bull", "given" : "Harold J.", "non-dropping-particle" : "", "parse-names" : false, "suffix" : "" }, { "dropping-particle" : "", "family" : "McKenzie", "given" : "Gregory J.", "non-dropping-particle" : "", "parse-names" : false, "suffix" : "" }, { "dropping-particle" : "", "family" : "Hastings", "given" : "P. J.", "non-dropping-particle" : "", "parse-names" : false, "suffix" : "" }, { "dropping-particle" : "", "family" : "Rosenberg", "given" : "Susan M.", "non-dropping-particle" : "", "parse-names" : false, "suffix" : "" } ], "container-title" : "Genetics", "id" : "ITEM-3", "issue" : "4", "issued" : { "date-parts" : [ [ "2000", "4" ] ] }, "page" : "1427-37", "title" : "Evidence that stationary-phase hypermutation in the &lt;i&gt;Escherichia coli&lt;/i&gt; chromosome is promoted by recombination.", "type" : "article-journal", "volume" : "154" }, "uris" : [ "http://www.mendeley.com/documents/?uuid=ed5520ad-6713-458f-803c-866c6020715b" ] } ], "mendeley" : { "previouslyFormattedCitation" : "(Torkelson et al. 1997; Velkov 1999; Bull et al. 2000)" }, "properties" : { "noteIndex" : 0 }, "schema" : "https://github.com/citation-style-language/schema/raw/master/csl-citation.json" }</w:instrText>
-      </w:r>
-      <w:r>
-        <w:fldChar w:fldCharType="separate"/>
-      </w:r>
-      <w:r>
-        <w:rPr>
-          <w:noProof/>
-        </w:rPr>
-        <w:t>(Torkelson et al. 1997; Velkov 1999; Bull et al. 2000)</w:t>
-      </w:r>
-      <w:r>
-        <w:fldChar w:fldCharType="end"/>
-      </w:r>
-      <w:r>
-        <w:t>.</w:t>
-      </w:r>
-      <w:r>
-        <w:t xml:space="preserve"> Together with constitutive mutation and recombination modifiers, </w:t>
-      </w:r>
-      <w:r>
-        <w:t>this article includes</w:t>
-      </w:r>
-      <w:r>
-        <w:t xml:space="preserve"> a </w:t>
-      </w:r>
-      <w:r>
-        <w:t>varied</w:t>
-      </w:r>
-      <w:r>
-        <w:t xml:space="preserve"> </w:t>
-      </w:r>
-      <w:r>
-        <w:t>collection</w:t>
-      </w:r>
-      <w:r>
-        <w:t xml:space="preserve"> of </w:t>
-      </w:r>
-      <w:r>
-        <w:t xml:space="preserve">variation-generating </w:t>
-      </w:r>
-      <w:r>
-        <w:t xml:space="preserve">strategies (see summary in Table 1). </w:t>
-      </w:r>
-    </w:p>
-    <w:p/>
-    <w:p>
-      <w:r>
-        <w:t>S</w:t>
-      </w:r>
-      <w:r>
-        <w:t xml:space="preserve">tress-induced mutation and recombination </w:t>
-      </w:r>
-      <w:r>
-        <w:t xml:space="preserve">have important </w:t>
-      </w:r>
-      <w:r>
-        <w:t>consequences</w:t>
-      </w:r>
-      <w:r>
-        <w:t xml:space="preserve"> to </w:t>
-      </w:r>
-      <w:r>
-        <w:t>epidemiology and t</w:t>
-      </w:r>
-      <w:r>
-        <w:t>o t</w:t>
-      </w:r>
-      <w:r>
-        <w:t>he</w:t>
-      </w:r>
-      <w:r>
-        <w:t xml:space="preserve"> ecology and evolution of </w:t>
-      </w:r>
-      <w:r>
-        <w:t>microbes</w:t>
-      </w:r>
-      <w:r>
-        <w:t xml:space="preserve"> </w:t>
-      </w:r>
-      <w:r>
-        <w:fldChar w:fldCharType="begin" w:fldLock="1"/>
-      </w:r>
-      <w:r>
-        <w:instrText>ADDIN CSL_CITATION { "citationItems" : [ { "id" : "ITEM-1", "itemData" : { "DOI" : "10.1126/science.1247472", "ISSN" : "1095-9203", "PMID" : "24604189", "author" : [ { "dropping-particle" : "", "family" : "Rosenberg", "given" : "Susan M.", "non-dropping-particle" : "", "parse-names" : false, "suffix" : "" }, { "dropping-particle" : "", "family" : "Queitsch", "given" : "Christine", "non-dropping-particle" : "", "parse-names" : false, "suffix" : "" } ], "container-title" : "Science (New York, N.Y.)", "id" : "ITEM-1", "issue" : "6175", "issued" : { "date-parts" : [ [ "2014", "3", "7" ] ] }, "page" : "1088-9", "title" : "Combating evolution to fight disease.", "type" : "article-journal", "volume" : "343" }, "uris" : [ "http://www.mendeley.com/documents/?uuid=865f28a2-dd52-44df-9aad-61d7e51d7a1e" ] } ], "mendeley" : { "previouslyFormattedCitation" : "(Rosenberg and Queitsch 2014)" }, "properties" : { "noteIndex" : 0 }, "schema" : "https://github.com/citation-style-language/schema/raw/master/csl-citation.json" }</w:instrText>
-      </w:r>
-      <w:r>
-        <w:fldChar w:fldCharType="separate"/>
-      </w:r>
-      <w:r>
-        <w:rPr>
-          <w:noProof/>
-        </w:rPr>
-        <w:t>(Rosenberg and Queitsch 2014)</w:t>
-      </w:r>
-      <w:r>
-        <w:fldChar w:fldCharType="end"/>
-      </w:r>
-      <w:r>
-        <w:t>: p</w:t>
-      </w:r>
-      <w:r>
-        <w:t>athogens have been shown to acquire drug-resistance</w:t>
-      </w:r>
-      <w:r>
-        <w:t xml:space="preserve"> </w:t>
-      </w:r>
-      <w:r>
-        <w:fldChar w:fldCharType="begin" w:fldLock="1"/>
-      </w:r>
-      <w:r>
-        <w:instrText>ADDIN CSL_CITATION { "citationItems" : [ { "id" : "ITEM-1", "itemData" : { "DOI" : "10.1371/journal.pbio.0030176", "ISSN" : "1545-7885", "PMID" : "15869329", "abstract" : "The emergence of drug-resistant bacteria poses a serious threat to human health. In the case of several antibiotics, including those of the quinolone and rifamycin classes, bacteria rapidly acquire resistance through mutation of chromosomal genes during therapy. In this work, we show that preventing induction of the SOS response by interfering with the activity of the protease LexA renders pathogenic Escherichia coli unable to evolve resistance in vivo to ciprofloxacin or rifampicin, important quinolone and rifamycin antibiotics. We show in vitro that LexA cleavage is induced during RecBC-mediated repair of ciprofloxacin-mediated DNA damage and that this results in the derepression of the SOS-regulated polymerases Pol II, Pol IV and Pol V, which collaborate to induce resistance-conferring mutations. Our findings indicate that the inhibition of mutation could serve as a novel therapeutic strategy to combat the evolution of antibiotic resistance.", "author" : [ { "dropping-particle" : "", "family" : "Cirz", "given" : "Ryan T.", "non-dropping-particle" : "", "parse-names" : false, "suffix" : "" }, { "dropping-particle" : "", "family" : "Chin", "given" : "Jodie K.", "non-dropping-particle" : "", "parse-names" : false, "suffix" : "" }, { "dropping-particle" : "", "family" : "Andes", "given" : "David R.", "non-dropping-particle" : "", "parse-names" : false, "suffix" : "" }, { "dropping-particle" : "", "family" : "Cr\u00e9cy-Lagard", "given" : "Val\u00e9rie", "non-dropping-particle" : "de", "parse-names" : false, "suffix" : "" }, { "dropping-particle" : "", "family" : "Craig", "given" : "William A.", "non-dropping-particle" : "", "parse-names" : false, "suffix" : "" }, { "dropping-particle" : "", "family" : "Romesberg", "given" : "Floyd E.", "non-dropping-particle" : "", "parse-names" : false, "suffix" : "" } ], "container-title" : "PLoS biology", "id" : "ITEM-1", "issue" : "6", "issued" : { "date-parts" : [ [ "2005", "6" ] ] }, "page" : "e176", "title" : "Inhibition of mutation and combating the evolution of antibiotic resistance.", "type" : "article-journal", "volume" : "3" }, "uris" : [ "http://www.mendeley.com/documents/?uuid=d7ab4828-a330-4716-bdca-d2fd3ae2857e" ] }, { "id" : "ITEM-2", "itemData" : { "DOI" : "10.1080/10409230701597741", "ISSN" : "1040-9238", "PMID" : "17917871", "abstract" : "Mutation is the driving force behind many processes linked to human disease, including cancer, aging, and the evolution of drug resistance. Mutations have traditionally been considered the inevitable consequence of replicating large genomes with polymerases of finite fidelity. Observations over the past several decades, however, have led to a new perspective on the process of mutagenesis. It has become clear that, under some circumstances, mutagenesis is a regulated process that requires the induction of pro-mutagenic enzymes and that, at least in bacteria, this induction may facilitate evolution. Herein, we review what is known about induced mutagenesis in bacteria as well as evidence that it contributes to the evolution of antibiotic resistance. Finally, we discuss the possibility that components of induced mutation pathways might be targeted for inhibition as a novel therapeutic strategy to prevent the evolution of antibiotic resistance.", "author" : [ { "dropping-particle" : "", "family" : "Cirz", "given" : "Ryan T.", "non-dropping-particle" : "", "parse-names" : false, "suffix" : "" }, { "dropping-particle" : "", "family" : "Romesberg", "given" : "Floyd E.", "non-dropping-particle" : "", "parse-names" : false, "suffix" : "" } ], "container-title" : "Critical reviews in biochemistry and molecular biology", "id" : "ITEM-2", "issue" : "5", "issued" : { "date-parts" : [ [ "2007" ] ] }, "page" : "341-54", "title" : "Controlling mutation: intervening in evolution as a therapeutic strategy.", "type" : "article-journal", "volume" : "42" }, "uris" : [ "http://www.mendeley.com/documents/?uuid=39c629ad-ad0e-42b2-b298-d1f433c1322f" ] }, { "id" : "ITEM-3", "itemData" : { "DOI" : "10.1038/ncomms2607", "ISSN" : "2041-1723", "PMID" : "23511474", "abstract" : "Regardless of their targets and modes of action, subinhibitory concentrations of antibiotics can have an impact on cell physiology and trigger a large variety of cellular responses in different bacterial species. Subinhibitory concentrations of \u03b2-lactam antibiotics cause reactive oxygen species production and induce PolIV-dependent mutagenesis in Escherichia coli. Here we show that subinhibitory concentrations of \u03b2-lactam antibiotics induce the RpoS regulon. RpoS-regulon induction is required for PolIV-dependent mutagenesis because it diminishes the control of DNA-replication fidelity by depleting MutS in E. coli, Vibrio cholerae and Pseudomonas aeruginosa. We also show that in E. coli, the reduction in mismatch-repair activity is mediated by SdsR, the RpoS-controlled small RNA. In summary, we show that mutagenesis induced by subinhibitory concentrations of antibiotics is a genetically controlled process. Because this mutagenesis can generate mutations conferring antibiotic resistance, it should be taken into consideration for the development of more efficient antimicrobial therapeutic strategies.", "author" : [ { "dropping-particle" : "", "family" : "Gutierrez", "given" : "A.", "non-dropping-particle" : "", "parse-names" : false, "suffix" : "" }, { "dropping-particle" : "", "family" : "Laureti", "given" : "L.", "non-dropping-particle" : "", "parse-names" : false, "suffix" : "" }, { "dropping-particle" : "", "family" : "Crussard", "given" : "S.", "non-dropping-particle" : "", "parse-names" : false, "suffix" : "" }, { "dropping-particle" : "", "family" : "Abida", "given" : "H.", "non-dropping-particle" : "", "parse-names" : false, "suffix" : "" }, { "dropping-particle" : "", "family" : "Rodr\u00edguez-Rojas", "given" : "A.", "non-dropping-particle" : "", "parse-names" : false, "suffix" : "" }, { "dropping-particle" : "", "family" : "Bl\u00e1zquez", "given" : "Jes\u00fas", "non-dropping-particle" : "", "parse-names" : false, "suffix" : "" }, { "dropping-particle" : "", "family" : "Baharoglu", "given" : "Z.", "non-dropping-particle" : "", "parse-names" : false, "suffix" : "" }, { "dropping-particle" : "", "family" : "Mazel", "given" : "D.", "non-dropping-particle" : "", "parse-names" : false, "suffix" : "" }, { "dropping-particle" : "", "family" : "Darfeuille", "given" : "F.", "non-dropping-particle" : "", "parse-names" : false, "suffix" : "" }, { "dropping-particle" : "", "family" : "Vogel", "given" : "J.", "non-dropping-particle" : "", "parse-names" : false, "suffix" : "" }, { "dropping-particle" : "", "family" : "Matic", "given" : "Ivan", "non-dropping-particle" : "", "parse-names" : false, "suffix" : "" } ], "container-title" : "Nature communications", "id" : "ITEM-3", "issued" : { "date-parts" : [ [ "2013", "1", "19" ] ] }, "page" : "1610", "title" : "\u03b2-Lactam antibiotics promote bacterial mutagenesis via an RpoS-mediated reduction in replication fidelity.", "type" : "article-journal", "volume" : "4" }, "uris" : [ "http://www.mendeley.com/documents/?uuid=90d8813f-ae9b-4610-94e2-832203bc31d1" ] } ], "mendeley" : { "previouslyFormattedCitation" : "(Cirz et al. 2005; Cirz and Romesberg 2007; Gutierrez et al. 2013)" }, "properties" : { "noteIndex" : 0 }, "schema" : "https://github.com/citation-style-language/schema/raw/master/csl-citation.json" }</w:instrText>
-      </w:r>
-      <w:r>
-        <w:fldChar w:fldCharType="separate"/>
-      </w:r>
-      <w:r>
-        <w:rPr>
-          <w:noProof/>
-        </w:rPr>
-        <w:t>(Cirz et al. 2005; Cirz and Romesberg 2007; Gutierrez et al. 2013)</w:t>
-      </w:r>
-      <w:r>
-        <w:fldChar w:fldCharType="end"/>
-      </w:r>
-      <w:r>
-        <w:t xml:space="preserve"> </w:t>
-      </w:r>
-      <w:r>
-        <w:lastRenderedPageBreak/>
-        <w:t xml:space="preserve">and virulence factors </w:t>
-      </w:r>
-      <w:r>
-        <w:fldChar w:fldCharType="begin" w:fldLock="1"/>
-      </w:r>
-      <w:r>
-        <w:instrText>ADDIN CSL_CITATION { "citationItems" : [ { "id" : "ITEM-1", "itemData" : { "DOI" : "10.1111/j.1365-2958.2005.04584.x", "ISSN" : "0950-382X", "PMID" : "15819636", "abstract" : "Although mobile genetic elements have a crucial role in spreading pathogenicity-determining genes among bacterial populations, environmental and genetic factors involved in the horizontal transfer of these genes are largely unknown. Here we show that SaPIbov1, a Staphylococcus aureus pathogenicity island that belongs to the growing family of these elements that are found in many strains, is induced to excise and replicate after SOS induction of at least three different temperate phages, 80alpha, phi11 and phi147, and is then packaged into phage-like particles and transferred at high frequency. SOS induction by commonly used fluoroquinolone antibiotics, such as ciprofloxacin, also results in replication and high-frequency transfer of this element, as well as of SaPI1, the prototypical island of S. aureus, suggesting that such antibiotics may have the unintended consequence of promoting the spread of bacterial virulence factors. Although the strains containing these prophages do not normally contain SaPIs, we have found that RF122-1, the original SaPIbov1-containing clinical isolate, contains a putative second pathogenicity island that is replicated after SOS induction, by antibiotic treatment, of the prophage(s) present in the strain. Although SaPIbov1 is not induced to replicate after SOS induction in this strain, it is transferred by the antibiotic-activated phages. We conclude that SOS induction by therapeutic agents can promote the spread of staphylococcal virulence genes.", "author" : [ { "dropping-particle" : "", "family" : "Ubeda", "given" : "Carles", "non-dropping-particle" : "", "parse-names" : false, "suffix" : "" }, { "dropping-particle" : "", "family" : "Maiques", "given" : "Elisa", "non-dropping-particle" : "", "parse-names" : false, "suffix" : "" }, { "dropping-particle" : "", "family" : "Knecht", "given" : "Erwin", "non-dropping-particle" : "", "parse-names" : false, "suffix" : "" }, { "dropping-particle" : "", "family" : "Lasa", "given" : "I\u00f1igo", "non-dropping-particle" : "", "parse-names" : false, "suffix" : "" }, { "dropping-particle" : "", "family" : "Novick", "given" : "Richard P", "non-dropping-particle" : "", "parse-names" : false, "suffix" : "" }, { "dropping-particle" : "", "family" : "Penad\u00e9s", "given" : "Jos\u00e9 R", "non-dropping-particle" : "", "parse-names" : false, "suffix" : "" } ], "container-title" : "Molecular microbiology", "id" : "ITEM-1", "issue" : "3", "issued" : { "date-parts" : [ [ "2005", "5" ] ] }, "page" : "836-44", "title" : "Antibiotic-induced SOS response promotes horizontal dissemination of pathogenicity island-encoded virulence factors in staphylococci.", "type" : "article-journal", "volume" : "56" }, "uris" : [ "http://www.mendeley.com/documents/?uuid=87e42490-6437-42c7-b129-c735d133b8b0" ] } ], "mendeley" : { "previouslyFormattedCitation" : "(Ubeda et al. 2005)" }, "properties" : { "noteIndex" : 0 }, "schema" : "https://github.com/citation-style-language/schema/raw/master/csl-citation.json" }</w:instrText>
-      </w:r>
-      <w:r>
-        <w:fldChar w:fldCharType="separate"/>
-      </w:r>
-      <w:r>
-        <w:rPr>
-          <w:noProof/>
-        </w:rPr>
-        <w:t>(Ubeda et al. 2005)</w:t>
-      </w:r>
-      <w:r>
-        <w:fldChar w:fldCharType="end"/>
-      </w:r>
-      <w:r>
-        <w:t xml:space="preserve"> via stress-induced mechanisms, and </w:t>
-      </w:r>
-      <w:r>
-        <w:t xml:space="preserve">both stress-induced mutation and recombination have </w:t>
-      </w:r>
-      <w:r>
-        <w:t>implication</w:t>
-      </w:r>
-      <w:r>
-        <w:t>s</w:t>
-      </w:r>
-      <w:r>
-        <w:t xml:space="preserve"> for </w:t>
-      </w:r>
-      <w:r>
-        <w:t>d</w:t>
-      </w:r>
-      <w:r>
-        <w:t>esign</w:t>
-      </w:r>
-      <w:r>
-        <w:t>ing</w:t>
-      </w:r>
-      <w:r>
-        <w:t xml:space="preserve"> antibiotic treatment </w:t>
-      </w:r>
-      <w:r>
-        <w:t>policies</w:t>
-      </w:r>
-      <w:r>
-        <w:t xml:space="preserve"> </w:t>
-      </w:r>
-      <w:r>
-        <w:fldChar w:fldCharType="begin" w:fldLock="1"/>
-      </w:r>
-      <w:r>
-        <w:instrText>ADDIN CSL_CITATION { "citationItems" : [ { "id" : "ITEM-1", "itemData" : { "DOI" : "10.1186/1741-7015-10-89", "ISSN" : "1741-7015", "PMID" : "22889082", "abstract" : "BACKGROUND: Antibiotic resistance in bacterial infections is a growing threat to public health. Recent evidence shows that when exposed to stressful conditions, some bacteria perform higher rates of horizontal gene transfer and mutation, and thus acquire antibiotic resistance more rapidly.\n\nMETHODS: We incorporate this new notion into a mathematical model for the emergence of antibiotic multi-resistance in a hospital setting.\n\nRESULTS: We show that when stress has a considerable effect on genetic variation, the emergence of antibiotic resistance is dramatically affected. A strategy in which patients receive a combination of antibiotics (combining) is expected to facilitate the emergence of multi-resistant bacteria when genetic variation is stress-induced. The preference between a strategy in which one of two effective drugs is assigned randomly to each patient (mixing), and a strategy where only one drug is administered for a specific period of time (cycling) is determined by the resistance acquisition mechanisms. We discuss several features of the mechanisms by which stress affects variation and predict the conditions for success of different antibiotic treatment strategies.\n\nCONCLUSIONS: These findings should encourage research on the mechanisms of stress-induced genetic variation and establish the importance of incorporating data about these mechanisms when considering antibiotic treatment strategies.", "author" : [ { "dropping-particle" : "", "family" : "Obolski", "given" : "Uri", "non-dropping-particle" : "", "parse-names" : false, "suffix" : "" }, { "dropping-particle" : "", "family" : "Hadany", "given" : "Lilach", "non-dropping-particle" : "", "parse-names" : false, "suffix" : "" } ], "container-title" : "BMC Medicine", "id" : "ITEM-1", "issue" : "89", "issued" : { "date-parts" : [ [ "2012", "1" ] ] }, "page" : "1-30", "title" : "Implications of stress-induced genetic variation for minimizing multidrug resistance in bacteria", "type" : "article-journal", "volume" : "10" }, "uris" : [ "http://www.mendeley.com/documents/?uuid=b59ce364-a268-442e-9b59-be05dfc871df" ] } ], "mendeley" : { "previouslyFormattedCitation" : "(Obolski and Hadany 2012)" }, "properties" : { "noteIndex" : 0 }, "schema" : "https://github.com/citation-style-language/schema/raw/master/csl-citation.json" }</w:instrText>
-      </w:r>
-      <w:r>
-        <w:fldChar w:fldCharType="separate"/>
-      </w:r>
-      <w:r>
-        <w:rPr>
-          <w:noProof/>
-        </w:rPr>
-        <w:t>(Obolski and Hadany 2012)</w:t>
-      </w:r>
-      <w:r>
-        <w:fldChar w:fldCharType="end"/>
-      </w:r>
-      <w:r>
-        <w:t xml:space="preserve">, </w:t>
-      </w:r>
-      <w:r>
-        <w:t xml:space="preserve">pesticide application </w:t>
-      </w:r>
-      <w:r>
-        <w:fldChar w:fldCharType="begin" w:fldLock="1"/>
-      </w:r>
-      <w:r>
-        <w:instrText>ADDIN CSL_CITATION { "citationItems" : [ { "id" : "ITEM-1", "itemData" : { "DOI" : "10.1002/ps.2071", "ISSN" : "1526-4998", "PMID" : "21308950", "abstract" : "At very low pesticide rates, a certain low proportion of pests may receive a sublethal dose, are highly stressed by the pesticide and yet survive. Stress is a general enhancer of mutation rates. Thus, the survivors are likely to have more than normal mutations, which might include mutations leading to pesticide resistance, both for multifactorial (polygenic, gene amplification, sequential allelic mutations) and for major gene resistance. Management strategies should consider how to eliminate the subpopulation of pests with the high mutation rates, but the best strategy is probably to avoid too low application rates of pesticides from the outset.", "author" : [ { "dropping-particle" : "", "family" : "Gressel", "given" : "Jonathan", "non-dropping-particle" : "", "parse-names" : false, "suffix" : "" } ], "container-title" : "Pest management science", "id" : "ITEM-1", "issue" : "3", "issued" : { "date-parts" : [ [ "2011", "3", "14" ] ] }, "page" : "253-7", "title" : "Low pesticide rates may hasten the evolution of resistance by increasing mutation frequencies.", "type" : "article-journal", "volume" : "67" }, "uris" : [ "http://www.mendeley.com/documents/?uuid=a5ea1d8f-9cf3-478b-a757-d4849caf464e" ] } ], "mendeley" : { "previouslyFormattedCitation" : "(Gressel 2011)" }, "properties" : { "noteIndex" : 0 }, "schema" : "https://github.com/citation-style-language/schema/raw/master/csl-citation.json" }</w:instrText>
-      </w:r>
-      <w:r>
-        <w:fldChar w:fldCharType="separate"/>
-      </w:r>
-      <w:r>
-        <w:rPr>
-          <w:noProof/>
-        </w:rPr>
-        <w:t>(Gressel 2011)</w:t>
-      </w:r>
-      <w:r>
-        <w:fldChar w:fldCharType="end"/>
-      </w:r>
-      <w:r>
-        <w:t>,</w:t>
-      </w:r>
-      <w:r>
-        <w:t xml:space="preserve"> and industrial fermentation processes </w:t>
-      </w:r>
-      <w:r>
-        <w:fldChar w:fldCharType="begin" w:fldLock="1"/>
-      </w:r>
-      <w:r>
-        <w:instrText>ADDIN CSL_CITATION { "citationItems" : [ { "id" : "ITEM-1", "itemData" : { "DOI" : "10.1128/AEM.02595-09", "ISSN" : "1098-5336", "PMID" : "20038685", "abstract" : "Reliability of microbial (starter) strains in terms of quality, functional properties, growth performance, and robustness is essential for industrial applications. In an industrial fermentation process, the bacterium should be able to successfully withstand various adverse conditions during processing, such as acid, osmotic, temperature, and oxidative stresses. Besides the evolved defense mechanisms, stress-induced mutations participate in adaptive evolution for survival under stress conditions. However, this may lead to accumulation of mutant strains, which may be accompanied by loss of desired functional properties. Defining the effects of specific fermentation or processing conditions on the mutation frequency is an important step toward preventing loss of genome integrity and maintaining the productivity of industrial strains. Therefore, a set of Lactobacillus plantarum mutator reporter strains suitable for qualitative and quantitative analysis of low-frequency mutation events was developed. The mutation reporter system constructed was validated by using chemical mutagenesis (N-methyl-N'-nitro-N-nitrosoguanidine) and by controlled expression of endogenous candidate mutator genes (e.g., a truncated derivative of the L. plantarum hexA gene). Growth at different temperatures, under low-pH conditions, at high salt concentrations, or under starvation conditions did not have a significant effect on the mutation frequency. However, incubation with sublethal levels of hydrogen peroxide resulted in a 100-fold increase in the mutation frequency compared to the background mutation frequency. Importantly, when cells of L. plantarum were adapted to 42 degrees C prior to treatment with sublethal levels of hydrogen peroxide, there was a 10-fold increase in survival after peroxide treatment, and there was a concomitant 50-fold decrease in the mutation frequency. These results show that specific environmental conditions encountered by bacteria may significantly influence the genetic stability of strains, while protection against mutagenic conditions may be obtained by pretreatment of cultures with other, nonmutagenic stress conditions.", "author" : [ { "dropping-particle" : "", "family" : "Machielsen", "given" : "Ronnie", "non-dropping-particle" : "", "parse-names" : false, "suffix" : "" }, { "dropping-particle" : "", "family" : "Alen-Boerrigter", "given" : "Ingrid J.", "non-dropping-particle" : "van", "parse-names" : false, "suffix" : "" }, { "dropping-particle" : "", "family" : "Koole", "given" : "Lucy A.", "non-dropping-particle" : "", "parse-names" : false, "suffix" : "" }, { "dropping-particle" : "", "family" : "Bongers", "given" : "Roger S.", "non-dropping-particle" : "", "parse-names" : false, "suffix" : "" }, { "dropping-particle" : "", "family" : "Kleerebezem", "given" : "Michiel", "non-dropping-particle" : "", "parse-names" : false, "suffix" : "" }, { "dropping-particle" : "", "family" : "Hylckama Vlieg", "given" : "Johan E. T.", "non-dropping-particle" : "Van", "parse-names" : false, "suffix" : "" } ], "container-title" : "Applied and environmental microbiology", "id" : "ITEM-1", "issue" : "5", "issued" : { "date-parts" : [ [ "2010", "3" ] ] }, "note" : "        From Duplicate 1 (                   Indigenous and environmental modulation of frequencies of mutation in Lactobacillus plantarum.                 - Machielsen, Ronnie; van Alen-Boerrigter, Ingrid J.; Koole, Lucy A.; Bongers, Roger S.; Kleerebezem, Michiel; Van Hylckama Vlieg, Johan E. T. )\n                \n        From Duplicate 1 (                           Indigenous and environmental modulation of frequencies of mutation in Lactobacillus plantarum.                         - Machielsen, Ronnie; van Alen-Boerrigter, Ingrid J; Koole, Lucy A; Bongers, Roger S; Kleerebezem, Michiel; Van Hylckama Vlieg, Johan E T )\n                \n-cross-protection (11) not only is re- flected by survival rates but also extends to the capacity of cells to prevent or counteract DNA damage, including increases in the mutation frequency due to environmental conditions.\n-Stress-induced mutations can participate in adaptive evolu-tion for survival under stress conditions encountered in indus- trial processes, and accumulation of such mutations can con- tribute to instability of desired functional properties of the microbial strains used.\n-\n        \n        From Duplicate 2 (                           Indigenous and environmental modulation of frequencies of mutation in Lactobacillus plantarum.                         - Machielsen, Ronnie; van Alen-Boerrigter, Ingrid J; Koole, Lucy A; Bongers, Roger S; Kleerebezem, Michiel; Van Hylckama Vlieg, Johan E T )\n                \n        \n        \n        \n        \n      ", "page" : "1587-95", "title" : "Indigenous and environmental modulation of frequencies of mutation in Lactobacillus plantarum.", "type" : "article-journal", "volume" : "76" }, "uris" : [ "http://www.mendeley.com/documents/?uuid=5db16d6a-0796-4657-98cc-2fac93e899c4" ] } ], "mendeley" : { "previouslyFormattedCitation" : "(Machielsen et al. 2010)" }, "properties" : { "noteIndex" : 0 }, "schema" : "https://github.com/citation-style-language/schema/raw/master/csl-citation.json" }</w:instrText>
-      </w:r>
-      <w:r>
-        <w:fldChar w:fldCharType="separate"/>
-      </w:r>
-      <w:r>
-        <w:rPr>
-          <w:noProof/>
-        </w:rPr>
-        <w:t>(Machielsen et al. 2010)</w:t>
-      </w:r>
-      <w:r>
-        <w:fldChar w:fldCharType="end"/>
-      </w:r>
-      <w:r>
-        <w:t xml:space="preserve">. Similarly, chemotherapy and radiation are predicted to induce </w:t>
-      </w:r>
-      <w:r>
-        <w:t xml:space="preserve">mutagenesis </w:t>
-      </w:r>
-      <w:r>
-        <w:t>in cancer cells, thereby promoting the acquisition of drug-resistance, cancer progression</w:t>
-      </w:r>
-      <w:r>
-        <w:t>,</w:t>
-      </w:r>
-      <w:r>
-        <w:t xml:space="preserve"> and metastasis </w:t>
-      </w:r>
-      <w:r>
-        <w:fldChar w:fldCharType="begin" w:fldLock="1"/>
-      </w:r>
-      <w:r>
-        <w:instrText>ADDIN CSL_CITATION { "citationItems" : [ { "id" : "ITEM-1", "itemData" : { "DOI" : "10.1007/s10555-007-9061-3", "ISSN" : "0167-7659", "PMID" : "17415527", "abstract" : "Emerging evidence indicates that the tumor microenvironmental stress of hypoxia can induce genetic instability in cancer cells. We and others have found that the expression levels of key genes within the DNA mismatch repair (MMR) and homologous recombination (HR) pathways are coordinately repressed by hypoxia. These decreases are associated with functional impairments in both MMR and HR repair under hypoxic conditions, and thus they represent a possible mechanistic explanation for the observed phenomenon of hypoxia-induced genetic instability. In parallel, studies also indicate that several DNA damage response factors are activated in response to hypoxia and subsequent reoxygenation, including ATM/ATR, Chkl/Chk2 and BRCA1. Taken together, these findings reveal that hypoxia induces a unique cellular stress response involving an initial, acute DNA damage response to hypoxia and reoxygenation, followed by a chronic response to prolonged hypoxia in which selected DNA repair pathways are coordinately suppressed. In this review, we discuss these pathways and the possible mechanisms involved, as well as the consequences for genetic instability and tumor progression within the tumor microenvironment.", "author" : [ { "dropping-particle" : "", "family" : "Bindra", "given" : "Ranjit S.", "non-dropping-particle" : "", "parse-names" : false, "suffix" : "" }, { "dropping-particle" : "", "family" : "Crosby", "given" : "Meredith E", "non-dropping-particle" : "", "parse-names" : false, "suffix" : "" }, { "dropping-particle" : "", "family" : "Glazer", "given" : "Peter M.", "non-dropping-particle" : "", "parse-names" : false, "suffix" : "" } ], "container-title" : "Cancer metastasis reviews", "id" : "ITEM-1", "issue" : "2", "issued" : { "date-parts" : [ [ "2007", "6" ] ] }, "page" : "249-60", "title" : "Regulation of DNA repair in hypoxic cancer cells.", "type" : "article-journal", "volume" : "26" }, "uris" : [ "http://www.mendeley.com/documents/?uuid=a3e2bd50-cb0b-45e9-8dfc-ed1d1750a697" ] }, { "id" : "ITEM-2", "itemData" : { "DOI" : "10.1038/nrc2344", "ISSN" : "1474-1768", "PMID" : "18273037", "abstract" : "Areas of hypoxic tumour tissue are known to be resistant to treatment and are associated with a poor clinical prognosis. There are several reasons why this might be, including the capacity of hypoxia to drive genomic instability and alter DNA damage repair pathways. Significantly, current models fail to distinguish between the complexities of the hypoxic microenvironment and the biological effects of acute hypoxia exposures versus longer-term, chronic hypoxia exposures on the transcription and translation of proteins involved in genetic stability and cell survival. Acute and chronic hypoxia might lead to different biology within the tumour and this might have a direct effect on the design of new therapies for the treatment of hypoxic tumours.", "author" : [ { "dropping-particle" : "", "family" : "Bristow", "given" : "Robert G.", "non-dropping-particle" : "", "parse-names" : false, "suffix" : "" }, { "dropping-particle" : "", "family" : "Hill", "given" : "Richard P.", "non-dropping-particle" : "", "parse-names" : false, "suffix" : "" } ], "container-title" : "Nature reviews. Cancer", "id" : "ITEM-2", "issue" : "3", "issued" : { "date-parts" : [ [ "2008", "3" ] ] }, "page" : "180-92", "shortTitle" : "Nat Rev Cancer", "title" : "Hypoxia and metabolism: Hypoxia, DNA repair and genetic instability.", "type" : "article-journal", "volume" : "8" }, "uris" : [ "http://www.mendeley.com/documents/?uuid=6153a5f2-da8b-42a7-acc6-65713582b4cc" ] }, { "id" : "ITEM-3", "itemData" : { "DOI" : "10.1016/j.tig.2012.01.003", "ISSN" : "0168-9525", "PMID" : "22342180", "abstract" : "Human tumors result from an evolutionary process operating on somatic cells within tissues, whereby natural selection operates on the phenotypic variability generated by the accumulation of genetic, genomic and epigenetic alterations. This somatic evolution leads to adaptations such as increased proliferative, angiogenic, and invasive phenotypes. In this review we outline how cancer genomes are beginning to be investigated from an evolutionary perspective. We describe recent progress in the cataloging of somatic genetic and genomic alterations, and investigate the contributions of germline as well as epigenetic factors to cancer genome evolution. Finally, we outline the challenges facing researchers who investigate the processes driving the evolution of the cancer genome.", "author" : [ { "dropping-particle" : "", "family" : "Podlaha", "given" : "Ondrej", "non-dropping-particle" : "", "parse-names" : false, "suffix" : "" }, { "dropping-particle" : "", "family" : "Riester", "given" : "Markus", "non-dropping-particle" : "", "parse-names" : false, "suffix" : "" }, { "dropping-particle" : "", "family" : "De", "given" : "Subhajyoti", "non-dropping-particle" : "", "parse-names" : false, "suffix" : "" }, { "dropping-particle" : "", "family" : "Michor", "given" : "Franziska", "non-dropping-particle" : "", "parse-names" : false, "suffix" : "" } ], "container-title" : "Trends in genetics", "id" : "ITEM-3", "issue" : "4", "issued" : { "date-parts" : [ [ "2012", "2", "16" ] ] }, "note" : "        From Duplicate 1 (                   Evolution of the cancer genome.                 - Podlaha, Ondrej; Riester, Markus; De, Subhajyoti; Michor, Franziska )\n                \n        From Duplicate 2 (                           Evolution of the cancer genome.                         - Podlaha, Ondrej; Riester, Markus; De, Subhajyoti; Michor, Franziska )\n                \n        \n        \n        \n        \n        From Duplicate 2 (                   Evolution of the cancer genome.                 - Podlaha, Ondrej; Riester, Markus; De, Subhajyoti; Michor, Franziska )\n                \n        From Duplicate 1 (                           Evolution of the cancer genome.                         - Podlaha, Ondrej; Riester, Markus; De, Subhajyoti; Michor, Franziska )\n                \n        From Duplicate 1 (                           Evolution of the cancer genome.                         - Podlaha, Ondrej; Riester, Markus; De, Subhajyoti; Michor, Franziska )\n                \n        From Duplicate 2 (                           Evolution of the cancer genome.                         - Podlaha, Ondrej; Riester, Markus; De, Subhajyoti; Michor, Franziska )\n                \n        \n        \n        \n        \n        \n        \n        From Duplicate 2 (                           Evolution of the cancer genome.                         - Podlaha, Ondrej; Riester, Markus; De, Subhajyoti; Michor, Franziska )\n                \n        From Duplicate 2 (                           Evolution of the cancer genome.                         - Podlaha, Ondrej; Riester, Markus; De, Subhajyoti; Michor, Franziska )\n                \n        \n        \n        \n        \n        \n        \n      ", "page" : "155-163", "publisher" : "Elsevier Ltd", "title" : "Evolution of the cancer genome.", "type" : "article-journal", "volume" : "28" }, "uris" : [ "http://www.mendeley.com/documents/?uuid=c54d0b11-ee97-4686-98e9-ce180b723066" ] }, { "id" : "ITEM-4", "itemData" : { "DOI" : "10.1126/science.1247472", "ISSN" : "1095-9203", "PMID" : "24604189", "author" : [ { "dropping-particle" : "", "family" : "Rosenberg", "given" : "Susan M.", "non-dropping-particle" : "", "parse-names" : false, "suffix" : "" }, { "dropping-particle" : "", "family" : "Queitsch", "given" : "Christine", "non-dropping-particle" : "", "parse-names" : false, "suffix" : "" } ], "container-title" : "Science (New York, N.Y.)", "id" : "ITEM-4", "issue" : "6175", "issued" : { "date-parts" : [ [ "2014", "3", "7" ] ] }, "page" : "1088-9", "title" : "Combating evolution to fight disease.", "type" : "article-journal", "volume" : "343" }, "uris" : [ "http://www.mendeley.com/documents/?uuid=865f28a2-dd52-44df-9aad-61d7e51d7a1e" ] } ], "mendeley" : { "previouslyFormattedCitation" : "(Bindra, Crosby, and Glazer 2007; Bristow and Hill 2008; Podlaha et al. 2012; Rosenberg and Queitsch 2014)" }, "properties" : { "noteIndex" : 0 }, "schema" : "https://github.com/citation-style-language/schema/raw/master/csl-citation.json" }</w:instrText>
-      </w:r>
-      <w:r>
-        <w:fldChar w:fldCharType="separate"/>
-      </w:r>
-      <w:r>
-        <w:rPr>
-          <w:noProof/>
-        </w:rPr>
-        <w:t>(Bindra, Crosby, and Glazer 2007; Bristow and Hill 2008; Podlaha et al. 2012; Rosenberg and Queitsch 2014)</w:t>
-      </w:r>
-      <w:r>
-        <w:fldChar w:fldCharType="end"/>
-      </w:r>
-      <w:r>
-        <w:t>.</w:t>
-      </w:r>
-      <w:r>
-        <w:t xml:space="preserve"> </w:t>
-      </w:r>
-    </w:p>
-    <w:p/>
-    <w:p/>
     <w:p>
       <w:pPr>
         <w:pStyle w:val="Heading1"/>
-        <w:divId w:val="1620528373"/>
-        <w:rPr>
-          <w:rFonts w:asciiTheme="minorHAnsi" w:hAnsiTheme="minorHAnsi"/>
-        </w:rPr>
       </w:pPr>
-      <w:bookmarkStart w:id="18" w:name="h.34m4hofc43lp"/>
-      <w:bookmarkStart w:id="19" w:name="_Toc336511474"/>
+      <w:bookmarkStart w:id="19" w:name="_GoBack"/>
+      <w:bookmarkEnd w:id="19"/>
+      <w:r>
+        <w:t>References</w:t>
+      </w:r>
       <w:bookmarkEnd w:id="18"/>
-      <w:r>
-        <w:rPr>
-          <w:rFonts w:asciiTheme="minorHAnsi" w:hAnsiTheme="minorHAnsi"/>
-        </w:rPr>
-        <w:t>References</w:t>
-      </w:r>
-      <w:bookmarkEnd w:id="19"/>
     </w:p>
     <w:p>
       <w:pPr>
@@ -6486,7 +7079,6 @@
         <w:rPr>
           <w:rFonts w:asciiTheme="minorHAnsi" w:hAnsiTheme="minorHAnsi"/>
         </w:rPr>
-        <w:lastRenderedPageBreak/>
         <w:t>Tables</w:t>
       </w:r>
       <w:bookmarkEnd w:id="21"/>
@@ -6497,6 +7089,7 @@
         <w:divId w:val="1620528373"/>
       </w:pPr>
       <w:bookmarkStart w:id="22" w:name="_Ref332543851"/>
+      <w:proofErr w:type="gramStart"/>
       <w:r>
         <w:t xml:space="preserve">Table </w:t>
       </w:r>
@@ -6520,7 +7113,11 @@
       </w:r>
       <w:bookmarkEnd w:id="22"/>
       <w:r>
-        <w:t>. Evolutionary strategies summary</w:t>
+        <w:t>.</w:t>
+      </w:r>
+      <w:proofErr w:type="gramEnd"/>
+      <w:r>
+        <w:t xml:space="preserve"> Evolutionary strategies summary</w:t>
       </w:r>
     </w:p>
     <w:tbl>
@@ -6943,6 +7540,7 @@
                 <w:szCs w:val="18"/>
               </w:rPr>
             </w:pPr>
+            <w:proofErr w:type="spellStart"/>
             <w:r>
               <w:rPr>
                 <w:sz w:val="18"/>
@@ -6960,6 +7558,7 @@
               </w:rPr>
               <w:t>ϕ</w:t>
             </w:r>
+            <w:proofErr w:type="spellEnd"/>
           </w:p>
         </w:tc>
       </w:tr>
@@ -7497,8 +8096,17 @@
                 <w:sz w:val="18"/>
                 <w:szCs w:val="18"/>
               </w:rPr>
-              <w:t>Constitutive recombinator</w:t>
-            </w:r>
+              <w:t xml:space="preserve">Constitutive </w:t>
+            </w:r>
+            <w:proofErr w:type="spellStart"/>
+            <w:r>
+              <w:rPr>
+                <w:sz w:val="18"/>
+                <w:szCs w:val="18"/>
+              </w:rPr>
+              <w:t>recombinator</w:t>
+            </w:r>
+            <w:proofErr w:type="spellEnd"/>
           </w:p>
         </w:tc>
         <w:tc>
@@ -7693,6 +8301,7 @@
                 <w:szCs w:val="18"/>
               </w:rPr>
             </w:pPr>
+            <w:proofErr w:type="spellStart"/>
             <w:r>
               <w:rPr>
                 <w:rFonts w:cs="Arial"/>
@@ -7712,6 +8321,7 @@
               </w:rPr>
               <w:t>r</w:t>
             </w:r>
+            <w:proofErr w:type="spellEnd"/>
           </w:p>
         </w:tc>
         <w:tc>
@@ -7729,6 +8339,7 @@
                 <w:szCs w:val="18"/>
               </w:rPr>
             </w:pPr>
+            <w:proofErr w:type="spellStart"/>
             <w:r>
               <w:rPr>
                 <w:rFonts w:cs="Arial"/>
@@ -7748,6 +8359,7 @@
               </w:rPr>
               <w:t>r</w:t>
             </w:r>
+            <w:proofErr w:type="spellEnd"/>
           </w:p>
         </w:tc>
       </w:tr>
@@ -7774,8 +8386,17 @@
                 <w:sz w:val="18"/>
                 <w:szCs w:val="18"/>
               </w:rPr>
-              <w:t>Constitutive mutator &amp; recombinator</w:t>
-            </w:r>
+              <w:t xml:space="preserve">Constitutive mutator &amp; </w:t>
+            </w:r>
+            <w:proofErr w:type="spellStart"/>
+            <w:r>
+              <w:rPr>
+                <w:sz w:val="18"/>
+                <w:szCs w:val="18"/>
+              </w:rPr>
+              <w:t>recombinator</w:t>
+            </w:r>
+            <w:proofErr w:type="spellEnd"/>
           </w:p>
         </w:tc>
         <w:tc>
@@ -7977,6 +8598,7 @@
                 <w:szCs w:val="18"/>
               </w:rPr>
             </w:pPr>
+            <w:proofErr w:type="spellStart"/>
             <w:r>
               <w:rPr>
                 <w:rFonts w:cs="Arial"/>
@@ -7996,6 +8618,7 @@
               </w:rPr>
               <w:t>r</w:t>
             </w:r>
+            <w:proofErr w:type="spellEnd"/>
           </w:p>
         </w:tc>
         <w:tc>
@@ -8013,6 +8636,7 @@
                 <w:szCs w:val="18"/>
               </w:rPr>
             </w:pPr>
+            <w:proofErr w:type="spellStart"/>
             <w:r>
               <w:rPr>
                 <w:rFonts w:cs="Arial"/>
@@ -8032,6 +8656,7 @@
               </w:rPr>
               <w:t>r</w:t>
             </w:r>
+            <w:proofErr w:type="spellEnd"/>
           </w:p>
         </w:tc>
       </w:tr>
@@ -8310,8 +8935,17 @@
                 <w:sz w:val="18"/>
                 <w:szCs w:val="18"/>
               </w:rPr>
-              <w:t>Stress-induced recombinator</w:t>
-            </w:r>
+              <w:t xml:space="preserve">Stress-induced </w:t>
+            </w:r>
+            <w:proofErr w:type="spellStart"/>
+            <w:r>
+              <w:rPr>
+                <w:sz w:val="18"/>
+                <w:szCs w:val="18"/>
+              </w:rPr>
+              <w:t>recombinator</w:t>
+            </w:r>
+            <w:proofErr w:type="spellEnd"/>
           </w:p>
         </w:tc>
         <w:tc>
@@ -8517,6 +9151,7 @@
                 <w:szCs w:val="18"/>
               </w:rPr>
             </w:pPr>
+            <w:proofErr w:type="spellStart"/>
             <w:r>
               <w:rPr>
                 <w:rFonts w:cs="Arial"/>
@@ -8536,6 +9171,7 @@
               </w:rPr>
               <w:t>r</w:t>
             </w:r>
+            <w:proofErr w:type="spellEnd"/>
           </w:p>
         </w:tc>
       </w:tr>
@@ -8561,8 +9197,17 @@
                 <w:sz w:val="18"/>
                 <w:szCs w:val="18"/>
               </w:rPr>
-              <w:t>Stress-induced mutator &amp; recombinator</w:t>
-            </w:r>
+              <w:t xml:space="preserve">Stress-induced mutator &amp; </w:t>
+            </w:r>
+            <w:proofErr w:type="spellStart"/>
+            <w:r>
+              <w:rPr>
+                <w:sz w:val="18"/>
+                <w:szCs w:val="18"/>
+              </w:rPr>
+              <w:t>recombinator</w:t>
+            </w:r>
+            <w:proofErr w:type="spellEnd"/>
           </w:p>
         </w:tc>
         <w:tc>
@@ -8779,6 +9424,7 @@
                 <w:szCs w:val="18"/>
               </w:rPr>
             </w:pPr>
+            <w:proofErr w:type="spellStart"/>
             <w:r>
               <w:rPr>
                 <w:rFonts w:cs="Arial"/>
@@ -8798,6 +9444,7 @@
               </w:rPr>
               <w:t>r</w:t>
             </w:r>
+            <w:proofErr w:type="spellEnd"/>
           </w:p>
         </w:tc>
       </w:tr>
@@ -9026,12 +9673,16 @@
         <w:pStyle w:val="Caption"/>
         <w:divId w:val="1620528373"/>
       </w:pPr>
-      <w:r>
-        <w:lastRenderedPageBreak/>
+      <w:proofErr w:type="gramStart"/>
+      <w:r>
         <w:t xml:space="preserve">Table </w:t>
       </w:r>
       <w:r>
-        <w:t xml:space="preserve">2. Evolutionary </w:t>
+        <w:t>2.</w:t>
+      </w:r>
+      <w:proofErr w:type="gramEnd"/>
+      <w:r>
+        <w:t xml:space="preserve"> Evolutionary </w:t>
       </w:r>
       <w:r>
         <w:t>processes</w:t>
@@ -9485,7 +10136,7 @@
                 <w:sz w:val="18"/>
                 <w:szCs w:val="18"/>
               </w:rPr>
-              <w:instrText>ADDIN CSL_CITATION { "citationItems" : [ { "id" : "ITEM-1", "itemData" : { "abstract" : "This study presents a mathematical model in which a single beneficial mutation arises in a very large population that is subject to frequent deleterious mutations. The results suggest that, if the population is sexual, then the deleterious mutations will have little effect on the ultimate fate of the beneficial mutation. However, if most offspring are produced asexually, then the probability that the beneficial mutation will be lost from the population may be greatly enhanced by the deleterious mutations. Thus, sexual populations may adapt much more quickly than populations where most reproduction is asexual. Some of the results were produced using computer simulation methods, and a technique was developed that allows treatment of arbitrarily large numbers of individuals in a reasonable amount of computer time. This technique may be of prove useful for the analysis of a wide variety of models, though there are some constraints on its applicability. For example, the technique requires that reproduction can be described by Poisson processes.", "author" : [ { "dropping-particle" : "", "family" : "Peck", "given" : "Joel R", "non-dropping-particle" : "", "parse-names" : false, "suffix" : "" } ], "container-title" : "Genetics", "id" : "ITEM-1", "issue" : "2", "issued" : { "date-parts" : [ [ "1994" ] ] }, "page" : "597-606", "title" : "A Ruby in the Rubbish: Beneficial Mutations, Deleterious Mutations", "type" : "article-journal", "volume" : "137" }, "uris" : [ "http://www.mendeley.com/documents/?uuid=e83eb8e3-9ca5-4178-a4ff-57dc9dbef47f" ] }, { "id" : "ITEM-2", "itemData" : { "PMID" : "8082838", "abstract" : "This paper analyses the effects of selection against deleterious alleles maintained by mutation ('background selection') on rates of evolution and levels of genetic diversity at weakly selected, completely linked, loci. General formulae are derived for the expected rates of gene substitution and genetic diversity, relative to the neutral case, as a function of selection and dominance coefficients at the loci in question, and of the frequency of gametes that are free of deleterious mutations with respect to the loci responsible for background selection. As in the neutral case, most effects of background selection can be predicted by considering the effective size of the population to be multiplied by the frequency of mutation-free gametes. Levels of genetic diversity can be sharply reduced by background selection, with the result that values for sites under selection approach those for neutral variants subject to the same regime of background selection. Rates of fixation of slightly deleterious mutations are increased by background selection, and rates of fixation of advantageous mutations are reduced. The properties of sex-linked and autosomal loci in random-mating populations are compared, and the effects of background selection on asexual and self-fertilizing populations are considered. The implications of these results for the interpretation of studies of molecular evolution and variation are discussed.", "author" : [ { "dropping-particle" : "", "family" : "Charlesworth", "given" : "Brian", "non-dropping-particle" : "", "parse-names" : false, "suffix" : "" } ], "container-title" : "Genetical research", "id" : "ITEM-2", "issue" : "3", "issued" : { "date-parts" : [ [ "1994", "6" ] ] }, "page" : "213-27", "title" : "The effect of background selection against deleterious mutations on weakly selected, linked variants.", "type" : "article-journal", "volume" : "63" }, "uris" : [ "http://www.mendeley.com/documents/?uuid=45e7f554-0fef-4524-a7da-bd73ba5224b4" ] }, { "id" : "ITEM-3", "itemData" : { "ISSN" : "0016-6731", "PMID" : "12242249", "abstract" : "We calculate the fixation probability of a beneficial allele that arises as the result of a unique mutation in an asexual population that is subject to recurrent deleterious mutation at rate U. Our analysis is an extension of previous works, which make a biologically restrictive assumption that selection against deleterious alleles is stronger than that on the beneficial allele of interest. We show that when selection against deleterious alleles is weak, beneficial alleles that confer a selective advantage that is small relative to U have greatly reduced probabilities of fixation. We discuss the consequences of this effect for the distribution of effects of alleles fixed during adaptation. We show that a selective sweep will increase the fixation probabilities of other beneficial mutations arising during some short interval afterward. We use the calculated fixation probabilities to estimate the expected rate of fitness improvement in an asexual population when beneficial alleles arise continually at some low rate proportional to U. We estimate the rate of mutation that is optimal in the sense that it maximizes this rate of fitness improvement. Again, this analysis relaxes the assumption made previously that selection against deleterious alleles is stronger than on beneficial alleles.", "author" : [ { "dropping-particle" : "", "family" : "Johnson", "given" : "Toby", "non-dropping-particle" : "", "parse-names" : false, "suffix" : "" }, { "dropping-particle" : "", "family" : "Barton", "given" : "Nicholas H.", "non-dropping-particle" : "", "parse-names" : false, "suffix" : "" } ], "container-title" : "Genetics", "id" : "ITEM-3", "issue" : "1", "issued" : { "date-parts" : [ [ "2002", "9", "1" ] ] }, "note" : "From Duplicate 1 ( The effect of deleterious alleles on adaptation in asexual populations. - Johnson, Toby; Barton, Nicholas H. )\n\n        From Duplicate 1 (                           The effect of deleterious alleles on adaptation in asexual populations.                         - Johnson, Toby; Barton, Nicholas H. )\n                \n        From Duplicate 2 (                           The Effect of Deleterious Alleles on Adaptation in Asexual Populations                         - Johnson, Toby; Barton, Nick H. )\n                \n        \n        \n        \n        \n      \n\nFrom Duplicate 2 ( The effect of deleterious alleles on adaptation in asexual populations. - Johnson, Toby; Barton, Nicholas H. )\n\n        From Duplicate 1 (                           The effect of deleterious alleles on adaptation in asexual populations.                         - Johnson, Toby; Barton, Nicholas H. )\n                \n        From Duplicate 1 (                           The effect of deleterious alleles on adaptation in asexual populations.                         - Johnson, Toby; Barton, Nicholas H. )\n                \n        From Duplicate 2 (                           The Effect of Deleterious Alleles on Adaptation in Asexual Populations                         - Johnson, Toby; Barton, Nick H. )\n                \n        \n        \n        \n        \n        \n        \n        From Duplicate 2 (                           The effect of deleterious alleles on adaptation in asexual populations.                         - Johnson, Toby; Barton, Nicholas H. )\n                \n        From Duplicate 1 (                           The effect of deleterious alleles on adaptation in asexual populations.                         - Johnson, Toby; Barton, Nicholas H. )\n                \n        From Duplicate 1 (                           The effect of deleterious alleles on adaptation in asexual populations.                         - Johnson, Toby; Barton, Nicholas H. )\n                \n        From Duplicate 2 (                           The Effect of Deleterious Alleles on Adaptation in Asexual Populations                         - Johnson, Toby; Barton, Nick H. )\n                \n        \n        \n        \n        \n        \n        \n        \n        \n      \n\n", "page" : "395-411", "title" : "The effect of deleterious alleles on adaptation in asexual populations.", "type" : "article-journal", "volume" : "162" }, "uris" : [ "http://www.mendeley.com/documents/?uuid=1ed7c328-35ec-4cb1-b902-8f40baee63f7" ] } ], "mendeley" : { "previouslyFormattedCitation" : "(Peck 1994; Charlesworth 1994; Johnson and Barton 2002)" }, "properties" : { "noteIndex" : 0 }, "schema" : "https://github.com/citation-style-language/schema/raw/master/csl-citation.json" }</w:instrText>
+              <w:instrText>ADDIN CSL_CITATION { "citationItems" : [ { "id" : "ITEM-1", "itemData" : { "abstract" : "This study presents a mathematical model in which a single beneficial mutation arises in a very large population that is subject to frequent deleterious mutations. The results suggest that, if the population is sexual, then the deleterious mutations will have little effect on the ultimate fate of the beneficial mutation. However, if most offspring are produced asexually, then the probability that the beneficial mutation will be lost from the population may be greatly enhanced by the deleterious mutations. Thus, sexual populations may adapt much more quickly than populations where most reproduction is asexual. Some of the results were produced using computer simulation methods, and a technique was developed that allows treatment of arbitrarily large numbers of individuals in a reasonable amount of computer time. This technique may be of prove useful for the analysis of a wide variety of models, though there are some constraints on its applicability. For example, the technique requires that reproduction can be described by Poisson processes.", "author" : [ { "dropping-particle" : "", "family" : "Peck", "given" : "Joel R", "non-dropping-particle" : "", "parse-names" : false, "suffix" : "" } ], "container-title" : "Genetics", "id" : "ITEM-1", "issue" : "2", "issued" : { "date-parts" : [ [ "1994" ] ] }, "page" : "597-606", "title" : "A Ruby in the Rubbish: Beneficial Mutations, Deleterious Mutations", "type" : "article-journal", "volume" : "137" }, "uris" : [ "http://www.mendeley.com/documents/?uuid=e83eb8e3-9ca5-4178-a4ff-57dc9dbef47f" ] }, { "id" : "ITEM-2", "itemData" : { "PMID" : "8082838", "abstract" : "This paper analyses the effects of selection against deleterious alleles maintained by mutation ('background selection') on rates of evolution and levels of genetic diversity at weakly selected, completely linked, loci. General formulae are derived for the expected rates of gene substitution and genetic diversity, relative to the neutral case, as a function of selection and dominance coefficients at the loci in question, and of the frequency of gametes that are free of deleterious mutations with respect to the loci responsible for background selection. As in the neutral case, most effects of background selection can be predicted by considering the effective size of the population to be multiplied by the frequency of mutation-free gametes. Levels of genetic diversity can be sharply reduced by background selection, with the result that values for sites under selection approach those for neutral variants subject to the same regime of background selection. Rates of fixation of slightly deleterious mutations are increased by background selection, and rates of fixation of advantageous mutations are reduced. The properties of sex-linked and autosomal loci in random-mating populations are compared, and the effects of background selection on asexual and self-fertilizing populations are considered. The implications of these results for the interpretation of studies of molecular evolution and variation are discussed.", "author" : [ { "dropping-particle" : "", "family" : "Charlesworth", "given" : "Brian", "non-dropping-particle" : "", "parse-names" : false, "suffix" : "" } ], "container-title" : "Genetical research", "id" : "ITEM-2", "issue" : "3", "issued" : { "date-parts" : [ [ "1994", "6" ] ] }, "page" : "213-27", "title" : "The effect of background selection against deleterious mutations on weakly selected, linked variants.", "type" : "article-journal", "volume" : "63" }, "uris" : [ "http://www.mendeley.com/documents/?uuid=45e7f554-0fef-4524-a7da-bd73ba5224b4" ] }, { "id" : "ITEM-3", "itemData" : { "ISSN" : "0016-6731", "PMID" : "12242249", "abstract" : "We calculate the fixation probability of a beneficial allele that arises as the result of a unique mutation in an asexual population that is subject to recurrent deleterious mutation at rate U. Our analysis is an extension of previous works, which make a biologically restrictive assumption that selection against deleterious alleles is stronger than that on the beneficial allele of interest. We show that when selection against deleterious alleles is weak, beneficial alleles that confer a selective advantage that is small relative to U have greatly reduced probabilities of fixation. We discuss the consequences of this effect for the distribution of effects of alleles fixed during adaptation. We show that a selective sweep will increase the fixation probabilities of other beneficial mutations arising during some short interval afterward. We use the calculated fixation probabilities to estimate the expected rate of fitness improvement in an asexual population when beneficial alleles arise continually at some low rate proportional to U. We estimate the rate of mutation that is optimal in the sense that it maximizes this rate of fitness improvement. Again, this analysis relaxes the assumption made previously that selection against deleterious alleles is stronger than on beneficial alleles.", "author" : [ { "dropping-particle" : "", "family" : "Johnson", "given" : "Toby", "non-dropping-particle" : "", "parse-names" : false, "suffix" : "" }, { "dropping-particle" : "", "family" : "Barton", "given" : "Nicholas H.", "non-dropping-particle" : "", "parse-names" : false, "suffix" : "" } ], "container-title" : "Genetics", "id" : "ITEM-3", "issue" : "1", "issued" : { "date-parts" : [ [ "2002", "9", "1" ] ] }, "note" : "        From Duplicate 1 (                   The effect of deleterious alleles on adaptation in asexual populations.                 - Johnson, Toby; Barton, Nicholas H. )\n                \n        From Duplicate 1 (                           The effect of deleterious alleles on adaptation in asexual populations.                         - Johnson, Toby; Barton, Nicholas H. )\n                \n        From Duplicate 2 (                           The Effect of Deleterious Alleles on Adaptation in Asexual Populations                         - Johnson, Toby; Barton, Nick H. )\n                \n        \n        \n        \n        \n        \n        \n        From Duplicate 2 (                   The effect of deleterious alleles on adaptation in asexual populations.                 - Johnson, Toby; Barton, Nicholas H. )\n                \n        From Duplicate 1 (                           The effect of deleterious alleles on adaptation in asexual populations.                         - Johnson, Toby; Barton, Nicholas H. )\n                \n        From Duplicate 1 (                           The effect of deleterious alleles on adaptation in asexual populations.                         - Johnson, Toby; Barton, Nicholas H. )\n                \n        From Duplicate 2 (                           The Effect of Deleterious Alleles on Adaptation in Asexual Populations                         - Johnson, Toby; Barton, Nick H. )\n                \n        \n        \n        \n        \n        \n        \n        From Duplicate 2 (                           The effect of deleterious alleles on adaptation in asexual populations.                         - Johnson, Toby; Barton, Nicholas H. )\n                \n        From Duplicate 1 (                           The effect of deleterious alleles on adaptation in asexual populations.                         - Johnson, Toby; Barton, Nicholas H. )\n                \n        From Duplicate 1 (                           The effect of deleterious alleles on adaptation in asexual populations.                         - Johnson, Toby; Barton, Nicholas H. )\n                \n        From Duplicate 2 (                           The Effect of Deleterious Alleles on Adaptation in Asexual Populations                         - Johnson, Toby; Barton, Nick H. )\n                \n        \n        \n        \n        \n        \n        \n        \n        \n        \n        \n      ", "page" : "395-411", "title" : "The effect of deleterious alleles on adaptation in asexual populations.", "type" : "article-journal", "volume" : "162" }, "uris" : [ "http://www.mendeley.com/documents/?uuid=1ed7c328-35ec-4cb1-b902-8f40baee63f7" ] } ], "mendeley" : { "previouslyFormattedCitation" : "(Peck 1994; Charlesworth 1994; Johnson and Barton 2002)" }, "properties" : { "noteIndex" : 0 }, "schema" : "https://github.com/citation-style-language/schema/raw/master/csl-citation.json" }</w:instrText>
             </w:r>
             <w:r>
               <w:rPr>
@@ -9864,7 +10515,7 @@
                 <w:sz w:val="18"/>
                 <w:szCs w:val="18"/>
               </w:rPr>
-              <w:instrText>ADDIN CSL_CITATION { "citationItems" : [ { "id" : "ITEM-1", "itemData" : { "ISSN" : "0016-6731", "PMID" : "12242249", "abstract" : "We calculate the fixation probability of a beneficial allele that arises as the result of a unique mutation in an asexual population that is subject to recurrent deleterious mutation at rate U. Our analysis is an extension of previous works, which make a biologically restrictive assumption that selection against deleterious alleles is stronger than that on the beneficial allele of interest. We show that when selection against deleterious alleles is weak, beneficial alleles that confer a selective advantage that is small relative to U have greatly reduced probabilities of fixation. We discuss the consequences of this effect for the distribution of effects of alleles fixed during adaptation. We show that a selective sweep will increase the fixation probabilities of other beneficial mutations arising during some short interval afterward. We use the calculated fixation probabilities to estimate the expected rate of fitness improvement in an asexual population when beneficial alleles arise continually at some low rate proportional to U. We estimate the rate of mutation that is optimal in the sense that it maximizes this rate of fitness improvement. Again, this analysis relaxes the assumption made previously that selection against deleterious alleles is stronger than on beneficial alleles.", "author" : [ { "dropping-particle" : "", "family" : "Johnson", "given" : "Toby", "non-dropping-particle" : "", "parse-names" : false, "suffix" : "" }, { "dropping-particle" : "", "family" : "Barton", "given" : "Nicholas H.", "non-dropping-particle" : "", "parse-names" : false, "suffix" : "" } ], "container-title" : "Genetics", "id" : "ITEM-1", "issue" : "1", "issued" : { "date-parts" : [ [ "2002", "9", "1" ] ] }, "note" : "From Duplicate 1 ( The effect of deleterious alleles on adaptation in asexual populations. - Johnson, Toby; Barton, Nicholas H. )\n\n        From Duplicate 1 (                           The effect of deleterious alleles on adaptation in asexual populations.                         - Johnson, Toby; Barton, Nicholas H. )\n                \n        From Duplicate 2 (                           The Effect of Deleterious Alleles on Adaptation in Asexual Populations                         - Johnson, Toby; Barton, Nick H. )\n                \n        \n        \n        \n        \n      \n\nFrom Duplicate 2 ( The effect of deleterious alleles on adaptation in asexual populations. - Johnson, Toby; Barton, Nicholas H. )\n\n        From Duplicate 1 (                           The effect of deleterious alleles on adaptation in asexual populations.                         - Johnson, Toby; Barton, Nicholas H. )\n                \n        From Duplicate 1 (                           The effect of deleterious alleles on adaptation in asexual populations.                         - Johnson, Toby; Barton, Nicholas H. )\n                \n        From Duplicate 2 (                           The Effect of Deleterious Alleles on Adaptation in Asexual Populations                         - Johnson, Toby; Barton, Nick H. )\n                \n        \n        \n        \n        \n        \n        \n        From Duplicate 2 (                           The effect of deleterious alleles on adaptation in asexual populations.                         - Johnson, Toby; Barton, Nicholas H. )\n                \n        From Duplicate 1 (                           The effect of deleterious alleles on adaptation in asexual populations.                         - Johnson, Toby; Barton, Nicholas H. )\n                \n        From Duplicate 1 (                           The effect of deleterious alleles on adaptation in asexual populations.                         - Johnson, Toby; Barton, Nicholas H. )\n                \n        From Duplicate 2 (                           The Effect of Deleterious Alleles on Adaptation in Asexual Populations                         - Johnson, Toby; Barton, Nick H. )\n                \n        \n        \n        \n        \n        \n        \n        \n        \n      \n\n", "page" : "395-411", "title" : "The effect of deleterious alleles on adaptation in asexual populations.", "type" : "article-journal", "volume" : "162" }, "uris" : [ "http://www.mendeley.com/documents/?uuid=1ed7c328-35ec-4cb1-b902-8f40baee63f7" ] }, { "id" : "ITEM-2", "itemData" : { "DOI" : "10.1038/336435a0", "ISSN" : "0028-0836", "PMID" : "3057385", "abstract" : "The origin and maintenance of sexual reproduction continues to be an important problem in evolutionary biology. If the deleterious mutation rate per genome per generation is greater than 1, then the greater efficiency of selection against these mutations in sexual populations may be responsible for the evolution of sex and related phenomena. In modern human populations detrimental mutations with small individual effects are probably accumulating faster than they are being eliminated by selection.", "author" : [ { "dropping-particle" : "", "family" : "Kondrashov", "given" : "Alexey S.", "non-dropping-particle" : "", "parse-names" : false, "suffix" : "" } ], "container-title" : "Nature", "id" : "ITEM-2", "issue" : "6198", "issued" : { "date-parts" : [ [ "1988", "12", "1" ] ] }, "page" : "435-40", "title" : "Deleterious mutations and the evolution of sexual reproduction.", "type" : "article-journal", "volume" : "336" }, "uris" : [ "http://www.mendeley.com/documents/?uuid=caad6c6a-6624-49b9-8088-4b52dd76b817" ] } ], "mendeley" : { "previouslyFormattedCitation" : "(Johnson and Barton 2002; Kondrashov 1988)" }, "properties" : { "noteIndex" : 0 }, "schema" : "https://github.com/citation-style-language/schema/raw/master/csl-citation.json" }</w:instrText>
+              <w:instrText>ADDIN CSL_CITATION { "citationItems" : [ { "id" : "ITEM-1", "itemData" : { "ISSN" : "0016-6731", "PMID" : "12242249", "abstract" : "We calculate the fixation probability of a beneficial allele that arises as the result of a unique mutation in an asexual population that is subject to recurrent deleterious mutation at rate U. Our analysis is an extension of previous works, which make a biologically restrictive assumption that selection against deleterious alleles is stronger than that on the beneficial allele of interest. We show that when selection against deleterious alleles is weak, beneficial alleles that confer a selective advantage that is small relative to U have greatly reduced probabilities of fixation. We discuss the consequences of this effect for the distribution of effects of alleles fixed during adaptation. We show that a selective sweep will increase the fixation probabilities of other beneficial mutations arising during some short interval afterward. We use the calculated fixation probabilities to estimate the expected rate of fitness improvement in an asexual population when beneficial alleles arise continually at some low rate proportional to U. We estimate the rate of mutation that is optimal in the sense that it maximizes this rate of fitness improvement. Again, this analysis relaxes the assumption made previously that selection against deleterious alleles is stronger than on beneficial alleles.", "author" : [ { "dropping-particle" : "", "family" : "Johnson", "given" : "Toby", "non-dropping-particle" : "", "parse-names" : false, "suffix" : "" }, { "dropping-particle" : "", "family" : "Barton", "given" : "Nicholas H.", "non-dropping-particle" : "", "parse-names" : false, "suffix" : "" } ], "container-title" : "Genetics", "id" : "ITEM-1", "issue" : "1", "issued" : { "date-parts" : [ [ "2002", "9", "1" ] ] }, "note" : "        From Duplicate 1 (                   The effect of deleterious alleles on adaptation in asexual populations.                 - Johnson, Toby; Barton, Nicholas H. )\n                \n        From Duplicate 1 (                           The effect of deleterious alleles on adaptation in asexual populations.                         - Johnson, Toby; Barton, Nicholas H. )\n                \n        From Duplicate 2 (                           The Effect of Deleterious Alleles on Adaptation in Asexual Populations                         - Johnson, Toby; Barton, Nick H. )\n                \n        \n        \n        \n        \n        \n        \n        From Duplicate 2 (                   The effect of deleterious alleles on adaptation in asexual populations.                 - Johnson, Toby; Barton, Nicholas H. )\n                \n        From Duplicate 1 (                           The effect of deleterious alleles on adaptation in asexual populations.                         - Johnson, Toby; Barton, Nicholas H. )\n                \n        From Duplicate 1 (                           The effect of deleterious alleles on adaptation in asexual populations.                         - Johnson, Toby; Barton, Nicholas H. )\n                \n        From Duplicate 2 (                           The Effect of Deleterious Alleles on Adaptation in Asexual Populations                         - Johnson, Toby; Barton, Nick H. )\n                \n        \n        \n        \n        \n        \n        \n        From Duplicate 2 (                           The effect of deleterious alleles on adaptation in asexual populations.                         - Johnson, Toby; Barton, Nicholas H. )\n                \n        From Duplicate 1 (                           The effect of deleterious alleles on adaptation in asexual populations.                         - Johnson, Toby; Barton, Nicholas H. )\n                \n        From Duplicate 1 (                           The effect of deleterious alleles on adaptation in asexual populations.                         - Johnson, Toby; Barton, Nicholas H. )\n                \n        From Duplicate 2 (                           The Effect of Deleterious Alleles on Adaptation in Asexual Populations                         - Johnson, Toby; Barton, Nick H. )\n                \n        \n        \n        \n        \n        \n        \n        \n        \n        \n        \n      ", "page" : "395-411", "title" : "The effect of deleterious alleles on adaptation in asexual populations.", "type" : "article-journal", "volume" : "162" }, "uris" : [ "http://www.mendeley.com/documents/?uuid=1ed7c328-35ec-4cb1-b902-8f40baee63f7" ] }, { "id" : "ITEM-2", "itemData" : { "DOI" : "10.1038/336435a0", "ISSN" : "0028-0836", "PMID" : "3057385", "abstract" : "The origin and maintenance of sexual reproduction continues to be an important problem in evolutionary biology. If the deleterious mutation rate per genome per generation is greater than 1, then the greater efficiency of selection against these mutations in sexual populations may be responsible for the evolution of sex and related phenomena. In modern human populations detrimental mutations with small individual effects are probably accumulating faster than they are being eliminated by selection.", "author" : [ { "dropping-particle" : "", "family" : "Kondrashov", "given" : "Alexey S.", "non-dropping-particle" : "", "parse-names" : false, "suffix" : "" } ], "container-title" : "Nature", "id" : "ITEM-2", "issue" : "6198", "issued" : { "date-parts" : [ [ "1988", "12", "1" ] ] }, "page" : "435-40", "title" : "Deleterious mutations and the evolution of sexual reproduction.", "type" : "article-journal", "volume" : "336" }, "uris" : [ "http://www.mendeley.com/documents/?uuid=caad6c6a-6624-49b9-8088-4b52dd76b817" ] } ], "mendeley" : { "previouslyFormattedCitation" : "(Johnson and Barton 2002; Kondrashov 1988)" }, "properties" : { "noteIndex" : 0 }, "schema" : "https://github.com/citation-style-language/schema/raw/master/csl-citation.json" }</w:instrText>
             </w:r>
             <w:r>
               <w:rPr>
@@ -10090,7 +10741,7 @@
                 <w:sz w:val="18"/>
                 <w:szCs w:val="18"/>
               </w:rPr>
-              <w:instrText>ADDIN CSL_CITATION { "citationItems" : [ { "id" : "ITEM-1", "itemData" : { "DOI" : "10.1016/0040-5809(78)90027-8", "ISSN" : "00405809", "abstract" : "A quantitative study of the operation of Muller's Ratchet for the accumulation of deleterious genes in an asexually reproducing population is made. For a population of size N, in which deleterious mutations occur at rate \u03bb/genome/ generation, and the relative fitness of an individual with k mutants is (1 \u2212 s)k, the most important parameter is . If n0 is large (\u2a7e25), deleterious mutations will accumulate very slowly, and independently of each other; if n0 is small (&lt;1), the rate of accumulation of deleterious mutations will be greater than a natural population could plausibly bear; an estimate of the speed of the Ratchet for intermediate values of n0 is made. It is pointed out that the frequency distribution for the numbers of individuals carrying k mutants will retain its shape, but will move bodily to the right at the same average speed as the Ratchet. When favourable mutations also occur, the frequency distributions can move right of left; an estimate of the probability that any particular step is right or left is made, and it is shown that, for a given net rate of arrisal of deleterious mutations, the greater the rate of beneficial mutation, the greater the chance that beneficial mutations will accumulate.", "author" : [ { "dropping-particle" : "", "family" : "Haigh", "given" : "John", "non-dropping-particle" : "", "parse-names" : false, "suffix" : "" } ], "container-title" : "Theoretical Population Biology", "id" : "ITEM-1", "issue" : "2", "issued" : { "date-parts" : [ [ "1978", "10" ] ] }, "page" : "251-267", "title" : "The accumulation of deleterious genes in a population - Muller's Ratchet", "type" : "article-journal", "volume" : "14" }, "uris" : [ "http://www.mendeley.com/documents/?uuid=03d5fe6b-a63a-4bf6-90c2-151c5d8d03ef" ] }, { "id" : "ITEM-2", "itemData" : { "ISSN" : "0016-6731", "PMID" : "10757777", "abstract" : "The accumulation of deleterious mutations due to the process known as Muller's ratchet can lead to the degeneration of nonrecombining populations. We present an analytical approximation for the rate at which this process is expected to occur in a haploid population. The approximation is based on a diffusion equation and is valid when N exp(-u/s) &gt; 1, where N is the population size, u is the rate at which deleterious mutations occur, and s is the effect of each mutation on fitness. Simulation results are presented to show that the approximation estimates the rate of the process better than previous approximations for values of mutation rates and selection coefficients that are compatible with the biological data. Under certain conditions, the ratchet can turn at a biologically significant rate when the deterministic equilibrium number of individuals free of mutations is substantially &gt;100. The relevance of this process for the degeneration of Y or neo-Y chromosomes is discussed.", "author" : [ { "dropping-particle" : "", "family" : "Gordo", "given" : "Isabel", "non-dropping-particle" : "", "parse-names" : false, "suffix" : "" }, { "dropping-particle" : "", "family" : "Charlesworth", "given" : "Brian", "non-dropping-particle" : "", "parse-names" : false, "suffix" : "" } ], "container-title" : "Genetics", "id" : "ITEM-2", "issue" : "3", "issued" : { "date-parts" : [ [ "2000", "3" ] ] }, "page" : "1379-87", "title" : "The degeneration of asexual haploid populations and the speed of Muller's ratchet.", "type" : "article-journal", "volume" : "154" }, "uris" : [ "http://www.mendeley.com/documents/?uuid=0bf4d2ee-2782-46fb-95ee-3829094df34c" ] }, { "id" : "ITEM-3", "itemData" : { "ISSN" : "0016-6731", "PMID" : "12242249", "abstract" : "We calculate the fixation probability of a beneficial allele that arises as the result of a unique mutation in an asexual population that is subject to recurrent deleterious mutation at rate U. Our analysis is an extension of previous works, which make a biologically restrictive assumption that selection against deleterious alleles is stronger than that on the beneficial allele of interest. We show that when selection against deleterious alleles is weak, beneficial alleles that confer a selective advantage that is small relative to U have greatly reduced probabilities of fixation. We discuss the consequences of this effect for the distribution of effects of alleles fixed during adaptation. We show that a selective sweep will increase the fixation probabilities of other beneficial mutations arising during some short interval afterward. We use the calculated fixation probabilities to estimate the expected rate of fitness improvement in an asexual population when beneficial alleles arise continually at some low rate proportional to U. We estimate the rate of mutation that is optimal in the sense that it maximizes this rate of fitness improvement. Again, this analysis relaxes the assumption made previously that selection against deleterious alleles is stronger than on beneficial alleles.", "author" : [ { "dropping-particle" : "", "family" : "Johnson", "given" : "Toby", "non-dropping-particle" : "", "parse-names" : false, "suffix" : "" }, { "dropping-particle" : "", "family" : "Barton", "given" : "Nicholas H.", "non-dropping-particle" : "", "parse-names" : false, "suffix" : "" } ], "container-title" : "Genetics", "id" : "ITEM-3", "issue" : "1", "issued" : { "date-parts" : [ [ "2002", "9", "1" ] ] }, "note" : "From Duplicate 1 ( The effect of deleterious alleles on adaptation in asexual populations. - Johnson, Toby; Barton, Nicholas H. )\n\n        From Duplicate 1 (                           The effect of deleterious alleles on adaptation in asexual populations.                         - Johnson, Toby; Barton, Nicholas H. )\n                \n        From Duplicate 2 (                           The Effect of Deleterious Alleles on Adaptation in Asexual Populations                         - Johnson, Toby; Barton, Nick H. )\n                \n        \n        \n        \n        \n      \n\nFrom Duplicate 2 ( The effect of deleterious alleles on adaptation in asexual populations. - Johnson, Toby; Barton, Nicholas H. )\n\n        From Duplicate 1 (                           The effect of deleterious alleles on adaptation in asexual populations.                         - Johnson, Toby; Barton, Nicholas H. )\n                \n        From Duplicate 1 (         